<commit_message>
started working on the methods section.  Part of issue #4
</commit_message>
<xml_diff>
--- a/Manuscripts/Hatfield et al Submission/Manuscript.docx
+++ b/Manuscripts/Hatfield et al Submission/Manuscript.docx
@@ -225,12 +225,17 @@
       </w:r>
     </w:p>
     <w:p>
-      <w:pPr>
-        <w:rPr>
-          <w:b/>
-        </w:rPr>
-      </w:pPr>
-    </w:p>
+      <w:bookmarkStart w:id="3" w:name="_GoBack"/>
+      <w:r>
+        <w:t xml:space="preserve">We did real time </w:t>
+      </w:r>
+      <w:proofErr w:type="spellStart"/>
+      <w:r>
+        <w:t>qPCR</w:t>
+      </w:r>
+      <w:proofErr w:type="spellEnd"/>
+    </w:p>
+    <w:bookmarkEnd w:id="3"/>
     <w:p>
       <w:pPr>
         <w:pStyle w:val="Heading2"/>
@@ -520,7 +525,7 @@
       <w:pPr>
         <w:pStyle w:val="Heading2"/>
       </w:pPr>
-      <w:commentRangeStart w:id="3"/>
+      <w:commentRangeStart w:id="4"/>
       <w:proofErr w:type="spellStart"/>
       <w:r>
         <w:t>Rapamycin</w:t>
@@ -529,7 +534,7 @@
       <w:r>
         <w:t xml:space="preserve"> Inhibits Differentiation of Muscle Cells in Culture</w:t>
       </w:r>
-      <w:commentRangeEnd w:id="3"/>
+      <w:commentRangeEnd w:id="4"/>
       <w:r>
         <w:rPr>
           <w:rStyle w:val="CommentReference"/>
@@ -538,7 +543,7 @@
           <w:bCs w:val="0"/>
           <w:color w:val="auto"/>
         </w:rPr>
-        <w:commentReference w:id="3"/>
+        <w:commentReference w:id="4"/>
       </w:r>
     </w:p>
     <w:p/>
@@ -843,11 +848,7 @@
         <w:t xml:space="preserve">cardiac muscle. </w:t>
       </w:r>
       <w:r>
-        <w:t xml:space="preserve">Skeletal muscle </w:t>
-      </w:r>
-      <w:r>
-        <w:lastRenderedPageBreak/>
-        <w:t xml:space="preserve">was targeted through the use of </w:t>
+        <w:t xml:space="preserve">Skeletal muscle was targeted through the use of </w:t>
       </w:r>
       <w:r>
         <w:rPr>
@@ -2355,14 +2356,7 @@
         <w:rPr>
           <w:rFonts w:ascii="Cambria" w:hAnsi="Cambria"/>
         </w:rPr>
-        <w:t xml:space="preserve">We observed no significant differences in </w:t>
-      </w:r>
-      <w:r>
-        <w:rPr>
-          <w:rFonts w:ascii="Cambria" w:hAnsi="Cambria"/>
-        </w:rPr>
-        <w:lastRenderedPageBreak/>
-        <w:t xml:space="preserve">the number of </w:t>
+        <w:t xml:space="preserve">We observed no significant differences in the number of </w:t>
       </w:r>
       <w:proofErr w:type="spellStart"/>
       <w:r>
@@ -3210,19 +3204,19 @@
         </w:rPr>
         <w:t xml:space="preserve"> consistent with male flies being </w:t>
       </w:r>
-      <w:commentRangeStart w:id="5"/>
+      <w:commentRangeStart w:id="6"/>
       <w:r>
         <w:rPr>
           <w:rFonts w:ascii="Cambria" w:hAnsi="Cambria"/>
         </w:rPr>
         <w:t>smaller and weaker than female flies</w:t>
       </w:r>
-      <w:commentRangeEnd w:id="5"/>
+      <w:commentRangeEnd w:id="6"/>
       <w:r>
         <w:rPr>
           <w:rStyle w:val="CommentReference"/>
         </w:rPr>
-        <w:commentReference w:id="5"/>
+        <w:commentReference w:id="6"/>
       </w:r>
       <w:r>
         <w:rPr>
@@ -3413,14 +3407,7 @@
         <w:rPr>
           <w:rFonts w:ascii="Cambria" w:hAnsi="Cambria"/>
         </w:rPr>
-        <w:t xml:space="preserve"> age and the “escaping” flies </w:t>
-      </w:r>
-      <w:r>
-        <w:rPr>
-          <w:rFonts w:ascii="Cambria" w:hAnsi="Cambria"/>
-        </w:rPr>
-        <w:lastRenderedPageBreak/>
-        <w:t xml:space="preserve">which do not die become a higher proportion, these changes decrease.  These data support the hypothesis that the </w:t>
+        <w:t xml:space="preserve"> age and the “escaping” flies which do not die become a higher proportion, these changes decrease.  These data support the hypothesis that the </w:t>
       </w:r>
       <w:proofErr w:type="gramStart"/>
       <w:r>
@@ -3513,8 +3500,6 @@
       <w:r>
         <w:t>role for the TORC1 complex in the early stages of muscle development.</w:t>
       </w:r>
-      <w:bookmarkStart w:id="6" w:name="_GoBack"/>
-      <w:bookmarkEnd w:id="6"/>
     </w:p>
     <w:p/>
     <w:p>
@@ -4946,16 +4931,7 @@
           <w:sz w:val="20"/>
           <w:szCs w:val="20"/>
         </w:rPr>
-        <w:t xml:space="preserve"> driver resulted in partial lethality. The different birth </w:t>
-      </w:r>
-      <w:r>
-        <w:rPr>
-          <w:rFonts w:cs="Times"/>
-          <w:sz w:val="20"/>
-          <w:szCs w:val="20"/>
-        </w:rPr>
-        <w:lastRenderedPageBreak/>
-        <w:t>rates for the Raptor knockdown flies using the C179-</w:t>
+        <w:t xml:space="preserve"> driver resulted in partial lethality. The different birth rates for the Raptor knockdown flies using the C179-</w:t>
       </w:r>
       <w:r>
         <w:rPr>
@@ -5907,12 +5883,12 @@
       </w:r>
     </w:p>
   </w:comment>
-  <w:comment w:id="3" w:author="Dave Bridges" w:date="2014-05-06T10:16:00Z" w:initials="DB">
+  <w:comment w:id="4" w:author="Dave Bridges" w:date="2014-05-06T10:16:00Z" w:initials="DB">
     <w:p>
       <w:pPr>
         <w:pStyle w:val="CommentText"/>
       </w:pPr>
-      <w:ins w:id="4" w:author="Dave Bridges" w:date="2014-05-06T10:16:00Z">
+      <w:ins w:id="5" w:author="Dave Bridges" w:date="2014-05-06T10:16:00Z">
         <w:r>
           <w:rPr>
             <w:rStyle w:val="CommentReference"/>
@@ -5925,7 +5901,7 @@
       </w:r>
     </w:p>
   </w:comment>
-  <w:comment w:id="5" w:author="Dave Bridges" w:date="2014-05-07T08:43:00Z" w:initials="DB">
+  <w:comment w:id="6" w:author="Dave Bridges" w:date="2014-05-07T08:43:00Z" w:initials="DB">
     <w:p>
       <w:pPr>
         <w:pStyle w:val="CommentText"/>

</xml_diff>

<commit_message>
Added asterisks to Figure 5 and updated Figure legends
</commit_message>
<xml_diff>
--- a/Manuscripts/Hatfield et al Submission/Manuscript.docx
+++ b/Manuscripts/Hatfield et al Submission/Manuscript.docx
@@ -105,10 +105,10 @@
         </w:rPr>
       </w:pPr>
       <w:r>
-        <w:t xml:space="preserve">Rapamycin was purchased from XXX.  </w:t>
-      </w:r>
-      <w:r>
-        <w:t xml:space="preserve">The fly stocks were ordered from </w:t>
+        <w:t>Fly</w:t>
+      </w:r>
+      <w:r>
+        <w:t xml:space="preserve"> stocks were ordered from </w:t>
       </w:r>
       <w:r>
         <w:t xml:space="preserve">the </w:t>
@@ -117,7 +117,19 @@
         <w:t>Bloomington</w:t>
       </w:r>
       <w:r>
-        <w:t xml:space="preserve"> stock center (Table 1)</w:t>
+        <w:t xml:space="preserve"> stock center </w:t>
+      </w:r>
+      <w:r>
+        <w:t xml:space="preserve">or were described previously </w:t>
+      </w:r>
+      <w:r>
+        <w:t>(</w:t>
+      </w:r>
+      <w:r>
+        <w:t xml:space="preserve">see Supplementary </w:t>
+      </w:r>
+      <w:r>
+        <w:t>Table 1)</w:t>
       </w:r>
       <w:r>
         <w:t xml:space="preserve">. Food was made </w:t>
@@ -148,13 +160,24 @@
         </w:rPr>
         <w:t xml:space="preserve">.  </w:t>
       </w:r>
-    </w:p>
-    <w:p>
-      <w:pPr>
+      <w:r>
+        <w:t>Rapamycin (Cayman Chemicals) was added where indicated when food was ~50</w:t>
+      </w:r>
+      <w:r>
+        <w:rPr>
+          <w:rFonts w:ascii="Cambria" w:hAnsi="Cambria"/>
+        </w:rPr>
+        <w:t>°</w:t>
+      </w:r>
+      <w:r>
+        <w:t xml:space="preserve"> C</w:t>
+      </w:r>
+      <w:r>
         <w:rPr>
           <w:b/>
         </w:rPr>
-      </w:pPr>
+        <w:t>.</w:t>
+      </w:r>
     </w:p>
     <w:p>
       <w:pPr>
@@ -172,6 +195,13 @@
     </w:p>
     <w:p>
       <w:pPr>
+        <w:rPr>
+          <w:b/>
+        </w:rPr>
+      </w:pPr>
+    </w:p>
+    <w:p>
+      <w:pPr>
         <w:pStyle w:val="Heading2"/>
       </w:pPr>
       <w:commentRangeStart w:id="1"/>
@@ -294,7 +324,11 @@
         <w:t xml:space="preserve">began to eclose after ten days, at which point the progeny was sorted according to phenotype </w:t>
       </w:r>
       <w:r>
-        <w:t>and gender. During each sorting, the number of flies of each phenotype was recorded. The sorted flies were put into new vials, with males and females separated and with 5-10 flies in each vial.  The progeny was stored in an incubator at 25</w:t>
+        <w:t xml:space="preserve">and gender. During each sorting, the number of flies of each phenotype was recorded. The sorted flies were put into new vials, with males and females separated and with 5-10 flies in each vial.  The </w:t>
+      </w:r>
+      <w:r>
+        <w:lastRenderedPageBreak/>
+        <w:t>progeny was stored in an incubator at 25</w:t>
       </w:r>
       <w:r>
         <w:rPr>
@@ -306,11 +340,7 @@
         <w:t xml:space="preserve"> C. This process was continued until </w:t>
       </w:r>
       <w:r>
-        <w:t xml:space="preserve">at </w:t>
-      </w:r>
-      <w:r>
-        <w:lastRenderedPageBreak/>
-        <w:t xml:space="preserve">least </w:t>
+        <w:t xml:space="preserve">at least </w:t>
       </w:r>
       <w:r>
         <w:t>100 flies of each genotype had been collected</w:t>
@@ -4353,36 +4383,51 @@
         <w:t xml:space="preserve">5: Muscle-specific Raptor knockdown flies have reduced climbing rate.  </w:t>
       </w:r>
       <w:r>
-        <w:t xml:space="preserve">Average climbing rate as measured during three intervals for </w:t>
-      </w:r>
-      <w:r>
-        <w:rPr>
-          <w:i/>
-        </w:rPr>
-        <w:t>C179-GAL4</w:t>
-      </w:r>
-      <w:r>
-        <w:t xml:space="preserve"> driven </w:t>
-      </w:r>
-      <w:r>
-        <w:rPr>
-          <w:i/>
-        </w:rPr>
-        <w:t xml:space="preserve">Raptor </w:t>
-      </w:r>
-      <w:r>
-        <w:t>knockdown flies</w:t>
-      </w:r>
-      <w:r>
-        <w:t>.  Asterisk indicates p&lt;0.05 based on a Wilcoxon Rank-Sum test relative to the control flies adjusted for multiple observations.</w:t>
-      </w:r>
-      <w:r>
-        <w:t xml:space="preserve">  Note that</w:t>
+        <w:t xml:space="preserve">Average climbing rate as measured during three </w:t>
+      </w:r>
+      <w:r>
+        <w:t xml:space="preserve">age range </w:t>
+      </w:r>
+      <w:r>
+        <w:t>intervals</w:t>
+      </w:r>
+      <w:r>
+        <w:t xml:space="preserve"> (in days)</w:t>
       </w:r>
       <w:bookmarkStart w:id="7" w:name="_GoBack"/>
       <w:bookmarkEnd w:id="7"/>
       <w:r>
-        <w:t xml:space="preserve"> the different abscissa indicates age-related slowing of climbing speed.</w:t>
+        <w:t xml:space="preserve"> for </w:t>
+      </w:r>
+      <w:r>
+        <w:rPr>
+          <w:i/>
+        </w:rPr>
+        <w:t>C179-GAL4</w:t>
+      </w:r>
+      <w:r>
+        <w:t xml:space="preserve"> driven </w:t>
+      </w:r>
+      <w:r>
+        <w:rPr>
+          <w:i/>
+        </w:rPr>
+        <w:t xml:space="preserve">Raptor </w:t>
+      </w:r>
+      <w:r>
+        <w:t>knockdown flies</w:t>
+      </w:r>
+      <w:r>
+        <w:t>.  Asterisk indicates p&lt;0.05 based on a Wilcoxon Rank-Sum test relative to the control flies</w:t>
+      </w:r>
+      <w:r>
+        <w:t>, and</w:t>
+      </w:r>
+      <w:r>
+        <w:t xml:space="preserve"> adjusted for multiple observations.</w:t>
+      </w:r>
+      <w:r>
+        <w:t xml:space="preserve">  Note that the different abscissa indicates age-related slowing of climbing speed.</w:t>
       </w:r>
     </w:p>
     <w:p>
@@ -4451,6 +4496,38 @@
           <w:rFonts w:cs="Times"/>
         </w:rPr>
         <w:t xml:space="preserve"> driver had no significant effects on longevity.</w:t>
+      </w:r>
+    </w:p>
+    <w:p>
+      <w:pPr>
+        <w:pStyle w:val="Heading1"/>
+      </w:pPr>
+      <w:r>
+        <w:t>Supplementary Tables and Figures</w:t>
+      </w:r>
+    </w:p>
+    <w:p/>
+    <w:p>
+      <w:r>
+        <w:rPr>
+          <w:b/>
+        </w:rPr>
+        <w:t>Supplementary Figure 1:  Dose response of rapamycin on fly eclosure and larvae development.</w:t>
+      </w:r>
+      <w:r>
+        <w:t xml:space="preserve">  Flies were mated in the presence of varying doses of rapamycin.  </w:t>
+      </w:r>
+      <w:r>
+        <w:t xml:space="preserve">After 7 days, the parental flies were removed.  </w:t>
+      </w:r>
+      <w:r>
+        <w:t>After 21 days, t</w:t>
+      </w:r>
+      <w:r>
+        <w:t>he number of progeny and larval</w:t>
+      </w:r>
+      <w:r>
+        <w:t xml:space="preserve"> cases were counted.</w:t>
       </w:r>
     </w:p>
     <w:p>

</xml_diff>

<commit_message>
Reworded results section describing the climbing assay
</commit_message>
<xml_diff>
--- a/Manuscripts/Hatfield et al Submission/Manuscript.docx
+++ b/Manuscripts/Hatfield et al Submission/Manuscript.docx
@@ -2921,27 +2921,28 @@
         <w:rPr>
           <w:rFonts w:ascii="Cambria" w:hAnsi="Cambria"/>
         </w:rPr>
-        <w:t xml:space="preserve">suppression leads to reduced muscle function in the flies that eclose.  Interestingly, as the flies age and the “escaping” flies which do not die become a higher proportion, these changes decrease.  These data support the hypothesis that the flies which survive </w:t>
-      </w:r>
-      <w:r>
-        <w:rPr>
-          <w:rFonts w:ascii="Cambria" w:hAnsi="Cambria"/>
-          <w:i/>
-        </w:rPr>
-        <w:t>Raptor</w:t>
-      </w:r>
-      <w:r>
-        <w:rPr>
-          <w:rFonts w:ascii="Cambria" w:hAnsi="Cambria"/>
-        </w:rPr>
-        <w:t xml:space="preserve"> knockdown long-term tend to not have as strong of defects in muscle function.</w:t>
-      </w:r>
-      <w:r>
-        <w:rPr>
-          <w:rFonts w:ascii="Cambria" w:hAnsi="Cambria"/>
-        </w:rPr>
-        <w:t xml:space="preserve"> </w:t>
-      </w:r>
+        <w:t>suppression leads to reduced muscle function in the flies that eclose</w:t>
+      </w:r>
+      <w:r>
+        <w:rPr>
+          <w:rFonts w:ascii="Cambria" w:hAnsi="Cambria"/>
+        </w:rPr>
+        <w:t xml:space="preserve"> even very early, consistent a developmental problem in myogenesis</w:t>
+      </w:r>
+      <w:r>
+        <w:rPr>
+          <w:rFonts w:ascii="Cambria" w:hAnsi="Cambria"/>
+        </w:rPr>
+        <w:t xml:space="preserve">.  Interestingly, </w:t>
+      </w:r>
+      <w:r>
+        <w:rPr>
+          <w:rFonts w:ascii="Cambria" w:hAnsi="Cambria"/>
+        </w:rPr>
+        <w:t>these problems persist throughout the lifespan of the fly, even in those that reach adulthood.  Also interesting, is that there was a correspondence between the efficienty of the shRNA strain to cause lethality and its effects on muscle function, indicating a potential gene-dosage effect on both of these phenotypes.</w:t>
+      </w:r>
+      <w:bookmarkStart w:id="6" w:name="_GoBack"/>
+      <w:bookmarkEnd w:id="6"/>
     </w:p>
     <w:p>
       <w:pPr>
@@ -2999,16 +3000,16 @@
       <w:r>
         <w:t xml:space="preserve">The authors would like to thank the members of the Bridges and Reiter lab for insightful discussions.  This work was supported by </w:t>
       </w:r>
-      <w:commentRangeStart w:id="6"/>
+      <w:commentRangeStart w:id="7"/>
       <w:r>
         <w:t xml:space="preserve">XXXX </w:t>
       </w:r>
-      <w:commentRangeEnd w:id="6"/>
+      <w:commentRangeEnd w:id="7"/>
       <w:r>
         <w:rPr>
           <w:rStyle w:val="CommentReference"/>
         </w:rPr>
-        <w:commentReference w:id="6"/>
+        <w:commentReference w:id="7"/>
       </w:r>
       <w:r>
         <w:t>(LTR)</w:t>
@@ -4394,8 +4395,6 @@
       <w:r>
         <w:t xml:space="preserve"> (in days)</w:t>
       </w:r>
-      <w:bookmarkStart w:id="7" w:name="_GoBack"/>
-      <w:bookmarkEnd w:id="7"/>
       <w:r>
         <w:t xml:space="preserve"> for </w:t>
       </w:r>
@@ -4621,7 +4620,7 @@
       </w:r>
     </w:p>
   </w:comment>
-  <w:comment w:id="6" w:author="Dave Bridges" w:date="2014-05-07T08:47:00Z" w:initials="DB">
+  <w:comment w:id="7" w:author="Dave Bridges" w:date="2014-05-07T08:47:00Z" w:initials="DB">
     <w:p>
       <w:pPr>
         <w:pStyle w:val="CommentText"/>

</xml_diff>

<commit_message>
Added Supplementary Figure 2
</commit_message>
<xml_diff>
--- a/Manuscripts/Hatfield et al Submission/Manuscript.docx
+++ b/Manuscripts/Hatfield et al Submission/Manuscript.docx
@@ -718,7 +718,13 @@
         <w:t xml:space="preserve">. </w:t>
       </w:r>
       <w:r>
-        <w:t xml:space="preserve">We used </w:t>
+        <w:t>We used</w:t>
+      </w:r>
+      <w:r>
+        <w:t xml:space="preserve"> several</w:t>
+      </w:r>
+      <w:r>
+        <w:t xml:space="preserve"> </w:t>
       </w:r>
       <w:r>
         <w:rPr>
@@ -775,7 +781,25 @@
         <w:rPr>
           <w:i/>
         </w:rPr>
-        <w:t xml:space="preserve">, </w:t>
+        <w:t>,</w:t>
+      </w:r>
+      <w:r>
+        <w:t xml:space="preserve"> </w:t>
+      </w:r>
+      <w:r>
+        <w:rPr>
+          <w:i/>
+        </w:rPr>
+        <w:t>Mef-</w:t>
+      </w:r>
+      <w:r>
+        <w:rPr>
+          <w:i/>
+        </w:rPr>
+        <w:t>GAL4</w:t>
+      </w:r>
+      <w:r>
+        <w:t xml:space="preserve"> </w:t>
       </w:r>
       <w:r>
         <w:t xml:space="preserve">and </w:t>
@@ -784,7 +808,31 @@
         <w:rPr>
           <w:i/>
         </w:rPr>
-        <w:t>Mef-</w:t>
+        <w:t>Mhc-GAL4</w:t>
+      </w:r>
+      <w:r>
+        <w:t xml:space="preserve"> </w:t>
+      </w:r>
+      <w:r>
+        <w:t>driver</w:t>
+      </w:r>
+      <w:r>
+        <w:t>s</w:t>
+      </w:r>
+      <w:r>
+        <w:t xml:space="preserve">, while </w:t>
+      </w:r>
+      <w:r>
+        <w:t>cardiac</w:t>
+      </w:r>
+      <w:r>
+        <w:t xml:space="preserve"> muscle was targeted using the </w:t>
+      </w:r>
+      <w:r>
+        <w:rPr>
+          <w:i/>
+        </w:rPr>
+        <w:t>Hand-</w:t>
       </w:r>
       <w:r>
         <w:rPr>
@@ -793,616 +841,585 @@
         <w:t>GAL4</w:t>
       </w:r>
       <w:r>
+        <w:t xml:space="preserve"> drive</w:t>
+      </w:r>
+      <w:r>
+        <w:t>r.</w:t>
+      </w:r>
+      <w:r>
+        <w:t xml:space="preserve"> </w:t>
+      </w:r>
+      <w:r>
+        <w:t xml:space="preserve">  </w:t>
+      </w:r>
+      <w:r>
+        <w:t>To minimize potential off target effects, t</w:t>
+      </w:r>
+      <w:r>
+        <w:t xml:space="preserve">hree different shRNAs for each of the two </w:t>
+      </w:r>
+      <w:r>
+        <w:t>genes (</w:t>
+      </w:r>
+      <w:r>
+        <w:rPr>
+          <w:i/>
+        </w:rPr>
+        <w:t xml:space="preserve">Raptor </w:t>
+      </w:r>
+      <w:r>
+        <w:t>and</w:t>
+      </w:r>
+      <w:r>
+        <w:rPr>
+          <w:i/>
+        </w:rPr>
+        <w:t xml:space="preserve"> Tsc1</w:t>
+      </w:r>
+      <w:r>
+        <w:t>)</w:t>
+      </w:r>
+      <w:r>
+        <w:t xml:space="preserve"> were used. </w:t>
+      </w:r>
+    </w:p>
+    <w:p/>
+    <w:p>
+      <w:r>
+        <w:t xml:space="preserve">First, we crossed heterozygous, balanced </w:t>
+      </w:r>
+      <w:r>
+        <w:rPr>
+          <w:i/>
+        </w:rPr>
+        <w:t>24B</w:t>
+      </w:r>
+      <w:r>
+        <w:t>-</w:t>
+      </w:r>
+      <w:r>
+        <w:rPr>
+          <w:i/>
+        </w:rPr>
+        <w:t>GAL4</w:t>
+      </w:r>
+      <w:r>
+        <w:t xml:space="preserve"> flies with heterozygous, balanced </w:t>
+      </w:r>
+      <w:r>
+        <w:t>UAS-</w:t>
+      </w:r>
+      <w:r>
+        <w:t xml:space="preserve">shRNA </w:t>
+      </w:r>
+      <w:r>
+        <w:t>transgenic flies</w:t>
+      </w:r>
+      <w:r>
+        <w:t xml:space="preserve">. </w:t>
+      </w:r>
+      <w:r>
+        <w:t xml:space="preserve">The </w:t>
+      </w:r>
+      <w:r>
+        <w:t>flies</w:t>
+      </w:r>
+      <w:r>
+        <w:t xml:space="preserve"> expressing </w:t>
+      </w:r>
+      <w:r>
+        <w:t>both</w:t>
+      </w:r>
+      <w:r>
+        <w:t xml:space="preserve"> balancer chromosomes </w:t>
+      </w:r>
+      <w:r>
+        <w:t xml:space="preserve">had </w:t>
+      </w:r>
+      <w:r>
+        <w:t>decreased viability</w:t>
+      </w:r>
+      <w:r>
+        <w:t>,</w:t>
+      </w:r>
+      <w:r>
+        <w:t xml:space="preserve"> </w:t>
+      </w:r>
+      <w:r>
+        <w:t>and</w:t>
+      </w:r>
+      <w:r>
+        <w:t xml:space="preserve"> this genotype was excluded from the </w:t>
+      </w:r>
+      <w:r>
+        <w:t>analysis</w:t>
+      </w:r>
+      <w:r>
+        <w:t xml:space="preserve">.  </w:t>
+      </w:r>
+      <w:r>
+        <w:t xml:space="preserve">The </w:t>
+      </w:r>
+      <w:r>
+        <w:t>flies eclosed from</w:t>
+      </w:r>
+      <w:r>
+        <w:t xml:space="preserve"> crosses using the</w:t>
+      </w:r>
+      <w:r>
+        <w:t xml:space="preserve"> </w:t>
+      </w:r>
+      <w:r>
+        <w:rPr>
+          <w:i/>
+        </w:rPr>
+        <w:t>Hand-</w:t>
+      </w:r>
+      <w:r>
+        <w:rPr>
+          <w:i/>
+        </w:rPr>
+        <w:t>GAL4</w:t>
+      </w:r>
+      <w:r>
+        <w:t xml:space="preserve"> driver occurred in roughly equal ratios</w:t>
+      </w:r>
+      <w:r>
+        <w:t xml:space="preserve"> (</w:t>
+      </w:r>
+      <w:r>
+        <w:t>Figure</w:t>
+      </w:r>
+      <w:r>
+        <w:t xml:space="preserve"> </w:t>
+      </w:r>
+      <w:r>
+        <w:t>2</w:t>
+      </w:r>
+      <w:r>
+        <w:t>A</w:t>
+      </w:r>
+      <w:r>
+        <w:t>), indicating</w:t>
+      </w:r>
+      <w:r>
+        <w:t xml:space="preserve"> there is </w:t>
+      </w:r>
+      <w:r>
+        <w:t xml:space="preserve">no obvious </w:t>
+      </w:r>
+      <w:r>
+        <w:t xml:space="preserve">effect of manipulating dTORC1 with the cardiac </w:t>
+      </w:r>
+      <w:r>
+        <w:rPr>
+          <w:i/>
+        </w:rPr>
+        <w:t>GAL4</w:t>
+      </w:r>
+      <w:r>
         <w:t xml:space="preserve"> driver</w:t>
       </w:r>
       <w:r>
+        <w:t>.</w:t>
+      </w:r>
+      <w:r>
+        <w:t xml:space="preserve"> Similarly,</w:t>
+      </w:r>
+      <w:r>
+        <w:t xml:space="preserve"> </w:t>
+      </w:r>
+      <w:r>
+        <w:rPr>
+          <w:i/>
+        </w:rPr>
+        <w:t>24B-</w:t>
+      </w:r>
+      <w:r>
+        <w:rPr>
+          <w:i/>
+        </w:rPr>
+        <w:t>GAL4</w:t>
+      </w:r>
+      <w:r>
+        <w:t xml:space="preserve"> driven</w:t>
+      </w:r>
+      <w:r>
+        <w:t xml:space="preserve"> expression of</w:t>
+      </w:r>
+      <w:r>
+        <w:t xml:space="preserve"> </w:t>
+      </w:r>
+      <w:r>
+        <w:rPr>
+          <w:i/>
+        </w:rPr>
+        <w:t>Tsc1</w:t>
+      </w:r>
+      <w:r>
+        <w:t xml:space="preserve"> shRNA had </w:t>
+      </w:r>
+      <w:r>
+        <w:t>no significant effect on birth rates</w:t>
+      </w:r>
+      <w:r>
+        <w:t>. However,</w:t>
+      </w:r>
+      <w:r>
+        <w:t xml:space="preserve"> </w:t>
+      </w:r>
+      <w:r>
+        <w:t xml:space="preserve">when the driver was </w:t>
+      </w:r>
+      <w:r>
+        <w:t>used to express</w:t>
+      </w:r>
+      <w:r>
+        <w:t xml:space="preserve"> </w:t>
+      </w:r>
+      <w:r>
+        <w:rPr>
+          <w:i/>
+        </w:rPr>
+        <w:t>Raptor</w:t>
+      </w:r>
+      <w:r>
+        <w:t xml:space="preserve"> shRNA, the progeny </w:t>
+      </w:r>
+      <w:r>
+        <w:t xml:space="preserve">exhibited </w:t>
+      </w:r>
+      <w:r>
+        <w:t xml:space="preserve">a </w:t>
+      </w:r>
+      <w:r>
+        <w:t xml:space="preserve">dramatic </w:t>
+      </w:r>
+      <w:r>
+        <w:t>decrease in</w:t>
+      </w:r>
+      <w:r>
+        <w:t xml:space="preserve"> </w:t>
+      </w:r>
+      <w:r>
+        <w:t>the number of eclosed flies (Figure 2B).</w:t>
+      </w:r>
+      <w:r>
+        <w:t xml:space="preserve"> </w:t>
+      </w:r>
+      <w:r>
+        <w:t>This</w:t>
+      </w:r>
+      <w:r>
+        <w:t xml:space="preserve"> indicat</w:t>
+      </w:r>
+      <w:r>
+        <w:t xml:space="preserve">es </w:t>
+      </w:r>
+      <w:r>
+        <w:t xml:space="preserve">that </w:t>
+      </w:r>
+      <w:r>
+        <w:rPr>
+          <w:i/>
+        </w:rPr>
+        <w:t>24B-</w:t>
+      </w:r>
+      <w:r>
+        <w:rPr>
+          <w:i/>
+        </w:rPr>
+        <w:t>GAL4</w:t>
+      </w:r>
+      <w:r>
+        <w:t xml:space="preserve"> driven expression of </w:t>
+      </w:r>
+      <w:r>
+        <w:rPr>
+          <w:i/>
+        </w:rPr>
+        <w:t>Raptor</w:t>
+      </w:r>
+      <w:r>
+        <w:t xml:space="preserve"> shRNA is lethal</w:t>
+      </w:r>
+      <w:r>
+        <w:t xml:space="preserve"> </w:t>
+      </w:r>
+      <w:r>
+        <w:t>at some point prior to</w:t>
+      </w:r>
+      <w:r>
+        <w:t xml:space="preserve"> eclosure</w:t>
+      </w:r>
+      <w:r>
+        <w:t>.</w:t>
+      </w:r>
+      <w:r>
+        <w:t xml:space="preserve"> </w:t>
+      </w:r>
+    </w:p>
+    <w:p/>
+    <w:p>
+      <w:r>
+        <w:t>We</w:t>
+      </w:r>
+      <w:r>
+        <w:t xml:space="preserve"> attempt</w:t>
+      </w:r>
+      <w:r>
+        <w:t xml:space="preserve">ed </w:t>
+      </w:r>
+      <w:r>
+        <w:t xml:space="preserve">to </w:t>
+      </w:r>
+      <w:r>
+        <w:t>rescue the lethal</w:t>
+      </w:r>
+      <w:r>
+        <w:t>ity</w:t>
+      </w:r>
+      <w:r>
+        <w:t xml:space="preserve"> phenotype of </w:t>
+      </w:r>
+      <w:r>
+        <w:rPr>
+          <w:i/>
+        </w:rPr>
+        <w:t xml:space="preserve">Raptor </w:t>
+      </w:r>
+      <w:r>
+        <w:t>suppression in</w:t>
+      </w:r>
+      <w:r>
+        <w:t xml:space="preserve"> </w:t>
+      </w:r>
+      <w:r>
+        <w:t>skeletal muscle</w:t>
+      </w:r>
+      <w:r>
+        <w:t xml:space="preserve"> by repeating the </w:t>
+      </w:r>
+      <w:r>
+        <w:rPr>
+          <w:i/>
+        </w:rPr>
+        <w:t>24B-</w:t>
+      </w:r>
+      <w:r>
+        <w:rPr>
+          <w:i/>
+        </w:rPr>
+        <w:t>GAL4</w:t>
+      </w:r>
+      <w:r>
+        <w:rPr>
+          <w:i/>
+        </w:rPr>
+        <w:t xml:space="preserve"> </w:t>
+      </w:r>
+      <w:r>
+        <w:t xml:space="preserve">x </w:t>
+      </w:r>
+      <w:r>
+        <w:rPr>
+          <w:i/>
+        </w:rPr>
+        <w:t xml:space="preserve">Raptor </w:t>
+      </w:r>
+      <w:r>
+        <w:t xml:space="preserve">shRNA crosses in a colder environment. </w:t>
+      </w:r>
+      <w:r>
+        <w:t xml:space="preserve">Colder temperatures are </w:t>
+      </w:r>
+      <w:r>
+        <w:t>which</w:t>
+      </w:r>
+      <w:r>
+        <w:t xml:space="preserve"> </w:t>
+      </w:r>
+      <w:r>
+        <w:t>decrease</w:t>
+      </w:r>
+      <w:r>
         <w:t>s</w:t>
       </w:r>
       <w:r>
-        <w:t xml:space="preserve">, while </w:t>
-      </w:r>
-      <w:r>
-        <w:t>cardiac</w:t>
-      </w:r>
-      <w:r>
-        <w:t xml:space="preserve"> muscle was targeted using the </w:t>
-      </w:r>
-      <w:r>
-        <w:rPr>
-          <w:i/>
-        </w:rPr>
-        <w:t>Hand-</w:t>
-      </w:r>
-      <w:r>
-        <w:rPr>
-          <w:i/>
-        </w:rPr>
+        <w:t xml:space="preserve"> </w:t>
+      </w:r>
+      <w:r>
         <w:t>GAL4</w:t>
       </w:r>
       <w:r>
-        <w:t xml:space="preserve"> drive</w:t>
-      </w:r>
-      <w:r>
-        <w:t>r.</w:t>
+        <w:t xml:space="preserve"> driver expression</w:t>
       </w:r>
       <w:r>
         <w:t xml:space="preserve"> </w:t>
       </w:r>
       <w:r>
-        <w:t xml:space="preserve">  </w:t>
-      </w:r>
-      <w:r>
-        <w:t>To minimize potential off target effects, t</w:t>
-      </w:r>
-      <w:r>
-        <w:t xml:space="preserve">hree different shRNAs for each of the two regulators were used. </w:t>
-      </w:r>
-    </w:p>
-    <w:p/>
-    <w:p>
-      <w:r>
-        <w:t xml:space="preserve">First, we crossed heterozygous, balanced </w:t>
-      </w:r>
-      <w:r>
-        <w:rPr>
-          <w:i/>
-        </w:rPr>
-        <w:t>24B</w:t>
-      </w:r>
-      <w:r>
+        <w:fldChar w:fldCharType="begin" w:fldLock="1"/>
+      </w:r>
+      <w:r>
+        <w:instrText>ADDIN CSL_CITATION { "citationItems" : [ { "id" : "ITEM-1", "itemData" : { "DOI" : "10.1002/gene.10150", "author" : [ { "dropping-particle" : "", "family" : "Duffy", "given" : "Joseph B", "non-dropping-particle" : "", "parse-names" : false, "suffix" : "" } ], "id" : "ITEM-1", "issued" : { "date-parts" : [ [ "2002" ] ] }, "page" : "1-15", "title" : "GAL4 System in Drosophila : A Fly Geneticist \u2019 s Swiss Army Knife", "type" : "article-journal", "volume" : "15" }, "uris" : [ "http://www.mendeley.com/documents/?uuid=e9bcab79-e0c6-4020-a04b-a89d81f99d80" ] } ], "mendeley" : { "previouslyFormattedCitation" : "[7]" }, "properties" : { "noteIndex" : 0 }, "schema" : "https://github.com/citation-style-language/schema/raw/master/csl-citation.json" }</w:instrText>
+      </w:r>
+      <w:r>
+        <w:fldChar w:fldCharType="separate"/>
+      </w:r>
+      <w:r>
+        <w:rPr>
+          <w:noProof/>
+        </w:rPr>
+        <w:t>[7]</w:t>
+      </w:r>
+      <w:r>
+        <w:fldChar w:fldCharType="end"/>
+      </w:r>
+      <w:r>
+        <w:rPr>
+          <w:rFonts w:ascii="Cambria" w:hAnsi="Cambria"/>
+        </w:rPr>
+        <w:t xml:space="preserve">.  </w:t>
+      </w:r>
+      <w:r>
+        <w:rPr>
+          <w:rFonts w:ascii="Cambria" w:hAnsi="Cambria"/>
+        </w:rPr>
+        <w:t>This</w:t>
+      </w:r>
+      <w:r>
+        <w:rPr>
+          <w:rFonts w:ascii="Cambria" w:hAnsi="Cambria"/>
+        </w:rPr>
+        <w:t xml:space="preserve"> was </w:t>
+      </w:r>
+      <w:r>
+        <w:rPr>
+          <w:rFonts w:ascii="Cambria" w:hAnsi="Cambria"/>
+        </w:rPr>
+        <w:t>unable to rescue</w:t>
+      </w:r>
+      <w:r>
+        <w:rPr>
+          <w:rFonts w:ascii="Cambria" w:hAnsi="Cambria"/>
+        </w:rPr>
+        <w:t xml:space="preserve"> the lethality of the </w:t>
+      </w:r>
+      <w:r>
+        <w:rPr>
+          <w:rFonts w:ascii="Cambria" w:hAnsi="Cambria"/>
+          <w:i/>
+        </w:rPr>
+        <w:t>24</w:t>
+      </w:r>
+      <w:r>
+        <w:rPr>
+          <w:rFonts w:ascii="Cambria" w:hAnsi="Cambria"/>
+          <w:i/>
+        </w:rPr>
+        <w:t>B</w:t>
+      </w:r>
+      <w:r>
+        <w:rPr>
+          <w:rFonts w:ascii="Cambria" w:hAnsi="Cambria"/>
+        </w:rPr>
         <w:t>-</w:t>
       </w:r>
       <w:r>
         <w:rPr>
+          <w:rFonts w:ascii="Cambria" w:hAnsi="Cambria"/>
           <w:i/>
         </w:rPr>
         <w:t>GAL4</w:t>
       </w:r>
       <w:r>
-        <w:t xml:space="preserve"> flies with heterozygous, balanced shRNA constructs. </w:t>
-      </w:r>
-      <w:r>
-        <w:t xml:space="preserve">The </w:t>
-      </w:r>
-      <w:r>
+        <w:rPr>
+          <w:rFonts w:ascii="Cambria" w:hAnsi="Cambria"/>
+          <w:i/>
+        </w:rPr>
+        <w:t>/</w:t>
+      </w:r>
+      <w:r>
+        <w:rPr>
+          <w:rFonts w:ascii="Cambria" w:hAnsi="Cambria"/>
+          <w:i/>
+        </w:rPr>
+        <w:t>Raptor</w:t>
+      </w:r>
+      <w:r>
+        <w:rPr>
+          <w:rFonts w:ascii="Cambria" w:hAnsi="Cambria"/>
+        </w:rPr>
+        <w:t xml:space="preserve"> shRNA</w:t>
+      </w:r>
+      <w:r>
+        <w:rPr>
+          <w:rFonts w:ascii="Cambria" w:hAnsi="Cambria"/>
+        </w:rPr>
+        <w:t xml:space="preserve"> </w:t>
+      </w:r>
+      <w:r>
+        <w:rPr>
+          <w:rFonts w:ascii="Cambria" w:hAnsi="Cambria"/>
+        </w:rPr>
         <w:t>flies</w:t>
       </w:r>
       <w:r>
-        <w:t xml:space="preserve"> expressing </w:t>
-      </w:r>
-      <w:r>
-        <w:t>both</w:t>
-      </w:r>
-      <w:r>
-        <w:t xml:space="preserve"> balancer chromosomes </w:t>
-      </w:r>
-      <w:r>
-        <w:t xml:space="preserve">had </w:t>
-      </w:r>
-      <w:r>
-        <w:t>decreased viability</w:t>
-      </w:r>
-      <w:r>
-        <w:t>,</w:t>
-      </w:r>
-      <w:r>
-        <w:t xml:space="preserve"> </w:t>
-      </w:r>
-      <w:r>
-        <w:t>and</w:t>
-      </w:r>
-      <w:r>
-        <w:t xml:space="preserve"> this genotype was excluded from the </w:t>
-      </w:r>
-      <w:r>
-        <w:t>analysis</w:t>
-      </w:r>
-      <w:r>
-        <w:t xml:space="preserve">.  </w:t>
-      </w:r>
-      <w:r>
-        <w:t xml:space="preserve">The </w:t>
-      </w:r>
-      <w:r>
-        <w:t>flies eclosed from</w:t>
-      </w:r>
-      <w:r>
-        <w:t xml:space="preserve"> crosses using the</w:t>
-      </w:r>
-      <w:r>
-        <w:t xml:space="preserve"> </w:t>
-      </w:r>
-      <w:r>
-        <w:rPr>
-          <w:i/>
-        </w:rPr>
-        <w:t>Hand-</w:t>
-      </w:r>
-      <w:r>
-        <w:rPr>
-          <w:i/>
-        </w:rPr>
-        <w:t>GAL4</w:t>
-      </w:r>
-      <w:r>
-        <w:t xml:space="preserve"> driver occurred in roughly equal ratios</w:t>
-      </w:r>
-      <w:r>
+        <w:rPr>
+          <w:rFonts w:ascii="Cambria" w:hAnsi="Cambria"/>
+        </w:rPr>
+        <w:t>, and t</w:t>
+      </w:r>
+      <w:r>
+        <w:rPr>
+          <w:rFonts w:ascii="Cambria" w:hAnsi="Cambria"/>
+        </w:rPr>
+        <w:t xml:space="preserve">he birth rates of the two </w:t>
+      </w:r>
+      <w:r>
+        <w:rPr>
+          <w:rFonts w:ascii="Cambria" w:hAnsi="Cambria"/>
+        </w:rPr>
+        <w:t xml:space="preserve">control </w:t>
+      </w:r>
+      <w:r>
+        <w:rPr>
+          <w:rFonts w:ascii="Cambria" w:hAnsi="Cambria"/>
+        </w:rPr>
+        <w:t xml:space="preserve">genotypes </w:t>
+      </w:r>
+      <w:r>
+        <w:rPr>
+          <w:rFonts w:ascii="Cambria" w:hAnsi="Cambria"/>
+        </w:rPr>
+        <w:t>were</w:t>
+      </w:r>
+      <w:r>
+        <w:rPr>
+          <w:rFonts w:ascii="Cambria" w:hAnsi="Cambria"/>
+        </w:rPr>
+        <w:t xml:space="preserve"> congruent with</w:t>
+      </w:r>
+      <w:r>
+        <w:rPr>
+          <w:rFonts w:ascii="Cambria" w:hAnsi="Cambria"/>
+        </w:rPr>
+        <w:t xml:space="preserve"> those produced at 25° C</w:t>
+      </w:r>
+      <w:r>
+        <w:rPr>
+          <w:rFonts w:ascii="Cambria" w:hAnsi="Cambria"/>
+        </w:rPr>
         <w:t xml:space="preserve"> (</w:t>
       </w:r>
       <w:r>
-        <w:t>Figure</w:t>
-      </w:r>
-      <w:r>
-        <w:t xml:space="preserve"> </w:t>
-      </w:r>
-      <w:r>
-        <w:t>2</w:t>
-      </w:r>
-      <w:r>
-        <w:t>A</w:t>
-      </w:r>
-      <w:r>
-        <w:t>)</w:t>
-      </w:r>
-      <w:r>
-        <w:t xml:space="preserve">.  </w:t>
-      </w:r>
-      <w:r>
-        <w:t>There</w:t>
-      </w:r>
-      <w:r>
-        <w:t>f</w:t>
-      </w:r>
-      <w:r>
-        <w:t xml:space="preserve">ore there is dramatic effect of manipulating dTORC1 with the cardiac </w:t>
-      </w:r>
-      <w:r>
-        <w:rPr>
-          <w:i/>
-        </w:rPr>
-        <w:t>GAL4</w:t>
-      </w:r>
-      <w:r>
-        <w:t xml:space="preserve"> driver</w:t>
-      </w:r>
-      <w:r>
-        <w:t>.</w:t>
-      </w:r>
-      <w:r>
-        <w:t xml:space="preserve"> Similarly,</w:t>
-      </w:r>
-      <w:r>
-        <w:t xml:space="preserve"> </w:t>
-      </w:r>
-      <w:r>
-        <w:rPr>
-          <w:i/>
-        </w:rPr>
-        <w:t>24B-</w:t>
-      </w:r>
-      <w:r>
-        <w:rPr>
-          <w:i/>
-        </w:rPr>
-        <w:t>GAL4</w:t>
-      </w:r>
-      <w:r>
-        <w:t xml:space="preserve"> driven</w:t>
-      </w:r>
-      <w:r>
-        <w:t xml:space="preserve"> expression of</w:t>
-      </w:r>
-      <w:r>
-        <w:t xml:space="preserve"> </w:t>
-      </w:r>
-      <w:r>
-        <w:rPr>
-          <w:i/>
-        </w:rPr>
-        <w:t>Tsc1</w:t>
-      </w:r>
-      <w:r>
-        <w:t xml:space="preserve"> shRNA had </w:t>
-      </w:r>
-      <w:r>
-        <w:t>no significant effect on birth rates</w:t>
-      </w:r>
-      <w:r>
-        <w:t>. However,</w:t>
-      </w:r>
-      <w:r>
-        <w:t xml:space="preserve"> </w:t>
-      </w:r>
-      <w:r>
-        <w:t xml:space="preserve">when the driver was </w:t>
-      </w:r>
-      <w:r>
-        <w:t>used to express</w:t>
-      </w:r>
-      <w:r>
-        <w:t xml:space="preserve"> </w:t>
-      </w:r>
-      <w:r>
-        <w:rPr>
-          <w:i/>
-        </w:rPr>
-        <w:t>Raptor</w:t>
-      </w:r>
-      <w:r>
-        <w:t xml:space="preserve"> shRNA, the progeny </w:t>
-      </w:r>
-      <w:r>
-        <w:t xml:space="preserve">exhibited </w:t>
-      </w:r>
-      <w:r>
-        <w:t xml:space="preserve">a </w:t>
-      </w:r>
-      <w:r>
-        <w:t xml:space="preserve">dramatic </w:t>
-      </w:r>
-      <w:r>
-        <w:t>decrease in</w:t>
-      </w:r>
-      <w:r>
-        <w:t xml:space="preserve"> </w:t>
-      </w:r>
-      <w:r>
-        <w:t>the number of eclosed flies (Figure 2B).</w:t>
-      </w:r>
-      <w:r>
-        <w:t xml:space="preserve"> </w:t>
-      </w:r>
-      <w:r>
-        <w:t>This</w:t>
-      </w:r>
-      <w:r>
-        <w:t xml:space="preserve"> indicat</w:t>
-      </w:r>
-      <w:r>
-        <w:t xml:space="preserve">es </w:t>
-      </w:r>
-      <w:r>
-        <w:t xml:space="preserve">that </w:t>
-      </w:r>
-      <w:r>
-        <w:rPr>
-          <w:i/>
-        </w:rPr>
-        <w:t>24B-</w:t>
-      </w:r>
-      <w:r>
-        <w:rPr>
-          <w:i/>
-        </w:rPr>
-        <w:t>GAL4</w:t>
-      </w:r>
-      <w:r>
-        <w:t xml:space="preserve"> driven expression of </w:t>
-      </w:r>
-      <w:r>
-        <w:rPr>
-          <w:i/>
-        </w:rPr>
-        <w:t>Raptor</w:t>
-      </w:r>
-      <w:r>
-        <w:t xml:space="preserve"> shRNA is lethal</w:t>
-      </w:r>
-      <w:r>
-        <w:t xml:space="preserve"> </w:t>
-      </w:r>
-      <w:r>
-        <w:t>at some point prior to</w:t>
-      </w:r>
-      <w:r>
-        <w:t xml:space="preserve"> eclosure</w:t>
-      </w:r>
-      <w:r>
-        <w:t>.</w:t>
-      </w:r>
-      <w:r>
-        <w:t xml:space="preserve"> </w:t>
-      </w:r>
-      <w:r>
-        <w:t xml:space="preserve">This was not observed in mice where muscle-specific </w:t>
-      </w:r>
-      <w:r>
-        <w:rPr>
-          <w:i/>
-        </w:rPr>
-        <w:t xml:space="preserve">Raptor </w:t>
-      </w:r>
-      <w:r>
-        <w:t xml:space="preserve">knockout mice are viable </w:t>
-      </w:r>
-      <w:r>
-        <w:fldChar w:fldCharType="begin" w:fldLock="1"/>
-      </w:r>
-      <w:r>
-        <w:instrText>ADDIN CSL_CITATION { "citationItems" : [ { "id" : "ITEM-1", "itemData" : { "DOI" : "10.1016/j.cmet.2008.10.002", "ISSN" : "1932-7420", "PMID" : "19046572", "abstract" : "Mammalian target of rapamycin (mTOR) is a central controller of cell growth. mTOR assembles into two distinct multiprotein complexes called mTOR complex 1 (mTORC1) and mTORC2. Here we show that the mTORC1 component raptor is critical for muscle function and prolonged survival. In contrast, muscles lacking the mTORC2 component rictor are indistinguishable from wild-type controls. Raptor-deficient muscles become progressively dystrophic, are impaired in their oxidative capacity, and contain increased glycogen stores, but they express structural components indicative of oxidative muscle fibers. Biochemical analysis indicates that these changes are probably due to loss of activation of direct downstream targets of mTORC1, downregulation of genes involved in mitochondrial biogenesis, including PGC1alpha, and hyperactivation of PKB/Akt. Finally, we show that activation of PKB/Akt does not require mTORC2. Together, these results demonstrate that muscle mTORC1 has an unexpected role in the regulation of the metabolic properties and that its function is essential for life.", "author" : [ { "dropping-particle" : "", "family" : "Bentzinger", "given" : "C Florian", "non-dropping-particle" : "", "parse-names" : false, "suffix" : "" }, { "dropping-particle" : "", "family" : "Romanino", "given" : "Klaas", "non-dropping-particle" : "", "parse-names" : false, "suffix" : "" }, { "dropping-particle" : "", "family" : "Clo\u00ebtta", "given" : "Dimitri", "non-dropping-particle" : "", "parse-names" : false, "suffix" : "" }, { "dropping-particle" : "", "family" : "Lin", "given" : "Shuo", "non-dropping-particle" : "", "parse-names" : false, "suffix" : "" }, { "dropping-particle" : "", "family" : "Mascarenhas", "given" : "Joseph B", "non-dropping-particle" : "", "parse-names" : false, "suffix" : "" }, { "dropping-particle" : "", "family" : "Oliveri", "given" : "Filippo", "non-dropping-particle" : "", "parse-names" : false, "suffix" : "" }, { "dropping-particle" : "", "family" : "Xia", "given" : "Jinyu", "non-dropping-particle" : "", "parse-names" : false, "suffix" : "" }, { "dropping-particle" : "", "family" : "Casanova", "given" : "Emilio", "non-dropping-particle" : "", "parse-names" : false, "suffix" : "" }, { "dropping-particle" : "", "family" : "Costa", "given" : "C\u00e9line F", "non-dropping-particle" : "", "parse-names" : false, "suffix" : "" }, { "dropping-particle" : "", "family" : "Brink", "given" : "Marijke", "non-dropping-particle" : "", "parse-names" : false, "suffix" : "" }, { "dropping-particle" : "", "family" : "Zorzato", "given" : "Francesco", "non-dropping-particle" : "", "parse-names" : false, "suffix" : "" }, { "dropping-particle" : "", "family" : "Hall", "given" : "Michael N.", "non-dropping-particle" : "", "parse-names" : false, "suffix" : "" }, { "dropping-particle" : "", "family" : "R\u00fcegg", "given" : "Markus A", "non-dropping-particle" : "", "parse-names" : false, "suffix" : "" } ], "container-title" : "Cell metabolism", "id" : "ITEM-1", "issue" : "5", "issued" : { "date-parts" : [ [ "2008", "11" ] ] }, "page" : "411-24", "title" : "Skeletal muscle-specific ablation of raptor, but not of rictor, causes metabolic changes and results in muscle dystrophy.", "type" : "article-journal", "volume" : "8" }, "uris" : [ "http://www.mendeley.com/documents/?uuid=4d9f2e14-8857-4d1a-a0ad-6b1d163ce727" ] }, { "id" : "ITEM-2", "itemData" : { "DOI" : "10.1186/2044-5040-3-6", "ISSN" : "2044-5040", "PMID" : "23497627", "abstract" : "BACKGROUND: Skeletal muscle mass is determined by the balance between protein synthesis and degradation. Mammalian target of rapamycin complex 1 (mTORC1) is a master regulator of protein translation and has been implicated in the control of muscle mass. Inactivation of mTORC1 by skeletal muscle-specific deletion of its obligatory component raptor results in smaller muscles and a lethal dystrophy. Moreover, raptor-deficient muscles are less oxidative through changes in the expression PGC-1\u03b1, a critical determinant of mitochondrial biogenesis. These results suggest that activation of mTORC1 might be beneficial to skeletal muscle by providing resistance to muscle atrophy and increasing oxidative function. Here, we tested this hypothesis by deletion of the mTORC1 inhibitor tuberous sclerosis complex (TSC) in muscle fibers. METHOD: Skeletal muscles of mice with an acute or a permanent deletion of raptor or TSC1 were examined using histological, biochemical and molecular biological methods. Response of the muscles to changes in mechanical load and nerve input was investigated by ablation of synergistic muscles or by denervation . RESULTS: Genetic deletion or knockdown of raptor, causing inactivation of mTORC1, was sufficient to prevent muscle growth and enhance muscle atrophy. Conversely, short-term activation of mTORC1 by knockdown of TSC induced muscle fiber hypertrophy and atrophy-resistance upon denervation, in both fast tibialis anterior (TA) and slow soleus muscles. Surprisingly, however, sustained activation of mTORC1 by genetic deletion of Tsc1 caused muscle atrophy in all but soleus muscles. In contrast, oxidative capacity was increased in all muscles examined. Consistently, TSC1-deficient soleus muscle was atrophy-resistant whereas TA underwent normal atrophy upon denervation. Moreover, upon overloading, plantaris muscle did not display enhanced hypertrophy compared to controls. Biochemical analysis indicated that the atrophy response of muscles was based on the suppressed phosphorylation of PKB/Akt via feedback inhibition by mTORC1 and subsequent increased expression of the E3 ubiquitin ligases MuRF1 and atrogin-1/MAFbx. In contrast, expression of both E3 ligases was not increased in soleus muscle suggesting the presence of compensatory mechanisms in this muscle. CONCLUSIONS: Our study shows that the mTORC1- and the PKB/Akt-FoxO pathways are tightly interconnected and differentially regulated depending on the muscle type. These results indicate tha\u2026", "author" : [ { "dropping-particle" : "", "family" : "Bentzinger", "given" : "C Florian", "non-dropping-particle" : "", "parse-names" : false, "suffix" : "" }, { "dropping-particle" : "", "family" : "Lin", "given" : "Shuo", "non-dropping-particle" : "", "parse-names" : false, "suffix" : "" }, { "dropping-particle" : "", "family" : "Romanino", "given" : "Klaas", "non-dropping-particle" : "", "parse-names" : false, "suffix" : "" }, { "dropping-particle" : "", "family" : "Castets", "given" : "Perrine", "non-dropping-particle" : "", "parse-names" : false, "suffix" : "" }, { "dropping-particle" : "", "family" : "Guridi", "given" : "Maitea", "non-dropping-particle" : "", "parse-names" : false, "suffix" : "" }, { "dropping-particle" : "", "family" : "Summermatter", "given" : "Serge", "non-dropping-particle" : "", "parse-names" : false, "suffix" : "" }, { "dropping-particle" : "", "family" : "Handschin", "given" : "Christoph", "non-dropping-particle" : "", "parse-names" : false, "suffix" : "" }, { "dropping-particle" : "", "family" : "Tintignac", "given" : "Lionel a", "non-dropping-particle" : "", "parse-names" : false, "suffix" : "" }, { "dropping-particle" : "", "family" : "Hall", "given" : "Michael N", "non-dropping-particle" : "", "parse-names" : false, "suffix" : "" }, { "dropping-particle" : "", "family" : "R\u00fcegg", "given" : "Markus a", "non-dropping-particle" : "", "parse-names" : false, "suffix" : "" } ], "container-title" : "Skeletal muscle", "id" : "ITEM-2", "issue" : "1", "issued" : { "date-parts" : [ [ "2013", "1" ] ] }, "page" : "6", "title" : "Differential response of skeletal muscles to mTORC1 signaling during atrophy and hypertrophy.", "type" : "article-journal", "volume" : "3" }, "uris" : [ "http://www.mendeley.com/documents/?uuid=75a9c1c2-8af4-478f-8ff6-5e14826d4927" ] } ], "mendeley" : { "previouslyFormattedCitation" : "[8, 9]" }, "properties" : { "noteIndex" : 0 }, "schema" : "https://github.com/citation-style-language/schema/raw/master/csl-citation.json" }</w:instrText>
-      </w:r>
-      <w:r>
-        <w:fldChar w:fldCharType="separate"/>
-      </w:r>
-      <w:r>
-        <w:rPr>
-          <w:noProof/>
-        </w:rPr>
-        <w:t>[8, 9]</w:t>
-      </w:r>
-      <w:r>
-        <w:fldChar w:fldCharType="end"/>
-      </w:r>
-      <w:r>
-        <w:t>.</w:t>
-      </w:r>
-    </w:p>
-    <w:p/>
-    <w:p>
-      <w:r>
-        <w:t>We</w:t>
-      </w:r>
-      <w:r>
-        <w:t xml:space="preserve"> attempt</w:t>
-      </w:r>
-      <w:r>
-        <w:t xml:space="preserve">ed </w:t>
-      </w:r>
-      <w:r>
-        <w:t xml:space="preserve">to </w:t>
-      </w:r>
-      <w:r>
-        <w:t>rescue the lethal</w:t>
-      </w:r>
-      <w:r>
-        <w:t>ity</w:t>
-      </w:r>
-      <w:r>
-        <w:t xml:space="preserve"> phenotype of </w:t>
-      </w:r>
-      <w:r>
-        <w:rPr>
-          <w:i/>
-        </w:rPr>
-        <w:t xml:space="preserve">Raptor </w:t>
-      </w:r>
-      <w:r>
-        <w:t>suppression in</w:t>
-      </w:r>
-      <w:r>
-        <w:t xml:space="preserve"> </w:t>
-      </w:r>
-      <w:r>
-        <w:t>skeletal muscle</w:t>
-      </w:r>
-      <w:r>
-        <w:t xml:space="preserve"> by repeating the </w:t>
-      </w:r>
-      <w:r>
-        <w:rPr>
-          <w:i/>
-        </w:rPr>
-        <w:t>24B-</w:t>
-      </w:r>
-      <w:r>
-        <w:rPr>
-          <w:i/>
-        </w:rPr>
-        <w:t>GAL4</w:t>
-      </w:r>
-      <w:r>
-        <w:rPr>
-          <w:i/>
-        </w:rPr>
-        <w:t xml:space="preserve"> </w:t>
-      </w:r>
-      <w:r>
-        <w:t xml:space="preserve">x </w:t>
-      </w:r>
-      <w:r>
-        <w:rPr>
-          <w:i/>
-        </w:rPr>
-        <w:t xml:space="preserve">Raptor </w:t>
-      </w:r>
-      <w:r>
-        <w:t xml:space="preserve">shRNA crosses in a colder environment. </w:t>
-      </w:r>
-      <w:r>
-        <w:t xml:space="preserve">Colder temperatures are </w:t>
-      </w:r>
-      <w:r>
-        <w:t>which</w:t>
-      </w:r>
-      <w:r>
-        <w:t xml:space="preserve"> </w:t>
-      </w:r>
-      <w:r>
-        <w:t>decrease</w:t>
-      </w:r>
-      <w:r>
-        <w:t>s</w:t>
-      </w:r>
-      <w:r>
-        <w:t xml:space="preserve"> </w:t>
-      </w:r>
-      <w:r>
-        <w:t>GAL4</w:t>
-      </w:r>
-      <w:r>
-        <w:t xml:space="preserve"> driver expression</w:t>
-      </w:r>
-      <w:r>
-        <w:t xml:space="preserve"> </w:t>
-      </w:r>
-      <w:r>
-        <w:fldChar w:fldCharType="begin" w:fldLock="1"/>
-      </w:r>
-      <w:r>
-        <w:instrText>ADDIN CSL_CITATION { "citationItems" : [ { "id" : "ITEM-1", "itemData" : { "DOI" : "10.1002/gene.10150", "author" : [ { "dropping-particle" : "", "family" : "Duffy", "given" : "Joseph B", "non-dropping-particle" : "", "parse-names" : false, "suffix" : "" } ], "id" : "ITEM-1", "issued" : { "date-parts" : [ [ "2002" ] ] }, "page" : "1-15", "title" : "GAL4 System in Drosophila : A Fly Geneticist \u2019 s Swiss Army Knife", "type" : "article-journal", "volume" : "15" }, "uris" : [ "http://www.mendeley.com/documents/?uuid=e9bcab79-e0c6-4020-a04b-a89d81f99d80" ] } ], "mendeley" : { "previouslyFormattedCitation" : "[7]" }, "properties" : { "noteIndex" : 0 }, "schema" : "https://github.com/citation-style-language/schema/raw/master/csl-citation.json" }</w:instrText>
-      </w:r>
-      <w:r>
-        <w:fldChar w:fldCharType="separate"/>
-      </w:r>
-      <w:r>
-        <w:rPr>
-          <w:noProof/>
-        </w:rPr>
-        <w:t>[7]</w:t>
-      </w:r>
-      <w:r>
-        <w:fldChar w:fldCharType="end"/>
-      </w:r>
-      <w:r>
-        <w:rPr>
-          <w:rFonts w:ascii="Cambria" w:hAnsi="Cambria"/>
-        </w:rPr>
-        <w:t xml:space="preserve">.  </w:t>
-      </w:r>
-      <w:r>
-        <w:rPr>
-          <w:rFonts w:ascii="Cambria" w:hAnsi="Cambria"/>
-        </w:rPr>
-        <w:t>This</w:t>
-      </w:r>
-      <w:r>
-        <w:rPr>
-          <w:rFonts w:ascii="Cambria" w:hAnsi="Cambria"/>
-        </w:rPr>
-        <w:t xml:space="preserve"> was </w:t>
-      </w:r>
-      <w:r>
-        <w:rPr>
-          <w:rFonts w:ascii="Cambria" w:hAnsi="Cambria"/>
-        </w:rPr>
-        <w:t>unable to rescue</w:t>
-      </w:r>
-      <w:r>
-        <w:rPr>
-          <w:rFonts w:ascii="Cambria" w:hAnsi="Cambria"/>
-        </w:rPr>
-        <w:t xml:space="preserve"> the lethality of the </w:t>
-      </w:r>
-      <w:r>
-        <w:rPr>
-          <w:rFonts w:ascii="Cambria" w:hAnsi="Cambria"/>
-          <w:i/>
-        </w:rPr>
-        <w:t>24</w:t>
-      </w:r>
-      <w:r>
-        <w:rPr>
-          <w:rFonts w:ascii="Cambria" w:hAnsi="Cambria"/>
-          <w:i/>
-        </w:rPr>
-        <w:t>B</w:t>
-      </w:r>
-      <w:r>
-        <w:rPr>
-          <w:rFonts w:ascii="Cambria" w:hAnsi="Cambria"/>
-        </w:rPr>
-        <w:t>-</w:t>
-      </w:r>
-      <w:r>
-        <w:rPr>
-          <w:rFonts w:ascii="Cambria" w:hAnsi="Cambria"/>
-          <w:i/>
-        </w:rPr>
-        <w:t>GAL4</w:t>
-      </w:r>
-      <w:r>
-        <w:rPr>
-          <w:rFonts w:ascii="Cambria" w:hAnsi="Cambria"/>
-          <w:i/>
-        </w:rPr>
-        <w:t>/</w:t>
-      </w:r>
-      <w:r>
-        <w:rPr>
-          <w:rFonts w:ascii="Cambria" w:hAnsi="Cambria"/>
-          <w:i/>
-        </w:rPr>
-        <w:t>Raptor</w:t>
-      </w:r>
-      <w:r>
-        <w:rPr>
-          <w:rFonts w:ascii="Cambria" w:hAnsi="Cambria"/>
-        </w:rPr>
-        <w:t xml:space="preserve"> shRNA</w:t>
-      </w:r>
-      <w:r>
-        <w:rPr>
-          <w:rFonts w:ascii="Cambria" w:hAnsi="Cambria"/>
-        </w:rPr>
-        <w:t xml:space="preserve"> </w:t>
-      </w:r>
-      <w:r>
-        <w:rPr>
-          <w:rFonts w:ascii="Cambria" w:hAnsi="Cambria"/>
-        </w:rPr>
-        <w:t>flies</w:t>
-      </w:r>
-      <w:r>
-        <w:rPr>
-          <w:rFonts w:ascii="Cambria" w:hAnsi="Cambria"/>
-        </w:rPr>
-        <w:t>, and t</w:t>
-      </w:r>
-      <w:r>
-        <w:rPr>
-          <w:rFonts w:ascii="Cambria" w:hAnsi="Cambria"/>
-        </w:rPr>
-        <w:t xml:space="preserve">he birth rates of the two </w:t>
-      </w:r>
-      <w:r>
-        <w:rPr>
-          <w:rFonts w:ascii="Cambria" w:hAnsi="Cambria"/>
-        </w:rPr>
-        <w:t xml:space="preserve">control </w:t>
-      </w:r>
-      <w:r>
-        <w:rPr>
-          <w:rFonts w:ascii="Cambria" w:hAnsi="Cambria"/>
-        </w:rPr>
-        <w:t xml:space="preserve">genotypes </w:t>
-      </w:r>
-      <w:r>
-        <w:rPr>
-          <w:rFonts w:ascii="Cambria" w:hAnsi="Cambria"/>
-        </w:rPr>
-        <w:t>were</w:t>
-      </w:r>
-      <w:r>
-        <w:rPr>
-          <w:rFonts w:ascii="Cambria" w:hAnsi="Cambria"/>
-        </w:rPr>
-        <w:t xml:space="preserve"> congruent with</w:t>
-      </w:r>
-      <w:r>
-        <w:rPr>
-          <w:rFonts w:ascii="Cambria" w:hAnsi="Cambria"/>
-        </w:rPr>
-        <w:t xml:space="preserve"> those produced at 25° C</w:t>
-      </w:r>
-      <w:r>
-        <w:rPr>
-          <w:rFonts w:ascii="Cambria" w:hAnsi="Cambria"/>
-        </w:rPr>
-        <w:t xml:space="preserve"> (</w:t>
-      </w:r>
-      <w:r>
         <w:rPr>
           <w:rFonts w:ascii="Cambria" w:hAnsi="Cambria"/>
         </w:rPr>
         <w:t>Supplementary Figure 2</w:t>
       </w:r>
-      <w:r>
-        <w:rPr>
-          <w:rFonts w:ascii="Cambria" w:hAnsi="Cambria"/>
-        </w:rPr>
-        <w:t>A</w:t>
-      </w:r>
+      <w:bookmarkStart w:id="5" w:name="_GoBack"/>
+      <w:bookmarkEnd w:id="5"/>
       <w:r>
         <w:rPr>
           <w:rFonts w:ascii="Cambria" w:hAnsi="Cambria"/>
@@ -1927,6 +1944,55 @@
       </w:pPr>
     </w:p>
     <w:p>
+      <w:r>
+        <w:t xml:space="preserve">This was not observed in mice where muscle-specific </w:t>
+      </w:r>
+      <w:r>
+        <w:rPr>
+          <w:i/>
+        </w:rPr>
+        <w:t xml:space="preserve">Raptor </w:t>
+      </w:r>
+      <w:r>
+        <w:t xml:space="preserve">knockout mice are viable </w:t>
+      </w:r>
+      <w:r>
+        <w:fldChar w:fldCharType="begin" w:fldLock="1"/>
+      </w:r>
+      <w:r>
+        <w:instrText>ADDIN CSL_CITATION { "citationItems" : [ { "id" : "ITEM-1", "itemData" : { "DOI" : "10.1016/j.cmet.2008.10.002", "ISSN" : "1932-7420", "PMID" : "19046572", "abstract" : "Mammalian target of rapamycin (mTOR) is a central controller of cell growth. mTOR assembles into two distinct multiprotein complexes called mTOR complex 1 (mTORC1) and mTORC2. Here we show that the mTORC1 component raptor is critical for muscle function and prolonged survival. In contrast, muscles lacking the mTORC2 component rictor are indistinguishable from wild-type controls. Raptor-deficient muscles become progressively dystrophic, are impaired in their oxidative capacity, and contain increased glycogen stores, but they express structural components indicative of oxidative muscle fibers. Biochemical analysis indicates that these changes are probably due to loss of activation of direct downstream targets of mTORC1, downregulation of genes involved in mitochondrial biogenesis, including PGC1alpha, and hyperactivation of PKB/Akt. Finally, we show that activation of PKB/Akt does not require mTORC2. Together, these results demonstrate that muscle mTORC1 has an unexpected role in the regulation of the metabolic properties and that its function is essential for life.", "author" : [ { "dropping-particle" : "", "family" : "Bentzinger", "given" : "C Florian", "non-dropping-particle" : "", "parse-names" : false, "suffix" : "" }, { "dropping-particle" : "", "family" : "Romanino", "given" : "Klaas", "non-dropping-particle" : "", "parse-names" : false, "suffix" : "" }, { "dropping-particle" : "", "family" : "Clo\u00ebtta", "given" : "Dimitri", "non-dropping-particle" : "", "parse-names" : false, "suffix" : "" }, { "dropping-particle" : "", "family" : "Lin", "given" : "Shuo", "non-dropping-particle" : "", "parse-names" : false, "suffix" : "" }, { "dropping-particle" : "", "family" : "Mascarenhas", "given" : "Joseph B", "non-dropping-particle" : "", "parse-names" : false, "suffix" : "" }, { "dropping-particle" : "", "family" : "Oliveri", "given" : "Filippo", "non-dropping-particle" : "", "parse-names" : false, "suffix" : "" }, { "dropping-particle" : "", "family" : "Xia", "given" : "Jinyu", "non-dropping-particle" : "", "parse-names" : false, "suffix" : "" }, { "dropping-particle" : "", "family" : "Casanova", "given" : "Emilio", "non-dropping-particle" : "", "parse-names" : false, "suffix" : "" }, { "dropping-particle" : "", "family" : "Costa", "given" : "C\u00e9line F", "non-dropping-particle" : "", "parse-names" : false, "suffix" : "" }, { "dropping-particle" : "", "family" : "Brink", "given" : "Marijke", "non-dropping-particle" : "", "parse-names" : false, "suffix" : "" }, { "dropping-particle" : "", "family" : "Zorzato", "given" : "Francesco", "non-dropping-particle" : "", "parse-names" : false, "suffix" : "" }, { "dropping-particle" : "", "family" : "Hall", "given" : "Michael N.", "non-dropping-particle" : "", "parse-names" : false, "suffix" : "" }, { "dropping-particle" : "", "family" : "R\u00fcegg", "given" : "Markus A", "non-dropping-particle" : "", "parse-names" : false, "suffix" : "" } ], "container-title" : "Cell metabolism", "id" : "ITEM-1", "issue" : "5", "issued" : { "date-parts" : [ [ "2008", "11" ] ] }, "page" : "411-24", "title" : "Skeletal muscle-specific ablation of raptor, but not of rictor, causes metabolic changes and results in muscle dystrophy.", "type" : "article-journal", "volume" : "8" }, "uris" : [ "http://www.mendeley.com/documents/?uuid=4d9f2e14-8857-4d1a-a0ad-6b1d163ce727" ] }, { "id" : "ITEM-2", "itemData" : { "DOI" : "10.1186/2044-5040-3-6", "ISSN" : "2044-5040", "PMID" : "23497627", "abstract" : "BACKGROUND: Skeletal muscle mass is determined by the balance between protein synthesis and degradation. Mammalian target of rapamycin complex 1 (mTORC1) is a master regulator of protein translation and has been implicated in the control of muscle mass. Inactivation of mTORC1 by skeletal muscle-specific deletion of its obligatory component raptor results in smaller muscles and a lethal dystrophy. Moreover, raptor-deficient muscles are less oxidative through changes in the expression PGC-1\u03b1, a critical determinant of mitochondrial biogenesis. These results suggest that activation of mTORC1 might be beneficial to skeletal muscle by providing resistance to muscle atrophy and increasing oxidative function. Here, we tested this hypothesis by deletion of the mTORC1 inhibitor tuberous sclerosis complex (TSC) in muscle fibers. METHOD: Skeletal muscles of mice with an acute or a permanent deletion of raptor or TSC1 were examined using histological, biochemical and molecular biological methods. Response of the muscles to changes in mechanical load and nerve input was investigated by ablation of synergistic muscles or by denervation . RESULTS: Genetic deletion or knockdown of raptor, causing inactivation of mTORC1, was sufficient to prevent muscle growth and enhance muscle atrophy. Conversely, short-term activation of mTORC1 by knockdown of TSC induced muscle fiber hypertrophy and atrophy-resistance upon denervation, in both fast tibialis anterior (TA) and slow soleus muscles. Surprisingly, however, sustained activation of mTORC1 by genetic deletion of Tsc1 caused muscle atrophy in all but soleus muscles. In contrast, oxidative capacity was increased in all muscles examined. Consistently, TSC1-deficient soleus muscle was atrophy-resistant whereas TA underwent normal atrophy upon denervation. Moreover, upon overloading, plantaris muscle did not display enhanced hypertrophy compared to controls. Biochemical analysis indicated that the atrophy response of muscles was based on the suppressed phosphorylation of PKB/Akt via feedback inhibition by mTORC1 and subsequent increased expression of the E3 ubiquitin ligases MuRF1 and atrogin-1/MAFbx. In contrast, expression of both E3 ligases was not increased in soleus muscle suggesting the presence of compensatory mechanisms in this muscle. CONCLUSIONS: Our study shows that the mTORC1- and the PKB/Akt-FoxO pathways are tightly interconnected and differentially regulated depending on the muscle type. These results indicate tha\u2026", "author" : [ { "dropping-particle" : "", "family" : "Bentzinger", "given" : "C Florian", "non-dropping-particle" : "", "parse-names" : false, "suffix" : "" }, { "dropping-particle" : "", "family" : "Lin", "given" : "Shuo", "non-dropping-particle" : "", "parse-names" : false, "suffix" : "" }, { "dropping-particle" : "", "family" : "Romanino", "given" : "Klaas", "non-dropping-particle" : "", "parse-names" : false, "suffix" : "" }, { "dropping-particle" : "", "family" : "Castets", "given" : "Perrine", "non-dropping-particle" : "", "parse-names" : false, "suffix" : "" }, { "dropping-particle" : "", "family" : "Guridi", "given" : "Maitea", "non-dropping-particle" : "", "parse-names" : false, "suffix" : "" }, { "dropping-particle" : "", "family" : "Summermatter", "given" : "Serge", "non-dropping-particle" : "", "parse-names" : false, "suffix" : "" }, { "dropping-particle" : "", "family" : "Handschin", "given" : "Christoph", "non-dropping-particle" : "", "parse-names" : false, "suffix" : "" }, { "dropping-particle" : "", "family" : "Tintignac", "given" : "Lionel a", "non-dropping-particle" : "", "parse-names" : false, "suffix" : "" }, { "dropping-particle" : "", "family" : "Hall", "given" : "Michael N", "non-dropping-particle" : "", "parse-names" : false, "suffix" : "" }, { "dropping-particle" : "", "family" : "R\u00fcegg", "given" : "Markus a", "non-dropping-particle" : "", "parse-names" : false, "suffix" : "" } ], "container-title" : "Skeletal muscle", "id" : "ITEM-2", "issue" : "1", "issued" : { "date-parts" : [ [ "2013", "1" ] ] }, "page" : "6", "title" : "Differential response of skeletal muscles to mTORC1 signaling during atrophy and hypertrophy.", "type" : "article-journal", "volume" : "3" }, "uris" : [ "http://www.mendeley.com/documents/?uuid=75a9c1c2-8af4-478f-8ff6-5e14826d4927" ] } ], "mendeley" : { "previouslyFormattedCitation" : "[8, 9]" }, "properties" : { "noteIndex" : 0 }, "schema" : "https://github.com/citation-style-language/schema/raw/master/csl-citation.json" }</w:instrText>
+      </w:r>
+      <w:r>
+        <w:fldChar w:fldCharType="separate"/>
+      </w:r>
+      <w:r>
+        <w:rPr>
+          <w:noProof/>
+        </w:rPr>
+        <w:t>[8, 9]</w:t>
+      </w:r>
+      <w:r>
+        <w:fldChar w:fldCharType="end"/>
+      </w:r>
+      <w:r>
+        <w:t>.</w:t>
+      </w:r>
+    </w:p>
+    <w:p>
+      <w:pPr>
+        <w:rPr>
+          <w:rFonts w:ascii="Cambria" w:hAnsi="Cambria"/>
+        </w:rPr>
+      </w:pPr>
+    </w:p>
+    <w:p>
+      <w:pPr>
+        <w:rPr>
+          <w:rFonts w:ascii="Cambria" w:hAnsi="Cambria"/>
+        </w:rPr>
+      </w:pPr>
+    </w:p>
+    <w:p>
       <w:pPr>
         <w:pStyle w:val="Heading2"/>
       </w:pPr>
@@ -2760,19 +2826,19 @@
         </w:rPr>
         <w:t xml:space="preserve">male flies for each of these crosses, consistent with male flies being </w:t>
       </w:r>
-      <w:commentRangeStart w:id="5"/>
+      <w:commentRangeStart w:id="6"/>
       <w:r>
         <w:rPr>
           <w:rFonts w:ascii="Cambria" w:hAnsi="Cambria"/>
         </w:rPr>
         <w:t>smaller and weaker than female flies</w:t>
       </w:r>
-      <w:commentRangeEnd w:id="5"/>
+      <w:commentRangeEnd w:id="6"/>
       <w:r>
         <w:rPr>
           <w:rStyle w:val="CommentReference"/>
         </w:rPr>
-        <w:commentReference w:id="5"/>
+        <w:commentReference w:id="6"/>
       </w:r>
       <w:r>
         <w:rPr>
@@ -2941,8 +3007,6 @@
         </w:rPr>
         <w:t>these problems persist throughout the lifespan of the fly, even in those that reach adulthood.  Also interesting, is that there was a correspondence between the efficienty of the shRNA strain to cause lethality and its effects on muscle function, indicating a potential gene-dosage effect on both of these phenotypes.</w:t>
       </w:r>
-      <w:bookmarkStart w:id="6" w:name="_GoBack"/>
-      <w:bookmarkEnd w:id="6"/>
     </w:p>
     <w:p>
       <w:pPr>
@@ -4604,7 +4668,7 @@
       </w:r>
     </w:p>
   </w:comment>
-  <w:comment w:id="5" w:author="Dave Bridges" w:date="2014-05-07T08:43:00Z" w:initials="DB">
+  <w:comment w:id="6" w:author="Dave Bridges" w:date="2014-05-07T08:43:00Z" w:initials="DB">
     <w:p>
       <w:pPr>
         <w:pStyle w:val="CommentText"/>

</xml_diff>

<commit_message>
Added panels C + D to Figure 2
</commit_message>
<xml_diff>
--- a/Manuscripts/Hatfield et al Submission/Manuscript.docx
+++ b/Manuscripts/Hatfield et al Submission/Manuscript.docx
@@ -40,8 +40,13 @@
           <w:numId w:val="1"/>
         </w:numPr>
       </w:pPr>
-      <w:r>
-        <w:t>why muscle</w:t>
+      <w:proofErr w:type="gramStart"/>
+      <w:r>
+        <w:t>why</w:t>
+      </w:r>
+      <w:proofErr w:type="gramEnd"/>
+      <w:r>
+        <w:t xml:space="preserve"> muscle</w:t>
       </w:r>
       <w:r>
         <w:t xml:space="preserve"> and aging</w:t>
@@ -160,8 +165,13 @@
         </w:rPr>
         <w:t xml:space="preserve">.  </w:t>
       </w:r>
-      <w:r>
-        <w:t>Rapamycin (Cayman Chemicals) was added where indicated when food was ~50</w:t>
+      <w:proofErr w:type="spellStart"/>
+      <w:r>
+        <w:t>Rapamycin</w:t>
+      </w:r>
+      <w:proofErr w:type="spellEnd"/>
+      <w:r>
+        <w:t xml:space="preserve"> (Cayman Chemicals) was added where indicated when food was ~50</w:t>
       </w:r>
       <w:r>
         <w:rPr>
@@ -206,7 +216,15 @@
       </w:pPr>
       <w:commentRangeStart w:id="1"/>
       <w:r>
-        <w:t>Tissue Culture and Myotube Formation</w:t>
+        <w:t xml:space="preserve">Tissue Culture and </w:t>
+      </w:r>
+      <w:proofErr w:type="spellStart"/>
+      <w:r>
+        <w:t>Myotube</w:t>
+      </w:r>
+      <w:proofErr w:type="spellEnd"/>
+      <w:r>
+        <w:t xml:space="preserve"> Formation</w:t>
       </w:r>
     </w:p>
     <w:p>
@@ -238,8 +256,13 @@
     </w:p>
     <w:p>
       <w:r>
-        <w:t>We did real time qPCR</w:t>
-      </w:r>
+        <w:t xml:space="preserve">We did real time </w:t>
+      </w:r>
+      <w:proofErr w:type="spellStart"/>
+      <w:r>
+        <w:t>qPCR</w:t>
+      </w:r>
+      <w:proofErr w:type="spellEnd"/>
     </w:p>
     <w:p>
       <w:pPr>
@@ -279,7 +302,15 @@
         <w:t xml:space="preserve"> </w:t>
       </w:r>
       <w:r>
-        <w:t xml:space="preserve">were chosen from each of the shRNA strains, </w:t>
+        <w:t xml:space="preserve">were chosen from each of the </w:t>
+      </w:r>
+      <w:proofErr w:type="spellStart"/>
+      <w:r>
+        <w:t>shRNA</w:t>
+      </w:r>
+      <w:proofErr w:type="spellEnd"/>
+      <w:r>
+        <w:t xml:space="preserve"> strains, </w:t>
       </w:r>
       <w:r>
         <w:t xml:space="preserve">and four males were used per cross. </w:t>
@@ -321,7 +352,15 @@
         <w:t xml:space="preserve">progeny </w:t>
       </w:r>
       <w:r>
-        <w:t xml:space="preserve">began to eclose after ten days, at which point the progeny was sorted according to phenotype </w:t>
+        <w:t xml:space="preserve">began to </w:t>
+      </w:r>
+      <w:proofErr w:type="spellStart"/>
+      <w:r>
+        <w:t>eclose</w:t>
+      </w:r>
+      <w:proofErr w:type="spellEnd"/>
+      <w:r>
+        <w:t xml:space="preserve"> after ten days, at which point the progeny was sorted according to phenotype </w:t>
       </w:r>
       <w:r>
         <w:t xml:space="preserve">and gender. During each sorting, the number of flies of each phenotype was recorded. The sorted flies were put into new vials, with males and females separated and with 5-10 flies in each vial.  The </w:t>
@@ -346,7 +385,15 @@
         <w:t>100 flies of each genotype had been collected</w:t>
       </w:r>
       <w:r>
-        <w:t>.  At least three replicates of each cross was performed</w:t>
+        <w:t xml:space="preserve">.  At least three replicates of each cross </w:t>
+      </w:r>
+      <w:proofErr w:type="gramStart"/>
+      <w:r>
+        <w:t>was</w:t>
+      </w:r>
+      <w:proofErr w:type="gramEnd"/>
+      <w:r>
+        <w:t xml:space="preserve"> performed</w:t>
       </w:r>
       <w:r>
         <w:t xml:space="preserve">. </w:t>
@@ -357,13 +404,21 @@
         <w:pStyle w:val="Heading2"/>
       </w:pPr>
       <w:r>
-        <w:t>Examining Pup</w:t>
+        <w:t xml:space="preserve">Examining </w:t>
+      </w:r>
+      <w:proofErr w:type="spellStart"/>
+      <w:r>
+        <w:t>Pup</w:t>
       </w:r>
       <w:r>
         <w:t>a</w:t>
       </w:r>
       <w:r>
-        <w:t>l Cases</w:t>
+        <w:t>l</w:t>
+      </w:r>
+      <w:proofErr w:type="spellEnd"/>
+      <w:r>
+        <w:t xml:space="preserve"> Cases</w:t>
       </w:r>
     </w:p>
     <w:p>
@@ -417,7 +472,23 @@
         <w:t xml:space="preserve">/Raptor </w:t>
       </w:r>
       <w:r>
-        <w:t>crosses were made, the progeny flies were emptied from the vials. The empty pupal cases were counted and the cases containing dead flies were counted. A pupal case with a dead fly in it was markedly darker in color than the empty cases, and contained a black, shrunken fly.</w:t>
+        <w:t xml:space="preserve">crosses were made, the progeny flies were emptied from the vials. The empty </w:t>
+      </w:r>
+      <w:proofErr w:type="spellStart"/>
+      <w:r>
+        <w:t>pupal</w:t>
+      </w:r>
+      <w:proofErr w:type="spellEnd"/>
+      <w:r>
+        <w:t xml:space="preserve"> cases were counted and the cases containing dead flies were counted. A </w:t>
+      </w:r>
+      <w:proofErr w:type="spellStart"/>
+      <w:r>
+        <w:t>pupal</w:t>
+      </w:r>
+      <w:proofErr w:type="spellEnd"/>
+      <w:r>
+        <w:t xml:space="preserve"> case with a dead fly in it was markedly darker in color than the empty cases, and contained a black, shrunken fly.</w:t>
       </w:r>
     </w:p>
     <w:p/>
@@ -438,7 +509,15 @@
         <w:t xml:space="preserve">This </w:t>
       </w:r>
       <w:r>
-        <w:t xml:space="preserve">was performed soon after eclosure and repeated every </w:t>
+        <w:t xml:space="preserve">was performed soon after </w:t>
+      </w:r>
+      <w:proofErr w:type="spellStart"/>
+      <w:r>
+        <w:t>eclosure</w:t>
+      </w:r>
+      <w:proofErr w:type="spellEnd"/>
+      <w:r>
+        <w:t xml:space="preserve"> and repeated every </w:t>
       </w:r>
       <w:r>
         <w:t>~</w:t>
@@ -475,8 +554,13 @@
         <w:pStyle w:val="Heading2"/>
       </w:pPr>
       <w:commentRangeStart w:id="3"/>
-      <w:r>
-        <w:t>Rapamycin Inhibits Differentiation of Muscle Cells in Culture</w:t>
+      <w:proofErr w:type="spellStart"/>
+      <w:r>
+        <w:t>Rapamycin</w:t>
+      </w:r>
+      <w:proofErr w:type="spellEnd"/>
+      <w:r>
+        <w:t xml:space="preserve"> Inhibits Differentiation of Muscle Cells in Culture</w:t>
       </w:r>
       <w:commentRangeEnd w:id="3"/>
       <w:r>
@@ -550,7 +634,15 @@
         <w:t>First, we tested whether inhibition of the dTORC1 pathway affected the development of these flies.  As previously reported</w:t>
       </w:r>
       <w:r>
-        <w:t xml:space="preserve">, high doses of rapamycin prevent egg laying by the maternal fly </w:t>
+        <w:t xml:space="preserve">, high doses of </w:t>
+      </w:r>
+      <w:proofErr w:type="spellStart"/>
+      <w:r>
+        <w:t>rapamycin</w:t>
+      </w:r>
+      <w:proofErr w:type="spellEnd"/>
+      <w:r>
+        <w:t xml:space="preserve"> prevent egg laying by the maternal fly </w:t>
       </w:r>
       <w:r>
         <w:fldChar w:fldCharType="begin" w:fldLock="1"/>
@@ -571,13 +663,26 @@
         <w:fldChar w:fldCharType="end"/>
       </w:r>
       <w:r>
-        <w:t>.  We performed dose curves and found that at much lower doses (EC50 of ~860 nM) there was an absence of pupae and flies</w:t>
+        <w:t xml:space="preserve">.  We performed dose curves and found that at much lower doses (EC50 of ~860 </w:t>
+      </w:r>
+      <w:proofErr w:type="spellStart"/>
+      <w:r>
+        <w:t>nM</w:t>
+      </w:r>
+      <w:proofErr w:type="spellEnd"/>
+      <w:r>
+        <w:t>) there was an absence of pupae and flies</w:t>
       </w:r>
       <w:r>
         <w:t xml:space="preserve"> (</w:t>
       </w:r>
-      <w:r>
-        <w:t>Supplmentary Figure 1</w:t>
+      <w:proofErr w:type="spellStart"/>
+      <w:r>
+        <w:t>Supplmentary</w:t>
+      </w:r>
+      <w:proofErr w:type="spellEnd"/>
+      <w:r>
+        <w:t xml:space="preserve"> Figure 1</w:t>
       </w:r>
       <w:r>
         <w:t>)</w:t>
@@ -586,14 +691,32 @@
         <w:t>.</w:t>
       </w:r>
       <w:r>
-        <w:t xml:space="preserve">  There was no obvious distinction between inhibition of pupal lethality and prevention of fly eclosure.</w:t>
+        <w:t xml:space="preserve">  There was no obvious distinction between inhibition of </w:t>
+      </w:r>
+      <w:proofErr w:type="spellStart"/>
+      <w:r>
+        <w:t>pupal</w:t>
+      </w:r>
+      <w:proofErr w:type="spellEnd"/>
+      <w:r>
+        <w:t xml:space="preserve"> lethality and prevention of fly </w:t>
+      </w:r>
+      <w:proofErr w:type="spellStart"/>
+      <w:r>
+        <w:t>eclosure</w:t>
+      </w:r>
+      <w:proofErr w:type="spellEnd"/>
+      <w:r>
+        <w:t>.</w:t>
       </w:r>
       <w:r>
         <w:t xml:space="preserve">  These data suggest that </w:t>
       </w:r>
+      <w:proofErr w:type="spellStart"/>
       <w:r>
         <w:t>rapamycin</w:t>
       </w:r>
+      <w:proofErr w:type="spellEnd"/>
       <w:r>
         <w:t xml:space="preserve"> inhibits fly development, similar to what has been observed in mice</w:t>
       </w:r>
@@ -739,7 +862,15 @@
         <w:t xml:space="preserve"> </w:t>
       </w:r>
       <w:r>
-        <w:t xml:space="preserve">drivers that cause expression of the UAS driven shRNA cassettes in both </w:t>
+        <w:t xml:space="preserve">drivers that cause expression of the UAS driven </w:t>
+      </w:r>
+      <w:proofErr w:type="spellStart"/>
+      <w:r>
+        <w:t>shRNA</w:t>
+      </w:r>
+      <w:proofErr w:type="spellEnd"/>
+      <w:r>
+        <w:t xml:space="preserve"> cassettes in both </w:t>
       </w:r>
       <w:r>
         <w:t xml:space="preserve">skeletal muscle </w:t>
@@ -856,7 +987,15 @@
         <w:t>To minimize potential off target effects, t</w:t>
       </w:r>
       <w:r>
-        <w:t xml:space="preserve">hree different shRNAs for each of the two </w:t>
+        <w:t xml:space="preserve">hree different </w:t>
+      </w:r>
+      <w:proofErr w:type="spellStart"/>
+      <w:r>
+        <w:t>shRNAs</w:t>
+      </w:r>
+      <w:proofErr w:type="spellEnd"/>
+      <w:r>
+        <w:t xml:space="preserve"> for each of the two </w:t>
       </w:r>
       <w:r>
         <w:t>genes (</w:t>
@@ -909,8 +1048,13 @@
       <w:r>
         <w:t>UAS-</w:t>
       </w:r>
-      <w:r>
-        <w:t xml:space="preserve">shRNA </w:t>
+      <w:proofErr w:type="spellStart"/>
+      <w:r>
+        <w:t>shRNA</w:t>
+      </w:r>
+      <w:proofErr w:type="spellEnd"/>
+      <w:r>
+        <w:t xml:space="preserve"> </w:t>
       </w:r>
       <w:r>
         <w:t>transgenic flies</w:t>
@@ -960,8 +1104,21 @@
       <w:r>
         <w:t xml:space="preserve">The </w:t>
       </w:r>
-      <w:r>
-        <w:t>flies eclosed from</w:t>
+      <w:proofErr w:type="gramStart"/>
+      <w:r>
+        <w:t>flies</w:t>
+      </w:r>
+      <w:proofErr w:type="gramEnd"/>
+      <w:r>
+        <w:t xml:space="preserve"> </w:t>
+      </w:r>
+      <w:proofErr w:type="spellStart"/>
+      <w:r>
+        <w:t>eclosed</w:t>
+      </w:r>
+      <w:proofErr w:type="spellEnd"/>
+      <w:r>
+        <w:t xml:space="preserve"> from</w:t>
       </w:r>
       <w:r>
         <w:t xml:space="preserve"> crosses using the</w:t>
@@ -1057,7 +1214,15 @@
         <w:t>Tsc1</w:t>
       </w:r>
       <w:r>
-        <w:t xml:space="preserve"> shRNA had </w:t>
+        <w:t xml:space="preserve"> </w:t>
+      </w:r>
+      <w:proofErr w:type="spellStart"/>
+      <w:r>
+        <w:t>shRNA</w:t>
+      </w:r>
+      <w:proofErr w:type="spellEnd"/>
+      <w:r>
+        <w:t xml:space="preserve"> had </w:t>
       </w:r>
       <w:r>
         <w:t>no significant effect on birth rates</w:t>
@@ -1084,7 +1249,15 @@
         <w:t>Raptor</w:t>
       </w:r>
       <w:r>
-        <w:t xml:space="preserve"> shRNA, the progeny </w:t>
+        <w:t xml:space="preserve"> </w:t>
+      </w:r>
+      <w:proofErr w:type="spellStart"/>
+      <w:r>
+        <w:t>shRNA</w:t>
+      </w:r>
+      <w:proofErr w:type="spellEnd"/>
+      <w:r>
+        <w:t xml:space="preserve">, the progeny </w:t>
       </w:r>
       <w:r>
         <w:t xml:space="preserve">exhibited </w:t>
@@ -1102,7 +1275,15 @@
         <w:t xml:space="preserve"> </w:t>
       </w:r>
       <w:r>
-        <w:t>the number of eclosed flies (Figure 2B).</w:t>
+        <w:t xml:space="preserve">the number of </w:t>
+      </w:r>
+      <w:proofErr w:type="spellStart"/>
+      <w:r>
+        <w:t>eclosed</w:t>
+      </w:r>
+      <w:proofErr w:type="spellEnd"/>
+      <w:r>
+        <w:t xml:space="preserve"> flies (Figure 2B).</w:t>
       </w:r>
       <w:r>
         <w:t xml:space="preserve"> </w:t>
@@ -1141,17 +1322,30 @@
         <w:t>Raptor</w:t>
       </w:r>
       <w:r>
-        <w:t xml:space="preserve"> shRNA is lethal</w:t>
-      </w:r>
-      <w:r>
         <w:t xml:space="preserve"> </w:t>
       </w:r>
+      <w:proofErr w:type="spellStart"/>
+      <w:r>
+        <w:t>shRNA</w:t>
+      </w:r>
+      <w:proofErr w:type="spellEnd"/>
+      <w:r>
+        <w:t xml:space="preserve"> is lethal</w:t>
+      </w:r>
+      <w:r>
+        <w:t xml:space="preserve"> </w:t>
+      </w:r>
       <w:r>
         <w:t>at some point prior to</w:t>
       </w:r>
       <w:r>
-        <w:t xml:space="preserve"> eclosure</w:t>
-      </w:r>
+        <w:t xml:space="preserve"> </w:t>
+      </w:r>
+      <w:proofErr w:type="spellStart"/>
+      <w:r>
+        <w:t>eclosure</w:t>
+      </w:r>
+      <w:proofErr w:type="spellEnd"/>
       <w:r>
         <w:t>.</w:t>
       </w:r>
@@ -1227,8 +1421,13 @@
         </w:rPr>
         <w:t xml:space="preserve">Raptor </w:t>
       </w:r>
-      <w:r>
-        <w:t xml:space="preserve">shRNA crosses in a colder environment. </w:t>
+      <w:proofErr w:type="spellStart"/>
+      <w:r>
+        <w:t>shRNA</w:t>
+      </w:r>
+      <w:proofErr w:type="spellEnd"/>
+      <w:r>
+        <w:t xml:space="preserve"> crosses in a colder environment. </w:t>
       </w:r>
       <w:r>
         <w:t xml:space="preserve">Colder temperatures are </w:t>
@@ -1350,14 +1549,22 @@
         <w:rPr>
           <w:rFonts w:ascii="Cambria" w:hAnsi="Cambria"/>
         </w:rPr>
-        <w:t xml:space="preserve"> shRNA</w:t>
-      </w:r>
-      <w:r>
-        <w:rPr>
-          <w:rFonts w:ascii="Cambria" w:hAnsi="Cambria"/>
-        </w:rPr>
         <w:t xml:space="preserve"> </w:t>
       </w:r>
+      <w:proofErr w:type="spellStart"/>
+      <w:r>
+        <w:rPr>
+          <w:rFonts w:ascii="Cambria" w:hAnsi="Cambria"/>
+        </w:rPr>
+        <w:t>shRNA</w:t>
+      </w:r>
+      <w:proofErr w:type="spellEnd"/>
+      <w:r>
+        <w:rPr>
+          <w:rFonts w:ascii="Cambria" w:hAnsi="Cambria"/>
+        </w:rPr>
+        <w:t xml:space="preserve"> </w:t>
+      </w:r>
       <w:r>
         <w:rPr>
           <w:rFonts w:ascii="Cambria" w:hAnsi="Cambria"/>
@@ -1418,97 +1625,151 @@
         </w:rPr>
         <w:t>Supplementary Figure 2</w:t>
       </w:r>
+      <w:r>
+        <w:rPr>
+          <w:rFonts w:ascii="Cambria" w:hAnsi="Cambria"/>
+        </w:rPr>
+        <w:t>)</w:t>
+      </w:r>
+      <w:r>
+        <w:rPr>
+          <w:rFonts w:ascii="Cambria" w:hAnsi="Cambria"/>
+        </w:rPr>
+        <w:t>.</w:t>
+      </w:r>
+      <w:r>
+        <w:t xml:space="preserve"> </w:t>
+      </w:r>
+    </w:p>
+    <w:p>
       <w:bookmarkStart w:id="5" w:name="_GoBack"/>
       <w:bookmarkEnd w:id="5"/>
-      <w:r>
-        <w:rPr>
-          <w:rFonts w:ascii="Cambria" w:hAnsi="Cambria"/>
-        </w:rPr>
-        <w:t>)</w:t>
-      </w:r>
-      <w:r>
-        <w:rPr>
-          <w:rFonts w:ascii="Cambria" w:hAnsi="Cambria"/>
-        </w:rPr>
-        <w:t>.</w:t>
-      </w:r>
-      <w:r>
+    </w:p>
+    <w:p>
+      <w:pPr>
+        <w:rPr>
+          <w:rFonts w:ascii="Cambria" w:hAnsi="Cambria"/>
+        </w:rPr>
+      </w:pPr>
+      <w:r>
+        <w:t xml:space="preserve">To test </w:t>
+      </w:r>
+      <w:r>
+        <w:t>a</w:t>
+      </w:r>
+      <w:r>
+        <w:t xml:space="preserve">lternative skeletal muscle </w:t>
+      </w:r>
+      <w:r>
+        <w:rPr>
+          <w:i/>
+        </w:rPr>
+        <w:t>GAL4</w:t>
+      </w:r>
+      <w:r>
+        <w:t xml:space="preserve"> drivers </w:t>
+      </w:r>
+      <w:r>
+        <w:t>w</w:t>
+      </w:r>
+      <w:r>
+        <w:t xml:space="preserve">e </w:t>
+      </w:r>
+      <w:r>
+        <w:t xml:space="preserve">next </w:t>
+      </w:r>
+      <w:r>
+        <w:t xml:space="preserve">used </w:t>
+      </w:r>
+      <w:r>
+        <w:rPr>
+          <w:i/>
+        </w:rPr>
+        <w:t>C179-</w:t>
+      </w:r>
+      <w:r>
+        <w:rPr>
+          <w:i/>
+        </w:rPr>
+        <w:t>GAL4</w:t>
+      </w:r>
+      <w:r>
+        <w:rPr>
+          <w:i/>
+        </w:rPr>
         <w:t xml:space="preserve"> </w:t>
       </w:r>
-    </w:p>
-    <w:p/>
-    <w:p>
-      <w:pPr>
-        <w:rPr>
-          <w:rFonts w:ascii="Cambria" w:hAnsi="Cambria"/>
-        </w:rPr>
-      </w:pPr>
-      <w:r>
-        <w:t xml:space="preserve">To test </w:t>
-      </w:r>
+      <w:r>
+        <w:t xml:space="preserve">driver and </w:t>
+      </w:r>
+      <w:r>
+        <w:rPr>
+          <w:i/>
+        </w:rPr>
+        <w:t>Mef-</w:t>
+      </w:r>
+      <w:r>
+        <w:rPr>
+          <w:i/>
+        </w:rPr>
+        <w:t>GAL4</w:t>
+      </w:r>
+      <w:r>
+        <w:t xml:space="preserve"> driver </w:t>
+      </w:r>
+      <w:r>
+        <w:t xml:space="preserve">and repeated these studies.  In these experiments, we crossed </w:t>
+      </w:r>
+      <w:proofErr w:type="gramStart"/>
+      <w:r>
+        <w:t>flies which</w:t>
+      </w:r>
+      <w:proofErr w:type="gramEnd"/>
+      <w:r>
+        <w:t xml:space="preserve"> were homozygous for the driver with flies that were homozygous for the </w:t>
+      </w:r>
+      <w:r>
+        <w:t>UAS-</w:t>
+      </w:r>
+      <w:proofErr w:type="spellStart"/>
+      <w:r>
+        <w:t>shRNA</w:t>
+      </w:r>
+      <w:proofErr w:type="spellEnd"/>
+      <w:r>
+        <w:t xml:space="preserve"> transgene</w:t>
+      </w:r>
+      <w:r>
+        <w:t xml:space="preserve">.  As a control, we used a fly line that was identical to the </w:t>
+      </w:r>
+      <w:proofErr w:type="spellStart"/>
+      <w:r>
+        <w:t>TRiP</w:t>
+      </w:r>
+      <w:proofErr w:type="spellEnd"/>
+      <w:r>
+        <w:t xml:space="preserve"> fly lines, but did not have </w:t>
+      </w:r>
+      <w:proofErr w:type="gramStart"/>
       <w:r>
         <w:t>a</w:t>
       </w:r>
-      <w:r>
-        <w:t xml:space="preserve">lternative skeletal muscle </w:t>
-      </w:r>
-      <w:r>
-        <w:rPr>
-          <w:i/>
-        </w:rPr>
-        <w:t>GAL4</w:t>
-      </w:r>
-      <w:r>
-        <w:t xml:space="preserve"> drivers </w:t>
-      </w:r>
-      <w:r>
-        <w:t>w</w:t>
-      </w:r>
-      <w:r>
-        <w:t xml:space="preserve">e used </w:t>
-      </w:r>
-      <w:r>
-        <w:rPr>
-          <w:i/>
-        </w:rPr>
-        <w:t>C179-</w:t>
-      </w:r>
-      <w:r>
-        <w:rPr>
-          <w:i/>
-        </w:rPr>
-        <w:t>GAL4</w:t>
-      </w:r>
-      <w:r>
-        <w:rPr>
-          <w:i/>
-        </w:rPr>
+      <w:proofErr w:type="gramEnd"/>
+      <w:r>
         <w:t xml:space="preserve"> </w:t>
       </w:r>
-      <w:r>
-        <w:t xml:space="preserve">driver and </w:t>
-      </w:r>
-      <w:r>
-        <w:rPr>
-          <w:i/>
-        </w:rPr>
-        <w:t>Mef-</w:t>
-      </w:r>
-      <w:r>
-        <w:rPr>
-          <w:i/>
-        </w:rPr>
-        <w:t>GAL4</w:t>
-      </w:r>
-      <w:r>
-        <w:t xml:space="preserve"> driver </w:t>
-      </w:r>
-      <w:r>
-        <w:t>and repeated these studies.  In these experiments, we crossed flies which were homozygous for the driver with flies that were homozygous for the shRNA.  As a control, we used a fly line that was identical to the TRiP fly lines, but did not have a shRNA inserted</w:t>
+      <w:proofErr w:type="spellStart"/>
+      <w:r>
+        <w:t>shRNA</w:t>
+      </w:r>
+      <w:proofErr w:type="spellEnd"/>
+      <w:r>
+        <w:t xml:space="preserve"> inserted</w:t>
       </w:r>
       <w:r>
         <w:t xml:space="preserve">. </w:t>
       </w:r>
+      <w:commentRangeStart w:id="6"/>
       <w:r>
         <w:rPr>
           <w:rFonts w:ascii="Cambria" w:hAnsi="Cambria"/>
@@ -1692,36 +1953,914 @@
       <w:r>
         <w:t xml:space="preserve">. </w:t>
       </w:r>
-      <w:r>
-        <w:t>Additionally</w:t>
-      </w:r>
-      <w:r>
-        <w:rPr>
-          <w:rFonts w:ascii="Cambria" w:hAnsi="Cambria"/>
-        </w:rPr>
-        <w:t xml:space="preserve">, </w:t>
-      </w:r>
-      <w:r>
-        <w:rPr>
-          <w:rFonts w:ascii="Cambria" w:hAnsi="Cambria"/>
-        </w:rPr>
-        <w:t>the cross using</w:t>
-      </w:r>
-      <w:r>
-        <w:rPr>
-          <w:rFonts w:ascii="Cambria" w:hAnsi="Cambria"/>
-        </w:rPr>
-        <w:t xml:space="preserve"> one of the three</w:t>
-      </w:r>
-      <w:r>
-        <w:rPr>
-          <w:rFonts w:ascii="Cambria" w:hAnsi="Cambria"/>
+      <w:commentRangeEnd w:id="6"/>
+      <w:r>
+        <w:rPr>
+          <w:rStyle w:val="CommentReference"/>
+        </w:rPr>
+        <w:commentReference w:id="6"/>
+      </w:r>
+      <w:r>
+        <w:rPr>
+          <w:rFonts w:ascii="Cambria" w:hAnsi="Cambria"/>
+        </w:rPr>
+        <w:t>These results indicate</w:t>
+      </w:r>
+      <w:r>
+        <w:rPr>
+          <w:rFonts w:ascii="Cambria" w:hAnsi="Cambria"/>
+        </w:rPr>
+        <w:t xml:space="preserve"> that the </w:t>
+      </w:r>
+      <w:r>
+        <w:rPr>
+          <w:rFonts w:ascii="Cambria" w:hAnsi="Cambria"/>
+          <w:i/>
+        </w:rPr>
+        <w:t>C179</w:t>
+      </w:r>
+      <w:r>
+        <w:rPr>
+          <w:rFonts w:ascii="Cambria" w:hAnsi="Cambria"/>
+          <w:i/>
+        </w:rPr>
+        <w:t>-</w:t>
+      </w:r>
+      <w:r>
+        <w:rPr>
+          <w:rFonts w:ascii="Cambria" w:hAnsi="Cambria"/>
+          <w:i/>
+        </w:rPr>
+        <w:t>GAL4</w:t>
+      </w:r>
+      <w:r>
+        <w:rPr>
+          <w:rFonts w:ascii="Cambria" w:hAnsi="Cambria"/>
+        </w:rPr>
+        <w:t xml:space="preserve"> driver is </w:t>
+      </w:r>
+      <w:r>
+        <w:rPr>
+          <w:rFonts w:ascii="Cambria" w:hAnsi="Cambria"/>
+        </w:rPr>
+        <w:t xml:space="preserve">less efficient at mediating </w:t>
+      </w:r>
+      <w:r>
+        <w:rPr>
+          <w:rFonts w:ascii="Cambria" w:hAnsi="Cambria"/>
+          <w:i/>
+        </w:rPr>
+        <w:t>Raptor</w:t>
+      </w:r>
+      <w:r>
+        <w:rPr>
+          <w:rFonts w:ascii="Cambria" w:hAnsi="Cambria"/>
+        </w:rPr>
+        <w:t>-specific lethality than</w:t>
+      </w:r>
+      <w:r>
+        <w:rPr>
+          <w:rFonts w:ascii="Cambria" w:hAnsi="Cambria"/>
+        </w:rPr>
+        <w:t xml:space="preserve"> the </w:t>
+      </w:r>
+      <w:r>
+        <w:rPr>
+          <w:rFonts w:ascii="Cambria" w:hAnsi="Cambria"/>
+          <w:i/>
+        </w:rPr>
+        <w:t>Mef-</w:t>
+      </w:r>
+      <w:r>
+        <w:rPr>
+          <w:rFonts w:ascii="Cambria" w:hAnsi="Cambria"/>
+          <w:i/>
+        </w:rPr>
+        <w:t>GAL4</w:t>
+      </w:r>
+      <w:r>
+        <w:rPr>
+          <w:rFonts w:ascii="Cambria" w:hAnsi="Cambria"/>
+          <w:i/>
         </w:rPr>
         <w:t xml:space="preserve"> </w:t>
       </w:r>
       <w:r>
         <w:rPr>
           <w:rFonts w:ascii="Cambria" w:hAnsi="Cambria"/>
+        </w:rPr>
+        <w:t xml:space="preserve">and the </w:t>
+      </w:r>
+      <w:r>
+        <w:rPr>
+          <w:rFonts w:ascii="Cambria" w:hAnsi="Cambria"/>
+          <w:i/>
+        </w:rPr>
+        <w:t>24B</w:t>
+      </w:r>
+      <w:r>
+        <w:rPr>
+          <w:rFonts w:ascii="Cambria" w:hAnsi="Cambria"/>
+          <w:i/>
+        </w:rPr>
+        <w:t>-</w:t>
+      </w:r>
+      <w:r>
+        <w:rPr>
+          <w:rFonts w:ascii="Cambria" w:hAnsi="Cambria"/>
+          <w:i/>
+        </w:rPr>
+        <w:t>GAL4</w:t>
+      </w:r>
+      <w:r>
+        <w:rPr>
+          <w:rFonts w:ascii="Cambria" w:hAnsi="Cambria"/>
+        </w:rPr>
+        <w:t xml:space="preserve"> d</w:t>
+      </w:r>
+      <w:r>
+        <w:rPr>
+          <w:rFonts w:ascii="Cambria" w:hAnsi="Cambria"/>
+        </w:rPr>
+        <w:t>r</w:t>
+      </w:r>
+      <w:r>
+        <w:rPr>
+          <w:rFonts w:ascii="Cambria" w:hAnsi="Cambria"/>
+        </w:rPr>
+        <w:t>iver</w:t>
+      </w:r>
+      <w:r>
+        <w:rPr>
+          <w:rFonts w:ascii="Cambria" w:hAnsi="Cambria"/>
+        </w:rPr>
+        <w:t>s</w:t>
+      </w:r>
+      <w:r>
+        <w:rPr>
+          <w:rFonts w:ascii="Cambria" w:hAnsi="Cambria"/>
+        </w:rPr>
+        <w:t>.</w:t>
+      </w:r>
+    </w:p>
+    <w:p>
+      <w:pPr>
+        <w:rPr>
+          <w:rFonts w:ascii="Cambria" w:hAnsi="Cambria"/>
+        </w:rPr>
+      </w:pPr>
+    </w:p>
+    <w:p>
+      <w:r>
+        <w:t xml:space="preserve">This was not observed in mice where muscle-specific </w:t>
+      </w:r>
+      <w:r>
+        <w:rPr>
+          <w:i/>
+        </w:rPr>
+        <w:t xml:space="preserve">Raptor </w:t>
+      </w:r>
+      <w:r>
+        <w:t xml:space="preserve">knockout mice are viable </w:t>
+      </w:r>
+      <w:r>
+        <w:fldChar w:fldCharType="begin" w:fldLock="1"/>
+      </w:r>
+      <w:r>
+        <w:instrText>ADDIN CSL_CITATION { "citationItems" : [ { "id" : "ITEM-1", "itemData" : { "DOI" : "10.1016/j.cmet.2008.10.002", "ISSN" : "1932-7420", "PMID" : "19046572", "abstract" : "Mammalian target of rapamycin (mTOR) is a central controller of cell growth. mTOR assembles into two distinct multiprotein complexes called mTOR complex 1 (mTORC1) and mTORC2. Here we show that the mTORC1 component raptor is critical for muscle function and prolonged survival. In contrast, muscles lacking the mTORC2 component rictor are indistinguishable from wild-type controls. Raptor-deficient muscles become progressively dystrophic, are impaired in their oxidative capacity, and contain increased glycogen stores, but they express structural components indicative of oxidative muscle fibers. Biochemical analysis indicates that these changes are probably due to loss of activation of direct downstream targets of mTORC1, downregulation of genes involved in mitochondrial biogenesis, including PGC1alpha, and hyperactivation of PKB/Akt. Finally, we show that activation of PKB/Akt does not require mTORC2. Together, these results demonstrate that muscle mTORC1 has an unexpected role in the regulation of the metabolic properties and that its function is essential for life.", "author" : [ { "dropping-particle" : "", "family" : "Bentzinger", "given" : "C Florian", "non-dropping-particle" : "", "parse-names" : false, "suffix" : "" }, { "dropping-particle" : "", "family" : "Romanino", "given" : "Klaas", "non-dropping-particle" : "", "parse-names" : false, "suffix" : "" }, { "dropping-particle" : "", "family" : "Clo\u00ebtta", "given" : "Dimitri", "non-dropping-particle" : "", "parse-names" : false, "suffix" : "" }, { "dropping-particle" : "", "family" : "Lin", "given" : "Shuo", "non-dropping-particle" : "", "parse-names" : false, "suffix" : "" }, { "dropping-particle" : "", "family" : "Mascarenhas", "given" : "Joseph B", "non-dropping-particle" : "", "parse-names" : false, "suffix" : "" }, { "dropping-particle" : "", "family" : "Oliveri", "given" : "Filippo", "non-dropping-particle" : "", "parse-names" : false, "suffix" : "" }, { "dropping-particle" : "", "family" : "Xia", "given" : "Jinyu", "non-dropping-particle" : "", "parse-names" : false, "suffix" : "" }, { "dropping-particle" : "", "family" : "Casanova", "given" : "Emilio", "non-dropping-particle" : "", "parse-names" : false, "suffix" : "" }, { "dropping-particle" : "", "family" : "Costa", "given" : "C\u00e9line F", "non-dropping-particle" : "", "parse-names" : false, "suffix" : "" }, { "dropping-particle" : "", "family" : "Brink", "given" : "Marijke", "non-dropping-particle" : "", "parse-names" : false, "suffix" : "" }, { "dropping-particle" : "", "family" : "Zorzato", "given" : "Francesco", "non-dropping-particle" : "", "parse-names" : false, "suffix" : "" }, { "dropping-particle" : "", "family" : "Hall", "given" : "Michael N.", "non-dropping-particle" : "", "parse-names" : false, "suffix" : "" }, { "dropping-particle" : "", "family" : "R\u00fcegg", "given" : "Markus A", "non-dropping-particle" : "", "parse-names" : false, "suffix" : "" } ], "container-title" : "Cell metabolism", "id" : "ITEM-1", "issue" : "5", "issued" : { "date-parts" : [ [ "2008", "11" ] ] }, "page" : "411-24", "title" : "Skeletal muscle-specific ablation of raptor, but not of rictor, causes metabolic changes and results in muscle dystrophy.", "type" : "article-journal", "volume" : "8" }, "uris" : [ "http://www.mendeley.com/documents/?uuid=4d9f2e14-8857-4d1a-a0ad-6b1d163ce727" ] }, { "id" : "ITEM-2", "itemData" : { "DOI" : "10.1186/2044-5040-3-6", "ISSN" : "2044-5040", "PMID" : "23497627", "abstract" : "BACKGROUND: Skeletal muscle mass is determined by the balance between protein synthesis and degradation. Mammalian target of rapamycin complex 1 (mTORC1) is a master regulator of protein translation and has been implicated in the control of muscle mass. Inactivation of mTORC1 by skeletal muscle-specific deletion of its obligatory component raptor results in smaller muscles and a lethal dystrophy. Moreover, raptor-deficient muscles are less oxidative through changes in the expression PGC-1\u03b1, a critical determinant of mitochondrial biogenesis. These results suggest that activation of mTORC1 might be beneficial to skeletal muscle by providing resistance to muscle atrophy and increasing oxidative function. Here, we tested this hypothesis by deletion of the mTORC1 inhibitor tuberous sclerosis complex (TSC) in muscle fibers. METHOD: Skeletal muscles of mice with an acute or a permanent deletion of raptor or TSC1 were examined using histological, biochemical and molecular biological methods. Response of the muscles to changes in mechanical load and nerve input was investigated by ablation of synergistic muscles or by denervation . RESULTS: Genetic deletion or knockdown of raptor, causing inactivation of mTORC1, was sufficient to prevent muscle growth and enhance muscle atrophy. Conversely, short-term activation of mTORC1 by knockdown of TSC induced muscle fiber hypertrophy and atrophy-resistance upon denervation, in both fast tibialis anterior (TA) and slow soleus muscles. Surprisingly, however, sustained activation of mTORC1 by genetic deletion of Tsc1 caused muscle atrophy in all but soleus muscles. In contrast, oxidative capacity was increased in all muscles examined. Consistently, TSC1-deficient soleus muscle was atrophy-resistant whereas TA underwent normal atrophy upon denervation. Moreover, upon overloading, plantaris muscle did not display enhanced hypertrophy compared to controls. Biochemical analysis indicated that the atrophy response of muscles was based on the suppressed phosphorylation of PKB/Akt via feedback inhibition by mTORC1 and subsequent increased expression of the E3 ubiquitin ligases MuRF1 and atrogin-1/MAFbx. In contrast, expression of both E3 ligases was not increased in soleus muscle suggesting the presence of compensatory mechanisms in this muscle. CONCLUSIONS: Our study shows that the mTORC1- and the PKB/Akt-FoxO pathways are tightly interconnected and differentially regulated depending on the muscle type. These results indicate tha\u2026", "author" : [ { "dropping-particle" : "", "family" : "Bentzinger", "given" : "C Florian", "non-dropping-particle" : "", "parse-names" : false, "suffix" : "" }, { "dropping-particle" : "", "family" : "Lin", "given" : "Shuo", "non-dropping-particle" : "", "parse-names" : false, "suffix" : "" }, { "dropping-particle" : "", "family" : "Romanino", "given" : "Klaas", "non-dropping-particle" : "", "parse-names" : false, "suffix" : "" }, { "dropping-particle" : "", "family" : "Castets", "given" : "Perrine", "non-dropping-particle" : "", "parse-names" : false, "suffix" : "" }, { "dropping-particle" : "", "family" : "Guridi", "given" : "Maitea", "non-dropping-particle" : "", "parse-names" : false, "suffix" : "" }, { "dropping-particle" : "", "family" : "Summermatter", "given" : "Serge", "non-dropping-particle" : "", "parse-names" : false, "suffix" : "" }, { "dropping-particle" : "", "family" : "Handschin", "given" : "Christoph", "non-dropping-particle" : "", "parse-names" : false, "suffix" : "" }, { "dropping-particle" : "", "family" : "Tintignac", "given" : "Lionel a", "non-dropping-particle" : "", "parse-names" : false, "suffix" : "" }, { "dropping-particle" : "", "family" : "Hall", "given" : "Michael N", "non-dropping-particle" : "", "parse-names" : false, "suffix" : "" }, { "dropping-particle" : "", "family" : "R\u00fcegg", "given" : "Markus a", "non-dropping-particle" : "", "parse-names" : false, "suffix" : "" } ], "container-title" : "Skeletal muscle", "id" : "ITEM-2", "issue" : "1", "issued" : { "date-parts" : [ [ "2013", "1" ] ] }, "page" : "6", "title" : "Differential response of skeletal muscles to mTORC1 signaling during atrophy and hypertrophy.", "type" : "article-journal", "volume" : "3" }, "uris" : [ "http://www.mendeley.com/documents/?uuid=75a9c1c2-8af4-478f-8ff6-5e14826d4927" ] } ], "mendeley" : { "previouslyFormattedCitation" : "[8, 9]" }, "properties" : { "noteIndex" : 0 }, "schema" : "https://github.com/citation-style-language/schema/raw/master/csl-citation.json" }</w:instrText>
+      </w:r>
+      <w:r>
+        <w:fldChar w:fldCharType="separate"/>
+      </w:r>
+      <w:r>
+        <w:rPr>
+          <w:noProof/>
+        </w:rPr>
+        <w:t>[8, 9]</w:t>
+      </w:r>
+      <w:r>
+        <w:fldChar w:fldCharType="end"/>
+      </w:r>
+      <w:r>
+        <w:t>.</w:t>
+      </w:r>
+    </w:p>
+    <w:p>
+      <w:pPr>
+        <w:rPr>
+          <w:rFonts w:ascii="Cambria" w:hAnsi="Cambria"/>
+        </w:rPr>
+      </w:pPr>
+    </w:p>
+    <w:p>
+      <w:pPr>
+        <w:rPr>
+          <w:rFonts w:ascii="Cambria" w:hAnsi="Cambria"/>
+        </w:rPr>
+      </w:pPr>
+    </w:p>
+    <w:p>
+      <w:pPr>
+        <w:pStyle w:val="Heading2"/>
+      </w:pPr>
+      <w:r>
+        <w:t xml:space="preserve">Muscle Raptor Knockdown Flies Fail to </w:t>
+      </w:r>
+      <w:proofErr w:type="spellStart"/>
+      <w:r>
+        <w:t>Eclose</w:t>
+      </w:r>
+      <w:proofErr w:type="spellEnd"/>
+      <w:r>
+        <w:t xml:space="preserve"> from Pupae</w:t>
+      </w:r>
+    </w:p>
+    <w:p>
+      <w:pPr>
+        <w:rPr>
+          <w:rFonts w:ascii="Cambria" w:hAnsi="Cambria"/>
+        </w:rPr>
+      </w:pPr>
+    </w:p>
+    <w:p>
+      <w:pPr>
+        <w:rPr>
+          <w:rFonts w:ascii="Cambria" w:hAnsi="Cambria"/>
+        </w:rPr>
+      </w:pPr>
+      <w:r>
+        <w:rPr>
+          <w:rFonts w:ascii="Cambria" w:hAnsi="Cambria"/>
+        </w:rPr>
+        <w:t xml:space="preserve">We </w:t>
+      </w:r>
+      <w:r>
+        <w:rPr>
+          <w:rFonts w:ascii="Cambria" w:hAnsi="Cambria"/>
+        </w:rPr>
+        <w:t>next</w:t>
+      </w:r>
+      <w:r>
+        <w:rPr>
+          <w:rFonts w:ascii="Cambria" w:hAnsi="Cambria"/>
+        </w:rPr>
+        <w:t xml:space="preserve"> wanted to determine at which point prior to </w:t>
+      </w:r>
+      <w:proofErr w:type="spellStart"/>
+      <w:r>
+        <w:rPr>
+          <w:rFonts w:ascii="Cambria" w:hAnsi="Cambria"/>
+        </w:rPr>
+        <w:t>eclosure</w:t>
+      </w:r>
+      <w:proofErr w:type="spellEnd"/>
+      <w:r>
+        <w:rPr>
+          <w:rFonts w:ascii="Cambria" w:hAnsi="Cambria"/>
+        </w:rPr>
+        <w:t xml:space="preserve"> were the </w:t>
+      </w:r>
+      <w:r>
+        <w:rPr>
+          <w:rFonts w:ascii="Cambria" w:hAnsi="Cambria"/>
+          <w:i/>
+        </w:rPr>
+        <w:t xml:space="preserve">Raptor </w:t>
+      </w:r>
+      <w:r>
+        <w:rPr>
+          <w:rFonts w:ascii="Cambria" w:hAnsi="Cambria"/>
+        </w:rPr>
+        <w:t xml:space="preserve">knockdown flies dying. </w:t>
+      </w:r>
+      <w:r>
+        <w:rPr>
+          <w:rFonts w:ascii="Cambria" w:hAnsi="Cambria"/>
+        </w:rPr>
+        <w:t>To do this, w</w:t>
+      </w:r>
+      <w:r>
+        <w:rPr>
+          <w:rFonts w:ascii="Cambria" w:hAnsi="Cambria"/>
+        </w:rPr>
+        <w:t xml:space="preserve">e examined the </w:t>
+      </w:r>
+      <w:proofErr w:type="spellStart"/>
+      <w:r>
+        <w:rPr>
+          <w:rFonts w:ascii="Cambria" w:hAnsi="Cambria"/>
+        </w:rPr>
+        <w:t>pupal</w:t>
+      </w:r>
+      <w:proofErr w:type="spellEnd"/>
+      <w:r>
+        <w:rPr>
+          <w:rFonts w:ascii="Cambria" w:hAnsi="Cambria"/>
+        </w:rPr>
+        <w:t xml:space="preserve"> cases on the sides of the vials from the </w:t>
+      </w:r>
+      <w:r>
+        <w:rPr>
+          <w:rFonts w:ascii="Cambria" w:hAnsi="Cambria"/>
+          <w:i/>
+        </w:rPr>
+        <w:t>Cl79-</w:t>
+      </w:r>
+      <w:r>
+        <w:rPr>
+          <w:rFonts w:ascii="Cambria" w:hAnsi="Cambria"/>
+          <w:i/>
+        </w:rPr>
+        <w:t>GAL4</w:t>
+      </w:r>
+      <w:r>
+        <w:rPr>
+          <w:rFonts w:ascii="Cambria" w:hAnsi="Cambria"/>
+          <w:i/>
+        </w:rPr>
+        <w:t xml:space="preserve">/Raptor </w:t>
+      </w:r>
+      <w:r>
+        <w:rPr>
+          <w:rFonts w:ascii="Cambria" w:hAnsi="Cambria"/>
+        </w:rPr>
+        <w:t xml:space="preserve">crosses and the </w:t>
+      </w:r>
+      <w:r>
+        <w:rPr>
+          <w:rFonts w:ascii="Cambria" w:hAnsi="Cambria"/>
+          <w:i/>
+        </w:rPr>
+        <w:t>Mef-</w:t>
+      </w:r>
+      <w:r>
+        <w:rPr>
+          <w:rFonts w:ascii="Cambria" w:hAnsi="Cambria"/>
+          <w:i/>
+        </w:rPr>
+        <w:t>GAL4</w:t>
+      </w:r>
+      <w:r>
+        <w:rPr>
+          <w:rFonts w:ascii="Cambria" w:hAnsi="Cambria"/>
+          <w:i/>
+        </w:rPr>
+        <w:t xml:space="preserve">/Raptor </w:t>
+      </w:r>
+      <w:r>
+        <w:rPr>
+          <w:rFonts w:ascii="Cambria" w:hAnsi="Cambria"/>
+        </w:rPr>
+        <w:t xml:space="preserve">crosses. Twenty days after the crosses were prepared the empty </w:t>
+      </w:r>
+      <w:proofErr w:type="spellStart"/>
+      <w:r>
+        <w:rPr>
+          <w:rFonts w:ascii="Cambria" w:hAnsi="Cambria"/>
+        </w:rPr>
+        <w:t>pupal</w:t>
+      </w:r>
+      <w:proofErr w:type="spellEnd"/>
+      <w:r>
+        <w:rPr>
+          <w:rFonts w:ascii="Cambria" w:hAnsi="Cambria"/>
+        </w:rPr>
+        <w:t xml:space="preserve"> cases were counted and the cases containing dead flies were counted.</w:t>
+      </w:r>
+      <w:r>
+        <w:rPr>
+          <w:rFonts w:ascii="Cambria" w:hAnsi="Cambria"/>
+        </w:rPr>
+        <w:t xml:space="preserve"> </w:t>
+      </w:r>
+      <w:r>
+        <w:rPr>
+          <w:rFonts w:ascii="Cambria" w:hAnsi="Cambria"/>
+        </w:rPr>
+        <w:t xml:space="preserve">We observed no significant differences in the number of </w:t>
+      </w:r>
+      <w:proofErr w:type="spellStart"/>
+      <w:r>
+        <w:rPr>
+          <w:rFonts w:ascii="Cambria" w:hAnsi="Cambria"/>
+        </w:rPr>
+        <w:t>pupal</w:t>
+      </w:r>
+      <w:proofErr w:type="spellEnd"/>
+      <w:r>
+        <w:rPr>
+          <w:rFonts w:ascii="Cambria" w:hAnsi="Cambria"/>
+        </w:rPr>
+        <w:t xml:space="preserve"> cases from e</w:t>
+      </w:r>
+      <w:r>
+        <w:rPr>
+          <w:rFonts w:ascii="Cambria" w:hAnsi="Cambria"/>
+        </w:rPr>
+        <w:t>ither of these crosses (Figure 3A</w:t>
+      </w:r>
+      <w:r>
+        <w:rPr>
+          <w:rFonts w:ascii="Cambria" w:hAnsi="Cambria"/>
+        </w:rPr>
+        <w:t xml:space="preserve">–B).  For the </w:t>
+      </w:r>
+      <w:r>
+        <w:rPr>
+          <w:rFonts w:ascii="Cambria" w:hAnsi="Cambria"/>
+          <w:i/>
+        </w:rPr>
+        <w:t>Mef-</w:t>
+      </w:r>
+      <w:r>
+        <w:rPr>
+          <w:rFonts w:ascii="Cambria" w:hAnsi="Cambria"/>
+          <w:i/>
+        </w:rPr>
+        <w:t>GAL4</w:t>
+      </w:r>
+      <w:r>
+        <w:rPr>
+          <w:rFonts w:ascii="Cambria" w:hAnsi="Cambria"/>
+        </w:rPr>
+        <w:t xml:space="preserve"> driven </w:t>
+      </w:r>
+      <w:r>
+        <w:rPr>
+          <w:rFonts w:ascii="Cambria" w:hAnsi="Cambria"/>
+          <w:i/>
+        </w:rPr>
+        <w:t xml:space="preserve">Raptor </w:t>
+      </w:r>
+      <w:r>
+        <w:rPr>
+          <w:rFonts w:ascii="Cambria" w:hAnsi="Cambria"/>
+        </w:rPr>
+        <w:t xml:space="preserve">knockdown </w:t>
+      </w:r>
+      <w:r>
+        <w:rPr>
+          <w:rFonts w:ascii="Cambria" w:hAnsi="Cambria"/>
+        </w:rPr>
+        <w:t>nearly</w:t>
+      </w:r>
+      <w:r>
+        <w:rPr>
+          <w:rFonts w:ascii="Cambria" w:hAnsi="Cambria"/>
+        </w:rPr>
+        <w:t xml:space="preserve"> 100% of the </w:t>
+      </w:r>
+      <w:proofErr w:type="spellStart"/>
+      <w:r>
+        <w:rPr>
+          <w:rFonts w:ascii="Cambria" w:hAnsi="Cambria"/>
+        </w:rPr>
+        <w:t>pupal</w:t>
+      </w:r>
+      <w:proofErr w:type="spellEnd"/>
+      <w:r>
+        <w:rPr>
+          <w:rFonts w:ascii="Cambria" w:hAnsi="Cambria"/>
+        </w:rPr>
+        <w:t xml:space="preserve"> cases contained dead flies</w:t>
+      </w:r>
+      <w:r>
+        <w:rPr>
+          <w:rFonts w:ascii="Cambria" w:hAnsi="Cambria"/>
+        </w:rPr>
+        <w:t xml:space="preserve"> (Figure 3C</w:t>
+      </w:r>
+      <w:r>
+        <w:rPr>
+          <w:rFonts w:ascii="Cambria" w:hAnsi="Cambria"/>
+        </w:rPr>
+        <w:t>)</w:t>
+      </w:r>
+      <w:r>
+        <w:rPr>
+          <w:rFonts w:ascii="Cambria" w:hAnsi="Cambria"/>
+        </w:rPr>
+        <w:t xml:space="preserve">. There </w:t>
+      </w:r>
+      <w:proofErr w:type="gramStart"/>
+      <w:r>
+        <w:rPr>
+          <w:rFonts w:ascii="Cambria" w:hAnsi="Cambria"/>
+        </w:rPr>
+        <w:t>was</w:t>
+      </w:r>
+      <w:proofErr w:type="gramEnd"/>
+      <w:r>
+        <w:rPr>
+          <w:rFonts w:ascii="Cambria" w:hAnsi="Cambria"/>
+        </w:rPr>
+        <w:t xml:space="preserve"> also a significant number of dead flies in </w:t>
+      </w:r>
+      <w:proofErr w:type="spellStart"/>
+      <w:r>
+        <w:rPr>
+          <w:rFonts w:ascii="Cambria" w:hAnsi="Cambria"/>
+        </w:rPr>
+        <w:t>pupal</w:t>
+      </w:r>
+      <w:proofErr w:type="spellEnd"/>
+      <w:r>
+        <w:rPr>
+          <w:rFonts w:ascii="Cambria" w:hAnsi="Cambria"/>
+        </w:rPr>
+        <w:t xml:space="preserve"> cases from the </w:t>
+      </w:r>
+      <w:r>
+        <w:rPr>
+          <w:rFonts w:ascii="Cambria" w:hAnsi="Cambria"/>
+          <w:i/>
+        </w:rPr>
+        <w:t>Cl79-</w:t>
+      </w:r>
+      <w:r>
+        <w:rPr>
+          <w:rFonts w:ascii="Cambria" w:hAnsi="Cambria"/>
+          <w:i/>
+        </w:rPr>
+        <w:t>GAL4</w:t>
+      </w:r>
+      <w:r>
+        <w:rPr>
+          <w:rFonts w:ascii="Cambria" w:hAnsi="Cambria"/>
+          <w:i/>
+        </w:rPr>
+        <w:t xml:space="preserve">/Raptor </w:t>
+      </w:r>
+      <w:r>
+        <w:rPr>
+          <w:rFonts w:ascii="Cambria" w:hAnsi="Cambria"/>
+        </w:rPr>
+        <w:t>crosses</w:t>
+      </w:r>
+      <w:r>
+        <w:rPr>
+          <w:rFonts w:ascii="Cambria" w:hAnsi="Cambria"/>
+        </w:rPr>
+        <w:t xml:space="preserve"> (Figure </w:t>
+      </w:r>
+      <w:r>
+        <w:rPr>
+          <w:rFonts w:ascii="Cambria" w:hAnsi="Cambria"/>
+        </w:rPr>
+        <w:t>3D</w:t>
+      </w:r>
+      <w:r>
+        <w:rPr>
+          <w:rFonts w:ascii="Cambria" w:hAnsi="Cambria"/>
+        </w:rPr>
+        <w:t>)</w:t>
+      </w:r>
+      <w:r>
+        <w:rPr>
+          <w:rFonts w:ascii="Cambria" w:hAnsi="Cambria"/>
+        </w:rPr>
+        <w:t xml:space="preserve">. The relative number of dead flies in the different </w:t>
+      </w:r>
+      <w:r>
+        <w:rPr>
+          <w:rFonts w:ascii="Cambria" w:hAnsi="Cambria"/>
+          <w:i/>
+        </w:rPr>
+        <w:t>Cl79-</w:t>
+      </w:r>
+      <w:r>
+        <w:rPr>
+          <w:rFonts w:ascii="Cambria" w:hAnsi="Cambria"/>
+          <w:i/>
+        </w:rPr>
+        <w:t>GAL4</w:t>
+      </w:r>
+      <w:r>
+        <w:rPr>
+          <w:rFonts w:ascii="Cambria" w:hAnsi="Cambria"/>
+          <w:i/>
+        </w:rPr>
+        <w:t xml:space="preserve">/Raptor </w:t>
+      </w:r>
+      <w:r>
+        <w:rPr>
+          <w:rFonts w:ascii="Cambria" w:hAnsi="Cambria"/>
+        </w:rPr>
+        <w:t>crosses corresponds to the number of knockdown flies produced from those crosses</w:t>
+      </w:r>
+      <w:r>
+        <w:rPr>
+          <w:rFonts w:ascii="Cambria" w:hAnsi="Cambria"/>
+        </w:rPr>
+        <w:t xml:space="preserve"> (Figure 2C-D)</w:t>
+      </w:r>
+      <w:r>
+        <w:rPr>
+          <w:rFonts w:ascii="Cambria" w:hAnsi="Cambria"/>
+        </w:rPr>
+        <w:t xml:space="preserve">; the fewer the number of live knockdown flies from a cross, the more dead flies produced from that cross. These results indicate that </w:t>
+      </w:r>
+      <w:r>
+        <w:rPr>
+          <w:rFonts w:ascii="Cambria" w:hAnsi="Cambria"/>
+          <w:i/>
+        </w:rPr>
+        <w:t xml:space="preserve">Raptor </w:t>
+      </w:r>
+      <w:r>
+        <w:rPr>
+          <w:rFonts w:ascii="Cambria" w:hAnsi="Cambria"/>
+        </w:rPr>
+        <w:t xml:space="preserve">knockdown in skeletal muscle produced lethality </w:t>
+      </w:r>
+      <w:r>
+        <w:rPr>
+          <w:rFonts w:ascii="Cambria" w:hAnsi="Cambria"/>
+        </w:rPr>
+        <w:t xml:space="preserve">after </w:t>
+      </w:r>
+      <w:proofErr w:type="spellStart"/>
+      <w:r>
+        <w:rPr>
+          <w:rFonts w:ascii="Cambria" w:hAnsi="Cambria"/>
+        </w:rPr>
+        <w:t>pupal</w:t>
+      </w:r>
+      <w:proofErr w:type="spellEnd"/>
+      <w:r>
+        <w:rPr>
+          <w:rFonts w:ascii="Cambria" w:hAnsi="Cambria"/>
+        </w:rPr>
+        <w:t xml:space="preserve"> development, but prior to </w:t>
+      </w:r>
+      <w:proofErr w:type="spellStart"/>
+      <w:r>
+        <w:rPr>
+          <w:rFonts w:ascii="Cambria" w:hAnsi="Cambria"/>
+        </w:rPr>
+        <w:t>eclosure</w:t>
+      </w:r>
+      <w:proofErr w:type="spellEnd"/>
+      <w:r>
+        <w:rPr>
+          <w:rFonts w:ascii="Cambria" w:hAnsi="Cambria"/>
+        </w:rPr>
+        <w:t xml:space="preserve">. </w:t>
+      </w:r>
+    </w:p>
+    <w:p>
+      <w:pPr>
+        <w:rPr>
+          <w:rFonts w:ascii="Cambria" w:hAnsi="Cambria"/>
+        </w:rPr>
+      </w:pPr>
+    </w:p>
+    <w:p>
+      <w:pPr>
+        <w:pStyle w:val="Heading2"/>
+      </w:pPr>
+      <w:r>
+        <w:t>Co-Knockdown of Raptor and Atg5 in Drosophila Muscles Does not Rescue Lethality</w:t>
+      </w:r>
+    </w:p>
+    <w:p>
+      <w:pPr>
+        <w:rPr>
+          <w:rFonts w:ascii="Cambria" w:hAnsi="Cambria"/>
+        </w:rPr>
+      </w:pPr>
+    </w:p>
+    <w:p>
+      <w:pPr>
+        <w:rPr>
+          <w:rFonts w:ascii="Cambria" w:hAnsi="Cambria"/>
+        </w:rPr>
+      </w:pPr>
+      <w:r>
+        <w:rPr>
+          <w:rFonts w:ascii="Cambria" w:hAnsi="Cambria"/>
+        </w:rPr>
+        <w:t>I</w:t>
+      </w:r>
+      <w:r>
+        <w:rPr>
+          <w:rFonts w:ascii="Cambria" w:hAnsi="Cambria"/>
+        </w:rPr>
+        <w:t xml:space="preserve">nhibition of </w:t>
+      </w:r>
+      <w:r>
+        <w:rPr>
+          <w:rFonts w:ascii="Cambria" w:hAnsi="Cambria"/>
+        </w:rPr>
+        <w:t>d</w:t>
+      </w:r>
+      <w:r>
+        <w:rPr>
+          <w:rFonts w:ascii="Cambria" w:hAnsi="Cambria"/>
+        </w:rPr>
+        <w:t>TOR</w:t>
+      </w:r>
+      <w:r>
+        <w:rPr>
+          <w:rFonts w:ascii="Cambria" w:hAnsi="Cambria"/>
+        </w:rPr>
+        <w:t>C1</w:t>
+      </w:r>
+      <w:r>
+        <w:rPr>
+          <w:rFonts w:ascii="Cambria" w:hAnsi="Cambria"/>
+        </w:rPr>
+        <w:t xml:space="preserve"> in muscle alters the </w:t>
+      </w:r>
+      <w:r>
+        <w:rPr>
+          <w:rFonts w:ascii="Cambria" w:hAnsi="Cambria"/>
+        </w:rPr>
+        <w:t>activity</w:t>
+      </w:r>
+      <w:r>
+        <w:rPr>
+          <w:rFonts w:ascii="Cambria" w:hAnsi="Cambria"/>
+        </w:rPr>
+        <w:t xml:space="preserve"> of </w:t>
+      </w:r>
+      <w:r>
+        <w:rPr>
+          <w:rFonts w:ascii="Cambria" w:hAnsi="Cambria"/>
+        </w:rPr>
+        <w:t xml:space="preserve">its </w:t>
+      </w:r>
+      <w:r>
+        <w:rPr>
+          <w:rFonts w:ascii="Cambria" w:hAnsi="Cambria"/>
+        </w:rPr>
+        <w:t xml:space="preserve">various downstream </w:t>
+      </w:r>
+      <w:r>
+        <w:rPr>
+          <w:rFonts w:ascii="Cambria" w:hAnsi="Cambria"/>
+        </w:rPr>
+        <w:t>targets.</w:t>
+      </w:r>
+      <w:r>
+        <w:rPr>
+          <w:rFonts w:ascii="Cambria" w:hAnsi="Cambria"/>
+        </w:rPr>
+        <w:t xml:space="preserve"> </w:t>
+      </w:r>
+      <w:r>
+        <w:rPr>
+          <w:rFonts w:ascii="Cambria" w:hAnsi="Cambria"/>
+        </w:rPr>
+        <w:t>One major target is that when</w:t>
+      </w:r>
+      <w:r>
+        <w:rPr>
+          <w:rFonts w:ascii="Cambria" w:hAnsi="Cambria"/>
+        </w:rPr>
+        <w:t xml:space="preserve"> </w:t>
+      </w:r>
+      <w:r>
+        <w:rPr>
+          <w:rFonts w:ascii="Cambria" w:hAnsi="Cambria"/>
+        </w:rPr>
+        <w:t>d</w:t>
+      </w:r>
+      <w:r>
+        <w:rPr>
+          <w:rFonts w:ascii="Cambria" w:hAnsi="Cambria"/>
+        </w:rPr>
+        <w:t>TOR</w:t>
+      </w:r>
+      <w:r>
+        <w:rPr>
+          <w:rFonts w:ascii="Cambria" w:hAnsi="Cambria"/>
+        </w:rPr>
+        <w:t>C1</w:t>
+      </w:r>
+      <w:r>
+        <w:rPr>
+          <w:rFonts w:ascii="Cambria" w:hAnsi="Cambria"/>
+        </w:rPr>
+        <w:t xml:space="preserve"> is suppressed, autophagy levels are increased</w:t>
+      </w:r>
+      <w:r>
+        <w:rPr>
+          <w:rFonts w:ascii="Cambria" w:hAnsi="Cambria"/>
+        </w:rPr>
+        <w:t xml:space="preserve"> </w:t>
+      </w:r>
+      <w:r>
+        <w:rPr>
+          <w:rFonts w:ascii="Cambria" w:hAnsi="Cambria"/>
+        </w:rPr>
+        <w:fldChar w:fldCharType="begin" w:fldLock="1"/>
+      </w:r>
+      <w:r>
+        <w:rPr>
+          <w:rFonts w:ascii="Cambria" w:hAnsi="Cambria"/>
+        </w:rPr>
+        <w:instrText>ADDIN CSL_CITATION { "citationItems" : [ { "id" : "ITEM-1", "itemData" : { "DOI" : "10.1016/j.ceb.2009.11.005", "ISSN" : "1879-0410", "PMID" : "20006481", "abstract" : "Induction of autophagy in response to starvation is a highly conserved ability of eukaryotic cells, indicating a crucial and ancient role of this process in adapting to nutrient conditions. The target of rapamycin (TOR) pathway is major conduit for such signals, and in most cell types TOR activity is necessary and sufficient to suppress autophagy under favorable growth conditions. Recent studies have begun to reveal how TOR activity is regulated in response to nutritional cues, and are shedding new light on the mechanisms by which TOR controls the autophagic machinery. In addition, a variety of signals, stressors and pharmacological agents that induce autophagy independent of nutrient conditions have been identified. In some cases these signals appear to have been spliced into the core TOR pathway, whereas others are able to bypass the control mechanisms regulated by TOR. Increasing evidence is pointing to an important role for both positive and negative feedback loops in controlling this pathway, leading to an emerging view that TOR signaling not only regulates autophagy but is also highly sensitive to cellular rates of autophagy and other TOR-dependent processes.", "author" : [ { "dropping-particle" : "", "family" : "Neufeld", "given" : "Thomas P", "non-dropping-particle" : "", "parse-names" : false, "suffix" : "" } ], "container-title" : "Current opinion in cell biology", "id" : "ITEM-1", "issue" : "2", "issued" : { "date-parts" : [ [ "2010", "4" ] ] }, "page" : "157-68", "publisher" : "Elsevier Ltd", "title" : "TOR-dependent control of autophagy: biting the hand that feeds.", "type" : "article-journal", "volume" : "22" }, "uris" : [ "http://www.mendeley.com/documents/?uuid=5e91daf5-6496-44be-94a3-9d6cc1d8e864" ] } ], "mendeley" : { "previouslyFormattedCitation" : "[10]" }, "properties" : { "noteIndex" : 0 }, "schema" : "https://github.com/citation-style-language/schema/raw/master/csl-citation.json" }</w:instrText>
+      </w:r>
+      <w:r>
+        <w:rPr>
+          <w:rFonts w:ascii="Cambria" w:hAnsi="Cambria"/>
+        </w:rPr>
+        <w:fldChar w:fldCharType="separate"/>
+      </w:r>
+      <w:r>
+        <w:rPr>
+          <w:rFonts w:ascii="Cambria" w:hAnsi="Cambria"/>
+          <w:noProof/>
+        </w:rPr>
+        <w:t>[10]</w:t>
+      </w:r>
+      <w:r>
+        <w:rPr>
+          <w:rFonts w:ascii="Cambria" w:hAnsi="Cambria"/>
+        </w:rPr>
+        <w:fldChar w:fldCharType="end"/>
+      </w:r>
+      <w:r>
+        <w:rPr>
+          <w:rFonts w:ascii="Cambria" w:hAnsi="Cambria"/>
+        </w:rPr>
+        <w:t xml:space="preserve">. To determine whether an increase in autophagy was the source of the lethality in the </w:t>
+      </w:r>
+      <w:r>
+        <w:rPr>
+          <w:rFonts w:ascii="Cambria" w:hAnsi="Cambria"/>
+          <w:i/>
+        </w:rPr>
+        <w:t xml:space="preserve">Raptor </w:t>
+      </w:r>
+      <w:r>
+        <w:rPr>
+          <w:rFonts w:ascii="Cambria" w:hAnsi="Cambria"/>
+        </w:rPr>
+        <w:t xml:space="preserve">knockdown genotype, </w:t>
+      </w:r>
+      <w:r>
+        <w:rPr>
+          <w:rFonts w:ascii="Cambria" w:hAnsi="Cambria"/>
+        </w:rPr>
+        <w:t xml:space="preserve">crosses were made in which both </w:t>
+      </w:r>
+      <w:r>
+        <w:rPr>
+          <w:rFonts w:ascii="Cambria" w:hAnsi="Cambria"/>
+          <w:i/>
+        </w:rPr>
+        <w:t xml:space="preserve">Raptor </w:t>
+      </w:r>
+      <w:r>
+        <w:rPr>
+          <w:rFonts w:ascii="Cambria" w:hAnsi="Cambria"/>
+        </w:rPr>
+        <w:t xml:space="preserve">and autophagy were </w:t>
+      </w:r>
+      <w:proofErr w:type="spellStart"/>
+      <w:r>
+        <w:rPr>
+          <w:rFonts w:ascii="Cambria" w:hAnsi="Cambria"/>
+        </w:rPr>
+        <w:t>simulataneously</w:t>
+      </w:r>
+      <w:proofErr w:type="spellEnd"/>
+      <w:r>
+        <w:rPr>
+          <w:rFonts w:ascii="Cambria" w:hAnsi="Cambria"/>
+        </w:rPr>
+        <w:t xml:space="preserve"> </w:t>
+      </w:r>
+      <w:r>
+        <w:rPr>
+          <w:rFonts w:ascii="Cambria" w:hAnsi="Cambria"/>
+        </w:rPr>
+        <w:t xml:space="preserve">knocked down in skeletal muscle. </w:t>
+      </w:r>
+      <w:r>
+        <w:rPr>
+          <w:rFonts w:ascii="Cambria" w:hAnsi="Cambria"/>
+        </w:rPr>
+        <w:t xml:space="preserve">The co-knockdown of </w:t>
+      </w:r>
+      <w:r>
+        <w:rPr>
+          <w:rFonts w:ascii="Cambria" w:hAnsi="Cambria"/>
+          <w:i/>
+        </w:rPr>
+        <w:t>Atg5</w:t>
+      </w:r>
+      <w:r>
+        <w:rPr>
+          <w:rFonts w:ascii="Cambria" w:hAnsi="Cambria"/>
+        </w:rPr>
+        <w:t xml:space="preserve"> along with </w:t>
+      </w:r>
+      <w:r>
+        <w:rPr>
+          <w:rFonts w:ascii="Cambria" w:hAnsi="Cambria"/>
           <w:i/>
         </w:rPr>
         <w:t>Raptor</w:t>
@@ -1730,26 +2869,104 @@
         <w:rPr>
           <w:rFonts w:ascii="Cambria" w:hAnsi="Cambria"/>
         </w:rPr>
+        <w:t xml:space="preserve"> did </w:t>
+      </w:r>
+      <w:proofErr w:type="gramStart"/>
+      <w:r>
+        <w:rPr>
+          <w:rFonts w:ascii="Cambria" w:hAnsi="Cambria"/>
+        </w:rPr>
+        <w:t xml:space="preserve">not </w:t>
+      </w:r>
+      <w:r>
+        <w:rPr>
+          <w:rFonts w:ascii="Cambria" w:hAnsi="Cambria"/>
+        </w:rPr>
         <w:t xml:space="preserve"> </w:t>
       </w:r>
       <w:r>
         <w:rPr>
           <w:rFonts w:ascii="Cambria" w:hAnsi="Cambria"/>
         </w:rPr>
-        <w:t xml:space="preserve">shRNA </w:t>
-      </w:r>
-      <w:r>
-        <w:rPr>
-          <w:rFonts w:ascii="Cambria" w:hAnsi="Cambria"/>
-        </w:rPr>
-        <w:t xml:space="preserve">trasgenics in combination with </w:t>
-      </w:r>
-      <w:r>
-        <w:rPr>
-          <w:rFonts w:ascii="Cambria" w:hAnsi="Cambria"/>
-          <w:i/>
-        </w:rPr>
-        <w:t>C179-GAL4</w:t>
+        <w:t>lead</w:t>
+      </w:r>
+      <w:proofErr w:type="gramEnd"/>
+      <w:r>
+        <w:rPr>
+          <w:rFonts w:ascii="Cambria" w:hAnsi="Cambria"/>
+        </w:rPr>
+        <w:t xml:space="preserve"> to any rescue of </w:t>
+      </w:r>
+      <w:r>
+        <w:rPr>
+          <w:rFonts w:ascii="Cambria" w:hAnsi="Cambria"/>
+          <w:i/>
+        </w:rPr>
+        <w:t>Raptor</w:t>
+      </w:r>
+      <w:r>
+        <w:rPr>
+          <w:rFonts w:ascii="Cambria" w:hAnsi="Cambria"/>
+        </w:rPr>
+        <w:t xml:space="preserve"> mediated lethality (Supplementary Figure 3).</w:t>
+      </w:r>
+    </w:p>
+    <w:p>
+      <w:pPr>
+        <w:rPr>
+          <w:rFonts w:ascii="Cambria" w:hAnsi="Cambria"/>
+          <w:b/>
+        </w:rPr>
+      </w:pPr>
+    </w:p>
+    <w:p>
+      <w:pPr>
+        <w:pStyle w:val="Heading2"/>
+      </w:pPr>
+      <w:r>
+        <w:t>Effects of Muscle-</w:t>
+      </w:r>
+      <w:r>
+        <w:t>Specific Raptor Knockdown on Longevity</w:t>
+      </w:r>
+    </w:p>
+    <w:p/>
+    <w:p>
+      <w:pPr>
+        <w:rPr>
+          <w:rFonts w:ascii="Cambria" w:hAnsi="Cambria"/>
+        </w:rPr>
+      </w:pPr>
+      <w:r>
+        <w:rPr>
+          <w:rFonts w:ascii="Cambria" w:hAnsi="Cambria"/>
+        </w:rPr>
+        <w:t xml:space="preserve">We next turned our attention to the few flies that survived in the case of </w:t>
+      </w:r>
+      <w:r>
+        <w:rPr>
+          <w:rFonts w:ascii="Cambria" w:hAnsi="Cambria"/>
+          <w:i/>
+        </w:rPr>
+        <w:t>the C179-GAL4</w:t>
+      </w:r>
+      <w:r>
+        <w:rPr>
+          <w:rFonts w:ascii="Cambria" w:hAnsi="Cambria"/>
+        </w:rPr>
+        <w:t xml:space="preserve"> cross.  </w:t>
+      </w:r>
+      <w:r>
+        <w:rPr>
+          <w:rFonts w:ascii="Cambria" w:hAnsi="Cambria"/>
+        </w:rPr>
+        <w:t xml:space="preserve">The lifespan of </w:t>
+      </w:r>
+      <w:r>
+        <w:rPr>
+          <w:rFonts w:ascii="Cambria" w:hAnsi="Cambria"/>
+        </w:rPr>
+        <w:t>the</w:t>
       </w:r>
       <w:r>
         <w:rPr>
@@ -1760,64 +2977,54 @@
       <w:r>
         <w:rPr>
           <w:rFonts w:ascii="Cambria" w:hAnsi="Cambria"/>
-        </w:rPr>
-        <w:t xml:space="preserve">demonstrated a gender-specific increase in genotype lethality, in which </w:t>
-      </w:r>
-      <w:r>
-        <w:rPr>
-          <w:rFonts w:ascii="Cambria" w:hAnsi="Cambria"/>
-        </w:rPr>
-        <w:t xml:space="preserve">far </w:t>
-      </w:r>
-      <w:r>
-        <w:rPr>
-          <w:rFonts w:ascii="Cambria" w:hAnsi="Cambria"/>
-        </w:rPr>
-        <w:t>fewer male knockdowns were produced</w:t>
-      </w:r>
-      <w:r>
-        <w:rPr>
-          <w:rFonts w:ascii="Cambria" w:hAnsi="Cambria"/>
-        </w:rPr>
-        <w:t xml:space="preserve">, other combinations had both female and male </w:t>
-      </w:r>
-      <w:r>
-        <w:rPr>
-          <w:rFonts w:ascii="Cambria" w:hAnsi="Cambria"/>
-        </w:rPr>
-        <w:t>lethality (Supplmentary Figure 2</w:t>
-      </w:r>
-      <w:r>
-        <w:rPr>
-          <w:rFonts w:ascii="Cambria" w:hAnsi="Cambria"/>
-        </w:rPr>
-        <w:t>B)</w:t>
-      </w:r>
-      <w:r>
-        <w:rPr>
-          <w:rFonts w:ascii="Cambria" w:hAnsi="Cambria"/>
-        </w:rPr>
-        <w:t>. These results indicate</w:t>
-      </w:r>
-      <w:r>
-        <w:rPr>
-          <w:rFonts w:ascii="Cambria" w:hAnsi="Cambria"/>
-        </w:rPr>
-        <w:t xml:space="preserve"> that the </w:t>
-      </w:r>
-      <w:r>
-        <w:rPr>
-          <w:rFonts w:ascii="Cambria" w:hAnsi="Cambria"/>
-          <w:i/>
-        </w:rPr>
-        <w:t>C179</w:t>
-      </w:r>
-      <w:r>
-        <w:rPr>
-          <w:rFonts w:ascii="Cambria" w:hAnsi="Cambria"/>
-          <w:i/>
-        </w:rPr>
-        <w:t>-</w:t>
+          <w:i/>
+        </w:rPr>
+        <w:t xml:space="preserve">Raptor </w:t>
+      </w:r>
+      <w:r>
+        <w:rPr>
+          <w:rFonts w:ascii="Cambria" w:hAnsi="Cambria"/>
+        </w:rPr>
+        <w:t xml:space="preserve">knockdown flies was measured to determine the effects of </w:t>
+      </w:r>
+      <w:r>
+        <w:rPr>
+          <w:rFonts w:ascii="Cambria" w:hAnsi="Cambria"/>
+        </w:rPr>
+        <w:t>dTORC1</w:t>
+      </w:r>
+      <w:r>
+        <w:rPr>
+          <w:rFonts w:ascii="Cambria" w:hAnsi="Cambria"/>
+          <w:i/>
+        </w:rPr>
+        <w:t xml:space="preserve"> </w:t>
+      </w:r>
+      <w:r>
+        <w:rPr>
+          <w:rFonts w:ascii="Cambria" w:hAnsi="Cambria"/>
+        </w:rPr>
+        <w:t xml:space="preserve">suppression on longevity. When </w:t>
+      </w:r>
+      <w:r>
+        <w:rPr>
+          <w:rFonts w:ascii="Cambria" w:hAnsi="Cambria"/>
+          <w:i/>
+        </w:rPr>
+        <w:t xml:space="preserve">Raptor </w:t>
+      </w:r>
+      <w:r>
+        <w:rPr>
+          <w:rFonts w:ascii="Cambria" w:hAnsi="Cambria"/>
+        </w:rPr>
+        <w:t xml:space="preserve">was knocked down in skeletal using the </w:t>
+      </w:r>
+      <w:r>
+        <w:rPr>
+          <w:rFonts w:ascii="Cambria" w:hAnsi="Cambria"/>
+          <w:i/>
+        </w:rPr>
+        <w:t>Cl79-</w:t>
       </w:r>
       <w:r>
         <w:rPr>
@@ -1829,40 +3036,255 @@
       <w:r>
         <w:rPr>
           <w:rFonts w:ascii="Cambria" w:hAnsi="Cambria"/>
-        </w:rPr>
-        <w:t xml:space="preserve"> driver is </w:t>
-      </w:r>
-      <w:r>
-        <w:rPr>
-          <w:rFonts w:ascii="Cambria" w:hAnsi="Cambria"/>
-        </w:rPr>
-        <w:t xml:space="preserve">less efficient at mediating </w:t>
-      </w:r>
-      <w:r>
-        <w:rPr>
-          <w:rFonts w:ascii="Cambria" w:hAnsi="Cambria"/>
-          <w:i/>
-        </w:rPr>
-        <w:t>Raptor</w:t>
-      </w:r>
-      <w:r>
-        <w:rPr>
-          <w:rFonts w:ascii="Cambria" w:hAnsi="Cambria"/>
-        </w:rPr>
-        <w:t>-specific lethality than</w:t>
-      </w:r>
-      <w:r>
-        <w:rPr>
-          <w:rFonts w:ascii="Cambria" w:hAnsi="Cambria"/>
-        </w:rPr>
-        <w:t xml:space="preserve"> the </w:t>
-      </w:r>
-      <w:r>
-        <w:rPr>
-          <w:rFonts w:ascii="Cambria" w:hAnsi="Cambria"/>
-          <w:i/>
-        </w:rPr>
-        <w:t>Mef-</w:t>
+          <w:i/>
+        </w:rPr>
+        <w:t xml:space="preserve"> </w:t>
+      </w:r>
+      <w:r>
+        <w:rPr>
+          <w:rFonts w:ascii="Cambria" w:hAnsi="Cambria"/>
+        </w:rPr>
+        <w:t xml:space="preserve">driver, even after the decrease in viability, a large proportion of the flies died shortly after </w:t>
+      </w:r>
+      <w:proofErr w:type="spellStart"/>
+      <w:r>
+        <w:rPr>
+          <w:rFonts w:ascii="Cambria" w:hAnsi="Cambria"/>
+        </w:rPr>
+        <w:t>eclosure</w:t>
+      </w:r>
+      <w:proofErr w:type="spellEnd"/>
+      <w:r>
+        <w:rPr>
+          <w:rFonts w:ascii="Cambria" w:hAnsi="Cambria"/>
+        </w:rPr>
+        <w:t>, but interestingly, among the flies that survived, they generally had quite normal lifespan</w:t>
+      </w:r>
+      <w:r>
+        <w:rPr>
+          <w:rFonts w:ascii="Cambria" w:hAnsi="Cambria"/>
+        </w:rPr>
+        <w:t xml:space="preserve"> (see Fig</w:t>
+      </w:r>
+      <w:r>
+        <w:rPr>
+          <w:rFonts w:ascii="Cambria" w:hAnsi="Cambria"/>
+        </w:rPr>
+        <w:t>ure 4</w:t>
+      </w:r>
+      <w:r>
+        <w:rPr>
+          <w:rFonts w:ascii="Cambria" w:hAnsi="Cambria"/>
+        </w:rPr>
+        <w:t>)</w:t>
+      </w:r>
+      <w:r>
+        <w:rPr>
+          <w:rFonts w:ascii="Cambria" w:hAnsi="Cambria"/>
+        </w:rPr>
+        <w:t xml:space="preserve">. </w:t>
+      </w:r>
+      <w:r>
+        <w:rPr>
+          <w:rFonts w:ascii="Cambria" w:hAnsi="Cambria"/>
+        </w:rPr>
+        <w:t>This</w:t>
+      </w:r>
+      <w:r>
+        <w:rPr>
+          <w:rFonts w:ascii="Cambria" w:hAnsi="Cambria"/>
+        </w:rPr>
+        <w:t xml:space="preserve"> suggests that there is a critical period of about 20 days after </w:t>
+      </w:r>
+      <w:proofErr w:type="spellStart"/>
+      <w:r>
+        <w:rPr>
+          <w:rFonts w:ascii="Cambria" w:hAnsi="Cambria"/>
+        </w:rPr>
+        <w:t>ecl</w:t>
+      </w:r>
+      <w:r>
+        <w:rPr>
+          <w:rFonts w:ascii="Cambria" w:hAnsi="Cambria"/>
+        </w:rPr>
+        <w:t>o</w:t>
+      </w:r>
+      <w:r>
+        <w:rPr>
+          <w:rFonts w:ascii="Cambria" w:hAnsi="Cambria"/>
+        </w:rPr>
+        <w:t>sure</w:t>
+      </w:r>
+      <w:proofErr w:type="spellEnd"/>
+      <w:r>
+        <w:rPr>
+          <w:rFonts w:ascii="Cambria" w:hAnsi="Cambria"/>
+        </w:rPr>
+        <w:t xml:space="preserve"> during which the </w:t>
+      </w:r>
+      <w:r>
+        <w:rPr>
+          <w:rFonts w:ascii="Cambria" w:hAnsi="Cambria"/>
+          <w:i/>
+        </w:rPr>
+        <w:t xml:space="preserve">Raptor </w:t>
+      </w:r>
+      <w:r>
+        <w:rPr>
+          <w:rFonts w:ascii="Cambria" w:hAnsi="Cambria"/>
+        </w:rPr>
+        <w:t>knockdown flies</w:t>
+      </w:r>
+      <w:r>
+        <w:rPr>
+          <w:rFonts w:ascii="Cambria" w:hAnsi="Cambria"/>
+        </w:rPr>
+        <w:t xml:space="preserve"> are still prone to early death</w:t>
+      </w:r>
+      <w:r>
+        <w:rPr>
+          <w:rFonts w:ascii="Cambria" w:hAnsi="Cambria"/>
+        </w:rPr>
+        <w:t xml:space="preserve">. The flies that lived past this critical period generally lived to reach the same age as the controls. </w:t>
+      </w:r>
+      <w:r>
+        <w:rPr>
+          <w:rFonts w:ascii="Cambria" w:hAnsi="Cambria"/>
+        </w:rPr>
+        <w:t xml:space="preserve">  This was especially </w:t>
+      </w:r>
+      <w:r>
+        <w:rPr>
+          <w:rFonts w:ascii="Cambria" w:hAnsi="Cambria"/>
+        </w:rPr>
+        <w:t>dramatic</w:t>
+      </w:r>
+      <w:r>
+        <w:rPr>
+          <w:rFonts w:ascii="Cambria" w:hAnsi="Cambria"/>
+        </w:rPr>
+        <w:t xml:space="preserve"> for </w:t>
+      </w:r>
+      <w:r>
+        <w:rPr>
+          <w:rFonts w:ascii="Cambria" w:hAnsi="Cambria"/>
+        </w:rPr>
+        <w:t xml:space="preserve">male flies for each of these </w:t>
+      </w:r>
+      <w:proofErr w:type="gramStart"/>
+      <w:r>
+        <w:rPr>
+          <w:rFonts w:ascii="Cambria" w:hAnsi="Cambria"/>
+        </w:rPr>
+        <w:t>crosses,</w:t>
+      </w:r>
+      <w:proofErr w:type="gramEnd"/>
+      <w:r>
+        <w:rPr>
+          <w:rFonts w:ascii="Cambria" w:hAnsi="Cambria"/>
+        </w:rPr>
+        <w:t xml:space="preserve"> consistent with male flies being </w:t>
+      </w:r>
+      <w:commentRangeStart w:id="7"/>
+      <w:r>
+        <w:rPr>
+          <w:rFonts w:ascii="Cambria" w:hAnsi="Cambria"/>
+        </w:rPr>
+        <w:t>smaller and weaker than female flies</w:t>
+      </w:r>
+      <w:commentRangeEnd w:id="7"/>
+      <w:r>
+        <w:rPr>
+          <w:rStyle w:val="CommentReference"/>
+        </w:rPr>
+        <w:commentReference w:id="7"/>
+      </w:r>
+      <w:r>
+        <w:rPr>
+          <w:rFonts w:ascii="Cambria" w:hAnsi="Cambria"/>
+        </w:rPr>
+        <w:t>.</w:t>
+      </w:r>
+    </w:p>
+    <w:p>
+      <w:pPr>
+        <w:jc w:val="center"/>
+        <w:rPr>
+          <w:rFonts w:ascii="Cambria" w:hAnsi="Cambria"/>
+          <w:b/>
+        </w:rPr>
+      </w:pPr>
+    </w:p>
+    <w:p>
+      <w:pPr>
+        <w:pStyle w:val="Heading2"/>
+      </w:pPr>
+      <w:r>
+        <w:t>Effects of Muscle Specific Raptor Knockdown on Muscle Function</w:t>
+      </w:r>
+    </w:p>
+    <w:p/>
+    <w:p>
+      <w:pPr>
+        <w:rPr>
+          <w:rFonts w:ascii="Cambria" w:hAnsi="Cambria"/>
+        </w:rPr>
+      </w:pPr>
+      <w:r>
+        <w:rPr>
+          <w:rFonts w:ascii="Cambria" w:hAnsi="Cambria"/>
+        </w:rPr>
+        <w:t>To study the effects of TOR</w:t>
+      </w:r>
+      <w:r>
+        <w:rPr>
+          <w:rFonts w:ascii="Cambria" w:hAnsi="Cambria"/>
+        </w:rPr>
+        <w:t>C1</w:t>
+      </w:r>
+      <w:r>
+        <w:rPr>
+          <w:rFonts w:ascii="Cambria" w:hAnsi="Cambria"/>
+        </w:rPr>
+        <w:t xml:space="preserve"> suppression on muscle function, a crawling assay was performed </w:t>
+      </w:r>
+      <w:r>
+        <w:rPr>
+          <w:rFonts w:ascii="Cambria" w:hAnsi="Cambria"/>
+        </w:rPr>
+        <w:t>on the</w:t>
+      </w:r>
+      <w:r>
+        <w:rPr>
+          <w:rFonts w:ascii="Cambria" w:hAnsi="Cambria"/>
+        </w:rPr>
+        <w:t xml:space="preserve"> </w:t>
+      </w:r>
+      <w:r>
+        <w:rPr>
+          <w:rFonts w:ascii="Cambria" w:hAnsi="Cambria"/>
+          <w:i/>
+        </w:rPr>
+        <w:t xml:space="preserve">Raptor </w:t>
+      </w:r>
+      <w:r>
+        <w:rPr>
+          <w:rFonts w:ascii="Cambria" w:hAnsi="Cambria"/>
+        </w:rPr>
+        <w:t>knockdown flies</w:t>
+      </w:r>
+      <w:r>
+        <w:rPr>
+          <w:rFonts w:ascii="Cambria" w:hAnsi="Cambria"/>
+        </w:rPr>
+        <w:t xml:space="preserve"> driven by the </w:t>
+      </w:r>
+      <w:r>
+        <w:rPr>
+          <w:rFonts w:ascii="Cambria" w:hAnsi="Cambria"/>
+          <w:i/>
+        </w:rPr>
+        <w:t>C179-</w:t>
       </w:r>
       <w:r>
         <w:rPr>
@@ -1882,108 +3304,112 @@
         <w:rPr>
           <w:rFonts w:ascii="Cambria" w:hAnsi="Cambria"/>
         </w:rPr>
-        <w:t xml:space="preserve">and the </w:t>
-      </w:r>
-      <w:r>
-        <w:rPr>
-          <w:rFonts w:ascii="Cambria" w:hAnsi="Cambria"/>
-          <w:i/>
-        </w:rPr>
-        <w:t>24B</w:t>
-      </w:r>
-      <w:r>
-        <w:rPr>
-          <w:rFonts w:ascii="Cambria" w:hAnsi="Cambria"/>
-          <w:i/>
-        </w:rPr>
-        <w:t>-</w:t>
-      </w:r>
-      <w:r>
-        <w:rPr>
-          <w:rFonts w:ascii="Cambria" w:hAnsi="Cambria"/>
-          <w:i/>
-        </w:rPr>
-        <w:t>GAL4</w:t>
-      </w:r>
-      <w:r>
-        <w:rPr>
-          <w:rFonts w:ascii="Cambria" w:hAnsi="Cambria"/>
-        </w:rPr>
-        <w:t xml:space="preserve"> d</w:t>
-      </w:r>
-      <w:r>
-        <w:rPr>
-          <w:rFonts w:ascii="Cambria" w:hAnsi="Cambria"/>
-        </w:rPr>
-        <w:t>r</w:t>
-      </w:r>
-      <w:r>
-        <w:rPr>
-          <w:rFonts w:ascii="Cambria" w:hAnsi="Cambria"/>
-        </w:rPr>
-        <w:t>iver</w:t>
-      </w:r>
-      <w:r>
-        <w:rPr>
-          <w:rFonts w:ascii="Cambria" w:hAnsi="Cambria"/>
-        </w:rPr>
-        <w:t>s</w:t>
-      </w:r>
-      <w:r>
-        <w:rPr>
-          <w:rFonts w:ascii="Cambria" w:hAnsi="Cambria"/>
-        </w:rPr>
-        <w:t>.</w:t>
-      </w:r>
-    </w:p>
-    <w:p>
-      <w:pPr>
-        <w:rPr>
-          <w:rFonts w:ascii="Cambria" w:hAnsi="Cambria"/>
-        </w:rPr>
-      </w:pPr>
-    </w:p>
-    <w:p>
-      <w:r>
-        <w:t xml:space="preserve">This was not observed in mice where muscle-specific </w:t>
-      </w:r>
-      <w:r>
-        <w:rPr>
-          <w:i/>
-        </w:rPr>
-        <w:t xml:space="preserve">Raptor </w:t>
-      </w:r>
-      <w:r>
-        <w:t xml:space="preserve">knockout mice are viable </w:t>
-      </w:r>
-      <w:r>
-        <w:fldChar w:fldCharType="begin" w:fldLock="1"/>
-      </w:r>
-      <w:r>
-        <w:instrText>ADDIN CSL_CITATION { "citationItems" : [ { "id" : "ITEM-1", "itemData" : { "DOI" : "10.1016/j.cmet.2008.10.002", "ISSN" : "1932-7420", "PMID" : "19046572", "abstract" : "Mammalian target of rapamycin (mTOR) is a central controller of cell growth. mTOR assembles into two distinct multiprotein complexes called mTOR complex 1 (mTORC1) and mTORC2. Here we show that the mTORC1 component raptor is critical for muscle function and prolonged survival. In contrast, muscles lacking the mTORC2 component rictor are indistinguishable from wild-type controls. Raptor-deficient muscles become progressively dystrophic, are impaired in their oxidative capacity, and contain increased glycogen stores, but they express structural components indicative of oxidative muscle fibers. Biochemical analysis indicates that these changes are probably due to loss of activation of direct downstream targets of mTORC1, downregulation of genes involved in mitochondrial biogenesis, including PGC1alpha, and hyperactivation of PKB/Akt. Finally, we show that activation of PKB/Akt does not require mTORC2. Together, these results demonstrate that muscle mTORC1 has an unexpected role in the regulation of the metabolic properties and that its function is essential for life.", "author" : [ { "dropping-particle" : "", "family" : "Bentzinger", "given" : "C Florian", "non-dropping-particle" : "", "parse-names" : false, "suffix" : "" }, { "dropping-particle" : "", "family" : "Romanino", "given" : "Klaas", "non-dropping-particle" : "", "parse-names" : false, "suffix" : "" }, { "dropping-particle" : "", "family" : "Clo\u00ebtta", "given" : "Dimitri", "non-dropping-particle" : "", "parse-names" : false, "suffix" : "" }, { "dropping-particle" : "", "family" : "Lin", "given" : "Shuo", "non-dropping-particle" : "", "parse-names" : false, "suffix" : "" }, { "dropping-particle" : "", "family" : "Mascarenhas", "given" : "Joseph B", "non-dropping-particle" : "", "parse-names" : false, "suffix" : "" }, { "dropping-particle" : "", "family" : "Oliveri", "given" : "Filippo", "non-dropping-particle" : "", "parse-names" : false, "suffix" : "" }, { "dropping-particle" : "", "family" : "Xia", "given" : "Jinyu", "non-dropping-particle" : "", "parse-names" : false, "suffix" : "" }, { "dropping-particle" : "", "family" : "Casanova", "given" : "Emilio", "non-dropping-particle" : "", "parse-names" : false, "suffix" : "" }, { "dropping-particle" : "", "family" : "Costa", "given" : "C\u00e9line F", "non-dropping-particle" : "", "parse-names" : false, "suffix" : "" }, { "dropping-particle" : "", "family" : "Brink", "given" : "Marijke", "non-dropping-particle" : "", "parse-names" : false, "suffix" : "" }, { "dropping-particle" : "", "family" : "Zorzato", "given" : "Francesco", "non-dropping-particle" : "", "parse-names" : false, "suffix" : "" }, { "dropping-particle" : "", "family" : "Hall", "given" : "Michael N.", "non-dropping-particle" : "", "parse-names" : false, "suffix" : "" }, { "dropping-particle" : "", "family" : "R\u00fcegg", "given" : "Markus A", "non-dropping-particle" : "", "parse-names" : false, "suffix" : "" } ], "container-title" : "Cell metabolism", "id" : "ITEM-1", "issue" : "5", "issued" : { "date-parts" : [ [ "2008", "11" ] ] }, "page" : "411-24", "title" : "Skeletal muscle-specific ablation of raptor, but not of rictor, causes metabolic changes and results in muscle dystrophy.", "type" : "article-journal", "volume" : "8" }, "uris" : [ "http://www.mendeley.com/documents/?uuid=4d9f2e14-8857-4d1a-a0ad-6b1d163ce727" ] }, { "id" : "ITEM-2", "itemData" : { "DOI" : "10.1186/2044-5040-3-6", "ISSN" : "2044-5040", "PMID" : "23497627", "abstract" : "BACKGROUND: Skeletal muscle mass is determined by the balance between protein synthesis and degradation. Mammalian target of rapamycin complex 1 (mTORC1) is a master regulator of protein translation and has been implicated in the control of muscle mass. Inactivation of mTORC1 by skeletal muscle-specific deletion of its obligatory component raptor results in smaller muscles and a lethal dystrophy. Moreover, raptor-deficient muscles are less oxidative through changes in the expression PGC-1\u03b1, a critical determinant of mitochondrial biogenesis. These results suggest that activation of mTORC1 might be beneficial to skeletal muscle by providing resistance to muscle atrophy and increasing oxidative function. Here, we tested this hypothesis by deletion of the mTORC1 inhibitor tuberous sclerosis complex (TSC) in muscle fibers. METHOD: Skeletal muscles of mice with an acute or a permanent deletion of raptor or TSC1 were examined using histological, biochemical and molecular biological methods. Response of the muscles to changes in mechanical load and nerve input was investigated by ablation of synergistic muscles or by denervation . RESULTS: Genetic deletion or knockdown of raptor, causing inactivation of mTORC1, was sufficient to prevent muscle growth and enhance muscle atrophy. Conversely, short-term activation of mTORC1 by knockdown of TSC induced muscle fiber hypertrophy and atrophy-resistance upon denervation, in both fast tibialis anterior (TA) and slow soleus muscles. Surprisingly, however, sustained activation of mTORC1 by genetic deletion of Tsc1 caused muscle atrophy in all but soleus muscles. In contrast, oxidative capacity was increased in all muscles examined. Consistently, TSC1-deficient soleus muscle was atrophy-resistant whereas TA underwent normal atrophy upon denervation. Moreover, upon overloading, plantaris muscle did not display enhanced hypertrophy compared to controls. Biochemical analysis indicated that the atrophy response of muscles was based on the suppressed phosphorylation of PKB/Akt via feedback inhibition by mTORC1 and subsequent increased expression of the E3 ubiquitin ligases MuRF1 and atrogin-1/MAFbx. In contrast, expression of both E3 ligases was not increased in soleus muscle suggesting the presence of compensatory mechanisms in this muscle. CONCLUSIONS: Our study shows that the mTORC1- and the PKB/Akt-FoxO pathways are tightly interconnected and differentially regulated depending on the muscle type. These results indicate tha\u2026", "author" : [ { "dropping-particle" : "", "family" : "Bentzinger", "given" : "C Florian", "non-dropping-particle" : "", "parse-names" : false, "suffix" : "" }, { "dropping-particle" : "", "family" : "Lin", "given" : "Shuo", "non-dropping-particle" : "", "parse-names" : false, "suffix" : "" }, { "dropping-particle" : "", "family" : "Romanino", "given" : "Klaas", "non-dropping-particle" : "", "parse-names" : false, "suffix" : "" }, { "dropping-particle" : "", "family" : "Castets", "given" : "Perrine", "non-dropping-particle" : "", "parse-names" : false, "suffix" : "" }, { "dropping-particle" : "", "family" : "Guridi", "given" : "Maitea", "non-dropping-particle" : "", "parse-names" : false, "suffix" : "" }, { "dropping-particle" : "", "family" : "Summermatter", "given" : "Serge", "non-dropping-particle" : "", "parse-names" : false, "suffix" : "" }, { "dropping-particle" : "", "family" : "Handschin", "given" : "Christoph", "non-dropping-particle" : "", "parse-names" : false, "suffix" : "" }, { "dropping-particle" : "", "family" : "Tintignac", "given" : "Lionel a", "non-dropping-particle" : "", "parse-names" : false, "suffix" : "" }, { "dropping-particle" : "", "family" : "Hall", "given" : "Michael N", "non-dropping-particle" : "", "parse-names" : false, "suffix" : "" }, { "dropping-particle" : "", "family" : "R\u00fcegg", "given" : "Markus a", "non-dropping-particle" : "", "parse-names" : false, "suffix" : "" } ], "container-title" : "Skeletal muscle", "id" : "ITEM-2", "issue" : "1", "issued" : { "date-parts" : [ [ "2013", "1" ] ] }, "page" : "6", "title" : "Differential response of skeletal muscles to mTORC1 signaling during atrophy and hypertrophy.", "type" : "article-journal", "volume" : "3" }, "uris" : [ "http://www.mendeley.com/documents/?uuid=75a9c1c2-8af4-478f-8ff6-5e14826d4927" ] } ], "mendeley" : { "previouslyFormattedCitation" : "[8, 9]" }, "properties" : { "noteIndex" : 0 }, "schema" : "https://github.com/citation-style-language/schema/raw/master/csl-citation.json" }</w:instrText>
-      </w:r>
-      <w:r>
-        <w:fldChar w:fldCharType="separate"/>
-      </w:r>
-      <w:r>
-        <w:rPr>
-          <w:noProof/>
-        </w:rPr>
-        <w:t>[8, 9]</w:t>
-      </w:r>
-      <w:r>
-        <w:fldChar w:fldCharType="end"/>
-      </w:r>
-      <w:r>
-        <w:t>.</w:t>
-      </w:r>
-    </w:p>
-    <w:p>
-      <w:pPr>
-        <w:rPr>
-          <w:rFonts w:ascii="Cambria" w:hAnsi="Cambria"/>
-        </w:rPr>
-      </w:pPr>
+        <w:t>driver</w:t>
+      </w:r>
+      <w:r>
+        <w:rPr>
+          <w:rFonts w:ascii="Cambria" w:hAnsi="Cambria"/>
+        </w:rPr>
+        <w:t xml:space="preserve"> at several ages</w:t>
+      </w:r>
+      <w:r>
+        <w:rPr>
+          <w:rFonts w:ascii="Cambria" w:hAnsi="Cambria"/>
+        </w:rPr>
+        <w:t xml:space="preserve">. The progeny flies from the crosses were </w:t>
+      </w:r>
+      <w:r>
+        <w:rPr>
+          <w:rFonts w:ascii="Cambria" w:hAnsi="Cambria"/>
+        </w:rPr>
+        <w:t>each timed</w:t>
+      </w:r>
+      <w:r>
+        <w:rPr>
+          <w:rFonts w:ascii="Cambria" w:hAnsi="Cambria"/>
+        </w:rPr>
+        <w:t xml:space="preserve"> for how long it took them to climb 4 cm. up the side of the vial. The average times for </w:t>
+      </w:r>
+      <w:r>
+        <w:rPr>
+          <w:rFonts w:ascii="Cambria" w:hAnsi="Cambria"/>
+        </w:rPr>
+        <w:t>each cross are shown in Figure 5</w:t>
+      </w:r>
+      <w:r>
+        <w:rPr>
+          <w:rFonts w:ascii="Cambria" w:hAnsi="Cambria"/>
+        </w:rPr>
+        <w:t xml:space="preserve">. The results indicate that dTORC1 </w:t>
+      </w:r>
+      <w:r>
+        <w:rPr>
+          <w:rFonts w:ascii="Cambria" w:hAnsi="Cambria"/>
+        </w:rPr>
+        <w:t xml:space="preserve">suppression leads to reduced muscle function in the flies that </w:t>
+      </w:r>
+      <w:proofErr w:type="spellStart"/>
+      <w:r>
+        <w:rPr>
+          <w:rFonts w:ascii="Cambria" w:hAnsi="Cambria"/>
+        </w:rPr>
+        <w:t>eclose</w:t>
+      </w:r>
+      <w:proofErr w:type="spellEnd"/>
+      <w:r>
+        <w:rPr>
+          <w:rFonts w:ascii="Cambria" w:hAnsi="Cambria"/>
+        </w:rPr>
+        <w:t xml:space="preserve"> even very early, consistent a developmental problem in </w:t>
+      </w:r>
+      <w:proofErr w:type="spellStart"/>
+      <w:r>
+        <w:rPr>
+          <w:rFonts w:ascii="Cambria" w:hAnsi="Cambria"/>
+        </w:rPr>
+        <w:t>myogenesis</w:t>
+      </w:r>
+      <w:proofErr w:type="spellEnd"/>
+      <w:r>
+        <w:rPr>
+          <w:rFonts w:ascii="Cambria" w:hAnsi="Cambria"/>
+        </w:rPr>
+        <w:t xml:space="preserve">.  Interestingly, </w:t>
+      </w:r>
+      <w:r>
+        <w:rPr>
+          <w:rFonts w:ascii="Cambria" w:hAnsi="Cambria"/>
+        </w:rPr>
+        <w:t xml:space="preserve">these problems persist throughout the lifespan of the fly, even in those that reach adulthood.  Also interesting, is that there was a correspondence between the </w:t>
+      </w:r>
+      <w:proofErr w:type="spellStart"/>
+      <w:r>
+        <w:rPr>
+          <w:rFonts w:ascii="Cambria" w:hAnsi="Cambria"/>
+        </w:rPr>
+        <w:t>efficienty</w:t>
+      </w:r>
+      <w:proofErr w:type="spellEnd"/>
+      <w:r>
+        <w:rPr>
+          <w:rFonts w:ascii="Cambria" w:hAnsi="Cambria"/>
+        </w:rPr>
+        <w:t xml:space="preserve"> of the </w:t>
+      </w:r>
+      <w:proofErr w:type="spellStart"/>
+      <w:r>
+        <w:rPr>
+          <w:rFonts w:ascii="Cambria" w:hAnsi="Cambria"/>
+        </w:rPr>
+        <w:t>shRNA</w:t>
+      </w:r>
+      <w:proofErr w:type="spellEnd"/>
+      <w:r>
+        <w:rPr>
+          <w:rFonts w:ascii="Cambria" w:hAnsi="Cambria"/>
+        </w:rPr>
+        <w:t xml:space="preserve"> strain to cause lethality and its effects on muscle function, indicating a potential gene-dosage effect on both of these phenotypes.</w:t>
+      </w:r>
     </w:p>
     <w:p>
       <w:pPr>
@@ -1997,1083 +3423,76 @@
         <w:pStyle w:val="Heading2"/>
       </w:pPr>
       <w:r>
-        <w:t>Muscle Raptor Knockdown Flies Fail to Eclose from Pupae</w:t>
-      </w:r>
-    </w:p>
-    <w:p>
-      <w:pPr>
-        <w:rPr>
-          <w:rFonts w:ascii="Cambria" w:hAnsi="Cambria"/>
-        </w:rPr>
-      </w:pPr>
-    </w:p>
-    <w:p>
-      <w:pPr>
-        <w:rPr>
-          <w:rFonts w:ascii="Cambria" w:hAnsi="Cambria"/>
-        </w:rPr>
-      </w:pPr>
-      <w:r>
-        <w:rPr>
-          <w:rFonts w:ascii="Cambria" w:hAnsi="Cambria"/>
-        </w:rPr>
-        <w:t xml:space="preserve">We </w:t>
-      </w:r>
-      <w:r>
-        <w:rPr>
-          <w:rFonts w:ascii="Cambria" w:hAnsi="Cambria"/>
-        </w:rPr>
-        <w:t>next</w:t>
-      </w:r>
-      <w:r>
-        <w:rPr>
-          <w:rFonts w:ascii="Cambria" w:hAnsi="Cambria"/>
-        </w:rPr>
-        <w:t xml:space="preserve"> wanted to determine at which point prior to eclosure were the </w:t>
-      </w:r>
-      <w:r>
-        <w:rPr>
-          <w:rFonts w:ascii="Cambria" w:hAnsi="Cambria"/>
-          <w:i/>
-        </w:rPr>
-        <w:t xml:space="preserve">Raptor </w:t>
-      </w:r>
-      <w:r>
-        <w:rPr>
-          <w:rFonts w:ascii="Cambria" w:hAnsi="Cambria"/>
-        </w:rPr>
-        <w:t xml:space="preserve">knockdown flies dying. </w:t>
-      </w:r>
-      <w:r>
-        <w:rPr>
-          <w:rFonts w:ascii="Cambria" w:hAnsi="Cambria"/>
-        </w:rPr>
-        <w:t>To do this, w</w:t>
-      </w:r>
-      <w:r>
-        <w:rPr>
-          <w:rFonts w:ascii="Cambria" w:hAnsi="Cambria"/>
-        </w:rPr>
-        <w:t xml:space="preserve">e examined the pupal cases on the sides of the vials from the </w:t>
-      </w:r>
-      <w:r>
-        <w:rPr>
-          <w:rFonts w:ascii="Cambria" w:hAnsi="Cambria"/>
-          <w:i/>
-        </w:rPr>
-        <w:t>Cl79-</w:t>
-      </w:r>
-      <w:r>
-        <w:rPr>
-          <w:rFonts w:ascii="Cambria" w:hAnsi="Cambria"/>
-          <w:i/>
-        </w:rPr>
-        <w:t>GAL4</w:t>
-      </w:r>
-      <w:r>
-        <w:rPr>
-          <w:rFonts w:ascii="Cambria" w:hAnsi="Cambria"/>
-          <w:i/>
-        </w:rPr>
-        <w:t xml:space="preserve">/Raptor </w:t>
-      </w:r>
-      <w:r>
-        <w:rPr>
-          <w:rFonts w:ascii="Cambria" w:hAnsi="Cambria"/>
-        </w:rPr>
-        <w:t xml:space="preserve">crosses and the </w:t>
-      </w:r>
-      <w:r>
-        <w:rPr>
-          <w:rFonts w:ascii="Cambria" w:hAnsi="Cambria"/>
-          <w:i/>
-        </w:rPr>
-        <w:t>Mef-</w:t>
-      </w:r>
-      <w:r>
-        <w:rPr>
-          <w:rFonts w:ascii="Cambria" w:hAnsi="Cambria"/>
-          <w:i/>
-        </w:rPr>
-        <w:t>GAL4</w:t>
-      </w:r>
-      <w:r>
-        <w:rPr>
-          <w:rFonts w:ascii="Cambria" w:hAnsi="Cambria"/>
-          <w:i/>
-        </w:rPr>
-        <w:t xml:space="preserve">/Raptor </w:t>
-      </w:r>
-      <w:r>
-        <w:rPr>
-          <w:rFonts w:ascii="Cambria" w:hAnsi="Cambria"/>
-        </w:rPr>
-        <w:t>crosses. Twenty days after the crosses were prepared the empty pupal cases were counted and the cases containing dead flies were counted.</w:t>
-      </w:r>
-      <w:r>
-        <w:rPr>
-          <w:rFonts w:ascii="Cambria" w:hAnsi="Cambria"/>
-        </w:rPr>
+        <w:t>Summary</w:t>
+      </w:r>
+    </w:p>
+    <w:p/>
+    <w:p>
+      <w:r>
+        <w:t xml:space="preserve">In this work, we have described a role for TORC1 in the regulation of </w:t>
+      </w:r>
+      <w:proofErr w:type="spellStart"/>
+      <w:r>
+        <w:t>myogenesis</w:t>
+      </w:r>
+      <w:proofErr w:type="spellEnd"/>
+      <w:r>
         <w:t xml:space="preserve"> </w:t>
       </w:r>
       <w:r>
         <w:rPr>
-          <w:rFonts w:ascii="Cambria" w:hAnsi="Cambria"/>
-        </w:rPr>
-        <w:t>We observed no significant differences in the number of pupal cases from e</w:t>
-      </w:r>
-      <w:r>
-        <w:rPr>
-          <w:rFonts w:ascii="Cambria" w:hAnsi="Cambria"/>
-        </w:rPr>
-        <w:t>ither of these crosses (Figure 3A</w:t>
-      </w:r>
-      <w:r>
-        <w:rPr>
-          <w:rFonts w:ascii="Cambria" w:hAnsi="Cambria"/>
-        </w:rPr>
-        <w:t xml:space="preserve">–B).  For the </w:t>
-      </w:r>
-      <w:r>
-        <w:rPr>
-          <w:rFonts w:ascii="Cambria" w:hAnsi="Cambria"/>
-          <w:i/>
-        </w:rPr>
-        <w:t>Mef-</w:t>
-      </w:r>
-      <w:r>
-        <w:rPr>
-          <w:rFonts w:ascii="Cambria" w:hAnsi="Cambria"/>
-          <w:i/>
-        </w:rPr>
-        <w:t>GAL4</w:t>
-      </w:r>
-      <w:r>
-        <w:rPr>
-          <w:rFonts w:ascii="Cambria" w:hAnsi="Cambria"/>
-        </w:rPr>
-        <w:t xml:space="preserve"> driven </w:t>
-      </w:r>
-      <w:r>
-        <w:rPr>
-          <w:rFonts w:ascii="Cambria" w:hAnsi="Cambria"/>
-          <w:i/>
-        </w:rPr>
-        <w:t xml:space="preserve">Raptor </w:t>
-      </w:r>
-      <w:r>
-        <w:rPr>
-          <w:rFonts w:ascii="Cambria" w:hAnsi="Cambria"/>
-        </w:rPr>
-        <w:t xml:space="preserve">knockdown </w:t>
-      </w:r>
-      <w:r>
-        <w:rPr>
-          <w:rFonts w:ascii="Cambria" w:hAnsi="Cambria"/>
-        </w:rPr>
-        <w:t>nearly</w:t>
-      </w:r>
-      <w:r>
-        <w:rPr>
-          <w:rFonts w:ascii="Cambria" w:hAnsi="Cambria"/>
-        </w:rPr>
-        <w:t xml:space="preserve"> 100% of the pupal cases contained dead flies</w:t>
-      </w:r>
-      <w:r>
-        <w:rPr>
-          <w:rFonts w:ascii="Cambria" w:hAnsi="Cambria"/>
-        </w:rPr>
-        <w:t xml:space="preserve"> (Figure 3C</w:t>
-      </w:r>
-      <w:r>
-        <w:rPr>
-          <w:rFonts w:ascii="Cambria" w:hAnsi="Cambria"/>
-        </w:rPr>
-        <w:t>)</w:t>
-      </w:r>
-      <w:r>
-        <w:rPr>
-          <w:rFonts w:ascii="Cambria" w:hAnsi="Cambria"/>
-        </w:rPr>
-        <w:t xml:space="preserve">. There was also a significant number of dead flies in pupal cases from the </w:t>
-      </w:r>
-      <w:r>
-        <w:rPr>
-          <w:rFonts w:ascii="Cambria" w:hAnsi="Cambria"/>
-          <w:i/>
-        </w:rPr>
-        <w:t>Cl79-</w:t>
-      </w:r>
-      <w:r>
-        <w:rPr>
-          <w:rFonts w:ascii="Cambria" w:hAnsi="Cambria"/>
-          <w:i/>
-        </w:rPr>
-        <w:t>GAL4</w:t>
-      </w:r>
-      <w:r>
-        <w:rPr>
-          <w:rFonts w:ascii="Cambria" w:hAnsi="Cambria"/>
-          <w:i/>
-        </w:rPr>
-        <w:t xml:space="preserve">/Raptor </w:t>
-      </w:r>
-      <w:r>
-        <w:rPr>
-          <w:rFonts w:ascii="Cambria" w:hAnsi="Cambria"/>
-        </w:rPr>
-        <w:t>crosses</w:t>
-      </w:r>
-      <w:r>
-        <w:rPr>
-          <w:rFonts w:ascii="Cambria" w:hAnsi="Cambria"/>
-        </w:rPr>
-        <w:t xml:space="preserve"> (Figure </w:t>
-      </w:r>
-      <w:r>
-        <w:rPr>
-          <w:rFonts w:ascii="Cambria" w:hAnsi="Cambria"/>
-        </w:rPr>
-        <w:t>3D</w:t>
-      </w:r>
-      <w:r>
-        <w:rPr>
-          <w:rFonts w:ascii="Cambria" w:hAnsi="Cambria"/>
-        </w:rPr>
-        <w:t>)</w:t>
-      </w:r>
-      <w:r>
-        <w:rPr>
-          <w:rFonts w:ascii="Cambria" w:hAnsi="Cambria"/>
-        </w:rPr>
-        <w:t xml:space="preserve">. The relative number of dead flies in the different </w:t>
-      </w:r>
-      <w:r>
-        <w:rPr>
-          <w:rFonts w:ascii="Cambria" w:hAnsi="Cambria"/>
-          <w:i/>
-        </w:rPr>
-        <w:t>Cl79-</w:t>
-      </w:r>
-      <w:r>
-        <w:rPr>
-          <w:rFonts w:ascii="Cambria" w:hAnsi="Cambria"/>
-          <w:i/>
-        </w:rPr>
-        <w:t>GAL4</w:t>
-      </w:r>
-      <w:r>
-        <w:rPr>
-          <w:rFonts w:ascii="Cambria" w:hAnsi="Cambria"/>
-          <w:i/>
-        </w:rPr>
-        <w:t xml:space="preserve">/Raptor </w:t>
-      </w:r>
-      <w:r>
-        <w:rPr>
-          <w:rFonts w:ascii="Cambria" w:hAnsi="Cambria"/>
-        </w:rPr>
-        <w:t>crosses corresponds to the number of knockdown flies produced from those crosses</w:t>
-      </w:r>
-      <w:r>
-        <w:rPr>
-          <w:rFonts w:ascii="Cambria" w:hAnsi="Cambria"/>
-        </w:rPr>
-        <w:t xml:space="preserve"> (Figure 2C-D)</w:t>
-      </w:r>
-      <w:r>
-        <w:rPr>
-          <w:rFonts w:ascii="Cambria" w:hAnsi="Cambria"/>
-        </w:rPr>
-        <w:t xml:space="preserve">; the fewer the number of live knockdown flies from a cross, the more dead flies produced from that cross. These results indicate that </w:t>
-      </w:r>
-      <w:r>
-        <w:rPr>
-          <w:rFonts w:ascii="Cambria" w:hAnsi="Cambria"/>
-          <w:i/>
-        </w:rPr>
-        <w:t xml:space="preserve">Raptor </w:t>
-      </w:r>
-      <w:r>
-        <w:rPr>
-          <w:rFonts w:ascii="Cambria" w:hAnsi="Cambria"/>
-        </w:rPr>
-        <w:t xml:space="preserve">knockdown in skeletal muscle produced lethality </w:t>
-      </w:r>
-      <w:r>
-        <w:rPr>
-          <w:rFonts w:ascii="Cambria" w:hAnsi="Cambria"/>
-        </w:rPr>
-        <w:t>after pupal development, but prior to eclosure</w:t>
-      </w:r>
-      <w:r>
-        <w:rPr>
-          <w:rFonts w:ascii="Cambria" w:hAnsi="Cambria"/>
-        </w:rPr>
-        <w:t xml:space="preserve">. </w:t>
-      </w:r>
-    </w:p>
-    <w:p>
-      <w:pPr>
-        <w:rPr>
-          <w:rFonts w:ascii="Cambria" w:hAnsi="Cambria"/>
-        </w:rPr>
-      </w:pPr>
-    </w:p>
-    <w:p>
-      <w:pPr>
-        <w:pStyle w:val="Heading2"/>
-      </w:pPr>
-      <w:r>
-        <w:t>Co-Knockdown of Raptor and Atg5 in Drosophila Muscles Does not Rescue Lethality</w:t>
-      </w:r>
-    </w:p>
-    <w:p>
-      <w:pPr>
-        <w:rPr>
-          <w:rFonts w:ascii="Cambria" w:hAnsi="Cambria"/>
-        </w:rPr>
-      </w:pPr>
-    </w:p>
-    <w:p>
-      <w:pPr>
-        <w:rPr>
-          <w:rFonts w:ascii="Cambria" w:hAnsi="Cambria"/>
-        </w:rPr>
-      </w:pPr>
-      <w:r>
-        <w:rPr>
-          <w:rFonts w:ascii="Cambria" w:hAnsi="Cambria"/>
-        </w:rPr>
-        <w:t>I</w:t>
-      </w:r>
-      <w:r>
-        <w:rPr>
-          <w:rFonts w:ascii="Cambria" w:hAnsi="Cambria"/>
-        </w:rPr>
-        <w:t xml:space="preserve">nhibition of </w:t>
-      </w:r>
-      <w:r>
-        <w:rPr>
-          <w:rFonts w:ascii="Cambria" w:hAnsi="Cambria"/>
-        </w:rPr>
-        <w:t>d</w:t>
-      </w:r>
-      <w:r>
-        <w:rPr>
-          <w:rFonts w:ascii="Cambria" w:hAnsi="Cambria"/>
-        </w:rPr>
-        <w:t>TOR</w:t>
-      </w:r>
-      <w:r>
-        <w:rPr>
-          <w:rFonts w:ascii="Cambria" w:hAnsi="Cambria"/>
-        </w:rPr>
-        <w:t>C1</w:t>
-      </w:r>
-      <w:r>
-        <w:rPr>
-          <w:rFonts w:ascii="Cambria" w:hAnsi="Cambria"/>
-        </w:rPr>
-        <w:t xml:space="preserve"> in muscle alters the </w:t>
-      </w:r>
-      <w:r>
-        <w:rPr>
-          <w:rFonts w:ascii="Cambria" w:hAnsi="Cambria"/>
-        </w:rPr>
-        <w:t>activity</w:t>
-      </w:r>
-      <w:r>
-        <w:rPr>
-          <w:rFonts w:ascii="Cambria" w:hAnsi="Cambria"/>
-        </w:rPr>
-        <w:t xml:space="preserve"> of </w:t>
-      </w:r>
-      <w:r>
-        <w:rPr>
-          <w:rFonts w:ascii="Cambria" w:hAnsi="Cambria"/>
-        </w:rPr>
-        <w:t xml:space="preserve">its </w:t>
-      </w:r>
-      <w:r>
-        <w:rPr>
-          <w:rFonts w:ascii="Cambria" w:hAnsi="Cambria"/>
-        </w:rPr>
-        <w:t xml:space="preserve">various downstream </w:t>
-      </w:r>
-      <w:r>
-        <w:rPr>
-          <w:rFonts w:ascii="Cambria" w:hAnsi="Cambria"/>
-        </w:rPr>
-        <w:t>targets.</w:t>
-      </w:r>
-      <w:r>
-        <w:rPr>
-          <w:rFonts w:ascii="Cambria" w:hAnsi="Cambria"/>
-        </w:rPr>
+          <w:i/>
+        </w:rPr>
+        <w:t>in vitro</w:t>
+      </w:r>
+      <w:r>
+        <w:t xml:space="preserve"> and shown in fruit flies, that inhibition of the dTORC1 complex results in lethality and weakened muscle function.  Together these data support </w:t>
+      </w:r>
+      <w:proofErr w:type="gramStart"/>
+      <w:r>
+        <w:t>a</w:t>
+      </w:r>
+      <w:proofErr w:type="gramEnd"/>
+      <w:r>
         <w:t xml:space="preserve"> </w:t>
       </w:r>
       <w:r>
         <w:rPr>
-          <w:rFonts w:ascii="Cambria" w:hAnsi="Cambria"/>
-        </w:rPr>
-        <w:t>One major target is that when</w:t>
-      </w:r>
-      <w:r>
-        <w:rPr>
-          <w:rFonts w:ascii="Cambria" w:hAnsi="Cambria"/>
-        </w:rPr>
-        <w:t xml:space="preserve"> </w:t>
-      </w:r>
-      <w:r>
-        <w:rPr>
-          <w:rFonts w:ascii="Cambria" w:hAnsi="Cambria"/>
-        </w:rPr>
-        <w:t>d</w:t>
-      </w:r>
-      <w:r>
-        <w:rPr>
-          <w:rFonts w:ascii="Cambria" w:hAnsi="Cambria"/>
-        </w:rPr>
-        <w:t>TOR</w:t>
-      </w:r>
-      <w:r>
-        <w:rPr>
-          <w:rFonts w:ascii="Cambria" w:hAnsi="Cambria"/>
-        </w:rPr>
-        <w:t>C1</w:t>
-      </w:r>
-      <w:r>
-        <w:rPr>
-          <w:rFonts w:ascii="Cambria" w:hAnsi="Cambria"/>
-        </w:rPr>
-        <w:t xml:space="preserve"> is suppressed, autophagy levels are increased</w:t>
-      </w:r>
-      <w:r>
-        <w:rPr>
-          <w:rFonts w:ascii="Cambria" w:hAnsi="Cambria"/>
-        </w:rPr>
-        <w:t xml:space="preserve"> </w:t>
-      </w:r>
-      <w:r>
-        <w:rPr>
-          <w:rFonts w:ascii="Cambria" w:hAnsi="Cambria"/>
-        </w:rPr>
-        <w:fldChar w:fldCharType="begin" w:fldLock="1"/>
-      </w:r>
-      <w:r>
-        <w:rPr>
-          <w:rFonts w:ascii="Cambria" w:hAnsi="Cambria"/>
-        </w:rPr>
-        <w:instrText>ADDIN CSL_CITATION { "citationItems" : [ { "id" : "ITEM-1", "itemData" : { "DOI" : "10.1016/j.ceb.2009.11.005", "ISSN" : "1879-0410", "PMID" : "20006481", "abstract" : "Induction of autophagy in response to starvation is a highly conserved ability of eukaryotic cells, indicating a crucial and ancient role of this process in adapting to nutrient conditions. The target of rapamycin (TOR) pathway is major conduit for such signals, and in most cell types TOR activity is necessary and sufficient to suppress autophagy under favorable growth conditions. Recent studies have begun to reveal how TOR activity is regulated in response to nutritional cues, and are shedding new light on the mechanisms by which TOR controls the autophagic machinery. In addition, a variety of signals, stressors and pharmacological agents that induce autophagy independent of nutrient conditions have been identified. In some cases these signals appear to have been spliced into the core TOR pathway, whereas others are able to bypass the control mechanisms regulated by TOR. Increasing evidence is pointing to an important role for both positive and negative feedback loops in controlling this pathway, leading to an emerging view that TOR signaling not only regulates autophagy but is also highly sensitive to cellular rates of autophagy and other TOR-dependent processes.", "author" : [ { "dropping-particle" : "", "family" : "Neufeld", "given" : "Thomas P", "non-dropping-particle" : "", "parse-names" : false, "suffix" : "" } ], "container-title" : "Current opinion in cell biology", "id" : "ITEM-1", "issue" : "2", "issued" : { "date-parts" : [ [ "2010", "4" ] ] }, "page" : "157-68", "publisher" : "Elsevier Ltd", "title" : "TOR-dependent control of autophagy: biting the hand that feeds.", "type" : "article-journal", "volume" : "22" }, "uris" : [ "http://www.mendeley.com/documents/?uuid=5e91daf5-6496-44be-94a3-9d6cc1d8e864" ] } ], "mendeley" : { "previouslyFormattedCitation" : "[10]" }, "properties" : { "noteIndex" : 0 }, "schema" : "https://github.com/citation-style-language/schema/raw/master/csl-citation.json" }</w:instrText>
-      </w:r>
-      <w:r>
-        <w:rPr>
-          <w:rFonts w:ascii="Cambria" w:hAnsi="Cambria"/>
-        </w:rPr>
-        <w:fldChar w:fldCharType="separate"/>
-      </w:r>
-      <w:r>
-        <w:rPr>
-          <w:rFonts w:ascii="Cambria" w:hAnsi="Cambria"/>
-          <w:noProof/>
-        </w:rPr>
-        <w:t>[10]</w:t>
-      </w:r>
-      <w:r>
-        <w:rPr>
-          <w:rFonts w:ascii="Cambria" w:hAnsi="Cambria"/>
-        </w:rPr>
-        <w:fldChar w:fldCharType="end"/>
-      </w:r>
-      <w:r>
-        <w:rPr>
-          <w:rFonts w:ascii="Cambria" w:hAnsi="Cambria"/>
-        </w:rPr>
-        <w:t xml:space="preserve">. To determine whether an increase in autophagy was the source of the lethality in the </w:t>
-      </w:r>
-      <w:r>
-        <w:rPr>
-          <w:rFonts w:ascii="Cambria" w:hAnsi="Cambria"/>
-          <w:i/>
-        </w:rPr>
-        <w:t xml:space="preserve">Raptor </w:t>
-      </w:r>
-      <w:r>
-        <w:rPr>
-          <w:rFonts w:ascii="Cambria" w:hAnsi="Cambria"/>
-        </w:rPr>
-        <w:t xml:space="preserve">knockdown genotype, </w:t>
-      </w:r>
-      <w:r>
-        <w:rPr>
-          <w:rFonts w:ascii="Cambria" w:hAnsi="Cambria"/>
-        </w:rPr>
-        <w:t xml:space="preserve">crosses were made in which both </w:t>
-      </w:r>
-      <w:r>
-        <w:rPr>
-          <w:rFonts w:ascii="Cambria" w:hAnsi="Cambria"/>
-          <w:i/>
-        </w:rPr>
-        <w:t xml:space="preserve">Raptor </w:t>
-      </w:r>
-      <w:r>
-        <w:rPr>
-          <w:rFonts w:ascii="Cambria" w:hAnsi="Cambria"/>
-        </w:rPr>
-        <w:t xml:space="preserve">and autophagy were </w:t>
-      </w:r>
-      <w:r>
-        <w:rPr>
-          <w:rFonts w:ascii="Cambria" w:hAnsi="Cambria"/>
-        </w:rPr>
-        <w:t xml:space="preserve">simulataneously </w:t>
-      </w:r>
-      <w:r>
-        <w:rPr>
-          <w:rFonts w:ascii="Cambria" w:hAnsi="Cambria"/>
-        </w:rPr>
-        <w:t xml:space="preserve">knocked down in skeletal muscle. </w:t>
-      </w:r>
-      <w:r>
-        <w:rPr>
-          <w:rFonts w:ascii="Cambria" w:hAnsi="Cambria"/>
-        </w:rPr>
-        <w:t xml:space="preserve">The co-knockdown of </w:t>
-      </w:r>
-      <w:r>
-        <w:rPr>
-          <w:rFonts w:ascii="Cambria" w:hAnsi="Cambria"/>
-          <w:i/>
-        </w:rPr>
-        <w:t>Atg5</w:t>
-      </w:r>
-      <w:r>
-        <w:rPr>
-          <w:rFonts w:ascii="Cambria" w:hAnsi="Cambria"/>
-        </w:rPr>
-        <w:t xml:space="preserve"> along with </w:t>
-      </w:r>
-      <w:r>
-        <w:rPr>
-          <w:rFonts w:ascii="Cambria" w:hAnsi="Cambria"/>
-          <w:i/>
-        </w:rPr>
-        <w:t>Raptor</w:t>
-      </w:r>
-      <w:r>
-        <w:rPr>
-          <w:rFonts w:ascii="Cambria" w:hAnsi="Cambria"/>
-        </w:rPr>
-        <w:t xml:space="preserve"> did not </w:t>
-      </w:r>
-      <w:r>
-        <w:rPr>
-          <w:rFonts w:ascii="Cambria" w:hAnsi="Cambria"/>
-        </w:rPr>
-        <w:t xml:space="preserve"> </w:t>
-      </w:r>
-      <w:r>
-        <w:rPr>
-          <w:rFonts w:ascii="Cambria" w:hAnsi="Cambria"/>
-        </w:rPr>
-        <w:t xml:space="preserve">lead to any rescue of </w:t>
-      </w:r>
-      <w:r>
-        <w:rPr>
-          <w:rFonts w:ascii="Cambria" w:hAnsi="Cambria"/>
-          <w:i/>
-        </w:rPr>
-        <w:t>Raptor</w:t>
-      </w:r>
-      <w:r>
-        <w:rPr>
-          <w:rFonts w:ascii="Cambria" w:hAnsi="Cambria"/>
-        </w:rPr>
-        <w:t xml:space="preserve"> mediated lethality (Supplementary Figure 3).</w:t>
-      </w:r>
-    </w:p>
-    <w:p>
-      <w:pPr>
-        <w:rPr>
-          <w:rFonts w:ascii="Cambria" w:hAnsi="Cambria"/>
-          <w:b/>
-        </w:rPr>
-      </w:pPr>
-    </w:p>
-    <w:p>
-      <w:pPr>
-        <w:pStyle w:val="Heading2"/>
-      </w:pPr>
-      <w:r>
-        <w:t>Effects of Muscle-</w:t>
-      </w:r>
-      <w:r>
-        <w:t>Specific Raptor Knockdown on Longevity</w:t>
+          <w:i/>
+        </w:rPr>
+        <w:t>in vivo</w:t>
+      </w:r>
+      <w:r>
+        <w:t xml:space="preserve">, evolutionarily conserved </w:t>
+      </w:r>
+      <w:r>
+        <w:t>role for the TORC1 complex in the early stages of muscle development.</w:t>
       </w:r>
     </w:p>
     <w:p/>
     <w:p>
       <w:pPr>
-        <w:rPr>
-          <w:rFonts w:ascii="Cambria" w:hAnsi="Cambria"/>
-        </w:rPr>
-      </w:pPr>
-      <w:r>
-        <w:rPr>
-          <w:rFonts w:ascii="Cambria" w:hAnsi="Cambria"/>
-        </w:rPr>
-        <w:t xml:space="preserve">We next turned our attention to the few flies that survived in the case of </w:t>
-      </w:r>
-      <w:r>
-        <w:rPr>
-          <w:rFonts w:ascii="Cambria" w:hAnsi="Cambria"/>
-          <w:i/>
-        </w:rPr>
-        <w:t>the C179-GAL4</w:t>
-      </w:r>
-      <w:r>
-        <w:rPr>
-          <w:rFonts w:ascii="Cambria" w:hAnsi="Cambria"/>
-        </w:rPr>
-        <w:t xml:space="preserve"> cross.  </w:t>
-      </w:r>
-      <w:r>
-        <w:rPr>
-          <w:rFonts w:ascii="Cambria" w:hAnsi="Cambria"/>
-        </w:rPr>
-        <w:t xml:space="preserve">The lifespan of </w:t>
-      </w:r>
-      <w:r>
-        <w:rPr>
-          <w:rFonts w:ascii="Cambria" w:hAnsi="Cambria"/>
-        </w:rPr>
-        <w:t>the</w:t>
-      </w:r>
-      <w:r>
-        <w:rPr>
-          <w:rFonts w:ascii="Cambria" w:hAnsi="Cambria"/>
-        </w:rPr>
-        <w:t xml:space="preserve"> </w:t>
-      </w:r>
-      <w:r>
-        <w:rPr>
-          <w:rFonts w:ascii="Cambria" w:hAnsi="Cambria"/>
-          <w:i/>
-        </w:rPr>
-        <w:t xml:space="preserve">Raptor </w:t>
-      </w:r>
-      <w:r>
-        <w:rPr>
-          <w:rFonts w:ascii="Cambria" w:hAnsi="Cambria"/>
-        </w:rPr>
-        <w:t xml:space="preserve">knockdown flies was measured to determine the effects of </w:t>
-      </w:r>
-      <w:r>
-        <w:rPr>
-          <w:rFonts w:ascii="Cambria" w:hAnsi="Cambria"/>
-        </w:rPr>
-        <w:t>dTORC1</w:t>
-      </w:r>
-      <w:r>
-        <w:rPr>
-          <w:rFonts w:ascii="Cambria" w:hAnsi="Cambria"/>
-          <w:i/>
-        </w:rPr>
-        <w:t xml:space="preserve"> </w:t>
-      </w:r>
-      <w:r>
-        <w:rPr>
-          <w:rFonts w:ascii="Cambria" w:hAnsi="Cambria"/>
-        </w:rPr>
-        <w:t xml:space="preserve">suppression on longevity. When </w:t>
-      </w:r>
-      <w:r>
-        <w:rPr>
-          <w:rFonts w:ascii="Cambria" w:hAnsi="Cambria"/>
-          <w:i/>
-        </w:rPr>
-        <w:t xml:space="preserve">Raptor </w:t>
-      </w:r>
-      <w:r>
-        <w:rPr>
-          <w:rFonts w:ascii="Cambria" w:hAnsi="Cambria"/>
-        </w:rPr>
-        <w:t xml:space="preserve">was knocked down in skeletal using the </w:t>
-      </w:r>
-      <w:r>
-        <w:rPr>
-          <w:rFonts w:ascii="Cambria" w:hAnsi="Cambria"/>
-          <w:i/>
-        </w:rPr>
-        <w:t>Cl79-</w:t>
-      </w:r>
-      <w:r>
-        <w:rPr>
-          <w:rFonts w:ascii="Cambria" w:hAnsi="Cambria"/>
-          <w:i/>
-        </w:rPr>
-        <w:t>GAL4</w:t>
-      </w:r>
-      <w:r>
-        <w:rPr>
-          <w:rFonts w:ascii="Cambria" w:hAnsi="Cambria"/>
-          <w:i/>
-        </w:rPr>
-        <w:t xml:space="preserve"> </w:t>
-      </w:r>
-      <w:r>
-        <w:rPr>
-          <w:rFonts w:ascii="Cambria" w:hAnsi="Cambria"/>
-        </w:rPr>
-        <w:t>driver, even after the decrease in viability, a large proportion of the flies died shortly after eclosure, but interestingly, among the flies that survived, they generally had quite normal lifespan</w:t>
-      </w:r>
-      <w:r>
-        <w:rPr>
-          <w:rFonts w:ascii="Cambria" w:hAnsi="Cambria"/>
-        </w:rPr>
-        <w:t xml:space="preserve"> (see Fig</w:t>
-      </w:r>
-      <w:r>
-        <w:rPr>
-          <w:rFonts w:ascii="Cambria" w:hAnsi="Cambria"/>
-        </w:rPr>
-        <w:t>ure 4</w:t>
-      </w:r>
-      <w:r>
-        <w:rPr>
-          <w:rFonts w:ascii="Cambria" w:hAnsi="Cambria"/>
-        </w:rPr>
-        <w:t>)</w:t>
-      </w:r>
-      <w:r>
-        <w:rPr>
-          <w:rFonts w:ascii="Cambria" w:hAnsi="Cambria"/>
-        </w:rPr>
-        <w:t xml:space="preserve">. </w:t>
-      </w:r>
-      <w:r>
-        <w:rPr>
-          <w:rFonts w:ascii="Cambria" w:hAnsi="Cambria"/>
-        </w:rPr>
-        <w:t>This</w:t>
-      </w:r>
-      <w:r>
-        <w:rPr>
-          <w:rFonts w:ascii="Cambria" w:hAnsi="Cambria"/>
-        </w:rPr>
-        <w:t xml:space="preserve"> suggests that there is a critical period of about 20 days after ecl</w:t>
-      </w:r>
-      <w:r>
-        <w:rPr>
-          <w:rFonts w:ascii="Cambria" w:hAnsi="Cambria"/>
-        </w:rPr>
-        <w:t>o</w:t>
-      </w:r>
-      <w:r>
-        <w:rPr>
-          <w:rFonts w:ascii="Cambria" w:hAnsi="Cambria"/>
-        </w:rPr>
-        <w:t xml:space="preserve">sure during which the </w:t>
-      </w:r>
-      <w:r>
-        <w:rPr>
-          <w:rFonts w:ascii="Cambria" w:hAnsi="Cambria"/>
-          <w:i/>
-        </w:rPr>
-        <w:t xml:space="preserve">Raptor </w:t>
-      </w:r>
-      <w:r>
-        <w:rPr>
-          <w:rFonts w:ascii="Cambria" w:hAnsi="Cambria"/>
-        </w:rPr>
-        <w:t>knockdown flies</w:t>
-      </w:r>
-      <w:r>
-        <w:rPr>
-          <w:rFonts w:ascii="Cambria" w:hAnsi="Cambria"/>
-        </w:rPr>
-        <w:t xml:space="preserve"> are still prone to early death</w:t>
-      </w:r>
-      <w:r>
-        <w:rPr>
-          <w:rFonts w:ascii="Cambria" w:hAnsi="Cambria"/>
-        </w:rPr>
-        <w:t xml:space="preserve">. The flies that lived past this critical period generally lived to reach the same age as the controls. </w:t>
-      </w:r>
-      <w:r>
-        <w:rPr>
-          <w:rFonts w:ascii="Cambria" w:hAnsi="Cambria"/>
-        </w:rPr>
-        <w:t xml:space="preserve">  This was especially </w:t>
-      </w:r>
-      <w:r>
-        <w:rPr>
-          <w:rFonts w:ascii="Cambria" w:hAnsi="Cambria"/>
-        </w:rPr>
-        <w:t>dramatic</w:t>
-      </w:r>
-      <w:r>
-        <w:rPr>
-          <w:rFonts w:ascii="Cambria" w:hAnsi="Cambria"/>
-        </w:rPr>
-        <w:t xml:space="preserve"> for </w:t>
-      </w:r>
-      <w:r>
-        <w:rPr>
-          <w:rFonts w:ascii="Cambria" w:hAnsi="Cambria"/>
-        </w:rPr>
-        <w:t xml:space="preserve">male flies for each of these crosses, consistent with male flies being </w:t>
-      </w:r>
-      <w:commentRangeStart w:id="6"/>
-      <w:r>
-        <w:rPr>
-          <w:rFonts w:ascii="Cambria" w:hAnsi="Cambria"/>
-        </w:rPr>
-        <w:t>smaller and weaker than female flies</w:t>
-      </w:r>
-      <w:commentRangeEnd w:id="6"/>
+        <w:pStyle w:val="Heading1"/>
+      </w:pPr>
+      <w:r>
+        <w:t>Acknowledgements</w:t>
+      </w:r>
+    </w:p>
+    <w:p/>
+    <w:p>
+      <w:r>
+        <w:t xml:space="preserve">The authors would like to thank the members of the Bridges and Reiter lab for insightful discussions.  This work was supported by </w:t>
+      </w:r>
+      <w:commentRangeStart w:id="8"/>
+      <w:r>
+        <w:t xml:space="preserve">XXXX </w:t>
+      </w:r>
+      <w:commentRangeEnd w:id="8"/>
       <w:r>
         <w:rPr>
           <w:rStyle w:val="CommentReference"/>
         </w:rPr>
-        <w:commentReference w:id="6"/>
-      </w:r>
-      <w:r>
-        <w:rPr>
-          <w:rFonts w:ascii="Cambria" w:hAnsi="Cambria"/>
-        </w:rPr>
-        <w:t>.</w:t>
-      </w:r>
-    </w:p>
-    <w:p>
-      <w:pPr>
-        <w:jc w:val="center"/>
-        <w:rPr>
-          <w:rFonts w:ascii="Cambria" w:hAnsi="Cambria"/>
-          <w:b/>
-        </w:rPr>
-      </w:pPr>
-    </w:p>
-    <w:p>
-      <w:pPr>
-        <w:pStyle w:val="Heading2"/>
-      </w:pPr>
-      <w:r>
-        <w:t>Effects of Muscle Specific Raptor Knockdown on Muscle Function</w:t>
-      </w:r>
-    </w:p>
-    <w:p/>
-    <w:p>
-      <w:pPr>
-        <w:rPr>
-          <w:rFonts w:ascii="Cambria" w:hAnsi="Cambria"/>
-        </w:rPr>
-      </w:pPr>
-      <w:r>
-        <w:rPr>
-          <w:rFonts w:ascii="Cambria" w:hAnsi="Cambria"/>
-        </w:rPr>
-        <w:t>To study the effects of TOR</w:t>
-      </w:r>
-      <w:r>
-        <w:rPr>
-          <w:rFonts w:ascii="Cambria" w:hAnsi="Cambria"/>
-        </w:rPr>
-        <w:t>C1</w:t>
-      </w:r>
-      <w:r>
-        <w:rPr>
-          <w:rFonts w:ascii="Cambria" w:hAnsi="Cambria"/>
-        </w:rPr>
-        <w:t xml:space="preserve"> suppression on muscle function, a crawling assay was performed </w:t>
-      </w:r>
-      <w:r>
-        <w:rPr>
-          <w:rFonts w:ascii="Cambria" w:hAnsi="Cambria"/>
-        </w:rPr>
-        <w:t>on the</w:t>
-      </w:r>
-      <w:r>
-        <w:rPr>
-          <w:rFonts w:ascii="Cambria" w:hAnsi="Cambria"/>
-        </w:rPr>
-        <w:t xml:space="preserve"> </w:t>
-      </w:r>
-      <w:r>
-        <w:rPr>
-          <w:rFonts w:ascii="Cambria" w:hAnsi="Cambria"/>
-          <w:i/>
-        </w:rPr>
-        <w:t xml:space="preserve">Raptor </w:t>
-      </w:r>
-      <w:r>
-        <w:rPr>
-          <w:rFonts w:ascii="Cambria" w:hAnsi="Cambria"/>
-        </w:rPr>
-        <w:t>knockdown flies</w:t>
-      </w:r>
-      <w:r>
-        <w:rPr>
-          <w:rFonts w:ascii="Cambria" w:hAnsi="Cambria"/>
-        </w:rPr>
-        <w:t xml:space="preserve"> driven by the </w:t>
-      </w:r>
-      <w:r>
-        <w:rPr>
-          <w:rFonts w:ascii="Cambria" w:hAnsi="Cambria"/>
-          <w:i/>
-        </w:rPr>
-        <w:t>C179-</w:t>
-      </w:r>
-      <w:r>
-        <w:rPr>
-          <w:rFonts w:ascii="Cambria" w:hAnsi="Cambria"/>
-          <w:i/>
-        </w:rPr>
-        <w:t>GAL4</w:t>
-      </w:r>
-      <w:r>
-        <w:rPr>
-          <w:rFonts w:ascii="Cambria" w:hAnsi="Cambria"/>
-          <w:i/>
-        </w:rPr>
-        <w:t xml:space="preserve"> </w:t>
-      </w:r>
-      <w:r>
-        <w:rPr>
-          <w:rFonts w:ascii="Cambria" w:hAnsi="Cambria"/>
-        </w:rPr>
-        <w:t>driver</w:t>
-      </w:r>
-      <w:r>
-        <w:rPr>
-          <w:rFonts w:ascii="Cambria" w:hAnsi="Cambria"/>
-        </w:rPr>
-        <w:t xml:space="preserve"> at several ages</w:t>
-      </w:r>
-      <w:r>
-        <w:rPr>
-          <w:rFonts w:ascii="Cambria" w:hAnsi="Cambria"/>
-        </w:rPr>
-        <w:t xml:space="preserve">. The progeny flies from the crosses were </w:t>
-      </w:r>
-      <w:r>
-        <w:rPr>
-          <w:rFonts w:ascii="Cambria" w:hAnsi="Cambria"/>
-        </w:rPr>
-        <w:t>each timed</w:t>
-      </w:r>
-      <w:r>
-        <w:rPr>
-          <w:rFonts w:ascii="Cambria" w:hAnsi="Cambria"/>
-        </w:rPr>
-        <w:t xml:space="preserve"> for how long it took them to climb 4 cm. up the side of the vial. The average times for </w:t>
-      </w:r>
-      <w:r>
-        <w:rPr>
-          <w:rFonts w:ascii="Cambria" w:hAnsi="Cambria"/>
-        </w:rPr>
-        <w:t>each cross are shown in Figure 5</w:t>
-      </w:r>
-      <w:r>
-        <w:rPr>
-          <w:rFonts w:ascii="Cambria" w:hAnsi="Cambria"/>
-        </w:rPr>
-        <w:t xml:space="preserve">. The results indicate that dTORC1 </w:t>
-      </w:r>
-      <w:r>
-        <w:rPr>
-          <w:rFonts w:ascii="Cambria" w:hAnsi="Cambria"/>
-        </w:rPr>
-        <w:t>suppression leads to reduced muscle function in the flies that eclose</w:t>
-      </w:r>
-      <w:r>
-        <w:rPr>
-          <w:rFonts w:ascii="Cambria" w:hAnsi="Cambria"/>
-        </w:rPr>
-        <w:t xml:space="preserve"> even very early, consistent a developmental problem in myogenesis</w:t>
-      </w:r>
-      <w:r>
-        <w:rPr>
-          <w:rFonts w:ascii="Cambria" w:hAnsi="Cambria"/>
-        </w:rPr>
-        <w:t xml:space="preserve">.  Interestingly, </w:t>
-      </w:r>
-      <w:r>
-        <w:rPr>
-          <w:rFonts w:ascii="Cambria" w:hAnsi="Cambria"/>
-        </w:rPr>
-        <w:t>these problems persist throughout the lifespan of the fly, even in those that reach adulthood.  Also interesting, is that there was a correspondence between the efficienty of the shRNA strain to cause lethality and its effects on muscle function, indicating a potential gene-dosage effect on both of these phenotypes.</w:t>
-      </w:r>
-    </w:p>
-    <w:p>
-      <w:pPr>
-        <w:rPr>
-          <w:rFonts w:ascii="Cambria" w:hAnsi="Cambria"/>
-        </w:rPr>
-      </w:pPr>
-    </w:p>
-    <w:p>
-      <w:pPr>
-        <w:pStyle w:val="Heading2"/>
-      </w:pPr>
-      <w:r>
-        <w:t>Summary</w:t>
-      </w:r>
-    </w:p>
-    <w:p/>
-    <w:p>
-      <w:r>
-        <w:t xml:space="preserve">In this work, we have described a role for TORC1 in the regulation of myogenesis </w:t>
-      </w:r>
-      <w:r>
-        <w:rPr>
-          <w:i/>
-        </w:rPr>
-        <w:t>in vitro</w:t>
-      </w:r>
-      <w:r>
-        <w:t xml:space="preserve"> and shown in fruit flies, that inhibition of the dTORC1 complex results in lethality and weakened muscle function.  Together these data support a </w:t>
-      </w:r>
-      <w:r>
-        <w:rPr>
-          <w:i/>
-        </w:rPr>
-        <w:t>in vivo</w:t>
-      </w:r>
-      <w:r>
-        <w:t xml:space="preserve">, evolutionarily conserved </w:t>
-      </w:r>
-      <w:r>
-        <w:t>role for the TORC1 complex in the early stages of muscle development.</w:t>
-      </w:r>
-    </w:p>
-    <w:p/>
-    <w:p>
-      <w:pPr>
-        <w:pStyle w:val="Heading1"/>
-      </w:pPr>
-      <w:r>
-        <w:t>Acknowledgements</w:t>
-      </w:r>
-    </w:p>
-    <w:p/>
-    <w:p>
-      <w:r>
-        <w:t xml:space="preserve">The authors would like to thank the members of the Bridges and Reiter lab for insightful discussions.  This work was supported by </w:t>
-      </w:r>
-      <w:commentRangeStart w:id="7"/>
-      <w:r>
-        <w:t xml:space="preserve">XXXX </w:t>
-      </w:r>
-      <w:commentRangeEnd w:id="7"/>
-      <w:r>
-        <w:rPr>
-          <w:rStyle w:val="CommentReference"/>
-        </w:rPr>
-        <w:commentReference w:id="7"/>
+        <w:commentReference w:id="8"/>
       </w:r>
       <w:r>
         <w:t>(LTR)</w:t>
@@ -4199,7 +4618,15 @@
         <w:t>GAL4</w:t>
       </w:r>
       <w:r>
-        <w:t>/Raptor shrRNA crosses were repeated at 18° C. The double balancer genotype is excluded from the graph. The dashed line represents the expected birth rates of the three genotypes. The colder environment was unable to rescue the lethality effect of Raptor knockdown in skeletal muscle.</w:t>
+        <w:t xml:space="preserve">/Raptor </w:t>
+      </w:r>
+      <w:proofErr w:type="spellStart"/>
+      <w:r>
+        <w:t>shrRNA</w:t>
+      </w:r>
+      <w:proofErr w:type="spellEnd"/>
+      <w:r>
+        <w:t xml:space="preserve"> crosses were repeated at 18° C. The double balancer genotype is excluded from the graph. The dashed line represents the expected birth rates of the three genotypes. The colder environment was unable to rescue the lethality effect of Raptor knockdown in skeletal muscle.</w:t>
       </w:r>
       <w:r>
         <w:t xml:space="preserve"> </w:t>
@@ -4240,7 +4667,21 @@
         <w:rPr>
           <w:rFonts w:cs="Times"/>
         </w:rPr>
-        <w:t>/shRNA and Mef-</w:t>
+        <w:t>/</w:t>
+      </w:r>
+      <w:proofErr w:type="spellStart"/>
+      <w:r>
+        <w:rPr>
+          <w:rFonts w:cs="Times"/>
+        </w:rPr>
+        <w:t>shRNA</w:t>
+      </w:r>
+      <w:proofErr w:type="spellEnd"/>
+      <w:r>
+        <w:rPr>
+          <w:rFonts w:cs="Times"/>
+        </w:rPr>
+        <w:t xml:space="preserve"> and Mef-</w:t>
       </w:r>
       <w:r>
         <w:rPr>
@@ -4252,7 +4693,21 @@
         <w:rPr>
           <w:rFonts w:cs="Times"/>
         </w:rPr>
-        <w:t xml:space="preserve">/shRNA crosses. The </w:t>
+        <w:t>/</w:t>
+      </w:r>
+      <w:proofErr w:type="spellStart"/>
+      <w:r>
+        <w:rPr>
+          <w:rFonts w:cs="Times"/>
+        </w:rPr>
+        <w:t>shRNA</w:t>
+      </w:r>
+      <w:proofErr w:type="spellEnd"/>
+      <w:r>
+        <w:rPr>
+          <w:rFonts w:cs="Times"/>
+        </w:rPr>
+        <w:t xml:space="preserve"> crosses. The </w:t>
       </w:r>
       <w:r>
         <w:rPr>
@@ -4264,7 +4719,21 @@
         <w:rPr>
           <w:rFonts w:cs="Times"/>
         </w:rPr>
-        <w:t xml:space="preserve"> driver strains and the shRNA strains were both homozygous for the gene. Raptor knockdown in skeletal muscle using the Mef-</w:t>
+        <w:t xml:space="preserve"> driver strains and the </w:t>
+      </w:r>
+      <w:proofErr w:type="spellStart"/>
+      <w:r>
+        <w:rPr>
+          <w:rFonts w:cs="Times"/>
+        </w:rPr>
+        <w:t>shRNA</w:t>
+      </w:r>
+      <w:proofErr w:type="spellEnd"/>
+      <w:r>
+        <w:rPr>
+          <w:rFonts w:cs="Times"/>
+        </w:rPr>
+        <w:t xml:space="preserve"> strains were both homozygous for the gene. Raptor knockdown in skeletal muscle using the Mef-</w:t>
       </w:r>
       <w:r>
         <w:rPr>
@@ -4300,27 +4769,167 @@
         <w:rPr>
           <w:rFonts w:cs="Times"/>
         </w:rPr>
-        <w:t xml:space="preserve"> driver reflect the relative strengths of the three Raptor shRNAs. The 36304 shRNA is a control line for TRiP RNAi lines.</w:t>
-      </w:r>
-    </w:p>
-    <w:p>
-      <w:pPr>
-        <w:rPr>
-          <w:rFonts w:cs="Times"/>
-        </w:rPr>
-      </w:pPr>
-    </w:p>
-    <w:p>
-      <w:pPr>
-        <w:rPr>
-          <w:rFonts w:cs="Times"/>
-        </w:rPr>
-      </w:pPr>
-      <w:r>
-        <w:rPr>
-          <w:rFonts w:cs="Times"/>
-        </w:rPr>
-        <w:t>Figure 5. The figure on the right shows dead flies stuck in their pupal cases, and the figure on the left shows empty pupal cases post-eclosure. The pictures were taken 20 days after the crosses were made. The control is using 36304 shRNA, which is a control line for TRiP RNAi lines. We found that the lethality effect of Raptor knoc</w:t>
+        <w:t xml:space="preserve"> driver reflect the relative strengths of the three Raptor </w:t>
+      </w:r>
+      <w:proofErr w:type="spellStart"/>
+      <w:r>
+        <w:rPr>
+          <w:rFonts w:cs="Times"/>
+        </w:rPr>
+        <w:t>shRNAs</w:t>
+      </w:r>
+      <w:proofErr w:type="spellEnd"/>
+      <w:r>
+        <w:rPr>
+          <w:rFonts w:cs="Times"/>
+        </w:rPr>
+        <w:t xml:space="preserve">. The 36304 </w:t>
+      </w:r>
+      <w:proofErr w:type="spellStart"/>
+      <w:r>
+        <w:rPr>
+          <w:rFonts w:cs="Times"/>
+        </w:rPr>
+        <w:t>shRNA</w:t>
+      </w:r>
+      <w:proofErr w:type="spellEnd"/>
+      <w:r>
+        <w:rPr>
+          <w:rFonts w:cs="Times"/>
+        </w:rPr>
+        <w:t xml:space="preserve"> is a control line for </w:t>
+      </w:r>
+      <w:proofErr w:type="spellStart"/>
+      <w:r>
+        <w:rPr>
+          <w:rFonts w:cs="Times"/>
+        </w:rPr>
+        <w:t>TRiP</w:t>
+      </w:r>
+      <w:proofErr w:type="spellEnd"/>
+      <w:r>
+        <w:rPr>
+          <w:rFonts w:cs="Times"/>
+        </w:rPr>
+        <w:t xml:space="preserve"> </w:t>
+      </w:r>
+      <w:proofErr w:type="spellStart"/>
+      <w:r>
+        <w:rPr>
+          <w:rFonts w:cs="Times"/>
+        </w:rPr>
+        <w:t>RNAi</w:t>
+      </w:r>
+      <w:proofErr w:type="spellEnd"/>
+      <w:r>
+        <w:rPr>
+          <w:rFonts w:cs="Times"/>
+        </w:rPr>
+        <w:t xml:space="preserve"> lines.</w:t>
+      </w:r>
+    </w:p>
+    <w:p>
+      <w:pPr>
+        <w:rPr>
+          <w:rFonts w:cs="Times"/>
+        </w:rPr>
+      </w:pPr>
+    </w:p>
+    <w:p>
+      <w:pPr>
+        <w:rPr>
+          <w:rFonts w:cs="Times"/>
+        </w:rPr>
+      </w:pPr>
+      <w:r>
+        <w:rPr>
+          <w:rFonts w:cs="Times"/>
+        </w:rPr>
+        <w:t xml:space="preserve">Figure 5. The figure on the right shows dead flies stuck in their </w:t>
+      </w:r>
+      <w:proofErr w:type="spellStart"/>
+      <w:r>
+        <w:rPr>
+          <w:rFonts w:cs="Times"/>
+        </w:rPr>
+        <w:t>pupal</w:t>
+      </w:r>
+      <w:proofErr w:type="spellEnd"/>
+      <w:r>
+        <w:rPr>
+          <w:rFonts w:cs="Times"/>
+        </w:rPr>
+        <w:t xml:space="preserve"> cases, and the figure on the left shows empty </w:t>
+      </w:r>
+      <w:proofErr w:type="spellStart"/>
+      <w:r>
+        <w:rPr>
+          <w:rFonts w:cs="Times"/>
+        </w:rPr>
+        <w:t>pupal</w:t>
+      </w:r>
+      <w:proofErr w:type="spellEnd"/>
+      <w:r>
+        <w:rPr>
+          <w:rFonts w:cs="Times"/>
+        </w:rPr>
+        <w:t xml:space="preserve"> cases post-</w:t>
+      </w:r>
+      <w:proofErr w:type="spellStart"/>
+      <w:r>
+        <w:rPr>
+          <w:rFonts w:cs="Times"/>
+        </w:rPr>
+        <w:t>eclosure</w:t>
+      </w:r>
+      <w:proofErr w:type="spellEnd"/>
+      <w:r>
+        <w:rPr>
+          <w:rFonts w:cs="Times"/>
+        </w:rPr>
+        <w:t xml:space="preserve">. The pictures were taken 20 days after the crosses were made. The control is using 36304 </w:t>
+      </w:r>
+      <w:proofErr w:type="spellStart"/>
+      <w:r>
+        <w:rPr>
+          <w:rFonts w:cs="Times"/>
+        </w:rPr>
+        <w:t>shRNA</w:t>
+      </w:r>
+      <w:proofErr w:type="spellEnd"/>
+      <w:r>
+        <w:rPr>
+          <w:rFonts w:cs="Times"/>
+        </w:rPr>
+        <w:t xml:space="preserve">, which is a control line for </w:t>
+      </w:r>
+      <w:proofErr w:type="spellStart"/>
+      <w:r>
+        <w:rPr>
+          <w:rFonts w:cs="Times"/>
+        </w:rPr>
+        <w:t>TRiP</w:t>
+      </w:r>
+      <w:proofErr w:type="spellEnd"/>
+      <w:r>
+        <w:rPr>
+          <w:rFonts w:cs="Times"/>
+        </w:rPr>
+        <w:t xml:space="preserve"> </w:t>
+      </w:r>
+      <w:proofErr w:type="spellStart"/>
+      <w:r>
+        <w:rPr>
+          <w:rFonts w:cs="Times"/>
+        </w:rPr>
+        <w:t>RNAi</w:t>
+      </w:r>
+      <w:proofErr w:type="spellEnd"/>
+      <w:r>
+        <w:rPr>
+          <w:rFonts w:cs="Times"/>
+        </w:rPr>
+        <w:t xml:space="preserve"> lines. We found that the lethality effect of Raptor knoc</w:t>
       </w:r>
       <w:r>
         <w:rPr>
@@ -4344,27 +4953,55 @@
         <w:rPr>
           <w:rFonts w:cs="Times"/>
         </w:rPr>
-        <w:t>ing in the pupal stage.</w:t>
-      </w:r>
-    </w:p>
-    <w:p>
-      <w:pPr>
-        <w:rPr>
-          <w:rFonts w:cs="Times"/>
-        </w:rPr>
-      </w:pPr>
-    </w:p>
-    <w:p>
-      <w:pPr>
-        <w:rPr>
-          <w:rFonts w:cs="Times"/>
-        </w:rPr>
-      </w:pPr>
-      <w:r>
-        <w:rPr>
-          <w:rFonts w:cs="Times"/>
-        </w:rPr>
-        <w:t>Figure 6. The graphs on the left show the number of total pupal cases produced in the Mef-</w:t>
+        <w:t xml:space="preserve">ing in the </w:t>
+      </w:r>
+      <w:proofErr w:type="spellStart"/>
+      <w:r>
+        <w:rPr>
+          <w:rFonts w:cs="Times"/>
+        </w:rPr>
+        <w:t>pupal</w:t>
+      </w:r>
+      <w:proofErr w:type="spellEnd"/>
+      <w:r>
+        <w:rPr>
+          <w:rFonts w:cs="Times"/>
+        </w:rPr>
+        <w:t xml:space="preserve"> stage.</w:t>
+      </w:r>
+    </w:p>
+    <w:p>
+      <w:pPr>
+        <w:rPr>
+          <w:rFonts w:cs="Times"/>
+        </w:rPr>
+      </w:pPr>
+    </w:p>
+    <w:p>
+      <w:pPr>
+        <w:rPr>
+          <w:rFonts w:cs="Times"/>
+        </w:rPr>
+      </w:pPr>
+      <w:r>
+        <w:rPr>
+          <w:rFonts w:cs="Times"/>
+        </w:rPr>
+        <w:t xml:space="preserve">Figure 6. The graphs on the left show the number of total </w:t>
+      </w:r>
+      <w:proofErr w:type="spellStart"/>
+      <w:r>
+        <w:rPr>
+          <w:rFonts w:cs="Times"/>
+        </w:rPr>
+        <w:t>pupal</w:t>
+      </w:r>
+      <w:proofErr w:type="spellEnd"/>
+      <w:r>
+        <w:rPr>
+          <w:rFonts w:cs="Times"/>
+        </w:rPr>
+        <w:t xml:space="preserve"> cases produced in the Mef-</w:t>
       </w:r>
       <w:r>
         <w:rPr>
@@ -4376,7 +5013,21 @@
         <w:rPr>
           <w:rFonts w:cs="Times"/>
         </w:rPr>
-        <w:t>/shRNA and C179-</w:t>
+        <w:t>/</w:t>
+      </w:r>
+      <w:proofErr w:type="spellStart"/>
+      <w:r>
+        <w:rPr>
+          <w:rFonts w:cs="Times"/>
+        </w:rPr>
+        <w:t>shRNA</w:t>
+      </w:r>
+      <w:proofErr w:type="spellEnd"/>
+      <w:r>
+        <w:rPr>
+          <w:rFonts w:cs="Times"/>
+        </w:rPr>
+        <w:t xml:space="preserve"> and C179-</w:t>
       </w:r>
       <w:r>
         <w:rPr>
@@ -4388,7 +5039,21 @@
         <w:rPr>
           <w:rFonts w:cs="Times"/>
         </w:rPr>
-        <w:t xml:space="preserve">/shRNA crosses. The graphs on the right show the percentage of the cases that contained dead flies. The cases were counted around 20 days after the crosses were made. Homozygous strains of both the </w:t>
+        <w:t>/</w:t>
+      </w:r>
+      <w:proofErr w:type="spellStart"/>
+      <w:r>
+        <w:rPr>
+          <w:rFonts w:cs="Times"/>
+        </w:rPr>
+        <w:t>shRNA</w:t>
+      </w:r>
+      <w:proofErr w:type="spellEnd"/>
+      <w:r>
+        <w:rPr>
+          <w:rFonts w:cs="Times"/>
+        </w:rPr>
+        <w:t xml:space="preserve"> crosses. The graphs on the right show the percentage of the cases that contained dead flies. The cases were counted around 20 days after the crosses were made. Homozygous strains of both the </w:t>
       </w:r>
       <w:r>
         <w:rPr>
@@ -4400,7 +5065,35 @@
         <w:rPr>
           <w:rFonts w:cs="Times"/>
         </w:rPr>
-        <w:t xml:space="preserve"> driver and the shRNA lines were used for the crosses. Nearly 100% of the pupal cases in the Mef-</w:t>
+        <w:t xml:space="preserve"> driver and the </w:t>
+      </w:r>
+      <w:proofErr w:type="spellStart"/>
+      <w:r>
+        <w:rPr>
+          <w:rFonts w:cs="Times"/>
+        </w:rPr>
+        <w:t>shRNA</w:t>
+      </w:r>
+      <w:proofErr w:type="spellEnd"/>
+      <w:r>
+        <w:rPr>
+          <w:rFonts w:cs="Times"/>
+        </w:rPr>
+        <w:t xml:space="preserve"> lines were used for the crosses. Nearly 100% of the </w:t>
+      </w:r>
+      <w:proofErr w:type="spellStart"/>
+      <w:r>
+        <w:rPr>
+          <w:rFonts w:cs="Times"/>
+        </w:rPr>
+        <w:t>pupal</w:t>
+      </w:r>
+      <w:proofErr w:type="spellEnd"/>
+      <w:r>
+        <w:rPr>
+          <w:rFonts w:cs="Times"/>
+        </w:rPr>
+        <w:t xml:space="preserve"> cases in the Mef-</w:t>
       </w:r>
       <w:r>
         <w:rPr>
@@ -4412,7 +5105,49 @@
         <w:rPr>
           <w:rFonts w:cs="Times"/>
         </w:rPr>
-        <w:t>/Raptor shRNA crosses contained dead flies. There was also a high percentage of dead flies in the cases of the C179-</w:t>
+        <w:t xml:space="preserve">/Raptor </w:t>
+      </w:r>
+      <w:proofErr w:type="spellStart"/>
+      <w:r>
+        <w:rPr>
+          <w:rFonts w:cs="Times"/>
+        </w:rPr>
+        <w:t>shRNA</w:t>
+      </w:r>
+      <w:proofErr w:type="spellEnd"/>
+      <w:r>
+        <w:rPr>
+          <w:rFonts w:cs="Times"/>
+        </w:rPr>
+        <w:t xml:space="preserve"> </w:t>
+      </w:r>
+      <w:proofErr w:type="gramStart"/>
+      <w:r>
+        <w:rPr>
+          <w:rFonts w:cs="Times"/>
+        </w:rPr>
+        <w:t>crosses</w:t>
+      </w:r>
+      <w:proofErr w:type="gramEnd"/>
+      <w:r>
+        <w:rPr>
+          <w:rFonts w:cs="Times"/>
+        </w:rPr>
+        <w:t xml:space="preserve"> contained dead flies. There </w:t>
+      </w:r>
+      <w:proofErr w:type="gramStart"/>
+      <w:r>
+        <w:rPr>
+          <w:rFonts w:cs="Times"/>
+        </w:rPr>
+        <w:t>was</w:t>
+      </w:r>
+      <w:proofErr w:type="gramEnd"/>
+      <w:r>
+        <w:rPr>
+          <w:rFonts w:cs="Times"/>
+        </w:rPr>
+        <w:t xml:space="preserve"> also a high percentage of dead flies in the cases of the C179-</w:t>
       </w:r>
       <w:r>
         <w:rPr>
@@ -4424,7 +5159,35 @@
         <w:rPr>
           <w:rFonts w:cs="Times"/>
         </w:rPr>
-        <w:t>/Raptor shRNA crosses, and the percentage of dead flies correlates with the relative strengths of the three different Raptor shRNA lines.</w:t>
+        <w:t xml:space="preserve">/Raptor </w:t>
+      </w:r>
+      <w:proofErr w:type="spellStart"/>
+      <w:r>
+        <w:rPr>
+          <w:rFonts w:cs="Times"/>
+        </w:rPr>
+        <w:t>shRNA</w:t>
+      </w:r>
+      <w:proofErr w:type="spellEnd"/>
+      <w:r>
+        <w:rPr>
+          <w:rFonts w:cs="Times"/>
+        </w:rPr>
+        <w:t xml:space="preserve"> crosses, and the percentage of dead flies correlates with the relative strengths of the three different Raptor </w:t>
+      </w:r>
+      <w:proofErr w:type="spellStart"/>
+      <w:r>
+        <w:rPr>
+          <w:rFonts w:cs="Times"/>
+        </w:rPr>
+        <w:t>shRNA</w:t>
+      </w:r>
+      <w:proofErr w:type="spellEnd"/>
+      <w:r>
+        <w:rPr>
+          <w:rFonts w:cs="Times"/>
+        </w:rPr>
+        <w:t xml:space="preserve"> lines.</w:t>
       </w:r>
     </w:p>
     <w:p>
@@ -4510,7 +5273,35 @@
         <w:rPr>
           <w:rFonts w:cs="Times"/>
         </w:rPr>
-        <w:t>Figure 8. The line graphs show the survival rate of flies with Tsc and Raptor knockdown in skeletal muscle. The graph on the left shows the effects of Tsc knockdown using the 24B-</w:t>
+        <w:t xml:space="preserve">Figure 8. The line graphs show the survival rate of flies with </w:t>
+      </w:r>
+      <w:proofErr w:type="spellStart"/>
+      <w:r>
+        <w:rPr>
+          <w:rFonts w:cs="Times"/>
+        </w:rPr>
+        <w:t>Tsc</w:t>
+      </w:r>
+      <w:proofErr w:type="spellEnd"/>
+      <w:r>
+        <w:rPr>
+          <w:rFonts w:cs="Times"/>
+        </w:rPr>
+        <w:t xml:space="preserve"> and Raptor knockdown in skeletal muscle. The graph on the left shows the effects of </w:t>
+      </w:r>
+      <w:proofErr w:type="spellStart"/>
+      <w:r>
+        <w:rPr>
+          <w:rFonts w:cs="Times"/>
+        </w:rPr>
+        <w:t>Tsc</w:t>
+      </w:r>
+      <w:proofErr w:type="spellEnd"/>
+      <w:r>
+        <w:rPr>
+          <w:rFonts w:cs="Times"/>
+        </w:rPr>
+        <w:t xml:space="preserve"> knockdown using the 24B-</w:t>
       </w:r>
       <w:r>
         <w:rPr>
@@ -4522,7 +5313,21 @@
         <w:rPr>
           <w:rFonts w:cs="Times"/>
         </w:rPr>
-        <w:t xml:space="preserve"> driver, and the graph on the right shows the effects of Raptor knockdown using the C179-</w:t>
+        <w:t xml:space="preserve"> </w:t>
+      </w:r>
+      <w:proofErr w:type="gramStart"/>
+      <w:r>
+        <w:rPr>
+          <w:rFonts w:cs="Times"/>
+        </w:rPr>
+        <w:t>driver</w:t>
+      </w:r>
+      <w:proofErr w:type="gramEnd"/>
+      <w:r>
+        <w:rPr>
+          <w:rFonts w:cs="Times"/>
+        </w:rPr>
+        <w:t>, and the graph on the right shows the effects of Raptor knockdown using the C179-</w:t>
       </w:r>
       <w:r>
         <w:rPr>
@@ -4534,7 +5339,21 @@
         <w:rPr>
           <w:rFonts w:cs="Times"/>
         </w:rPr>
-        <w:t xml:space="preserve"> driver.  The crosses were flipped twice a week to count for dead flies. Both Tsc and Raptor knockdown in skeletal muscle result in decreased longevity. The controls contained either the </w:t>
+        <w:t xml:space="preserve"> driver.  The crosses were flipped twice a week to count for dead flies. Both </w:t>
+      </w:r>
+      <w:proofErr w:type="spellStart"/>
+      <w:r>
+        <w:rPr>
+          <w:rFonts w:cs="Times"/>
+        </w:rPr>
+        <w:t>Tsc</w:t>
+      </w:r>
+      <w:proofErr w:type="spellEnd"/>
+      <w:r>
+        <w:rPr>
+          <w:rFonts w:cs="Times"/>
+        </w:rPr>
+        <w:t xml:space="preserve"> and Raptor knockdown in skeletal muscle result in decreased longevity. The controls contained either the </w:t>
       </w:r>
       <w:r>
         <w:rPr>
@@ -4546,7 +5365,35 @@
         <w:rPr>
           <w:rFonts w:cs="Times"/>
         </w:rPr>
-        <w:t xml:space="preserve"> driver strain over a marker, or the shRNA strain over a marker. Knocking down Tsc and Raptor in cardiac muscle using the Hand-</w:t>
+        <w:t xml:space="preserve"> driver strain over a marker, or the </w:t>
+      </w:r>
+      <w:proofErr w:type="spellStart"/>
+      <w:r>
+        <w:rPr>
+          <w:rFonts w:cs="Times"/>
+        </w:rPr>
+        <w:t>shRNA</w:t>
+      </w:r>
+      <w:proofErr w:type="spellEnd"/>
+      <w:r>
+        <w:rPr>
+          <w:rFonts w:cs="Times"/>
+        </w:rPr>
+        <w:t xml:space="preserve"> strain over a marker. Knocking down </w:t>
+      </w:r>
+      <w:proofErr w:type="spellStart"/>
+      <w:r>
+        <w:rPr>
+          <w:rFonts w:cs="Times"/>
+        </w:rPr>
+        <w:t>Tsc</w:t>
+      </w:r>
+      <w:proofErr w:type="spellEnd"/>
+      <w:r>
+        <w:rPr>
+          <w:rFonts w:cs="Times"/>
+        </w:rPr>
+        <w:t xml:space="preserve"> and Raptor in cardiac muscle using the Hand-</w:t>
       </w:r>
       <w:r>
         <w:rPr>
@@ -4575,10 +5422,46 @@
         <w:rPr>
           <w:b/>
         </w:rPr>
-        <w:t>Supplementary Figure 1:  Dose response of rapamycin on fly eclosure and larvae development.</w:t>
-      </w:r>
-      <w:r>
-        <w:t xml:space="preserve">  Flies were mated in the presence of varying doses of rapamycin.  </w:t>
+        <w:t xml:space="preserve">Supplementary Figure 1:  Dose response of </w:t>
+      </w:r>
+      <w:proofErr w:type="spellStart"/>
+      <w:r>
+        <w:rPr>
+          <w:b/>
+        </w:rPr>
+        <w:t>rapamycin</w:t>
+      </w:r>
+      <w:proofErr w:type="spellEnd"/>
+      <w:r>
+        <w:rPr>
+          <w:b/>
+        </w:rPr>
+        <w:t xml:space="preserve"> on fly </w:t>
+      </w:r>
+      <w:proofErr w:type="spellStart"/>
+      <w:r>
+        <w:rPr>
+          <w:b/>
+        </w:rPr>
+        <w:t>eclosure</w:t>
+      </w:r>
+      <w:proofErr w:type="spellEnd"/>
+      <w:r>
+        <w:rPr>
+          <w:b/>
+        </w:rPr>
+        <w:t xml:space="preserve"> and larvae development.</w:t>
+      </w:r>
+      <w:r>
+        <w:t xml:space="preserve">  Flies were mated in the presence of varying doses of </w:t>
+      </w:r>
+      <w:proofErr w:type="spellStart"/>
+      <w:r>
+        <w:t>rapamycin</w:t>
+      </w:r>
+      <w:proofErr w:type="spellEnd"/>
+      <w:r>
+        <w:t xml:space="preserve">.  </w:t>
       </w:r>
       <w:r>
         <w:t xml:space="preserve">After 7 days, the parental flies were removed.  </w:t>
@@ -4628,7 +5511,15 @@
         <w:annotationRef/>
       </w:r>
       <w:r>
-        <w:t>Ask larry for reference</w:t>
+        <w:t xml:space="preserve">Ask </w:t>
+      </w:r>
+      <w:proofErr w:type="spellStart"/>
+      <w:r>
+        <w:t>larry</w:t>
+      </w:r>
+      <w:proofErr w:type="spellEnd"/>
+      <w:r>
+        <w:t xml:space="preserve"> for reference</w:t>
       </w:r>
     </w:p>
   </w:comment>
@@ -4668,7 +5559,7 @@
       </w:r>
     </w:p>
   </w:comment>
-  <w:comment w:id="6" w:author="Dave Bridges" w:date="2014-05-07T08:43:00Z" w:initials="DB">
+  <w:comment w:id="6" w:author="Dave Bridges" w:date="2014-06-23T12:31:00Z" w:initials="DB">
     <w:p>
       <w:pPr>
         <w:pStyle w:val="CommentText"/>
@@ -4680,11 +5571,27 @@
         <w:annotationRef/>
       </w:r>
       <w:r>
+        <w:t>Say something here about gender differences</w:t>
+      </w:r>
+    </w:p>
+  </w:comment>
+  <w:comment w:id="7" w:author="Dave Bridges" w:date="2014-05-07T08:43:00Z" w:initials="DB">
+    <w:p>
+      <w:pPr>
+        <w:pStyle w:val="CommentText"/>
+      </w:pPr>
+      <w:r>
+        <w:rPr>
+          <w:rStyle w:val="CommentReference"/>
+        </w:rPr>
+        <w:annotationRef/>
+      </w:r>
+      <w:r>
         <w:t>Larry, can you get me a reference for this</w:t>
       </w:r>
     </w:p>
   </w:comment>
-  <w:comment w:id="7" w:author="Dave Bridges" w:date="2014-05-07T08:47:00Z" w:initials="DB">
+  <w:comment w:id="8" w:author="Dave Bridges" w:date="2014-05-07T08:47:00Z" w:initials="DB">
     <w:p>
       <w:pPr>
         <w:pStyle w:val="CommentText"/>

</xml_diff>

<commit_message>
Converted Sexpr into inline calls for markdown
</commit_message>
<xml_diff>
--- a/Manuscripts/Hatfield et al Submission/Manuscript.docx
+++ b/Manuscripts/Hatfield et al Submission/Manuscript.docx
@@ -40,13 +40,8 @@
           <w:numId w:val="1"/>
         </w:numPr>
       </w:pPr>
-      <w:proofErr w:type="gramStart"/>
-      <w:r>
-        <w:t>why</w:t>
-      </w:r>
-      <w:proofErr w:type="gramEnd"/>
-      <w:r>
-        <w:t xml:space="preserve"> muscle</w:t>
+      <w:r>
+        <w:t>why muscle</w:t>
       </w:r>
       <w:r>
         <w:t xml:space="preserve"> and aging</w:t>
@@ -165,13 +160,8 @@
         </w:rPr>
         <w:t xml:space="preserve">.  </w:t>
       </w:r>
-      <w:proofErr w:type="spellStart"/>
-      <w:r>
-        <w:t>Rapamycin</w:t>
-      </w:r>
-      <w:proofErr w:type="spellEnd"/>
-      <w:r>
-        <w:t xml:space="preserve"> (Cayman Chemicals) was added where indicated when food was ~50</w:t>
+      <w:r>
+        <w:t>Rapamycin (Cayman Chemicals) was added where indicated when food was ~50</w:t>
       </w:r>
       <w:r>
         <w:rPr>
@@ -216,15 +206,7 @@
       </w:pPr>
       <w:commentRangeStart w:id="1"/>
       <w:r>
-        <w:t xml:space="preserve">Tissue Culture and </w:t>
-      </w:r>
-      <w:proofErr w:type="spellStart"/>
-      <w:r>
-        <w:t>Myotube</w:t>
-      </w:r>
-      <w:proofErr w:type="spellEnd"/>
-      <w:r>
-        <w:t xml:space="preserve"> Formation</w:t>
+        <w:t>Tissue Culture and Myotube Formation</w:t>
       </w:r>
     </w:p>
     <w:p>
@@ -256,13 +238,8 @@
     </w:p>
     <w:p>
       <w:r>
-        <w:t xml:space="preserve">We did real time </w:t>
-      </w:r>
-      <w:proofErr w:type="spellStart"/>
-      <w:r>
-        <w:t>qPCR</w:t>
-      </w:r>
-      <w:proofErr w:type="spellEnd"/>
+        <w:t>We did real time qPCR</w:t>
+      </w:r>
     </w:p>
     <w:p>
       <w:pPr>
@@ -302,15 +279,7 @@
         <w:t xml:space="preserve"> </w:t>
       </w:r>
       <w:r>
-        <w:t xml:space="preserve">were chosen from each of the </w:t>
-      </w:r>
-      <w:proofErr w:type="spellStart"/>
-      <w:r>
-        <w:t>shRNA</w:t>
-      </w:r>
-      <w:proofErr w:type="spellEnd"/>
-      <w:r>
-        <w:t xml:space="preserve"> strains, </w:t>
+        <w:t xml:space="preserve">were chosen from each of the shRNA strains, </w:t>
       </w:r>
       <w:r>
         <w:t xml:space="preserve">and four males were used per cross. </w:t>
@@ -352,15 +321,7 @@
         <w:t xml:space="preserve">progeny </w:t>
       </w:r>
       <w:r>
-        <w:t xml:space="preserve">began to </w:t>
-      </w:r>
-      <w:proofErr w:type="spellStart"/>
-      <w:r>
-        <w:t>eclose</w:t>
-      </w:r>
-      <w:proofErr w:type="spellEnd"/>
-      <w:r>
-        <w:t xml:space="preserve"> after ten days, at which point the progeny was sorted according to phenotype </w:t>
+        <w:t xml:space="preserve">began to eclose after ten days, at which point the progeny was sorted according to phenotype </w:t>
       </w:r>
       <w:r>
         <w:t xml:space="preserve">and gender. During each sorting, the number of flies of each phenotype was recorded. The sorted flies were put into new vials, with males and females separated and with 5-10 flies in each vial.  The </w:t>
@@ -385,15 +346,7 @@
         <w:t>100 flies of each genotype had been collected</w:t>
       </w:r>
       <w:r>
-        <w:t xml:space="preserve">.  At least three replicates of each cross </w:t>
-      </w:r>
-      <w:proofErr w:type="gramStart"/>
-      <w:r>
-        <w:t>was</w:t>
-      </w:r>
-      <w:proofErr w:type="gramEnd"/>
-      <w:r>
-        <w:t xml:space="preserve"> performed</w:t>
+        <w:t>.  At least three replicates of each cross was performed</w:t>
       </w:r>
       <w:r>
         <w:t xml:space="preserve">. </w:t>
@@ -404,21 +357,13 @@
         <w:pStyle w:val="Heading2"/>
       </w:pPr>
       <w:r>
-        <w:t xml:space="preserve">Examining </w:t>
-      </w:r>
-      <w:proofErr w:type="spellStart"/>
-      <w:r>
-        <w:t>Pup</w:t>
+        <w:t>Examining Pup</w:t>
       </w:r>
       <w:r>
         <w:t>a</w:t>
       </w:r>
       <w:r>
-        <w:t>l</w:t>
-      </w:r>
-      <w:proofErr w:type="spellEnd"/>
-      <w:r>
-        <w:t xml:space="preserve"> Cases</w:t>
+        <w:t>l Cases</w:t>
       </w:r>
     </w:p>
     <w:p>
@@ -472,23 +417,7 @@
         <w:t xml:space="preserve">/Raptor </w:t>
       </w:r>
       <w:r>
-        <w:t xml:space="preserve">crosses were made, the progeny flies were emptied from the vials. The empty </w:t>
-      </w:r>
-      <w:proofErr w:type="spellStart"/>
-      <w:r>
-        <w:t>pupal</w:t>
-      </w:r>
-      <w:proofErr w:type="spellEnd"/>
-      <w:r>
-        <w:t xml:space="preserve"> cases were counted and the cases containing dead flies were counted. A </w:t>
-      </w:r>
-      <w:proofErr w:type="spellStart"/>
-      <w:r>
-        <w:t>pupal</w:t>
-      </w:r>
-      <w:proofErr w:type="spellEnd"/>
-      <w:r>
-        <w:t xml:space="preserve"> case with a dead fly in it was markedly darker in color than the empty cases, and contained a black, shrunken fly.</w:t>
+        <w:t>crosses were made, the progeny flies were emptied from the vials. The empty pupal cases were counted and the cases containing dead flies were counted. A pupal case with a dead fly in it was markedly darker in color than the empty cases, and contained a black, shrunken fly.</w:t>
       </w:r>
     </w:p>
     <w:p/>
@@ -509,15 +438,7 @@
         <w:t xml:space="preserve">This </w:t>
       </w:r>
       <w:r>
-        <w:t xml:space="preserve">was performed soon after </w:t>
-      </w:r>
-      <w:proofErr w:type="spellStart"/>
-      <w:r>
-        <w:t>eclosure</w:t>
-      </w:r>
-      <w:proofErr w:type="spellEnd"/>
-      <w:r>
-        <w:t xml:space="preserve"> and repeated every </w:t>
+        <w:t xml:space="preserve">was performed soon after eclosure and repeated every </w:t>
       </w:r>
       <w:r>
         <w:t>~</w:t>
@@ -554,13 +475,8 @@
         <w:pStyle w:val="Heading2"/>
       </w:pPr>
       <w:commentRangeStart w:id="3"/>
-      <w:proofErr w:type="spellStart"/>
-      <w:r>
-        <w:t>Rapamycin</w:t>
-      </w:r>
-      <w:proofErr w:type="spellEnd"/>
-      <w:r>
-        <w:t xml:space="preserve"> Inhibits Differentiation of Muscle Cells in Culture</w:t>
+      <w:r>
+        <w:t>Rapamycin Inhibits Differentiation of Muscle Cells in Culture</w:t>
       </w:r>
       <w:commentRangeEnd w:id="3"/>
       <w:r>
@@ -634,21 +550,61 @@
         <w:t>First, we tested whether inhibition of the dTORC1 pathway affected the development of these flies.  As previously reported</w:t>
       </w:r>
       <w:r>
-        <w:t xml:space="preserve">, high doses of </w:t>
-      </w:r>
-      <w:proofErr w:type="spellStart"/>
+        <w:t xml:space="preserve">, high doses of rapamycin prevent egg laying by the maternal fly </w:t>
+      </w:r>
+      <w:r>
+        <w:fldChar w:fldCharType="begin" w:fldLock="1"/>
+      </w:r>
+      <w:r>
+        <w:instrText>ADDIN CSL_CITATION { "citationItems" : [ { "id" : "ITEM-1", "itemData" : { "DOI" : "10.1016/j.cmet.2009.11.010", "ISSN" : "1932-7420", "PMID" : "20074526", "abstract" : "The target of rapamycin (TOR) pathway is a major nutrient-sensing pathway that, when genetically downregulated, increases life span in evolutionarily diverse organisms including mammals. The central component of this pathway, TOR kinase, is the target of the inhibitory drug rapamycin, a highly specific and well-described drug approved for human use. We show here that feeding rapamycin to adult Drosophila produces the life span extension seen in some TOR mutants. Increase in life span by rapamycin was associated with increased resistance to both starvation and paraquat. Analysis of the underlying mechanisms revealed that rapamycin increased longevity specifically through the TORC1 branch of the TOR pathway, through alterations to both autophagy and translation. Rapamycin could increase life span of weak insulin/Igf signaling (IIS) pathway mutants and of flies with life span maximized by dietary restriction, indicating additional mechanisms.", "author" : [ { "dropping-particle" : "", "family" : "Bjedov", "given" : "Ivana", "non-dropping-particle" : "", "parse-names" : false, "suffix" : "" }, { "dropping-particle" : "", "family" : "Toivonen", "given" : "Janne M", "non-dropping-particle" : "", "parse-names" : false, "suffix" : "" }, { "dropping-particle" : "", "family" : "Kerr", "given" : "Fiona", "non-dropping-particle" : "", "parse-names" : false, "suffix" : "" }, { "dropping-particle" : "", "family" : "Slack", "given" : "Cathy", "non-dropping-particle" : "", "parse-names" : false, "suffix" : "" }, { "dropping-particle" : "", "family" : "Jacobson", "given" : "Jake", "non-dropping-particle" : "", "parse-names" : false, "suffix" : "" }, { "dropping-particle" : "", "family" : "Foley", "given" : "Andrea", "non-dropping-particle" : "", "parse-names" : false, "suffix" : "" }, { "dropping-particle" : "", "family" : "Partridge", "given" : "Linda", "non-dropping-particle" : "", "parse-names" : false, "suffix" : "" } ], "container-title" : "Cell metabolism", "id" : "ITEM-1", "issue" : "1", "issued" : { "date-parts" : [ [ "2010", "1" ] ] }, "page" : "35-46", "publisher" : "Elsevier Ltd", "title" : "Mechanisms of life span extension by rapamycin in the fruit fly Drosophila melanogaster.", "type" : "article-journal", "volume" : "11" }, "uris" : [ "http://www.mendeley.com/documents/?uuid=7be96753-d2d5-43d7-a34a-6f3bb55a92f6" ] } ], "mendeley" : { "previouslyFormattedCitation" : "[1]" }, "properties" : { "noteIndex" : 0 }, "schema" : "https://github.com/citation-style-language/schema/raw/master/csl-citation.json" }</w:instrText>
+      </w:r>
+      <w:r>
+        <w:fldChar w:fldCharType="separate"/>
+      </w:r>
+      <w:r>
+        <w:rPr>
+          <w:noProof/>
+        </w:rPr>
+        <w:t>[1]</w:t>
+      </w:r>
+      <w:r>
+        <w:fldChar w:fldCharType="end"/>
+      </w:r>
+      <w:r>
+        <w:t>.  We performed dose curves and found that at much lower doses (EC50 of ~860 nM) there was an absence of pupae and flies</w:t>
+      </w:r>
+      <w:r>
+        <w:t xml:space="preserve"> (</w:t>
+      </w:r>
+      <w:r>
+        <w:t>Supplmentary Figure 1</w:t>
+      </w:r>
+      <w:r>
+        <w:t>)</w:t>
+      </w:r>
+      <w:r>
+        <w:t>.</w:t>
+      </w:r>
+      <w:r>
+        <w:t xml:space="preserve">  There was no obvious distinction between inhibition of pupal lethality and prevention of fly eclosure.</w:t>
+      </w:r>
+      <w:r>
+        <w:t xml:space="preserve">  These data suggest that </w:t>
+      </w:r>
       <w:r>
         <w:t>rapamycin</w:t>
       </w:r>
-      <w:proofErr w:type="spellEnd"/>
-      <w:r>
-        <w:t xml:space="preserve"> prevent egg laying by the maternal fly </w:t>
+      <w:r>
+        <w:t xml:space="preserve"> inhibits fly development, similar to what has been observed in mice</w:t>
+      </w:r>
+      <w:r>
+        <w:t xml:space="preserve"> </w:t>
       </w:r>
       <w:r>
         <w:fldChar w:fldCharType="begin" w:fldLock="1"/>
       </w:r>
       <w:r>
-        <w:instrText>ADDIN CSL_CITATION { "citationItems" : [ { "id" : "ITEM-1", "itemData" : { "DOI" : "10.1016/j.cmet.2009.11.010", "ISSN" : "1932-7420", "PMID" : "20074526", "abstract" : "The target of rapamycin (TOR) pathway is a major nutrient-sensing pathway that, when genetically downregulated, increases life span in evolutionarily diverse organisms including mammals. The central component of this pathway, TOR kinase, is the target of the inhibitory drug rapamycin, a highly specific and well-described drug approved for human use. We show here that feeding rapamycin to adult Drosophila produces the life span extension seen in some TOR mutants. Increase in life span by rapamycin was associated with increased resistance to both starvation and paraquat. Analysis of the underlying mechanisms revealed that rapamycin increased longevity specifically through the TORC1 branch of the TOR pathway, through alterations to both autophagy and translation. Rapamycin could increase life span of weak insulin/Igf signaling (IIS) pathway mutants and of flies with life span maximized by dietary restriction, indicating additional mechanisms.", "author" : [ { "dropping-particle" : "", "family" : "Bjedov", "given" : "Ivana", "non-dropping-particle" : "", "parse-names" : false, "suffix" : "" }, { "dropping-particle" : "", "family" : "Toivonen", "given" : "Janne M", "non-dropping-particle" : "", "parse-names" : false, "suffix" : "" }, { "dropping-particle" : "", "family" : "Kerr", "given" : "Fiona", "non-dropping-particle" : "", "parse-names" : false, "suffix" : "" }, { "dropping-particle" : "", "family" : "Slack", "given" : "Cathy", "non-dropping-particle" : "", "parse-names" : false, "suffix" : "" }, { "dropping-particle" : "", "family" : "Jacobson", "given" : "Jake", "non-dropping-particle" : "", "parse-names" : false, "suffix" : "" }, { "dropping-particle" : "", "family" : "Foley", "given" : "Andrea", "non-dropping-particle" : "", "parse-names" : false, "suffix" : "" }, { "dropping-particle" : "", "family" : "Partridge", "given" : "Linda", "non-dropping-particle" : "", "parse-names" : false, "suffix" : "" } ], "container-title" : "Cell metabolism", "id" : "ITEM-1", "issue" : "1", "issued" : { "date-parts" : [ [ "2010", "1" ] ] }, "page" : "35-46", "publisher" : "Elsevier Ltd", "title" : "Mechanisms of life span extension by rapamycin in the fruit fly Drosophila melanogaster.", "type" : "article-journal", "volume" : "11" }, "uris" : [ "http://www.mendeley.com/documents/?uuid=7be96753-d2d5-43d7-a34a-6f3bb55a92f6" ] } ], "mendeley" : { "previouslyFormattedCitation" : "[1]" }, "properties" : { "noteIndex" : 0 }, "schema" : "https://github.com/citation-style-language/schema/raw/master/csl-citation.json" }</w:instrText>
+        <w:instrText>ADDIN CSL_CITATION { "citationItems" : [ { "id" : "ITEM-1", "itemData" : { "DOI" : "10.1073/pnas.241184198", "ISSN" : "0027-8424", "PMID" : "11707573", "abstract" : "The FKBP-12-rapamycin associated protein (FRAP, also known as mTOR and RAFT-1) is a member of the phosphoinositide kinase related kinase family. FRAP has serine/threonine kinase activity and mediates the cellular response to mitogens through signaling to p70s6 kinase (p70(s6k)) and 4E-BP1, resulting in an increase in translation of subsets of cellular mRNAs. Translational up-regulation is blocked by inactivation of FRAP signaling by rapamycin, resulting in G(1) cell cycle arrest. Rapamycin is used as an immunosuppressant for kidney transplants and is currently under investigation as an antiproliferative agent in tumors because of its ability to block FRAP activity. Although the role of FRAP has been extensively studied in vitro, characterization of mammalian FRAP function in vivo has been limited to the immune system and tumor models. Here we report the identification of a loss-of-function mutation in the mouse FRAP gene, which illustrates a requirement for FRAP activity in embryonic development. Our studies also determined that rapamycin treatment of the early embryo results in a phenotype indistinguishable from the FRAP mutant, demonstrating that rapamycin has teratogenic activity.", "author" : [ { "dropping-particle" : "", "family" : "Hentges", "given" : "K E", "non-dropping-particle" : "", "parse-names" : false, "suffix" : "" }, { "dropping-particle" : "", "family" : "Sirry", "given" : "B", "non-dropping-particle" : "", "parse-names" : false, "suffix" : "" }, { "dropping-particle" : "", "family" : "Gingeras", "given" : "a C", "non-dropping-particle" : "", "parse-names" : false, "suffix" : "" }, { "dropping-particle" : "", "family" : "Sarbassov", "given" : "D", "non-dropping-particle" : "", "parse-names" : false, "suffix" : "" }, { "dropping-particle" : "", "family" : "Sonenberg", "given" : "N", "non-dropping-particle" : "", "parse-names" : false, "suffix" : "" }, { "dropping-particle" : "", "family" : "Sabatini", "given" : "D", "non-dropping-particle" : "", "parse-names" : false, "suffix" : "" }, { "dropping-particle" : "", "family" : "Peterson", "given" : "a S", "non-dropping-particle" : "", "parse-names" : false, "suffix" : "" } ], "container-title" : "Proceedings of the National Academy of Sciences of the United States of America", "id" : "ITEM-1", "issue" : "24", "issued" : { "date-parts" : [ [ "2001", "11", "20" ] ] }, "page" : "13796-801", "title" : "FRAP/mTOR is required for proliferation and patterning during embryonic development in the mouse.", "type" : "article-journal", "volume" : "98" }, "uris" : [ "http://www.mendeley.com/documents/?uuid=82b026c2-17e8-479d-81b5-c27dfb3925a7" ] } ], "mendeley" : { "previouslyFormattedCitation" : "[2]" }, "properties" : { "noteIndex" : 0 }, "schema" : "https://github.com/citation-style-language/schema/raw/master/csl-citation.json" }</w:instrText>
       </w:r>
       <w:r>
         <w:fldChar w:fldCharType="separate"/>
@@ -657,155 +613,894 @@
         <w:rPr>
           <w:noProof/>
         </w:rPr>
-        <w:t>[1]</w:t>
+        <w:t>[2]</w:t>
       </w:r>
       <w:r>
         <w:fldChar w:fldCharType="end"/>
       </w:r>
       <w:r>
-        <w:t xml:space="preserve">.  We performed dose curves and found that at much lower doses (EC50 of ~860 </w:t>
-      </w:r>
-      <w:proofErr w:type="spellStart"/>
-      <w:r>
-        <w:t>nM</w:t>
-      </w:r>
-      <w:proofErr w:type="spellEnd"/>
-      <w:r>
-        <w:t>) there was an absence of pupae and flies</w:t>
+        <w:t xml:space="preserve">.  It also supports studies showing that </w:t>
+      </w:r>
+      <w:r>
+        <w:t xml:space="preserve">whole animal </w:t>
+      </w:r>
+      <w:r>
+        <w:t xml:space="preserve">knockout of </w:t>
+      </w:r>
+      <w:r>
+        <w:rPr>
+          <w:i/>
+        </w:rPr>
+        <w:t>Raptor</w:t>
+      </w:r>
+      <w:r>
+        <w:t xml:space="preserve"> leads to developmental lethality in several model organisms </w:t>
+      </w:r>
+      <w:r>
+        <w:fldChar w:fldCharType="begin" w:fldLock="1"/>
+      </w:r>
+      <w:r>
+        <w:instrText>ADDIN CSL_CITATION { "citationItems" : [ { "id" : "ITEM-1", "itemData" : { "DOI" : "10.1242/dev.01255", "ISSN" : "0950-1991", "PMID" : "15253933", "abstract" : "The highly conserved target-of-rapamycin (TOR) protein kinases control cell growth in response to nutrients and growth factors. In mammals, TOR has been shown to interact with raptor to relay nutrient signals to downstream translation machinery. We report that in C. elegans, mutations in the genes encoding CeTOR and raptor result in dauer-like larval arrest, implying that CeTOR regulates dauer diapause. The daf-15 (raptor) and let-363 (CeTOR) mutants shift metabolism to accumulate fat, and raptor mutations extend adult life span. daf-15 transcription is regulated by DAF-16, a FOXO transcription factor that is in turn regulated by daf-2 insulin/IGF signaling. This is a new mechanism that regulates the TOR pathway. Thus, DAF-2 insulin/IGF signaling and nutrient signaling converge on DAF-15 (raptor) to regulate C. elegans larval development, metabolism and life span.", "author" : [ { "dropping-particle" : "", "family" : "Jia", "given" : "Kailiang", "non-dropping-particle" : "", "parse-names" : false, "suffix" : "" }, { "dropping-particle" : "", "family" : "Chen", "given" : "Di", "non-dropping-particle" : "", "parse-names" : false, "suffix" : "" }, { "dropping-particle" : "", "family" : "Riddle", "given" : "Donald L", "non-dropping-particle" : "", "parse-names" : false, "suffix" : "" } ], "container-title" : "Development (Cambridge, England)", "id" : "ITEM-1", "issue" : "16", "issued" : { "date-parts" : [ [ "2004", "8" ] ] }, "page" : "3897-906", "title" : "The TOR pathway interacts with the insulin signaling pathway to regulate C. elegans larval development, metabolism and life span.", "type" : "article-journal", "volume" : "131" }, "uris" : [ "http://www.mendeley.com/documents/?uuid=78e965eb-a40e-4b5c-b54c-af1e3ae39795" ] }, { "id" : "ITEM-2", "itemData" : { "ISBN" : "1534-5807", "author" : [ { "dropping-particle" : "", "family" : "Guertin", "given" : "David A", "non-dropping-particle" : "", "parse-names" : false, "suffix" : "" }, { "dropping-particle" : "", "family" : "Stevens", "given" : "Deanna M", "non-dropping-particle" : "", "parse-names" : false, "suffix" : "" }, { "dropping-particle" : "", "family" : "Thoreen", "given" : "Carson C", "non-dropping-particle" : "", "parse-names" : false, "suffix" : "" }, { "dropping-particle" : "", "family" : "Burds", "given" : "Aurora A", "non-dropping-particle" : "", "parse-names" : false, "suffix" : "" }, { "dropping-particle" : "", "family" : "Kalaany", "given" : "Nada Y", "non-dropping-particle" : "", "parse-names" : false, "suffix" : "" }, { "dropping-particle" : "", "family" : "Moffat", "given" : "Jason", "non-dropping-particle" : "", "parse-names" : false, "suffix" : "" }, { "dropping-particle" : "", "family" : "Brown", "given" : "Michael\u00a0S. S", "non-dropping-particle" : "", "parse-names" : false, "suffix" : "" }, { "dropping-particle" : "", "family" : "Fitzgerald", "given" : "Kevin J", "non-dropping-particle" : "", "parse-names" : false, "suffix" : "" }, { "dropping-particle" : "", "family" : "Sabatini", "given" : "David\u00a0M. M.", "non-dropping-particle" : "", "parse-names" : false, "suffix" : "" } ], "container-title" : "Developmental cell", "id" : "ITEM-2", "issue" : "6", "issued" : { "date-parts" : [ [ "2006" ] ] }, "note" : "From Duplicate 2 ( Ablation in mice of the mTORC components raptor, rictor, or mLST8 reveals that mTORC2 is required for signaling to Akt-FOXO and PKCalpha, but not S6K1 - Guertin, David A; Stevens, Deanna M; Thoreen, Carson C; Burds, Aurora A; Kalaany, Nada Y; Moffat, Jason; Brown, Michael S; Fitzgerald, Kevin J; Sabatini, David M. )\n\n\n\n", "page" : "859-871", "title" : "Ablation in mice of the mTORC components raptor, rictor, or mLST8 reveals that mTORC2 is required for signaling to Akt-FOXO and PKCalpha, but not S6K1", "type" : "article-journal", "volume" : "11" }, "uris" : [ "http://www.mendeley.com/documents/?uuid=6281135d-24bd-4cc4-a372-d401a71e712f" ] }, { "id" : "ITEM-3", "itemData" : { "DOI" : "10.1128/MCB.24.21.9508-9516.2004", "ISSN" : "0270-7306", "PMID" : "15485918", "abstract" : "The mammalian target of rapamycin (mTOR) is a key component of a signaling pathway which integrates inputs from nutrients and growth factors to regulate cell growth. Recent studies demonstrated that mice harboring an ethylnitrosourea-induced mutation in the gene encoding mTOR die at embryonic day 12.5 (E12.5). However, others have shown that the treatment of E4.5 blastocysts with rapamycin blocks trophoblast outgrowth, suggesting that the absence of mTOR should lead to embryonic lethality at an earlier stage. To resolve this discrepancy, we set out to disrupt the mTOR gene and analyze the outcome in both heterozygous and homozygous settings. Heterozygous mTOR (mTOR(+/-)) mice do not display any overt phenotype, although mouse embryonic fibroblasts derived from these mice show a 50% reduction in mTOR protein levels and phosphorylation of S6 kinase 1 T389, a site whose phosphorylation is directly mediated by mTOR. However, S6 phosphorylation, raptor levels, cell size, and cell cycle transit times are not diminished in these cells. In contrast to the situation in mTOR(+/-) mice, embryonic development of homozygous mTOR(-/-) mice appears to be arrested at E5.5; such embryos are severely runted and display an aberrant developmental phenotype. The ability of these embryos to implant corresponds to a limited level of trophoblast outgrowth in vitro, reflecting a maternal mRNA contribution, which has been shown to persist during preimplantation development. Moreover, mTOR(-/-) embryos display a lesion in inner cell mass proliferation, consistent with the inability to establish embryonic stem cells from mTOR(-/-) embryos.", "author" : [ { "dropping-particle" : "", "family" : "Gangloff", "given" : "Yann-ga\u00ebl", "non-dropping-particle" : "", "parse-names" : false, "suffix" : "" }, { "dropping-particle" : "", "family" : "Mueller", "given" : "Matthias", "non-dropping-particle" : "", "parse-names" : false, "suffix" : "" }, { "dropping-particle" : "", "family" : "Dann", "given" : "Stephen G", "non-dropping-particle" : "", "parse-names" : false, "suffix" : "" }, { "dropping-particle" : "", "family" : "Svoboda", "given" : "Petr", "non-dropping-particle" : "", "parse-names" : false, "suffix" : "" }, { "dropping-particle" : "", "family" : "Sticker", "given" : "Melanie", "non-dropping-particle" : "", "parse-names" : false, "suffix" : "" }, { "dropping-particle" : "", "family" : "Spetz", "given" : "Jean-francois", "non-dropping-particle" : "", "parse-names" : false, "suffix" : "" }, { "dropping-particle" : "", "family" : "Um", "given" : "Sung Hee", "non-dropping-particle" : "", "parse-names" : false, "suffix" : "" }, { "dropping-particle" : "", "family" : "Brown", "given" : "Eric J", "non-dropping-particle" : "", "parse-names" : false, "suffix" : "" }, { "dropping-particle" : "", "family" : "Cereghini", "given" : "Silvia", "non-dropping-particle" : "", "parse-names" : false, "suffix" : "" }, { "dropping-particle" : "", "family" : "Thomas", "given" : "George", "non-dropping-particle" : "", "parse-names" : false, "suffix" : "" }, { "dropping-particle" : "", "family" : "Kozma", "given" : "Sara C", "non-dropping-particle" : "", "parse-names" : false, "suffix" : "" } ], "container-title" : "Molecular and cellular biology", "id" : "ITEM-3", "issue" : "21", "issued" : { "date-parts" : [ [ "2004", "11" ] ] }, "page" : "9508-16", "title" : "Disruption of the mouse mTOR gene leads to early postimplantation lethality and prohibits embryonic stem cell development.", "type" : "article-journal", "volume" : "24" }, "uris" : [ "http://www.mendeley.com/documents/?uuid=93bc5714-7d15-477f-9ff1-e145cdd9ff68" ] }, { "id" : "ITEM-4", "itemData" : { "DOI" : "10.1128/MCB.24.15.6710-6718.2004", "ISSN" : "0270-7306", "PMID" : "15254238", "abstract" : "TOR is a serine-threonine kinase that was originally identified as a target of rapamycin in Saccharomyces cerevisiae and then found to be highly conserved among eukaryotes. In Drosophila melanogaster, inactivation of TOR or its substrate, S6 kinase, results in reduced cell size and embryonic lethality, indicating a critical role for the TOR pathway in cell growth control. However, the in vivo functions of mammalian TOR (mTOR) remain unclear. In this study, we disrupted the kinase domain of mouse mTOR by homologous recombination. While heterozygous mutant mice were normal and fertile, homozygous mutant embryos died shortly after implantation due to impaired cell proliferation in both embryonic and extraembryonic compartments. Homozygous blastocysts looked normal, but their inner cell mass and trophoblast failed to proliferate in vitro. Deletion of the C-terminal six amino acids of mTOR, which are essential for kinase activity, resulted in reduced cell size and proliferation arrest in embryonic stem cells. These data show that mTOR controls both cell size and proliferation in early mouse embryos and embryonic stem cells.", "author" : [ { "dropping-particle" : "", "family" : "Murakami", "given" : "Mirei", "non-dropping-particle" : "", "parse-names" : false, "suffix" : "" }, { "dropping-particle" : "", "family" : "Ichisaka", "given" : "Tomoko", "non-dropping-particle" : "", "parse-names" : false, "suffix" : "" }, { "dropping-particle" : "", "family" : "Maeda", "given" : "Mitsuyo", "non-dropping-particle" : "", "parse-names" : false, "suffix" : "" }, { "dropping-particle" : "", "family" : "Oshiro", "given" : "Noriko", "non-dropping-particle" : "", "parse-names" : false, "suffix" : "" }, { "dropping-particle" : "", "family" : "Hara", "given" : "Kenta", "non-dropping-particle" : "", "parse-names" : false, "suffix" : "" }, { "dropping-particle" : "", "family" : "Edenhofer", "given" : "Frank", "non-dropping-particle" : "", "parse-names" : false, "suffix" : "" }, { "dropping-particle" : "", "family" : "Kiyama", "given" : "Hiroshi", "non-dropping-particle" : "", "parse-names" : false, "suffix" : "" }, { "dropping-particle" : "", "family" : "Yonezawa", "given" : "Kazuyoshi", "non-dropping-particle" : "", "parse-names" : false, "suffix" : "" }, { "dropping-particle" : "", "family" : "Yamanaka", "given" : "Shinya", "non-dropping-particle" : "", "parse-names" : false, "suffix" : "" } ], "container-title" : "Molecular and cellular biology", "id" : "ITEM-4", "issue" : "15", "issued" : { "date-parts" : [ [ "2004", "8" ] ] }, "page" : "6710-8", "title" : "mTOR is essential for growth and proliferation in early mouse embryos and embryonic stem cells.", "type" : "article-journal", "volume" : "24" }, "uris" : [ "http://www.mendeley.com/documents/?uuid=d6eac077-3d76-4b58-b12b-b45c838ff0c9" ] } ], "mendeley" : { "previouslyFormattedCitation" : "[3\u20136]" }, "properties" : { "noteIndex" : 0 }, "schema" : "https://github.com/citation-style-language/schema/raw/master/csl-citation.json" }</w:instrText>
+      </w:r>
+      <w:r>
+        <w:fldChar w:fldCharType="separate"/>
+      </w:r>
+      <w:r>
+        <w:rPr>
+          <w:noProof/>
+        </w:rPr>
+        <w:t>[3–6]</w:t>
+      </w:r>
+      <w:r>
+        <w:fldChar w:fldCharType="end"/>
+      </w:r>
+      <w:r>
+        <w:t>.</w:t>
+      </w:r>
+    </w:p>
+    <w:p/>
+    <w:p>
+      <w:r>
+        <w:t xml:space="preserve">To look specifically at the role of dTORC1 in muscle, </w:t>
+      </w:r>
+      <w:r>
+        <w:t xml:space="preserve">we knocked out either </w:t>
+      </w:r>
+      <w:r>
+        <w:rPr>
+          <w:i/>
+        </w:rPr>
+        <w:t>Tsc1</w:t>
+      </w:r>
+      <w:r>
+        <w:t xml:space="preserve"> or </w:t>
+      </w:r>
+      <w:r>
+        <w:rPr>
+          <w:i/>
+        </w:rPr>
+        <w:t>Raptor</w:t>
+      </w:r>
+      <w:r>
+        <w:t xml:space="preserve"> to generate constitutive gain and loss of function alleles in fly muscles using the </w:t>
+      </w:r>
+      <w:r>
+        <w:rPr>
+          <w:i/>
+        </w:rPr>
+        <w:t>GAL4</w:t>
+      </w:r>
+      <w:r>
+        <w:t>-UAS system</w:t>
+      </w:r>
+      <w:r>
+        <w:t xml:space="preserve"> </w:t>
+      </w:r>
+      <w:r>
+        <w:fldChar w:fldCharType="begin" w:fldLock="1"/>
+      </w:r>
+      <w:r>
+        <w:instrText>ADDIN CSL_CITATION { "citationItems" : [ { "id" : "ITEM-1", "itemData" : { "DOI" : "10.1002/gene.10150", "author" : [ { "dropping-particle" : "", "family" : "Duffy", "given" : "Joseph B", "non-dropping-particle" : "", "parse-names" : false, "suffix" : "" } ], "id" : "ITEM-1", "issued" : { "date-parts" : [ [ "2002" ] ] }, "page" : "1-15", "title" : "GAL4 System in Drosophila : A Fly Geneticist \u2019 s Swiss Army Knife", "type" : "article-journal", "volume" : "15" }, "uris" : [ "http://www.mendeley.com/documents/?uuid=e9bcab79-e0c6-4020-a04b-a89d81f99d80" ] } ], "mendeley" : { "previouslyFormattedCitation" : "[7]" }, "properties" : { "noteIndex" : 0 }, "schema" : "https://github.com/citation-style-language/schema/raw/master/csl-citation.json" }</w:instrText>
+      </w:r>
+      <w:r>
+        <w:fldChar w:fldCharType="separate"/>
+      </w:r>
+      <w:r>
+        <w:rPr>
+          <w:noProof/>
+        </w:rPr>
+        <w:t>[7]</w:t>
+      </w:r>
+      <w:r>
+        <w:fldChar w:fldCharType="end"/>
+      </w:r>
+      <w:r>
+        <w:t xml:space="preserve">. </w:t>
+      </w:r>
+      <w:r>
+        <w:t>We used</w:t>
+      </w:r>
+      <w:r>
+        <w:t xml:space="preserve"> several</w:t>
+      </w:r>
+      <w:r>
+        <w:t xml:space="preserve"> </w:t>
+      </w:r>
+      <w:r>
+        <w:rPr>
+          <w:i/>
+        </w:rPr>
+        <w:t>GAL4</w:t>
+      </w:r>
+      <w:r>
+        <w:rPr>
+          <w:i/>
+        </w:rPr>
+        <w:t xml:space="preserve"> </w:t>
+      </w:r>
+      <w:r>
+        <w:t xml:space="preserve">drivers that cause expression of the UAS driven shRNA cassettes in both </w:t>
+      </w:r>
+      <w:r>
+        <w:t xml:space="preserve">skeletal muscle </w:t>
+      </w:r>
+      <w:r>
+        <w:t xml:space="preserve">and </w:t>
+      </w:r>
+      <w:r>
+        <w:t xml:space="preserve">cardiac muscle. </w:t>
+      </w:r>
+      <w:r>
+        <w:t xml:space="preserve">Skeletal muscle was targeted through the use of </w:t>
+      </w:r>
+      <w:r>
+        <w:rPr>
+          <w:i/>
+        </w:rPr>
+        <w:t>24B-</w:t>
+      </w:r>
+      <w:r>
+        <w:rPr>
+          <w:i/>
+        </w:rPr>
+        <w:t>GAL4</w:t>
+      </w:r>
+      <w:r>
+        <w:rPr>
+          <w:i/>
+        </w:rPr>
+        <w:t>, C179-</w:t>
+      </w:r>
+      <w:r>
+        <w:rPr>
+          <w:i/>
+        </w:rPr>
+        <w:t>GAL4</w:t>
+      </w:r>
+      <w:r>
+        <w:rPr>
+          <w:i/>
+        </w:rPr>
+        <w:t>,</w:t>
+      </w:r>
+      <w:r>
+        <w:t xml:space="preserve"> </w:t>
+      </w:r>
+      <w:r>
+        <w:rPr>
+          <w:i/>
+        </w:rPr>
+        <w:t>Mef-</w:t>
+      </w:r>
+      <w:r>
+        <w:rPr>
+          <w:i/>
+        </w:rPr>
+        <w:t>GAL4</w:t>
+      </w:r>
+      <w:r>
+        <w:t xml:space="preserve"> </w:t>
+      </w:r>
+      <w:r>
+        <w:t xml:space="preserve">and </w:t>
+      </w:r>
+      <w:r>
+        <w:rPr>
+          <w:i/>
+        </w:rPr>
+        <w:t>Mhc-GAL4</w:t>
+      </w:r>
+      <w:r>
+        <w:t xml:space="preserve"> </w:t>
+      </w:r>
+      <w:r>
+        <w:t>driver</w:t>
+      </w:r>
+      <w:r>
+        <w:t>s</w:t>
+      </w:r>
+      <w:r>
+        <w:t xml:space="preserve">, while </w:t>
+      </w:r>
+      <w:r>
+        <w:t>cardiac</w:t>
+      </w:r>
+      <w:r>
+        <w:t xml:space="preserve"> muscle was targeted using the </w:t>
+      </w:r>
+      <w:r>
+        <w:rPr>
+          <w:i/>
+        </w:rPr>
+        <w:t>Hand-</w:t>
+      </w:r>
+      <w:r>
+        <w:rPr>
+          <w:i/>
+        </w:rPr>
+        <w:t>GAL4</w:t>
+      </w:r>
+      <w:r>
+        <w:t xml:space="preserve"> drive</w:t>
+      </w:r>
+      <w:r>
+        <w:t>r.</w:t>
+      </w:r>
+      <w:r>
+        <w:t xml:space="preserve"> </w:t>
+      </w:r>
+      <w:r>
+        <w:t xml:space="preserve">  </w:t>
+      </w:r>
+      <w:r>
+        <w:t>To minimize potential off target effects, t</w:t>
+      </w:r>
+      <w:r>
+        <w:t xml:space="preserve">hree different shRNAs for each of the two </w:t>
+      </w:r>
+      <w:r>
+        <w:t>genes (</w:t>
+      </w:r>
+      <w:r>
+        <w:rPr>
+          <w:i/>
+        </w:rPr>
+        <w:t xml:space="preserve">Raptor </w:t>
+      </w:r>
+      <w:r>
+        <w:t>and</w:t>
+      </w:r>
+      <w:r>
+        <w:rPr>
+          <w:i/>
+        </w:rPr>
+        <w:t xml:space="preserve"> Tsc1</w:t>
+      </w:r>
+      <w:r>
+        <w:t>)</w:t>
+      </w:r>
+      <w:r>
+        <w:t xml:space="preserve"> were used. </w:t>
+      </w:r>
+    </w:p>
+    <w:p/>
+    <w:p>
+      <w:r>
+        <w:t xml:space="preserve">First, we crossed heterozygous, balanced </w:t>
+      </w:r>
+      <w:r>
+        <w:rPr>
+          <w:i/>
+        </w:rPr>
+        <w:t>24B</w:t>
+      </w:r>
+      <w:r>
+        <w:t>-</w:t>
+      </w:r>
+      <w:r>
+        <w:rPr>
+          <w:i/>
+        </w:rPr>
+        <w:t>GAL4</w:t>
+      </w:r>
+      <w:r>
+        <w:t xml:space="preserve"> flies with heterozygous, balanced </w:t>
+      </w:r>
+      <w:r>
+        <w:t>UAS-</w:t>
+      </w:r>
+      <w:r>
+        <w:t xml:space="preserve">shRNA </w:t>
+      </w:r>
+      <w:r>
+        <w:t>transgenic flies</w:t>
+      </w:r>
+      <w:r>
+        <w:t xml:space="preserve">. </w:t>
+      </w:r>
+      <w:r>
+        <w:t xml:space="preserve">The </w:t>
+      </w:r>
+      <w:r>
+        <w:t>flies</w:t>
+      </w:r>
+      <w:r>
+        <w:t xml:space="preserve"> expressing </w:t>
+      </w:r>
+      <w:r>
+        <w:t>both</w:t>
+      </w:r>
+      <w:r>
+        <w:t xml:space="preserve"> balancer chromosomes </w:t>
+      </w:r>
+      <w:r>
+        <w:t xml:space="preserve">had </w:t>
+      </w:r>
+      <w:r>
+        <w:t>decreased viability</w:t>
+      </w:r>
+      <w:r>
+        <w:t>,</w:t>
+      </w:r>
+      <w:r>
+        <w:t xml:space="preserve"> </w:t>
+      </w:r>
+      <w:r>
+        <w:t>and</w:t>
+      </w:r>
+      <w:r>
+        <w:t xml:space="preserve"> this genotype was excluded from the </w:t>
+      </w:r>
+      <w:r>
+        <w:t>analysis</w:t>
+      </w:r>
+      <w:r>
+        <w:t xml:space="preserve">.  </w:t>
+      </w:r>
+      <w:r>
+        <w:t xml:space="preserve">The </w:t>
+      </w:r>
+      <w:r>
+        <w:t>flies eclosed from</w:t>
+      </w:r>
+      <w:r>
+        <w:t xml:space="preserve"> crosses using the</w:t>
+      </w:r>
+      <w:r>
+        <w:t xml:space="preserve"> </w:t>
+      </w:r>
+      <w:r>
+        <w:rPr>
+          <w:i/>
+        </w:rPr>
+        <w:t>Hand-</w:t>
+      </w:r>
+      <w:r>
+        <w:rPr>
+          <w:i/>
+        </w:rPr>
+        <w:t>GAL4</w:t>
+      </w:r>
+      <w:r>
+        <w:t xml:space="preserve"> driver occurred in roughly equal ratios</w:t>
       </w:r>
       <w:r>
         <w:t xml:space="preserve"> (</w:t>
       </w:r>
-      <w:proofErr w:type="spellStart"/>
-      <w:r>
-        <w:t>Supplmentary</w:t>
-      </w:r>
-      <w:proofErr w:type="spellEnd"/>
-      <w:r>
-        <w:t xml:space="preserve"> Figure 1</w:t>
-      </w:r>
-      <w:r>
+      <w:commentRangeStart w:id="5"/>
+      <w:r>
+        <w:t>Figure</w:t>
+      </w:r>
+      <w:r>
+        <w:t xml:space="preserve"> </w:t>
+      </w:r>
+      <w:r>
+        <w:t>2</w:t>
+      </w:r>
+      <w:r>
+        <w:t>A</w:t>
+      </w:r>
+      <w:commentRangeEnd w:id="5"/>
+      <w:r>
+        <w:rPr>
+          <w:rStyle w:val="CommentReference"/>
+        </w:rPr>
+        <w:commentReference w:id="5"/>
+      </w:r>
+      <w:r>
+        <w:t>), indicating</w:t>
+      </w:r>
+      <w:r>
+        <w:t xml:space="preserve"> there is </w:t>
+      </w:r>
+      <w:r>
+        <w:t xml:space="preserve">no obvious </w:t>
+      </w:r>
+      <w:r>
+        <w:t xml:space="preserve">effect of manipulating dTORC1 with the cardiac </w:t>
+      </w:r>
+      <w:r>
+        <w:rPr>
+          <w:i/>
+        </w:rPr>
+        <w:t>GAL4</w:t>
+      </w:r>
+      <w:r>
+        <w:t xml:space="preserve"> driver</w:t>
+      </w:r>
+      <w:r>
+        <w:t>.</w:t>
+      </w:r>
+      <w:r>
+        <w:t xml:space="preserve"> Similarly,</w:t>
+      </w:r>
+      <w:r>
+        <w:t xml:space="preserve"> </w:t>
+      </w:r>
+      <w:r>
+        <w:rPr>
+          <w:i/>
+        </w:rPr>
+        <w:t>24B-</w:t>
+      </w:r>
+      <w:r>
+        <w:rPr>
+          <w:i/>
+        </w:rPr>
+        <w:t>GAL4</w:t>
+      </w:r>
+      <w:r>
+        <w:t xml:space="preserve"> driven</w:t>
+      </w:r>
+      <w:r>
+        <w:t xml:space="preserve"> expression of</w:t>
+      </w:r>
+      <w:r>
+        <w:t xml:space="preserve"> </w:t>
+      </w:r>
+      <w:r>
+        <w:rPr>
+          <w:i/>
+        </w:rPr>
+        <w:t>Tsc1</w:t>
+      </w:r>
+      <w:r>
+        <w:t xml:space="preserve"> shRNA had </w:t>
+      </w:r>
+      <w:r>
+        <w:t>no significant effect on birth rates</w:t>
+      </w:r>
+      <w:r>
+        <w:t>. However,</w:t>
+      </w:r>
+      <w:r>
+        <w:t xml:space="preserve"> </w:t>
+      </w:r>
+      <w:r>
+        <w:t xml:space="preserve">when the driver was </w:t>
+      </w:r>
+      <w:r>
+        <w:t>used to express</w:t>
+      </w:r>
+      <w:r>
+        <w:t xml:space="preserve"> </w:t>
+      </w:r>
+      <w:r>
+        <w:rPr>
+          <w:i/>
+        </w:rPr>
+        <w:t>Raptor</w:t>
+      </w:r>
+      <w:r>
+        <w:t xml:space="preserve"> shRNA, the progeny </w:t>
+      </w:r>
+      <w:r>
+        <w:t xml:space="preserve">exhibited </w:t>
+      </w:r>
+      <w:r>
+        <w:t xml:space="preserve">a </w:t>
+      </w:r>
+      <w:r>
+        <w:t xml:space="preserve">dramatic </w:t>
+      </w:r>
+      <w:r>
+        <w:t>decrease in</w:t>
+      </w:r>
+      <w:r>
+        <w:t xml:space="preserve"> </w:t>
+      </w:r>
+      <w:r>
+        <w:t>the number of eclosed flies (Figure 2B).</w:t>
+      </w:r>
+      <w:r>
+        <w:t xml:space="preserve"> </w:t>
+      </w:r>
+      <w:r>
+        <w:t>This</w:t>
+      </w:r>
+      <w:r>
+        <w:t xml:space="preserve"> indicat</w:t>
+      </w:r>
+      <w:r>
+        <w:t xml:space="preserve">es </w:t>
+      </w:r>
+      <w:r>
+        <w:t xml:space="preserve">that </w:t>
+      </w:r>
+      <w:r>
+        <w:rPr>
+          <w:i/>
+        </w:rPr>
+        <w:t>24B-</w:t>
+      </w:r>
+      <w:r>
+        <w:rPr>
+          <w:i/>
+        </w:rPr>
+        <w:t>GAL4</w:t>
+      </w:r>
+      <w:r>
+        <w:t xml:space="preserve"> driven expression of </w:t>
+      </w:r>
+      <w:r>
+        <w:rPr>
+          <w:i/>
+        </w:rPr>
+        <w:t>Raptor</w:t>
+      </w:r>
+      <w:r>
+        <w:t xml:space="preserve"> shRNA is lethal</w:t>
+      </w:r>
+      <w:r>
+        <w:t xml:space="preserve"> </w:t>
+      </w:r>
+      <w:r>
+        <w:t>at some point prior to</w:t>
+      </w:r>
+      <w:r>
+        <w:t xml:space="preserve"> eclosure</w:t>
+      </w:r>
+      <w:r>
+        <w:t>.</w:t>
+      </w:r>
+      <w:r>
+        <w:t xml:space="preserve"> </w:t>
+      </w:r>
+      <w:r>
+        <w:t xml:space="preserve"> Similarly, by using another muscle specific driver, </w:t>
+      </w:r>
+      <w:r>
+        <w:rPr>
+          <w:i/>
+        </w:rPr>
+        <w:t>C179-GAL4</w:t>
+      </w:r>
+      <w:r>
+        <w:t xml:space="preserve"> crossed to heterozygous UAS-shRNA/Tm6B flies we also observed reduced muscle-specific </w:t>
+      </w:r>
+      <w:r>
+        <w:rPr>
+          <w:i/>
+        </w:rPr>
+        <w:t>Raptor</w:t>
+      </w:r>
+      <w:r>
+        <w:t xml:space="preserve"> knockdown flies, although in this case some knockdown flies were able to eclose (Figure 2C).</w:t>
+      </w:r>
+      <w:r>
+        <w:t xml:space="preserve">  We examined this per gender, and with the exception of shRNA #2, in this case, males and female </w:t>
+      </w:r>
+      <w:r>
+        <w:rPr>
+          <w:i/>
+        </w:rPr>
+        <w:t>Raptor</w:t>
+      </w:r>
+      <w:r>
+        <w:t xml:space="preserve"> knockdown flies </w:t>
+      </w:r>
+      <w:r>
+        <w:t>were</w:t>
+      </w:r>
+      <w:r>
+        <w:t xml:space="preserve"> approximately equally reduced.</w:t>
+      </w:r>
+      <w:bookmarkStart w:id="6" w:name="_GoBack"/>
+      <w:bookmarkEnd w:id="6"/>
+      <w:r>
+        <w:t xml:space="preserve"> </w:t>
+      </w:r>
+    </w:p>
+    <w:p/>
+    <w:p>
+      <w:r>
+        <w:t>We</w:t>
+      </w:r>
+      <w:r>
+        <w:t xml:space="preserve"> attempt</w:t>
+      </w:r>
+      <w:r>
+        <w:t xml:space="preserve">ed </w:t>
+      </w:r>
+      <w:r>
+        <w:t xml:space="preserve">to </w:t>
+      </w:r>
+      <w:r>
+        <w:t>rescue the lethal</w:t>
+      </w:r>
+      <w:r>
+        <w:t>ity</w:t>
+      </w:r>
+      <w:r>
+        <w:t xml:space="preserve"> phenotype of </w:t>
+      </w:r>
+      <w:r>
+        <w:rPr>
+          <w:i/>
+        </w:rPr>
+        <w:t xml:space="preserve">Raptor </w:t>
+      </w:r>
+      <w:r>
+        <w:t>suppression in</w:t>
+      </w:r>
+      <w:r>
+        <w:t xml:space="preserve"> </w:t>
+      </w:r>
+      <w:r>
+        <w:t>skeletal muscle</w:t>
+      </w:r>
+      <w:r>
+        <w:t xml:space="preserve"> by repeating the </w:t>
+      </w:r>
+      <w:r>
+        <w:rPr>
+          <w:i/>
+        </w:rPr>
+        <w:t>24B-</w:t>
+      </w:r>
+      <w:r>
+        <w:rPr>
+          <w:i/>
+        </w:rPr>
+        <w:t>GAL4</w:t>
+      </w:r>
+      <w:r>
+        <w:rPr>
+          <w:i/>
+        </w:rPr>
+        <w:t xml:space="preserve"> </w:t>
+      </w:r>
+      <w:r>
+        <w:t xml:space="preserve">x </w:t>
+      </w:r>
+      <w:r>
+        <w:rPr>
+          <w:i/>
+        </w:rPr>
+        <w:t xml:space="preserve">Raptor </w:t>
+      </w:r>
+      <w:r>
+        <w:t xml:space="preserve">shRNA crosses in a colder environment. </w:t>
+      </w:r>
+      <w:r>
+        <w:t xml:space="preserve">Colder temperatures are </w:t>
+      </w:r>
+      <w:r>
+        <w:t>which</w:t>
+      </w:r>
+      <w:r>
+        <w:t xml:space="preserve"> </w:t>
+      </w:r>
+      <w:r>
+        <w:t>decrease</w:t>
+      </w:r>
+      <w:r>
+        <w:t>s</w:t>
+      </w:r>
+      <w:r>
+        <w:t xml:space="preserve"> </w:t>
+      </w:r>
+      <w:r>
+        <w:t>GAL4</w:t>
+      </w:r>
+      <w:r>
+        <w:t xml:space="preserve"> driver expression</w:t>
+      </w:r>
+      <w:r>
+        <w:t xml:space="preserve"> </w:t>
+      </w:r>
+      <w:r>
+        <w:fldChar w:fldCharType="begin" w:fldLock="1"/>
+      </w:r>
+      <w:r>
+        <w:instrText>ADDIN CSL_CITATION { "citationItems" : [ { "id" : "ITEM-1", "itemData" : { "DOI" : "10.1002/gene.10150", "author" : [ { "dropping-particle" : "", "family" : "Duffy", "given" : "Joseph B", "non-dropping-particle" : "", "parse-names" : false, "suffix" : "" } ], "id" : "ITEM-1", "issued" : { "date-parts" : [ [ "2002" ] ] }, "page" : "1-15", "title" : "GAL4 System in Drosophila : A Fly Geneticist \u2019 s Swiss Army Knife", "type" : "article-journal", "volume" : "15" }, "uris" : [ "http://www.mendeley.com/documents/?uuid=e9bcab79-e0c6-4020-a04b-a89d81f99d80" ] } ], "mendeley" : { "previouslyFormattedCitation" : "[7]" }, "properties" : { "noteIndex" : 0 }, "schema" : "https://github.com/citation-style-language/schema/raw/master/csl-citation.json" }</w:instrText>
+      </w:r>
+      <w:r>
+        <w:fldChar w:fldCharType="separate"/>
+      </w:r>
+      <w:r>
+        <w:rPr>
+          <w:noProof/>
+        </w:rPr>
+        <w:t>[7]</w:t>
+      </w:r>
+      <w:r>
+        <w:fldChar w:fldCharType="end"/>
+      </w:r>
+      <w:r>
+        <w:rPr>
+          <w:rFonts w:ascii="Cambria" w:hAnsi="Cambria"/>
+        </w:rPr>
+        <w:t xml:space="preserve">.  </w:t>
+      </w:r>
+      <w:r>
+        <w:rPr>
+          <w:rFonts w:ascii="Cambria" w:hAnsi="Cambria"/>
+        </w:rPr>
+        <w:t>This</w:t>
+      </w:r>
+      <w:r>
+        <w:rPr>
+          <w:rFonts w:ascii="Cambria" w:hAnsi="Cambria"/>
+        </w:rPr>
+        <w:t xml:space="preserve"> was </w:t>
+      </w:r>
+      <w:r>
+        <w:rPr>
+          <w:rFonts w:ascii="Cambria" w:hAnsi="Cambria"/>
+        </w:rPr>
+        <w:t>unable to rescue</w:t>
+      </w:r>
+      <w:r>
+        <w:rPr>
+          <w:rFonts w:ascii="Cambria" w:hAnsi="Cambria"/>
+        </w:rPr>
+        <w:t xml:space="preserve"> the lethality of the </w:t>
+      </w:r>
+      <w:r>
+        <w:rPr>
+          <w:rFonts w:ascii="Cambria" w:hAnsi="Cambria"/>
+          <w:i/>
+        </w:rPr>
+        <w:t>24</w:t>
+      </w:r>
+      <w:r>
+        <w:rPr>
+          <w:rFonts w:ascii="Cambria" w:hAnsi="Cambria"/>
+          <w:i/>
+        </w:rPr>
+        <w:t>B</w:t>
+      </w:r>
+      <w:r>
+        <w:rPr>
+          <w:rFonts w:ascii="Cambria" w:hAnsi="Cambria"/>
+        </w:rPr>
+        <w:t>-</w:t>
+      </w:r>
+      <w:r>
+        <w:rPr>
+          <w:rFonts w:ascii="Cambria" w:hAnsi="Cambria"/>
+          <w:i/>
+        </w:rPr>
+        <w:t>GAL4</w:t>
+      </w:r>
+      <w:r>
+        <w:rPr>
+          <w:rFonts w:ascii="Cambria" w:hAnsi="Cambria"/>
+          <w:i/>
+        </w:rPr>
+        <w:t>/</w:t>
+      </w:r>
+      <w:r>
+        <w:rPr>
+          <w:rFonts w:ascii="Cambria" w:hAnsi="Cambria"/>
+          <w:i/>
+        </w:rPr>
+        <w:t>Raptor</w:t>
+      </w:r>
+      <w:r>
+        <w:rPr>
+          <w:rFonts w:ascii="Cambria" w:hAnsi="Cambria"/>
+        </w:rPr>
+        <w:t xml:space="preserve"> shRNA</w:t>
+      </w:r>
+      <w:r>
+        <w:rPr>
+          <w:rFonts w:ascii="Cambria" w:hAnsi="Cambria"/>
+        </w:rPr>
+        <w:t xml:space="preserve"> </w:t>
+      </w:r>
+      <w:r>
+        <w:rPr>
+          <w:rFonts w:ascii="Cambria" w:hAnsi="Cambria"/>
+        </w:rPr>
+        <w:t>flies</w:t>
+      </w:r>
+      <w:r>
+        <w:rPr>
+          <w:rFonts w:ascii="Cambria" w:hAnsi="Cambria"/>
+        </w:rPr>
+        <w:t>, and t</w:t>
+      </w:r>
+      <w:r>
+        <w:rPr>
+          <w:rFonts w:ascii="Cambria" w:hAnsi="Cambria"/>
+        </w:rPr>
+        <w:t xml:space="preserve">he birth rates of the two </w:t>
+      </w:r>
+      <w:r>
+        <w:rPr>
+          <w:rFonts w:ascii="Cambria" w:hAnsi="Cambria"/>
+        </w:rPr>
+        <w:t xml:space="preserve">control </w:t>
+      </w:r>
+      <w:r>
+        <w:rPr>
+          <w:rFonts w:ascii="Cambria" w:hAnsi="Cambria"/>
+        </w:rPr>
+        <w:t xml:space="preserve">genotypes </w:t>
+      </w:r>
+      <w:r>
+        <w:rPr>
+          <w:rFonts w:ascii="Cambria" w:hAnsi="Cambria"/>
+        </w:rPr>
+        <w:t>were</w:t>
+      </w:r>
+      <w:r>
+        <w:rPr>
+          <w:rFonts w:ascii="Cambria" w:hAnsi="Cambria"/>
+        </w:rPr>
+        <w:t xml:space="preserve"> congruent with</w:t>
+      </w:r>
+      <w:r>
+        <w:rPr>
+          <w:rFonts w:ascii="Cambria" w:hAnsi="Cambria"/>
+        </w:rPr>
+        <w:t xml:space="preserve"> those produced at 25° C</w:t>
+      </w:r>
+      <w:r>
+        <w:rPr>
+          <w:rFonts w:ascii="Cambria" w:hAnsi="Cambria"/>
+        </w:rPr>
+        <w:t xml:space="preserve"> (</w:t>
+      </w:r>
+      <w:r>
+        <w:rPr>
+          <w:rFonts w:ascii="Cambria" w:hAnsi="Cambria"/>
+        </w:rPr>
+        <w:t>Supplementary Figure 2</w:t>
+      </w:r>
+      <w:r>
+        <w:rPr>
+          <w:rFonts w:ascii="Cambria" w:hAnsi="Cambria"/>
+        </w:rPr>
         <w:t>)</w:t>
       </w:r>
       <w:r>
+        <w:rPr>
+          <w:rFonts w:ascii="Cambria" w:hAnsi="Cambria"/>
+        </w:rPr>
         <w:t>.</w:t>
       </w:r>
       <w:r>
-        <w:t xml:space="preserve">  There was no obvious distinction between inhibition of </w:t>
-      </w:r>
-      <w:proofErr w:type="spellStart"/>
-      <w:r>
-        <w:t>pupal</w:t>
-      </w:r>
-      <w:proofErr w:type="spellEnd"/>
-      <w:r>
-        <w:t xml:space="preserve"> lethality and prevention of fly </w:t>
-      </w:r>
-      <w:proofErr w:type="spellStart"/>
-      <w:r>
-        <w:t>eclosure</w:t>
-      </w:r>
-      <w:proofErr w:type="spellEnd"/>
-      <w:r>
-        <w:t>.</w:t>
-      </w:r>
-      <w:r>
-        <w:t xml:space="preserve">  These data suggest that </w:t>
-      </w:r>
-      <w:proofErr w:type="spellStart"/>
-      <w:r>
-        <w:t>rapamycin</w:t>
-      </w:r>
-      <w:proofErr w:type="spellEnd"/>
-      <w:r>
-        <w:t xml:space="preserve"> inhibits fly development, similar to what has been observed in mice</w:t>
-      </w:r>
-      <w:r>
         <w:t xml:space="preserve"> </w:t>
       </w:r>
-      <w:r>
-        <w:fldChar w:fldCharType="begin" w:fldLock="1"/>
-      </w:r>
-      <w:r>
-        <w:instrText>ADDIN CSL_CITATION { "citationItems" : [ { "id" : "ITEM-1", "itemData" : { "DOI" : "10.1073/pnas.241184198", "ISSN" : "0027-8424", "PMID" : "11707573", "abstract" : "The FKBP-12-rapamycin associated protein (FRAP, also known as mTOR and RAFT-1) is a member of the phosphoinositide kinase related kinase family. FRAP has serine/threonine kinase activity and mediates the cellular response to mitogens through signaling to p70s6 kinase (p70(s6k)) and 4E-BP1, resulting in an increase in translation of subsets of cellular mRNAs. Translational up-regulation is blocked by inactivation of FRAP signaling by rapamycin, resulting in G(1) cell cycle arrest. Rapamycin is used as an immunosuppressant for kidney transplants and is currently under investigation as an antiproliferative agent in tumors because of its ability to block FRAP activity. Although the role of FRAP has been extensively studied in vitro, characterization of mammalian FRAP function in vivo has been limited to the immune system and tumor models. Here we report the identification of a loss-of-function mutation in the mouse FRAP gene, which illustrates a requirement for FRAP activity in embryonic development. Our studies also determined that rapamycin treatment of the early embryo results in a phenotype indistinguishable from the FRAP mutant, demonstrating that rapamycin has teratogenic activity.", "author" : [ { "dropping-particle" : "", "family" : "Hentges", "given" : "K E", "non-dropping-particle" : "", "parse-names" : false, "suffix" : "" }, { "dropping-particle" : "", "family" : "Sirry", "given" : "B", "non-dropping-particle" : "", "parse-names" : false, "suffix" : "" }, { "dropping-particle" : "", "family" : "Gingeras", "given" : "a C", "non-dropping-particle" : "", "parse-names" : false, "suffix" : "" }, { "dropping-particle" : "", "family" : "Sarbassov", "given" : "D", "non-dropping-particle" : "", "parse-names" : false, "suffix" : "" }, { "dropping-particle" : "", "family" : "Sonenberg", "given" : "N", "non-dropping-particle" : "", "parse-names" : false, "suffix" : "" }, { "dropping-particle" : "", "family" : "Sabatini", "given" : "D", "non-dropping-particle" : "", "parse-names" : false, "suffix" : "" }, { "dropping-particle" : "", "family" : "Peterson", "given" : "a S", "non-dropping-particle" : "", "parse-names" : false, "suffix" : "" } ], "container-title" : "Proceedings of the National Academy of Sciences of the United States of America", "id" : "ITEM-1", "issue" : "24", "issued" : { "date-parts" : [ [ "2001", "11", "20" ] ] }, "page" : "13796-801", "title" : "FRAP/mTOR is required for proliferation and patterning during embryonic development in the mouse.", "type" : "article-journal", "volume" : "98" }, "uris" : [ "http://www.mendeley.com/documents/?uuid=82b026c2-17e8-479d-81b5-c27dfb3925a7" ] } ], "mendeley" : { "previouslyFormattedCitation" : "[2]" }, "properties" : { "noteIndex" : 0 }, "schema" : "https://github.com/citation-style-language/schema/raw/master/csl-citation.json" }</w:instrText>
-      </w:r>
-      <w:r>
-        <w:fldChar w:fldCharType="separate"/>
-      </w:r>
-      <w:r>
-        <w:rPr>
-          <w:noProof/>
-        </w:rPr>
-        <w:t>[2]</w:t>
-      </w:r>
-      <w:r>
-        <w:fldChar w:fldCharType="end"/>
-      </w:r>
-      <w:r>
-        <w:t xml:space="preserve">.  It also supports studies showing that </w:t>
-      </w:r>
-      <w:r>
-        <w:t xml:space="preserve">whole animal </w:t>
-      </w:r>
-      <w:r>
-        <w:t xml:space="preserve">knockout of </w:t>
-      </w:r>
-      <w:r>
-        <w:rPr>
-          <w:i/>
-        </w:rPr>
-        <w:t>Raptor</w:t>
-      </w:r>
-      <w:r>
-        <w:t xml:space="preserve"> leads to developmental lethality in several model organisms </w:t>
-      </w:r>
-      <w:r>
-        <w:fldChar w:fldCharType="begin" w:fldLock="1"/>
-      </w:r>
-      <w:r>
-        <w:instrText>ADDIN CSL_CITATION { "citationItems" : [ { "id" : "ITEM-1", "itemData" : { "DOI" : "10.1242/dev.01255", "ISSN" : "0950-1991", "PMID" : "15253933", "abstract" : "The highly conserved target-of-rapamycin (TOR) protein kinases control cell growth in response to nutrients and growth factors. In mammals, TOR has been shown to interact with raptor to relay nutrient signals to downstream translation machinery. We report that in C. elegans, mutations in the genes encoding CeTOR and raptor result in dauer-like larval arrest, implying that CeTOR regulates dauer diapause. The daf-15 (raptor) and let-363 (CeTOR) mutants shift metabolism to accumulate fat, and raptor mutations extend adult life span. daf-15 transcription is regulated by DAF-16, a FOXO transcription factor that is in turn regulated by daf-2 insulin/IGF signaling. This is a new mechanism that regulates the TOR pathway. Thus, DAF-2 insulin/IGF signaling and nutrient signaling converge on DAF-15 (raptor) to regulate C. elegans larval development, metabolism and life span.", "author" : [ { "dropping-particle" : "", "family" : "Jia", "given" : "Kailiang", "non-dropping-particle" : "", "parse-names" : false, "suffix" : "" }, { "dropping-particle" : "", "family" : "Chen", "given" : "Di", "non-dropping-particle" : "", "parse-names" : false, "suffix" : "" }, { "dropping-particle" : "", "family" : "Riddle", "given" : "Donald L", "non-dropping-particle" : "", "parse-names" : false, "suffix" : "" } ], "container-title" : "Development (Cambridge, England)", "id" : "ITEM-1", "issue" : "16", "issued" : { "date-parts" : [ [ "2004", "8" ] ] }, "page" : "3897-906", "title" : "The TOR pathway interacts with the insulin signaling pathway to regulate C. elegans larval development, metabolism and life span.", "type" : "article-journal", "volume" : "131" }, "uris" : [ "http://www.mendeley.com/documents/?uuid=78e965eb-a40e-4b5c-b54c-af1e3ae39795" ] }, { "id" : "ITEM-2", "itemData" : { "ISBN" : "1534-5807", "author" : [ { "dropping-particle" : "", "family" : "Guertin", "given" : "David A", "non-dropping-particle" : "", "parse-names" : false, "suffix" : "" }, { "dropping-particle" : "", "family" : "Stevens", "given" : "Deanna M", "non-dropping-particle" : "", "parse-names" : false, "suffix" : "" }, { "dropping-particle" : "", "family" : "Thoreen", "given" : "Carson C", "non-dropping-particle" : "", "parse-names" : false, "suffix" : "" }, { "dropping-particle" : "", "family" : "Burds", "given" : "Aurora A", "non-dropping-particle" : "", "parse-names" : false, "suffix" : "" }, { "dropping-particle" : "", "family" : "Kalaany", "given" : "Nada Y", "non-dropping-particle" : "", "parse-names" : false, "suffix" : "" }, { "dropping-particle" : "", "family" : "Moffat", "given" : "Jason", "non-dropping-particle" : "", "parse-names" : false, "suffix" : "" }, { "dropping-particle" : "", "family" : "Brown", "given" : "Michael\u00a0S. S", "non-dropping-particle" : "", "parse-names" : false, "suffix" : "" }, { "dropping-particle" : "", "family" : "Fitzgerald", "given" : "Kevin J", "non-dropping-particle" : "", "parse-names" : false, "suffix" : "" }, { "dropping-particle" : "", "family" : "Sabatini", "given" : "David\u00a0M. M.", "non-dropping-particle" : "", "parse-names" : false, "suffix" : "" } ], "container-title" : "Developmental cell", "id" : "ITEM-2", "issue" : "6", "issued" : { "date-parts" : [ [ "2006" ] ] }, "note" : "From Duplicate 2 ( Ablation in mice of the mTORC components raptor, rictor, or mLST8 reveals that mTORC2 is required for signaling to Akt-FOXO and PKCalpha, but not S6K1 - Guertin, David A; Stevens, Deanna M; Thoreen, Carson C; Burds, Aurora A; Kalaany, Nada Y; Moffat, Jason; Brown, Michael S; Fitzgerald, Kevin J; Sabatini, David M. )\n\n\n\n", "page" : "859-871", "title" : "Ablation in mice of the mTORC components raptor, rictor, or mLST8 reveals that mTORC2 is required for signaling to Akt-FOXO and PKCalpha, but not S6K1", "type" : "article-journal", "volume" : "11" }, "uris" : [ "http://www.mendeley.com/documents/?uuid=6281135d-24bd-4cc4-a372-d401a71e712f" ] }, { "id" : "ITEM-3", "itemData" : { "DOI" : "10.1128/MCB.24.21.9508-9516.2004", "ISSN" : "0270-7306", "PMID" : "15485918", "abstract" : "The mammalian target of rapamycin (mTOR) is a key component of a signaling pathway which integrates inputs from nutrients and growth factors to regulate cell growth. Recent studies demonstrated that mice harboring an ethylnitrosourea-induced mutation in the gene encoding mTOR die at embryonic day 12.5 (E12.5). However, others have shown that the treatment of E4.5 blastocysts with rapamycin blocks trophoblast outgrowth, suggesting that the absence of mTOR should lead to embryonic lethality at an earlier stage. To resolve this discrepancy, we set out to disrupt the mTOR gene and analyze the outcome in both heterozygous and homozygous settings. Heterozygous mTOR (mTOR(+/-)) mice do not display any overt phenotype, although mouse embryonic fibroblasts derived from these mice show a 50% reduction in mTOR protein levels and phosphorylation of S6 kinase 1 T389, a site whose phosphorylation is directly mediated by mTOR. However, S6 phosphorylation, raptor levels, cell size, and cell cycle transit times are not diminished in these cells. In contrast to the situation in mTOR(+/-) mice, embryonic development of homozygous mTOR(-/-) mice appears to be arrested at E5.5; such embryos are severely runted and display an aberrant developmental phenotype. The ability of these embryos to implant corresponds to a limited level of trophoblast outgrowth in vitro, reflecting a maternal mRNA contribution, which has been shown to persist during preimplantation development. Moreover, mTOR(-/-) embryos display a lesion in inner cell mass proliferation, consistent with the inability to establish embryonic stem cells from mTOR(-/-) embryos.", "author" : [ { "dropping-particle" : "", "family" : "Gangloff", "given" : "Yann-ga\u00ebl", "non-dropping-particle" : "", "parse-names" : false, "suffix" : "" }, { "dropping-particle" : "", "family" : "Mueller", "given" : "Matthias", "non-dropping-particle" : "", "parse-names" : false, "suffix" : "" }, { "dropping-particle" : "", "family" : "Dann", "given" : "Stephen G", "non-dropping-particle" : "", "parse-names" : false, "suffix" : "" }, { "dropping-particle" : "", "family" : "Svoboda", "given" : "Petr", "non-dropping-particle" : "", "parse-names" : false, "suffix" : "" }, { "dropping-particle" : "", "family" : "Sticker", "given" : "Melanie", "non-dropping-particle" : "", "parse-names" : false, "suffix" : "" }, { "dropping-particle" : "", "family" : "Spetz", "given" : "Jean-francois", "non-dropping-particle" : "", "parse-names" : false, "suffix" : "" }, { "dropping-particle" : "", "family" : "Um", "given" : "Sung Hee", "non-dropping-particle" : "", "parse-names" : false, "suffix" : "" }, { "dropping-particle" : "", "family" : "Brown", "given" : "Eric J", "non-dropping-particle" : "", "parse-names" : false, "suffix" : "" }, { "dropping-particle" : "", "family" : "Cereghini", "given" : "Silvia", "non-dropping-particle" : "", "parse-names" : false, "suffix" : "" }, { "dropping-particle" : "", "family" : "Thomas", "given" : "George", "non-dropping-particle" : "", "parse-names" : false, "suffix" : "" }, { "dropping-particle" : "", "family" : "Kozma", "given" : "Sara C", "non-dropping-particle" : "", "parse-names" : false, "suffix" : "" } ], "container-title" : "Molecular and cellular biology", "id" : "ITEM-3", "issue" : "21", "issued" : { "date-parts" : [ [ "2004", "11" ] ] }, "page" : "9508-16", "title" : "Disruption of the mouse mTOR gene leads to early postimplantation lethality and prohibits embryonic stem cell development.", "type" : "article-journal", "volume" : "24" }, "uris" : [ "http://www.mendeley.com/documents/?uuid=93bc5714-7d15-477f-9ff1-e145cdd9ff68" ] }, { "id" : "ITEM-4", "itemData" : { "DOI" : "10.1128/MCB.24.15.6710-6718.2004", "ISSN" : "0270-7306", "PMID" : "15254238", "abstract" : "TOR is a serine-threonine kinase that was originally identified as a target of rapamycin in Saccharomyces cerevisiae and then found to be highly conserved among eukaryotes. In Drosophila melanogaster, inactivation of TOR or its substrate, S6 kinase, results in reduced cell size and embryonic lethality, indicating a critical role for the TOR pathway in cell growth control. However, the in vivo functions of mammalian TOR (mTOR) remain unclear. In this study, we disrupted the kinase domain of mouse mTOR by homologous recombination. While heterozygous mutant mice were normal and fertile, homozygous mutant embryos died shortly after implantation due to impaired cell proliferation in both embryonic and extraembryonic compartments. Homozygous blastocysts looked normal, but their inner cell mass and trophoblast failed to proliferate in vitro. Deletion of the C-terminal six amino acids of mTOR, which are essential for kinase activity, resulted in reduced cell size and proliferation arrest in embryonic stem cells. These data show that mTOR controls both cell size and proliferation in early mouse embryos and embryonic stem cells.", "author" : [ { "dropping-particle" : "", "family" : "Murakami", "given" : "Mirei", "non-dropping-particle" : "", "parse-names" : false, "suffix" : "" }, { "dropping-particle" : "", "family" : "Ichisaka", "given" : "Tomoko", "non-dropping-particle" : "", "parse-names" : false, "suffix" : "" }, { "dropping-particle" : "", "family" : "Maeda", "given" : "Mitsuyo", "non-dropping-particle" : "", "parse-names" : false, "suffix" : "" }, { "dropping-particle" : "", "family" : "Oshiro", "given" : "Noriko", "non-dropping-particle" : "", "parse-names" : false, "suffix" : "" }, { "dropping-particle" : "", "family" : "Hara", "given" : "Kenta", "non-dropping-particle" : "", "parse-names" : false, "suffix" : "" }, { "dropping-particle" : "", "family" : "Edenhofer", "given" : "Frank", "non-dropping-particle" : "", "parse-names" : false, "suffix" : "" }, { "dropping-particle" : "", "family" : "Kiyama", "given" : "Hiroshi", "non-dropping-particle" : "", "parse-names" : false, "suffix" : "" }, { "dropping-particle" : "", "family" : "Yonezawa", "given" : "Kazuyoshi", "non-dropping-particle" : "", "parse-names" : false, "suffix" : "" }, { "dropping-particle" : "", "family" : "Yamanaka", "given" : "Shinya", "non-dropping-particle" : "", "parse-names" : false, "suffix" : "" } ], "container-title" : "Molecular and cellular biology", "id" : "ITEM-4", "issue" : "15", "issued" : { "date-parts" : [ [ "2004", "8" ] ] }, "page" : "6710-8", "title" : "mTOR is essential for growth and proliferation in early mouse embryos and embryonic stem cells.", "type" : "article-journal", "volume" : "24" }, "uris" : [ "http://www.mendeley.com/documents/?uuid=d6eac077-3d76-4b58-b12b-b45c838ff0c9" ] } ], "mendeley" : { "previouslyFormattedCitation" : "[3\u20136]" }, "properties" : { "noteIndex" : 0 }, "schema" : "https://github.com/citation-style-language/schema/raw/master/csl-citation.json" }</w:instrText>
-      </w:r>
-      <w:r>
-        <w:fldChar w:fldCharType="separate"/>
-      </w:r>
-      <w:r>
-        <w:rPr>
-          <w:noProof/>
-        </w:rPr>
-        <w:t>[3–6]</w:t>
-      </w:r>
-      <w:r>
-        <w:fldChar w:fldCharType="end"/>
-      </w:r>
-      <w:r>
-        <w:t>.</w:t>
-      </w:r>
     </w:p>
     <w:p/>
     <w:p>
-      <w:r>
-        <w:t xml:space="preserve">To look specifically at the role of dTORC1 in muscle, </w:t>
-      </w:r>
-      <w:r>
-        <w:t xml:space="preserve">we knocked out either </w:t>
-      </w:r>
-      <w:r>
-        <w:rPr>
-          <w:i/>
-        </w:rPr>
-        <w:t>Tsc1</w:t>
-      </w:r>
-      <w:r>
-        <w:t xml:space="preserve"> or </w:t>
-      </w:r>
-      <w:r>
-        <w:rPr>
-          <w:i/>
-        </w:rPr>
-        <w:t>Raptor</w:t>
-      </w:r>
-      <w:r>
-        <w:t xml:space="preserve"> to generate constitutive gain and loss of function alleles in fly muscles using the </w:t>
+      <w:pPr>
+        <w:rPr>
+          <w:rFonts w:ascii="Cambria" w:hAnsi="Cambria"/>
+        </w:rPr>
+      </w:pPr>
+      <w:r>
+        <w:t xml:space="preserve">To test </w:t>
+      </w:r>
+      <w:r>
+        <w:t>a</w:t>
+      </w:r>
+      <w:r>
+        <w:t xml:space="preserve">lternative skeletal muscle </w:t>
       </w:r>
       <w:r>
         <w:rPr>
@@ -814,962 +1509,75 @@
         <w:t>GAL4</w:t>
       </w:r>
       <w:r>
-        <w:t>-UAS system</w:t>
-      </w:r>
-      <w:r>
+        <w:t xml:space="preserve"> drivers </w:t>
+      </w:r>
+      <w:r>
+        <w:t>w</w:t>
+      </w:r>
+      <w:r>
+        <w:t xml:space="preserve">e </w:t>
+      </w:r>
+      <w:r>
+        <w:t xml:space="preserve">next </w:t>
+      </w:r>
+      <w:r>
+        <w:t xml:space="preserve">used </w:t>
+      </w:r>
+      <w:r>
+        <w:rPr>
+          <w:i/>
+        </w:rPr>
+        <w:t>C179-</w:t>
+      </w:r>
+      <w:r>
+        <w:rPr>
+          <w:i/>
+        </w:rPr>
+        <w:t>GAL4</w:t>
+      </w:r>
+      <w:r>
+        <w:rPr>
+          <w:i/>
+        </w:rPr>
         <w:t xml:space="preserve"> </w:t>
       </w:r>
       <w:r>
-        <w:fldChar w:fldCharType="begin" w:fldLock="1"/>
-      </w:r>
-      <w:r>
-        <w:instrText>ADDIN CSL_CITATION { "citationItems" : [ { "id" : "ITEM-1", "itemData" : { "DOI" : "10.1002/gene.10150", "author" : [ { "dropping-particle" : "", "family" : "Duffy", "given" : "Joseph B", "non-dropping-particle" : "", "parse-names" : false, "suffix" : "" } ], "id" : "ITEM-1", "issued" : { "date-parts" : [ [ "2002" ] ] }, "page" : "1-15", "title" : "GAL4 System in Drosophila : A Fly Geneticist \u2019 s Swiss Army Knife", "type" : "article-journal", "volume" : "15" }, "uris" : [ "http://www.mendeley.com/documents/?uuid=e9bcab79-e0c6-4020-a04b-a89d81f99d80" ] } ], "mendeley" : { "previouslyFormattedCitation" : "[7]" }, "properties" : { "noteIndex" : 0 }, "schema" : "https://github.com/citation-style-language/schema/raw/master/csl-citation.json" }</w:instrText>
-      </w:r>
-      <w:r>
-        <w:fldChar w:fldCharType="separate"/>
-      </w:r>
-      <w:r>
-        <w:rPr>
-          <w:noProof/>
-        </w:rPr>
-        <w:t>[7]</w:t>
-      </w:r>
-      <w:r>
-        <w:fldChar w:fldCharType="end"/>
+        <w:t xml:space="preserve">driver and </w:t>
+      </w:r>
+      <w:r>
+        <w:rPr>
+          <w:i/>
+        </w:rPr>
+        <w:t>Mef-</w:t>
+      </w:r>
+      <w:r>
+        <w:rPr>
+          <w:i/>
+        </w:rPr>
+        <w:t>GAL4</w:t>
+      </w:r>
+      <w:r>
+        <w:t xml:space="preserve"> driver </w:t>
+      </w:r>
+      <w:r>
+        <w:t xml:space="preserve">and repeated these studies.  In these experiments, we crossed flies which were homozygous for the driver with flies that were homozygous for the </w:t>
+      </w:r>
+      <w:r>
+        <w:t>UAS-</w:t>
+      </w:r>
+      <w:r>
+        <w:t>shRNA</w:t>
+      </w:r>
+      <w:r>
+        <w:t xml:space="preserve"> transgene</w:t>
+      </w:r>
+      <w:r>
+        <w:t>.  As a control, we used a fly line that was identical to the TRiP fly lines, but did not have a shRNA inserted</w:t>
       </w:r>
       <w:r>
         <w:t xml:space="preserve">. </w:t>
       </w:r>
-      <w:r>
-        <w:t>We used</w:t>
-      </w:r>
-      <w:r>
-        <w:t xml:space="preserve"> several</w:t>
-      </w:r>
-      <w:r>
-        <w:t xml:space="preserve"> </w:t>
-      </w:r>
-      <w:r>
-        <w:rPr>
-          <w:i/>
-        </w:rPr>
-        <w:t>GAL4</w:t>
-      </w:r>
-      <w:r>
-        <w:rPr>
-          <w:i/>
-        </w:rPr>
-        <w:t xml:space="preserve"> </w:t>
-      </w:r>
-      <w:r>
-        <w:t xml:space="preserve">drivers that cause expression of the UAS driven </w:t>
-      </w:r>
-      <w:proofErr w:type="spellStart"/>
-      <w:r>
-        <w:t>shRNA</w:t>
-      </w:r>
-      <w:proofErr w:type="spellEnd"/>
-      <w:r>
-        <w:t xml:space="preserve"> cassettes in both </w:t>
-      </w:r>
-      <w:r>
-        <w:t xml:space="preserve">skeletal muscle </w:t>
-      </w:r>
-      <w:r>
-        <w:t xml:space="preserve">and </w:t>
-      </w:r>
-      <w:r>
-        <w:t xml:space="preserve">cardiac muscle. </w:t>
-      </w:r>
-      <w:r>
-        <w:t xml:space="preserve">Skeletal muscle was targeted through the use of </w:t>
-      </w:r>
-      <w:r>
-        <w:rPr>
-          <w:i/>
-        </w:rPr>
-        <w:t>24B-</w:t>
-      </w:r>
-      <w:r>
-        <w:rPr>
-          <w:i/>
-        </w:rPr>
-        <w:t>GAL4</w:t>
-      </w:r>
-      <w:r>
-        <w:rPr>
-          <w:i/>
-        </w:rPr>
-        <w:t>, C179-</w:t>
-      </w:r>
-      <w:r>
-        <w:rPr>
-          <w:i/>
-        </w:rPr>
-        <w:t>GAL4</w:t>
-      </w:r>
-      <w:r>
-        <w:rPr>
-          <w:i/>
-        </w:rPr>
-        <w:t>,</w:t>
-      </w:r>
-      <w:r>
-        <w:t xml:space="preserve"> </w:t>
-      </w:r>
-      <w:r>
-        <w:rPr>
-          <w:i/>
-        </w:rPr>
-        <w:t>Mef-</w:t>
-      </w:r>
-      <w:r>
-        <w:rPr>
-          <w:i/>
-        </w:rPr>
-        <w:t>GAL4</w:t>
-      </w:r>
-      <w:r>
-        <w:t xml:space="preserve"> </w:t>
-      </w:r>
-      <w:r>
-        <w:t xml:space="preserve">and </w:t>
-      </w:r>
-      <w:r>
-        <w:rPr>
-          <w:i/>
-        </w:rPr>
-        <w:t>Mhc-GAL4</w:t>
-      </w:r>
-      <w:r>
-        <w:t xml:space="preserve"> </w:t>
-      </w:r>
-      <w:r>
-        <w:t>driver</w:t>
-      </w:r>
-      <w:r>
-        <w:t>s</w:t>
-      </w:r>
-      <w:r>
-        <w:t xml:space="preserve">, while </w:t>
-      </w:r>
-      <w:r>
-        <w:t>cardiac</w:t>
-      </w:r>
-      <w:r>
-        <w:t xml:space="preserve"> muscle was targeted using the </w:t>
-      </w:r>
-      <w:r>
-        <w:rPr>
-          <w:i/>
-        </w:rPr>
-        <w:t>Hand-</w:t>
-      </w:r>
-      <w:r>
-        <w:rPr>
-          <w:i/>
-        </w:rPr>
-        <w:t>GAL4</w:t>
-      </w:r>
-      <w:r>
-        <w:t xml:space="preserve"> drive</w:t>
-      </w:r>
-      <w:r>
-        <w:t>r.</w:t>
-      </w:r>
-      <w:r>
-        <w:t xml:space="preserve"> </w:t>
-      </w:r>
-      <w:r>
-        <w:t xml:space="preserve">  </w:t>
-      </w:r>
-      <w:r>
-        <w:t>To minimize potential off target effects, t</w:t>
-      </w:r>
-      <w:r>
-        <w:t xml:space="preserve">hree different </w:t>
-      </w:r>
-      <w:proofErr w:type="spellStart"/>
-      <w:r>
-        <w:t>shRNAs</w:t>
-      </w:r>
-      <w:proofErr w:type="spellEnd"/>
-      <w:r>
-        <w:t xml:space="preserve"> for each of the two </w:t>
-      </w:r>
-      <w:r>
-        <w:t>genes (</w:t>
-      </w:r>
-      <w:r>
-        <w:rPr>
-          <w:i/>
-        </w:rPr>
-        <w:t xml:space="preserve">Raptor </w:t>
-      </w:r>
-      <w:r>
-        <w:t>and</w:t>
-      </w:r>
-      <w:r>
-        <w:rPr>
-          <w:i/>
-        </w:rPr>
-        <w:t xml:space="preserve"> Tsc1</w:t>
-      </w:r>
-      <w:r>
-        <w:t>)</w:t>
-      </w:r>
-      <w:r>
-        <w:t xml:space="preserve"> were used. </w:t>
-      </w:r>
-    </w:p>
-    <w:p/>
-    <w:p>
-      <w:r>
-        <w:t xml:space="preserve">First, we crossed heterozygous, balanced </w:t>
-      </w:r>
-      <w:r>
-        <w:rPr>
-          <w:i/>
-        </w:rPr>
-        <w:t>24B</w:t>
-      </w:r>
-      <w:r>
-        <w:t>-</w:t>
-      </w:r>
-      <w:r>
-        <w:rPr>
-          <w:i/>
-        </w:rPr>
-        <w:t>GAL4</w:t>
-      </w:r>
-      <w:r>
-        <w:t xml:space="preserve"> flies with heterozygous, balanced </w:t>
-      </w:r>
-      <w:r>
-        <w:t>UAS-</w:t>
-      </w:r>
-      <w:proofErr w:type="spellStart"/>
-      <w:r>
-        <w:t>shRNA</w:t>
-      </w:r>
-      <w:proofErr w:type="spellEnd"/>
-      <w:r>
-        <w:t xml:space="preserve"> </w:t>
-      </w:r>
-      <w:r>
-        <w:t>transgenic flies</w:t>
-      </w:r>
-      <w:r>
-        <w:t xml:space="preserve">. </w:t>
-      </w:r>
-      <w:r>
-        <w:t xml:space="preserve">The </w:t>
-      </w:r>
-      <w:r>
-        <w:t>flies</w:t>
-      </w:r>
-      <w:r>
-        <w:t xml:space="preserve"> expressing </w:t>
-      </w:r>
-      <w:r>
-        <w:t>both</w:t>
-      </w:r>
-      <w:r>
-        <w:t xml:space="preserve"> balancer chromosomes </w:t>
-      </w:r>
-      <w:r>
-        <w:t xml:space="preserve">had </w:t>
-      </w:r>
-      <w:r>
-        <w:t>decreased viability</w:t>
-      </w:r>
-      <w:r>
-        <w:t>,</w:t>
-      </w:r>
-      <w:r>
-        <w:t xml:space="preserve"> </w:t>
-      </w:r>
-      <w:r>
-        <w:t>and</w:t>
-      </w:r>
-      <w:r>
-        <w:t xml:space="preserve"> this genotype was excluded from the </w:t>
-      </w:r>
-      <w:r>
-        <w:t>analysis</w:t>
-      </w:r>
-      <w:r>
-        <w:t xml:space="preserve">.  </w:t>
-      </w:r>
-      <w:r>
-        <w:t xml:space="preserve">The </w:t>
-      </w:r>
-      <w:proofErr w:type="gramStart"/>
-      <w:r>
-        <w:t>flies</w:t>
-      </w:r>
-      <w:proofErr w:type="gramEnd"/>
-      <w:r>
-        <w:t xml:space="preserve"> </w:t>
-      </w:r>
-      <w:proofErr w:type="spellStart"/>
-      <w:r>
-        <w:t>eclosed</w:t>
-      </w:r>
-      <w:proofErr w:type="spellEnd"/>
-      <w:r>
-        <w:t xml:space="preserve"> from</w:t>
-      </w:r>
-      <w:r>
-        <w:t xml:space="preserve"> crosses using the</w:t>
-      </w:r>
-      <w:r>
-        <w:t xml:space="preserve"> </w:t>
-      </w:r>
-      <w:r>
-        <w:rPr>
-          <w:i/>
-        </w:rPr>
-        <w:t>Hand-</w:t>
-      </w:r>
-      <w:r>
-        <w:rPr>
-          <w:i/>
-        </w:rPr>
-        <w:t>GAL4</w:t>
-      </w:r>
-      <w:r>
-        <w:t xml:space="preserve"> driver occurred in roughly equal ratios</w:t>
-      </w:r>
-      <w:r>
-        <w:t xml:space="preserve"> (</w:t>
-      </w:r>
-      <w:r>
-        <w:t>Figure</w:t>
-      </w:r>
-      <w:r>
-        <w:t xml:space="preserve"> </w:t>
-      </w:r>
-      <w:r>
-        <w:t>2</w:t>
-      </w:r>
-      <w:r>
-        <w:t>A</w:t>
-      </w:r>
-      <w:r>
-        <w:t>), indicating</w:t>
-      </w:r>
-      <w:r>
-        <w:t xml:space="preserve"> there is </w:t>
-      </w:r>
-      <w:r>
-        <w:t xml:space="preserve">no obvious </w:t>
-      </w:r>
-      <w:r>
-        <w:t xml:space="preserve">effect of manipulating dTORC1 with the cardiac </w:t>
-      </w:r>
-      <w:r>
-        <w:rPr>
-          <w:i/>
-        </w:rPr>
-        <w:t>GAL4</w:t>
-      </w:r>
-      <w:r>
-        <w:t xml:space="preserve"> driver</w:t>
-      </w:r>
-      <w:r>
-        <w:t>.</w:t>
-      </w:r>
-      <w:r>
-        <w:t xml:space="preserve"> Similarly,</w:t>
-      </w:r>
-      <w:r>
-        <w:t xml:space="preserve"> </w:t>
-      </w:r>
-      <w:r>
-        <w:rPr>
-          <w:i/>
-        </w:rPr>
-        <w:t>24B-</w:t>
-      </w:r>
-      <w:r>
-        <w:rPr>
-          <w:i/>
-        </w:rPr>
-        <w:t>GAL4</w:t>
-      </w:r>
-      <w:r>
-        <w:t xml:space="preserve"> driven</w:t>
-      </w:r>
-      <w:r>
-        <w:t xml:space="preserve"> expression of</w:t>
-      </w:r>
-      <w:r>
-        <w:t xml:space="preserve"> </w:t>
-      </w:r>
-      <w:r>
-        <w:rPr>
-          <w:i/>
-        </w:rPr>
-        <w:t>Tsc1</w:t>
-      </w:r>
-      <w:r>
-        <w:t xml:space="preserve"> </w:t>
-      </w:r>
-      <w:proofErr w:type="spellStart"/>
-      <w:r>
-        <w:t>shRNA</w:t>
-      </w:r>
-      <w:proofErr w:type="spellEnd"/>
-      <w:r>
-        <w:t xml:space="preserve"> had </w:t>
-      </w:r>
-      <w:r>
-        <w:t>no significant effect on birth rates</w:t>
-      </w:r>
-      <w:r>
-        <w:t>. However,</w:t>
-      </w:r>
-      <w:r>
-        <w:t xml:space="preserve"> </w:t>
-      </w:r>
-      <w:r>
-        <w:t xml:space="preserve">when the driver was </w:t>
-      </w:r>
-      <w:r>
-        <w:t>used to express</w:t>
-      </w:r>
-      <w:r>
-        <w:t xml:space="preserve"> </w:t>
-      </w:r>
-      <w:r>
-        <w:rPr>
-          <w:i/>
-        </w:rPr>
-        <w:t>Raptor</w:t>
-      </w:r>
-      <w:r>
-        <w:t xml:space="preserve"> </w:t>
-      </w:r>
-      <w:proofErr w:type="spellStart"/>
-      <w:r>
-        <w:t>shRNA</w:t>
-      </w:r>
-      <w:proofErr w:type="spellEnd"/>
-      <w:r>
-        <w:t xml:space="preserve">, the progeny </w:t>
-      </w:r>
-      <w:r>
-        <w:t xml:space="preserve">exhibited </w:t>
-      </w:r>
-      <w:r>
-        <w:t xml:space="preserve">a </w:t>
-      </w:r>
-      <w:r>
-        <w:t xml:space="preserve">dramatic </w:t>
-      </w:r>
-      <w:r>
-        <w:t>decrease in</w:t>
-      </w:r>
-      <w:r>
-        <w:t xml:space="preserve"> </w:t>
-      </w:r>
-      <w:r>
-        <w:t xml:space="preserve">the number of </w:t>
-      </w:r>
-      <w:proofErr w:type="spellStart"/>
-      <w:r>
-        <w:t>eclosed</w:t>
-      </w:r>
-      <w:proofErr w:type="spellEnd"/>
-      <w:r>
-        <w:t xml:space="preserve"> flies (Figure 2B).</w:t>
-      </w:r>
-      <w:r>
-        <w:t xml:space="preserve"> </w:t>
-      </w:r>
-      <w:r>
-        <w:t>This</w:t>
-      </w:r>
-      <w:r>
-        <w:t xml:space="preserve"> indicat</w:t>
-      </w:r>
-      <w:r>
-        <w:t xml:space="preserve">es </w:t>
-      </w:r>
-      <w:r>
-        <w:t xml:space="preserve">that </w:t>
-      </w:r>
-      <w:r>
-        <w:rPr>
-          <w:i/>
-        </w:rPr>
-        <w:t>24B-</w:t>
-      </w:r>
-      <w:r>
-        <w:rPr>
-          <w:i/>
-        </w:rPr>
-        <w:t>GAL4</w:t>
-      </w:r>
-      <w:r>
-        <w:t xml:space="preserve"> driven expression of </w:t>
-      </w:r>
-      <w:r>
-        <w:rPr>
-          <w:i/>
-        </w:rPr>
-        <w:t>Raptor</w:t>
-      </w:r>
-      <w:r>
-        <w:t xml:space="preserve"> </w:t>
-      </w:r>
-      <w:proofErr w:type="spellStart"/>
-      <w:r>
-        <w:t>shRNA</w:t>
-      </w:r>
-      <w:proofErr w:type="spellEnd"/>
-      <w:r>
-        <w:t xml:space="preserve"> is lethal</w:t>
-      </w:r>
-      <w:r>
-        <w:t xml:space="preserve"> </w:t>
-      </w:r>
-      <w:r>
-        <w:t>at some point prior to</w:t>
-      </w:r>
-      <w:r>
-        <w:t xml:space="preserve"> </w:t>
-      </w:r>
-      <w:proofErr w:type="spellStart"/>
-      <w:r>
-        <w:t>eclosure</w:t>
-      </w:r>
-      <w:proofErr w:type="spellEnd"/>
-      <w:r>
-        <w:t>.</w:t>
-      </w:r>
-      <w:r>
-        <w:t xml:space="preserve"> </w:t>
-      </w:r>
-    </w:p>
-    <w:p/>
-    <w:p>
-      <w:r>
-        <w:t>We</w:t>
-      </w:r>
-      <w:r>
-        <w:t xml:space="preserve"> attempt</w:t>
-      </w:r>
-      <w:r>
-        <w:t xml:space="preserve">ed </w:t>
-      </w:r>
-      <w:r>
-        <w:t xml:space="preserve">to </w:t>
-      </w:r>
-      <w:r>
-        <w:t>rescue the lethal</w:t>
-      </w:r>
-      <w:r>
-        <w:t>ity</w:t>
-      </w:r>
-      <w:r>
-        <w:t xml:space="preserve"> phenotype of </w:t>
-      </w:r>
-      <w:r>
-        <w:rPr>
-          <w:i/>
-        </w:rPr>
-        <w:t xml:space="preserve">Raptor </w:t>
-      </w:r>
-      <w:r>
-        <w:t>suppression in</w:t>
-      </w:r>
-      <w:r>
-        <w:t xml:space="preserve"> </w:t>
-      </w:r>
-      <w:r>
-        <w:t>skeletal muscle</w:t>
-      </w:r>
-      <w:r>
-        <w:t xml:space="preserve"> by repeating the </w:t>
-      </w:r>
-      <w:r>
-        <w:rPr>
-          <w:i/>
-        </w:rPr>
-        <w:t>24B-</w:t>
-      </w:r>
-      <w:r>
-        <w:rPr>
-          <w:i/>
-        </w:rPr>
-        <w:t>GAL4</w:t>
-      </w:r>
-      <w:r>
-        <w:rPr>
-          <w:i/>
-        </w:rPr>
-        <w:t xml:space="preserve"> </w:t>
-      </w:r>
-      <w:r>
-        <w:t xml:space="preserve">x </w:t>
-      </w:r>
-      <w:r>
-        <w:rPr>
-          <w:i/>
-        </w:rPr>
-        <w:t xml:space="preserve">Raptor </w:t>
-      </w:r>
-      <w:proofErr w:type="spellStart"/>
-      <w:r>
-        <w:t>shRNA</w:t>
-      </w:r>
-      <w:proofErr w:type="spellEnd"/>
-      <w:r>
-        <w:t xml:space="preserve"> crosses in a colder environment. </w:t>
-      </w:r>
-      <w:r>
-        <w:t xml:space="preserve">Colder temperatures are </w:t>
-      </w:r>
-      <w:r>
-        <w:t>which</w:t>
-      </w:r>
-      <w:r>
-        <w:t xml:space="preserve"> </w:t>
-      </w:r>
-      <w:r>
-        <w:t>decrease</w:t>
-      </w:r>
-      <w:r>
-        <w:t>s</w:t>
-      </w:r>
-      <w:r>
-        <w:t xml:space="preserve"> </w:t>
-      </w:r>
-      <w:r>
-        <w:t>GAL4</w:t>
-      </w:r>
-      <w:r>
-        <w:t xml:space="preserve"> driver expression</w:t>
-      </w:r>
-      <w:r>
-        <w:t xml:space="preserve"> </w:t>
-      </w:r>
-      <w:r>
-        <w:fldChar w:fldCharType="begin" w:fldLock="1"/>
-      </w:r>
-      <w:r>
-        <w:instrText>ADDIN CSL_CITATION { "citationItems" : [ { "id" : "ITEM-1", "itemData" : { "DOI" : "10.1002/gene.10150", "author" : [ { "dropping-particle" : "", "family" : "Duffy", "given" : "Joseph B", "non-dropping-particle" : "", "parse-names" : false, "suffix" : "" } ], "id" : "ITEM-1", "issued" : { "date-parts" : [ [ "2002" ] ] }, "page" : "1-15", "title" : "GAL4 System in Drosophila : A Fly Geneticist \u2019 s Swiss Army Knife", "type" : "article-journal", "volume" : "15" }, "uris" : [ "http://www.mendeley.com/documents/?uuid=e9bcab79-e0c6-4020-a04b-a89d81f99d80" ] } ], "mendeley" : { "previouslyFormattedCitation" : "[7]" }, "properties" : { "noteIndex" : 0 }, "schema" : "https://github.com/citation-style-language/schema/raw/master/csl-citation.json" }</w:instrText>
-      </w:r>
-      <w:r>
-        <w:fldChar w:fldCharType="separate"/>
-      </w:r>
-      <w:r>
-        <w:rPr>
-          <w:noProof/>
-        </w:rPr>
-        <w:t>[7]</w:t>
-      </w:r>
-      <w:r>
-        <w:fldChar w:fldCharType="end"/>
-      </w:r>
-      <w:r>
-        <w:rPr>
-          <w:rFonts w:ascii="Cambria" w:hAnsi="Cambria"/>
-        </w:rPr>
-        <w:t xml:space="preserve">.  </w:t>
-      </w:r>
-      <w:r>
-        <w:rPr>
-          <w:rFonts w:ascii="Cambria" w:hAnsi="Cambria"/>
-        </w:rPr>
-        <w:t>This</w:t>
-      </w:r>
-      <w:r>
-        <w:rPr>
-          <w:rFonts w:ascii="Cambria" w:hAnsi="Cambria"/>
-        </w:rPr>
-        <w:t xml:space="preserve"> was </w:t>
-      </w:r>
-      <w:r>
-        <w:rPr>
-          <w:rFonts w:ascii="Cambria" w:hAnsi="Cambria"/>
-        </w:rPr>
-        <w:t>unable to rescue</w:t>
-      </w:r>
-      <w:r>
-        <w:rPr>
-          <w:rFonts w:ascii="Cambria" w:hAnsi="Cambria"/>
-        </w:rPr>
-        <w:t xml:space="preserve"> the lethality of the </w:t>
-      </w:r>
-      <w:r>
-        <w:rPr>
-          <w:rFonts w:ascii="Cambria" w:hAnsi="Cambria"/>
-          <w:i/>
-        </w:rPr>
-        <w:t>24</w:t>
-      </w:r>
-      <w:r>
-        <w:rPr>
-          <w:rFonts w:ascii="Cambria" w:hAnsi="Cambria"/>
-          <w:i/>
-        </w:rPr>
-        <w:t>B</w:t>
-      </w:r>
-      <w:r>
-        <w:rPr>
-          <w:rFonts w:ascii="Cambria" w:hAnsi="Cambria"/>
-        </w:rPr>
-        <w:t>-</w:t>
-      </w:r>
-      <w:r>
-        <w:rPr>
-          <w:rFonts w:ascii="Cambria" w:hAnsi="Cambria"/>
-          <w:i/>
-        </w:rPr>
-        <w:t>GAL4</w:t>
-      </w:r>
-      <w:r>
-        <w:rPr>
-          <w:rFonts w:ascii="Cambria" w:hAnsi="Cambria"/>
-          <w:i/>
-        </w:rPr>
-        <w:t>/</w:t>
-      </w:r>
-      <w:r>
-        <w:rPr>
-          <w:rFonts w:ascii="Cambria" w:hAnsi="Cambria"/>
-          <w:i/>
-        </w:rPr>
-        <w:t>Raptor</w:t>
-      </w:r>
-      <w:r>
-        <w:rPr>
-          <w:rFonts w:ascii="Cambria" w:hAnsi="Cambria"/>
-        </w:rPr>
-        <w:t xml:space="preserve"> </w:t>
-      </w:r>
-      <w:proofErr w:type="spellStart"/>
-      <w:r>
-        <w:rPr>
-          <w:rFonts w:ascii="Cambria" w:hAnsi="Cambria"/>
-        </w:rPr>
-        <w:t>shRNA</w:t>
-      </w:r>
-      <w:proofErr w:type="spellEnd"/>
-      <w:r>
-        <w:rPr>
-          <w:rFonts w:ascii="Cambria" w:hAnsi="Cambria"/>
-        </w:rPr>
-        <w:t xml:space="preserve"> </w:t>
-      </w:r>
-      <w:r>
-        <w:rPr>
-          <w:rFonts w:ascii="Cambria" w:hAnsi="Cambria"/>
-        </w:rPr>
-        <w:t>flies</w:t>
-      </w:r>
-      <w:r>
-        <w:rPr>
-          <w:rFonts w:ascii="Cambria" w:hAnsi="Cambria"/>
-        </w:rPr>
-        <w:t>, and t</w:t>
-      </w:r>
-      <w:r>
-        <w:rPr>
-          <w:rFonts w:ascii="Cambria" w:hAnsi="Cambria"/>
-        </w:rPr>
-        <w:t xml:space="preserve">he birth rates of the two </w:t>
-      </w:r>
-      <w:r>
-        <w:rPr>
-          <w:rFonts w:ascii="Cambria" w:hAnsi="Cambria"/>
-        </w:rPr>
-        <w:t xml:space="preserve">control </w:t>
-      </w:r>
-      <w:r>
-        <w:rPr>
-          <w:rFonts w:ascii="Cambria" w:hAnsi="Cambria"/>
-        </w:rPr>
-        <w:t xml:space="preserve">genotypes </w:t>
-      </w:r>
-      <w:r>
-        <w:rPr>
-          <w:rFonts w:ascii="Cambria" w:hAnsi="Cambria"/>
-        </w:rPr>
-        <w:t>were</w:t>
-      </w:r>
-      <w:r>
-        <w:rPr>
-          <w:rFonts w:ascii="Cambria" w:hAnsi="Cambria"/>
-        </w:rPr>
-        <w:t xml:space="preserve"> congruent with</w:t>
-      </w:r>
-      <w:r>
-        <w:rPr>
-          <w:rFonts w:ascii="Cambria" w:hAnsi="Cambria"/>
-        </w:rPr>
-        <w:t xml:space="preserve"> those produced at 25° C</w:t>
-      </w:r>
-      <w:r>
-        <w:rPr>
-          <w:rFonts w:ascii="Cambria" w:hAnsi="Cambria"/>
-        </w:rPr>
-        <w:t xml:space="preserve"> (</w:t>
-      </w:r>
-      <w:r>
-        <w:rPr>
-          <w:rFonts w:ascii="Cambria" w:hAnsi="Cambria"/>
-        </w:rPr>
-        <w:t>Supplementary Figure 2</w:t>
-      </w:r>
-      <w:r>
-        <w:rPr>
-          <w:rFonts w:ascii="Cambria" w:hAnsi="Cambria"/>
-        </w:rPr>
-        <w:t>)</w:t>
-      </w:r>
-      <w:r>
-        <w:rPr>
-          <w:rFonts w:ascii="Cambria" w:hAnsi="Cambria"/>
-        </w:rPr>
-        <w:t>.</w:t>
-      </w:r>
-      <w:r>
-        <w:t xml:space="preserve"> </w:t>
-      </w:r>
-    </w:p>
-    <w:p>
-      <w:bookmarkStart w:id="5" w:name="_GoBack"/>
-      <w:bookmarkEnd w:id="5"/>
-    </w:p>
-    <w:p>
-      <w:pPr>
-        <w:rPr>
-          <w:rFonts w:ascii="Cambria" w:hAnsi="Cambria"/>
-        </w:rPr>
-      </w:pPr>
-      <w:r>
-        <w:t xml:space="preserve">To test </w:t>
-      </w:r>
-      <w:r>
-        <w:t>a</w:t>
-      </w:r>
-      <w:r>
-        <w:t xml:space="preserve">lternative skeletal muscle </w:t>
-      </w:r>
-      <w:r>
-        <w:rPr>
-          <w:i/>
-        </w:rPr>
-        <w:t>GAL4</w:t>
-      </w:r>
-      <w:r>
-        <w:t xml:space="preserve"> drivers </w:t>
-      </w:r>
-      <w:r>
-        <w:t>w</w:t>
-      </w:r>
-      <w:r>
-        <w:t xml:space="preserve">e </w:t>
-      </w:r>
-      <w:r>
-        <w:t xml:space="preserve">next </w:t>
-      </w:r>
-      <w:r>
-        <w:t xml:space="preserve">used </w:t>
-      </w:r>
-      <w:r>
-        <w:rPr>
-          <w:i/>
-        </w:rPr>
-        <w:t>C179-</w:t>
-      </w:r>
-      <w:r>
-        <w:rPr>
-          <w:i/>
-        </w:rPr>
-        <w:t>GAL4</w:t>
-      </w:r>
-      <w:r>
-        <w:rPr>
-          <w:i/>
-        </w:rPr>
-        <w:t xml:space="preserve"> </w:t>
-      </w:r>
-      <w:r>
-        <w:t xml:space="preserve">driver and </w:t>
-      </w:r>
-      <w:r>
-        <w:rPr>
-          <w:i/>
-        </w:rPr>
-        <w:t>Mef-</w:t>
-      </w:r>
-      <w:r>
-        <w:rPr>
-          <w:i/>
-        </w:rPr>
-        <w:t>GAL4</w:t>
-      </w:r>
-      <w:r>
-        <w:t xml:space="preserve"> driver </w:t>
-      </w:r>
-      <w:r>
-        <w:t xml:space="preserve">and repeated these studies.  In these experiments, we crossed </w:t>
-      </w:r>
-      <w:proofErr w:type="gramStart"/>
-      <w:r>
-        <w:t>flies which</w:t>
-      </w:r>
-      <w:proofErr w:type="gramEnd"/>
-      <w:r>
-        <w:t xml:space="preserve"> were homozygous for the driver with flies that were homozygous for the </w:t>
-      </w:r>
-      <w:r>
-        <w:t>UAS-</w:t>
-      </w:r>
-      <w:proofErr w:type="spellStart"/>
-      <w:r>
-        <w:t>shRNA</w:t>
-      </w:r>
-      <w:proofErr w:type="spellEnd"/>
-      <w:r>
-        <w:t xml:space="preserve"> transgene</w:t>
-      </w:r>
-      <w:r>
-        <w:t xml:space="preserve">.  As a control, we used a fly line that was identical to the </w:t>
-      </w:r>
-      <w:proofErr w:type="spellStart"/>
-      <w:r>
-        <w:t>TRiP</w:t>
-      </w:r>
-      <w:proofErr w:type="spellEnd"/>
-      <w:r>
-        <w:t xml:space="preserve"> fly lines, but did not have </w:t>
-      </w:r>
-      <w:proofErr w:type="gramStart"/>
-      <w:r>
-        <w:t>a</w:t>
-      </w:r>
-      <w:proofErr w:type="gramEnd"/>
-      <w:r>
-        <w:t xml:space="preserve"> </w:t>
-      </w:r>
-      <w:proofErr w:type="spellStart"/>
-      <w:r>
-        <w:t>shRNA</w:t>
-      </w:r>
-      <w:proofErr w:type="spellEnd"/>
-      <w:r>
-        <w:t xml:space="preserve"> inserted</w:t>
-      </w:r>
-      <w:r>
-        <w:t xml:space="preserve">. </w:t>
-      </w:r>
-      <w:commentRangeStart w:id="6"/>
+      <w:commentRangeStart w:id="7"/>
       <w:r>
         <w:rPr>
           <w:rFonts w:ascii="Cambria" w:hAnsi="Cambria"/>
@@ -1953,12 +1761,12 @@
       <w:r>
         <w:t xml:space="preserve">. </w:t>
       </w:r>
-      <w:commentRangeEnd w:id="6"/>
+      <w:commentRangeEnd w:id="7"/>
       <w:r>
         <w:rPr>
           <w:rStyle w:val="CommentReference"/>
         </w:rPr>
-        <w:commentReference w:id="6"/>
+        <w:commentReference w:id="7"/>
       </w:r>
       <w:r>
         <w:rPr>
@@ -2164,15 +1972,7 @@
         <w:pStyle w:val="Heading2"/>
       </w:pPr>
       <w:r>
-        <w:t xml:space="preserve">Muscle Raptor Knockdown Flies Fail to </w:t>
-      </w:r>
-      <w:proofErr w:type="spellStart"/>
-      <w:r>
-        <w:t>Eclose</w:t>
-      </w:r>
-      <w:proofErr w:type="spellEnd"/>
-      <w:r>
-        <w:t xml:space="preserve"> from Pupae</w:t>
+        <w:t>Muscle Raptor Knockdown Flies Fail to Eclose from Pupae</w:t>
       </w:r>
     </w:p>
     <w:p>
@@ -2204,21 +2004,7 @@
         <w:rPr>
           <w:rFonts w:ascii="Cambria" w:hAnsi="Cambria"/>
         </w:rPr>
-        <w:t xml:space="preserve"> wanted to determine at which point prior to </w:t>
-      </w:r>
-      <w:proofErr w:type="spellStart"/>
-      <w:r>
-        <w:rPr>
-          <w:rFonts w:ascii="Cambria" w:hAnsi="Cambria"/>
-        </w:rPr>
-        <w:t>eclosure</w:t>
-      </w:r>
-      <w:proofErr w:type="spellEnd"/>
-      <w:r>
-        <w:rPr>
-          <w:rFonts w:ascii="Cambria" w:hAnsi="Cambria"/>
-        </w:rPr>
-        <w:t xml:space="preserve"> were the </w:t>
+        <w:t xml:space="preserve"> wanted to determine at which point prior to eclosure were the </w:t>
       </w:r>
       <w:r>
         <w:rPr>
@@ -2243,21 +2029,7 @@
         <w:rPr>
           <w:rFonts w:ascii="Cambria" w:hAnsi="Cambria"/>
         </w:rPr>
-        <w:t xml:space="preserve">e examined the </w:t>
-      </w:r>
-      <w:proofErr w:type="spellStart"/>
-      <w:r>
-        <w:rPr>
-          <w:rFonts w:ascii="Cambria" w:hAnsi="Cambria"/>
-        </w:rPr>
-        <w:t>pupal</w:t>
-      </w:r>
-      <w:proofErr w:type="spellEnd"/>
-      <w:r>
-        <w:rPr>
-          <w:rFonts w:ascii="Cambria" w:hAnsi="Cambria"/>
-        </w:rPr>
-        <w:t xml:space="preserve"> cases on the sides of the vials from the </w:t>
+        <w:t xml:space="preserve">e examined the pupal cases on the sides of the vials from the </w:t>
       </w:r>
       <w:r>
         <w:rPr>
@@ -2311,21 +2083,7 @@
         <w:rPr>
           <w:rFonts w:ascii="Cambria" w:hAnsi="Cambria"/>
         </w:rPr>
-        <w:t xml:space="preserve">crosses. Twenty days after the crosses were prepared the empty </w:t>
-      </w:r>
-      <w:proofErr w:type="spellStart"/>
-      <w:r>
-        <w:rPr>
-          <w:rFonts w:ascii="Cambria" w:hAnsi="Cambria"/>
-        </w:rPr>
-        <w:t>pupal</w:t>
-      </w:r>
-      <w:proofErr w:type="spellEnd"/>
-      <w:r>
-        <w:rPr>
-          <w:rFonts w:ascii="Cambria" w:hAnsi="Cambria"/>
-        </w:rPr>
-        <w:t xml:space="preserve"> cases were counted and the cases containing dead flies were counted.</w:t>
+        <w:t>crosses. Twenty days after the crosses were prepared the empty pupal cases were counted and the cases containing dead flies were counted.</w:t>
       </w:r>
       <w:r>
         <w:rPr>
@@ -2337,21 +2095,7 @@
         <w:rPr>
           <w:rFonts w:ascii="Cambria" w:hAnsi="Cambria"/>
         </w:rPr>
-        <w:t xml:space="preserve">We observed no significant differences in the number of </w:t>
-      </w:r>
-      <w:proofErr w:type="spellStart"/>
-      <w:r>
-        <w:rPr>
-          <w:rFonts w:ascii="Cambria" w:hAnsi="Cambria"/>
-        </w:rPr>
-        <w:t>pupal</w:t>
-      </w:r>
-      <w:proofErr w:type="spellEnd"/>
-      <w:r>
-        <w:rPr>
-          <w:rFonts w:ascii="Cambria" w:hAnsi="Cambria"/>
-        </w:rPr>
-        <w:t xml:space="preserve"> cases from e</w:t>
+        <w:t>We observed no significant differences in the number of pupal cases from e</w:t>
       </w:r>
       <w:r>
         <w:rPr>
@@ -2408,21 +2152,7 @@
         <w:rPr>
           <w:rFonts w:ascii="Cambria" w:hAnsi="Cambria"/>
         </w:rPr>
-        <w:t xml:space="preserve"> 100% of the </w:t>
-      </w:r>
-      <w:proofErr w:type="spellStart"/>
-      <w:r>
-        <w:rPr>
-          <w:rFonts w:ascii="Cambria" w:hAnsi="Cambria"/>
-        </w:rPr>
-        <w:t>pupal</w:t>
-      </w:r>
-      <w:proofErr w:type="spellEnd"/>
-      <w:r>
-        <w:rPr>
-          <w:rFonts w:ascii="Cambria" w:hAnsi="Cambria"/>
-        </w:rPr>
-        <w:t xml:space="preserve"> cases contained dead flies</w:t>
+        <w:t xml:space="preserve"> 100% of the pupal cases contained dead flies</w:t>
       </w:r>
       <w:r>
         <w:rPr>
@@ -2440,35 +2170,7 @@
         <w:rPr>
           <w:rFonts w:ascii="Cambria" w:hAnsi="Cambria"/>
         </w:rPr>
-        <w:t xml:space="preserve">. There </w:t>
-      </w:r>
-      <w:proofErr w:type="gramStart"/>
-      <w:r>
-        <w:rPr>
-          <w:rFonts w:ascii="Cambria" w:hAnsi="Cambria"/>
-        </w:rPr>
-        <w:t>was</w:t>
-      </w:r>
-      <w:proofErr w:type="gramEnd"/>
-      <w:r>
-        <w:rPr>
-          <w:rFonts w:ascii="Cambria" w:hAnsi="Cambria"/>
-        </w:rPr>
-        <w:t xml:space="preserve"> also a significant number of dead flies in </w:t>
-      </w:r>
-      <w:proofErr w:type="spellStart"/>
-      <w:r>
-        <w:rPr>
-          <w:rFonts w:ascii="Cambria" w:hAnsi="Cambria"/>
-        </w:rPr>
-        <w:t>pupal</w:t>
-      </w:r>
-      <w:proofErr w:type="spellEnd"/>
-      <w:r>
-        <w:rPr>
-          <w:rFonts w:ascii="Cambria" w:hAnsi="Cambria"/>
-        </w:rPr>
-        <w:t xml:space="preserve"> cases from the </w:t>
+        <w:t xml:space="preserve">. There was also a significant number of dead flies in pupal cases from the </w:t>
       </w:r>
       <w:r>
         <w:rPr>
@@ -2577,30 +2279,8 @@
         <w:rPr>
           <w:rFonts w:ascii="Cambria" w:hAnsi="Cambria"/>
         </w:rPr>
-        <w:t xml:space="preserve">after </w:t>
-      </w:r>
-      <w:proofErr w:type="spellStart"/>
-      <w:r>
-        <w:rPr>
-          <w:rFonts w:ascii="Cambria" w:hAnsi="Cambria"/>
-        </w:rPr>
-        <w:t>pupal</w:t>
-      </w:r>
-      <w:proofErr w:type="spellEnd"/>
-      <w:r>
-        <w:rPr>
-          <w:rFonts w:ascii="Cambria" w:hAnsi="Cambria"/>
-        </w:rPr>
-        <w:t xml:space="preserve"> development, but prior to </w:t>
-      </w:r>
-      <w:proofErr w:type="spellStart"/>
-      <w:r>
-        <w:rPr>
-          <w:rFonts w:ascii="Cambria" w:hAnsi="Cambria"/>
-        </w:rPr>
-        <w:t>eclosure</w:t>
-      </w:r>
-      <w:proofErr w:type="spellEnd"/>
+        <w:t>after pupal development, but prior to eclosure</w:t>
+      </w:r>
       <w:r>
         <w:rPr>
           <w:rFonts w:ascii="Cambria" w:hAnsi="Cambria"/>
@@ -2819,14 +2499,50 @@
         </w:rPr>
         <w:t xml:space="preserve">and autophagy were </w:t>
       </w:r>
-      <w:proofErr w:type="spellStart"/>
-      <w:r>
-        <w:rPr>
-          <w:rFonts w:ascii="Cambria" w:hAnsi="Cambria"/>
-        </w:rPr>
-        <w:t>simulataneously</w:t>
-      </w:r>
-      <w:proofErr w:type="spellEnd"/>
+      <w:r>
+        <w:rPr>
+          <w:rFonts w:ascii="Cambria" w:hAnsi="Cambria"/>
+        </w:rPr>
+        <w:t xml:space="preserve">simulataneously </w:t>
+      </w:r>
+      <w:r>
+        <w:rPr>
+          <w:rFonts w:ascii="Cambria" w:hAnsi="Cambria"/>
+        </w:rPr>
+        <w:t xml:space="preserve">knocked down in skeletal muscle. </w:t>
+      </w:r>
+      <w:r>
+        <w:rPr>
+          <w:rFonts w:ascii="Cambria" w:hAnsi="Cambria"/>
+        </w:rPr>
+        <w:t xml:space="preserve">The co-knockdown of </w:t>
+      </w:r>
+      <w:r>
+        <w:rPr>
+          <w:rFonts w:ascii="Cambria" w:hAnsi="Cambria"/>
+          <w:i/>
+        </w:rPr>
+        <w:t>Atg5</w:t>
+      </w:r>
+      <w:r>
+        <w:rPr>
+          <w:rFonts w:ascii="Cambria" w:hAnsi="Cambria"/>
+        </w:rPr>
+        <w:t xml:space="preserve"> along with </w:t>
+      </w:r>
+      <w:r>
+        <w:rPr>
+          <w:rFonts w:ascii="Cambria" w:hAnsi="Cambria"/>
+          <w:i/>
+        </w:rPr>
+        <w:t>Raptor</w:t>
+      </w:r>
+      <w:r>
+        <w:rPr>
+          <w:rFonts w:ascii="Cambria" w:hAnsi="Cambria"/>
+        </w:rPr>
+        <w:t xml:space="preserve"> did not</w:t>
+      </w:r>
       <w:r>
         <w:rPr>
           <w:rFonts w:ascii="Cambria" w:hAnsi="Cambria"/>
@@ -2837,26 +2553,7 @@
         <w:rPr>
           <w:rFonts w:ascii="Cambria" w:hAnsi="Cambria"/>
         </w:rPr>
-        <w:t xml:space="preserve">knocked down in skeletal muscle. </w:t>
-      </w:r>
-      <w:r>
-        <w:rPr>
-          <w:rFonts w:ascii="Cambria" w:hAnsi="Cambria"/>
-        </w:rPr>
-        <w:t xml:space="preserve">The co-knockdown of </w:t>
-      </w:r>
-      <w:r>
-        <w:rPr>
-          <w:rFonts w:ascii="Cambria" w:hAnsi="Cambria"/>
-          <w:i/>
-        </w:rPr>
-        <w:t>Atg5</w:t>
-      </w:r>
-      <w:r>
-        <w:rPr>
-          <w:rFonts w:ascii="Cambria" w:hAnsi="Cambria"/>
-        </w:rPr>
-        <w:t xml:space="preserve"> along with </w:t>
+        <w:t xml:space="preserve">lead to any rescue of </w:t>
       </w:r>
       <w:r>
         <w:rPr>
@@ -2869,14 +2566,65 @@
         <w:rPr>
           <w:rFonts w:ascii="Cambria" w:hAnsi="Cambria"/>
         </w:rPr>
-        <w:t xml:space="preserve"> did </w:t>
-      </w:r>
-      <w:proofErr w:type="gramStart"/>
-      <w:r>
-        <w:rPr>
-          <w:rFonts w:ascii="Cambria" w:hAnsi="Cambria"/>
-        </w:rPr>
-        <w:t xml:space="preserve">not </w:t>
+        <w:t xml:space="preserve"> mediated lethality (Supplementary Figure 3).</w:t>
+      </w:r>
+    </w:p>
+    <w:p>
+      <w:pPr>
+        <w:rPr>
+          <w:rFonts w:ascii="Cambria" w:hAnsi="Cambria"/>
+          <w:b/>
+        </w:rPr>
+      </w:pPr>
+    </w:p>
+    <w:p>
+      <w:pPr>
+        <w:pStyle w:val="Heading2"/>
+      </w:pPr>
+      <w:r>
+        <w:t>Effects of Muscle-</w:t>
+      </w:r>
+      <w:r>
+        <w:t>Specific Raptor Knockdown on Longevity</w:t>
+      </w:r>
+    </w:p>
+    <w:p/>
+    <w:p>
+      <w:pPr>
+        <w:rPr>
+          <w:rFonts w:ascii="Cambria" w:hAnsi="Cambria"/>
+        </w:rPr>
+      </w:pPr>
+      <w:r>
+        <w:rPr>
+          <w:rFonts w:ascii="Cambria" w:hAnsi="Cambria"/>
+        </w:rPr>
+        <w:t xml:space="preserve">We next turned our attention to the few flies that survived in the case of </w:t>
+      </w:r>
+      <w:r>
+        <w:rPr>
+          <w:rFonts w:ascii="Cambria" w:hAnsi="Cambria"/>
+          <w:i/>
+        </w:rPr>
+        <w:t>the C179-GAL4</w:t>
+      </w:r>
+      <w:r>
+        <w:rPr>
+          <w:rFonts w:ascii="Cambria" w:hAnsi="Cambria"/>
+        </w:rPr>
+        <w:t xml:space="preserve"> cross.  </w:t>
+      </w:r>
+      <w:r>
+        <w:rPr>
+          <w:rFonts w:ascii="Cambria" w:hAnsi="Cambria"/>
+        </w:rPr>
+        <w:t xml:space="preserve">The lifespan of </w:t>
+      </w:r>
+      <w:r>
+        <w:rPr>
+          <w:rFonts w:ascii="Cambria" w:hAnsi="Cambria"/>
+        </w:rPr>
+        <w:t>the</w:t>
       </w:r>
       <w:r>
         <w:rPr>
@@ -2887,32 +2635,196 @@
       <w:r>
         <w:rPr>
           <w:rFonts w:ascii="Cambria" w:hAnsi="Cambria"/>
-        </w:rPr>
-        <w:t>lead</w:t>
-      </w:r>
-      <w:proofErr w:type="gramEnd"/>
-      <w:r>
-        <w:rPr>
-          <w:rFonts w:ascii="Cambria" w:hAnsi="Cambria"/>
-        </w:rPr>
-        <w:t xml:space="preserve"> to any rescue of </w:t>
-      </w:r>
-      <w:r>
-        <w:rPr>
-          <w:rFonts w:ascii="Cambria" w:hAnsi="Cambria"/>
-          <w:i/>
-        </w:rPr>
-        <w:t>Raptor</w:t>
-      </w:r>
-      <w:r>
-        <w:rPr>
-          <w:rFonts w:ascii="Cambria" w:hAnsi="Cambria"/>
-        </w:rPr>
-        <w:t xml:space="preserve"> mediated lethality (Supplementary Figure 3).</w:t>
-      </w:r>
-    </w:p>
-    <w:p>
-      <w:pPr>
+          <w:i/>
+        </w:rPr>
+        <w:t xml:space="preserve">Raptor </w:t>
+      </w:r>
+      <w:r>
+        <w:rPr>
+          <w:rFonts w:ascii="Cambria" w:hAnsi="Cambria"/>
+        </w:rPr>
+        <w:t xml:space="preserve">knockdown flies was measured to determine the effects of </w:t>
+      </w:r>
+      <w:r>
+        <w:rPr>
+          <w:rFonts w:ascii="Cambria" w:hAnsi="Cambria"/>
+        </w:rPr>
+        <w:t>dTORC1</w:t>
+      </w:r>
+      <w:r>
+        <w:rPr>
+          <w:rFonts w:ascii="Cambria" w:hAnsi="Cambria"/>
+          <w:i/>
+        </w:rPr>
+        <w:t xml:space="preserve"> </w:t>
+      </w:r>
+      <w:r>
+        <w:rPr>
+          <w:rFonts w:ascii="Cambria" w:hAnsi="Cambria"/>
+        </w:rPr>
+        <w:t xml:space="preserve">suppression on longevity. When </w:t>
+      </w:r>
+      <w:r>
+        <w:rPr>
+          <w:rFonts w:ascii="Cambria" w:hAnsi="Cambria"/>
+          <w:i/>
+        </w:rPr>
+        <w:t xml:space="preserve">Raptor </w:t>
+      </w:r>
+      <w:r>
+        <w:rPr>
+          <w:rFonts w:ascii="Cambria" w:hAnsi="Cambria"/>
+        </w:rPr>
+        <w:t xml:space="preserve">was knocked down in skeletal using the </w:t>
+      </w:r>
+      <w:r>
+        <w:rPr>
+          <w:rFonts w:ascii="Cambria" w:hAnsi="Cambria"/>
+          <w:i/>
+        </w:rPr>
+        <w:t>Cl79-</w:t>
+      </w:r>
+      <w:r>
+        <w:rPr>
+          <w:rFonts w:ascii="Cambria" w:hAnsi="Cambria"/>
+          <w:i/>
+        </w:rPr>
+        <w:t>GAL4</w:t>
+      </w:r>
+      <w:r>
+        <w:rPr>
+          <w:rFonts w:ascii="Cambria" w:hAnsi="Cambria"/>
+          <w:i/>
+        </w:rPr>
+        <w:t xml:space="preserve"> </w:t>
+      </w:r>
+      <w:r>
+        <w:rPr>
+          <w:rFonts w:ascii="Cambria" w:hAnsi="Cambria"/>
+        </w:rPr>
+        <w:t>driver, even after the decrease in viability, a large proportion of the flies died shortly after eclosure, but interestingly, among the flies that survived, they generally had quite normal lifespan</w:t>
+      </w:r>
+      <w:r>
+        <w:rPr>
+          <w:rFonts w:ascii="Cambria" w:hAnsi="Cambria"/>
+        </w:rPr>
+        <w:t xml:space="preserve"> (see Fig</w:t>
+      </w:r>
+      <w:r>
+        <w:rPr>
+          <w:rFonts w:ascii="Cambria" w:hAnsi="Cambria"/>
+        </w:rPr>
+        <w:t>ure 4</w:t>
+      </w:r>
+      <w:r>
+        <w:rPr>
+          <w:rFonts w:ascii="Cambria" w:hAnsi="Cambria"/>
+        </w:rPr>
+        <w:t>)</w:t>
+      </w:r>
+      <w:r>
+        <w:rPr>
+          <w:rFonts w:ascii="Cambria" w:hAnsi="Cambria"/>
+        </w:rPr>
+        <w:t xml:space="preserve">. </w:t>
+      </w:r>
+      <w:r>
+        <w:rPr>
+          <w:rFonts w:ascii="Cambria" w:hAnsi="Cambria"/>
+        </w:rPr>
+        <w:t>This</w:t>
+      </w:r>
+      <w:r>
+        <w:rPr>
+          <w:rFonts w:ascii="Cambria" w:hAnsi="Cambria"/>
+        </w:rPr>
+        <w:t xml:space="preserve"> suggests that there is a critical period of about 20 days after ecl</w:t>
+      </w:r>
+      <w:r>
+        <w:rPr>
+          <w:rFonts w:ascii="Cambria" w:hAnsi="Cambria"/>
+        </w:rPr>
+        <w:t>o</w:t>
+      </w:r>
+      <w:r>
+        <w:rPr>
+          <w:rFonts w:ascii="Cambria" w:hAnsi="Cambria"/>
+        </w:rPr>
+        <w:t xml:space="preserve">sure during which the </w:t>
+      </w:r>
+      <w:r>
+        <w:rPr>
+          <w:rFonts w:ascii="Cambria" w:hAnsi="Cambria"/>
+          <w:i/>
+        </w:rPr>
+        <w:t xml:space="preserve">Raptor </w:t>
+      </w:r>
+      <w:r>
+        <w:rPr>
+          <w:rFonts w:ascii="Cambria" w:hAnsi="Cambria"/>
+        </w:rPr>
+        <w:t>knockdown flies</w:t>
+      </w:r>
+      <w:r>
+        <w:rPr>
+          <w:rFonts w:ascii="Cambria" w:hAnsi="Cambria"/>
+        </w:rPr>
+        <w:t xml:space="preserve"> are still prone to early death</w:t>
+      </w:r>
+      <w:r>
+        <w:rPr>
+          <w:rFonts w:ascii="Cambria" w:hAnsi="Cambria"/>
+        </w:rPr>
+        <w:t xml:space="preserve">. The flies that lived past this critical period generally lived to reach the same age as the controls. </w:t>
+      </w:r>
+      <w:r>
+        <w:rPr>
+          <w:rFonts w:ascii="Cambria" w:hAnsi="Cambria"/>
+        </w:rPr>
+        <w:t xml:space="preserve">  This was especially </w:t>
+      </w:r>
+      <w:r>
+        <w:rPr>
+          <w:rFonts w:ascii="Cambria" w:hAnsi="Cambria"/>
+        </w:rPr>
+        <w:t>dramatic</w:t>
+      </w:r>
+      <w:r>
+        <w:rPr>
+          <w:rFonts w:ascii="Cambria" w:hAnsi="Cambria"/>
+        </w:rPr>
+        <w:t xml:space="preserve"> for </w:t>
+      </w:r>
+      <w:r>
+        <w:rPr>
+          <w:rFonts w:ascii="Cambria" w:hAnsi="Cambria"/>
+        </w:rPr>
+        <w:t xml:space="preserve">male flies for each of these crosses, consistent with male flies being </w:t>
+      </w:r>
+      <w:commentRangeStart w:id="8"/>
+      <w:r>
+        <w:rPr>
+          <w:rFonts w:ascii="Cambria" w:hAnsi="Cambria"/>
+        </w:rPr>
+        <w:t>smaller and weaker than female flies</w:t>
+      </w:r>
+      <w:commentRangeEnd w:id="8"/>
+      <w:r>
+        <w:rPr>
+          <w:rStyle w:val="CommentReference"/>
+        </w:rPr>
+        <w:commentReference w:id="8"/>
+      </w:r>
+      <w:r>
+        <w:rPr>
+          <w:rFonts w:ascii="Cambria" w:hAnsi="Cambria"/>
+        </w:rPr>
+        <w:t>.</w:t>
+      </w:r>
+    </w:p>
+    <w:p>
+      <w:pPr>
+        <w:jc w:val="center"/>
         <w:rPr>
           <w:rFonts w:ascii="Cambria" w:hAnsi="Cambria"/>
           <w:b/>
@@ -2924,10 +2836,7 @@
         <w:pStyle w:val="Heading2"/>
       </w:pPr>
       <w:r>
-        <w:t>Effects of Muscle-</w:t>
-      </w:r>
-      <w:r>
-        <w:t>Specific Raptor Knockdown on Longevity</w:t>
+        <w:t>Effects of Muscle Specific Raptor Knockdown on Muscle Function</w:t>
       </w:r>
     </w:p>
     <w:p/>
@@ -2941,32 +2850,25 @@
         <w:rPr>
           <w:rFonts w:ascii="Cambria" w:hAnsi="Cambria"/>
         </w:rPr>
-        <w:t xml:space="preserve">We next turned our attention to the few flies that survived in the case of </w:t>
-      </w:r>
-      <w:r>
-        <w:rPr>
-          <w:rFonts w:ascii="Cambria" w:hAnsi="Cambria"/>
-          <w:i/>
-        </w:rPr>
-        <w:t>the C179-GAL4</w:t>
-      </w:r>
-      <w:r>
-        <w:rPr>
-          <w:rFonts w:ascii="Cambria" w:hAnsi="Cambria"/>
-        </w:rPr>
-        <w:t xml:space="preserve"> cross.  </w:t>
-      </w:r>
-      <w:r>
-        <w:rPr>
-          <w:rFonts w:ascii="Cambria" w:hAnsi="Cambria"/>
-        </w:rPr>
-        <w:t xml:space="preserve">The lifespan of </w:t>
-      </w:r>
-      <w:r>
-        <w:rPr>
-          <w:rFonts w:ascii="Cambria" w:hAnsi="Cambria"/>
-        </w:rPr>
-        <w:t>the</w:t>
+        <w:t>To study the effects of TOR</w:t>
+      </w:r>
+      <w:r>
+        <w:rPr>
+          <w:rFonts w:ascii="Cambria" w:hAnsi="Cambria"/>
+        </w:rPr>
+        <w:t>C1</w:t>
+      </w:r>
+      <w:r>
+        <w:rPr>
+          <w:rFonts w:ascii="Cambria" w:hAnsi="Cambria"/>
+        </w:rPr>
+        <w:t xml:space="preserve"> suppression on muscle function, a crawling assay was performed </w:t>
+      </w:r>
+      <w:r>
+        <w:rPr>
+          <w:rFonts w:ascii="Cambria" w:hAnsi="Cambria"/>
+        </w:rPr>
+        <w:t>on the</w:t>
       </w:r>
       <w:r>
         <w:rPr>
@@ -2985,13 +2887,27 @@
         <w:rPr>
           <w:rFonts w:ascii="Cambria" w:hAnsi="Cambria"/>
         </w:rPr>
-        <w:t xml:space="preserve">knockdown flies was measured to determine the effects of </w:t>
-      </w:r>
-      <w:r>
-        <w:rPr>
-          <w:rFonts w:ascii="Cambria" w:hAnsi="Cambria"/>
-        </w:rPr>
-        <w:t>dTORC1</w:t>
+        <w:t>knockdown flies</w:t>
+      </w:r>
+      <w:r>
+        <w:rPr>
+          <w:rFonts w:ascii="Cambria" w:hAnsi="Cambria"/>
+        </w:rPr>
+        <w:t xml:space="preserve"> driven by the </w:t>
+      </w:r>
+      <w:r>
+        <w:rPr>
+          <w:rFonts w:ascii="Cambria" w:hAnsi="Cambria"/>
+          <w:i/>
+        </w:rPr>
+        <w:t>C179-</w:t>
+      </w:r>
+      <w:r>
+        <w:rPr>
+          <w:rFonts w:ascii="Cambria" w:hAnsi="Cambria"/>
+          <w:i/>
+        </w:rPr>
+        <w:t>GAL4</w:t>
       </w:r>
       <w:r>
         <w:rPr>
@@ -3004,495 +2920,135 @@
         <w:rPr>
           <w:rFonts w:ascii="Cambria" w:hAnsi="Cambria"/>
         </w:rPr>
-        <w:t xml:space="preserve">suppression on longevity. When </w:t>
-      </w:r>
-      <w:r>
-        <w:rPr>
-          <w:rFonts w:ascii="Cambria" w:hAnsi="Cambria"/>
-          <w:i/>
-        </w:rPr>
-        <w:t xml:space="preserve">Raptor </w:t>
-      </w:r>
-      <w:r>
-        <w:rPr>
-          <w:rFonts w:ascii="Cambria" w:hAnsi="Cambria"/>
-        </w:rPr>
-        <w:t xml:space="preserve">was knocked down in skeletal using the </w:t>
-      </w:r>
-      <w:r>
-        <w:rPr>
-          <w:rFonts w:ascii="Cambria" w:hAnsi="Cambria"/>
-          <w:i/>
-        </w:rPr>
-        <w:t>Cl79-</w:t>
-      </w:r>
-      <w:r>
-        <w:rPr>
-          <w:rFonts w:ascii="Cambria" w:hAnsi="Cambria"/>
-          <w:i/>
-        </w:rPr>
-        <w:t>GAL4</w:t>
-      </w:r>
-      <w:r>
-        <w:rPr>
-          <w:rFonts w:ascii="Cambria" w:hAnsi="Cambria"/>
-          <w:i/>
-        </w:rPr>
-        <w:t xml:space="preserve"> </w:t>
-      </w:r>
-      <w:r>
-        <w:rPr>
-          <w:rFonts w:ascii="Cambria" w:hAnsi="Cambria"/>
-        </w:rPr>
-        <w:t xml:space="preserve">driver, even after the decrease in viability, a large proportion of the flies died shortly after </w:t>
-      </w:r>
-      <w:proofErr w:type="spellStart"/>
-      <w:r>
-        <w:rPr>
-          <w:rFonts w:ascii="Cambria" w:hAnsi="Cambria"/>
-        </w:rPr>
-        <w:t>eclosure</w:t>
-      </w:r>
-      <w:proofErr w:type="spellEnd"/>
-      <w:r>
-        <w:rPr>
-          <w:rFonts w:ascii="Cambria" w:hAnsi="Cambria"/>
-        </w:rPr>
-        <w:t>, but interestingly, among the flies that survived, they generally had quite normal lifespan</w:t>
-      </w:r>
-      <w:r>
-        <w:rPr>
-          <w:rFonts w:ascii="Cambria" w:hAnsi="Cambria"/>
-        </w:rPr>
-        <w:t xml:space="preserve"> (see Fig</w:t>
-      </w:r>
-      <w:r>
-        <w:rPr>
-          <w:rFonts w:ascii="Cambria" w:hAnsi="Cambria"/>
-        </w:rPr>
-        <w:t>ure 4</w:t>
-      </w:r>
-      <w:r>
-        <w:rPr>
-          <w:rFonts w:ascii="Cambria" w:hAnsi="Cambria"/>
-        </w:rPr>
-        <w:t>)</w:t>
-      </w:r>
-      <w:r>
-        <w:rPr>
-          <w:rFonts w:ascii="Cambria" w:hAnsi="Cambria"/>
-        </w:rPr>
-        <w:t xml:space="preserve">. </w:t>
-      </w:r>
-      <w:r>
-        <w:rPr>
-          <w:rFonts w:ascii="Cambria" w:hAnsi="Cambria"/>
-        </w:rPr>
-        <w:t>This</w:t>
-      </w:r>
-      <w:r>
-        <w:rPr>
-          <w:rFonts w:ascii="Cambria" w:hAnsi="Cambria"/>
-        </w:rPr>
-        <w:t xml:space="preserve"> suggests that there is a critical period of about 20 days after </w:t>
-      </w:r>
-      <w:proofErr w:type="spellStart"/>
-      <w:r>
-        <w:rPr>
-          <w:rFonts w:ascii="Cambria" w:hAnsi="Cambria"/>
-        </w:rPr>
-        <w:t>ecl</w:t>
-      </w:r>
-      <w:r>
-        <w:rPr>
-          <w:rFonts w:ascii="Cambria" w:hAnsi="Cambria"/>
-        </w:rPr>
-        <w:t>o</w:t>
-      </w:r>
-      <w:r>
-        <w:rPr>
-          <w:rFonts w:ascii="Cambria" w:hAnsi="Cambria"/>
-        </w:rPr>
-        <w:t>sure</w:t>
-      </w:r>
-      <w:proofErr w:type="spellEnd"/>
-      <w:r>
-        <w:rPr>
-          <w:rFonts w:ascii="Cambria" w:hAnsi="Cambria"/>
-        </w:rPr>
-        <w:t xml:space="preserve"> during which the </w:t>
-      </w:r>
-      <w:r>
-        <w:rPr>
-          <w:rFonts w:ascii="Cambria" w:hAnsi="Cambria"/>
-          <w:i/>
-        </w:rPr>
-        <w:t xml:space="preserve">Raptor </w:t>
-      </w:r>
-      <w:r>
-        <w:rPr>
-          <w:rFonts w:ascii="Cambria" w:hAnsi="Cambria"/>
-        </w:rPr>
-        <w:t>knockdown flies</w:t>
-      </w:r>
-      <w:r>
-        <w:rPr>
-          <w:rFonts w:ascii="Cambria" w:hAnsi="Cambria"/>
-        </w:rPr>
-        <w:t xml:space="preserve"> are still prone to early death</w:t>
-      </w:r>
-      <w:r>
-        <w:rPr>
-          <w:rFonts w:ascii="Cambria" w:hAnsi="Cambria"/>
-        </w:rPr>
-        <w:t xml:space="preserve">. The flies that lived past this critical period generally lived to reach the same age as the controls. </w:t>
-      </w:r>
-      <w:r>
-        <w:rPr>
-          <w:rFonts w:ascii="Cambria" w:hAnsi="Cambria"/>
-        </w:rPr>
-        <w:t xml:space="preserve">  This was especially </w:t>
-      </w:r>
-      <w:r>
-        <w:rPr>
-          <w:rFonts w:ascii="Cambria" w:hAnsi="Cambria"/>
-        </w:rPr>
-        <w:t>dramatic</w:t>
-      </w:r>
-      <w:r>
-        <w:rPr>
-          <w:rFonts w:ascii="Cambria" w:hAnsi="Cambria"/>
-        </w:rPr>
-        <w:t xml:space="preserve"> for </w:t>
-      </w:r>
-      <w:r>
-        <w:rPr>
-          <w:rFonts w:ascii="Cambria" w:hAnsi="Cambria"/>
-        </w:rPr>
-        <w:t xml:space="preserve">male flies for each of these </w:t>
-      </w:r>
-      <w:proofErr w:type="gramStart"/>
-      <w:r>
-        <w:rPr>
-          <w:rFonts w:ascii="Cambria" w:hAnsi="Cambria"/>
-        </w:rPr>
-        <w:t>crosses,</w:t>
-      </w:r>
-      <w:proofErr w:type="gramEnd"/>
-      <w:r>
-        <w:rPr>
-          <w:rFonts w:ascii="Cambria" w:hAnsi="Cambria"/>
-        </w:rPr>
-        <w:t xml:space="preserve"> consistent with male flies being </w:t>
-      </w:r>
-      <w:commentRangeStart w:id="7"/>
-      <w:r>
-        <w:rPr>
-          <w:rFonts w:ascii="Cambria" w:hAnsi="Cambria"/>
-        </w:rPr>
-        <w:t>smaller and weaker than female flies</w:t>
-      </w:r>
-      <w:commentRangeEnd w:id="7"/>
+        <w:t>driver</w:t>
+      </w:r>
+      <w:r>
+        <w:rPr>
+          <w:rFonts w:ascii="Cambria" w:hAnsi="Cambria"/>
+        </w:rPr>
+        <w:t xml:space="preserve"> at several ages</w:t>
+      </w:r>
+      <w:r>
+        <w:rPr>
+          <w:rFonts w:ascii="Cambria" w:hAnsi="Cambria"/>
+        </w:rPr>
+        <w:t xml:space="preserve">. The progeny flies from the crosses were </w:t>
+      </w:r>
+      <w:r>
+        <w:rPr>
+          <w:rFonts w:ascii="Cambria" w:hAnsi="Cambria"/>
+        </w:rPr>
+        <w:t>each timed</w:t>
+      </w:r>
+      <w:r>
+        <w:rPr>
+          <w:rFonts w:ascii="Cambria" w:hAnsi="Cambria"/>
+        </w:rPr>
+        <w:t xml:space="preserve"> for how long it took them to climb 4 cm. up the side of the vial. The average times for </w:t>
+      </w:r>
+      <w:r>
+        <w:rPr>
+          <w:rFonts w:ascii="Cambria" w:hAnsi="Cambria"/>
+        </w:rPr>
+        <w:t>each cross are shown in Figure 5</w:t>
+      </w:r>
+      <w:r>
+        <w:rPr>
+          <w:rFonts w:ascii="Cambria" w:hAnsi="Cambria"/>
+        </w:rPr>
+        <w:t xml:space="preserve">. The results indicate that dTORC1 </w:t>
+      </w:r>
+      <w:r>
+        <w:rPr>
+          <w:rFonts w:ascii="Cambria" w:hAnsi="Cambria"/>
+        </w:rPr>
+        <w:t>suppression leads to reduced muscle function in the flies that eclose</w:t>
+      </w:r>
+      <w:r>
+        <w:rPr>
+          <w:rFonts w:ascii="Cambria" w:hAnsi="Cambria"/>
+        </w:rPr>
+        <w:t xml:space="preserve"> even very early, consistent a developmental problem in myogenesis</w:t>
+      </w:r>
+      <w:r>
+        <w:rPr>
+          <w:rFonts w:ascii="Cambria" w:hAnsi="Cambria"/>
+        </w:rPr>
+        <w:t xml:space="preserve">.  Interestingly, </w:t>
+      </w:r>
+      <w:r>
+        <w:rPr>
+          <w:rFonts w:ascii="Cambria" w:hAnsi="Cambria"/>
+        </w:rPr>
+        <w:t>these problems persist throughout the lifespan of the fly, even in those that reach adulthood.  Also interesting, is that there was a correspondence between the efficienty of the shRNA strain to cause lethality and its effects on muscle function, indicating a potential gene-dosage effect on both of these phenotypes.</w:t>
+      </w:r>
+    </w:p>
+    <w:p>
+      <w:pPr>
+        <w:rPr>
+          <w:rFonts w:ascii="Cambria" w:hAnsi="Cambria"/>
+        </w:rPr>
+      </w:pPr>
+    </w:p>
+    <w:p>
+      <w:pPr>
+        <w:pStyle w:val="Heading2"/>
+      </w:pPr>
+      <w:r>
+        <w:t>Summary</w:t>
+      </w:r>
+    </w:p>
+    <w:p/>
+    <w:p>
+      <w:r>
+        <w:t xml:space="preserve">In this work, we have described a role for TORC1 in the regulation of myogenesis </w:t>
+      </w:r>
+      <w:r>
+        <w:rPr>
+          <w:i/>
+        </w:rPr>
+        <w:t>in vitro</w:t>
+      </w:r>
+      <w:r>
+        <w:t xml:space="preserve"> and shown in fruit flies, that inhibition of the dTORC1 complex results in lethality and weakened muscle function.  Together these data support a </w:t>
+      </w:r>
+      <w:r>
+        <w:rPr>
+          <w:i/>
+        </w:rPr>
+        <w:t>in vivo</w:t>
+      </w:r>
+      <w:r>
+        <w:t xml:space="preserve">, evolutionarily conserved </w:t>
+      </w:r>
+      <w:r>
+        <w:t>role for the TORC1 complex in the early stages of muscle development.</w:t>
+      </w:r>
+    </w:p>
+    <w:p/>
+    <w:p>
+      <w:pPr>
+        <w:pStyle w:val="Heading1"/>
+      </w:pPr>
+      <w:r>
+        <w:t>Acknowledgements</w:t>
+      </w:r>
+    </w:p>
+    <w:p/>
+    <w:p>
+      <w:r>
+        <w:t xml:space="preserve">The authors would like to thank the members of the Bridges and Reiter lab for insightful discussions.  This work was supported by </w:t>
+      </w:r>
+      <w:commentRangeStart w:id="9"/>
+      <w:r>
+        <w:t xml:space="preserve">XXXX </w:t>
+      </w:r>
+      <w:commentRangeEnd w:id="9"/>
       <w:r>
         <w:rPr>
           <w:rStyle w:val="CommentReference"/>
         </w:rPr>
-        <w:commentReference w:id="7"/>
-      </w:r>
-      <w:r>
-        <w:rPr>
-          <w:rFonts w:ascii="Cambria" w:hAnsi="Cambria"/>
-        </w:rPr>
-        <w:t>.</w:t>
-      </w:r>
-    </w:p>
-    <w:p>
-      <w:pPr>
-        <w:jc w:val="center"/>
-        <w:rPr>
-          <w:rFonts w:ascii="Cambria" w:hAnsi="Cambria"/>
-          <w:b/>
-        </w:rPr>
-      </w:pPr>
-    </w:p>
-    <w:p>
-      <w:pPr>
-        <w:pStyle w:val="Heading2"/>
-      </w:pPr>
-      <w:r>
-        <w:t>Effects of Muscle Specific Raptor Knockdown on Muscle Function</w:t>
-      </w:r>
-    </w:p>
-    <w:p/>
-    <w:p>
-      <w:pPr>
-        <w:rPr>
-          <w:rFonts w:ascii="Cambria" w:hAnsi="Cambria"/>
-        </w:rPr>
-      </w:pPr>
-      <w:r>
-        <w:rPr>
-          <w:rFonts w:ascii="Cambria" w:hAnsi="Cambria"/>
-        </w:rPr>
-        <w:t>To study the effects of TOR</w:t>
-      </w:r>
-      <w:r>
-        <w:rPr>
-          <w:rFonts w:ascii="Cambria" w:hAnsi="Cambria"/>
-        </w:rPr>
-        <w:t>C1</w:t>
-      </w:r>
-      <w:r>
-        <w:rPr>
-          <w:rFonts w:ascii="Cambria" w:hAnsi="Cambria"/>
-        </w:rPr>
-        <w:t xml:space="preserve"> suppression on muscle function, a crawling assay was performed </w:t>
-      </w:r>
-      <w:r>
-        <w:rPr>
-          <w:rFonts w:ascii="Cambria" w:hAnsi="Cambria"/>
-        </w:rPr>
-        <w:t>on the</w:t>
-      </w:r>
-      <w:r>
-        <w:rPr>
-          <w:rFonts w:ascii="Cambria" w:hAnsi="Cambria"/>
-        </w:rPr>
-        <w:t xml:space="preserve"> </w:t>
-      </w:r>
-      <w:r>
-        <w:rPr>
-          <w:rFonts w:ascii="Cambria" w:hAnsi="Cambria"/>
-          <w:i/>
-        </w:rPr>
-        <w:t xml:space="preserve">Raptor </w:t>
-      </w:r>
-      <w:r>
-        <w:rPr>
-          <w:rFonts w:ascii="Cambria" w:hAnsi="Cambria"/>
-        </w:rPr>
-        <w:t>knockdown flies</w:t>
-      </w:r>
-      <w:r>
-        <w:rPr>
-          <w:rFonts w:ascii="Cambria" w:hAnsi="Cambria"/>
-        </w:rPr>
-        <w:t xml:space="preserve"> driven by the </w:t>
-      </w:r>
-      <w:r>
-        <w:rPr>
-          <w:rFonts w:ascii="Cambria" w:hAnsi="Cambria"/>
-          <w:i/>
-        </w:rPr>
-        <w:t>C179-</w:t>
-      </w:r>
-      <w:r>
-        <w:rPr>
-          <w:rFonts w:ascii="Cambria" w:hAnsi="Cambria"/>
-          <w:i/>
-        </w:rPr>
-        <w:t>GAL4</w:t>
-      </w:r>
-      <w:r>
-        <w:rPr>
-          <w:rFonts w:ascii="Cambria" w:hAnsi="Cambria"/>
-          <w:i/>
-        </w:rPr>
-        <w:t xml:space="preserve"> </w:t>
-      </w:r>
-      <w:r>
-        <w:rPr>
-          <w:rFonts w:ascii="Cambria" w:hAnsi="Cambria"/>
-        </w:rPr>
-        <w:t>driver</w:t>
-      </w:r>
-      <w:r>
-        <w:rPr>
-          <w:rFonts w:ascii="Cambria" w:hAnsi="Cambria"/>
-        </w:rPr>
-        <w:t xml:space="preserve"> at several ages</w:t>
-      </w:r>
-      <w:r>
-        <w:rPr>
-          <w:rFonts w:ascii="Cambria" w:hAnsi="Cambria"/>
-        </w:rPr>
-        <w:t xml:space="preserve">. The progeny flies from the crosses were </w:t>
-      </w:r>
-      <w:r>
-        <w:rPr>
-          <w:rFonts w:ascii="Cambria" w:hAnsi="Cambria"/>
-        </w:rPr>
-        <w:t>each timed</w:t>
-      </w:r>
-      <w:r>
-        <w:rPr>
-          <w:rFonts w:ascii="Cambria" w:hAnsi="Cambria"/>
-        </w:rPr>
-        <w:t xml:space="preserve"> for how long it took them to climb 4 cm. up the side of the vial. The average times for </w:t>
-      </w:r>
-      <w:r>
-        <w:rPr>
-          <w:rFonts w:ascii="Cambria" w:hAnsi="Cambria"/>
-        </w:rPr>
-        <w:t>each cross are shown in Figure 5</w:t>
-      </w:r>
-      <w:r>
-        <w:rPr>
-          <w:rFonts w:ascii="Cambria" w:hAnsi="Cambria"/>
-        </w:rPr>
-        <w:t xml:space="preserve">. The results indicate that dTORC1 </w:t>
-      </w:r>
-      <w:r>
-        <w:rPr>
-          <w:rFonts w:ascii="Cambria" w:hAnsi="Cambria"/>
-        </w:rPr>
-        <w:t xml:space="preserve">suppression leads to reduced muscle function in the flies that </w:t>
-      </w:r>
-      <w:proofErr w:type="spellStart"/>
-      <w:r>
-        <w:rPr>
-          <w:rFonts w:ascii="Cambria" w:hAnsi="Cambria"/>
-        </w:rPr>
-        <w:t>eclose</w:t>
-      </w:r>
-      <w:proofErr w:type="spellEnd"/>
-      <w:r>
-        <w:rPr>
-          <w:rFonts w:ascii="Cambria" w:hAnsi="Cambria"/>
-        </w:rPr>
-        <w:t xml:space="preserve"> even very early, consistent a developmental problem in </w:t>
-      </w:r>
-      <w:proofErr w:type="spellStart"/>
-      <w:r>
-        <w:rPr>
-          <w:rFonts w:ascii="Cambria" w:hAnsi="Cambria"/>
-        </w:rPr>
-        <w:t>myogenesis</w:t>
-      </w:r>
-      <w:proofErr w:type="spellEnd"/>
-      <w:r>
-        <w:rPr>
-          <w:rFonts w:ascii="Cambria" w:hAnsi="Cambria"/>
-        </w:rPr>
-        <w:t xml:space="preserve">.  Interestingly, </w:t>
-      </w:r>
-      <w:r>
-        <w:rPr>
-          <w:rFonts w:ascii="Cambria" w:hAnsi="Cambria"/>
-        </w:rPr>
-        <w:t xml:space="preserve">these problems persist throughout the lifespan of the fly, even in those that reach adulthood.  Also interesting, is that there was a correspondence between the </w:t>
-      </w:r>
-      <w:proofErr w:type="spellStart"/>
-      <w:r>
-        <w:rPr>
-          <w:rFonts w:ascii="Cambria" w:hAnsi="Cambria"/>
-        </w:rPr>
-        <w:t>efficienty</w:t>
-      </w:r>
-      <w:proofErr w:type="spellEnd"/>
-      <w:r>
-        <w:rPr>
-          <w:rFonts w:ascii="Cambria" w:hAnsi="Cambria"/>
-        </w:rPr>
-        <w:t xml:space="preserve"> of the </w:t>
-      </w:r>
-      <w:proofErr w:type="spellStart"/>
-      <w:r>
-        <w:rPr>
-          <w:rFonts w:ascii="Cambria" w:hAnsi="Cambria"/>
-        </w:rPr>
-        <w:t>shRNA</w:t>
-      </w:r>
-      <w:proofErr w:type="spellEnd"/>
-      <w:r>
-        <w:rPr>
-          <w:rFonts w:ascii="Cambria" w:hAnsi="Cambria"/>
-        </w:rPr>
-        <w:t xml:space="preserve"> strain to cause lethality and its effects on muscle function, indicating a potential gene-dosage effect on both of these phenotypes.</w:t>
-      </w:r>
-    </w:p>
-    <w:p>
-      <w:pPr>
-        <w:rPr>
-          <w:rFonts w:ascii="Cambria" w:hAnsi="Cambria"/>
-        </w:rPr>
-      </w:pPr>
-    </w:p>
-    <w:p>
-      <w:pPr>
-        <w:pStyle w:val="Heading2"/>
-      </w:pPr>
-      <w:r>
-        <w:t>Summary</w:t>
-      </w:r>
-    </w:p>
-    <w:p/>
-    <w:p>
-      <w:r>
-        <w:t xml:space="preserve">In this work, we have described a role for TORC1 in the regulation of </w:t>
-      </w:r>
-      <w:proofErr w:type="spellStart"/>
-      <w:r>
-        <w:t>myogenesis</w:t>
-      </w:r>
-      <w:proofErr w:type="spellEnd"/>
-      <w:r>
-        <w:t xml:space="preserve"> </w:t>
-      </w:r>
-      <w:r>
-        <w:rPr>
-          <w:i/>
-        </w:rPr>
-        <w:t>in vitro</w:t>
-      </w:r>
-      <w:r>
-        <w:t xml:space="preserve"> and shown in fruit flies, that inhibition of the dTORC1 complex results in lethality and weakened muscle function.  Together these data support </w:t>
-      </w:r>
-      <w:proofErr w:type="gramStart"/>
-      <w:r>
-        <w:t>a</w:t>
-      </w:r>
-      <w:proofErr w:type="gramEnd"/>
-      <w:r>
-        <w:t xml:space="preserve"> </w:t>
-      </w:r>
-      <w:r>
-        <w:rPr>
-          <w:i/>
-        </w:rPr>
-        <w:t>in vivo</w:t>
-      </w:r>
-      <w:r>
-        <w:t xml:space="preserve">, evolutionarily conserved </w:t>
-      </w:r>
-      <w:r>
-        <w:t>role for the TORC1 complex in the early stages of muscle development.</w:t>
-      </w:r>
-    </w:p>
-    <w:p/>
-    <w:p>
-      <w:pPr>
-        <w:pStyle w:val="Heading1"/>
-      </w:pPr>
-      <w:r>
-        <w:t>Acknowledgements</w:t>
-      </w:r>
-    </w:p>
-    <w:p/>
-    <w:p>
-      <w:r>
-        <w:t xml:space="preserve">The authors would like to thank the members of the Bridges and Reiter lab for insightful discussions.  This work was supported by </w:t>
-      </w:r>
-      <w:commentRangeStart w:id="8"/>
-      <w:r>
-        <w:t xml:space="preserve">XXXX </w:t>
-      </w:r>
-      <w:commentRangeEnd w:id="8"/>
-      <w:r>
-        <w:rPr>
-          <w:rStyle w:val="CommentReference"/>
-        </w:rPr>
-        <w:commentReference w:id="8"/>
+        <w:commentReference w:id="9"/>
       </w:r>
       <w:r>
         <w:t>(LTR)</w:t>
@@ -4618,15 +4174,7 @@
         <w:t>GAL4</w:t>
       </w:r>
       <w:r>
-        <w:t xml:space="preserve">/Raptor </w:t>
-      </w:r>
-      <w:proofErr w:type="spellStart"/>
-      <w:r>
-        <w:t>shrRNA</w:t>
-      </w:r>
-      <w:proofErr w:type="spellEnd"/>
-      <w:r>
-        <w:t xml:space="preserve"> crosses were repeated at 18° C. The double balancer genotype is excluded from the graph. The dashed line represents the expected birth rates of the three genotypes. The colder environment was unable to rescue the lethality effect of Raptor knockdown in skeletal muscle.</w:t>
+        <w:t>/Raptor shrRNA crosses were repeated at 18° C. The double balancer genotype is excluded from the graph. The dashed line represents the expected birth rates of the three genotypes. The colder environment was unable to rescue the lethality effect of Raptor knockdown in skeletal muscle.</w:t>
       </w:r>
       <w:r>
         <w:t xml:space="preserve"> </w:t>
@@ -4667,21 +4215,19 @@
         <w:rPr>
           <w:rFonts w:cs="Times"/>
         </w:rPr>
-        <w:t>/</w:t>
-      </w:r>
-      <w:proofErr w:type="spellStart"/>
+        <w:t>/shRNA and Mef-</w:t>
+      </w:r>
       <w:r>
         <w:rPr>
           <w:rFonts w:cs="Times"/>
         </w:rPr>
-        <w:t>shRNA</w:t>
-      </w:r>
-      <w:proofErr w:type="spellEnd"/>
+        <w:t>GAL4</w:t>
+      </w:r>
       <w:r>
         <w:rPr>
           <w:rFonts w:cs="Times"/>
         </w:rPr>
-        <w:t xml:space="preserve"> and Mef-</w:t>
+        <w:t xml:space="preserve">/shRNA crosses. The </w:t>
       </w:r>
       <w:r>
         <w:rPr>
@@ -4693,21 +4239,19 @@
         <w:rPr>
           <w:rFonts w:cs="Times"/>
         </w:rPr>
-        <w:t>/</w:t>
-      </w:r>
-      <w:proofErr w:type="spellStart"/>
+        <w:t xml:space="preserve"> driver strains and the shRNA strains were both homozygous for the gene. Raptor knockdown in skeletal muscle using the Mef-</w:t>
+      </w:r>
       <w:r>
         <w:rPr>
           <w:rFonts w:cs="Times"/>
         </w:rPr>
-        <w:t>shRNA</w:t>
-      </w:r>
-      <w:proofErr w:type="spellEnd"/>
+        <w:t>GAL4</w:t>
+      </w:r>
       <w:r>
         <w:rPr>
           <w:rFonts w:cs="Times"/>
         </w:rPr>
-        <w:t xml:space="preserve"> crosses. The </w:t>
+        <w:t xml:space="preserve"> driver resulted in complete lethality, while Raptor knockdown using the C179-</w:t>
       </w:r>
       <w:r>
         <w:rPr>
@@ -4719,33 +4263,95 @@
         <w:rPr>
           <w:rFonts w:cs="Times"/>
         </w:rPr>
-        <w:t xml:space="preserve"> driver strains and the </w:t>
-      </w:r>
-      <w:proofErr w:type="spellStart"/>
+        <w:t xml:space="preserve"> driver resulted in partial lethality. The different birth rates for the Raptor knockdown flies using the C179-</w:t>
+      </w:r>
       <w:r>
         <w:rPr>
           <w:rFonts w:cs="Times"/>
         </w:rPr>
-        <w:t>shRNA</w:t>
-      </w:r>
-      <w:proofErr w:type="spellEnd"/>
+        <w:t>GAL4</w:t>
+      </w:r>
       <w:r>
         <w:rPr>
           <w:rFonts w:cs="Times"/>
         </w:rPr>
-        <w:t xml:space="preserve"> strains were both homozygous for the gene. Raptor knockdown in skeletal muscle using the Mef-</w:t>
-      </w:r>
-      <w:r>
+        <w:t xml:space="preserve"> driver reflect the relative strengths of the three Raptor shRNAs. The 36304 shRNA is a control line for TRiP RNAi lines.</w:t>
+      </w:r>
+    </w:p>
+    <w:p>
+      <w:pPr>
         <w:rPr>
           <w:rFonts w:cs="Times"/>
         </w:rPr>
+      </w:pPr>
+    </w:p>
+    <w:p>
+      <w:pPr>
+        <w:rPr>
+          <w:rFonts w:cs="Times"/>
+        </w:rPr>
+      </w:pPr>
+      <w:r>
+        <w:rPr>
+          <w:rFonts w:cs="Times"/>
+        </w:rPr>
+        <w:t>Figure 5. The figure on the right shows dead flies stuck in their pupal cases, and the figure on the left shows empty pupal cases post-eclosure. The pictures were taken 20 days after the crosses were made. The control is using 36304 shRNA, which is a control line for TRiP RNAi lines. We found that the lethality effect of Raptor knoc</w:t>
+      </w:r>
+      <w:r>
+        <w:rPr>
+          <w:rFonts w:cs="Times"/>
+        </w:rPr>
+        <w:t>kdown in skeletal muscle was occ</w:t>
+      </w:r>
+      <w:r>
+        <w:rPr>
+          <w:rFonts w:cs="Times"/>
+        </w:rPr>
+        <w:t>ur</w:t>
+      </w:r>
+      <w:r>
+        <w:rPr>
+          <w:rFonts w:cs="Times"/>
+        </w:rPr>
+        <w:t>r</w:t>
+      </w:r>
+      <w:r>
+        <w:rPr>
+          <w:rFonts w:cs="Times"/>
+        </w:rPr>
+        <w:t>ing in the pupal stage.</w:t>
+      </w:r>
+    </w:p>
+    <w:p>
+      <w:pPr>
+        <w:rPr>
+          <w:rFonts w:cs="Times"/>
+        </w:rPr>
+      </w:pPr>
+    </w:p>
+    <w:p>
+      <w:pPr>
+        <w:rPr>
+          <w:rFonts w:cs="Times"/>
+        </w:rPr>
+      </w:pPr>
+      <w:r>
+        <w:rPr>
+          <w:rFonts w:cs="Times"/>
+        </w:rPr>
+        <w:t>Figure 6. The graphs on the left show the number of total pupal cases produced in the Mef-</w:t>
+      </w:r>
+      <w:r>
+        <w:rPr>
+          <w:rFonts w:cs="Times"/>
+        </w:rPr>
         <w:t>GAL4</w:t>
       </w:r>
       <w:r>
         <w:rPr>
           <w:rFonts w:cs="Times"/>
         </w:rPr>
-        <w:t xml:space="preserve"> driver resulted in complete lethality, while Raptor knockdown using the C179-</w:t>
+        <w:t>/shRNA and C179-</w:t>
       </w:r>
       <w:r>
         <w:rPr>
@@ -4757,7 +4363,7 @@
         <w:rPr>
           <w:rFonts w:cs="Times"/>
         </w:rPr>
-        <w:t xml:space="preserve"> driver resulted in partial lethality. The different birth rates for the Raptor knockdown flies using the C179-</w:t>
+        <w:t xml:space="preserve">/shRNA crosses. The graphs on the right show the percentage of the cases that contained dead flies. The cases were counted around 20 days after the crosses were made. Homozygous strains of both the </w:t>
       </w:r>
       <w:r>
         <w:rPr>
@@ -4769,699 +4375,185 @@
         <w:rPr>
           <w:rFonts w:cs="Times"/>
         </w:rPr>
-        <w:t xml:space="preserve"> driver reflect the relative strengths of the three Raptor </w:t>
-      </w:r>
-      <w:proofErr w:type="spellStart"/>
+        <w:t xml:space="preserve"> driver and the shRNA lines were used for the crosses. Nearly 100% of the pupal cases in the Mef-</w:t>
+      </w:r>
       <w:r>
         <w:rPr>
           <w:rFonts w:cs="Times"/>
         </w:rPr>
-        <w:t>shRNAs</w:t>
-      </w:r>
-      <w:proofErr w:type="spellEnd"/>
+        <w:t>GAL4</w:t>
+      </w:r>
       <w:r>
         <w:rPr>
           <w:rFonts w:cs="Times"/>
         </w:rPr>
-        <w:t xml:space="preserve">. The 36304 </w:t>
-      </w:r>
-      <w:proofErr w:type="spellStart"/>
+        <w:t>/Raptor shRNA crosses contained dead flies. There was also a high percentage of dead flies in the cases of the C179-</w:t>
+      </w:r>
       <w:r>
         <w:rPr>
           <w:rFonts w:cs="Times"/>
         </w:rPr>
-        <w:t>shRNA</w:t>
-      </w:r>
-      <w:proofErr w:type="spellEnd"/>
+        <w:t>GAL4</w:t>
+      </w:r>
       <w:r>
         <w:rPr>
           <w:rFonts w:cs="Times"/>
         </w:rPr>
-        <w:t xml:space="preserve"> is a control line for </w:t>
-      </w:r>
-      <w:proofErr w:type="spellStart"/>
-      <w:r>
+        <w:t>/Raptor shRNA crosses, and the percentage of dead flies correlates with the relative strengths of the three different Raptor shRNA lines.</w:t>
+      </w:r>
+    </w:p>
+    <w:p>
+      <w:pPr>
         <w:rPr>
           <w:rFonts w:cs="Times"/>
         </w:rPr>
-        <w:t>TRiP</w:t>
-      </w:r>
-      <w:proofErr w:type="spellEnd"/>
-      <w:r>
+      </w:pPr>
+    </w:p>
+    <w:p>
+      <w:r>
+        <w:rPr>
+          <w:b/>
+        </w:rPr>
+        <w:t xml:space="preserve">Figure </w:t>
+      </w:r>
+      <w:r>
+        <w:rPr>
+          <w:b/>
+        </w:rPr>
+        <w:t xml:space="preserve">5: Muscle-specific Raptor knockdown flies have reduced climbing rate.  </w:t>
+      </w:r>
+      <w:r>
+        <w:t xml:space="preserve">Average climbing rate as measured during three </w:t>
+      </w:r>
+      <w:r>
+        <w:t xml:space="preserve">age range </w:t>
+      </w:r>
+      <w:r>
+        <w:t>intervals</w:t>
+      </w:r>
+      <w:r>
+        <w:t xml:space="preserve"> (in days)</w:t>
+      </w:r>
+      <w:r>
+        <w:t xml:space="preserve"> for </w:t>
+      </w:r>
+      <w:r>
+        <w:rPr>
+          <w:i/>
+        </w:rPr>
+        <w:t>C179-GAL4</w:t>
+      </w:r>
+      <w:r>
+        <w:t xml:space="preserve"> driven </w:t>
+      </w:r>
+      <w:r>
+        <w:rPr>
+          <w:i/>
+        </w:rPr>
+        <w:t xml:space="preserve">Raptor </w:t>
+      </w:r>
+      <w:r>
+        <w:t>knockdown flies</w:t>
+      </w:r>
+      <w:r>
+        <w:t>.  Asterisk indicates p&lt;0.05 based on a Wilcoxon Rank-Sum test relative to the control flies</w:t>
+      </w:r>
+      <w:r>
+        <w:t>, and</w:t>
+      </w:r>
+      <w:r>
+        <w:t xml:space="preserve"> adjusted for multiple observations.</w:t>
+      </w:r>
+      <w:r>
+        <w:t xml:space="preserve">  Note that the different abscissa indicates age-related slowing of climbing speed.</w:t>
+      </w:r>
+    </w:p>
+    <w:p>
+      <w:pPr>
         <w:rPr>
           <w:rFonts w:cs="Times"/>
         </w:rPr>
-        <w:t xml:space="preserve"> </w:t>
-      </w:r>
-      <w:proofErr w:type="spellStart"/>
-      <w:r>
+      </w:pPr>
+    </w:p>
+    <w:p>
+      <w:pPr>
         <w:rPr>
           <w:rFonts w:cs="Times"/>
         </w:rPr>
-        <w:t>RNAi</w:t>
-      </w:r>
-      <w:proofErr w:type="spellEnd"/>
+      </w:pPr>
       <w:r>
         <w:rPr>
           <w:rFonts w:cs="Times"/>
         </w:rPr>
-        <w:t xml:space="preserve"> lines.</w:t>
-      </w:r>
-    </w:p>
-    <w:p>
-      <w:pPr>
+        <w:t>Figure 8. The line graphs show the survival rate of flies with Tsc and Raptor knockdown in skeletal muscle. The graph on the left shows the effects of Tsc knockdown using the 24B-</w:t>
+      </w:r>
+      <w:r>
         <w:rPr>
           <w:rFonts w:cs="Times"/>
         </w:rPr>
-      </w:pPr>
-    </w:p>
-    <w:p>
-      <w:pPr>
+        <w:t>GAL4</w:t>
+      </w:r>
+      <w:r>
         <w:rPr>
           <w:rFonts w:cs="Times"/>
         </w:rPr>
-      </w:pPr>
+        <w:t xml:space="preserve"> driver, and the graph on the right shows the effects of Raptor knockdown using the C179-</w:t>
+      </w:r>
       <w:r>
         <w:rPr>
           <w:rFonts w:cs="Times"/>
         </w:rPr>
-        <w:t xml:space="preserve">Figure 5. The figure on the right shows dead flies stuck in their </w:t>
-      </w:r>
-      <w:proofErr w:type="spellStart"/>
+        <w:t>GAL4</w:t>
+      </w:r>
       <w:r>
         <w:rPr>
           <w:rFonts w:cs="Times"/>
         </w:rPr>
-        <w:t>pupal</w:t>
-      </w:r>
-      <w:proofErr w:type="spellEnd"/>
+        <w:t xml:space="preserve"> driver.  The crosses were flipped twice a week to count for dead flies. Both Tsc and Raptor knockdown in skeletal muscle result in decreased longevity. The controls contained either the </w:t>
+      </w:r>
       <w:r>
         <w:rPr>
           <w:rFonts w:cs="Times"/>
         </w:rPr>
-        <w:t xml:space="preserve"> cases, and the figure on the left shows empty </w:t>
-      </w:r>
-      <w:proofErr w:type="spellStart"/>
+        <w:t>GAL4</w:t>
+      </w:r>
       <w:r>
         <w:rPr>
           <w:rFonts w:cs="Times"/>
         </w:rPr>
-        <w:t>pupal</w:t>
-      </w:r>
-      <w:proofErr w:type="spellEnd"/>
+        <w:t xml:space="preserve"> driver strain over a marker, or the shRNA strain over a marker. Knocking down Tsc and Raptor in cardiac muscle using the Hand-</w:t>
+      </w:r>
       <w:r>
         <w:rPr>
           <w:rFonts w:cs="Times"/>
         </w:rPr>
-        <w:t xml:space="preserve"> cases post-</w:t>
-      </w:r>
-      <w:proofErr w:type="spellStart"/>
+        <w:t>GAL4</w:t>
+      </w:r>
       <w:r>
         <w:rPr>
           <w:rFonts w:cs="Times"/>
         </w:rPr>
-        <w:t>eclosure</w:t>
-      </w:r>
-      <w:proofErr w:type="spellEnd"/>
-      <w:r>
-        <w:rPr>
-          <w:rFonts w:cs="Times"/>
-        </w:rPr>
-        <w:t xml:space="preserve">. The pictures were taken 20 days after the crosses were made. The control is using 36304 </w:t>
-      </w:r>
-      <w:proofErr w:type="spellStart"/>
-      <w:r>
-        <w:rPr>
-          <w:rFonts w:cs="Times"/>
-        </w:rPr>
-        <w:t>shRNA</w:t>
-      </w:r>
-      <w:proofErr w:type="spellEnd"/>
-      <w:r>
-        <w:rPr>
-          <w:rFonts w:cs="Times"/>
-        </w:rPr>
-        <w:t xml:space="preserve">, which is a control line for </w:t>
-      </w:r>
-      <w:proofErr w:type="spellStart"/>
-      <w:r>
-        <w:rPr>
-          <w:rFonts w:cs="Times"/>
-        </w:rPr>
-        <w:t>TRiP</w:t>
-      </w:r>
-      <w:proofErr w:type="spellEnd"/>
-      <w:r>
-        <w:rPr>
-          <w:rFonts w:cs="Times"/>
-        </w:rPr>
-        <w:t xml:space="preserve"> </w:t>
-      </w:r>
-      <w:proofErr w:type="spellStart"/>
-      <w:r>
-        <w:rPr>
-          <w:rFonts w:cs="Times"/>
-        </w:rPr>
-        <w:t>RNAi</w:t>
-      </w:r>
-      <w:proofErr w:type="spellEnd"/>
-      <w:r>
-        <w:rPr>
-          <w:rFonts w:cs="Times"/>
-        </w:rPr>
-        <w:t xml:space="preserve"> lines. We found that the lethality effect of Raptor knoc</w:t>
-      </w:r>
-      <w:r>
-        <w:rPr>
-          <w:rFonts w:cs="Times"/>
-        </w:rPr>
-        <w:t>kdown in skeletal muscle was occ</w:t>
-      </w:r>
-      <w:r>
-        <w:rPr>
-          <w:rFonts w:cs="Times"/>
-        </w:rPr>
-        <w:t>ur</w:t>
-      </w:r>
-      <w:r>
-        <w:rPr>
-          <w:rFonts w:cs="Times"/>
-        </w:rPr>
-        <w:t>r</w:t>
-      </w:r>
-      <w:r>
-        <w:rPr>
-          <w:rFonts w:cs="Times"/>
-        </w:rPr>
-        <w:t xml:space="preserve">ing in the </w:t>
-      </w:r>
-      <w:proofErr w:type="spellStart"/>
-      <w:r>
-        <w:rPr>
-          <w:rFonts w:cs="Times"/>
-        </w:rPr>
-        <w:t>pupal</w:t>
-      </w:r>
-      <w:proofErr w:type="spellEnd"/>
-      <w:r>
-        <w:rPr>
-          <w:rFonts w:cs="Times"/>
-        </w:rPr>
-        <w:t xml:space="preserve"> stage.</w:t>
-      </w:r>
-    </w:p>
-    <w:p>
-      <w:pPr>
-        <w:rPr>
-          <w:rFonts w:cs="Times"/>
-        </w:rPr>
-      </w:pPr>
-    </w:p>
-    <w:p>
-      <w:pPr>
-        <w:rPr>
-          <w:rFonts w:cs="Times"/>
-        </w:rPr>
-      </w:pPr>
-      <w:r>
-        <w:rPr>
-          <w:rFonts w:cs="Times"/>
-        </w:rPr>
-        <w:t xml:space="preserve">Figure 6. The graphs on the left show the number of total </w:t>
-      </w:r>
-      <w:proofErr w:type="spellStart"/>
-      <w:r>
-        <w:rPr>
-          <w:rFonts w:cs="Times"/>
-        </w:rPr>
-        <w:t>pupal</w:t>
-      </w:r>
-      <w:proofErr w:type="spellEnd"/>
-      <w:r>
-        <w:rPr>
-          <w:rFonts w:cs="Times"/>
-        </w:rPr>
-        <w:t xml:space="preserve"> cases produced in the Mef-</w:t>
-      </w:r>
-      <w:r>
-        <w:rPr>
-          <w:rFonts w:cs="Times"/>
-        </w:rPr>
-        <w:t>GAL4</w:t>
-      </w:r>
-      <w:r>
-        <w:rPr>
-          <w:rFonts w:cs="Times"/>
-        </w:rPr>
-        <w:t>/</w:t>
-      </w:r>
-      <w:proofErr w:type="spellStart"/>
-      <w:r>
-        <w:rPr>
-          <w:rFonts w:cs="Times"/>
-        </w:rPr>
-        <w:t>shRNA</w:t>
-      </w:r>
-      <w:proofErr w:type="spellEnd"/>
-      <w:r>
-        <w:rPr>
-          <w:rFonts w:cs="Times"/>
-        </w:rPr>
-        <w:t xml:space="preserve"> and C179-</w:t>
-      </w:r>
-      <w:r>
-        <w:rPr>
-          <w:rFonts w:cs="Times"/>
-        </w:rPr>
-        <w:t>GAL4</w:t>
-      </w:r>
-      <w:r>
-        <w:rPr>
-          <w:rFonts w:cs="Times"/>
-        </w:rPr>
-        <w:t>/</w:t>
-      </w:r>
-      <w:proofErr w:type="spellStart"/>
-      <w:r>
-        <w:rPr>
-          <w:rFonts w:cs="Times"/>
-        </w:rPr>
-        <w:t>shRNA</w:t>
-      </w:r>
-      <w:proofErr w:type="spellEnd"/>
-      <w:r>
-        <w:rPr>
-          <w:rFonts w:cs="Times"/>
-        </w:rPr>
-        <w:t xml:space="preserve"> crosses. The graphs on the right show the percentage of the cases that contained dead flies. The cases were counted around 20 days after the crosses were made. Homozygous strains of both the </w:t>
-      </w:r>
-      <w:r>
-        <w:rPr>
-          <w:rFonts w:cs="Times"/>
-        </w:rPr>
-        <w:t>GAL4</w:t>
-      </w:r>
-      <w:r>
-        <w:rPr>
-          <w:rFonts w:cs="Times"/>
-        </w:rPr>
-        <w:t xml:space="preserve"> driver and the </w:t>
-      </w:r>
-      <w:proofErr w:type="spellStart"/>
-      <w:r>
-        <w:rPr>
-          <w:rFonts w:cs="Times"/>
-        </w:rPr>
-        <w:t>shRNA</w:t>
-      </w:r>
-      <w:proofErr w:type="spellEnd"/>
-      <w:r>
-        <w:rPr>
-          <w:rFonts w:cs="Times"/>
-        </w:rPr>
-        <w:t xml:space="preserve"> lines were used for the crosses. Nearly 100% of the </w:t>
-      </w:r>
-      <w:proofErr w:type="spellStart"/>
-      <w:r>
-        <w:rPr>
-          <w:rFonts w:cs="Times"/>
-        </w:rPr>
-        <w:t>pupal</w:t>
-      </w:r>
-      <w:proofErr w:type="spellEnd"/>
-      <w:r>
-        <w:rPr>
-          <w:rFonts w:cs="Times"/>
-        </w:rPr>
-        <w:t xml:space="preserve"> cases in the Mef-</w:t>
-      </w:r>
-      <w:r>
-        <w:rPr>
-          <w:rFonts w:cs="Times"/>
-        </w:rPr>
-        <w:t>GAL4</w:t>
-      </w:r>
-      <w:r>
-        <w:rPr>
-          <w:rFonts w:cs="Times"/>
-        </w:rPr>
-        <w:t xml:space="preserve">/Raptor </w:t>
-      </w:r>
-      <w:proofErr w:type="spellStart"/>
-      <w:r>
-        <w:rPr>
-          <w:rFonts w:cs="Times"/>
-        </w:rPr>
-        <w:t>shRNA</w:t>
-      </w:r>
-      <w:proofErr w:type="spellEnd"/>
-      <w:r>
-        <w:rPr>
-          <w:rFonts w:cs="Times"/>
-        </w:rPr>
-        <w:t xml:space="preserve"> </w:t>
-      </w:r>
-      <w:proofErr w:type="gramStart"/>
-      <w:r>
-        <w:rPr>
-          <w:rFonts w:cs="Times"/>
-        </w:rPr>
-        <w:t>crosses</w:t>
-      </w:r>
-      <w:proofErr w:type="gramEnd"/>
-      <w:r>
-        <w:rPr>
-          <w:rFonts w:cs="Times"/>
-        </w:rPr>
-        <w:t xml:space="preserve"> contained dead flies. There </w:t>
-      </w:r>
-      <w:proofErr w:type="gramStart"/>
-      <w:r>
-        <w:rPr>
-          <w:rFonts w:cs="Times"/>
-        </w:rPr>
-        <w:t>was</w:t>
-      </w:r>
-      <w:proofErr w:type="gramEnd"/>
-      <w:r>
-        <w:rPr>
-          <w:rFonts w:cs="Times"/>
-        </w:rPr>
-        <w:t xml:space="preserve"> also a high percentage of dead flies in the cases of the C179-</w:t>
-      </w:r>
-      <w:r>
-        <w:rPr>
-          <w:rFonts w:cs="Times"/>
-        </w:rPr>
-        <w:t>GAL4</w:t>
-      </w:r>
-      <w:r>
-        <w:rPr>
-          <w:rFonts w:cs="Times"/>
-        </w:rPr>
-        <w:t xml:space="preserve">/Raptor </w:t>
-      </w:r>
-      <w:proofErr w:type="spellStart"/>
-      <w:r>
-        <w:rPr>
-          <w:rFonts w:cs="Times"/>
-        </w:rPr>
-        <w:t>shRNA</w:t>
-      </w:r>
-      <w:proofErr w:type="spellEnd"/>
-      <w:r>
-        <w:rPr>
-          <w:rFonts w:cs="Times"/>
-        </w:rPr>
-        <w:t xml:space="preserve"> crosses, and the percentage of dead flies correlates with the relative strengths of the three different Raptor </w:t>
-      </w:r>
-      <w:proofErr w:type="spellStart"/>
-      <w:r>
-        <w:rPr>
-          <w:rFonts w:cs="Times"/>
-        </w:rPr>
-        <w:t>shRNA</w:t>
-      </w:r>
-      <w:proofErr w:type="spellEnd"/>
-      <w:r>
-        <w:rPr>
-          <w:rFonts w:cs="Times"/>
-        </w:rPr>
-        <w:t xml:space="preserve"> lines.</w:t>
-      </w:r>
-    </w:p>
-    <w:p>
-      <w:pPr>
-        <w:rPr>
-          <w:rFonts w:cs="Times"/>
-        </w:rPr>
-      </w:pPr>
-    </w:p>
+        <w:t xml:space="preserve"> driver had no significant effects on longevity.</w:t>
+      </w:r>
+    </w:p>
+    <w:p>
+      <w:pPr>
+        <w:pStyle w:val="Heading1"/>
+      </w:pPr>
+      <w:r>
+        <w:t>Supplementary Tables and Figures</w:t>
+      </w:r>
+    </w:p>
+    <w:p/>
     <w:p>
       <w:r>
         <w:rPr>
           <w:b/>
         </w:rPr>
-        <w:t xml:space="preserve">Figure </w:t>
-      </w:r>
-      <w:r>
-        <w:rPr>
-          <w:b/>
-        </w:rPr>
-        <w:t xml:space="preserve">5: Muscle-specific Raptor knockdown flies have reduced climbing rate.  </w:t>
-      </w:r>
-      <w:r>
-        <w:t xml:space="preserve">Average climbing rate as measured during three </w:t>
-      </w:r>
-      <w:r>
-        <w:t xml:space="preserve">age range </w:t>
-      </w:r>
-      <w:r>
-        <w:t>intervals</w:t>
-      </w:r>
-      <w:r>
-        <w:t xml:space="preserve"> (in days)</w:t>
-      </w:r>
-      <w:r>
-        <w:t xml:space="preserve"> for </w:t>
-      </w:r>
-      <w:r>
-        <w:rPr>
-          <w:i/>
-        </w:rPr>
-        <w:t>C179-GAL4</w:t>
-      </w:r>
-      <w:r>
-        <w:t xml:space="preserve"> driven </w:t>
-      </w:r>
-      <w:r>
-        <w:rPr>
-          <w:i/>
-        </w:rPr>
-        <w:t xml:space="preserve">Raptor </w:t>
-      </w:r>
-      <w:r>
-        <w:t>knockdown flies</w:t>
-      </w:r>
-      <w:r>
-        <w:t>.  Asterisk indicates p&lt;0.05 based on a Wilcoxon Rank-Sum test relative to the control flies</w:t>
-      </w:r>
-      <w:r>
-        <w:t>, and</w:t>
-      </w:r>
-      <w:r>
-        <w:t xml:space="preserve"> adjusted for multiple observations.</w:t>
-      </w:r>
-      <w:r>
-        <w:t xml:space="preserve">  Note that the different abscissa indicates age-related slowing of climbing speed.</w:t>
-      </w:r>
-    </w:p>
-    <w:p>
-      <w:pPr>
-        <w:rPr>
-          <w:rFonts w:cs="Times"/>
-        </w:rPr>
-      </w:pPr>
-    </w:p>
-    <w:p>
-      <w:pPr>
-        <w:rPr>
-          <w:rFonts w:cs="Times"/>
-        </w:rPr>
-      </w:pPr>
-      <w:r>
-        <w:rPr>
-          <w:rFonts w:cs="Times"/>
-        </w:rPr>
-        <w:t xml:space="preserve">Figure 8. The line graphs show the survival rate of flies with </w:t>
-      </w:r>
-      <w:proofErr w:type="spellStart"/>
-      <w:r>
-        <w:rPr>
-          <w:rFonts w:cs="Times"/>
-        </w:rPr>
-        <w:t>Tsc</w:t>
-      </w:r>
-      <w:proofErr w:type="spellEnd"/>
-      <w:r>
-        <w:rPr>
-          <w:rFonts w:cs="Times"/>
-        </w:rPr>
-        <w:t xml:space="preserve"> and Raptor knockdown in skeletal muscle. The graph on the left shows the effects of </w:t>
-      </w:r>
-      <w:proofErr w:type="spellStart"/>
-      <w:r>
-        <w:rPr>
-          <w:rFonts w:cs="Times"/>
-        </w:rPr>
-        <w:t>Tsc</w:t>
-      </w:r>
-      <w:proofErr w:type="spellEnd"/>
-      <w:r>
-        <w:rPr>
-          <w:rFonts w:cs="Times"/>
-        </w:rPr>
-        <w:t xml:space="preserve"> knockdown using the 24B-</w:t>
-      </w:r>
-      <w:r>
-        <w:rPr>
-          <w:rFonts w:cs="Times"/>
-        </w:rPr>
-        <w:t>GAL4</w:t>
-      </w:r>
-      <w:r>
-        <w:rPr>
-          <w:rFonts w:cs="Times"/>
-        </w:rPr>
-        <w:t xml:space="preserve"> </w:t>
-      </w:r>
-      <w:proofErr w:type="gramStart"/>
-      <w:r>
-        <w:rPr>
-          <w:rFonts w:cs="Times"/>
-        </w:rPr>
-        <w:t>driver</w:t>
-      </w:r>
-      <w:proofErr w:type="gramEnd"/>
-      <w:r>
-        <w:rPr>
-          <w:rFonts w:cs="Times"/>
-        </w:rPr>
-        <w:t>, and the graph on the right shows the effects of Raptor knockdown using the C179-</w:t>
-      </w:r>
-      <w:r>
-        <w:rPr>
-          <w:rFonts w:cs="Times"/>
-        </w:rPr>
-        <w:t>GAL4</w:t>
-      </w:r>
-      <w:r>
-        <w:rPr>
-          <w:rFonts w:cs="Times"/>
-        </w:rPr>
-        <w:t xml:space="preserve"> driver.  The crosses were flipped twice a week to count for dead flies. Both </w:t>
-      </w:r>
-      <w:proofErr w:type="spellStart"/>
-      <w:r>
-        <w:rPr>
-          <w:rFonts w:cs="Times"/>
-        </w:rPr>
-        <w:t>Tsc</w:t>
-      </w:r>
-      <w:proofErr w:type="spellEnd"/>
-      <w:r>
-        <w:rPr>
-          <w:rFonts w:cs="Times"/>
-        </w:rPr>
-        <w:t xml:space="preserve"> and Raptor knockdown in skeletal muscle result in decreased longevity. The controls contained either the </w:t>
-      </w:r>
-      <w:r>
-        <w:rPr>
-          <w:rFonts w:cs="Times"/>
-        </w:rPr>
-        <w:t>GAL4</w:t>
-      </w:r>
-      <w:r>
-        <w:rPr>
-          <w:rFonts w:cs="Times"/>
-        </w:rPr>
-        <w:t xml:space="preserve"> driver strain over a marker, or the </w:t>
-      </w:r>
-      <w:proofErr w:type="spellStart"/>
-      <w:r>
-        <w:rPr>
-          <w:rFonts w:cs="Times"/>
-        </w:rPr>
-        <w:t>shRNA</w:t>
-      </w:r>
-      <w:proofErr w:type="spellEnd"/>
-      <w:r>
-        <w:rPr>
-          <w:rFonts w:cs="Times"/>
-        </w:rPr>
-        <w:t xml:space="preserve"> strain over a marker. Knocking down </w:t>
-      </w:r>
-      <w:proofErr w:type="spellStart"/>
-      <w:r>
-        <w:rPr>
-          <w:rFonts w:cs="Times"/>
-        </w:rPr>
-        <w:t>Tsc</w:t>
-      </w:r>
-      <w:proofErr w:type="spellEnd"/>
-      <w:r>
-        <w:rPr>
-          <w:rFonts w:cs="Times"/>
-        </w:rPr>
-        <w:t xml:space="preserve"> and Raptor in cardiac muscle using the Hand-</w:t>
-      </w:r>
-      <w:r>
-        <w:rPr>
-          <w:rFonts w:cs="Times"/>
-        </w:rPr>
-        <w:t>GAL4</w:t>
-      </w:r>
-      <w:r>
-        <w:rPr>
-          <w:rFonts w:cs="Times"/>
-        </w:rPr>
-        <w:t xml:space="preserve"> driver had no significant effects on longevity.</w:t>
-      </w:r>
-    </w:p>
-    <w:p>
-      <w:pPr>
-        <w:pStyle w:val="Heading1"/>
-      </w:pPr>
-      <w:r>
-        <w:t>Supplementary Tables and Figures</w:t>
-      </w:r>
-    </w:p>
-    <w:p/>
-    <w:p>
-      <w:r>
-        <w:rPr>
-          <w:b/>
-        </w:rPr>
-        <w:t xml:space="preserve">Supplementary Figure 1:  Dose response of </w:t>
-      </w:r>
-      <w:proofErr w:type="spellStart"/>
-      <w:r>
-        <w:rPr>
-          <w:b/>
-        </w:rPr>
-        <w:t>rapamycin</w:t>
-      </w:r>
-      <w:proofErr w:type="spellEnd"/>
-      <w:r>
-        <w:rPr>
-          <w:b/>
-        </w:rPr>
-        <w:t xml:space="preserve"> on fly </w:t>
-      </w:r>
-      <w:proofErr w:type="spellStart"/>
-      <w:r>
-        <w:rPr>
-          <w:b/>
-        </w:rPr>
-        <w:t>eclosure</w:t>
-      </w:r>
-      <w:proofErr w:type="spellEnd"/>
-      <w:r>
-        <w:rPr>
-          <w:b/>
-        </w:rPr>
-        <w:t xml:space="preserve"> and larvae development.</w:t>
-      </w:r>
-      <w:r>
-        <w:t xml:space="preserve">  Flies were mated in the presence of varying doses of </w:t>
-      </w:r>
-      <w:proofErr w:type="spellStart"/>
-      <w:r>
-        <w:t>rapamycin</w:t>
-      </w:r>
-      <w:proofErr w:type="spellEnd"/>
-      <w:r>
-        <w:t xml:space="preserve">.  </w:t>
+        <w:t>Supplementary Figure 1:  Dose response of rapamycin on fly eclosure and larvae development.</w:t>
+      </w:r>
+      <w:r>
+        <w:t xml:space="preserve">  Flies were mated in the presence of varying doses of rapamycin.  </w:t>
       </w:r>
       <w:r>
         <w:t xml:space="preserve">After 7 days, the parental flies were removed.  </w:t>
@@ -5511,15 +4603,7 @@
         <w:annotationRef/>
       </w:r>
       <w:r>
-        <w:t xml:space="preserve">Ask </w:t>
-      </w:r>
-      <w:proofErr w:type="spellStart"/>
-      <w:r>
-        <w:t>larry</w:t>
-      </w:r>
-      <w:proofErr w:type="spellEnd"/>
-      <w:r>
-        <w:t xml:space="preserve"> for reference</w:t>
+        <w:t>Ask larry for reference</w:t>
       </w:r>
     </w:p>
   </w:comment>
@@ -5559,7 +4643,7 @@
       </w:r>
     </w:p>
   </w:comment>
-  <w:comment w:id="6" w:author="Dave Bridges" w:date="2014-06-23T12:31:00Z" w:initials="DB">
+  <w:comment w:id="5" w:author="Dave Bridges" w:date="2014-06-24T12:12:00Z" w:initials="DB">
     <w:p>
       <w:pPr>
         <w:pStyle w:val="CommentText"/>
@@ -5571,11 +4655,27 @@
         <w:annotationRef/>
       </w:r>
       <w:r>
+        <w:t>Larry, do you think a schematic of the crosses for each figure would help, or people will be able to follow along?</w:t>
+      </w:r>
+    </w:p>
+  </w:comment>
+  <w:comment w:id="7" w:author="Dave Bridges" w:date="2014-06-23T12:31:00Z" w:initials="DB">
+    <w:p>
+      <w:pPr>
+        <w:pStyle w:val="CommentText"/>
+      </w:pPr>
+      <w:r>
+        <w:rPr>
+          <w:rStyle w:val="CommentReference"/>
+        </w:rPr>
+        <w:annotationRef/>
+      </w:r>
+      <w:r>
         <w:t>Say something here about gender differences</w:t>
       </w:r>
     </w:p>
   </w:comment>
-  <w:comment w:id="7" w:author="Dave Bridges" w:date="2014-05-07T08:43:00Z" w:initials="DB">
+  <w:comment w:id="8" w:author="Dave Bridges" w:date="2014-05-07T08:43:00Z" w:initials="DB">
     <w:p>
       <w:pPr>
         <w:pStyle w:val="CommentText"/>
@@ -5591,7 +4691,7 @@
       </w:r>
     </w:p>
   </w:comment>
-  <w:comment w:id="8" w:author="Dave Bridges" w:date="2014-05-07T08:47:00Z" w:initials="DB">
+  <w:comment w:id="9" w:author="Dave Bridges" w:date="2014-05-07T08:47:00Z" w:initials="DB">
     <w:p>
       <w:pPr>
         <w:pStyle w:val="CommentText"/>

</xml_diff>

<commit_message>
Added analysis for number of pupal cases in mef driven knockdowns.
</commit_message>
<xml_diff>
--- a/Manuscripts/Hatfield et al Submission/Manuscript.docx
+++ b/Manuscripts/Hatfield et al Submission/Manuscript.docx
@@ -526,6 +526,82 @@
         <w:t xml:space="preserve">30 days for a total of 3 trials. </w:t>
       </w:r>
     </w:p>
+    <w:p/>
+    <w:p>
+      <w:pPr>
+        <w:pStyle w:val="Heading2"/>
+      </w:pPr>
+      <w:r>
+        <w:t>Statistics</w:t>
+      </w:r>
+    </w:p>
+    <w:p/>
+    <w:p>
+      <w:r>
+        <w:t xml:space="preserve">Statistical analyses were performed using the R statistical package, version 3.1.0 </w:t>
+      </w:r>
+      <w:r>
+        <w:fldChar w:fldCharType="begin" w:fldLock="1"/>
+      </w:r>
+      <w:r>
+        <w:instrText>ADDIN CSL_CITATION { "citationItems" : [ { "id" : "ITEM-1", "itemData" : { "author" : [ { "dropping-particle" : "", "family" : "R Core Team", "given" : "", "non-dropping-particle" : "", "parse-names" : false, "suffix" : "" } ], "id" : "ITEM-1", "issued" : { "date-parts" : [ [ "2013" ] ] }, "publisher-place" : "Vienna, Austria", "title" : "R: A Language and Environment for Statistical Computing", "type" : "article" }, "uris" : [ "http://www.mendeley.com/documents/?uuid=5eba6a98-a1fe-40e4-8a4d-45ddfbf1cd0c" ] } ], "mendeley" : { "previouslyFormattedCitation" : "[1]" }, "properties" : { "noteIndex" : 0 }, "schema" : "https://github.com/citation-style-language/schema/raw/master/csl-citation.json" }</w:instrText>
+      </w:r>
+      <w:r>
+        <w:fldChar w:fldCharType="separate"/>
+      </w:r>
+      <w:r>
+        <w:rPr>
+          <w:noProof/>
+        </w:rPr>
+        <w:t>[1]</w:t>
+      </w:r>
+      <w:r>
+        <w:fldChar w:fldCharType="end"/>
+      </w:r>
+      <w:r>
+        <w:t>.  Prior to performing ANOVA analyses, normality was assessed by Shapiro-</w:t>
+      </w:r>
+      <w:proofErr w:type="spellStart"/>
+      <w:r>
+        <w:t>Wilk</w:t>
+      </w:r>
+      <w:proofErr w:type="spellEnd"/>
+      <w:r>
+        <w:t xml:space="preserve"> test and equal variance was tested using a </w:t>
+      </w:r>
+      <w:proofErr w:type="spellStart"/>
+      <w:r>
+        <w:t>Levene’s</w:t>
+      </w:r>
+      <w:proofErr w:type="spellEnd"/>
+      <w:r>
+        <w:t xml:space="preserve"> test (from the car package, version 2.0-20 </w:t>
+      </w:r>
+      <w:r>
+        <w:fldChar w:fldCharType="begin" w:fldLock="1"/>
+      </w:r>
+      <w:r>
+        <w:instrText>ADDIN CSL_CITATION { "citationItems" : [ { "id" : "ITEM-1", "itemData" : { "author" : [ { "dropping-particle" : "", "family" : "Fox", "given" : "John", "non-dropping-particle" : "", "parse-names" : false, "suffix" : "" }, { "dropping-particle" : "", "family" : "Weisberg", "given" : "Sanford", "non-dropping-particle" : "", "parse-names" : false, "suffix" : "" } ], "edition" : "Second", "id" : "ITEM-1", "issued" : { "date-parts" : [ [ "2011" ] ] }, "publisher" : "Sage", "publisher-place" : "Thousand Oaks {CA}", "title" : "An {R} Companion to Applied Regression", "type" : "book" }, "uris" : [ "http://www.mendeley.com/documents/?uuid=0df0ae89-b9f8-4e9d-8d49-8d55ba41c01a" ] } ], "mendeley" : { "previouslyFormattedCitation" : "[2]" }, "properties" : { "noteIndex" : 0 }, "schema" : "https://github.com/citation-style-language/schema/raw/master/csl-citation.json" }</w:instrText>
+      </w:r>
+      <w:r>
+        <w:fldChar w:fldCharType="separate"/>
+      </w:r>
+      <w:r>
+        <w:rPr>
+          <w:noProof/>
+        </w:rPr>
+        <w:t>[2]</w:t>
+      </w:r>
+      <w:r>
+        <w:fldChar w:fldCharType="end"/>
+      </w:r>
+      <w:r>
+        <w:t xml:space="preserve">).  If both these assumptions were met (p&gt;0.05) an ANOVA was performed. </w:t>
+      </w:r>
+      <w:r>
+        <w:t>Statistical significance for the manuscript was set at a p-value of less than 0.05.</w:t>
+      </w:r>
+    </w:p>
     <w:p>
       <w:pPr>
         <w:pStyle w:val="ListParagraph"/>
@@ -648,7 +724,7 @@
         <w:fldChar w:fldCharType="begin" w:fldLock="1"/>
       </w:r>
       <w:r>
-        <w:instrText>ADDIN CSL_CITATION { "citationItems" : [ { "id" : "ITEM-1", "itemData" : { "DOI" : "10.1016/j.cmet.2009.11.010", "ISSN" : "1932-7420", "PMID" : "20074526", "abstract" : "The target of rapamycin (TOR) pathway is a major nutrient-sensing pathway that, when genetically downregulated, increases life span in evolutionarily diverse organisms including mammals. The central component of this pathway, TOR kinase, is the target of the inhibitory drug rapamycin, a highly specific and well-described drug approved for human use. We show here that feeding rapamycin to adult Drosophila produces the life span extension seen in some TOR mutants. Increase in life span by rapamycin was associated with increased resistance to both starvation and paraquat. Analysis of the underlying mechanisms revealed that rapamycin increased longevity specifically through the TORC1 branch of the TOR pathway, through alterations to both autophagy and translation. Rapamycin could increase life span of weak insulin/Igf signaling (IIS) pathway mutants and of flies with life span maximized by dietary restriction, indicating additional mechanisms.", "author" : [ { "dropping-particle" : "", "family" : "Bjedov", "given" : "Ivana", "non-dropping-particle" : "", "parse-names" : false, "suffix" : "" }, { "dropping-particle" : "", "family" : "Toivonen", "given" : "Janne M", "non-dropping-particle" : "", "parse-names" : false, "suffix" : "" }, { "dropping-particle" : "", "family" : "Kerr", "given" : "Fiona", "non-dropping-particle" : "", "parse-names" : false, "suffix" : "" }, { "dropping-particle" : "", "family" : "Slack", "given" : "Cathy", "non-dropping-particle" : "", "parse-names" : false, "suffix" : "" }, { "dropping-particle" : "", "family" : "Jacobson", "given" : "Jake", "non-dropping-particle" : "", "parse-names" : false, "suffix" : "" }, { "dropping-particle" : "", "family" : "Foley", "given" : "Andrea", "non-dropping-particle" : "", "parse-names" : false, "suffix" : "" }, { "dropping-particle" : "", "family" : "Partridge", "given" : "Linda", "non-dropping-particle" : "", "parse-names" : false, "suffix" : "" } ], "container-title" : "Cell metabolism", "id" : "ITEM-1", "issue" : "1", "issued" : { "date-parts" : [ [ "2010", "1" ] ] }, "page" : "35-46", "publisher" : "Elsevier Ltd", "title" : "Mechanisms of life span extension by rapamycin in the fruit fly Drosophila melanogaster.", "type" : "article-journal", "volume" : "11" }, "uris" : [ "http://www.mendeley.com/documents/?uuid=7be96753-d2d5-43d7-a34a-6f3bb55a92f6" ] } ], "mendeley" : { "previouslyFormattedCitation" : "[1]" }, "properties" : { "noteIndex" : 0 }, "schema" : "https://github.com/citation-style-language/schema/raw/master/csl-citation.json" }</w:instrText>
+        <w:instrText>ADDIN CSL_CITATION { "citationItems" : [ { "id" : "ITEM-1", "itemData" : { "DOI" : "10.1016/j.cmet.2009.11.010", "ISSN" : "1932-7420", "PMID" : "20074526", "abstract" : "The target of rapamycin (TOR) pathway is a major nutrient-sensing pathway that, when genetically downregulated, increases life span in evolutionarily diverse organisms including mammals. The central component of this pathway, TOR kinase, is the target of the inhibitory drug rapamycin, a highly specific and well-described drug approved for human use. We show here that feeding rapamycin to adult Drosophila produces the life span extension seen in some TOR mutants. Increase in life span by rapamycin was associated with increased resistance to both starvation and paraquat. Analysis of the underlying mechanisms revealed that rapamycin increased longevity specifically through the TORC1 branch of the TOR pathway, through alterations to both autophagy and translation. Rapamycin could increase life span of weak insulin/Igf signaling (IIS) pathway mutants and of flies with life span maximized by dietary restriction, indicating additional mechanisms.", "author" : [ { "dropping-particle" : "", "family" : "Bjedov", "given" : "Ivana", "non-dropping-particle" : "", "parse-names" : false, "suffix" : "" }, { "dropping-particle" : "", "family" : "Toivonen", "given" : "Janne M", "non-dropping-particle" : "", "parse-names" : false, "suffix" : "" }, { "dropping-particle" : "", "family" : "Kerr", "given" : "Fiona", "non-dropping-particle" : "", "parse-names" : false, "suffix" : "" }, { "dropping-particle" : "", "family" : "Slack", "given" : "Cathy", "non-dropping-particle" : "", "parse-names" : false, "suffix" : "" }, { "dropping-particle" : "", "family" : "Jacobson", "given" : "Jake", "non-dropping-particle" : "", "parse-names" : false, "suffix" : "" }, { "dropping-particle" : "", "family" : "Foley", "given" : "Andrea", "non-dropping-particle" : "", "parse-names" : false, "suffix" : "" }, { "dropping-particle" : "", "family" : "Partridge", "given" : "Linda", "non-dropping-particle" : "", "parse-names" : false, "suffix" : "" } ], "container-title" : "Cell metabolism", "id" : "ITEM-1", "issue" : "1", "issued" : { "date-parts" : [ [ "2010", "1" ] ] }, "page" : "35-46", "publisher" : "Elsevier Ltd", "title" : "Mechanisms of life span extension by rapamycin in the fruit fly Drosophila melanogaster.", "type" : "article-journal", "volume" : "11" }, "uris" : [ "http://www.mendeley.com/documents/?uuid=7be96753-d2d5-43d7-a34a-6f3bb55a92f6" ] } ], "mendeley" : { "previouslyFormattedCitation" : "[3]" }, "properties" : { "noteIndex" : 0 }, "schema" : "https://github.com/citation-style-language/schema/raw/master/csl-citation.json" }</w:instrText>
       </w:r>
       <w:r>
         <w:fldChar w:fldCharType="separate"/>
@@ -657,7 +733,7 @@
         <w:rPr>
           <w:noProof/>
         </w:rPr>
-        <w:t>[1]</w:t>
+        <w:t>[3]</w:t>
       </w:r>
       <w:r>
         <w:fldChar w:fldCharType="end"/>
@@ -727,7 +803,7 @@
         <w:fldChar w:fldCharType="begin" w:fldLock="1"/>
       </w:r>
       <w:r>
-        <w:instrText>ADDIN CSL_CITATION { "citationItems" : [ { "id" : "ITEM-1", "itemData" : { "DOI" : "10.1073/pnas.241184198", "ISSN" : "0027-8424", "PMID" : "11707573", "abstract" : "The FKBP-12-rapamycin associated protein (FRAP, also known as mTOR and RAFT-1) is a member of the phosphoinositide kinase related kinase family. FRAP has serine/threonine kinase activity and mediates the cellular response to mitogens through signaling to p70s6 kinase (p70(s6k)) and 4E-BP1, resulting in an increase in translation of subsets of cellular mRNAs. Translational up-regulation is blocked by inactivation of FRAP signaling by rapamycin, resulting in G(1) cell cycle arrest. Rapamycin is used as an immunosuppressant for kidney transplants and is currently under investigation as an antiproliferative agent in tumors because of its ability to block FRAP activity. Although the role of FRAP has been extensively studied in vitro, characterization of mammalian FRAP function in vivo has been limited to the immune system and tumor models. Here we report the identification of a loss-of-function mutation in the mouse FRAP gene, which illustrates a requirement for FRAP activity in embryonic development. Our studies also determined that rapamycin treatment of the early embryo results in a phenotype indistinguishable from the FRAP mutant, demonstrating that rapamycin has teratogenic activity.", "author" : [ { "dropping-particle" : "", "family" : "Hentges", "given" : "K E", "non-dropping-particle" : "", "parse-names" : false, "suffix" : "" }, { "dropping-particle" : "", "family" : "Sirry", "given" : "B", "non-dropping-particle" : "", "parse-names" : false, "suffix" : "" }, { "dropping-particle" : "", "family" : "Gingeras", "given" : "a C", "non-dropping-particle" : "", "parse-names" : false, "suffix" : "" }, { "dropping-particle" : "", "family" : "Sarbassov", "given" : "D", "non-dropping-particle" : "", "parse-names" : false, "suffix" : "" }, { "dropping-particle" : "", "family" : "Sonenberg", "given" : "N", "non-dropping-particle" : "", "parse-names" : false, "suffix" : "" }, { "dropping-particle" : "", "family" : "Sabatini", "given" : "D", "non-dropping-particle" : "", "parse-names" : false, "suffix" : "" }, { "dropping-particle" : "", "family" : "Peterson", "given" : "a S", "non-dropping-particle" : "", "parse-names" : false, "suffix" : "" } ], "container-title" : "Proceedings of the National Academy of Sciences of the United States of America", "id" : "ITEM-1", "issue" : "24", "issued" : { "date-parts" : [ [ "2001", "11", "20" ] ] }, "page" : "13796-801", "title" : "FRAP/mTOR is required for proliferation and patterning during embryonic development in the mouse.", "type" : "article-journal", "volume" : "98" }, "uris" : [ "http://www.mendeley.com/documents/?uuid=82b026c2-17e8-479d-81b5-c27dfb3925a7" ] } ], "mendeley" : { "previouslyFormattedCitation" : "[2]" }, "properties" : { "noteIndex" : 0 }, "schema" : "https://github.com/citation-style-language/schema/raw/master/csl-citation.json" }</w:instrText>
+        <w:instrText>ADDIN CSL_CITATION { "citationItems" : [ { "id" : "ITEM-1", "itemData" : { "DOI" : "10.1073/pnas.241184198", "ISSN" : "0027-8424", "PMID" : "11707573", "abstract" : "The FKBP-12-rapamycin associated protein (FRAP, also known as mTOR and RAFT-1) is a member of the phosphoinositide kinase related kinase family. FRAP has serine/threonine kinase activity and mediates the cellular response to mitogens through signaling to p70s6 kinase (p70(s6k)) and 4E-BP1, resulting in an increase in translation of subsets of cellular mRNAs. Translational up-regulation is blocked by inactivation of FRAP signaling by rapamycin, resulting in G(1) cell cycle arrest. Rapamycin is used as an immunosuppressant for kidney transplants and is currently under investigation as an antiproliferative agent in tumors because of its ability to block FRAP activity. Although the role of FRAP has been extensively studied in vitro, characterization of mammalian FRAP function in vivo has been limited to the immune system and tumor models. Here we report the identification of a loss-of-function mutation in the mouse FRAP gene, which illustrates a requirement for FRAP activity in embryonic development. Our studies also determined that rapamycin treatment of the early embryo results in a phenotype indistinguishable from the FRAP mutant, demonstrating that rapamycin has teratogenic activity.", "author" : [ { "dropping-particle" : "", "family" : "Hentges", "given" : "K E", "non-dropping-particle" : "", "parse-names" : false, "suffix" : "" }, { "dropping-particle" : "", "family" : "Sirry", "given" : "B", "non-dropping-particle" : "", "parse-names" : false, "suffix" : "" }, { "dropping-particle" : "", "family" : "Gingeras", "given" : "a C", "non-dropping-particle" : "", "parse-names" : false, "suffix" : "" }, { "dropping-particle" : "", "family" : "Sarbassov", "given" : "D", "non-dropping-particle" : "", "parse-names" : false, "suffix" : "" }, { "dropping-particle" : "", "family" : "Sonenberg", "given" : "N", "non-dropping-particle" : "", "parse-names" : false, "suffix" : "" }, { "dropping-particle" : "", "family" : "Sabatini", "given" : "D", "non-dropping-particle" : "", "parse-names" : false, "suffix" : "" }, { "dropping-particle" : "", "family" : "Peterson", "given" : "a S", "non-dropping-particle" : "", "parse-names" : false, "suffix" : "" } ], "container-title" : "Proceedings of the National Academy of Sciences of the United States of America", "id" : "ITEM-1", "issue" : "24", "issued" : { "date-parts" : [ [ "2001", "11", "20" ] ] }, "page" : "13796-801", "title" : "FRAP/mTOR is required for proliferation and patterning during embryonic development in the mouse.", "type" : "article-journal", "volume" : "98" }, "uris" : [ "http://www.mendeley.com/documents/?uuid=82b026c2-17e8-479d-81b5-c27dfb3925a7" ] } ], "mendeley" : { "previouslyFormattedCitation" : "[4]" }, "properties" : { "noteIndex" : 0 }, "schema" : "https://github.com/citation-style-language/schema/raw/master/csl-citation.json" }</w:instrText>
       </w:r>
       <w:r>
         <w:fldChar w:fldCharType="separate"/>
@@ -736,7 +812,7 @@
         <w:rPr>
           <w:noProof/>
         </w:rPr>
-        <w:t>[2]</w:t>
+        <w:t>[4]</w:t>
       </w:r>
       <w:r>
         <w:fldChar w:fldCharType="end"/>
@@ -745,7 +821,11 @@
         <w:t xml:space="preserve">.  It also supports studies showing that </w:t>
       </w:r>
       <w:r>
-        <w:t xml:space="preserve">whole animal </w:t>
+        <w:t xml:space="preserve">whole </w:t>
+      </w:r>
+      <w:r>
+        <w:lastRenderedPageBreak/>
+        <w:t xml:space="preserve">animal </w:t>
       </w:r>
       <w:r>
         <w:t xml:space="preserve">knockout of </w:t>
@@ -763,7 +843,7 @@
         <w:fldChar w:fldCharType="begin" w:fldLock="1"/>
       </w:r>
       <w:r>
-        <w:instrText>ADDIN CSL_CITATION { "citationItems" : [ { "id" : "ITEM-1", "itemData" : { "DOI" : "10.1242/dev.01255", "ISSN" : "0950-1991", "PMID" : "15253933", "abstract" : "The highly conserved target-of-rapamycin (TOR) protein kinases control cell growth in response to nutrients and growth factors. In mammals, TOR has been shown to interact with raptor to relay nutrient signals to downstream translation machinery. We report that in C. elegans, mutations in the genes encoding CeTOR and raptor result in dauer-like larval arrest, implying that CeTOR regulates dauer diapause. The daf-15 (raptor) and let-363 (CeTOR) mutants shift metabolism to accumulate fat, and raptor mutations extend adult life span. daf-15 transcription is regulated by DAF-16, a FOXO transcription factor that is in turn regulated by daf-2 insulin/IGF signaling. This is a new mechanism that regulates the TOR pathway. Thus, DAF-2 insulin/IGF signaling and nutrient signaling converge on DAF-15 (raptor) to regulate C. elegans larval development, metabolism and life span.", "author" : [ { "dropping-particle" : "", "family" : "Jia", "given" : "Kailiang", "non-dropping-particle" : "", "parse-names" : false, "suffix" : "" }, { "dropping-particle" : "", "family" : "Chen", "given" : "Di", "non-dropping-particle" : "", "parse-names" : false, "suffix" : "" }, { "dropping-particle" : "", "family" : "Riddle", "given" : "Donald L", "non-dropping-particle" : "", "parse-names" : false, "suffix" : "" } ], "container-title" : "Development (Cambridge, England)", "id" : "ITEM-1", "issue" : "16", "issued" : { "date-parts" : [ [ "2004", "8" ] ] }, "page" : "3897-906", "title" : "The TOR pathway interacts with the insulin signaling pathway to regulate C. elegans larval development, metabolism and life span.", "type" : "article-journal", "volume" : "131" }, "uris" : [ "http://www.mendeley.com/documents/?uuid=78e965eb-a40e-4b5c-b54c-af1e3ae39795" ] }, { "id" : "ITEM-2", "itemData" : { "ISBN" : "1534-5807", "author" : [ { "dropping-particle" : "", "family" : "Guertin", "given" : "David A", "non-dropping-particle" : "", "parse-names" : false, "suffix" : "" }, { "dropping-particle" : "", "family" : "Stevens", "given" : "Deanna M", "non-dropping-particle" : "", "parse-names" : false, "suffix" : "" }, { "dropping-particle" : "", "family" : "Thoreen", "given" : "Carson C", "non-dropping-particle" : "", "parse-names" : false, "suffix" : "" }, { "dropping-particle" : "", "family" : "Burds", "given" : "Aurora A", "non-dropping-particle" : "", "parse-names" : false, "suffix" : "" }, { "dropping-particle" : "", "family" : "Kalaany", "given" : "Nada Y", "non-dropping-particle" : "", "parse-names" : false, "suffix" : "" }, { "dropping-particle" : "", "family" : "Moffat", "given" : "Jason", "non-dropping-particle" : "", "parse-names" : false, "suffix" : "" }, { "dropping-particle" : "", "family" : "Brown", "given" : "Michael\u00a0S. S", "non-dropping-particle" : "", "parse-names" : false, "suffix" : "" }, { "dropping-particle" : "", "family" : "Fitzgerald", "given" : "Kevin J", "non-dropping-particle" : "", "parse-names" : false, "suffix" : "" }, { "dropping-particle" : "", "family" : "Sabatini", "given" : "David\u00a0M. M.", "non-dropping-particle" : "", "parse-names" : false, "suffix" : "" } ], "container-title" : "Developmental cell", "id" : "ITEM-2", "issue" : "6", "issued" : { "date-parts" : [ [ "2006" ] ] }, "note" : "From Duplicate 2 ( Ablation in mice of the mTORC components raptor, rictor, or mLST8 reveals that mTORC2 is required for signaling to Akt-FOXO and PKCalpha, but not S6K1 - Guertin, David A; Stevens, Deanna M; Thoreen, Carson C; Burds, Aurora A; Kalaany, Nada Y; Moffat, Jason; Brown, Michael S; Fitzgerald, Kevin J; Sabatini, David M. )\n\n\n\n", "page" : "859-871", "title" : "Ablation in mice of the mTORC components raptor, rictor, or mLST8 reveals that mTORC2 is required for signaling to Akt-FOXO and PKCalpha, but not S6K1", "type" : "article-journal", "volume" : "11" }, "uris" : [ "http://www.mendeley.com/documents/?uuid=6281135d-24bd-4cc4-a372-d401a71e712f" ] }, { "id" : "ITEM-3", "itemData" : { "DOI" : "10.1128/MCB.24.21.9508-9516.2004", "ISSN" : "0270-7306", "PMID" : "15485918", "abstract" : "The mammalian target of rapamycin (mTOR) is a key component of a signaling pathway which integrates inputs from nutrients and growth factors to regulate cell growth. Recent studies demonstrated that mice harboring an ethylnitrosourea-induced mutation in the gene encoding mTOR die at embryonic day 12.5 (E12.5). However, others have shown that the treatment of E4.5 blastocysts with rapamycin blocks trophoblast outgrowth, suggesting that the absence of mTOR should lead to embryonic lethality at an earlier stage. To resolve this discrepancy, we set out to disrupt the mTOR gene and analyze the outcome in both heterozygous and homozygous settings. Heterozygous mTOR (mTOR(+/-)) mice do not display any overt phenotype, although mouse embryonic fibroblasts derived from these mice show a 50% reduction in mTOR protein levels and phosphorylation of S6 kinase 1 T389, a site whose phosphorylation is directly mediated by mTOR. However, S6 phosphorylation, raptor levels, cell size, and cell cycle transit times are not diminished in these cells. In contrast to the situation in mTOR(+/-) mice, embryonic development of homozygous mTOR(-/-) mice appears to be arrested at E5.5; such embryos are severely runted and display an aberrant developmental phenotype. The ability of these embryos to implant corresponds to a limited level of trophoblast outgrowth in vitro, reflecting a maternal mRNA contribution, which has been shown to persist during preimplantation development. Moreover, mTOR(-/-) embryos display a lesion in inner cell mass proliferation, consistent with the inability to establish embryonic stem cells from mTOR(-/-) embryos.", "author" : [ { "dropping-particle" : "", "family" : "Gangloff", "given" : "Yann-ga\u00ebl", "non-dropping-particle" : "", "parse-names" : false, "suffix" : "" }, { "dropping-particle" : "", "family" : "Mueller", "given" : "Matthias", "non-dropping-particle" : "", "parse-names" : false, "suffix" : "" }, { "dropping-particle" : "", "family" : "Dann", "given" : "Stephen G", "non-dropping-particle" : "", "parse-names" : false, "suffix" : "" }, { "dropping-particle" : "", "family" : "Svoboda", "given" : "Petr", "non-dropping-particle" : "", "parse-names" : false, "suffix" : "" }, { "dropping-particle" : "", "family" : "Sticker", "given" : "Melanie", "non-dropping-particle" : "", "parse-names" : false, "suffix" : "" }, { "dropping-particle" : "", "family" : "Spetz", "given" : "Jean-francois", "non-dropping-particle" : "", "parse-names" : false, "suffix" : "" }, { "dropping-particle" : "", "family" : "Um", "given" : "Sung Hee", "non-dropping-particle" : "", "parse-names" : false, "suffix" : "" }, { "dropping-particle" : "", "family" : "Brown", "given" : "Eric J", "non-dropping-particle" : "", "parse-names" : false, "suffix" : "" }, { "dropping-particle" : "", "family" : "Cereghini", "given" : "Silvia", "non-dropping-particle" : "", "parse-names" : false, "suffix" : "" }, { "dropping-particle" : "", "family" : "Thomas", "given" : "George", "non-dropping-particle" : "", "parse-names" : false, "suffix" : "" }, { "dropping-particle" : "", "family" : "Kozma", "given" : "Sara C", "non-dropping-particle" : "", "parse-names" : false, "suffix" : "" } ], "container-title" : "Molecular and cellular biology", "id" : "ITEM-3", "issue" : "21", "issued" : { "date-parts" : [ [ "2004", "11" ] ] }, "page" : "9508-16", "title" : "Disruption of the mouse mTOR gene leads to early postimplantation lethality and prohibits embryonic stem cell development.", "type" : "article-journal", "volume" : "24" }, "uris" : [ "http://www.mendeley.com/documents/?uuid=93bc5714-7d15-477f-9ff1-e145cdd9ff68" ] }, { "id" : "ITEM-4", "itemData" : { "DOI" : "10.1128/MCB.24.15.6710-6718.2004", "ISSN" : "0270-7306", "PMID" : "15254238", "abstract" : "TOR is a serine-threonine kinase that was originally identified as a target of rapamycin in Saccharomyces cerevisiae and then found to be highly conserved among eukaryotes. In Drosophila melanogaster, inactivation of TOR or its substrate, S6 kinase, results in reduced cell size and embryonic lethality, indicating a critical role for the TOR pathway in cell growth control. However, the in vivo functions of mammalian TOR (mTOR) remain unclear. In this study, we disrupted the kinase domain of mouse mTOR by homologous recombination. While heterozygous mutant mice were normal and fertile, homozygous mutant embryos died shortly after implantation due to impaired cell proliferation in both embryonic and extraembryonic compartments. Homozygous blastocysts looked normal, but their inner cell mass and trophoblast failed to proliferate in vitro. Deletion of the C-terminal six amino acids of mTOR, which are essential for kinase activity, resulted in reduced cell size and proliferation arrest in embryonic stem cells. These data show that mTOR controls both cell size and proliferation in early mouse embryos and embryonic stem cells.", "author" : [ { "dropping-particle" : "", "family" : "Murakami", "given" : "Mirei", "non-dropping-particle" : "", "parse-names" : false, "suffix" : "" }, { "dropping-particle" : "", "family" : "Ichisaka", "given" : "Tomoko", "non-dropping-particle" : "", "parse-names" : false, "suffix" : "" }, { "dropping-particle" : "", "family" : "Maeda", "given" : "Mitsuyo", "non-dropping-particle" : "", "parse-names" : false, "suffix" : "" }, { "dropping-particle" : "", "family" : "Oshiro", "given" : "Noriko", "non-dropping-particle" : "", "parse-names" : false, "suffix" : "" }, { "dropping-particle" : "", "family" : "Hara", "given" : "Kenta", "non-dropping-particle" : "", "parse-names" : false, "suffix" : "" }, { "dropping-particle" : "", "family" : "Edenhofer", "given" : "Frank", "non-dropping-particle" : "", "parse-names" : false, "suffix" : "" }, { "dropping-particle" : "", "family" : "Kiyama", "given" : "Hiroshi", "non-dropping-particle" : "", "parse-names" : false, "suffix" : "" }, { "dropping-particle" : "", "family" : "Yonezawa", "given" : "Kazuyoshi", "non-dropping-particle" : "", "parse-names" : false, "suffix" : "" }, { "dropping-particle" : "", "family" : "Yamanaka", "given" : "Shinya", "non-dropping-particle" : "", "parse-names" : false, "suffix" : "" } ], "container-title" : "Molecular and cellular biology", "id" : "ITEM-4", "issue" : "15", "issued" : { "date-parts" : [ [ "2004", "8" ] ] }, "page" : "6710-8", "title" : "mTOR is essential for growth and proliferation in early mouse embryos and embryonic stem cells.", "type" : "article-journal", "volume" : "24" }, "uris" : [ "http://www.mendeley.com/documents/?uuid=d6eac077-3d76-4b58-b12b-b45c838ff0c9" ] } ], "mendeley" : { "previouslyFormattedCitation" : "[3\u20136]" }, "properties" : { "noteIndex" : 0 }, "schema" : "https://github.com/citation-style-language/schema/raw/master/csl-citation.json" }</w:instrText>
+        <w:instrText>ADDIN CSL_CITATION { "citationItems" : [ { "id" : "ITEM-1", "itemData" : { "DOI" : "10.1242/dev.01255", "ISSN" : "0950-1991", "PMID" : "15253933", "abstract" : "The highly conserved target-of-rapamycin (TOR) protein kinases control cell growth in response to nutrients and growth factors. In mammals, TOR has been shown to interact with raptor to relay nutrient signals to downstream translation machinery. We report that in C. elegans, mutations in the genes encoding CeTOR and raptor result in dauer-like larval arrest, implying that CeTOR regulates dauer diapause. The daf-15 (raptor) and let-363 (CeTOR) mutants shift metabolism to accumulate fat, and raptor mutations extend adult life span. daf-15 transcription is regulated by DAF-16, a FOXO transcription factor that is in turn regulated by daf-2 insulin/IGF signaling. This is a new mechanism that regulates the TOR pathway. Thus, DAF-2 insulin/IGF signaling and nutrient signaling converge on DAF-15 (raptor) to regulate C. elegans larval development, metabolism and life span.", "author" : [ { "dropping-particle" : "", "family" : "Jia", "given" : "Kailiang", "non-dropping-particle" : "", "parse-names" : false, "suffix" : "" }, { "dropping-particle" : "", "family" : "Chen", "given" : "Di", "non-dropping-particle" : "", "parse-names" : false, "suffix" : "" }, { "dropping-particle" : "", "family" : "Riddle", "given" : "Donald L", "non-dropping-particle" : "", "parse-names" : false, "suffix" : "" } ], "container-title" : "Development (Cambridge, England)", "id" : "ITEM-1", "issue" : "16", "issued" : { "date-parts" : [ [ "2004", "8" ] ] }, "page" : "3897-906", "title" : "The TOR pathway interacts with the insulin signaling pathway to regulate C. elegans larval development, metabolism and life span.", "type" : "article-journal", "volume" : "131" }, "uris" : [ "http://www.mendeley.com/documents/?uuid=78e965eb-a40e-4b5c-b54c-af1e3ae39795" ] }, { "id" : "ITEM-2", "itemData" : { "ISBN" : "1534-5807", "author" : [ { "dropping-particle" : "", "family" : "Guertin", "given" : "David A", "non-dropping-particle" : "", "parse-names" : false, "suffix" : "" }, { "dropping-particle" : "", "family" : "Stevens", "given" : "Deanna M", "non-dropping-particle" : "", "parse-names" : false, "suffix" : "" }, { "dropping-particle" : "", "family" : "Thoreen", "given" : "Carson C", "non-dropping-particle" : "", "parse-names" : false, "suffix" : "" }, { "dropping-particle" : "", "family" : "Burds", "given" : "Aurora A", "non-dropping-particle" : "", "parse-names" : false, "suffix" : "" }, { "dropping-particle" : "", "family" : "Kalaany", "given" : "Nada Y", "non-dropping-particle" : "", "parse-names" : false, "suffix" : "" }, { "dropping-particle" : "", "family" : "Moffat", "given" : "Jason", "non-dropping-particle" : "", "parse-names" : false, "suffix" : "" }, { "dropping-particle" : "", "family" : "Brown", "given" : "Michael\u00a0S. S", "non-dropping-particle" : "", "parse-names" : false, "suffix" : "" }, { "dropping-particle" : "", "family" : "Fitzgerald", "given" : "Kevin J", "non-dropping-particle" : "", "parse-names" : false, "suffix" : "" }, { "dropping-particle" : "", "family" : "Sabatini", "given" : "David\u00a0M. M.", "non-dropping-particle" : "", "parse-names" : false, "suffix" : "" } ], "container-title" : "Developmental cell", "id" : "ITEM-2", "issue" : "6", "issued" : { "date-parts" : [ [ "2006" ] ] }, "note" : "\n        From Duplicate 2 ( \n        \n          Ablation in mice of the mTORC components raptor, rictor, or mLST8 reveals that mTORC2 is required for signaling to Akt-FOXO and PKCalpha, but not S6K1\n        \n         - Guertin, David A; Stevens, Deanna M; Thoreen, Carson C; Burds, Aurora A; Kalaany, Nada Y; Moffat, Jason; Brown, Michael S; Fitzgerald, Kevin J; Sabatini, David M. )\n\n        \n        \n\n        \n\n        \n\n      ", "page" : "859-871", "title" : "Ablation in mice of the mTORC components raptor, rictor, or mLST8 reveals that mTORC2 is required for signaling to Akt-FOXO and PKCalpha, but not S6K1", "type" : "article-journal", "volume" : "11" }, "uris" : [ "http://www.mendeley.com/documents/?uuid=6281135d-24bd-4cc4-a372-d401a71e712f" ] }, { "id" : "ITEM-3", "itemData" : { "DOI" : "10.1128/MCB.24.21.9508-9516.2004", "ISSN" : "0270-7306", "PMID" : "15485918", "abstract" : "The mammalian target of rapamycin (mTOR) is a key component of a signaling pathway which integrates inputs from nutrients and growth factors to regulate cell growth. Recent studies demonstrated that mice harboring an ethylnitrosourea-induced mutation in the gene encoding mTOR die at embryonic day 12.5 (E12.5). However, others have shown that the treatment of E4.5 blastocysts with rapamycin blocks trophoblast outgrowth, suggesting that the absence of mTOR should lead to embryonic lethality at an earlier stage. To resolve this discrepancy, we set out to disrupt the mTOR gene and analyze the outcome in both heterozygous and homozygous settings. Heterozygous mTOR (mTOR(+/-)) mice do not display any overt phenotype, although mouse embryonic fibroblasts derived from these mice show a 50% reduction in mTOR protein levels and phosphorylation of S6 kinase 1 T389, a site whose phosphorylation is directly mediated by mTOR. However, S6 phosphorylation, raptor levels, cell size, and cell cycle transit times are not diminished in these cells. In contrast to the situation in mTOR(+/-) mice, embryonic development of homozygous mTOR(-/-) mice appears to be arrested at E5.5; such embryos are severely runted and display an aberrant developmental phenotype. The ability of these embryos to implant corresponds to a limited level of trophoblast outgrowth in vitro, reflecting a maternal mRNA contribution, which has been shown to persist during preimplantation development. Moreover, mTOR(-/-) embryos display a lesion in inner cell mass proliferation, consistent with the inability to establish embryonic stem cells from mTOR(-/-) embryos.", "author" : [ { "dropping-particle" : "", "family" : "Gangloff", "given" : "Yann-ga\u00ebl", "non-dropping-particle" : "", "parse-names" : false, "suffix" : "" }, { "dropping-particle" : "", "family" : "Mueller", "given" : "Matthias", "non-dropping-particle" : "", "parse-names" : false, "suffix" : "" }, { "dropping-particle" : "", "family" : "Dann", "given" : "Stephen G", "non-dropping-particle" : "", "parse-names" : false, "suffix" : "" }, { "dropping-particle" : "", "family" : "Svoboda", "given" : "Petr", "non-dropping-particle" : "", "parse-names" : false, "suffix" : "" }, { "dropping-particle" : "", "family" : "Sticker", "given" : "Melanie", "non-dropping-particle" : "", "parse-names" : false, "suffix" : "" }, { "dropping-particle" : "", "family" : "Spetz", "given" : "Jean-francois", "non-dropping-particle" : "", "parse-names" : false, "suffix" : "" }, { "dropping-particle" : "", "family" : "Um", "given" : "Sung Hee", "non-dropping-particle" : "", "parse-names" : false, "suffix" : "" }, { "dropping-particle" : "", "family" : "Brown", "given" : "Eric J", "non-dropping-particle" : "", "parse-names" : false, "suffix" : "" }, { "dropping-particle" : "", "family" : "Cereghini", "given" : "Silvia", "non-dropping-particle" : "", "parse-names" : false, "suffix" : "" }, { "dropping-particle" : "", "family" : "Thomas", "given" : "George", "non-dropping-particle" : "", "parse-names" : false, "suffix" : "" }, { "dropping-particle" : "", "family" : "Kozma", "given" : "Sara C", "non-dropping-particle" : "", "parse-names" : false, "suffix" : "" } ], "container-title" : "Molecular and cellular biology", "id" : "ITEM-3", "issue" : "21", "issued" : { "date-parts" : [ [ "2004", "11" ] ] }, "page" : "9508-16", "title" : "Disruption of the mouse mTOR gene leads to early postimplantation lethality and prohibits embryonic stem cell development.", "type" : "article-journal", "volume" : "24" }, "uris" : [ "http://www.mendeley.com/documents/?uuid=93bc5714-7d15-477f-9ff1-e145cdd9ff68" ] }, { "id" : "ITEM-4", "itemData" : { "DOI" : "10.1128/MCB.24.15.6710-6718.2004", "ISSN" : "0270-7306", "PMID" : "15254238", "abstract" : "TOR is a serine-threonine kinase that was originally identified as a target of rapamycin in Saccharomyces cerevisiae and then found to be highly conserved among eukaryotes. In Drosophila melanogaster, inactivation of TOR or its substrate, S6 kinase, results in reduced cell size and embryonic lethality, indicating a critical role for the TOR pathway in cell growth control. However, the in vivo functions of mammalian TOR (mTOR) remain unclear. In this study, we disrupted the kinase domain of mouse mTOR by homologous recombination. While heterozygous mutant mice were normal and fertile, homozygous mutant embryos died shortly after implantation due to impaired cell proliferation in both embryonic and extraembryonic compartments. Homozygous blastocysts looked normal, but their inner cell mass and trophoblast failed to proliferate in vitro. Deletion of the C-terminal six amino acids of mTOR, which are essential for kinase activity, resulted in reduced cell size and proliferation arrest in embryonic stem cells. These data show that mTOR controls both cell size and proliferation in early mouse embryos and embryonic stem cells.", "author" : [ { "dropping-particle" : "", "family" : "Murakami", "given" : "Mirei", "non-dropping-particle" : "", "parse-names" : false, "suffix" : "" }, { "dropping-particle" : "", "family" : "Ichisaka", "given" : "Tomoko", "non-dropping-particle" : "", "parse-names" : false, "suffix" : "" }, { "dropping-particle" : "", "family" : "Maeda", "given" : "Mitsuyo", "non-dropping-particle" : "", "parse-names" : false, "suffix" : "" }, { "dropping-particle" : "", "family" : "Oshiro", "given" : "Noriko", "non-dropping-particle" : "", "parse-names" : false, "suffix" : "" }, { "dropping-particle" : "", "family" : "Hara", "given" : "Kenta", "non-dropping-particle" : "", "parse-names" : false, "suffix" : "" }, { "dropping-particle" : "", "family" : "Edenhofer", "given" : "Frank", "non-dropping-particle" : "", "parse-names" : false, "suffix" : "" }, { "dropping-particle" : "", "family" : "Kiyama", "given" : "Hiroshi", "non-dropping-particle" : "", "parse-names" : false, "suffix" : "" }, { "dropping-particle" : "", "family" : "Yonezawa", "given" : "Kazuyoshi", "non-dropping-particle" : "", "parse-names" : false, "suffix" : "" }, { "dropping-particle" : "", "family" : "Yamanaka", "given" : "Shinya", "non-dropping-particle" : "", "parse-names" : false, "suffix" : "" } ], "container-title" : "Molecular and cellular biology", "id" : "ITEM-4", "issue" : "15", "issued" : { "date-parts" : [ [ "2004", "8" ] ] }, "page" : "6710-8", "title" : "mTOR is essential for growth and proliferation in early mouse embryos and embryonic stem cells.", "type" : "article-journal", "volume" : "24" }, "uris" : [ "http://www.mendeley.com/documents/?uuid=d6eac077-3d76-4b58-b12b-b45c838ff0c9" ] } ], "mendeley" : { "previouslyFormattedCitation" : "[5\u20138]" }, "properties" : { "noteIndex" : 0 }, "schema" : "https://github.com/citation-style-language/schema/raw/master/csl-citation.json" }</w:instrText>
       </w:r>
       <w:r>
         <w:fldChar w:fldCharType="separate"/>
@@ -772,7 +852,7 @@
         <w:rPr>
           <w:noProof/>
         </w:rPr>
-        <w:t>[3–6]</w:t>
+        <w:t>[5–8]</w:t>
       </w:r>
       <w:r>
         <w:fldChar w:fldCharType="end"/>
@@ -823,7 +903,7 @@
         <w:fldChar w:fldCharType="begin" w:fldLock="1"/>
       </w:r>
       <w:r>
-        <w:instrText>ADDIN CSL_CITATION { "citationItems" : [ { "id" : "ITEM-1", "itemData" : { "DOI" : "10.1002/gene.10150", "author" : [ { "dropping-particle" : "", "family" : "Duffy", "given" : "Joseph B", "non-dropping-particle" : "", "parse-names" : false, "suffix" : "" } ], "id" : "ITEM-1", "issued" : { "date-parts" : [ [ "2002" ] ] }, "page" : "1-15", "title" : "GAL4 System in Drosophila : A Fly Geneticist \u2019 s Swiss Army Knife", "type" : "article-journal", "volume" : "15" }, "uris" : [ "http://www.mendeley.com/documents/?uuid=e9bcab79-e0c6-4020-a04b-a89d81f99d80" ] } ], "mendeley" : { "previouslyFormattedCitation" : "[7]" }, "properties" : { "noteIndex" : 0 }, "schema" : "https://github.com/citation-style-language/schema/raw/master/csl-citation.json" }</w:instrText>
+        <w:instrText>ADDIN CSL_CITATION { "citationItems" : [ { "id" : "ITEM-1", "itemData" : { "DOI" : "10.1002/gene.10150", "author" : [ { "dropping-particle" : "", "family" : "Duffy", "given" : "Joseph B", "non-dropping-particle" : "", "parse-names" : false, "suffix" : "" } ], "id" : "ITEM-1", "issued" : { "date-parts" : [ [ "2002" ] ] }, "page" : "1-15", "title" : "GAL4 System in Drosophila : A Fly Geneticist \u2019 s Swiss Army Knife", "type" : "article-journal", "volume" : "15" }, "uris" : [ "http://www.mendeley.com/documents/?uuid=e9bcab79-e0c6-4020-a04b-a89d81f99d80" ] } ], "mendeley" : { "previouslyFormattedCitation" : "[9]" }, "properties" : { "noteIndex" : 0 }, "schema" : "https://github.com/citation-style-language/schema/raw/master/csl-citation.json" }</w:instrText>
       </w:r>
       <w:r>
         <w:fldChar w:fldCharType="separate"/>
@@ -832,7 +912,7 @@
         <w:rPr>
           <w:noProof/>
         </w:rPr>
-        <w:t>[7]</w:t>
+        <w:t>[9]</w:t>
       </w:r>
       <w:r>
         <w:fldChar w:fldCharType="end"/>
@@ -1421,7 +1501,13 @@
         <w:t>were</w:t>
       </w:r>
       <w:r>
-        <w:t xml:space="preserve"> approximately equally reduced. </w:t>
+        <w:t xml:space="preserve"> approximately equally reduced</w:t>
+      </w:r>
+      <w:r>
+        <w:t xml:space="preserve"> (Figure 2D)</w:t>
+      </w:r>
+      <w:r>
+        <w:t xml:space="preserve">. </w:t>
       </w:r>
     </w:p>
     <w:p/>
@@ -1531,7 +1617,7 @@
         <w:fldChar w:fldCharType="begin" w:fldLock="1"/>
       </w:r>
       <w:r>
-        <w:instrText>ADDIN CSL_CITATION { "citationItems" : [ { "id" : "ITEM-1", "itemData" : { "DOI" : "10.1002/gene.10150", "author" : [ { "dropping-particle" : "", "family" : "Duffy", "given" : "Joseph B", "non-dropping-particle" : "", "parse-names" : false, "suffix" : "" } ], "id" : "ITEM-1", "issued" : { "date-parts" : [ [ "2002" ] ] }, "page" : "1-15", "title" : "GAL4 System in Drosophila : A Fly Geneticist \u2019 s Swiss Army Knife", "type" : "article-journal", "volume" : "15" }, "uris" : [ "http://www.mendeley.com/documents/?uuid=e9bcab79-e0c6-4020-a04b-a89d81f99d80" ] } ], "mendeley" : { "previouslyFormattedCitation" : "[7]" }, "properties" : { "noteIndex" : 0 }, "schema" : "https://github.com/citation-style-language/schema/raw/master/csl-citation.json" }</w:instrText>
+        <w:instrText>ADDIN CSL_CITATION { "citationItems" : [ { "id" : "ITEM-1", "itemData" : { "DOI" : "10.1002/gene.10150", "author" : [ { "dropping-particle" : "", "family" : "Duffy", "given" : "Joseph B", "non-dropping-particle" : "", "parse-names" : false, "suffix" : "" } ], "id" : "ITEM-1", "issued" : { "date-parts" : [ [ "2002" ] ] }, "page" : "1-15", "title" : "GAL4 System in Drosophila : A Fly Geneticist \u2019 s Swiss Army Knife", "type" : "article-journal", "volume" : "15" }, "uris" : [ "http://www.mendeley.com/documents/?uuid=e9bcab79-e0c6-4020-a04b-a89d81f99d80" ] } ], "mendeley" : { "previouslyFormattedCitation" : "[9]" }, "properties" : { "noteIndex" : 0 }, "schema" : "https://github.com/citation-style-language/schema/raw/master/csl-citation.json" }</w:instrText>
       </w:r>
       <w:r>
         <w:fldChar w:fldCharType="separate"/>
@@ -1540,7 +1626,7 @@
         <w:rPr>
           <w:noProof/>
         </w:rPr>
-        <w:t>[7]</w:t>
+        <w:t>[9]</w:t>
       </w:r>
       <w:r>
         <w:fldChar w:fldCharType="end"/>
@@ -1723,149 +1809,173 @@
         <w:t xml:space="preserve">To test </w:t>
       </w:r>
       <w:r>
+        <w:t xml:space="preserve">for the stage under which these flies fail to </w:t>
+      </w:r>
+      <w:proofErr w:type="spellStart"/>
+      <w:r>
+        <w:t>eclose</w:t>
+      </w:r>
+      <w:proofErr w:type="spellEnd"/>
+      <w:r>
+        <w:t xml:space="preserve"> </w:t>
+      </w:r>
+      <w:r>
+        <w:t xml:space="preserve">next </w:t>
+      </w:r>
+      <w:r>
+        <w:t xml:space="preserve">used </w:t>
+      </w:r>
+      <w:r>
+        <w:rPr>
+          <w:i/>
+        </w:rPr>
+        <w:t>C179-</w:t>
+      </w:r>
+      <w:r>
+        <w:rPr>
+          <w:i/>
+        </w:rPr>
+        <w:t>GAL4</w:t>
+      </w:r>
+      <w:r>
+        <w:rPr>
+          <w:i/>
+        </w:rPr>
+        <w:t xml:space="preserve"> </w:t>
+      </w:r>
+      <w:r>
+        <w:t xml:space="preserve">and </w:t>
+      </w:r>
+      <w:r>
+        <w:rPr>
+          <w:i/>
+        </w:rPr>
+        <w:t>Mef-</w:t>
+      </w:r>
+      <w:r>
+        <w:rPr>
+          <w:i/>
+        </w:rPr>
+        <w:t>GAL4</w:t>
+      </w:r>
+      <w:r>
+        <w:t xml:space="preserve"> driver</w:t>
+      </w:r>
+      <w:r>
+        <w:t>s</w:t>
+      </w:r>
+      <w:r>
+        <w:t xml:space="preserve"> </w:t>
+      </w:r>
+      <w:r>
+        <w:t xml:space="preserve">and repeated </w:t>
+      </w:r>
+      <w:r>
+        <w:t xml:space="preserve">did </w:t>
+      </w:r>
+      <w:proofErr w:type="spellStart"/>
+      <w:r>
+        <w:t>simiar</w:t>
+      </w:r>
+      <w:proofErr w:type="spellEnd"/>
+      <w:r>
+        <w:t xml:space="preserve"> studies.  In these experiments, we crossed </w:t>
+      </w:r>
+      <w:proofErr w:type="gramStart"/>
+      <w:r>
+        <w:t>flies which</w:t>
+      </w:r>
+      <w:proofErr w:type="gramEnd"/>
+      <w:r>
+        <w:t xml:space="preserve"> were homozygous for the </w:t>
+      </w:r>
+      <w:r>
+        <w:rPr>
+          <w:i/>
+        </w:rPr>
+        <w:t>GAL4</w:t>
+      </w:r>
+      <w:r>
+        <w:t xml:space="preserve"> with flies that were homozygous for the </w:t>
+      </w:r>
+      <w:r>
+        <w:t>UAS-</w:t>
+      </w:r>
+      <w:r>
+        <w:rPr>
+          <w:i/>
+        </w:rPr>
+        <w:t xml:space="preserve">Raptor </w:t>
+      </w:r>
+      <w:proofErr w:type="spellStart"/>
+      <w:r>
+        <w:t>shRNA</w:t>
+      </w:r>
+      <w:proofErr w:type="spellEnd"/>
+      <w:r>
+        <w:t xml:space="preserve"> transgene</w:t>
+      </w:r>
+      <w:r>
+        <w:t xml:space="preserve">.  As a control, we used a fly line that was identical to the </w:t>
+      </w:r>
+      <w:proofErr w:type="spellStart"/>
+      <w:r>
+        <w:t>TRiP</w:t>
+      </w:r>
+      <w:proofErr w:type="spellEnd"/>
+      <w:r>
+        <w:t xml:space="preserve"> fly lines, but did not have </w:t>
+      </w:r>
+      <w:proofErr w:type="gramStart"/>
+      <w:r>
         <w:t>a</w:t>
       </w:r>
-      <w:r>
-        <w:t xml:space="preserve">lternative skeletal muscle </w:t>
-      </w:r>
-      <w:r>
-        <w:rPr>
+      <w:proofErr w:type="gramEnd"/>
+      <w:r>
+        <w:t xml:space="preserve"> </w:t>
+      </w:r>
+      <w:proofErr w:type="spellStart"/>
+      <w:r>
+        <w:t>shRNA</w:t>
+      </w:r>
+      <w:proofErr w:type="spellEnd"/>
+      <w:r>
+        <w:t xml:space="preserve"> inserted</w:t>
+      </w:r>
+      <w:r>
+        <w:t xml:space="preserve"> (see Table 2)</w:t>
+      </w:r>
+      <w:r>
+        <w:t xml:space="preserve">. </w:t>
+      </w:r>
+      <w:r>
+        <w:rPr>
+          <w:rFonts w:ascii="Cambria" w:hAnsi="Cambria"/>
+        </w:rPr>
+        <w:t xml:space="preserve">The </w:t>
+      </w:r>
+      <w:r>
+        <w:rPr>
+          <w:rFonts w:ascii="Cambria" w:hAnsi="Cambria"/>
+          <w:i/>
+        </w:rPr>
+        <w:t>Mef-</w:t>
+      </w:r>
+      <w:r>
+        <w:rPr>
+          <w:rFonts w:ascii="Cambria" w:hAnsi="Cambria"/>
           <w:i/>
         </w:rPr>
         <w:t>GAL4</w:t>
       </w:r>
       <w:r>
-        <w:t xml:space="preserve"> drivers </w:t>
-      </w:r>
-      <w:r>
-        <w:t>w</w:t>
-      </w:r>
-      <w:r>
-        <w:t xml:space="preserve">e </w:t>
-      </w:r>
-      <w:r>
-        <w:t xml:space="preserve">next </w:t>
-      </w:r>
-      <w:r>
-        <w:t xml:space="preserve">used </w:t>
-      </w:r>
-      <w:r>
-        <w:rPr>
-          <w:i/>
-        </w:rPr>
-        <w:t>C179-</w:t>
-      </w:r>
-      <w:r>
-        <w:rPr>
-          <w:i/>
-        </w:rPr>
-        <w:t>GAL4</w:t>
-      </w:r>
-      <w:r>
-        <w:rPr>
+        <w:rPr>
+          <w:rFonts w:ascii="Cambria" w:hAnsi="Cambria"/>
           <w:i/>
         </w:rPr>
         <w:t xml:space="preserve"> </w:t>
       </w:r>
       <w:r>
-        <w:t xml:space="preserve">driver and </w:t>
-      </w:r>
-      <w:r>
-        <w:rPr>
-          <w:i/>
-        </w:rPr>
-        <w:t>Mef-</w:t>
-      </w:r>
-      <w:r>
-        <w:rPr>
-          <w:i/>
-        </w:rPr>
-        <w:t>GAL4</w:t>
-      </w:r>
-      <w:r>
-        <w:t xml:space="preserve"> driver </w:t>
-      </w:r>
-      <w:r>
-        <w:t xml:space="preserve">and repeated these studies.  In these experiments, we crossed </w:t>
-      </w:r>
-      <w:proofErr w:type="gramStart"/>
-      <w:r>
-        <w:t>flies which</w:t>
-      </w:r>
-      <w:proofErr w:type="gramEnd"/>
-      <w:r>
-        <w:t xml:space="preserve"> were homozygous for the driver with flies that were homozygous for the </w:t>
-      </w:r>
-      <w:r>
-        <w:t>UAS-</w:t>
-      </w:r>
-      <w:proofErr w:type="spellStart"/>
-      <w:r>
-        <w:t>shRNA</w:t>
-      </w:r>
-      <w:proofErr w:type="spellEnd"/>
-      <w:r>
-        <w:t xml:space="preserve"> transgene</w:t>
-      </w:r>
-      <w:r>
-        <w:t xml:space="preserve">.  As a control, we used a fly line that was identical to the </w:t>
-      </w:r>
-      <w:proofErr w:type="spellStart"/>
-      <w:r>
-        <w:t>TRiP</w:t>
-      </w:r>
-      <w:proofErr w:type="spellEnd"/>
-      <w:r>
-        <w:t xml:space="preserve"> fly lines, but did not have </w:t>
-      </w:r>
-      <w:proofErr w:type="gramStart"/>
-      <w:r>
-        <w:t>a</w:t>
-      </w:r>
-      <w:proofErr w:type="gramEnd"/>
-      <w:r>
-        <w:t xml:space="preserve"> </w:t>
-      </w:r>
-      <w:proofErr w:type="spellStart"/>
-      <w:r>
-        <w:t>shRNA</w:t>
-      </w:r>
-      <w:proofErr w:type="spellEnd"/>
-      <w:r>
-        <w:t xml:space="preserve"> inserted</w:t>
-      </w:r>
-      <w:r>
-        <w:t xml:space="preserve">. </w:t>
-      </w:r>
-      <w:commentRangeStart w:id="6"/>
-      <w:r>
-        <w:rPr>
-          <w:rFonts w:ascii="Cambria" w:hAnsi="Cambria"/>
-        </w:rPr>
-        <w:t xml:space="preserve">The </w:t>
-      </w:r>
-      <w:r>
-        <w:rPr>
-          <w:rFonts w:ascii="Cambria" w:hAnsi="Cambria"/>
-          <w:i/>
-        </w:rPr>
-        <w:t>Mef-</w:t>
-      </w:r>
-      <w:r>
-        <w:rPr>
-          <w:rFonts w:ascii="Cambria" w:hAnsi="Cambria"/>
-          <w:i/>
-        </w:rPr>
-        <w:t>GAL4</w:t>
-      </w:r>
-      <w:r>
-        <w:rPr>
-          <w:rFonts w:ascii="Cambria" w:hAnsi="Cambria"/>
-          <w:i/>
-        </w:rPr>
-        <w:t xml:space="preserve"> </w:t>
-      </w:r>
-      <w:r>
         <w:rPr>
           <w:rFonts w:ascii="Cambria" w:hAnsi="Cambria"/>
         </w:rPr>
@@ -1894,7 +2004,13 @@
         <w:rPr>
           <w:rFonts w:ascii="Cambria" w:hAnsi="Cambria"/>
         </w:rPr>
-        <w:t>Figure 2C</w:t>
+        <w:t xml:space="preserve">Figure </w:t>
+      </w:r>
+      <w:r>
+        <w:rPr>
+          <w:rFonts w:ascii="Cambria" w:hAnsi="Cambria"/>
+        </w:rPr>
+        <w:t>3A</w:t>
       </w:r>
       <w:r>
         <w:rPr>
@@ -2013,7 +2129,10 @@
         <w:t xml:space="preserve"> (see </w:t>
       </w:r>
       <w:r>
-        <w:t>Figure 2D</w:t>
+        <w:t xml:space="preserve">Figure </w:t>
+      </w:r>
+      <w:r>
+        <w:t>3B</w:t>
       </w:r>
       <w:r>
         <w:t>)</w:t>
@@ -2021,13 +2140,6 @@
       <w:r>
         <w:t xml:space="preserve">. </w:t>
       </w:r>
-      <w:commentRangeEnd w:id="6"/>
-      <w:r>
-        <w:rPr>
-          <w:rStyle w:val="CommentReference"/>
-        </w:rPr>
-        <w:commentReference w:id="6"/>
-      </w:r>
       <w:r>
         <w:rPr>
           <w:rFonts w:ascii="Cambria" w:hAnsi="Cambria"/>
@@ -2038,7 +2150,14 @@
         <w:rPr>
           <w:rFonts w:ascii="Cambria" w:hAnsi="Cambria"/>
         </w:rPr>
-        <w:t xml:space="preserve"> that the </w:t>
+        <w:t xml:space="preserve"> that </w:t>
+      </w:r>
+      <w:r>
+        <w:rPr>
+          <w:rFonts w:ascii="Cambria" w:hAnsi="Cambria"/>
+        </w:rPr>
+        <w:lastRenderedPageBreak/>
+        <w:t xml:space="preserve">the </w:t>
       </w:r>
       <w:r>
         <w:rPr>
@@ -2195,7 +2314,7 @@
         <w:fldChar w:fldCharType="begin" w:fldLock="1"/>
       </w:r>
       <w:r>
-        <w:instrText>ADDIN CSL_CITATION { "citationItems" : [ { "id" : "ITEM-1", "itemData" : { "DOI" : "10.1016/j.cmet.2008.10.002", "ISSN" : "1932-7420", "PMID" : "19046572", "abstract" : "Mammalian target of rapamycin (mTOR) is a central controller of cell growth. mTOR assembles into two distinct multiprotein complexes called mTOR complex 1 (mTORC1) and mTORC2. Here we show that the mTORC1 component raptor is critical for muscle function and prolonged survival. In contrast, muscles lacking the mTORC2 component rictor are indistinguishable from wild-type controls. Raptor-deficient muscles become progressively dystrophic, are impaired in their oxidative capacity, and contain increased glycogen stores, but they express structural components indicative of oxidative muscle fibers. Biochemical analysis indicates that these changes are probably due to loss of activation of direct downstream targets of mTORC1, downregulation of genes involved in mitochondrial biogenesis, including PGC1alpha, and hyperactivation of PKB/Akt. Finally, we show that activation of PKB/Akt does not require mTORC2. Together, these results demonstrate that muscle mTORC1 has an unexpected role in the regulation of the metabolic properties and that its function is essential for life.", "author" : [ { "dropping-particle" : "", "family" : "Bentzinger", "given" : "C Florian", "non-dropping-particle" : "", "parse-names" : false, "suffix" : "" }, { "dropping-particle" : "", "family" : "Romanino", "given" : "Klaas", "non-dropping-particle" : "", "parse-names" : false, "suffix" : "" }, { "dropping-particle" : "", "family" : "Clo\u00ebtta", "given" : "Dimitri", "non-dropping-particle" : "", "parse-names" : false, "suffix" : "" }, { "dropping-particle" : "", "family" : "Lin", "given" : "Shuo", "non-dropping-particle" : "", "parse-names" : false, "suffix" : "" }, { "dropping-particle" : "", "family" : "Mascarenhas", "given" : "Joseph B", "non-dropping-particle" : "", "parse-names" : false, "suffix" : "" }, { "dropping-particle" : "", "family" : "Oliveri", "given" : "Filippo", "non-dropping-particle" : "", "parse-names" : false, "suffix" : "" }, { "dropping-particle" : "", "family" : "Xia", "given" : "Jinyu", "non-dropping-particle" : "", "parse-names" : false, "suffix" : "" }, { "dropping-particle" : "", "family" : "Casanova", "given" : "Emilio", "non-dropping-particle" : "", "parse-names" : false, "suffix" : "" }, { "dropping-particle" : "", "family" : "Costa", "given" : "C\u00e9line F", "non-dropping-particle" : "", "parse-names" : false, "suffix" : "" }, { "dropping-particle" : "", "family" : "Brink", "given" : "Marijke", "non-dropping-particle" : "", "parse-names" : false, "suffix" : "" }, { "dropping-particle" : "", "family" : "Zorzato", "given" : "Francesco", "non-dropping-particle" : "", "parse-names" : false, "suffix" : "" }, { "dropping-particle" : "", "family" : "Hall", "given" : "Michael N.", "non-dropping-particle" : "", "parse-names" : false, "suffix" : "" }, { "dropping-particle" : "", "family" : "R\u00fcegg", "given" : "Markus A", "non-dropping-particle" : "", "parse-names" : false, "suffix" : "" } ], "container-title" : "Cell metabolism", "id" : "ITEM-1", "issue" : "5", "issued" : { "date-parts" : [ [ "2008", "11" ] ] }, "page" : "411-24", "title" : "Skeletal muscle-specific ablation of raptor, but not of rictor, causes metabolic changes and results in muscle dystrophy.", "type" : "article-journal", "volume" : "8" }, "uris" : [ "http://www.mendeley.com/documents/?uuid=4d9f2e14-8857-4d1a-a0ad-6b1d163ce727" ] }, { "id" : "ITEM-2", "itemData" : { "DOI" : "10.1186/2044-5040-3-6", "ISSN" : "2044-5040", "PMID" : "23497627", "abstract" : "BACKGROUND: Skeletal muscle mass is determined by the balance between protein synthesis and degradation. Mammalian target of rapamycin complex 1 (mTORC1) is a master regulator of protein translation and has been implicated in the control of muscle mass. Inactivation of mTORC1 by skeletal muscle-specific deletion of its obligatory component raptor results in smaller muscles and a lethal dystrophy. Moreover, raptor-deficient muscles are less oxidative through changes in the expression PGC-1\u03b1, a critical determinant of mitochondrial biogenesis. These results suggest that activation of mTORC1 might be beneficial to skeletal muscle by providing resistance to muscle atrophy and increasing oxidative function. Here, we tested this hypothesis by deletion of the mTORC1 inhibitor tuberous sclerosis complex (TSC) in muscle fibers. METHOD: Skeletal muscles of mice with an acute or a permanent deletion of raptor or TSC1 were examined using histological, biochemical and molecular biological methods. Response of the muscles to changes in mechanical load and nerve input was investigated by ablation of synergistic muscles or by denervation . RESULTS: Genetic deletion or knockdown of raptor, causing inactivation of mTORC1, was sufficient to prevent muscle growth and enhance muscle atrophy. Conversely, short-term activation of mTORC1 by knockdown of TSC induced muscle fiber hypertrophy and atrophy-resistance upon denervation, in both fast tibialis anterior (TA) and slow soleus muscles. Surprisingly, however, sustained activation of mTORC1 by genetic deletion of Tsc1 caused muscle atrophy in all but soleus muscles. In contrast, oxidative capacity was increased in all muscles examined. Consistently, TSC1-deficient soleus muscle was atrophy-resistant whereas TA underwent normal atrophy upon denervation. Moreover, upon overloading, plantaris muscle did not display enhanced hypertrophy compared to controls. Biochemical analysis indicated that the atrophy response of muscles was based on the suppressed phosphorylation of PKB/Akt via feedback inhibition by mTORC1 and subsequent increased expression of the E3 ubiquitin ligases MuRF1 and atrogin-1/MAFbx. In contrast, expression of both E3 ligases was not increased in soleus muscle suggesting the presence of compensatory mechanisms in this muscle. CONCLUSIONS: Our study shows that the mTORC1- and the PKB/Akt-FoxO pathways are tightly interconnected and differentially regulated depending on the muscle type. These results indicate tha\u2026", "author" : [ { "dropping-particle" : "", "family" : "Bentzinger", "given" : "C Florian", "non-dropping-particle" : "", "parse-names" : false, "suffix" : "" }, { "dropping-particle" : "", "family" : "Lin", "given" : "Shuo", "non-dropping-particle" : "", "parse-names" : false, "suffix" : "" }, { "dropping-particle" : "", "family" : "Romanino", "given" : "Klaas", "non-dropping-particle" : "", "parse-names" : false, "suffix" : "" }, { "dropping-particle" : "", "family" : "Castets", "given" : "Perrine", "non-dropping-particle" : "", "parse-names" : false, "suffix" : "" }, { "dropping-particle" : "", "family" : "Guridi", "given" : "Maitea", "non-dropping-particle" : "", "parse-names" : false, "suffix" : "" }, { "dropping-particle" : "", "family" : "Summermatter", "given" : "Serge", "non-dropping-particle" : "", "parse-names" : false, "suffix" : "" }, { "dropping-particle" : "", "family" : "Handschin", "given" : "Christoph", "non-dropping-particle" : "", "parse-names" : false, "suffix" : "" }, { "dropping-particle" : "", "family" : "Tintignac", "given" : "Lionel a", "non-dropping-particle" : "", "parse-names" : false, "suffix" : "" }, { "dropping-particle" : "", "family" : "Hall", "given" : "Michael N", "non-dropping-particle" : "", "parse-names" : false, "suffix" : "" }, { "dropping-particle" : "", "family" : "R\u00fcegg", "given" : "Markus a", "non-dropping-particle" : "", "parse-names" : false, "suffix" : "" } ], "container-title" : "Skeletal muscle", "id" : "ITEM-2", "issue" : "1", "issued" : { "date-parts" : [ [ "2013", "1" ] ] }, "page" : "6", "title" : "Differential response of skeletal muscles to mTORC1 signaling during atrophy and hypertrophy.", "type" : "article-journal", "volume" : "3" }, "uris" : [ "http://www.mendeley.com/documents/?uuid=75a9c1c2-8af4-478f-8ff6-5e14826d4927" ] } ], "mendeley" : { "previouslyFormattedCitation" : "[8, 9]" }, "properties" : { "noteIndex" : 0 }, "schema" : "https://github.com/citation-style-language/schema/raw/master/csl-citation.json" }</w:instrText>
+        <w:instrText>ADDIN CSL_CITATION { "citationItems" : [ { "id" : "ITEM-1", "itemData" : { "DOI" : "10.1016/j.cmet.2008.10.002", "ISSN" : "1932-7420", "PMID" : "19046572", "abstract" : "Mammalian target of rapamycin (mTOR) is a central controller of cell growth. mTOR assembles into two distinct multiprotein complexes called mTOR complex 1 (mTORC1) and mTORC2. Here we show that the mTORC1 component raptor is critical for muscle function and prolonged survival. In contrast, muscles lacking the mTORC2 component rictor are indistinguishable from wild-type controls. Raptor-deficient muscles become progressively dystrophic, are impaired in their oxidative capacity, and contain increased glycogen stores, but they express structural components indicative of oxidative muscle fibers. Biochemical analysis indicates that these changes are probably due to loss of activation of direct downstream targets of mTORC1, downregulation of genes involved in mitochondrial biogenesis, including PGC1alpha, and hyperactivation of PKB/Akt. Finally, we show that activation of PKB/Akt does not require mTORC2. Together, these results demonstrate that muscle mTORC1 has an unexpected role in the regulation of the metabolic properties and that its function is essential for life.", "author" : [ { "dropping-particle" : "", "family" : "Bentzinger", "given" : "C Florian", "non-dropping-particle" : "", "parse-names" : false, "suffix" : "" }, { "dropping-particle" : "", "family" : "Romanino", "given" : "Klaas", "non-dropping-particle" : "", "parse-names" : false, "suffix" : "" }, { "dropping-particle" : "", "family" : "Clo\u00ebtta", "given" : "Dimitri", "non-dropping-particle" : "", "parse-names" : false, "suffix" : "" }, { "dropping-particle" : "", "family" : "Lin", "given" : "Shuo", "non-dropping-particle" : "", "parse-names" : false, "suffix" : "" }, { "dropping-particle" : "", "family" : "Mascarenhas", "given" : "Joseph B", "non-dropping-particle" : "", "parse-names" : false, "suffix" : "" }, { "dropping-particle" : "", "family" : "Oliveri", "given" : "Filippo", "non-dropping-particle" : "", "parse-names" : false, "suffix" : "" }, { "dropping-particle" : "", "family" : "Xia", "given" : "Jinyu", "non-dropping-particle" : "", "parse-names" : false, "suffix" : "" }, { "dropping-particle" : "", "family" : "Casanova", "given" : "Emilio", "non-dropping-particle" : "", "parse-names" : false, "suffix" : "" }, { "dropping-particle" : "", "family" : "Costa", "given" : "C\u00e9line F", "non-dropping-particle" : "", "parse-names" : false, "suffix" : "" }, { "dropping-particle" : "", "family" : "Brink", "given" : "Marijke", "non-dropping-particle" : "", "parse-names" : false, "suffix" : "" }, { "dropping-particle" : "", "family" : "Zorzato", "given" : "Francesco", "non-dropping-particle" : "", "parse-names" : false, "suffix" : "" }, { "dropping-particle" : "", "family" : "Hall", "given" : "Michael N.", "non-dropping-particle" : "", "parse-names" : false, "suffix" : "" }, { "dropping-particle" : "", "family" : "R\u00fcegg", "given" : "Markus A", "non-dropping-particle" : "", "parse-names" : false, "suffix" : "" } ], "container-title" : "Cell metabolism", "id" : "ITEM-1", "issue" : "5", "issued" : { "date-parts" : [ [ "2008", "11" ] ] }, "page" : "411-24", "title" : "Skeletal muscle-specific ablation of raptor, but not of rictor, causes metabolic changes and results in muscle dystrophy.", "type" : "article-journal", "volume" : "8" }, "uris" : [ "http://www.mendeley.com/documents/?uuid=4d9f2e14-8857-4d1a-a0ad-6b1d163ce727" ] }, { "id" : "ITEM-2", "itemData" : { "DOI" : "10.1186/2044-5040-3-6", "ISSN" : "2044-5040", "PMID" : "23497627", "abstract" : "BACKGROUND: Skeletal muscle mass is determined by the balance between protein synthesis and degradation. Mammalian target of rapamycin complex 1 (mTORC1) is a master regulator of protein translation and has been implicated in the control of muscle mass. Inactivation of mTORC1 by skeletal muscle-specific deletion of its obligatory component raptor results in smaller muscles and a lethal dystrophy. Moreover, raptor-deficient muscles are less oxidative through changes in the expression PGC-1\u03b1, a critical determinant of mitochondrial biogenesis. These results suggest that activation of mTORC1 might be beneficial to skeletal muscle by providing resistance to muscle atrophy and increasing oxidative function. Here, we tested this hypothesis by deletion of the mTORC1 inhibitor tuberous sclerosis complex (TSC) in muscle fibers. METHOD: Skeletal muscles of mice with an acute or a permanent deletion of raptor or TSC1 were examined using histological, biochemical and molecular biological methods. Response of the muscles to changes in mechanical load and nerve input was investigated by ablation of synergistic muscles or by denervation . RESULTS: Genetic deletion or knockdown of raptor, causing inactivation of mTORC1, was sufficient to prevent muscle growth and enhance muscle atrophy. Conversely, short-term activation of mTORC1 by knockdown of TSC induced muscle fiber hypertrophy and atrophy-resistance upon denervation, in both fast tibialis anterior (TA) and slow soleus muscles. Surprisingly, however, sustained activation of mTORC1 by genetic deletion of Tsc1 caused muscle atrophy in all but soleus muscles. In contrast, oxidative capacity was increased in all muscles examined. Consistently, TSC1-deficient soleus muscle was atrophy-resistant whereas TA underwent normal atrophy upon denervation. Moreover, upon overloading, plantaris muscle did not display enhanced hypertrophy compared to controls. Biochemical analysis indicated that the atrophy response of muscles was based on the suppressed phosphorylation of PKB/Akt via feedback inhibition by mTORC1 and subsequent increased expression of the E3 ubiquitin ligases MuRF1 and atrogin-1/MAFbx. In contrast, expression of both E3 ligases was not increased in soleus muscle suggesting the presence of compensatory mechanisms in this muscle. CONCLUSIONS: Our study shows that the mTORC1- and the PKB/Akt-FoxO pathways are tightly interconnected and differentially regulated depending on the muscle type. These results indicate tha\u2026", "author" : [ { "dropping-particle" : "", "family" : "Bentzinger", "given" : "C Florian", "non-dropping-particle" : "", "parse-names" : false, "suffix" : "" }, { "dropping-particle" : "", "family" : "Lin", "given" : "Shuo", "non-dropping-particle" : "", "parse-names" : false, "suffix" : "" }, { "dropping-particle" : "", "family" : "Romanino", "given" : "Klaas", "non-dropping-particle" : "", "parse-names" : false, "suffix" : "" }, { "dropping-particle" : "", "family" : "Castets", "given" : "Perrine", "non-dropping-particle" : "", "parse-names" : false, "suffix" : "" }, { "dropping-particle" : "", "family" : "Guridi", "given" : "Maitea", "non-dropping-particle" : "", "parse-names" : false, "suffix" : "" }, { "dropping-particle" : "", "family" : "Summermatter", "given" : "Serge", "non-dropping-particle" : "", "parse-names" : false, "suffix" : "" }, { "dropping-particle" : "", "family" : "Handschin", "given" : "Christoph", "non-dropping-particle" : "", "parse-names" : false, "suffix" : "" }, { "dropping-particle" : "", "family" : "Tintignac", "given" : "Lionel a", "non-dropping-particle" : "", "parse-names" : false, "suffix" : "" }, { "dropping-particle" : "", "family" : "Hall", "given" : "Michael N", "non-dropping-particle" : "", "parse-names" : false, "suffix" : "" }, { "dropping-particle" : "", "family" : "R\u00fcegg", "given" : "Markus a", "non-dropping-particle" : "", "parse-names" : false, "suffix" : "" } ], "container-title" : "Skeletal muscle", "id" : "ITEM-2", "issue" : "1", "issued" : { "date-parts" : [ [ "2013", "1" ] ] }, "page" : "6", "title" : "Differential response of skeletal muscles to mTORC1 signaling during atrophy and hypertrophy.", "type" : "article-journal", "volume" : "3" }, "uris" : [ "http://www.mendeley.com/documents/?uuid=75a9c1c2-8af4-478f-8ff6-5e14826d4927" ] } ], "mendeley" : { "previouslyFormattedCitation" : "[10, 11]" }, "properties" : { "noteIndex" : 0 }, "schema" : "https://github.com/citation-style-language/schema/raw/master/csl-citation.json" }</w:instrText>
       </w:r>
       <w:r>
         <w:fldChar w:fldCharType="separate"/>
@@ -2204,7 +2323,7 @@
         <w:rPr>
           <w:noProof/>
         </w:rPr>
-        <w:t>[8, 9]</w:t>
+        <w:t>[10, 11]</w:t>
       </w:r>
       <w:r>
         <w:fldChar w:fldCharType="end"/>
@@ -2260,19 +2379,13 @@
         <w:rPr>
           <w:rFonts w:ascii="Cambria" w:hAnsi="Cambria"/>
         </w:rPr>
-        <w:t xml:space="preserve">We </w:t>
-      </w:r>
-      <w:r>
-        <w:rPr>
-          <w:rFonts w:ascii="Cambria" w:hAnsi="Cambria"/>
-        </w:rPr>
-        <w:t>next</w:t>
-      </w:r>
-      <w:r>
-        <w:rPr>
-          <w:rFonts w:ascii="Cambria" w:hAnsi="Cambria"/>
-        </w:rPr>
-        <w:t xml:space="preserve"> wanted to determine at which point prior to </w:t>
+        <w:t>To</w:t>
+      </w:r>
+      <w:r>
+        <w:rPr>
+          <w:rFonts w:ascii="Cambria" w:hAnsi="Cambria"/>
+        </w:rPr>
+        <w:t xml:space="preserve"> determine at which point prior to </w:t>
       </w:r>
       <w:proofErr w:type="spellStart"/>
       <w:r>
@@ -2286,7 +2399,7 @@
         <w:rPr>
           <w:rFonts w:ascii="Cambria" w:hAnsi="Cambria"/>
         </w:rPr>
-        <w:t xml:space="preserve"> were the </w:t>
+        <w:t xml:space="preserve"> the </w:t>
       </w:r>
       <w:r>
         <w:rPr>
@@ -2299,13 +2412,13 @@
         <w:rPr>
           <w:rFonts w:ascii="Cambria" w:hAnsi="Cambria"/>
         </w:rPr>
-        <w:t xml:space="preserve">knockdown flies dying. </w:t>
-      </w:r>
-      <w:r>
-        <w:rPr>
-          <w:rFonts w:ascii="Cambria" w:hAnsi="Cambria"/>
-        </w:rPr>
-        <w:t>To do this, w</w:t>
+        <w:t>knockdown flies dying</w:t>
+      </w:r>
+      <w:r>
+        <w:rPr>
+          <w:rFonts w:ascii="Cambria" w:hAnsi="Cambria"/>
+        </w:rPr>
+        <w:t>, w</w:t>
       </w:r>
       <w:r>
         <w:rPr>
@@ -2346,20 +2459,461 @@
           <w:rFonts w:ascii="Cambria" w:hAnsi="Cambria"/>
           <w:i/>
         </w:rPr>
+        <w:t xml:space="preserve"> &gt; </w:t>
+      </w:r>
+      <w:r>
+        <w:rPr>
+          <w:rFonts w:ascii="Cambria" w:hAnsi="Cambria"/>
+          <w:i/>
+        </w:rPr>
+        <w:t>Raptor</w:t>
+      </w:r>
+      <w:r>
+        <w:rPr>
+          <w:rFonts w:ascii="Cambria" w:hAnsi="Cambria"/>
+        </w:rPr>
+        <w:t xml:space="preserve"> </w:t>
+      </w:r>
+      <w:proofErr w:type="spellStart"/>
+      <w:r>
+        <w:rPr>
+          <w:rFonts w:ascii="Cambria" w:hAnsi="Cambria"/>
+        </w:rPr>
+        <w:t>shRNA</w:t>
+      </w:r>
+      <w:proofErr w:type="spellEnd"/>
+      <w:r>
+        <w:rPr>
+          <w:rFonts w:ascii="Cambria" w:hAnsi="Cambria"/>
+          <w:i/>
+        </w:rPr>
+        <w:t xml:space="preserve"> </w:t>
+      </w:r>
+      <w:r>
+        <w:rPr>
+          <w:rFonts w:ascii="Cambria" w:hAnsi="Cambria"/>
+        </w:rPr>
+        <w:t xml:space="preserve">crosses and the </w:t>
+      </w:r>
+      <w:r>
+        <w:rPr>
+          <w:rFonts w:ascii="Cambria" w:hAnsi="Cambria"/>
+          <w:i/>
+        </w:rPr>
+        <w:t>Mef-</w:t>
+      </w:r>
+      <w:r>
+        <w:rPr>
+          <w:rFonts w:ascii="Cambria" w:hAnsi="Cambria"/>
+          <w:i/>
+        </w:rPr>
+        <w:t>GAL4</w:t>
+      </w:r>
+      <w:r>
+        <w:rPr>
+          <w:rFonts w:ascii="Cambria" w:hAnsi="Cambria"/>
+          <w:i/>
+        </w:rPr>
+        <w:t xml:space="preserve"> &gt; </w:t>
+      </w:r>
+      <w:r>
+        <w:rPr>
+          <w:rFonts w:ascii="Cambria" w:hAnsi="Cambria"/>
+          <w:i/>
+        </w:rPr>
+        <w:t xml:space="preserve">Raptor </w:t>
+      </w:r>
+      <w:proofErr w:type="spellStart"/>
+      <w:r>
+        <w:rPr>
+          <w:rFonts w:ascii="Cambria" w:hAnsi="Cambria"/>
+        </w:rPr>
+        <w:t>shRNA</w:t>
+      </w:r>
+      <w:proofErr w:type="spellEnd"/>
+      <w:r>
+        <w:rPr>
+          <w:rFonts w:ascii="Cambria" w:hAnsi="Cambria"/>
+          <w:i/>
+        </w:rPr>
+        <w:t xml:space="preserve"> </w:t>
+      </w:r>
+      <w:r>
+        <w:rPr>
+          <w:rFonts w:ascii="Cambria" w:hAnsi="Cambria"/>
+        </w:rPr>
+        <w:t xml:space="preserve">crosses. Twenty days after the crosses were prepared the empty </w:t>
+      </w:r>
+      <w:proofErr w:type="spellStart"/>
+      <w:r>
+        <w:rPr>
+          <w:rFonts w:ascii="Cambria" w:hAnsi="Cambria"/>
+        </w:rPr>
+        <w:t>pupal</w:t>
+      </w:r>
+      <w:proofErr w:type="spellEnd"/>
+      <w:r>
+        <w:rPr>
+          <w:rFonts w:ascii="Cambria" w:hAnsi="Cambria"/>
+        </w:rPr>
+        <w:t xml:space="preserve"> cases were counted and the cases containing dead flies were counted.</w:t>
+      </w:r>
+      <w:r>
+        <w:rPr>
+          <w:rFonts w:ascii="Cambria" w:hAnsi="Cambria"/>
+        </w:rPr>
+        <w:t xml:space="preserve"> </w:t>
+      </w:r>
+      <w:r>
+        <w:rPr>
+          <w:rFonts w:ascii="Cambria" w:hAnsi="Cambria"/>
+        </w:rPr>
+        <w:t xml:space="preserve">We observed no significant differences in the </w:t>
+      </w:r>
+      <w:r>
+        <w:rPr>
+          <w:rFonts w:ascii="Cambria" w:hAnsi="Cambria"/>
+        </w:rPr>
+        <w:t>to</w:t>
+      </w:r>
+      <w:r>
+        <w:rPr>
+          <w:rFonts w:ascii="Cambria" w:hAnsi="Cambria"/>
+        </w:rPr>
+        <w:t>t</w:t>
+      </w:r>
+      <w:r>
+        <w:rPr>
+          <w:rFonts w:ascii="Cambria" w:hAnsi="Cambria"/>
+        </w:rPr>
+        <w:t xml:space="preserve">al </w:t>
+      </w:r>
+      <w:r>
+        <w:rPr>
+          <w:rFonts w:ascii="Cambria" w:hAnsi="Cambria"/>
+        </w:rPr>
+        <w:t xml:space="preserve">number of </w:t>
+      </w:r>
+      <w:proofErr w:type="spellStart"/>
+      <w:r>
+        <w:rPr>
+          <w:rFonts w:ascii="Cambria" w:hAnsi="Cambria"/>
+        </w:rPr>
+        <w:t>pupal</w:t>
+      </w:r>
+      <w:proofErr w:type="spellEnd"/>
+      <w:r>
+        <w:rPr>
+          <w:rFonts w:ascii="Cambria" w:hAnsi="Cambria"/>
+        </w:rPr>
+        <w:t xml:space="preserve"> cases from e</w:t>
+      </w:r>
+      <w:r>
+        <w:rPr>
+          <w:rFonts w:ascii="Cambria" w:hAnsi="Cambria"/>
+        </w:rPr>
+        <w:t xml:space="preserve">ither of these crosses (Figure </w:t>
+      </w:r>
+      <w:r>
+        <w:rPr>
+          <w:rFonts w:ascii="Cambria" w:hAnsi="Cambria"/>
+        </w:rPr>
+        <w:t xml:space="preserve">3C-D, p=0.416 and </w:t>
+      </w:r>
+      <w:r>
+        <w:rPr>
+          <w:rFonts w:ascii="Cambria" w:hAnsi="Cambria"/>
+        </w:rPr>
+        <w:t>p=0.066</w:t>
+      </w:r>
+      <w:r>
+        <w:rPr>
+          <w:rFonts w:ascii="Cambria" w:hAnsi="Cambria"/>
+        </w:rPr>
+        <w:t xml:space="preserve"> from ANOVA respectively</w:t>
+      </w:r>
+      <w:r>
+        <w:rPr>
+          <w:rFonts w:ascii="Cambria" w:hAnsi="Cambria"/>
+        </w:rPr>
+        <w:t xml:space="preserve">).  </w:t>
+      </w:r>
+      <w:r>
+        <w:rPr>
+          <w:rFonts w:ascii="Cambria" w:hAnsi="Cambria"/>
+        </w:rPr>
+        <w:t xml:space="preserve">In fact, we observed a slightly increased number of pupae from the </w:t>
+      </w:r>
+      <w:r>
+        <w:rPr>
+          <w:rFonts w:ascii="Cambria" w:hAnsi="Cambria"/>
+          <w:i/>
+        </w:rPr>
+        <w:t>Mef-GAL4</w:t>
+      </w:r>
+      <w:r>
+        <w:rPr>
+          <w:rFonts w:ascii="Cambria" w:hAnsi="Cambria"/>
+        </w:rPr>
+        <w:t xml:space="preserve"> &gt; </w:t>
+      </w:r>
+      <w:r>
+        <w:rPr>
+          <w:rFonts w:ascii="Cambria" w:hAnsi="Cambria"/>
+          <w:i/>
+        </w:rPr>
+        <w:t>Raptor</w:t>
+      </w:r>
+      <w:r>
+        <w:rPr>
+          <w:rFonts w:ascii="Cambria" w:hAnsi="Cambria"/>
+        </w:rPr>
+        <w:t xml:space="preserve"> </w:t>
+      </w:r>
+      <w:proofErr w:type="spellStart"/>
+      <w:r>
+        <w:rPr>
+          <w:rFonts w:ascii="Cambria" w:hAnsi="Cambria"/>
+        </w:rPr>
+        <w:t>shRNA</w:t>
+      </w:r>
+      <w:proofErr w:type="spellEnd"/>
+      <w:r>
+        <w:rPr>
+          <w:rFonts w:ascii="Cambria" w:hAnsi="Cambria"/>
+        </w:rPr>
+        <w:t xml:space="preserve"> crosses</w:t>
+      </w:r>
+      <w:bookmarkStart w:id="6" w:name="_GoBack"/>
+      <w:bookmarkEnd w:id="6"/>
+      <w:r>
+        <w:rPr>
+          <w:rFonts w:ascii="Cambria" w:hAnsi="Cambria"/>
+        </w:rPr>
+        <w:t>.  These data support the hypothesis</w:t>
+      </w:r>
+      <w:r>
+        <w:rPr>
+          <w:rFonts w:ascii="Cambria" w:hAnsi="Cambria"/>
+        </w:rPr>
+        <w:t xml:space="preserve"> that lethality occurs after </w:t>
+      </w:r>
+      <w:proofErr w:type="spellStart"/>
+      <w:r>
+        <w:rPr>
+          <w:rFonts w:ascii="Cambria" w:hAnsi="Cambria"/>
+        </w:rPr>
+        <w:t>pupal</w:t>
+      </w:r>
+      <w:proofErr w:type="spellEnd"/>
+      <w:r>
+        <w:rPr>
+          <w:rFonts w:ascii="Cambria" w:hAnsi="Cambria"/>
+        </w:rPr>
+        <w:t xml:space="preserve"> development.</w:t>
+      </w:r>
+    </w:p>
+    <w:p>
+      <w:pPr>
+        <w:rPr>
+          <w:rFonts w:ascii="Cambria" w:hAnsi="Cambria"/>
+        </w:rPr>
+      </w:pPr>
+    </w:p>
+    <w:p>
+      <w:pPr>
+        <w:rPr>
+          <w:rFonts w:ascii="Cambria" w:hAnsi="Cambria"/>
+        </w:rPr>
+      </w:pPr>
+      <w:r>
+        <w:rPr>
+          <w:rFonts w:ascii="Cambria" w:hAnsi="Cambria"/>
+        </w:rPr>
+        <w:t xml:space="preserve">We next visually examined the </w:t>
+      </w:r>
+      <w:proofErr w:type="spellStart"/>
+      <w:r>
+        <w:rPr>
+          <w:rFonts w:ascii="Cambria" w:hAnsi="Cambria"/>
+        </w:rPr>
+        <w:t>pupal</w:t>
+      </w:r>
+      <w:proofErr w:type="spellEnd"/>
+      <w:r>
+        <w:rPr>
+          <w:rFonts w:ascii="Cambria" w:hAnsi="Cambria"/>
+        </w:rPr>
+        <w:t xml:space="preserve"> cases for the presence of alive or dead flies (Figure 3E).  After blind scoring, we noted that for</w:t>
+      </w:r>
+      <w:r>
+        <w:rPr>
+          <w:rFonts w:ascii="Cambria" w:hAnsi="Cambria"/>
+        </w:rPr>
+        <w:t xml:space="preserve"> the </w:t>
+      </w:r>
+      <w:r>
+        <w:rPr>
+          <w:rFonts w:ascii="Cambria" w:hAnsi="Cambria"/>
+          <w:i/>
+        </w:rPr>
+        <w:t>Mef-</w:t>
+      </w:r>
+      <w:r>
+        <w:rPr>
+          <w:rFonts w:ascii="Cambria" w:hAnsi="Cambria"/>
+          <w:i/>
+        </w:rPr>
+        <w:t>GAL4</w:t>
+      </w:r>
+      <w:r>
+        <w:rPr>
+          <w:rFonts w:ascii="Cambria" w:hAnsi="Cambria"/>
+        </w:rPr>
+        <w:t xml:space="preserve"> driven </w:t>
+      </w:r>
+      <w:r>
+        <w:rPr>
+          <w:rFonts w:ascii="Cambria" w:hAnsi="Cambria"/>
+          <w:i/>
+        </w:rPr>
+        <w:t xml:space="preserve">Raptor </w:t>
+      </w:r>
+      <w:r>
+        <w:rPr>
+          <w:rFonts w:ascii="Cambria" w:hAnsi="Cambria"/>
+        </w:rPr>
+        <w:t xml:space="preserve">knockdown </w:t>
+      </w:r>
+      <w:r>
+        <w:rPr>
+          <w:rFonts w:ascii="Cambria" w:hAnsi="Cambria"/>
+        </w:rPr>
+        <w:t>nearly</w:t>
+      </w:r>
+      <w:r>
+        <w:rPr>
+          <w:rFonts w:ascii="Cambria" w:hAnsi="Cambria"/>
+        </w:rPr>
+        <w:t xml:space="preserve"> 100% of the </w:t>
+      </w:r>
+      <w:proofErr w:type="spellStart"/>
+      <w:r>
+        <w:rPr>
+          <w:rFonts w:ascii="Cambria" w:hAnsi="Cambria"/>
+        </w:rPr>
+        <w:t>pupal</w:t>
+      </w:r>
+      <w:proofErr w:type="spellEnd"/>
+      <w:r>
+        <w:rPr>
+          <w:rFonts w:ascii="Cambria" w:hAnsi="Cambria"/>
+        </w:rPr>
+        <w:t xml:space="preserve"> cases contained dead flies</w:t>
+      </w:r>
+      <w:r>
+        <w:rPr>
+          <w:rFonts w:ascii="Cambria" w:hAnsi="Cambria"/>
+        </w:rPr>
+        <w:t xml:space="preserve"> (Figure 3C</w:t>
+      </w:r>
+      <w:r>
+        <w:rPr>
+          <w:rFonts w:ascii="Cambria" w:hAnsi="Cambria"/>
+        </w:rPr>
+        <w:t>)</w:t>
+      </w:r>
+      <w:r>
+        <w:rPr>
+          <w:rFonts w:ascii="Cambria" w:hAnsi="Cambria"/>
+        </w:rPr>
+        <w:t xml:space="preserve">. There </w:t>
+      </w:r>
+      <w:proofErr w:type="gramStart"/>
+      <w:r>
+        <w:rPr>
+          <w:rFonts w:ascii="Cambria" w:hAnsi="Cambria"/>
+        </w:rPr>
+        <w:t>was</w:t>
+      </w:r>
+      <w:proofErr w:type="gramEnd"/>
+      <w:r>
+        <w:rPr>
+          <w:rFonts w:ascii="Cambria" w:hAnsi="Cambria"/>
+        </w:rPr>
+        <w:t xml:space="preserve"> also a significant number of dead flies in </w:t>
+      </w:r>
+      <w:proofErr w:type="spellStart"/>
+      <w:r>
+        <w:rPr>
+          <w:rFonts w:ascii="Cambria" w:hAnsi="Cambria"/>
+        </w:rPr>
+        <w:t>pupal</w:t>
+      </w:r>
+      <w:proofErr w:type="spellEnd"/>
+      <w:r>
+        <w:rPr>
+          <w:rFonts w:ascii="Cambria" w:hAnsi="Cambria"/>
+        </w:rPr>
+        <w:t xml:space="preserve"> cases from the </w:t>
+      </w:r>
+      <w:r>
+        <w:rPr>
+          <w:rFonts w:ascii="Cambria" w:hAnsi="Cambria"/>
+          <w:i/>
+        </w:rPr>
+        <w:t>Cl79-</w:t>
+      </w:r>
+      <w:r>
+        <w:rPr>
+          <w:rFonts w:ascii="Cambria" w:hAnsi="Cambria"/>
+          <w:i/>
+        </w:rPr>
+        <w:t>GAL4</w:t>
+      </w:r>
+      <w:r>
+        <w:rPr>
+          <w:rFonts w:ascii="Cambria" w:hAnsi="Cambria"/>
+          <w:i/>
+        </w:rPr>
         <w:t xml:space="preserve">/Raptor </w:t>
       </w:r>
       <w:r>
         <w:rPr>
           <w:rFonts w:ascii="Cambria" w:hAnsi="Cambria"/>
         </w:rPr>
-        <w:t xml:space="preserve">crosses and the </w:t>
-      </w:r>
-      <w:r>
-        <w:rPr>
-          <w:rFonts w:ascii="Cambria" w:hAnsi="Cambria"/>
-          <w:i/>
-        </w:rPr>
-        <w:t>Mef-</w:t>
+        <w:t>crosses</w:t>
+      </w:r>
+      <w:r>
+        <w:rPr>
+          <w:rFonts w:ascii="Cambria" w:hAnsi="Cambria"/>
+        </w:rPr>
+        <w:t xml:space="preserve"> (Figure </w:t>
+      </w:r>
+      <w:r>
+        <w:rPr>
+          <w:rFonts w:ascii="Cambria" w:hAnsi="Cambria"/>
+        </w:rPr>
+        <w:t>3D</w:t>
+      </w:r>
+      <w:r>
+        <w:rPr>
+          <w:rFonts w:ascii="Cambria" w:hAnsi="Cambria"/>
+        </w:rPr>
+        <w:t>)</w:t>
+      </w:r>
+      <w:r>
+        <w:rPr>
+          <w:rFonts w:ascii="Cambria" w:hAnsi="Cambria"/>
+        </w:rPr>
+        <w:t xml:space="preserve">. The relative number of dead flies in the different </w:t>
+      </w:r>
+      <w:r>
+        <w:rPr>
+          <w:rFonts w:ascii="Cambria" w:hAnsi="Cambria"/>
+          <w:i/>
+        </w:rPr>
+        <w:t>Cl79-</w:t>
       </w:r>
       <w:r>
         <w:rPr>
@@ -2379,7 +2933,38 @@
         <w:rPr>
           <w:rFonts w:ascii="Cambria" w:hAnsi="Cambria"/>
         </w:rPr>
-        <w:t xml:space="preserve">crosses. Twenty days after the crosses were prepared the empty </w:t>
+        <w:t>crosses corresponds to the number of knockdown flies produced from those crosses</w:t>
+      </w:r>
+      <w:r>
+        <w:rPr>
+          <w:rFonts w:ascii="Cambria" w:hAnsi="Cambria"/>
+        </w:rPr>
+        <w:t xml:space="preserve"> (Figure 2C-D)</w:t>
+      </w:r>
+      <w:r>
+        <w:rPr>
+          <w:rFonts w:ascii="Cambria" w:hAnsi="Cambria"/>
+        </w:rPr>
+        <w:t xml:space="preserve">; the fewer the number of live knockdown flies from a cross, the more dead flies produced from that cross. These results indicate that </w:t>
+      </w:r>
+      <w:r>
+        <w:rPr>
+          <w:rFonts w:ascii="Cambria" w:hAnsi="Cambria"/>
+          <w:i/>
+        </w:rPr>
+        <w:t xml:space="preserve">Raptor </w:t>
+      </w:r>
+      <w:r>
+        <w:rPr>
+          <w:rFonts w:ascii="Cambria" w:hAnsi="Cambria"/>
+        </w:rPr>
+        <w:t xml:space="preserve">knockdown in skeletal muscle produced lethality </w:t>
+      </w:r>
+      <w:r>
+        <w:rPr>
+          <w:rFonts w:ascii="Cambria" w:hAnsi="Cambria"/>
+        </w:rPr>
+        <w:t xml:space="preserve">after </w:t>
       </w:r>
       <w:proofErr w:type="spellStart"/>
       <w:r>
@@ -2393,7 +2978,116 @@
         <w:rPr>
           <w:rFonts w:ascii="Cambria" w:hAnsi="Cambria"/>
         </w:rPr>
-        <w:t xml:space="preserve"> cases were counted and the cases containing dead flies were counted.</w:t>
+        <w:t xml:space="preserve"> development, but prior to </w:t>
+      </w:r>
+      <w:proofErr w:type="spellStart"/>
+      <w:r>
+        <w:rPr>
+          <w:rFonts w:ascii="Cambria" w:hAnsi="Cambria"/>
+        </w:rPr>
+        <w:t>eclosure</w:t>
+      </w:r>
+      <w:proofErr w:type="spellEnd"/>
+      <w:r>
+        <w:rPr>
+          <w:rFonts w:ascii="Cambria" w:hAnsi="Cambria"/>
+        </w:rPr>
+        <w:t xml:space="preserve">. </w:t>
+      </w:r>
+    </w:p>
+    <w:p>
+      <w:pPr>
+        <w:rPr>
+          <w:rFonts w:ascii="Cambria" w:hAnsi="Cambria"/>
+        </w:rPr>
+      </w:pPr>
+    </w:p>
+    <w:p>
+      <w:pPr>
+        <w:pStyle w:val="Heading2"/>
+      </w:pPr>
+      <w:r>
+        <w:t>Co-Knockdown of Raptor and Atg5 in Drosophila Muscles Does not Rescue Lethality</w:t>
+      </w:r>
+    </w:p>
+    <w:p>
+      <w:pPr>
+        <w:rPr>
+          <w:rFonts w:ascii="Cambria" w:hAnsi="Cambria"/>
+        </w:rPr>
+      </w:pPr>
+    </w:p>
+    <w:p>
+      <w:pPr>
+        <w:rPr>
+          <w:rFonts w:ascii="Cambria" w:hAnsi="Cambria"/>
+        </w:rPr>
+      </w:pPr>
+      <w:r>
+        <w:rPr>
+          <w:rFonts w:ascii="Cambria" w:hAnsi="Cambria"/>
+        </w:rPr>
+        <w:t>I</w:t>
+      </w:r>
+      <w:r>
+        <w:rPr>
+          <w:rFonts w:ascii="Cambria" w:hAnsi="Cambria"/>
+        </w:rPr>
+        <w:t xml:space="preserve">nhibition of </w:t>
+      </w:r>
+      <w:r>
+        <w:rPr>
+          <w:rFonts w:ascii="Cambria" w:hAnsi="Cambria"/>
+        </w:rPr>
+        <w:t>d</w:t>
+      </w:r>
+      <w:r>
+        <w:rPr>
+          <w:rFonts w:ascii="Cambria" w:hAnsi="Cambria"/>
+        </w:rPr>
+        <w:t>TOR</w:t>
+      </w:r>
+      <w:r>
+        <w:rPr>
+          <w:rFonts w:ascii="Cambria" w:hAnsi="Cambria"/>
+        </w:rPr>
+        <w:t>C1</w:t>
+      </w:r>
+      <w:r>
+        <w:rPr>
+          <w:rFonts w:ascii="Cambria" w:hAnsi="Cambria"/>
+        </w:rPr>
+        <w:t xml:space="preserve"> in muscle alters the </w:t>
+      </w:r>
+      <w:r>
+        <w:rPr>
+          <w:rFonts w:ascii="Cambria" w:hAnsi="Cambria"/>
+        </w:rPr>
+        <w:t>activity</w:t>
+      </w:r>
+      <w:r>
+        <w:rPr>
+          <w:rFonts w:ascii="Cambria" w:hAnsi="Cambria"/>
+        </w:rPr>
+        <w:t xml:space="preserve"> of </w:t>
+      </w:r>
+      <w:r>
+        <w:rPr>
+          <w:rFonts w:ascii="Cambria" w:hAnsi="Cambria"/>
+        </w:rPr>
+        <w:t xml:space="preserve">its </w:t>
+      </w:r>
+      <w:r>
+        <w:rPr>
+          <w:rFonts w:ascii="Cambria" w:hAnsi="Cambria"/>
+        </w:rPr>
+        <w:t xml:space="preserve">various downstream </w:t>
+      </w:r>
+      <w:r>
+        <w:rPr>
+          <w:rFonts w:ascii="Cambria" w:hAnsi="Cambria"/>
+        </w:rPr>
+        <w:t>targets.</w:t>
       </w:r>
       <w:r>
         <w:rPr>
@@ -2405,316 +3099,13 @@
         <w:rPr>
           <w:rFonts w:ascii="Cambria" w:hAnsi="Cambria"/>
         </w:rPr>
-        <w:t xml:space="preserve">We observed no significant differences in the number of </w:t>
-      </w:r>
-      <w:proofErr w:type="spellStart"/>
-      <w:r>
-        <w:rPr>
-          <w:rFonts w:ascii="Cambria" w:hAnsi="Cambria"/>
-        </w:rPr>
-        <w:t>pupal</w:t>
-      </w:r>
-      <w:proofErr w:type="spellEnd"/>
-      <w:r>
-        <w:rPr>
-          <w:rFonts w:ascii="Cambria" w:hAnsi="Cambria"/>
-        </w:rPr>
-        <w:t xml:space="preserve"> cases from e</w:t>
-      </w:r>
-      <w:r>
-        <w:rPr>
-          <w:rFonts w:ascii="Cambria" w:hAnsi="Cambria"/>
-        </w:rPr>
-        <w:t>ither of these crosses (Figure 3A</w:t>
-      </w:r>
-      <w:r>
-        <w:rPr>
-          <w:rFonts w:ascii="Cambria" w:hAnsi="Cambria"/>
-        </w:rPr>
-        <w:t xml:space="preserve">–B).  For the </w:t>
-      </w:r>
-      <w:r>
-        <w:rPr>
-          <w:rFonts w:ascii="Cambria" w:hAnsi="Cambria"/>
-          <w:i/>
-        </w:rPr>
-        <w:t>Mef-</w:t>
-      </w:r>
-      <w:r>
-        <w:rPr>
-          <w:rFonts w:ascii="Cambria" w:hAnsi="Cambria"/>
-          <w:i/>
-        </w:rPr>
-        <w:t>GAL4</w:t>
-      </w:r>
-      <w:r>
-        <w:rPr>
-          <w:rFonts w:ascii="Cambria" w:hAnsi="Cambria"/>
-        </w:rPr>
-        <w:t xml:space="preserve"> driven </w:t>
-      </w:r>
-      <w:r>
-        <w:rPr>
-          <w:rFonts w:ascii="Cambria" w:hAnsi="Cambria"/>
-          <w:i/>
-        </w:rPr>
-        <w:t xml:space="preserve">Raptor </w:t>
-      </w:r>
-      <w:r>
-        <w:rPr>
-          <w:rFonts w:ascii="Cambria" w:hAnsi="Cambria"/>
-        </w:rPr>
-        <w:t xml:space="preserve">knockdown </w:t>
-      </w:r>
-      <w:r>
-        <w:rPr>
-          <w:rFonts w:ascii="Cambria" w:hAnsi="Cambria"/>
-        </w:rPr>
-        <w:t>nearly</w:t>
-      </w:r>
-      <w:r>
-        <w:rPr>
-          <w:rFonts w:ascii="Cambria" w:hAnsi="Cambria"/>
-        </w:rPr>
-        <w:t xml:space="preserve"> 100% of the </w:t>
-      </w:r>
-      <w:proofErr w:type="spellStart"/>
-      <w:r>
-        <w:rPr>
-          <w:rFonts w:ascii="Cambria" w:hAnsi="Cambria"/>
-        </w:rPr>
-        <w:t>pupal</w:t>
-      </w:r>
-      <w:proofErr w:type="spellEnd"/>
-      <w:r>
-        <w:rPr>
-          <w:rFonts w:ascii="Cambria" w:hAnsi="Cambria"/>
-        </w:rPr>
-        <w:t xml:space="preserve"> cases contained dead flies</w:t>
-      </w:r>
-      <w:r>
-        <w:rPr>
-          <w:rFonts w:ascii="Cambria" w:hAnsi="Cambria"/>
-        </w:rPr>
-        <w:t xml:space="preserve"> (Figure 3C</w:t>
-      </w:r>
-      <w:r>
-        <w:rPr>
-          <w:rFonts w:ascii="Cambria" w:hAnsi="Cambria"/>
-        </w:rPr>
-        <w:t>)</w:t>
-      </w:r>
-      <w:r>
-        <w:rPr>
-          <w:rFonts w:ascii="Cambria" w:hAnsi="Cambria"/>
-        </w:rPr>
-        <w:t xml:space="preserve">. There </w:t>
-      </w:r>
-      <w:proofErr w:type="gramStart"/>
-      <w:r>
-        <w:rPr>
-          <w:rFonts w:ascii="Cambria" w:hAnsi="Cambria"/>
-        </w:rPr>
-        <w:t>was</w:t>
-      </w:r>
-      <w:proofErr w:type="gramEnd"/>
-      <w:r>
-        <w:rPr>
-          <w:rFonts w:ascii="Cambria" w:hAnsi="Cambria"/>
-        </w:rPr>
-        <w:t xml:space="preserve"> also a significant number of dead flies in </w:t>
-      </w:r>
-      <w:proofErr w:type="spellStart"/>
-      <w:r>
-        <w:rPr>
-          <w:rFonts w:ascii="Cambria" w:hAnsi="Cambria"/>
-        </w:rPr>
-        <w:t>pupal</w:t>
-      </w:r>
-      <w:proofErr w:type="spellEnd"/>
-      <w:r>
-        <w:rPr>
-          <w:rFonts w:ascii="Cambria" w:hAnsi="Cambria"/>
-        </w:rPr>
-        <w:t xml:space="preserve"> cases from the </w:t>
-      </w:r>
-      <w:r>
-        <w:rPr>
-          <w:rFonts w:ascii="Cambria" w:hAnsi="Cambria"/>
-          <w:i/>
-        </w:rPr>
-        <w:t>Cl79-</w:t>
-      </w:r>
-      <w:r>
-        <w:rPr>
-          <w:rFonts w:ascii="Cambria" w:hAnsi="Cambria"/>
-          <w:i/>
-        </w:rPr>
-        <w:t>GAL4</w:t>
-      </w:r>
-      <w:r>
-        <w:rPr>
-          <w:rFonts w:ascii="Cambria" w:hAnsi="Cambria"/>
-          <w:i/>
-        </w:rPr>
-        <w:t xml:space="preserve">/Raptor </w:t>
-      </w:r>
-      <w:r>
-        <w:rPr>
-          <w:rFonts w:ascii="Cambria" w:hAnsi="Cambria"/>
-        </w:rPr>
-        <w:t>crosses</w:t>
-      </w:r>
-      <w:r>
-        <w:rPr>
-          <w:rFonts w:ascii="Cambria" w:hAnsi="Cambria"/>
-        </w:rPr>
-        <w:t xml:space="preserve"> (Figure </w:t>
-      </w:r>
-      <w:r>
-        <w:rPr>
-          <w:rFonts w:ascii="Cambria" w:hAnsi="Cambria"/>
-        </w:rPr>
-        <w:t>3D</w:t>
-      </w:r>
-      <w:r>
-        <w:rPr>
-          <w:rFonts w:ascii="Cambria" w:hAnsi="Cambria"/>
-        </w:rPr>
-        <w:t>)</w:t>
-      </w:r>
-      <w:r>
-        <w:rPr>
-          <w:rFonts w:ascii="Cambria" w:hAnsi="Cambria"/>
-        </w:rPr>
-        <w:t xml:space="preserve">. The relative number of dead flies in the different </w:t>
-      </w:r>
-      <w:r>
-        <w:rPr>
-          <w:rFonts w:ascii="Cambria" w:hAnsi="Cambria"/>
-          <w:i/>
-        </w:rPr>
-        <w:t>Cl79-</w:t>
-      </w:r>
-      <w:r>
-        <w:rPr>
-          <w:rFonts w:ascii="Cambria" w:hAnsi="Cambria"/>
-          <w:i/>
-        </w:rPr>
-        <w:t>GAL4</w:t>
-      </w:r>
-      <w:r>
-        <w:rPr>
-          <w:rFonts w:ascii="Cambria" w:hAnsi="Cambria"/>
-          <w:i/>
-        </w:rPr>
-        <w:t xml:space="preserve">/Raptor </w:t>
-      </w:r>
-      <w:r>
-        <w:rPr>
-          <w:rFonts w:ascii="Cambria" w:hAnsi="Cambria"/>
-        </w:rPr>
-        <w:t>crosses corresponds to the number of knockdown flies produced from those crosses</w:t>
-      </w:r>
-      <w:r>
-        <w:rPr>
-          <w:rFonts w:ascii="Cambria" w:hAnsi="Cambria"/>
-        </w:rPr>
-        <w:t xml:space="preserve"> (Figure 2C-D)</w:t>
-      </w:r>
-      <w:r>
-        <w:rPr>
-          <w:rFonts w:ascii="Cambria" w:hAnsi="Cambria"/>
-        </w:rPr>
-        <w:t xml:space="preserve">; the fewer the number of live knockdown flies from a cross, the more dead flies produced from that cross. These results indicate that </w:t>
-      </w:r>
-      <w:r>
-        <w:rPr>
-          <w:rFonts w:ascii="Cambria" w:hAnsi="Cambria"/>
-          <w:i/>
-        </w:rPr>
-        <w:t xml:space="preserve">Raptor </w:t>
-      </w:r>
-      <w:r>
-        <w:rPr>
-          <w:rFonts w:ascii="Cambria" w:hAnsi="Cambria"/>
-        </w:rPr>
-        <w:t xml:space="preserve">knockdown in skeletal muscle produced lethality </w:t>
-      </w:r>
-      <w:r>
-        <w:rPr>
-          <w:rFonts w:ascii="Cambria" w:hAnsi="Cambria"/>
-        </w:rPr>
-        <w:t xml:space="preserve">after </w:t>
-      </w:r>
-      <w:proofErr w:type="spellStart"/>
-      <w:r>
-        <w:rPr>
-          <w:rFonts w:ascii="Cambria" w:hAnsi="Cambria"/>
-        </w:rPr>
-        <w:t>pupal</w:t>
-      </w:r>
-      <w:proofErr w:type="spellEnd"/>
-      <w:r>
-        <w:rPr>
-          <w:rFonts w:ascii="Cambria" w:hAnsi="Cambria"/>
-        </w:rPr>
-        <w:t xml:space="preserve"> development, but prior to </w:t>
-      </w:r>
-      <w:proofErr w:type="spellStart"/>
-      <w:r>
-        <w:rPr>
-          <w:rFonts w:ascii="Cambria" w:hAnsi="Cambria"/>
-        </w:rPr>
-        <w:t>eclosure</w:t>
-      </w:r>
-      <w:proofErr w:type="spellEnd"/>
-      <w:r>
-        <w:rPr>
-          <w:rFonts w:ascii="Cambria" w:hAnsi="Cambria"/>
-        </w:rPr>
-        <w:t xml:space="preserve">. </w:t>
-      </w:r>
-    </w:p>
-    <w:p>
-      <w:pPr>
-        <w:rPr>
-          <w:rFonts w:ascii="Cambria" w:hAnsi="Cambria"/>
-        </w:rPr>
-      </w:pPr>
-    </w:p>
-    <w:p>
-      <w:pPr>
-        <w:pStyle w:val="Heading2"/>
-      </w:pPr>
-      <w:r>
-        <w:t>Co-Knockdown of Raptor and Atg5 in Drosophila Muscles Does not Rescue Lethality</w:t>
-      </w:r>
-    </w:p>
-    <w:p>
-      <w:pPr>
-        <w:rPr>
-          <w:rFonts w:ascii="Cambria" w:hAnsi="Cambria"/>
-        </w:rPr>
-      </w:pPr>
-    </w:p>
-    <w:p>
-      <w:pPr>
-        <w:rPr>
-          <w:rFonts w:ascii="Cambria" w:hAnsi="Cambria"/>
-        </w:rPr>
-      </w:pPr>
-      <w:r>
-        <w:rPr>
-          <w:rFonts w:ascii="Cambria" w:hAnsi="Cambria"/>
-        </w:rPr>
-        <w:t>I</w:t>
-      </w:r>
-      <w:r>
-        <w:rPr>
-          <w:rFonts w:ascii="Cambria" w:hAnsi="Cambria"/>
-        </w:rPr>
-        <w:t xml:space="preserve">nhibition of </w:t>
+        <w:t>One major target is that when</w:t>
+      </w:r>
+      <w:r>
+        <w:rPr>
+          <w:rFonts w:ascii="Cambria" w:hAnsi="Cambria"/>
+        </w:rPr>
+        <w:t xml:space="preserve"> </w:t>
       </w:r>
       <w:r>
         <w:rPr>
@@ -2738,37 +3129,7 @@
         <w:rPr>
           <w:rFonts w:ascii="Cambria" w:hAnsi="Cambria"/>
         </w:rPr>
-        <w:t xml:space="preserve"> in muscle alters the </w:t>
-      </w:r>
-      <w:r>
-        <w:rPr>
-          <w:rFonts w:ascii="Cambria" w:hAnsi="Cambria"/>
-        </w:rPr>
-        <w:t>activity</w:t>
-      </w:r>
-      <w:r>
-        <w:rPr>
-          <w:rFonts w:ascii="Cambria" w:hAnsi="Cambria"/>
-        </w:rPr>
-        <w:t xml:space="preserve"> of </w:t>
-      </w:r>
-      <w:r>
-        <w:rPr>
-          <w:rFonts w:ascii="Cambria" w:hAnsi="Cambria"/>
-        </w:rPr>
-        <w:t xml:space="preserve">its </w:t>
-      </w:r>
-      <w:r>
-        <w:rPr>
-          <w:rFonts w:ascii="Cambria" w:hAnsi="Cambria"/>
-        </w:rPr>
-        <w:t xml:space="preserve">various downstream </w:t>
-      </w:r>
-      <w:r>
-        <w:rPr>
-          <w:rFonts w:ascii="Cambria" w:hAnsi="Cambria"/>
-        </w:rPr>
-        <w:t>targets.</w:t>
+        <w:t xml:space="preserve"> is suppressed, autophagy levels are increased</w:t>
       </w:r>
       <w:r>
         <w:rPr>
@@ -2780,55 +3141,13 @@
         <w:rPr>
           <w:rFonts w:ascii="Cambria" w:hAnsi="Cambria"/>
         </w:rPr>
-        <w:t>One major target is that when</w:t>
-      </w:r>
-      <w:r>
-        <w:rPr>
-          <w:rFonts w:ascii="Cambria" w:hAnsi="Cambria"/>
-        </w:rPr>
-        <w:t xml:space="preserve"> </w:t>
-      </w:r>
-      <w:r>
-        <w:rPr>
-          <w:rFonts w:ascii="Cambria" w:hAnsi="Cambria"/>
-        </w:rPr>
-        <w:t>d</w:t>
-      </w:r>
-      <w:r>
-        <w:rPr>
-          <w:rFonts w:ascii="Cambria" w:hAnsi="Cambria"/>
-        </w:rPr>
-        <w:t>TOR</w:t>
-      </w:r>
-      <w:r>
-        <w:rPr>
-          <w:rFonts w:ascii="Cambria" w:hAnsi="Cambria"/>
-        </w:rPr>
-        <w:t>C1</w:t>
-      </w:r>
-      <w:r>
-        <w:rPr>
-          <w:rFonts w:ascii="Cambria" w:hAnsi="Cambria"/>
-        </w:rPr>
-        <w:t xml:space="preserve"> is suppressed, autophagy levels are increased</w:t>
-      </w:r>
-      <w:r>
-        <w:rPr>
-          <w:rFonts w:ascii="Cambria" w:hAnsi="Cambria"/>
-        </w:rPr>
-        <w:t xml:space="preserve"> </w:t>
-      </w:r>
-      <w:r>
-        <w:rPr>
-          <w:rFonts w:ascii="Cambria" w:hAnsi="Cambria"/>
-        </w:rPr>
         <w:fldChar w:fldCharType="begin" w:fldLock="1"/>
       </w:r>
       <w:r>
         <w:rPr>
           <w:rFonts w:ascii="Cambria" w:hAnsi="Cambria"/>
         </w:rPr>
-        <w:instrText>ADDIN CSL_CITATION { "citationItems" : [ { "id" : "ITEM-1", "itemData" : { "DOI" : "10.1016/j.ceb.2009.11.005", "ISSN" : "1879-0410", "PMID" : "20006481", "abstract" : "Induction of autophagy in response to starvation is a highly conserved ability of eukaryotic cells, indicating a crucial and ancient role of this process in adapting to nutrient conditions. The target of rapamycin (TOR) pathway is major conduit for such signals, and in most cell types TOR activity is necessary and sufficient to suppress autophagy under favorable growth conditions. Recent studies have begun to reveal how TOR activity is regulated in response to nutritional cues, and are shedding new light on the mechanisms by which TOR controls the autophagic machinery. In addition, a variety of signals, stressors and pharmacological agents that induce autophagy independent of nutrient conditions have been identified. In some cases these signals appear to have been spliced into the core TOR pathway, whereas others are able to bypass the control mechanisms regulated by TOR. Increasing evidence is pointing to an important role for both positive and negative feedback loops in controlling this pathway, leading to an emerging view that TOR signaling not only regulates autophagy but is also highly sensitive to cellular rates of autophagy and other TOR-dependent processes.", "author" : [ { "dropping-particle" : "", "family" : "Neufeld", "given" : "Thomas P", "non-dropping-particle" : "", "parse-names" : false, "suffix" : "" } ], "container-title" : "Current opinion in cell biology", "id" : "ITEM-1", "issue" : "2", "issued" : { "date-parts" : [ [ "2010", "4" ] ] }, "page" : "157-68", "publisher" : "Elsevier Ltd", "title" : "TOR-dependent control of autophagy: biting the hand that feeds.", "type" : "article-journal", "volume" : "22" }, "uris" : [ "http://www.mendeley.com/documents/?uuid=5e91daf5-6496-44be-94a3-9d6cc1d8e864" ] } ], "mendeley" : { "previouslyFormattedCitation" : "[10]" }, "properties" : { "noteIndex" : 0 }, "schema" : "https://github.com/citation-style-language/schema/raw/master/csl-citation.json" }</w:instrText>
+        <w:instrText>ADDIN CSL_CITATION { "citationItems" : [ { "id" : "ITEM-1", "itemData" : { "DOI" : "10.1016/j.ceb.2009.11.005", "ISSN" : "1879-0410", "PMID" : "20006481", "abstract" : "Induction of autophagy in response to starvation is a highly conserved ability of eukaryotic cells, indicating a crucial and ancient role of this process in adapting to nutrient conditions. The target of rapamycin (TOR) pathway is major conduit for such signals, and in most cell types TOR activity is necessary and sufficient to suppress autophagy under favorable growth conditions. Recent studies have begun to reveal how TOR activity is regulated in response to nutritional cues, and are shedding new light on the mechanisms by which TOR controls the autophagic machinery. In addition, a variety of signals, stressors and pharmacological agents that induce autophagy independent of nutrient conditions have been identified. In some cases these signals appear to have been spliced into the core TOR pathway, whereas others are able to bypass the control mechanisms regulated by TOR. Increasing evidence is pointing to an important role for both positive and negative feedback loops in controlling this pathway, leading to an emerging view that TOR signaling not only regulates autophagy but is also highly sensitive to cellular rates of autophagy and other TOR-dependent processes.", "author" : [ { "dropping-particle" : "", "family" : "Neufeld", "given" : "Thomas P", "non-dropping-particle" : "", "parse-names" : false, "suffix" : "" } ], "container-title" : "Current opinion in cell biology", "id" : "ITEM-1", "issue" : "2", "issued" : { "date-parts" : [ [ "2010", "4" ] ] }, "page" : "157-68", "publisher" : "Elsevier Ltd", "title" : "TOR-dependent control of autophagy: biting the hand that feeds.", "type" : "article-journal", "volume" : "22" }, "uris" : [ "http://www.mendeley.com/documents/?uuid=5e91daf5-6496-44be-94a3-9d6cc1d8e864" ] } ], "mendeley" : { "previouslyFormattedCitation" : "[12]" }, "properties" : { "noteIndex" : 0 }, "schema" : "https://github.com/citation-style-language/schema/raw/master/csl-citation.json" }</w:instrText>
       </w:r>
       <w:r>
         <w:rPr>
@@ -2841,7 +3160,7 @@
           <w:rFonts w:ascii="Cambria" w:hAnsi="Cambria"/>
           <w:noProof/>
         </w:rPr>
-        <w:t>[10]</w:t>
+        <w:t>[12]</w:t>
       </w:r>
       <w:r>
         <w:rPr>
@@ -3579,7 +3898,7 @@
     <w:p>
       <w:pPr>
         <w:pStyle w:val="NormalWeb"/>
-        <w:divId w:val="1138886389"/>
+        <w:divId w:val="487981810"/>
         <w:rPr>
           <w:rFonts w:ascii="Cambria" w:hAnsi="Cambria"/>
           <w:noProof/>
@@ -3613,7 +3932,7 @@
           <w:noProof/>
           <w:sz w:val="24"/>
         </w:rPr>
-        <w:t xml:space="preserve">1. Bjedov I, Toivonen JM, Kerr F, Slack C, Jacobson J, Foley A, Partridge L: </w:t>
+        <w:t xml:space="preserve">1. R Core Team: </w:t>
       </w:r>
       <w:r>
         <w:rPr>
@@ -3623,15 +3942,34 @@
           <w:noProof/>
           <w:sz w:val="24"/>
         </w:rPr>
-        <w:t>Mechanisms of life span extension by rapamycin in the fruit fly Drosophila melanogaster.</w:t>
-      </w:r>
-      <w:r>
-        <w:rPr>
-          <w:rFonts w:ascii="Cambria" w:hAnsi="Cambria"/>
-          <w:noProof/>
-          <w:sz w:val="24"/>
-        </w:rPr>
-        <w:t xml:space="preserve"> </w:t>
+        <w:t>R: A Language and Environment for Statistical Computing</w:t>
+      </w:r>
+      <w:r>
+        <w:rPr>
+          <w:rFonts w:ascii="Cambria" w:hAnsi="Cambria"/>
+          <w:noProof/>
+          <w:sz w:val="24"/>
+        </w:rPr>
+        <w:t>. 2013.</w:t>
+      </w:r>
+    </w:p>
+    <w:p>
+      <w:pPr>
+        <w:pStyle w:val="NormalWeb"/>
+        <w:divId w:val="487981810"/>
+        <w:rPr>
+          <w:rFonts w:ascii="Cambria" w:hAnsi="Cambria"/>
+          <w:noProof/>
+          <w:sz w:val="24"/>
+        </w:rPr>
+      </w:pPr>
+      <w:r>
+        <w:rPr>
+          <w:rFonts w:ascii="Cambria" w:hAnsi="Cambria"/>
+          <w:noProof/>
+          <w:sz w:val="24"/>
+        </w:rPr>
+        <w:t xml:space="preserve">2. Fox J, Weisberg S: </w:t>
       </w:r>
       <w:r>
         <w:rPr>
@@ -3641,15 +3979,34 @@
           <w:noProof/>
           <w:sz w:val="24"/>
         </w:rPr>
-        <w:t>Cell Metab</w:t>
-      </w:r>
-      <w:r>
-        <w:rPr>
-          <w:rFonts w:ascii="Cambria" w:hAnsi="Cambria"/>
-          <w:noProof/>
-          <w:sz w:val="24"/>
-        </w:rPr>
-        <w:t xml:space="preserve"> 2010, </w:t>
+        <w:t>An {R} Companion to Applied Regression</w:t>
+      </w:r>
+      <w:r>
+        <w:rPr>
+          <w:rFonts w:ascii="Cambria" w:hAnsi="Cambria"/>
+          <w:noProof/>
+          <w:sz w:val="24"/>
+        </w:rPr>
+        <w:t>. Second. Thousand Oaks {CA}: Sage; 2011.</w:t>
+      </w:r>
+    </w:p>
+    <w:p>
+      <w:pPr>
+        <w:pStyle w:val="NormalWeb"/>
+        <w:divId w:val="487981810"/>
+        <w:rPr>
+          <w:rFonts w:ascii="Cambria" w:hAnsi="Cambria"/>
+          <w:noProof/>
+          <w:sz w:val="24"/>
+        </w:rPr>
+      </w:pPr>
+      <w:r>
+        <w:rPr>
+          <w:rFonts w:ascii="Cambria" w:hAnsi="Cambria"/>
+          <w:noProof/>
+          <w:sz w:val="24"/>
+        </w:rPr>
+        <w:t xml:space="preserve">3. Bjedov I, Toivonen JM, Kerr F, Slack C, Jacobson J, Foley A, Partridge L: </w:t>
       </w:r>
       <w:r>
         <w:rPr>
@@ -3659,34 +4016,33 @@
           <w:noProof/>
           <w:sz w:val="24"/>
         </w:rPr>
-        <w:t>11</w:t>
-      </w:r>
-      <w:r>
-        <w:rPr>
-          <w:rFonts w:ascii="Cambria" w:hAnsi="Cambria"/>
-          <w:noProof/>
-          <w:sz w:val="24"/>
-        </w:rPr>
-        <w:t>:35–46.</w:t>
-      </w:r>
-    </w:p>
-    <w:p>
-      <w:pPr>
-        <w:pStyle w:val="NormalWeb"/>
-        <w:divId w:val="1138886389"/>
-        <w:rPr>
-          <w:rFonts w:ascii="Cambria" w:hAnsi="Cambria"/>
-          <w:noProof/>
-          <w:sz w:val="24"/>
-        </w:rPr>
-      </w:pPr>
-      <w:r>
-        <w:rPr>
-          <w:rFonts w:ascii="Cambria" w:hAnsi="Cambria"/>
-          <w:noProof/>
-          <w:sz w:val="24"/>
-        </w:rPr>
-        <w:t xml:space="preserve">2. Hentges KE, Sirry B, Gingeras a C, Sarbassov D, Sonenberg N, Sabatini D, Peterson a S: </w:t>
+        <w:t>Mechanisms of life span extension by rapamycin in the fruit fly Drosophila melanogaster.</w:t>
+      </w:r>
+      <w:r>
+        <w:rPr>
+          <w:rFonts w:ascii="Cambria" w:hAnsi="Cambria"/>
+          <w:noProof/>
+          <w:sz w:val="24"/>
+        </w:rPr>
+        <w:t xml:space="preserve"> </w:t>
+      </w:r>
+      <w:r>
+        <w:rPr>
+          <w:rFonts w:ascii="Cambria" w:hAnsi="Cambria"/>
+          <w:i/>
+          <w:iCs/>
+          <w:noProof/>
+          <w:sz w:val="24"/>
+        </w:rPr>
+        <w:t>Cell Metab</w:t>
+      </w:r>
+      <w:r>
+        <w:rPr>
+          <w:rFonts w:ascii="Cambria" w:hAnsi="Cambria"/>
+          <w:noProof/>
+          <w:sz w:val="24"/>
+        </w:rPr>
+        <w:t xml:space="preserve"> 2010, </w:t>
       </w:r>
       <w:r>
         <w:rPr>
@@ -3696,33 +4052,34 @@
           <w:noProof/>
           <w:sz w:val="24"/>
         </w:rPr>
-        <w:t>FRAP/mTOR is required for proliferation and patterning during embryonic development in the mouse.</w:t>
-      </w:r>
-      <w:r>
-        <w:rPr>
-          <w:rFonts w:ascii="Cambria" w:hAnsi="Cambria"/>
-          <w:noProof/>
-          <w:sz w:val="24"/>
-        </w:rPr>
-        <w:t xml:space="preserve"> </w:t>
-      </w:r>
-      <w:r>
-        <w:rPr>
-          <w:rFonts w:ascii="Cambria" w:hAnsi="Cambria"/>
-          <w:i/>
-          <w:iCs/>
-          <w:noProof/>
-          <w:sz w:val="24"/>
-        </w:rPr>
-        <w:t>Proc Natl Acad Sci U S A</w:t>
-      </w:r>
-      <w:r>
-        <w:rPr>
-          <w:rFonts w:ascii="Cambria" w:hAnsi="Cambria"/>
-          <w:noProof/>
-          <w:sz w:val="24"/>
-        </w:rPr>
-        <w:t xml:space="preserve"> 2001, </w:t>
+        <w:t>11</w:t>
+      </w:r>
+      <w:r>
+        <w:rPr>
+          <w:rFonts w:ascii="Cambria" w:hAnsi="Cambria"/>
+          <w:noProof/>
+          <w:sz w:val="24"/>
+        </w:rPr>
+        <w:t>:35–46.</w:t>
+      </w:r>
+    </w:p>
+    <w:p>
+      <w:pPr>
+        <w:pStyle w:val="NormalWeb"/>
+        <w:divId w:val="487981810"/>
+        <w:rPr>
+          <w:rFonts w:ascii="Cambria" w:hAnsi="Cambria"/>
+          <w:noProof/>
+          <w:sz w:val="24"/>
+        </w:rPr>
+      </w:pPr>
+      <w:r>
+        <w:rPr>
+          <w:rFonts w:ascii="Cambria" w:hAnsi="Cambria"/>
+          <w:noProof/>
+          <w:sz w:val="24"/>
+        </w:rPr>
+        <w:t xml:space="preserve">4. Hentges KE, Sirry B, Gingeras a C, Sarbassov D, Sonenberg N, Sabatini D, Peterson a S: </w:t>
       </w:r>
       <w:r>
         <w:rPr>
@@ -3732,34 +4089,33 @@
           <w:noProof/>
           <w:sz w:val="24"/>
         </w:rPr>
-        <w:t>98</w:t>
-      </w:r>
-      <w:r>
-        <w:rPr>
-          <w:rFonts w:ascii="Cambria" w:hAnsi="Cambria"/>
-          <w:noProof/>
-          <w:sz w:val="24"/>
-        </w:rPr>
-        <w:t>:13796–801.</w:t>
-      </w:r>
-    </w:p>
-    <w:p>
-      <w:pPr>
-        <w:pStyle w:val="NormalWeb"/>
-        <w:divId w:val="1138886389"/>
-        <w:rPr>
-          <w:rFonts w:ascii="Cambria" w:hAnsi="Cambria"/>
-          <w:noProof/>
-          <w:sz w:val="24"/>
-        </w:rPr>
-      </w:pPr>
-      <w:r>
-        <w:rPr>
-          <w:rFonts w:ascii="Cambria" w:hAnsi="Cambria"/>
-          <w:noProof/>
-          <w:sz w:val="24"/>
-        </w:rPr>
-        <w:t xml:space="preserve">3. Jia K, Chen D, Riddle DL: </w:t>
+        <w:t>FRAP/mTOR is required for proliferation and patterning during embryonic development in the mouse.</w:t>
+      </w:r>
+      <w:r>
+        <w:rPr>
+          <w:rFonts w:ascii="Cambria" w:hAnsi="Cambria"/>
+          <w:noProof/>
+          <w:sz w:val="24"/>
+        </w:rPr>
+        <w:t xml:space="preserve"> </w:t>
+      </w:r>
+      <w:r>
+        <w:rPr>
+          <w:rFonts w:ascii="Cambria" w:hAnsi="Cambria"/>
+          <w:i/>
+          <w:iCs/>
+          <w:noProof/>
+          <w:sz w:val="24"/>
+        </w:rPr>
+        <w:t>Proc Natl Acad Sci U S A</w:t>
+      </w:r>
+      <w:r>
+        <w:rPr>
+          <w:rFonts w:ascii="Cambria" w:hAnsi="Cambria"/>
+          <w:noProof/>
+          <w:sz w:val="24"/>
+        </w:rPr>
+        <w:t xml:space="preserve"> 2001, </w:t>
       </w:r>
       <w:r>
         <w:rPr>
@@ -3769,33 +4125,34 @@
           <w:noProof/>
           <w:sz w:val="24"/>
         </w:rPr>
-        <w:t>The TOR pathway interacts with the insulin signaling pathway to regulate C. elegans larval development, metabolism and life span.</w:t>
-      </w:r>
-      <w:r>
-        <w:rPr>
-          <w:rFonts w:ascii="Cambria" w:hAnsi="Cambria"/>
-          <w:noProof/>
-          <w:sz w:val="24"/>
-        </w:rPr>
-        <w:t xml:space="preserve"> </w:t>
-      </w:r>
-      <w:r>
-        <w:rPr>
-          <w:rFonts w:ascii="Cambria" w:hAnsi="Cambria"/>
-          <w:i/>
-          <w:iCs/>
-          <w:noProof/>
-          <w:sz w:val="24"/>
-        </w:rPr>
-        <w:t>Development</w:t>
-      </w:r>
-      <w:r>
-        <w:rPr>
-          <w:rFonts w:ascii="Cambria" w:hAnsi="Cambria"/>
-          <w:noProof/>
-          <w:sz w:val="24"/>
-        </w:rPr>
-        <w:t xml:space="preserve"> 2004, </w:t>
+        <w:t>98</w:t>
+      </w:r>
+      <w:r>
+        <w:rPr>
+          <w:rFonts w:ascii="Cambria" w:hAnsi="Cambria"/>
+          <w:noProof/>
+          <w:sz w:val="24"/>
+        </w:rPr>
+        <w:t>:13796–801.</w:t>
+      </w:r>
+    </w:p>
+    <w:p>
+      <w:pPr>
+        <w:pStyle w:val="NormalWeb"/>
+        <w:divId w:val="487981810"/>
+        <w:rPr>
+          <w:rFonts w:ascii="Cambria" w:hAnsi="Cambria"/>
+          <w:noProof/>
+          <w:sz w:val="24"/>
+        </w:rPr>
+      </w:pPr>
+      <w:r>
+        <w:rPr>
+          <w:rFonts w:ascii="Cambria" w:hAnsi="Cambria"/>
+          <w:noProof/>
+          <w:sz w:val="24"/>
+        </w:rPr>
+        <w:t xml:space="preserve">5. Jia K, Chen D, Riddle DL: </w:t>
       </w:r>
       <w:r>
         <w:rPr>
@@ -3805,34 +4162,33 @@
           <w:noProof/>
           <w:sz w:val="24"/>
         </w:rPr>
-        <w:t>131</w:t>
-      </w:r>
-      <w:r>
-        <w:rPr>
-          <w:rFonts w:ascii="Cambria" w:hAnsi="Cambria"/>
-          <w:noProof/>
-          <w:sz w:val="24"/>
-        </w:rPr>
-        <w:t>:3897–906.</w:t>
-      </w:r>
-    </w:p>
-    <w:p>
-      <w:pPr>
-        <w:pStyle w:val="NormalWeb"/>
-        <w:divId w:val="1138886389"/>
-        <w:rPr>
-          <w:rFonts w:ascii="Cambria" w:hAnsi="Cambria"/>
-          <w:noProof/>
-          <w:sz w:val="24"/>
-        </w:rPr>
-      </w:pPr>
-      <w:r>
-        <w:rPr>
-          <w:rFonts w:ascii="Cambria" w:hAnsi="Cambria"/>
-          <w:noProof/>
-          <w:sz w:val="24"/>
-        </w:rPr>
-        <w:t xml:space="preserve">4. Guertin DA, Stevens DM, Thoreen CC, Burds AA, Kalaany NY, Moffat J, Brown MSS, Fitzgerald KJ, Sabatini DMM: </w:t>
+        <w:t>The TOR pathway interacts with the insulin signaling pathway to regulate C. elegans larval development, metabolism and life span.</w:t>
+      </w:r>
+      <w:r>
+        <w:rPr>
+          <w:rFonts w:ascii="Cambria" w:hAnsi="Cambria"/>
+          <w:noProof/>
+          <w:sz w:val="24"/>
+        </w:rPr>
+        <w:t xml:space="preserve"> </w:t>
+      </w:r>
+      <w:r>
+        <w:rPr>
+          <w:rFonts w:ascii="Cambria" w:hAnsi="Cambria"/>
+          <w:i/>
+          <w:iCs/>
+          <w:noProof/>
+          <w:sz w:val="24"/>
+        </w:rPr>
+        <w:t>Development</w:t>
+      </w:r>
+      <w:r>
+        <w:rPr>
+          <w:rFonts w:ascii="Cambria" w:hAnsi="Cambria"/>
+          <w:noProof/>
+          <w:sz w:val="24"/>
+        </w:rPr>
+        <w:t xml:space="preserve"> 2004, </w:t>
       </w:r>
       <w:r>
         <w:rPr>
@@ -3842,33 +4198,34 @@
           <w:noProof/>
           <w:sz w:val="24"/>
         </w:rPr>
-        <w:t>Ablation in mice of the mTORC components raptor, rictor, or mLST8 reveals that mTORC2 is required for signaling to Akt-FOXO and PKCalpha, but not S6K1</w:t>
-      </w:r>
-      <w:r>
-        <w:rPr>
-          <w:rFonts w:ascii="Cambria" w:hAnsi="Cambria"/>
-          <w:noProof/>
-          <w:sz w:val="24"/>
-        </w:rPr>
-        <w:t xml:space="preserve">. </w:t>
-      </w:r>
-      <w:r>
-        <w:rPr>
-          <w:rFonts w:ascii="Cambria" w:hAnsi="Cambria"/>
-          <w:i/>
-          <w:iCs/>
-          <w:noProof/>
-          <w:sz w:val="24"/>
-        </w:rPr>
-        <w:t>Dev Cell</w:t>
-      </w:r>
-      <w:r>
-        <w:rPr>
-          <w:rFonts w:ascii="Cambria" w:hAnsi="Cambria"/>
-          <w:noProof/>
-          <w:sz w:val="24"/>
-        </w:rPr>
-        <w:t xml:space="preserve"> 2006, </w:t>
+        <w:t>131</w:t>
+      </w:r>
+      <w:r>
+        <w:rPr>
+          <w:rFonts w:ascii="Cambria" w:hAnsi="Cambria"/>
+          <w:noProof/>
+          <w:sz w:val="24"/>
+        </w:rPr>
+        <w:t>:3897–906.</w:t>
+      </w:r>
+    </w:p>
+    <w:p>
+      <w:pPr>
+        <w:pStyle w:val="NormalWeb"/>
+        <w:divId w:val="487981810"/>
+        <w:rPr>
+          <w:rFonts w:ascii="Cambria" w:hAnsi="Cambria"/>
+          <w:noProof/>
+          <w:sz w:val="24"/>
+        </w:rPr>
+      </w:pPr>
+      <w:r>
+        <w:rPr>
+          <w:rFonts w:ascii="Cambria" w:hAnsi="Cambria"/>
+          <w:noProof/>
+          <w:sz w:val="24"/>
+        </w:rPr>
+        <w:t xml:space="preserve">6. Guertin DA, Stevens DM, Thoreen CC, Burds AA, Kalaany NY, Moffat J, Brown MSS, Fitzgerald KJ, Sabatini DMM: </w:t>
       </w:r>
       <w:r>
         <w:rPr>
@@ -3878,34 +4235,33 @@
           <w:noProof/>
           <w:sz w:val="24"/>
         </w:rPr>
-        <w:t>11</w:t>
-      </w:r>
-      <w:r>
-        <w:rPr>
-          <w:rFonts w:ascii="Cambria" w:hAnsi="Cambria"/>
-          <w:noProof/>
-          <w:sz w:val="24"/>
-        </w:rPr>
-        <w:t>:859–871.</w:t>
-      </w:r>
-    </w:p>
-    <w:p>
-      <w:pPr>
-        <w:pStyle w:val="NormalWeb"/>
-        <w:divId w:val="1138886389"/>
-        <w:rPr>
-          <w:rFonts w:ascii="Cambria" w:hAnsi="Cambria"/>
-          <w:noProof/>
-          <w:sz w:val="24"/>
-        </w:rPr>
-      </w:pPr>
-      <w:r>
-        <w:rPr>
-          <w:rFonts w:ascii="Cambria" w:hAnsi="Cambria"/>
-          <w:noProof/>
-          <w:sz w:val="24"/>
-        </w:rPr>
-        <w:t xml:space="preserve">5. Gangloff Y, Mueller M, Dann SG, Svoboda P, Sticker M, Spetz J, Um SH, Brown EJ, Cereghini S, Thomas G, Kozma SC: </w:t>
+        <w:t>Ablation in mice of the mTORC components raptor, rictor, or mLST8 reveals that mTORC2 is required for signaling to Akt-FOXO and PKCalpha, but not S6K1</w:t>
+      </w:r>
+      <w:r>
+        <w:rPr>
+          <w:rFonts w:ascii="Cambria" w:hAnsi="Cambria"/>
+          <w:noProof/>
+          <w:sz w:val="24"/>
+        </w:rPr>
+        <w:t xml:space="preserve">. </w:t>
+      </w:r>
+      <w:r>
+        <w:rPr>
+          <w:rFonts w:ascii="Cambria" w:hAnsi="Cambria"/>
+          <w:i/>
+          <w:iCs/>
+          <w:noProof/>
+          <w:sz w:val="24"/>
+        </w:rPr>
+        <w:t>Dev Cell</w:t>
+      </w:r>
+      <w:r>
+        <w:rPr>
+          <w:rFonts w:ascii="Cambria" w:hAnsi="Cambria"/>
+          <w:noProof/>
+          <w:sz w:val="24"/>
+        </w:rPr>
+        <w:t xml:space="preserve"> 2006, </w:t>
       </w:r>
       <w:r>
         <w:rPr>
@@ -3915,33 +4271,34 @@
           <w:noProof/>
           <w:sz w:val="24"/>
         </w:rPr>
-        <w:t>Disruption of the mouse mTOR gene leads to early postimplantation lethality and prohibits embryonic stem cell development.</w:t>
-      </w:r>
-      <w:r>
-        <w:rPr>
-          <w:rFonts w:ascii="Cambria" w:hAnsi="Cambria"/>
-          <w:noProof/>
-          <w:sz w:val="24"/>
-        </w:rPr>
-        <w:t xml:space="preserve"> </w:t>
-      </w:r>
-      <w:r>
-        <w:rPr>
-          <w:rFonts w:ascii="Cambria" w:hAnsi="Cambria"/>
-          <w:i/>
-          <w:iCs/>
-          <w:noProof/>
-          <w:sz w:val="24"/>
-        </w:rPr>
-        <w:t>Mol Cell Biol</w:t>
-      </w:r>
-      <w:r>
-        <w:rPr>
-          <w:rFonts w:ascii="Cambria" w:hAnsi="Cambria"/>
-          <w:noProof/>
-          <w:sz w:val="24"/>
-        </w:rPr>
-        <w:t xml:space="preserve"> 2004, </w:t>
+        <w:t>11</w:t>
+      </w:r>
+      <w:r>
+        <w:rPr>
+          <w:rFonts w:ascii="Cambria" w:hAnsi="Cambria"/>
+          <w:noProof/>
+          <w:sz w:val="24"/>
+        </w:rPr>
+        <w:t>:859–871.</w:t>
+      </w:r>
+    </w:p>
+    <w:p>
+      <w:pPr>
+        <w:pStyle w:val="NormalWeb"/>
+        <w:divId w:val="487981810"/>
+        <w:rPr>
+          <w:rFonts w:ascii="Cambria" w:hAnsi="Cambria"/>
+          <w:noProof/>
+          <w:sz w:val="24"/>
+        </w:rPr>
+      </w:pPr>
+      <w:r>
+        <w:rPr>
+          <w:rFonts w:ascii="Cambria" w:hAnsi="Cambria"/>
+          <w:noProof/>
+          <w:sz w:val="24"/>
+        </w:rPr>
+        <w:t xml:space="preserve">7. Gangloff Y, Mueller M, Dann SG, Svoboda P, Sticker M, Spetz J, Um SH, Brown EJ, Cereghini S, Thomas G, Kozma SC: </w:t>
       </w:r>
       <w:r>
         <w:rPr>
@@ -3951,34 +4308,33 @@
           <w:noProof/>
           <w:sz w:val="24"/>
         </w:rPr>
-        <w:t>24</w:t>
-      </w:r>
-      <w:r>
-        <w:rPr>
-          <w:rFonts w:ascii="Cambria" w:hAnsi="Cambria"/>
-          <w:noProof/>
-          <w:sz w:val="24"/>
-        </w:rPr>
-        <w:t>:9508–16.</w:t>
-      </w:r>
-    </w:p>
-    <w:p>
-      <w:pPr>
-        <w:pStyle w:val="NormalWeb"/>
-        <w:divId w:val="1138886389"/>
-        <w:rPr>
-          <w:rFonts w:ascii="Cambria" w:hAnsi="Cambria"/>
-          <w:noProof/>
-          <w:sz w:val="24"/>
-        </w:rPr>
-      </w:pPr>
-      <w:r>
-        <w:rPr>
-          <w:rFonts w:ascii="Cambria" w:hAnsi="Cambria"/>
-          <w:noProof/>
-          <w:sz w:val="24"/>
-        </w:rPr>
-        <w:t xml:space="preserve">6. Murakami M, Ichisaka T, Maeda M, Oshiro N, Hara K, Edenhofer F, Kiyama H, Yonezawa K, Yamanaka S: </w:t>
+        <w:t>Disruption of the mouse mTOR gene leads to early postimplantation lethality and prohibits embryonic stem cell development.</w:t>
+      </w:r>
+      <w:r>
+        <w:rPr>
+          <w:rFonts w:ascii="Cambria" w:hAnsi="Cambria"/>
+          <w:noProof/>
+          <w:sz w:val="24"/>
+        </w:rPr>
+        <w:t xml:space="preserve"> </w:t>
+      </w:r>
+      <w:r>
+        <w:rPr>
+          <w:rFonts w:ascii="Cambria" w:hAnsi="Cambria"/>
+          <w:i/>
+          <w:iCs/>
+          <w:noProof/>
+          <w:sz w:val="24"/>
+        </w:rPr>
+        <w:t>Mol Cell Biol</w:t>
+      </w:r>
+      <w:r>
+        <w:rPr>
+          <w:rFonts w:ascii="Cambria" w:hAnsi="Cambria"/>
+          <w:noProof/>
+          <w:sz w:val="24"/>
+        </w:rPr>
+        <w:t xml:space="preserve"> 2004, </w:t>
       </w:r>
       <w:r>
         <w:rPr>
@@ -3988,33 +4344,34 @@
           <w:noProof/>
           <w:sz w:val="24"/>
         </w:rPr>
-        <w:t>mTOR is essential for growth and proliferation in early mouse embryos and embryonic stem cells.</w:t>
-      </w:r>
-      <w:r>
-        <w:rPr>
-          <w:rFonts w:ascii="Cambria" w:hAnsi="Cambria"/>
-          <w:noProof/>
-          <w:sz w:val="24"/>
-        </w:rPr>
-        <w:t xml:space="preserve"> </w:t>
-      </w:r>
-      <w:r>
-        <w:rPr>
-          <w:rFonts w:ascii="Cambria" w:hAnsi="Cambria"/>
-          <w:i/>
-          <w:iCs/>
-          <w:noProof/>
-          <w:sz w:val="24"/>
-        </w:rPr>
-        <w:t>Mol Cell Biol</w:t>
-      </w:r>
-      <w:r>
-        <w:rPr>
-          <w:rFonts w:ascii="Cambria" w:hAnsi="Cambria"/>
-          <w:noProof/>
-          <w:sz w:val="24"/>
-        </w:rPr>
-        <w:t xml:space="preserve"> 2004, </w:t>
+        <w:t>24</w:t>
+      </w:r>
+      <w:r>
+        <w:rPr>
+          <w:rFonts w:ascii="Cambria" w:hAnsi="Cambria"/>
+          <w:noProof/>
+          <w:sz w:val="24"/>
+        </w:rPr>
+        <w:t>:9508–16.</w:t>
+      </w:r>
+    </w:p>
+    <w:p>
+      <w:pPr>
+        <w:pStyle w:val="NormalWeb"/>
+        <w:divId w:val="487981810"/>
+        <w:rPr>
+          <w:rFonts w:ascii="Cambria" w:hAnsi="Cambria"/>
+          <w:noProof/>
+          <w:sz w:val="24"/>
+        </w:rPr>
+      </w:pPr>
+      <w:r>
+        <w:rPr>
+          <w:rFonts w:ascii="Cambria" w:hAnsi="Cambria"/>
+          <w:noProof/>
+          <w:sz w:val="24"/>
+        </w:rPr>
+        <w:t xml:space="preserve">8. Murakami M, Ichisaka T, Maeda M, Oshiro N, Hara K, Edenhofer F, Kiyama H, Yonezawa K, Yamanaka S: </w:t>
       </w:r>
       <w:r>
         <w:rPr>
@@ -4024,34 +4381,33 @@
           <w:noProof/>
           <w:sz w:val="24"/>
         </w:rPr>
-        <w:t>24</w:t>
-      </w:r>
-      <w:r>
-        <w:rPr>
-          <w:rFonts w:ascii="Cambria" w:hAnsi="Cambria"/>
-          <w:noProof/>
-          <w:sz w:val="24"/>
-        </w:rPr>
-        <w:t>:6710–8.</w:t>
-      </w:r>
-    </w:p>
-    <w:p>
-      <w:pPr>
-        <w:pStyle w:val="NormalWeb"/>
-        <w:divId w:val="1138886389"/>
-        <w:rPr>
-          <w:rFonts w:ascii="Cambria" w:hAnsi="Cambria"/>
-          <w:noProof/>
-          <w:sz w:val="24"/>
-        </w:rPr>
-      </w:pPr>
-      <w:r>
-        <w:rPr>
-          <w:rFonts w:ascii="Cambria" w:hAnsi="Cambria"/>
-          <w:noProof/>
-          <w:sz w:val="24"/>
-        </w:rPr>
-        <w:t xml:space="preserve">7. Duffy JB: </w:t>
+        <w:t>mTOR is essential for growth and proliferation in early mouse embryos and embryonic stem cells.</w:t>
+      </w:r>
+      <w:r>
+        <w:rPr>
+          <w:rFonts w:ascii="Cambria" w:hAnsi="Cambria"/>
+          <w:noProof/>
+          <w:sz w:val="24"/>
+        </w:rPr>
+        <w:t xml:space="preserve"> </w:t>
+      </w:r>
+      <w:r>
+        <w:rPr>
+          <w:rFonts w:ascii="Cambria" w:hAnsi="Cambria"/>
+          <w:i/>
+          <w:iCs/>
+          <w:noProof/>
+          <w:sz w:val="24"/>
+        </w:rPr>
+        <w:t>Mol Cell Biol</w:t>
+      </w:r>
+      <w:r>
+        <w:rPr>
+          <w:rFonts w:ascii="Cambria" w:hAnsi="Cambria"/>
+          <w:noProof/>
+          <w:sz w:val="24"/>
+        </w:rPr>
+        <w:t xml:space="preserve"> 2004, </w:t>
       </w:r>
       <w:r>
         <w:rPr>
@@ -4061,15 +4417,34 @@
           <w:noProof/>
           <w:sz w:val="24"/>
         </w:rPr>
-        <w:t>GAL4 System in Drosophila : A Fly Geneticist ’ s Swiss Army Knife</w:t>
-      </w:r>
-      <w:r>
-        <w:rPr>
-          <w:rFonts w:ascii="Cambria" w:hAnsi="Cambria"/>
-          <w:noProof/>
-          <w:sz w:val="24"/>
-        </w:rPr>
-        <w:t xml:space="preserve">. 2002, </w:t>
+        <w:t>24</w:t>
+      </w:r>
+      <w:r>
+        <w:rPr>
+          <w:rFonts w:ascii="Cambria" w:hAnsi="Cambria"/>
+          <w:noProof/>
+          <w:sz w:val="24"/>
+        </w:rPr>
+        <w:t>:6710–8.</w:t>
+      </w:r>
+    </w:p>
+    <w:p>
+      <w:pPr>
+        <w:pStyle w:val="NormalWeb"/>
+        <w:divId w:val="487981810"/>
+        <w:rPr>
+          <w:rFonts w:ascii="Cambria" w:hAnsi="Cambria"/>
+          <w:noProof/>
+          <w:sz w:val="24"/>
+        </w:rPr>
+      </w:pPr>
+      <w:r>
+        <w:rPr>
+          <w:rFonts w:ascii="Cambria" w:hAnsi="Cambria"/>
+          <w:noProof/>
+          <w:sz w:val="24"/>
+        </w:rPr>
+        <w:t xml:space="preserve">9. Duffy JB: </w:t>
       </w:r>
       <w:r>
         <w:rPr>
@@ -4079,34 +4454,15 @@
           <w:noProof/>
           <w:sz w:val="24"/>
         </w:rPr>
-        <w:t>15</w:t>
-      </w:r>
-      <w:r>
-        <w:rPr>
-          <w:rFonts w:ascii="Cambria" w:hAnsi="Cambria"/>
-          <w:noProof/>
-          <w:sz w:val="24"/>
-        </w:rPr>
-        <w:t>:1–15.</w:t>
-      </w:r>
-    </w:p>
-    <w:p>
-      <w:pPr>
-        <w:pStyle w:val="NormalWeb"/>
-        <w:divId w:val="1138886389"/>
-        <w:rPr>
-          <w:rFonts w:ascii="Cambria" w:hAnsi="Cambria"/>
-          <w:noProof/>
-          <w:sz w:val="24"/>
-        </w:rPr>
-      </w:pPr>
-      <w:r>
-        <w:rPr>
-          <w:rFonts w:ascii="Cambria" w:hAnsi="Cambria"/>
-          <w:noProof/>
-          <w:sz w:val="24"/>
-        </w:rPr>
-        <w:t xml:space="preserve">8. Bentzinger CF, Romanino K, Cloëtta D, Lin S, Mascarenhas JB, Oliveri F, Xia J, Casanova E, Costa CF, Brink M, Zorzato F, Hall MN, Rüegg MA: </w:t>
+        <w:t>GAL4 System in Drosophila : A Fly Geneticist ’ s Swiss Army Knife</w:t>
+      </w:r>
+      <w:r>
+        <w:rPr>
+          <w:rFonts w:ascii="Cambria" w:hAnsi="Cambria"/>
+          <w:noProof/>
+          <w:sz w:val="24"/>
+        </w:rPr>
+        <w:t xml:space="preserve">. 2002, </w:t>
       </w:r>
       <w:r>
         <w:rPr>
@@ -4116,33 +4472,34 @@
           <w:noProof/>
           <w:sz w:val="24"/>
         </w:rPr>
-        <w:t>Skeletal muscle-specific ablation of raptor, but not of rictor, causes metabolic changes and results in muscle dystrophy.</w:t>
-      </w:r>
-      <w:r>
-        <w:rPr>
-          <w:rFonts w:ascii="Cambria" w:hAnsi="Cambria"/>
-          <w:noProof/>
-          <w:sz w:val="24"/>
-        </w:rPr>
-        <w:t xml:space="preserve"> </w:t>
-      </w:r>
-      <w:r>
-        <w:rPr>
-          <w:rFonts w:ascii="Cambria" w:hAnsi="Cambria"/>
-          <w:i/>
-          <w:iCs/>
-          <w:noProof/>
-          <w:sz w:val="24"/>
-        </w:rPr>
-        <w:t>Cell Metab</w:t>
-      </w:r>
-      <w:r>
-        <w:rPr>
-          <w:rFonts w:ascii="Cambria" w:hAnsi="Cambria"/>
-          <w:noProof/>
-          <w:sz w:val="24"/>
-        </w:rPr>
-        <w:t xml:space="preserve"> 2008, </w:t>
+        <w:t>15</w:t>
+      </w:r>
+      <w:r>
+        <w:rPr>
+          <w:rFonts w:ascii="Cambria" w:hAnsi="Cambria"/>
+          <w:noProof/>
+          <w:sz w:val="24"/>
+        </w:rPr>
+        <w:t>:1–15.</w:t>
+      </w:r>
+    </w:p>
+    <w:p>
+      <w:pPr>
+        <w:pStyle w:val="NormalWeb"/>
+        <w:divId w:val="487981810"/>
+        <w:rPr>
+          <w:rFonts w:ascii="Cambria" w:hAnsi="Cambria"/>
+          <w:noProof/>
+          <w:sz w:val="24"/>
+        </w:rPr>
+      </w:pPr>
+      <w:r>
+        <w:rPr>
+          <w:rFonts w:ascii="Cambria" w:hAnsi="Cambria"/>
+          <w:noProof/>
+          <w:sz w:val="24"/>
+        </w:rPr>
+        <w:t xml:space="preserve">10. Bentzinger CF, Romanino K, Cloëtta D, Lin S, Mascarenhas JB, Oliveri F, Xia J, Casanova E, Costa CF, Brink M, Zorzato F, Hall MN, Rüegg MA: </w:t>
       </w:r>
       <w:r>
         <w:rPr>
@@ -4152,34 +4509,33 @@
           <w:noProof/>
           <w:sz w:val="24"/>
         </w:rPr>
-        <w:t>8</w:t>
-      </w:r>
-      <w:r>
-        <w:rPr>
-          <w:rFonts w:ascii="Cambria" w:hAnsi="Cambria"/>
-          <w:noProof/>
-          <w:sz w:val="24"/>
-        </w:rPr>
-        <w:t>:411–24.</w:t>
-      </w:r>
-    </w:p>
-    <w:p>
-      <w:pPr>
-        <w:pStyle w:val="NormalWeb"/>
-        <w:divId w:val="1138886389"/>
-        <w:rPr>
-          <w:rFonts w:ascii="Cambria" w:hAnsi="Cambria"/>
-          <w:noProof/>
-          <w:sz w:val="24"/>
-        </w:rPr>
-      </w:pPr>
-      <w:r>
-        <w:rPr>
-          <w:rFonts w:ascii="Cambria" w:hAnsi="Cambria"/>
-          <w:noProof/>
-          <w:sz w:val="24"/>
-        </w:rPr>
-        <w:t xml:space="preserve">9. Bentzinger CF, Lin S, Romanino K, Castets P, Guridi M, Summermatter S, Handschin C, Tintignac L a, Hall MN, Rüegg M a: </w:t>
+        <w:t>Skeletal muscle-specific ablation of raptor, but not of rictor, causes metabolic changes and results in muscle dystrophy.</w:t>
+      </w:r>
+      <w:r>
+        <w:rPr>
+          <w:rFonts w:ascii="Cambria" w:hAnsi="Cambria"/>
+          <w:noProof/>
+          <w:sz w:val="24"/>
+        </w:rPr>
+        <w:t xml:space="preserve"> </w:t>
+      </w:r>
+      <w:r>
+        <w:rPr>
+          <w:rFonts w:ascii="Cambria" w:hAnsi="Cambria"/>
+          <w:i/>
+          <w:iCs/>
+          <w:noProof/>
+          <w:sz w:val="24"/>
+        </w:rPr>
+        <w:t>Cell Metab</w:t>
+      </w:r>
+      <w:r>
+        <w:rPr>
+          <w:rFonts w:ascii="Cambria" w:hAnsi="Cambria"/>
+          <w:noProof/>
+          <w:sz w:val="24"/>
+        </w:rPr>
+        <w:t xml:space="preserve"> 2008, </w:t>
       </w:r>
       <w:r>
         <w:rPr>
@@ -4189,33 +4545,34 @@
           <w:noProof/>
           <w:sz w:val="24"/>
         </w:rPr>
-        <w:t>Differential response of skeletal muscles to mTORC1 signaling during atrophy and hypertrophy.</w:t>
-      </w:r>
-      <w:r>
-        <w:rPr>
-          <w:rFonts w:ascii="Cambria" w:hAnsi="Cambria"/>
-          <w:noProof/>
-          <w:sz w:val="24"/>
-        </w:rPr>
-        <w:t xml:space="preserve"> </w:t>
-      </w:r>
-      <w:r>
-        <w:rPr>
-          <w:rFonts w:ascii="Cambria" w:hAnsi="Cambria"/>
-          <w:i/>
-          <w:iCs/>
-          <w:noProof/>
-          <w:sz w:val="24"/>
-        </w:rPr>
-        <w:t>Skelet Muscle</w:t>
-      </w:r>
-      <w:r>
-        <w:rPr>
-          <w:rFonts w:ascii="Cambria" w:hAnsi="Cambria"/>
-          <w:noProof/>
-          <w:sz w:val="24"/>
-        </w:rPr>
-        <w:t xml:space="preserve"> 2013, </w:t>
+        <w:t>8</w:t>
+      </w:r>
+      <w:r>
+        <w:rPr>
+          <w:rFonts w:ascii="Cambria" w:hAnsi="Cambria"/>
+          <w:noProof/>
+          <w:sz w:val="24"/>
+        </w:rPr>
+        <w:t>:411–24.</w:t>
+      </w:r>
+    </w:p>
+    <w:p>
+      <w:pPr>
+        <w:pStyle w:val="NormalWeb"/>
+        <w:divId w:val="487981810"/>
+        <w:rPr>
+          <w:rFonts w:ascii="Cambria" w:hAnsi="Cambria"/>
+          <w:noProof/>
+          <w:sz w:val="24"/>
+        </w:rPr>
+      </w:pPr>
+      <w:r>
+        <w:rPr>
+          <w:rFonts w:ascii="Cambria" w:hAnsi="Cambria"/>
+          <w:noProof/>
+          <w:sz w:val="24"/>
+        </w:rPr>
+        <w:t xml:space="preserve">11. Bentzinger CF, Lin S, Romanino K, Castets P, Guridi M, Summermatter S, Handschin C, Tintignac L a, Hall MN, Rüegg M a: </w:t>
       </w:r>
       <w:r>
         <w:rPr>
@@ -4225,34 +4582,33 @@
           <w:noProof/>
           <w:sz w:val="24"/>
         </w:rPr>
-        <w:t>3</w:t>
-      </w:r>
-      <w:r>
-        <w:rPr>
-          <w:rFonts w:ascii="Cambria" w:hAnsi="Cambria"/>
-          <w:noProof/>
-          <w:sz w:val="24"/>
-        </w:rPr>
-        <w:t>:6.</w:t>
-      </w:r>
-    </w:p>
-    <w:p>
-      <w:pPr>
-        <w:pStyle w:val="NormalWeb"/>
-        <w:divId w:val="1138886389"/>
-        <w:rPr>
-          <w:rFonts w:ascii="Cambria" w:hAnsi="Cambria"/>
-          <w:noProof/>
-          <w:sz w:val="24"/>
-        </w:rPr>
-      </w:pPr>
-      <w:r>
-        <w:rPr>
-          <w:rFonts w:ascii="Cambria" w:hAnsi="Cambria"/>
-          <w:noProof/>
-          <w:sz w:val="24"/>
-        </w:rPr>
-        <w:t xml:space="preserve">10. Neufeld TP: </w:t>
+        <w:t>Differential response of skeletal muscles to mTORC1 signaling during atrophy and hypertrophy.</w:t>
+      </w:r>
+      <w:r>
+        <w:rPr>
+          <w:rFonts w:ascii="Cambria" w:hAnsi="Cambria"/>
+          <w:noProof/>
+          <w:sz w:val="24"/>
+        </w:rPr>
+        <w:t xml:space="preserve"> </w:t>
+      </w:r>
+      <w:r>
+        <w:rPr>
+          <w:rFonts w:ascii="Cambria" w:hAnsi="Cambria"/>
+          <w:i/>
+          <w:iCs/>
+          <w:noProof/>
+          <w:sz w:val="24"/>
+        </w:rPr>
+        <w:t>Skelet Muscle</w:t>
+      </w:r>
+      <w:r>
+        <w:rPr>
+          <w:rFonts w:ascii="Cambria" w:hAnsi="Cambria"/>
+          <w:noProof/>
+          <w:sz w:val="24"/>
+        </w:rPr>
+        <w:t xml:space="preserve"> 2013, </w:t>
       </w:r>
       <w:r>
         <w:rPr>
@@ -4262,33 +4618,34 @@
           <w:noProof/>
           <w:sz w:val="24"/>
         </w:rPr>
-        <w:t>TOR-dependent control of autophagy: biting the hand that feeds.</w:t>
-      </w:r>
-      <w:r>
-        <w:rPr>
-          <w:rFonts w:ascii="Cambria" w:hAnsi="Cambria"/>
-          <w:noProof/>
-          <w:sz w:val="24"/>
-        </w:rPr>
-        <w:t xml:space="preserve"> </w:t>
-      </w:r>
-      <w:r>
-        <w:rPr>
-          <w:rFonts w:ascii="Cambria" w:hAnsi="Cambria"/>
-          <w:i/>
-          <w:iCs/>
-          <w:noProof/>
-          <w:sz w:val="24"/>
-        </w:rPr>
-        <w:t>Curr Opin Cell Biol</w:t>
-      </w:r>
-      <w:r>
-        <w:rPr>
-          <w:rFonts w:ascii="Cambria" w:hAnsi="Cambria"/>
-          <w:noProof/>
-          <w:sz w:val="24"/>
-        </w:rPr>
-        <w:t xml:space="preserve"> 2010, </w:t>
+        <w:t>3</w:t>
+      </w:r>
+      <w:r>
+        <w:rPr>
+          <w:rFonts w:ascii="Cambria" w:hAnsi="Cambria"/>
+          <w:noProof/>
+          <w:sz w:val="24"/>
+        </w:rPr>
+        <w:t>:6.</w:t>
+      </w:r>
+    </w:p>
+    <w:p>
+      <w:pPr>
+        <w:pStyle w:val="NormalWeb"/>
+        <w:divId w:val="487981810"/>
+        <w:rPr>
+          <w:rFonts w:ascii="Cambria" w:hAnsi="Cambria"/>
+          <w:noProof/>
+          <w:sz w:val="24"/>
+        </w:rPr>
+      </w:pPr>
+      <w:r>
+        <w:rPr>
+          <w:rFonts w:ascii="Cambria" w:hAnsi="Cambria"/>
+          <w:noProof/>
+          <w:sz w:val="24"/>
+        </w:rPr>
+        <w:t xml:space="preserve">12. Neufeld TP: </w:t>
       </w:r>
       <w:r>
         <w:rPr>
@@ -4298,6 +4655,42 @@
           <w:noProof/>
           <w:sz w:val="24"/>
         </w:rPr>
+        <w:t>TOR-dependent control of autophagy: biting the hand that feeds.</w:t>
+      </w:r>
+      <w:r>
+        <w:rPr>
+          <w:rFonts w:ascii="Cambria" w:hAnsi="Cambria"/>
+          <w:noProof/>
+          <w:sz w:val="24"/>
+        </w:rPr>
+        <w:t xml:space="preserve"> </w:t>
+      </w:r>
+      <w:r>
+        <w:rPr>
+          <w:rFonts w:ascii="Cambria" w:hAnsi="Cambria"/>
+          <w:i/>
+          <w:iCs/>
+          <w:noProof/>
+          <w:sz w:val="24"/>
+        </w:rPr>
+        <w:t>Curr Opin Cell Biol</w:t>
+      </w:r>
+      <w:r>
+        <w:rPr>
+          <w:rFonts w:ascii="Cambria" w:hAnsi="Cambria"/>
+          <w:noProof/>
+          <w:sz w:val="24"/>
+        </w:rPr>
+        <w:t xml:space="preserve"> 2010, </w:t>
+      </w:r>
+      <w:r>
+        <w:rPr>
+          <w:rFonts w:ascii="Cambria" w:hAnsi="Cambria"/>
+          <w:b/>
+          <w:bCs/>
+          <w:noProof/>
+          <w:sz w:val="24"/>
+        </w:rPr>
         <w:t>22</w:t>
       </w:r>
       <w:r>
@@ -4312,7 +4705,7 @@
     <w:p>
       <w:pPr>
         <w:pStyle w:val="NormalWeb"/>
-        <w:divId w:val="1284725947"/>
+        <w:divId w:val="1029377769"/>
         <w:rPr>
           <w:rFonts w:ascii="Cambria" w:hAnsi="Cambria"/>
           <w:b/>
@@ -4545,8 +4938,6 @@
         </w:rPr>
         <w:t>flies born from crosses in C, separated by Gender.  Error bars indicate sample standard error of the mean, with &gt;195 flies examined for each cross.</w:t>
       </w:r>
-      <w:bookmarkStart w:id="9" w:name="_GoBack"/>
-      <w:bookmarkEnd w:id="9"/>
     </w:p>
     <w:p>
       <w:r>
@@ -5520,22 +5911,6 @@
       </w:r>
       <w:r>
         <w:t>Larry, do you think a schematic of the crosses for each figure would help, or people will be able to follow along?</w:t>
-      </w:r>
-    </w:p>
-  </w:comment>
-  <w:comment w:id="6" w:author="Dave Bridges" w:date="2014-06-23T12:31:00Z" w:initials="DB">
-    <w:p>
-      <w:pPr>
-        <w:pStyle w:val="CommentText"/>
-      </w:pPr>
-      <w:r>
-        <w:rPr>
-          <w:rStyle w:val="CommentReference"/>
-        </w:rPr>
-        <w:annotationRef/>
-      </w:r>
-      <w:r>
-        <w:t>Say something here about gender differences</w:t>
       </w:r>
     </w:p>
   </w:comment>

</xml_diff>

<commit_message>
Added fold change information for dead pupae.
</commit_message>
<xml_diff>
--- a/Manuscripts/Hatfield et al Submission/Manuscript.docx
+++ b/Manuscripts/Hatfield et al Submission/Manuscript.docx
@@ -40,8 +40,13 @@
           <w:numId w:val="1"/>
         </w:numPr>
       </w:pPr>
-      <w:r>
-        <w:t>why muscle</w:t>
+      <w:proofErr w:type="gramStart"/>
+      <w:r>
+        <w:t>why</w:t>
+      </w:r>
+      <w:proofErr w:type="gramEnd"/>
+      <w:r>
+        <w:t xml:space="preserve"> muscle</w:t>
       </w:r>
       <w:r>
         <w:t xml:space="preserve"> and aging</w:t>
@@ -160,8 +165,13 @@
         </w:rPr>
         <w:t xml:space="preserve">.  </w:t>
       </w:r>
-      <w:r>
-        <w:t>Rapamycin (Cayman Chemicals) was added where indicated when food was ~50</w:t>
+      <w:proofErr w:type="spellStart"/>
+      <w:r>
+        <w:t>Rapamycin</w:t>
+      </w:r>
+      <w:proofErr w:type="spellEnd"/>
+      <w:r>
+        <w:t xml:space="preserve"> (Cayman Chemicals) was added where indicated when food was ~50</w:t>
       </w:r>
       <w:r>
         <w:rPr>
@@ -206,7 +216,15 @@
       </w:pPr>
       <w:commentRangeStart w:id="1"/>
       <w:r>
-        <w:t>Tissue Culture and Myotube Formation</w:t>
+        <w:t xml:space="preserve">Tissue Culture and </w:t>
+      </w:r>
+      <w:proofErr w:type="spellStart"/>
+      <w:r>
+        <w:t>Myotube</w:t>
+      </w:r>
+      <w:proofErr w:type="spellEnd"/>
+      <w:r>
+        <w:t xml:space="preserve"> Formation</w:t>
       </w:r>
     </w:p>
     <w:p>
@@ -238,8 +256,13 @@
     </w:p>
     <w:p>
       <w:r>
-        <w:t>We did real time qPCR</w:t>
-      </w:r>
+        <w:t xml:space="preserve">We did real time </w:t>
+      </w:r>
+      <w:proofErr w:type="spellStart"/>
+      <w:r>
+        <w:t>qPCR</w:t>
+      </w:r>
+      <w:proofErr w:type="spellEnd"/>
     </w:p>
     <w:p>
       <w:pPr>
@@ -279,7 +302,15 @@
         <w:t xml:space="preserve"> </w:t>
       </w:r>
       <w:r>
-        <w:t xml:space="preserve">were chosen from each of the shRNA strains, </w:t>
+        <w:t xml:space="preserve">were chosen from each of the </w:t>
+      </w:r>
+      <w:proofErr w:type="spellStart"/>
+      <w:r>
+        <w:t>shRNA</w:t>
+      </w:r>
+      <w:proofErr w:type="spellEnd"/>
+      <w:r>
+        <w:t xml:space="preserve"> strains, </w:t>
       </w:r>
       <w:r>
         <w:t xml:space="preserve">and four males were used per cross. </w:t>
@@ -321,7 +352,15 @@
         <w:t xml:space="preserve">progeny </w:t>
       </w:r>
       <w:r>
-        <w:t xml:space="preserve">began to eclose after ten days, at which point the progeny was sorted according to phenotype </w:t>
+        <w:t xml:space="preserve">began to </w:t>
+      </w:r>
+      <w:proofErr w:type="spellStart"/>
+      <w:r>
+        <w:t>eclose</w:t>
+      </w:r>
+      <w:proofErr w:type="spellEnd"/>
+      <w:r>
+        <w:t xml:space="preserve"> after ten days, at which point the progeny was sorted according to phenotype </w:t>
       </w:r>
       <w:r>
         <w:t xml:space="preserve">and gender. During each sorting, the number of flies of each phenotype was recorded. The sorted flies were put into new vials, with males and females separated and with 5-10 flies in each vial.  The </w:t>
@@ -346,7 +385,15 @@
         <w:t>100 flies of each genotype had been collected</w:t>
       </w:r>
       <w:r>
-        <w:t>.  At least three replicates of each cross was performed</w:t>
+        <w:t xml:space="preserve">.  At least three replicates of each cross </w:t>
+      </w:r>
+      <w:proofErr w:type="gramStart"/>
+      <w:r>
+        <w:t>was</w:t>
+      </w:r>
+      <w:proofErr w:type="gramEnd"/>
+      <w:r>
+        <w:t xml:space="preserve"> performed</w:t>
       </w:r>
       <w:r>
         <w:t xml:space="preserve">. </w:t>
@@ -357,13 +404,21 @@
         <w:pStyle w:val="Heading2"/>
       </w:pPr>
       <w:r>
-        <w:t>Examining Pup</w:t>
+        <w:t xml:space="preserve">Examining </w:t>
+      </w:r>
+      <w:proofErr w:type="spellStart"/>
+      <w:r>
+        <w:t>Pup</w:t>
       </w:r>
       <w:r>
         <w:t>a</w:t>
       </w:r>
       <w:r>
-        <w:t>l Cases</w:t>
+        <w:t>l</w:t>
+      </w:r>
+      <w:proofErr w:type="spellEnd"/>
+      <w:r>
+        <w:t xml:space="preserve"> Cases</w:t>
       </w:r>
     </w:p>
     <w:p>
@@ -417,7 +472,23 @@
         <w:t xml:space="preserve">/Raptor </w:t>
       </w:r>
       <w:r>
-        <w:t>crosses were made, the progeny flies were emptied from the vials. The empty pupal cases were counted and the cases containing dead flies were counted. A pupal case with a dead fly in it was markedly darker in color than the empty cases, and contained a black, shrunken fly.</w:t>
+        <w:t xml:space="preserve">crosses were made, the progeny flies were emptied from the vials. The empty </w:t>
+      </w:r>
+      <w:proofErr w:type="spellStart"/>
+      <w:r>
+        <w:t>pupal</w:t>
+      </w:r>
+      <w:proofErr w:type="spellEnd"/>
+      <w:r>
+        <w:t xml:space="preserve"> cases were counted and the cases containing dead flies were counted. A </w:t>
+      </w:r>
+      <w:proofErr w:type="spellStart"/>
+      <w:r>
+        <w:t>pupal</w:t>
+      </w:r>
+      <w:proofErr w:type="spellEnd"/>
+      <w:r>
+        <w:t xml:space="preserve"> case with a dead fly in it was markedly darker in color than the empty cases, and contained a black, shrunken fly.</w:t>
       </w:r>
     </w:p>
     <w:p/>
@@ -438,7 +509,15 @@
         <w:t xml:space="preserve">This </w:t>
       </w:r>
       <w:r>
-        <w:t xml:space="preserve">was performed soon after eclosure and repeated every </w:t>
+        <w:t xml:space="preserve">was performed soon after </w:t>
+      </w:r>
+      <w:proofErr w:type="spellStart"/>
+      <w:r>
+        <w:t>eclosure</w:t>
+      </w:r>
+      <w:proofErr w:type="spellEnd"/>
+      <w:r>
+        <w:t xml:space="preserve"> and repeated every </w:t>
       </w:r>
       <w:r>
         <w:t>~</w:t>
@@ -480,7 +559,23 @@
         <w:fldChar w:fldCharType="end"/>
       </w:r>
       <w:r>
-        <w:t xml:space="preserve">.  Prior to performing ANOVA analyses, normality was assessed by Shapiro-Wilk test and equal variance was tested using a Levene’s test (from the car package, version 2.0-20 </w:t>
+        <w:t>.  Prior to performing ANOVA analyses, normality was assessed by Shapiro-</w:t>
+      </w:r>
+      <w:proofErr w:type="spellStart"/>
+      <w:r>
+        <w:t>Wilk</w:t>
+      </w:r>
+      <w:proofErr w:type="spellEnd"/>
+      <w:r>
+        <w:t xml:space="preserve"> test and equal variance was tested using a </w:t>
+      </w:r>
+      <w:proofErr w:type="spellStart"/>
+      <w:r>
+        <w:t>Levene’s</w:t>
+      </w:r>
+      <w:proofErr w:type="spellEnd"/>
+      <w:r>
+        <w:t xml:space="preserve"> test (from the car package, version 2.0-20 </w:t>
       </w:r>
       <w:r>
         <w:fldChar w:fldCharType="begin" w:fldLock="1"/>
@@ -504,10 +599,40 @@
         <w:t xml:space="preserve">).  If both these assumptions were met (p&gt;0.05) an ANOVA was performed. </w:t>
       </w:r>
       <w:r>
-        <w:t>If either of these assumptions failed, a Kruskal-Wallis test was performed.  If either of those omnibus tests reached significance, then Student’s T-Tests or Wicoxon Rank Sum Tests were performed as indicated</w:t>
-      </w:r>
-      <w:r>
-        <w:t>, followed by an adjustment for multiple comparasons using the method of Benjamini and Hochberg</w:t>
+        <w:t xml:space="preserve">If either of these assumptions failed, a </w:t>
+      </w:r>
+      <w:proofErr w:type="spellStart"/>
+      <w:r>
+        <w:t>Kruskal</w:t>
+      </w:r>
+      <w:proofErr w:type="spellEnd"/>
+      <w:r>
+        <w:t xml:space="preserve">-Wallis test was performed.  If either of those omnibus tests reached significance, then Student’s T-Tests or </w:t>
+      </w:r>
+      <w:proofErr w:type="spellStart"/>
+      <w:r>
+        <w:t>Wicoxon</w:t>
+      </w:r>
+      <w:proofErr w:type="spellEnd"/>
+      <w:r>
+        <w:t xml:space="preserve"> Rank Sum Tests were performed as indicated</w:t>
+      </w:r>
+      <w:r>
+        <w:t xml:space="preserve">, followed by an adjustment for multiple </w:t>
+      </w:r>
+      <w:r>
+        <w:t>comparisons</w:t>
+      </w:r>
+      <w:r>
+        <w:t xml:space="preserve"> using the method of </w:t>
+      </w:r>
+      <w:proofErr w:type="spellStart"/>
+      <w:r>
+        <w:t>Benjamini</w:t>
+      </w:r>
+      <w:proofErr w:type="spellEnd"/>
+      <w:r>
+        <w:t xml:space="preserve"> and Hochberg</w:t>
       </w:r>
       <w:r>
         <w:t xml:space="preserve"> </w:t>
@@ -574,8 +699,13 @@
         <w:pStyle w:val="Heading2"/>
       </w:pPr>
       <w:commentRangeStart w:id="3"/>
-      <w:r>
-        <w:t>Rapamycin Inhibits Differentiation of Muscle Cells in Culture</w:t>
+      <w:proofErr w:type="spellStart"/>
+      <w:r>
+        <w:t>Rapamycin</w:t>
+      </w:r>
+      <w:proofErr w:type="spellEnd"/>
+      <w:r>
+        <w:t xml:space="preserve"> Inhibits Differentiation of Muscle Cells in Culture</w:t>
       </w:r>
       <w:commentRangeEnd w:id="3"/>
       <w:r>
@@ -616,7 +746,6 @@
     <w:p/>
     <w:p>
       <w:r>
-        <w:lastRenderedPageBreak/>
         <w:t>In order t</w:t>
       </w:r>
       <w:r>
@@ -650,7 +779,15 @@
         <w:t>First, we tested whether inhibition of the dTORC1 pathway affected the development of these flies.  As previously reported</w:t>
       </w:r>
       <w:r>
-        <w:t xml:space="preserve">, high doses of rapamycin prevent egg laying by the maternal fly </w:t>
+        <w:t xml:space="preserve">, high doses of </w:t>
+      </w:r>
+      <w:proofErr w:type="spellStart"/>
+      <w:r>
+        <w:t>rapamycin</w:t>
+      </w:r>
+      <w:proofErr w:type="spellEnd"/>
+      <w:r>
+        <w:t xml:space="preserve"> prevent egg laying by the maternal fly </w:t>
       </w:r>
       <w:r>
         <w:fldChar w:fldCharType="begin" w:fldLock="1"/>
@@ -671,13 +808,26 @@
         <w:fldChar w:fldCharType="end"/>
       </w:r>
       <w:r>
-        <w:t>.  We performed dose curves and found that at much lower doses (EC50 of ~860 nM) there was an absence of pupae and flies</w:t>
+        <w:t xml:space="preserve">.  We performed dose curves and found that at much lower doses (EC50 of ~860 </w:t>
+      </w:r>
+      <w:proofErr w:type="spellStart"/>
+      <w:r>
+        <w:t>nM</w:t>
+      </w:r>
+      <w:proofErr w:type="spellEnd"/>
+      <w:r>
+        <w:t>) there was an absence of pupae and flies</w:t>
       </w:r>
       <w:r>
         <w:t xml:space="preserve"> (</w:t>
       </w:r>
-      <w:r>
-        <w:t>Supplmentary Figure 1</w:t>
+      <w:proofErr w:type="spellStart"/>
+      <w:r>
+        <w:t>Supplmentary</w:t>
+      </w:r>
+      <w:proofErr w:type="spellEnd"/>
+      <w:r>
+        <w:t xml:space="preserve"> Figure 1</w:t>
       </w:r>
       <w:r>
         <w:t>)</w:t>
@@ -686,14 +836,32 @@
         <w:t>.</w:t>
       </w:r>
       <w:r>
-        <w:t xml:space="preserve">  There was no obvious distinction between inhibition of pupal lethality and prevention of fly eclosure.</w:t>
+        <w:t xml:space="preserve">  There was no obvious distinction between inhibition of </w:t>
+      </w:r>
+      <w:proofErr w:type="spellStart"/>
+      <w:r>
+        <w:t>pupal</w:t>
+      </w:r>
+      <w:proofErr w:type="spellEnd"/>
+      <w:r>
+        <w:t xml:space="preserve"> lethality and prevention of fly </w:t>
+      </w:r>
+      <w:proofErr w:type="spellStart"/>
+      <w:r>
+        <w:t>eclosure</w:t>
+      </w:r>
+      <w:proofErr w:type="spellEnd"/>
+      <w:r>
+        <w:t>.</w:t>
       </w:r>
       <w:r>
         <w:t xml:space="preserve">  These data suggest that </w:t>
       </w:r>
+      <w:proofErr w:type="spellStart"/>
       <w:r>
         <w:t>rapamycin</w:t>
       </w:r>
+      <w:proofErr w:type="spellEnd"/>
       <w:r>
         <w:t xml:space="preserve"> inhibits fly development, similar to what has been observed in mice</w:t>
       </w:r>
@@ -839,7 +1007,15 @@
         <w:t xml:space="preserve"> </w:t>
       </w:r>
       <w:r>
-        <w:t xml:space="preserve">drivers that cause expression of the UAS driven shRNA cassettes in both </w:t>
+        <w:t xml:space="preserve">drivers that cause expression of the UAS driven </w:t>
+      </w:r>
+      <w:proofErr w:type="spellStart"/>
+      <w:r>
+        <w:t>shRNA</w:t>
+      </w:r>
+      <w:proofErr w:type="spellEnd"/>
+      <w:r>
+        <w:t xml:space="preserve"> cassettes in both </w:t>
       </w:r>
       <w:r>
         <w:t xml:space="preserve">skeletal muscle </w:t>
@@ -956,7 +1132,15 @@
         <w:t>To minimize potential off target effects, t</w:t>
       </w:r>
       <w:r>
-        <w:t xml:space="preserve">hree different shRNAs for each of the two </w:t>
+        <w:t xml:space="preserve">hree different </w:t>
+      </w:r>
+      <w:proofErr w:type="spellStart"/>
+      <w:r>
+        <w:t>shRNAs</w:t>
+      </w:r>
+      <w:proofErr w:type="spellEnd"/>
+      <w:r>
+        <w:t xml:space="preserve"> for each of the two </w:t>
       </w:r>
       <w:r>
         <w:t>genes (</w:t>
@@ -1009,8 +1193,13 @@
       <w:r>
         <w:t>UAS-</w:t>
       </w:r>
-      <w:r>
-        <w:t xml:space="preserve">shRNA </w:t>
+      <w:proofErr w:type="spellStart"/>
+      <w:r>
+        <w:t>shRNA</w:t>
+      </w:r>
+      <w:proofErr w:type="spellEnd"/>
+      <w:r>
+        <w:t xml:space="preserve"> </w:t>
       </w:r>
       <w:r>
         <w:t>transgenic flies</w:t>
@@ -1060,8 +1249,21 @@
       <w:r>
         <w:t xml:space="preserve">The </w:t>
       </w:r>
-      <w:r>
-        <w:t>flies eclosed from</w:t>
+      <w:proofErr w:type="gramStart"/>
+      <w:r>
+        <w:t>flies</w:t>
+      </w:r>
+      <w:proofErr w:type="gramEnd"/>
+      <w:r>
+        <w:t xml:space="preserve"> </w:t>
+      </w:r>
+      <w:proofErr w:type="spellStart"/>
+      <w:r>
+        <w:t>eclosed</w:t>
+      </w:r>
+      <w:proofErr w:type="spellEnd"/>
+      <w:r>
+        <w:t xml:space="preserve"> from</w:t>
       </w:r>
       <w:r>
         <w:t xml:space="preserve"> crosses using the</w:t>
@@ -1165,7 +1367,15 @@
         <w:t>Tsc1</w:t>
       </w:r>
       <w:r>
-        <w:t xml:space="preserve"> shRNA had </w:t>
+        <w:t xml:space="preserve"> </w:t>
+      </w:r>
+      <w:proofErr w:type="spellStart"/>
+      <w:r>
+        <w:t>shRNA</w:t>
+      </w:r>
+      <w:proofErr w:type="spellEnd"/>
+      <w:r>
+        <w:t xml:space="preserve"> had </w:t>
       </w:r>
       <w:r>
         <w:t>no significant effect on birth rates</w:t>
@@ -1192,7 +1402,15 @@
         <w:t>Raptor</w:t>
       </w:r>
       <w:r>
-        <w:t xml:space="preserve"> shRNA, the progeny </w:t>
+        <w:t xml:space="preserve"> </w:t>
+      </w:r>
+      <w:proofErr w:type="spellStart"/>
+      <w:r>
+        <w:t>shRNA</w:t>
+      </w:r>
+      <w:proofErr w:type="spellEnd"/>
+      <w:r>
+        <w:t xml:space="preserve">, the progeny </w:t>
       </w:r>
       <w:r>
         <w:t xml:space="preserve">exhibited </w:t>
@@ -1210,7 +1428,15 @@
         <w:t xml:space="preserve"> </w:t>
       </w:r>
       <w:r>
-        <w:t>the number of eclosed flies (Figure 2B).</w:t>
+        <w:t xml:space="preserve">the number of </w:t>
+      </w:r>
+      <w:proofErr w:type="spellStart"/>
+      <w:r>
+        <w:t>eclosed</w:t>
+      </w:r>
+      <w:proofErr w:type="spellEnd"/>
+      <w:r>
+        <w:t xml:space="preserve"> flies (Figure 2B).</w:t>
       </w:r>
       <w:r>
         <w:t xml:space="preserve"> </w:t>
@@ -1249,17 +1475,30 @@
         <w:t>Raptor</w:t>
       </w:r>
       <w:r>
-        <w:t xml:space="preserve"> shRNA is lethal</w:t>
-      </w:r>
-      <w:r>
         <w:t xml:space="preserve"> </w:t>
       </w:r>
+      <w:proofErr w:type="spellStart"/>
+      <w:r>
+        <w:t>shRNA</w:t>
+      </w:r>
+      <w:proofErr w:type="spellEnd"/>
+      <w:r>
+        <w:t xml:space="preserve"> is lethal</w:t>
+      </w:r>
+      <w:r>
+        <w:t xml:space="preserve"> </w:t>
+      </w:r>
       <w:r>
         <w:t>at some point prior to</w:t>
       </w:r>
       <w:r>
-        <w:t xml:space="preserve"> eclosure</w:t>
-      </w:r>
+        <w:t xml:space="preserve"> </w:t>
+      </w:r>
+      <w:proofErr w:type="spellStart"/>
+      <w:r>
+        <w:t>eclosure</w:t>
+      </w:r>
+      <w:proofErr w:type="spellEnd"/>
       <w:r>
         <w:t>.</w:t>
       </w:r>
@@ -1276,7 +1515,15 @@
         <w:t>C179-GAL4</w:t>
       </w:r>
       <w:r>
-        <w:t xml:space="preserve"> crossed to heterozygous UAS-shRNA/Tm6B flies we also observed reduced muscle-specific </w:t>
+        <w:t xml:space="preserve"> crossed to heterozygous UAS-</w:t>
+      </w:r>
+      <w:proofErr w:type="spellStart"/>
+      <w:r>
+        <w:t>shRNA</w:t>
+      </w:r>
+      <w:proofErr w:type="spellEnd"/>
+      <w:r>
+        <w:t xml:space="preserve">/Tm6B flies we also observed reduced muscle-specific </w:t>
       </w:r>
       <w:r>
         <w:rPr>
@@ -1285,10 +1532,30 @@
         <w:t>Raptor</w:t>
       </w:r>
       <w:r>
-        <w:t xml:space="preserve"> knockdown flies, although in this case some knockdown flies were able to eclose (Figure 2C).</w:t>
-      </w:r>
-      <w:r>
-        <w:t xml:space="preserve">  We examined this per gender, and with the exception of shRNA #2, in this case, males and female </w:t>
+        <w:t xml:space="preserve"> knockdown flies, although in this case some knockdown flies were able to </w:t>
+      </w:r>
+      <w:proofErr w:type="spellStart"/>
+      <w:r>
+        <w:t>eclose</w:t>
+      </w:r>
+      <w:proofErr w:type="spellEnd"/>
+      <w:r>
+        <w:t xml:space="preserve"> (Figure 2C).</w:t>
+      </w:r>
+      <w:r>
+        <w:t xml:space="preserve">  </w:t>
+      </w:r>
+      <w:commentRangeStart w:id="6"/>
+      <w:r>
+        <w:t xml:space="preserve">We examined this per gender, and with the exception of </w:t>
+      </w:r>
+      <w:proofErr w:type="spellStart"/>
+      <w:r>
+        <w:t>shRNA</w:t>
+      </w:r>
+      <w:proofErr w:type="spellEnd"/>
+      <w:r>
+        <w:t xml:space="preserve"> #2, in this case, males and female </w:t>
       </w:r>
       <w:r>
         <w:rPr>
@@ -1311,6 +1578,13 @@
       <w:r>
         <w:t xml:space="preserve">. </w:t>
       </w:r>
+      <w:commentRangeEnd w:id="6"/>
+      <w:r>
+        <w:rPr>
+          <w:rStyle w:val="CommentReference"/>
+        </w:rPr>
+        <w:commentReference w:id="6"/>
+      </w:r>
     </w:p>
     <w:p/>
     <w:p>
@@ -1380,8 +1654,13 @@
         </w:rPr>
         <w:t xml:space="preserve">Raptor </w:t>
       </w:r>
-      <w:r>
-        <w:t xml:space="preserve">shRNA crosses in a colder environment. </w:t>
+      <w:proofErr w:type="spellStart"/>
+      <w:r>
+        <w:t>shRNA</w:t>
+      </w:r>
+      <w:proofErr w:type="spellEnd"/>
+      <w:r>
+        <w:t xml:space="preserve"> crosses in a colder environment. </w:t>
       </w:r>
       <w:r>
         <w:t xml:space="preserve">Colder temperatures are </w:t>
@@ -1503,14 +1782,22 @@
         <w:rPr>
           <w:rFonts w:ascii="Cambria" w:hAnsi="Cambria"/>
         </w:rPr>
-        <w:t xml:space="preserve"> shRNA</w:t>
-      </w:r>
-      <w:r>
-        <w:rPr>
-          <w:rFonts w:ascii="Cambria" w:hAnsi="Cambria"/>
-        </w:rPr>
         <w:t xml:space="preserve"> </w:t>
       </w:r>
+      <w:proofErr w:type="spellStart"/>
+      <w:r>
+        <w:rPr>
+          <w:rFonts w:ascii="Cambria" w:hAnsi="Cambria"/>
+        </w:rPr>
+        <w:t>shRNA</w:t>
+      </w:r>
+      <w:proofErr w:type="spellEnd"/>
+      <w:r>
+        <w:rPr>
+          <w:rFonts w:ascii="Cambria" w:hAnsi="Cambria"/>
+        </w:rPr>
+        <w:t xml:space="preserve"> </w:t>
+      </w:r>
       <w:r>
         <w:rPr>
           <w:rFonts w:ascii="Cambria" w:hAnsi="Cambria"/>
@@ -1595,11 +1882,18 @@
         </w:rPr>
       </w:pPr>
       <w:r>
-        <w:lastRenderedPageBreak/>
         <w:t xml:space="preserve">To test </w:t>
       </w:r>
       <w:r>
-        <w:t xml:space="preserve">for the stage under which these flies fail to eclose </w:t>
+        <w:t xml:space="preserve">for the stage under which these flies fail to </w:t>
+      </w:r>
+      <w:proofErr w:type="spellStart"/>
+      <w:r>
+        <w:t>eclose</w:t>
+      </w:r>
+      <w:proofErr w:type="spellEnd"/>
+      <w:r>
+        <w:t xml:space="preserve"> </w:t>
       </w:r>
       <w:r>
         <w:t xml:space="preserve">next </w:t>
@@ -1653,10 +1947,23 @@
         <w:t xml:space="preserve">and repeated </w:t>
       </w:r>
       <w:r>
-        <w:t>did simiar</w:t>
-      </w:r>
-      <w:r>
-        <w:t xml:space="preserve"> studies.  In these experiments, we crossed flies which were homozygous for the </w:t>
+        <w:t xml:space="preserve">did </w:t>
+      </w:r>
+      <w:proofErr w:type="spellStart"/>
+      <w:r>
+        <w:t>simiar</w:t>
+      </w:r>
+      <w:proofErr w:type="spellEnd"/>
+      <w:r>
+        <w:t xml:space="preserve"> studies.  In these experiments, we crossed </w:t>
+      </w:r>
+      <w:proofErr w:type="gramStart"/>
+      <w:r>
+        <w:t>flies which</w:t>
+      </w:r>
+      <w:proofErr w:type="gramEnd"/>
+      <w:r>
+        <w:t xml:space="preserve"> were homozygous for the </w:t>
       </w:r>
       <w:r>
         <w:rPr>
@@ -1676,14 +1983,40 @@
         </w:rPr>
         <w:t xml:space="preserve">Raptor </w:t>
       </w:r>
+      <w:proofErr w:type="spellStart"/>
       <w:r>
         <w:t>shRNA</w:t>
       </w:r>
+      <w:proofErr w:type="spellEnd"/>
       <w:r>
         <w:t xml:space="preserve"> transgene</w:t>
       </w:r>
       <w:r>
-        <w:t>.  As a control, we used a fly line that was identical to the TRiP fly lines, but did not have a shRNA inserted</w:t>
+        <w:t xml:space="preserve">.  As a control, we used a fly line that was identical to the </w:t>
+      </w:r>
+      <w:proofErr w:type="spellStart"/>
+      <w:r>
+        <w:t>TRiP</w:t>
+      </w:r>
+      <w:proofErr w:type="spellEnd"/>
+      <w:r>
+        <w:t xml:space="preserve"> fly lines, but did not have </w:t>
+      </w:r>
+      <w:proofErr w:type="gramStart"/>
+      <w:r>
+        <w:t>a</w:t>
+      </w:r>
+      <w:proofErr w:type="gramEnd"/>
+      <w:r>
+        <w:t xml:space="preserve"> </w:t>
+      </w:r>
+      <w:proofErr w:type="spellStart"/>
+      <w:r>
+        <w:t>shRNA</w:t>
+      </w:r>
+      <w:proofErr w:type="spellEnd"/>
+      <w:r>
+        <w:t xml:space="preserve"> inserted</w:t>
       </w:r>
       <w:r>
         <w:t xml:space="preserve"> (see Table 2)</w:t>
@@ -1870,6 +2203,7 @@
       <w:r>
         <w:t>3B</w:t>
       </w:r>
+      <w:commentRangeStart w:id="7"/>
       <w:r>
         <w:t>)</w:t>
       </w:r>
@@ -2018,6 +2352,13 @@
         </w:rPr>
         <w:t>.</w:t>
       </w:r>
+      <w:commentRangeEnd w:id="7"/>
+      <w:r>
+        <w:rPr>
+          <w:rStyle w:val="CommentReference"/>
+        </w:rPr>
+        <w:commentReference w:id="7"/>
+      </w:r>
     </w:p>
     <w:p>
       <w:pPr>
@@ -2080,7 +2421,24 @@
         <w:pStyle w:val="Heading2"/>
       </w:pPr>
       <w:r>
-        <w:t>Muscle Raptor Knockdown Flies Fail to Eclose from Pupae</w:t>
+        <w:t xml:space="preserve">Muscle </w:t>
+      </w:r>
+      <w:r>
+        <w:rPr>
+          <w:i/>
+        </w:rPr>
+        <w:t>Raptor</w:t>
+      </w:r>
+      <w:r>
+        <w:t xml:space="preserve"> Knockdown Flies Fail to </w:t>
+      </w:r>
+      <w:proofErr w:type="spellStart"/>
+      <w:r>
+        <w:t>Eclose</w:t>
+      </w:r>
+      <w:proofErr w:type="spellEnd"/>
+      <w:r>
+        <w:t xml:space="preserve"> from Pupae</w:t>
       </w:r>
     </w:p>
     <w:p>
@@ -2106,7 +2464,21 @@
         <w:rPr>
           <w:rFonts w:ascii="Cambria" w:hAnsi="Cambria"/>
         </w:rPr>
-        <w:t xml:space="preserve"> determine at which point prior to eclosure the </w:t>
+        <w:t xml:space="preserve"> determine at which point prior to </w:t>
+      </w:r>
+      <w:proofErr w:type="spellStart"/>
+      <w:r>
+        <w:rPr>
+          <w:rFonts w:ascii="Cambria" w:hAnsi="Cambria"/>
+        </w:rPr>
+        <w:t>eclosure</w:t>
+      </w:r>
+      <w:proofErr w:type="spellEnd"/>
+      <w:r>
+        <w:rPr>
+          <w:rFonts w:ascii="Cambria" w:hAnsi="Cambria"/>
+        </w:rPr>
+        <w:t xml:space="preserve"> the </w:t>
       </w:r>
       <w:r>
         <w:rPr>
@@ -2131,7 +2503,21 @@
         <w:rPr>
           <w:rFonts w:ascii="Cambria" w:hAnsi="Cambria"/>
         </w:rPr>
-        <w:t xml:space="preserve">e examined the pupal cases on the sides of the vials from the </w:t>
+        <w:t xml:space="preserve">e examined the </w:t>
+      </w:r>
+      <w:proofErr w:type="spellStart"/>
+      <w:r>
+        <w:rPr>
+          <w:rFonts w:ascii="Cambria" w:hAnsi="Cambria"/>
+        </w:rPr>
+        <w:t>pupal</w:t>
+      </w:r>
+      <w:proofErr w:type="spellEnd"/>
+      <w:r>
+        <w:rPr>
+          <w:rFonts w:ascii="Cambria" w:hAnsi="Cambria"/>
+        </w:rPr>
+        <w:t xml:space="preserve"> cases on the sides of the vials from the </w:t>
       </w:r>
       <w:r>
         <w:rPr>
@@ -2165,15 +2551,23 @@
         <w:rPr>
           <w:rFonts w:ascii="Cambria" w:hAnsi="Cambria"/>
         </w:rPr>
-        <w:t xml:space="preserve"> shRNA</w:t>
-      </w:r>
-      <w:r>
-        <w:rPr>
-          <w:rFonts w:ascii="Cambria" w:hAnsi="Cambria"/>
-          <w:i/>
-        </w:rPr>
         <w:t xml:space="preserve"> </w:t>
       </w:r>
+      <w:proofErr w:type="spellStart"/>
+      <w:r>
+        <w:rPr>
+          <w:rFonts w:ascii="Cambria" w:hAnsi="Cambria"/>
+        </w:rPr>
+        <w:t>shRNA</w:t>
+      </w:r>
+      <w:proofErr w:type="spellEnd"/>
+      <w:r>
+        <w:rPr>
+          <w:rFonts w:ascii="Cambria" w:hAnsi="Cambria"/>
+          <w:i/>
+        </w:rPr>
+        <w:t xml:space="preserve"> </w:t>
+      </w:r>
       <w:r>
         <w:rPr>
           <w:rFonts w:ascii="Cambria" w:hAnsi="Cambria"/>
@@ -2208,12 +2602,14 @@
         </w:rPr>
         <w:t xml:space="preserve">Raptor </w:t>
       </w:r>
+      <w:proofErr w:type="spellStart"/>
       <w:r>
         <w:rPr>
           <w:rFonts w:ascii="Cambria" w:hAnsi="Cambria"/>
         </w:rPr>
         <w:t>shRNA</w:t>
       </w:r>
+      <w:proofErr w:type="spellEnd"/>
       <w:r>
         <w:rPr>
           <w:rFonts w:ascii="Cambria" w:hAnsi="Cambria"/>
@@ -2225,7 +2621,21 @@
         <w:rPr>
           <w:rFonts w:ascii="Cambria" w:hAnsi="Cambria"/>
         </w:rPr>
-        <w:t>crosses. Twenty days after the crosses were prepared the empty pupal cases were counted and the cases containing dead flies were counted.</w:t>
+        <w:t xml:space="preserve">crosses. Twenty days after the crosses were prepared the empty </w:t>
+      </w:r>
+      <w:proofErr w:type="spellStart"/>
+      <w:r>
+        <w:rPr>
+          <w:rFonts w:ascii="Cambria" w:hAnsi="Cambria"/>
+        </w:rPr>
+        <w:t>pupal</w:t>
+      </w:r>
+      <w:proofErr w:type="spellEnd"/>
+      <w:r>
+        <w:rPr>
+          <w:rFonts w:ascii="Cambria" w:hAnsi="Cambria"/>
+        </w:rPr>
+        <w:t xml:space="preserve"> cases were counted and the cases containing dead flies were counted.</w:t>
       </w:r>
       <w:r>
         <w:rPr>
@@ -2261,7 +2671,21 @@
         <w:rPr>
           <w:rFonts w:ascii="Cambria" w:hAnsi="Cambria"/>
         </w:rPr>
-        <w:t>number of pupal cases from e</w:t>
+        <w:t xml:space="preserve">number of </w:t>
+      </w:r>
+      <w:proofErr w:type="spellStart"/>
+      <w:r>
+        <w:rPr>
+          <w:rFonts w:ascii="Cambria" w:hAnsi="Cambria"/>
+        </w:rPr>
+        <w:t>pupal</w:t>
+      </w:r>
+      <w:proofErr w:type="spellEnd"/>
+      <w:r>
+        <w:rPr>
+          <w:rFonts w:ascii="Cambria" w:hAnsi="Cambria"/>
+        </w:rPr>
+        <w:t xml:space="preserve"> cases from e</w:t>
       </w:r>
       <w:r>
         <w:rPr>
@@ -2323,33 +2747,75 @@
         <w:rPr>
           <w:rFonts w:ascii="Cambria" w:hAnsi="Cambria"/>
         </w:rPr>
-        <w:t xml:space="preserve"> shRNA crosses.  These data support the hypothesis</w:t>
-      </w:r>
-      <w:r>
-        <w:rPr>
-          <w:rFonts w:ascii="Cambria" w:hAnsi="Cambria"/>
-        </w:rPr>
-        <w:t xml:space="preserve"> that lethality occurs after pupal development.</w:t>
-      </w:r>
-    </w:p>
-    <w:p>
-      <w:pPr>
-        <w:rPr>
-          <w:rFonts w:ascii="Cambria" w:hAnsi="Cambria"/>
-        </w:rPr>
-      </w:pPr>
-    </w:p>
-    <w:p>
-      <w:pPr>
-        <w:rPr>
-          <w:rFonts w:ascii="Cambria" w:hAnsi="Cambria"/>
-        </w:rPr>
-      </w:pPr>
-      <w:r>
-        <w:rPr>
-          <w:rFonts w:ascii="Cambria" w:hAnsi="Cambria"/>
-        </w:rPr>
-        <w:t>We next visually examined the pupal cases for the presence of alive or dead flies (Figure 3E).  After blind scoring, we noted that for</w:t>
+        <w:t xml:space="preserve"> </w:t>
+      </w:r>
+      <w:proofErr w:type="spellStart"/>
+      <w:r>
+        <w:rPr>
+          <w:rFonts w:ascii="Cambria" w:hAnsi="Cambria"/>
+        </w:rPr>
+        <w:t>shRNA</w:t>
+      </w:r>
+      <w:proofErr w:type="spellEnd"/>
+      <w:r>
+        <w:rPr>
+          <w:rFonts w:ascii="Cambria" w:hAnsi="Cambria"/>
+        </w:rPr>
+        <w:t xml:space="preserve"> crosses.  These data support the hypothesis</w:t>
+      </w:r>
+      <w:r>
+        <w:rPr>
+          <w:rFonts w:ascii="Cambria" w:hAnsi="Cambria"/>
+        </w:rPr>
+        <w:t xml:space="preserve"> that lethality occurs after </w:t>
+      </w:r>
+      <w:proofErr w:type="spellStart"/>
+      <w:r>
+        <w:rPr>
+          <w:rFonts w:ascii="Cambria" w:hAnsi="Cambria"/>
+        </w:rPr>
+        <w:t>pupal</w:t>
+      </w:r>
+      <w:proofErr w:type="spellEnd"/>
+      <w:r>
+        <w:rPr>
+          <w:rFonts w:ascii="Cambria" w:hAnsi="Cambria"/>
+        </w:rPr>
+        <w:t xml:space="preserve"> development.</w:t>
+      </w:r>
+    </w:p>
+    <w:p>
+      <w:pPr>
+        <w:rPr>
+          <w:rFonts w:ascii="Cambria" w:hAnsi="Cambria"/>
+        </w:rPr>
+      </w:pPr>
+    </w:p>
+    <w:p>
+      <w:pPr>
+        <w:rPr>
+          <w:rFonts w:ascii="Cambria" w:hAnsi="Cambria"/>
+        </w:rPr>
+      </w:pPr>
+      <w:r>
+        <w:rPr>
+          <w:rFonts w:ascii="Cambria" w:hAnsi="Cambria"/>
+        </w:rPr>
+        <w:t xml:space="preserve">We next visually examined the </w:t>
+      </w:r>
+      <w:proofErr w:type="spellStart"/>
+      <w:r>
+        <w:rPr>
+          <w:rFonts w:ascii="Cambria" w:hAnsi="Cambria"/>
+        </w:rPr>
+        <w:t>pupal</w:t>
+      </w:r>
+      <w:proofErr w:type="spellEnd"/>
+      <w:r>
+        <w:rPr>
+          <w:rFonts w:ascii="Cambria" w:hAnsi="Cambria"/>
+        </w:rPr>
+        <w:t xml:space="preserve"> cases for the presence of alive or dead flies (Figure 3E).  After blind scoring, we noted that for</w:t>
       </w:r>
       <w:r>
         <w:rPr>
@@ -2400,13 +2866,39 @@
         <w:rPr>
           <w:rFonts w:ascii="Cambria" w:hAnsi="Cambria"/>
         </w:rPr>
-        <w:t xml:space="preserve"> 100% of the pupal cases contained dead flies</w:t>
-      </w:r>
-      <w:r>
-        <w:rPr>
-          <w:rFonts w:ascii="Cambria" w:hAnsi="Cambria"/>
-        </w:rPr>
-        <w:t xml:space="preserve"> (Figure 3C</w:t>
+        <w:t xml:space="preserve"> 100% of the </w:t>
+      </w:r>
+      <w:proofErr w:type="spellStart"/>
+      <w:r>
+        <w:rPr>
+          <w:rFonts w:ascii="Cambria" w:hAnsi="Cambria"/>
+        </w:rPr>
+        <w:t>pupal</w:t>
+      </w:r>
+      <w:proofErr w:type="spellEnd"/>
+      <w:r>
+        <w:rPr>
+          <w:rFonts w:ascii="Cambria" w:hAnsi="Cambria"/>
+        </w:rPr>
+        <w:t xml:space="preserve"> cases contained dead flies</w:t>
+      </w:r>
+      <w:r>
+        <w:rPr>
+          <w:rFonts w:ascii="Cambria" w:hAnsi="Cambria"/>
+        </w:rPr>
+        <w:t xml:space="preserve"> (</w:t>
+      </w:r>
+      <w:r>
+        <w:rPr>
+          <w:rFonts w:ascii="Cambria" w:hAnsi="Cambria"/>
+        </w:rPr>
+        <w:t xml:space="preserve">15 fold more dead pupae than controls; </w:t>
+      </w:r>
+      <w:r>
+        <w:rPr>
+          <w:rFonts w:ascii="Cambria" w:hAnsi="Cambria"/>
+        </w:rPr>
+        <w:t>Figure 3C</w:t>
       </w:r>
       <w:r>
         <w:rPr>
@@ -2418,7 +2910,35 @@
         <w:rPr>
           <w:rFonts w:ascii="Cambria" w:hAnsi="Cambria"/>
         </w:rPr>
-        <w:t xml:space="preserve">. There was also a significant number of dead flies in pupal cases from the </w:t>
+        <w:t xml:space="preserve">. There </w:t>
+      </w:r>
+      <w:proofErr w:type="gramStart"/>
+      <w:r>
+        <w:rPr>
+          <w:rFonts w:ascii="Cambria" w:hAnsi="Cambria"/>
+        </w:rPr>
+        <w:t>was</w:t>
+      </w:r>
+      <w:proofErr w:type="gramEnd"/>
+      <w:r>
+        <w:rPr>
+          <w:rFonts w:ascii="Cambria" w:hAnsi="Cambria"/>
+        </w:rPr>
+        <w:t xml:space="preserve"> also a significant number of dead flies in </w:t>
+      </w:r>
+      <w:proofErr w:type="spellStart"/>
+      <w:r>
+        <w:rPr>
+          <w:rFonts w:ascii="Cambria" w:hAnsi="Cambria"/>
+        </w:rPr>
+        <w:t>pupal</w:t>
+      </w:r>
+      <w:proofErr w:type="spellEnd"/>
+      <w:r>
+        <w:rPr>
+          <w:rFonts w:ascii="Cambria" w:hAnsi="Cambria"/>
+        </w:rPr>
+        <w:t xml:space="preserve"> cases from the </w:t>
       </w:r>
       <w:r>
         <w:rPr>
@@ -2469,7 +2989,71 @@
         <w:rPr>
           <w:rFonts w:ascii="Cambria" w:hAnsi="Cambria"/>
         </w:rPr>
-        <w:t xml:space="preserve">. The relative number of dead flies in the different </w:t>
+        <w:t xml:space="preserve">. </w:t>
+      </w:r>
+      <w:r>
+        <w:rPr>
+          <w:rFonts w:ascii="Cambria" w:hAnsi="Cambria"/>
+        </w:rPr>
+        <w:t xml:space="preserve">For </w:t>
+      </w:r>
+      <w:r>
+        <w:rPr>
+          <w:rFonts w:ascii="Cambria" w:hAnsi="Cambria"/>
+          <w:i/>
+        </w:rPr>
+        <w:t>C179-</w:t>
+      </w:r>
+      <w:r>
+        <w:rPr>
+          <w:rFonts w:ascii="Cambria" w:hAnsi="Cambria"/>
+        </w:rPr>
+        <w:t>GAL4</w:t>
+      </w:r>
+      <w:r>
+        <w:rPr>
+          <w:rFonts w:ascii="Cambria" w:hAnsi="Cambria"/>
+        </w:rPr>
+        <w:t xml:space="preserve"> driven </w:t>
+      </w:r>
+      <w:r>
+        <w:rPr>
+          <w:rFonts w:ascii="Cambria" w:hAnsi="Cambria"/>
+          <w:i/>
+        </w:rPr>
+        <w:t xml:space="preserve">Raptor </w:t>
+      </w:r>
+      <w:r>
+        <w:rPr>
+          <w:rFonts w:ascii="Cambria" w:hAnsi="Cambria"/>
+        </w:rPr>
+        <w:t xml:space="preserve">knockdown flies there was 3 to 11 times more dead pupae depending on the </w:t>
+      </w:r>
+      <w:proofErr w:type="spellStart"/>
+      <w:r>
+        <w:rPr>
+          <w:rFonts w:ascii="Cambria" w:hAnsi="Cambria"/>
+        </w:rPr>
+        <w:t>shRNA</w:t>
+      </w:r>
+      <w:proofErr w:type="spellEnd"/>
+      <w:r>
+        <w:rPr>
+          <w:rFonts w:ascii="Cambria" w:hAnsi="Cambria"/>
+        </w:rPr>
+        <w:t xml:space="preserve"> strain.  </w:t>
+      </w:r>
+      <w:r>
+        <w:rPr>
+          <w:rFonts w:ascii="Cambria" w:hAnsi="Cambria"/>
+        </w:rPr>
+        <w:t>The</w:t>
+      </w:r>
+      <w:r>
+        <w:rPr>
+          <w:rFonts w:ascii="Cambria" w:hAnsi="Cambria"/>
+        </w:rPr>
+        <w:t xml:space="preserve"> relative number of dead flies in the different </w:t>
       </w:r>
       <w:r>
         <w:rPr>
@@ -2502,7 +3086,21 @@
         <w:rPr>
           <w:rFonts w:ascii="Cambria" w:hAnsi="Cambria"/>
         </w:rPr>
-        <w:t xml:space="preserve"> (Figure 2C-D)</w:t>
+        <w:t xml:space="preserve"> (Figure </w:t>
+      </w:r>
+      <w:r>
+        <w:rPr>
+          <w:rFonts w:ascii="Cambria" w:hAnsi="Cambria"/>
+        </w:rPr>
+        <w:t>3A-B</w:t>
+      </w:r>
+      <w:bookmarkStart w:id="8" w:name="_GoBack"/>
+      <w:bookmarkEnd w:id="8"/>
+      <w:r>
+        <w:rPr>
+          <w:rFonts w:ascii="Cambria" w:hAnsi="Cambria"/>
+        </w:rPr>
+        <w:t>)</w:t>
       </w:r>
       <w:r>
         <w:rPr>
@@ -2527,7 +3125,37 @@
         <w:rPr>
           <w:rFonts w:ascii="Cambria" w:hAnsi="Cambria"/>
         </w:rPr>
-        <w:t>after pupal development, but prior to eclosure</w:t>
+        <w:t xml:space="preserve">after </w:t>
+      </w:r>
+      <w:proofErr w:type="spellStart"/>
+      <w:r>
+        <w:rPr>
+          <w:rFonts w:ascii="Cambria" w:hAnsi="Cambria"/>
+        </w:rPr>
+        <w:t>pupal</w:t>
+      </w:r>
+      <w:proofErr w:type="spellEnd"/>
+      <w:r>
+        <w:rPr>
+          <w:rFonts w:ascii="Cambria" w:hAnsi="Cambria"/>
+        </w:rPr>
+        <w:t xml:space="preserve"> development, but prior to </w:t>
+      </w:r>
+      <w:commentRangeStart w:id="9"/>
+      <w:proofErr w:type="spellStart"/>
+      <w:r>
+        <w:rPr>
+          <w:rFonts w:ascii="Cambria" w:hAnsi="Cambria"/>
+        </w:rPr>
+        <w:t>eclosure</w:t>
+      </w:r>
+      <w:commentRangeEnd w:id="9"/>
+      <w:proofErr w:type="spellEnd"/>
+      <w:r>
+        <w:rPr>
+          <w:rStyle w:val="CommentReference"/>
+        </w:rPr>
+        <w:commentReference w:id="9"/>
       </w:r>
       <w:r>
         <w:rPr>
@@ -2747,11 +3375,19 @@
         </w:rPr>
         <w:t xml:space="preserve">and autophagy were </w:t>
       </w:r>
-      <w:r>
-        <w:rPr>
-          <w:rFonts w:ascii="Cambria" w:hAnsi="Cambria"/>
-        </w:rPr>
-        <w:t xml:space="preserve">simulataneously </w:t>
+      <w:proofErr w:type="spellStart"/>
+      <w:r>
+        <w:rPr>
+          <w:rFonts w:ascii="Cambria" w:hAnsi="Cambria"/>
+        </w:rPr>
+        <w:t>simulataneously</w:t>
+      </w:r>
+      <w:proofErr w:type="spellEnd"/>
+      <w:r>
+        <w:rPr>
+          <w:rFonts w:ascii="Cambria" w:hAnsi="Cambria"/>
+        </w:rPr>
+        <w:t xml:space="preserve"> </w:t>
       </w:r>
       <w:r>
         <w:rPr>
@@ -2833,7 +3469,16 @@
         <w:t>Effects of Muscle-</w:t>
       </w:r>
       <w:r>
-        <w:t>Specific Raptor Knockdown on Longevity</w:t>
+        <w:t xml:space="preserve">Specific </w:t>
+      </w:r>
+      <w:r>
+        <w:rPr>
+          <w:i/>
+        </w:rPr>
+        <w:t>Raptor</w:t>
+      </w:r>
+      <w:r>
+        <w:t xml:space="preserve"> Knockdown on Longevity</w:t>
       </w:r>
     </w:p>
     <w:p/>
@@ -2950,7 +3595,21 @@
         <w:rPr>
           <w:rFonts w:ascii="Cambria" w:hAnsi="Cambria"/>
         </w:rPr>
-        <w:t>driver, even after the decrease in viability, a large proportion of the flies died shortly after eclosure, but interestingly, among the flies that survived, they generally had quite normal lifespan</w:t>
+        <w:t xml:space="preserve">driver, even after the decrease in viability, a large proportion of the flies died shortly after </w:t>
+      </w:r>
+      <w:proofErr w:type="spellStart"/>
+      <w:r>
+        <w:rPr>
+          <w:rFonts w:ascii="Cambria" w:hAnsi="Cambria"/>
+        </w:rPr>
+        <w:t>eclosure</w:t>
+      </w:r>
+      <w:proofErr w:type="spellEnd"/>
+      <w:r>
+        <w:rPr>
+          <w:rFonts w:ascii="Cambria" w:hAnsi="Cambria"/>
+        </w:rPr>
+        <w:t>, but interestingly, among the flies that survived, they generally had quite normal lifespan</w:t>
       </w:r>
       <w:r>
         <w:rPr>
@@ -2986,7 +3645,14 @@
         <w:rPr>
           <w:rFonts w:ascii="Cambria" w:hAnsi="Cambria"/>
         </w:rPr>
-        <w:t xml:space="preserve"> suggests that there is a critical period of about 20 days after ecl</w:t>
+        <w:t xml:space="preserve"> suggests that there is a critical period of about 20 days after </w:t>
+      </w:r>
+      <w:proofErr w:type="spellStart"/>
+      <w:r>
+        <w:rPr>
+          <w:rFonts w:ascii="Cambria" w:hAnsi="Cambria"/>
+        </w:rPr>
+        <w:t>ecl</w:t>
       </w:r>
       <w:r>
         <w:rPr>
@@ -2998,7 +3664,14 @@
         <w:rPr>
           <w:rFonts w:ascii="Cambria" w:hAnsi="Cambria"/>
         </w:rPr>
-        <w:t xml:space="preserve">sure during which the </w:t>
+        <w:t>sure</w:t>
+      </w:r>
+      <w:proofErr w:type="spellEnd"/>
+      <w:r>
+        <w:rPr>
+          <w:rFonts w:ascii="Cambria" w:hAnsi="Cambria"/>
+        </w:rPr>
+        <w:t xml:space="preserve"> during which the </w:t>
       </w:r>
       <w:r>
         <w:rPr>
@@ -3047,21 +3720,35 @@
         <w:rPr>
           <w:rFonts w:ascii="Cambria" w:hAnsi="Cambria"/>
         </w:rPr>
-        <w:t xml:space="preserve">male flies for each of these crosses, consistent with male flies being </w:t>
-      </w:r>
-      <w:commentRangeStart w:id="6"/>
+        <w:t xml:space="preserve">male flies for each of these </w:t>
+      </w:r>
+      <w:proofErr w:type="gramStart"/>
+      <w:r>
+        <w:rPr>
+          <w:rFonts w:ascii="Cambria" w:hAnsi="Cambria"/>
+        </w:rPr>
+        <w:t>crosses,</w:t>
+      </w:r>
+      <w:proofErr w:type="gramEnd"/>
+      <w:r>
+        <w:rPr>
+          <w:rFonts w:ascii="Cambria" w:hAnsi="Cambria"/>
+        </w:rPr>
+        <w:t xml:space="preserve"> consistent with male flies being </w:t>
+      </w:r>
+      <w:commentRangeStart w:id="10"/>
       <w:r>
         <w:rPr>
           <w:rFonts w:ascii="Cambria" w:hAnsi="Cambria"/>
         </w:rPr>
         <w:t>smaller and weaker than female flies</w:t>
       </w:r>
-      <w:commentRangeEnd w:id="6"/>
+      <w:commentRangeEnd w:id="10"/>
       <w:r>
         <w:rPr>
           <w:rStyle w:val="CommentReference"/>
         </w:rPr>
-        <w:commentReference w:id="6"/>
+        <w:commentReference w:id="10"/>
       </w:r>
       <w:r>
         <w:rPr>
@@ -3084,7 +3771,16 @@
         <w:pStyle w:val="Heading2"/>
       </w:pPr>
       <w:r>
-        <w:t>Effects of Muscle Specific Raptor Knockdown on Muscle Function</w:t>
+        <w:t xml:space="preserve">Effects of Muscle Specific </w:t>
+      </w:r>
+      <w:r>
+        <w:rPr>
+          <w:i/>
+        </w:rPr>
+        <w:t>Raptor</w:t>
+      </w:r>
+      <w:r>
+        <w:t xml:space="preserve"> Knockdown on Muscle Function</w:t>
       </w:r>
     </w:p>
     <w:p/>
@@ -3210,14 +3906,30 @@
         <w:rPr>
           <w:rFonts w:ascii="Cambria" w:hAnsi="Cambria"/>
         </w:rPr>
-        <w:t>suppression leads to reduced muscle function in the flies that eclose</w:t>
-      </w:r>
-      <w:r>
-        <w:rPr>
-          <w:rFonts w:ascii="Cambria" w:hAnsi="Cambria"/>
-        </w:rPr>
-        <w:t xml:space="preserve"> even very early, consistent a developmental problem in myogenesis</w:t>
-      </w:r>
+        <w:t xml:space="preserve">suppression leads to reduced muscle function in the flies that </w:t>
+      </w:r>
+      <w:proofErr w:type="spellStart"/>
+      <w:r>
+        <w:rPr>
+          <w:rFonts w:ascii="Cambria" w:hAnsi="Cambria"/>
+        </w:rPr>
+        <w:t>eclose</w:t>
+      </w:r>
+      <w:proofErr w:type="spellEnd"/>
+      <w:r>
+        <w:rPr>
+          <w:rFonts w:ascii="Cambria" w:hAnsi="Cambria"/>
+        </w:rPr>
+        <w:t xml:space="preserve"> even very early, consistent a developmental problem in </w:t>
+      </w:r>
+      <w:proofErr w:type="spellStart"/>
+      <w:r>
+        <w:rPr>
+          <w:rFonts w:ascii="Cambria" w:hAnsi="Cambria"/>
+        </w:rPr>
+        <w:t>myogenesis</w:t>
+      </w:r>
+      <w:proofErr w:type="spellEnd"/>
       <w:r>
         <w:rPr>
           <w:rFonts w:ascii="Cambria" w:hAnsi="Cambria"/>
@@ -3228,7 +3940,35 @@
         <w:rPr>
           <w:rFonts w:ascii="Cambria" w:hAnsi="Cambria"/>
         </w:rPr>
-        <w:t>these problems persist throughout the lifespan of the fly, even in those that reach adulthood.  Also interesting, is that there was a correspondence between the efficienty of the shRNA strain to cause lethality and its effects on muscle function, indicating a potential gene-dosage effect on both of these phenotypes.</w:t>
+        <w:t xml:space="preserve">these problems persist throughout the lifespan of the fly, even in those that reach adulthood.  Also interesting, is that there was a correspondence between the </w:t>
+      </w:r>
+      <w:proofErr w:type="spellStart"/>
+      <w:r>
+        <w:rPr>
+          <w:rFonts w:ascii="Cambria" w:hAnsi="Cambria"/>
+        </w:rPr>
+        <w:t>efficienty</w:t>
+      </w:r>
+      <w:proofErr w:type="spellEnd"/>
+      <w:r>
+        <w:rPr>
+          <w:rFonts w:ascii="Cambria" w:hAnsi="Cambria"/>
+        </w:rPr>
+        <w:t xml:space="preserve"> of the </w:t>
+      </w:r>
+      <w:proofErr w:type="spellStart"/>
+      <w:r>
+        <w:rPr>
+          <w:rFonts w:ascii="Cambria" w:hAnsi="Cambria"/>
+        </w:rPr>
+        <w:t>shRNA</w:t>
+      </w:r>
+      <w:proofErr w:type="spellEnd"/>
+      <w:r>
+        <w:rPr>
+          <w:rFonts w:ascii="Cambria" w:hAnsi="Cambria"/>
+        </w:rPr>
+        <w:t xml:space="preserve"> strain to cause lethality and its effects on muscle function, indicating a potential gene-dosage effect on both of these phenotypes.</w:t>
       </w:r>
     </w:p>
     <w:p>
@@ -3249,7 +3989,15 @@
     <w:p/>
     <w:p>
       <w:r>
-        <w:t xml:space="preserve">In this work, we have described a role for TORC1 in the regulation of myogenesis </w:t>
+        <w:t xml:space="preserve">In this work, we have described a role for TORC1 in the regulation of </w:t>
+      </w:r>
+      <w:proofErr w:type="spellStart"/>
+      <w:r>
+        <w:t>myogenesis</w:t>
+      </w:r>
+      <w:proofErr w:type="spellEnd"/>
+      <w:r>
+        <w:t xml:space="preserve"> </w:t>
       </w:r>
       <w:r>
         <w:rPr>
@@ -3258,7 +4006,15 @@
         <w:t>in vitro</w:t>
       </w:r>
       <w:r>
-        <w:t xml:space="preserve"> and shown in fruit flies, that inhibition of the dTORC1 complex results in lethality and weakened muscle function.  Together these data support a </w:t>
+        <w:t xml:space="preserve"> and shown in fruit flies, that inhibition of the dTORC1 complex results in lethality and weakened muscle function.  Together these data support </w:t>
+      </w:r>
+      <w:proofErr w:type="gramStart"/>
+      <w:r>
+        <w:t>a</w:t>
+      </w:r>
+      <w:proofErr w:type="gramEnd"/>
+      <w:r>
+        <w:t xml:space="preserve"> </w:t>
       </w:r>
       <w:r>
         <w:rPr>
@@ -3287,16 +4043,16 @@
       <w:r>
         <w:t xml:space="preserve">The authors would like to thank the members of the Bridges and Reiter lab for insightful discussions.  This work was supported by </w:t>
       </w:r>
-      <w:commentRangeStart w:id="7"/>
+      <w:commentRangeStart w:id="11"/>
       <w:r>
         <w:t xml:space="preserve">XXXX </w:t>
       </w:r>
-      <w:commentRangeEnd w:id="7"/>
+      <w:commentRangeEnd w:id="11"/>
       <w:r>
         <w:rPr>
           <w:rStyle w:val="CommentReference"/>
         </w:rPr>
-        <w:commentReference w:id="7"/>
+        <w:commentReference w:id="11"/>
       </w:r>
       <w:r>
         <w:t>(LTR)</w:t>
@@ -4481,7 +5237,39 @@
           <w:rFonts w:cs="Times"/>
           <w:b/>
         </w:rPr>
-        <w:t>. Muscle-specific Raptor knockdown flies die post-pupal formation but pre-eclosure.</w:t>
+        <w:t>. Muscle-specific Raptor knockdown flies die post-</w:t>
+      </w:r>
+      <w:proofErr w:type="spellStart"/>
+      <w:r>
+        <w:rPr>
+          <w:rFonts w:cs="Times"/>
+          <w:b/>
+        </w:rPr>
+        <w:t>pupal</w:t>
+      </w:r>
+      <w:proofErr w:type="spellEnd"/>
+      <w:r>
+        <w:rPr>
+          <w:rFonts w:cs="Times"/>
+          <w:b/>
+        </w:rPr>
+        <w:t xml:space="preserve"> formation but pre-</w:t>
+      </w:r>
+      <w:proofErr w:type="spellStart"/>
+      <w:r>
+        <w:rPr>
+          <w:rFonts w:cs="Times"/>
+          <w:b/>
+        </w:rPr>
+        <w:t>eclosure</w:t>
+      </w:r>
+      <w:proofErr w:type="spellEnd"/>
+      <w:r>
+        <w:rPr>
+          <w:rFonts w:cs="Times"/>
+          <w:b/>
+        </w:rPr>
+        <w:t>.</w:t>
       </w:r>
       <w:r>
         <w:rPr>
@@ -4531,13 +5319,41 @@
         <w:rPr>
           <w:rFonts w:cs="Times"/>
         </w:rPr>
-        <w:t xml:space="preserve"> shRNA transgenic fli</w:t>
-      </w:r>
-      <w:r>
-        <w:rPr>
-          <w:rFonts w:cs="Times"/>
-        </w:rPr>
-        <w:t>es or a control TRiP line.  Panels A, C</w:t>
+        <w:t xml:space="preserve"> </w:t>
+      </w:r>
+      <w:proofErr w:type="spellStart"/>
+      <w:r>
+        <w:rPr>
+          <w:rFonts w:cs="Times"/>
+        </w:rPr>
+        <w:t>shRNA</w:t>
+      </w:r>
+      <w:proofErr w:type="spellEnd"/>
+      <w:r>
+        <w:rPr>
+          <w:rFonts w:cs="Times"/>
+        </w:rPr>
+        <w:t xml:space="preserve"> transgenic fli</w:t>
+      </w:r>
+      <w:r>
+        <w:rPr>
+          <w:rFonts w:cs="Times"/>
+        </w:rPr>
+        <w:t xml:space="preserve">es or a control </w:t>
+      </w:r>
+      <w:proofErr w:type="spellStart"/>
+      <w:r>
+        <w:rPr>
+          <w:rFonts w:cs="Times"/>
+        </w:rPr>
+        <w:t>TRiP</w:t>
+      </w:r>
+      <w:proofErr w:type="spellEnd"/>
+      <w:r>
+        <w:rPr>
+          <w:rFonts w:cs="Times"/>
+        </w:rPr>
+        <w:t xml:space="preserve"> line.  Panels A, C</w:t>
       </w:r>
       <w:r>
         <w:rPr>
@@ -4600,7 +5416,21 @@
         <w:rPr>
           <w:rFonts w:cs="Times"/>
         </w:rPr>
-        <w:t>show the total number of flies eclosed; C and D) indicate the t</w:t>
+        <w:t xml:space="preserve">show the total number of flies </w:t>
+      </w:r>
+      <w:proofErr w:type="spellStart"/>
+      <w:r>
+        <w:rPr>
+          <w:rFonts w:cs="Times"/>
+        </w:rPr>
+        <w:t>eclosed</w:t>
+      </w:r>
+      <w:proofErr w:type="spellEnd"/>
+      <w:r>
+        <w:rPr>
+          <w:rFonts w:cs="Times"/>
+        </w:rPr>
+        <w:t>; C and D) indicate the t</w:t>
       </w:r>
       <w:r>
         <w:rPr>
@@ -4612,7 +5442,21 @@
         <w:rPr>
           <w:rFonts w:cs="Times"/>
         </w:rPr>
-        <w:t>l number of pupae after 20 days, and  F and G)  show the p</w:t>
+        <w:t xml:space="preserve">l number of pupae after 20 days, </w:t>
+      </w:r>
+      <w:proofErr w:type="gramStart"/>
+      <w:r>
+        <w:rPr>
+          <w:rFonts w:cs="Times"/>
+        </w:rPr>
+        <w:t>and  F</w:t>
+      </w:r>
+      <w:proofErr w:type="gramEnd"/>
+      <w:r>
+        <w:rPr>
+          <w:rFonts w:cs="Times"/>
+        </w:rPr>
+        <w:t xml:space="preserve"> and G)  show the p</w:t>
       </w:r>
       <w:r>
         <w:rPr>
@@ -4624,10 +5468,22 @@
         <w:rPr>
           <w:rFonts w:cs="Times"/>
         </w:rPr>
-        <w:t xml:space="preserve">Panel E shows a representative example of dead flies, still within their pupal cases.  </w:t>
-      </w:r>
-      <w:bookmarkStart w:id="8" w:name="_GoBack"/>
-      <w:bookmarkEnd w:id="8"/>
+        <w:t xml:space="preserve">Panel E shows a representative example of dead flies, still within their </w:t>
+      </w:r>
+      <w:proofErr w:type="spellStart"/>
+      <w:r>
+        <w:rPr>
+          <w:rFonts w:cs="Times"/>
+        </w:rPr>
+        <w:t>pupal</w:t>
+      </w:r>
+      <w:proofErr w:type="spellEnd"/>
+      <w:r>
+        <w:rPr>
+          <w:rFonts w:cs="Times"/>
+        </w:rPr>
+        <w:t xml:space="preserve"> cases.  </w:t>
+      </w:r>
       <w:r>
         <w:rPr>
           <w:rFonts w:cs="Times"/>
@@ -4724,7 +5580,91 @@
         <w:rPr>
           <w:rFonts w:cs="Times"/>
         </w:rPr>
-        <w:t>Figure 5. The figure on the right shows dead flies stuck in their pupal cases, and the figure on the left shows empty pupal cases post-eclosure. The pictures were taken 20 days after the crosses were made. The control is using 36304 shRNA, which is a control line for TRiP RNAi lines. We found that the lethality effect of Raptor knoc</w:t>
+        <w:t xml:space="preserve">Figure 5. The figure on the right shows dead flies stuck in their </w:t>
+      </w:r>
+      <w:proofErr w:type="spellStart"/>
+      <w:r>
+        <w:rPr>
+          <w:rFonts w:cs="Times"/>
+        </w:rPr>
+        <w:t>pupal</w:t>
+      </w:r>
+      <w:proofErr w:type="spellEnd"/>
+      <w:r>
+        <w:rPr>
+          <w:rFonts w:cs="Times"/>
+        </w:rPr>
+        <w:t xml:space="preserve"> cases, and the figure on the left shows empty </w:t>
+      </w:r>
+      <w:proofErr w:type="spellStart"/>
+      <w:r>
+        <w:rPr>
+          <w:rFonts w:cs="Times"/>
+        </w:rPr>
+        <w:t>pupal</w:t>
+      </w:r>
+      <w:proofErr w:type="spellEnd"/>
+      <w:r>
+        <w:rPr>
+          <w:rFonts w:cs="Times"/>
+        </w:rPr>
+        <w:t xml:space="preserve"> cases post-</w:t>
+      </w:r>
+      <w:proofErr w:type="spellStart"/>
+      <w:r>
+        <w:rPr>
+          <w:rFonts w:cs="Times"/>
+        </w:rPr>
+        <w:t>eclosure</w:t>
+      </w:r>
+      <w:proofErr w:type="spellEnd"/>
+      <w:r>
+        <w:rPr>
+          <w:rFonts w:cs="Times"/>
+        </w:rPr>
+        <w:t xml:space="preserve">. The pictures were taken 20 days after the crosses were made. The control is using 36304 </w:t>
+      </w:r>
+      <w:proofErr w:type="spellStart"/>
+      <w:r>
+        <w:rPr>
+          <w:rFonts w:cs="Times"/>
+        </w:rPr>
+        <w:t>shRNA</w:t>
+      </w:r>
+      <w:proofErr w:type="spellEnd"/>
+      <w:r>
+        <w:rPr>
+          <w:rFonts w:cs="Times"/>
+        </w:rPr>
+        <w:t xml:space="preserve">, which is a control line for </w:t>
+      </w:r>
+      <w:proofErr w:type="spellStart"/>
+      <w:r>
+        <w:rPr>
+          <w:rFonts w:cs="Times"/>
+        </w:rPr>
+        <w:t>TRiP</w:t>
+      </w:r>
+      <w:proofErr w:type="spellEnd"/>
+      <w:r>
+        <w:rPr>
+          <w:rFonts w:cs="Times"/>
+        </w:rPr>
+        <w:t xml:space="preserve"> </w:t>
+      </w:r>
+      <w:proofErr w:type="spellStart"/>
+      <w:r>
+        <w:rPr>
+          <w:rFonts w:cs="Times"/>
+        </w:rPr>
+        <w:t>RNAi</w:t>
+      </w:r>
+      <w:proofErr w:type="spellEnd"/>
+      <w:r>
+        <w:rPr>
+          <w:rFonts w:cs="Times"/>
+        </w:rPr>
+        <w:t xml:space="preserve"> lines. We found that the lethality effect of Raptor knoc</w:t>
       </w:r>
       <w:r>
         <w:rPr>
@@ -4748,27 +5688,55 @@
         <w:rPr>
           <w:rFonts w:cs="Times"/>
         </w:rPr>
-        <w:t>ing in the pupal stage.</w:t>
-      </w:r>
-    </w:p>
-    <w:p>
-      <w:pPr>
-        <w:rPr>
-          <w:rFonts w:cs="Times"/>
-        </w:rPr>
-      </w:pPr>
-    </w:p>
-    <w:p>
-      <w:pPr>
-        <w:rPr>
-          <w:rFonts w:cs="Times"/>
-        </w:rPr>
-      </w:pPr>
-      <w:r>
-        <w:rPr>
-          <w:rFonts w:cs="Times"/>
-        </w:rPr>
-        <w:t>Figure 6. The graphs on the left show the number of total pupal cases produced in the Mef-</w:t>
+        <w:t xml:space="preserve">ing in the </w:t>
+      </w:r>
+      <w:proofErr w:type="spellStart"/>
+      <w:r>
+        <w:rPr>
+          <w:rFonts w:cs="Times"/>
+        </w:rPr>
+        <w:t>pupal</w:t>
+      </w:r>
+      <w:proofErr w:type="spellEnd"/>
+      <w:r>
+        <w:rPr>
+          <w:rFonts w:cs="Times"/>
+        </w:rPr>
+        <w:t xml:space="preserve"> stage.</w:t>
+      </w:r>
+    </w:p>
+    <w:p>
+      <w:pPr>
+        <w:rPr>
+          <w:rFonts w:cs="Times"/>
+        </w:rPr>
+      </w:pPr>
+    </w:p>
+    <w:p>
+      <w:pPr>
+        <w:rPr>
+          <w:rFonts w:cs="Times"/>
+        </w:rPr>
+      </w:pPr>
+      <w:r>
+        <w:rPr>
+          <w:rFonts w:cs="Times"/>
+        </w:rPr>
+        <w:t xml:space="preserve">Figure 6. The graphs on the left show the number of total </w:t>
+      </w:r>
+      <w:proofErr w:type="spellStart"/>
+      <w:r>
+        <w:rPr>
+          <w:rFonts w:cs="Times"/>
+        </w:rPr>
+        <w:t>pupal</w:t>
+      </w:r>
+      <w:proofErr w:type="spellEnd"/>
+      <w:r>
+        <w:rPr>
+          <w:rFonts w:cs="Times"/>
+        </w:rPr>
+        <w:t xml:space="preserve"> cases produced in the Mef-</w:t>
       </w:r>
       <w:r>
         <w:rPr>
@@ -4780,7 +5748,21 @@
         <w:rPr>
           <w:rFonts w:cs="Times"/>
         </w:rPr>
-        <w:t>/shRNA and C179-</w:t>
+        <w:t>/</w:t>
+      </w:r>
+      <w:proofErr w:type="spellStart"/>
+      <w:r>
+        <w:rPr>
+          <w:rFonts w:cs="Times"/>
+        </w:rPr>
+        <w:t>shRNA</w:t>
+      </w:r>
+      <w:proofErr w:type="spellEnd"/>
+      <w:r>
+        <w:rPr>
+          <w:rFonts w:cs="Times"/>
+        </w:rPr>
+        <w:t xml:space="preserve"> and C179-</w:t>
       </w:r>
       <w:r>
         <w:rPr>
@@ -4792,7 +5774,21 @@
         <w:rPr>
           <w:rFonts w:cs="Times"/>
         </w:rPr>
-        <w:t xml:space="preserve">/shRNA crosses. The graphs on the right show the percentage of the cases that contained dead flies. The cases were counted around 20 days after the crosses were made. Homozygous strains of both the </w:t>
+        <w:t>/</w:t>
+      </w:r>
+      <w:proofErr w:type="spellStart"/>
+      <w:r>
+        <w:rPr>
+          <w:rFonts w:cs="Times"/>
+        </w:rPr>
+        <w:t>shRNA</w:t>
+      </w:r>
+      <w:proofErr w:type="spellEnd"/>
+      <w:r>
+        <w:rPr>
+          <w:rFonts w:cs="Times"/>
+        </w:rPr>
+        <w:t xml:space="preserve"> crosses. The graphs on the right show the percentage of the cases that contained dead flies. The cases were counted around 20 days after the crosses were made. Homozygous strains of both the </w:t>
       </w:r>
       <w:r>
         <w:rPr>
@@ -4804,7 +5800,35 @@
         <w:rPr>
           <w:rFonts w:cs="Times"/>
         </w:rPr>
-        <w:t xml:space="preserve"> driver and the shRNA lines were used for the crosses. Nearly 100% of the pupal cases in the Mef-</w:t>
+        <w:t xml:space="preserve"> driver and the </w:t>
+      </w:r>
+      <w:proofErr w:type="spellStart"/>
+      <w:r>
+        <w:rPr>
+          <w:rFonts w:cs="Times"/>
+        </w:rPr>
+        <w:t>shRNA</w:t>
+      </w:r>
+      <w:proofErr w:type="spellEnd"/>
+      <w:r>
+        <w:rPr>
+          <w:rFonts w:cs="Times"/>
+        </w:rPr>
+        <w:t xml:space="preserve"> lines were used for the crosses. Nearly 100% of the </w:t>
+      </w:r>
+      <w:proofErr w:type="spellStart"/>
+      <w:r>
+        <w:rPr>
+          <w:rFonts w:cs="Times"/>
+        </w:rPr>
+        <w:t>pupal</w:t>
+      </w:r>
+      <w:proofErr w:type="spellEnd"/>
+      <w:r>
+        <w:rPr>
+          <w:rFonts w:cs="Times"/>
+        </w:rPr>
+        <w:t xml:space="preserve"> cases in the Mef-</w:t>
       </w:r>
       <w:r>
         <w:rPr>
@@ -4816,7 +5840,49 @@
         <w:rPr>
           <w:rFonts w:cs="Times"/>
         </w:rPr>
-        <w:t>/Raptor shRNA crosses contained dead flies. There was also a high percentage of dead flies in the cases of the C179-</w:t>
+        <w:t xml:space="preserve">/Raptor </w:t>
+      </w:r>
+      <w:proofErr w:type="spellStart"/>
+      <w:r>
+        <w:rPr>
+          <w:rFonts w:cs="Times"/>
+        </w:rPr>
+        <w:t>shRNA</w:t>
+      </w:r>
+      <w:proofErr w:type="spellEnd"/>
+      <w:r>
+        <w:rPr>
+          <w:rFonts w:cs="Times"/>
+        </w:rPr>
+        <w:t xml:space="preserve"> </w:t>
+      </w:r>
+      <w:proofErr w:type="gramStart"/>
+      <w:r>
+        <w:rPr>
+          <w:rFonts w:cs="Times"/>
+        </w:rPr>
+        <w:t>crosses</w:t>
+      </w:r>
+      <w:proofErr w:type="gramEnd"/>
+      <w:r>
+        <w:rPr>
+          <w:rFonts w:cs="Times"/>
+        </w:rPr>
+        <w:t xml:space="preserve"> contained dead flies. There </w:t>
+      </w:r>
+      <w:proofErr w:type="gramStart"/>
+      <w:r>
+        <w:rPr>
+          <w:rFonts w:cs="Times"/>
+        </w:rPr>
+        <w:t>was</w:t>
+      </w:r>
+      <w:proofErr w:type="gramEnd"/>
+      <w:r>
+        <w:rPr>
+          <w:rFonts w:cs="Times"/>
+        </w:rPr>
+        <w:t xml:space="preserve"> also a high percentage of dead flies in the cases of the C179-</w:t>
       </w:r>
       <w:r>
         <w:rPr>
@@ -4828,7 +5894,35 @@
         <w:rPr>
           <w:rFonts w:cs="Times"/>
         </w:rPr>
-        <w:t>/Raptor shRNA crosses, and the percentage of dead flies correlates with the relative strengths of the three different Raptor shRNA lines.</w:t>
+        <w:t xml:space="preserve">/Raptor </w:t>
+      </w:r>
+      <w:proofErr w:type="spellStart"/>
+      <w:r>
+        <w:rPr>
+          <w:rFonts w:cs="Times"/>
+        </w:rPr>
+        <w:t>shRNA</w:t>
+      </w:r>
+      <w:proofErr w:type="spellEnd"/>
+      <w:r>
+        <w:rPr>
+          <w:rFonts w:cs="Times"/>
+        </w:rPr>
+        <w:t xml:space="preserve"> crosses, and the percentage of dead flies correlates with the relative strengths of the three different Raptor </w:t>
+      </w:r>
+      <w:proofErr w:type="spellStart"/>
+      <w:r>
+        <w:rPr>
+          <w:rFonts w:cs="Times"/>
+        </w:rPr>
+        <w:t>shRNA</w:t>
+      </w:r>
+      <w:proofErr w:type="spellEnd"/>
+      <w:r>
+        <w:rPr>
+          <w:rFonts w:cs="Times"/>
+        </w:rPr>
+        <w:t xml:space="preserve"> lines.</w:t>
       </w:r>
     </w:p>
     <w:p>
@@ -4914,7 +6008,35 @@
         <w:rPr>
           <w:rFonts w:cs="Times"/>
         </w:rPr>
-        <w:t>Figure 8. The line graphs show the survival rate of flies with Tsc and Raptor knockdown in skeletal muscle. The graph on the left shows the effects of Tsc knockdown using the 24B-</w:t>
+        <w:t xml:space="preserve">Figure 8. The line graphs show the survival rate of flies with </w:t>
+      </w:r>
+      <w:proofErr w:type="spellStart"/>
+      <w:r>
+        <w:rPr>
+          <w:rFonts w:cs="Times"/>
+        </w:rPr>
+        <w:t>Tsc</w:t>
+      </w:r>
+      <w:proofErr w:type="spellEnd"/>
+      <w:r>
+        <w:rPr>
+          <w:rFonts w:cs="Times"/>
+        </w:rPr>
+        <w:t xml:space="preserve"> and Raptor knockdown in skeletal muscle. The graph on the left shows the effects of </w:t>
+      </w:r>
+      <w:proofErr w:type="spellStart"/>
+      <w:r>
+        <w:rPr>
+          <w:rFonts w:cs="Times"/>
+        </w:rPr>
+        <w:t>Tsc</w:t>
+      </w:r>
+      <w:proofErr w:type="spellEnd"/>
+      <w:r>
+        <w:rPr>
+          <w:rFonts w:cs="Times"/>
+        </w:rPr>
+        <w:t xml:space="preserve"> knockdown using the 24B-</w:t>
       </w:r>
       <w:r>
         <w:rPr>
@@ -4926,7 +6048,21 @@
         <w:rPr>
           <w:rFonts w:cs="Times"/>
         </w:rPr>
-        <w:t xml:space="preserve"> driver, and the graph on the right shows the effects of Raptor knockdown using the C179-</w:t>
+        <w:t xml:space="preserve"> </w:t>
+      </w:r>
+      <w:proofErr w:type="gramStart"/>
+      <w:r>
+        <w:rPr>
+          <w:rFonts w:cs="Times"/>
+        </w:rPr>
+        <w:t>driver</w:t>
+      </w:r>
+      <w:proofErr w:type="gramEnd"/>
+      <w:r>
+        <w:rPr>
+          <w:rFonts w:cs="Times"/>
+        </w:rPr>
+        <w:t>, and the graph on the right shows the effects of Raptor knockdown using the C179-</w:t>
       </w:r>
       <w:r>
         <w:rPr>
@@ -4938,7 +6074,21 @@
         <w:rPr>
           <w:rFonts w:cs="Times"/>
         </w:rPr>
-        <w:t xml:space="preserve"> driver.  The crosses were flipped twice a week to count for dead flies. Both Tsc and Raptor knockdown in skeletal muscle result in decreased longevity. The controls contained either the </w:t>
+        <w:t xml:space="preserve"> driver.  The crosses were flipped twice a week to count for dead flies. Both </w:t>
+      </w:r>
+      <w:proofErr w:type="spellStart"/>
+      <w:r>
+        <w:rPr>
+          <w:rFonts w:cs="Times"/>
+        </w:rPr>
+        <w:t>Tsc</w:t>
+      </w:r>
+      <w:proofErr w:type="spellEnd"/>
+      <w:r>
+        <w:rPr>
+          <w:rFonts w:cs="Times"/>
+        </w:rPr>
+        <w:t xml:space="preserve"> and Raptor knockdown in skeletal muscle result in decreased longevity. The controls contained either the </w:t>
       </w:r>
       <w:r>
         <w:rPr>
@@ -4950,7 +6100,35 @@
         <w:rPr>
           <w:rFonts w:cs="Times"/>
         </w:rPr>
-        <w:t xml:space="preserve"> driver strain over a marker, or the shRNA strain over a marker. Knocking down Tsc and Raptor in cardiac muscle using the Hand-</w:t>
+        <w:t xml:space="preserve"> driver strain over a marker, or the </w:t>
+      </w:r>
+      <w:proofErr w:type="spellStart"/>
+      <w:r>
+        <w:rPr>
+          <w:rFonts w:cs="Times"/>
+        </w:rPr>
+        <w:t>shRNA</w:t>
+      </w:r>
+      <w:proofErr w:type="spellEnd"/>
+      <w:r>
+        <w:rPr>
+          <w:rFonts w:cs="Times"/>
+        </w:rPr>
+        <w:t xml:space="preserve"> strain over a marker. Knocking down </w:t>
+      </w:r>
+      <w:proofErr w:type="spellStart"/>
+      <w:r>
+        <w:rPr>
+          <w:rFonts w:cs="Times"/>
+        </w:rPr>
+        <w:t>Tsc</w:t>
+      </w:r>
+      <w:proofErr w:type="spellEnd"/>
+      <w:r>
+        <w:rPr>
+          <w:rFonts w:cs="Times"/>
+        </w:rPr>
+        <w:t xml:space="preserve"> and Raptor in cardiac muscle using the Hand-</w:t>
       </w:r>
       <w:r>
         <w:rPr>
@@ -4979,10 +6157,46 @@
         <w:rPr>
           <w:b/>
         </w:rPr>
-        <w:t>Supplementary Figure 1:  Dose response of rapamycin on fly eclosure and larvae development.</w:t>
-      </w:r>
-      <w:r>
-        <w:t xml:space="preserve">  Flies were mated in the presence of varying doses of rapamycin.  </w:t>
+        <w:t xml:space="preserve">Supplementary Figure 1:  Dose response of </w:t>
+      </w:r>
+      <w:proofErr w:type="spellStart"/>
+      <w:r>
+        <w:rPr>
+          <w:b/>
+        </w:rPr>
+        <w:t>rapamycin</w:t>
+      </w:r>
+      <w:proofErr w:type="spellEnd"/>
+      <w:r>
+        <w:rPr>
+          <w:b/>
+        </w:rPr>
+        <w:t xml:space="preserve"> on fly </w:t>
+      </w:r>
+      <w:proofErr w:type="spellStart"/>
+      <w:r>
+        <w:rPr>
+          <w:b/>
+        </w:rPr>
+        <w:t>eclosure</w:t>
+      </w:r>
+      <w:proofErr w:type="spellEnd"/>
+      <w:r>
+        <w:rPr>
+          <w:b/>
+        </w:rPr>
+        <w:t xml:space="preserve"> and larvae development.</w:t>
+      </w:r>
+      <w:r>
+        <w:t xml:space="preserve">  Flies were mated in the presence of varying doses of </w:t>
+      </w:r>
+      <w:proofErr w:type="spellStart"/>
+      <w:r>
+        <w:t>rapamycin</w:t>
+      </w:r>
+      <w:proofErr w:type="spellEnd"/>
+      <w:r>
+        <w:t xml:space="preserve">.  </w:t>
       </w:r>
       <w:r>
         <w:t xml:space="preserve">After 7 days, the parental flies were removed.  </w:t>
@@ -5014,7 +6228,15 @@
         <w:t>GAL4</w:t>
       </w:r>
       <w:r>
-        <w:t xml:space="preserve">/Raptor shrRNA crosses were repeated at 18° C. The double balancer genotype is excluded from the graph. The dashed line represents the expected birth rates of the three genotypes. The colder environment was unable to rescue the lethality effect of Raptor knockdown in skeletal muscle. </w:t>
+        <w:t xml:space="preserve">/Raptor </w:t>
+      </w:r>
+      <w:proofErr w:type="spellStart"/>
+      <w:r>
+        <w:t>shrRNA</w:t>
+      </w:r>
+      <w:proofErr w:type="spellEnd"/>
+      <w:r>
+        <w:t xml:space="preserve"> crosses were repeated at 18° C. The double balancer genotype is excluded from the graph. The dashed line represents the expected birth rates of the three genotypes. The colder environment was unable to rescue the lethality effect of Raptor knockdown in skeletal muscle. </w:t>
       </w:r>
       <w:r>
         <w:rPr>
@@ -5059,7 +6281,15 @@
         <w:annotationRef/>
       </w:r>
       <w:r>
-        <w:t>Ask larry for reference</w:t>
+        <w:t xml:space="preserve">Ask </w:t>
+      </w:r>
+      <w:proofErr w:type="spellStart"/>
+      <w:r>
+        <w:t>larry</w:t>
+      </w:r>
+      <w:proofErr w:type="spellEnd"/>
+      <w:r>
+        <w:t xml:space="preserve"> for reference</w:t>
       </w:r>
     </w:p>
   </w:comment>
@@ -5115,7 +6345,7 @@
       </w:r>
     </w:p>
   </w:comment>
-  <w:comment w:id="6" w:author="Dave Bridges" w:date="2014-05-07T08:43:00Z" w:initials="DB">
+  <w:comment w:id="6" w:author="Dave Bridges" w:date="2014-06-25T12:35:00Z" w:initials="DB">
     <w:p>
       <w:pPr>
         <w:pStyle w:val="CommentText"/>
@@ -5127,11 +6357,75 @@
         <w:annotationRef/>
       </w:r>
       <w:r>
+        <w:t>Potentially remove</w:t>
+      </w:r>
+    </w:p>
+  </w:comment>
+  <w:comment w:id="7" w:author="Dave Bridges" w:date="2014-06-25T12:35:00Z" w:initials="DB">
+    <w:p>
+      <w:pPr>
+        <w:pStyle w:val="CommentText"/>
+      </w:pPr>
+      <w:r>
+        <w:rPr>
+          <w:rStyle w:val="CommentReference"/>
+        </w:rPr>
+        <w:annotationRef/>
+      </w:r>
+      <w:r>
+        <w:t>Mention gender</w:t>
+      </w:r>
+    </w:p>
+  </w:comment>
+  <w:comment w:id="9" w:author="Dave Bridges" w:date="2014-06-25T12:37:00Z" w:initials="DB">
+    <w:p>
+      <w:pPr>
+        <w:pStyle w:val="CommentText"/>
+      </w:pPr>
+      <w:r>
+        <w:rPr>
+          <w:rStyle w:val="CommentReference"/>
+        </w:rPr>
+        <w:annotationRef/>
+      </w:r>
+      <w:r>
+        <w:t xml:space="preserve">Mention how this is not consistent with the </w:t>
+      </w:r>
+      <w:proofErr w:type="spellStart"/>
+      <w:r>
+        <w:t>rapamycin</w:t>
+      </w:r>
+      <w:proofErr w:type="spellEnd"/>
+      <w:r>
+        <w:t xml:space="preserve"> induced lethality which occurs pre-</w:t>
+      </w:r>
+      <w:proofErr w:type="spellStart"/>
+      <w:r>
+        <w:t>pupal</w:t>
+      </w:r>
+      <w:proofErr w:type="spellEnd"/>
+      <w:r>
+        <w:t xml:space="preserve"> development.</w:t>
+      </w:r>
+    </w:p>
+  </w:comment>
+  <w:comment w:id="10" w:author="Dave Bridges" w:date="2014-05-07T08:43:00Z" w:initials="DB">
+    <w:p>
+      <w:pPr>
+        <w:pStyle w:val="CommentText"/>
+      </w:pPr>
+      <w:r>
+        <w:rPr>
+          <w:rStyle w:val="CommentReference"/>
+        </w:rPr>
+        <w:annotationRef/>
+      </w:r>
+      <w:r>
         <w:t>Larry, can you get me a reference for this</w:t>
       </w:r>
     </w:p>
   </w:comment>
-  <w:comment w:id="7" w:author="Dave Bridges" w:date="2014-05-07T08:47:00Z" w:initials="DB">
+  <w:comment w:id="11" w:author="Dave Bridges" w:date="2014-05-07T08:47:00Z" w:initials="DB">
     <w:p>
       <w:pPr>
         <w:pStyle w:val="CommentText"/>

</xml_diff>

<commit_message>
Added barplots for Mef-GAL4 dead pupae
</commit_message>
<xml_diff>
--- a/Manuscripts/Hatfield et al Submission/Manuscript.docx
+++ b/Manuscripts/Hatfield et al Submission/Manuscript.docx
@@ -40,8 +40,13 @@
           <w:numId w:val="1"/>
         </w:numPr>
       </w:pPr>
-      <w:r>
-        <w:t>why muscle</w:t>
+      <w:proofErr w:type="gramStart"/>
+      <w:r>
+        <w:t>why</w:t>
+      </w:r>
+      <w:proofErr w:type="gramEnd"/>
+      <w:r>
+        <w:t xml:space="preserve"> muscle</w:t>
       </w:r>
       <w:r>
         <w:t xml:space="preserve"> and aging</w:t>
@@ -160,8 +165,13 @@
         </w:rPr>
         <w:t xml:space="preserve">.  </w:t>
       </w:r>
-      <w:r>
-        <w:t>Rapamycin (Cayman Chemicals) was added where indicated when food was ~50</w:t>
+      <w:proofErr w:type="spellStart"/>
+      <w:r>
+        <w:t>Rapamycin</w:t>
+      </w:r>
+      <w:proofErr w:type="spellEnd"/>
+      <w:r>
+        <w:t xml:space="preserve"> (Cayman Chemicals) was added where indicated when food was ~50</w:t>
       </w:r>
       <w:r>
         <w:rPr>
@@ -206,7 +216,15 @@
       </w:pPr>
       <w:commentRangeStart w:id="1"/>
       <w:r>
-        <w:t>Tissue Culture and Myotube Formation</w:t>
+        <w:t xml:space="preserve">Tissue Culture and </w:t>
+      </w:r>
+      <w:proofErr w:type="spellStart"/>
+      <w:r>
+        <w:t>Myotube</w:t>
+      </w:r>
+      <w:proofErr w:type="spellEnd"/>
+      <w:r>
+        <w:t xml:space="preserve"> Formation</w:t>
       </w:r>
     </w:p>
     <w:p>
@@ -238,8 +256,13 @@
     </w:p>
     <w:p>
       <w:r>
-        <w:t>We did real time qPCR</w:t>
-      </w:r>
+        <w:t xml:space="preserve">We did real time </w:t>
+      </w:r>
+      <w:proofErr w:type="spellStart"/>
+      <w:r>
+        <w:t>qPCR</w:t>
+      </w:r>
+      <w:proofErr w:type="spellEnd"/>
     </w:p>
     <w:p>
       <w:pPr>
@@ -279,7 +302,15 @@
         <w:t xml:space="preserve"> </w:t>
       </w:r>
       <w:r>
-        <w:t xml:space="preserve">were chosen from each of the shRNA strains, </w:t>
+        <w:t xml:space="preserve">were chosen from each of the </w:t>
+      </w:r>
+      <w:proofErr w:type="spellStart"/>
+      <w:r>
+        <w:t>shRNA</w:t>
+      </w:r>
+      <w:proofErr w:type="spellEnd"/>
+      <w:r>
+        <w:t xml:space="preserve"> strains, </w:t>
       </w:r>
       <w:r>
         <w:t xml:space="preserve">and four males were used per cross. </w:t>
@@ -321,7 +352,15 @@
         <w:t xml:space="preserve">progeny </w:t>
       </w:r>
       <w:r>
-        <w:t xml:space="preserve">began to eclose after ten days, at which point the progeny was sorted according to phenotype </w:t>
+        <w:t xml:space="preserve">began to </w:t>
+      </w:r>
+      <w:proofErr w:type="spellStart"/>
+      <w:r>
+        <w:t>eclose</w:t>
+      </w:r>
+      <w:proofErr w:type="spellEnd"/>
+      <w:r>
+        <w:t xml:space="preserve"> after ten days, at which point the progeny was sorted according to phenotype </w:t>
       </w:r>
       <w:r>
         <w:t xml:space="preserve">and gender. During each sorting, the number of flies of each phenotype was recorded. The sorted flies were put into new vials, with males and females separated and with 5-10 flies in each vial.  The </w:t>
@@ -346,7 +385,15 @@
         <w:t>100 flies of each genotype had been collected</w:t>
       </w:r>
       <w:r>
-        <w:t>.  At least three replicates of each cross was performed</w:t>
+        <w:t xml:space="preserve">.  At least three replicates of each cross </w:t>
+      </w:r>
+      <w:proofErr w:type="gramStart"/>
+      <w:r>
+        <w:t>was</w:t>
+      </w:r>
+      <w:proofErr w:type="gramEnd"/>
+      <w:r>
+        <w:t xml:space="preserve"> performed</w:t>
       </w:r>
       <w:r>
         <w:t xml:space="preserve">. </w:t>
@@ -357,13 +404,21 @@
         <w:pStyle w:val="Heading2"/>
       </w:pPr>
       <w:r>
-        <w:t>Examining Pup</w:t>
+        <w:t xml:space="preserve">Examining </w:t>
+      </w:r>
+      <w:proofErr w:type="spellStart"/>
+      <w:r>
+        <w:t>Pup</w:t>
       </w:r>
       <w:r>
         <w:t>a</w:t>
       </w:r>
       <w:r>
-        <w:t>l Cases</w:t>
+        <w:t>l</w:t>
+      </w:r>
+      <w:proofErr w:type="spellEnd"/>
+      <w:r>
+        <w:t xml:space="preserve"> Cases</w:t>
       </w:r>
     </w:p>
     <w:p>
@@ -417,7 +472,23 @@
         <w:t xml:space="preserve">/Raptor </w:t>
       </w:r>
       <w:r>
-        <w:t>crosses were made, the progeny flies were emptied from the vials. The empty pupal cases were counted and the cases containing dead flies were counted. A pupal case with a dead fly in it was markedly darker in color than the empty cases, and contained a black, shrunken fly.</w:t>
+        <w:t xml:space="preserve">crosses were made, the progeny flies were emptied from the vials. The empty </w:t>
+      </w:r>
+      <w:proofErr w:type="spellStart"/>
+      <w:r>
+        <w:t>pupal</w:t>
+      </w:r>
+      <w:proofErr w:type="spellEnd"/>
+      <w:r>
+        <w:t xml:space="preserve"> cases were counted and the cases containing dead flies were counted. A </w:t>
+      </w:r>
+      <w:proofErr w:type="spellStart"/>
+      <w:r>
+        <w:t>pupal</w:t>
+      </w:r>
+      <w:proofErr w:type="spellEnd"/>
+      <w:r>
+        <w:t xml:space="preserve"> case with a dead fly in it was markedly darker in color than the empty cases, and contained a black, shrunken fly.</w:t>
       </w:r>
     </w:p>
     <w:p/>
@@ -438,7 +509,15 @@
         <w:t xml:space="preserve">This </w:t>
       </w:r>
       <w:r>
-        <w:t xml:space="preserve">was performed soon after eclosure and repeated every </w:t>
+        <w:t xml:space="preserve">was performed soon after </w:t>
+      </w:r>
+      <w:proofErr w:type="spellStart"/>
+      <w:r>
+        <w:t>eclosure</w:t>
+      </w:r>
+      <w:proofErr w:type="spellEnd"/>
+      <w:r>
+        <w:t xml:space="preserve"> and repeated every </w:t>
       </w:r>
       <w:r>
         <w:t>~</w:t>
@@ -480,7 +559,23 @@
         <w:fldChar w:fldCharType="end"/>
       </w:r>
       <w:r>
-        <w:t xml:space="preserve">.  Prior to performing ANOVA analyses, normality was assessed by Shapiro-Wilk test and equal variance was tested using a Levene’s test (from the car package, version 2.0-20 </w:t>
+        <w:t>.  Prior to performing ANOVA analyses, normality was assessed by Shapiro-</w:t>
+      </w:r>
+      <w:proofErr w:type="spellStart"/>
+      <w:r>
+        <w:t>Wilk</w:t>
+      </w:r>
+      <w:proofErr w:type="spellEnd"/>
+      <w:r>
+        <w:t xml:space="preserve"> test and equal variance was tested using a </w:t>
+      </w:r>
+      <w:proofErr w:type="spellStart"/>
+      <w:r>
+        <w:t>Levene’s</w:t>
+      </w:r>
+      <w:proofErr w:type="spellEnd"/>
+      <w:r>
+        <w:t xml:space="preserve"> test (from the car package, version 2.0-20 </w:t>
       </w:r>
       <w:r>
         <w:fldChar w:fldCharType="begin" w:fldLock="1"/>
@@ -504,7 +599,23 @@
         <w:t xml:space="preserve">).  If both these assumptions were met (p&gt;0.05) an ANOVA was performed. </w:t>
       </w:r>
       <w:r>
-        <w:t>If either of these assumptions failed, a Kruskal-Wallis test was performed.  If either of those omnibus tests reached significance, then Student’s T-Tests or Wicoxon Rank Sum Tests were performed as indicated</w:t>
+        <w:t xml:space="preserve">If either of these assumptions failed, a </w:t>
+      </w:r>
+      <w:proofErr w:type="spellStart"/>
+      <w:r>
+        <w:t>Kruskal</w:t>
+      </w:r>
+      <w:proofErr w:type="spellEnd"/>
+      <w:r>
+        <w:t xml:space="preserve">-Wallis test was performed.  If either of those omnibus tests reached significance, then Student’s T-Tests or </w:t>
+      </w:r>
+      <w:proofErr w:type="spellStart"/>
+      <w:r>
+        <w:t>Wicoxon</w:t>
+      </w:r>
+      <w:proofErr w:type="spellEnd"/>
+      <w:r>
+        <w:t xml:space="preserve"> Rank Sum Tests were performed as indicated</w:t>
       </w:r>
       <w:r>
         <w:t xml:space="preserve">, followed by an adjustment for multiple </w:t>
@@ -513,7 +624,15 @@
         <w:t>comparisons</w:t>
       </w:r>
       <w:r>
-        <w:t xml:space="preserve"> using the method of Benjamini and Hochberg</w:t>
+        <w:t xml:space="preserve"> using the method of </w:t>
+      </w:r>
+      <w:proofErr w:type="spellStart"/>
+      <w:r>
+        <w:t>Benjamini</w:t>
+      </w:r>
+      <w:proofErr w:type="spellEnd"/>
+      <w:r>
+        <w:t xml:space="preserve"> and Hochberg</w:t>
       </w:r>
       <w:r>
         <w:t xml:space="preserve"> </w:t>
@@ -580,8 +699,13 @@
         <w:pStyle w:val="Heading2"/>
       </w:pPr>
       <w:commentRangeStart w:id="3"/>
-      <w:r>
-        <w:t>Rapamycin Inhibits Differentiation of Muscle Cells in Culture</w:t>
+      <w:proofErr w:type="spellStart"/>
+      <w:r>
+        <w:t>Rapamycin</w:t>
+      </w:r>
+      <w:proofErr w:type="spellEnd"/>
+      <w:r>
+        <w:t xml:space="preserve"> Inhibits Differentiation of Muscle Cells in Culture</w:t>
       </w:r>
       <w:commentRangeEnd w:id="3"/>
       <w:r>
@@ -655,7 +779,15 @@
         <w:t>First, we tested whether inhibition of the dTORC1 pathway affected the development of these flies.  As previously reported</w:t>
       </w:r>
       <w:r>
-        <w:t xml:space="preserve">, high doses of rapamycin prevent egg laying by the maternal fly </w:t>
+        <w:t xml:space="preserve">, high doses of </w:t>
+      </w:r>
+      <w:proofErr w:type="spellStart"/>
+      <w:r>
+        <w:t>rapamycin</w:t>
+      </w:r>
+      <w:proofErr w:type="spellEnd"/>
+      <w:r>
+        <w:t xml:space="preserve"> prevent egg laying by the maternal fly </w:t>
       </w:r>
       <w:r>
         <w:fldChar w:fldCharType="begin" w:fldLock="1"/>
@@ -676,13 +808,26 @@
         <w:fldChar w:fldCharType="end"/>
       </w:r>
       <w:r>
-        <w:t>.  We performed dose curves and found that at much lower doses (EC50 of ~860 nM) there was an absence of pupae and flies</w:t>
+        <w:t xml:space="preserve">.  We performed dose curves and found that at much lower doses (EC50 of ~860 </w:t>
+      </w:r>
+      <w:proofErr w:type="spellStart"/>
+      <w:r>
+        <w:t>nM</w:t>
+      </w:r>
+      <w:proofErr w:type="spellEnd"/>
+      <w:r>
+        <w:t>) there was an absence of pupae and flies</w:t>
       </w:r>
       <w:r>
         <w:t xml:space="preserve"> (</w:t>
       </w:r>
-      <w:r>
-        <w:t>Supplmentary Figure 1</w:t>
+      <w:proofErr w:type="spellStart"/>
+      <w:r>
+        <w:t>Supplmentary</w:t>
+      </w:r>
+      <w:proofErr w:type="spellEnd"/>
+      <w:r>
+        <w:t xml:space="preserve"> Figure 1</w:t>
       </w:r>
       <w:r>
         <w:t>)</w:t>
@@ -691,14 +836,32 @@
         <w:t>.</w:t>
       </w:r>
       <w:r>
-        <w:t xml:space="preserve">  There was no obvious distinction between inhibition of pupal lethality and prevention of fly eclosure.</w:t>
+        <w:t xml:space="preserve">  There was no obvious distinction between inhibition of </w:t>
+      </w:r>
+      <w:proofErr w:type="spellStart"/>
+      <w:r>
+        <w:t>pupal</w:t>
+      </w:r>
+      <w:proofErr w:type="spellEnd"/>
+      <w:r>
+        <w:t xml:space="preserve"> lethality and prevention of fly </w:t>
+      </w:r>
+      <w:proofErr w:type="spellStart"/>
+      <w:r>
+        <w:t>eclosure</w:t>
+      </w:r>
+      <w:proofErr w:type="spellEnd"/>
+      <w:r>
+        <w:t>.</w:t>
       </w:r>
       <w:r>
         <w:t xml:space="preserve">  These data suggest that </w:t>
       </w:r>
+      <w:proofErr w:type="spellStart"/>
       <w:r>
         <w:t>rapamycin</w:t>
       </w:r>
+      <w:proofErr w:type="spellEnd"/>
       <w:r>
         <w:t xml:space="preserve"> inhibits fly development, similar to what has been observed in mice</w:t>
       </w:r>
@@ -844,7 +1007,15 @@
         <w:t xml:space="preserve"> </w:t>
       </w:r>
       <w:r>
-        <w:t xml:space="preserve">drivers that cause expression of the UAS driven shRNA cassettes in both </w:t>
+        <w:t xml:space="preserve">drivers that cause expression of the UAS driven </w:t>
+      </w:r>
+      <w:proofErr w:type="spellStart"/>
+      <w:r>
+        <w:t>shRNA</w:t>
+      </w:r>
+      <w:proofErr w:type="spellEnd"/>
+      <w:r>
+        <w:t xml:space="preserve"> cassettes in both </w:t>
       </w:r>
       <w:r>
         <w:t xml:space="preserve">skeletal muscle </w:t>
@@ -961,7 +1132,15 @@
         <w:t>To minimize potential off target effects, t</w:t>
       </w:r>
       <w:r>
-        <w:t xml:space="preserve">hree different shRNAs for each of the two </w:t>
+        <w:t xml:space="preserve">hree different </w:t>
+      </w:r>
+      <w:proofErr w:type="spellStart"/>
+      <w:r>
+        <w:t>shRNAs</w:t>
+      </w:r>
+      <w:proofErr w:type="spellEnd"/>
+      <w:r>
+        <w:t xml:space="preserve"> for each of the two </w:t>
       </w:r>
       <w:r>
         <w:t>genes (</w:t>
@@ -1014,8 +1193,13 @@
       <w:r>
         <w:t>UAS-</w:t>
       </w:r>
-      <w:r>
-        <w:t xml:space="preserve">shRNA </w:t>
+      <w:proofErr w:type="spellStart"/>
+      <w:r>
+        <w:t>shRNA</w:t>
+      </w:r>
+      <w:proofErr w:type="spellEnd"/>
+      <w:r>
+        <w:t xml:space="preserve"> </w:t>
       </w:r>
       <w:r>
         <w:t>transgenic flies</w:t>
@@ -1065,8 +1249,21 @@
       <w:r>
         <w:t xml:space="preserve">The </w:t>
       </w:r>
-      <w:r>
-        <w:t>flies eclosed from</w:t>
+      <w:proofErr w:type="gramStart"/>
+      <w:r>
+        <w:t>flies</w:t>
+      </w:r>
+      <w:proofErr w:type="gramEnd"/>
+      <w:r>
+        <w:t xml:space="preserve"> </w:t>
+      </w:r>
+      <w:proofErr w:type="spellStart"/>
+      <w:r>
+        <w:t>eclosed</w:t>
+      </w:r>
+      <w:proofErr w:type="spellEnd"/>
+      <w:r>
+        <w:t xml:space="preserve"> from</w:t>
       </w:r>
       <w:r>
         <w:t xml:space="preserve"> crosses using the</w:t>
@@ -1170,7 +1367,15 @@
         <w:t>Tsc1</w:t>
       </w:r>
       <w:r>
-        <w:t xml:space="preserve"> shRNA had </w:t>
+        <w:t xml:space="preserve"> </w:t>
+      </w:r>
+      <w:proofErr w:type="spellStart"/>
+      <w:r>
+        <w:t>shRNA</w:t>
+      </w:r>
+      <w:proofErr w:type="spellEnd"/>
+      <w:r>
+        <w:t xml:space="preserve"> had </w:t>
       </w:r>
       <w:r>
         <w:t>no significant effect on birth rates</w:t>
@@ -1197,7 +1402,15 @@
         <w:t>Raptor</w:t>
       </w:r>
       <w:r>
-        <w:t xml:space="preserve"> shRNA, the progeny </w:t>
+        <w:t xml:space="preserve"> </w:t>
+      </w:r>
+      <w:proofErr w:type="spellStart"/>
+      <w:r>
+        <w:t>shRNA</w:t>
+      </w:r>
+      <w:proofErr w:type="spellEnd"/>
+      <w:r>
+        <w:t xml:space="preserve">, the progeny </w:t>
       </w:r>
       <w:r>
         <w:t xml:space="preserve">exhibited </w:t>
@@ -1215,7 +1428,15 @@
         <w:t xml:space="preserve"> </w:t>
       </w:r>
       <w:r>
-        <w:t>the number of eclosed flies (Figure 2B).</w:t>
+        <w:t xml:space="preserve">the number of </w:t>
+      </w:r>
+      <w:proofErr w:type="spellStart"/>
+      <w:r>
+        <w:t>eclosed</w:t>
+      </w:r>
+      <w:proofErr w:type="spellEnd"/>
+      <w:r>
+        <w:t xml:space="preserve"> flies (Figure 2B).</w:t>
       </w:r>
       <w:r>
         <w:t xml:space="preserve"> </w:t>
@@ -1254,17 +1475,30 @@
         <w:t>Raptor</w:t>
       </w:r>
       <w:r>
-        <w:t xml:space="preserve"> shRNA is lethal</w:t>
-      </w:r>
-      <w:r>
         <w:t xml:space="preserve"> </w:t>
       </w:r>
+      <w:proofErr w:type="spellStart"/>
+      <w:r>
+        <w:t>shRNA</w:t>
+      </w:r>
+      <w:proofErr w:type="spellEnd"/>
+      <w:r>
+        <w:t xml:space="preserve"> is lethal</w:t>
+      </w:r>
+      <w:r>
+        <w:t xml:space="preserve"> </w:t>
+      </w:r>
       <w:r>
         <w:t>at some point prior to</w:t>
       </w:r>
       <w:r>
-        <w:t xml:space="preserve"> eclosure</w:t>
-      </w:r>
+        <w:t xml:space="preserve"> </w:t>
+      </w:r>
+      <w:proofErr w:type="spellStart"/>
+      <w:r>
+        <w:t>eclosure</w:t>
+      </w:r>
+      <w:proofErr w:type="spellEnd"/>
       <w:r>
         <w:t>.</w:t>
       </w:r>
@@ -1281,7 +1515,15 @@
         <w:t>C179-GAL4</w:t>
       </w:r>
       <w:r>
-        <w:t xml:space="preserve"> crossed to heterozygous UAS-shRNA/Tm6B flies we also observed reduced muscle-specific </w:t>
+        <w:t xml:space="preserve"> crossed to heterozygous UAS-</w:t>
+      </w:r>
+      <w:proofErr w:type="spellStart"/>
+      <w:r>
+        <w:t>shRNA</w:t>
+      </w:r>
+      <w:proofErr w:type="spellEnd"/>
+      <w:r>
+        <w:t xml:space="preserve">/Tm6B flies we also observed reduced muscle-specific </w:t>
       </w:r>
       <w:r>
         <w:rPr>
@@ -1290,14 +1532,30 @@
         <w:t>Raptor</w:t>
       </w:r>
       <w:r>
-        <w:t xml:space="preserve"> knockdown flies, although in this case some knockdown flies were able to eclose (Figure 2C).</w:t>
+        <w:t xml:space="preserve"> knockdown flies, although in this case some knockdown flies were able to </w:t>
+      </w:r>
+      <w:proofErr w:type="spellStart"/>
+      <w:r>
+        <w:t>eclose</w:t>
+      </w:r>
+      <w:proofErr w:type="spellEnd"/>
+      <w:r>
+        <w:t xml:space="preserve"> (Figure 2C).</w:t>
       </w:r>
       <w:r>
         <w:t xml:space="preserve">  </w:t>
       </w:r>
       <w:commentRangeStart w:id="6"/>
       <w:r>
-        <w:t xml:space="preserve">We examined this per gender, and with the exception of shRNA #2, in this case, males and female </w:t>
+        <w:t xml:space="preserve">We examined this per gender, and with the exception of </w:t>
+      </w:r>
+      <w:proofErr w:type="spellStart"/>
+      <w:r>
+        <w:t>shRNA</w:t>
+      </w:r>
+      <w:proofErr w:type="spellEnd"/>
+      <w:r>
+        <w:t xml:space="preserve"> #2, in this case, males and female </w:t>
       </w:r>
       <w:r>
         <w:rPr>
@@ -1396,8 +1654,13 @@
         </w:rPr>
         <w:t xml:space="preserve">Raptor </w:t>
       </w:r>
-      <w:r>
-        <w:t xml:space="preserve">shRNA crosses in a colder environment. </w:t>
+      <w:proofErr w:type="spellStart"/>
+      <w:r>
+        <w:t>shRNA</w:t>
+      </w:r>
+      <w:proofErr w:type="spellEnd"/>
+      <w:r>
+        <w:t xml:space="preserve"> crosses in a colder environment. </w:t>
       </w:r>
       <w:r>
         <w:t xml:space="preserve">Colder temperatures are </w:t>
@@ -1519,14 +1782,22 @@
         <w:rPr>
           <w:rFonts w:ascii="Cambria" w:hAnsi="Cambria"/>
         </w:rPr>
-        <w:t xml:space="preserve"> shRNA</w:t>
-      </w:r>
-      <w:r>
-        <w:rPr>
-          <w:rFonts w:ascii="Cambria" w:hAnsi="Cambria"/>
-        </w:rPr>
         <w:t xml:space="preserve"> </w:t>
       </w:r>
+      <w:proofErr w:type="spellStart"/>
+      <w:r>
+        <w:rPr>
+          <w:rFonts w:ascii="Cambria" w:hAnsi="Cambria"/>
+        </w:rPr>
+        <w:t>shRNA</w:t>
+      </w:r>
+      <w:proofErr w:type="spellEnd"/>
+      <w:r>
+        <w:rPr>
+          <w:rFonts w:ascii="Cambria" w:hAnsi="Cambria"/>
+        </w:rPr>
+        <w:t xml:space="preserve"> </w:t>
+      </w:r>
       <w:r>
         <w:rPr>
           <w:rFonts w:ascii="Cambria" w:hAnsi="Cambria"/>
@@ -1614,7 +1885,15 @@
         <w:t xml:space="preserve">To test </w:t>
       </w:r>
       <w:r>
-        <w:t xml:space="preserve">for the stage under which these flies fail to eclose </w:t>
+        <w:t xml:space="preserve">for the stage under which these flies fail to </w:t>
+      </w:r>
+      <w:proofErr w:type="spellStart"/>
+      <w:r>
+        <w:t>eclose</w:t>
+      </w:r>
+      <w:proofErr w:type="spellEnd"/>
+      <w:r>
+        <w:t xml:space="preserve"> </w:t>
       </w:r>
       <w:r>
         <w:t xml:space="preserve">next </w:t>
@@ -1668,10 +1947,23 @@
         <w:t xml:space="preserve">and repeated </w:t>
       </w:r>
       <w:r>
-        <w:t>did simiar</w:t>
-      </w:r>
-      <w:r>
-        <w:t xml:space="preserve"> studies.  In these experiments, we crossed flies which were homozygous for the </w:t>
+        <w:t xml:space="preserve">did </w:t>
+      </w:r>
+      <w:proofErr w:type="spellStart"/>
+      <w:r>
+        <w:t>simiar</w:t>
+      </w:r>
+      <w:proofErr w:type="spellEnd"/>
+      <w:r>
+        <w:t xml:space="preserve"> studies.  In these experiments, we crossed </w:t>
+      </w:r>
+      <w:proofErr w:type="gramStart"/>
+      <w:r>
+        <w:t>flies which</w:t>
+      </w:r>
+      <w:proofErr w:type="gramEnd"/>
+      <w:r>
+        <w:t xml:space="preserve"> were homozygous for the </w:t>
       </w:r>
       <w:r>
         <w:rPr>
@@ -1691,14 +1983,40 @@
         </w:rPr>
         <w:t xml:space="preserve">Raptor </w:t>
       </w:r>
+      <w:proofErr w:type="spellStart"/>
       <w:r>
         <w:t>shRNA</w:t>
       </w:r>
+      <w:proofErr w:type="spellEnd"/>
       <w:r>
         <w:t xml:space="preserve"> transgene</w:t>
       </w:r>
       <w:r>
-        <w:t>.  As a control, we used a fly line that was identical to the TRiP fly lines, but did not have a shRNA inserted</w:t>
+        <w:t xml:space="preserve">.  As a control, we used a fly line that was identical to the </w:t>
+      </w:r>
+      <w:proofErr w:type="spellStart"/>
+      <w:r>
+        <w:t>TRiP</w:t>
+      </w:r>
+      <w:proofErr w:type="spellEnd"/>
+      <w:r>
+        <w:t xml:space="preserve"> fly lines, but did not have </w:t>
+      </w:r>
+      <w:proofErr w:type="gramStart"/>
+      <w:r>
+        <w:t>a</w:t>
+      </w:r>
+      <w:proofErr w:type="gramEnd"/>
+      <w:r>
+        <w:t xml:space="preserve"> </w:t>
+      </w:r>
+      <w:proofErr w:type="spellStart"/>
+      <w:r>
+        <w:t>shRNA</w:t>
+      </w:r>
+      <w:proofErr w:type="spellEnd"/>
+      <w:r>
+        <w:t xml:space="preserve"> inserted</w:t>
       </w:r>
       <w:r>
         <w:t xml:space="preserve"> (see Table 2)</w:t>
@@ -1882,23 +2200,25 @@
           <w:rFonts w:eastAsia="Times New Roman" w:cs="Times New Roman"/>
           <w:shd w:val="clear" w:color="auto" w:fill="FFFFFF"/>
         </w:rPr>
-        <w:t xml:space="preserve"> for those shRNA strains</w:t>
-      </w:r>
+        <w:t xml:space="preserve"> for those </w:t>
+      </w:r>
+      <w:proofErr w:type="spellStart"/>
       <w:r>
         <w:rPr>
           <w:rStyle w:val="apple-style-span"/>
           <w:rFonts w:eastAsia="Times New Roman" w:cs="Times New Roman"/>
           <w:shd w:val="clear" w:color="auto" w:fill="FFFFFF"/>
         </w:rPr>
-        <w:t xml:space="preserve">, with </w:t>
-      </w:r>
+        <w:t>shRNA</w:t>
+      </w:r>
+      <w:proofErr w:type="spellEnd"/>
       <w:r>
         <w:rPr>
           <w:rStyle w:val="apple-style-span"/>
           <w:rFonts w:eastAsia="Times New Roman" w:cs="Times New Roman"/>
           <w:shd w:val="clear" w:color="auto" w:fill="FFFFFF"/>
         </w:rPr>
-        <w:t xml:space="preserve">a </w:t>
+        <w:t xml:space="preserve"> strains</w:t>
       </w:r>
       <w:r>
         <w:rPr>
@@ -1906,7 +2226,7 @@
           <w:rFonts w:eastAsia="Times New Roman" w:cs="Times New Roman"/>
           <w:shd w:val="clear" w:color="auto" w:fill="FFFFFF"/>
         </w:rPr>
-        <w:t>73-92</w:t>
+        <w:t xml:space="preserve">, with </w:t>
       </w:r>
       <w:r>
         <w:rPr>
@@ -1914,6 +2234,22 @@
           <w:rFonts w:eastAsia="Times New Roman" w:cs="Times New Roman"/>
           <w:shd w:val="clear" w:color="auto" w:fill="FFFFFF"/>
         </w:rPr>
+        <w:t xml:space="preserve">a </w:t>
+      </w:r>
+      <w:r>
+        <w:rPr>
+          <w:rStyle w:val="apple-style-span"/>
+          <w:rFonts w:eastAsia="Times New Roman" w:cs="Times New Roman"/>
+          <w:shd w:val="clear" w:color="auto" w:fill="FFFFFF"/>
+        </w:rPr>
+        <w:t>73-92</w:t>
+      </w:r>
+      <w:r>
+        <w:rPr>
+          <w:rStyle w:val="apple-style-span"/>
+          <w:rFonts w:eastAsia="Times New Roman" w:cs="Times New Roman"/>
+          <w:shd w:val="clear" w:color="auto" w:fill="FFFFFF"/>
+        </w:rPr>
         <w:t>% decrease in the number of flies depending on the strain</w:t>
       </w:r>
       <w:r>
@@ -2155,7 +2491,15 @@
         <w:t>Raptor</w:t>
       </w:r>
       <w:r>
-        <w:t xml:space="preserve"> Knockdown Flies Fail to Eclose from Pupae</w:t>
+        <w:t xml:space="preserve"> Knockdown Flies Fail to </w:t>
+      </w:r>
+      <w:proofErr w:type="spellStart"/>
+      <w:r>
+        <w:t>Eclose</w:t>
+      </w:r>
+      <w:proofErr w:type="spellEnd"/>
+      <w:r>
+        <w:t xml:space="preserve"> from Pupae</w:t>
       </w:r>
     </w:p>
     <w:p>
@@ -2181,7 +2525,21 @@
         <w:rPr>
           <w:rFonts w:ascii="Cambria" w:hAnsi="Cambria"/>
         </w:rPr>
-        <w:t xml:space="preserve"> determine at which point prior to eclosure the </w:t>
+        <w:t xml:space="preserve"> determine at which point prior to </w:t>
+      </w:r>
+      <w:proofErr w:type="spellStart"/>
+      <w:r>
+        <w:rPr>
+          <w:rFonts w:ascii="Cambria" w:hAnsi="Cambria"/>
+        </w:rPr>
+        <w:t>eclosure</w:t>
+      </w:r>
+      <w:proofErr w:type="spellEnd"/>
+      <w:r>
+        <w:rPr>
+          <w:rFonts w:ascii="Cambria" w:hAnsi="Cambria"/>
+        </w:rPr>
+        <w:t xml:space="preserve"> the </w:t>
       </w:r>
       <w:r>
         <w:rPr>
@@ -2206,7 +2564,21 @@
         <w:rPr>
           <w:rFonts w:ascii="Cambria" w:hAnsi="Cambria"/>
         </w:rPr>
-        <w:t xml:space="preserve">e examined the pupal cases on the sides of the vials from the </w:t>
+        <w:t xml:space="preserve">e examined the </w:t>
+      </w:r>
+      <w:proofErr w:type="spellStart"/>
+      <w:r>
+        <w:rPr>
+          <w:rFonts w:ascii="Cambria" w:hAnsi="Cambria"/>
+        </w:rPr>
+        <w:t>pupal</w:t>
+      </w:r>
+      <w:proofErr w:type="spellEnd"/>
+      <w:r>
+        <w:rPr>
+          <w:rFonts w:ascii="Cambria" w:hAnsi="Cambria"/>
+        </w:rPr>
+        <w:t xml:space="preserve"> cases on the sides of the vials from the </w:t>
       </w:r>
       <w:r>
         <w:rPr>
@@ -2240,15 +2612,23 @@
         <w:rPr>
           <w:rFonts w:ascii="Cambria" w:hAnsi="Cambria"/>
         </w:rPr>
-        <w:t xml:space="preserve"> shRNA</w:t>
-      </w:r>
-      <w:r>
-        <w:rPr>
-          <w:rFonts w:ascii="Cambria" w:hAnsi="Cambria"/>
-          <w:i/>
-        </w:rPr>
         <w:t xml:space="preserve"> </w:t>
       </w:r>
+      <w:proofErr w:type="spellStart"/>
+      <w:r>
+        <w:rPr>
+          <w:rFonts w:ascii="Cambria" w:hAnsi="Cambria"/>
+        </w:rPr>
+        <w:t>shRNA</w:t>
+      </w:r>
+      <w:proofErr w:type="spellEnd"/>
+      <w:r>
+        <w:rPr>
+          <w:rFonts w:ascii="Cambria" w:hAnsi="Cambria"/>
+          <w:i/>
+        </w:rPr>
+        <w:t xml:space="preserve"> </w:t>
+      </w:r>
       <w:r>
         <w:rPr>
           <w:rFonts w:ascii="Cambria" w:hAnsi="Cambria"/>
@@ -2283,12 +2663,14 @@
         </w:rPr>
         <w:t xml:space="preserve">Raptor </w:t>
       </w:r>
+      <w:proofErr w:type="spellStart"/>
       <w:r>
         <w:rPr>
           <w:rFonts w:ascii="Cambria" w:hAnsi="Cambria"/>
         </w:rPr>
         <w:t>shRNA</w:t>
       </w:r>
+      <w:proofErr w:type="spellEnd"/>
       <w:r>
         <w:rPr>
           <w:rFonts w:ascii="Cambria" w:hAnsi="Cambria"/>
@@ -2300,7 +2682,21 @@
         <w:rPr>
           <w:rFonts w:ascii="Cambria" w:hAnsi="Cambria"/>
         </w:rPr>
-        <w:t>crosses. Twenty days after the crosses were prepared the empty pupal cases were counted and the cases containing dead flies were counted.</w:t>
+        <w:t xml:space="preserve">crosses. Twenty days after the crosses were prepared the empty </w:t>
+      </w:r>
+      <w:proofErr w:type="spellStart"/>
+      <w:r>
+        <w:rPr>
+          <w:rFonts w:ascii="Cambria" w:hAnsi="Cambria"/>
+        </w:rPr>
+        <w:t>pupal</w:t>
+      </w:r>
+      <w:proofErr w:type="spellEnd"/>
+      <w:r>
+        <w:rPr>
+          <w:rFonts w:ascii="Cambria" w:hAnsi="Cambria"/>
+        </w:rPr>
+        <w:t xml:space="preserve"> cases were counted and the cases containing dead flies were counted.</w:t>
       </w:r>
       <w:r>
         <w:rPr>
@@ -2336,7 +2732,21 @@
         <w:rPr>
           <w:rFonts w:ascii="Cambria" w:hAnsi="Cambria"/>
         </w:rPr>
-        <w:t>number of pupal cases from e</w:t>
+        <w:t xml:space="preserve">number of </w:t>
+      </w:r>
+      <w:proofErr w:type="spellStart"/>
+      <w:r>
+        <w:rPr>
+          <w:rFonts w:ascii="Cambria" w:hAnsi="Cambria"/>
+        </w:rPr>
+        <w:t>pupal</w:t>
+      </w:r>
+      <w:proofErr w:type="spellEnd"/>
+      <w:r>
+        <w:rPr>
+          <w:rFonts w:ascii="Cambria" w:hAnsi="Cambria"/>
+        </w:rPr>
+        <w:t xml:space="preserve"> cases from e</w:t>
       </w:r>
       <w:r>
         <w:rPr>
@@ -2398,33 +2808,75 @@
         <w:rPr>
           <w:rFonts w:ascii="Cambria" w:hAnsi="Cambria"/>
         </w:rPr>
-        <w:t xml:space="preserve"> shRNA crosses.  These data support the hypothesis</w:t>
-      </w:r>
-      <w:r>
-        <w:rPr>
-          <w:rFonts w:ascii="Cambria" w:hAnsi="Cambria"/>
-        </w:rPr>
-        <w:t xml:space="preserve"> that lethality occurs after pupal development.</w:t>
-      </w:r>
-    </w:p>
-    <w:p>
-      <w:pPr>
-        <w:rPr>
-          <w:rFonts w:ascii="Cambria" w:hAnsi="Cambria"/>
-        </w:rPr>
-      </w:pPr>
-    </w:p>
-    <w:p>
-      <w:pPr>
-        <w:rPr>
-          <w:rFonts w:ascii="Cambria" w:hAnsi="Cambria"/>
-        </w:rPr>
-      </w:pPr>
-      <w:r>
-        <w:rPr>
-          <w:rFonts w:ascii="Cambria" w:hAnsi="Cambria"/>
-        </w:rPr>
-        <w:t>We next visually examined the pupal cases for the presence of alive or dead flies (Figure 3E).  After blind scoring, we noted that for</w:t>
+        <w:t xml:space="preserve"> </w:t>
+      </w:r>
+      <w:proofErr w:type="spellStart"/>
+      <w:r>
+        <w:rPr>
+          <w:rFonts w:ascii="Cambria" w:hAnsi="Cambria"/>
+        </w:rPr>
+        <w:t>shRNA</w:t>
+      </w:r>
+      <w:proofErr w:type="spellEnd"/>
+      <w:r>
+        <w:rPr>
+          <w:rFonts w:ascii="Cambria" w:hAnsi="Cambria"/>
+        </w:rPr>
+        <w:t xml:space="preserve"> crosses.  These data support the hypothesis</w:t>
+      </w:r>
+      <w:r>
+        <w:rPr>
+          <w:rFonts w:ascii="Cambria" w:hAnsi="Cambria"/>
+        </w:rPr>
+        <w:t xml:space="preserve"> that lethality occurs after </w:t>
+      </w:r>
+      <w:proofErr w:type="spellStart"/>
+      <w:r>
+        <w:rPr>
+          <w:rFonts w:ascii="Cambria" w:hAnsi="Cambria"/>
+        </w:rPr>
+        <w:t>pupal</w:t>
+      </w:r>
+      <w:proofErr w:type="spellEnd"/>
+      <w:r>
+        <w:rPr>
+          <w:rFonts w:ascii="Cambria" w:hAnsi="Cambria"/>
+        </w:rPr>
+        <w:t xml:space="preserve"> development.</w:t>
+      </w:r>
+    </w:p>
+    <w:p>
+      <w:pPr>
+        <w:rPr>
+          <w:rFonts w:ascii="Cambria" w:hAnsi="Cambria"/>
+        </w:rPr>
+      </w:pPr>
+    </w:p>
+    <w:p>
+      <w:pPr>
+        <w:rPr>
+          <w:rFonts w:ascii="Cambria" w:hAnsi="Cambria"/>
+        </w:rPr>
+      </w:pPr>
+      <w:r>
+        <w:rPr>
+          <w:rFonts w:ascii="Cambria" w:hAnsi="Cambria"/>
+        </w:rPr>
+        <w:t xml:space="preserve">We next visually examined the </w:t>
+      </w:r>
+      <w:proofErr w:type="spellStart"/>
+      <w:r>
+        <w:rPr>
+          <w:rFonts w:ascii="Cambria" w:hAnsi="Cambria"/>
+        </w:rPr>
+        <w:t>pupal</w:t>
+      </w:r>
+      <w:proofErr w:type="spellEnd"/>
+      <w:r>
+        <w:rPr>
+          <w:rFonts w:ascii="Cambria" w:hAnsi="Cambria"/>
+        </w:rPr>
+        <w:t xml:space="preserve"> cases for the presence of alive or dead flies (Figure 3E).  After blind scoring, we noted that for</w:t>
       </w:r>
       <w:r>
         <w:rPr>
@@ -2475,7 +2927,21 @@
         <w:rPr>
           <w:rFonts w:ascii="Cambria" w:hAnsi="Cambria"/>
         </w:rPr>
-        <w:t xml:space="preserve"> 100% of the pupal cases contained dead flies</w:t>
+        <w:t xml:space="preserve"> 100% of the </w:t>
+      </w:r>
+      <w:proofErr w:type="spellStart"/>
+      <w:r>
+        <w:rPr>
+          <w:rFonts w:ascii="Cambria" w:hAnsi="Cambria"/>
+        </w:rPr>
+        <w:t>pupal</w:t>
+      </w:r>
+      <w:proofErr w:type="spellEnd"/>
+      <w:r>
+        <w:rPr>
+          <w:rFonts w:ascii="Cambria" w:hAnsi="Cambria"/>
+        </w:rPr>
+        <w:t xml:space="preserve"> cases contained dead flies</w:t>
       </w:r>
       <w:r>
         <w:rPr>
@@ -2505,7 +2971,35 @@
         <w:rPr>
           <w:rFonts w:ascii="Cambria" w:hAnsi="Cambria"/>
         </w:rPr>
-        <w:t xml:space="preserve">. There was also a significant number of dead flies in pupal cases from the </w:t>
+        <w:t xml:space="preserve">. There </w:t>
+      </w:r>
+      <w:proofErr w:type="gramStart"/>
+      <w:r>
+        <w:rPr>
+          <w:rFonts w:ascii="Cambria" w:hAnsi="Cambria"/>
+        </w:rPr>
+        <w:t>was</w:t>
+      </w:r>
+      <w:proofErr w:type="gramEnd"/>
+      <w:r>
+        <w:rPr>
+          <w:rFonts w:ascii="Cambria" w:hAnsi="Cambria"/>
+        </w:rPr>
+        <w:t xml:space="preserve"> also a significant number of dead flies in </w:t>
+      </w:r>
+      <w:proofErr w:type="spellStart"/>
+      <w:r>
+        <w:rPr>
+          <w:rFonts w:ascii="Cambria" w:hAnsi="Cambria"/>
+        </w:rPr>
+        <w:t>pupal</w:t>
+      </w:r>
+      <w:proofErr w:type="spellEnd"/>
+      <w:r>
+        <w:rPr>
+          <w:rFonts w:ascii="Cambria" w:hAnsi="Cambria"/>
+        </w:rPr>
+        <w:t xml:space="preserve"> cases from the </w:t>
       </w:r>
       <w:r>
         <w:rPr>
@@ -2594,7 +3088,21 @@
         <w:rPr>
           <w:rFonts w:ascii="Cambria" w:hAnsi="Cambria"/>
         </w:rPr>
-        <w:t xml:space="preserve">knockdown flies there was 3 to 11 times more dead pupae depending on the shRNA strain.  </w:t>
+        <w:t xml:space="preserve">knockdown flies there was 3 to 11 times more dead pupae depending on the </w:t>
+      </w:r>
+      <w:proofErr w:type="spellStart"/>
+      <w:r>
+        <w:rPr>
+          <w:rFonts w:ascii="Cambria" w:hAnsi="Cambria"/>
+        </w:rPr>
+        <w:t>shRNA</w:t>
+      </w:r>
+      <w:proofErr w:type="spellEnd"/>
+      <w:r>
+        <w:rPr>
+          <w:rFonts w:ascii="Cambria" w:hAnsi="Cambria"/>
+        </w:rPr>
+        <w:t xml:space="preserve"> strain.  </w:t>
       </w:r>
       <w:r>
         <w:rPr>
@@ -2676,9 +3184,24 @@
         <w:rPr>
           <w:rFonts w:ascii="Cambria" w:hAnsi="Cambria"/>
         </w:rPr>
-        <w:t xml:space="preserve">after pupal development, but prior to </w:t>
+        <w:t xml:space="preserve">after </w:t>
+      </w:r>
+      <w:proofErr w:type="spellStart"/>
+      <w:r>
+        <w:rPr>
+          <w:rFonts w:ascii="Cambria" w:hAnsi="Cambria"/>
+        </w:rPr>
+        <w:t>pupal</w:t>
+      </w:r>
+      <w:proofErr w:type="spellEnd"/>
+      <w:r>
+        <w:rPr>
+          <w:rFonts w:ascii="Cambria" w:hAnsi="Cambria"/>
+        </w:rPr>
+        <w:t xml:space="preserve"> development, but prior to </w:t>
       </w:r>
       <w:commentRangeStart w:id="8"/>
+      <w:proofErr w:type="spellStart"/>
       <w:r>
         <w:rPr>
           <w:rFonts w:ascii="Cambria" w:hAnsi="Cambria"/>
@@ -2686,6 +3209,7 @@
         <w:t>eclosure</w:t>
       </w:r>
       <w:commentRangeEnd w:id="8"/>
+      <w:proofErr w:type="spellEnd"/>
       <w:r>
         <w:rPr>
           <w:rStyle w:val="CommentReference"/>
@@ -2910,11 +3434,19 @@
         </w:rPr>
         <w:t xml:space="preserve">and autophagy were </w:t>
       </w:r>
-      <w:r>
-        <w:rPr>
-          <w:rFonts w:ascii="Cambria" w:hAnsi="Cambria"/>
-        </w:rPr>
-        <w:t xml:space="preserve">simulataneously </w:t>
+      <w:proofErr w:type="spellStart"/>
+      <w:r>
+        <w:rPr>
+          <w:rFonts w:ascii="Cambria" w:hAnsi="Cambria"/>
+        </w:rPr>
+        <w:t>simulataneously</w:t>
+      </w:r>
+      <w:proofErr w:type="spellEnd"/>
+      <w:r>
+        <w:rPr>
+          <w:rFonts w:ascii="Cambria" w:hAnsi="Cambria"/>
+        </w:rPr>
+        <w:t xml:space="preserve"> </w:t>
       </w:r>
       <w:r>
         <w:rPr>
@@ -3122,7 +3654,21 @@
         <w:rPr>
           <w:rFonts w:ascii="Cambria" w:hAnsi="Cambria"/>
         </w:rPr>
-        <w:t>driver, even after the decrease in viability, a large proportion of the flies died shortly after eclosure, but interestingly, among the flies that survived, they generally had quite normal lifespan</w:t>
+        <w:t xml:space="preserve">driver, even after the decrease in viability, a large proportion of the flies died shortly after </w:t>
+      </w:r>
+      <w:proofErr w:type="spellStart"/>
+      <w:r>
+        <w:rPr>
+          <w:rFonts w:ascii="Cambria" w:hAnsi="Cambria"/>
+        </w:rPr>
+        <w:t>eclosure</w:t>
+      </w:r>
+      <w:proofErr w:type="spellEnd"/>
+      <w:r>
+        <w:rPr>
+          <w:rFonts w:ascii="Cambria" w:hAnsi="Cambria"/>
+        </w:rPr>
+        <w:t>, but interestingly, among the flies that survived, they generally had quite normal lifespan</w:t>
       </w:r>
       <w:r>
         <w:rPr>
@@ -3158,7 +3704,14 @@
         <w:rPr>
           <w:rFonts w:ascii="Cambria" w:hAnsi="Cambria"/>
         </w:rPr>
-        <w:t xml:space="preserve"> suggests that there is a critical period of about 20 days after ecl</w:t>
+        <w:t xml:space="preserve"> suggests that there is a critical period of about 20 days after </w:t>
+      </w:r>
+      <w:proofErr w:type="spellStart"/>
+      <w:r>
+        <w:rPr>
+          <w:rFonts w:ascii="Cambria" w:hAnsi="Cambria"/>
+        </w:rPr>
+        <w:t>ecl</w:t>
       </w:r>
       <w:r>
         <w:rPr>
@@ -3170,7 +3723,14 @@
         <w:rPr>
           <w:rFonts w:ascii="Cambria" w:hAnsi="Cambria"/>
         </w:rPr>
-        <w:t xml:space="preserve">sure during which the </w:t>
+        <w:t>sure</w:t>
+      </w:r>
+      <w:proofErr w:type="spellEnd"/>
+      <w:r>
+        <w:rPr>
+          <w:rFonts w:ascii="Cambria" w:hAnsi="Cambria"/>
+        </w:rPr>
+        <w:t xml:space="preserve"> during which the </w:t>
       </w:r>
       <w:r>
         <w:rPr>
@@ -3219,7 +3779,21 @@
         <w:rPr>
           <w:rFonts w:ascii="Cambria" w:hAnsi="Cambria"/>
         </w:rPr>
-        <w:t xml:space="preserve">male flies for each of these crosses, consistent with male flies being </w:t>
+        <w:t xml:space="preserve">male flies for each of these </w:t>
+      </w:r>
+      <w:proofErr w:type="gramStart"/>
+      <w:r>
+        <w:rPr>
+          <w:rFonts w:ascii="Cambria" w:hAnsi="Cambria"/>
+        </w:rPr>
+        <w:t>crosses,</w:t>
+      </w:r>
+      <w:proofErr w:type="gramEnd"/>
+      <w:r>
+        <w:rPr>
+          <w:rFonts w:ascii="Cambria" w:hAnsi="Cambria"/>
+        </w:rPr>
+        <w:t xml:space="preserve"> consistent with male flies being </w:t>
       </w:r>
       <w:commentRangeStart w:id="9"/>
       <w:r>
@@ -3391,14 +3965,30 @@
         <w:rPr>
           <w:rFonts w:ascii="Cambria" w:hAnsi="Cambria"/>
         </w:rPr>
-        <w:t>suppression leads to reduced muscle function in the flies that eclose</w:t>
-      </w:r>
-      <w:r>
-        <w:rPr>
-          <w:rFonts w:ascii="Cambria" w:hAnsi="Cambria"/>
-        </w:rPr>
-        <w:t xml:space="preserve"> even very early, consistent a developmental problem in myogenesis</w:t>
-      </w:r>
+        <w:t xml:space="preserve">suppression leads to reduced muscle function in the flies that </w:t>
+      </w:r>
+      <w:proofErr w:type="spellStart"/>
+      <w:r>
+        <w:rPr>
+          <w:rFonts w:ascii="Cambria" w:hAnsi="Cambria"/>
+        </w:rPr>
+        <w:t>eclose</w:t>
+      </w:r>
+      <w:proofErr w:type="spellEnd"/>
+      <w:r>
+        <w:rPr>
+          <w:rFonts w:ascii="Cambria" w:hAnsi="Cambria"/>
+        </w:rPr>
+        <w:t xml:space="preserve"> even very early, consistent a developmental problem in </w:t>
+      </w:r>
+      <w:proofErr w:type="spellStart"/>
+      <w:r>
+        <w:rPr>
+          <w:rFonts w:ascii="Cambria" w:hAnsi="Cambria"/>
+        </w:rPr>
+        <w:t>myogenesis</w:t>
+      </w:r>
+      <w:proofErr w:type="spellEnd"/>
       <w:r>
         <w:rPr>
           <w:rFonts w:ascii="Cambria" w:hAnsi="Cambria"/>
@@ -3409,7 +3999,35 @@
         <w:rPr>
           <w:rFonts w:ascii="Cambria" w:hAnsi="Cambria"/>
         </w:rPr>
-        <w:t>these problems persist throughout the lifespan of the fly, even in those that reach adulthood.  Also interesting, is that there was a correspondence between the efficienty of the shRNA strain to cause lethality and its effects on muscle function, indicating a potential gene-dosage effect on both of these phenotypes.</w:t>
+        <w:t xml:space="preserve">these problems persist throughout the lifespan of the fly, even in those that reach adulthood.  Also interesting, is that there was a correspondence between the </w:t>
+      </w:r>
+      <w:proofErr w:type="spellStart"/>
+      <w:r>
+        <w:rPr>
+          <w:rFonts w:ascii="Cambria" w:hAnsi="Cambria"/>
+        </w:rPr>
+        <w:t>efficienty</w:t>
+      </w:r>
+      <w:proofErr w:type="spellEnd"/>
+      <w:r>
+        <w:rPr>
+          <w:rFonts w:ascii="Cambria" w:hAnsi="Cambria"/>
+        </w:rPr>
+        <w:t xml:space="preserve"> of the </w:t>
+      </w:r>
+      <w:proofErr w:type="spellStart"/>
+      <w:r>
+        <w:rPr>
+          <w:rFonts w:ascii="Cambria" w:hAnsi="Cambria"/>
+        </w:rPr>
+        <w:t>shRNA</w:t>
+      </w:r>
+      <w:proofErr w:type="spellEnd"/>
+      <w:r>
+        <w:rPr>
+          <w:rFonts w:ascii="Cambria" w:hAnsi="Cambria"/>
+        </w:rPr>
+        <w:t xml:space="preserve"> strain to cause lethality and its effects on muscle function, indicating a potential gene-dosage effect on both of these phenotypes.</w:t>
       </w:r>
     </w:p>
     <w:p>
@@ -3430,7 +4048,15 @@
     <w:p/>
     <w:p>
       <w:r>
-        <w:t xml:space="preserve">In this work, we have described a role for TORC1 in the regulation of myogenesis </w:t>
+        <w:t xml:space="preserve">In this work, we have described a role for TORC1 in the regulation of </w:t>
+      </w:r>
+      <w:proofErr w:type="spellStart"/>
+      <w:r>
+        <w:t>myogenesis</w:t>
+      </w:r>
+      <w:proofErr w:type="spellEnd"/>
+      <w:r>
+        <w:t xml:space="preserve"> </w:t>
       </w:r>
       <w:r>
         <w:rPr>
@@ -3439,7 +4065,15 @@
         <w:t>in vitro</w:t>
       </w:r>
       <w:r>
-        <w:t xml:space="preserve"> and shown in fruit flies, that inhibition of the dTORC1 complex results in lethality and weakened muscle function.  Together these data support a </w:t>
+        <w:t xml:space="preserve"> and shown in fruit flies, that inhibition of the dTORC1 complex results in lethality and weakened muscle function.  Together these data support </w:t>
+      </w:r>
+      <w:proofErr w:type="gramStart"/>
+      <w:r>
+        <w:t>a</w:t>
+      </w:r>
+      <w:proofErr w:type="gramEnd"/>
+      <w:r>
+        <w:t xml:space="preserve"> </w:t>
       </w:r>
       <w:r>
         <w:rPr>
@@ -4662,7 +5296,39 @@
           <w:rFonts w:cs="Times"/>
           <w:b/>
         </w:rPr>
-        <w:t>. Muscle-specific Raptor knockdown flies die post-pupal formation but pre-eclosure.</w:t>
+        <w:t>. Muscle-specific Raptor knockdown flies die post-</w:t>
+      </w:r>
+      <w:proofErr w:type="spellStart"/>
+      <w:r>
+        <w:rPr>
+          <w:rFonts w:cs="Times"/>
+          <w:b/>
+        </w:rPr>
+        <w:t>pupal</w:t>
+      </w:r>
+      <w:proofErr w:type="spellEnd"/>
+      <w:r>
+        <w:rPr>
+          <w:rFonts w:cs="Times"/>
+          <w:b/>
+        </w:rPr>
+        <w:t xml:space="preserve"> formation but pre-</w:t>
+      </w:r>
+      <w:proofErr w:type="spellStart"/>
+      <w:r>
+        <w:rPr>
+          <w:rFonts w:cs="Times"/>
+          <w:b/>
+        </w:rPr>
+        <w:t>eclosure</w:t>
+      </w:r>
+      <w:proofErr w:type="spellEnd"/>
+      <w:r>
+        <w:rPr>
+          <w:rFonts w:cs="Times"/>
+          <w:b/>
+        </w:rPr>
+        <w:t>.</w:t>
       </w:r>
       <w:r>
         <w:rPr>
@@ -4712,13 +5378,41 @@
         <w:rPr>
           <w:rFonts w:cs="Times"/>
         </w:rPr>
-        <w:t xml:space="preserve"> shRNA transgenic fli</w:t>
-      </w:r>
-      <w:r>
-        <w:rPr>
-          <w:rFonts w:cs="Times"/>
-        </w:rPr>
-        <w:t>es or a control TRiP line.  Panels A, C</w:t>
+        <w:t xml:space="preserve"> </w:t>
+      </w:r>
+      <w:proofErr w:type="spellStart"/>
+      <w:r>
+        <w:rPr>
+          <w:rFonts w:cs="Times"/>
+        </w:rPr>
+        <w:t>shRNA</w:t>
+      </w:r>
+      <w:proofErr w:type="spellEnd"/>
+      <w:r>
+        <w:rPr>
+          <w:rFonts w:cs="Times"/>
+        </w:rPr>
+        <w:t xml:space="preserve"> transgenic fli</w:t>
+      </w:r>
+      <w:r>
+        <w:rPr>
+          <w:rFonts w:cs="Times"/>
+        </w:rPr>
+        <w:t xml:space="preserve">es or a control </w:t>
+      </w:r>
+      <w:proofErr w:type="spellStart"/>
+      <w:r>
+        <w:rPr>
+          <w:rFonts w:cs="Times"/>
+        </w:rPr>
+        <w:t>TRiP</w:t>
+      </w:r>
+      <w:proofErr w:type="spellEnd"/>
+      <w:r>
+        <w:rPr>
+          <w:rFonts w:cs="Times"/>
+        </w:rPr>
+        <w:t xml:space="preserve"> line.  Panels A, C</w:t>
       </w:r>
       <w:r>
         <w:rPr>
@@ -4781,7 +5475,21 @@
         <w:rPr>
           <w:rFonts w:cs="Times"/>
         </w:rPr>
-        <w:t>show the total number of flies eclosed; C and D) indicate the t</w:t>
+        <w:t xml:space="preserve">show the total number of flies </w:t>
+      </w:r>
+      <w:proofErr w:type="spellStart"/>
+      <w:r>
+        <w:rPr>
+          <w:rFonts w:cs="Times"/>
+        </w:rPr>
+        <w:t>eclosed</w:t>
+      </w:r>
+      <w:proofErr w:type="spellEnd"/>
+      <w:r>
+        <w:rPr>
+          <w:rFonts w:cs="Times"/>
+        </w:rPr>
+        <w:t>; C and D) indicate the t</w:t>
       </w:r>
       <w:r>
         <w:rPr>
@@ -4793,7 +5501,21 @@
         <w:rPr>
           <w:rFonts w:cs="Times"/>
         </w:rPr>
-        <w:t>l number of pupae after 20 days, and  F and G)  show the p</w:t>
+        <w:t xml:space="preserve">l number of pupae after 20 days, </w:t>
+      </w:r>
+      <w:proofErr w:type="gramStart"/>
+      <w:r>
+        <w:rPr>
+          <w:rFonts w:cs="Times"/>
+        </w:rPr>
+        <w:t>and  F</w:t>
+      </w:r>
+      <w:proofErr w:type="gramEnd"/>
+      <w:r>
+        <w:rPr>
+          <w:rFonts w:cs="Times"/>
+        </w:rPr>
+        <w:t xml:space="preserve"> and G)  show the p</w:t>
       </w:r>
       <w:r>
         <w:rPr>
@@ -4805,7 +5527,21 @@
         <w:rPr>
           <w:rFonts w:cs="Times"/>
         </w:rPr>
-        <w:t xml:space="preserve">Panel E shows a representative example of dead flies, still within their pupal cases.  </w:t>
+        <w:t xml:space="preserve">Panel E shows a representative example of dead flies, still within their </w:t>
+      </w:r>
+      <w:proofErr w:type="spellStart"/>
+      <w:r>
+        <w:rPr>
+          <w:rFonts w:cs="Times"/>
+        </w:rPr>
+        <w:t>pupal</w:t>
+      </w:r>
+      <w:proofErr w:type="spellEnd"/>
+      <w:r>
+        <w:rPr>
+          <w:rFonts w:cs="Times"/>
+        </w:rPr>
+        <w:t xml:space="preserve"> cases.  </w:t>
       </w:r>
       <w:r>
         <w:rPr>
@@ -4813,77 +5549,19 @@
         </w:rPr>
         <w:t xml:space="preserve">Asterisks indicate p&lt;0.05 by </w:t>
       </w:r>
-      <w:r>
-        <w:rPr>
-          <w:rFonts w:cs="Times"/>
-        </w:rPr>
-        <w:t xml:space="preserve">Dunnett’s test (A) or </w:t>
-      </w:r>
-      <w:r>
-        <w:rPr>
-          <w:rFonts w:cs="Times"/>
-        </w:rPr>
-        <w:t>Wilcoxon-rank-sum te</w:t>
-      </w:r>
-      <w:r>
-        <w:rPr>
-          <w:rFonts w:cs="Times"/>
-        </w:rPr>
-        <w:t>st</w:t>
-      </w:r>
-      <w:r>
-        <w:rPr>
-          <w:rFonts w:cs="Times"/>
-        </w:rPr>
-        <w:t xml:space="preserve">s </w:t>
-      </w:r>
-      <w:r>
-        <w:rPr>
-          <w:rFonts w:cs="Times"/>
-        </w:rPr>
-        <w:t xml:space="preserve">followed by an adjustment for multiple </w:t>
-      </w:r>
-      <w:r>
-        <w:rPr>
-          <w:rFonts w:cs="Times"/>
-        </w:rPr>
-        <w:t>comparisons</w:t>
-      </w:r>
-      <w:r>
-        <w:rPr>
-          <w:rFonts w:cs="Times"/>
-        </w:rPr>
-        <w:t xml:space="preserve"> (C,D,F and G)</w:t>
-      </w:r>
-      <w:r>
-        <w:rPr>
-          <w:rFonts w:cs="Times"/>
-        </w:rPr>
-        <w:t>.</w:t>
-      </w:r>
-      <w:r>
-        <w:rPr>
-          <w:rFonts w:cs="Times"/>
-        </w:rPr>
-        <w:t xml:space="preserve">  Each of these analyses </w:t>
-      </w:r>
-      <w:r>
-        <w:rPr>
-          <w:rFonts w:cs="Times"/>
-        </w:rPr>
-        <w:t>describe</w:t>
-      </w:r>
-      <w:r>
-        <w:rPr>
-          <w:rFonts w:cs="Times"/>
-        </w:rPr>
-        <w:t xml:space="preserve"> th</w:t>
-      </w:r>
-      <w:r>
-        <w:rPr>
-          <w:rFonts w:cs="Times"/>
-        </w:rPr>
-        <w:t>e average 5</w:t>
+      <w:proofErr w:type="spellStart"/>
+      <w:r>
+        <w:rPr>
+          <w:rFonts w:cs="Times"/>
+        </w:rPr>
+        <w:t>Dunnett’s</w:t>
+      </w:r>
+      <w:proofErr w:type="spellEnd"/>
+      <w:r>
+        <w:rPr>
+          <w:rFonts w:cs="Times"/>
+        </w:rPr>
+        <w:t xml:space="preserve"> test (B</w:t>
       </w:r>
       <w:bookmarkStart w:id="11" w:name="_GoBack"/>
       <w:bookmarkEnd w:id="11"/>
@@ -4891,6 +5569,104 @@
         <w:rPr>
           <w:rFonts w:cs="Times"/>
         </w:rPr>
+        <w:t xml:space="preserve">) or </w:t>
+      </w:r>
+      <w:r>
+        <w:rPr>
+          <w:rFonts w:cs="Times"/>
+        </w:rPr>
+        <w:t>Wilcoxon-rank-sum te</w:t>
+      </w:r>
+      <w:r>
+        <w:rPr>
+          <w:rFonts w:cs="Times"/>
+        </w:rPr>
+        <w:t>st</w:t>
+      </w:r>
+      <w:r>
+        <w:rPr>
+          <w:rFonts w:cs="Times"/>
+        </w:rPr>
+        <w:t xml:space="preserve">s </w:t>
+      </w:r>
+      <w:r>
+        <w:rPr>
+          <w:rFonts w:cs="Times"/>
+        </w:rPr>
+        <w:t xml:space="preserve">followed by an adjustment for multiple </w:t>
+      </w:r>
+      <w:r>
+        <w:rPr>
+          <w:rFonts w:cs="Times"/>
+        </w:rPr>
+        <w:t>comparisons</w:t>
+      </w:r>
+      <w:r>
+        <w:rPr>
+          <w:rFonts w:cs="Times"/>
+        </w:rPr>
+        <w:t xml:space="preserve"> (</w:t>
+      </w:r>
+      <w:r>
+        <w:rPr>
+          <w:rFonts w:cs="Times"/>
+        </w:rPr>
+        <w:t>A</w:t>
+      </w:r>
+      <w:proofErr w:type="gramStart"/>
+      <w:r>
+        <w:rPr>
+          <w:rFonts w:cs="Times"/>
+        </w:rPr>
+        <w:t>,</w:t>
+      </w:r>
+      <w:r>
+        <w:rPr>
+          <w:rFonts w:cs="Times"/>
+        </w:rPr>
+        <w:t>C,D,F</w:t>
+      </w:r>
+      <w:proofErr w:type="gramEnd"/>
+      <w:r>
+        <w:rPr>
+          <w:rFonts w:cs="Times"/>
+        </w:rPr>
+        <w:t xml:space="preserve"> and G)</w:t>
+      </w:r>
+      <w:r>
+        <w:rPr>
+          <w:rFonts w:cs="Times"/>
+        </w:rPr>
+        <w:t>.</w:t>
+      </w:r>
+      <w:r>
+        <w:rPr>
+          <w:rFonts w:cs="Times"/>
+        </w:rPr>
+        <w:t xml:space="preserve">  Each of these analyses </w:t>
+      </w:r>
+      <w:r>
+        <w:rPr>
+          <w:rFonts w:cs="Times"/>
+        </w:rPr>
+        <w:t>describe</w:t>
+      </w:r>
+      <w:r>
+        <w:rPr>
+          <w:rFonts w:cs="Times"/>
+        </w:rPr>
+        <w:t xml:space="preserve"> th</w:t>
+      </w:r>
+      <w:r>
+        <w:rPr>
+          <w:rFonts w:cs="Times"/>
+        </w:rPr>
+        <w:t>e average 5</w:t>
+      </w:r>
+      <w:r>
+        <w:rPr>
+          <w:rFonts w:cs="Times"/>
+        </w:rPr>
         <w:t>-9</w:t>
       </w:r>
       <w:r>
@@ -4929,7 +5705,91 @@
         <w:rPr>
           <w:rFonts w:cs="Times"/>
         </w:rPr>
-        <w:t>Figure 5. The figure on the right shows dead flies stuck in their pupal cases, and the figure on the left shows empty pupal cases post-eclosure. The pictures were taken 20 days after the crosses were made. The control is using 36304 shRNA, which is a control line for TRiP RNAi lines. We found that the lethality effect of Raptor knoc</w:t>
+        <w:t xml:space="preserve">Figure 5. The figure on the right shows dead flies stuck in their </w:t>
+      </w:r>
+      <w:proofErr w:type="spellStart"/>
+      <w:r>
+        <w:rPr>
+          <w:rFonts w:cs="Times"/>
+        </w:rPr>
+        <w:t>pupal</w:t>
+      </w:r>
+      <w:proofErr w:type="spellEnd"/>
+      <w:r>
+        <w:rPr>
+          <w:rFonts w:cs="Times"/>
+        </w:rPr>
+        <w:t xml:space="preserve"> cases, and the figure on the left shows empty </w:t>
+      </w:r>
+      <w:proofErr w:type="spellStart"/>
+      <w:r>
+        <w:rPr>
+          <w:rFonts w:cs="Times"/>
+        </w:rPr>
+        <w:t>pupal</w:t>
+      </w:r>
+      <w:proofErr w:type="spellEnd"/>
+      <w:r>
+        <w:rPr>
+          <w:rFonts w:cs="Times"/>
+        </w:rPr>
+        <w:t xml:space="preserve"> cases post-</w:t>
+      </w:r>
+      <w:proofErr w:type="spellStart"/>
+      <w:r>
+        <w:rPr>
+          <w:rFonts w:cs="Times"/>
+        </w:rPr>
+        <w:t>eclosure</w:t>
+      </w:r>
+      <w:proofErr w:type="spellEnd"/>
+      <w:r>
+        <w:rPr>
+          <w:rFonts w:cs="Times"/>
+        </w:rPr>
+        <w:t xml:space="preserve">. The pictures were taken 20 days after the crosses were made. The control is using 36304 </w:t>
+      </w:r>
+      <w:proofErr w:type="spellStart"/>
+      <w:r>
+        <w:rPr>
+          <w:rFonts w:cs="Times"/>
+        </w:rPr>
+        <w:t>shRNA</w:t>
+      </w:r>
+      <w:proofErr w:type="spellEnd"/>
+      <w:r>
+        <w:rPr>
+          <w:rFonts w:cs="Times"/>
+        </w:rPr>
+        <w:t xml:space="preserve">, which is a control line for </w:t>
+      </w:r>
+      <w:proofErr w:type="spellStart"/>
+      <w:r>
+        <w:rPr>
+          <w:rFonts w:cs="Times"/>
+        </w:rPr>
+        <w:t>TRiP</w:t>
+      </w:r>
+      <w:proofErr w:type="spellEnd"/>
+      <w:r>
+        <w:rPr>
+          <w:rFonts w:cs="Times"/>
+        </w:rPr>
+        <w:t xml:space="preserve"> </w:t>
+      </w:r>
+      <w:proofErr w:type="spellStart"/>
+      <w:r>
+        <w:rPr>
+          <w:rFonts w:cs="Times"/>
+        </w:rPr>
+        <w:t>RNAi</w:t>
+      </w:r>
+      <w:proofErr w:type="spellEnd"/>
+      <w:r>
+        <w:rPr>
+          <w:rFonts w:cs="Times"/>
+        </w:rPr>
+        <w:t xml:space="preserve"> lines. We found that the lethality effect of Raptor knoc</w:t>
       </w:r>
       <w:r>
         <w:rPr>
@@ -4953,27 +5813,55 @@
         <w:rPr>
           <w:rFonts w:cs="Times"/>
         </w:rPr>
-        <w:t>ing in the pupal stage.</w:t>
-      </w:r>
-    </w:p>
-    <w:p>
-      <w:pPr>
-        <w:rPr>
-          <w:rFonts w:cs="Times"/>
-        </w:rPr>
-      </w:pPr>
-    </w:p>
-    <w:p>
-      <w:pPr>
-        <w:rPr>
-          <w:rFonts w:cs="Times"/>
-        </w:rPr>
-      </w:pPr>
-      <w:r>
-        <w:rPr>
-          <w:rFonts w:cs="Times"/>
-        </w:rPr>
-        <w:t>Figure 6. The graphs on the left show the number of total pupal cases produced in the Mef-</w:t>
+        <w:t xml:space="preserve">ing in the </w:t>
+      </w:r>
+      <w:proofErr w:type="spellStart"/>
+      <w:r>
+        <w:rPr>
+          <w:rFonts w:cs="Times"/>
+        </w:rPr>
+        <w:t>pupal</w:t>
+      </w:r>
+      <w:proofErr w:type="spellEnd"/>
+      <w:r>
+        <w:rPr>
+          <w:rFonts w:cs="Times"/>
+        </w:rPr>
+        <w:t xml:space="preserve"> stage.</w:t>
+      </w:r>
+    </w:p>
+    <w:p>
+      <w:pPr>
+        <w:rPr>
+          <w:rFonts w:cs="Times"/>
+        </w:rPr>
+      </w:pPr>
+    </w:p>
+    <w:p>
+      <w:pPr>
+        <w:rPr>
+          <w:rFonts w:cs="Times"/>
+        </w:rPr>
+      </w:pPr>
+      <w:r>
+        <w:rPr>
+          <w:rFonts w:cs="Times"/>
+        </w:rPr>
+        <w:t xml:space="preserve">Figure 6. The graphs on the left show the number of total </w:t>
+      </w:r>
+      <w:proofErr w:type="spellStart"/>
+      <w:r>
+        <w:rPr>
+          <w:rFonts w:cs="Times"/>
+        </w:rPr>
+        <w:t>pupal</w:t>
+      </w:r>
+      <w:proofErr w:type="spellEnd"/>
+      <w:r>
+        <w:rPr>
+          <w:rFonts w:cs="Times"/>
+        </w:rPr>
+        <w:t xml:space="preserve"> cases produced in the Mef-</w:t>
       </w:r>
       <w:r>
         <w:rPr>
@@ -4985,7 +5873,21 @@
         <w:rPr>
           <w:rFonts w:cs="Times"/>
         </w:rPr>
-        <w:t>/shRNA and C179-</w:t>
+        <w:t>/</w:t>
+      </w:r>
+      <w:proofErr w:type="spellStart"/>
+      <w:r>
+        <w:rPr>
+          <w:rFonts w:cs="Times"/>
+        </w:rPr>
+        <w:t>shRNA</w:t>
+      </w:r>
+      <w:proofErr w:type="spellEnd"/>
+      <w:r>
+        <w:rPr>
+          <w:rFonts w:cs="Times"/>
+        </w:rPr>
+        <w:t xml:space="preserve"> and C179-</w:t>
       </w:r>
       <w:r>
         <w:rPr>
@@ -4997,7 +5899,21 @@
         <w:rPr>
           <w:rFonts w:cs="Times"/>
         </w:rPr>
-        <w:t xml:space="preserve">/shRNA crosses. The graphs on the right show the percentage of the cases that contained dead flies. The cases were counted around 20 days after the crosses were made. Homozygous strains of both the </w:t>
+        <w:t>/</w:t>
+      </w:r>
+      <w:proofErr w:type="spellStart"/>
+      <w:r>
+        <w:rPr>
+          <w:rFonts w:cs="Times"/>
+        </w:rPr>
+        <w:t>shRNA</w:t>
+      </w:r>
+      <w:proofErr w:type="spellEnd"/>
+      <w:r>
+        <w:rPr>
+          <w:rFonts w:cs="Times"/>
+        </w:rPr>
+        <w:t xml:space="preserve"> crosses. The graphs on the right show the percentage of the cases that contained dead flies. The cases were counted around 20 days after the crosses were made. Homozygous strains of both the </w:t>
       </w:r>
       <w:r>
         <w:rPr>
@@ -5009,7 +5925,35 @@
         <w:rPr>
           <w:rFonts w:cs="Times"/>
         </w:rPr>
-        <w:t xml:space="preserve"> driver and the shRNA lines were used for the crosses. Nearly 100% of the pupal cases in the Mef-</w:t>
+        <w:t xml:space="preserve"> driver and the </w:t>
+      </w:r>
+      <w:proofErr w:type="spellStart"/>
+      <w:r>
+        <w:rPr>
+          <w:rFonts w:cs="Times"/>
+        </w:rPr>
+        <w:t>shRNA</w:t>
+      </w:r>
+      <w:proofErr w:type="spellEnd"/>
+      <w:r>
+        <w:rPr>
+          <w:rFonts w:cs="Times"/>
+        </w:rPr>
+        <w:t xml:space="preserve"> lines were used for the crosses. Nearly 100% of the </w:t>
+      </w:r>
+      <w:proofErr w:type="spellStart"/>
+      <w:r>
+        <w:rPr>
+          <w:rFonts w:cs="Times"/>
+        </w:rPr>
+        <w:t>pupal</w:t>
+      </w:r>
+      <w:proofErr w:type="spellEnd"/>
+      <w:r>
+        <w:rPr>
+          <w:rFonts w:cs="Times"/>
+        </w:rPr>
+        <w:t xml:space="preserve"> cases in the Mef-</w:t>
       </w:r>
       <w:r>
         <w:rPr>
@@ -5021,7 +5965,49 @@
         <w:rPr>
           <w:rFonts w:cs="Times"/>
         </w:rPr>
-        <w:t>/Raptor shRNA crosses contained dead flies. There was also a high percentage of dead flies in the cases of the C179-</w:t>
+        <w:t xml:space="preserve">/Raptor </w:t>
+      </w:r>
+      <w:proofErr w:type="spellStart"/>
+      <w:r>
+        <w:rPr>
+          <w:rFonts w:cs="Times"/>
+        </w:rPr>
+        <w:t>shRNA</w:t>
+      </w:r>
+      <w:proofErr w:type="spellEnd"/>
+      <w:r>
+        <w:rPr>
+          <w:rFonts w:cs="Times"/>
+        </w:rPr>
+        <w:t xml:space="preserve"> </w:t>
+      </w:r>
+      <w:proofErr w:type="gramStart"/>
+      <w:r>
+        <w:rPr>
+          <w:rFonts w:cs="Times"/>
+        </w:rPr>
+        <w:t>crosses</w:t>
+      </w:r>
+      <w:proofErr w:type="gramEnd"/>
+      <w:r>
+        <w:rPr>
+          <w:rFonts w:cs="Times"/>
+        </w:rPr>
+        <w:t xml:space="preserve"> contained dead flies. There </w:t>
+      </w:r>
+      <w:proofErr w:type="gramStart"/>
+      <w:r>
+        <w:rPr>
+          <w:rFonts w:cs="Times"/>
+        </w:rPr>
+        <w:t>was</w:t>
+      </w:r>
+      <w:proofErr w:type="gramEnd"/>
+      <w:r>
+        <w:rPr>
+          <w:rFonts w:cs="Times"/>
+        </w:rPr>
+        <w:t xml:space="preserve"> also a high percentage of dead flies in the cases of the C179-</w:t>
       </w:r>
       <w:r>
         <w:rPr>
@@ -5033,7 +6019,35 @@
         <w:rPr>
           <w:rFonts w:cs="Times"/>
         </w:rPr>
-        <w:t>/Raptor shRNA crosses, and the percentage of dead flies correlates with the relative strengths of the three different Raptor shRNA lines.</w:t>
+        <w:t xml:space="preserve">/Raptor </w:t>
+      </w:r>
+      <w:proofErr w:type="spellStart"/>
+      <w:r>
+        <w:rPr>
+          <w:rFonts w:cs="Times"/>
+        </w:rPr>
+        <w:t>shRNA</w:t>
+      </w:r>
+      <w:proofErr w:type="spellEnd"/>
+      <w:r>
+        <w:rPr>
+          <w:rFonts w:cs="Times"/>
+        </w:rPr>
+        <w:t xml:space="preserve"> crosses, and the percentage of dead flies correlates with the relative strengths of the three different Raptor </w:t>
+      </w:r>
+      <w:proofErr w:type="spellStart"/>
+      <w:r>
+        <w:rPr>
+          <w:rFonts w:cs="Times"/>
+        </w:rPr>
+        <w:t>shRNA</w:t>
+      </w:r>
+      <w:proofErr w:type="spellEnd"/>
+      <w:r>
+        <w:rPr>
+          <w:rFonts w:cs="Times"/>
+        </w:rPr>
+        <w:t xml:space="preserve"> lines.</w:t>
       </w:r>
     </w:p>
     <w:p>
@@ -5119,7 +6133,35 @@
         <w:rPr>
           <w:rFonts w:cs="Times"/>
         </w:rPr>
-        <w:t>Figure 8. The line graphs show the survival rate of flies with Tsc and Raptor knockdown in skeletal muscle. The graph on the left shows the effects of Tsc knockdown using the 24B-</w:t>
+        <w:t xml:space="preserve">Figure 8. The line graphs show the survival rate of flies with </w:t>
+      </w:r>
+      <w:proofErr w:type="spellStart"/>
+      <w:r>
+        <w:rPr>
+          <w:rFonts w:cs="Times"/>
+        </w:rPr>
+        <w:t>Tsc</w:t>
+      </w:r>
+      <w:proofErr w:type="spellEnd"/>
+      <w:r>
+        <w:rPr>
+          <w:rFonts w:cs="Times"/>
+        </w:rPr>
+        <w:t xml:space="preserve"> and Raptor knockdown in skeletal muscle. The graph on the left shows the effects of </w:t>
+      </w:r>
+      <w:proofErr w:type="spellStart"/>
+      <w:r>
+        <w:rPr>
+          <w:rFonts w:cs="Times"/>
+        </w:rPr>
+        <w:t>Tsc</w:t>
+      </w:r>
+      <w:proofErr w:type="spellEnd"/>
+      <w:r>
+        <w:rPr>
+          <w:rFonts w:cs="Times"/>
+        </w:rPr>
+        <w:t xml:space="preserve"> knockdown using the 24B-</w:t>
       </w:r>
       <w:r>
         <w:rPr>
@@ -5131,7 +6173,21 @@
         <w:rPr>
           <w:rFonts w:cs="Times"/>
         </w:rPr>
-        <w:t xml:space="preserve"> driver, and the graph on the right shows the effects of Raptor knockdown using the C179-</w:t>
+        <w:t xml:space="preserve"> </w:t>
+      </w:r>
+      <w:proofErr w:type="gramStart"/>
+      <w:r>
+        <w:rPr>
+          <w:rFonts w:cs="Times"/>
+        </w:rPr>
+        <w:t>driver</w:t>
+      </w:r>
+      <w:proofErr w:type="gramEnd"/>
+      <w:r>
+        <w:rPr>
+          <w:rFonts w:cs="Times"/>
+        </w:rPr>
+        <w:t>, and the graph on the right shows the effects of Raptor knockdown using the C179-</w:t>
       </w:r>
       <w:r>
         <w:rPr>
@@ -5143,7 +6199,21 @@
         <w:rPr>
           <w:rFonts w:cs="Times"/>
         </w:rPr>
-        <w:t xml:space="preserve"> driver.  The crosses were flipped twice a week to count for dead flies. Both Tsc and Raptor knockdown in skeletal muscle result in decreased longevity. The controls contained either the </w:t>
+        <w:t xml:space="preserve"> driver.  The crosses were flipped twice a week to count for dead flies. Both </w:t>
+      </w:r>
+      <w:proofErr w:type="spellStart"/>
+      <w:r>
+        <w:rPr>
+          <w:rFonts w:cs="Times"/>
+        </w:rPr>
+        <w:t>Tsc</w:t>
+      </w:r>
+      <w:proofErr w:type="spellEnd"/>
+      <w:r>
+        <w:rPr>
+          <w:rFonts w:cs="Times"/>
+        </w:rPr>
+        <w:t xml:space="preserve"> and Raptor knockdown in skeletal muscle result in decreased longevity. The controls contained either the </w:t>
       </w:r>
       <w:r>
         <w:rPr>
@@ -5155,7 +6225,35 @@
         <w:rPr>
           <w:rFonts w:cs="Times"/>
         </w:rPr>
-        <w:t xml:space="preserve"> driver strain over a marker, or the shRNA strain over a marker. Knocking down Tsc and Raptor in cardiac muscle using the Hand-</w:t>
+        <w:t xml:space="preserve"> driver strain over a marker, or the </w:t>
+      </w:r>
+      <w:proofErr w:type="spellStart"/>
+      <w:r>
+        <w:rPr>
+          <w:rFonts w:cs="Times"/>
+        </w:rPr>
+        <w:t>shRNA</w:t>
+      </w:r>
+      <w:proofErr w:type="spellEnd"/>
+      <w:r>
+        <w:rPr>
+          <w:rFonts w:cs="Times"/>
+        </w:rPr>
+        <w:t xml:space="preserve"> strain over a marker. Knocking down </w:t>
+      </w:r>
+      <w:proofErr w:type="spellStart"/>
+      <w:r>
+        <w:rPr>
+          <w:rFonts w:cs="Times"/>
+        </w:rPr>
+        <w:t>Tsc</w:t>
+      </w:r>
+      <w:proofErr w:type="spellEnd"/>
+      <w:r>
+        <w:rPr>
+          <w:rFonts w:cs="Times"/>
+        </w:rPr>
+        <w:t xml:space="preserve"> and Raptor in cardiac muscle using the Hand-</w:t>
       </w:r>
       <w:r>
         <w:rPr>
@@ -5184,10 +6282,46 @@
         <w:rPr>
           <w:b/>
         </w:rPr>
-        <w:t>Supplementary Figure 1:  Dose response of rapamycin on fly eclosure and larvae development.</w:t>
-      </w:r>
-      <w:r>
-        <w:t xml:space="preserve">  Flies were mated in the presence of varying doses of rapamycin.  </w:t>
+        <w:t xml:space="preserve">Supplementary Figure 1:  Dose response of </w:t>
+      </w:r>
+      <w:proofErr w:type="spellStart"/>
+      <w:r>
+        <w:rPr>
+          <w:b/>
+        </w:rPr>
+        <w:t>rapamycin</w:t>
+      </w:r>
+      <w:proofErr w:type="spellEnd"/>
+      <w:r>
+        <w:rPr>
+          <w:b/>
+        </w:rPr>
+        <w:t xml:space="preserve"> on fly </w:t>
+      </w:r>
+      <w:proofErr w:type="spellStart"/>
+      <w:r>
+        <w:rPr>
+          <w:b/>
+        </w:rPr>
+        <w:t>eclosure</w:t>
+      </w:r>
+      <w:proofErr w:type="spellEnd"/>
+      <w:r>
+        <w:rPr>
+          <w:b/>
+        </w:rPr>
+        <w:t xml:space="preserve"> and larvae development.</w:t>
+      </w:r>
+      <w:r>
+        <w:t xml:space="preserve">  Flies were mated in the presence of varying doses of </w:t>
+      </w:r>
+      <w:proofErr w:type="spellStart"/>
+      <w:r>
+        <w:t>rapamycin</w:t>
+      </w:r>
+      <w:proofErr w:type="spellEnd"/>
+      <w:r>
+        <w:t xml:space="preserve">.  </w:t>
       </w:r>
       <w:r>
         <w:t xml:space="preserve">After 7 days, the parental flies were removed.  </w:t>
@@ -5219,7 +6353,15 @@
         <w:t>GAL4</w:t>
       </w:r>
       <w:r>
-        <w:t xml:space="preserve">/Raptor shrRNA crosses were repeated at 18° C. The double balancer genotype is excluded from the graph. The dashed line represents the expected birth rates of the three genotypes. The colder environment was unable to rescue the lethality effect of Raptor knockdown in skeletal muscle. </w:t>
+        <w:t xml:space="preserve">/Raptor </w:t>
+      </w:r>
+      <w:proofErr w:type="spellStart"/>
+      <w:r>
+        <w:t>shrRNA</w:t>
+      </w:r>
+      <w:proofErr w:type="spellEnd"/>
+      <w:r>
+        <w:t xml:space="preserve"> crosses were repeated at 18° C. The double balancer genotype is excluded from the graph. The dashed line represents the expected birth rates of the three genotypes. The colder environment was unable to rescue the lethality effect of Raptor knockdown in skeletal muscle. </w:t>
       </w:r>
       <w:r>
         <w:rPr>
@@ -5264,7 +6406,15 @@
         <w:annotationRef/>
       </w:r>
       <w:r>
-        <w:t>Ask larry for reference</w:t>
+        <w:t xml:space="preserve">Ask </w:t>
+      </w:r>
+      <w:proofErr w:type="spellStart"/>
+      <w:r>
+        <w:t>larry</w:t>
+      </w:r>
+      <w:proofErr w:type="spellEnd"/>
+      <w:r>
+        <w:t xml:space="preserve"> for reference</w:t>
       </w:r>
     </w:p>
   </w:comment>
@@ -5364,7 +6514,23 @@
         <w:annotationRef/>
       </w:r>
       <w:r>
-        <w:t>Mention how this is not consistent with the rapamycin induced lethality which occurs pre-pupal development.</w:t>
+        <w:t xml:space="preserve">Mention how this is not consistent with the </w:t>
+      </w:r>
+      <w:proofErr w:type="spellStart"/>
+      <w:r>
+        <w:t>rapamycin</w:t>
+      </w:r>
+      <w:proofErr w:type="spellEnd"/>
+      <w:r>
+        <w:t xml:space="preserve"> induced lethality which occurs pre-</w:t>
+      </w:r>
+      <w:proofErr w:type="spellStart"/>
+      <w:r>
+        <w:t>pupal</w:t>
+      </w:r>
+      <w:proofErr w:type="spellEnd"/>
+      <w:r>
+        <w:t xml:space="preserve"> development.</w:t>
       </w:r>
     </w:p>
   </w:comment>

</xml_diff>

<commit_message>
Added lifespan scripts and figures.  Still need to tidy up.
</commit_message>
<xml_diff>
--- a/Manuscripts/Hatfield et al Submission/Manuscript.docx
+++ b/Manuscripts/Hatfield et al Submission/Manuscript.docx
@@ -40,8 +40,13 @@
           <w:numId w:val="1"/>
         </w:numPr>
       </w:pPr>
-      <w:r>
-        <w:t>why muscle</w:t>
+      <w:proofErr w:type="gramStart"/>
+      <w:r>
+        <w:t>why</w:t>
+      </w:r>
+      <w:proofErr w:type="gramEnd"/>
+      <w:r>
+        <w:t xml:space="preserve"> muscle</w:t>
       </w:r>
       <w:r>
         <w:t xml:space="preserve"> and aging</w:t>
@@ -160,8 +165,13 @@
         </w:rPr>
         <w:t xml:space="preserve">.  </w:t>
       </w:r>
-      <w:r>
-        <w:t>Rapamycin (Cayman Chemicals) was added where indicated when food was ~50</w:t>
+      <w:proofErr w:type="spellStart"/>
+      <w:r>
+        <w:t>Rapamycin</w:t>
+      </w:r>
+      <w:proofErr w:type="spellEnd"/>
+      <w:r>
+        <w:t xml:space="preserve"> (Cayman Chemicals) was added where indicated when food was ~50</w:t>
       </w:r>
       <w:r>
         <w:rPr>
@@ -206,7 +216,15 @@
       </w:pPr>
       <w:commentRangeStart w:id="1"/>
       <w:r>
-        <w:t>Tissue Culture and Myotube Formation</w:t>
+        <w:t xml:space="preserve">Tissue Culture and </w:t>
+      </w:r>
+      <w:proofErr w:type="spellStart"/>
+      <w:r>
+        <w:t>Myotube</w:t>
+      </w:r>
+      <w:proofErr w:type="spellEnd"/>
+      <w:r>
+        <w:t xml:space="preserve"> Formation</w:t>
       </w:r>
     </w:p>
     <w:p>
@@ -238,8 +256,13 @@
     </w:p>
     <w:p>
       <w:r>
-        <w:t>We did real time qPCR</w:t>
-      </w:r>
+        <w:t xml:space="preserve">We did real time </w:t>
+      </w:r>
+      <w:proofErr w:type="spellStart"/>
+      <w:r>
+        <w:t>qPCR</w:t>
+      </w:r>
+      <w:proofErr w:type="spellEnd"/>
     </w:p>
     <w:p>
       <w:pPr>
@@ -279,7 +302,15 @@
         <w:t xml:space="preserve"> </w:t>
       </w:r>
       <w:r>
-        <w:t xml:space="preserve">were chosen from each of the shRNA strains, </w:t>
+        <w:t xml:space="preserve">were chosen from each of the </w:t>
+      </w:r>
+      <w:proofErr w:type="spellStart"/>
+      <w:r>
+        <w:t>shRNA</w:t>
+      </w:r>
+      <w:proofErr w:type="spellEnd"/>
+      <w:r>
+        <w:t xml:space="preserve"> strains, </w:t>
       </w:r>
       <w:r>
         <w:t xml:space="preserve">and four males were used per cross. </w:t>
@@ -321,7 +352,15 @@
         <w:t xml:space="preserve">progeny </w:t>
       </w:r>
       <w:r>
-        <w:t xml:space="preserve">began to eclose after ten days, at which point the progeny was sorted according to phenotype </w:t>
+        <w:t xml:space="preserve">began to </w:t>
+      </w:r>
+      <w:proofErr w:type="spellStart"/>
+      <w:r>
+        <w:t>eclose</w:t>
+      </w:r>
+      <w:proofErr w:type="spellEnd"/>
+      <w:r>
+        <w:t xml:space="preserve"> after ten days, at which point the progeny was sorted according to phenotype </w:t>
       </w:r>
       <w:r>
         <w:t xml:space="preserve">and gender. During each sorting, the number of flies of each phenotype was recorded. The sorted flies were put into new vials, with males and females separated and with 5-10 flies in each vial.  The </w:t>
@@ -346,7 +385,15 @@
         <w:t>100 flies of each genotype had been collected</w:t>
       </w:r>
       <w:r>
-        <w:t>.  At least three replicates of each cross was performed</w:t>
+        <w:t xml:space="preserve">.  At least three replicates of each cross </w:t>
+      </w:r>
+      <w:proofErr w:type="gramStart"/>
+      <w:r>
+        <w:t>was</w:t>
+      </w:r>
+      <w:proofErr w:type="gramEnd"/>
+      <w:r>
+        <w:t xml:space="preserve"> performed</w:t>
       </w:r>
       <w:r>
         <w:t xml:space="preserve">. </w:t>
@@ -357,13 +404,21 @@
         <w:pStyle w:val="Heading2"/>
       </w:pPr>
       <w:r>
-        <w:t>Examining Pup</w:t>
+        <w:t xml:space="preserve">Examining </w:t>
+      </w:r>
+      <w:proofErr w:type="spellStart"/>
+      <w:r>
+        <w:t>Pup</w:t>
       </w:r>
       <w:r>
         <w:t>a</w:t>
       </w:r>
       <w:r>
-        <w:t>l Cases</w:t>
+        <w:t>l</w:t>
+      </w:r>
+      <w:proofErr w:type="spellEnd"/>
+      <w:r>
+        <w:t xml:space="preserve"> Cases</w:t>
       </w:r>
     </w:p>
     <w:p>
@@ -417,7 +472,23 @@
         <w:t xml:space="preserve">/Raptor </w:t>
       </w:r>
       <w:r>
-        <w:t>crosses were made, the progeny flies were emptied from the vials. The empty pupal cases were counted and the cases containing dead flies were counted. A pupal case with a dead fly in it was markedly darker in color than the empty cases, and contained a black, shrunken fly.</w:t>
+        <w:t xml:space="preserve">crosses were made, the progeny flies were emptied from the vials. The empty </w:t>
+      </w:r>
+      <w:proofErr w:type="spellStart"/>
+      <w:r>
+        <w:t>pupal</w:t>
+      </w:r>
+      <w:proofErr w:type="spellEnd"/>
+      <w:r>
+        <w:t xml:space="preserve"> cases were counted and the cases containing dead flies were counted. A </w:t>
+      </w:r>
+      <w:proofErr w:type="spellStart"/>
+      <w:r>
+        <w:t>pupal</w:t>
+      </w:r>
+      <w:proofErr w:type="spellEnd"/>
+      <w:r>
+        <w:t xml:space="preserve"> case with a dead fly in it was markedly darker in color than the empty cases, and contained a black, shrunken fly.</w:t>
       </w:r>
     </w:p>
     <w:p/>
@@ -438,7 +509,15 @@
         <w:t xml:space="preserve">This </w:t>
       </w:r>
       <w:r>
-        <w:t xml:space="preserve">was performed soon after eclosure and repeated every </w:t>
+        <w:t xml:space="preserve">was performed soon after </w:t>
+      </w:r>
+      <w:proofErr w:type="spellStart"/>
+      <w:r>
+        <w:t>eclosure</w:t>
+      </w:r>
+      <w:proofErr w:type="spellEnd"/>
+      <w:r>
+        <w:t xml:space="preserve"> and repeated every </w:t>
       </w:r>
       <w:r>
         <w:t>~</w:t>
@@ -480,7 +559,23 @@
         <w:fldChar w:fldCharType="end"/>
       </w:r>
       <w:r>
-        <w:t xml:space="preserve">.  Prior to performing ANOVA analyses, normality was assessed by Shapiro-Wilk test and equal variance was tested using a Levene’s test (from the car package, version 2.0-20 </w:t>
+        <w:t>.  Prior to performing ANOVA analyses, normality was assessed by Shapiro-</w:t>
+      </w:r>
+      <w:proofErr w:type="spellStart"/>
+      <w:r>
+        <w:t>Wilk</w:t>
+      </w:r>
+      <w:proofErr w:type="spellEnd"/>
+      <w:r>
+        <w:t xml:space="preserve"> test and equal variance was tested using a </w:t>
+      </w:r>
+      <w:proofErr w:type="spellStart"/>
+      <w:r>
+        <w:t>Levene’s</w:t>
+      </w:r>
+      <w:proofErr w:type="spellEnd"/>
+      <w:r>
+        <w:t xml:space="preserve"> test (from the car package, version 2.0-20 </w:t>
       </w:r>
       <w:r>
         <w:fldChar w:fldCharType="begin" w:fldLock="1"/>
@@ -504,7 +599,23 @@
         <w:t xml:space="preserve">).  If both these assumptions were met (p&gt;0.05) an ANOVA was performed. </w:t>
       </w:r>
       <w:r>
-        <w:t>If either of these assumptions failed, a Kruskal-Wallis test was performed.  If either of those omnibus tests reached significance, then Student’s T-Tests or Wicoxon Rank Sum Tests were performed as indicated</w:t>
+        <w:t xml:space="preserve">If either of these assumptions failed, a </w:t>
+      </w:r>
+      <w:proofErr w:type="spellStart"/>
+      <w:r>
+        <w:t>Kruskal</w:t>
+      </w:r>
+      <w:proofErr w:type="spellEnd"/>
+      <w:r>
+        <w:t xml:space="preserve">-Wallis test was performed.  If either of those omnibus tests reached significance, then Student’s T-Tests or </w:t>
+      </w:r>
+      <w:proofErr w:type="spellStart"/>
+      <w:r>
+        <w:t>Wicoxon</w:t>
+      </w:r>
+      <w:proofErr w:type="spellEnd"/>
+      <w:r>
+        <w:t xml:space="preserve"> Rank Sum Tests were performed as indicated</w:t>
       </w:r>
       <w:r>
         <w:t xml:space="preserve">, followed by an adjustment for multiple </w:t>
@@ -513,7 +624,15 @@
         <w:t>comparisons</w:t>
       </w:r>
       <w:r>
-        <w:t xml:space="preserve"> using the method of Benjamini and Hochberg</w:t>
+        <w:t xml:space="preserve"> using the method of </w:t>
+      </w:r>
+      <w:proofErr w:type="spellStart"/>
+      <w:r>
+        <w:t>Benjamini</w:t>
+      </w:r>
+      <w:proofErr w:type="spellEnd"/>
+      <w:r>
+        <w:t xml:space="preserve"> and Hochberg</w:t>
       </w:r>
       <w:r>
         <w:t xml:space="preserve"> </w:t>
@@ -580,8 +699,13 @@
         <w:pStyle w:val="Heading2"/>
       </w:pPr>
       <w:commentRangeStart w:id="3"/>
-      <w:r>
-        <w:t>Rapamycin Inhibits Differentiation of Muscle Cells in Culture</w:t>
+      <w:proofErr w:type="spellStart"/>
+      <w:r>
+        <w:t>Rapamycin</w:t>
+      </w:r>
+      <w:proofErr w:type="spellEnd"/>
+      <w:r>
+        <w:t xml:space="preserve"> Inhibits Differentiation of Muscle Cells in Culture</w:t>
       </w:r>
       <w:commentRangeEnd w:id="3"/>
       <w:r>
@@ -655,7 +779,15 @@
         <w:t>First, we tested whether inhibition of the dTORC1 pathway affected the development of these flies.  As previously reported</w:t>
       </w:r>
       <w:r>
-        <w:t xml:space="preserve">, high doses of rapamycin prevent egg laying by the maternal fly </w:t>
+        <w:t xml:space="preserve">, high doses of </w:t>
+      </w:r>
+      <w:proofErr w:type="spellStart"/>
+      <w:r>
+        <w:t>rapamycin</w:t>
+      </w:r>
+      <w:proofErr w:type="spellEnd"/>
+      <w:r>
+        <w:t xml:space="preserve"> prevent egg laying by the maternal fly </w:t>
       </w:r>
       <w:r>
         <w:fldChar w:fldCharType="begin" w:fldLock="1"/>
@@ -676,13 +808,26 @@
         <w:fldChar w:fldCharType="end"/>
       </w:r>
       <w:r>
-        <w:t>.  We performed dose curves and found that at much lower doses (EC50 of ~860 nM) there was an absence of pupae and flies</w:t>
+        <w:t xml:space="preserve">.  We performed dose curves and found that at much lower doses (EC50 of ~860 </w:t>
+      </w:r>
+      <w:proofErr w:type="spellStart"/>
+      <w:r>
+        <w:t>nM</w:t>
+      </w:r>
+      <w:proofErr w:type="spellEnd"/>
+      <w:r>
+        <w:t>) there was an absence of pupae and flies</w:t>
       </w:r>
       <w:r>
         <w:t xml:space="preserve"> (</w:t>
       </w:r>
-      <w:r>
-        <w:t>Supplmentary Figure 1</w:t>
+      <w:proofErr w:type="spellStart"/>
+      <w:r>
+        <w:t>Supplmentary</w:t>
+      </w:r>
+      <w:proofErr w:type="spellEnd"/>
+      <w:r>
+        <w:t xml:space="preserve"> Figure 1</w:t>
       </w:r>
       <w:r>
         <w:t>)</w:t>
@@ -691,14 +836,32 @@
         <w:t>.</w:t>
       </w:r>
       <w:r>
-        <w:t xml:space="preserve">  There was no obvious distinction between inhibition of pupal lethality and prevention of fly eclosure.</w:t>
+        <w:t xml:space="preserve">  There was no obvious distinction between inhibition of </w:t>
+      </w:r>
+      <w:proofErr w:type="spellStart"/>
+      <w:r>
+        <w:t>pupal</w:t>
+      </w:r>
+      <w:proofErr w:type="spellEnd"/>
+      <w:r>
+        <w:t xml:space="preserve"> lethality and prevention of fly </w:t>
+      </w:r>
+      <w:proofErr w:type="spellStart"/>
+      <w:r>
+        <w:t>eclosure</w:t>
+      </w:r>
+      <w:proofErr w:type="spellEnd"/>
+      <w:r>
+        <w:t>.</w:t>
       </w:r>
       <w:r>
         <w:t xml:space="preserve">  These data suggest that </w:t>
       </w:r>
+      <w:proofErr w:type="spellStart"/>
       <w:r>
         <w:t>rapamycin</w:t>
       </w:r>
+      <w:proofErr w:type="spellEnd"/>
       <w:r>
         <w:t xml:space="preserve"> inhibits fly development, similar to what has been observed in mice</w:t>
       </w:r>
@@ -844,7 +1007,15 @@
         <w:t xml:space="preserve"> </w:t>
       </w:r>
       <w:r>
-        <w:t xml:space="preserve">drivers that cause expression of the UAS driven shRNA cassettes in both </w:t>
+        <w:t xml:space="preserve">drivers that cause expression of the UAS driven </w:t>
+      </w:r>
+      <w:proofErr w:type="spellStart"/>
+      <w:r>
+        <w:t>shRNA</w:t>
+      </w:r>
+      <w:proofErr w:type="spellEnd"/>
+      <w:r>
+        <w:t xml:space="preserve"> cassettes in both </w:t>
       </w:r>
       <w:r>
         <w:t xml:space="preserve">skeletal muscle </w:t>
@@ -961,7 +1132,15 @@
         <w:t>To minimize potential off target effects, t</w:t>
       </w:r>
       <w:r>
-        <w:t xml:space="preserve">hree different shRNAs for each of the two </w:t>
+        <w:t xml:space="preserve">hree different </w:t>
+      </w:r>
+      <w:proofErr w:type="spellStart"/>
+      <w:r>
+        <w:t>shRNAs</w:t>
+      </w:r>
+      <w:proofErr w:type="spellEnd"/>
+      <w:r>
+        <w:t xml:space="preserve"> for each of the two </w:t>
       </w:r>
       <w:r>
         <w:t>genes (</w:t>
@@ -1014,8 +1193,13 @@
       <w:r>
         <w:t>UAS-</w:t>
       </w:r>
-      <w:r>
-        <w:t xml:space="preserve">shRNA </w:t>
+      <w:proofErr w:type="spellStart"/>
+      <w:r>
+        <w:t>shRNA</w:t>
+      </w:r>
+      <w:proofErr w:type="spellEnd"/>
+      <w:r>
+        <w:t xml:space="preserve"> </w:t>
       </w:r>
       <w:r>
         <w:t>transgenic flies</w:t>
@@ -1065,8 +1249,21 @@
       <w:r>
         <w:t xml:space="preserve">The </w:t>
       </w:r>
-      <w:r>
-        <w:t>flies eclosed from</w:t>
+      <w:proofErr w:type="gramStart"/>
+      <w:r>
+        <w:t>flies</w:t>
+      </w:r>
+      <w:proofErr w:type="gramEnd"/>
+      <w:r>
+        <w:t xml:space="preserve"> </w:t>
+      </w:r>
+      <w:proofErr w:type="spellStart"/>
+      <w:r>
+        <w:t>eclosed</w:t>
+      </w:r>
+      <w:proofErr w:type="spellEnd"/>
+      <w:r>
+        <w:t xml:space="preserve"> from</w:t>
       </w:r>
       <w:r>
         <w:t xml:space="preserve"> crosses using the</w:t>
@@ -1170,7 +1367,15 @@
         <w:t>Tsc1</w:t>
       </w:r>
       <w:r>
-        <w:t xml:space="preserve"> shRNA had </w:t>
+        <w:t xml:space="preserve"> </w:t>
+      </w:r>
+      <w:proofErr w:type="spellStart"/>
+      <w:r>
+        <w:t>shRNA</w:t>
+      </w:r>
+      <w:proofErr w:type="spellEnd"/>
+      <w:r>
+        <w:t xml:space="preserve"> had </w:t>
       </w:r>
       <w:r>
         <w:t>no significant effect on birth rates</w:t>
@@ -1197,7 +1402,15 @@
         <w:t>Raptor</w:t>
       </w:r>
       <w:r>
-        <w:t xml:space="preserve"> shRNA, the progeny </w:t>
+        <w:t xml:space="preserve"> </w:t>
+      </w:r>
+      <w:proofErr w:type="spellStart"/>
+      <w:r>
+        <w:t>shRNA</w:t>
+      </w:r>
+      <w:proofErr w:type="spellEnd"/>
+      <w:r>
+        <w:t xml:space="preserve">, the progeny </w:t>
       </w:r>
       <w:r>
         <w:t xml:space="preserve">exhibited </w:t>
@@ -1215,7 +1428,15 @@
         <w:t xml:space="preserve"> </w:t>
       </w:r>
       <w:r>
-        <w:t>the number of eclosed flies (Figure 2B).</w:t>
+        <w:t xml:space="preserve">the number of </w:t>
+      </w:r>
+      <w:proofErr w:type="spellStart"/>
+      <w:r>
+        <w:t>eclosed</w:t>
+      </w:r>
+      <w:proofErr w:type="spellEnd"/>
+      <w:r>
+        <w:t xml:space="preserve"> flies (Figure 2B).</w:t>
       </w:r>
       <w:r>
         <w:t xml:space="preserve"> </w:t>
@@ -1254,17 +1475,30 @@
         <w:t>Raptor</w:t>
       </w:r>
       <w:r>
-        <w:t xml:space="preserve"> shRNA is lethal</w:t>
-      </w:r>
-      <w:r>
         <w:t xml:space="preserve"> </w:t>
       </w:r>
+      <w:proofErr w:type="spellStart"/>
+      <w:r>
+        <w:t>shRNA</w:t>
+      </w:r>
+      <w:proofErr w:type="spellEnd"/>
+      <w:r>
+        <w:t xml:space="preserve"> is lethal</w:t>
+      </w:r>
+      <w:r>
+        <w:t xml:space="preserve"> </w:t>
+      </w:r>
       <w:r>
         <w:t>at some point prior to</w:t>
       </w:r>
       <w:r>
-        <w:t xml:space="preserve"> eclosure</w:t>
-      </w:r>
+        <w:t xml:space="preserve"> </w:t>
+      </w:r>
+      <w:proofErr w:type="spellStart"/>
+      <w:r>
+        <w:t>eclosure</w:t>
+      </w:r>
+      <w:proofErr w:type="spellEnd"/>
       <w:r>
         <w:t>.</w:t>
       </w:r>
@@ -1281,7 +1515,15 @@
         <w:t>C179-GAL4</w:t>
       </w:r>
       <w:r>
-        <w:t xml:space="preserve"> crossed to heterozygous UAS-shRNA/Tm6B flies we also observed reduced muscle-specific </w:t>
+        <w:t xml:space="preserve"> crossed to heterozygous UAS-</w:t>
+      </w:r>
+      <w:proofErr w:type="spellStart"/>
+      <w:r>
+        <w:t>shRNA</w:t>
+      </w:r>
+      <w:proofErr w:type="spellEnd"/>
+      <w:r>
+        <w:t xml:space="preserve">/Tm6B flies we also observed reduced muscle-specific </w:t>
       </w:r>
       <w:r>
         <w:rPr>
@@ -1290,14 +1532,30 @@
         <w:t>Raptor</w:t>
       </w:r>
       <w:r>
-        <w:t xml:space="preserve"> knockdown flies, although in this case some knockdown flies were able to eclose (Figure 2C).</w:t>
+        <w:t xml:space="preserve"> knockdown flies, although in this case some knockdown flies were able to </w:t>
+      </w:r>
+      <w:proofErr w:type="spellStart"/>
+      <w:r>
+        <w:t>eclose</w:t>
+      </w:r>
+      <w:proofErr w:type="spellEnd"/>
+      <w:r>
+        <w:t xml:space="preserve"> (Figure 2C).</w:t>
       </w:r>
       <w:r>
         <w:t xml:space="preserve">  </w:t>
       </w:r>
       <w:commentRangeStart w:id="6"/>
       <w:r>
-        <w:t xml:space="preserve">We examined this per gender, and with the exception of shRNA #2, in this case, males and female </w:t>
+        <w:t xml:space="preserve">We examined this per gender, and with the exception of </w:t>
+      </w:r>
+      <w:proofErr w:type="spellStart"/>
+      <w:r>
+        <w:t>shRNA</w:t>
+      </w:r>
+      <w:proofErr w:type="spellEnd"/>
+      <w:r>
+        <w:t xml:space="preserve"> #2, in this case, males and female </w:t>
       </w:r>
       <w:r>
         <w:rPr>
@@ -1396,8 +1654,13 @@
         </w:rPr>
         <w:t xml:space="preserve">Raptor </w:t>
       </w:r>
-      <w:r>
-        <w:t xml:space="preserve">shRNA crosses in a colder environment. </w:t>
+      <w:proofErr w:type="spellStart"/>
+      <w:r>
+        <w:t>shRNA</w:t>
+      </w:r>
+      <w:proofErr w:type="spellEnd"/>
+      <w:r>
+        <w:t xml:space="preserve"> crosses in a colder environment. </w:t>
       </w:r>
       <w:r>
         <w:t xml:space="preserve">Colder temperatures are </w:t>
@@ -1519,14 +1782,22 @@
         <w:rPr>
           <w:rFonts w:ascii="Cambria" w:hAnsi="Cambria"/>
         </w:rPr>
-        <w:t xml:space="preserve"> shRNA</w:t>
-      </w:r>
-      <w:r>
-        <w:rPr>
-          <w:rFonts w:ascii="Cambria" w:hAnsi="Cambria"/>
-        </w:rPr>
         <w:t xml:space="preserve"> </w:t>
       </w:r>
+      <w:proofErr w:type="spellStart"/>
+      <w:r>
+        <w:rPr>
+          <w:rFonts w:ascii="Cambria" w:hAnsi="Cambria"/>
+        </w:rPr>
+        <w:t>shRNA</w:t>
+      </w:r>
+      <w:proofErr w:type="spellEnd"/>
+      <w:r>
+        <w:rPr>
+          <w:rFonts w:ascii="Cambria" w:hAnsi="Cambria"/>
+        </w:rPr>
+        <w:t xml:space="preserve"> </w:t>
+      </w:r>
       <w:r>
         <w:rPr>
           <w:rFonts w:ascii="Cambria" w:hAnsi="Cambria"/>
@@ -1614,7 +1885,15 @@
         <w:t xml:space="preserve">To test </w:t>
       </w:r>
       <w:r>
-        <w:t xml:space="preserve">for the stage under which these flies fail to eclose </w:t>
+        <w:t xml:space="preserve">for the stage under which these flies fail to </w:t>
+      </w:r>
+      <w:proofErr w:type="spellStart"/>
+      <w:r>
+        <w:t>eclose</w:t>
+      </w:r>
+      <w:proofErr w:type="spellEnd"/>
+      <w:r>
+        <w:t xml:space="preserve"> </w:t>
       </w:r>
       <w:r>
         <w:t xml:space="preserve">next </w:t>
@@ -1668,10 +1947,23 @@
         <w:t xml:space="preserve">and repeated </w:t>
       </w:r>
       <w:r>
-        <w:t>did simiar</w:t>
-      </w:r>
-      <w:r>
-        <w:t xml:space="preserve"> studies.  In these experiments, we crossed flies which were homozygous for the </w:t>
+        <w:t xml:space="preserve">did </w:t>
+      </w:r>
+      <w:proofErr w:type="spellStart"/>
+      <w:r>
+        <w:t>simiar</w:t>
+      </w:r>
+      <w:proofErr w:type="spellEnd"/>
+      <w:r>
+        <w:t xml:space="preserve"> studies.  In these experiments, we crossed </w:t>
+      </w:r>
+      <w:proofErr w:type="gramStart"/>
+      <w:r>
+        <w:t>flies which</w:t>
+      </w:r>
+      <w:proofErr w:type="gramEnd"/>
+      <w:r>
+        <w:t xml:space="preserve"> were homozygous for the </w:t>
       </w:r>
       <w:r>
         <w:rPr>
@@ -1691,14 +1983,40 @@
         </w:rPr>
         <w:t xml:space="preserve">Raptor </w:t>
       </w:r>
+      <w:proofErr w:type="spellStart"/>
       <w:r>
         <w:t>shRNA</w:t>
       </w:r>
+      <w:proofErr w:type="spellEnd"/>
       <w:r>
         <w:t xml:space="preserve"> transgene</w:t>
       </w:r>
       <w:r>
-        <w:t>.  As a control, we used a fly line that was identical to the TRiP fly lines, but did not have a shRNA inserted</w:t>
+        <w:t xml:space="preserve">.  As a control, we used a fly line that was identical to the </w:t>
+      </w:r>
+      <w:proofErr w:type="spellStart"/>
+      <w:r>
+        <w:t>TRiP</w:t>
+      </w:r>
+      <w:proofErr w:type="spellEnd"/>
+      <w:r>
+        <w:t xml:space="preserve"> fly lines, but did not have </w:t>
+      </w:r>
+      <w:proofErr w:type="gramStart"/>
+      <w:r>
+        <w:t>a</w:t>
+      </w:r>
+      <w:proofErr w:type="gramEnd"/>
+      <w:r>
+        <w:t xml:space="preserve"> </w:t>
+      </w:r>
+      <w:proofErr w:type="spellStart"/>
+      <w:r>
+        <w:t>shRNA</w:t>
+      </w:r>
+      <w:proofErr w:type="spellEnd"/>
+      <w:r>
+        <w:t xml:space="preserve"> inserted</w:t>
       </w:r>
       <w:r>
         <w:t xml:space="preserve"> (see Table 2)</w:t>
@@ -1882,23 +2200,25 @@
           <w:rFonts w:eastAsia="Times New Roman" w:cs="Times New Roman"/>
           <w:shd w:val="clear" w:color="auto" w:fill="FFFFFF"/>
         </w:rPr>
-        <w:t xml:space="preserve"> for those shRNA strains</w:t>
-      </w:r>
+        <w:t xml:space="preserve"> for those </w:t>
+      </w:r>
+      <w:proofErr w:type="spellStart"/>
       <w:r>
         <w:rPr>
           <w:rStyle w:val="apple-style-span"/>
           <w:rFonts w:eastAsia="Times New Roman" w:cs="Times New Roman"/>
           <w:shd w:val="clear" w:color="auto" w:fill="FFFFFF"/>
         </w:rPr>
-        <w:t xml:space="preserve">, with </w:t>
-      </w:r>
+        <w:t>shRNA</w:t>
+      </w:r>
+      <w:proofErr w:type="spellEnd"/>
       <w:r>
         <w:rPr>
           <w:rStyle w:val="apple-style-span"/>
           <w:rFonts w:eastAsia="Times New Roman" w:cs="Times New Roman"/>
           <w:shd w:val="clear" w:color="auto" w:fill="FFFFFF"/>
         </w:rPr>
-        <w:t xml:space="preserve">a </w:t>
+        <w:t xml:space="preserve"> strains</w:t>
       </w:r>
       <w:r>
         <w:rPr>
@@ -1906,7 +2226,7 @@
           <w:rFonts w:eastAsia="Times New Roman" w:cs="Times New Roman"/>
           <w:shd w:val="clear" w:color="auto" w:fill="FFFFFF"/>
         </w:rPr>
-        <w:t>73-92</w:t>
+        <w:t xml:space="preserve">, with </w:t>
       </w:r>
       <w:r>
         <w:rPr>
@@ -1914,6 +2234,22 @@
           <w:rFonts w:eastAsia="Times New Roman" w:cs="Times New Roman"/>
           <w:shd w:val="clear" w:color="auto" w:fill="FFFFFF"/>
         </w:rPr>
+        <w:t xml:space="preserve">a </w:t>
+      </w:r>
+      <w:r>
+        <w:rPr>
+          <w:rStyle w:val="apple-style-span"/>
+          <w:rFonts w:eastAsia="Times New Roman" w:cs="Times New Roman"/>
+          <w:shd w:val="clear" w:color="auto" w:fill="FFFFFF"/>
+        </w:rPr>
+        <w:t>73-92</w:t>
+      </w:r>
+      <w:r>
+        <w:rPr>
+          <w:rStyle w:val="apple-style-span"/>
+          <w:rFonts w:eastAsia="Times New Roman" w:cs="Times New Roman"/>
+          <w:shd w:val="clear" w:color="auto" w:fill="FFFFFF"/>
+        </w:rPr>
         <w:t>% decrease in the number of flies depending on the strain</w:t>
       </w:r>
       <w:r>
@@ -2155,7 +2491,15 @@
         <w:t>Raptor</w:t>
       </w:r>
       <w:r>
-        <w:t xml:space="preserve"> Knockdown Flies Fail to Eclose from Pupae</w:t>
+        <w:t xml:space="preserve"> Knockdown Flies Fail to </w:t>
+      </w:r>
+      <w:proofErr w:type="spellStart"/>
+      <w:r>
+        <w:t>Eclose</w:t>
+      </w:r>
+      <w:proofErr w:type="spellEnd"/>
+      <w:r>
+        <w:t xml:space="preserve"> from Pupae</w:t>
       </w:r>
     </w:p>
     <w:p>
@@ -2181,7 +2525,21 @@
         <w:rPr>
           <w:rFonts w:ascii="Cambria" w:hAnsi="Cambria"/>
         </w:rPr>
-        <w:t xml:space="preserve"> determine at which point prior to eclosure the </w:t>
+        <w:t xml:space="preserve"> determine at which point prior to </w:t>
+      </w:r>
+      <w:proofErr w:type="spellStart"/>
+      <w:r>
+        <w:rPr>
+          <w:rFonts w:ascii="Cambria" w:hAnsi="Cambria"/>
+        </w:rPr>
+        <w:t>eclosure</w:t>
+      </w:r>
+      <w:proofErr w:type="spellEnd"/>
+      <w:r>
+        <w:rPr>
+          <w:rFonts w:ascii="Cambria" w:hAnsi="Cambria"/>
+        </w:rPr>
+        <w:t xml:space="preserve"> the </w:t>
       </w:r>
       <w:r>
         <w:rPr>
@@ -2206,7 +2564,21 @@
         <w:rPr>
           <w:rFonts w:ascii="Cambria" w:hAnsi="Cambria"/>
         </w:rPr>
-        <w:t xml:space="preserve">e examined the pupal cases on the sides of the vials from the </w:t>
+        <w:t xml:space="preserve">e examined the </w:t>
+      </w:r>
+      <w:proofErr w:type="spellStart"/>
+      <w:r>
+        <w:rPr>
+          <w:rFonts w:ascii="Cambria" w:hAnsi="Cambria"/>
+        </w:rPr>
+        <w:t>pupal</w:t>
+      </w:r>
+      <w:proofErr w:type="spellEnd"/>
+      <w:r>
+        <w:rPr>
+          <w:rFonts w:ascii="Cambria" w:hAnsi="Cambria"/>
+        </w:rPr>
+        <w:t xml:space="preserve"> cases on the sides of the vials from the </w:t>
       </w:r>
       <w:r>
         <w:rPr>
@@ -2240,15 +2612,23 @@
         <w:rPr>
           <w:rFonts w:ascii="Cambria" w:hAnsi="Cambria"/>
         </w:rPr>
-        <w:t xml:space="preserve"> shRNA</w:t>
-      </w:r>
-      <w:r>
-        <w:rPr>
-          <w:rFonts w:ascii="Cambria" w:hAnsi="Cambria"/>
-          <w:i/>
-        </w:rPr>
         <w:t xml:space="preserve"> </w:t>
       </w:r>
+      <w:proofErr w:type="spellStart"/>
+      <w:r>
+        <w:rPr>
+          <w:rFonts w:ascii="Cambria" w:hAnsi="Cambria"/>
+        </w:rPr>
+        <w:t>shRNA</w:t>
+      </w:r>
+      <w:proofErr w:type="spellEnd"/>
+      <w:r>
+        <w:rPr>
+          <w:rFonts w:ascii="Cambria" w:hAnsi="Cambria"/>
+          <w:i/>
+        </w:rPr>
+        <w:t xml:space="preserve"> </w:t>
+      </w:r>
       <w:r>
         <w:rPr>
           <w:rFonts w:ascii="Cambria" w:hAnsi="Cambria"/>
@@ -2283,12 +2663,14 @@
         </w:rPr>
         <w:t xml:space="preserve">Raptor </w:t>
       </w:r>
+      <w:proofErr w:type="spellStart"/>
       <w:r>
         <w:rPr>
           <w:rFonts w:ascii="Cambria" w:hAnsi="Cambria"/>
         </w:rPr>
         <w:t>shRNA</w:t>
       </w:r>
+      <w:proofErr w:type="spellEnd"/>
       <w:r>
         <w:rPr>
           <w:rFonts w:ascii="Cambria" w:hAnsi="Cambria"/>
@@ -2300,7 +2682,21 @@
         <w:rPr>
           <w:rFonts w:ascii="Cambria" w:hAnsi="Cambria"/>
         </w:rPr>
-        <w:t>crosses. Twenty days after the crosses were prepared the empty pupal cases were counted and the cases containing dead flies were counted.</w:t>
+        <w:t xml:space="preserve">crosses. Twenty days after the crosses were prepared the empty </w:t>
+      </w:r>
+      <w:proofErr w:type="spellStart"/>
+      <w:r>
+        <w:rPr>
+          <w:rFonts w:ascii="Cambria" w:hAnsi="Cambria"/>
+        </w:rPr>
+        <w:t>pupal</w:t>
+      </w:r>
+      <w:proofErr w:type="spellEnd"/>
+      <w:r>
+        <w:rPr>
+          <w:rFonts w:ascii="Cambria" w:hAnsi="Cambria"/>
+        </w:rPr>
+        <w:t xml:space="preserve"> cases were counted and the cases containing dead flies were counted.</w:t>
       </w:r>
       <w:r>
         <w:rPr>
@@ -2336,7 +2732,21 @@
         <w:rPr>
           <w:rFonts w:ascii="Cambria" w:hAnsi="Cambria"/>
         </w:rPr>
-        <w:t>number of pupal cases from e</w:t>
+        <w:t xml:space="preserve">number of </w:t>
+      </w:r>
+      <w:proofErr w:type="spellStart"/>
+      <w:r>
+        <w:rPr>
+          <w:rFonts w:ascii="Cambria" w:hAnsi="Cambria"/>
+        </w:rPr>
+        <w:t>pupal</w:t>
+      </w:r>
+      <w:proofErr w:type="spellEnd"/>
+      <w:r>
+        <w:rPr>
+          <w:rFonts w:ascii="Cambria" w:hAnsi="Cambria"/>
+        </w:rPr>
+        <w:t xml:space="preserve"> cases from e</w:t>
       </w:r>
       <w:r>
         <w:rPr>
@@ -2398,33 +2808,75 @@
         <w:rPr>
           <w:rFonts w:ascii="Cambria" w:hAnsi="Cambria"/>
         </w:rPr>
-        <w:t xml:space="preserve"> shRNA crosses.  These data support the hypothesis</w:t>
-      </w:r>
-      <w:r>
-        <w:rPr>
-          <w:rFonts w:ascii="Cambria" w:hAnsi="Cambria"/>
-        </w:rPr>
-        <w:t xml:space="preserve"> that lethality occurs after pupal development.</w:t>
-      </w:r>
-    </w:p>
-    <w:p>
-      <w:pPr>
-        <w:rPr>
-          <w:rFonts w:ascii="Cambria" w:hAnsi="Cambria"/>
-        </w:rPr>
-      </w:pPr>
-    </w:p>
-    <w:p>
-      <w:pPr>
-        <w:rPr>
-          <w:rFonts w:ascii="Cambria" w:hAnsi="Cambria"/>
-        </w:rPr>
-      </w:pPr>
-      <w:r>
-        <w:rPr>
-          <w:rFonts w:ascii="Cambria" w:hAnsi="Cambria"/>
-        </w:rPr>
-        <w:t>We next visually examined the pupal cases for the presence of alive or dead flies (Figure 3E).  After blind scoring, we noted that for</w:t>
+        <w:t xml:space="preserve"> </w:t>
+      </w:r>
+      <w:proofErr w:type="spellStart"/>
+      <w:r>
+        <w:rPr>
+          <w:rFonts w:ascii="Cambria" w:hAnsi="Cambria"/>
+        </w:rPr>
+        <w:t>shRNA</w:t>
+      </w:r>
+      <w:proofErr w:type="spellEnd"/>
+      <w:r>
+        <w:rPr>
+          <w:rFonts w:ascii="Cambria" w:hAnsi="Cambria"/>
+        </w:rPr>
+        <w:t xml:space="preserve"> crosses.  These data support the hypothesis</w:t>
+      </w:r>
+      <w:r>
+        <w:rPr>
+          <w:rFonts w:ascii="Cambria" w:hAnsi="Cambria"/>
+        </w:rPr>
+        <w:t xml:space="preserve"> that lethality occurs after </w:t>
+      </w:r>
+      <w:proofErr w:type="spellStart"/>
+      <w:r>
+        <w:rPr>
+          <w:rFonts w:ascii="Cambria" w:hAnsi="Cambria"/>
+        </w:rPr>
+        <w:t>pupal</w:t>
+      </w:r>
+      <w:proofErr w:type="spellEnd"/>
+      <w:r>
+        <w:rPr>
+          <w:rFonts w:ascii="Cambria" w:hAnsi="Cambria"/>
+        </w:rPr>
+        <w:t xml:space="preserve"> development.</w:t>
+      </w:r>
+    </w:p>
+    <w:p>
+      <w:pPr>
+        <w:rPr>
+          <w:rFonts w:ascii="Cambria" w:hAnsi="Cambria"/>
+        </w:rPr>
+      </w:pPr>
+    </w:p>
+    <w:p>
+      <w:pPr>
+        <w:rPr>
+          <w:rFonts w:ascii="Cambria" w:hAnsi="Cambria"/>
+        </w:rPr>
+      </w:pPr>
+      <w:r>
+        <w:rPr>
+          <w:rFonts w:ascii="Cambria" w:hAnsi="Cambria"/>
+        </w:rPr>
+        <w:t xml:space="preserve">We next visually examined the </w:t>
+      </w:r>
+      <w:proofErr w:type="spellStart"/>
+      <w:r>
+        <w:rPr>
+          <w:rFonts w:ascii="Cambria" w:hAnsi="Cambria"/>
+        </w:rPr>
+        <w:t>pupal</w:t>
+      </w:r>
+      <w:proofErr w:type="spellEnd"/>
+      <w:r>
+        <w:rPr>
+          <w:rFonts w:ascii="Cambria" w:hAnsi="Cambria"/>
+        </w:rPr>
+        <w:t xml:space="preserve"> cases for the presence of alive or dead flies (Figure 3E).  After blind scoring, we noted that for</w:t>
       </w:r>
       <w:r>
         <w:rPr>
@@ -2475,7 +2927,21 @@
         <w:rPr>
           <w:rFonts w:ascii="Cambria" w:hAnsi="Cambria"/>
         </w:rPr>
-        <w:t xml:space="preserve"> 100% of the pupal cases contained dead flies</w:t>
+        <w:t xml:space="preserve"> 100% of the </w:t>
+      </w:r>
+      <w:proofErr w:type="spellStart"/>
+      <w:r>
+        <w:rPr>
+          <w:rFonts w:ascii="Cambria" w:hAnsi="Cambria"/>
+        </w:rPr>
+        <w:t>pupal</w:t>
+      </w:r>
+      <w:proofErr w:type="spellEnd"/>
+      <w:r>
+        <w:rPr>
+          <w:rFonts w:ascii="Cambria" w:hAnsi="Cambria"/>
+        </w:rPr>
+        <w:t xml:space="preserve"> cases contained dead flies</w:t>
       </w:r>
       <w:r>
         <w:rPr>
@@ -2493,7 +2959,7 @@
         <w:rPr>
           <w:rFonts w:ascii="Cambria" w:hAnsi="Cambria"/>
         </w:rPr>
-        <w:t>Figure 3C</w:t>
+        <w:t>Figure 3F</w:t>
       </w:r>
       <w:r>
         <w:rPr>
@@ -2505,7 +2971,35 @@
         <w:rPr>
           <w:rFonts w:ascii="Cambria" w:hAnsi="Cambria"/>
         </w:rPr>
-        <w:t xml:space="preserve">. There was also a significant number of dead flies in pupal cases from the </w:t>
+        <w:t xml:space="preserve">. There </w:t>
+      </w:r>
+      <w:proofErr w:type="gramStart"/>
+      <w:r>
+        <w:rPr>
+          <w:rFonts w:ascii="Cambria" w:hAnsi="Cambria"/>
+        </w:rPr>
+        <w:t>was</w:t>
+      </w:r>
+      <w:proofErr w:type="gramEnd"/>
+      <w:r>
+        <w:rPr>
+          <w:rFonts w:ascii="Cambria" w:hAnsi="Cambria"/>
+        </w:rPr>
+        <w:t xml:space="preserve"> also a significant number of dead flies in </w:t>
+      </w:r>
+      <w:proofErr w:type="spellStart"/>
+      <w:r>
+        <w:rPr>
+          <w:rFonts w:ascii="Cambria" w:hAnsi="Cambria"/>
+        </w:rPr>
+        <w:t>pupal</w:t>
+      </w:r>
+      <w:proofErr w:type="spellEnd"/>
+      <w:r>
+        <w:rPr>
+          <w:rFonts w:ascii="Cambria" w:hAnsi="Cambria"/>
+        </w:rPr>
+        <w:t xml:space="preserve"> cases from the </w:t>
       </w:r>
       <w:r>
         <w:rPr>
@@ -2544,7 +3038,7 @@
         <w:rPr>
           <w:rFonts w:ascii="Cambria" w:hAnsi="Cambria"/>
         </w:rPr>
-        <w:t>3D</w:t>
+        <w:t>3G</w:t>
       </w:r>
       <w:r>
         <w:rPr>
@@ -2594,19 +3088,212 @@
         <w:rPr>
           <w:rFonts w:ascii="Cambria" w:hAnsi="Cambria"/>
         </w:rPr>
-        <w:t xml:space="preserve">knockdown flies there was 3 to 11 times more dead pupae depending on the shRNA strain.  </w:t>
-      </w:r>
-      <w:r>
-        <w:rPr>
-          <w:rFonts w:ascii="Cambria" w:hAnsi="Cambria"/>
-        </w:rPr>
-        <w:t>The</w:t>
-      </w:r>
-      <w:r>
-        <w:rPr>
-          <w:rFonts w:ascii="Cambria" w:hAnsi="Cambria"/>
-        </w:rPr>
-        <w:t xml:space="preserve"> relative number of dead flies in the different </w:t>
+        <w:t xml:space="preserve">knockdown flies there was 3 to 11 times more dead pupae depending on the </w:t>
+      </w:r>
+      <w:proofErr w:type="spellStart"/>
+      <w:r>
+        <w:rPr>
+          <w:rFonts w:ascii="Cambria" w:hAnsi="Cambria"/>
+        </w:rPr>
+        <w:t>shRNA</w:t>
+      </w:r>
+      <w:proofErr w:type="spellEnd"/>
+      <w:r>
+        <w:rPr>
+          <w:rFonts w:ascii="Cambria" w:hAnsi="Cambria"/>
+        </w:rPr>
+        <w:t xml:space="preserve"> strain. </w:t>
+      </w:r>
+      <w:r>
+        <w:rPr>
+          <w:rFonts w:ascii="Cambria" w:hAnsi="Cambria"/>
+        </w:rPr>
+        <w:t xml:space="preserve">These results indicate that </w:t>
+      </w:r>
+      <w:r>
+        <w:rPr>
+          <w:rFonts w:ascii="Cambria" w:hAnsi="Cambria"/>
+          <w:i/>
+        </w:rPr>
+        <w:t xml:space="preserve">Raptor </w:t>
+      </w:r>
+      <w:r>
+        <w:rPr>
+          <w:rFonts w:ascii="Cambria" w:hAnsi="Cambria"/>
+        </w:rPr>
+        <w:t xml:space="preserve">knockdown in skeletal muscle produced lethality </w:t>
+      </w:r>
+      <w:r>
+        <w:rPr>
+          <w:rFonts w:ascii="Cambria" w:hAnsi="Cambria"/>
+        </w:rPr>
+        <w:t xml:space="preserve">after </w:t>
+      </w:r>
+      <w:proofErr w:type="spellStart"/>
+      <w:r>
+        <w:rPr>
+          <w:rFonts w:ascii="Cambria" w:hAnsi="Cambria"/>
+        </w:rPr>
+        <w:t>pupal</w:t>
+      </w:r>
+      <w:proofErr w:type="spellEnd"/>
+      <w:r>
+        <w:rPr>
+          <w:rFonts w:ascii="Cambria" w:hAnsi="Cambria"/>
+        </w:rPr>
+        <w:t xml:space="preserve"> development, but prior to </w:t>
+      </w:r>
+      <w:commentRangeStart w:id="8"/>
+      <w:proofErr w:type="spellStart"/>
+      <w:r>
+        <w:rPr>
+          <w:rFonts w:ascii="Cambria" w:hAnsi="Cambria"/>
+        </w:rPr>
+        <w:t>eclosure</w:t>
+      </w:r>
+      <w:commentRangeEnd w:id="8"/>
+      <w:proofErr w:type="spellEnd"/>
+      <w:r>
+        <w:rPr>
+          <w:rStyle w:val="CommentReference"/>
+        </w:rPr>
+        <w:commentReference w:id="8"/>
+      </w:r>
+      <w:r>
+        <w:rPr>
+          <w:rFonts w:ascii="Cambria" w:hAnsi="Cambria"/>
+        </w:rPr>
+        <w:t xml:space="preserve">. </w:t>
+      </w:r>
+    </w:p>
+    <w:p>
+      <w:pPr>
+        <w:rPr>
+          <w:rFonts w:ascii="Cambria" w:hAnsi="Cambria"/>
+          <w:b/>
+        </w:rPr>
+      </w:pPr>
+    </w:p>
+    <w:p>
+      <w:pPr>
+        <w:pStyle w:val="Heading2"/>
+      </w:pPr>
+      <w:r>
+        <w:t>Effects of Muscle-</w:t>
+      </w:r>
+      <w:r>
+        <w:t xml:space="preserve">Specific </w:t>
+      </w:r>
+      <w:r>
+        <w:rPr>
+          <w:i/>
+        </w:rPr>
+        <w:t>Raptor</w:t>
+      </w:r>
+      <w:r>
+        <w:t xml:space="preserve"> Knockdown on Longevity</w:t>
+      </w:r>
+    </w:p>
+    <w:p/>
+    <w:p>
+      <w:pPr>
+        <w:rPr>
+          <w:rFonts w:ascii="Cambria" w:hAnsi="Cambria"/>
+        </w:rPr>
+      </w:pPr>
+      <w:r>
+        <w:rPr>
+          <w:rFonts w:ascii="Cambria" w:hAnsi="Cambria"/>
+        </w:rPr>
+        <w:t xml:space="preserve">We next turned our attention to the few flies that survived in the case of </w:t>
+      </w:r>
+      <w:r>
+        <w:rPr>
+          <w:rFonts w:ascii="Cambria" w:hAnsi="Cambria"/>
+        </w:rPr>
+        <w:t>the</w:t>
+      </w:r>
+      <w:r>
+        <w:rPr>
+          <w:rFonts w:ascii="Cambria" w:hAnsi="Cambria"/>
+          <w:i/>
+        </w:rPr>
+        <w:t xml:space="preserve"> C179-GAL4</w:t>
+      </w:r>
+      <w:r>
+        <w:rPr>
+          <w:rFonts w:ascii="Cambria" w:hAnsi="Cambria"/>
+        </w:rPr>
+        <w:t xml:space="preserve"> cross.  </w:t>
+      </w:r>
+      <w:r>
+        <w:rPr>
+          <w:rFonts w:ascii="Cambria" w:hAnsi="Cambria"/>
+        </w:rPr>
+        <w:t xml:space="preserve">The lifespan of </w:t>
+      </w:r>
+      <w:r>
+        <w:rPr>
+          <w:rFonts w:ascii="Cambria" w:hAnsi="Cambria"/>
+        </w:rPr>
+        <w:t>the</w:t>
+      </w:r>
+      <w:r>
+        <w:rPr>
+          <w:rFonts w:ascii="Cambria" w:hAnsi="Cambria"/>
+        </w:rPr>
+        <w:t>se</w:t>
+      </w:r>
+      <w:r>
+        <w:rPr>
+          <w:rFonts w:ascii="Cambria" w:hAnsi="Cambria"/>
+        </w:rPr>
+        <w:t xml:space="preserve"> </w:t>
+      </w:r>
+      <w:r>
+        <w:rPr>
+          <w:rFonts w:ascii="Cambria" w:hAnsi="Cambria"/>
+          <w:i/>
+        </w:rPr>
+        <w:t xml:space="preserve">Raptor </w:t>
+      </w:r>
+      <w:r>
+        <w:rPr>
+          <w:rFonts w:ascii="Cambria" w:hAnsi="Cambria"/>
+        </w:rPr>
+        <w:t xml:space="preserve">knockdown flies was measured to determine the effects of </w:t>
+      </w:r>
+      <w:r>
+        <w:rPr>
+          <w:rFonts w:ascii="Cambria" w:hAnsi="Cambria"/>
+        </w:rPr>
+        <w:t>dTORC1</w:t>
+      </w:r>
+      <w:r>
+        <w:rPr>
+          <w:rFonts w:ascii="Cambria" w:hAnsi="Cambria"/>
+          <w:i/>
+        </w:rPr>
+        <w:t xml:space="preserve"> </w:t>
+      </w:r>
+      <w:r>
+        <w:rPr>
+          <w:rFonts w:ascii="Cambria" w:hAnsi="Cambria"/>
+        </w:rPr>
+        <w:t xml:space="preserve">suppression on longevity. When </w:t>
+      </w:r>
+      <w:r>
+        <w:rPr>
+          <w:rFonts w:ascii="Cambria" w:hAnsi="Cambria"/>
+          <w:i/>
+        </w:rPr>
+        <w:t xml:space="preserve">Raptor </w:t>
+      </w:r>
+      <w:r>
+        <w:rPr>
+          <w:rFonts w:ascii="Cambria" w:hAnsi="Cambria"/>
+        </w:rPr>
+        <w:t xml:space="preserve">was knocked down in skeletal using the </w:t>
       </w:r>
       <w:r>
         <w:rPr>
@@ -2627,25 +3314,51 @@
           <w:rFonts w:ascii="Cambria" w:hAnsi="Cambria"/>
           <w:i/>
         </w:rPr>
-        <w:t xml:space="preserve">/Raptor </w:t>
-      </w:r>
-      <w:r>
-        <w:rPr>
-          <w:rFonts w:ascii="Cambria" w:hAnsi="Cambria"/>
-        </w:rPr>
-        <w:t>crosses corresponds to the number of knockdown flies produced from those crosses</w:t>
-      </w:r>
-      <w:r>
-        <w:rPr>
-          <w:rFonts w:ascii="Cambria" w:hAnsi="Cambria"/>
-        </w:rPr>
-        <w:t xml:space="preserve"> (Figure </w:t>
-      </w:r>
-      <w:r>
-        <w:rPr>
-          <w:rFonts w:ascii="Cambria" w:hAnsi="Cambria"/>
-        </w:rPr>
-        <w:t>3A-B</w:t>
+        <w:t xml:space="preserve"> </w:t>
+      </w:r>
+      <w:r>
+        <w:rPr>
+          <w:rFonts w:ascii="Cambria" w:hAnsi="Cambria"/>
+        </w:rPr>
+        <w:t>driver, even after the decrease in viability, a large proportion of the fli</w:t>
+      </w:r>
+      <w:r>
+        <w:rPr>
+          <w:rFonts w:ascii="Cambria" w:hAnsi="Cambria"/>
+        </w:rPr>
+        <w:t xml:space="preserve">es died shortly after </w:t>
+      </w:r>
+      <w:proofErr w:type="spellStart"/>
+      <w:r>
+        <w:rPr>
+          <w:rFonts w:ascii="Cambria" w:hAnsi="Cambria"/>
+        </w:rPr>
+        <w:t>eclosure</w:t>
+      </w:r>
+      <w:proofErr w:type="spellEnd"/>
+      <w:r>
+        <w:rPr>
+          <w:rFonts w:ascii="Cambria" w:hAnsi="Cambria"/>
+        </w:rPr>
+        <w:t>.  Interestingly,</w:t>
+      </w:r>
+      <w:r>
+        <w:rPr>
+          <w:rFonts w:ascii="Cambria" w:hAnsi="Cambria"/>
+        </w:rPr>
+        <w:t xml:space="preserve"> among the flies that survived, they generally had normal lifespan</w:t>
+      </w:r>
+      <w:r>
+        <w:rPr>
+          <w:rFonts w:ascii="Cambria" w:hAnsi="Cambria"/>
+        </w:rPr>
+        <w:t xml:space="preserve"> (see Fig</w:t>
+      </w:r>
+      <w:r>
+        <w:rPr>
+          <w:rFonts w:ascii="Cambria" w:hAnsi="Cambria"/>
+        </w:rPr>
+        <w:t>ure 4</w:t>
       </w:r>
       <w:r>
         <w:rPr>
@@ -2657,7 +3370,45 @@
         <w:rPr>
           <w:rFonts w:ascii="Cambria" w:hAnsi="Cambria"/>
         </w:rPr>
-        <w:t xml:space="preserve">; the fewer the number of live knockdown flies from a cross, the more dead flies produced from that cross. These results indicate that </w:t>
+        <w:t xml:space="preserve">. </w:t>
+      </w:r>
+      <w:r>
+        <w:rPr>
+          <w:rFonts w:ascii="Cambria" w:hAnsi="Cambria"/>
+        </w:rPr>
+        <w:t>This</w:t>
+      </w:r>
+      <w:r>
+        <w:rPr>
+          <w:rFonts w:ascii="Cambria" w:hAnsi="Cambria"/>
+        </w:rPr>
+        <w:t xml:space="preserve"> suggests that there is a critical period of about 20 days after </w:t>
+      </w:r>
+      <w:proofErr w:type="spellStart"/>
+      <w:r>
+        <w:rPr>
+          <w:rFonts w:ascii="Cambria" w:hAnsi="Cambria"/>
+        </w:rPr>
+        <w:t>ecl</w:t>
+      </w:r>
+      <w:r>
+        <w:rPr>
+          <w:rFonts w:ascii="Cambria" w:hAnsi="Cambria"/>
+        </w:rPr>
+        <w:t>o</w:t>
+      </w:r>
+      <w:r>
+        <w:rPr>
+          <w:rFonts w:ascii="Cambria" w:hAnsi="Cambria"/>
+        </w:rPr>
+        <w:t>sure</w:t>
+      </w:r>
+      <w:proofErr w:type="spellEnd"/>
+      <w:r>
+        <w:rPr>
+          <w:rFonts w:ascii="Cambria" w:hAnsi="Cambria"/>
+        </w:rPr>
+        <w:t xml:space="preserve"> during which the </w:t>
       </w:r>
       <w:r>
         <w:rPr>
@@ -2670,39 +3421,81 @@
         <w:rPr>
           <w:rFonts w:ascii="Cambria" w:hAnsi="Cambria"/>
         </w:rPr>
-        <w:t xml:space="preserve">knockdown in skeletal muscle produced lethality </w:t>
-      </w:r>
-      <w:r>
-        <w:rPr>
-          <w:rFonts w:ascii="Cambria" w:hAnsi="Cambria"/>
-        </w:rPr>
-        <w:t xml:space="preserve">after pupal development, but prior to </w:t>
-      </w:r>
-      <w:commentRangeStart w:id="8"/>
-      <w:r>
-        <w:rPr>
-          <w:rFonts w:ascii="Cambria" w:hAnsi="Cambria"/>
-        </w:rPr>
-        <w:t>eclosure</w:t>
-      </w:r>
-      <w:commentRangeEnd w:id="8"/>
-      <w:r>
-        <w:rPr>
-          <w:rStyle w:val="CommentReference"/>
-        </w:rPr>
-        <w:commentReference w:id="8"/>
-      </w:r>
-      <w:r>
-        <w:rPr>
-          <w:rFonts w:ascii="Cambria" w:hAnsi="Cambria"/>
-        </w:rPr>
-        <w:t xml:space="preserve">. </w:t>
-      </w:r>
-    </w:p>
-    <w:p>
-      <w:pPr>
-        <w:rPr>
-          <w:rFonts w:ascii="Cambria" w:hAnsi="Cambria"/>
+        <w:t>knockdown flies</w:t>
+      </w:r>
+      <w:r>
+        <w:rPr>
+          <w:rFonts w:ascii="Cambria" w:hAnsi="Cambria"/>
+        </w:rPr>
+        <w:t xml:space="preserve"> are still prone to early death</w:t>
+      </w:r>
+      <w:r>
+        <w:rPr>
+          <w:rFonts w:ascii="Cambria" w:hAnsi="Cambria"/>
+        </w:rPr>
+        <w:t>. The flies that lived past this critical period lived to reach</w:t>
+      </w:r>
+      <w:r>
+        <w:rPr>
+          <w:rFonts w:ascii="Cambria" w:hAnsi="Cambria"/>
+        </w:rPr>
+        <w:t xml:space="preserve"> approximately</w:t>
+      </w:r>
+      <w:r>
+        <w:rPr>
+          <w:rFonts w:ascii="Cambria" w:hAnsi="Cambria"/>
+        </w:rPr>
+        <w:t xml:space="preserve"> the same age as the controls. </w:t>
+      </w:r>
+      <w:r>
+        <w:rPr>
+          <w:rFonts w:ascii="Cambria" w:hAnsi="Cambria"/>
+        </w:rPr>
+        <w:t xml:space="preserve">  This was especially </w:t>
+      </w:r>
+      <w:r>
+        <w:rPr>
+          <w:rFonts w:ascii="Cambria" w:hAnsi="Cambria"/>
+        </w:rPr>
+        <w:t>dramatic</w:t>
+      </w:r>
+      <w:r>
+        <w:rPr>
+          <w:rFonts w:ascii="Cambria" w:hAnsi="Cambria"/>
+        </w:rPr>
+        <w:t xml:space="preserve"> for </w:t>
+      </w:r>
+      <w:r>
+        <w:rPr>
+          <w:rFonts w:ascii="Cambria" w:hAnsi="Cambria"/>
+        </w:rPr>
+        <w:t>male flies for each of these crosses</w:t>
+      </w:r>
+      <w:r>
+        <w:rPr>
+          <w:rFonts w:ascii="Cambria" w:hAnsi="Cambria"/>
+        </w:rPr>
+        <w:t xml:space="preserve"> (Figure 4A, C and E compared to Figure 4B, D and F</w:t>
+      </w:r>
+      <w:r>
+        <w:rPr>
+          <w:rFonts w:ascii="Cambria" w:hAnsi="Cambria"/>
+        </w:rPr>
+        <w:t>)</w:t>
+      </w:r>
+      <w:r>
+        <w:rPr>
+          <w:rFonts w:ascii="Cambria" w:hAnsi="Cambria"/>
+        </w:rPr>
+        <w:t>.</w:t>
+      </w:r>
+    </w:p>
+    <w:p>
+      <w:pPr>
+        <w:jc w:val="center"/>
+        <w:rPr>
+          <w:rFonts w:ascii="Cambria" w:hAnsi="Cambria"/>
+          <w:b/>
         </w:rPr>
       </w:pPr>
     </w:p>
@@ -2711,45 +3504,30 @@
         <w:pStyle w:val="Heading2"/>
       </w:pPr>
       <w:r>
-        <w:t>Co-Knockdown of Raptor and Atg5 in Drosophila Muscles Does not Rescue Lethality</w:t>
-      </w:r>
-    </w:p>
-    <w:p>
-      <w:pPr>
-        <w:rPr>
-          <w:rFonts w:ascii="Cambria" w:hAnsi="Cambria"/>
-        </w:rPr>
-      </w:pPr>
-    </w:p>
-    <w:p>
-      <w:pPr>
-        <w:rPr>
-          <w:rFonts w:ascii="Cambria" w:hAnsi="Cambria"/>
-        </w:rPr>
-      </w:pPr>
-      <w:r>
-        <w:rPr>
-          <w:rFonts w:ascii="Cambria" w:hAnsi="Cambria"/>
-        </w:rPr>
-        <w:t>I</w:t>
-      </w:r>
-      <w:r>
-        <w:rPr>
-          <w:rFonts w:ascii="Cambria" w:hAnsi="Cambria"/>
-        </w:rPr>
-        <w:t xml:space="preserve">nhibition of </w:t>
-      </w:r>
-      <w:r>
-        <w:rPr>
-          <w:rFonts w:ascii="Cambria" w:hAnsi="Cambria"/>
-        </w:rPr>
-        <w:t>d</w:t>
-      </w:r>
-      <w:r>
-        <w:rPr>
-          <w:rFonts w:ascii="Cambria" w:hAnsi="Cambria"/>
-        </w:rPr>
-        <w:t>TOR</w:t>
+        <w:t xml:space="preserve">Effects of Muscle Specific </w:t>
+      </w:r>
+      <w:r>
+        <w:rPr>
+          <w:i/>
+        </w:rPr>
+        <w:t>Raptor</w:t>
+      </w:r>
+      <w:r>
+        <w:t xml:space="preserve"> Knockdown on Muscle Function</w:t>
+      </w:r>
+    </w:p>
+    <w:p/>
+    <w:p>
+      <w:pPr>
+        <w:rPr>
+          <w:rFonts w:ascii="Cambria" w:hAnsi="Cambria"/>
+        </w:rPr>
+      </w:pPr>
+      <w:r>
+        <w:rPr>
+          <w:rFonts w:ascii="Cambria" w:hAnsi="Cambria"/>
+        </w:rPr>
+        <w:t>To study the effects of TOR</w:t>
       </w:r>
       <w:r>
         <w:rPr>
@@ -2761,37 +3539,13 @@
         <w:rPr>
           <w:rFonts w:ascii="Cambria" w:hAnsi="Cambria"/>
         </w:rPr>
-        <w:t xml:space="preserve"> in muscle alters the </w:t>
-      </w:r>
-      <w:r>
-        <w:rPr>
-          <w:rFonts w:ascii="Cambria" w:hAnsi="Cambria"/>
-        </w:rPr>
-        <w:t>activity</w:t>
-      </w:r>
-      <w:r>
-        <w:rPr>
-          <w:rFonts w:ascii="Cambria" w:hAnsi="Cambria"/>
-        </w:rPr>
-        <w:t xml:space="preserve"> of </w:t>
-      </w:r>
-      <w:r>
-        <w:rPr>
-          <w:rFonts w:ascii="Cambria" w:hAnsi="Cambria"/>
-        </w:rPr>
-        <w:t xml:space="preserve">its </w:t>
-      </w:r>
-      <w:r>
-        <w:rPr>
-          <w:rFonts w:ascii="Cambria" w:hAnsi="Cambria"/>
-        </w:rPr>
-        <w:t xml:space="preserve">various downstream </w:t>
-      </w:r>
-      <w:r>
-        <w:rPr>
-          <w:rFonts w:ascii="Cambria" w:hAnsi="Cambria"/>
-        </w:rPr>
-        <w:t>targets.</w:t>
+        <w:t xml:space="preserve"> suppression on muscle function, a crawling assay was performed </w:t>
+      </w:r>
+      <w:r>
+        <w:rPr>
+          <w:rFonts w:ascii="Cambria" w:hAnsi="Cambria"/>
+        </w:rPr>
+        <w:t>on the</w:t>
       </w:r>
       <w:r>
         <w:rPr>
@@ -2802,12 +3556,40 @@
       <w:r>
         <w:rPr>
           <w:rFonts w:ascii="Cambria" w:hAnsi="Cambria"/>
-        </w:rPr>
-        <w:t>One major target is that when</w:t>
-      </w:r>
-      <w:r>
-        <w:rPr>
-          <w:rFonts w:ascii="Cambria" w:hAnsi="Cambria"/>
+          <w:i/>
+        </w:rPr>
+        <w:t xml:space="preserve">Raptor </w:t>
+      </w:r>
+      <w:r>
+        <w:rPr>
+          <w:rFonts w:ascii="Cambria" w:hAnsi="Cambria"/>
+        </w:rPr>
+        <w:t>knockdown flies</w:t>
+      </w:r>
+      <w:r>
+        <w:rPr>
+          <w:rFonts w:ascii="Cambria" w:hAnsi="Cambria"/>
+        </w:rPr>
+        <w:t xml:space="preserve"> driven by the </w:t>
+      </w:r>
+      <w:r>
+        <w:rPr>
+          <w:rFonts w:ascii="Cambria" w:hAnsi="Cambria"/>
+          <w:i/>
+        </w:rPr>
+        <w:t>C179-</w:t>
+      </w:r>
+      <w:r>
+        <w:rPr>
+          <w:rFonts w:ascii="Cambria" w:hAnsi="Cambria"/>
+          <w:i/>
+        </w:rPr>
+        <w:t>GAL4</w:t>
+      </w:r>
+      <w:r>
+        <w:rPr>
+          <w:rFonts w:ascii="Cambria" w:hAnsi="Cambria"/>
+          <w:i/>
         </w:rPr>
         <w:t xml:space="preserve"> </w:t>
       </w:r>
@@ -2815,631 +3597,157 @@
         <w:rPr>
           <w:rFonts w:ascii="Cambria" w:hAnsi="Cambria"/>
         </w:rPr>
-        <w:t>d</w:t>
-      </w:r>
-      <w:r>
-        <w:rPr>
-          <w:rFonts w:ascii="Cambria" w:hAnsi="Cambria"/>
-        </w:rPr>
-        <w:t>TOR</w:t>
-      </w:r>
-      <w:r>
-        <w:rPr>
-          <w:rFonts w:ascii="Cambria" w:hAnsi="Cambria"/>
-        </w:rPr>
-        <w:t>C1</w:t>
-      </w:r>
-      <w:r>
-        <w:rPr>
-          <w:rFonts w:ascii="Cambria" w:hAnsi="Cambria"/>
-        </w:rPr>
-        <w:t xml:space="preserve"> is suppressed, autophagy levels are increased</w:t>
-      </w:r>
-      <w:r>
-        <w:rPr>
-          <w:rFonts w:ascii="Cambria" w:hAnsi="Cambria"/>
-        </w:rPr>
+        <w:t>driver</w:t>
+      </w:r>
+      <w:r>
+        <w:rPr>
+          <w:rFonts w:ascii="Cambria" w:hAnsi="Cambria"/>
+        </w:rPr>
+        <w:t xml:space="preserve"> at several ages</w:t>
+      </w:r>
+      <w:r>
+        <w:rPr>
+          <w:rFonts w:ascii="Cambria" w:hAnsi="Cambria"/>
+        </w:rPr>
+        <w:t xml:space="preserve">. The progeny flies from the crosses were </w:t>
+      </w:r>
+      <w:r>
+        <w:rPr>
+          <w:rFonts w:ascii="Cambria" w:hAnsi="Cambria"/>
+        </w:rPr>
+        <w:t>each timed</w:t>
+      </w:r>
+      <w:r>
+        <w:rPr>
+          <w:rFonts w:ascii="Cambria" w:hAnsi="Cambria"/>
+        </w:rPr>
+        <w:t xml:space="preserve"> for how long it took them to climb 4 cm. up the side of the vial. The average times for </w:t>
+      </w:r>
+      <w:r>
+        <w:rPr>
+          <w:rFonts w:ascii="Cambria" w:hAnsi="Cambria"/>
+        </w:rPr>
+        <w:t>each cross are shown in Figure 5</w:t>
+      </w:r>
+      <w:r>
+        <w:rPr>
+          <w:rFonts w:ascii="Cambria" w:hAnsi="Cambria"/>
+        </w:rPr>
+        <w:t xml:space="preserve">. The results indicate that dTORC1 </w:t>
+      </w:r>
+      <w:r>
+        <w:rPr>
+          <w:rFonts w:ascii="Cambria" w:hAnsi="Cambria"/>
+        </w:rPr>
+        <w:t xml:space="preserve">suppression leads to reduced muscle function in the flies that </w:t>
+      </w:r>
+      <w:proofErr w:type="spellStart"/>
+      <w:r>
+        <w:rPr>
+          <w:rFonts w:ascii="Cambria" w:hAnsi="Cambria"/>
+        </w:rPr>
+        <w:t>eclose</w:t>
+      </w:r>
+      <w:proofErr w:type="spellEnd"/>
+      <w:r>
+        <w:rPr>
+          <w:rFonts w:ascii="Cambria" w:hAnsi="Cambria"/>
+        </w:rPr>
+        <w:t xml:space="preserve"> even very early, consistent a developmental problem in </w:t>
+      </w:r>
+      <w:proofErr w:type="spellStart"/>
+      <w:r>
+        <w:rPr>
+          <w:rFonts w:ascii="Cambria" w:hAnsi="Cambria"/>
+        </w:rPr>
+        <w:t>myogenesis</w:t>
+      </w:r>
+      <w:proofErr w:type="spellEnd"/>
+      <w:r>
+        <w:rPr>
+          <w:rFonts w:ascii="Cambria" w:hAnsi="Cambria"/>
+        </w:rPr>
+        <w:t xml:space="preserve">.  Interestingly, </w:t>
+      </w:r>
+      <w:r>
+        <w:rPr>
+          <w:rFonts w:ascii="Cambria" w:hAnsi="Cambria"/>
+        </w:rPr>
+        <w:t>these problems persist throughout the lifespan of the fly, even in those that reach adulthood.  Also interesting, is that there was a corr</w:t>
+      </w:r>
+      <w:r>
+        <w:rPr>
+          <w:rFonts w:ascii="Cambria" w:hAnsi="Cambria"/>
+        </w:rPr>
+        <w:t>espondence between the efficienc</w:t>
+      </w:r>
+      <w:bookmarkStart w:id="9" w:name="_GoBack"/>
+      <w:bookmarkEnd w:id="9"/>
+      <w:r>
+        <w:rPr>
+          <w:rFonts w:ascii="Cambria" w:hAnsi="Cambria"/>
+        </w:rPr>
+        <w:t xml:space="preserve">y of the </w:t>
+      </w:r>
+      <w:proofErr w:type="spellStart"/>
+      <w:r>
+        <w:rPr>
+          <w:rFonts w:ascii="Cambria" w:hAnsi="Cambria"/>
+        </w:rPr>
+        <w:t>shRNA</w:t>
+      </w:r>
+      <w:proofErr w:type="spellEnd"/>
+      <w:r>
+        <w:rPr>
+          <w:rFonts w:ascii="Cambria" w:hAnsi="Cambria"/>
+        </w:rPr>
+        <w:t xml:space="preserve"> strain to cause lethality and its effects on muscle function, indicating a potential gene-dosage effect on both of these phenotypes.</w:t>
+      </w:r>
+    </w:p>
+    <w:p>
+      <w:pPr>
+        <w:rPr>
+          <w:rFonts w:ascii="Cambria" w:hAnsi="Cambria"/>
+        </w:rPr>
+      </w:pPr>
+    </w:p>
+    <w:p>
+      <w:pPr>
+        <w:pStyle w:val="Heading2"/>
+      </w:pPr>
+      <w:r>
+        <w:t>Summary</w:t>
+      </w:r>
+    </w:p>
+    <w:p/>
+    <w:p>
+      <w:r>
+        <w:t xml:space="preserve">In this work, we have described a role for TORC1 in the regulation of </w:t>
+      </w:r>
+      <w:proofErr w:type="spellStart"/>
+      <w:r>
+        <w:t>myogenesis</w:t>
+      </w:r>
+      <w:proofErr w:type="spellEnd"/>
+      <w:r>
         <w:t xml:space="preserve"> </w:t>
       </w:r>
       <w:r>
         <w:rPr>
-          <w:rFonts w:ascii="Cambria" w:hAnsi="Cambria"/>
-        </w:rPr>
-        <w:fldChar w:fldCharType="begin" w:fldLock="1"/>
-      </w:r>
-      <w:r>
-        <w:rPr>
-          <w:rFonts w:ascii="Cambria" w:hAnsi="Cambria"/>
-        </w:rPr>
-        <w:instrText>ADDIN CSL_CITATION { "citationItems" : [ { "id" : "ITEM-1", "itemData" : { "DOI" : "10.1016/j.ceb.2009.11.005", "ISSN" : "1879-0410", "PMID" : "20006481", "abstract" : "Induction of autophagy in response to starvation is a highly conserved ability of eukaryotic cells, indicating a crucial and ancient role of this process in adapting to nutrient conditions. The target of rapamycin (TOR) pathway is major conduit for such signals, and in most cell types TOR activity is necessary and sufficient to suppress autophagy under favorable growth conditions. Recent studies have begun to reveal how TOR activity is regulated in response to nutritional cues, and are shedding new light on the mechanisms by which TOR controls the autophagic machinery. In addition, a variety of signals, stressors and pharmacological agents that induce autophagy independent of nutrient conditions have been identified. In some cases these signals appear to have been spliced into the core TOR pathway, whereas others are able to bypass the control mechanisms regulated by TOR. Increasing evidence is pointing to an important role for both positive and negative feedback loops in controlling this pathway, leading to an emerging view that TOR signaling not only regulates autophagy but is also highly sensitive to cellular rates of autophagy and other TOR-dependent processes.", "author" : [ { "dropping-particle" : "", "family" : "Neufeld", "given" : "Thomas P", "non-dropping-particle" : "", "parse-names" : false, "suffix" : "" } ], "container-title" : "Current opinion in cell biology", "id" : "ITEM-1", "issue" : "2", "issued" : { "date-parts" : [ [ "2010", "4" ] ] }, "page" : "157-68", "publisher" : "Elsevier Ltd", "title" : "TOR-dependent control of autophagy: biting the hand that feeds.", "type" : "article-journal", "volume" : "22" }, "uris" : [ "http://www.mendeley.com/documents/?uuid=5e91daf5-6496-44be-94a3-9d6cc1d8e864" ] } ], "mendeley" : { "previouslyFormattedCitation" : "[13]" }, "properties" : { "noteIndex" : 0 }, "schema" : "https://github.com/citation-style-language/schema/raw/master/csl-citation.json" }</w:instrText>
-      </w:r>
-      <w:r>
-        <w:rPr>
-          <w:rFonts w:ascii="Cambria" w:hAnsi="Cambria"/>
-        </w:rPr>
-        <w:fldChar w:fldCharType="separate"/>
-      </w:r>
-      <w:r>
-        <w:rPr>
-          <w:rFonts w:ascii="Cambria" w:hAnsi="Cambria"/>
-          <w:noProof/>
-        </w:rPr>
-        <w:t>[13]</w:t>
-      </w:r>
-      <w:r>
-        <w:rPr>
-          <w:rFonts w:ascii="Cambria" w:hAnsi="Cambria"/>
-        </w:rPr>
-        <w:fldChar w:fldCharType="end"/>
-      </w:r>
-      <w:r>
-        <w:rPr>
-          <w:rFonts w:ascii="Cambria" w:hAnsi="Cambria"/>
-        </w:rPr>
-        <w:t xml:space="preserve">. To determine whether an increase in autophagy was the source of the lethality in the </w:t>
-      </w:r>
-      <w:r>
-        <w:rPr>
-          <w:rFonts w:ascii="Cambria" w:hAnsi="Cambria"/>
-          <w:i/>
-        </w:rPr>
-        <w:t xml:space="preserve">Raptor </w:t>
-      </w:r>
-      <w:r>
-        <w:rPr>
-          <w:rFonts w:ascii="Cambria" w:hAnsi="Cambria"/>
-        </w:rPr>
-        <w:t xml:space="preserve">knockdown genotype, </w:t>
-      </w:r>
-      <w:r>
-        <w:rPr>
-          <w:rFonts w:ascii="Cambria" w:hAnsi="Cambria"/>
-        </w:rPr>
-        <w:t xml:space="preserve">crosses were made in which both </w:t>
-      </w:r>
-      <w:r>
-        <w:rPr>
-          <w:rFonts w:ascii="Cambria" w:hAnsi="Cambria"/>
-          <w:i/>
-        </w:rPr>
-        <w:t xml:space="preserve">Raptor </w:t>
-      </w:r>
-      <w:r>
-        <w:rPr>
-          <w:rFonts w:ascii="Cambria" w:hAnsi="Cambria"/>
-        </w:rPr>
-        <w:t xml:space="preserve">and autophagy were </w:t>
-      </w:r>
-      <w:r>
-        <w:rPr>
-          <w:rFonts w:ascii="Cambria" w:hAnsi="Cambria"/>
-        </w:rPr>
-        <w:t xml:space="preserve">simulataneously </w:t>
-      </w:r>
-      <w:r>
-        <w:rPr>
-          <w:rFonts w:ascii="Cambria" w:hAnsi="Cambria"/>
-        </w:rPr>
-        <w:t xml:space="preserve">knocked down in skeletal muscle. </w:t>
-      </w:r>
-      <w:r>
-        <w:rPr>
-          <w:rFonts w:ascii="Cambria" w:hAnsi="Cambria"/>
-        </w:rPr>
-        <w:t xml:space="preserve">The co-knockdown of </w:t>
-      </w:r>
-      <w:r>
-        <w:rPr>
-          <w:rFonts w:ascii="Cambria" w:hAnsi="Cambria"/>
-          <w:i/>
-        </w:rPr>
-        <w:t>Atg5</w:t>
-      </w:r>
-      <w:r>
-        <w:rPr>
-          <w:rFonts w:ascii="Cambria" w:hAnsi="Cambria"/>
-        </w:rPr>
-        <w:t xml:space="preserve"> along with </w:t>
-      </w:r>
-      <w:r>
-        <w:rPr>
-          <w:rFonts w:ascii="Cambria" w:hAnsi="Cambria"/>
-          <w:i/>
-        </w:rPr>
-        <w:t>Raptor</w:t>
-      </w:r>
-      <w:r>
-        <w:rPr>
-          <w:rFonts w:ascii="Cambria" w:hAnsi="Cambria"/>
-        </w:rPr>
-        <w:t xml:space="preserve"> did not</w:t>
-      </w:r>
-      <w:r>
-        <w:rPr>
-          <w:rFonts w:ascii="Cambria" w:hAnsi="Cambria"/>
-        </w:rPr>
+          <w:i/>
+        </w:rPr>
+        <w:t>in vitro</w:t>
+      </w:r>
+      <w:r>
+        <w:t xml:space="preserve"> and shown in fruit flies, that inhibition of the dTORC1 complex results in lethality and weakened muscle function.  Together these data support </w:t>
+      </w:r>
+      <w:proofErr w:type="gramStart"/>
+      <w:r>
+        <w:t>a</w:t>
+      </w:r>
+      <w:proofErr w:type="gramEnd"/>
+      <w:r>
         <w:t xml:space="preserve"> </w:t>
-      </w:r>
-      <w:r>
-        <w:rPr>
-          <w:rFonts w:ascii="Cambria" w:hAnsi="Cambria"/>
-        </w:rPr>
-        <w:t xml:space="preserve">lead to any rescue of </w:t>
-      </w:r>
-      <w:r>
-        <w:rPr>
-          <w:rFonts w:ascii="Cambria" w:hAnsi="Cambria"/>
-          <w:i/>
-        </w:rPr>
-        <w:t>Raptor</w:t>
-      </w:r>
-      <w:r>
-        <w:rPr>
-          <w:rFonts w:ascii="Cambria" w:hAnsi="Cambria"/>
-        </w:rPr>
-        <w:t xml:space="preserve"> mediated lethality (Supplementary Figure 3).</w:t>
-      </w:r>
-    </w:p>
-    <w:p>
-      <w:pPr>
-        <w:rPr>
-          <w:rFonts w:ascii="Cambria" w:hAnsi="Cambria"/>
-          <w:b/>
-        </w:rPr>
-      </w:pPr>
-    </w:p>
-    <w:p>
-      <w:pPr>
-        <w:pStyle w:val="Heading2"/>
-      </w:pPr>
-      <w:r>
-        <w:t>Effects of Muscle-</w:t>
-      </w:r>
-      <w:r>
-        <w:t xml:space="preserve">Specific </w:t>
-      </w:r>
-      <w:r>
-        <w:rPr>
-          <w:i/>
-        </w:rPr>
-        <w:t>Raptor</w:t>
-      </w:r>
-      <w:r>
-        <w:t xml:space="preserve"> Knockdown on Longevity</w:t>
-      </w:r>
-    </w:p>
-    <w:p/>
-    <w:p>
-      <w:pPr>
-        <w:rPr>
-          <w:rFonts w:ascii="Cambria" w:hAnsi="Cambria"/>
-        </w:rPr>
-      </w:pPr>
-      <w:r>
-        <w:rPr>
-          <w:rFonts w:ascii="Cambria" w:hAnsi="Cambria"/>
-        </w:rPr>
-        <w:t xml:space="preserve">We next turned our attention to the few flies that survived in the case of </w:t>
-      </w:r>
-      <w:r>
-        <w:rPr>
-          <w:rFonts w:ascii="Cambria" w:hAnsi="Cambria"/>
-          <w:i/>
-        </w:rPr>
-        <w:t>the C179-GAL4</w:t>
-      </w:r>
-      <w:r>
-        <w:rPr>
-          <w:rFonts w:ascii="Cambria" w:hAnsi="Cambria"/>
-        </w:rPr>
-        <w:t xml:space="preserve"> cross.  </w:t>
-      </w:r>
-      <w:r>
-        <w:rPr>
-          <w:rFonts w:ascii="Cambria" w:hAnsi="Cambria"/>
-        </w:rPr>
-        <w:t xml:space="preserve">The lifespan of </w:t>
-      </w:r>
-      <w:r>
-        <w:rPr>
-          <w:rFonts w:ascii="Cambria" w:hAnsi="Cambria"/>
-        </w:rPr>
-        <w:t>the</w:t>
-      </w:r>
-      <w:r>
-        <w:rPr>
-          <w:rFonts w:ascii="Cambria" w:hAnsi="Cambria"/>
-        </w:rPr>
-        <w:t xml:space="preserve"> </w:t>
-      </w:r>
-      <w:r>
-        <w:rPr>
-          <w:rFonts w:ascii="Cambria" w:hAnsi="Cambria"/>
-          <w:i/>
-        </w:rPr>
-        <w:t xml:space="preserve">Raptor </w:t>
-      </w:r>
-      <w:r>
-        <w:rPr>
-          <w:rFonts w:ascii="Cambria" w:hAnsi="Cambria"/>
-        </w:rPr>
-        <w:t xml:space="preserve">knockdown flies was measured to determine the effects of </w:t>
-      </w:r>
-      <w:r>
-        <w:rPr>
-          <w:rFonts w:ascii="Cambria" w:hAnsi="Cambria"/>
-        </w:rPr>
-        <w:t>dTORC1</w:t>
-      </w:r>
-      <w:r>
-        <w:rPr>
-          <w:rFonts w:ascii="Cambria" w:hAnsi="Cambria"/>
-          <w:i/>
-        </w:rPr>
-        <w:t xml:space="preserve"> </w:t>
-      </w:r>
-      <w:r>
-        <w:rPr>
-          <w:rFonts w:ascii="Cambria" w:hAnsi="Cambria"/>
-        </w:rPr>
-        <w:t xml:space="preserve">suppression on longevity. When </w:t>
-      </w:r>
-      <w:r>
-        <w:rPr>
-          <w:rFonts w:ascii="Cambria" w:hAnsi="Cambria"/>
-          <w:i/>
-        </w:rPr>
-        <w:t xml:space="preserve">Raptor </w:t>
-      </w:r>
-      <w:r>
-        <w:rPr>
-          <w:rFonts w:ascii="Cambria" w:hAnsi="Cambria"/>
-        </w:rPr>
-        <w:t xml:space="preserve">was knocked down in skeletal using the </w:t>
-      </w:r>
-      <w:r>
-        <w:rPr>
-          <w:rFonts w:ascii="Cambria" w:hAnsi="Cambria"/>
-          <w:i/>
-        </w:rPr>
-        <w:t>Cl79-</w:t>
-      </w:r>
-      <w:r>
-        <w:rPr>
-          <w:rFonts w:ascii="Cambria" w:hAnsi="Cambria"/>
-          <w:i/>
-        </w:rPr>
-        <w:t>GAL4</w:t>
-      </w:r>
-      <w:r>
-        <w:rPr>
-          <w:rFonts w:ascii="Cambria" w:hAnsi="Cambria"/>
-          <w:i/>
-        </w:rPr>
-        <w:t xml:space="preserve"> </w:t>
-      </w:r>
-      <w:r>
-        <w:rPr>
-          <w:rFonts w:ascii="Cambria" w:hAnsi="Cambria"/>
-        </w:rPr>
-        <w:t>driver, even after the decrease in viability, a large proportion of the flies died shortly after eclosure, but interestingly, among the flies that survived, they generally had quite normal lifespan</w:t>
-      </w:r>
-      <w:r>
-        <w:rPr>
-          <w:rFonts w:ascii="Cambria" w:hAnsi="Cambria"/>
-        </w:rPr>
-        <w:t xml:space="preserve"> (see Fig</w:t>
-      </w:r>
-      <w:r>
-        <w:rPr>
-          <w:rFonts w:ascii="Cambria" w:hAnsi="Cambria"/>
-        </w:rPr>
-        <w:t>ure 4</w:t>
-      </w:r>
-      <w:r>
-        <w:rPr>
-          <w:rFonts w:ascii="Cambria" w:hAnsi="Cambria"/>
-        </w:rPr>
-        <w:t>)</w:t>
-      </w:r>
-      <w:r>
-        <w:rPr>
-          <w:rFonts w:ascii="Cambria" w:hAnsi="Cambria"/>
-        </w:rPr>
-        <w:t xml:space="preserve">. </w:t>
-      </w:r>
-      <w:r>
-        <w:rPr>
-          <w:rFonts w:ascii="Cambria" w:hAnsi="Cambria"/>
-        </w:rPr>
-        <w:t>This</w:t>
-      </w:r>
-      <w:r>
-        <w:rPr>
-          <w:rFonts w:ascii="Cambria" w:hAnsi="Cambria"/>
-        </w:rPr>
-        <w:t xml:space="preserve"> suggests that there is a critical period of about 20 days after ecl</w:t>
-      </w:r>
-      <w:r>
-        <w:rPr>
-          <w:rFonts w:ascii="Cambria" w:hAnsi="Cambria"/>
-        </w:rPr>
-        <w:t>o</w:t>
-      </w:r>
-      <w:r>
-        <w:rPr>
-          <w:rFonts w:ascii="Cambria" w:hAnsi="Cambria"/>
-        </w:rPr>
-        <w:t xml:space="preserve">sure during which the </w:t>
-      </w:r>
-      <w:r>
-        <w:rPr>
-          <w:rFonts w:ascii="Cambria" w:hAnsi="Cambria"/>
-          <w:i/>
-        </w:rPr>
-        <w:t xml:space="preserve">Raptor </w:t>
-      </w:r>
-      <w:r>
-        <w:rPr>
-          <w:rFonts w:ascii="Cambria" w:hAnsi="Cambria"/>
-        </w:rPr>
-        <w:t>knockdown flies</w:t>
-      </w:r>
-      <w:r>
-        <w:rPr>
-          <w:rFonts w:ascii="Cambria" w:hAnsi="Cambria"/>
-        </w:rPr>
-        <w:t xml:space="preserve"> are still prone to early death</w:t>
-      </w:r>
-      <w:r>
-        <w:rPr>
-          <w:rFonts w:ascii="Cambria" w:hAnsi="Cambria"/>
-        </w:rPr>
-        <w:t xml:space="preserve">. The flies that lived past this critical period generally lived to reach the same age as the controls. </w:t>
-      </w:r>
-      <w:r>
-        <w:rPr>
-          <w:rFonts w:ascii="Cambria" w:hAnsi="Cambria"/>
-        </w:rPr>
-        <w:t xml:space="preserve">  This was especially </w:t>
-      </w:r>
-      <w:r>
-        <w:rPr>
-          <w:rFonts w:ascii="Cambria" w:hAnsi="Cambria"/>
-        </w:rPr>
-        <w:t>dramatic</w:t>
-      </w:r>
-      <w:r>
-        <w:rPr>
-          <w:rFonts w:ascii="Cambria" w:hAnsi="Cambria"/>
-        </w:rPr>
-        <w:t xml:space="preserve"> for </w:t>
-      </w:r>
-      <w:r>
-        <w:rPr>
-          <w:rFonts w:ascii="Cambria" w:hAnsi="Cambria"/>
-        </w:rPr>
-        <w:t xml:space="preserve">male flies for each of these crosses, consistent with male flies being </w:t>
-      </w:r>
-      <w:commentRangeStart w:id="9"/>
-      <w:r>
-        <w:rPr>
-          <w:rFonts w:ascii="Cambria" w:hAnsi="Cambria"/>
-        </w:rPr>
-        <w:t>smaller and weaker than female flies</w:t>
-      </w:r>
-      <w:commentRangeEnd w:id="9"/>
-      <w:r>
-        <w:rPr>
-          <w:rStyle w:val="CommentReference"/>
-        </w:rPr>
-        <w:commentReference w:id="9"/>
-      </w:r>
-      <w:r>
-        <w:rPr>
-          <w:rFonts w:ascii="Cambria" w:hAnsi="Cambria"/>
-        </w:rPr>
-        <w:t>.</w:t>
-      </w:r>
-    </w:p>
-    <w:p>
-      <w:pPr>
-        <w:jc w:val="center"/>
-        <w:rPr>
-          <w:rFonts w:ascii="Cambria" w:hAnsi="Cambria"/>
-          <w:b/>
-        </w:rPr>
-      </w:pPr>
-    </w:p>
-    <w:p>
-      <w:pPr>
-        <w:pStyle w:val="Heading2"/>
-      </w:pPr>
-      <w:r>
-        <w:t xml:space="preserve">Effects of Muscle Specific </w:t>
-      </w:r>
-      <w:r>
-        <w:rPr>
-          <w:i/>
-        </w:rPr>
-        <w:t>Raptor</w:t>
-      </w:r>
-      <w:r>
-        <w:t xml:space="preserve"> Knockdown on Muscle Function</w:t>
-      </w:r>
-    </w:p>
-    <w:p/>
-    <w:p>
-      <w:pPr>
-        <w:rPr>
-          <w:rFonts w:ascii="Cambria" w:hAnsi="Cambria"/>
-        </w:rPr>
-      </w:pPr>
-      <w:r>
-        <w:rPr>
-          <w:rFonts w:ascii="Cambria" w:hAnsi="Cambria"/>
-        </w:rPr>
-        <w:t>To study the effects of TOR</w:t>
-      </w:r>
-      <w:r>
-        <w:rPr>
-          <w:rFonts w:ascii="Cambria" w:hAnsi="Cambria"/>
-        </w:rPr>
-        <w:t>C1</w:t>
-      </w:r>
-      <w:r>
-        <w:rPr>
-          <w:rFonts w:ascii="Cambria" w:hAnsi="Cambria"/>
-        </w:rPr>
-        <w:t xml:space="preserve"> suppression on muscle function, a crawling assay was performed </w:t>
-      </w:r>
-      <w:r>
-        <w:rPr>
-          <w:rFonts w:ascii="Cambria" w:hAnsi="Cambria"/>
-        </w:rPr>
-        <w:t>on the</w:t>
-      </w:r>
-      <w:r>
-        <w:rPr>
-          <w:rFonts w:ascii="Cambria" w:hAnsi="Cambria"/>
-        </w:rPr>
-        <w:t xml:space="preserve"> </w:t>
-      </w:r>
-      <w:r>
-        <w:rPr>
-          <w:rFonts w:ascii="Cambria" w:hAnsi="Cambria"/>
-          <w:i/>
-        </w:rPr>
-        <w:t xml:space="preserve">Raptor </w:t>
-      </w:r>
-      <w:r>
-        <w:rPr>
-          <w:rFonts w:ascii="Cambria" w:hAnsi="Cambria"/>
-        </w:rPr>
-        <w:t>knockdown flies</w:t>
-      </w:r>
-      <w:r>
-        <w:rPr>
-          <w:rFonts w:ascii="Cambria" w:hAnsi="Cambria"/>
-        </w:rPr>
-        <w:t xml:space="preserve"> driven by the </w:t>
-      </w:r>
-      <w:r>
-        <w:rPr>
-          <w:rFonts w:ascii="Cambria" w:hAnsi="Cambria"/>
-          <w:i/>
-        </w:rPr>
-        <w:t>C179-</w:t>
-      </w:r>
-      <w:r>
-        <w:rPr>
-          <w:rFonts w:ascii="Cambria" w:hAnsi="Cambria"/>
-          <w:i/>
-        </w:rPr>
-        <w:t>GAL4</w:t>
-      </w:r>
-      <w:r>
-        <w:rPr>
-          <w:rFonts w:ascii="Cambria" w:hAnsi="Cambria"/>
-          <w:i/>
-        </w:rPr>
-        <w:t xml:space="preserve"> </w:t>
-      </w:r>
-      <w:r>
-        <w:rPr>
-          <w:rFonts w:ascii="Cambria" w:hAnsi="Cambria"/>
-        </w:rPr>
-        <w:t>driver</w:t>
-      </w:r>
-      <w:r>
-        <w:rPr>
-          <w:rFonts w:ascii="Cambria" w:hAnsi="Cambria"/>
-        </w:rPr>
-        <w:t xml:space="preserve"> at several ages</w:t>
-      </w:r>
-      <w:r>
-        <w:rPr>
-          <w:rFonts w:ascii="Cambria" w:hAnsi="Cambria"/>
-        </w:rPr>
-        <w:t xml:space="preserve">. The progeny flies from the crosses were </w:t>
-      </w:r>
-      <w:r>
-        <w:rPr>
-          <w:rFonts w:ascii="Cambria" w:hAnsi="Cambria"/>
-        </w:rPr>
-        <w:t>each timed</w:t>
-      </w:r>
-      <w:r>
-        <w:rPr>
-          <w:rFonts w:ascii="Cambria" w:hAnsi="Cambria"/>
-        </w:rPr>
-        <w:t xml:space="preserve"> for how long it took them to climb 4 cm. up the side of the vial. The average times for </w:t>
-      </w:r>
-      <w:r>
-        <w:rPr>
-          <w:rFonts w:ascii="Cambria" w:hAnsi="Cambria"/>
-        </w:rPr>
-        <w:t>each cross are shown in Figure 5</w:t>
-      </w:r>
-      <w:r>
-        <w:rPr>
-          <w:rFonts w:ascii="Cambria" w:hAnsi="Cambria"/>
-        </w:rPr>
-        <w:t xml:space="preserve">. The results indicate that dTORC1 </w:t>
-      </w:r>
-      <w:r>
-        <w:rPr>
-          <w:rFonts w:ascii="Cambria" w:hAnsi="Cambria"/>
-        </w:rPr>
-        <w:t>suppression leads to reduced muscle function in the flies that eclose</w:t>
-      </w:r>
-      <w:r>
-        <w:rPr>
-          <w:rFonts w:ascii="Cambria" w:hAnsi="Cambria"/>
-        </w:rPr>
-        <w:t xml:space="preserve"> even very early, consistent a developmental problem in myogenesis</w:t>
-      </w:r>
-      <w:r>
-        <w:rPr>
-          <w:rFonts w:ascii="Cambria" w:hAnsi="Cambria"/>
-        </w:rPr>
-        <w:t xml:space="preserve">.  Interestingly, </w:t>
-      </w:r>
-      <w:r>
-        <w:rPr>
-          <w:rFonts w:ascii="Cambria" w:hAnsi="Cambria"/>
-        </w:rPr>
-        <w:t>these problems persist throughout the lifespan of the fly, even in those that reach adulthood.  Also interesting, is that there was a correspondence between the efficienty of the shRNA strain to cause lethality and its effects on muscle function, indicating a potential gene-dosage effect on both of these phenotypes.</w:t>
-      </w:r>
-    </w:p>
-    <w:p>
-      <w:pPr>
-        <w:rPr>
-          <w:rFonts w:ascii="Cambria" w:hAnsi="Cambria"/>
-        </w:rPr>
-      </w:pPr>
-    </w:p>
-    <w:p>
-      <w:pPr>
-        <w:pStyle w:val="Heading2"/>
-      </w:pPr>
-      <w:r>
-        <w:t>Summary</w:t>
-      </w:r>
-    </w:p>
-    <w:p/>
-    <w:p>
-      <w:r>
-        <w:t xml:space="preserve">In this work, we have described a role for TORC1 in the regulation of myogenesis </w:t>
-      </w:r>
-      <w:r>
-        <w:rPr>
-          <w:i/>
-        </w:rPr>
-        <w:t>in vitro</w:t>
-      </w:r>
-      <w:r>
-        <w:t xml:space="preserve"> and shown in fruit flies, that inhibition of the dTORC1 complex results in lethality and weakened muscle function.  Together these data support a </w:t>
       </w:r>
       <w:r>
         <w:rPr>
@@ -4662,7 +4970,39 @@
           <w:rFonts w:cs="Times"/>
           <w:b/>
         </w:rPr>
-        <w:t>. Muscle-specific Raptor knockdown flies die post-pupal formation but pre-eclosure.</w:t>
+        <w:t>. Muscle-specific Raptor knockdown flies die post-</w:t>
+      </w:r>
+      <w:proofErr w:type="spellStart"/>
+      <w:r>
+        <w:rPr>
+          <w:rFonts w:cs="Times"/>
+          <w:b/>
+        </w:rPr>
+        <w:t>pupal</w:t>
+      </w:r>
+      <w:proofErr w:type="spellEnd"/>
+      <w:r>
+        <w:rPr>
+          <w:rFonts w:cs="Times"/>
+          <w:b/>
+        </w:rPr>
+        <w:t xml:space="preserve"> formation but pre-</w:t>
+      </w:r>
+      <w:proofErr w:type="spellStart"/>
+      <w:r>
+        <w:rPr>
+          <w:rFonts w:cs="Times"/>
+          <w:b/>
+        </w:rPr>
+        <w:t>eclosure</w:t>
+      </w:r>
+      <w:proofErr w:type="spellEnd"/>
+      <w:r>
+        <w:rPr>
+          <w:rFonts w:cs="Times"/>
+          <w:b/>
+        </w:rPr>
+        <w:t>.</w:t>
       </w:r>
       <w:r>
         <w:rPr>
@@ -4712,13 +5052,41 @@
         <w:rPr>
           <w:rFonts w:cs="Times"/>
         </w:rPr>
-        <w:t xml:space="preserve"> shRNA transgenic fli</w:t>
-      </w:r>
-      <w:r>
-        <w:rPr>
-          <w:rFonts w:cs="Times"/>
-        </w:rPr>
-        <w:t>es or a control TRiP line.  Panels A, C</w:t>
+        <w:t xml:space="preserve"> </w:t>
+      </w:r>
+      <w:proofErr w:type="spellStart"/>
+      <w:r>
+        <w:rPr>
+          <w:rFonts w:cs="Times"/>
+        </w:rPr>
+        <w:t>shRNA</w:t>
+      </w:r>
+      <w:proofErr w:type="spellEnd"/>
+      <w:r>
+        <w:rPr>
+          <w:rFonts w:cs="Times"/>
+        </w:rPr>
+        <w:t xml:space="preserve"> transgenic fli</w:t>
+      </w:r>
+      <w:r>
+        <w:rPr>
+          <w:rFonts w:cs="Times"/>
+        </w:rPr>
+        <w:t xml:space="preserve">es or a control </w:t>
+      </w:r>
+      <w:proofErr w:type="spellStart"/>
+      <w:r>
+        <w:rPr>
+          <w:rFonts w:cs="Times"/>
+        </w:rPr>
+        <w:t>TRiP</w:t>
+      </w:r>
+      <w:proofErr w:type="spellEnd"/>
+      <w:r>
+        <w:rPr>
+          <w:rFonts w:cs="Times"/>
+        </w:rPr>
+        <w:t xml:space="preserve"> line.  Panels A, C</w:t>
       </w:r>
       <w:r>
         <w:rPr>
@@ -4781,7 +5149,21 @@
         <w:rPr>
           <w:rFonts w:cs="Times"/>
         </w:rPr>
-        <w:t>show the total number of flies eclosed; C and D) indicate the t</w:t>
+        <w:t xml:space="preserve">show the total number of flies </w:t>
+      </w:r>
+      <w:proofErr w:type="spellStart"/>
+      <w:r>
+        <w:rPr>
+          <w:rFonts w:cs="Times"/>
+        </w:rPr>
+        <w:t>eclosed</w:t>
+      </w:r>
+      <w:proofErr w:type="spellEnd"/>
+      <w:r>
+        <w:rPr>
+          <w:rFonts w:cs="Times"/>
+        </w:rPr>
+        <w:t>; C and D) indicate the t</w:t>
       </w:r>
       <w:r>
         <w:rPr>
@@ -4793,7 +5175,21 @@
         <w:rPr>
           <w:rFonts w:cs="Times"/>
         </w:rPr>
-        <w:t>l number of pupae after 20 days, and  F and G)  show the p</w:t>
+        <w:t xml:space="preserve">l number of pupae after 20 days, </w:t>
+      </w:r>
+      <w:proofErr w:type="gramStart"/>
+      <w:r>
+        <w:rPr>
+          <w:rFonts w:cs="Times"/>
+        </w:rPr>
+        <w:t>and  F</w:t>
+      </w:r>
+      <w:proofErr w:type="gramEnd"/>
+      <w:r>
+        <w:rPr>
+          <w:rFonts w:cs="Times"/>
+        </w:rPr>
+        <w:t xml:space="preserve"> and G)  show the p</w:t>
       </w:r>
       <w:r>
         <w:rPr>
@@ -4805,7 +5201,21 @@
         <w:rPr>
           <w:rFonts w:cs="Times"/>
         </w:rPr>
-        <w:t xml:space="preserve">Panel E shows a representative example of dead flies, still within their pupal cases.  </w:t>
+        <w:t xml:space="preserve">Panel E shows a representative example of dead flies, still within their </w:t>
+      </w:r>
+      <w:proofErr w:type="spellStart"/>
+      <w:r>
+        <w:rPr>
+          <w:rFonts w:cs="Times"/>
+        </w:rPr>
+        <w:t>pupal</w:t>
+      </w:r>
+      <w:proofErr w:type="spellEnd"/>
+      <w:r>
+        <w:rPr>
+          <w:rFonts w:cs="Times"/>
+        </w:rPr>
+        <w:t xml:space="preserve"> cases.  </w:t>
       </w:r>
       <w:r>
         <w:rPr>
@@ -4819,11 +5229,19 @@
         </w:rPr>
         <w:t xml:space="preserve">ANOVA followed by </w:t>
       </w:r>
-      <w:r>
-        <w:rPr>
-          <w:rFonts w:cs="Times"/>
-        </w:rPr>
-        <w:t>Dunnett’s test (</w:t>
+      <w:proofErr w:type="spellStart"/>
+      <w:r>
+        <w:rPr>
+          <w:rFonts w:cs="Times"/>
+        </w:rPr>
+        <w:t>Dunnett’s</w:t>
+      </w:r>
+      <w:proofErr w:type="spellEnd"/>
+      <w:r>
+        <w:rPr>
+          <w:rFonts w:cs="Times"/>
+        </w:rPr>
+        <w:t xml:space="preserve"> test (</w:t>
       </w:r>
       <w:r>
         <w:rPr>
@@ -4837,11 +5255,19 @@
         </w:rPr>
         <w:t xml:space="preserve">) or </w:t>
       </w:r>
-      <w:r>
-        <w:rPr>
-          <w:rFonts w:cs="Times"/>
-        </w:rPr>
-        <w:t xml:space="preserve">Kruskal-Wallis tests then </w:t>
+      <w:proofErr w:type="spellStart"/>
+      <w:r>
+        <w:rPr>
+          <w:rFonts w:cs="Times"/>
+        </w:rPr>
+        <w:t>Kruskal</w:t>
+      </w:r>
+      <w:proofErr w:type="spellEnd"/>
+      <w:r>
+        <w:rPr>
+          <w:rFonts w:cs="Times"/>
+        </w:rPr>
+        <w:t xml:space="preserve">-Wallis tests then </w:t>
       </w:r>
       <w:r>
         <w:rPr>
@@ -4885,8 +5311,6 @@
         </w:rPr>
         <w:t>A, F and G</w:t>
       </w:r>
-      <w:bookmarkStart w:id="11" w:name="_GoBack"/>
-      <w:bookmarkEnd w:id="11"/>
       <w:r>
         <w:rPr>
           <w:rFonts w:cs="Times"/>
@@ -4964,298 +5388,361 @@
       <w:r>
         <w:rPr>
           <w:rFonts w:cs="Times"/>
-        </w:rPr>
-        <w:t>Figure 5. The figure on the right shows dead flies stuck in their pupal cases, and the figure on the left shows empty pupal cases post-eclosure. The pictures were taken 20 days after the crosses were made. The control is using 36304 shRNA, which is a control line for TRiP RNAi lines. We found that the lethality effect of Raptor knoc</w:t>
-      </w:r>
-      <w:r>
-        <w:rPr>
-          <w:rFonts w:cs="Times"/>
-        </w:rPr>
-        <w:t>kdown in skeletal muscle was occ</w:t>
-      </w:r>
-      <w:r>
-        <w:rPr>
-          <w:rFonts w:cs="Times"/>
-        </w:rPr>
-        <w:t>ur</w:t>
-      </w:r>
-      <w:r>
-        <w:rPr>
-          <w:rFonts w:cs="Times"/>
-        </w:rPr>
-        <w:t>r</w:t>
-      </w:r>
-      <w:r>
-        <w:rPr>
-          <w:rFonts w:cs="Times"/>
-        </w:rPr>
-        <w:t>ing in the pupal stage.</w:t>
-      </w:r>
-    </w:p>
-    <w:p>
-      <w:pPr>
-        <w:rPr>
-          <w:rFonts w:cs="Times"/>
-        </w:rPr>
-      </w:pPr>
-    </w:p>
-    <w:p>
-      <w:pPr>
-        <w:rPr>
-          <w:rFonts w:cs="Times"/>
-        </w:rPr>
-      </w:pPr>
-      <w:r>
-        <w:rPr>
-          <w:rFonts w:cs="Times"/>
-        </w:rPr>
-        <w:t>Figure 6. The graphs on the left show the number of total pupal cases produced in the Mef-</w:t>
-      </w:r>
-      <w:r>
-        <w:rPr>
-          <w:rFonts w:cs="Times"/>
+          <w:b/>
+        </w:rPr>
+        <w:t xml:space="preserve">Figure 4. </w:t>
+      </w:r>
+      <w:proofErr w:type="gramStart"/>
+      <w:r>
+        <w:rPr>
+          <w:rFonts w:cs="Times"/>
+          <w:b/>
+        </w:rPr>
+        <w:t xml:space="preserve">Lifespan of </w:t>
+      </w:r>
+      <w:r>
+        <w:rPr>
+          <w:rFonts w:cs="Times"/>
+          <w:b/>
+          <w:i/>
+        </w:rPr>
+        <w:t>C179-GAL4</w:t>
+      </w:r>
+      <w:r>
+        <w:rPr>
+          <w:rFonts w:cs="Times"/>
+          <w:b/>
+        </w:rPr>
+        <w:t xml:space="preserve"> Driven Raptor Knockout Flies.</w:t>
+      </w:r>
+      <w:proofErr w:type="gramEnd"/>
+      <w:r>
+        <w:rPr>
+          <w:rFonts w:cs="Times"/>
+          <w:b/>
+        </w:rPr>
+        <w:t xml:space="preserve">  </w:t>
+      </w:r>
+      <w:r>
+        <w:rPr>
+          <w:rFonts w:cs="Times"/>
+        </w:rPr>
+        <w:t xml:space="preserve">Dashed lines indicate two control strains.  Each panel shows a control of C179-GAL4 crossed to the control </w:t>
+      </w:r>
+      <w:proofErr w:type="spellStart"/>
+      <w:r>
+        <w:rPr>
+          <w:rFonts w:cs="Times"/>
+        </w:rPr>
+        <w:t>shRNA</w:t>
+      </w:r>
+      <w:proofErr w:type="spellEnd"/>
+      <w:r>
+        <w:rPr>
+          <w:rFonts w:cs="Times"/>
+        </w:rPr>
+        <w:t xml:space="preserve"> strain, as well as the balancer containing progeny of the C179-GAL4 homozygotes crossed to the heterozygous UAS-</w:t>
+      </w:r>
+      <w:r>
+        <w:rPr>
+          <w:rFonts w:cs="Times"/>
+          <w:i/>
+        </w:rPr>
+        <w:t>Raptor</w:t>
+      </w:r>
+      <w:r>
+        <w:rPr>
+          <w:rFonts w:cs="Times"/>
+        </w:rPr>
+        <w:t xml:space="preserve"> </w:t>
+      </w:r>
+      <w:proofErr w:type="spellStart"/>
+      <w:r>
+        <w:rPr>
+          <w:rFonts w:cs="Times"/>
+        </w:rPr>
+        <w:t>shRNA</w:t>
+      </w:r>
+      <w:proofErr w:type="spellEnd"/>
+      <w:r>
+        <w:rPr>
+          <w:rFonts w:cs="Times"/>
+        </w:rPr>
+        <w:t>/</w:t>
+      </w:r>
+      <w:proofErr w:type="gramStart"/>
+      <w:r>
+        <w:rPr>
+          <w:rFonts w:cs="Times"/>
+        </w:rPr>
+        <w:t xml:space="preserve">Tm6B </w:t>
+      </w:r>
+      <w:r>
+        <w:rPr>
+          <w:rFonts w:cs="Times"/>
+        </w:rPr>
+        <w:t xml:space="preserve"> strain</w:t>
+      </w:r>
+      <w:r>
+        <w:rPr>
+          <w:rFonts w:cs="Times"/>
+        </w:rPr>
+        <w:t>s</w:t>
+      </w:r>
+      <w:proofErr w:type="gramEnd"/>
+      <w:r>
+        <w:rPr>
+          <w:rFonts w:cs="Times"/>
+        </w:rPr>
+        <w:t>.</w:t>
+      </w:r>
+    </w:p>
+    <w:p>
+      <w:pPr>
+        <w:rPr>
+          <w:rFonts w:cs="Times"/>
+        </w:rPr>
+      </w:pPr>
+    </w:p>
+    <w:p>
+      <w:r>
+        <w:rPr>
+          <w:b/>
+        </w:rPr>
+        <w:t xml:space="preserve">Figure </w:t>
+      </w:r>
+      <w:r>
+        <w:rPr>
+          <w:b/>
+        </w:rPr>
+        <w:t xml:space="preserve">5: Muscle-specific Raptor knockdown flies have reduced climbing rate.  </w:t>
+      </w:r>
+      <w:r>
+        <w:t xml:space="preserve">Average climbing rate as measured during three </w:t>
+      </w:r>
+      <w:r>
+        <w:t xml:space="preserve">age range </w:t>
+      </w:r>
+      <w:r>
+        <w:t>intervals</w:t>
+      </w:r>
+      <w:r>
+        <w:t xml:space="preserve"> (in days)</w:t>
+      </w:r>
+      <w:r>
+        <w:t xml:space="preserve"> for </w:t>
+      </w:r>
+      <w:r>
+        <w:rPr>
+          <w:i/>
+        </w:rPr>
+        <w:t>C179-GAL4</w:t>
+      </w:r>
+      <w:r>
+        <w:t xml:space="preserve"> driven </w:t>
+      </w:r>
+      <w:r>
+        <w:rPr>
+          <w:i/>
+        </w:rPr>
+        <w:t xml:space="preserve">Raptor </w:t>
+      </w:r>
+      <w:r>
+        <w:t>knockdown flies</w:t>
+      </w:r>
+      <w:r>
+        <w:t>.  Asterisk indicates p&lt;0.05 based on a Wilcoxon Rank-Sum test relative to the control flies</w:t>
+      </w:r>
+      <w:r>
+        <w:t>, and</w:t>
+      </w:r>
+      <w:r>
+        <w:t xml:space="preserve"> adjusted for multiple observations.</w:t>
+      </w:r>
+      <w:r>
+        <w:t xml:space="preserve">  Note that the different abscissa indicates age-related slowing of climbing speed.</w:t>
+      </w:r>
+    </w:p>
+    <w:p>
+      <w:pPr>
+        <w:rPr>
+          <w:rFonts w:cs="Times"/>
+        </w:rPr>
+      </w:pPr>
+    </w:p>
+    <w:p>
+      <w:pPr>
+        <w:pStyle w:val="Heading1"/>
+      </w:pPr>
+      <w:r>
+        <w:t>Supplementary Tables and Figures</w:t>
+      </w:r>
+    </w:p>
+    <w:p/>
+    <w:p>
+      <w:r>
+        <w:rPr>
+          <w:b/>
+        </w:rPr>
+        <w:t xml:space="preserve">Supplementary Figure 1:  Dose response of </w:t>
+      </w:r>
+      <w:proofErr w:type="spellStart"/>
+      <w:r>
+        <w:rPr>
+          <w:b/>
+        </w:rPr>
+        <w:t>rapamycin</w:t>
+      </w:r>
+      <w:proofErr w:type="spellEnd"/>
+      <w:r>
+        <w:rPr>
+          <w:b/>
+        </w:rPr>
+        <w:t xml:space="preserve"> on fly </w:t>
+      </w:r>
+      <w:proofErr w:type="spellStart"/>
+      <w:r>
+        <w:rPr>
+          <w:b/>
+        </w:rPr>
+        <w:t>eclosure</w:t>
+      </w:r>
+      <w:proofErr w:type="spellEnd"/>
+      <w:r>
+        <w:rPr>
+          <w:b/>
+        </w:rPr>
+        <w:t xml:space="preserve"> and larvae development.</w:t>
+      </w:r>
+      <w:r>
+        <w:t xml:space="preserve">  Flies were mated in the presence of varying doses of </w:t>
+      </w:r>
+      <w:proofErr w:type="spellStart"/>
+      <w:r>
+        <w:t>rapamycin</w:t>
+      </w:r>
+      <w:proofErr w:type="spellEnd"/>
+      <w:r>
+        <w:t xml:space="preserve">.  </w:t>
+      </w:r>
+      <w:r>
+        <w:t xml:space="preserve">After 7 days, the parental flies were removed.  </w:t>
+      </w:r>
+      <w:r>
+        <w:t>After 21 days, t</w:t>
+      </w:r>
+      <w:r>
+        <w:t>he number of progeny and larval</w:t>
+      </w:r>
+      <w:r>
+        <w:t xml:space="preserve"> cases were counted.</w:t>
+      </w:r>
+    </w:p>
+    <w:p/>
+    <w:p>
+      <w:pPr>
+        <w:rPr>
+          <w:rFonts w:cs="Times"/>
+        </w:rPr>
+      </w:pPr>
+      <w:r>
+        <w:rPr>
+          <w:b/>
+        </w:rPr>
+        <w:t>Supplementary Figure 2:</w:t>
+      </w:r>
+      <w:r>
+        <w:t xml:space="preserve"> </w:t>
+      </w:r>
+      <w:r>
+        <w:rPr>
+          <w:b/>
+        </w:rPr>
+        <w:t xml:space="preserve">Effects of lowered temperatures on </w:t>
+      </w:r>
+      <w:proofErr w:type="spellStart"/>
+      <w:r>
+        <w:rPr>
+          <w:b/>
+        </w:rPr>
+        <w:t>eclosure</w:t>
+      </w:r>
+      <w:proofErr w:type="spellEnd"/>
+      <w:r>
+        <w:rPr>
+          <w:b/>
+        </w:rPr>
+        <w:t xml:space="preserve"> of </w:t>
+      </w:r>
+      <w:r>
+        <w:rPr>
+          <w:b/>
+          <w:i/>
+        </w:rPr>
+        <w:t>24B-</w:t>
+      </w:r>
+      <w:proofErr w:type="gramStart"/>
+      <w:r>
+        <w:rPr>
+          <w:b/>
+          <w:i/>
         </w:rPr>
         <w:t>GAL4</w:t>
       </w:r>
       <w:r>
         <w:rPr>
-          <w:rFonts w:cs="Times"/>
-        </w:rPr>
-        <w:t>/shRNA and C179-</w:t>
-      </w:r>
-      <w:r>
-        <w:rPr>
-          <w:rFonts w:cs="Times"/>
-        </w:rPr>
-        <w:t>GAL4</w:t>
-      </w:r>
-      <w:r>
-        <w:rPr>
-          <w:rFonts w:cs="Times"/>
-        </w:rPr>
-        <w:t xml:space="preserve">/shRNA crosses. The graphs on the right show the percentage of the cases that contained dead flies. The cases were counted around 20 days after the crosses were made. Homozygous strains of both the </w:t>
-      </w:r>
-      <w:r>
-        <w:rPr>
-          <w:rFonts w:cs="Times"/>
-        </w:rPr>
-        <w:t>GAL4</w:t>
-      </w:r>
-      <w:r>
-        <w:rPr>
-          <w:rFonts w:cs="Times"/>
-        </w:rPr>
-        <w:t xml:space="preserve"> driver and the shRNA lines were used for the crosses. Nearly 100% of the pupal cases in the Mef-</w:t>
-      </w:r>
-      <w:r>
-        <w:rPr>
-          <w:rFonts w:cs="Times"/>
-        </w:rPr>
-        <w:t>GAL4</w:t>
-      </w:r>
-      <w:r>
-        <w:rPr>
-          <w:rFonts w:cs="Times"/>
-        </w:rPr>
-        <w:t>/Raptor shRNA crosses contained dead flies. There was also a high percentage of dead flies in the cases of the C179-</w:t>
-      </w:r>
-      <w:r>
-        <w:rPr>
-          <w:rFonts w:cs="Times"/>
-        </w:rPr>
-        <w:t>GAL4</w:t>
-      </w:r>
-      <w:r>
-        <w:rPr>
-          <w:rFonts w:cs="Times"/>
-        </w:rPr>
-        <w:t>/Raptor shRNA crosses, and the percentage of dead flies correlates with the relative strengths of the three different Raptor shRNA lines.</w:t>
-      </w:r>
-    </w:p>
-    <w:p>
-      <w:pPr>
-        <w:rPr>
-          <w:rFonts w:cs="Times"/>
-        </w:rPr>
-      </w:pPr>
-    </w:p>
-    <w:p>
-      <w:r>
-        <w:rPr>
-          <w:b/>
-        </w:rPr>
-        <w:t xml:space="preserve">Figure </w:t>
-      </w:r>
-      <w:r>
-        <w:rPr>
-          <w:b/>
-        </w:rPr>
-        <w:t xml:space="preserve">5: Muscle-specific Raptor knockdown flies have reduced climbing rate.  </w:t>
-      </w:r>
-      <w:r>
-        <w:t xml:space="preserve">Average climbing rate as measured during three </w:t>
-      </w:r>
-      <w:r>
-        <w:t xml:space="preserve">age range </w:t>
-      </w:r>
-      <w:r>
-        <w:t>intervals</w:t>
-      </w:r>
-      <w:r>
-        <w:t xml:space="preserve"> (in days)</w:t>
-      </w:r>
-      <w:r>
-        <w:t xml:space="preserve"> for </w:t>
-      </w:r>
-      <w:r>
-        <w:rPr>
-          <w:i/>
-        </w:rPr>
-        <w:t>C179-GAL4</w:t>
-      </w:r>
-      <w:r>
-        <w:t xml:space="preserve"> driven </w:t>
-      </w:r>
-      <w:r>
-        <w:rPr>
-          <w:i/>
-        </w:rPr>
-        <w:t xml:space="preserve">Raptor </w:t>
-      </w:r>
-      <w:r>
-        <w:t>knockdown flies</w:t>
-      </w:r>
-      <w:r>
-        <w:t>.  Asterisk indicates p&lt;0.05 based on a Wilcoxon Rank-Sum test relative to the control flies</w:t>
-      </w:r>
-      <w:r>
-        <w:t>, and</w:t>
-      </w:r>
-      <w:r>
-        <w:t xml:space="preserve"> adjusted for multiple observations.</w:t>
-      </w:r>
-      <w:r>
-        <w:t xml:space="preserve">  Note that the different abscissa indicates age-related slowing of climbing speed.</w:t>
-      </w:r>
-    </w:p>
-    <w:p>
-      <w:pPr>
-        <w:rPr>
-          <w:rFonts w:cs="Times"/>
-        </w:rPr>
-      </w:pPr>
-    </w:p>
-    <w:p>
-      <w:pPr>
-        <w:rPr>
-          <w:rFonts w:cs="Times"/>
-        </w:rPr>
-      </w:pPr>
-      <w:r>
-        <w:rPr>
-          <w:rFonts w:cs="Times"/>
-        </w:rPr>
-        <w:t>Figure 8. The line graphs show the survival rate of flies with Tsc and Raptor knockdown in skeletal muscle. The graph on the left shows the effects of Tsc knockdown using the 24B-</w:t>
-      </w:r>
-      <w:r>
-        <w:rPr>
-          <w:rFonts w:cs="Times"/>
-        </w:rPr>
-        <w:t>GAL4</w:t>
-      </w:r>
-      <w:r>
-        <w:rPr>
-          <w:rFonts w:cs="Times"/>
-        </w:rPr>
-        <w:t xml:space="preserve"> driver, and the graph on the right shows the effects of Raptor knockdown using the C179-</w:t>
-      </w:r>
-      <w:r>
-        <w:rPr>
-          <w:rFonts w:cs="Times"/>
-        </w:rPr>
-        <w:t>GAL4</w:t>
-      </w:r>
-      <w:r>
-        <w:rPr>
-          <w:rFonts w:cs="Times"/>
-        </w:rPr>
-        <w:t xml:space="preserve"> driver.  The crosses were flipped twice a week to count for dead flies. Both Tsc and Raptor knockdown in skeletal muscle result in decreased longevity. The controls contained either the </w:t>
-      </w:r>
-      <w:r>
-        <w:rPr>
-          <w:rFonts w:cs="Times"/>
-        </w:rPr>
-        <w:t>GAL4</w:t>
-      </w:r>
-      <w:r>
-        <w:rPr>
-          <w:rFonts w:cs="Times"/>
-        </w:rPr>
-        <w:t xml:space="preserve"> driver strain over a marker, or the shRNA strain over a marker. Knocking down Tsc and Raptor in cardiac muscle using the Hand-</w:t>
-      </w:r>
-      <w:r>
-        <w:rPr>
-          <w:rFonts w:cs="Times"/>
-        </w:rPr>
-        <w:t>GAL4</w:t>
-      </w:r>
-      <w:r>
-        <w:rPr>
-          <w:rFonts w:cs="Times"/>
-        </w:rPr>
-        <w:t xml:space="preserve"> driver had no significant effects on longevity.</w:t>
-      </w:r>
-    </w:p>
-    <w:p>
-      <w:pPr>
-        <w:pStyle w:val="Heading1"/>
-      </w:pPr>
-      <w:r>
-        <w:t>Supplementary Tables and Figures</w:t>
-      </w:r>
-    </w:p>
-    <w:p/>
-    <w:p>
-      <w:r>
-        <w:rPr>
-          <w:b/>
-        </w:rPr>
-        <w:t>Supplementary Figure 1:  Dose response of rapamycin on fly eclosure and larvae development.</w:t>
-      </w:r>
-      <w:r>
-        <w:t xml:space="preserve">  Flies were mated in the presence of varying doses of rapamycin.  </w:t>
-      </w:r>
-      <w:r>
-        <w:t xml:space="preserve">After 7 days, the parental flies were removed.  </w:t>
-      </w:r>
-      <w:r>
-        <w:t>After 21 days, t</w:t>
-      </w:r>
-      <w:r>
-        <w:t>he number of progeny and larval</w:t>
-      </w:r>
-      <w:r>
-        <w:t xml:space="preserve"> cases were counted.</w:t>
-      </w:r>
-    </w:p>
-    <w:p/>
-    <w:p>
-      <w:pPr>
-        <w:rPr>
-          <w:rFonts w:cs="Times"/>
-        </w:rPr>
-      </w:pPr>
-      <w:r>
-        <w:t>Supplementary Figure 2:</w:t>
-      </w:r>
-      <w:r>
-        <w:t xml:space="preserve"> The graph depicts the relative birth rates of the progeny produced when the 24B-</w:t>
-      </w:r>
-      <w:r>
-        <w:t>GAL4</w:t>
-      </w:r>
-      <w:r>
-        <w:t xml:space="preserve">/Raptor shrRNA crosses were repeated at 18° C. The double balancer genotype is excluded from the graph. The dashed line represents the expected birth rates of the three genotypes. The colder environment was unable to rescue the lethality effect of Raptor knockdown in skeletal muscle. </w:t>
+          <w:b/>
+        </w:rPr>
+        <w:t xml:space="preserve"> driven</w:t>
+      </w:r>
+      <w:proofErr w:type="gramEnd"/>
+      <w:r>
+        <w:rPr>
+          <w:b/>
+        </w:rPr>
+        <w:t xml:space="preserve"> </w:t>
+      </w:r>
+      <w:r>
+        <w:rPr>
+          <w:b/>
+          <w:i/>
+        </w:rPr>
+        <w:t>Raptor</w:t>
+      </w:r>
+      <w:r>
+        <w:rPr>
+          <w:b/>
+        </w:rPr>
+        <w:t xml:space="preserve"> knockdowns.  </w:t>
+      </w:r>
+      <w:r>
+        <w:t xml:space="preserve">The graph depicts the relative birth rates of the progeny produced when the </w:t>
+      </w:r>
+      <w:r>
+        <w:rPr>
+          <w:i/>
+        </w:rPr>
+        <w:t>24B-GAL4</w:t>
+      </w:r>
+      <w:r>
+        <w:rPr>
+          <w:i/>
+        </w:rPr>
+        <w:t>/Raptor</w:t>
+      </w:r>
+      <w:r>
+        <w:t xml:space="preserve"> </w:t>
+      </w:r>
+      <w:proofErr w:type="spellStart"/>
+      <w:r>
+        <w:t>sh</w:t>
+      </w:r>
+      <w:r>
+        <w:t>RNA</w:t>
+      </w:r>
+      <w:proofErr w:type="spellEnd"/>
+      <w:r>
+        <w:t xml:space="preserve"> crosses were repeated at 18° C. The double balancer genotype is excluded from the graph. The dashed line represents the expected birth rates of the three genotypes. The colder environment was unable to rescue the lethality effect of Raptor knockdown in skeletal muscle. </w:t>
       </w:r>
       <w:r>
         <w:rPr>
@@ -5300,7 +5787,15 @@
         <w:annotationRef/>
       </w:r>
       <w:r>
-        <w:t>Ask larry for reference</w:t>
+        <w:t xml:space="preserve">Ask </w:t>
+      </w:r>
+      <w:proofErr w:type="spellStart"/>
+      <w:r>
+        <w:t>larry</w:t>
+      </w:r>
+      <w:proofErr w:type="spellEnd"/>
+      <w:r>
+        <w:t xml:space="preserve"> for reference</w:t>
       </w:r>
     </w:p>
   </w:comment>
@@ -5400,23 +5895,23 @@
         <w:annotationRef/>
       </w:r>
       <w:r>
-        <w:t>Mention how this is not consistent with the rapamycin induced lethality which occurs pre-pupal development.</w:t>
-      </w:r>
-    </w:p>
-  </w:comment>
-  <w:comment w:id="9" w:author="Dave Bridges" w:date="2014-05-07T08:43:00Z" w:initials="DB">
-    <w:p>
-      <w:pPr>
-        <w:pStyle w:val="CommentText"/>
-      </w:pPr>
-      <w:r>
-        <w:rPr>
-          <w:rStyle w:val="CommentReference"/>
-        </w:rPr>
-        <w:annotationRef/>
-      </w:r>
-      <w:r>
-        <w:t>Larry, can you get me a reference for this</w:t>
+        <w:t xml:space="preserve">Mention how this is not consistent with the </w:t>
+      </w:r>
+      <w:proofErr w:type="spellStart"/>
+      <w:r>
+        <w:t>rapamycin</w:t>
+      </w:r>
+      <w:proofErr w:type="spellEnd"/>
+      <w:r>
+        <w:t xml:space="preserve"> induced lethality which occurs pre-</w:t>
+      </w:r>
+      <w:proofErr w:type="spellStart"/>
+      <w:r>
+        <w:t>pupal</w:t>
+      </w:r>
+      <w:proofErr w:type="spellEnd"/>
+      <w:r>
+        <w:t xml:space="preserve"> development.</w:t>
       </w:r>
     </w:p>
   </w:comment>

</xml_diff>

<commit_message>
Moved Figures 4 and 5 to Figures 5 and 6 to make room for eclosure figure
</commit_message>
<xml_diff>
--- a/Manuscripts/Hatfield et al Submission/Manuscript.docx
+++ b/Manuscripts/Hatfield et al Submission/Manuscript.docx
@@ -690,7 +690,6 @@
       </w:pPr>
       <w:proofErr w:type="spellStart"/>
       <w:r>
-        <w:lastRenderedPageBreak/>
         <w:t>Myogenesis</w:t>
       </w:r>
       <w:proofErr w:type="spellEnd"/>
@@ -1034,7 +1033,7 @@
         </w:rPr>
         <w:commentReference w:id="0"/>
       </w:r>
-      <w:ins w:id="2" w:author="Reiter" w:date="2014-08-13T13:21:00Z">
+      <w:ins w:id="1" w:author="Reiter" w:date="2014-08-13T13:21:00Z">
         <w:r>
           <w:t>)</w:t>
         </w:r>
@@ -1882,7 +1881,7 @@
       <w:pPr>
         <w:pStyle w:val="Heading2"/>
       </w:pPr>
-      <w:commentRangeStart w:id="3"/>
+      <w:commentRangeStart w:id="2"/>
       <w:r>
         <w:t xml:space="preserve">Manual Assistance of </w:t>
       </w:r>
@@ -1890,7 +1889,7 @@
       <w:r>
         <w:t>Eclosure</w:t>
       </w:r>
-      <w:commentRangeEnd w:id="3"/>
+      <w:commentRangeEnd w:id="2"/>
       <w:proofErr w:type="spellEnd"/>
       <w:r>
         <w:rPr>
@@ -1900,8 +1899,1046 @@
           <w:bCs w:val="0"/>
           <w:color w:val="auto"/>
         </w:rPr>
+        <w:commentReference w:id="2"/>
+      </w:r>
+    </w:p>
+    <w:p>
+      <w:pPr>
+        <w:pStyle w:val="Heading2"/>
+        <w:spacing w:line="360" w:lineRule="auto"/>
+        <w:jc w:val="both"/>
+      </w:pPr>
+      <w:r>
+        <w:t>Climbing</w:t>
+      </w:r>
+      <w:r>
+        <w:t xml:space="preserve"> Assay</w:t>
+      </w:r>
+    </w:p>
+    <w:p>
+      <w:pPr>
+        <w:spacing w:line="360" w:lineRule="auto"/>
+        <w:jc w:val="both"/>
+      </w:pPr>
+      <w:r>
+        <w:t xml:space="preserve">To perform the </w:t>
+      </w:r>
+      <w:r>
+        <w:t>climbing</w:t>
+      </w:r>
+      <w:r>
+        <w:t xml:space="preserve"> assay flies were tapped to the bottom of </w:t>
+      </w:r>
+      <w:r>
+        <w:t xml:space="preserve">a </w:t>
+      </w:r>
+      <w:r>
+        <w:t>vial</w:t>
+      </w:r>
+      <w:r>
+        <w:t xml:space="preserve"> and a</w:t>
+      </w:r>
+      <w:r>
+        <w:t xml:space="preserve"> stopwatch was started</w:t>
+      </w:r>
+      <w:r>
+        <w:t xml:space="preserve"> simultaneously</w:t>
+      </w:r>
+      <w:r>
+        <w:t xml:space="preserve">. The stopwatch was stopped each time a </w:t>
+      </w:r>
+      <w:r>
+        <w:t xml:space="preserve">single </w:t>
+      </w:r>
+      <w:r>
+        <w:t xml:space="preserve">fly </w:t>
+      </w:r>
+      <w:r>
+        <w:t xml:space="preserve">from the group </w:t>
+      </w:r>
+      <w:r>
+        <w:t xml:space="preserve">in the vial </w:t>
+      </w:r>
+      <w:r>
+        <w:t>climbed</w:t>
+      </w:r>
+      <w:r>
+        <w:t xml:space="preserve"> </w:t>
+      </w:r>
+      <w:r>
+        <w:t xml:space="preserve">to a mark at </w:t>
+      </w:r>
+      <w:r>
+        <w:t xml:space="preserve">4cm </w:t>
+      </w:r>
+      <w:r>
+        <w:t xml:space="preserve">on </w:t>
+      </w:r>
+      <w:r>
+        <w:t xml:space="preserve">the side of the vial. A separate time was recorded for each fly in the vial. </w:t>
+      </w:r>
+      <w:r>
+        <w:t xml:space="preserve">This </w:t>
+      </w:r>
+      <w:r>
+        <w:t xml:space="preserve">assay </w:t>
+      </w:r>
+      <w:r>
+        <w:t xml:space="preserve">was performed </w:t>
+      </w:r>
+      <w:r>
+        <w:t xml:space="preserve">within 3 days post </w:t>
+      </w:r>
+      <w:proofErr w:type="spellStart"/>
+      <w:r>
+        <w:t>eclosure</w:t>
+      </w:r>
+      <w:proofErr w:type="spellEnd"/>
+      <w:r>
+        <w:t xml:space="preserve"> and repeated every </w:t>
+      </w:r>
+      <w:r>
+        <w:t>~</w:t>
+      </w:r>
+      <w:r>
+        <w:t xml:space="preserve">30 days for a total of 3 trials. </w:t>
+      </w:r>
+    </w:p>
+    <w:p>
+      <w:pPr>
+        <w:spacing w:line="360" w:lineRule="auto"/>
+        <w:jc w:val="both"/>
+      </w:pPr>
+    </w:p>
+    <w:p>
+      <w:pPr>
+        <w:pStyle w:val="Heading2"/>
+        <w:spacing w:line="360" w:lineRule="auto"/>
+        <w:jc w:val="both"/>
+      </w:pPr>
+      <w:r>
+        <w:t>Statistics</w:t>
+      </w:r>
+    </w:p>
+    <w:p>
+      <w:pPr>
+        <w:spacing w:line="360" w:lineRule="auto"/>
+        <w:jc w:val="both"/>
+      </w:pPr>
+      <w:r>
+        <w:t>Statistical analyses were performed using the R statistical package, version 3.1.0</w:t>
+      </w:r>
+      <w:r>
+        <w:fldChar w:fldCharType="begin" w:fldLock="1"/>
+      </w:r>
+      <w:r>
+        <w:instrText>ADDIN CSL_CITATION { "citationItems" : [ { "id" : "ITEM-1", "itemData" : { "author" : [ { "dropping-particle" : "", "family" : "R Core Team", "given" : "", "non-dropping-particle" : "", "parse-names" : false, "suffix" : "" } ], "id" : "ITEM-1", "issued" : { "date-parts" : [ [ "2013" ] ] }, "publisher-place" : "Vienna, Austria", "title" : "R: A Language and Environment for Statistical Computing", "type" : "article" }, "uris" : [ "http://www.mendeley.com/documents/?uuid=5eba6a98-a1fe-40e4-8a4d-45ddfbf1cd0c" ] } ], "mendeley" : { "previouslyFormattedCitation" : "&lt;sup&gt;25&lt;/sup&gt;" }, "properties" : { "noteIndex" : 0 }, "schema" : "https://github.com/citation-style-language/schema/raw/master/csl-citation.json" }</w:instrText>
+      </w:r>
+      <w:r>
+        <w:fldChar w:fldCharType="separate"/>
+      </w:r>
+      <w:r>
+        <w:rPr>
+          <w:noProof/>
+          <w:vertAlign w:val="superscript"/>
+        </w:rPr>
+        <w:t>25</w:t>
+      </w:r>
+      <w:r>
+        <w:fldChar w:fldCharType="end"/>
+      </w:r>
+      <w:r>
+        <w:t>.  Prior to performing ANOVA analyses, normality was assessed by Shapiro-</w:t>
+      </w:r>
+      <w:proofErr w:type="spellStart"/>
+      <w:r>
+        <w:t>Wilk</w:t>
+      </w:r>
+      <w:proofErr w:type="spellEnd"/>
+      <w:r>
+        <w:t xml:space="preserve"> test and equal variance was tested using a </w:t>
+      </w:r>
+      <w:proofErr w:type="spellStart"/>
+      <w:r>
+        <w:t>Levene’s</w:t>
+      </w:r>
+      <w:proofErr w:type="spellEnd"/>
+      <w:r>
+        <w:t xml:space="preserve"> test (from the car package, version 2.0-20</w:t>
+      </w:r>
+      <w:r>
+        <w:fldChar w:fldCharType="begin" w:fldLock="1"/>
+      </w:r>
+      <w:r>
+        <w:instrText>ADDIN CSL_CITATION { "citationItems" : [ { "id" : "ITEM-1", "itemData" : { "author" : [ { "dropping-particle" : "", "family" : "Fox", "given" : "John", "non-dropping-particle" : "", "parse-names" : false, "suffix" : "" }, { "dropping-particle" : "", "family" : "Weisberg", "given" : "Sanford", "non-dropping-particle" : "", "parse-names" : false, "suffix" : "" } ], "edition" : "Second", "id" : "ITEM-1", "issued" : { "date-parts" : [ [ "2011" ] ] }, "publisher" : "Sage", "publisher-place" : "Thousand Oaks {CA}", "title" : "An {R} Companion to Applied Regression", "type" : "book" }, "uris" : [ "http://www.mendeley.com/documents/?uuid=0df0ae89-b9f8-4e9d-8d49-8d55ba41c01a" ] } ], "mendeley" : { "previouslyFormattedCitation" : "&lt;sup&gt;26&lt;/sup&gt;" }, "properties" : { "noteIndex" : 0 }, "schema" : "https://github.com/citation-style-language/schema/raw/master/csl-citation.json" }</w:instrText>
+      </w:r>
+      <w:r>
+        <w:fldChar w:fldCharType="separate"/>
+      </w:r>
+      <w:r>
+        <w:rPr>
+          <w:noProof/>
+          <w:vertAlign w:val="superscript"/>
+        </w:rPr>
+        <w:t>26</w:t>
+      </w:r>
+      <w:r>
+        <w:fldChar w:fldCharType="end"/>
+      </w:r>
+      <w:r>
+        <w:t xml:space="preserve">).  If both these assumptions were met (p&gt;0.05) an ANOVA was performed. </w:t>
+      </w:r>
+      <w:r>
+        <w:t xml:space="preserve">If either of these assumptions failed, a </w:t>
+      </w:r>
+      <w:proofErr w:type="spellStart"/>
+      <w:r>
+        <w:t>Kruskal</w:t>
+      </w:r>
+      <w:proofErr w:type="spellEnd"/>
+      <w:r>
+        <w:t xml:space="preserve">-Wallis test was performed.  If either of those omnibus tests reached significance, then Student’s T-Tests or </w:t>
+      </w:r>
+      <w:proofErr w:type="spellStart"/>
+      <w:r>
+        <w:t>Wicoxon</w:t>
+      </w:r>
+      <w:proofErr w:type="spellEnd"/>
+      <w:r>
+        <w:t xml:space="preserve"> Rank Sum Tests were performed as indicated</w:t>
+      </w:r>
+      <w:r>
+        <w:t xml:space="preserve">, followed by an adjustment for multiple </w:t>
+      </w:r>
+      <w:r>
+        <w:t>comparisons</w:t>
+      </w:r>
+      <w:r>
+        <w:t xml:space="preserve"> using the method of </w:t>
+      </w:r>
+      <w:proofErr w:type="spellStart"/>
+      <w:r>
+        <w:t>Benjamini</w:t>
+      </w:r>
+      <w:proofErr w:type="spellEnd"/>
+      <w:r>
+        <w:t xml:space="preserve"> and Hochberg</w:t>
+      </w:r>
+      <w:r>
+        <w:fldChar w:fldCharType="begin" w:fldLock="1"/>
+      </w:r>
+      <w:r>
+        <w:instrText>ADDIN CSL_CITATION { "citationItems" : [ { "id" : "ITEM-1", "itemData" : { "author" : [ { "dropping-particle" : "", "family" : "Benjamini", "given" : "Yoav", "non-dropping-particle" : "", "parse-names" : false, "suffix" : "" }, { "dropping-particle" : "", "family" : "Hochberg", "given" : "Yosef", "non-dropping-particle" : "", "parse-names" : false, "suffix" : "" } ], "container-title" : "Journal of the Royal Statistical Society. Series B", "id" : "ITEM-1", "issue" : "1", "issued" : { "date-parts" : [ [ "1995" ] ] }, "page" : "289-300", "title" : "Controlling the False Discovery Rate: A Practical and Powerful Approach to Multiple Testing", "type" : "article-journal", "volume" : "57" }, "uris" : [ "http://www.mendeley.com/documents/?uuid=baa0ee41-5196-45d8-84be-3a1535b44d3e" ] } ], "mendeley" : { "previouslyFormattedCitation" : "&lt;sup&gt;27&lt;/sup&gt;" }, "properties" : { "noteIndex" : 0 }, "schema" : "https://github.com/citation-style-language/schema/raw/master/csl-citation.json" }</w:instrText>
+      </w:r>
+      <w:r>
+        <w:fldChar w:fldCharType="separate"/>
+      </w:r>
+      <w:r>
+        <w:rPr>
+          <w:noProof/>
+          <w:vertAlign w:val="superscript"/>
+        </w:rPr>
+        <w:t>27</w:t>
+      </w:r>
+      <w:r>
+        <w:fldChar w:fldCharType="end"/>
+      </w:r>
+      <w:r>
+        <w:t>.</w:t>
+      </w:r>
+      <w:r>
+        <w:t xml:space="preserve">  </w:t>
+      </w:r>
+      <w:r>
+        <w:t>Statistical significance for the manuscript was set at a p</w:t>
+      </w:r>
+      <w:r>
+        <w:t xml:space="preserve"> or q</w:t>
+      </w:r>
+      <w:r>
+        <w:t>-value of less than 0.05.</w:t>
+      </w:r>
+    </w:p>
+    <w:p>
+      <w:pPr>
+        <w:pStyle w:val="ListParagraph"/>
+        <w:spacing w:line="360" w:lineRule="auto"/>
+        <w:jc w:val="both"/>
+      </w:pPr>
+    </w:p>
+    <w:p>
+      <w:pPr>
+        <w:pStyle w:val="Heading1"/>
+        <w:spacing w:line="360" w:lineRule="auto"/>
+        <w:jc w:val="both"/>
+      </w:pPr>
+      <w:r>
+        <w:t>Results</w:t>
+      </w:r>
+      <w:r>
+        <w:t xml:space="preserve"> and Discussion</w:t>
+      </w:r>
+    </w:p>
+    <w:p>
+      <w:pPr>
+        <w:spacing w:line="360" w:lineRule="auto"/>
+        <w:jc w:val="both"/>
+        <w:rPr>
+          <w:b/>
+        </w:rPr>
+      </w:pPr>
+    </w:p>
+    <w:p>
+      <w:pPr>
+        <w:pStyle w:val="Heading2"/>
+        <w:spacing w:line="360" w:lineRule="auto"/>
+        <w:jc w:val="both"/>
+      </w:pPr>
+      <w:proofErr w:type="spellStart"/>
+      <w:r>
+        <w:t>Rapamycin</w:t>
+      </w:r>
+      <w:proofErr w:type="spellEnd"/>
+      <w:r>
+        <w:t xml:space="preserve"> Inhibits Differentiation of Muscle Cells in Culture</w:t>
+      </w:r>
+    </w:p>
+    <w:p>
+      <w:pPr>
+        <w:spacing w:line="360" w:lineRule="auto"/>
+        <w:jc w:val="both"/>
+      </w:pPr>
+      <w:r>
+        <w:t xml:space="preserve">To determine the order in which myogenic markers are induced, we </w:t>
+      </w:r>
+      <w:r>
+        <w:t xml:space="preserve">performed a time course experiment in C2C12 cells. We generated cell lysates at various time points </w:t>
+      </w:r>
+      <w:r>
+        <w:t>between 0 and 15</w:t>
+      </w:r>
+      <w:r>
+        <w:t xml:space="preserve"> </w:t>
+      </w:r>
+      <w:r>
+        <w:t xml:space="preserve">days </w:t>
+      </w:r>
+      <w:r>
+        <w:t>of the d</w:t>
+      </w:r>
+      <w:r>
+        <w:t xml:space="preserve">ifferentiation process </w:t>
+      </w:r>
+      <w:r>
+        <w:t>and performed RT-</w:t>
+      </w:r>
+      <w:proofErr w:type="spellStart"/>
+      <w:r>
+        <w:t>qPCR</w:t>
+      </w:r>
+      <w:proofErr w:type="spellEnd"/>
+      <w:r>
+        <w:t xml:space="preserve"> to measure </w:t>
+      </w:r>
+      <w:r>
+        <w:t>transcripts</w:t>
+      </w:r>
+      <w:r>
+        <w:t xml:space="preserve"> of the known differentiation markers including </w:t>
+      </w:r>
+      <w:r>
+        <w:rPr>
+          <w:i/>
+        </w:rPr>
+        <w:t>Myf5</w:t>
+      </w:r>
+      <w:r>
+        <w:t xml:space="preserve">, </w:t>
+      </w:r>
+      <w:proofErr w:type="spellStart"/>
+      <w:r>
+        <w:rPr>
+          <w:i/>
+        </w:rPr>
+        <w:t>Myog</w:t>
+      </w:r>
+      <w:proofErr w:type="spellEnd"/>
+      <w:r>
+        <w:t xml:space="preserve">, </w:t>
+      </w:r>
+      <w:r>
+        <w:rPr>
+          <w:i/>
+        </w:rPr>
+        <w:t>Mef2c</w:t>
+      </w:r>
+      <w:r>
+        <w:t xml:space="preserve">, </w:t>
+      </w:r>
+      <w:r>
+        <w:rPr>
+          <w:i/>
+        </w:rPr>
+        <w:t>Cdkn1a</w:t>
+      </w:r>
+      <w:r>
+        <w:t xml:space="preserve">, and </w:t>
+      </w:r>
+      <w:r>
+        <w:rPr>
+          <w:i/>
+        </w:rPr>
+        <w:t>Myod1</w:t>
+      </w:r>
+      <w:r>
+        <w:t xml:space="preserve">. </w:t>
+      </w:r>
+      <w:r>
+        <w:t xml:space="preserve">We observed that </w:t>
+      </w:r>
+      <w:r>
+        <w:t xml:space="preserve">transcripts for </w:t>
+      </w:r>
+      <w:r>
+        <w:rPr>
+          <w:i/>
+        </w:rPr>
+        <w:t>Myf5</w:t>
+      </w:r>
+      <w:r>
+        <w:t xml:space="preserve">, </w:t>
+      </w:r>
+      <w:proofErr w:type="spellStart"/>
+      <w:r>
+        <w:rPr>
+          <w:i/>
+        </w:rPr>
+        <w:t>Myog</w:t>
+      </w:r>
+      <w:proofErr w:type="spellEnd"/>
+      <w:r>
+        <w:t xml:space="preserve">, </w:t>
+      </w:r>
+      <w:r>
+        <w:rPr>
+          <w:i/>
+        </w:rPr>
+        <w:t>Cdkn1a</w:t>
+      </w:r>
+      <w:r>
+        <w:t xml:space="preserve">, and </w:t>
+      </w:r>
+      <w:r>
+        <w:rPr>
+          <w:i/>
+        </w:rPr>
+        <w:t>Myod1</w:t>
+      </w:r>
+      <w:r>
+        <w:t xml:space="preserve"> are increased early in the process and continue to increase throughout </w:t>
+      </w:r>
+      <w:r>
+        <w:t xml:space="preserve">development </w:t>
+      </w:r>
+      <w:r>
+        <w:t xml:space="preserve">with large increases in </w:t>
+      </w:r>
+      <w:r>
+        <w:rPr>
+          <w:i/>
+        </w:rPr>
+        <w:t>Mef2c</w:t>
+      </w:r>
+      <w:r>
+        <w:t xml:space="preserve"> </w:t>
+      </w:r>
+      <w:r>
+        <w:t xml:space="preserve">not occurring until around day 5 or 6 (Figure 1A). This is </w:t>
+      </w:r>
+      <w:r>
+        <w:t>consistent</w:t>
+      </w:r>
+      <w:r>
+        <w:t xml:space="preserve"> previous observations </w:t>
+      </w:r>
+      <w:r>
+        <w:t>of the transcriptional changes associated with muscle differentiation of cells in culture</w:t>
+      </w:r>
+      <w:r>
+        <w:fldChar w:fldCharType="begin" w:fldLock="1"/>
+      </w:r>
+      <w:r>
+        <w:instrText>ADDIN CSL_CITATION { "citationItems" : [ { "id" : "ITEM-1", "itemData" : { "DOI" : "10.1016/j.semcdb.2005.07.006", "ISSN" : "1084-9521", "PMID" : "16099183", "abstract" : "The basic helix-loop-helix myogenic regulatory factors MyoD, Myf5, myogenin and MRF4 have critical roles in skeletal muscle development. Together with the Mef2 proteins and E proteins, these transcription factors are responsible for coordinating muscle-specific gene expression in the developing embryo. This review highlights recent studies regarding the molecular mechanisms by which the muscle-specific myogenic bHLH proteins interact with other regulatory factors to coordinate gene expression in a controlled and ordered manner.", "author" : [ { "dropping-particle" : "", "family" : "Berkes", "given" : "Charlotte a", "non-dropping-particle" : "", "parse-names" : false, "suffix" : "" }, { "dropping-particle" : "", "family" : "Tapscott", "given" : "Stephen J", "non-dropping-particle" : "", "parse-names" : false, "suffix" : "" } ], "container-title" : "Seminars in cell &amp; developmental biology", "id" : "ITEM-1", "issue" : "4-5", "issued" : { "date-parts" : [ [ "2005" ] ] }, "page" : "585-95", "title" : "MyoD and the transcriptional control of myogenesis.", "type" : "article-journal", "volume" : "16" }, "uris" : [ "http://www.mendeley.com/documents/?uuid=82aeace7-1b59-4ba0-a23f-38bc7cd8f815" ] } ], "mendeley" : { "previouslyFormattedCitation" : "&lt;sup&gt;28&lt;/sup&gt;" }, "properties" : { "noteIndex" : 0 }, "schema" : "https://github.com/citation-style-language/schema/raw/master/csl-citation.json" }</w:instrText>
+      </w:r>
+      <w:r>
+        <w:fldChar w:fldCharType="separate"/>
+      </w:r>
+      <w:r>
+        <w:rPr>
+          <w:noProof/>
+          <w:vertAlign w:val="superscript"/>
+        </w:rPr>
+        <w:t>28</w:t>
+      </w:r>
+      <w:r>
+        <w:fldChar w:fldCharType="end"/>
+      </w:r>
+      <w:r>
+        <w:t>.</w:t>
+      </w:r>
+      <w:r>
+        <w:t xml:space="preserve"> </w:t>
+      </w:r>
+    </w:p>
+    <w:p>
+      <w:pPr>
+        <w:spacing w:line="360" w:lineRule="auto"/>
+        <w:jc w:val="both"/>
+      </w:pPr>
+    </w:p>
+    <w:p>
+      <w:pPr>
+        <w:spacing w:line="360" w:lineRule="auto"/>
+        <w:jc w:val="both"/>
+      </w:pPr>
+      <w:r>
+        <w:t xml:space="preserve">Next we wanted to </w:t>
+      </w:r>
+      <w:r>
+        <w:t>determine if</w:t>
+      </w:r>
+      <w:r>
+        <w:t xml:space="preserve"> </w:t>
+      </w:r>
+      <w:proofErr w:type="spellStart"/>
+      <w:r>
+        <w:t>rapamycin</w:t>
+      </w:r>
+      <w:proofErr w:type="spellEnd"/>
+      <w:r>
+        <w:t xml:space="preserve">, </w:t>
+      </w:r>
+      <w:r>
+        <w:t>a drug known to inhibit TORC1 signaling</w:t>
+      </w:r>
+      <w:r>
+        <w:t>,</w:t>
+      </w:r>
+      <w:r>
+        <w:t xml:space="preserve"> </w:t>
+      </w:r>
+      <w:r>
+        <w:t xml:space="preserve">had any effects </w:t>
+      </w:r>
+      <w:r>
+        <w:t xml:space="preserve">on </w:t>
+      </w:r>
+      <w:r>
+        <w:t xml:space="preserve">gene expression during </w:t>
+      </w:r>
+      <w:r>
+        <w:t xml:space="preserve">differentiation (Figure 1B and C). Treatment with </w:t>
+      </w:r>
+      <w:proofErr w:type="spellStart"/>
+      <w:r>
+        <w:t>rapamycin</w:t>
+      </w:r>
+      <w:proofErr w:type="spellEnd"/>
+      <w:r>
+        <w:t xml:space="preserve"> </w:t>
+      </w:r>
+      <w:r>
+        <w:t>caused</w:t>
+      </w:r>
+      <w:r>
+        <w:t xml:space="preserve"> significant reductions in mRNA transcript levels </w:t>
+      </w:r>
+      <w:r>
+        <w:t xml:space="preserve">detected </w:t>
+      </w:r>
+      <w:r>
+        <w:t xml:space="preserve">for all differentiation markers measured (p&lt;0.05), with the exception of </w:t>
+      </w:r>
+      <w:r>
+        <w:rPr>
+          <w:i/>
+        </w:rPr>
+        <w:t>Myod1</w:t>
+      </w:r>
+      <w:r>
+        <w:t xml:space="preserve"> (</w:t>
+      </w:r>
+      <w:r>
+        <w:t>F</w:t>
+      </w:r>
+      <w:r>
+        <w:t xml:space="preserve">igure 1B) and prevented the formation of </w:t>
+      </w:r>
+      <w:proofErr w:type="spellStart"/>
+      <w:r>
+        <w:t>myotubes</w:t>
+      </w:r>
+      <w:proofErr w:type="spellEnd"/>
+      <w:r>
+        <w:t xml:space="preserve"> (Figure 1C). </w:t>
+      </w:r>
+    </w:p>
+    <w:p>
+      <w:pPr>
+        <w:spacing w:line="360" w:lineRule="auto"/>
+        <w:jc w:val="both"/>
+      </w:pPr>
+    </w:p>
+    <w:p>
+      <w:pPr>
+        <w:spacing w:line="360" w:lineRule="auto"/>
+        <w:jc w:val="both"/>
+      </w:pPr>
+      <w:r>
+        <w:t xml:space="preserve">Since </w:t>
+      </w:r>
+      <w:proofErr w:type="spellStart"/>
+      <w:r>
+        <w:t>rapamycin</w:t>
+      </w:r>
+      <w:proofErr w:type="spellEnd"/>
+      <w:r>
+        <w:t xml:space="preserve"> does</w:t>
+      </w:r>
+      <w:r>
+        <w:t xml:space="preserve"> not reduce the differentiation-</w:t>
+      </w:r>
+      <w:r>
+        <w:t>associated elevation of</w:t>
+      </w:r>
+      <w:r>
+        <w:t xml:space="preserve"> </w:t>
+      </w:r>
+      <w:r>
+        <w:rPr>
+          <w:i/>
+        </w:rPr>
+        <w:t>Myod1</w:t>
+      </w:r>
+      <w:r>
+        <w:t xml:space="preserve"> </w:t>
+      </w:r>
+      <w:r>
+        <w:t>transcript levels</w:t>
+      </w:r>
+      <w:r>
+        <w:t>, consistent with previous findings</w:t>
+      </w:r>
+      <w:r>
+        <w:fldChar w:fldCharType="begin" w:fldLock="1"/>
+      </w:r>
+      <w:r>
+        <w:instrText>ADDIN CSL_CITATION { "citationItems" : [ { "id" : "ITEM-1", "itemData" : { "DOI" : "10.1083/jcb.200912093", "ISSN" : "1540-8140", "PMID" : "20566686", "abstract" : "Mammalian target of rapamycin (mTOR) has emerged as a key regulator of skeletal muscle development by governing distinct stages of myogenesis, but the molecular pathways downstream of mTOR are not fully understood. In this study, we report that expression of the muscle-specific micro-RNA (miRNA) miR-1 is regulated by mTOR both in differentiating myoblasts and in mouse regenerating skeletal muscle. We have found that mTOR controls MyoD-dependent transcription of miR-1 through its upstream enhancer, most likely by regulating MyoD protein stability. Moreover, a functional pathway downstream of mTOR and miR-1 is delineated, in which miR-1 suppression of histone deacetylase 4 (HDAC4) results in production of follistatin and subsequent myocyte fusion. Collective evidence strongly suggests that follistatin is the long-sought mTOR-regulated fusion factor. In summary, our findings unravel for the first time a link between mTOR and miRNA biogenesis and identify an mTOR-miR-1-HDAC4-follistatin pathway that regulates myocyte fusion during myoblast differentiation in vitro and skeletal muscle regeneration in vivo.", "author" : [ { "dropping-particle" : "", "family" : "Sun", "given" : "Yuting", "non-dropping-particle" : "", "parse-names" : false, "suffix" : "" }, { "dropping-particle" : "", "family" : "Ge", "given" : "Yejing", "non-dropping-particle" : "", "parse-names" : false, "suffix" : "" }, { "dropping-particle" : "", "family" : "Drnevich", "given" : "Jenny", "non-dropping-particle" : "", "parse-names" : false, "suffix" : "" }, { "dropping-particle" : "", "family" : "Zhao", "given" : "Yong", "non-dropping-particle" : "", "parse-names" : false, "suffix" : "" }, { "dropping-particle" : "", "family" : "Band", "given" : "Mark", "non-dropping-particle" : "", "parse-names" : false, "suffix" : "" }, { "dropping-particle" : "", "family" : "Chen", "given" : "Jie", "non-dropping-particle" : "", "parse-names" : false, "suffix" : "" } ], "container-title" : "The Journal of cell biology", "id" : "ITEM-1", "issue" : "7", "issued" : { "date-parts" : [ [ "2010", "6", "28" ] ] }, "page" : "1157-69", "title" : "Mammalian target of rapamycin regulates miRNA-1 and follistatin in skeletal myogenesis.", "type" : "article-journal", "volume" : "189" }, "uris" : [ "http://www.mendeley.com/documents/?uuid=57d7c20c-716c-4307-b4a3-e6c775b6221a" ] } ], "mendeley" : { "previouslyFormattedCitation" : "&lt;sup&gt;22&lt;/sup&gt;" }, "properties" : { "noteIndex" : 0 }, "schema" : "https://github.com/citation-style-language/schema/raw/master/csl-citation.json" }</w:instrText>
+      </w:r>
+      <w:r>
+        <w:fldChar w:fldCharType="separate"/>
+      </w:r>
+      <w:r>
+        <w:rPr>
+          <w:noProof/>
+          <w:vertAlign w:val="superscript"/>
+        </w:rPr>
+        <w:t>22</w:t>
+      </w:r>
+      <w:r>
+        <w:fldChar w:fldCharType="end"/>
+      </w:r>
+      <w:r>
+        <w:t>,</w:t>
+      </w:r>
+      <w:r>
+        <w:t xml:space="preserve"> it is unlikely that the</w:t>
+      </w:r>
+      <w:r>
+        <w:t xml:space="preserve"> mTORC1</w:t>
+      </w:r>
+      <w:r>
+        <w:t xml:space="preserve"> target is upstream of </w:t>
+      </w:r>
+      <w:r>
+        <w:rPr>
+          <w:i/>
+        </w:rPr>
+        <w:t>Myod1</w:t>
+      </w:r>
+      <w:r>
+        <w:t xml:space="preserve"> transcription.  Furthermore, since </w:t>
+      </w:r>
+      <w:r>
+        <w:t xml:space="preserve">the elevation of </w:t>
+      </w:r>
+      <w:r>
+        <w:t xml:space="preserve">several early differentiation targets, including </w:t>
+      </w:r>
+      <w:proofErr w:type="spellStart"/>
+      <w:r>
+        <w:rPr>
+          <w:i/>
+        </w:rPr>
+        <w:t>Myog</w:t>
+      </w:r>
+      <w:proofErr w:type="spellEnd"/>
+      <w:r>
+        <w:t xml:space="preserve">, </w:t>
+      </w:r>
+      <w:r>
+        <w:rPr>
+          <w:i/>
+        </w:rPr>
+        <w:t>Myf5</w:t>
+      </w:r>
+      <w:r>
+        <w:t>, and</w:t>
+      </w:r>
+      <w:r>
+        <w:t xml:space="preserve"> </w:t>
+      </w:r>
+      <w:r>
+        <w:rPr>
+          <w:i/>
+        </w:rPr>
+        <w:t>Cdkn1a</w:t>
+      </w:r>
+      <w:r>
+        <w:rPr>
+          <w:i/>
+        </w:rPr>
+        <w:t xml:space="preserve"> </w:t>
+      </w:r>
+      <w:r>
+        <w:t xml:space="preserve">are all blocked by </w:t>
+      </w:r>
+      <w:proofErr w:type="spellStart"/>
+      <w:r>
+        <w:t>rapamycin</w:t>
+      </w:r>
+      <w:proofErr w:type="spellEnd"/>
+      <w:r>
+        <w:t xml:space="preserve"> </w:t>
+      </w:r>
+      <w:r>
+        <w:t xml:space="preserve">our data supports the hypothesis that mTORC1 is required downstream of </w:t>
+      </w:r>
+      <w:r>
+        <w:rPr>
+          <w:i/>
+        </w:rPr>
+        <w:t>Myod1</w:t>
+      </w:r>
+      <w:r>
+        <w:t xml:space="preserve"> transcription</w:t>
+      </w:r>
+      <w:r>
+        <w:t xml:space="preserve"> but still quite early in the differentiation process</w:t>
+      </w:r>
+      <w:r>
+        <w:rPr>
+          <w:i/>
+        </w:rPr>
+        <w:t>.</w:t>
+      </w:r>
+      <w:r>
+        <w:t xml:space="preserve"> </w:t>
+      </w:r>
+      <w:r>
+        <w:t xml:space="preserve"> </w:t>
+      </w:r>
+      <w:r>
+        <w:t>Since</w:t>
+      </w:r>
+      <w:r>
+        <w:t xml:space="preserve"> </w:t>
+      </w:r>
+      <w:r>
+        <w:rPr>
+          <w:i/>
+        </w:rPr>
+        <w:t>Mef2c</w:t>
+      </w:r>
+      <w:r>
+        <w:t xml:space="preserve"> does not increase until late</w:t>
+      </w:r>
+      <w:r>
+        <w:t xml:space="preserve"> in the differentiation process</w:t>
+      </w:r>
+      <w:r>
+        <w:t xml:space="preserve">, and is downstream of </w:t>
+      </w:r>
+      <w:proofErr w:type="spellStart"/>
+      <w:r>
+        <w:rPr>
+          <w:i/>
+        </w:rPr>
+        <w:t>Myog</w:t>
+      </w:r>
+      <w:proofErr w:type="spellEnd"/>
+      <w:r>
+        <w:t xml:space="preserve">, reductions in </w:t>
+      </w:r>
+      <w:r>
+        <w:rPr>
+          <w:i/>
+        </w:rPr>
+        <w:t xml:space="preserve">Mef2c </w:t>
+      </w:r>
+      <w:r>
+        <w:t xml:space="preserve">levels are likely due to defects upstream of </w:t>
+      </w:r>
+      <w:r>
+        <w:rPr>
+          <w:i/>
+        </w:rPr>
+        <w:t>Myog</w:t>
+      </w:r>
+      <w:r>
+        <w:fldChar w:fldCharType="begin" w:fldLock="1"/>
+      </w:r>
+      <w:r>
+        <w:instrText>ADDIN CSL_CITATION { "citationItems" : [ { "id" : "ITEM-1", "itemData" : { "ISSN" : "0014-5793", "PMID" : "12135755", "abstract" : "The myogenic regulatory family of basic helix-loop-helix transcription factors, including MyoD and myogenin, functions cooperatively with the myocyte-specific enhancer binding factor 2 (MEF2) family during skeletal myogenesis. Previously, using aggregated P19 cells, we have shown that myogenin upregulates MEF2C expression while MyoD does not [Ridgeway et al., J. Biol. Chem. 275 (2000) 41-46]. In order to identify the domain of myogenin responsible for activating MEF2C expression, a series of chimeras of MyoD and myogenin were generated. Only chimeras containing the C-terminal region of myogenin were able to activate MEF2C in aggregated P19 cells, suggesting that the C-terminus of myogenin is responsible for the regulation of specific target genes.", "author" : [ { "dropping-particle" : "", "family" : "Rogerson", "given" : "Parker J", "non-dropping-particle" : "", "parse-names" : false, "suffix" : "" }, { "dropping-particle" : "", "family" : "Jamali", "given" : "Mina", "non-dropping-particle" : "", "parse-names" : false, "suffix" : "" }, { "dropping-particle" : "", "family" : "Skerjanc", "given" : "Ilona S", "non-dropping-particle" : "", "parse-names" : false, "suffix" : "" } ], "container-title" : "FEBS letters", "id" : "ITEM-1", "issue" : "1-3", "issued" : { "date-parts" : [ [ "2002", "7", "31" ] ] }, "page" : "134-8", "title" : "The C-terminus of myogenin, but not MyoD, targets upregulation of MEF2C expression.", "type" : "article-journal", "volume" : "524" }, "uris" : [ "http://www.mendeley.com/documents/?uuid=4bc13b82-243a-4e77-a237-ea6d106659d4" ] } ], "mendeley" : { "previouslyFormattedCitation" : "&lt;sup&gt;29&lt;/sup&gt;" }, "properties" : { "noteIndex" : 0 }, "schema" : "https://github.com/citation-style-language/schema/raw/master/csl-citation.json" }</w:instrText>
+      </w:r>
+      <w:r>
+        <w:fldChar w:fldCharType="separate"/>
+      </w:r>
+      <w:r>
+        <w:rPr>
+          <w:noProof/>
+          <w:vertAlign w:val="superscript"/>
+        </w:rPr>
+        <w:t>29</w:t>
+      </w:r>
+      <w:r>
+        <w:fldChar w:fldCharType="end"/>
+      </w:r>
+      <w:r>
+        <w:t xml:space="preserve">. </w:t>
+      </w:r>
+    </w:p>
+    <w:p>
+      <w:pPr>
+        <w:spacing w:line="360" w:lineRule="auto"/>
+        <w:jc w:val="both"/>
+      </w:pPr>
+    </w:p>
+    <w:p>
+      <w:pPr>
+        <w:spacing w:line="360" w:lineRule="auto"/>
+        <w:jc w:val="both"/>
+      </w:pPr>
+      <w:r>
+        <w:t xml:space="preserve">These data show that the </w:t>
+      </w:r>
+      <w:r>
+        <w:t>m</w:t>
+      </w:r>
+      <w:r>
+        <w:t xml:space="preserve">TORC1 pathway is required to be active </w:t>
+      </w:r>
+      <w:r>
+        <w:t xml:space="preserve">at a very early </w:t>
+      </w:r>
+      <w:r>
+        <w:t xml:space="preserve">time point during the </w:t>
+      </w:r>
+      <w:r>
+        <w:t>differentiation in C2C12 cells</w:t>
+      </w:r>
+      <w:r>
+        <w:t xml:space="preserve"> into </w:t>
+      </w:r>
+      <w:proofErr w:type="spellStart"/>
+      <w:r>
+        <w:t>myotubes</w:t>
+      </w:r>
+      <w:proofErr w:type="spellEnd"/>
+      <w:r>
+        <w:t xml:space="preserve">.  </w:t>
+      </w:r>
+      <w:r>
+        <w:t xml:space="preserve">Additionally, these data indicate </w:t>
+      </w:r>
+      <w:r>
+        <w:t xml:space="preserve">that </w:t>
+      </w:r>
+      <w:proofErr w:type="spellStart"/>
+      <w:r>
+        <w:rPr>
+          <w:i/>
+        </w:rPr>
+        <w:t>Myog</w:t>
+      </w:r>
+      <w:proofErr w:type="spellEnd"/>
+      <w:r>
+        <w:t xml:space="preserve">, </w:t>
+      </w:r>
+      <w:r>
+        <w:rPr>
+          <w:i/>
+        </w:rPr>
+        <w:t>Myf5</w:t>
+      </w:r>
+      <w:r>
+        <w:t xml:space="preserve">, </w:t>
+      </w:r>
+      <w:r>
+        <w:rPr>
+          <w:i/>
+        </w:rPr>
+        <w:t>Cdkn1a</w:t>
+      </w:r>
+      <w:r>
+        <w:t xml:space="preserve"> </w:t>
+      </w:r>
+      <w:r>
+        <w:t xml:space="preserve">and </w:t>
+      </w:r>
+      <w:r>
+        <w:rPr>
+          <w:i/>
+        </w:rPr>
+        <w:t xml:space="preserve">Mef2c </w:t>
+      </w:r>
+      <w:r>
+        <w:t xml:space="preserve">all require mTORC1 function for their transcriptional activation during </w:t>
+      </w:r>
+      <w:proofErr w:type="spellStart"/>
+      <w:r>
+        <w:t>myogenesis</w:t>
+      </w:r>
+      <w:proofErr w:type="spellEnd"/>
+      <w:r>
+        <w:t>.</w:t>
+      </w:r>
+      <w:r>
+        <w:t xml:space="preserve"> These data are consistent with the hypothesis that </w:t>
+      </w:r>
+      <w:r>
+        <w:t xml:space="preserve">one role of </w:t>
+      </w:r>
+      <w:r>
+        <w:t xml:space="preserve">mTORC1 </w:t>
+      </w:r>
+      <w:r>
+        <w:t>in differentiation is</w:t>
+      </w:r>
+      <w:r>
+        <w:t xml:space="preserve"> </w:t>
+      </w:r>
+      <w:r>
+        <w:t>through the stabilization of</w:t>
+      </w:r>
+      <w:r>
+        <w:t xml:space="preserve"> </w:t>
+      </w:r>
+      <w:proofErr w:type="spellStart"/>
+      <w:r>
+        <w:t>MyoD</w:t>
+      </w:r>
+      <w:proofErr w:type="spellEnd"/>
+      <w:r>
+        <w:t xml:space="preserve"> as previously suggested</w:t>
+      </w:r>
+      <w:r>
+        <w:fldChar w:fldCharType="begin" w:fldLock="1"/>
+      </w:r>
+      <w:r>
+        <w:instrText>ADDIN CSL_CITATION { "citationItems" : [ { "id" : "ITEM-1", "itemData" : { "DOI" : "10.1083/jcb.200912093", "ISSN" : "1540-8140", "PMID" : "20566686", "abstract" : "Mammalian target of rapamycin (mTOR) has emerged as a key regulator of skeletal muscle development by governing distinct stages of myogenesis, but the molecular pathways downstream of mTOR are not fully understood. In this study, we report that expression of the muscle-specific micro-RNA (miRNA) miR-1 is regulated by mTOR both in differentiating myoblasts and in mouse regenerating skeletal muscle. We have found that mTOR controls MyoD-dependent transcription of miR-1 through its upstream enhancer, most likely by regulating MyoD protein stability. Moreover, a functional pathway downstream of mTOR and miR-1 is delineated, in which miR-1 suppression of histone deacetylase 4 (HDAC4) results in production of follistatin and subsequent myocyte fusion. Collective evidence strongly suggests that follistatin is the long-sought mTOR-regulated fusion factor. In summary, our findings unravel for the first time a link between mTOR and miRNA biogenesis and identify an mTOR-miR-1-HDAC4-follistatin pathway that regulates myocyte fusion during myoblast differentiation in vitro and skeletal muscle regeneration in vivo.", "author" : [ { "dropping-particle" : "", "family" : "Sun", "given" : "Yuting", "non-dropping-particle" : "", "parse-names" : false, "suffix" : "" }, { "dropping-particle" : "", "family" : "Ge", "given" : "Yejing", "non-dropping-particle" : "", "parse-names" : false, "suffix" : "" }, { "dropping-particle" : "", "family" : "Drnevich", "given" : "Jenny", "non-dropping-particle" : "", "parse-names" : false, "suffix" : "" }, { "dropping-particle" : "", "family" : "Zhao", "given" : "Yong", "non-dropping-particle" : "", "parse-names" : false, "suffix" : "" }, { "dropping-particle" : "", "family" : "Band", "given" : "Mark", "non-dropping-particle" : "", "parse-names" : false, "suffix" : "" }, { "dropping-particle" : "", "family" : "Chen", "given" : "Jie", "non-dropping-particle" : "", "parse-names" : false, "suffix" : "" } ], "container-title" : "The Journal of cell biology", "id" : "ITEM-1", "issue" : "7", "issued" : { "date-parts" : [ [ "2010", "6", "28" ] ] }, "page" : "1157-69", "title" : "Mammalian target of rapamycin regulates miRNA-1 and follistatin in skeletal myogenesis.", "type" : "article-journal", "volume" : "189" }, "uris" : [ "http://www.mendeley.com/documents/?uuid=57d7c20c-716c-4307-b4a3-e6c775b6221a" ] } ], "mendeley" : { "previouslyFormattedCitation" : "&lt;sup&gt;22&lt;/sup&gt;" }, "properties" : { "noteIndex" : 0 }, "schema" : "https://github.com/citation-style-language/schema/raw/master/csl-citation.json" }</w:instrText>
+      </w:r>
+      <w:r>
+        <w:fldChar w:fldCharType="separate"/>
+      </w:r>
+      <w:r>
+        <w:rPr>
+          <w:noProof/>
+          <w:vertAlign w:val="superscript"/>
+        </w:rPr>
+        <w:t>22</w:t>
+      </w:r>
+      <w:r>
+        <w:fldChar w:fldCharType="end"/>
+      </w:r>
+      <w:r>
+        <w:t>, though whether there are other mTORC1 targets in early differentiation is not clear</w:t>
+      </w:r>
+      <w:r>
+        <w:t>.</w:t>
+      </w:r>
+      <w:r>
+        <w:t xml:space="preserve"> </w:t>
+      </w:r>
+      <w:r>
+        <w:t xml:space="preserve">Since the primary effect of </w:t>
+      </w:r>
+      <w:commentRangeStart w:id="3"/>
+      <w:r>
+        <w:t>miRNA</w:t>
+      </w:r>
+      <w:commentRangeEnd w:id="3"/>
+      <w:r>
+        <w:rPr>
+          <w:rStyle w:val="CommentReference"/>
+        </w:rPr>
         <w:commentReference w:id="3"/>
       </w:r>
+      <w:r>
+        <w:t xml:space="preserve">-1 is on </w:t>
+      </w:r>
+      <w:proofErr w:type="spellStart"/>
+      <w:r>
+        <w:t>myotube</w:t>
+      </w:r>
+      <w:proofErr w:type="spellEnd"/>
+      <w:r>
+        <w:t xml:space="preserve"> fusion, it is likely that there are other mTORC1 dependent effects, as the morphological changes prior to </w:t>
+      </w:r>
+      <w:proofErr w:type="spellStart"/>
+      <w:r>
+        <w:t>myotube</w:t>
+      </w:r>
+      <w:proofErr w:type="spellEnd"/>
+      <w:r>
+        <w:t xml:space="preserve"> fusion are also disrupted by </w:t>
+      </w:r>
+      <w:proofErr w:type="spellStart"/>
+      <w:r>
+        <w:t>rapamycin</w:t>
+      </w:r>
+      <w:proofErr w:type="spellEnd"/>
+      <w:r>
+        <w:t xml:space="preserve"> </w:t>
+      </w:r>
+      <w:r>
+        <w:fldChar w:fldCharType="begin" w:fldLock="1"/>
+      </w:r>
+      <w:r>
+        <w:instrText>ADDIN CSL_CITATION { "citationItems" : [ { "id" : "ITEM-1", "itemData" : { "DOI" : "10.1074/jbc.C100406200", "ISSN" : "0021-9258", "PMID" : "11500483", "abstract" : "Rapamycin inhibits differentiation of mouse C2C12 myoblasts, a tissue culture model for skeletal muscle differentiation. The mechanism by which a rapamycin-sensitive signaling pathway regulates myogenesis is largely unknown. The mammalian target of rapamycin (mTOR) is a central regulator of cell growth and proliferation, but its role in myogenesis has not been examined directly. Here we report the investigation of the function of mTOR and its downstream effectors in muscle differentiation. Rapamycin exerts an inhibitory effect on C2C12 myogenesis at different stages, implying that a rapamycin-sensitive pathway may be required for multiple processes during muscle differentiation. The mTOR protein level increases 10-fold during differentiation, via a post-transcriptional mechanism. As the first direct demonstration of the essential role of mTOR in muscle differentiation, we show that a rapamycin-resistant mTOR, but not S6 kinase 1, can rescue rapamycin-inhibited myogenesis. Remarkably, the myogenic function of mTOR does not require its kinase activity. Two downstream effectors of the rapamycin-sensitive pathway, S6 kinase 1 and eIF4E-binding protein 1, undergo differential regulation during myogenesis, but neither protein is the relevant effector for the myogenic signaling of mTOR. Taken together, our observations suggest a novel mTOR signaling mechanism essential for skeletal muscle differentiation.", "author" : [ { "dropping-particle" : "", "family" : "Erbay", "given" : "E", "non-dropping-particle" : "", "parse-names" : false, "suffix" : "" }, { "dropping-particle" : "", "family" : "Chen", "given" : "J", "non-dropping-particle" : "", "parse-names" : false, "suffix" : "" } ], "container-title" : "The Journal of biological chemistry", "id" : "ITEM-1", "issue" : "39", "issued" : { "date-parts" : [ [ "2001", "9", "28" ] ] }, "page" : "36079-82", "title" : "The mammalian target of rapamycin regulates C2C12 myogenesis via a kinase-independent mechanism.", "type" : "article-journal", "volume" : "276" }, "uris" : [ "http://www.mendeley.com/documents/?uuid=ad06618c-c676-4c47-81f0-b61efa4769c0" ] } ], "mendeley" : { "previouslyFormattedCitation" : "&lt;sup&gt;11&lt;/sup&gt;" }, "properties" : { "noteIndex" : 0 }, "schema" : "https://github.com/citation-style-language/schema/raw/master/csl-citation.json" }</w:instrText>
+      </w:r>
+      <w:r>
+        <w:fldChar w:fldCharType="separate"/>
+      </w:r>
+      <w:r>
+        <w:rPr>
+          <w:noProof/>
+          <w:vertAlign w:val="superscript"/>
+        </w:rPr>
+        <w:t>11</w:t>
+      </w:r>
+      <w:r>
+        <w:fldChar w:fldCharType="end"/>
+      </w:r>
+      <w:r>
+        <w:t>.</w:t>
+      </w:r>
+    </w:p>
+    <w:p>
+      <w:pPr>
+        <w:spacing w:line="360" w:lineRule="auto"/>
+        <w:jc w:val="both"/>
+      </w:pPr>
     </w:p>
     <w:p>
       <w:pPr>
@@ -1910,130 +2947,84 @@
         <w:jc w:val="both"/>
       </w:pPr>
       <w:r>
-        <w:t>Climbing</w:t>
-      </w:r>
-      <w:r>
-        <w:t xml:space="preserve"> Assay</w:t>
-      </w:r>
-    </w:p>
-    <w:p>
-      <w:pPr>
-        <w:spacing w:line="360" w:lineRule="auto"/>
-        <w:jc w:val="both"/>
-      </w:pPr>
-      <w:r>
-        <w:t xml:space="preserve">To perform the </w:t>
-      </w:r>
-      <w:r>
-        <w:t>climbing</w:t>
-      </w:r>
-      <w:r>
-        <w:t xml:space="preserve"> assay flies were tapped to the bottom of </w:t>
-      </w:r>
-      <w:r>
-        <w:t xml:space="preserve">a </w:t>
-      </w:r>
-      <w:r>
-        <w:t>vial</w:t>
-      </w:r>
-      <w:r>
-        <w:t xml:space="preserve"> and a</w:t>
-      </w:r>
-      <w:r>
-        <w:t xml:space="preserve"> stopwatch was started</w:t>
-      </w:r>
-      <w:r>
-        <w:t xml:space="preserve"> simultaneously</w:t>
-      </w:r>
-      <w:r>
-        <w:t xml:space="preserve">. The stopwatch was stopped each time a </w:t>
-      </w:r>
-      <w:r>
-        <w:t xml:space="preserve">single </w:t>
-      </w:r>
-      <w:r>
-        <w:t xml:space="preserve">fly </w:t>
-      </w:r>
-      <w:r>
-        <w:t xml:space="preserve">from the group </w:t>
-      </w:r>
-      <w:r>
-        <w:t xml:space="preserve">in the vial </w:t>
-      </w:r>
-      <w:r>
-        <w:t>climbed</w:t>
-      </w:r>
-      <w:r>
-        <w:t xml:space="preserve"> </w:t>
-      </w:r>
-      <w:r>
-        <w:t xml:space="preserve">to a mark at </w:t>
-      </w:r>
-      <w:r>
-        <w:t xml:space="preserve">4cm </w:t>
-      </w:r>
-      <w:r>
-        <w:t xml:space="preserve">on </w:t>
-      </w:r>
-      <w:r>
-        <w:t xml:space="preserve">the side of the vial. A separate time was recorded for each fly in the vial. </w:t>
-      </w:r>
-      <w:r>
-        <w:t xml:space="preserve">This </w:t>
-      </w:r>
-      <w:r>
-        <w:t xml:space="preserve">assay </w:t>
-      </w:r>
-      <w:r>
-        <w:t xml:space="preserve">was performed </w:t>
-      </w:r>
-      <w:r>
-        <w:t xml:space="preserve">within 3 days post </w:t>
-      </w:r>
-      <w:proofErr w:type="spellStart"/>
-      <w:r>
-        <w:t>eclosure</w:t>
-      </w:r>
-      <w:proofErr w:type="spellEnd"/>
-      <w:r>
-        <w:t xml:space="preserve"> and repeated every </w:t>
-      </w:r>
-      <w:r>
-        <w:t>~</w:t>
-      </w:r>
-      <w:r>
-        <w:t xml:space="preserve">30 days for a total of 3 trials. </w:t>
-      </w:r>
-    </w:p>
-    <w:p>
-      <w:pPr>
-        <w:spacing w:line="360" w:lineRule="auto"/>
-        <w:jc w:val="both"/>
-      </w:pPr>
-    </w:p>
-    <w:p>
-      <w:pPr>
-        <w:pStyle w:val="Heading2"/>
-        <w:spacing w:line="360" w:lineRule="auto"/>
-        <w:jc w:val="both"/>
-      </w:pPr>
-      <w:r>
-        <w:t>Statistics</w:t>
-      </w:r>
-    </w:p>
-    <w:p>
-      <w:pPr>
-        <w:spacing w:line="360" w:lineRule="auto"/>
-        <w:jc w:val="both"/>
-      </w:pPr>
-      <w:r>
-        <w:t>Statistical analyses were performed using the R statistical package, version 3.1.0</w:t>
+        <w:t xml:space="preserve">Muscle Specific </w:t>
+      </w:r>
+      <w:r>
+        <w:t>Knockdown</w:t>
+      </w:r>
+      <w:r>
+        <w:t xml:space="preserve"> of </w:t>
+      </w:r>
+      <w:r>
+        <w:rPr>
+          <w:i/>
+        </w:rPr>
+        <w:t>Raptor</w:t>
+      </w:r>
+      <w:r>
+        <w:t xml:space="preserve"> Leads to Lethality in Drosophila</w:t>
+      </w:r>
+    </w:p>
+    <w:p>
+      <w:pPr>
+        <w:spacing w:line="360" w:lineRule="auto"/>
+        <w:jc w:val="both"/>
+      </w:pPr>
+      <w:r>
+        <w:t>In order t</w:t>
+      </w:r>
+      <w:r>
+        <w:t xml:space="preserve">o study the </w:t>
+      </w:r>
+      <w:r>
+        <w:t xml:space="preserve">role </w:t>
+      </w:r>
+      <w:r>
+        <w:t>of TOR</w:t>
+      </w:r>
+      <w:r>
+        <w:t>C1</w:t>
+      </w:r>
+      <w:r>
+        <w:t xml:space="preserve"> signaling on </w:t>
+      </w:r>
+      <w:r>
+        <w:t xml:space="preserve">muscle development </w:t>
+      </w:r>
+      <w:r>
+        <w:rPr>
+          <w:i/>
+        </w:rPr>
+        <w:t>in vivo</w:t>
+      </w:r>
+      <w:r>
+        <w:t xml:space="preserve">, we manipulated dTORC1 function in fruit flies.  </w:t>
+      </w:r>
+      <w:r>
+        <w:t>First, we tested whether inhibition of the dTORC1 pathway affected the development of these flies.  As previously reported</w:t>
+      </w:r>
+      <w:r>
+        <w:t xml:space="preserve">, high doses of </w:t>
+      </w:r>
+      <w:proofErr w:type="spellStart"/>
+      <w:r>
+        <w:t>rapamycin</w:t>
+      </w:r>
+      <w:proofErr w:type="spellEnd"/>
+      <w:r>
+        <w:t xml:space="preserve"> prevent</w:t>
+      </w:r>
+      <w:r>
+        <w:t>s</w:t>
+      </w:r>
+      <w:r>
+        <w:t xml:space="preserve"> egg laying by the maternal fly </w:t>
       </w:r>
       <w:r>
         <w:fldChar w:fldCharType="begin" w:fldLock="1"/>
       </w:r>
       <w:r>
-        <w:instrText>ADDIN CSL_CITATION { "citationItems" : [ { "id" : "ITEM-1", "itemData" : { "author" : [ { "dropping-particle" : "", "family" : "R Core Team", "given" : "", "non-dropping-particle" : "", "parse-names" : false, "suffix" : "" } ], "id" : "ITEM-1", "issued" : { "date-parts" : [ [ "2013" ] ] }, "publisher-place" : "Vienna, Austria", "title" : "R: A Language and Environment for Statistical Computing", "type" : "article" }, "uris" : [ "http://www.mendeley.com/documents/?uuid=5eba6a98-a1fe-40e4-8a4d-45ddfbf1cd0c" ] } ], "mendeley" : { "previouslyFormattedCitation" : "&lt;sup&gt;25&lt;/sup&gt;" }, "properties" : { "noteIndex" : 0 }, "schema" : "https://github.com/citation-style-language/schema/raw/master/csl-citation.json" }</w:instrText>
+        <w:instrText>ADDIN CSL_CITATION { "citationItems" : [ { "id" : "ITEM-1", "itemData" : { "DOI" : "10.1016/j.cmet.2009.11.010", "ISSN" : "1932-7420", "PMID" : "20074526", "abstract" : "The target of rapamycin (TOR) pathway is a major nutrient-sensing pathway that, when genetically downregulated, increases life span in evolutionarily diverse organisms including mammals. The central component of this pathway, TOR kinase, is the target of the inhibitory drug rapamycin, a highly specific and well-described drug approved for human use. We show here that feeding rapamycin to adult Drosophila produces the life span extension seen in some TOR mutants. Increase in life span by rapamycin was associated with increased resistance to both starvation and paraquat. Analysis of the underlying mechanisms revealed that rapamycin increased longevity specifically through the TORC1 branch of the TOR pathway, through alterations to both autophagy and translation. Rapamycin could increase life span of weak insulin/Igf signaling (IIS) pathway mutants and of flies with life span maximized by dietary restriction, indicating additional mechanisms.", "author" : [ { "dropping-particle" : "", "family" : "Bjedov", "given" : "Ivana", "non-dropping-particle" : "", "parse-names" : false, "suffix" : "" }, { "dropping-particle" : "", "family" : "Toivonen", "given" : "Janne M", "non-dropping-particle" : "", "parse-names" : false, "suffix" : "" }, { "dropping-particle" : "", "family" : "Kerr", "given" : "Fiona", "non-dropping-particle" : "", "parse-names" : false, "suffix" : "" }, { "dropping-particle" : "", "family" : "Slack", "given" : "Cathy", "non-dropping-particle" : "", "parse-names" : false, "suffix" : "" }, { "dropping-particle" : "", "family" : "Jacobson", "given" : "Jake", "non-dropping-particle" : "", "parse-names" : false, "suffix" : "" }, { "dropping-particle" : "", "family" : "Foley", "given" : "Andrea", "non-dropping-particle" : "", "parse-names" : false, "suffix" : "" }, { "dropping-particle" : "", "family" : "Partridge", "given" : "Linda", "non-dropping-particle" : "", "parse-names" : false, "suffix" : "" } ], "container-title" : "Cell metabolism", "id" : "ITEM-1", "issue" : "1", "issued" : { "date-parts" : [ [ "2010", "1" ] ] }, "page" : "35-46", "publisher" : "Elsevier Ltd", "title" : "Mechanisms of life span extension by rapamycin in the fruit fly Drosophila melanogaster.", "type" : "article-journal", "volume" : "11" }, "uris" : [ "http://www.mendeley.com/documents/?uuid=7be96753-d2d5-43d7-a34a-6f3bb55a92f6" ] } ], "mendeley" : { "previouslyFormattedCitation" : "&lt;sup&gt;16&lt;/sup&gt;" }, "properties" : { "noteIndex" : 0 }, "schema" : "https://github.com/citation-style-language/schema/raw/master/csl-citation.json" }</w:instrText>
       </w:r>
       <w:r>
         <w:fldChar w:fldCharType="separate"/>
@@ -2043,1031 +3034,12 @@
           <w:noProof/>
           <w:vertAlign w:val="superscript"/>
         </w:rPr>
-        <w:t>25</w:t>
+        <w:t>16</w:t>
       </w:r>
       <w:r>
         <w:fldChar w:fldCharType="end"/>
       </w:r>
       <w:r>
-        <w:t>.  Prior to performing ANOVA analyses, normality was assessed by Shapiro-</w:t>
-      </w:r>
-      <w:proofErr w:type="spellStart"/>
-      <w:r>
-        <w:t>Wilk</w:t>
-      </w:r>
-      <w:proofErr w:type="spellEnd"/>
-      <w:r>
-        <w:t xml:space="preserve"> test and equal variance was tested using a </w:t>
-      </w:r>
-      <w:proofErr w:type="spellStart"/>
-      <w:r>
-        <w:t>Levene’s</w:t>
-      </w:r>
-      <w:proofErr w:type="spellEnd"/>
-      <w:r>
-        <w:t xml:space="preserve"> test (from the car package, version 2.0-20</w:t>
-      </w:r>
-      <w:r>
-        <w:fldChar w:fldCharType="begin" w:fldLock="1"/>
-      </w:r>
-      <w:r>
-        <w:instrText>ADDIN CSL_CITATION { "citationItems" : [ { "id" : "ITEM-1", "itemData" : { "author" : [ { "dropping-particle" : "", "family" : "Fox", "given" : "John", "non-dropping-particle" : "", "parse-names" : false, "suffix" : "" }, { "dropping-particle" : "", "family" : "Weisberg", "given" : "Sanford", "non-dropping-particle" : "", "parse-names" : false, "suffix" : "" } ], "edition" : "Second", "id" : "ITEM-1", "issued" : { "date-parts" : [ [ "2011" ] ] }, "publisher" : "Sage", "publisher-place" : "Thousand Oaks {CA}", "title" : "An {R} Companion to Applied Regression", "type" : "book" }, "uris" : [ "http://www.mendeley.com/documents/?uuid=0df0ae89-b9f8-4e9d-8d49-8d55ba41c01a" ] } ], "mendeley" : { "previouslyFormattedCitation" : "&lt;sup&gt;26&lt;/sup&gt;" }, "properties" : { "noteIndex" : 0 }, "schema" : "https://github.com/citation-style-language/schema/raw/master/csl-citation.json" }</w:instrText>
-      </w:r>
-      <w:r>
-        <w:fldChar w:fldCharType="separate"/>
-      </w:r>
-      <w:r>
-        <w:rPr>
-          <w:noProof/>
-          <w:vertAlign w:val="superscript"/>
-        </w:rPr>
-        <w:t>26</w:t>
-      </w:r>
-      <w:r>
-        <w:fldChar w:fldCharType="end"/>
-      </w:r>
-      <w:r>
-        <w:t xml:space="preserve">).  If both these assumptions were met (p&gt;0.05) an ANOVA was performed. </w:t>
-      </w:r>
-      <w:r>
-        <w:t xml:space="preserve">If either of these assumptions failed, a </w:t>
-      </w:r>
-      <w:proofErr w:type="spellStart"/>
-      <w:r>
-        <w:t>Kruskal</w:t>
-      </w:r>
-      <w:proofErr w:type="spellEnd"/>
-      <w:r>
-        <w:t xml:space="preserve">-Wallis test was performed.  If either of those omnibus tests reached significance, then Student’s T-Tests or </w:t>
-      </w:r>
-      <w:proofErr w:type="spellStart"/>
-      <w:r>
-        <w:t>Wicoxon</w:t>
-      </w:r>
-      <w:proofErr w:type="spellEnd"/>
-      <w:r>
-        <w:t xml:space="preserve"> Rank Sum Tests were performed as indicated</w:t>
-      </w:r>
-      <w:r>
-        <w:t xml:space="preserve">, followed by an adjustment for multiple </w:t>
-      </w:r>
-      <w:r>
-        <w:t>comparisons</w:t>
-      </w:r>
-      <w:r>
-        <w:t xml:space="preserve"> using the method of </w:t>
-      </w:r>
-      <w:proofErr w:type="spellStart"/>
-      <w:r>
-        <w:t>Benjamini</w:t>
-      </w:r>
-      <w:proofErr w:type="spellEnd"/>
-      <w:r>
-        <w:t xml:space="preserve"> and Hochberg</w:t>
-      </w:r>
-      <w:r>
-        <w:fldChar w:fldCharType="begin" w:fldLock="1"/>
-      </w:r>
-      <w:r>
-        <w:instrText>ADDIN CSL_CITATION { "citationItems" : [ { "id" : "ITEM-1", "itemData" : { "author" : [ { "dropping-particle" : "", "family" : "Benjamini", "given" : "Yoav", "non-dropping-particle" : "", "parse-names" : false, "suffix" : "" }, { "dropping-particle" : "", "family" : "Hochberg", "given" : "Yosef", "non-dropping-particle" : "", "parse-names" : false, "suffix" : "" } ], "container-title" : "Journal of the Royal Statistical Society. Series B", "id" : "ITEM-1", "issue" : "1", "issued" : { "date-parts" : [ [ "1995" ] ] }, "page" : "289-300", "title" : "Controlling the False Discovery Rate: A Practical and Powerful Approach to Multiple Testing", "type" : "article-journal", "volume" : "57" }, "uris" : [ "http://www.mendeley.com/documents/?uuid=baa0ee41-5196-45d8-84be-3a1535b44d3e" ] } ], "mendeley" : { "previouslyFormattedCitation" : "&lt;sup&gt;27&lt;/sup&gt;" }, "properties" : { "noteIndex" : 0 }, "schema" : "https://github.com/citation-style-language/schema/raw/master/csl-citation.json" }</w:instrText>
-      </w:r>
-      <w:r>
-        <w:fldChar w:fldCharType="separate"/>
-      </w:r>
-      <w:r>
-        <w:rPr>
-          <w:noProof/>
-          <w:vertAlign w:val="superscript"/>
-        </w:rPr>
-        <w:t>27</w:t>
-      </w:r>
-      <w:r>
-        <w:fldChar w:fldCharType="end"/>
-      </w:r>
-      <w:r>
-        <w:t>.</w:t>
-      </w:r>
-      <w:r>
-        <w:t xml:space="preserve">  </w:t>
-      </w:r>
-      <w:r>
-        <w:t>Statistical significance for the manuscript was set at a p</w:t>
-      </w:r>
-      <w:r>
-        <w:t xml:space="preserve"> or q</w:t>
-      </w:r>
-      <w:r>
-        <w:t>-value of less than 0.05.</w:t>
-      </w:r>
-    </w:p>
-    <w:p>
-      <w:pPr>
-        <w:pStyle w:val="ListParagraph"/>
-        <w:spacing w:line="360" w:lineRule="auto"/>
-        <w:jc w:val="both"/>
-      </w:pPr>
-    </w:p>
-    <w:p>
-      <w:pPr>
-        <w:pStyle w:val="Heading1"/>
-        <w:spacing w:line="360" w:lineRule="auto"/>
-        <w:jc w:val="both"/>
-      </w:pPr>
-      <w:r>
-        <w:t>Results</w:t>
-      </w:r>
-      <w:r>
-        <w:t xml:space="preserve"> and Discussion</w:t>
-      </w:r>
-    </w:p>
-    <w:p>
-      <w:pPr>
-        <w:spacing w:line="360" w:lineRule="auto"/>
-        <w:jc w:val="both"/>
-        <w:rPr>
-          <w:b/>
-        </w:rPr>
-      </w:pPr>
-    </w:p>
-    <w:p>
-      <w:pPr>
-        <w:pStyle w:val="Heading2"/>
-        <w:spacing w:line="360" w:lineRule="auto"/>
-        <w:jc w:val="both"/>
-      </w:pPr>
-      <w:proofErr w:type="spellStart"/>
-      <w:r>
-        <w:t>Rapamycin</w:t>
-      </w:r>
-      <w:proofErr w:type="spellEnd"/>
-      <w:r>
-        <w:t xml:space="preserve"> Inhibits Differentiation of Muscle Cells in Culture</w:t>
-      </w:r>
-    </w:p>
-    <w:p>
-      <w:pPr>
-        <w:spacing w:line="360" w:lineRule="auto"/>
-        <w:jc w:val="both"/>
-      </w:pPr>
-      <w:r>
-        <w:t xml:space="preserve">To determine the order in which myogenic markers are induced, we </w:t>
-      </w:r>
-      <w:r>
-        <w:t xml:space="preserve">performed a time course experiment in C2C12 cells. We generated cell lysates at various time points </w:t>
-      </w:r>
-      <w:r>
-        <w:t>between 0 and 15</w:t>
-      </w:r>
-      <w:r>
-        <w:t xml:space="preserve"> </w:t>
-      </w:r>
-      <w:r>
-        <w:t xml:space="preserve">days </w:t>
-      </w:r>
-      <w:r>
-        <w:t>of the d</w:t>
-      </w:r>
-      <w:r>
-        <w:t xml:space="preserve">ifferentiation process </w:t>
-      </w:r>
-      <w:r>
-        <w:t>and performed RT-</w:t>
-      </w:r>
-      <w:proofErr w:type="spellStart"/>
-      <w:r>
-        <w:t>qPCR</w:t>
-      </w:r>
-      <w:proofErr w:type="spellEnd"/>
-      <w:r>
-        <w:t xml:space="preserve"> to measure </w:t>
-      </w:r>
-      <w:r>
-        <w:t>transcripts</w:t>
-      </w:r>
-      <w:r>
-        <w:t xml:space="preserve"> of the known differentiation markers including </w:t>
-      </w:r>
-      <w:r>
-        <w:rPr>
-          <w:i/>
-        </w:rPr>
-        <w:t>Myf5</w:t>
-      </w:r>
-      <w:r>
-        <w:t xml:space="preserve">, </w:t>
-      </w:r>
-      <w:proofErr w:type="spellStart"/>
-      <w:r>
-        <w:rPr>
-          <w:i/>
-        </w:rPr>
-        <w:t>Myog</w:t>
-      </w:r>
-      <w:proofErr w:type="spellEnd"/>
-      <w:r>
-        <w:t xml:space="preserve">, </w:t>
-      </w:r>
-      <w:r>
-        <w:rPr>
-          <w:i/>
-        </w:rPr>
-        <w:t>Mef2c</w:t>
-      </w:r>
-      <w:r>
-        <w:t xml:space="preserve">, </w:t>
-      </w:r>
-      <w:r>
-        <w:rPr>
-          <w:i/>
-        </w:rPr>
-        <w:t>Cdkn1a</w:t>
-      </w:r>
-      <w:r>
-        <w:t xml:space="preserve">, and </w:t>
-      </w:r>
-      <w:r>
-        <w:rPr>
-          <w:i/>
-        </w:rPr>
-        <w:t>Myod1</w:t>
-      </w:r>
-      <w:r>
-        <w:t xml:space="preserve">. </w:t>
-      </w:r>
-      <w:r>
-        <w:t xml:space="preserve">We observed that </w:t>
-      </w:r>
-      <w:r>
-        <w:t xml:space="preserve">transcripts for </w:t>
-      </w:r>
-      <w:r>
-        <w:rPr>
-          <w:i/>
-        </w:rPr>
-        <w:t>Myf5</w:t>
-      </w:r>
-      <w:r>
-        <w:t xml:space="preserve">, </w:t>
-      </w:r>
-      <w:proofErr w:type="spellStart"/>
-      <w:r>
-        <w:rPr>
-          <w:i/>
-        </w:rPr>
-        <w:t>Myog</w:t>
-      </w:r>
-      <w:proofErr w:type="spellEnd"/>
-      <w:r>
-        <w:t xml:space="preserve">, </w:t>
-      </w:r>
-      <w:r>
-        <w:rPr>
-          <w:i/>
-        </w:rPr>
-        <w:t>Cdkn1a</w:t>
-      </w:r>
-      <w:r>
-        <w:t xml:space="preserve">, and </w:t>
-      </w:r>
-      <w:r>
-        <w:rPr>
-          <w:i/>
-        </w:rPr>
-        <w:t>Myod1</w:t>
-      </w:r>
-      <w:r>
-        <w:t xml:space="preserve"> are increased early in the process and continue to increase throughout </w:t>
-      </w:r>
-      <w:r>
-        <w:t xml:space="preserve">development </w:t>
-      </w:r>
-      <w:r>
-        <w:t xml:space="preserve">with large increases in </w:t>
-      </w:r>
-      <w:r>
-        <w:rPr>
-          <w:i/>
-        </w:rPr>
-        <w:t>Mef2c</w:t>
-      </w:r>
-      <w:r>
-        <w:t xml:space="preserve"> </w:t>
-      </w:r>
-      <w:r>
-        <w:t xml:space="preserve">not occurring until around day 5 or 6 (Figure 1A). This is </w:t>
-      </w:r>
-      <w:r>
-        <w:t>consistent</w:t>
-      </w:r>
-      <w:r>
-        <w:t xml:space="preserve"> previous observations </w:t>
-      </w:r>
-      <w:r>
-        <w:t>of the transcriptional changes associated with muscle differentiation of cells in culture</w:t>
-      </w:r>
-      <w:r>
-        <w:fldChar w:fldCharType="begin" w:fldLock="1"/>
-      </w:r>
-      <w:r>
-        <w:instrText>ADDIN CSL_CITATION { "citationItems" : [ { "id" : "ITEM-1", "itemData" : { "DOI" : "10.1016/j.semcdb.2005.07.006", "ISSN" : "1084-9521", "PMID" : "16099183", "abstract" : "The basic helix-loop-helix myogenic regulatory factors MyoD, Myf5, myogenin and MRF4 have critical roles in skeletal muscle development. Together with the Mef2 proteins and E proteins, these transcription factors are responsible for coordinating muscle-specific gene expression in the developing embryo. This review highlights recent studies regarding the molecular mechanisms by which the muscle-specific myogenic bHLH proteins interact with other regulatory factors to coordinate gene expression in a controlled and ordered manner.", "author" : [ { "dropping-particle" : "", "family" : "Berkes", "given" : "Charlotte a", "non-dropping-particle" : "", "parse-names" : false, "suffix" : "" }, { "dropping-particle" : "", "family" : "Tapscott", "given" : "Stephen J", "non-dropping-particle" : "", "parse-names" : false, "suffix" : "" } ], "container-title" : "Seminars in cell &amp; developmental biology", "id" : "ITEM-1", "issue" : "4-5", "issued" : { "date-parts" : [ [ "2005" ] ] }, "page" : "585-95", "title" : "MyoD and the transcriptional control of myogenesis.", "type" : "article-journal", "volume" : "16" }, "uris" : [ "http://www.mendeley.com/documents/?uuid=82aeace7-1b59-4ba0-a23f-38bc7cd8f815" ] } ], "mendeley" : { "previouslyFormattedCitation" : "&lt;sup&gt;28&lt;/sup&gt;" }, "properties" : { "noteIndex" : 0 }, "schema" : "https://github.com/citation-style-language/schema/raw/master/csl-citation.json" }</w:instrText>
-      </w:r>
-      <w:r>
-        <w:fldChar w:fldCharType="separate"/>
-      </w:r>
-      <w:r>
-        <w:rPr>
-          <w:noProof/>
-          <w:vertAlign w:val="superscript"/>
-        </w:rPr>
-        <w:t>28</w:t>
-      </w:r>
-      <w:r>
-        <w:fldChar w:fldCharType="end"/>
-      </w:r>
-      <w:r>
-        <w:t>.</w:t>
-      </w:r>
-      <w:r>
-        <w:t xml:space="preserve"> </w:t>
-      </w:r>
-    </w:p>
-    <w:p>
-      <w:pPr>
-        <w:spacing w:line="360" w:lineRule="auto"/>
-        <w:jc w:val="both"/>
-      </w:pPr>
-    </w:p>
-    <w:p>
-      <w:pPr>
-        <w:spacing w:line="360" w:lineRule="auto"/>
-        <w:jc w:val="both"/>
-      </w:pPr>
-      <w:r>
-        <w:t xml:space="preserve">Next we wanted to </w:t>
-      </w:r>
-      <w:r>
-        <w:t>determine if</w:t>
-      </w:r>
-      <w:r>
-        <w:t xml:space="preserve"> </w:t>
-      </w:r>
-      <w:proofErr w:type="spellStart"/>
-      <w:r>
-        <w:t>rapamycin</w:t>
-      </w:r>
-      <w:proofErr w:type="spellEnd"/>
-      <w:r>
-        <w:t xml:space="preserve">, </w:t>
-      </w:r>
-      <w:r>
-        <w:t>a drug known to inhibit TORC1 signaling</w:t>
-      </w:r>
-      <w:r>
-        <w:t>,</w:t>
-      </w:r>
-      <w:r>
-        <w:t xml:space="preserve"> </w:t>
-      </w:r>
-      <w:r>
-        <w:t xml:space="preserve">had any effects </w:t>
-      </w:r>
-      <w:r>
-        <w:t xml:space="preserve">on </w:t>
-      </w:r>
-      <w:r>
-        <w:t xml:space="preserve">gene expression during </w:t>
-      </w:r>
-      <w:r>
-        <w:t xml:space="preserve">differentiation (Figure 1B and C). Treatment with </w:t>
-      </w:r>
-      <w:proofErr w:type="spellStart"/>
-      <w:r>
-        <w:t>rapamycin</w:t>
-      </w:r>
-      <w:proofErr w:type="spellEnd"/>
-      <w:r>
-        <w:t xml:space="preserve"> </w:t>
-      </w:r>
-      <w:r>
-        <w:t>caused</w:t>
-      </w:r>
-      <w:r>
-        <w:t xml:space="preserve"> significant reductions in mRNA transcript levels </w:t>
-      </w:r>
-      <w:r>
-        <w:t xml:space="preserve">detected </w:t>
-      </w:r>
-      <w:r>
-        <w:t xml:space="preserve">for all differentiation markers measured (p&lt;0.05), with the exception of </w:t>
-      </w:r>
-      <w:r>
-        <w:rPr>
-          <w:i/>
-        </w:rPr>
-        <w:t>Myod1</w:t>
-      </w:r>
-      <w:r>
-        <w:t xml:space="preserve"> (p</w:t>
-      </w:r>
-      <w:commentRangeStart w:id="4"/>
-      <w:r>
-        <w:t>=</w:t>
-      </w:r>
-      <w:proofErr w:type="gramStart"/>
-      <w:r>
-        <w:t>???</w:t>
-      </w:r>
-      <w:r>
-        <w:t>,</w:t>
-      </w:r>
-      <w:proofErr w:type="gramEnd"/>
-      <w:r>
-        <w:t xml:space="preserve"> </w:t>
-      </w:r>
-      <w:commentRangeEnd w:id="4"/>
-      <w:r>
-        <w:rPr>
-          <w:rStyle w:val="CommentReference"/>
-        </w:rPr>
-        <w:commentReference w:id="4"/>
-      </w:r>
-      <w:r>
-        <w:t>F</w:t>
-      </w:r>
-      <w:r>
-        <w:t>igure 1B</w:t>
-      </w:r>
-      <w:r>
-        <w:t xml:space="preserve">, consistent with </w:t>
-      </w:r>
-      <w:r>
-        <w:fldChar w:fldCharType="begin" w:fldLock="1"/>
-      </w:r>
-      <w:r>
-        <w:instrText>ADDIN CSL_CITATION { "citationItems" : [ { "id" : "ITEM-1", "itemData" : { "DOI" : "10.1083/jcb.200912093", "ISSN" : "1540-8140", "PMID" : "20566686", "abstract" : "Mammalian target of rapamycin (mTOR) has emerged as a key regulator of skeletal muscle development by governing distinct stages of myogenesis, but the molecular pathways downstream of mTOR are not fully understood. In this study, we report that expression of the muscle-specific micro-RNA (miRNA) miR-1 is regulated by mTOR both in differentiating myoblasts and in mouse regenerating skeletal muscle. We have found that mTOR controls MyoD-dependent transcription of miR-1 through its upstream enhancer, most likely by regulating MyoD protein stability. Moreover, a functional pathway downstream of mTOR and miR-1 is delineated, in which miR-1 suppression of histone deacetylase 4 (HDAC4) results in production of follistatin and subsequent myocyte fusion. Collective evidence strongly suggests that follistatin is the long-sought mTOR-regulated fusion factor. In summary, our findings unravel for the first time a link between mTOR and miRNA biogenesis and identify an mTOR-miR-1-HDAC4-follistatin pathway that regulates myocyte fusion during myoblast differentiation in vitro and skeletal muscle regeneration in vivo.", "author" : [ { "dropping-particle" : "", "family" : "Sun", "given" : "Yuting", "non-dropping-particle" : "", "parse-names" : false, "suffix" : "" }, { "dropping-particle" : "", "family" : "Ge", "given" : "Yejing", "non-dropping-particle" : "", "parse-names" : false, "suffix" : "" }, { "dropping-particle" : "", "family" : "Drnevich", "given" : "Jenny", "non-dropping-particle" : "", "parse-names" : false, "suffix" : "" }, { "dropping-particle" : "", "family" : "Zhao", "given" : "Yong", "non-dropping-particle" : "", "parse-names" : false, "suffix" : "" }, { "dropping-particle" : "", "family" : "Band", "given" : "Mark", "non-dropping-particle" : "", "parse-names" : false, "suffix" : "" }, { "dropping-particle" : "", "family" : "Chen", "given" : "Jie", "non-dropping-particle" : "", "parse-names" : false, "suffix" : "" } ], "container-title" : "The Journal of cell biology", "id" : "ITEM-1", "issue" : "7", "issued" : { "date-parts" : [ [ "2010", "6", "28" ] ] }, "page" : "1157-69", "title" : "Mammalian target of rapamycin regulates miRNA-1 and follistatin in skeletal myogenesis.", "type" : "article-journal", "volume" : "189" }, "uris" : [ "http://www.mendeley.com/documents/?uuid=57d7c20c-716c-4307-b4a3-e6c775b6221a" ] } ], "mendeley" : { "previouslyFormattedCitation" : "&lt;sup&gt;22&lt;/sup&gt;" }, "properties" : { "noteIndex" : 0 }, "schema" : "https://github.com/citation-style-language/schema/raw/master/csl-citation.json" }</w:instrText>
-      </w:r>
-      <w:r>
-        <w:fldChar w:fldCharType="separate"/>
-      </w:r>
-      <w:r>
-        <w:rPr>
-          <w:noProof/>
-          <w:vertAlign w:val="superscript"/>
-        </w:rPr>
-        <w:t>22</w:t>
-      </w:r>
-      <w:r>
-        <w:fldChar w:fldCharType="end"/>
-      </w:r>
-      <w:r>
-        <w:t xml:space="preserve">) and prevented the formation of </w:t>
-      </w:r>
-      <w:proofErr w:type="spellStart"/>
-      <w:r>
-        <w:t>myotubes</w:t>
-      </w:r>
-      <w:proofErr w:type="spellEnd"/>
-      <w:r>
-        <w:t xml:space="preserve"> (Figure 1C). </w:t>
-      </w:r>
-    </w:p>
-    <w:p>
-      <w:pPr>
-        <w:spacing w:line="360" w:lineRule="auto"/>
-        <w:jc w:val="both"/>
-      </w:pPr>
-    </w:p>
-    <w:p>
-      <w:pPr>
-        <w:spacing w:line="360" w:lineRule="auto"/>
-        <w:jc w:val="both"/>
-      </w:pPr>
-      <w:r>
-        <w:t xml:space="preserve">Since </w:t>
-      </w:r>
-      <w:proofErr w:type="spellStart"/>
-      <w:r>
-        <w:t>rapamycin</w:t>
-      </w:r>
-      <w:proofErr w:type="spellEnd"/>
-      <w:r>
-        <w:t xml:space="preserve"> does not reduce the </w:t>
-      </w:r>
-      <w:proofErr w:type="gramStart"/>
-      <w:r>
-        <w:t>differentiation associated</w:t>
-      </w:r>
-      <w:proofErr w:type="gramEnd"/>
-      <w:r>
-        <w:t xml:space="preserve"> elevation of</w:t>
-      </w:r>
-      <w:r>
-        <w:t xml:space="preserve"> </w:t>
-      </w:r>
-      <w:r>
-        <w:rPr>
-          <w:i/>
-        </w:rPr>
-        <w:t>Myod1</w:t>
-      </w:r>
-      <w:r>
-        <w:t xml:space="preserve"> </w:t>
-      </w:r>
-      <w:r>
-        <w:t>transcript levels it is unlikely that the</w:t>
-      </w:r>
-      <w:r>
-        <w:t xml:space="preserve"> mTORC1</w:t>
-      </w:r>
-      <w:r>
-        <w:t xml:space="preserve"> target is upstream of </w:t>
-      </w:r>
-      <w:r>
-        <w:rPr>
-          <w:i/>
-        </w:rPr>
-        <w:t>Myod1</w:t>
-      </w:r>
-      <w:r>
-        <w:t xml:space="preserve"> transcription.  Furthermore, since </w:t>
-      </w:r>
-      <w:r>
-        <w:t xml:space="preserve">the elevation of </w:t>
-      </w:r>
-      <w:r>
-        <w:t xml:space="preserve">several early differentiation targets, including </w:t>
-      </w:r>
-      <w:proofErr w:type="spellStart"/>
-      <w:r>
-        <w:rPr>
-          <w:i/>
-        </w:rPr>
-        <w:t>Myog</w:t>
-      </w:r>
-      <w:proofErr w:type="spellEnd"/>
-      <w:r>
-        <w:t xml:space="preserve">, </w:t>
-      </w:r>
-      <w:r>
-        <w:rPr>
-          <w:i/>
-        </w:rPr>
-        <w:t>Myf5</w:t>
-      </w:r>
-      <w:r>
-        <w:t>, and</w:t>
-      </w:r>
-      <w:r>
-        <w:t xml:space="preserve"> </w:t>
-      </w:r>
-      <w:r>
-        <w:rPr>
-          <w:i/>
-        </w:rPr>
-        <w:t>Cdkn1a</w:t>
-      </w:r>
-      <w:r>
-        <w:rPr>
-          <w:i/>
-        </w:rPr>
-        <w:t xml:space="preserve"> </w:t>
-      </w:r>
-      <w:r>
-        <w:t xml:space="preserve">are all blocked by </w:t>
-      </w:r>
-      <w:proofErr w:type="spellStart"/>
-      <w:r>
-        <w:t>rapamycin</w:t>
-      </w:r>
-      <w:proofErr w:type="spellEnd"/>
-      <w:r>
-        <w:t xml:space="preserve"> </w:t>
-      </w:r>
-      <w:r>
-        <w:t xml:space="preserve">our data supports the hypothesis that mTORC1 is required downstream of </w:t>
-      </w:r>
-      <w:r>
-        <w:rPr>
-          <w:i/>
-        </w:rPr>
-        <w:t>Myod1</w:t>
-      </w:r>
-      <w:r>
-        <w:t xml:space="preserve"> transcription</w:t>
-      </w:r>
-      <w:r>
-        <w:t xml:space="preserve"> but still quite early in the differentiation process</w:t>
-      </w:r>
-      <w:r>
-        <w:rPr>
-          <w:i/>
-        </w:rPr>
-        <w:t>.</w:t>
-      </w:r>
-      <w:r>
-        <w:t xml:space="preserve"> </w:t>
-      </w:r>
-      <w:r>
-        <w:t xml:space="preserve"> </w:t>
-      </w:r>
-      <w:r>
-        <w:t>Since</w:t>
-      </w:r>
-      <w:r>
-        <w:t xml:space="preserve"> </w:t>
-      </w:r>
-      <w:r>
-        <w:rPr>
-          <w:i/>
-        </w:rPr>
-        <w:t>Mef2c</w:t>
-      </w:r>
-      <w:r>
-        <w:t xml:space="preserve"> does not increase until late</w:t>
-      </w:r>
-      <w:r>
-        <w:t xml:space="preserve"> in the differentiation process</w:t>
-      </w:r>
-      <w:r>
-        <w:t xml:space="preserve">, and is downstream of </w:t>
-      </w:r>
-      <w:proofErr w:type="spellStart"/>
-      <w:r>
-        <w:rPr>
-          <w:i/>
-        </w:rPr>
-        <w:t>Myog</w:t>
-      </w:r>
-      <w:proofErr w:type="spellEnd"/>
-      <w:r>
-        <w:t xml:space="preserve">, reductions in </w:t>
-      </w:r>
-      <w:r>
-        <w:rPr>
-          <w:i/>
-        </w:rPr>
-        <w:t xml:space="preserve">Mef2c </w:t>
-      </w:r>
-      <w:r>
-        <w:t xml:space="preserve">levels are likely due to defects upstream of </w:t>
-      </w:r>
-      <w:r>
-        <w:rPr>
-          <w:i/>
-        </w:rPr>
-        <w:t>Myog</w:t>
-      </w:r>
-      <w:r>
-        <w:fldChar w:fldCharType="begin" w:fldLock="1"/>
-      </w:r>
-      <w:r>
-        <w:instrText>ADDIN CSL_CITATION { "citationItems" : [ { "id" : "ITEM-1", "itemData" : { "ISSN" : "0014-5793", "PMID" : "12135755", "abstract" : "The myogenic regulatory family of basic helix-loop-helix transcription factors, including MyoD and myogenin, functions cooperatively with the myocyte-specific enhancer binding factor 2 (MEF2) family during skeletal myogenesis. Previously, using aggregated P19 cells, we have shown that myogenin upregulates MEF2C expression while MyoD does not [Ridgeway et al., J. Biol. Chem. 275 (2000) 41-46]. In order to identify the domain of myogenin responsible for activating MEF2C expression, a series of chimeras of MyoD and myogenin were generated. Only chimeras containing the C-terminal region of myogenin were able to activate MEF2C in aggregated P19 cells, suggesting that the C-terminus of myogenin is responsible for the regulation of specific target genes.", "author" : [ { "dropping-particle" : "", "family" : "Rogerson", "given" : "Parker J", "non-dropping-particle" : "", "parse-names" : false, "suffix" : "" }, { "dropping-particle" : "", "family" : "Jamali", "given" : "Mina", "non-dropping-particle" : "", "parse-names" : false, "suffix" : "" }, { "dropping-particle" : "", "family" : "Skerjanc", "given" : "Ilona S", "non-dropping-particle" : "", "parse-names" : false, "suffix" : "" } ], "container-title" : "FEBS letters", "id" : "ITEM-1", "issue" : "1-3", "issued" : { "date-parts" : [ [ "2002", "7", "31" ] ] }, "page" : "134-8", "title" : "The C-terminus of myogenin, but not MyoD, targets upregulation of MEF2C expression.", "type" : "article-journal", "volume" : "524" }, "uris" : [ "http://www.mendeley.com/documents/?uuid=4bc13b82-243a-4e77-a237-ea6d106659d4" ] } ], "mendeley" : { "previouslyFormattedCitation" : "&lt;sup&gt;29&lt;/sup&gt;" }, "properties" : { "noteIndex" : 0 }, "schema" : "https://github.com/citation-style-language/schema/raw/master/csl-citation.json" }</w:instrText>
-      </w:r>
-      <w:r>
-        <w:fldChar w:fldCharType="separate"/>
-      </w:r>
-      <w:r>
-        <w:rPr>
-          <w:noProof/>
-          <w:vertAlign w:val="superscript"/>
-        </w:rPr>
-        <w:t>29</w:t>
-      </w:r>
-      <w:r>
-        <w:fldChar w:fldCharType="end"/>
-      </w:r>
-      <w:r>
-        <w:t xml:space="preserve">. </w:t>
-      </w:r>
-    </w:p>
-    <w:p>
-      <w:pPr>
-        <w:spacing w:line="360" w:lineRule="auto"/>
-        <w:jc w:val="both"/>
-      </w:pPr>
-    </w:p>
-    <w:p>
-      <w:pPr>
-        <w:spacing w:line="360" w:lineRule="auto"/>
-        <w:jc w:val="both"/>
-      </w:pPr>
-      <w:r>
-        <w:t xml:space="preserve">These data show that the </w:t>
-      </w:r>
-      <w:r>
-        <w:t>m</w:t>
-      </w:r>
-      <w:r>
-        <w:t xml:space="preserve">TORC1 pathway is required to be active </w:t>
-      </w:r>
-      <w:r>
-        <w:t xml:space="preserve">at a very early </w:t>
-      </w:r>
-      <w:r>
-        <w:t xml:space="preserve">time point during the </w:t>
-      </w:r>
-      <w:r>
-        <w:t>differentiation in C2C12 cells</w:t>
-      </w:r>
-      <w:r>
-        <w:t xml:space="preserve"> into </w:t>
-      </w:r>
-      <w:proofErr w:type="spellStart"/>
-      <w:r>
-        <w:t>myotubes</w:t>
-      </w:r>
-      <w:proofErr w:type="spellEnd"/>
-      <w:r>
-        <w:t xml:space="preserve">.  </w:t>
-      </w:r>
-      <w:r>
-        <w:t xml:space="preserve">Additionally, these data indicate </w:t>
-      </w:r>
-      <w:r>
-        <w:t xml:space="preserve">that </w:t>
-      </w:r>
-      <w:proofErr w:type="spellStart"/>
-      <w:r>
-        <w:rPr>
-          <w:i/>
-        </w:rPr>
-        <w:t>Myog</w:t>
-      </w:r>
-      <w:proofErr w:type="spellEnd"/>
-      <w:r>
-        <w:t xml:space="preserve">, </w:t>
-      </w:r>
-      <w:r>
-        <w:rPr>
-          <w:i/>
-        </w:rPr>
-        <w:t>Myf5</w:t>
-      </w:r>
-      <w:r>
-        <w:t xml:space="preserve">, </w:t>
-      </w:r>
-      <w:r>
-        <w:rPr>
-          <w:i/>
-        </w:rPr>
-        <w:t>Cdkn1a</w:t>
-      </w:r>
-      <w:r>
-        <w:t xml:space="preserve"> </w:t>
-      </w:r>
-      <w:r>
-        <w:t xml:space="preserve">and </w:t>
-      </w:r>
-      <w:r>
-        <w:rPr>
-          <w:i/>
-        </w:rPr>
-        <w:t xml:space="preserve">Mef2c </w:t>
-      </w:r>
-      <w:r>
-        <w:t xml:space="preserve">all require mTORC1 function for their transcriptional activation during </w:t>
-      </w:r>
-      <w:proofErr w:type="spellStart"/>
-      <w:r>
-        <w:t>myogenesis</w:t>
-      </w:r>
-      <w:proofErr w:type="spellEnd"/>
-      <w:r>
-        <w:t>.</w:t>
-      </w:r>
-      <w:r>
-        <w:t xml:space="preserve"> These data are consistent with the hypothesis that </w:t>
-      </w:r>
-      <w:r>
-        <w:t xml:space="preserve">one role of </w:t>
-      </w:r>
-      <w:r>
-        <w:t xml:space="preserve">mTORC1 </w:t>
-      </w:r>
-      <w:r>
-        <w:t>in differentiation is</w:t>
-      </w:r>
-      <w:r>
-        <w:t xml:space="preserve"> </w:t>
-      </w:r>
-      <w:r>
-        <w:t>through the stabilization of</w:t>
-      </w:r>
-      <w:r>
-        <w:t xml:space="preserve"> </w:t>
-      </w:r>
-      <w:proofErr w:type="spellStart"/>
-      <w:r>
-        <w:t>MyoD</w:t>
-      </w:r>
-      <w:proofErr w:type="spellEnd"/>
-      <w:r>
-        <w:t xml:space="preserve"> as previously suggested</w:t>
-      </w:r>
-      <w:r>
-        <w:fldChar w:fldCharType="begin" w:fldLock="1"/>
-      </w:r>
-      <w:r>
-        <w:instrText>ADDIN CSL_CITATION { "citationItems" : [ { "id" : "ITEM-1", "itemData" : { "DOI" : "10.1083/jcb.200912093", "ISSN" : "1540-8140", "PMID" : "20566686", "abstract" : "Mammalian target of rapamycin (mTOR) has emerged as a key regulator of skeletal muscle development by governing distinct stages of myogenesis, but the molecular pathways downstream of mTOR are not fully understood. In this study, we report that expression of the muscle-specific micro-RNA (miRNA) miR-1 is regulated by mTOR both in differentiating myoblasts and in mouse regenerating skeletal muscle. We have found that mTOR controls MyoD-dependent transcription of miR-1 through its upstream enhancer, most likely by regulating MyoD protein stability. Moreover, a functional pathway downstream of mTOR and miR-1 is delineated, in which miR-1 suppression of histone deacetylase 4 (HDAC4) results in production of follistatin and subsequent myocyte fusion. Collective evidence strongly suggests that follistatin is the long-sought mTOR-regulated fusion factor. In summary, our findings unravel for the first time a link between mTOR and miRNA biogenesis and identify an mTOR-miR-1-HDAC4-follistatin pathway that regulates myocyte fusion during myoblast differentiation in vitro and skeletal muscle regeneration in vivo.", "author" : [ { "dropping-particle" : "", "family" : "Sun", "given" : "Yuting", "non-dropping-particle" : "", "parse-names" : false, "suffix" : "" }, { "dropping-particle" : "", "family" : "Ge", "given" : "Yejing", "non-dropping-particle" : "", "parse-names" : false, "suffix" : "" }, { "dropping-particle" : "", "family" : "Drnevich", "given" : "Jenny", "non-dropping-particle" : "", "parse-names" : false, "suffix" : "" }, { "dropping-particle" : "", "family" : "Zhao", "given" : "Yong", "non-dropping-particle" : "", "parse-names" : false, "suffix" : "" }, { "dropping-particle" : "", "family" : "Band", "given" : "Mark", "non-dropping-particle" : "", "parse-names" : false, "suffix" : "" }, { "dropping-particle" : "", "family" : "Chen", "given" : "Jie", "non-dropping-particle" : "", "parse-names" : false, "suffix" : "" } ], "container-title" : "The Journal of cell biology", "id" : "ITEM-1", "issue" : "7", "issued" : { "date-parts" : [ [ "2010", "6", "28" ] ] }, "page" : "1157-69", "title" : "Mammalian target of rapamycin regulates miRNA-1 and follistatin in skeletal myogenesis.", "type" : "article-journal", "volume" : "189" }, "uris" : [ "http://www.mendeley.com/documents/?uuid=57d7c20c-716c-4307-b4a3-e6c775b6221a" ] } ], "mendeley" : { "previouslyFormattedCitation" : "&lt;sup&gt;22&lt;/sup&gt;" }, "properties" : { "noteIndex" : 0 }, "schema" : "https://github.com/citation-style-language/schema/raw/master/csl-citation.json" }</w:instrText>
-      </w:r>
-      <w:r>
-        <w:fldChar w:fldCharType="separate"/>
-      </w:r>
-      <w:r>
-        <w:rPr>
-          <w:noProof/>
-          <w:vertAlign w:val="superscript"/>
-        </w:rPr>
-        <w:t>22</w:t>
-      </w:r>
-      <w:r>
-        <w:fldChar w:fldCharType="end"/>
-      </w:r>
-      <w:r>
-        <w:t>, though whether there are other mTORC1 targets in early differentiation is not clear</w:t>
-      </w:r>
-      <w:r>
-        <w:t>.</w:t>
-      </w:r>
-      <w:r>
-        <w:t xml:space="preserve"> </w:t>
-      </w:r>
-      <w:r>
-        <w:t xml:space="preserve">Since the primary effect of </w:t>
-      </w:r>
-      <w:commentRangeStart w:id="5"/>
-      <w:r>
-        <w:t>miRNA</w:t>
-      </w:r>
-      <w:commentRangeEnd w:id="5"/>
-      <w:r>
-        <w:rPr>
-          <w:rStyle w:val="CommentReference"/>
-        </w:rPr>
-        <w:commentReference w:id="5"/>
-      </w:r>
-      <w:r>
-        <w:t xml:space="preserve">-1 is on </w:t>
-      </w:r>
-      <w:proofErr w:type="spellStart"/>
-      <w:r>
-        <w:t>myotube</w:t>
-      </w:r>
-      <w:proofErr w:type="spellEnd"/>
-      <w:r>
-        <w:t xml:space="preserve"> fusion, it is likely that there are other mTORC1 dependent effects, as the morphological changes prior to </w:t>
-      </w:r>
-      <w:proofErr w:type="spellStart"/>
-      <w:r>
-        <w:t>myotube</w:t>
-      </w:r>
-      <w:proofErr w:type="spellEnd"/>
-      <w:r>
-        <w:t xml:space="preserve"> fusion are also disrupted by </w:t>
-      </w:r>
-      <w:proofErr w:type="spellStart"/>
-      <w:r>
-        <w:t>rapamycin</w:t>
-      </w:r>
-      <w:proofErr w:type="spellEnd"/>
-      <w:r>
-        <w:t xml:space="preserve"> </w:t>
-      </w:r>
-      <w:r>
-        <w:fldChar w:fldCharType="begin" w:fldLock="1"/>
-      </w:r>
-      <w:r>
-        <w:instrText>ADDIN CSL_CITATION { "citationItems" : [ { "id" : "ITEM-1", "itemData" : { "DOI" : "10.1074/jbc.C100406200", "ISSN" : "0021-9258", "PMID" : "11500483", "abstract" : "Rapamycin inhibits differentiation of mouse C2C12 myoblasts, a tissue culture model for skeletal muscle differentiation. The mechanism by which a rapamycin-sensitive signaling pathway regulates myogenesis is largely unknown. The mammalian target of rapamycin (mTOR) is a central regulator of cell growth and proliferation, but its role in myogenesis has not been examined directly. Here we report the investigation of the function of mTOR and its downstream effectors in muscle differentiation. Rapamycin exerts an inhibitory effect on C2C12 myogenesis at different stages, implying that a rapamycin-sensitive pathway may be required for multiple processes during muscle differentiation. The mTOR protein level increases 10-fold during differentiation, via a post-transcriptional mechanism. As the first direct demonstration of the essential role of mTOR in muscle differentiation, we show that a rapamycin-resistant mTOR, but not S6 kinase 1, can rescue rapamycin-inhibited myogenesis. Remarkably, the myogenic function of mTOR does not require its kinase activity. Two downstream effectors of the rapamycin-sensitive pathway, S6 kinase 1 and eIF4E-binding protein 1, undergo differential regulation during myogenesis, but neither protein is the relevant effector for the myogenic signaling of mTOR. Taken together, our observations suggest a novel mTOR signaling mechanism essential for skeletal muscle differentiation.", "author" : [ { "dropping-particle" : "", "family" : "Erbay", "given" : "E", "non-dropping-particle" : "", "parse-names" : false, "suffix" : "" }, { "dropping-particle" : "", "family" : "Chen", "given" : "J", "non-dropping-particle" : "", "parse-names" : false, "suffix" : "" } ], "container-title" : "The Journal of biological chemistry", "id" : "ITEM-1", "issue" : "39", "issued" : { "date-parts" : [ [ "2001", "9", "28" ] ] }, "page" : "36079-82", "title" : "The mammalian target of rapamycin regulates C2C12 myogenesis via a kinase-independent mechanism.", "type" : "article-journal", "volume" : "276" }, "uris" : [ "http://www.mendeley.com/documents/?uuid=ad06618c-c676-4c47-81f0-b61efa4769c0" ] } ], "mendeley" : { "previouslyFormattedCitation" : "&lt;sup&gt;11&lt;/sup&gt;" }, "properties" : { "noteIndex" : 0 }, "schema" : "https://github.com/citation-style-language/schema/raw/master/csl-citation.json" }</w:instrText>
-      </w:r>
-      <w:r>
-        <w:fldChar w:fldCharType="separate"/>
-      </w:r>
-      <w:r>
-        <w:rPr>
-          <w:noProof/>
-          <w:vertAlign w:val="superscript"/>
-        </w:rPr>
-        <w:t>11</w:t>
-      </w:r>
-      <w:r>
-        <w:fldChar w:fldCharType="end"/>
-      </w:r>
-      <w:r>
-        <w:t>.</w:t>
-      </w:r>
-    </w:p>
-    <w:p>
-      <w:pPr>
-        <w:spacing w:line="360" w:lineRule="auto"/>
-        <w:jc w:val="both"/>
-      </w:pPr>
-    </w:p>
-    <w:p>
-      <w:pPr>
-        <w:pStyle w:val="Heading2"/>
-        <w:spacing w:line="360" w:lineRule="auto"/>
-        <w:jc w:val="both"/>
-      </w:pPr>
-      <w:r>
-        <w:t xml:space="preserve">Muscle Specific </w:t>
-      </w:r>
-      <w:r>
-        <w:t>Knockdown</w:t>
-      </w:r>
-      <w:r>
-        <w:t xml:space="preserve"> of </w:t>
-      </w:r>
-      <w:r>
-        <w:rPr>
-          <w:i/>
-        </w:rPr>
-        <w:t>Raptor</w:t>
-      </w:r>
-      <w:r>
-        <w:t xml:space="preserve"> Leads to Lethality in Drosophila</w:t>
-      </w:r>
-    </w:p>
-    <w:p>
-      <w:pPr>
-        <w:spacing w:line="360" w:lineRule="auto"/>
-        <w:jc w:val="both"/>
-      </w:pPr>
-    </w:p>
-    <w:p>
-      <w:pPr>
-        <w:spacing w:line="360" w:lineRule="auto"/>
-        <w:jc w:val="both"/>
-      </w:pPr>
-      <w:r>
-        <w:t>In order t</w:t>
-      </w:r>
-      <w:r>
-        <w:t xml:space="preserve">o study the </w:t>
-      </w:r>
-      <w:r>
-        <w:t xml:space="preserve">role </w:t>
-      </w:r>
-      <w:r>
-        <w:t>of TOR</w:t>
-      </w:r>
-      <w:r>
-        <w:t>C1</w:t>
-      </w:r>
-      <w:r>
-        <w:t xml:space="preserve"> signaling on </w:t>
-      </w:r>
-      <w:r>
-        <w:t xml:space="preserve">muscle development </w:t>
-      </w:r>
-      <w:r>
-        <w:rPr>
-          <w:i/>
-        </w:rPr>
-        <w:t>in vivo</w:t>
-      </w:r>
-      <w:r>
-        <w:t xml:space="preserve">, we manipulated dTORC1 function in fruit flies.  </w:t>
-      </w:r>
-      <w:r>
-        <w:t>First, we tested whether inhibition of the dTORC1 pathway affected the development of these flies.  As previously reported</w:t>
-      </w:r>
-      <w:r>
-        <w:t xml:space="preserve">, high doses of </w:t>
-      </w:r>
-      <w:proofErr w:type="spellStart"/>
-      <w:r>
-        <w:t>rapamycin</w:t>
-      </w:r>
-      <w:proofErr w:type="spellEnd"/>
-      <w:r>
-        <w:t xml:space="preserve"> prevent</w:t>
-      </w:r>
-      <w:r>
-        <w:t>s</w:t>
-      </w:r>
-      <w:r>
-        <w:t xml:space="preserve"> egg laying by the maternal fly </w:t>
-      </w:r>
-      <w:r>
-        <w:fldChar w:fldCharType="begin" w:fldLock="1"/>
-      </w:r>
-      <w:r>
-        <w:instrText>ADDIN CSL_CITATION { "citationItems" : [ { "id" : "ITEM-1", "itemData" : { "DOI" : "10.1016/j.cmet.2009.11.010", "ISSN" : "1932-7420", "PMID" : "20074526", "abstract" : "The target of rapamycin (TOR) pathway is a major nutrient-sensing pathway that, when genetically downregulated, increases life span in evolutionarily diverse organisms including mammals. The central component of this pathway, TOR kinase, is the target of the inhibitory drug rapamycin, a highly specific and well-described drug approved for human use. We show here that feeding rapamycin to adult Drosophila produces the life span extension seen in some TOR mutants. Increase in life span by rapamycin was associated with increased resistance to both starvation and paraquat. Analysis of the underlying mechanisms revealed that rapamycin increased longevity specifically through the TORC1 branch of the TOR pathway, through alterations to both autophagy and translation. Rapamycin could increase life span of weak insulin/Igf signaling (IIS) pathway mutants and of flies with life span maximized by dietary restriction, indicating additional mechanisms.", "author" : [ { "dropping-particle" : "", "family" : "Bjedov", "given" : "Ivana", "non-dropping-particle" : "", "parse-names" : false, "suffix" : "" }, { "dropping-particle" : "", "family" : "Toivonen", "given" : "Janne M", "non-dropping-particle" : "", "parse-names" : false, "suffix" : "" }, { "dropping-particle" : "", "family" : "Kerr", "given" : "Fiona", "non-dropping-particle" : "", "parse-names" : false, "suffix" : "" }, { "dropping-particle" : "", "family" : "Slack", "given" : "Cathy", "non-dropping-particle" : "", "parse-names" : false, "suffix" : "" }, { "dropping-particle" : "", "family" : "Jacobson", "given" : "Jake", "non-dropping-particle" : "", "parse-names" : false, "suffix" : "" }, { "dropping-particle" : "", "family" : "Foley", "given" : "Andrea", "non-dropping-particle" : "", "parse-names" : false, "suffix" : "" }, { "dropping-particle" : "", "family" : "Partridge", "given" : "Linda", "non-dropping-particle" : "", "parse-names" : false, "suffix" : "" } ], "container-title" : "Cell metabolism", "id" : "ITEM-1", "issue" : "1", "issued" : { "date-parts" : [ [ "2010", "1" ] ] }, "page" : "35-46", "publisher" : "Elsevier Ltd", "title" : "Mechanisms of life span extension by rapamycin in the fruit fly Drosophila melanogaster.", "type" : "article-journal", "volume" : "11" }, "uris" : [ "http://www.mendeley.com/documents/?uuid=7be96753-d2d5-43d7-a34a-6f3bb55a92f6" ] } ], "mendeley" : { "previouslyFormattedCitation" : "&lt;sup&gt;16&lt;/sup&gt;" }, "properties" : { "noteIndex" : 0 }, "schema" : "https://github.com/citation-style-language/schema/raw/master/csl-citation.json" }</w:instrText>
-      </w:r>
-      <w:r>
-        <w:fldChar w:fldCharType="separate"/>
-      </w:r>
-      <w:r>
-        <w:rPr>
-          <w:noProof/>
-          <w:vertAlign w:val="superscript"/>
-        </w:rPr>
-        <w:t>16</w:t>
-      </w:r>
-      <w:r>
-        <w:fldChar w:fldCharType="end"/>
-      </w:r>
-      <w:r>
         <w:t xml:space="preserve">.  We performed dose curves and found that at much lower doses (EC50 of ~860 </w:t>
       </w:r>
       <w:proofErr w:type="spellStart"/>
@@ -3081,13 +3053,14 @@
       <w:r>
         <w:t xml:space="preserve"> (</w:t>
       </w:r>
-      <w:proofErr w:type="spellStart"/>
-      <w:r>
-        <w:t>Supplmentary</w:t>
-      </w:r>
-      <w:proofErr w:type="spellEnd"/>
-      <w:r>
-        <w:t xml:space="preserve"> Figure 1</w:t>
+      <w:r>
+        <w:t>Suppl</w:t>
+      </w:r>
+      <w:r>
+        <w:t>e</w:t>
+      </w:r>
+      <w:r>
+        <w:t>mentary Figure 1</w:t>
       </w:r>
       <w:r>
         <w:t>)</w:t>
@@ -4558,7 +4531,7 @@
       <w:r>
         <w:t>3B</w:t>
       </w:r>
-      <w:commentRangeStart w:id="6"/>
+      <w:commentRangeStart w:id="4"/>
       <w:r>
         <w:t>)</w:t>
       </w:r>
@@ -4721,12 +4694,12 @@
         </w:rPr>
         <w:t>.</w:t>
       </w:r>
-      <w:commentRangeEnd w:id="6"/>
+      <w:commentRangeEnd w:id="4"/>
       <w:r>
         <w:rPr>
           <w:rStyle w:val="CommentReference"/>
         </w:rPr>
-        <w:commentReference w:id="6"/>
+        <w:commentReference w:id="4"/>
       </w:r>
       <w:r>
         <w:rPr>
@@ -4842,15 +4815,6 @@
           <w:rFonts w:ascii="Cambria" w:hAnsi="Cambria"/>
         </w:rPr>
       </w:pPr>
-    </w:p>
-    <w:p>
-      <w:pPr>
-        <w:spacing w:line="360" w:lineRule="auto"/>
-        <w:jc w:val="both"/>
-        <w:rPr>
-          <w:rFonts w:ascii="Cambria" w:hAnsi="Cambria"/>
-        </w:rPr>
-      </w:pPr>
       <w:r>
         <w:rPr>
           <w:rFonts w:ascii="Cambria" w:hAnsi="Cambria"/>
@@ -5546,6 +5510,196 @@
         <w:jc w:val="both"/>
         <w:rPr>
           <w:rFonts w:ascii="Cambria" w:hAnsi="Cambria"/>
+        </w:rPr>
+      </w:pPr>
+    </w:p>
+    <w:p>
+      <w:pPr>
+        <w:pStyle w:val="Heading2"/>
+      </w:pPr>
+      <w:r>
+        <w:t xml:space="preserve">Lethality of Muscle </w:t>
+      </w:r>
+      <w:r>
+        <w:rPr>
+          <w:i/>
+        </w:rPr>
+        <w:t xml:space="preserve">Raptor </w:t>
+      </w:r>
+      <w:r>
+        <w:t xml:space="preserve">knockdown flies is in part due to an inability to </w:t>
+      </w:r>
+      <w:proofErr w:type="spellStart"/>
+      <w:r>
+        <w:t>eclose</w:t>
+      </w:r>
+      <w:proofErr w:type="spellEnd"/>
+    </w:p>
+    <w:p>
+      <w:pPr>
+        <w:spacing w:line="480" w:lineRule="auto"/>
+      </w:pPr>
+      <w:r>
+        <w:t xml:space="preserve">To test whether the muscle </w:t>
+      </w:r>
+      <w:r>
+        <w:rPr>
+          <w:i/>
+        </w:rPr>
+        <w:t>Raptor</w:t>
+      </w:r>
+      <w:r>
+        <w:t xml:space="preserve"> knockdown-mediated lethality is due to a muscle weakness </w:t>
+      </w:r>
+      <w:r>
+        <w:t>that</w:t>
+      </w:r>
+      <w:r>
+        <w:t xml:space="preserve"> prevents </w:t>
+      </w:r>
+      <w:proofErr w:type="spellStart"/>
+      <w:r>
+        <w:t>eclosure</w:t>
+      </w:r>
+      <w:proofErr w:type="spellEnd"/>
+      <w:r>
+        <w:t xml:space="preserve">, we carefully examined fly morphology within </w:t>
+      </w:r>
+      <w:proofErr w:type="spellStart"/>
+      <w:r>
+        <w:t>pupal</w:t>
+      </w:r>
+      <w:proofErr w:type="spellEnd"/>
+      <w:r>
+        <w:t xml:space="preserve"> cases.   As shown in Figure 4A, at day 10</w:t>
+      </w:r>
+      <w:r>
+        <w:t xml:space="preserve"> a fully formed fly is apparent within the </w:t>
+      </w:r>
+      <w:proofErr w:type="spellStart"/>
+      <w:r>
+        <w:t>pupal</w:t>
+      </w:r>
+      <w:proofErr w:type="spellEnd"/>
+      <w:r>
+        <w:t xml:space="preserve"> case, but by day 14 the fly has not yet </w:t>
+      </w:r>
+      <w:proofErr w:type="spellStart"/>
+      <w:r>
+        <w:t>eclosed</w:t>
+      </w:r>
+      <w:proofErr w:type="spellEnd"/>
+      <w:r>
+        <w:t xml:space="preserve"> and by day 20 the fly has degraded to the stage observed in Figure 3E.  To determine if this is due to an inability to exit the </w:t>
+      </w:r>
+      <w:proofErr w:type="spellStart"/>
+      <w:r>
+        <w:t>pupal</w:t>
+      </w:r>
+      <w:proofErr w:type="spellEnd"/>
+      <w:r>
+        <w:t xml:space="preserve"> case, we gently opened 5 </w:t>
+      </w:r>
+      <w:proofErr w:type="spellStart"/>
+      <w:r>
+        <w:t>pupal</w:t>
+      </w:r>
+      <w:proofErr w:type="spellEnd"/>
+      <w:r>
+        <w:t xml:space="preserve"> cases from </w:t>
+      </w:r>
+      <w:r>
+        <w:rPr>
+          <w:i/>
+        </w:rPr>
+        <w:t>Mef2-</w:t>
+      </w:r>
+      <w:r>
+        <w:t>GAL4&gt;</w:t>
+      </w:r>
+      <w:r>
+        <w:rPr>
+          <w:i/>
+        </w:rPr>
+        <w:t>Raptor</w:t>
+      </w:r>
+      <w:r>
+        <w:t xml:space="preserve"> knockdown flies to assist in </w:t>
+      </w:r>
+      <w:proofErr w:type="spellStart"/>
+      <w:r>
+        <w:t>eclosure</w:t>
+      </w:r>
+      <w:proofErr w:type="spellEnd"/>
+      <w:r>
+        <w:t xml:space="preserve">.  </w:t>
+      </w:r>
+      <w:proofErr w:type="gramStart"/>
+      <w:r>
+        <w:t xml:space="preserve">In 4 of 5 cases the fly </w:t>
+      </w:r>
+      <w:proofErr w:type="spellStart"/>
+      <w:r>
+        <w:t>eclosed</w:t>
+      </w:r>
+      <w:proofErr w:type="spellEnd"/>
+      <w:r>
+        <w:t xml:space="preserve"> and three flies survived &gt;3 weeks.</w:t>
+      </w:r>
+      <w:proofErr w:type="gramEnd"/>
+      <w:r>
+        <w:t xml:space="preserve">  To test if these </w:t>
+      </w:r>
+      <w:proofErr w:type="spellStart"/>
+      <w:r>
+        <w:t>eclosed</w:t>
+      </w:r>
+      <w:proofErr w:type="spellEnd"/>
+      <w:r>
+        <w:t xml:space="preserve"> flies had muscle weaknesses we performed climbing assays on these </w:t>
+      </w:r>
+      <w:proofErr w:type="spellStart"/>
+      <w:r>
+        <w:t>eclosed</w:t>
+      </w:r>
+      <w:proofErr w:type="spellEnd"/>
+      <w:r>
+        <w:t xml:space="preserve"> flies and as shown in Figure 4B, the</w:t>
+      </w:r>
+      <w:r>
+        <w:t xml:space="preserve"> </w:t>
+      </w:r>
+      <w:r>
+        <w:rPr>
+          <w:i/>
+        </w:rPr>
+        <w:t>Mef2-</w:t>
+      </w:r>
+      <w:r>
+        <w:t>GAL4&gt;</w:t>
+      </w:r>
+      <w:r>
+        <w:rPr>
+          <w:i/>
+        </w:rPr>
+        <w:t>Raptor</w:t>
+      </w:r>
+      <w:r>
+        <w:rPr>
+          <w:i/>
+        </w:rPr>
+        <w:t xml:space="preserve"> </w:t>
+      </w:r>
+      <w:r>
+        <w:t>flies exhibited dramatically reduced climbing ability.</w:t>
+      </w:r>
+    </w:p>
+    <w:p>
+      <w:pPr>
+        <w:spacing w:line="360" w:lineRule="auto"/>
+        <w:jc w:val="both"/>
+        <w:rPr>
+          <w:rFonts w:ascii="Cambria" w:hAnsi="Cambria"/>
           <w:b/>
         </w:rPr>
       </w:pPr>
@@ -5576,12 +5730,6 @@
       <w:pPr>
         <w:spacing w:line="360" w:lineRule="auto"/>
         <w:jc w:val="both"/>
-      </w:pPr>
-    </w:p>
-    <w:p>
-      <w:pPr>
-        <w:spacing w:line="360" w:lineRule="auto"/>
-        <w:jc w:val="both"/>
         <w:rPr>
           <w:rFonts w:ascii="Cambria" w:hAnsi="Cambria"/>
         </w:rPr>
@@ -5743,7 +5891,7 @@
         <w:rPr>
           <w:rFonts w:ascii="Cambria" w:hAnsi="Cambria"/>
         </w:rPr>
-        <w:t>ure 4</w:t>
+        <w:t>ure 5</w:t>
       </w:r>
       <w:r>
         <w:rPr>
@@ -5860,7 +6008,13 @@
         <w:rPr>
           <w:rFonts w:ascii="Cambria" w:hAnsi="Cambria"/>
         </w:rPr>
-        <w:t xml:space="preserve"> (Figure 4A, C and E compared to Figure 4B, D and F</w:t>
+        <w:t xml:space="preserve"> (Figure 5A, C and E compared to Figure 5</w:t>
+      </w:r>
+      <w:r>
+        <w:rPr>
+          <w:rFonts w:ascii="Cambria" w:hAnsi="Cambria"/>
+        </w:rPr>
+        <w:t>B, D and F</w:t>
       </w:r>
       <w:r>
         <w:rPr>
@@ -6034,7 +6188,13 @@
         <w:rPr>
           <w:rFonts w:ascii="Cambria" w:hAnsi="Cambria"/>
         </w:rPr>
-        <w:t>each cross are shown in Figure 5</w:t>
+        <w:t xml:space="preserve">each cross are </w:t>
+      </w:r>
+      <w:r>
+        <w:rPr>
+          <w:rFonts w:ascii="Cambria" w:hAnsi="Cambria"/>
+        </w:rPr>
+        <w:t>shown in Figure 6</w:t>
       </w:r>
       <w:r>
         <w:rPr>
@@ -8872,509 +9032,505 @@
           <w:rFonts w:cs="Times"/>
           <w:b/>
         </w:rPr>
-        <w:t>T</w:t>
-      </w:r>
+        <w:t xml:space="preserve">Table 2: </w:t>
+      </w:r>
+      <w:r>
+        <w:rPr>
+          <w:rFonts w:cs="Times"/>
+        </w:rPr>
+        <w:t>Fly stocks used in this study.</w:t>
+      </w:r>
+    </w:p>
+    <w:p>
+      <w:pPr>
+        <w:spacing w:line="360" w:lineRule="auto"/>
+        <w:jc w:val="both"/>
+        <w:rPr>
+          <w:rFonts w:cs="Times"/>
+        </w:rPr>
+      </w:pPr>
+    </w:p>
+    <w:p>
+      <w:pPr>
+        <w:spacing w:line="360" w:lineRule="auto"/>
+        <w:jc w:val="both"/>
+      </w:pPr>
+    </w:p>
+    <w:p>
+      <w:pPr>
+        <w:pStyle w:val="Heading1"/>
+        <w:spacing w:line="360" w:lineRule="auto"/>
+        <w:jc w:val="both"/>
+      </w:pPr>
+      <w:r>
+        <w:t>Figure Legend</w:t>
+      </w:r>
+      <w:r>
+        <w:t>s</w:t>
+      </w:r>
+    </w:p>
+    <w:p>
+      <w:pPr>
+        <w:spacing w:line="360" w:lineRule="auto"/>
+        <w:jc w:val="both"/>
+        <w:rPr>
+          <w:b/>
+        </w:rPr>
+      </w:pPr>
+    </w:p>
+    <w:p>
+      <w:pPr>
+        <w:spacing w:line="360" w:lineRule="auto"/>
+        <w:jc w:val="both"/>
+        <w:rPr>
+          <w:noProof/>
+        </w:rPr>
+      </w:pPr>
+      <w:r>
+        <w:rPr>
+          <w:b/>
+          <w:noProof/>
+        </w:rPr>
+        <w:t xml:space="preserve">Figure 1. Rapamycin blocks C2C12 differentiation. </w:t>
+      </w:r>
+      <w:r>
+        <w:rPr>
+          <w:noProof/>
+        </w:rPr>
+        <w:t>A) The order of appearance of  myotube differentiation markers over the course of 15 days in differentiation media only B) Differences in differentation marker transcripts when treate</w:t>
+      </w:r>
+      <w:r>
+        <w:rPr>
+          <w:noProof/>
+        </w:rPr>
+        <w:t>d with DMSO (vehicle) or 500nM</w:t>
+      </w:r>
+      <w:r>
+        <w:rPr>
+          <w:noProof/>
+        </w:rPr>
+        <w:t xml:space="preserve"> rapamycin for 9 days. Transcripts from both A) and B) were measured by RT-qPCR and normalized to </w:t>
+      </w:r>
+      <w:r>
+        <w:rPr>
+          <w:i/>
+          <w:noProof/>
+        </w:rPr>
+        <w:t>Gapdh</w:t>
+      </w:r>
+      <w:r>
+        <w:rPr>
+          <w:noProof/>
+        </w:rPr>
+        <w:t>.  C) Images of morphological changes in C2C12 myoblasts in response to 9 days of DMS</w:t>
+      </w:r>
+      <w:r>
+        <w:rPr>
+          <w:noProof/>
+        </w:rPr>
+        <w:t>O or rapamycin treatment (500nM)</w:t>
+      </w:r>
+      <w:r>
+        <w:rPr>
+          <w:noProof/>
+        </w:rPr>
+        <w:t>.</w:t>
+      </w:r>
+    </w:p>
+    <w:p>
+      <w:pPr>
+        <w:spacing w:line="360" w:lineRule="auto"/>
+        <w:jc w:val="both"/>
+        <w:rPr>
+          <w:noProof/>
+        </w:rPr>
+      </w:pPr>
+    </w:p>
+    <w:p>
+      <w:pPr>
+        <w:spacing w:line="360" w:lineRule="auto"/>
+        <w:jc w:val="both"/>
+        <w:rPr>
+          <w:noProof/>
+        </w:rPr>
+      </w:pPr>
+    </w:p>
+    <w:p>
+      <w:pPr>
+        <w:spacing w:line="360" w:lineRule="auto"/>
+        <w:jc w:val="both"/>
+        <w:rPr>
+          <w:noProof/>
+        </w:rPr>
+      </w:pPr>
+      <w:r>
+        <w:rPr>
+          <w:b/>
+          <w:noProof/>
+        </w:rPr>
+        <w:t xml:space="preserve">Figure 2. </w:t>
+      </w:r>
+      <w:r>
+        <w:rPr>
+          <w:b/>
+          <w:noProof/>
+        </w:rPr>
+        <w:t>Skeletal muscle specific Raptor knockdown causes lethality.</w:t>
+      </w:r>
+      <w:r>
+        <w:rPr>
+          <w:noProof/>
+        </w:rPr>
+        <w:t xml:space="preserve">  A) Proportion of progeny born from a </w:t>
+      </w:r>
+      <w:r>
+        <w:rPr>
+          <w:i/>
+          <w:noProof/>
+        </w:rPr>
+        <w:t>Hand</w:t>
+      </w:r>
+      <w:r>
+        <w:rPr>
+          <w:noProof/>
+        </w:rPr>
+        <w:t>-GAL4/</w:t>
+      </w:r>
+      <w:r>
+        <w:rPr>
+          <w:noProof/>
+        </w:rPr>
+        <w:t>TM3</w:t>
+      </w:r>
+      <w:r>
+        <w:rPr>
+          <w:noProof/>
+        </w:rPr>
+        <w:t>,</w:t>
+      </w:r>
+      <w:r>
+        <w:rPr>
+          <w:noProof/>
+        </w:rPr>
+        <w:t xml:space="preserve"> S</w:t>
+      </w:r>
+      <w:r>
+        <w:rPr>
+          <w:noProof/>
+        </w:rPr>
+        <w:t>b x shRNA</w:t>
+      </w:r>
+      <w:r>
+        <w:rPr>
+          <w:noProof/>
+        </w:rPr>
+        <w:t>i</w:t>
+      </w:r>
+      <w:r>
+        <w:rPr>
+          <w:noProof/>
+        </w:rPr>
+        <w:t>/</w:t>
+      </w:r>
+      <w:r>
+        <w:rPr>
+          <w:noProof/>
+        </w:rPr>
+        <w:t>TM6b</w:t>
+      </w:r>
+      <w:r>
+        <w:rPr>
+          <w:noProof/>
+        </w:rPr>
+        <w:t xml:space="preserve">, </w:t>
+      </w:r>
+      <w:r>
+        <w:rPr>
+          <w:i/>
+          <w:noProof/>
+        </w:rPr>
+        <w:t>Tb</w:t>
+      </w:r>
+      <w:r>
+        <w:rPr>
+          <w:i/>
+          <w:noProof/>
+        </w:rPr>
+        <w:t>, Hu</w:t>
+      </w:r>
+      <w:r>
+        <w:rPr>
+          <w:noProof/>
+        </w:rPr>
+        <w:t xml:space="preserve">.  The progeny that are </w:t>
+      </w:r>
+      <w:r>
+        <w:rPr>
+          <w:noProof/>
+        </w:rPr>
+        <w:t>TM6b</w:t>
+      </w:r>
+      <w:r>
+        <w:rPr>
+          <w:noProof/>
+        </w:rPr>
+        <w:t>/T</w:t>
+      </w:r>
+      <w:r>
+        <w:rPr>
+          <w:noProof/>
+        </w:rPr>
+        <w:t>M</w:t>
+      </w:r>
+      <w:r>
+        <w:rPr>
+          <w:noProof/>
+        </w:rPr>
+        <w:t xml:space="preserve">3 are excluded </w:t>
+      </w:r>
+      <w:r>
+        <w:rPr>
+          <w:noProof/>
+        </w:rPr>
+        <w:t xml:space="preserve">due to </w:t>
+      </w:r>
+      <w:r>
+        <w:rPr>
+          <w:noProof/>
+        </w:rPr>
+        <w:t>known reduced viability</w:t>
+      </w:r>
+      <w:r>
+        <w:rPr>
+          <w:noProof/>
+        </w:rPr>
+        <w:t xml:space="preserve"> </w:t>
+      </w:r>
+      <w:r>
+        <w:rPr>
+          <w:noProof/>
+        </w:rPr>
+        <w:t xml:space="preserve">so the expected ratios (as indicated by the dotted line) are 0.33.  Knockdown flies are shown in red throughout.  B) Proportion of progeny born from a </w:t>
+      </w:r>
+      <w:r>
+        <w:rPr>
+          <w:i/>
+          <w:noProof/>
+        </w:rPr>
+        <w:t>24B</w:t>
+      </w:r>
+      <w:r>
+        <w:rPr>
+          <w:noProof/>
+        </w:rPr>
+        <w:t>-GAL4/</w:t>
+      </w:r>
+      <w:r>
+        <w:rPr>
+          <w:noProof/>
+        </w:rPr>
+        <w:t>TM3</w:t>
+      </w:r>
+      <w:r>
+        <w:rPr>
+          <w:noProof/>
+        </w:rPr>
+        <w:t>,</w:t>
+      </w:r>
+      <w:r>
+        <w:rPr>
+          <w:noProof/>
+        </w:rPr>
+        <w:t xml:space="preserve"> </w:t>
+      </w:r>
+      <w:r>
+        <w:rPr>
+          <w:i/>
+          <w:noProof/>
+        </w:rPr>
+        <w:t>S</w:t>
+      </w:r>
+      <w:r>
+        <w:rPr>
+          <w:i/>
+          <w:noProof/>
+        </w:rPr>
+        <w:t>b</w:t>
+      </w:r>
+      <w:r>
+        <w:rPr>
+          <w:noProof/>
+        </w:rPr>
+        <w:t xml:space="preserve"> x shRNA/</w:t>
+      </w:r>
+      <w:r>
+        <w:rPr>
+          <w:noProof/>
+        </w:rPr>
+        <w:t>TM6b</w:t>
+      </w:r>
+      <w:r>
+        <w:rPr>
+          <w:noProof/>
+        </w:rPr>
+        <w:t xml:space="preserve">, </w:t>
+      </w:r>
+      <w:r>
+        <w:rPr>
+          <w:i/>
+          <w:noProof/>
+        </w:rPr>
+        <w:t>Tb, Hu</w:t>
+      </w:r>
+      <w:r>
+        <w:rPr>
+          <w:noProof/>
+        </w:rPr>
+        <w:t xml:space="preserve"> cross.  C) Proportion of progeny born from a </w:t>
+      </w:r>
+      <w:r>
+        <w:rPr>
+          <w:i/>
+          <w:noProof/>
+        </w:rPr>
+        <w:t>C179</w:t>
+      </w:r>
+      <w:r>
+        <w:rPr>
+          <w:noProof/>
+        </w:rPr>
+        <w:t>-GAL4</w:t>
+      </w:r>
+      <w:r>
+        <w:rPr>
+          <w:noProof/>
+        </w:rPr>
+        <w:t>/</w:t>
+      </w:r>
+      <w:r>
+        <w:rPr>
+          <w:i/>
+          <w:noProof/>
+        </w:rPr>
+        <w:t>C179</w:t>
+      </w:r>
+      <w:r>
+        <w:rPr>
+          <w:noProof/>
+        </w:rPr>
+        <w:t>-GAL4</w:t>
+      </w:r>
+      <w:r>
+        <w:rPr>
+          <w:noProof/>
+        </w:rPr>
+        <w:t xml:space="preserve"> x shRNA</w:t>
+      </w:r>
+      <w:r>
+        <w:rPr>
+          <w:noProof/>
+        </w:rPr>
+        <w:t>i</w:t>
+      </w:r>
+      <w:r>
+        <w:rPr>
+          <w:noProof/>
+        </w:rPr>
+        <w:t>/</w:t>
+      </w:r>
+      <w:r>
+        <w:rPr>
+          <w:noProof/>
+        </w:rPr>
+        <w:t>TM6b</w:t>
+      </w:r>
+      <w:r>
+        <w:rPr>
+          <w:noProof/>
+        </w:rPr>
+        <w:t xml:space="preserve">, </w:t>
+      </w:r>
+      <w:r>
+        <w:rPr>
+          <w:i/>
+          <w:noProof/>
+        </w:rPr>
+        <w:t>Tb, Hu</w:t>
+      </w:r>
+      <w:r>
+        <w:rPr>
+          <w:noProof/>
+        </w:rPr>
+        <w:t xml:space="preserve"> cross.  In this case half the progeny should be knockdown, so the expected ratio is 0.5. </w:t>
+      </w:r>
+      <w:r>
+        <w:rPr>
+          <w:noProof/>
+        </w:rPr>
+        <w:t>Error bars indicate sampling</w:t>
+      </w:r>
+      <w:r>
+        <w:rPr>
+          <w:noProof/>
+        </w:rPr>
+        <w:t xml:space="preserve"> standard error, with &gt;195 flies examined for each cross.</w:t>
+      </w:r>
+    </w:p>
+    <w:p>
+      <w:pPr>
+        <w:spacing w:line="360" w:lineRule="auto"/>
+        <w:jc w:val="both"/>
+      </w:pPr>
+      <w:r>
+        <w:t xml:space="preserve"> </w:t>
+      </w:r>
+    </w:p>
+    <w:p>
+      <w:pPr>
+        <w:spacing w:line="360" w:lineRule="auto"/>
+        <w:jc w:val="both"/>
+        <w:rPr>
+          <w:rFonts w:cs="Times"/>
+        </w:rPr>
+      </w:pPr>
+    </w:p>
+    <w:p>
+      <w:pPr>
+        <w:spacing w:line="360" w:lineRule="auto"/>
+        <w:jc w:val="both"/>
+        <w:rPr>
+          <w:rFonts w:cs="Times"/>
+        </w:rPr>
+      </w:pPr>
       <w:r>
         <w:rPr>
           <w:rFonts w:cs="Times"/>
           <w:b/>
         </w:rPr>
-        <w:t>able 2</w:t>
+        <w:t>Figure 3</w:t>
       </w:r>
       <w:r>
         <w:rPr>
           <w:rFonts w:cs="Times"/>
           <w:b/>
         </w:rPr>
-        <w:t xml:space="preserve">: </w:t>
-      </w:r>
-      <w:r>
-        <w:rPr>
-          <w:rFonts w:cs="Times"/>
-        </w:rPr>
-        <w:t>Fly stocks used in this study.</w:t>
-      </w:r>
-    </w:p>
-    <w:p>
-      <w:pPr>
-        <w:spacing w:line="360" w:lineRule="auto"/>
-        <w:jc w:val="both"/>
-        <w:rPr>
-          <w:rFonts w:cs="Times"/>
-        </w:rPr>
-      </w:pPr>
-    </w:p>
-    <w:p>
-      <w:pPr>
-        <w:spacing w:line="360" w:lineRule="auto"/>
-        <w:jc w:val="both"/>
-      </w:pPr>
-    </w:p>
-    <w:p>
-      <w:pPr>
-        <w:pStyle w:val="Heading1"/>
-        <w:spacing w:line="360" w:lineRule="auto"/>
-        <w:jc w:val="both"/>
-      </w:pPr>
-      <w:r>
-        <w:t>Figure Legend</w:t>
-      </w:r>
-      <w:r>
-        <w:t>s</w:t>
-      </w:r>
-    </w:p>
-    <w:p>
-      <w:pPr>
-        <w:spacing w:line="360" w:lineRule="auto"/>
-        <w:jc w:val="both"/>
-        <w:rPr>
-          <w:b/>
-        </w:rPr>
-      </w:pPr>
-    </w:p>
-    <w:p>
-      <w:pPr>
-        <w:spacing w:line="360" w:lineRule="auto"/>
-        <w:jc w:val="both"/>
-        <w:rPr>
-          <w:noProof/>
-        </w:rPr>
-      </w:pPr>
-      <w:r>
-        <w:rPr>
-          <w:b/>
-          <w:noProof/>
-        </w:rPr>
-        <w:t xml:space="preserve">Figure 1. Rapamycin blocks C2C12 differentiation. </w:t>
-      </w:r>
-      <w:r>
-        <w:rPr>
-          <w:noProof/>
-        </w:rPr>
-        <w:t>A) The order of appearance of  myotube differentiation markers over the course of 15 days in differentiation media only B) Differences in differentation marker transcripts when treate</w:t>
-      </w:r>
-      <w:r>
-        <w:rPr>
-          <w:noProof/>
-        </w:rPr>
-        <w:t>d with DMSO (vehicle) or 500nM</w:t>
-      </w:r>
-      <w:r>
-        <w:rPr>
-          <w:noProof/>
-        </w:rPr>
-        <w:t xml:space="preserve"> rapamycin for 9 days. Transcripts from both A) and B) were measured by RT-qPCR and normalized to </w:t>
-      </w:r>
-      <w:r>
-        <w:rPr>
-          <w:i/>
-          <w:noProof/>
-        </w:rPr>
-        <w:t>Gapdh</w:t>
-      </w:r>
-      <w:r>
-        <w:rPr>
-          <w:noProof/>
-        </w:rPr>
-        <w:t>.  C) Images of morphological changes in C2C12 myoblasts in response to 9 days of DMS</w:t>
-      </w:r>
-      <w:r>
-        <w:rPr>
-          <w:noProof/>
-        </w:rPr>
-        <w:t>O or rapamycin treatment (500nM)</w:t>
-      </w:r>
-      <w:r>
-        <w:rPr>
-          <w:noProof/>
-        </w:rPr>
-        <w:t>.</w:t>
-      </w:r>
-    </w:p>
-    <w:p>
-      <w:pPr>
-        <w:spacing w:line="360" w:lineRule="auto"/>
-        <w:jc w:val="both"/>
-        <w:rPr>
-          <w:noProof/>
-        </w:rPr>
-      </w:pPr>
-    </w:p>
-    <w:p>
-      <w:pPr>
-        <w:spacing w:line="360" w:lineRule="auto"/>
-        <w:jc w:val="both"/>
-        <w:rPr>
-          <w:noProof/>
-        </w:rPr>
-      </w:pPr>
-    </w:p>
-    <w:p>
-      <w:pPr>
-        <w:spacing w:line="360" w:lineRule="auto"/>
-        <w:jc w:val="both"/>
-        <w:rPr>
-          <w:noProof/>
-        </w:rPr>
-      </w:pPr>
-      <w:r>
-        <w:rPr>
-          <w:b/>
-          <w:noProof/>
-        </w:rPr>
-        <w:t xml:space="preserve">Figure 2. </w:t>
-      </w:r>
-      <w:r>
-        <w:rPr>
-          <w:b/>
-          <w:noProof/>
-        </w:rPr>
-        <w:t>Skeletal muscle specific Raptor knockdown causes lethality.</w:t>
-      </w:r>
-      <w:r>
-        <w:rPr>
-          <w:noProof/>
-        </w:rPr>
-        <w:t xml:space="preserve">  A) Proportion of progeny born from a </w:t>
-      </w:r>
-      <w:r>
-        <w:rPr>
-          <w:i/>
-          <w:noProof/>
-        </w:rPr>
-        <w:t>Hand</w:t>
-      </w:r>
-      <w:r>
-        <w:rPr>
-          <w:noProof/>
-        </w:rPr>
-        <w:t>-GAL4/</w:t>
-      </w:r>
-      <w:r>
-        <w:rPr>
-          <w:noProof/>
-        </w:rPr>
-        <w:t>TM3</w:t>
-      </w:r>
-      <w:r>
-        <w:rPr>
-          <w:noProof/>
-        </w:rPr>
-        <w:t>,</w:t>
-      </w:r>
-      <w:r>
-        <w:rPr>
-          <w:noProof/>
-        </w:rPr>
-        <w:t xml:space="preserve"> S</w:t>
-      </w:r>
-      <w:r>
-        <w:rPr>
-          <w:noProof/>
-        </w:rPr>
-        <w:t>b x shRNA</w:t>
-      </w:r>
-      <w:r>
-        <w:rPr>
-          <w:noProof/>
-        </w:rPr>
-        <w:t>i</w:t>
-      </w:r>
-      <w:r>
-        <w:rPr>
-          <w:noProof/>
-        </w:rPr>
-        <w:t>/</w:t>
-      </w:r>
-      <w:r>
-        <w:rPr>
-          <w:noProof/>
-        </w:rPr>
-        <w:t>TM6b</w:t>
-      </w:r>
-      <w:r>
-        <w:rPr>
-          <w:noProof/>
-        </w:rPr>
-        <w:t xml:space="preserve">, </w:t>
-      </w:r>
-      <w:r>
-        <w:rPr>
-          <w:i/>
-          <w:noProof/>
-        </w:rPr>
-        <w:t>Tb</w:t>
-      </w:r>
-      <w:r>
-        <w:rPr>
-          <w:i/>
-          <w:noProof/>
-        </w:rPr>
-        <w:t>, Hu</w:t>
-      </w:r>
-      <w:r>
-        <w:rPr>
-          <w:noProof/>
-        </w:rPr>
-        <w:t xml:space="preserve">.  The progeny that are </w:t>
-      </w:r>
-      <w:r>
-        <w:rPr>
-          <w:noProof/>
-        </w:rPr>
-        <w:t>TM6b</w:t>
-      </w:r>
-      <w:r>
-        <w:rPr>
-          <w:noProof/>
-        </w:rPr>
-        <w:t>/T</w:t>
-      </w:r>
-      <w:r>
-        <w:rPr>
-          <w:noProof/>
-        </w:rPr>
-        <w:t>M</w:t>
-      </w:r>
-      <w:r>
-        <w:rPr>
-          <w:noProof/>
-        </w:rPr>
-        <w:t xml:space="preserve">3 are excluded </w:t>
-      </w:r>
-      <w:r>
-        <w:rPr>
-          <w:noProof/>
-        </w:rPr>
-        <w:t xml:space="preserve">due to </w:t>
-      </w:r>
-      <w:r>
-        <w:rPr>
-          <w:noProof/>
-        </w:rPr>
-        <w:t xml:space="preserve">known </w:t>
-      </w:r>
-      <w:r>
-        <w:rPr>
-          <w:noProof/>
-        </w:rPr>
-        <w:t>reduced viability</w:t>
-      </w:r>
-      <w:r>
-        <w:rPr>
-          <w:noProof/>
-        </w:rPr>
-        <w:t xml:space="preserve"> </w:t>
-      </w:r>
-      <w:r>
-        <w:rPr>
-          <w:noProof/>
-        </w:rPr>
-        <w:t xml:space="preserve">so the expected ratios (as indicated by the dotted line) are 0.33.  Knockdown flies are shown in red throughout.  B) Proportion of progeny born from a </w:t>
-      </w:r>
-      <w:r>
-        <w:rPr>
-          <w:i/>
-          <w:noProof/>
-        </w:rPr>
-        <w:t>24B</w:t>
-      </w:r>
-      <w:r>
-        <w:rPr>
-          <w:noProof/>
-        </w:rPr>
-        <w:t>-GAL4/</w:t>
-      </w:r>
-      <w:r>
-        <w:rPr>
-          <w:noProof/>
-        </w:rPr>
-        <w:t>TM3</w:t>
-      </w:r>
-      <w:r>
-        <w:rPr>
-          <w:noProof/>
-        </w:rPr>
-        <w:t>,</w:t>
-      </w:r>
-      <w:r>
-        <w:rPr>
-          <w:noProof/>
-        </w:rPr>
-        <w:t xml:space="preserve"> </w:t>
-      </w:r>
-      <w:r>
-        <w:rPr>
-          <w:i/>
-          <w:noProof/>
-        </w:rPr>
-        <w:t>S</w:t>
-      </w:r>
-      <w:r>
-        <w:rPr>
-          <w:i/>
-          <w:noProof/>
-        </w:rPr>
-        <w:t>b</w:t>
-      </w:r>
-      <w:r>
-        <w:rPr>
-          <w:noProof/>
-        </w:rPr>
-        <w:t xml:space="preserve"> x shRNA/</w:t>
-      </w:r>
-      <w:r>
-        <w:rPr>
-          <w:noProof/>
-        </w:rPr>
-        <w:t>TM6b</w:t>
-      </w:r>
-      <w:r>
-        <w:rPr>
-          <w:noProof/>
-        </w:rPr>
-        <w:t xml:space="preserve">, </w:t>
-      </w:r>
-      <w:r>
-        <w:rPr>
-          <w:i/>
-          <w:noProof/>
-        </w:rPr>
-        <w:t>Tb, Hu</w:t>
-      </w:r>
-      <w:r>
-        <w:rPr>
-          <w:noProof/>
-        </w:rPr>
-        <w:t xml:space="preserve"> cross.  C) Proportion of progeny born from a </w:t>
-      </w:r>
-      <w:r>
-        <w:rPr>
-          <w:i/>
-          <w:noProof/>
-        </w:rPr>
-        <w:t>C179</w:t>
-      </w:r>
-      <w:r>
-        <w:rPr>
-          <w:noProof/>
-        </w:rPr>
-        <w:t>-GAL4</w:t>
-      </w:r>
-      <w:r>
-        <w:rPr>
-          <w:noProof/>
-        </w:rPr>
-        <w:t>/</w:t>
-      </w:r>
-      <w:r>
-        <w:rPr>
-          <w:i/>
-          <w:noProof/>
-        </w:rPr>
-        <w:t>C179</w:t>
-      </w:r>
-      <w:r>
-        <w:rPr>
-          <w:noProof/>
-        </w:rPr>
-        <w:t>-GAL4</w:t>
-      </w:r>
-      <w:r>
-        <w:rPr>
-          <w:noProof/>
-        </w:rPr>
-        <w:t xml:space="preserve"> x shRNA</w:t>
-      </w:r>
-      <w:r>
-        <w:rPr>
-          <w:noProof/>
-        </w:rPr>
-        <w:t>i</w:t>
-      </w:r>
-      <w:r>
-        <w:rPr>
-          <w:noProof/>
-        </w:rPr>
-        <w:t>/</w:t>
-      </w:r>
-      <w:r>
-        <w:rPr>
-          <w:noProof/>
-        </w:rPr>
-        <w:t>TM6b</w:t>
-      </w:r>
-      <w:r>
-        <w:rPr>
-          <w:noProof/>
-        </w:rPr>
-        <w:t xml:space="preserve">, </w:t>
-      </w:r>
-      <w:r>
-        <w:rPr>
-          <w:i/>
-          <w:noProof/>
-        </w:rPr>
-        <w:t>Tb, Hu</w:t>
-      </w:r>
-      <w:r>
-        <w:rPr>
-          <w:noProof/>
-        </w:rPr>
-        <w:t xml:space="preserve"> cross.  In this case half the progeny should be knockdown, so the expected ratio is 0.5. </w:t>
-      </w:r>
-      <w:r>
-        <w:rPr>
-          <w:noProof/>
-        </w:rPr>
-        <w:t>Error bars indicate sampling</w:t>
-      </w:r>
-      <w:r>
-        <w:rPr>
-          <w:noProof/>
-        </w:rPr>
-        <w:t xml:space="preserve"> standard error, with &gt;195 flies examined for each cross.</w:t>
-      </w:r>
-    </w:p>
-    <w:p>
-      <w:pPr>
-        <w:spacing w:line="360" w:lineRule="auto"/>
-        <w:jc w:val="both"/>
-      </w:pPr>
-      <w:r>
-        <w:t xml:space="preserve"> </w:t>
-      </w:r>
-    </w:p>
-    <w:p>
-      <w:pPr>
-        <w:spacing w:line="360" w:lineRule="auto"/>
-        <w:jc w:val="both"/>
-        <w:rPr>
-          <w:rFonts w:cs="Times"/>
-        </w:rPr>
-      </w:pPr>
-    </w:p>
-    <w:p>
-      <w:pPr>
-        <w:spacing w:line="360" w:lineRule="auto"/>
-        <w:jc w:val="both"/>
-        <w:rPr>
-          <w:rFonts w:cs="Times"/>
-        </w:rPr>
-      </w:pPr>
+        <w:t>. Muscle-specific Raptor knockdown flies die post-</w:t>
+      </w:r>
+      <w:proofErr w:type="spellStart"/>
       <w:r>
         <w:rPr>
           <w:rFonts w:cs="Times"/>
           <w:b/>
         </w:rPr>
-        <w:t>Figure 3</w:t>
-      </w:r>
+        <w:t>pupal</w:t>
+      </w:r>
+      <w:proofErr w:type="spellEnd"/>
       <w:r>
         <w:rPr>
           <w:rFonts w:cs="Times"/>
           <w:b/>
         </w:rPr>
-        <w:t>. Muscle-specific Raptor knockdown flies die post-</w:t>
+        <w:t xml:space="preserve"> formation but pre-</w:t>
       </w:r>
       <w:proofErr w:type="spellStart"/>
       <w:r>
@@ -9382,7 +9538,7 @@
           <w:rFonts w:cs="Times"/>
           <w:b/>
         </w:rPr>
-        <w:t>pupal</w:t>
+        <w:t>eclosure</w:t>
       </w:r>
       <w:proofErr w:type="spellEnd"/>
       <w:r>
@@ -9390,588 +9546,587 @@
           <w:rFonts w:cs="Times"/>
           <w:b/>
         </w:rPr>
-        <w:t xml:space="preserve"> formation but pre-</w:t>
-      </w:r>
-      <w:proofErr w:type="spellStart"/>
+        <w:t>.</w:t>
+      </w:r>
+      <w:r>
+        <w:rPr>
+          <w:rFonts w:cs="Times"/>
+        </w:rPr>
+        <w:t xml:space="preserve">  T</w:t>
+      </w:r>
+      <w:r>
+        <w:rPr>
+          <w:rFonts w:cs="Times"/>
+        </w:rPr>
+        <w:t>he graph depicts the birth</w:t>
+      </w:r>
+      <w:r>
+        <w:rPr>
+          <w:rFonts w:cs="Times"/>
+        </w:rPr>
+        <w:t xml:space="preserve">rates of the progeny from </w:t>
+      </w:r>
+      <w:r>
+        <w:rPr>
+          <w:rFonts w:cs="Times"/>
+        </w:rPr>
+        <w:t xml:space="preserve">crosses of homozygous </w:t>
+      </w:r>
+      <w:r>
+        <w:rPr>
+          <w:rFonts w:cs="Times"/>
+          <w:i/>
+        </w:rPr>
+        <w:t xml:space="preserve">GAL4 </w:t>
+      </w:r>
+      <w:r>
+        <w:rPr>
+          <w:rFonts w:cs="Times"/>
+        </w:rPr>
+        <w:t xml:space="preserve">drivers with homozygous </w:t>
+      </w:r>
+      <w:r>
+        <w:rPr>
+          <w:rFonts w:cs="Times"/>
+          <w:i/>
+        </w:rPr>
+        <w:t>Raptor</w:t>
+      </w:r>
+      <w:r>
+        <w:rPr>
+          <w:rFonts w:cs="Times"/>
+        </w:rPr>
+        <w:t xml:space="preserve"> </w:t>
+      </w:r>
+      <w:proofErr w:type="spellStart"/>
+      <w:r>
+        <w:rPr>
+          <w:rFonts w:cs="Times"/>
+        </w:rPr>
+        <w:t>shRNA</w:t>
+      </w:r>
+      <w:proofErr w:type="spellEnd"/>
+      <w:r>
+        <w:rPr>
+          <w:rFonts w:cs="Times"/>
+        </w:rPr>
+        <w:t xml:space="preserve"> transgenic fli</w:t>
+      </w:r>
+      <w:r>
+        <w:rPr>
+          <w:rFonts w:cs="Times"/>
+        </w:rPr>
+        <w:t xml:space="preserve">es or a control </w:t>
+      </w:r>
+      <w:proofErr w:type="spellStart"/>
+      <w:r>
+        <w:rPr>
+          <w:rFonts w:cs="Times"/>
+        </w:rPr>
+        <w:t>TRiP</w:t>
+      </w:r>
+      <w:proofErr w:type="spellEnd"/>
+      <w:r>
+        <w:rPr>
+          <w:rFonts w:cs="Times"/>
+        </w:rPr>
+        <w:t xml:space="preserve"> line.  Panels A, C</w:t>
+      </w:r>
+      <w:r>
+        <w:rPr>
+          <w:rFonts w:cs="Times"/>
+        </w:rPr>
+        <w:t xml:space="preserve"> and F indicate </w:t>
+      </w:r>
+      <w:r>
+        <w:rPr>
+          <w:rFonts w:cs="Times"/>
+          <w:i/>
+        </w:rPr>
+        <w:t>Mef2-</w:t>
+      </w:r>
+      <w:r>
+        <w:rPr>
+          <w:rFonts w:cs="Times"/>
+        </w:rPr>
+        <w:t>GAL</w:t>
+      </w:r>
+      <w:r>
+        <w:rPr>
+          <w:rFonts w:cs="Times"/>
+        </w:rPr>
+        <w:t>4</w:t>
+      </w:r>
+      <w:r>
+        <w:rPr>
+          <w:rFonts w:cs="Times"/>
+        </w:rPr>
+        <w:t xml:space="preserve"> driven knockdowns while B, D and G indicate </w:t>
+      </w:r>
+      <w:r>
+        <w:rPr>
+          <w:rFonts w:cs="Times"/>
+          <w:i/>
+        </w:rPr>
+        <w:t>C179-</w:t>
+      </w:r>
+      <w:r>
+        <w:rPr>
+          <w:rFonts w:cs="Times"/>
+        </w:rPr>
+        <w:t>GAL4</w:t>
+      </w:r>
+      <w:r>
+        <w:rPr>
+          <w:rFonts w:cs="Times"/>
+          <w:i/>
+        </w:rPr>
+        <w:t xml:space="preserve"> </w:t>
+      </w:r>
+      <w:r>
+        <w:rPr>
+          <w:rFonts w:cs="Times"/>
+        </w:rPr>
+        <w:t xml:space="preserve">mediated knockdowns.  </w:t>
+      </w:r>
+      <w:r>
+        <w:rPr>
+          <w:rFonts w:cs="Times"/>
+        </w:rPr>
+        <w:t>A</w:t>
+      </w:r>
+      <w:r>
+        <w:rPr>
+          <w:rFonts w:cs="Times"/>
+        </w:rPr>
+        <w:t xml:space="preserve"> and </w:t>
+      </w:r>
+      <w:r>
+        <w:rPr>
+          <w:rFonts w:cs="Times"/>
+        </w:rPr>
+        <w:t xml:space="preserve">B) </w:t>
+      </w:r>
+      <w:r>
+        <w:rPr>
+          <w:rFonts w:cs="Times"/>
+        </w:rPr>
+        <w:t xml:space="preserve">show the total number of flies </w:t>
+      </w:r>
+      <w:proofErr w:type="spellStart"/>
+      <w:r>
+        <w:rPr>
+          <w:rFonts w:cs="Times"/>
+        </w:rPr>
+        <w:t>eclosed</w:t>
+      </w:r>
+      <w:proofErr w:type="spellEnd"/>
+      <w:r>
+        <w:rPr>
+          <w:rFonts w:cs="Times"/>
+        </w:rPr>
+        <w:t>; C and D) indicate the t</w:t>
+      </w:r>
+      <w:r>
+        <w:rPr>
+          <w:rFonts w:cs="Times"/>
+        </w:rPr>
+        <w:t>ota</w:t>
+      </w:r>
+      <w:r>
+        <w:rPr>
+          <w:rFonts w:cs="Times"/>
+        </w:rPr>
+        <w:t xml:space="preserve">l number of pupae after 20 days, </w:t>
+      </w:r>
+      <w:proofErr w:type="gramStart"/>
+      <w:r>
+        <w:rPr>
+          <w:rFonts w:cs="Times"/>
+        </w:rPr>
+        <w:t>and  F</w:t>
+      </w:r>
+      <w:proofErr w:type="gramEnd"/>
+      <w:r>
+        <w:rPr>
+          <w:rFonts w:cs="Times"/>
+        </w:rPr>
+        <w:t xml:space="preserve"> and G)  show the p</w:t>
+      </w:r>
+      <w:r>
+        <w:rPr>
+          <w:rFonts w:cs="Times"/>
+        </w:rPr>
+        <w:t xml:space="preserve">ercentage of dead pupae.  </w:t>
+      </w:r>
+      <w:r>
+        <w:rPr>
+          <w:rFonts w:cs="Times"/>
+        </w:rPr>
+        <w:t xml:space="preserve">Panel E shows a representative example of dead flies, still within their </w:t>
+      </w:r>
+      <w:proofErr w:type="spellStart"/>
+      <w:r>
+        <w:rPr>
+          <w:rFonts w:cs="Times"/>
+        </w:rPr>
+        <w:t>pupal</w:t>
+      </w:r>
+      <w:proofErr w:type="spellEnd"/>
+      <w:r>
+        <w:rPr>
+          <w:rFonts w:cs="Times"/>
+        </w:rPr>
+        <w:t xml:space="preserve"> cases.  </w:t>
+      </w:r>
+      <w:r>
+        <w:rPr>
+          <w:rFonts w:cs="Times"/>
+        </w:rPr>
+        <w:t xml:space="preserve">Asterisks indicate p&lt;0.05 by </w:t>
+      </w:r>
+      <w:r>
+        <w:rPr>
+          <w:rFonts w:cs="Times"/>
+        </w:rPr>
+        <w:t xml:space="preserve">ANOVA followed by </w:t>
+      </w:r>
+      <w:proofErr w:type="spellStart"/>
+      <w:r>
+        <w:rPr>
+          <w:rFonts w:cs="Times"/>
+        </w:rPr>
+        <w:t>Dunnett’s</w:t>
+      </w:r>
+      <w:proofErr w:type="spellEnd"/>
+      <w:r>
+        <w:rPr>
+          <w:rFonts w:cs="Times"/>
+        </w:rPr>
+        <w:t xml:space="preserve"> test (</w:t>
+      </w:r>
+      <w:r>
+        <w:rPr>
+          <w:rFonts w:cs="Times"/>
+        </w:rPr>
+        <w:t>B, C and D</w:t>
+      </w:r>
+      <w:r>
+        <w:rPr>
+          <w:rFonts w:cs="Times"/>
+        </w:rPr>
+        <w:t xml:space="preserve">) or </w:t>
+      </w:r>
+      <w:proofErr w:type="spellStart"/>
+      <w:r>
+        <w:rPr>
+          <w:rFonts w:cs="Times"/>
+        </w:rPr>
+        <w:t>Kruskal</w:t>
+      </w:r>
+      <w:proofErr w:type="spellEnd"/>
+      <w:r>
+        <w:rPr>
+          <w:rFonts w:cs="Times"/>
+        </w:rPr>
+        <w:t xml:space="preserve">-Wallis tests then </w:t>
+      </w:r>
+      <w:r>
+        <w:rPr>
+          <w:rFonts w:cs="Times"/>
+        </w:rPr>
+        <w:t>Wilcoxon-rank-sum te</w:t>
+      </w:r>
+      <w:r>
+        <w:rPr>
+          <w:rFonts w:cs="Times"/>
+        </w:rPr>
+        <w:t>st</w:t>
+      </w:r>
+      <w:r>
+        <w:rPr>
+          <w:rFonts w:cs="Times"/>
+        </w:rPr>
+        <w:t xml:space="preserve">s </w:t>
+      </w:r>
+      <w:r>
+        <w:rPr>
+          <w:rFonts w:cs="Times"/>
+        </w:rPr>
+        <w:t xml:space="preserve">followed by an adjustment for multiple </w:t>
+      </w:r>
+      <w:r>
+        <w:rPr>
+          <w:rFonts w:cs="Times"/>
+        </w:rPr>
+        <w:t>comparisons</w:t>
+      </w:r>
+      <w:r>
+        <w:rPr>
+          <w:rFonts w:cs="Times"/>
+        </w:rPr>
+        <w:t xml:space="preserve"> (</w:t>
+      </w:r>
+      <w:r>
+        <w:rPr>
+          <w:rFonts w:cs="Times"/>
+        </w:rPr>
+        <w:t>A, F and G</w:t>
+      </w:r>
+      <w:r>
+        <w:rPr>
+          <w:rFonts w:cs="Times"/>
+        </w:rPr>
+        <w:t>)</w:t>
+      </w:r>
+      <w:r>
+        <w:rPr>
+          <w:rFonts w:cs="Times"/>
+        </w:rPr>
+        <w:t>.</w:t>
+      </w:r>
+      <w:r>
+        <w:rPr>
+          <w:rFonts w:cs="Times"/>
+        </w:rPr>
+        <w:t xml:space="preserve">  Each of these analyses </w:t>
+      </w:r>
+      <w:r>
+        <w:rPr>
+          <w:rFonts w:cs="Times"/>
+        </w:rPr>
+        <w:t>describe</w:t>
+      </w:r>
+      <w:r>
+        <w:rPr>
+          <w:rFonts w:cs="Times"/>
+        </w:rPr>
+        <w:t xml:space="preserve"> th</w:t>
+      </w:r>
+      <w:r>
+        <w:rPr>
+          <w:rFonts w:cs="Times"/>
+        </w:rPr>
+        <w:t>e average 5</w:t>
+      </w:r>
+      <w:r>
+        <w:rPr>
+          <w:rFonts w:cs="Times"/>
+        </w:rPr>
+        <w:t>-9</w:t>
+      </w:r>
+      <w:r>
+        <w:rPr>
+          <w:rFonts w:cs="Times"/>
+        </w:rPr>
+        <w:t xml:space="preserve"> independent crosses, with error bars indicating standard error of the mean</w:t>
+      </w:r>
+      <w:r>
+        <w:rPr>
+          <w:rFonts w:cs="Times"/>
+        </w:rPr>
+        <w:t xml:space="preserve"> between replicate crosses</w:t>
+      </w:r>
+      <w:r>
+        <w:rPr>
+          <w:rFonts w:cs="Times"/>
+        </w:rPr>
+        <w:t>.</w:t>
+      </w:r>
+    </w:p>
+    <w:p>
+      <w:pPr>
+        <w:spacing w:line="360" w:lineRule="auto"/>
+        <w:jc w:val="both"/>
+        <w:rPr>
+          <w:rFonts w:cs="Times"/>
+        </w:rPr>
+      </w:pPr>
+    </w:p>
+    <w:p>
+      <w:pPr>
+        <w:spacing w:line="360" w:lineRule="auto"/>
+        <w:jc w:val="both"/>
+        <w:rPr>
+          <w:rFonts w:cs="Times"/>
+        </w:rPr>
+      </w:pPr>
       <w:r>
         <w:rPr>
           <w:rFonts w:cs="Times"/>
           <w:b/>
         </w:rPr>
-        <w:t>eclosure</w:t>
-      </w:r>
-      <w:proofErr w:type="spellEnd"/>
+        <w:t>Figure 5</w:t>
+      </w:r>
       <w:r>
         <w:rPr>
           <w:rFonts w:cs="Times"/>
           <w:b/>
         </w:rPr>
-        <w:t>.</w:t>
-      </w:r>
-      <w:r>
-        <w:rPr>
-          <w:rFonts w:cs="Times"/>
-        </w:rPr>
-        <w:t xml:space="preserve">  T</w:t>
-      </w:r>
-      <w:r>
-        <w:rPr>
-          <w:rFonts w:cs="Times"/>
-        </w:rPr>
-        <w:t>he graph depicts the birth</w:t>
-      </w:r>
-      <w:r>
-        <w:rPr>
-          <w:rFonts w:cs="Times"/>
-        </w:rPr>
-        <w:t xml:space="preserve">rates of the progeny from </w:t>
-      </w:r>
-      <w:r>
-        <w:rPr>
-          <w:rFonts w:cs="Times"/>
-        </w:rPr>
-        <w:t xml:space="preserve">crosses of homozygous </w:t>
-      </w:r>
-      <w:r>
-        <w:rPr>
-          <w:rFonts w:cs="Times"/>
-          <w:i/>
-        </w:rPr>
-        <w:t xml:space="preserve">GAL4 </w:t>
-      </w:r>
-      <w:r>
-        <w:rPr>
-          <w:rFonts w:cs="Times"/>
-        </w:rPr>
-        <w:t xml:space="preserve">drivers with homozygous </w:t>
-      </w:r>
-      <w:r>
-        <w:rPr>
-          <w:rFonts w:cs="Times"/>
-          <w:i/>
-        </w:rPr>
-        <w:t>Raptor</w:t>
-      </w:r>
-      <w:r>
-        <w:rPr>
-          <w:rFonts w:cs="Times"/>
-        </w:rPr>
-        <w:t xml:space="preserve"> </w:t>
-      </w:r>
-      <w:proofErr w:type="spellStart"/>
-      <w:r>
-        <w:rPr>
-          <w:rFonts w:cs="Times"/>
-        </w:rPr>
-        <w:t>shRNA</w:t>
-      </w:r>
-      <w:proofErr w:type="spellEnd"/>
-      <w:r>
-        <w:rPr>
-          <w:rFonts w:cs="Times"/>
-        </w:rPr>
-        <w:t xml:space="preserve"> transgenic fli</w:t>
-      </w:r>
-      <w:r>
-        <w:rPr>
-          <w:rFonts w:cs="Times"/>
-        </w:rPr>
-        <w:t xml:space="preserve">es or a control </w:t>
-      </w:r>
-      <w:proofErr w:type="spellStart"/>
-      <w:r>
-        <w:rPr>
-          <w:rFonts w:cs="Times"/>
-        </w:rPr>
-        <w:t>TRiP</w:t>
-      </w:r>
-      <w:proofErr w:type="spellEnd"/>
-      <w:r>
-        <w:rPr>
-          <w:rFonts w:cs="Times"/>
-        </w:rPr>
-        <w:t xml:space="preserve"> line.  Panels A, C</w:t>
-      </w:r>
-      <w:r>
-        <w:rPr>
-          <w:rFonts w:cs="Times"/>
-        </w:rPr>
-        <w:t xml:space="preserve"> and F indicate </w:t>
-      </w:r>
-      <w:r>
-        <w:rPr>
-          <w:rFonts w:cs="Times"/>
-          <w:i/>
-        </w:rPr>
-        <w:t>Mef2-</w:t>
-      </w:r>
-      <w:r>
-        <w:rPr>
-          <w:rFonts w:cs="Times"/>
-        </w:rPr>
-        <w:t>GAL</w:t>
-      </w:r>
-      <w:r>
-        <w:rPr>
-          <w:rFonts w:cs="Times"/>
-        </w:rPr>
-        <w:t>4</w:t>
-      </w:r>
-      <w:r>
-        <w:rPr>
-          <w:rFonts w:cs="Times"/>
-        </w:rPr>
-        <w:t xml:space="preserve"> driven knockdowns while B, D and G indicate </w:t>
-      </w:r>
-      <w:r>
-        <w:rPr>
-          <w:rFonts w:cs="Times"/>
-          <w:i/>
-        </w:rPr>
-        <w:t>C179-</w:t>
-      </w:r>
-      <w:r>
-        <w:rPr>
-          <w:rFonts w:cs="Times"/>
-        </w:rPr>
-        <w:t>GAL4</w:t>
-      </w:r>
-      <w:r>
-        <w:rPr>
-          <w:rFonts w:cs="Times"/>
-          <w:i/>
-        </w:rPr>
-        <w:t xml:space="preserve"> </w:t>
-      </w:r>
-      <w:r>
-        <w:rPr>
-          <w:rFonts w:cs="Times"/>
-        </w:rPr>
-        <w:t xml:space="preserve">mediated knockdowns.  </w:t>
-      </w:r>
-      <w:r>
-        <w:rPr>
-          <w:rFonts w:cs="Times"/>
-        </w:rPr>
-        <w:t>A</w:t>
-      </w:r>
-      <w:r>
-        <w:rPr>
-          <w:rFonts w:cs="Times"/>
-        </w:rPr>
-        <w:t xml:space="preserve"> and </w:t>
-      </w:r>
-      <w:r>
-        <w:rPr>
-          <w:rFonts w:cs="Times"/>
-        </w:rPr>
-        <w:t xml:space="preserve">B) </w:t>
-      </w:r>
-      <w:r>
-        <w:rPr>
-          <w:rFonts w:cs="Times"/>
-        </w:rPr>
-        <w:t xml:space="preserve">show the total number of flies </w:t>
-      </w:r>
-      <w:proofErr w:type="spellStart"/>
-      <w:r>
-        <w:rPr>
-          <w:rFonts w:cs="Times"/>
-        </w:rPr>
-        <w:t>eclosed</w:t>
-      </w:r>
-      <w:proofErr w:type="spellEnd"/>
-      <w:r>
-        <w:rPr>
-          <w:rFonts w:cs="Times"/>
-        </w:rPr>
-        <w:t>; C and D) indicate the t</w:t>
-      </w:r>
-      <w:r>
-        <w:rPr>
-          <w:rFonts w:cs="Times"/>
-        </w:rPr>
-        <w:t>ota</w:t>
-      </w:r>
-      <w:r>
-        <w:rPr>
-          <w:rFonts w:cs="Times"/>
-        </w:rPr>
-        <w:t xml:space="preserve">l number of pupae after 20 days, </w:t>
+        <w:t xml:space="preserve">. </w:t>
       </w:r>
       <w:proofErr w:type="gramStart"/>
-      <w:r>
-        <w:rPr>
-          <w:rFonts w:cs="Times"/>
-        </w:rPr>
-        <w:t>and  F</w:t>
-      </w:r>
-      <w:proofErr w:type="gramEnd"/>
-      <w:r>
-        <w:rPr>
-          <w:rFonts w:cs="Times"/>
-        </w:rPr>
-        <w:t xml:space="preserve"> and G)  show the p</w:t>
-      </w:r>
-      <w:r>
-        <w:rPr>
-          <w:rFonts w:cs="Times"/>
-        </w:rPr>
-        <w:t xml:space="preserve">ercentage of dead pupae.  </w:t>
-      </w:r>
-      <w:r>
-        <w:rPr>
-          <w:rFonts w:cs="Times"/>
-        </w:rPr>
-        <w:t xml:space="preserve">Panel E shows a representative example of dead flies, still within their </w:t>
-      </w:r>
-      <w:proofErr w:type="spellStart"/>
-      <w:r>
-        <w:rPr>
-          <w:rFonts w:cs="Times"/>
-        </w:rPr>
-        <w:t>pupal</w:t>
-      </w:r>
-      <w:proofErr w:type="spellEnd"/>
-      <w:r>
-        <w:rPr>
-          <w:rFonts w:cs="Times"/>
-        </w:rPr>
-        <w:t xml:space="preserve"> cases.  </w:t>
-      </w:r>
-      <w:r>
-        <w:rPr>
-          <w:rFonts w:cs="Times"/>
-        </w:rPr>
-        <w:t xml:space="preserve">Asterisks indicate p&lt;0.05 by </w:t>
-      </w:r>
-      <w:r>
-        <w:rPr>
-          <w:rFonts w:cs="Times"/>
-        </w:rPr>
-        <w:t xml:space="preserve">ANOVA followed by </w:t>
-      </w:r>
-      <w:proofErr w:type="spellStart"/>
-      <w:r>
-        <w:rPr>
-          <w:rFonts w:cs="Times"/>
-        </w:rPr>
-        <w:t>Dunnett’s</w:t>
-      </w:r>
-      <w:proofErr w:type="spellEnd"/>
-      <w:r>
-        <w:rPr>
-          <w:rFonts w:cs="Times"/>
-        </w:rPr>
-        <w:t xml:space="preserve"> test (</w:t>
-      </w:r>
-      <w:r>
-        <w:rPr>
-          <w:rFonts w:cs="Times"/>
-        </w:rPr>
-        <w:t>B, C and D</w:t>
-      </w:r>
-      <w:r>
-        <w:rPr>
-          <w:rFonts w:cs="Times"/>
-        </w:rPr>
-        <w:t xml:space="preserve">) or </w:t>
-      </w:r>
-      <w:proofErr w:type="spellStart"/>
-      <w:r>
-        <w:rPr>
-          <w:rFonts w:cs="Times"/>
-        </w:rPr>
-        <w:t>Kruskal</w:t>
-      </w:r>
-      <w:proofErr w:type="spellEnd"/>
-      <w:r>
-        <w:rPr>
-          <w:rFonts w:cs="Times"/>
-        </w:rPr>
-        <w:t xml:space="preserve">-Wallis tests then </w:t>
-      </w:r>
-      <w:r>
-        <w:rPr>
-          <w:rFonts w:cs="Times"/>
-        </w:rPr>
-        <w:t>Wilcoxon-rank-sum te</w:t>
-      </w:r>
-      <w:r>
-        <w:rPr>
-          <w:rFonts w:cs="Times"/>
-        </w:rPr>
-        <w:t>st</w:t>
-      </w:r>
-      <w:r>
-        <w:rPr>
-          <w:rFonts w:cs="Times"/>
-        </w:rPr>
-        <w:t xml:space="preserve">s </w:t>
-      </w:r>
-      <w:r>
-        <w:rPr>
-          <w:rFonts w:cs="Times"/>
-        </w:rPr>
-        <w:t xml:space="preserve">followed by an adjustment for multiple </w:t>
-      </w:r>
-      <w:r>
-        <w:rPr>
-          <w:rFonts w:cs="Times"/>
-        </w:rPr>
-        <w:t>comparisons</w:t>
-      </w:r>
-      <w:r>
-        <w:rPr>
-          <w:rFonts w:cs="Times"/>
-        </w:rPr>
-        <w:t xml:space="preserve"> (</w:t>
-      </w:r>
-      <w:r>
-        <w:rPr>
-          <w:rFonts w:cs="Times"/>
-        </w:rPr>
-        <w:t>A, F and G</w:t>
-      </w:r>
-      <w:r>
-        <w:rPr>
-          <w:rFonts w:cs="Times"/>
-        </w:rPr>
-        <w:t>)</w:t>
-      </w:r>
-      <w:r>
-        <w:rPr>
-          <w:rFonts w:cs="Times"/>
-        </w:rPr>
-        <w:t>.</w:t>
-      </w:r>
-      <w:r>
-        <w:rPr>
-          <w:rFonts w:cs="Times"/>
-        </w:rPr>
-        <w:t xml:space="preserve">  Each of these analyses </w:t>
-      </w:r>
-      <w:r>
-        <w:rPr>
-          <w:rFonts w:cs="Times"/>
-        </w:rPr>
-        <w:t>describe</w:t>
-      </w:r>
-      <w:r>
-        <w:rPr>
-          <w:rFonts w:cs="Times"/>
-        </w:rPr>
-        <w:t xml:space="preserve"> th</w:t>
-      </w:r>
-      <w:r>
-        <w:rPr>
-          <w:rFonts w:cs="Times"/>
-        </w:rPr>
-        <w:t>e average 5</w:t>
-      </w:r>
-      <w:r>
-        <w:rPr>
-          <w:rFonts w:cs="Times"/>
-        </w:rPr>
-        <w:t>-9</w:t>
-      </w:r>
-      <w:r>
-        <w:rPr>
-          <w:rFonts w:cs="Times"/>
-        </w:rPr>
-        <w:t xml:space="preserve"> independent crosses, with error bars indicating standard error of the mean</w:t>
-      </w:r>
-      <w:r>
-        <w:rPr>
-          <w:rFonts w:cs="Times"/>
-        </w:rPr>
-        <w:t xml:space="preserve"> between replicate crosses</w:t>
-      </w:r>
-      <w:r>
-        <w:rPr>
-          <w:rFonts w:cs="Times"/>
-        </w:rPr>
-        <w:t>.</w:t>
-      </w:r>
-    </w:p>
-    <w:p>
-      <w:pPr>
-        <w:spacing w:line="360" w:lineRule="auto"/>
-        <w:jc w:val="both"/>
-        <w:rPr>
-          <w:rFonts w:cs="Times"/>
-        </w:rPr>
-      </w:pPr>
-    </w:p>
-    <w:p>
-      <w:pPr>
-        <w:spacing w:line="360" w:lineRule="auto"/>
-        <w:jc w:val="both"/>
-        <w:rPr>
-          <w:rFonts w:cs="Times"/>
-        </w:rPr>
-      </w:pPr>
       <w:r>
         <w:rPr>
           <w:rFonts w:cs="Times"/>
           <w:b/>
         </w:rPr>
-        <w:t xml:space="preserve">Figure 4. </w:t>
-      </w:r>
-      <w:proofErr w:type="gramStart"/>
+        <w:t xml:space="preserve">Lifespan of </w:t>
+      </w:r>
       <w:r>
         <w:rPr>
           <w:rFonts w:cs="Times"/>
           <w:b/>
-        </w:rPr>
-        <w:t xml:space="preserve">Lifespan of </w:t>
+          <w:i/>
+        </w:rPr>
+        <w:t>C179-GAL4</w:t>
       </w:r>
       <w:r>
         <w:rPr>
           <w:rFonts w:cs="Times"/>
           <w:b/>
-          <w:i/>
-        </w:rPr>
-        <w:t>C179-GAL4</w:t>
-      </w:r>
+        </w:rPr>
+        <w:t xml:space="preserve"> Driven Raptor Knockout Flies.</w:t>
+      </w:r>
+      <w:proofErr w:type="gramEnd"/>
       <w:r>
         <w:rPr>
           <w:rFonts w:cs="Times"/>
           <w:b/>
         </w:rPr>
-        <w:t xml:space="preserve"> Driven Raptor Knockout Flies.</w:t>
-      </w:r>
-      <w:proofErr w:type="gramEnd"/>
+        <w:t xml:space="preserve">  </w:t>
+      </w:r>
       <w:r>
         <w:rPr>
           <w:rFonts w:cs="Times"/>
+        </w:rPr>
+        <w:t xml:space="preserve">Dashed lines indicate two control strains.  Each panel shows a control of </w:t>
+      </w:r>
+      <w:r>
+        <w:rPr>
+          <w:rFonts w:cs="Times"/>
+          <w:i/>
+        </w:rPr>
+        <w:t>C179</w:t>
+      </w:r>
+      <w:r>
+        <w:rPr>
+          <w:rFonts w:cs="Times"/>
+        </w:rPr>
+        <w:t xml:space="preserve">-GAL4 crossed to the control </w:t>
+      </w:r>
+      <w:proofErr w:type="spellStart"/>
+      <w:r>
+        <w:rPr>
+          <w:rFonts w:cs="Times"/>
+        </w:rPr>
+        <w:t>shRNA</w:t>
+      </w:r>
+      <w:proofErr w:type="spellEnd"/>
+      <w:r>
+        <w:rPr>
+          <w:rFonts w:cs="Times"/>
+        </w:rPr>
+        <w:t xml:space="preserve"> strain, as well as the balancer containing progeny of the </w:t>
+      </w:r>
+      <w:r>
+        <w:rPr>
+          <w:rFonts w:cs="Times"/>
+          <w:i/>
+        </w:rPr>
+        <w:t>C179</w:t>
+      </w:r>
+      <w:r>
+        <w:rPr>
+          <w:rFonts w:cs="Times"/>
+        </w:rPr>
+        <w:t>-GAL4 homozygotes crossed to the heterozygous UAS-</w:t>
+      </w:r>
+      <w:r>
+        <w:rPr>
+          <w:rFonts w:cs="Times"/>
+          <w:i/>
+        </w:rPr>
+        <w:t>Raptor</w:t>
+      </w:r>
+      <w:r>
+        <w:rPr>
+          <w:rFonts w:cs="Times"/>
+        </w:rPr>
+        <w:t xml:space="preserve"> </w:t>
+      </w:r>
+      <w:proofErr w:type="spellStart"/>
+      <w:r>
+        <w:rPr>
+          <w:rFonts w:cs="Times"/>
+        </w:rPr>
+        <w:t>shRNA</w:t>
+      </w:r>
+      <w:proofErr w:type="spellEnd"/>
+      <w:r>
+        <w:rPr>
+          <w:rFonts w:cs="Times"/>
+        </w:rPr>
+        <w:t>/</w:t>
+      </w:r>
+      <w:r>
+        <w:rPr>
+          <w:rFonts w:cs="Times"/>
+        </w:rPr>
+        <w:t>TM6b</w:t>
+      </w:r>
+      <w:r>
+        <w:rPr>
+          <w:rFonts w:cs="Times"/>
+        </w:rPr>
+        <w:t xml:space="preserve"> </w:t>
+      </w:r>
+      <w:r>
+        <w:rPr>
+          <w:rFonts w:cs="Times"/>
+        </w:rPr>
+        <w:t>flies</w:t>
+      </w:r>
+      <w:r>
+        <w:rPr>
+          <w:rFonts w:cs="Times"/>
+        </w:rPr>
+        <w:t>.</w:t>
+      </w:r>
+    </w:p>
+    <w:p>
+      <w:pPr>
+        <w:spacing w:line="360" w:lineRule="auto"/>
+        <w:jc w:val="both"/>
+        <w:rPr>
+          <w:rFonts w:cs="Times"/>
+        </w:rPr>
+      </w:pPr>
+    </w:p>
+    <w:p>
+      <w:pPr>
+        <w:spacing w:line="360" w:lineRule="auto"/>
+        <w:jc w:val="both"/>
+      </w:pPr>
+      <w:r>
+        <w:rPr>
           <w:b/>
         </w:rPr>
-        <w:t xml:space="preserve">  </w:t>
-      </w:r>
-      <w:r>
-        <w:rPr>
-          <w:rFonts w:cs="Times"/>
-        </w:rPr>
-        <w:t xml:space="preserve">Dashed lines indicate two control strains.  Each panel shows a control of </w:t>
-      </w:r>
-      <w:r>
-        <w:rPr>
-          <w:rFonts w:cs="Times"/>
-          <w:i/>
-        </w:rPr>
-        <w:t>C179</w:t>
-      </w:r>
-      <w:r>
-        <w:rPr>
-          <w:rFonts w:cs="Times"/>
-        </w:rPr>
-        <w:t xml:space="preserve">-GAL4 crossed to the control </w:t>
-      </w:r>
-      <w:proofErr w:type="spellStart"/>
-      <w:r>
-        <w:rPr>
-          <w:rFonts w:cs="Times"/>
-        </w:rPr>
-        <w:t>shRNA</w:t>
-      </w:r>
-      <w:proofErr w:type="spellEnd"/>
-      <w:r>
-        <w:rPr>
-          <w:rFonts w:cs="Times"/>
-        </w:rPr>
-        <w:t xml:space="preserve"> strain, as well as the balancer containing progeny of the </w:t>
-      </w:r>
-      <w:r>
-        <w:rPr>
-          <w:rFonts w:cs="Times"/>
-          <w:i/>
-        </w:rPr>
-        <w:t>C179</w:t>
-      </w:r>
-      <w:r>
-        <w:rPr>
-          <w:rFonts w:cs="Times"/>
-        </w:rPr>
-        <w:t>-GAL4 homozygotes crossed to the heterozygous UAS-</w:t>
-      </w:r>
-      <w:r>
-        <w:rPr>
-          <w:rFonts w:cs="Times"/>
-          <w:i/>
-        </w:rPr>
-        <w:t>Raptor</w:t>
-      </w:r>
-      <w:r>
-        <w:rPr>
-          <w:rFonts w:cs="Times"/>
-        </w:rPr>
-        <w:t xml:space="preserve"> </w:t>
-      </w:r>
-      <w:proofErr w:type="spellStart"/>
-      <w:r>
-        <w:rPr>
-          <w:rFonts w:cs="Times"/>
-        </w:rPr>
-        <w:t>shRNA</w:t>
-      </w:r>
-      <w:proofErr w:type="spellEnd"/>
-      <w:r>
-        <w:rPr>
-          <w:rFonts w:cs="Times"/>
-        </w:rPr>
-        <w:t>/</w:t>
-      </w:r>
-      <w:r>
-        <w:rPr>
-          <w:rFonts w:cs="Times"/>
-        </w:rPr>
-        <w:t>TM6b</w:t>
-      </w:r>
-      <w:r>
-        <w:rPr>
-          <w:rFonts w:cs="Times"/>
-        </w:rPr>
-        <w:t xml:space="preserve"> </w:t>
-      </w:r>
-      <w:r>
-        <w:rPr>
-          <w:rFonts w:cs="Times"/>
-        </w:rPr>
-        <w:t>flies</w:t>
-      </w:r>
-      <w:r>
-        <w:rPr>
-          <w:rFonts w:cs="Times"/>
-        </w:rPr>
-        <w:t>.</w:t>
-      </w:r>
-    </w:p>
-    <w:p>
-      <w:pPr>
-        <w:spacing w:line="360" w:lineRule="auto"/>
-        <w:jc w:val="both"/>
-        <w:rPr>
-          <w:rFonts w:cs="Times"/>
-        </w:rPr>
-      </w:pPr>
-    </w:p>
-    <w:p>
-      <w:pPr>
-        <w:spacing w:line="360" w:lineRule="auto"/>
-        <w:jc w:val="both"/>
-      </w:pPr>
+        <w:t xml:space="preserve">Figure </w:t>
+      </w:r>
       <w:r>
         <w:rPr>
           <w:b/>
         </w:rPr>
-        <w:t xml:space="preserve">Figure </w:t>
-      </w:r>
+        <w:t>6</w:t>
+      </w:r>
+      <w:bookmarkStart w:id="5" w:name="_GoBack"/>
+      <w:bookmarkEnd w:id="5"/>
       <w:r>
         <w:rPr>
           <w:b/>
         </w:rPr>
-        <w:t xml:space="preserve">5: Muscle-specific Raptor knockdown flies have reduced climbing rate.  </w:t>
+        <w:t xml:space="preserve">: Muscle-specific Raptor knockdown flies have reduced climbing rate.  </w:t>
       </w:r>
       <w:r>
         <w:t xml:space="preserve">Average climbing rate as measured during three </w:t>
@@ -10266,8 +10421,6 @@
       <w:pPr>
         <w:pStyle w:val="CommentText"/>
       </w:pPr>
-      <w:bookmarkStart w:id="1" w:name="_GoBack"/>
-      <w:bookmarkEnd w:id="1"/>
       <w:r>
         <w:rPr>
           <w:rStyle w:val="CommentReference"/>
@@ -10279,7 +10432,7 @@
       </w:r>
     </w:p>
   </w:comment>
-  <w:comment w:id="3" w:author="Dave Bridges" w:date="2014-10-17T16:06:00Z" w:initials="DB">
+  <w:comment w:id="2" w:author="Dave Bridges" w:date="2014-10-17T16:06:00Z" w:initials="DB">
     <w:p>
       <w:pPr>
         <w:pStyle w:val="CommentText"/>
@@ -10295,7 +10448,7 @@
       </w:r>
     </w:p>
   </w:comment>
-  <w:comment w:id="4" w:author="Dave Bridges" w:date="2014-07-28T17:03:00Z" w:initials="DB">
+  <w:comment w:id="3" w:author="Reiter" w:date="2014-08-15T09:39:00Z" w:initials="R">
     <w:p>
       <w:pPr>
         <w:pStyle w:val="CommentText"/>
@@ -10306,33 +10459,17 @@
         </w:rPr>
         <w:annotationRef/>
       </w:r>
-      <w:r>
-        <w:t>Innocence, I need this p-value</w:t>
+      <w:proofErr w:type="gramStart"/>
+      <w:r>
+        <w:t>are</w:t>
+      </w:r>
+      <w:proofErr w:type="gramEnd"/>
+      <w:r>
+        <w:t xml:space="preserve"> miRNAs italicized? </w:t>
       </w:r>
     </w:p>
   </w:comment>
-  <w:comment w:id="5" w:author="Reiter" w:date="2014-08-15T09:39:00Z" w:initials="R">
-    <w:p>
-      <w:pPr>
-        <w:pStyle w:val="CommentText"/>
-      </w:pPr>
-      <w:r>
-        <w:rPr>
-          <w:rStyle w:val="CommentReference"/>
-        </w:rPr>
-        <w:annotationRef/>
-      </w:r>
-      <w:proofErr w:type="gramStart"/>
-      <w:r>
-        <w:t>are</w:t>
-      </w:r>
-      <w:proofErr w:type="gramEnd"/>
-      <w:r>
-        <w:t xml:space="preserve"> miRNAs italicized? </w:t>
-      </w:r>
-    </w:p>
-  </w:comment>
-  <w:comment w:id="6" w:author="Dave Bridges" w:date="2014-07-28T15:00:00Z" w:initials="DB">
+  <w:comment w:id="4" w:author="Dave Bridges" w:date="2014-07-28T15:00:00Z" w:initials="DB">
     <w:p>
       <w:pPr>
         <w:pStyle w:val="CommentText"/>

</xml_diff>

<commit_message>
Moved Supplementary Figures into New PDF.  Part of issue #11
</commit_message>
<xml_diff>
--- a/Manuscripts/Hatfield et al Submission/Manuscript.docx
+++ b/Manuscripts/Hatfield et al Submission/Manuscript.docx
@@ -7,6 +7,7 @@
         <w:spacing w:line="480" w:lineRule="auto"/>
         <w:jc w:val="both"/>
       </w:pPr>
+      <w:proofErr w:type="gramStart"/>
       <w:r>
         <w:t xml:space="preserve">The role of </w:t>
       </w:r>
@@ -16,6 +17,7 @@
       <w:r>
         <w:t>.</w:t>
       </w:r>
+      <w:proofErr w:type="gramEnd"/>
     </w:p>
     <w:p>
       <w:pPr>
@@ -71,8 +73,16 @@
         <w:rPr>
           <w:vertAlign w:val="superscript"/>
         </w:rPr>
-        <w:t>2,3</w:t>
-      </w:r>
+        <w:t>2</w:t>
+      </w:r>
+      <w:proofErr w:type="gramStart"/>
+      <w:r>
+        <w:rPr>
+          <w:vertAlign w:val="superscript"/>
+        </w:rPr>
+        <w:t>,3</w:t>
+      </w:r>
+      <w:proofErr w:type="gramEnd"/>
       <w:r>
         <w:rPr>
           <w:vertAlign w:val="subscript"/>
@@ -1087,7 +1097,15 @@
         <w:t xml:space="preserve">used as a template to </w:t>
       </w:r>
       <w:r>
-        <w:t xml:space="preserve">synthesize cDNA using the High Capacity Reverse Transcription Kit (Life Technologies). cDNA was added to </w:t>
+        <w:t xml:space="preserve">synthesize cDNA using the High Capacity Reverse Transcription Kit (Life Technologies). </w:t>
+      </w:r>
+      <w:proofErr w:type="gramStart"/>
+      <w:r>
+        <w:t>cDNA</w:t>
+      </w:r>
+      <w:proofErr w:type="gramEnd"/>
+      <w:r>
+        <w:t xml:space="preserve"> was added to </w:t>
       </w:r>
       <w:r>
         <w:rPr>
@@ -3495,8 +3513,13 @@
       <w:r>
         <w:t xml:space="preserve">-GAL4 </w:t>
       </w:r>
-      <w:r>
-        <w:t xml:space="preserve">driver was </w:t>
+      <w:proofErr w:type="gramStart"/>
+      <w:r>
+        <w:t>driver</w:t>
+      </w:r>
+      <w:proofErr w:type="gramEnd"/>
+      <w:r>
+        <w:t xml:space="preserve"> was </w:t>
       </w:r>
       <w:r>
         <w:t>used to express</w:t>
@@ -3631,7 +3654,11 @@
         <w:t xml:space="preserve"> </w:t>
       </w:r>
       <w:r>
-        <w:t>resulted in a</w:t>
+        <w:t xml:space="preserve">resulted </w:t>
+      </w:r>
+      <w:proofErr w:type="gramStart"/>
+      <w:r>
+        <w:t>in a</w:t>
       </w:r>
       <w:r>
         <w:t xml:space="preserve"> reduced </w:t>
@@ -3651,6 +3678,7 @@
       <w:r>
         <w:t xml:space="preserve"> knockdown flies</w:t>
       </w:r>
+      <w:proofErr w:type="gramEnd"/>
       <w:r>
         <w:t xml:space="preserve"> (i.e. </w:t>
       </w:r>
@@ -4102,7 +4130,15 @@
         <w:t>the studies at 25 °C</w:t>
       </w:r>
       <w:r>
-        <w:t>. As a control, we used a fly line that was identical to the TRiP fly lines, but did not have a shRNA inserted</w:t>
+        <w:t xml:space="preserve">. As a control, we used a fly line that was identical to the TRiP fly lines, but did not have </w:t>
+      </w:r>
+      <w:proofErr w:type="gramStart"/>
+      <w:r>
+        <w:t>a</w:t>
+      </w:r>
+      <w:proofErr w:type="gramEnd"/>
+      <w:r>
+        <w:t xml:space="preserve"> shRNA inserted</w:t>
       </w:r>
       <w:r>
         <w:t xml:space="preserve"> (see Table 2)</w:t>
@@ -5116,7 +5152,21 @@
         <w:rPr>
           <w:rFonts w:ascii="Cambria" w:hAnsi="Cambria"/>
         </w:rPr>
-        <w:t xml:space="preserve">. There was also a significant number of dead flies in pupal cases from the </w:t>
+        <w:t xml:space="preserve">. There </w:t>
+      </w:r>
+      <w:proofErr w:type="gramStart"/>
+      <w:r>
+        <w:rPr>
+          <w:rFonts w:ascii="Cambria" w:hAnsi="Cambria"/>
+        </w:rPr>
+        <w:t>was</w:t>
+      </w:r>
+      <w:proofErr w:type="gramEnd"/>
+      <w:r>
+        <w:rPr>
+          <w:rFonts w:ascii="Cambria" w:hAnsi="Cambria"/>
+        </w:rPr>
+        <w:t xml:space="preserve"> also a significant number of dead flies in pupal cases from the </w:t>
       </w:r>
       <w:r>
         <w:rPr>
@@ -5497,7 +5547,11 @@
         <w:t>Raptor</w:t>
       </w:r>
       <w:r>
-        <w:t xml:space="preserve"> knockdown flies to assist in eclosure.  In 4 </w:t>
+        <w:t xml:space="preserve"> knockdown flies to assist in eclosure.  </w:t>
+      </w:r>
+      <w:proofErr w:type="gramStart"/>
+      <w:r>
+        <w:t xml:space="preserve">In 4 </w:t>
       </w:r>
       <w:r>
         <w:t xml:space="preserve">out </w:t>
@@ -5515,7 +5569,11 @@
         <w:t>successfully with 3 of these animals surviving</w:t>
       </w:r>
       <w:r>
-        <w:t xml:space="preserve"> &gt;3 weeks.  To </w:t>
+        <w:t xml:space="preserve"> &gt;3 weeks.</w:t>
+      </w:r>
+      <w:proofErr w:type="gramEnd"/>
+      <w:r>
+        <w:t xml:space="preserve">  To </w:t>
       </w:r>
       <w:r>
         <w:t>validate that these eclosure-assisted</w:t>
@@ -5973,8 +6031,6 @@
         </w:rPr>
         <w:t>.</w:t>
       </w:r>
-      <w:bookmarkStart w:id="0" w:name="_GoBack"/>
-      <w:bookmarkEnd w:id="0"/>
     </w:p>
     <w:p>
       <w:pPr>
@@ -10413,7 +10469,21 @@
         <w:rPr>
           <w:rFonts w:cs="Times"/>
         </w:rPr>
-        <w:t xml:space="preserve"> and </w:t>
+        <w:t xml:space="preserve"> </w:t>
+      </w:r>
+      <w:proofErr w:type="gramStart"/>
+      <w:r>
+        <w:rPr>
+          <w:rFonts w:cs="Times"/>
+        </w:rPr>
+        <w:t>and</w:t>
+      </w:r>
+      <w:proofErr w:type="gramEnd"/>
+      <w:r>
+        <w:rPr>
+          <w:rFonts w:cs="Times"/>
+        </w:rPr>
+        <w:t xml:space="preserve"> </w:t>
       </w:r>
       <w:r>
         <w:rPr>
@@ -11210,192 +11280,11 @@
     </w:p>
     <w:p>
       <w:pPr>
-        <w:pStyle w:val="Heading1"/>
         <w:spacing w:line="480" w:lineRule="auto"/>
         <w:jc w:val="both"/>
       </w:pPr>
-      <w:r>
-        <w:t>Supplementary Tables and Figures</w:t>
-      </w:r>
-    </w:p>
-    <w:p>
-      <w:pPr>
-        <w:spacing w:line="480" w:lineRule="auto"/>
-        <w:jc w:val="both"/>
-      </w:pPr>
-    </w:p>
-    <w:p>
-      <w:pPr>
-        <w:spacing w:line="480" w:lineRule="auto"/>
-        <w:jc w:val="both"/>
-      </w:pPr>
-      <w:r>
-        <w:rPr>
-          <w:b/>
-        </w:rPr>
-        <w:t>Supplementary Figure 1:  Dose response of rapamycin on fly eclosure and larvae development.</w:t>
-      </w:r>
-      <w:r>
-        <w:t xml:space="preserve">  Flies were mated in the presence of varying doses of rapamycin.  </w:t>
-      </w:r>
-      <w:r>
-        <w:t xml:space="preserve">After 7 days, the </w:t>
-      </w:r>
-      <w:r>
-        <w:t>mated adults</w:t>
-      </w:r>
-      <w:r>
-        <w:t xml:space="preserve"> were removed.  </w:t>
-      </w:r>
-      <w:r>
-        <w:t>After 21 days, t</w:t>
-      </w:r>
-      <w:r>
-        <w:t xml:space="preserve">he number of progeny and </w:t>
-      </w:r>
-      <w:r>
-        <w:t xml:space="preserve">pupal </w:t>
-      </w:r>
-      <w:r>
-        <w:t>cases were counted.</w:t>
-      </w:r>
-    </w:p>
-    <w:p>
-      <w:pPr>
-        <w:spacing w:line="480" w:lineRule="auto"/>
-        <w:jc w:val="both"/>
-      </w:pPr>
-    </w:p>
-    <w:p>
-      <w:pPr>
-        <w:spacing w:line="480" w:lineRule="auto"/>
-        <w:jc w:val="both"/>
-        <w:rPr>
-          <w:rFonts w:cs="Times"/>
-        </w:rPr>
-      </w:pPr>
-      <w:r>
-        <w:rPr>
-          <w:b/>
-        </w:rPr>
-        <w:t>Supplementary Figure 2:</w:t>
-      </w:r>
-      <w:r>
-        <w:t xml:space="preserve"> </w:t>
-      </w:r>
-      <w:r>
-        <w:rPr>
-          <w:b/>
-        </w:rPr>
-        <w:t xml:space="preserve">Effects of lowered </w:t>
-      </w:r>
-      <w:r>
-        <w:rPr>
-          <w:b/>
-        </w:rPr>
-        <w:t xml:space="preserve">GAL4 expression </w:t>
-      </w:r>
-      <w:r>
-        <w:rPr>
-          <w:b/>
-        </w:rPr>
-        <w:t xml:space="preserve">on eclosure of </w:t>
-      </w:r>
-      <w:r>
-        <w:rPr>
-          <w:b/>
-          <w:i/>
-        </w:rPr>
-        <w:t>24B-</w:t>
-      </w:r>
-      <w:r>
-        <w:rPr>
-          <w:b/>
-        </w:rPr>
-        <w:t>GAL4</w:t>
-      </w:r>
-      <w:r>
-        <w:rPr>
-          <w:b/>
-        </w:rPr>
-        <w:t xml:space="preserve"> driven </w:t>
-      </w:r>
-      <w:r>
-        <w:rPr>
-          <w:b/>
-          <w:i/>
-        </w:rPr>
-        <w:t>Raptor</w:t>
-      </w:r>
-      <w:r>
-        <w:rPr>
-          <w:b/>
-        </w:rPr>
-        <w:t xml:space="preserve"> knockdowns.  </w:t>
-      </w:r>
-      <w:r>
-        <w:t xml:space="preserve">The graph depicts the relative birth rates of the progeny produced when the </w:t>
-      </w:r>
-      <w:r>
-        <w:rPr>
-          <w:i/>
-        </w:rPr>
-        <w:t>24B-</w:t>
-      </w:r>
-      <w:r>
-        <w:t>GAL4</w:t>
-      </w:r>
-      <w:r>
-        <w:rPr>
-          <w:i/>
-        </w:rPr>
-        <w:t>&gt;</w:t>
-      </w:r>
-      <w:r>
-        <w:t>UAS</w:t>
-      </w:r>
-      <w:r>
-        <w:rPr>
-          <w:i/>
-        </w:rPr>
-        <w:t>-</w:t>
-      </w:r>
-      <w:r>
-        <w:rPr>
-          <w:i/>
-        </w:rPr>
-        <w:t>Raptor</w:t>
-      </w:r>
-      <w:r>
-        <w:t>-</w:t>
-      </w:r>
-      <w:r>
-        <w:t>sh</w:t>
-      </w:r>
-      <w:r>
-        <w:t xml:space="preserve">RNA crosses were repeated at 18° C. The double balancer genotype is excluded from the graph. The dashed line represents the expected birth rates of the three genotypes. The colder environment was unable to rescue the lethality effect of </w:t>
-      </w:r>
-      <w:r>
-        <w:rPr>
-          <w:i/>
-        </w:rPr>
-        <w:t>Raptor</w:t>
-      </w:r>
-      <w:r>
-        <w:t xml:space="preserve"> knockdown in skeletal muscle. </w:t>
-      </w:r>
-      <w:r>
-        <w:rPr>
-          <w:rFonts w:cs="Times"/>
-        </w:rPr>
-        <w:t xml:space="preserve">  </w:t>
-      </w:r>
-    </w:p>
-    <w:p>
-      <w:pPr>
-        <w:spacing w:line="480" w:lineRule="auto"/>
-        <w:jc w:val="both"/>
-      </w:pPr>
+      <w:bookmarkStart w:id="0" w:name="_GoBack"/>
+      <w:bookmarkEnd w:id="0"/>
     </w:p>
     <w:p>
       <w:pPr>
@@ -13012,7 +12901,7 @@
 </file>
 
 <file path=customXml/itemProps1.xml><?xml version="1.0" encoding="utf-8"?>
-<ds:datastoreItem xmlns:ds="http://schemas.openxmlformats.org/officeDocument/2006/customXml" ds:itemID="{32BC712B-0D51-044C-81AF-024F591B0341}">
+<ds:datastoreItem xmlns:ds="http://schemas.openxmlformats.org/officeDocument/2006/customXml" ds:itemID="{BA066CD0-8C5E-C941-965F-E3858D45312E}">
   <ds:schemaRefs>
     <ds:schemaRef ds:uri="http://schemas.openxmlformats.org/officeDocument/2006/bibliography"/>
   </ds:schemaRefs>

</xml_diff>

<commit_message>
Moved tables into main manuscript.  Part of #11
</commit_message>
<xml_diff>
--- a/Manuscripts/Hatfield et al Submission/Manuscript.docx
+++ b/Manuscripts/Hatfield et al Submission/Manuscript.docx
@@ -204,8 +204,13 @@
         <w:spacing w:line="480" w:lineRule="auto"/>
         <w:jc w:val="both"/>
       </w:pPr>
-      <w:r>
-        <w:t xml:space="preserve">Myogenesis is an important process </w:t>
+      <w:proofErr w:type="spellStart"/>
+      <w:r>
+        <w:t>Myogenesis</w:t>
+      </w:r>
+      <w:proofErr w:type="spellEnd"/>
+      <w:r>
+        <w:t xml:space="preserve"> is an important process </w:t>
       </w:r>
       <w:r>
         <w:t xml:space="preserve">during </w:t>
@@ -252,12 +257,14 @@
       <w:r>
         <w:t xml:space="preserve">, </w:t>
       </w:r>
+      <w:proofErr w:type="spellStart"/>
       <w:r>
         <w:rPr>
           <w:i/>
         </w:rPr>
         <w:t>Myog</w:t>
       </w:r>
+      <w:proofErr w:type="spellEnd"/>
       <w:r>
         <w:t xml:space="preserve"> and </w:t>
       </w:r>
@@ -270,12 +277,14 @@
       <w:r>
         <w:t xml:space="preserve"> but not </w:t>
       </w:r>
+      <w:proofErr w:type="spellStart"/>
       <w:r>
         <w:rPr>
           <w:i/>
         </w:rPr>
         <w:t>MyoD</w:t>
       </w:r>
+      <w:proofErr w:type="spellEnd"/>
       <w:r>
         <w:t xml:space="preserve"> </w:t>
       </w:r>
@@ -283,8 +292,13 @@
         <w:t>decreases</w:t>
       </w:r>
       <w:r>
-        <w:t xml:space="preserve"> when C2C12 cells are treated with rapamycin</w:t>
-      </w:r>
+        <w:t xml:space="preserve"> when C2C12 cells are treated with </w:t>
+      </w:r>
+      <w:proofErr w:type="spellStart"/>
+      <w:r>
+        <w:t>rapamycin</w:t>
+      </w:r>
+      <w:proofErr w:type="spellEnd"/>
       <w:r>
         <w:t>, implying a role for mTOR</w:t>
       </w:r>
@@ -352,8 +366,21 @@
         <w:t xml:space="preserve">flies to be </w:t>
       </w:r>
       <w:r>
-        <w:t>too weak to emerge from their pupal cases during eclosion</w:t>
-      </w:r>
+        <w:t xml:space="preserve">too weak to emerge from their </w:t>
+      </w:r>
+      <w:proofErr w:type="spellStart"/>
+      <w:r>
+        <w:t>pupal</w:t>
+      </w:r>
+      <w:proofErr w:type="spellEnd"/>
+      <w:r>
+        <w:t xml:space="preserve"> cases during </w:t>
+      </w:r>
+      <w:proofErr w:type="spellStart"/>
+      <w:r>
+        <w:t>eclosion</w:t>
+      </w:r>
+      <w:proofErr w:type="spellEnd"/>
       <w:r>
         <w:t xml:space="preserve">.  Furthermore, we </w:t>
       </w:r>
@@ -367,7 +394,15 @@
         <w:t xml:space="preserve"> period</w:t>
       </w:r>
       <w:r>
-        <w:t xml:space="preserve"> post-eclosure </w:t>
+        <w:t xml:space="preserve"> post-</w:t>
+      </w:r>
+      <w:proofErr w:type="spellStart"/>
+      <w:r>
+        <w:t>eclosure</w:t>
+      </w:r>
+      <w:proofErr w:type="spellEnd"/>
+      <w:r>
+        <w:t xml:space="preserve"> </w:t>
       </w:r>
       <w:r>
         <w:t>when</w:t>
@@ -440,7 +475,15 @@
         <w:jc w:val="both"/>
       </w:pPr>
       <w:r>
-        <w:t xml:space="preserve">The mTOR signaling pathway plays important roles during development in all eukaryotes and </w:t>
+        <w:t xml:space="preserve">The </w:t>
+      </w:r>
+      <w:proofErr w:type="spellStart"/>
+      <w:r>
+        <w:t>mTOR</w:t>
+      </w:r>
+      <w:proofErr w:type="spellEnd"/>
+      <w:r>
+        <w:t xml:space="preserve"> signaling pathway plays important roles during development in all eukaryotes and </w:t>
       </w:r>
       <w:r>
         <w:t xml:space="preserve">mTORC1 is </w:t>
@@ -580,7 +623,23 @@
         <w:t>.</w:t>
       </w:r>
       <w:r>
-        <w:t xml:space="preserve">  Consistent with these findings, either loss of the obligate mTORC1 complex members mTOR and Raptor, or treatment with rapamycin induces developmental arrest in mice</w:t>
+        <w:t xml:space="preserve">  Consistent with these findings, either loss of the obligate mTORC1 complex members </w:t>
+      </w:r>
+      <w:proofErr w:type="spellStart"/>
+      <w:r>
+        <w:t>mTOR</w:t>
+      </w:r>
+      <w:proofErr w:type="spellEnd"/>
+      <w:r>
+        <w:t xml:space="preserve"> and Raptor, or treatment with </w:t>
+      </w:r>
+      <w:proofErr w:type="spellStart"/>
+      <w:r>
+        <w:t>rapamycin</w:t>
+      </w:r>
+      <w:proofErr w:type="spellEnd"/>
+      <w:r>
+        <w:t xml:space="preserve"> induces developmental arrest in mice</w:t>
       </w:r>
       <w:r>
         <w:fldChar w:fldCharType="begin" w:fldLock="1"/>
@@ -660,9 +719,11 @@
         <w:spacing w:line="480" w:lineRule="auto"/>
         <w:jc w:val="both"/>
       </w:pPr>
+      <w:proofErr w:type="spellStart"/>
       <w:r>
         <w:t>Myogenesis</w:t>
       </w:r>
+      <w:proofErr w:type="spellEnd"/>
       <w:r>
         <w:t xml:space="preserve"> occurs </w:t>
       </w:r>
@@ -719,7 +780,35 @@
         <w:rPr>
           <w:i/>
         </w:rPr>
-        <w:t xml:space="preserve">Myf5, Myog, Myod </w:t>
+        <w:t xml:space="preserve">Myf5, </w:t>
+      </w:r>
+      <w:proofErr w:type="spellStart"/>
+      <w:r>
+        <w:rPr>
+          <w:i/>
+        </w:rPr>
+        <w:t>Myog</w:t>
+      </w:r>
+      <w:proofErr w:type="spellEnd"/>
+      <w:r>
+        <w:rPr>
+          <w:i/>
+        </w:rPr>
+        <w:t xml:space="preserve">, </w:t>
+      </w:r>
+      <w:proofErr w:type="spellStart"/>
+      <w:r>
+        <w:rPr>
+          <w:i/>
+        </w:rPr>
+        <w:t>Myod</w:t>
+      </w:r>
+      <w:proofErr w:type="spellEnd"/>
+      <w:r>
+        <w:rPr>
+          <w:i/>
+        </w:rPr>
+        <w:t xml:space="preserve"> </w:t>
       </w:r>
       <w:r>
         <w:t xml:space="preserve">and </w:t>
@@ -753,7 +842,23 @@
         <w:fldChar w:fldCharType="end"/>
       </w:r>
       <w:r>
-        <w:t xml:space="preserve">).  The direct target of mTORC1 on myogenesis has not been clearly established, but recent work has implicated mTORC1 in the regulation of MyoD protein stability, leading to a </w:t>
+        <w:t xml:space="preserve">).  The direct target of mTORC1 on </w:t>
+      </w:r>
+      <w:proofErr w:type="spellStart"/>
+      <w:r>
+        <w:t>myogenesis</w:t>
+      </w:r>
+      <w:proofErr w:type="spellEnd"/>
+      <w:r>
+        <w:t xml:space="preserve"> has not been clearly established, but recent work has implicated mTORC1 in the regulation of </w:t>
+      </w:r>
+      <w:proofErr w:type="spellStart"/>
+      <w:r>
+        <w:t>MyoD</w:t>
+      </w:r>
+      <w:proofErr w:type="spellEnd"/>
+      <w:r>
+        <w:t xml:space="preserve"> protein stability, leading to a </w:t>
       </w:r>
       <w:r>
         <w:rPr>
@@ -765,7 +870,15 @@
         <w:t xml:space="preserve">-1 dependent </w:t>
       </w:r>
       <w:r>
-        <w:t>effect on myotube fusion</w:t>
+        <w:t xml:space="preserve">effect on </w:t>
+      </w:r>
+      <w:proofErr w:type="spellStart"/>
+      <w:r>
+        <w:t>myotube</w:t>
+      </w:r>
+      <w:proofErr w:type="spellEnd"/>
+      <w:r>
+        <w:t xml:space="preserve"> fusion</w:t>
       </w:r>
       <w:r>
         <w:fldChar w:fldCharType="begin" w:fldLock="1"/>
@@ -870,7 +983,15 @@
         <w:jc w:val="both"/>
       </w:pPr>
       <w:r>
-        <w:t>Tissue Culture and Myotube Formation</w:t>
+        <w:t xml:space="preserve">Tissue Culture and </w:t>
+      </w:r>
+      <w:proofErr w:type="spellStart"/>
+      <w:r>
+        <w:t>Myotube</w:t>
+      </w:r>
+      <w:proofErr w:type="spellEnd"/>
+      <w:r>
+        <w:t xml:space="preserve"> Formation</w:t>
       </w:r>
     </w:p>
     <w:p>
@@ -979,7 +1100,15 @@
         <w:t>determine</w:t>
       </w:r>
       <w:r>
-        <w:t xml:space="preserve"> the effects of rapamycin on differentiation, cells were treated every other day for 9 days with either </w:t>
+        <w:t xml:space="preserve"> the effects of </w:t>
+      </w:r>
+      <w:proofErr w:type="spellStart"/>
+      <w:r>
+        <w:t>rapamycin</w:t>
+      </w:r>
+      <w:proofErr w:type="spellEnd"/>
+      <w:r>
+        <w:t xml:space="preserve"> on differentiation, cells were treated every other day for 9 days with either </w:t>
       </w:r>
       <w:r>
         <w:t>vehicle alone (DMSO</w:t>
@@ -991,7 +1120,15 @@
         <w:t>), or 500nM</w:t>
       </w:r>
       <w:r>
-        <w:t xml:space="preserve"> rapamycin </w:t>
+        <w:t xml:space="preserve"> </w:t>
+      </w:r>
+      <w:proofErr w:type="spellStart"/>
+      <w:r>
+        <w:t>rapamycin</w:t>
+      </w:r>
+      <w:proofErr w:type="spellEnd"/>
+      <w:r>
+        <w:t xml:space="preserve"> </w:t>
       </w:r>
       <w:r>
         <w:t>(</w:t>
@@ -1015,11 +1152,21 @@
         <w:t xml:space="preserve">once </w:t>
       </w:r>
       <w:r>
-        <w:t>with ice-cold PBS followed by the addition of 1 ml of QIAzol (</w:t>
-      </w:r>
+        <w:t xml:space="preserve">with ice-cold PBS followed by the addition of 1 ml of </w:t>
+      </w:r>
+      <w:proofErr w:type="spellStart"/>
+      <w:r>
+        <w:t>QIAzol</w:t>
+      </w:r>
+      <w:proofErr w:type="spellEnd"/>
+      <w:r>
+        <w:t xml:space="preserve"> (</w:t>
+      </w:r>
+      <w:proofErr w:type="spellStart"/>
       <w:r>
         <w:t>Qiagen</w:t>
       </w:r>
+      <w:proofErr w:type="spellEnd"/>
       <w:r>
         <w:t xml:space="preserve">) and scraping into </w:t>
       </w:r>
@@ -1073,7 +1220,15 @@
         <w:jc w:val="both"/>
       </w:pPr>
       <w:r>
-        <w:t xml:space="preserve">RNA was extracted with the PureLink RNA mini kit (Life Technologies). </w:t>
+        <w:t xml:space="preserve">RNA was extracted with the </w:t>
+      </w:r>
+      <w:proofErr w:type="spellStart"/>
+      <w:r>
+        <w:t>PureLink</w:t>
+      </w:r>
+      <w:proofErr w:type="spellEnd"/>
+      <w:r>
+        <w:t xml:space="preserve"> RNA mini kit (Life Technologies). </w:t>
       </w:r>
       <w:r>
         <w:t xml:space="preserve">1 </w:t>
@@ -1097,12 +1252,22 @@
         <w:t xml:space="preserve">used as a template to </w:t>
       </w:r>
       <w:r>
-        <w:t xml:space="preserve">synthesize cDNA using the High Capacity Reverse Transcription Kit (Life Technologies). </w:t>
-      </w:r>
+        <w:t xml:space="preserve">synthesize </w:t>
+      </w:r>
+      <w:proofErr w:type="spellStart"/>
+      <w:r>
+        <w:t>cDNA</w:t>
+      </w:r>
+      <w:proofErr w:type="spellEnd"/>
+      <w:r>
+        <w:t xml:space="preserve"> using the High Capacity Reverse Transcription Kit (Life Technologies). </w:t>
+      </w:r>
+      <w:proofErr w:type="spellStart"/>
       <w:proofErr w:type="gramStart"/>
       <w:r>
         <w:t>cDNA</w:t>
       </w:r>
+      <w:proofErr w:type="spellEnd"/>
       <w:proofErr w:type="gramEnd"/>
       <w:r>
         <w:t xml:space="preserve"> was added to </w:t>
@@ -1116,15 +1281,25 @@
       <w:r>
         <w:t xml:space="preserve"> SYBR Green PCR Master Mix in accordance with the manufacturer’s guidelines (Life Technologies) and </w:t>
       </w:r>
-      <w:r>
-        <w:t>qRT-PCR performed</w:t>
-      </w:r>
-      <w:r>
-        <w:t xml:space="preserve"> </w:t>
-      </w:r>
-      <w:r>
-        <w:t>on a Roche Lightcycler</w:t>
-      </w:r>
+      <w:proofErr w:type="spellStart"/>
+      <w:r>
+        <w:t>qRT</w:t>
+      </w:r>
+      <w:proofErr w:type="spellEnd"/>
+      <w:r>
+        <w:t>-PCR performed</w:t>
+      </w:r>
+      <w:r>
+        <w:t xml:space="preserve"> </w:t>
+      </w:r>
+      <w:r>
+        <w:t xml:space="preserve">on a Roche </w:t>
+      </w:r>
+      <w:proofErr w:type="spellStart"/>
+      <w:r>
+        <w:t>Lightcycler</w:t>
+      </w:r>
+      <w:proofErr w:type="spellEnd"/>
       <w:r>
         <w:t xml:space="preserve">.  </w:t>
       </w:r>
@@ -1134,11 +1309,33 @@
       <w:r>
         <w:t xml:space="preserve"> series of control genes including </w:t>
       </w:r>
-      <w:r>
-        <w:rPr>
-          <w:i/>
-        </w:rPr>
-        <w:t xml:space="preserve">Gapdh, Rplp0, Actb </w:t>
+      <w:proofErr w:type="spellStart"/>
+      <w:r>
+        <w:rPr>
+          <w:i/>
+        </w:rPr>
+        <w:t>Gapdh</w:t>
+      </w:r>
+      <w:proofErr w:type="spellEnd"/>
+      <w:r>
+        <w:rPr>
+          <w:i/>
+        </w:rPr>
+        <w:t xml:space="preserve">, Rplp0, </w:t>
+      </w:r>
+      <w:proofErr w:type="spellStart"/>
+      <w:r>
+        <w:rPr>
+          <w:i/>
+        </w:rPr>
+        <w:t>Actb</w:t>
+      </w:r>
+      <w:proofErr w:type="spellEnd"/>
+      <w:r>
+        <w:rPr>
+          <w:i/>
+        </w:rPr>
+        <w:t xml:space="preserve"> </w:t>
       </w:r>
       <w:r>
         <w:t>and</w:t>
@@ -1152,12 +1349,14 @@
       <w:r>
         <w:t xml:space="preserve"> were examined, and </w:t>
       </w:r>
+      <w:proofErr w:type="spellStart"/>
       <w:r>
         <w:rPr>
           <w:i/>
         </w:rPr>
         <w:t>Gapdh</w:t>
       </w:r>
+      <w:proofErr w:type="spellEnd"/>
       <w:r>
         <w:t xml:space="preserve"> was chosen as a control as it </w:t>
       </w:r>
@@ -1165,8 +1364,13 @@
         <w:t xml:space="preserve">did </w:t>
       </w:r>
       <w:r>
-        <w:t>not change across rapamycin</w:t>
-      </w:r>
+        <w:t xml:space="preserve">not change across </w:t>
+      </w:r>
+      <w:proofErr w:type="spellStart"/>
+      <w:r>
+        <w:t>rapamycin</w:t>
+      </w:r>
+      <w:proofErr w:type="spellEnd"/>
       <w:r>
         <w:t xml:space="preserve"> </w:t>
       </w:r>
@@ -1306,7 +1510,23 @@
         <w:t>mTOR1C</w:t>
       </w:r>
       <w:r>
-        <w:t xml:space="preserve"> UAS-shRNA TRiP lines used (</w:t>
+        <w:t xml:space="preserve"> UAS-</w:t>
+      </w:r>
+      <w:proofErr w:type="spellStart"/>
+      <w:r>
+        <w:t>shRNA</w:t>
+      </w:r>
+      <w:proofErr w:type="spellEnd"/>
+      <w:r>
+        <w:t xml:space="preserve"> </w:t>
+      </w:r>
+      <w:proofErr w:type="spellStart"/>
+      <w:r>
+        <w:t>TRiP</w:t>
+      </w:r>
+      <w:proofErr w:type="spellEnd"/>
+      <w:r>
+        <w:t xml:space="preserve"> lines used (</w:t>
       </w:r>
       <w:r>
         <w:t>See Table 2</w:t>
@@ -1332,8 +1552,13 @@
       <w:r>
         <w:t xml:space="preserve">-GAL4.  </w:t>
       </w:r>
-      <w:r>
-        <w:t>Rapamycin was added where indicated after fly food was cooled to below ~50</w:t>
+      <w:proofErr w:type="spellStart"/>
+      <w:r>
+        <w:t>Rapamycin</w:t>
+      </w:r>
+      <w:proofErr w:type="spellEnd"/>
+      <w:r>
+        <w:t xml:space="preserve"> was added where indicated after fly food was cooled to below ~50</w:t>
       </w:r>
       <w:r>
         <w:rPr>
@@ -1393,13 +1618,23 @@
         <w:t xml:space="preserve">lines </w:t>
       </w:r>
       <w:r>
-        <w:t>and crossed to male UAS-TRiP</w:t>
-      </w:r>
+        <w:t>and crossed to male UAS-</w:t>
+      </w:r>
+      <w:proofErr w:type="spellStart"/>
+      <w:r>
+        <w:t>TRiP</w:t>
+      </w:r>
+      <w:proofErr w:type="spellEnd"/>
       <w:r>
         <w:t>-</w:t>
       </w:r>
-      <w:r>
-        <w:t xml:space="preserve">shRNA </w:t>
+      <w:proofErr w:type="spellStart"/>
+      <w:r>
+        <w:t>shRNA</w:t>
+      </w:r>
+      <w:proofErr w:type="spellEnd"/>
+      <w:r>
+        <w:t xml:space="preserve"> </w:t>
       </w:r>
       <w:r>
         <w:t>lines</w:t>
@@ -1423,7 +1658,15 @@
         <w:t>Tsc1</w:t>
       </w:r>
       <w:r>
-        <w:t xml:space="preserve"> (3) as well as a UAS-TRiP control which contains the genomic insertion site but no shRNA</w:t>
+        <w:t xml:space="preserve"> (3) as well as a UAS-</w:t>
+      </w:r>
+      <w:proofErr w:type="spellStart"/>
+      <w:r>
+        <w:t>TRiP</w:t>
+      </w:r>
+      <w:proofErr w:type="spellEnd"/>
+      <w:r>
+        <w:t xml:space="preserve"> control which contains the genomic insertion site but no shRNA</w:t>
       </w:r>
       <w:r>
         <w:fldChar w:fldCharType="begin" w:fldLock="1"/>
@@ -1502,7 +1745,15 @@
         <w:t xml:space="preserve"> progeny </w:t>
       </w:r>
       <w:r>
-        <w:t xml:space="preserve">began to eclose and </w:t>
+        <w:t xml:space="preserve">began to </w:t>
+      </w:r>
+      <w:proofErr w:type="spellStart"/>
+      <w:r>
+        <w:t>eclose</w:t>
+      </w:r>
+      <w:proofErr w:type="spellEnd"/>
+      <w:r>
+        <w:t xml:space="preserve"> and </w:t>
       </w:r>
       <w:r>
         <w:t xml:space="preserve">adults </w:t>
@@ -1587,8 +1838,13 @@
         <w:t>GAL4</w:t>
       </w:r>
       <w:r>
-        <w:t>&gt;UAS-shRNA</w:t>
-      </w:r>
+        <w:t>&gt;UAS-</w:t>
+      </w:r>
+      <w:proofErr w:type="spellStart"/>
+      <w:r>
+        <w:t>shRNA</w:t>
+      </w:r>
+      <w:proofErr w:type="spellEnd"/>
       <w:r>
         <w:t>-</w:t>
       </w:r>
@@ -1623,7 +1879,15 @@
         <w:t>GAL4</w:t>
       </w:r>
       <w:r>
-        <w:t>&gt;UAS-shRNA-</w:t>
+        <w:t>&gt;UAS-</w:t>
+      </w:r>
+      <w:proofErr w:type="spellStart"/>
+      <w:r>
+        <w:t>shRNA</w:t>
+      </w:r>
+      <w:proofErr w:type="spellEnd"/>
+      <w:r>
+        <w:t>-</w:t>
       </w:r>
       <w:r>
         <w:rPr>
@@ -1638,13 +1902,26 @@
         <w:t xml:space="preserve"> any remaining adult or F1 progeny </w:t>
       </w:r>
       <w:r>
-        <w:t xml:space="preserve">flies were emptied from the vials. The empty pupal cases were counted and the cases containing dead flies were counted. </w:t>
-      </w:r>
+        <w:t xml:space="preserve">flies were emptied from the vials. The empty </w:t>
+      </w:r>
+      <w:proofErr w:type="spellStart"/>
+      <w:r>
+        <w:t>pupal</w:t>
+      </w:r>
+      <w:proofErr w:type="spellEnd"/>
+      <w:r>
+        <w:t xml:space="preserve"> cases were counted and the cases containing dead flies were counted. </w:t>
+      </w:r>
+      <w:proofErr w:type="spellStart"/>
       <w:r>
         <w:t>P</w:t>
       </w:r>
       <w:r>
-        <w:t>upal case</w:t>
+        <w:t>upal</w:t>
+      </w:r>
+      <w:proofErr w:type="spellEnd"/>
+      <w:r>
+        <w:t xml:space="preserve"> case</w:t>
       </w:r>
       <w:r>
         <w:t>s</w:t>
@@ -1683,8 +1960,13 @@
         <w:spacing w:line="480" w:lineRule="auto"/>
       </w:pPr>
       <w:r>
-        <w:t>Manual Assistance of Eclosure</w:t>
-      </w:r>
+        <w:t xml:space="preserve">Manual Assistance of </w:t>
+      </w:r>
+      <w:proofErr w:type="spellStart"/>
+      <w:r>
+        <w:t>Eclosure</w:t>
+      </w:r>
+      <w:proofErr w:type="spellEnd"/>
     </w:p>
     <w:p>
       <w:pPr>
@@ -1694,13 +1976,53 @@
         <w:t xml:space="preserve">In order to </w:t>
       </w:r>
       <w:r>
-        <w:t xml:space="preserve">determine if flies were dying because they were too weak to eclose from their pupal cases or dead in their pupal cases for other reasons we manually removed the anterior puparial operculum </w:t>
+        <w:t xml:space="preserve">determine if flies were dying because they were too weak to </w:t>
+      </w:r>
+      <w:proofErr w:type="spellStart"/>
+      <w:r>
+        <w:t>eclose</w:t>
+      </w:r>
+      <w:proofErr w:type="spellEnd"/>
+      <w:r>
+        <w:t xml:space="preserve"> from their </w:t>
+      </w:r>
+      <w:proofErr w:type="spellStart"/>
+      <w:r>
+        <w:t>pupal</w:t>
+      </w:r>
+      <w:proofErr w:type="spellEnd"/>
+      <w:r>
+        <w:t xml:space="preserve"> cases or dead in their </w:t>
+      </w:r>
+      <w:proofErr w:type="spellStart"/>
+      <w:r>
+        <w:t>pupal</w:t>
+      </w:r>
+      <w:proofErr w:type="spellEnd"/>
+      <w:r>
+        <w:t xml:space="preserve"> cases for other reasons we manually removed the anterior </w:t>
+      </w:r>
+      <w:proofErr w:type="spellStart"/>
+      <w:r>
+        <w:t>puparial</w:t>
+      </w:r>
+      <w:proofErr w:type="spellEnd"/>
+      <w:r>
+        <w:t xml:space="preserve"> operculum </w:t>
       </w:r>
       <w:r>
         <w:t xml:space="preserve">under a dissecting microscope using fine forceps </w:t>
       </w:r>
       <w:r>
-        <w:t xml:space="preserve">from stage ~12-13 pupae that were fully formed, but had not yet eclosed. </w:t>
+        <w:t xml:space="preserve">from stage ~12-13 pupae that were fully formed, but had not yet </w:t>
+      </w:r>
+      <w:proofErr w:type="spellStart"/>
+      <w:r>
+        <w:t>eclosed</w:t>
+      </w:r>
+      <w:proofErr w:type="spellEnd"/>
+      <w:r>
+        <w:t xml:space="preserve">. </w:t>
       </w:r>
       <w:r>
         <w:t>This was accomplished by using a thin sheet of plastic on the inside of the vial on which the 3</w:t>
@@ -1733,7 +2055,15 @@
         <w:t>ly</w:t>
       </w:r>
       <w:r>
-        <w:t xml:space="preserve"> open the pupal cases then placed back into a fresh vial for incubation</w:t>
+        <w:t xml:space="preserve"> open the </w:t>
+      </w:r>
+      <w:proofErr w:type="spellStart"/>
+      <w:r>
+        <w:t>pupal</w:t>
+      </w:r>
+      <w:proofErr w:type="spellEnd"/>
+      <w:r>
+        <w:t xml:space="preserve"> cases then placed back into a fresh vial for incubation</w:t>
       </w:r>
       <w:r>
         <w:t xml:space="preserve"> at 25 °C</w:t>
@@ -1754,8 +2084,13 @@
         <w:t xml:space="preserve">3 </w:t>
       </w:r>
       <w:r>
-        <w:t>mef2-GAL4&gt;UAS-Raptor-shRNA</w:t>
-      </w:r>
+        <w:t>mef2-GAL4&gt;UAS-Raptor-</w:t>
+      </w:r>
+      <w:proofErr w:type="spellStart"/>
+      <w:r>
+        <w:t>shRNA</w:t>
+      </w:r>
+      <w:proofErr w:type="spellEnd"/>
       <w:r>
         <w:t xml:space="preserve"> adults </w:t>
       </w:r>
@@ -1768,8 +2103,13 @@
       <w:r>
         <w:t xml:space="preserve">begin to </w:t>
       </w:r>
-      <w:r>
-        <w:t xml:space="preserve">eclose, but with assistance of the </w:t>
+      <w:proofErr w:type="spellStart"/>
+      <w:r>
+        <w:t>eclose</w:t>
+      </w:r>
+      <w:proofErr w:type="spellEnd"/>
+      <w:r>
+        <w:t xml:space="preserve">, but with assistance of the </w:t>
       </w:r>
       <w:r>
         <w:t xml:space="preserve">removal of the </w:t>
@@ -1882,8 +2222,13 @@
       <w:r>
         <w:t xml:space="preserve">within 3 days post </w:t>
       </w:r>
-      <w:r>
-        <w:t xml:space="preserve">eclosure and repeated every </w:t>
+      <w:proofErr w:type="spellStart"/>
+      <w:r>
+        <w:t>eclosure</w:t>
+      </w:r>
+      <w:proofErr w:type="spellEnd"/>
+      <w:r>
+        <w:t xml:space="preserve"> and repeated every </w:t>
       </w:r>
       <w:r>
         <w:t>~</w:t>
@@ -1945,13 +2290,29 @@
         <w:fldChar w:fldCharType="end"/>
       </w:r>
       <w:r>
-        <w:t>.  Prior to performing ANOVA analyses, normality was assessed by Shapiro-Wilk test</w:t>
+        <w:t>.  Prior to performing ANOVA analyses, normality was assessed by Shapiro-</w:t>
+      </w:r>
+      <w:proofErr w:type="spellStart"/>
+      <w:r>
+        <w:t>Wilk</w:t>
+      </w:r>
+      <w:proofErr w:type="spellEnd"/>
+      <w:r>
+        <w:t xml:space="preserve"> test</w:t>
       </w:r>
       <w:r>
         <w:t>s</w:t>
       </w:r>
       <w:r>
-        <w:t xml:space="preserve"> and equal variance was tested using Levene’s test</w:t>
+        <w:t xml:space="preserve"> and equal variance was tested using </w:t>
+      </w:r>
+      <w:proofErr w:type="spellStart"/>
+      <w:r>
+        <w:t>Levene’s</w:t>
+      </w:r>
+      <w:proofErr w:type="spellEnd"/>
+      <w:r>
+        <w:t xml:space="preserve"> test</w:t>
       </w:r>
       <w:r>
         <w:t>s</w:t>
@@ -1997,7 +2358,15 @@
         <w:t>were not met</w:t>
       </w:r>
       <w:r>
-        <w:t xml:space="preserve">, a Kruskal-Wallis test was performed.  If either of those omnibus tests reached significance, then Student’s </w:t>
+        <w:t xml:space="preserve">, a </w:t>
+      </w:r>
+      <w:proofErr w:type="spellStart"/>
+      <w:r>
+        <w:t>Kruskal</w:t>
+      </w:r>
+      <w:proofErr w:type="spellEnd"/>
+      <w:r>
+        <w:t xml:space="preserve">-Wallis test was performed.  If either of those omnibus tests reached significance, then Student’s </w:t>
       </w:r>
       <w:r>
         <w:rPr>
@@ -2012,7 +2381,15 @@
         <w:t xml:space="preserve">tests </w:t>
       </w:r>
       <w:r>
-        <w:t>or Wicoxon Rank Sum Tests were performed as indicated</w:t>
+        <w:t xml:space="preserve">or </w:t>
+      </w:r>
+      <w:proofErr w:type="spellStart"/>
+      <w:r>
+        <w:t>Wicoxon</w:t>
+      </w:r>
+      <w:proofErr w:type="spellEnd"/>
+      <w:r>
+        <w:t xml:space="preserve"> Rank Sum Tests were performed as indicated</w:t>
       </w:r>
       <w:r>
         <w:t xml:space="preserve">, followed by an adjustment for multiple </w:t>
@@ -2021,7 +2398,15 @@
         <w:t>comparisons</w:t>
       </w:r>
       <w:r>
-        <w:t xml:space="preserve"> using the method of Benjamini and Hochberg</w:t>
+        <w:t xml:space="preserve"> using the method of </w:t>
+      </w:r>
+      <w:proofErr w:type="spellStart"/>
+      <w:r>
+        <w:t>Benjamini</w:t>
+      </w:r>
+      <w:proofErr w:type="spellEnd"/>
+      <w:r>
+        <w:t xml:space="preserve"> and Hochberg</w:t>
       </w:r>
       <w:r>
         <w:fldChar w:fldCharType="begin" w:fldLock="1"/>
@@ -2111,8 +2496,13 @@
         <w:spacing w:line="480" w:lineRule="auto"/>
         <w:jc w:val="both"/>
       </w:pPr>
-      <w:r>
-        <w:t>Rapamycin Inhibits Differentiation of Muscle Cells in Culture</w:t>
+      <w:proofErr w:type="spellStart"/>
+      <w:r>
+        <w:t>Rapamycin</w:t>
+      </w:r>
+      <w:proofErr w:type="spellEnd"/>
+      <w:r>
+        <w:t xml:space="preserve"> Inhibits Differentiation of Muscle Cells in Culture</w:t>
       </w:r>
     </w:p>
     <w:p>
@@ -2124,8 +2514,13 @@
         <w:t>To determine the order in which myogenic markers are induced</w:t>
       </w:r>
       <w:r>
-        <w:t xml:space="preserve"> during myogenesis</w:t>
-      </w:r>
+        <w:t xml:space="preserve"> during </w:t>
+      </w:r>
+      <w:proofErr w:type="spellStart"/>
+      <w:r>
+        <w:t>myogenesis</w:t>
+      </w:r>
+      <w:proofErr w:type="spellEnd"/>
       <w:r>
         <w:t xml:space="preserve">, we </w:t>
       </w:r>
@@ -2150,11 +2545,16 @@
       <w:r>
         <w:t xml:space="preserve">and performed </w:t>
       </w:r>
+      <w:proofErr w:type="spellStart"/>
       <w:r>
         <w:t>q</w:t>
       </w:r>
       <w:r>
-        <w:t xml:space="preserve">RT-PCR to measure </w:t>
+        <w:t>RT</w:t>
+      </w:r>
+      <w:proofErr w:type="spellEnd"/>
+      <w:r>
+        <w:t xml:space="preserve">-PCR to measure </w:t>
       </w:r>
       <w:r>
         <w:t>transcripts</w:t>
@@ -2171,12 +2571,14 @@
       <w:r>
         <w:t xml:space="preserve">, </w:t>
       </w:r>
+      <w:proofErr w:type="spellStart"/>
       <w:r>
         <w:rPr>
           <w:i/>
         </w:rPr>
         <w:t>Myog</w:t>
       </w:r>
+      <w:proofErr w:type="spellEnd"/>
       <w:r>
         <w:t xml:space="preserve">, </w:t>
       </w:r>
@@ -2222,12 +2624,14 @@
       <w:r>
         <w:t xml:space="preserve">, </w:t>
       </w:r>
+      <w:proofErr w:type="spellStart"/>
       <w:r>
         <w:rPr>
           <w:i/>
         </w:rPr>
         <w:t>Myog</w:t>
       </w:r>
+      <w:proofErr w:type="spellEnd"/>
       <w:r>
         <w:t xml:space="preserve">, </w:t>
       </w:r>
@@ -2347,8 +2751,13 @@
         <w:t>determine if</w:t>
       </w:r>
       <w:r>
-        <w:t xml:space="preserve"> rapamycin</w:t>
-      </w:r>
+        <w:t xml:space="preserve"> </w:t>
+      </w:r>
+      <w:proofErr w:type="spellStart"/>
+      <w:r>
+        <w:t>rapamycin</w:t>
+      </w:r>
+      <w:proofErr w:type="spellEnd"/>
       <w:r>
         <w:t xml:space="preserve">, </w:t>
       </w:r>
@@ -2371,7 +2780,15 @@
         <w:t xml:space="preserve">gene expression during </w:t>
       </w:r>
       <w:r>
-        <w:t xml:space="preserve">differentiation (Figure 1B and C). Treatment with rapamycin </w:t>
+        <w:t xml:space="preserve">differentiation (Figure 1B and C). Treatment with </w:t>
+      </w:r>
+      <w:proofErr w:type="spellStart"/>
+      <w:r>
+        <w:t>rapamycin</w:t>
+      </w:r>
+      <w:proofErr w:type="spellEnd"/>
+      <w:r>
+        <w:t xml:space="preserve"> </w:t>
       </w:r>
       <w:r>
         <w:t>caused</w:t>
@@ -2398,7 +2815,15 @@
         <w:t>F</w:t>
       </w:r>
       <w:r>
-        <w:t xml:space="preserve">igure 1B) and prevented the formation of myotubes (Figure 1C). </w:t>
+        <w:t xml:space="preserve">igure 1B) and prevented the formation of </w:t>
+      </w:r>
+      <w:proofErr w:type="spellStart"/>
+      <w:r>
+        <w:t>myotubes</w:t>
+      </w:r>
+      <w:proofErr w:type="spellEnd"/>
+      <w:r>
+        <w:t xml:space="preserve"> (Figure 1C). </w:t>
       </w:r>
     </w:p>
     <w:p>
@@ -2415,8 +2840,13 @@
       <w:r>
         <w:t xml:space="preserve">Since </w:t>
       </w:r>
-      <w:r>
-        <w:t>rapamycin does</w:t>
+      <w:proofErr w:type="spellStart"/>
+      <w:r>
+        <w:t>rapamycin</w:t>
+      </w:r>
+      <w:proofErr w:type="spellEnd"/>
+      <w:r>
+        <w:t xml:space="preserve"> does</w:t>
       </w:r>
       <w:r>
         <w:t xml:space="preserve"> not reduce the differentiation-</w:t>
@@ -2488,12 +2918,14 @@
       <w:r>
         <w:t xml:space="preserve">several early differentiation targets, including </w:t>
       </w:r>
+      <w:proofErr w:type="spellStart"/>
       <w:r>
         <w:rPr>
           <w:i/>
         </w:rPr>
         <w:t>Myog</w:t>
       </w:r>
+      <w:proofErr w:type="spellEnd"/>
       <w:r>
         <w:t xml:space="preserve">, </w:t>
       </w:r>
@@ -2522,7 +2954,15 @@
         <w:t xml:space="preserve"> </w:t>
       </w:r>
       <w:r>
-        <w:t xml:space="preserve">are all blocked by rapamycin </w:t>
+        <w:t xml:space="preserve">are all blocked by </w:t>
+      </w:r>
+      <w:proofErr w:type="spellStart"/>
+      <w:r>
+        <w:t>rapamycin</w:t>
+      </w:r>
+      <w:proofErr w:type="spellEnd"/>
+      <w:r>
+        <w:t xml:space="preserve"> </w:t>
       </w:r>
       <w:r>
         <w:t xml:space="preserve">our data supports the hypothesis that mTORC1 is required downstream of </w:t>
@@ -2572,12 +3012,14 @@
       <w:r>
         <w:t xml:space="preserve">, and is downstream of </w:t>
       </w:r>
+      <w:proofErr w:type="spellStart"/>
       <w:r>
         <w:rPr>
           <w:i/>
         </w:rPr>
         <w:t>Myog</w:t>
       </w:r>
+      <w:proofErr w:type="spellEnd"/>
       <w:r>
         <w:t xml:space="preserve">, reductions in </w:t>
       </w:r>
@@ -2619,7 +3061,23 @@
         <w:t xml:space="preserve">. </w:t>
       </w:r>
       <w:r>
-        <w:t xml:space="preserve">  We therefore predicted that mTORC1, required for MyoD stabilization, may play a critical role in muscle development and should be tested in a live organism undergoing myogenesis.</w:t>
+        <w:t xml:space="preserve">  We therefore predicted that mTORC1, required for </w:t>
+      </w:r>
+      <w:proofErr w:type="spellStart"/>
+      <w:r>
+        <w:t>MyoD</w:t>
+      </w:r>
+      <w:proofErr w:type="spellEnd"/>
+      <w:r>
+        <w:t xml:space="preserve"> stabilization, may play a critical role in muscle development and should be tested in a live organism undergoing </w:t>
+      </w:r>
+      <w:proofErr w:type="spellStart"/>
+      <w:r>
+        <w:t>myogenesis</w:t>
+      </w:r>
+      <w:proofErr w:type="spellEnd"/>
+      <w:r>
+        <w:t>.</w:t>
       </w:r>
     </w:p>
     <w:p>
@@ -2652,8 +3110,13 @@
         <w:t>differentiation in C2C12 cells</w:t>
       </w:r>
       <w:r>
-        <w:t xml:space="preserve"> into myotubes</w:t>
-      </w:r>
+        <w:t xml:space="preserve"> into </w:t>
+      </w:r>
+      <w:proofErr w:type="spellStart"/>
+      <w:r>
+        <w:t>myotubes</w:t>
+      </w:r>
+      <w:proofErr w:type="spellEnd"/>
       <w:r>
         <w:t xml:space="preserve">.  </w:t>
       </w:r>
@@ -2663,12 +3126,14 @@
       <w:r>
         <w:t xml:space="preserve">that </w:t>
       </w:r>
+      <w:proofErr w:type="spellStart"/>
       <w:r>
         <w:rPr>
           <w:i/>
         </w:rPr>
         <w:t>Myog</w:t>
       </w:r>
+      <w:proofErr w:type="spellEnd"/>
       <w:r>
         <w:t xml:space="preserve">, </w:t>
       </w:r>
@@ -2700,7 +3165,15 @@
         <w:t xml:space="preserve">Mef2c </w:t>
       </w:r>
       <w:r>
-        <w:t>all require mTORC1 function for their transcriptional activation during myogenesis.</w:t>
+        <w:t xml:space="preserve">all require mTORC1 function for their transcriptional activation during </w:t>
+      </w:r>
+      <w:proofErr w:type="spellStart"/>
+      <w:r>
+        <w:t>myogenesis</w:t>
+      </w:r>
+      <w:proofErr w:type="spellEnd"/>
+      <w:r>
+        <w:t>.</w:t>
       </w:r>
       <w:r>
         <w:t xml:space="preserve"> These data are consistent with the hypothesis that </w:t>
@@ -2721,8 +3194,13 @@
         <w:t>through the stabilization of</w:t>
       </w:r>
       <w:r>
-        <w:t xml:space="preserve"> MyoD</w:t>
-      </w:r>
+        <w:t xml:space="preserve"> </w:t>
+      </w:r>
+      <w:proofErr w:type="spellStart"/>
+      <w:r>
+        <w:t>MyoD</w:t>
+      </w:r>
+      <w:proofErr w:type="spellEnd"/>
       <w:r>
         <w:t xml:space="preserve"> as previously suggested</w:t>
       </w:r>
@@ -2755,7 +3233,23 @@
         <w:t xml:space="preserve"> </w:t>
       </w:r>
       <w:r>
-        <w:t>Since the primary effect of miRNA-1 is on myotube fusion, it is likely that there are other mTORC1 dependent effects, as the morphological changes prior to myotube fusion are also disrupted by rapamycin</w:t>
+        <w:t xml:space="preserve">Since the primary effect of miRNA-1 is on </w:t>
+      </w:r>
+      <w:proofErr w:type="spellStart"/>
+      <w:r>
+        <w:t>myotube</w:t>
+      </w:r>
+      <w:proofErr w:type="spellEnd"/>
+      <w:r>
+        <w:t xml:space="preserve"> fusion, it is likely that there are other mTORC1 dependent effects, as the morphological changes prior to </w:t>
+      </w:r>
+      <w:proofErr w:type="spellStart"/>
+      <w:r>
+        <w:t>myotube</w:t>
+      </w:r>
+      <w:proofErr w:type="spellEnd"/>
+      <w:r>
+        <w:t xml:space="preserve"> fusion are also disrupted by rapamycin</w:t>
       </w:r>
       <w:r>
         <w:fldChar w:fldCharType="begin" w:fldLock="1"/>
@@ -2811,7 +3305,15 @@
         <w:t xml:space="preserve"> Leads to </w:t>
       </w:r>
       <w:r>
-        <w:t xml:space="preserve">Late Pupal </w:t>
+        <w:t xml:space="preserve">Late </w:t>
+      </w:r>
+      <w:proofErr w:type="spellStart"/>
+      <w:r>
+        <w:t>Pupal</w:t>
+      </w:r>
+      <w:proofErr w:type="spellEnd"/>
+      <w:r>
+        <w:t xml:space="preserve"> </w:t>
       </w:r>
       <w:r>
         <w:t>Lethality in Drosophila</w:t>
@@ -2871,7 +3373,15 @@
         <w:t>First, we tested whether inhibition of the dTORC1 pathway affected the development of these flies.  As previously reported</w:t>
       </w:r>
       <w:r>
-        <w:t>, high doses of rapamycin prevent</w:t>
+        <w:t xml:space="preserve">, high doses of </w:t>
+      </w:r>
+      <w:proofErr w:type="spellStart"/>
+      <w:r>
+        <w:t>rapamycin</w:t>
+      </w:r>
+      <w:proofErr w:type="spellEnd"/>
+      <w:r>
+        <w:t xml:space="preserve"> prevent</w:t>
       </w:r>
       <w:r>
         <w:t>s</w:t>
@@ -2905,7 +3415,15 @@
         <w:t>.  We performed dose curves and found that at much lower doses (EC50 of</w:t>
       </w:r>
       <w:r>
-        <w:t xml:space="preserve"> ~860 nM), although eggs could be seen in the vials, there was a complete</w:t>
+        <w:t xml:space="preserve"> ~860 </w:t>
+      </w:r>
+      <w:proofErr w:type="spellStart"/>
+      <w:r>
+        <w:t>nM</w:t>
+      </w:r>
+      <w:proofErr w:type="spellEnd"/>
+      <w:r>
+        <w:t>), although eggs could be seen in the vials, there was a complete</w:t>
       </w:r>
       <w:r>
         <w:t xml:space="preserve"> absence of pupae and </w:t>
@@ -2941,20 +3459,48 @@
         <w:t>At these lower doses, t</w:t>
       </w:r>
       <w:r>
-        <w:t>here was no obvious distinction between inhibition of pupal lethality and prevention of fly eclosure</w:t>
-      </w:r>
-      <w:r>
-        <w:t>, ie there was no observable dose in which pupae survived but flies were unable eclose</w:t>
-      </w:r>
+        <w:t xml:space="preserve">here was no obvious distinction between inhibition of </w:t>
+      </w:r>
+      <w:proofErr w:type="spellStart"/>
+      <w:r>
+        <w:t>pupal</w:t>
+      </w:r>
+      <w:proofErr w:type="spellEnd"/>
+      <w:r>
+        <w:t xml:space="preserve"> lethality and prevention of fly </w:t>
+      </w:r>
+      <w:proofErr w:type="spellStart"/>
+      <w:r>
+        <w:t>eclosure</w:t>
+      </w:r>
+      <w:proofErr w:type="spellEnd"/>
+      <w:r>
+        <w:t xml:space="preserve">, </w:t>
+      </w:r>
+      <w:proofErr w:type="spellStart"/>
+      <w:r>
+        <w:t>ie</w:t>
+      </w:r>
+      <w:proofErr w:type="spellEnd"/>
+      <w:r>
+        <w:t xml:space="preserve"> there was no observable dose in which pupae survived but flies were unable </w:t>
+      </w:r>
+      <w:proofErr w:type="spellStart"/>
+      <w:r>
+        <w:t>eclose</w:t>
+      </w:r>
+      <w:proofErr w:type="spellEnd"/>
       <w:r>
         <w:t>.</w:t>
       </w:r>
       <w:r>
         <w:t xml:space="preserve">  These data suggest that </w:t>
       </w:r>
+      <w:proofErr w:type="spellStart"/>
       <w:r>
         <w:t>rapamycin</w:t>
       </w:r>
+      <w:proofErr w:type="spellEnd"/>
       <w:r>
         <w:t xml:space="preserve"> inhibits fly </w:t>
       </w:r>
@@ -3124,7 +3670,15 @@
         <w:t xml:space="preserve">drove </w:t>
       </w:r>
       <w:r>
-        <w:t xml:space="preserve">expression of the UAS shRNA cassettes in both </w:t>
+        <w:t xml:space="preserve">expression of the UAS </w:t>
+      </w:r>
+      <w:proofErr w:type="spellStart"/>
+      <w:r>
+        <w:t>shRNA</w:t>
+      </w:r>
+      <w:proofErr w:type="spellEnd"/>
+      <w:r>
+        <w:t xml:space="preserve"> cassettes in both </w:t>
       </w:r>
       <w:r>
         <w:t xml:space="preserve">skeletal muscle </w:t>
@@ -3253,10 +3807,31 @@
         <w:t>To minimize potential off target effects, t</w:t>
       </w:r>
       <w:r>
-        <w:t>hree different shRNAs</w:t>
-      </w:r>
-      <w:r>
-        <w:t xml:space="preserve"> were used from the Harvard shRNA TRiP collection</w:t>
+        <w:t xml:space="preserve">hree different </w:t>
+      </w:r>
+      <w:proofErr w:type="spellStart"/>
+      <w:r>
+        <w:t>shRNAs</w:t>
+      </w:r>
+      <w:proofErr w:type="spellEnd"/>
+      <w:r>
+        <w:t xml:space="preserve"> were used from the Harvard </w:t>
+      </w:r>
+      <w:proofErr w:type="spellStart"/>
+      <w:r>
+        <w:t>shRNA</w:t>
+      </w:r>
+      <w:proofErr w:type="spellEnd"/>
+      <w:r>
+        <w:t xml:space="preserve"> </w:t>
+      </w:r>
+      <w:proofErr w:type="spellStart"/>
+      <w:r>
+        <w:t>TRiP</w:t>
+      </w:r>
+      <w:proofErr w:type="spellEnd"/>
+      <w:r>
+        <w:t xml:space="preserve"> collection</w:t>
       </w:r>
       <w:r>
         <w:t xml:space="preserve"> for each of the two </w:t>
@@ -3318,6 +3893,7 @@
       <w:r>
         <w:t xml:space="preserve">TM3, </w:t>
       </w:r>
+      <w:proofErr w:type="spellStart"/>
       <w:r>
         <w:rPr>
           <w:i/>
@@ -3330,15 +3906,18 @@
         </w:rPr>
         <w:t>b</w:t>
       </w:r>
+      <w:proofErr w:type="spellEnd"/>
       <w:r>
         <w:t xml:space="preserve"> flies with heterozygous, balanced </w:t>
       </w:r>
       <w:r>
         <w:t>UAS-</w:t>
       </w:r>
+      <w:proofErr w:type="spellStart"/>
       <w:r>
         <w:t>shRNA</w:t>
       </w:r>
+      <w:proofErr w:type="spellEnd"/>
       <w:r>
         <w:t>/</w:t>
       </w:r>
@@ -3487,7 +4066,15 @@
         <w:t>Tsc1</w:t>
       </w:r>
       <w:r>
-        <w:t xml:space="preserve"> shRNA had </w:t>
+        <w:t xml:space="preserve"> </w:t>
+      </w:r>
+      <w:proofErr w:type="spellStart"/>
+      <w:r>
+        <w:t>shRNA</w:t>
+      </w:r>
+      <w:proofErr w:type="spellEnd"/>
+      <w:r>
+        <w:t xml:space="preserve"> had </w:t>
       </w:r>
       <w:r>
         <w:t xml:space="preserve">no significant effect on </w:t>
@@ -3534,7 +4121,15 @@
         <w:t>Raptor</w:t>
       </w:r>
       <w:r>
-        <w:t xml:space="preserve"> shRNA, the</w:t>
+        <w:t xml:space="preserve"> </w:t>
+      </w:r>
+      <w:proofErr w:type="spellStart"/>
+      <w:r>
+        <w:t>shRNA</w:t>
+      </w:r>
+      <w:proofErr w:type="spellEnd"/>
+      <w:r>
+        <w:t>, the</w:t>
       </w:r>
       <w:r>
         <w:t xml:space="preserve">re was </w:t>
@@ -3552,7 +4147,15 @@
         <w:t xml:space="preserve"> </w:t>
       </w:r>
       <w:r>
-        <w:t>the number of eclosed flies (Figure 2B).</w:t>
+        <w:t xml:space="preserve">the number of </w:t>
+      </w:r>
+      <w:proofErr w:type="spellStart"/>
+      <w:r>
+        <w:t>eclosed</w:t>
+      </w:r>
+      <w:proofErr w:type="spellEnd"/>
+      <w:r>
+        <w:t xml:space="preserve"> flies (Figure 2B).</w:t>
       </w:r>
       <w:r>
         <w:t xml:space="preserve"> </w:t>
@@ -3588,7 +4191,15 @@
         <w:t>Raptor</w:t>
       </w:r>
       <w:r>
-        <w:t xml:space="preserve"> shRNA is lethal</w:t>
+        <w:t xml:space="preserve"> </w:t>
+      </w:r>
+      <w:proofErr w:type="spellStart"/>
+      <w:r>
+        <w:t>shRNA</w:t>
+      </w:r>
+      <w:proofErr w:type="spellEnd"/>
+      <w:r>
+        <w:t xml:space="preserve"> is lethal</w:t>
       </w:r>
       <w:r>
         <w:t xml:space="preserve"> </w:t>
@@ -3597,8 +4208,13 @@
         <w:t>at some point prior to</w:t>
       </w:r>
       <w:r>
-        <w:t xml:space="preserve"> eclosure</w:t>
-      </w:r>
+        <w:t xml:space="preserve"> </w:t>
+      </w:r>
+      <w:proofErr w:type="spellStart"/>
+      <w:r>
+        <w:t>eclosure</w:t>
+      </w:r>
+      <w:proofErr w:type="spellEnd"/>
       <w:r>
         <w:t>.</w:t>
       </w:r>
@@ -3641,8 +4257,13 @@
       <w:r>
         <w:t>-</w:t>
       </w:r>
-      <w:r>
-        <w:t>shRNA/</w:t>
+      <w:proofErr w:type="spellStart"/>
+      <w:r>
+        <w:t>shRNA</w:t>
+      </w:r>
+      <w:proofErr w:type="spellEnd"/>
+      <w:r>
+        <w:t>/</w:t>
       </w:r>
       <w:r>
         <w:t>TM6</w:t>
@@ -3698,7 +4319,15 @@
         <w:t>Raptor</w:t>
       </w:r>
       <w:r>
-        <w:t>-shRNA)</w:t>
+        <w:t>-</w:t>
+      </w:r>
+      <w:proofErr w:type="spellStart"/>
+      <w:r>
+        <w:t>shRNA</w:t>
+      </w:r>
+      <w:proofErr w:type="spellEnd"/>
+      <w:r>
+        <w:t>)</w:t>
       </w:r>
       <w:r>
         <w:t xml:space="preserve">, although in this case some flies </w:t>
@@ -3713,10 +4342,26 @@
         <w:t>Raptor</w:t>
       </w:r>
       <w:r>
-        <w:t xml:space="preserve">-shRNA </w:t>
-      </w:r>
-      <w:r>
-        <w:t>were able to eclose (Figure 2C).</w:t>
+        <w:t>-</w:t>
+      </w:r>
+      <w:proofErr w:type="spellStart"/>
+      <w:r>
+        <w:t>shRNA</w:t>
+      </w:r>
+      <w:proofErr w:type="spellEnd"/>
+      <w:r>
+        <w:t xml:space="preserve"> </w:t>
+      </w:r>
+      <w:r>
+        <w:t xml:space="preserve">were able to </w:t>
+      </w:r>
+      <w:proofErr w:type="spellStart"/>
+      <w:r>
+        <w:t>eclose</w:t>
+      </w:r>
+      <w:proofErr w:type="spellEnd"/>
+      <w:r>
+        <w:t xml:space="preserve"> (Figure 2C).</w:t>
       </w:r>
       <w:r>
         <w:t xml:space="preserve"> </w:t>
@@ -3779,8 +4424,13 @@
         <w:t>Raptor</w:t>
       </w:r>
       <w:r>
-        <w:t>-shRNA</w:t>
-      </w:r>
+        <w:t>-</w:t>
+      </w:r>
+      <w:proofErr w:type="spellStart"/>
+      <w:r>
+        <w:t>shRNA</w:t>
+      </w:r>
+      <w:proofErr w:type="spellEnd"/>
       <w:r>
         <w:rPr>
           <w:i/>
@@ -3918,12 +4568,14 @@
         </w:rPr>
         <w:t>-</w:t>
       </w:r>
+      <w:proofErr w:type="spellStart"/>
       <w:r>
         <w:rPr>
           <w:rFonts w:ascii="Cambria" w:hAnsi="Cambria"/>
         </w:rPr>
         <w:t>shRNA</w:t>
       </w:r>
+      <w:proofErr w:type="spellEnd"/>
       <w:r>
         <w:rPr>
           <w:rFonts w:ascii="Cambria" w:hAnsi="Cambria"/>
@@ -4036,8 +4688,13 @@
         <w:t xml:space="preserve">To test </w:t>
       </w:r>
       <w:r>
-        <w:t>for the stage under which these flies fail to eclose</w:t>
-      </w:r>
+        <w:t xml:space="preserve">for the stage under which these flies fail to </w:t>
+      </w:r>
+      <w:proofErr w:type="spellStart"/>
+      <w:r>
+        <w:t>eclose</w:t>
+      </w:r>
+      <w:proofErr w:type="spellEnd"/>
       <w:r>
         <w:t>, we</w:t>
       </w:r>
@@ -4130,7 +4787,15 @@
         <w:t>the studies at 25 °C</w:t>
       </w:r>
       <w:r>
-        <w:t xml:space="preserve">. As a control, we used a fly line that was identical to the TRiP fly lines, but did not have </w:t>
+        <w:t xml:space="preserve">. As a control, we used a fly line that was identical to the </w:t>
+      </w:r>
+      <w:proofErr w:type="spellStart"/>
+      <w:r>
+        <w:t>TRiP</w:t>
+      </w:r>
+      <w:proofErr w:type="spellEnd"/>
+      <w:r>
+        <w:t xml:space="preserve"> fly lines, but did not have </w:t>
       </w:r>
       <w:proofErr w:type="gramStart"/>
       <w:r>
@@ -4138,7 +4803,15 @@
       </w:r>
       <w:proofErr w:type="gramEnd"/>
       <w:r>
-        <w:t xml:space="preserve"> shRNA inserted</w:t>
+        <w:t xml:space="preserve"> </w:t>
+      </w:r>
+      <w:proofErr w:type="spellStart"/>
+      <w:r>
+        <w:t>shRNA</w:t>
+      </w:r>
+      <w:proofErr w:type="spellEnd"/>
+      <w:r>
+        <w:t xml:space="preserve"> inserted</w:t>
       </w:r>
       <w:r>
         <w:t xml:space="preserve"> (see Table 2)</w:t>
@@ -4163,7 +4836,21 @@
         <w:rPr>
           <w:rFonts w:ascii="Cambria" w:hAnsi="Cambria"/>
         </w:rPr>
-        <w:t xml:space="preserve">-shRNA was driven by </w:t>
+        <w:t>-</w:t>
+      </w:r>
+      <w:proofErr w:type="spellStart"/>
+      <w:r>
+        <w:rPr>
+          <w:rFonts w:ascii="Cambria" w:hAnsi="Cambria"/>
+        </w:rPr>
+        <w:t>shRNA</w:t>
+      </w:r>
+      <w:proofErr w:type="spellEnd"/>
+      <w:r>
+        <w:rPr>
+          <w:rFonts w:ascii="Cambria" w:hAnsi="Cambria"/>
+        </w:rPr>
+        <w:t xml:space="preserve"> was driven by </w:t>
       </w:r>
       <w:r>
         <w:rPr>
@@ -4202,8 +4889,16 @@
         <w:rPr>
           <w:rFonts w:ascii="Cambria" w:hAnsi="Cambria"/>
         </w:rPr>
-        <w:t>died prior to eclosion</w:t>
-      </w:r>
+        <w:t xml:space="preserve">died prior to </w:t>
+      </w:r>
+      <w:proofErr w:type="spellStart"/>
+      <w:r>
+        <w:rPr>
+          <w:rFonts w:ascii="Cambria" w:hAnsi="Cambria"/>
+        </w:rPr>
+        <w:t>eclosion</w:t>
+      </w:r>
+      <w:proofErr w:type="spellEnd"/>
       <w:r>
         <w:rPr>
           <w:rFonts w:ascii="Cambria" w:hAnsi="Cambria"/>
@@ -4360,23 +5055,25 @@
           <w:rFonts w:eastAsia="Times New Roman" w:cs="Times New Roman"/>
           <w:shd w:val="clear" w:color="auto" w:fill="FFFFFF"/>
         </w:rPr>
-        <w:t xml:space="preserve"> for those shRNA strains</w:t>
-      </w:r>
+        <w:t xml:space="preserve"> for those </w:t>
+      </w:r>
+      <w:proofErr w:type="spellStart"/>
       <w:r>
         <w:rPr>
           <w:rStyle w:val="apple-style-span"/>
           <w:rFonts w:eastAsia="Times New Roman" w:cs="Times New Roman"/>
           <w:shd w:val="clear" w:color="auto" w:fill="FFFFFF"/>
         </w:rPr>
-        <w:t xml:space="preserve">, with </w:t>
-      </w:r>
+        <w:t>shRNA</w:t>
+      </w:r>
+      <w:proofErr w:type="spellEnd"/>
       <w:r>
         <w:rPr>
           <w:rStyle w:val="apple-style-span"/>
           <w:rFonts w:eastAsia="Times New Roman" w:cs="Times New Roman"/>
           <w:shd w:val="clear" w:color="auto" w:fill="FFFFFF"/>
         </w:rPr>
-        <w:t xml:space="preserve">a </w:t>
+        <w:t xml:space="preserve"> strains</w:t>
       </w:r>
       <w:r>
         <w:rPr>
@@ -4384,7 +5081,7 @@
           <w:rFonts w:eastAsia="Times New Roman" w:cs="Times New Roman"/>
           <w:shd w:val="clear" w:color="auto" w:fill="FFFFFF"/>
         </w:rPr>
-        <w:t>73-92</w:t>
+        <w:t xml:space="preserve">, with </w:t>
       </w:r>
       <w:r>
         <w:rPr>
@@ -4392,6 +5089,22 @@
           <w:rFonts w:eastAsia="Times New Roman" w:cs="Times New Roman"/>
           <w:shd w:val="clear" w:color="auto" w:fill="FFFFFF"/>
         </w:rPr>
+        <w:t xml:space="preserve">a </w:t>
+      </w:r>
+      <w:r>
+        <w:rPr>
+          <w:rStyle w:val="apple-style-span"/>
+          <w:rFonts w:eastAsia="Times New Roman" w:cs="Times New Roman"/>
+          <w:shd w:val="clear" w:color="auto" w:fill="FFFFFF"/>
+        </w:rPr>
+        <w:t>73-92</w:t>
+      </w:r>
+      <w:r>
+        <w:rPr>
+          <w:rStyle w:val="apple-style-span"/>
+          <w:rFonts w:eastAsia="Times New Roman" w:cs="Times New Roman"/>
+          <w:shd w:val="clear" w:color="auto" w:fill="FFFFFF"/>
+        </w:rPr>
         <w:t>% decrease in the number of flies depending on the strain</w:t>
       </w:r>
       <w:r>
@@ -4618,12 +5331,14 @@
       <w:r>
         <w:t xml:space="preserve">  One key difference here is that in those models, which use a late-expressed muscle </w:t>
       </w:r>
+      <w:proofErr w:type="spellStart"/>
       <w:r>
         <w:rPr>
           <w:i/>
         </w:rPr>
         <w:t>Cre</w:t>
       </w:r>
+      <w:proofErr w:type="spellEnd"/>
       <w:r>
         <w:t xml:space="preserve"> driver, </w:t>
       </w:r>
@@ -4665,7 +5380,15 @@
         <w:t>Raptor</w:t>
       </w:r>
       <w:r>
-        <w:t xml:space="preserve"> Knockdown Flies Fail to Eclose from Pupae</w:t>
+        <w:t xml:space="preserve"> Knockdown Flies Fail to </w:t>
+      </w:r>
+      <w:proofErr w:type="spellStart"/>
+      <w:r>
+        <w:t>Eclose</w:t>
+      </w:r>
+      <w:proofErr w:type="spellEnd"/>
+      <w:r>
+        <w:t xml:space="preserve"> from Pupae</w:t>
       </w:r>
     </w:p>
     <w:p>
@@ -4686,7 +5409,21 @@
         <w:rPr>
           <w:rFonts w:ascii="Cambria" w:hAnsi="Cambria"/>
         </w:rPr>
-        <w:t xml:space="preserve"> determine at which point prior to eclosure the </w:t>
+        <w:t xml:space="preserve"> determine at which point prior to </w:t>
+      </w:r>
+      <w:proofErr w:type="spellStart"/>
+      <w:r>
+        <w:rPr>
+          <w:rFonts w:ascii="Cambria" w:hAnsi="Cambria"/>
+        </w:rPr>
+        <w:t>eclosure</w:t>
+      </w:r>
+      <w:proofErr w:type="spellEnd"/>
+      <w:r>
+        <w:rPr>
+          <w:rFonts w:ascii="Cambria" w:hAnsi="Cambria"/>
+        </w:rPr>
+        <w:t xml:space="preserve"> the </w:t>
       </w:r>
       <w:r>
         <w:rPr>
@@ -4717,7 +5454,21 @@
         <w:rPr>
           <w:rFonts w:ascii="Cambria" w:hAnsi="Cambria"/>
         </w:rPr>
-        <w:t xml:space="preserve">e examined the pupal cases on the sides of the vials from the </w:t>
+        <w:t xml:space="preserve">e examined the </w:t>
+      </w:r>
+      <w:proofErr w:type="spellStart"/>
+      <w:r>
+        <w:rPr>
+          <w:rFonts w:ascii="Cambria" w:hAnsi="Cambria"/>
+        </w:rPr>
+        <w:t>pupal</w:t>
+      </w:r>
+      <w:proofErr w:type="spellEnd"/>
+      <w:r>
+        <w:rPr>
+          <w:rFonts w:ascii="Cambria" w:hAnsi="Cambria"/>
+        </w:rPr>
+        <w:t xml:space="preserve"> cases on the sides of the vials from the </w:t>
       </w:r>
       <w:r>
         <w:rPr>
@@ -4765,12 +5516,14 @@
         </w:rPr>
         <w:t>-</w:t>
       </w:r>
+      <w:proofErr w:type="spellStart"/>
       <w:r>
         <w:rPr>
           <w:rFonts w:ascii="Cambria" w:hAnsi="Cambria"/>
         </w:rPr>
         <w:t>shRNA</w:t>
       </w:r>
+      <w:proofErr w:type="spellEnd"/>
       <w:r>
         <w:rPr>
           <w:rFonts w:ascii="Cambria" w:hAnsi="Cambria"/>
@@ -4838,12 +5591,14 @@
         </w:rPr>
         <w:t>-</w:t>
       </w:r>
+      <w:proofErr w:type="spellStart"/>
       <w:r>
         <w:rPr>
           <w:rFonts w:ascii="Cambria" w:hAnsi="Cambria"/>
         </w:rPr>
         <w:t>shRNA</w:t>
       </w:r>
+      <w:proofErr w:type="spellEnd"/>
       <w:r>
         <w:rPr>
           <w:rFonts w:ascii="Cambria" w:hAnsi="Cambria"/>
@@ -4867,7 +5622,21 @@
         <w:rPr>
           <w:rFonts w:ascii="Cambria" w:hAnsi="Cambria"/>
         </w:rPr>
-        <w:t>empty pupal cases and the cases containing dead flies were counted.</w:t>
+        <w:t xml:space="preserve">empty </w:t>
+      </w:r>
+      <w:proofErr w:type="spellStart"/>
+      <w:r>
+        <w:rPr>
+          <w:rFonts w:ascii="Cambria" w:hAnsi="Cambria"/>
+        </w:rPr>
+        <w:t>pupal</w:t>
+      </w:r>
+      <w:proofErr w:type="spellEnd"/>
+      <w:r>
+        <w:rPr>
+          <w:rFonts w:ascii="Cambria" w:hAnsi="Cambria"/>
+        </w:rPr>
+        <w:t xml:space="preserve"> cases and the cases containing dead flies were counted.</w:t>
       </w:r>
       <w:r>
         <w:rPr>
@@ -4903,7 +5672,21 @@
         <w:rPr>
           <w:rFonts w:ascii="Cambria" w:hAnsi="Cambria"/>
         </w:rPr>
-        <w:t>number of pupal cases from e</w:t>
+        <w:t xml:space="preserve">number of </w:t>
+      </w:r>
+      <w:proofErr w:type="spellStart"/>
+      <w:r>
+        <w:rPr>
+          <w:rFonts w:ascii="Cambria" w:hAnsi="Cambria"/>
+        </w:rPr>
+        <w:t>pupal</w:t>
+      </w:r>
+      <w:proofErr w:type="spellEnd"/>
+      <w:r>
+        <w:rPr>
+          <w:rFonts w:ascii="Cambria" w:hAnsi="Cambria"/>
+        </w:rPr>
+        <w:t xml:space="preserve"> cases from e</w:t>
       </w:r>
       <w:r>
         <w:rPr>
@@ -4993,17 +5776,39 @@
         </w:rPr>
         <w:t>-</w:t>
       </w:r>
-      <w:r>
-        <w:rPr>
-          <w:rFonts w:ascii="Cambria" w:hAnsi="Cambria"/>
-        </w:rPr>
-        <w:t>shRNA crosses. These data support the hypothesis</w:t>
-      </w:r>
-      <w:r>
-        <w:rPr>
-          <w:rFonts w:ascii="Cambria" w:hAnsi="Cambria"/>
-        </w:rPr>
-        <w:t xml:space="preserve"> that lethality occurs after pupal development.</w:t>
+      <w:proofErr w:type="spellStart"/>
+      <w:r>
+        <w:rPr>
+          <w:rFonts w:ascii="Cambria" w:hAnsi="Cambria"/>
+        </w:rPr>
+        <w:t>shRNA</w:t>
+      </w:r>
+      <w:proofErr w:type="spellEnd"/>
+      <w:r>
+        <w:rPr>
+          <w:rFonts w:ascii="Cambria" w:hAnsi="Cambria"/>
+        </w:rPr>
+        <w:t xml:space="preserve"> crosses. These data support the hypothesis</w:t>
+      </w:r>
+      <w:r>
+        <w:rPr>
+          <w:rFonts w:ascii="Cambria" w:hAnsi="Cambria"/>
+        </w:rPr>
+        <w:t xml:space="preserve"> that lethality occurs after </w:t>
+      </w:r>
+      <w:proofErr w:type="spellStart"/>
+      <w:r>
+        <w:rPr>
+          <w:rFonts w:ascii="Cambria" w:hAnsi="Cambria"/>
+        </w:rPr>
+        <w:t>pupal</w:t>
+      </w:r>
+      <w:proofErr w:type="spellEnd"/>
+      <w:r>
+        <w:rPr>
+          <w:rFonts w:ascii="Cambria" w:hAnsi="Cambria"/>
+        </w:rPr>
+        <w:t xml:space="preserve"> development.</w:t>
       </w:r>
     </w:p>
     <w:p>
@@ -5027,7 +5832,21 @@
         <w:rPr>
           <w:rFonts w:ascii="Cambria" w:hAnsi="Cambria"/>
         </w:rPr>
-        <w:t>We next visually examined the pupal cases for the presence dead flies (Figure 3E).  After blind scoring, we noted that for</w:t>
+        <w:t xml:space="preserve">We next visually examined the </w:t>
+      </w:r>
+      <w:proofErr w:type="spellStart"/>
+      <w:r>
+        <w:rPr>
+          <w:rFonts w:ascii="Cambria" w:hAnsi="Cambria"/>
+        </w:rPr>
+        <w:t>pupal</w:t>
+      </w:r>
+      <w:proofErr w:type="spellEnd"/>
+      <w:r>
+        <w:rPr>
+          <w:rFonts w:ascii="Cambria" w:hAnsi="Cambria"/>
+        </w:rPr>
+        <w:t xml:space="preserve"> cases for the presence dead flies (Figure 3E).  After blind scoring, we noted that for</w:t>
       </w:r>
       <w:r>
         <w:rPr>
@@ -5091,7 +5910,21 @@
         <w:rPr>
           <w:rFonts w:ascii="Cambria" w:hAnsi="Cambria"/>
         </w:rPr>
-        <w:t xml:space="preserve"> 100% of the pupal cases contained dead flies</w:t>
+        <w:t xml:space="preserve"> 100% of the </w:t>
+      </w:r>
+      <w:proofErr w:type="spellStart"/>
+      <w:r>
+        <w:rPr>
+          <w:rFonts w:ascii="Cambria" w:hAnsi="Cambria"/>
+        </w:rPr>
+        <w:t>pupal</w:t>
+      </w:r>
+      <w:proofErr w:type="spellEnd"/>
+      <w:r>
+        <w:rPr>
+          <w:rFonts w:ascii="Cambria" w:hAnsi="Cambria"/>
+        </w:rPr>
+        <w:t xml:space="preserve"> cases contained dead flies</w:t>
       </w:r>
       <w:r>
         <w:rPr>
@@ -5110,8 +5943,16 @@
         <w:rPr>
           <w:rFonts w:ascii="Cambria" w:hAnsi="Cambria"/>
         </w:rPr>
-        <w:t xml:space="preserve"> shRNA</w:t>
-      </w:r>
+        <w:t xml:space="preserve"> </w:t>
+      </w:r>
+      <w:proofErr w:type="spellStart"/>
+      <w:r>
+        <w:rPr>
+          <w:rFonts w:ascii="Cambria" w:hAnsi="Cambria"/>
+        </w:rPr>
+        <w:t>shRNA</w:t>
+      </w:r>
+      <w:proofErr w:type="spellEnd"/>
       <w:r>
         <w:rPr>
           <w:rFonts w:ascii="Cambria" w:hAnsi="Cambria"/>
@@ -5166,7 +6007,21 @@
         <w:rPr>
           <w:rFonts w:ascii="Cambria" w:hAnsi="Cambria"/>
         </w:rPr>
-        <w:t xml:space="preserve"> also a significant number of dead flies in pupal cases from the </w:t>
+        <w:t xml:space="preserve"> also a significant number of dead flies in </w:t>
+      </w:r>
+      <w:proofErr w:type="spellStart"/>
+      <w:r>
+        <w:rPr>
+          <w:rFonts w:ascii="Cambria" w:hAnsi="Cambria"/>
+        </w:rPr>
+        <w:t>pupal</w:t>
+      </w:r>
+      <w:proofErr w:type="spellEnd"/>
+      <w:r>
+        <w:rPr>
+          <w:rFonts w:ascii="Cambria" w:hAnsi="Cambria"/>
+        </w:rPr>
+        <w:t xml:space="preserve"> cases from the </w:t>
       </w:r>
       <w:r>
         <w:rPr>
@@ -5222,12 +6077,14 @@
         </w:rPr>
         <w:t>-</w:t>
       </w:r>
+      <w:proofErr w:type="spellStart"/>
       <w:r>
         <w:rPr>
           <w:rFonts w:ascii="Cambria" w:hAnsi="Cambria"/>
         </w:rPr>
         <w:t>shRNA</w:t>
       </w:r>
+      <w:proofErr w:type="spellEnd"/>
       <w:r>
         <w:rPr>
           <w:rFonts w:ascii="Cambria" w:hAnsi="Cambria"/>
@@ -5269,7 +6126,21 @@
         <w:rPr>
           <w:rFonts w:ascii="Cambria" w:hAnsi="Cambria"/>
         </w:rPr>
-        <w:t>Although the absolute number of dead pupae was variable among the shRNA-</w:t>
+        <w:t xml:space="preserve">Although the absolute number of dead pupae was variable among the </w:t>
+      </w:r>
+      <w:proofErr w:type="spellStart"/>
+      <w:r>
+        <w:rPr>
+          <w:rFonts w:ascii="Cambria" w:hAnsi="Cambria"/>
+        </w:rPr>
+        <w:t>shRNA</w:t>
+      </w:r>
+      <w:proofErr w:type="spellEnd"/>
+      <w:r>
+        <w:rPr>
+          <w:rFonts w:ascii="Cambria" w:hAnsi="Cambria"/>
+        </w:rPr>
+        <w:t>-</w:t>
       </w:r>
       <w:r>
         <w:rPr>
@@ -5282,7 +6153,21 @@
         <w:rPr>
           <w:rFonts w:ascii="Cambria" w:hAnsi="Cambria"/>
         </w:rPr>
-        <w:t xml:space="preserve"> lines using c179-GAL4, in all cases the percentage of dead flies in pupal cases was significantly greater than controls (Figure 3G)</w:t>
+        <w:t xml:space="preserve"> lines using c179-GAL4, in all cases the percentage of dead flies in </w:t>
+      </w:r>
+      <w:proofErr w:type="spellStart"/>
+      <w:r>
+        <w:rPr>
+          <w:rFonts w:ascii="Cambria" w:hAnsi="Cambria"/>
+        </w:rPr>
+        <w:t>pupal</w:t>
+      </w:r>
+      <w:proofErr w:type="spellEnd"/>
+      <w:r>
+        <w:rPr>
+          <w:rFonts w:ascii="Cambria" w:hAnsi="Cambria"/>
+        </w:rPr>
+        <w:t xml:space="preserve"> cases was significantly greater than controls (Figure 3G)</w:t>
       </w:r>
       <w:r>
         <w:rPr>
@@ -5337,8 +6222,30 @@
         <w:rPr>
           <w:rFonts w:ascii="Cambria" w:hAnsi="Cambria"/>
         </w:rPr>
-        <w:t>after pupal development, but prior to eclosure</w:t>
-      </w:r>
+        <w:t xml:space="preserve">after </w:t>
+      </w:r>
+      <w:proofErr w:type="spellStart"/>
+      <w:r>
+        <w:rPr>
+          <w:rFonts w:ascii="Cambria" w:hAnsi="Cambria"/>
+        </w:rPr>
+        <w:t>pupal</w:t>
+      </w:r>
+      <w:proofErr w:type="spellEnd"/>
+      <w:r>
+        <w:rPr>
+          <w:rFonts w:ascii="Cambria" w:hAnsi="Cambria"/>
+        </w:rPr>
+        <w:t xml:space="preserve"> development, but prior to </w:t>
+      </w:r>
+      <w:proofErr w:type="spellStart"/>
+      <w:r>
+        <w:rPr>
+          <w:rFonts w:ascii="Cambria" w:hAnsi="Cambria"/>
+        </w:rPr>
+        <w:t>eclosure</w:t>
+      </w:r>
+      <w:proofErr w:type="spellEnd"/>
       <w:r>
         <w:rPr>
           <w:rFonts w:ascii="Cambria" w:hAnsi="Cambria"/>
@@ -5376,10 +6283,23 @@
         <w:t>in skeletal muscle is due</w:t>
       </w:r>
       <w:r>
-        <w:t xml:space="preserve"> to an inability to eclose</w:t>
-      </w:r>
-      <w:r>
-        <w:t xml:space="preserve"> from the pupal case</w:t>
+        <w:t xml:space="preserve"> to an inability to </w:t>
+      </w:r>
+      <w:proofErr w:type="spellStart"/>
+      <w:r>
+        <w:t>eclose</w:t>
+      </w:r>
+      <w:proofErr w:type="spellEnd"/>
+      <w:r>
+        <w:t xml:space="preserve"> from the </w:t>
+      </w:r>
+      <w:proofErr w:type="spellStart"/>
+      <w:r>
+        <w:t>pupal</w:t>
+      </w:r>
+      <w:proofErr w:type="spellEnd"/>
+      <w:r>
+        <w:t xml:space="preserve"> case</w:t>
       </w:r>
     </w:p>
     <w:p>
@@ -5403,7 +6323,15 @@
         <w:t>that</w:t>
       </w:r>
       <w:r>
-        <w:t xml:space="preserve"> prevents eclosure, we </w:t>
+        <w:t xml:space="preserve"> prevents </w:t>
+      </w:r>
+      <w:proofErr w:type="spellStart"/>
+      <w:r>
+        <w:t>eclosure</w:t>
+      </w:r>
+      <w:proofErr w:type="spellEnd"/>
+      <w:r>
+        <w:t xml:space="preserve">, we </w:t>
       </w:r>
       <w:r>
         <w:t xml:space="preserve">first </w:t>
@@ -5415,7 +6343,15 @@
         <w:t>morphology</w:t>
       </w:r>
       <w:r>
-        <w:t xml:space="preserve"> within pupal cases.   As shown in Figure 4A</w:t>
+        <w:t xml:space="preserve"> within </w:t>
+      </w:r>
+      <w:proofErr w:type="spellStart"/>
+      <w:r>
+        <w:t>pupal</w:t>
+      </w:r>
+      <w:proofErr w:type="spellEnd"/>
+      <w:r>
+        <w:t xml:space="preserve"> cases.   As shown in Figure 4A</w:t>
       </w:r>
       <w:r>
         <w:t xml:space="preserve"> ten days after the cross</w:t>
@@ -5427,7 +6363,15 @@
         <w:t xml:space="preserve">visible </w:t>
       </w:r>
       <w:r>
-        <w:t>within the pupal case</w:t>
+        <w:t xml:space="preserve">within the </w:t>
+      </w:r>
+      <w:proofErr w:type="spellStart"/>
+      <w:r>
+        <w:t>pupal</w:t>
+      </w:r>
+      <w:proofErr w:type="spellEnd"/>
+      <w:r>
+        <w:t xml:space="preserve"> case</w:t>
       </w:r>
       <w:r>
         <w:t xml:space="preserve"> and looks </w:t>
@@ -5451,7 +6395,23 @@
         <w:t xml:space="preserve">the control </w:t>
       </w:r>
       <w:r>
-        <w:t>flies have completely eclosed leaving only empty pupal cases while</w:t>
+        <w:t xml:space="preserve">flies have completely </w:t>
+      </w:r>
+      <w:proofErr w:type="spellStart"/>
+      <w:r>
+        <w:t>eclosed</w:t>
+      </w:r>
+      <w:proofErr w:type="spellEnd"/>
+      <w:r>
+        <w:t xml:space="preserve"> leaving only empty </w:t>
+      </w:r>
+      <w:proofErr w:type="spellStart"/>
+      <w:r>
+        <w:t>pupal</w:t>
+      </w:r>
+      <w:proofErr w:type="spellEnd"/>
+      <w:r>
+        <w:t xml:space="preserve"> cases while</w:t>
       </w:r>
       <w:r>
         <w:t xml:space="preserve"> the </w:t>
@@ -5478,7 +6438,15 @@
         <w:t xml:space="preserve">flies are </w:t>
       </w:r>
       <w:r>
-        <w:t>still in the pupal case</w:t>
+        <w:t xml:space="preserve">still in the </w:t>
+      </w:r>
+      <w:proofErr w:type="spellStart"/>
+      <w:r>
+        <w:t>pupal</w:t>
+      </w:r>
+      <w:proofErr w:type="spellEnd"/>
+      <w:r>
+        <w:t xml:space="preserve"> case</w:t>
       </w:r>
       <w:r>
         <w:t>. By</w:t>
@@ -5517,7 +6485,23 @@
         <w:t xml:space="preserve">of the fly </w:t>
       </w:r>
       <w:r>
-        <w:t xml:space="preserve">to exit the pupal case, we gently opened 5 pupal cases </w:t>
+        <w:t xml:space="preserve">to exit the </w:t>
+      </w:r>
+      <w:proofErr w:type="spellStart"/>
+      <w:r>
+        <w:t>pupal</w:t>
+      </w:r>
+      <w:proofErr w:type="spellEnd"/>
+      <w:r>
+        <w:t xml:space="preserve"> case, we gently opened 5 </w:t>
+      </w:r>
+      <w:proofErr w:type="spellStart"/>
+      <w:r>
+        <w:t>pupal</w:t>
+      </w:r>
+      <w:proofErr w:type="spellEnd"/>
+      <w:r>
+        <w:t xml:space="preserve"> cases </w:t>
       </w:r>
       <w:r>
         <w:t xml:space="preserve">by removal of the </w:t>
@@ -5547,7 +6531,15 @@
         <w:t>Raptor</w:t>
       </w:r>
       <w:r>
-        <w:t xml:space="preserve"> knockdown flies to assist in eclosure.  </w:t>
+        <w:t xml:space="preserve"> knockdown flies to assist in </w:t>
+      </w:r>
+      <w:proofErr w:type="spellStart"/>
+      <w:r>
+        <w:t>eclosure</w:t>
+      </w:r>
+      <w:proofErr w:type="spellEnd"/>
+      <w:r>
+        <w:t xml:space="preserve">.  </w:t>
       </w:r>
       <w:proofErr w:type="gramStart"/>
       <w:r>
@@ -5562,8 +6554,13 @@
       <w:r>
         <w:t xml:space="preserve">flies </w:t>
       </w:r>
-      <w:r>
-        <w:t xml:space="preserve">eclosed </w:t>
+      <w:proofErr w:type="spellStart"/>
+      <w:r>
+        <w:t>eclosed</w:t>
+      </w:r>
+      <w:proofErr w:type="spellEnd"/>
+      <w:r>
+        <w:t xml:space="preserve"> </w:t>
       </w:r>
       <w:r>
         <w:t>successfully with 3 of these animals surviving</w:t>
@@ -5576,7 +6573,15 @@
         <w:t xml:space="preserve">  To </w:t>
       </w:r>
       <w:r>
-        <w:t>validate that these eclosure-assisted</w:t>
+        <w:t xml:space="preserve">validate that these </w:t>
+      </w:r>
+      <w:proofErr w:type="spellStart"/>
+      <w:r>
+        <w:t>eclosure</w:t>
+      </w:r>
+      <w:proofErr w:type="spellEnd"/>
+      <w:r>
+        <w:t>-assisted</w:t>
       </w:r>
       <w:r>
         <w:t xml:space="preserve"> flies had muscle weaknesses we performed climbing assays as shown in Figure 4B</w:t>
@@ -5860,7 +6865,21 @@
         <w:rPr>
           <w:rFonts w:ascii="Cambria" w:hAnsi="Cambria"/>
         </w:rPr>
-        <w:t xml:space="preserve">that successfully eclosed </w:t>
+        <w:t xml:space="preserve">that successfully </w:t>
+      </w:r>
+      <w:proofErr w:type="spellStart"/>
+      <w:r>
+        <w:rPr>
+          <w:rFonts w:ascii="Cambria" w:hAnsi="Cambria"/>
+        </w:rPr>
+        <w:t>eclosed</w:t>
+      </w:r>
+      <w:proofErr w:type="spellEnd"/>
+      <w:r>
+        <w:rPr>
+          <w:rFonts w:ascii="Cambria" w:hAnsi="Cambria"/>
+        </w:rPr>
+        <w:t xml:space="preserve"> </w:t>
       </w:r>
       <w:r>
         <w:rPr>
@@ -5920,7 +6939,14 @@
         <w:rPr>
           <w:rFonts w:ascii="Cambria" w:hAnsi="Cambria"/>
         </w:rPr>
-        <w:t xml:space="preserve"> suggests that there is a critical period of about 20 days after ecl</w:t>
+        <w:t xml:space="preserve"> suggests that there is a critical period of about 20 days after </w:t>
+      </w:r>
+      <w:proofErr w:type="spellStart"/>
+      <w:r>
+        <w:rPr>
+          <w:rFonts w:ascii="Cambria" w:hAnsi="Cambria"/>
+        </w:rPr>
+        <w:t>ecl</w:t>
       </w:r>
       <w:r>
         <w:rPr>
@@ -5932,7 +6958,14 @@
         <w:rPr>
           <w:rFonts w:ascii="Cambria" w:hAnsi="Cambria"/>
         </w:rPr>
-        <w:t xml:space="preserve">sure during which the </w:t>
+        <w:t>sure</w:t>
+      </w:r>
+      <w:proofErr w:type="spellEnd"/>
+      <w:r>
+        <w:rPr>
+          <w:rFonts w:ascii="Cambria" w:hAnsi="Cambria"/>
+        </w:rPr>
+        <w:t xml:space="preserve"> during which the </w:t>
       </w:r>
       <w:r>
         <w:rPr>
@@ -6258,14 +7291,30 @@
         <w:rPr>
           <w:rFonts w:ascii="Cambria" w:hAnsi="Cambria"/>
         </w:rPr>
-        <w:t>suppression leads to reduced muscle function in the flies that eclose</w:t>
-      </w:r>
-      <w:r>
-        <w:rPr>
-          <w:rFonts w:ascii="Cambria" w:hAnsi="Cambria"/>
-        </w:rPr>
-        <w:t xml:space="preserve"> even very early, consistent a developmental problem in myogenesis</w:t>
-      </w:r>
+        <w:t xml:space="preserve">suppression leads to reduced muscle function in the flies that </w:t>
+      </w:r>
+      <w:proofErr w:type="spellStart"/>
+      <w:r>
+        <w:rPr>
+          <w:rFonts w:ascii="Cambria" w:hAnsi="Cambria"/>
+        </w:rPr>
+        <w:t>eclose</w:t>
+      </w:r>
+      <w:proofErr w:type="spellEnd"/>
+      <w:r>
+        <w:rPr>
+          <w:rFonts w:ascii="Cambria" w:hAnsi="Cambria"/>
+        </w:rPr>
+        <w:t xml:space="preserve"> even very early, consistent a developmental problem in </w:t>
+      </w:r>
+      <w:proofErr w:type="spellStart"/>
+      <w:r>
+        <w:rPr>
+          <w:rFonts w:ascii="Cambria" w:hAnsi="Cambria"/>
+        </w:rPr>
+        <w:t>myogenesis</w:t>
+      </w:r>
+      <w:proofErr w:type="spellEnd"/>
       <w:r>
         <w:rPr>
           <w:rFonts w:ascii="Cambria" w:hAnsi="Cambria"/>
@@ -6324,7 +7373,21 @@
         <w:rPr>
           <w:rFonts w:ascii="Cambria" w:hAnsi="Cambria"/>
         </w:rPr>
-        <w:t xml:space="preserve">y of the shRNA strain to cause lethality and its effects on </w:t>
+        <w:t xml:space="preserve">y of the </w:t>
+      </w:r>
+      <w:proofErr w:type="spellStart"/>
+      <w:r>
+        <w:rPr>
+          <w:rFonts w:ascii="Cambria" w:hAnsi="Cambria"/>
+        </w:rPr>
+        <w:t>shRNA</w:t>
+      </w:r>
+      <w:proofErr w:type="spellEnd"/>
+      <w:r>
+        <w:rPr>
+          <w:rFonts w:ascii="Cambria" w:hAnsi="Cambria"/>
+        </w:rPr>
+        <w:t xml:space="preserve"> strain to cause lethality and its effects on </w:t>
       </w:r>
       <w:r>
         <w:rPr>
@@ -6470,8 +7533,13 @@
         <w:jc w:val="both"/>
       </w:pPr>
       <w:r>
-        <w:t>In this work, we have described a role for TORC1 in the regulation of myogenesis</w:t>
-      </w:r>
+        <w:t xml:space="preserve">In this work, we have described a role for TORC1 in the regulation of </w:t>
+      </w:r>
+      <w:proofErr w:type="spellStart"/>
+      <w:r>
+        <w:t>myogenesis</w:t>
+      </w:r>
+      <w:proofErr w:type="spellEnd"/>
       <w:r>
         <w:t xml:space="preserve"> both</w:t>
       </w:r>
@@ -9730,7 +10798,21 @@
         <w:rPr>
           <w:rFonts w:cs="Times"/>
         </w:rPr>
-        <w:t xml:space="preserve"> Forward and reverse primers used in qPCR experiments</w:t>
+        <w:t xml:space="preserve"> Forward and reverse primers used in </w:t>
+      </w:r>
+      <w:proofErr w:type="spellStart"/>
+      <w:r>
+        <w:rPr>
+          <w:rFonts w:cs="Times"/>
+        </w:rPr>
+        <w:t>qPCR</w:t>
+      </w:r>
+      <w:proofErr w:type="spellEnd"/>
+      <w:r>
+        <w:rPr>
+          <w:rFonts w:cs="Times"/>
+        </w:rPr>
+        <w:t xml:space="preserve"> experiments</w:t>
       </w:r>
       <w:r>
         <w:rPr>
@@ -10306,14 +11388,46 @@
           <w:rFonts w:cs="Times"/>
           <w:b/>
         </w:rPr>
-        <w:t>around pupal stage ~12-13</w:t>
-      </w:r>
+        <w:t xml:space="preserve">around </w:t>
+      </w:r>
+      <w:proofErr w:type="spellStart"/>
       <w:r>
         <w:rPr>
           <w:rFonts w:cs="Times"/>
           <w:b/>
         </w:rPr>
-        <w:t xml:space="preserve"> but pre-eclosure.</w:t>
+        <w:t>pupal</w:t>
+      </w:r>
+      <w:proofErr w:type="spellEnd"/>
+      <w:r>
+        <w:rPr>
+          <w:rFonts w:cs="Times"/>
+          <w:b/>
+        </w:rPr>
+        <w:t xml:space="preserve"> stage ~12-13</w:t>
+      </w:r>
+      <w:r>
+        <w:rPr>
+          <w:rFonts w:cs="Times"/>
+          <w:b/>
+        </w:rPr>
+        <w:t xml:space="preserve"> but pre-</w:t>
+      </w:r>
+      <w:proofErr w:type="spellStart"/>
+      <w:r>
+        <w:rPr>
+          <w:rFonts w:cs="Times"/>
+          <w:b/>
+        </w:rPr>
+        <w:t>eclosure</w:t>
+      </w:r>
+      <w:proofErr w:type="spellEnd"/>
+      <w:r>
+        <w:rPr>
+          <w:rFonts w:cs="Times"/>
+          <w:b/>
+        </w:rPr>
+        <w:t>.</w:t>
       </w:r>
       <w:r>
         <w:rPr>
@@ -10381,13 +11495,41 @@
         <w:rPr>
           <w:rFonts w:cs="Times"/>
         </w:rPr>
-        <w:t xml:space="preserve"> shRNA transgenic fli</w:t>
-      </w:r>
-      <w:r>
-        <w:rPr>
-          <w:rFonts w:cs="Times"/>
-        </w:rPr>
-        <w:t>es or a control TRiP line.  Panels A, C</w:t>
+        <w:t xml:space="preserve"> </w:t>
+      </w:r>
+      <w:proofErr w:type="spellStart"/>
+      <w:r>
+        <w:rPr>
+          <w:rFonts w:cs="Times"/>
+        </w:rPr>
+        <w:t>shRNA</w:t>
+      </w:r>
+      <w:proofErr w:type="spellEnd"/>
+      <w:r>
+        <w:rPr>
+          <w:rFonts w:cs="Times"/>
+        </w:rPr>
+        <w:t xml:space="preserve"> transgenic fli</w:t>
+      </w:r>
+      <w:r>
+        <w:rPr>
+          <w:rFonts w:cs="Times"/>
+        </w:rPr>
+        <w:t xml:space="preserve">es or a control </w:t>
+      </w:r>
+      <w:proofErr w:type="spellStart"/>
+      <w:r>
+        <w:rPr>
+          <w:rFonts w:cs="Times"/>
+        </w:rPr>
+        <w:t>TRiP</w:t>
+      </w:r>
+      <w:proofErr w:type="spellEnd"/>
+      <w:r>
+        <w:rPr>
+          <w:rFonts w:cs="Times"/>
+        </w:rPr>
+        <w:t xml:space="preserve"> line.  Panels A, C</w:t>
       </w:r>
       <w:r>
         <w:rPr>
@@ -10495,7 +11637,21 @@
         <w:rPr>
           <w:rFonts w:cs="Times"/>
         </w:rPr>
-        <w:t>show the total number of flies eclosed; C</w:t>
+        <w:t xml:space="preserve">show the total number of flies </w:t>
+      </w:r>
+      <w:proofErr w:type="spellStart"/>
+      <w:r>
+        <w:rPr>
+          <w:rFonts w:cs="Times"/>
+        </w:rPr>
+        <w:t>eclosed</w:t>
+      </w:r>
+      <w:proofErr w:type="spellEnd"/>
+      <w:r>
+        <w:rPr>
+          <w:rFonts w:cs="Times"/>
+        </w:rPr>
+        <w:t>; C</w:t>
       </w:r>
       <w:r>
         <w:rPr>
@@ -10555,7 +11711,21 @@
         <w:rPr>
           <w:rFonts w:cs="Times"/>
         </w:rPr>
-        <w:t xml:space="preserve"> shows a representative example of dead flies, still within their pupal cases</w:t>
+        <w:t xml:space="preserve"> shows a representative example of dead flies, still within their </w:t>
+      </w:r>
+      <w:proofErr w:type="spellStart"/>
+      <w:r>
+        <w:rPr>
+          <w:rFonts w:cs="Times"/>
+        </w:rPr>
+        <w:t>pupal</w:t>
+      </w:r>
+      <w:proofErr w:type="spellEnd"/>
+      <w:r>
+        <w:rPr>
+          <w:rFonts w:cs="Times"/>
+        </w:rPr>
+        <w:t xml:space="preserve"> cases</w:t>
       </w:r>
       <w:r>
         <w:rPr>
@@ -10601,11 +11771,19 @@
         </w:rPr>
         <w:t>-</w:t>
       </w:r>
-      <w:r>
-        <w:rPr>
-          <w:rFonts w:cs="Times"/>
-        </w:rPr>
-        <w:t>shRNA #1</w:t>
+      <w:proofErr w:type="spellStart"/>
+      <w:r>
+        <w:rPr>
+          <w:rFonts w:cs="Times"/>
+        </w:rPr>
+        <w:t>shRNA</w:t>
+      </w:r>
+      <w:proofErr w:type="spellEnd"/>
+      <w:r>
+        <w:rPr>
+          <w:rFonts w:cs="Times"/>
+        </w:rPr>
+        <w:t xml:space="preserve"> #1</w:t>
       </w:r>
       <w:r>
         <w:rPr>
@@ -10625,11 +11803,19 @@
         </w:rPr>
         <w:t xml:space="preserve">ANOVA followed by </w:t>
       </w:r>
-      <w:r>
-        <w:rPr>
-          <w:rFonts w:cs="Times"/>
-        </w:rPr>
-        <w:t>Dunnett’s test (</w:t>
+      <w:proofErr w:type="spellStart"/>
+      <w:r>
+        <w:rPr>
+          <w:rFonts w:cs="Times"/>
+        </w:rPr>
+        <w:t>Dunnett’s</w:t>
+      </w:r>
+      <w:proofErr w:type="spellEnd"/>
+      <w:r>
+        <w:rPr>
+          <w:rFonts w:cs="Times"/>
+        </w:rPr>
+        <w:t xml:space="preserve"> test (</w:t>
       </w:r>
       <w:r>
         <w:rPr>
@@ -10643,11 +11829,19 @@
         </w:rPr>
         <w:t xml:space="preserve">) or </w:t>
       </w:r>
-      <w:r>
-        <w:rPr>
-          <w:rFonts w:cs="Times"/>
-        </w:rPr>
-        <w:t xml:space="preserve">Kruskal-Wallis tests then </w:t>
+      <w:proofErr w:type="spellStart"/>
+      <w:r>
+        <w:rPr>
+          <w:rFonts w:cs="Times"/>
+        </w:rPr>
+        <w:t>Kruskal</w:t>
+      </w:r>
+      <w:proofErr w:type="spellEnd"/>
+      <w:r>
+        <w:rPr>
+          <w:rFonts w:cs="Times"/>
+        </w:rPr>
+        <w:t xml:space="preserve">-Wallis tests then </w:t>
       </w:r>
       <w:r>
         <w:rPr>
@@ -10819,7 +12013,39 @@
           <w:rFonts w:cs="Times"/>
           <w:b/>
         </w:rPr>
-        <w:t xml:space="preserve">Flies Cannot Eclose from Pupal Cases.  </w:t>
+        <w:t xml:space="preserve">Flies Cannot </w:t>
+      </w:r>
+      <w:proofErr w:type="spellStart"/>
+      <w:r>
+        <w:rPr>
+          <w:rFonts w:cs="Times"/>
+          <w:b/>
+        </w:rPr>
+        <w:t>Eclose</w:t>
+      </w:r>
+      <w:proofErr w:type="spellEnd"/>
+      <w:r>
+        <w:rPr>
+          <w:rFonts w:cs="Times"/>
+          <w:b/>
+        </w:rPr>
+        <w:t xml:space="preserve"> from </w:t>
+      </w:r>
+      <w:proofErr w:type="spellStart"/>
+      <w:r>
+        <w:rPr>
+          <w:rFonts w:cs="Times"/>
+          <w:b/>
+        </w:rPr>
+        <w:t>Pupal</w:t>
+      </w:r>
+      <w:proofErr w:type="spellEnd"/>
+      <w:r>
+        <w:rPr>
+          <w:rFonts w:cs="Times"/>
+          <w:b/>
+        </w:rPr>
+        <w:t xml:space="preserve"> Cases.  </w:t>
       </w:r>
       <w:r>
         <w:rPr>
@@ -10864,7 +12090,21 @@
         <w:rPr>
           <w:rFonts w:cs="Times"/>
         </w:rPr>
-        <w:t xml:space="preserve">driven knockdown of the control shRNA or </w:t>
+        <w:t xml:space="preserve">driven knockdown of the control </w:t>
+      </w:r>
+      <w:proofErr w:type="spellStart"/>
+      <w:r>
+        <w:rPr>
+          <w:rFonts w:cs="Times"/>
+        </w:rPr>
+        <w:t>shRNA</w:t>
+      </w:r>
+      <w:proofErr w:type="spellEnd"/>
+      <w:r>
+        <w:rPr>
+          <w:rFonts w:cs="Times"/>
+        </w:rPr>
+        <w:t xml:space="preserve"> or </w:t>
       </w:r>
       <w:r>
         <w:rPr>
@@ -10873,17 +12113,39 @@
         </w:rPr>
         <w:t xml:space="preserve">Raptor </w:t>
       </w:r>
-      <w:r>
-        <w:rPr>
-          <w:rFonts w:cs="Times"/>
-        </w:rPr>
-        <w:t xml:space="preserve">shRNA #1 were examined </w:t>
-      </w:r>
-      <w:r>
-        <w:rPr>
-          <w:rFonts w:cs="Times"/>
-        </w:rPr>
-        <w:t xml:space="preserve">from pupal stage </w:t>
+      <w:proofErr w:type="spellStart"/>
+      <w:r>
+        <w:rPr>
+          <w:rFonts w:cs="Times"/>
+        </w:rPr>
+        <w:t>shRNA</w:t>
+      </w:r>
+      <w:proofErr w:type="spellEnd"/>
+      <w:r>
+        <w:rPr>
+          <w:rFonts w:cs="Times"/>
+        </w:rPr>
+        <w:t xml:space="preserve"> #1 were examined </w:t>
+      </w:r>
+      <w:r>
+        <w:rPr>
+          <w:rFonts w:cs="Times"/>
+        </w:rPr>
+        <w:t xml:space="preserve">from </w:t>
+      </w:r>
+      <w:proofErr w:type="spellStart"/>
+      <w:r>
+        <w:rPr>
+          <w:rFonts w:cs="Times"/>
+        </w:rPr>
+        <w:t>pupal</w:t>
+      </w:r>
+      <w:proofErr w:type="spellEnd"/>
+      <w:r>
+        <w:rPr>
+          <w:rFonts w:cs="Times"/>
+        </w:rPr>
+        <w:t xml:space="preserve"> stage </w:t>
       </w:r>
       <w:r>
         <w:rPr>
@@ -10895,8 +12157,16 @@
         <w:rPr>
           <w:rFonts w:cs="Times"/>
         </w:rPr>
-        <w:t xml:space="preserve"> till after eclosure</w:t>
-      </w:r>
+        <w:t xml:space="preserve"> till after </w:t>
+      </w:r>
+      <w:proofErr w:type="spellStart"/>
+      <w:r>
+        <w:rPr>
+          <w:rFonts w:cs="Times"/>
+        </w:rPr>
+        <w:t>eclosure</w:t>
+      </w:r>
+      <w:proofErr w:type="spellEnd"/>
       <w:r>
         <w:rPr>
           <w:rFonts w:cs="Times"/>
@@ -10921,11 +12191,19 @@
         </w:rPr>
         <w:t xml:space="preserve">completely </w:t>
       </w:r>
-      <w:r>
-        <w:rPr>
-          <w:rFonts w:cs="Times"/>
-        </w:rPr>
-        <w:t xml:space="preserve">eclosed but </w:t>
+      <w:proofErr w:type="spellStart"/>
+      <w:r>
+        <w:rPr>
+          <w:rFonts w:cs="Times"/>
+        </w:rPr>
+        <w:t>eclosed</w:t>
+      </w:r>
+      <w:proofErr w:type="spellEnd"/>
+      <w:r>
+        <w:rPr>
+          <w:rFonts w:cs="Times"/>
+        </w:rPr>
+        <w:t xml:space="preserve"> but </w:t>
       </w:r>
       <w:r>
         <w:rPr>
@@ -10938,19 +12216,55 @@
         <w:rPr>
           <w:rFonts w:cs="Times"/>
         </w:rPr>
-        <w:t xml:space="preserve"> knockdown flies remained inside the pupal cases.  B) On day 10, </w:t>
-      </w:r>
-      <w:r>
-        <w:rPr>
-          <w:rFonts w:cs="Times"/>
-        </w:rPr>
-        <w:t xml:space="preserve">(approximately pupal stage 12) </w:t>
-      </w:r>
-      <w:r>
-        <w:rPr>
-          <w:rFonts w:cs="Times"/>
-        </w:rPr>
-        <w:t xml:space="preserve">pupal cases were cut open </w:t>
+        <w:t xml:space="preserve"> knockdown flies remained inside the </w:t>
+      </w:r>
+      <w:proofErr w:type="spellStart"/>
+      <w:r>
+        <w:rPr>
+          <w:rFonts w:cs="Times"/>
+        </w:rPr>
+        <w:t>pupal</w:t>
+      </w:r>
+      <w:proofErr w:type="spellEnd"/>
+      <w:r>
+        <w:rPr>
+          <w:rFonts w:cs="Times"/>
+        </w:rPr>
+        <w:t xml:space="preserve"> cases.  B) On day 10, </w:t>
+      </w:r>
+      <w:r>
+        <w:rPr>
+          <w:rFonts w:cs="Times"/>
+        </w:rPr>
+        <w:t xml:space="preserve">(approximately </w:t>
+      </w:r>
+      <w:proofErr w:type="spellStart"/>
+      <w:r>
+        <w:rPr>
+          <w:rFonts w:cs="Times"/>
+        </w:rPr>
+        <w:t>pupal</w:t>
+      </w:r>
+      <w:proofErr w:type="spellEnd"/>
+      <w:r>
+        <w:rPr>
+          <w:rFonts w:cs="Times"/>
+        </w:rPr>
+        <w:t xml:space="preserve"> stage 12) </w:t>
+      </w:r>
+      <w:proofErr w:type="spellStart"/>
+      <w:r>
+        <w:rPr>
+          <w:rFonts w:cs="Times"/>
+        </w:rPr>
+        <w:t>pupal</w:t>
+      </w:r>
+      <w:proofErr w:type="spellEnd"/>
+      <w:r>
+        <w:rPr>
+          <w:rFonts w:cs="Times"/>
+        </w:rPr>
+        <w:t xml:space="preserve"> cases were cut open </w:t>
       </w:r>
       <w:r>
         <w:rPr>
@@ -10962,7 +12276,21 @@
         <w:rPr>
           <w:rFonts w:cs="Times"/>
         </w:rPr>
-        <w:t>to assist eclosure, then after 4 days, climbing assays were performed</w:t>
+        <w:t xml:space="preserve">to assist </w:t>
+      </w:r>
+      <w:proofErr w:type="spellStart"/>
+      <w:r>
+        <w:rPr>
+          <w:rFonts w:cs="Times"/>
+        </w:rPr>
+        <w:t>eclosure</w:t>
+      </w:r>
+      <w:proofErr w:type="spellEnd"/>
+      <w:r>
+        <w:rPr>
+          <w:rFonts w:cs="Times"/>
+        </w:rPr>
+        <w:t>, then after 4 days, climbing assays were performed</w:t>
       </w:r>
       <w:r>
         <w:rPr>
@@ -10996,11 +12324,33 @@
         </w:rPr>
         <w:t xml:space="preserve">&gt;Raptor </w:t>
       </w:r>
-      <w:r>
-        <w:rPr>
-          <w:rFonts w:cs="Times"/>
-        </w:rPr>
-        <w:t xml:space="preserve">shRNA flies that eclosed </w:t>
+      <w:proofErr w:type="spellStart"/>
+      <w:r>
+        <w:rPr>
+          <w:rFonts w:cs="Times"/>
+        </w:rPr>
+        <w:t>shRNA</w:t>
+      </w:r>
+      <w:proofErr w:type="spellEnd"/>
+      <w:r>
+        <w:rPr>
+          <w:rFonts w:cs="Times"/>
+        </w:rPr>
+        <w:t xml:space="preserve"> flies that </w:t>
+      </w:r>
+      <w:proofErr w:type="spellStart"/>
+      <w:r>
+        <w:rPr>
+          <w:rFonts w:cs="Times"/>
+        </w:rPr>
+        <w:t>eclosed</w:t>
+      </w:r>
+      <w:proofErr w:type="spellEnd"/>
+      <w:r>
+        <w:rPr>
+          <w:rFonts w:cs="Times"/>
+        </w:rPr>
+        <w:t xml:space="preserve"> </w:t>
       </w:r>
       <w:r>
         <w:rPr>
@@ -11126,7 +12476,21 @@
         <w:rPr>
           <w:rFonts w:cs="Times"/>
         </w:rPr>
-        <w:t xml:space="preserve"> crossed to the control shRNA strain, as well as the balancer containing progeny of the </w:t>
+        <w:t xml:space="preserve"> crossed to the control </w:t>
+      </w:r>
+      <w:proofErr w:type="spellStart"/>
+      <w:r>
+        <w:rPr>
+          <w:rFonts w:cs="Times"/>
+        </w:rPr>
+        <w:t>shRNA</w:t>
+      </w:r>
+      <w:proofErr w:type="spellEnd"/>
+      <w:r>
+        <w:rPr>
+          <w:rFonts w:cs="Times"/>
+        </w:rPr>
+        <w:t xml:space="preserve"> strain, as well as the balancer containing progeny of the </w:t>
       </w:r>
       <w:r>
         <w:rPr>
@@ -11164,7 +12528,21 @@
         <w:rPr>
           <w:rFonts w:cs="Times"/>
         </w:rPr>
-        <w:t xml:space="preserve"> shRNA/</w:t>
+        <w:t xml:space="preserve"> </w:t>
+      </w:r>
+      <w:proofErr w:type="spellStart"/>
+      <w:r>
+        <w:rPr>
+          <w:rFonts w:cs="Times"/>
+        </w:rPr>
+        <w:t>shRNA</w:t>
+      </w:r>
+      <w:proofErr w:type="spellEnd"/>
+      <w:r>
+        <w:rPr>
+          <w:rFonts w:cs="Times"/>
+        </w:rPr>
+        <w:t>/</w:t>
       </w:r>
       <w:r>
         <w:rPr>
@@ -11279,12 +12657,926 @@
       </w:r>
     </w:p>
     <w:p>
+      <w:r>
+        <w:br w:type="page"/>
+      </w:r>
+    </w:p>
+    <w:tbl>
+      <w:tblPr>
+        <w:tblStyle w:val="TableGrid"/>
+        <w:tblpPr w:leftFromText="180" w:rightFromText="180" w:horzAnchor="page" w:tblpX="1729" w:tblpY="540"/>
+        <w:tblW w:w="8968" w:type="dxa"/>
+        <w:tblLook w:val="04A0" w:firstRow="1" w:lastRow="0" w:firstColumn="1" w:lastColumn="0" w:noHBand="0" w:noVBand="1"/>
+      </w:tblPr>
+      <w:tblGrid>
+        <w:gridCol w:w="1150"/>
+        <w:gridCol w:w="3871"/>
+        <w:gridCol w:w="3947"/>
+      </w:tblGrid>
+      <w:tr>
+        <w:tc>
+          <w:tcPr>
+            <w:tcW w:w="1150" w:type="dxa"/>
+          </w:tcPr>
+          <w:p>
+            <w:pPr>
+              <w:jc w:val="center"/>
+              <w:rPr>
+                <w:rFonts w:cs="Times New Roman"/>
+              </w:rPr>
+            </w:pPr>
+            <w:r>
+              <w:rPr>
+                <w:rFonts w:cs="Times New Roman"/>
+              </w:rPr>
+              <w:t>Gene</w:t>
+            </w:r>
+          </w:p>
+        </w:tc>
+        <w:tc>
+          <w:tcPr>
+            <w:tcW w:w="3871" w:type="dxa"/>
+          </w:tcPr>
+          <w:p>
+            <w:pPr>
+              <w:jc w:val="center"/>
+              <w:rPr>
+                <w:rFonts w:cs="Times New Roman"/>
+              </w:rPr>
+            </w:pPr>
+            <w:r>
+              <w:rPr>
+                <w:rFonts w:cs="Times New Roman"/>
+              </w:rPr>
+              <w:t>Forward Sequence</w:t>
+            </w:r>
+          </w:p>
+        </w:tc>
+        <w:tc>
+          <w:tcPr>
+            <w:tcW w:w="3947" w:type="dxa"/>
+          </w:tcPr>
+          <w:p>
+            <w:pPr>
+              <w:jc w:val="center"/>
+              <w:rPr>
+                <w:rFonts w:cs="Times New Roman"/>
+              </w:rPr>
+            </w:pPr>
+            <w:r>
+              <w:rPr>
+                <w:rFonts w:cs="Times New Roman"/>
+              </w:rPr>
+              <w:t>Reverse Sequence</w:t>
+            </w:r>
+          </w:p>
+        </w:tc>
+      </w:tr>
+      <w:tr>
+        <w:tc>
+          <w:tcPr>
+            <w:tcW w:w="1150" w:type="dxa"/>
+          </w:tcPr>
+          <w:p>
+            <w:pPr>
+              <w:rPr>
+                <w:rFonts w:cs="Times New Roman"/>
+              </w:rPr>
+            </w:pPr>
+            <w:r>
+              <w:rPr>
+                <w:rFonts w:cs="Times New Roman"/>
+                <w:i/>
+              </w:rPr>
+              <w:t>Cdkn1a</w:t>
+            </w:r>
+          </w:p>
+        </w:tc>
+        <w:tc>
+          <w:tcPr>
+            <w:tcW w:w="3871" w:type="dxa"/>
+          </w:tcPr>
+          <w:p>
+            <w:pPr>
+              <w:rPr>
+                <w:rFonts w:cs="Times New Roman"/>
+              </w:rPr>
+            </w:pPr>
+            <w:r>
+              <w:rPr>
+                <w:rFonts w:cs="Times New Roman"/>
+                <w:color w:val="000000"/>
+              </w:rPr>
+              <w:t>GGAACATCTCAGGGCCGAAA</w:t>
+            </w:r>
+          </w:p>
+        </w:tc>
+        <w:tc>
+          <w:tcPr>
+            <w:tcW w:w="3947" w:type="dxa"/>
+          </w:tcPr>
+          <w:p>
+            <w:pPr>
+              <w:rPr>
+                <w:rFonts w:eastAsia="Times New Roman" w:cs="Times New Roman"/>
+                <w:color w:val="000000"/>
+              </w:rPr>
+            </w:pPr>
+            <w:r>
+              <w:rPr>
+                <w:rFonts w:eastAsia="Times New Roman" w:cs="Times New Roman"/>
+                <w:color w:val="000000"/>
+              </w:rPr>
+              <w:t>CTGACCCACAGCAGAAGAGG</w:t>
+            </w:r>
+          </w:p>
+        </w:tc>
+      </w:tr>
+      <w:tr>
+        <w:tc>
+          <w:tcPr>
+            <w:tcW w:w="1150" w:type="dxa"/>
+          </w:tcPr>
+          <w:p>
+            <w:pPr>
+              <w:rPr>
+                <w:rFonts w:cs="Times New Roman"/>
+              </w:rPr>
+            </w:pPr>
+            <w:r>
+              <w:rPr>
+                <w:rFonts w:cs="Times New Roman"/>
+                <w:i/>
+              </w:rPr>
+              <w:t>Mef2c</w:t>
+            </w:r>
+          </w:p>
+        </w:tc>
+        <w:tc>
+          <w:tcPr>
+            <w:tcW w:w="3871" w:type="dxa"/>
+          </w:tcPr>
+          <w:p>
+            <w:pPr>
+              <w:rPr>
+                <w:rFonts w:eastAsia="Times New Roman" w:cs="Times New Roman"/>
+                <w:color w:val="000000"/>
+              </w:rPr>
+            </w:pPr>
+            <w:r>
+              <w:rPr>
+                <w:rFonts w:eastAsia="Times New Roman" w:cs="Times New Roman"/>
+                <w:color w:val="000000"/>
+              </w:rPr>
+              <w:t>ACGGGGACTATGGGGAGAAA</w:t>
+            </w:r>
+          </w:p>
+        </w:tc>
+        <w:tc>
+          <w:tcPr>
+            <w:tcW w:w="3947" w:type="dxa"/>
+          </w:tcPr>
+          <w:p>
+            <w:pPr>
+              <w:rPr>
+                <w:rFonts w:eastAsia="Times New Roman" w:cs="Times New Roman"/>
+                <w:color w:val="000000"/>
+              </w:rPr>
+            </w:pPr>
+            <w:r>
+              <w:rPr>
+                <w:rFonts w:eastAsia="Times New Roman" w:cs="Times New Roman"/>
+                <w:color w:val="000000"/>
+              </w:rPr>
+              <w:t>AATCTCACAGTCGCACAGCA</w:t>
+            </w:r>
+          </w:p>
+        </w:tc>
+      </w:tr>
+      <w:tr>
+        <w:tc>
+          <w:tcPr>
+            <w:tcW w:w="1150" w:type="dxa"/>
+          </w:tcPr>
+          <w:p>
+            <w:pPr>
+              <w:rPr>
+                <w:rFonts w:cs="Times New Roman"/>
+              </w:rPr>
+            </w:pPr>
+            <w:r>
+              <w:rPr>
+                <w:rFonts w:cs="Times New Roman"/>
+                <w:i/>
+              </w:rPr>
+              <w:t>Myf5</w:t>
+            </w:r>
+          </w:p>
+        </w:tc>
+        <w:tc>
+          <w:tcPr>
+            <w:tcW w:w="3871" w:type="dxa"/>
+          </w:tcPr>
+          <w:p>
+            <w:pPr>
+              <w:rPr>
+                <w:rFonts w:eastAsia="Times New Roman" w:cs="Times New Roman"/>
+                <w:color w:val="000000"/>
+              </w:rPr>
+            </w:pPr>
+            <w:r>
+              <w:rPr>
+                <w:rFonts w:eastAsia="Times New Roman" w:cs="Times New Roman"/>
+                <w:color w:val="000000"/>
+              </w:rPr>
+              <w:t>CCACCTCCAACTGCTCTGAC</w:t>
+            </w:r>
+          </w:p>
+        </w:tc>
+        <w:tc>
+          <w:tcPr>
+            <w:tcW w:w="3947" w:type="dxa"/>
+          </w:tcPr>
+          <w:p>
+            <w:pPr>
+              <w:rPr>
+                <w:rFonts w:eastAsia="Times New Roman" w:cs="Times New Roman"/>
+                <w:color w:val="000000"/>
+              </w:rPr>
+            </w:pPr>
+            <w:r>
+              <w:rPr>
+                <w:rFonts w:eastAsia="Times New Roman" w:cs="Times New Roman"/>
+                <w:color w:val="000000"/>
+              </w:rPr>
+              <w:t>AGCTGGACACGGAGCTTTTA</w:t>
+            </w:r>
+          </w:p>
+        </w:tc>
+      </w:tr>
+      <w:tr>
+        <w:tc>
+          <w:tcPr>
+            <w:tcW w:w="1150" w:type="dxa"/>
+          </w:tcPr>
+          <w:p>
+            <w:pPr>
+              <w:rPr>
+                <w:rFonts w:cs="Times New Roman"/>
+              </w:rPr>
+            </w:pPr>
+            <w:r>
+              <w:rPr>
+                <w:rFonts w:cs="Times New Roman"/>
+                <w:i/>
+              </w:rPr>
+              <w:t>Myod1</w:t>
+            </w:r>
+          </w:p>
+        </w:tc>
+        <w:tc>
+          <w:tcPr>
+            <w:tcW w:w="3871" w:type="dxa"/>
+          </w:tcPr>
+          <w:p>
+            <w:pPr>
+              <w:rPr>
+                <w:rFonts w:eastAsia="Times New Roman" w:cs="Times New Roman"/>
+                <w:color w:val="222222"/>
+              </w:rPr>
+            </w:pPr>
+            <w:r>
+              <w:rPr>
+                <w:rFonts w:eastAsia="Times New Roman" w:cs="Times New Roman"/>
+                <w:color w:val="222222"/>
+              </w:rPr>
+              <w:t>TCCTCATAGCACAGGGGTGA</w:t>
+            </w:r>
+          </w:p>
+        </w:tc>
+        <w:tc>
+          <w:tcPr>
+            <w:tcW w:w="3947" w:type="dxa"/>
+          </w:tcPr>
+          <w:p>
+            <w:pPr>
+              <w:rPr>
+                <w:rFonts w:eastAsia="Times New Roman" w:cs="Times New Roman"/>
+                <w:color w:val="222222"/>
+              </w:rPr>
+            </w:pPr>
+            <w:r>
+              <w:rPr>
+                <w:rFonts w:eastAsia="Times New Roman" w:cs="Times New Roman"/>
+                <w:color w:val="222222"/>
+              </w:rPr>
+              <w:t>GCAAGCTGTGGGGAAAAGTG</w:t>
+            </w:r>
+          </w:p>
+        </w:tc>
+      </w:tr>
+      <w:tr>
+        <w:tc>
+          <w:tcPr>
+            <w:tcW w:w="1150" w:type="dxa"/>
+          </w:tcPr>
+          <w:p>
+            <w:pPr>
+              <w:rPr>
+                <w:rFonts w:cs="Times New Roman"/>
+              </w:rPr>
+            </w:pPr>
+            <w:proofErr w:type="spellStart"/>
+            <w:r>
+              <w:rPr>
+                <w:rFonts w:cs="Times New Roman"/>
+                <w:i/>
+              </w:rPr>
+              <w:t>Myog</w:t>
+            </w:r>
+            <w:proofErr w:type="spellEnd"/>
+          </w:p>
+        </w:tc>
+        <w:tc>
+          <w:tcPr>
+            <w:tcW w:w="3871" w:type="dxa"/>
+          </w:tcPr>
+          <w:p>
+            <w:pPr>
+              <w:rPr>
+                <w:rFonts w:eastAsia="Times New Roman" w:cs="Times New Roman"/>
+                <w:color w:val="000000"/>
+              </w:rPr>
+            </w:pPr>
+            <w:r>
+              <w:rPr>
+                <w:rFonts w:eastAsia="Times New Roman" w:cs="Times New Roman"/>
+                <w:color w:val="000000"/>
+              </w:rPr>
+              <w:t>CAGCCCAGCGAGGGAATTTA</w:t>
+            </w:r>
+          </w:p>
+        </w:tc>
+        <w:tc>
+          <w:tcPr>
+            <w:tcW w:w="3947" w:type="dxa"/>
+          </w:tcPr>
+          <w:p>
+            <w:pPr>
+              <w:rPr>
+                <w:rFonts w:eastAsia="Times New Roman" w:cs="Times New Roman"/>
+                <w:color w:val="000000"/>
+              </w:rPr>
+            </w:pPr>
+            <w:r>
+              <w:rPr>
+                <w:rFonts w:eastAsia="Times New Roman" w:cs="Times New Roman"/>
+                <w:color w:val="000000"/>
+              </w:rPr>
+              <w:t>AGAAGCTCCTGAGTTTGCCC</w:t>
+            </w:r>
+          </w:p>
+        </w:tc>
+      </w:tr>
+      <w:tr>
+        <w:tc>
+          <w:tcPr>
+            <w:tcW w:w="1150" w:type="dxa"/>
+          </w:tcPr>
+          <w:p>
+            <w:pPr>
+              <w:rPr>
+                <w:rFonts w:cs="Times New Roman"/>
+                <w:i/>
+              </w:rPr>
+            </w:pPr>
+            <w:proofErr w:type="spellStart"/>
+            <w:r>
+              <w:rPr>
+                <w:rFonts w:cs="Times New Roman"/>
+                <w:i/>
+              </w:rPr>
+              <w:t>Gapdh</w:t>
+            </w:r>
+            <w:proofErr w:type="spellEnd"/>
+          </w:p>
+        </w:tc>
+        <w:tc>
+          <w:tcPr>
+            <w:tcW w:w="3871" w:type="dxa"/>
+          </w:tcPr>
+          <w:p>
+            <w:pPr>
+              <w:rPr>
+                <w:rFonts w:eastAsia="Times New Roman" w:cs="Times New Roman"/>
+                <w:color w:val="000000"/>
+              </w:rPr>
+            </w:pPr>
+            <w:r>
+              <w:rPr>
+                <w:rFonts w:eastAsia="Times New Roman" w:cs="Times New Roman"/>
+                <w:color w:val="000000"/>
+              </w:rPr>
+              <w:t>CACTTGAAGGGTGGAGCCAA</w:t>
+            </w:r>
+          </w:p>
+        </w:tc>
+        <w:tc>
+          <w:tcPr>
+            <w:tcW w:w="3947" w:type="dxa"/>
+          </w:tcPr>
+          <w:p>
+            <w:pPr>
+              <w:rPr>
+                <w:rFonts w:eastAsia="Times New Roman" w:cs="Times New Roman"/>
+                <w:color w:val="000000"/>
+              </w:rPr>
+            </w:pPr>
+            <w:r>
+              <w:rPr>
+                <w:rFonts w:eastAsia="Times New Roman" w:cs="Times New Roman"/>
+                <w:color w:val="000000"/>
+              </w:rPr>
+              <w:t>ACCCATCACAAACATGGGGG</w:t>
+            </w:r>
+          </w:p>
+        </w:tc>
+      </w:tr>
+    </w:tbl>
+    <w:p>
       <w:pPr>
         <w:spacing w:line="480" w:lineRule="auto"/>
         <w:jc w:val="both"/>
       </w:pPr>
-      <w:bookmarkStart w:id="0" w:name="_GoBack"/>
-      <w:bookmarkEnd w:id="0"/>
+    </w:p>
+    <w:p>
+      <w:r>
+        <w:br w:type="page"/>
+      </w:r>
+    </w:p>
+    <w:tbl>
+      <w:tblPr>
+        <w:tblStyle w:val="TableGrid"/>
+        <w:tblW w:w="0" w:type="auto"/>
+        <w:tblLook w:val="04A0" w:firstRow="1" w:lastRow="0" w:firstColumn="1" w:lastColumn="0" w:noHBand="0" w:noVBand="1"/>
+      </w:tblPr>
+      <w:tblGrid>
+        <w:gridCol w:w="2520"/>
+        <w:gridCol w:w="2662"/>
+      </w:tblGrid>
+      <w:tr>
+        <w:tc>
+          <w:tcPr>
+            <w:tcW w:w="2520" w:type="dxa"/>
+          </w:tcPr>
+          <w:p>
+            <w:r>
+              <w:t xml:space="preserve">Name </w:t>
+            </w:r>
+          </w:p>
+        </w:tc>
+        <w:tc>
+          <w:tcPr>
+            <w:tcW w:w="2662" w:type="dxa"/>
+          </w:tcPr>
+          <w:p>
+            <w:r>
+              <w:t>Bloomington Stock #</w:t>
+            </w:r>
+          </w:p>
+        </w:tc>
+      </w:tr>
+      <w:tr>
+        <w:trPr>
+          <w:trHeight w:val="188"/>
+        </w:trPr>
+        <w:tc>
+          <w:tcPr>
+            <w:tcW w:w="2520" w:type="dxa"/>
+          </w:tcPr>
+          <w:p>
+            <w:r>
+              <w:rPr>
+                <w:i/>
+              </w:rPr>
+              <w:t>Raptor</w:t>
+            </w:r>
+            <w:r>
+              <w:t xml:space="preserve"> </w:t>
+            </w:r>
+            <w:proofErr w:type="spellStart"/>
+            <w:r>
+              <w:t>shRNA</w:t>
+            </w:r>
+            <w:proofErr w:type="spellEnd"/>
+            <w:r>
+              <w:t xml:space="preserve"> #1</w:t>
+            </w:r>
+          </w:p>
+        </w:tc>
+        <w:tc>
+          <w:tcPr>
+            <w:tcW w:w="2662" w:type="dxa"/>
+          </w:tcPr>
+          <w:p>
+            <w:r>
+              <w:t>31528</w:t>
+            </w:r>
+          </w:p>
+        </w:tc>
+      </w:tr>
+      <w:tr>
+        <w:tc>
+          <w:tcPr>
+            <w:tcW w:w="2520" w:type="dxa"/>
+          </w:tcPr>
+          <w:p>
+            <w:r>
+              <w:rPr>
+                <w:i/>
+              </w:rPr>
+              <w:t>Raptor</w:t>
+            </w:r>
+            <w:r>
+              <w:t xml:space="preserve"> </w:t>
+            </w:r>
+            <w:proofErr w:type="spellStart"/>
+            <w:r>
+              <w:t>shRNA</w:t>
+            </w:r>
+            <w:proofErr w:type="spellEnd"/>
+            <w:r>
+              <w:t xml:space="preserve"> #2</w:t>
+            </w:r>
+          </w:p>
+        </w:tc>
+        <w:tc>
+          <w:tcPr>
+            <w:tcW w:w="2662" w:type="dxa"/>
+          </w:tcPr>
+          <w:p>
+            <w:r>
+              <w:t>31529</w:t>
+            </w:r>
+          </w:p>
+        </w:tc>
+      </w:tr>
+      <w:tr>
+        <w:tc>
+          <w:tcPr>
+            <w:tcW w:w="2520" w:type="dxa"/>
+          </w:tcPr>
+          <w:p>
+            <w:r>
+              <w:rPr>
+                <w:i/>
+              </w:rPr>
+              <w:t>Raptor</w:t>
+            </w:r>
+            <w:r>
+              <w:t xml:space="preserve"> </w:t>
+            </w:r>
+            <w:proofErr w:type="spellStart"/>
+            <w:r>
+              <w:t>shRNA</w:t>
+            </w:r>
+            <w:proofErr w:type="spellEnd"/>
+            <w:r>
+              <w:t xml:space="preserve"> #3</w:t>
+            </w:r>
+          </w:p>
+        </w:tc>
+        <w:tc>
+          <w:tcPr>
+            <w:tcW w:w="2662" w:type="dxa"/>
+          </w:tcPr>
+          <w:p>
+            <w:r>
+              <w:t>34814</w:t>
+            </w:r>
+          </w:p>
+        </w:tc>
+      </w:tr>
+      <w:tr>
+        <w:tc>
+          <w:tcPr>
+            <w:tcW w:w="2520" w:type="dxa"/>
+          </w:tcPr>
+          <w:p>
+            <w:r>
+              <w:rPr>
+                <w:i/>
+              </w:rPr>
+              <w:t>Raptor</w:t>
+            </w:r>
+            <w:r>
+              <w:t xml:space="preserve"> </w:t>
+            </w:r>
+            <w:proofErr w:type="spellStart"/>
+            <w:r>
+              <w:t>shRNA</w:t>
+            </w:r>
+            <w:proofErr w:type="spellEnd"/>
+            <w:r>
+              <w:t xml:space="preserve"> #4</w:t>
+            </w:r>
+          </w:p>
+        </w:tc>
+        <w:tc>
+          <w:tcPr>
+            <w:tcW w:w="2662" w:type="dxa"/>
+          </w:tcPr>
+          <w:p>
+            <w:r>
+              <w:t>41912</w:t>
+            </w:r>
+          </w:p>
+        </w:tc>
+      </w:tr>
+      <w:tr>
+        <w:tc>
+          <w:tcPr>
+            <w:tcW w:w="2520" w:type="dxa"/>
+          </w:tcPr>
+          <w:p>
+            <w:r>
+              <w:rPr>
+                <w:i/>
+              </w:rPr>
+              <w:t>Tsc1</w:t>
+            </w:r>
+            <w:r>
+              <w:t xml:space="preserve"> </w:t>
+            </w:r>
+            <w:proofErr w:type="spellStart"/>
+            <w:r>
+              <w:t>shRNA</w:t>
+            </w:r>
+            <w:proofErr w:type="spellEnd"/>
+            <w:r>
+              <w:t xml:space="preserve"> #1</w:t>
+            </w:r>
+          </w:p>
+        </w:tc>
+        <w:tc>
+          <w:tcPr>
+            <w:tcW w:w="2662" w:type="dxa"/>
+          </w:tcPr>
+          <w:p>
+            <w:r>
+              <w:t>31039</w:t>
+            </w:r>
+          </w:p>
+        </w:tc>
+      </w:tr>
+      <w:tr>
+        <w:tc>
+          <w:tcPr>
+            <w:tcW w:w="2520" w:type="dxa"/>
+          </w:tcPr>
+          <w:p>
+            <w:r>
+              <w:rPr>
+                <w:i/>
+              </w:rPr>
+              <w:t>Tsc1</w:t>
+            </w:r>
+            <w:r>
+              <w:t xml:space="preserve"> </w:t>
+            </w:r>
+            <w:proofErr w:type="spellStart"/>
+            <w:r>
+              <w:t>shRNA</w:t>
+            </w:r>
+            <w:proofErr w:type="spellEnd"/>
+            <w:r>
+              <w:t xml:space="preserve"> #2</w:t>
+            </w:r>
+          </w:p>
+        </w:tc>
+        <w:tc>
+          <w:tcPr>
+            <w:tcW w:w="2662" w:type="dxa"/>
+          </w:tcPr>
+          <w:p>
+            <w:r>
+              <w:t>31314</w:t>
+            </w:r>
+          </w:p>
+        </w:tc>
+      </w:tr>
+      <w:tr>
+        <w:tc>
+          <w:tcPr>
+            <w:tcW w:w="2520" w:type="dxa"/>
+          </w:tcPr>
+          <w:p>
+            <w:r>
+              <w:rPr>
+                <w:i/>
+              </w:rPr>
+              <w:t>Tsc1</w:t>
+            </w:r>
+            <w:r>
+              <w:t xml:space="preserve"> </w:t>
+            </w:r>
+            <w:proofErr w:type="spellStart"/>
+            <w:r>
+              <w:t>shRNA</w:t>
+            </w:r>
+            <w:proofErr w:type="spellEnd"/>
+            <w:r>
+              <w:t xml:space="preserve"> #3</w:t>
+            </w:r>
+          </w:p>
+        </w:tc>
+        <w:tc>
+          <w:tcPr>
+            <w:tcW w:w="2662" w:type="dxa"/>
+          </w:tcPr>
+          <w:p>
+            <w:r>
+              <w:t>35144</w:t>
+            </w:r>
+          </w:p>
+        </w:tc>
+      </w:tr>
+      <w:tr>
+        <w:tc>
+          <w:tcPr>
+            <w:tcW w:w="2520" w:type="dxa"/>
+          </w:tcPr>
+          <w:p>
+            <w:r>
+              <w:t xml:space="preserve">Control </w:t>
+            </w:r>
+            <w:proofErr w:type="spellStart"/>
+            <w:r>
+              <w:t>shRNA</w:t>
+            </w:r>
+            <w:proofErr w:type="spellEnd"/>
+            <w:r>
+              <w:t xml:space="preserve"> Line</w:t>
+            </w:r>
+          </w:p>
+        </w:tc>
+        <w:tc>
+          <w:tcPr>
+            <w:tcW w:w="2662" w:type="dxa"/>
+          </w:tcPr>
+          <w:p>
+            <w:r>
+              <w:t>36304</w:t>
+            </w:r>
+          </w:p>
+        </w:tc>
+      </w:tr>
+      <w:tr>
+        <w:tc>
+          <w:tcPr>
+            <w:tcW w:w="2520" w:type="dxa"/>
+          </w:tcPr>
+          <w:p>
+            <w:pPr>
+              <w:rPr>
+                <w:i/>
+              </w:rPr>
+            </w:pPr>
+            <w:r>
+              <w:rPr>
+                <w:i/>
+              </w:rPr>
+              <w:t>Hand-</w:t>
+            </w:r>
+            <w:r>
+              <w:t>GAL4</w:t>
+            </w:r>
+          </w:p>
+        </w:tc>
+        <w:tc>
+          <w:tcPr>
+            <w:tcW w:w="2662" w:type="dxa"/>
+          </w:tcPr>
+          <w:p>
+            <w:r>
+              <w:t>48396</w:t>
+            </w:r>
+          </w:p>
+        </w:tc>
+      </w:tr>
+      <w:tr>
+        <w:tc>
+          <w:tcPr>
+            <w:tcW w:w="2520" w:type="dxa"/>
+          </w:tcPr>
+          <w:p>
+            <w:pPr>
+              <w:rPr>
+                <w:i/>
+              </w:rPr>
+            </w:pPr>
+            <w:r>
+              <w:rPr>
+                <w:i/>
+              </w:rPr>
+              <w:t>24B-</w:t>
+            </w:r>
+            <w:r>
+              <w:t>GAL4</w:t>
+            </w:r>
+          </w:p>
+        </w:tc>
+        <w:tc>
+          <w:tcPr>
+            <w:tcW w:w="2662" w:type="dxa"/>
+          </w:tcPr>
+          <w:p>
+            <w:r>
+              <w:t>1767</w:t>
+            </w:r>
+          </w:p>
+        </w:tc>
+      </w:tr>
+      <w:tr>
+        <w:tc>
+          <w:tcPr>
+            <w:tcW w:w="2520" w:type="dxa"/>
+          </w:tcPr>
+          <w:p>
+            <w:pPr>
+              <w:rPr>
+                <w:i/>
+              </w:rPr>
+            </w:pPr>
+            <w:r>
+              <w:rPr>
+                <w:i/>
+              </w:rPr>
+              <w:t>C179-</w:t>
+            </w:r>
+            <w:r>
+              <w:t>GAL4</w:t>
+            </w:r>
+          </w:p>
+        </w:tc>
+        <w:tc>
+          <w:tcPr>
+            <w:tcW w:w="2662" w:type="dxa"/>
+          </w:tcPr>
+          <w:p>
+            <w:r>
+              <w:t>6450</w:t>
+            </w:r>
+          </w:p>
+        </w:tc>
+      </w:tr>
+      <w:tr>
+        <w:tc>
+          <w:tcPr>
+            <w:tcW w:w="2520" w:type="dxa"/>
+          </w:tcPr>
+          <w:p>
+            <w:pPr>
+              <w:rPr>
+                <w:i/>
+              </w:rPr>
+            </w:pPr>
+            <w:r>
+              <w:rPr>
+                <w:i/>
+              </w:rPr>
+              <w:t>Mef2-</w:t>
+            </w:r>
+            <w:bookmarkStart w:id="0" w:name="_GoBack"/>
+            <w:r>
+              <w:t>GAL4</w:t>
+            </w:r>
+            <w:bookmarkEnd w:id="0"/>
+          </w:p>
+        </w:tc>
+        <w:tc>
+          <w:tcPr>
+            <w:tcW w:w="2662" w:type="dxa"/>
+          </w:tcPr>
+          <w:p>
+            <w:r>
+              <w:t>27390</w:t>
+            </w:r>
+          </w:p>
+        </w:tc>
+      </w:tr>
+    </w:tbl>
+    <w:p>
+      <w:pPr>
+        <w:spacing w:line="480" w:lineRule="auto"/>
+        <w:jc w:val="both"/>
+      </w:pPr>
+    </w:p>
+    <w:p>
+      <w:pPr>
+        <w:spacing w:line="480" w:lineRule="auto"/>
+        <w:jc w:val="both"/>
+      </w:pPr>
     </w:p>
     <w:p>
       <w:pPr>
@@ -11798,7 +14090,6 @@
   <w:style w:type="character" w:default="1" w:styleId="DefaultParagraphFont">
     <w:name w:val="Default Paragraph Font"/>
     <w:uiPriority w:val="1"/>
-    <w:semiHidden/>
     <w:unhideWhenUsed/>
   </w:style>
   <w:style w:type="table" w:default="1" w:styleId="TableNormal">
@@ -12313,7 +14604,6 @@
   <w:style w:type="character" w:default="1" w:styleId="DefaultParagraphFont">
     <w:name w:val="Default Paragraph Font"/>
     <w:uiPriority w:val="1"/>
-    <w:semiHidden/>
     <w:unhideWhenUsed/>
   </w:style>
   <w:style w:type="table" w:default="1" w:styleId="TableNormal">
@@ -12901,7 +15191,7 @@
 </file>
 
 <file path=customXml/itemProps1.xml><?xml version="1.0" encoding="utf-8"?>
-<ds:datastoreItem xmlns:ds="http://schemas.openxmlformats.org/officeDocument/2006/customXml" ds:itemID="{BA066CD0-8C5E-C941-965F-E3858D45312E}">
+<ds:datastoreItem xmlns:ds="http://schemas.openxmlformats.org/officeDocument/2006/customXml" ds:itemID="{AA83ACEB-8597-4641-BCDE-52DC065D79D3}">
   <ds:schemaRefs>
     <ds:schemaRef ds:uri="http://schemas.openxmlformats.org/officeDocument/2006/bibliography"/>
   </ds:schemaRefs>

</xml_diff>

<commit_message>
Added addresses to title page
</commit_message>
<xml_diff>
--- a/Manuscripts/Hatfield et al Submission/Manuscript.docx
+++ b/Manuscripts/Hatfield et al Submission/Manuscript.docx
@@ -7,7 +7,6 @@
         <w:spacing w:line="480" w:lineRule="auto"/>
         <w:jc w:val="both"/>
       </w:pPr>
-      <w:proofErr w:type="gramStart"/>
       <w:r>
         <w:t xml:space="preserve">The role of </w:t>
       </w:r>
@@ -17,7 +16,6 @@
       <w:r>
         <w:t>.</w:t>
       </w:r>
-      <w:proofErr w:type="gramEnd"/>
     </w:p>
     <w:p>
       <w:pPr>
@@ -73,16 +71,8 @@
         <w:rPr>
           <w:vertAlign w:val="superscript"/>
         </w:rPr>
-        <w:t>2</w:t>
-      </w:r>
-      <w:proofErr w:type="gramStart"/>
-      <w:r>
-        <w:rPr>
-          <w:vertAlign w:val="superscript"/>
-        </w:rPr>
-        <w:t>,3</w:t>
-      </w:r>
-      <w:proofErr w:type="gramEnd"/>
+        <w:t>2,3</w:t>
+      </w:r>
       <w:r>
         <w:rPr>
           <w:vertAlign w:val="subscript"/>
@@ -167,12 +157,40 @@
       <w:r>
         <w:t>*Corresponding Author</w:t>
       </w:r>
+      <w:r>
+        <w:t>:</w:t>
+      </w:r>
     </w:p>
     <w:p>
       <w:pPr>
         <w:spacing w:line="480" w:lineRule="auto"/>
         <w:jc w:val="both"/>
       </w:pPr>
+      <w:r>
+        <w:t xml:space="preserve">Address: Department of Physiology, </w:t>
+      </w:r>
+      <w:bookmarkStart w:id="0" w:name="_GoBack"/>
+      <w:bookmarkEnd w:id="0"/>
+      <w:r>
+        <w:t>894 Union Ave, Memphis, Tennessee, 38163</w:t>
+      </w:r>
+    </w:p>
+    <w:p>
+      <w:pPr>
+        <w:spacing w:line="480" w:lineRule="auto"/>
+        <w:jc w:val="both"/>
+      </w:pPr>
+      <w:r>
+        <w:t xml:space="preserve">Email: </w:t>
+      </w:r>
+      <w:hyperlink r:id="rId7" w:history="1">
+        <w:r>
+          <w:rPr>
+            <w:rStyle w:val="Hyperlink"/>
+          </w:rPr>
+          <w:t>dbridge9@uthsc.edu</w:t>
+        </w:r>
+      </w:hyperlink>
     </w:p>
     <w:p>
       <w:pPr>
@@ -204,13 +222,8 @@
         <w:spacing w:line="480" w:lineRule="auto"/>
         <w:jc w:val="both"/>
       </w:pPr>
-      <w:proofErr w:type="spellStart"/>
-      <w:r>
-        <w:t>Myogenesis</w:t>
-      </w:r>
-      <w:proofErr w:type="spellEnd"/>
-      <w:r>
-        <w:t xml:space="preserve"> is an important process </w:t>
+      <w:r>
+        <w:t xml:space="preserve">Myogenesis is an important process </w:t>
       </w:r>
       <w:r>
         <w:t xml:space="preserve">during </w:t>
@@ -257,14 +270,12 @@
       <w:r>
         <w:t xml:space="preserve">, </w:t>
       </w:r>
-      <w:proofErr w:type="spellStart"/>
       <w:r>
         <w:rPr>
           <w:i/>
         </w:rPr>
         <w:t>Myog</w:t>
       </w:r>
-      <w:proofErr w:type="spellEnd"/>
       <w:r>
         <w:t xml:space="preserve"> and </w:t>
       </w:r>
@@ -277,14 +288,12 @@
       <w:r>
         <w:t xml:space="preserve"> but not </w:t>
       </w:r>
-      <w:proofErr w:type="spellStart"/>
       <w:r>
         <w:rPr>
           <w:i/>
         </w:rPr>
         <w:t>MyoD</w:t>
       </w:r>
-      <w:proofErr w:type="spellEnd"/>
       <w:r>
         <w:t xml:space="preserve"> </w:t>
       </w:r>
@@ -292,13 +301,8 @@
         <w:t>decreases</w:t>
       </w:r>
       <w:r>
-        <w:t xml:space="preserve"> when C2C12 cells are treated with </w:t>
-      </w:r>
-      <w:proofErr w:type="spellStart"/>
-      <w:r>
-        <w:t>rapamycin</w:t>
-      </w:r>
-      <w:proofErr w:type="spellEnd"/>
+        <w:t xml:space="preserve"> when C2C12 cells are treated with rapamycin</w:t>
+      </w:r>
       <w:r>
         <w:t>, implying a role for mTOR</w:t>
       </w:r>
@@ -366,21 +370,8 @@
         <w:t xml:space="preserve">flies to be </w:t>
       </w:r>
       <w:r>
-        <w:t xml:space="preserve">too weak to emerge from their </w:t>
-      </w:r>
-      <w:proofErr w:type="spellStart"/>
-      <w:r>
-        <w:t>pupal</w:t>
-      </w:r>
-      <w:proofErr w:type="spellEnd"/>
-      <w:r>
-        <w:t xml:space="preserve"> cases during </w:t>
-      </w:r>
-      <w:proofErr w:type="spellStart"/>
-      <w:r>
-        <w:t>eclosion</w:t>
-      </w:r>
-      <w:proofErr w:type="spellEnd"/>
+        <w:t>too weak to emerge from their pupal cases during eclosion</w:t>
+      </w:r>
       <w:r>
         <w:t xml:space="preserve">.  Furthermore, we </w:t>
       </w:r>
@@ -394,15 +385,7 @@
         <w:t xml:space="preserve"> period</w:t>
       </w:r>
       <w:r>
-        <w:t xml:space="preserve"> post-</w:t>
-      </w:r>
-      <w:proofErr w:type="spellStart"/>
-      <w:r>
-        <w:t>eclosure</w:t>
-      </w:r>
-      <w:proofErr w:type="spellEnd"/>
-      <w:r>
-        <w:t xml:space="preserve"> </w:t>
+        <w:t xml:space="preserve"> post-eclosure </w:t>
       </w:r>
       <w:r>
         <w:t>when</w:t>
@@ -475,15 +458,7 @@
         <w:jc w:val="both"/>
       </w:pPr>
       <w:r>
-        <w:t xml:space="preserve">The </w:t>
-      </w:r>
-      <w:proofErr w:type="spellStart"/>
-      <w:r>
-        <w:t>mTOR</w:t>
-      </w:r>
-      <w:proofErr w:type="spellEnd"/>
-      <w:r>
-        <w:t xml:space="preserve"> signaling pathway plays important roles during development in all eukaryotes and </w:t>
+        <w:t xml:space="preserve">The mTOR signaling pathway plays important roles during development in all eukaryotes and </w:t>
       </w:r>
       <w:r>
         <w:t xml:space="preserve">mTORC1 is </w:t>
@@ -623,23 +598,7 @@
         <w:t>.</w:t>
       </w:r>
       <w:r>
-        <w:t xml:space="preserve">  Consistent with these findings, either loss of the obligate mTORC1 complex members </w:t>
-      </w:r>
-      <w:proofErr w:type="spellStart"/>
-      <w:r>
-        <w:t>mTOR</w:t>
-      </w:r>
-      <w:proofErr w:type="spellEnd"/>
-      <w:r>
-        <w:t xml:space="preserve"> and Raptor, or treatment with </w:t>
-      </w:r>
-      <w:proofErr w:type="spellStart"/>
-      <w:r>
-        <w:t>rapamycin</w:t>
-      </w:r>
-      <w:proofErr w:type="spellEnd"/>
-      <w:r>
-        <w:t xml:space="preserve"> induces developmental arrest in mice</w:t>
+        <w:t xml:space="preserve">  Consistent with these findings, either loss of the obligate mTORC1 complex members mTOR and Raptor, or treatment with rapamycin induces developmental arrest in mice</w:t>
       </w:r>
       <w:r>
         <w:fldChar w:fldCharType="begin" w:fldLock="1"/>
@@ -719,11 +678,9 @@
         <w:spacing w:line="480" w:lineRule="auto"/>
         <w:jc w:val="both"/>
       </w:pPr>
-      <w:proofErr w:type="spellStart"/>
       <w:r>
         <w:t>Myogenesis</w:t>
       </w:r>
-      <w:proofErr w:type="spellEnd"/>
       <w:r>
         <w:t xml:space="preserve"> occurs </w:t>
       </w:r>
@@ -780,35 +737,7 @@
         <w:rPr>
           <w:i/>
         </w:rPr>
-        <w:t xml:space="preserve">Myf5, </w:t>
-      </w:r>
-      <w:proofErr w:type="spellStart"/>
-      <w:r>
-        <w:rPr>
-          <w:i/>
-        </w:rPr>
-        <w:t>Myog</w:t>
-      </w:r>
-      <w:proofErr w:type="spellEnd"/>
-      <w:r>
-        <w:rPr>
-          <w:i/>
-        </w:rPr>
-        <w:t xml:space="preserve">, </w:t>
-      </w:r>
-      <w:proofErr w:type="spellStart"/>
-      <w:r>
-        <w:rPr>
-          <w:i/>
-        </w:rPr>
-        <w:t>Myod</w:t>
-      </w:r>
-      <w:proofErr w:type="spellEnd"/>
-      <w:r>
-        <w:rPr>
-          <w:i/>
-        </w:rPr>
-        <w:t xml:space="preserve"> </w:t>
+        <w:t xml:space="preserve">Myf5, Myog, Myod </w:t>
       </w:r>
       <w:r>
         <w:t xml:space="preserve">and </w:t>
@@ -842,23 +771,7 @@
         <w:fldChar w:fldCharType="end"/>
       </w:r>
       <w:r>
-        <w:t xml:space="preserve">).  The direct target of mTORC1 on </w:t>
-      </w:r>
-      <w:proofErr w:type="spellStart"/>
-      <w:r>
-        <w:t>myogenesis</w:t>
-      </w:r>
-      <w:proofErr w:type="spellEnd"/>
-      <w:r>
-        <w:t xml:space="preserve"> has not been clearly established, but recent work has implicated mTORC1 in the regulation of </w:t>
-      </w:r>
-      <w:proofErr w:type="spellStart"/>
-      <w:r>
-        <w:t>MyoD</w:t>
-      </w:r>
-      <w:proofErr w:type="spellEnd"/>
-      <w:r>
-        <w:t xml:space="preserve"> protein stability, leading to a </w:t>
+        <w:t xml:space="preserve">).  The direct target of mTORC1 on myogenesis has not been clearly established, but recent work has implicated mTORC1 in the regulation of MyoD protein stability, leading to a </w:t>
       </w:r>
       <w:r>
         <w:rPr>
@@ -870,15 +783,7 @@
         <w:t xml:space="preserve">-1 dependent </w:t>
       </w:r>
       <w:r>
-        <w:t xml:space="preserve">effect on </w:t>
-      </w:r>
-      <w:proofErr w:type="spellStart"/>
-      <w:r>
-        <w:t>myotube</w:t>
-      </w:r>
-      <w:proofErr w:type="spellEnd"/>
-      <w:r>
-        <w:t xml:space="preserve"> fusion</w:t>
+        <w:t>effect on myotube fusion</w:t>
       </w:r>
       <w:r>
         <w:fldChar w:fldCharType="begin" w:fldLock="1"/>
@@ -983,15 +888,7 @@
         <w:jc w:val="both"/>
       </w:pPr>
       <w:r>
-        <w:t xml:space="preserve">Tissue Culture and </w:t>
-      </w:r>
-      <w:proofErr w:type="spellStart"/>
-      <w:r>
-        <w:t>Myotube</w:t>
-      </w:r>
-      <w:proofErr w:type="spellEnd"/>
-      <w:r>
-        <w:t xml:space="preserve"> Formation</w:t>
+        <w:t>Tissue Culture and Myotube Formation</w:t>
       </w:r>
     </w:p>
     <w:p>
@@ -1100,15 +997,7 @@
         <w:t>determine</w:t>
       </w:r>
       <w:r>
-        <w:t xml:space="preserve"> the effects of </w:t>
-      </w:r>
-      <w:proofErr w:type="spellStart"/>
-      <w:r>
-        <w:t>rapamycin</w:t>
-      </w:r>
-      <w:proofErr w:type="spellEnd"/>
-      <w:r>
-        <w:t xml:space="preserve"> on differentiation, cells were treated every other day for 9 days with either </w:t>
+        <w:t xml:space="preserve"> the effects of rapamycin on differentiation, cells were treated every other day for 9 days with either </w:t>
       </w:r>
       <w:r>
         <w:t>vehicle alone (DMSO</w:t>
@@ -1120,15 +1009,7 @@
         <w:t>), or 500nM</w:t>
       </w:r>
       <w:r>
-        <w:t xml:space="preserve"> </w:t>
-      </w:r>
-      <w:proofErr w:type="spellStart"/>
-      <w:r>
-        <w:t>rapamycin</w:t>
-      </w:r>
-      <w:proofErr w:type="spellEnd"/>
-      <w:r>
-        <w:t xml:space="preserve"> </w:t>
+        <w:t xml:space="preserve"> rapamycin </w:t>
       </w:r>
       <w:r>
         <w:t>(</w:t>
@@ -1152,21 +1033,11 @@
         <w:t xml:space="preserve">once </w:t>
       </w:r>
       <w:r>
-        <w:t xml:space="preserve">with ice-cold PBS followed by the addition of 1 ml of </w:t>
-      </w:r>
-      <w:proofErr w:type="spellStart"/>
-      <w:r>
-        <w:t>QIAzol</w:t>
-      </w:r>
-      <w:proofErr w:type="spellEnd"/>
-      <w:r>
-        <w:t xml:space="preserve"> (</w:t>
-      </w:r>
-      <w:proofErr w:type="spellStart"/>
+        <w:t>with ice-cold PBS followed by the addition of 1 ml of QIAzol (</w:t>
+      </w:r>
       <w:r>
         <w:t>Qiagen</w:t>
       </w:r>
-      <w:proofErr w:type="spellEnd"/>
       <w:r>
         <w:t xml:space="preserve">) and scraping into </w:t>
       </w:r>
@@ -1220,15 +1091,7 @@
         <w:jc w:val="both"/>
       </w:pPr>
       <w:r>
-        <w:t xml:space="preserve">RNA was extracted with the </w:t>
-      </w:r>
-      <w:proofErr w:type="spellStart"/>
-      <w:r>
-        <w:t>PureLink</w:t>
-      </w:r>
-      <w:proofErr w:type="spellEnd"/>
-      <w:r>
-        <w:t xml:space="preserve"> RNA mini kit (Life Technologies). </w:t>
+        <w:t xml:space="preserve">RNA was extracted with the PureLink RNA mini kit (Life Technologies). </w:t>
       </w:r>
       <w:r>
         <w:t xml:space="preserve">1 </w:t>
@@ -1252,25 +1115,7 @@
         <w:t xml:space="preserve">used as a template to </w:t>
       </w:r>
       <w:r>
-        <w:t xml:space="preserve">synthesize </w:t>
-      </w:r>
-      <w:proofErr w:type="spellStart"/>
-      <w:r>
-        <w:t>cDNA</w:t>
-      </w:r>
-      <w:proofErr w:type="spellEnd"/>
-      <w:r>
-        <w:t xml:space="preserve"> using the High Capacity Reverse Transcription Kit (Life Technologies). </w:t>
-      </w:r>
-      <w:proofErr w:type="spellStart"/>
-      <w:proofErr w:type="gramStart"/>
-      <w:r>
-        <w:t>cDNA</w:t>
-      </w:r>
-      <w:proofErr w:type="spellEnd"/>
-      <w:proofErr w:type="gramEnd"/>
-      <w:r>
-        <w:t xml:space="preserve"> was added to </w:t>
+        <w:t xml:space="preserve">synthesize cDNA using the High Capacity Reverse Transcription Kit (Life Technologies). cDNA was added to </w:t>
       </w:r>
       <w:r>
         <w:rPr>
@@ -1281,25 +1126,15 @@
       <w:r>
         <w:t xml:space="preserve"> SYBR Green PCR Master Mix in accordance with the manufacturer’s guidelines (Life Technologies) and </w:t>
       </w:r>
-      <w:proofErr w:type="spellStart"/>
-      <w:r>
-        <w:t>qRT</w:t>
-      </w:r>
-      <w:proofErr w:type="spellEnd"/>
-      <w:r>
-        <w:t>-PCR performed</w:t>
-      </w:r>
-      <w:r>
-        <w:t xml:space="preserve"> </w:t>
-      </w:r>
-      <w:r>
-        <w:t xml:space="preserve">on a Roche </w:t>
-      </w:r>
-      <w:proofErr w:type="spellStart"/>
-      <w:r>
-        <w:t>Lightcycler</w:t>
-      </w:r>
-      <w:proofErr w:type="spellEnd"/>
+      <w:r>
+        <w:t>qRT-PCR performed</w:t>
+      </w:r>
+      <w:r>
+        <w:t xml:space="preserve"> </w:t>
+      </w:r>
+      <w:r>
+        <w:t>on a Roche Lightcycler</w:t>
+      </w:r>
       <w:r>
         <w:t xml:space="preserve">.  </w:t>
       </w:r>
@@ -1309,54 +1144,30 @@
       <w:r>
         <w:t xml:space="preserve"> series of control genes including </w:t>
       </w:r>
-      <w:proofErr w:type="spellStart"/>
+      <w:r>
+        <w:rPr>
+          <w:i/>
+        </w:rPr>
+        <w:t xml:space="preserve">Gapdh, Rplp0, Actb </w:t>
+      </w:r>
+      <w:r>
+        <w:t>and</w:t>
+      </w:r>
+      <w:r>
+        <w:rPr>
+          <w:i/>
+        </w:rPr>
+        <w:t xml:space="preserve"> Rplp13a</w:t>
+      </w:r>
+      <w:r>
+        <w:t xml:space="preserve"> were examined, and </w:t>
+      </w:r>
       <w:r>
         <w:rPr>
           <w:i/>
         </w:rPr>
         <w:t>Gapdh</w:t>
       </w:r>
-      <w:proofErr w:type="spellEnd"/>
-      <w:r>
-        <w:rPr>
-          <w:i/>
-        </w:rPr>
-        <w:t xml:space="preserve">, Rplp0, </w:t>
-      </w:r>
-      <w:proofErr w:type="spellStart"/>
-      <w:r>
-        <w:rPr>
-          <w:i/>
-        </w:rPr>
-        <w:t>Actb</w:t>
-      </w:r>
-      <w:proofErr w:type="spellEnd"/>
-      <w:r>
-        <w:rPr>
-          <w:i/>
-        </w:rPr>
-        <w:t xml:space="preserve"> </w:t>
-      </w:r>
-      <w:r>
-        <w:t>and</w:t>
-      </w:r>
-      <w:r>
-        <w:rPr>
-          <w:i/>
-        </w:rPr>
-        <w:t xml:space="preserve"> Rplp13a</w:t>
-      </w:r>
-      <w:r>
-        <w:t xml:space="preserve"> were examined, and </w:t>
-      </w:r>
-      <w:proofErr w:type="spellStart"/>
-      <w:r>
-        <w:rPr>
-          <w:i/>
-        </w:rPr>
-        <w:t>Gapdh</w:t>
-      </w:r>
-      <w:proofErr w:type="spellEnd"/>
       <w:r>
         <w:t xml:space="preserve"> was chosen as a control as it </w:t>
       </w:r>
@@ -1364,13 +1175,8 @@
         <w:t xml:space="preserve">did </w:t>
       </w:r>
       <w:r>
-        <w:t xml:space="preserve">not change across </w:t>
-      </w:r>
-      <w:proofErr w:type="spellStart"/>
-      <w:r>
-        <w:t>rapamycin</w:t>
-      </w:r>
-      <w:proofErr w:type="spellEnd"/>
+        <w:t>not change across rapamycin</w:t>
+      </w:r>
       <w:r>
         <w:t xml:space="preserve"> </w:t>
       </w:r>
@@ -1510,23 +1316,7 @@
         <w:t>mTOR1C</w:t>
       </w:r>
       <w:r>
-        <w:t xml:space="preserve"> UAS-</w:t>
-      </w:r>
-      <w:proofErr w:type="spellStart"/>
-      <w:r>
-        <w:t>shRNA</w:t>
-      </w:r>
-      <w:proofErr w:type="spellEnd"/>
-      <w:r>
-        <w:t xml:space="preserve"> </w:t>
-      </w:r>
-      <w:proofErr w:type="spellStart"/>
-      <w:r>
-        <w:t>TRiP</w:t>
-      </w:r>
-      <w:proofErr w:type="spellEnd"/>
-      <w:r>
-        <w:t xml:space="preserve"> lines used (</w:t>
+        <w:t xml:space="preserve"> UAS-shRNA TRiP lines used (</w:t>
       </w:r>
       <w:r>
         <w:t>See Table 2</w:t>
@@ -1552,13 +1342,8 @@
       <w:r>
         <w:t xml:space="preserve">-GAL4.  </w:t>
       </w:r>
-      <w:proofErr w:type="spellStart"/>
-      <w:r>
-        <w:t>Rapamycin</w:t>
-      </w:r>
-      <w:proofErr w:type="spellEnd"/>
-      <w:r>
-        <w:t xml:space="preserve"> was added where indicated after fly food was cooled to below ~50</w:t>
+      <w:r>
+        <w:t>Rapamycin was added where indicated after fly food was cooled to below ~50</w:t>
       </w:r>
       <w:r>
         <w:rPr>
@@ -1618,23 +1403,13 @@
         <w:t xml:space="preserve">lines </w:t>
       </w:r>
       <w:r>
-        <w:t>and crossed to male UAS-</w:t>
-      </w:r>
-      <w:proofErr w:type="spellStart"/>
-      <w:r>
-        <w:t>TRiP</w:t>
-      </w:r>
-      <w:proofErr w:type="spellEnd"/>
+        <w:t>and crossed to male UAS-TRiP</w:t>
+      </w:r>
       <w:r>
         <w:t>-</w:t>
       </w:r>
-      <w:proofErr w:type="spellStart"/>
-      <w:r>
-        <w:t>shRNA</w:t>
-      </w:r>
-      <w:proofErr w:type="spellEnd"/>
-      <w:r>
-        <w:t xml:space="preserve"> </w:t>
+      <w:r>
+        <w:t xml:space="preserve">shRNA </w:t>
       </w:r>
       <w:r>
         <w:t>lines</w:t>
@@ -1658,15 +1433,7 @@
         <w:t>Tsc1</w:t>
       </w:r>
       <w:r>
-        <w:t xml:space="preserve"> (3) as well as a UAS-</w:t>
-      </w:r>
-      <w:proofErr w:type="spellStart"/>
-      <w:r>
-        <w:t>TRiP</w:t>
-      </w:r>
-      <w:proofErr w:type="spellEnd"/>
-      <w:r>
-        <w:t xml:space="preserve"> control which contains the genomic insertion site but no shRNA</w:t>
+        <w:t xml:space="preserve"> (3) as well as a UAS-TRiP control which contains the genomic insertion site but no shRNA</w:t>
       </w:r>
       <w:r>
         <w:fldChar w:fldCharType="begin" w:fldLock="1"/>
@@ -1745,15 +1512,7 @@
         <w:t xml:space="preserve"> progeny </w:t>
       </w:r>
       <w:r>
-        <w:t xml:space="preserve">began to </w:t>
-      </w:r>
-      <w:proofErr w:type="spellStart"/>
-      <w:r>
-        <w:t>eclose</w:t>
-      </w:r>
-      <w:proofErr w:type="spellEnd"/>
-      <w:r>
-        <w:t xml:space="preserve"> and </w:t>
+        <w:t xml:space="preserve">began to eclose and </w:t>
       </w:r>
       <w:r>
         <w:t xml:space="preserve">adults </w:t>
@@ -1838,13 +1597,8 @@
         <w:t>GAL4</w:t>
       </w:r>
       <w:r>
-        <w:t>&gt;UAS-</w:t>
-      </w:r>
-      <w:proofErr w:type="spellStart"/>
-      <w:r>
-        <w:t>shRNA</w:t>
-      </w:r>
-      <w:proofErr w:type="spellEnd"/>
+        <w:t>&gt;UAS-shRNA</w:t>
+      </w:r>
       <w:r>
         <w:t>-</w:t>
       </w:r>
@@ -1879,15 +1633,7 @@
         <w:t>GAL4</w:t>
       </w:r>
       <w:r>
-        <w:t>&gt;UAS-</w:t>
-      </w:r>
-      <w:proofErr w:type="spellStart"/>
-      <w:r>
-        <w:t>shRNA</w:t>
-      </w:r>
-      <w:proofErr w:type="spellEnd"/>
-      <w:r>
-        <w:t>-</w:t>
+        <w:t>&gt;UAS-shRNA-</w:t>
       </w:r>
       <w:r>
         <w:rPr>
@@ -1902,26 +1648,13 @@
         <w:t xml:space="preserve"> any remaining adult or F1 progeny </w:t>
       </w:r>
       <w:r>
-        <w:t xml:space="preserve">flies were emptied from the vials. The empty </w:t>
-      </w:r>
-      <w:proofErr w:type="spellStart"/>
-      <w:r>
-        <w:t>pupal</w:t>
-      </w:r>
-      <w:proofErr w:type="spellEnd"/>
-      <w:r>
-        <w:t xml:space="preserve"> cases were counted and the cases containing dead flies were counted. </w:t>
-      </w:r>
-      <w:proofErr w:type="spellStart"/>
+        <w:t xml:space="preserve">flies were emptied from the vials. The empty pupal cases were counted and the cases containing dead flies were counted. </w:t>
+      </w:r>
       <w:r>
         <w:t>P</w:t>
       </w:r>
       <w:r>
-        <w:t>upal</w:t>
-      </w:r>
-      <w:proofErr w:type="spellEnd"/>
-      <w:r>
-        <w:t xml:space="preserve"> case</w:t>
+        <w:t>upal case</w:t>
       </w:r>
       <w:r>
         <w:t>s</w:t>
@@ -1960,13 +1693,8 @@
         <w:spacing w:line="480" w:lineRule="auto"/>
       </w:pPr>
       <w:r>
-        <w:t xml:space="preserve">Manual Assistance of </w:t>
-      </w:r>
-      <w:proofErr w:type="spellStart"/>
-      <w:r>
-        <w:t>Eclosure</w:t>
-      </w:r>
-      <w:proofErr w:type="spellEnd"/>
+        <w:t>Manual Assistance of Eclosure</w:t>
+      </w:r>
     </w:p>
     <w:p>
       <w:pPr>
@@ -1976,102 +1704,54 @@
         <w:t xml:space="preserve">In order to </w:t>
       </w:r>
       <w:r>
-        <w:t xml:space="preserve">determine if flies were dying because they were too weak to </w:t>
-      </w:r>
-      <w:proofErr w:type="spellStart"/>
-      <w:r>
-        <w:t>eclose</w:t>
-      </w:r>
-      <w:proofErr w:type="spellEnd"/>
-      <w:r>
-        <w:t xml:space="preserve"> from their </w:t>
-      </w:r>
-      <w:proofErr w:type="spellStart"/>
-      <w:r>
-        <w:t>pupal</w:t>
-      </w:r>
-      <w:proofErr w:type="spellEnd"/>
-      <w:r>
-        <w:t xml:space="preserve"> cases or dead in their </w:t>
-      </w:r>
-      <w:proofErr w:type="spellStart"/>
-      <w:r>
-        <w:t>pupal</w:t>
-      </w:r>
-      <w:proofErr w:type="spellEnd"/>
-      <w:r>
-        <w:t xml:space="preserve"> cases for other reasons we manually removed the anterior </w:t>
-      </w:r>
-      <w:proofErr w:type="spellStart"/>
-      <w:r>
-        <w:t>puparial</w:t>
-      </w:r>
-      <w:proofErr w:type="spellEnd"/>
-      <w:r>
-        <w:t xml:space="preserve"> operculum </w:t>
+        <w:t xml:space="preserve">determine if flies were dying because they were too weak to eclose from their pupal cases or dead in their pupal cases for other reasons we manually removed the anterior puparial operculum </w:t>
       </w:r>
       <w:r>
         <w:t xml:space="preserve">under a dissecting microscope using fine forceps </w:t>
       </w:r>
       <w:r>
-        <w:t xml:space="preserve">from stage ~12-13 pupae that were fully formed, but had not yet </w:t>
-      </w:r>
-      <w:proofErr w:type="spellStart"/>
-      <w:r>
-        <w:t>eclosed</w:t>
-      </w:r>
-      <w:proofErr w:type="spellEnd"/>
+        <w:t xml:space="preserve">from stage ~12-13 pupae that were fully formed, but had not yet eclosed. </w:t>
+      </w:r>
+      <w:r>
+        <w:t>This was accomplished by using a thin sheet of plastic on the inside of the vial on which the 3</w:t>
+      </w:r>
+      <w:r>
+        <w:rPr>
+          <w:vertAlign w:val="superscript"/>
+        </w:rPr>
+        <w:t>rd</w:t>
+      </w:r>
+      <w:r>
+        <w:t xml:space="preserve"> </w:t>
+      </w:r>
+      <w:r>
+        <w:t xml:space="preserve">instar larvae could form pupae.  The sheet was </w:t>
+      </w:r>
+      <w:r>
+        <w:t xml:space="preserve">then </w:t>
+      </w:r>
+      <w:r>
+        <w:t>removed for imaging</w:t>
+      </w:r>
+      <w:r>
+        <w:t xml:space="preserve"> at various time points</w:t>
+      </w:r>
+      <w:r>
+        <w:t xml:space="preserve"> and to manual</w:t>
+      </w:r>
+      <w:r>
+        <w:t>ly</w:t>
+      </w:r>
+      <w:r>
+        <w:t xml:space="preserve"> open the pupal cases then placed back into a fresh vial for incubation</w:t>
+      </w:r>
+      <w:r>
+        <w:t xml:space="preserve"> at 25 °C</w:t>
+      </w:r>
       <w:r>
         <w:t xml:space="preserve">. </w:t>
       </w:r>
       <w:r>
-        <w:t>This was accomplished by using a thin sheet of plastic on the inside of the vial on which the 3</w:t>
-      </w:r>
-      <w:r>
-        <w:rPr>
-          <w:vertAlign w:val="superscript"/>
-        </w:rPr>
-        <w:t>rd</w:t>
-      </w:r>
-      <w:r>
-        <w:t xml:space="preserve"> </w:t>
-      </w:r>
-      <w:r>
-        <w:t xml:space="preserve">instar larvae could form pupae.  The sheet was </w:t>
-      </w:r>
-      <w:r>
-        <w:t xml:space="preserve">then </w:t>
-      </w:r>
-      <w:r>
-        <w:t>removed for imaging</w:t>
-      </w:r>
-      <w:r>
-        <w:t xml:space="preserve"> at various time points</w:t>
-      </w:r>
-      <w:r>
-        <w:t xml:space="preserve"> and to manual</w:t>
-      </w:r>
-      <w:r>
-        <w:t>ly</w:t>
-      </w:r>
-      <w:r>
-        <w:t xml:space="preserve"> open the </w:t>
-      </w:r>
-      <w:proofErr w:type="spellStart"/>
-      <w:r>
-        <w:t>pupal</w:t>
-      </w:r>
-      <w:proofErr w:type="spellEnd"/>
-      <w:r>
-        <w:t xml:space="preserve"> cases then placed back into a fresh vial for incubation</w:t>
-      </w:r>
-      <w:r>
-        <w:t xml:space="preserve"> at 25 °C</w:t>
-      </w:r>
-      <w:r>
-        <w:t xml:space="preserve">. </w:t>
-      </w:r>
-      <w:r>
         <w:t>Using this</w:t>
       </w:r>
       <w:r>
@@ -2084,13 +1764,8 @@
         <w:t xml:space="preserve">3 </w:t>
       </w:r>
       <w:r>
-        <w:t>mef2-GAL4&gt;UAS-Raptor-</w:t>
-      </w:r>
-      <w:proofErr w:type="spellStart"/>
-      <w:r>
-        <w:t>shRNA</w:t>
-      </w:r>
-      <w:proofErr w:type="spellEnd"/>
+        <w:t>mef2-GAL4&gt;UAS-Raptor-shRNA</w:t>
+      </w:r>
       <w:r>
         <w:t xml:space="preserve"> adults </w:t>
       </w:r>
@@ -2103,13 +1778,8 @@
       <w:r>
         <w:t xml:space="preserve">begin to </w:t>
       </w:r>
-      <w:proofErr w:type="spellStart"/>
-      <w:r>
-        <w:t>eclose</w:t>
-      </w:r>
-      <w:proofErr w:type="spellEnd"/>
-      <w:r>
-        <w:t xml:space="preserve">, but with assistance of the </w:t>
+      <w:r>
+        <w:t xml:space="preserve">eclose, but with assistance of the </w:t>
       </w:r>
       <w:r>
         <w:t xml:space="preserve">removal of the </w:t>
@@ -2222,13 +1892,8 @@
       <w:r>
         <w:t xml:space="preserve">within 3 days post </w:t>
       </w:r>
-      <w:proofErr w:type="spellStart"/>
-      <w:r>
-        <w:t>eclosure</w:t>
-      </w:r>
-      <w:proofErr w:type="spellEnd"/>
-      <w:r>
-        <w:t xml:space="preserve"> and repeated every </w:t>
+      <w:r>
+        <w:t xml:space="preserve">eclosure and repeated every </w:t>
       </w:r>
       <w:r>
         <w:t>~</w:t>
@@ -2290,29 +1955,13 @@
         <w:fldChar w:fldCharType="end"/>
       </w:r>
       <w:r>
-        <w:t>.  Prior to performing ANOVA analyses, normality was assessed by Shapiro-</w:t>
-      </w:r>
-      <w:proofErr w:type="spellStart"/>
-      <w:r>
-        <w:t>Wilk</w:t>
-      </w:r>
-      <w:proofErr w:type="spellEnd"/>
-      <w:r>
-        <w:t xml:space="preserve"> test</w:t>
+        <w:t>.  Prior to performing ANOVA analyses, normality was assessed by Shapiro-Wilk test</w:t>
       </w:r>
       <w:r>
         <w:t>s</w:t>
       </w:r>
       <w:r>
-        <w:t xml:space="preserve"> and equal variance was tested using </w:t>
-      </w:r>
-      <w:proofErr w:type="spellStart"/>
-      <w:r>
-        <w:t>Levene’s</w:t>
-      </w:r>
-      <w:proofErr w:type="spellEnd"/>
-      <w:r>
-        <w:t xml:space="preserve"> test</w:t>
+        <w:t xml:space="preserve"> and equal variance was tested using Levene’s test</w:t>
       </w:r>
       <w:r>
         <w:t>s</w:t>
@@ -2358,15 +2007,7 @@
         <w:t>were not met</w:t>
       </w:r>
       <w:r>
-        <w:t xml:space="preserve">, a </w:t>
-      </w:r>
-      <w:proofErr w:type="spellStart"/>
-      <w:r>
-        <w:t>Kruskal</w:t>
-      </w:r>
-      <w:proofErr w:type="spellEnd"/>
-      <w:r>
-        <w:t xml:space="preserve">-Wallis test was performed.  If either of those omnibus tests reached significance, then Student’s </w:t>
+        <w:t xml:space="preserve">, a Kruskal-Wallis test was performed.  If either of those omnibus tests reached significance, then Student’s </w:t>
       </w:r>
       <w:r>
         <w:rPr>
@@ -2381,15 +2022,7 @@
         <w:t xml:space="preserve">tests </w:t>
       </w:r>
       <w:r>
-        <w:t xml:space="preserve">or </w:t>
-      </w:r>
-      <w:proofErr w:type="spellStart"/>
-      <w:r>
-        <w:t>Wicoxon</w:t>
-      </w:r>
-      <w:proofErr w:type="spellEnd"/>
-      <w:r>
-        <w:t xml:space="preserve"> Rank Sum Tests were performed as indicated</w:t>
+        <w:t>or Wicoxon Rank Sum Tests were performed as indicated</w:t>
       </w:r>
       <w:r>
         <w:t xml:space="preserve">, followed by an adjustment for multiple </w:t>
@@ -2398,15 +2031,7 @@
         <w:t>comparisons</w:t>
       </w:r>
       <w:r>
-        <w:t xml:space="preserve"> using the method of </w:t>
-      </w:r>
-      <w:proofErr w:type="spellStart"/>
-      <w:r>
-        <w:t>Benjamini</w:t>
-      </w:r>
-      <w:proofErr w:type="spellEnd"/>
-      <w:r>
-        <w:t xml:space="preserve"> and Hochberg</w:t>
+        <w:t xml:space="preserve"> using the method of Benjamini and Hochberg</w:t>
       </w:r>
       <w:r>
         <w:fldChar w:fldCharType="begin" w:fldLock="1"/>
@@ -2496,13 +2121,8 @@
         <w:spacing w:line="480" w:lineRule="auto"/>
         <w:jc w:val="both"/>
       </w:pPr>
-      <w:proofErr w:type="spellStart"/>
-      <w:r>
-        <w:t>Rapamycin</w:t>
-      </w:r>
-      <w:proofErr w:type="spellEnd"/>
-      <w:r>
-        <w:t xml:space="preserve"> Inhibits Differentiation of Muscle Cells in Culture</w:t>
+      <w:r>
+        <w:t>Rapamycin Inhibits Differentiation of Muscle Cells in Culture</w:t>
       </w:r>
     </w:p>
     <w:p>
@@ -2514,13 +2134,8 @@
         <w:t>To determine the order in which myogenic markers are induced</w:t>
       </w:r>
       <w:r>
-        <w:t xml:space="preserve"> during </w:t>
-      </w:r>
-      <w:proofErr w:type="spellStart"/>
-      <w:r>
-        <w:t>myogenesis</w:t>
-      </w:r>
-      <w:proofErr w:type="spellEnd"/>
+        <w:t xml:space="preserve"> during myogenesis</w:t>
+      </w:r>
       <w:r>
         <w:t xml:space="preserve">, we </w:t>
       </w:r>
@@ -2545,16 +2160,11 @@
       <w:r>
         <w:t xml:space="preserve">and performed </w:t>
       </w:r>
-      <w:proofErr w:type="spellStart"/>
       <w:r>
         <w:t>q</w:t>
       </w:r>
       <w:r>
-        <w:t>RT</w:t>
-      </w:r>
-      <w:proofErr w:type="spellEnd"/>
-      <w:r>
-        <w:t xml:space="preserve">-PCR to measure </w:t>
+        <w:t xml:space="preserve">RT-PCR to measure </w:t>
       </w:r>
       <w:r>
         <w:t>transcripts</w:t>
@@ -2571,14 +2181,12 @@
       <w:r>
         <w:t xml:space="preserve">, </w:t>
       </w:r>
-      <w:proofErr w:type="spellStart"/>
       <w:r>
         <w:rPr>
           <w:i/>
         </w:rPr>
         <w:t>Myog</w:t>
       </w:r>
-      <w:proofErr w:type="spellEnd"/>
       <w:r>
         <w:t xml:space="preserve">, </w:t>
       </w:r>
@@ -2624,14 +2232,12 @@
       <w:r>
         <w:t xml:space="preserve">, </w:t>
       </w:r>
-      <w:proofErr w:type="spellStart"/>
       <w:r>
         <w:rPr>
           <w:i/>
         </w:rPr>
         <w:t>Myog</w:t>
       </w:r>
-      <w:proofErr w:type="spellEnd"/>
       <w:r>
         <w:t xml:space="preserve">, </w:t>
       </w:r>
@@ -2751,13 +2357,8 @@
         <w:t>determine if</w:t>
       </w:r>
       <w:r>
-        <w:t xml:space="preserve"> </w:t>
-      </w:r>
-      <w:proofErr w:type="spellStart"/>
-      <w:r>
-        <w:t>rapamycin</w:t>
-      </w:r>
-      <w:proofErr w:type="spellEnd"/>
+        <w:t xml:space="preserve"> rapamycin</w:t>
+      </w:r>
       <w:r>
         <w:t xml:space="preserve">, </w:t>
       </w:r>
@@ -2780,15 +2381,7 @@
         <w:t xml:space="preserve">gene expression during </w:t>
       </w:r>
       <w:r>
-        <w:t xml:space="preserve">differentiation (Figure 1B and C). Treatment with </w:t>
-      </w:r>
-      <w:proofErr w:type="spellStart"/>
-      <w:r>
-        <w:t>rapamycin</w:t>
-      </w:r>
-      <w:proofErr w:type="spellEnd"/>
-      <w:r>
-        <w:t xml:space="preserve"> </w:t>
+        <w:t xml:space="preserve">differentiation (Figure 1B and C). Treatment with rapamycin </w:t>
       </w:r>
       <w:r>
         <w:t>caused</w:t>
@@ -2815,15 +2408,7 @@
         <w:t>F</w:t>
       </w:r>
       <w:r>
-        <w:t xml:space="preserve">igure 1B) and prevented the formation of </w:t>
-      </w:r>
-      <w:proofErr w:type="spellStart"/>
-      <w:r>
-        <w:t>myotubes</w:t>
-      </w:r>
-      <w:proofErr w:type="spellEnd"/>
-      <w:r>
-        <w:t xml:space="preserve"> (Figure 1C). </w:t>
+        <w:t xml:space="preserve">igure 1B) and prevented the formation of myotubes (Figure 1C). </w:t>
       </w:r>
     </w:p>
     <w:p>
@@ -2840,13 +2425,8 @@
       <w:r>
         <w:t xml:space="preserve">Since </w:t>
       </w:r>
-      <w:proofErr w:type="spellStart"/>
-      <w:r>
-        <w:t>rapamycin</w:t>
-      </w:r>
-      <w:proofErr w:type="spellEnd"/>
-      <w:r>
-        <w:t xml:space="preserve"> does</w:t>
+      <w:r>
+        <w:t>rapamycin does</w:t>
       </w:r>
       <w:r>
         <w:t xml:space="preserve"> not reduce the differentiation-</w:t>
@@ -2918,14 +2498,12 @@
       <w:r>
         <w:t xml:space="preserve">several early differentiation targets, including </w:t>
       </w:r>
-      <w:proofErr w:type="spellStart"/>
       <w:r>
         <w:rPr>
           <w:i/>
         </w:rPr>
         <w:t>Myog</w:t>
       </w:r>
-      <w:proofErr w:type="spellEnd"/>
       <w:r>
         <w:t xml:space="preserve">, </w:t>
       </w:r>
@@ -2954,15 +2532,7 @@
         <w:t xml:space="preserve"> </w:t>
       </w:r>
       <w:r>
-        <w:t xml:space="preserve">are all blocked by </w:t>
-      </w:r>
-      <w:proofErr w:type="spellStart"/>
-      <w:r>
-        <w:t>rapamycin</w:t>
-      </w:r>
-      <w:proofErr w:type="spellEnd"/>
-      <w:r>
-        <w:t xml:space="preserve"> </w:t>
+        <w:t xml:space="preserve">are all blocked by rapamycin </w:t>
       </w:r>
       <w:r>
         <w:t xml:space="preserve">our data supports the hypothesis that mTORC1 is required downstream of </w:t>
@@ -3012,14 +2582,12 @@
       <w:r>
         <w:t xml:space="preserve">, and is downstream of </w:t>
       </w:r>
-      <w:proofErr w:type="spellStart"/>
       <w:r>
         <w:rPr>
           <w:i/>
         </w:rPr>
         <w:t>Myog</w:t>
       </w:r>
-      <w:proofErr w:type="spellEnd"/>
       <w:r>
         <w:t xml:space="preserve">, reductions in </w:t>
       </w:r>
@@ -3061,23 +2629,7 @@
         <w:t xml:space="preserve">. </w:t>
       </w:r>
       <w:r>
-        <w:t xml:space="preserve">  We therefore predicted that mTORC1, required for </w:t>
-      </w:r>
-      <w:proofErr w:type="spellStart"/>
-      <w:r>
-        <w:t>MyoD</w:t>
-      </w:r>
-      <w:proofErr w:type="spellEnd"/>
-      <w:r>
-        <w:t xml:space="preserve"> stabilization, may play a critical role in muscle development and should be tested in a live organism undergoing </w:t>
-      </w:r>
-      <w:proofErr w:type="spellStart"/>
-      <w:r>
-        <w:t>myogenesis</w:t>
-      </w:r>
-      <w:proofErr w:type="spellEnd"/>
-      <w:r>
-        <w:t>.</w:t>
+        <w:t xml:space="preserve">  We therefore predicted that mTORC1, required for MyoD stabilization, may play a critical role in muscle development and should be tested in a live organism undergoing myogenesis.</w:t>
       </w:r>
     </w:p>
     <w:p>
@@ -3110,13 +2662,8 @@
         <w:t>differentiation in C2C12 cells</w:t>
       </w:r>
       <w:r>
-        <w:t xml:space="preserve"> into </w:t>
-      </w:r>
-      <w:proofErr w:type="spellStart"/>
-      <w:r>
-        <w:t>myotubes</w:t>
-      </w:r>
-      <w:proofErr w:type="spellEnd"/>
+        <w:t xml:space="preserve"> into myotubes</w:t>
+      </w:r>
       <w:r>
         <w:t xml:space="preserve">.  </w:t>
       </w:r>
@@ -3126,14 +2673,12 @@
       <w:r>
         <w:t xml:space="preserve">that </w:t>
       </w:r>
-      <w:proofErr w:type="spellStart"/>
       <w:r>
         <w:rPr>
           <w:i/>
         </w:rPr>
         <w:t>Myog</w:t>
       </w:r>
-      <w:proofErr w:type="spellEnd"/>
       <w:r>
         <w:t xml:space="preserve">, </w:t>
       </w:r>
@@ -3165,91 +2710,62 @@
         <w:t xml:space="preserve">Mef2c </w:t>
       </w:r>
       <w:r>
-        <w:t xml:space="preserve">all require mTORC1 function for their transcriptional activation during </w:t>
-      </w:r>
-      <w:proofErr w:type="spellStart"/>
-      <w:r>
-        <w:t>myogenesis</w:t>
-      </w:r>
-      <w:proofErr w:type="spellEnd"/>
+        <w:t>all require mTORC1 function for their transcriptional activation during myogenesis.</w:t>
+      </w:r>
+      <w:r>
+        <w:t xml:space="preserve"> These data are consistent with the hypothesis that </w:t>
+      </w:r>
+      <w:r>
+        <w:t xml:space="preserve">one role of </w:t>
+      </w:r>
+      <w:r>
+        <w:t xml:space="preserve">mTORC1 </w:t>
+      </w:r>
+      <w:r>
+        <w:t>in differentiation is</w:t>
+      </w:r>
+      <w:r>
+        <w:t xml:space="preserve"> </w:t>
+      </w:r>
+      <w:r>
+        <w:t>through the stabilization of</w:t>
+      </w:r>
+      <w:r>
+        <w:t xml:space="preserve"> MyoD</w:t>
+      </w:r>
+      <w:r>
+        <w:t xml:space="preserve"> as previously suggested</w:t>
+      </w:r>
+      <w:r>
+        <w:fldChar w:fldCharType="begin" w:fldLock="1"/>
+      </w:r>
+      <w:r>
+        <w:instrText>ADDIN CSL_CITATION { "citationItems" : [ { "id" : "ITEM-1", "itemData" : { "DOI" : "10.1083/jcb.200912093", "ISSN" : "1540-8140", "PMID" : "20566686", "abstract" : "Mammalian target of rapamycin (mTOR) has emerged as a key regulator of skeletal muscle development by governing distinct stages of myogenesis, but the molecular pathways downstream of mTOR are not fully understood. In this study, we report that expression of the muscle-specific micro-RNA (miRNA) miR-1 is regulated by mTOR both in differentiating myoblasts and in mouse regenerating skeletal muscle. We have found that mTOR controls MyoD-dependent transcription of miR-1 through its upstream enhancer, most likely by regulating MyoD protein stability. Moreover, a functional pathway downstream of mTOR and miR-1 is delineated, in which miR-1 suppression of histone deacetylase 4 (HDAC4) results in production of follistatin and subsequent myocyte fusion. Collective evidence strongly suggests that follistatin is the long-sought mTOR-regulated fusion factor. In summary, our findings unravel for the first time a link between mTOR and miRNA biogenesis and identify an mTOR-miR-1-HDAC4-follistatin pathway that regulates myocyte fusion during myoblast differentiation in vitro and skeletal muscle regeneration in vivo.", "author" : [ { "dropping-particle" : "", "family" : "Sun", "given" : "Yuting", "non-dropping-particle" : "", "parse-names" : false, "suffix" : "" }, { "dropping-particle" : "", "family" : "Ge", "given" : "Yejing", "non-dropping-particle" : "", "parse-names" : false, "suffix" : "" }, { "dropping-particle" : "", "family" : "Drnevich", "given" : "Jenny", "non-dropping-particle" : "", "parse-names" : false, "suffix" : "" }, { "dropping-particle" : "", "family" : "Zhao", "given" : "Yong", "non-dropping-particle" : "", "parse-names" : false, "suffix" : "" }, { "dropping-particle" : "", "family" : "Band", "given" : "Mark", "non-dropping-particle" : "", "parse-names" : false, "suffix" : "" }, { "dropping-particle" : "", "family" : "Chen", "given" : "Jie", "non-dropping-particle" : "", "parse-names" : false, "suffix" : "" } ], "container-title" : "The Journal of cell biology", "id" : "ITEM-1", "issue" : "7", "issued" : { "date-parts" : [ [ "2010", "6", "28" ] ] }, "page" : "1157-69", "title" : "Mammalian target of rapamycin regulates miRNA-1 and follistatin in skeletal myogenesis.", "type" : "article-journal", "volume" : "189" }, "uris" : [ "http://www.mendeley.com/documents/?uuid=57d7c20c-716c-4307-b4a3-e6c775b6221a" ] } ], "mendeley" : { "previouslyFormattedCitation" : "&lt;sup&gt;22&lt;/sup&gt;" }, "properties" : { "noteIndex" : 0 }, "schema" : "https://github.com/citation-style-language/schema/raw/master/csl-citation.json" }</w:instrText>
+      </w:r>
+      <w:r>
+        <w:fldChar w:fldCharType="separate"/>
+      </w:r>
+      <w:r>
+        <w:rPr>
+          <w:noProof/>
+          <w:vertAlign w:val="superscript"/>
+        </w:rPr>
+        <w:t>22</w:t>
+      </w:r>
+      <w:r>
+        <w:fldChar w:fldCharType="end"/>
+      </w:r>
+      <w:r>
+        <w:t>, though whether there are other mTORC1 targets in early differentiation is not clear</w:t>
+      </w:r>
       <w:r>
         <w:t>.</w:t>
       </w:r>
       <w:r>
-        <w:t xml:space="preserve"> These data are consistent with the hypothesis that </w:t>
-      </w:r>
-      <w:r>
-        <w:t xml:space="preserve">one role of </w:t>
-      </w:r>
-      <w:r>
-        <w:t xml:space="preserve">mTORC1 </w:t>
-      </w:r>
-      <w:r>
-        <w:t>in differentiation is</w:t>
-      </w:r>
-      <w:r>
-        <w:t xml:space="preserve"> </w:t>
-      </w:r>
-      <w:r>
-        <w:t>through the stabilization of</w:t>
-      </w:r>
-      <w:r>
-        <w:t xml:space="preserve"> </w:t>
-      </w:r>
-      <w:proofErr w:type="spellStart"/>
-      <w:r>
-        <w:t>MyoD</w:t>
-      </w:r>
-      <w:proofErr w:type="spellEnd"/>
-      <w:r>
-        <w:t xml:space="preserve"> as previously suggested</w:t>
-      </w:r>
-      <w:r>
-        <w:fldChar w:fldCharType="begin" w:fldLock="1"/>
-      </w:r>
-      <w:r>
-        <w:instrText>ADDIN CSL_CITATION { "citationItems" : [ { "id" : "ITEM-1", "itemData" : { "DOI" : "10.1083/jcb.200912093", "ISSN" : "1540-8140", "PMID" : "20566686", "abstract" : "Mammalian target of rapamycin (mTOR) has emerged as a key regulator of skeletal muscle development by governing distinct stages of myogenesis, but the molecular pathways downstream of mTOR are not fully understood. In this study, we report that expression of the muscle-specific micro-RNA (miRNA) miR-1 is regulated by mTOR both in differentiating myoblasts and in mouse regenerating skeletal muscle. We have found that mTOR controls MyoD-dependent transcription of miR-1 through its upstream enhancer, most likely by regulating MyoD protein stability. Moreover, a functional pathway downstream of mTOR and miR-1 is delineated, in which miR-1 suppression of histone deacetylase 4 (HDAC4) results in production of follistatin and subsequent myocyte fusion. Collective evidence strongly suggests that follistatin is the long-sought mTOR-regulated fusion factor. In summary, our findings unravel for the first time a link between mTOR and miRNA biogenesis and identify an mTOR-miR-1-HDAC4-follistatin pathway that regulates myocyte fusion during myoblast differentiation in vitro and skeletal muscle regeneration in vivo.", "author" : [ { "dropping-particle" : "", "family" : "Sun", "given" : "Yuting", "non-dropping-particle" : "", "parse-names" : false, "suffix" : "" }, { "dropping-particle" : "", "family" : "Ge", "given" : "Yejing", "non-dropping-particle" : "", "parse-names" : false, "suffix" : "" }, { "dropping-particle" : "", "family" : "Drnevich", "given" : "Jenny", "non-dropping-particle" : "", "parse-names" : false, "suffix" : "" }, { "dropping-particle" : "", "family" : "Zhao", "given" : "Yong", "non-dropping-particle" : "", "parse-names" : false, "suffix" : "" }, { "dropping-particle" : "", "family" : "Band", "given" : "Mark", "non-dropping-particle" : "", "parse-names" : false, "suffix" : "" }, { "dropping-particle" : "", "family" : "Chen", "given" : "Jie", "non-dropping-particle" : "", "parse-names" : false, "suffix" : "" } ], "container-title" : "The Journal of cell biology", "id" : "ITEM-1", "issue" : "7", "issued" : { "date-parts" : [ [ "2010", "6", "28" ] ] }, "page" : "1157-69", "title" : "Mammalian target of rapamycin regulates miRNA-1 and follistatin in skeletal myogenesis.", "type" : "article-journal", "volume" : "189" }, "uris" : [ "http://www.mendeley.com/documents/?uuid=57d7c20c-716c-4307-b4a3-e6c775b6221a" ] } ], "mendeley" : { "previouslyFormattedCitation" : "&lt;sup&gt;22&lt;/sup&gt;" }, "properties" : { "noteIndex" : 0 }, "schema" : "https://github.com/citation-style-language/schema/raw/master/csl-citation.json" }</w:instrText>
-      </w:r>
-      <w:r>
-        <w:fldChar w:fldCharType="separate"/>
-      </w:r>
-      <w:r>
-        <w:rPr>
-          <w:noProof/>
-          <w:vertAlign w:val="superscript"/>
-        </w:rPr>
-        <w:t>22</w:t>
-      </w:r>
-      <w:r>
-        <w:fldChar w:fldCharType="end"/>
-      </w:r>
-      <w:r>
-        <w:t>, though whether there are other mTORC1 targets in early differentiation is not clear</w:t>
-      </w:r>
-      <w:r>
-        <w:t>.</w:t>
-      </w:r>
-      <w:r>
-        <w:t xml:space="preserve"> </w:t>
-      </w:r>
-      <w:r>
-        <w:t xml:space="preserve">Since the primary effect of miRNA-1 is on </w:t>
-      </w:r>
-      <w:proofErr w:type="spellStart"/>
-      <w:r>
-        <w:t>myotube</w:t>
-      </w:r>
-      <w:proofErr w:type="spellEnd"/>
-      <w:r>
-        <w:t xml:space="preserve"> fusion, it is likely that there are other mTORC1 dependent effects, as the morphological changes prior to </w:t>
-      </w:r>
-      <w:proofErr w:type="spellStart"/>
-      <w:r>
-        <w:t>myotube</w:t>
-      </w:r>
-      <w:proofErr w:type="spellEnd"/>
-      <w:r>
-        <w:t xml:space="preserve"> fusion are also disrupted by rapamycin</w:t>
+        <w:t xml:space="preserve"> </w:t>
+      </w:r>
+      <w:r>
+        <w:t>Since the primary effect of miRNA-1 is on myotube fusion, it is likely that there are other mTORC1 dependent effects, as the morphological changes prior to myotube fusion are also disrupted by rapamycin</w:t>
       </w:r>
       <w:r>
         <w:fldChar w:fldCharType="begin" w:fldLock="1"/>
@@ -3305,15 +2821,7 @@
         <w:t xml:space="preserve"> Leads to </w:t>
       </w:r>
       <w:r>
-        <w:t xml:space="preserve">Late </w:t>
-      </w:r>
-      <w:proofErr w:type="spellStart"/>
-      <w:r>
-        <w:t>Pupal</w:t>
-      </w:r>
-      <w:proofErr w:type="spellEnd"/>
-      <w:r>
-        <w:t xml:space="preserve"> </w:t>
+        <w:t xml:space="preserve">Late Pupal </w:t>
       </w:r>
       <w:r>
         <w:t>Lethality in Drosophila</w:t>
@@ -3373,134 +2881,90 @@
         <w:t>First, we tested whether inhibition of the dTORC1 pathway affected the development of these flies.  As previously reported</w:t>
       </w:r>
       <w:r>
-        <w:t xml:space="preserve">, high doses of </w:t>
-      </w:r>
-      <w:proofErr w:type="spellStart"/>
+        <w:t>, high doses of rapamycin prevent</w:t>
+      </w:r>
+      <w:r>
+        <w:t>s</w:t>
+      </w:r>
+      <w:r>
+        <w:t xml:space="preserve"> egg laying</w:t>
+      </w:r>
+      <w:r>
+        <w:t xml:space="preserve"> in females</w:t>
+      </w:r>
+      <w:r>
+        <w:fldChar w:fldCharType="begin" w:fldLock="1"/>
+      </w:r>
+      <w:r>
+        <w:instrText>ADDIN CSL_CITATION { "citationItems" : [ { "id" : "ITEM-1", "itemData" : { "DOI" : "10.1016/j.cmet.2009.11.010", "ISSN" : "1932-7420", "PMID" : "20074526", "abstract" : "The target of rapamycin (TOR) pathway is a major nutrient-sensing pathway that, when genetically downregulated, increases life span in evolutionarily diverse organisms including mammals. The central component of this pathway, TOR kinase, is the target of the inhibitory drug rapamycin, a highly specific and well-described drug approved for human use. We show here that feeding rapamycin to adult Drosophila produces the life span extension seen in some TOR mutants. Increase in life span by rapamycin was associated with increased resistance to both starvation and paraquat. Analysis of the underlying mechanisms revealed that rapamycin increased longevity specifically through the TORC1 branch of the TOR pathway, through alterations to both autophagy and translation. Rapamycin could increase life span of weak insulin/Igf signaling (IIS) pathway mutants and of flies with life span maximized by dietary restriction, indicating additional mechanisms.", "author" : [ { "dropping-particle" : "", "family" : "Bjedov", "given" : "Ivana", "non-dropping-particle" : "", "parse-names" : false, "suffix" : "" }, { "dropping-particle" : "", "family" : "Toivonen", "given" : "Janne M", "non-dropping-particle" : "", "parse-names" : false, "suffix" : "" }, { "dropping-particle" : "", "family" : "Kerr", "given" : "Fiona", "non-dropping-particle" : "", "parse-names" : false, "suffix" : "" }, { "dropping-particle" : "", "family" : "Slack", "given" : "Cathy", "non-dropping-particle" : "", "parse-names" : false, "suffix" : "" }, { "dropping-particle" : "", "family" : "Jacobson", "given" : "Jake", "non-dropping-particle" : "", "parse-names" : false, "suffix" : "" }, { "dropping-particle" : "", "family" : "Foley", "given" : "Andrea", "non-dropping-particle" : "", "parse-names" : false, "suffix" : "" }, { "dropping-particle" : "", "family" : "Partridge", "given" : "Linda", "non-dropping-particle" : "", "parse-names" : false, "suffix" : "" } ], "container-title" : "Cell metabolism", "id" : "ITEM-1", "issue" : "1", "issued" : { "date-parts" : [ [ "2010", "1" ] ] }, "page" : "35-46", "publisher" : "Elsevier Ltd", "title" : "Mechanisms of life span extension by rapamycin in the fruit fly Drosophila melanogaster.", "type" : "article-journal", "volume" : "11" }, "uris" : [ "http://www.mendeley.com/documents/?uuid=7be96753-d2d5-43d7-a34a-6f3bb55a92f6" ] } ], "mendeley" : { "previouslyFormattedCitation" : "&lt;sup&gt;16&lt;/sup&gt;" }, "properties" : { "noteIndex" : 0 }, "schema" : "https://github.com/citation-style-language/schema/raw/master/csl-citation.json" }</w:instrText>
+      </w:r>
+      <w:r>
+        <w:fldChar w:fldCharType="separate"/>
+      </w:r>
+      <w:r>
+        <w:rPr>
+          <w:noProof/>
+          <w:vertAlign w:val="superscript"/>
+        </w:rPr>
+        <w:t>16</w:t>
+      </w:r>
+      <w:r>
+        <w:fldChar w:fldCharType="end"/>
+      </w:r>
+      <w:r>
+        <w:t>.  We performed dose curves and found that at much lower doses (EC50 of</w:t>
+      </w:r>
+      <w:r>
+        <w:t xml:space="preserve"> ~860 nM), although eggs could be seen in the vials, there was a complete</w:t>
+      </w:r>
+      <w:r>
+        <w:t xml:space="preserve"> absence of pupae and </w:t>
+      </w:r>
+      <w:r>
+        <w:t xml:space="preserve">adult </w:t>
+      </w:r>
+      <w:r>
+        <w:t>flies</w:t>
+      </w:r>
+      <w:r>
+        <w:t xml:space="preserve"> (</w:t>
+      </w:r>
+      <w:r>
+        <w:t>Suppl</w:t>
+      </w:r>
+      <w:r>
+        <w:t>e</w:t>
+      </w:r>
+      <w:r>
+        <w:t>mentary Figure 1</w:t>
+      </w:r>
+      <w:r>
+        <w:t>)</w:t>
+      </w:r>
+      <w:r>
+        <w:t>.</w:t>
+      </w:r>
+      <w:r>
+        <w:t xml:space="preserve">  </w:t>
+      </w:r>
+      <w:r>
+        <w:t>At these lower doses, t</w:t>
+      </w:r>
+      <w:r>
+        <w:t>here was no obvious distinction between inhibition of pupal lethality and prevention of fly eclosure</w:t>
+      </w:r>
+      <w:r>
+        <w:t>, ie there was no observable dose in which pupae survived but flies were unable eclose</w:t>
+      </w:r>
+      <w:r>
+        <w:t>.</w:t>
+      </w:r>
+      <w:r>
+        <w:t xml:space="preserve">  These data suggest that </w:t>
+      </w:r>
       <w:r>
         <w:t>rapamycin</w:t>
       </w:r>
-      <w:proofErr w:type="spellEnd"/>
-      <w:r>
-        <w:t xml:space="preserve"> prevent</w:t>
-      </w:r>
-      <w:r>
-        <w:t>s</w:t>
-      </w:r>
-      <w:r>
-        <w:t xml:space="preserve"> egg laying</w:t>
-      </w:r>
-      <w:r>
-        <w:t xml:space="preserve"> in females</w:t>
-      </w:r>
-      <w:r>
-        <w:fldChar w:fldCharType="begin" w:fldLock="1"/>
-      </w:r>
-      <w:r>
-        <w:instrText>ADDIN CSL_CITATION { "citationItems" : [ { "id" : "ITEM-1", "itemData" : { "DOI" : "10.1016/j.cmet.2009.11.010", "ISSN" : "1932-7420", "PMID" : "20074526", "abstract" : "The target of rapamycin (TOR) pathway is a major nutrient-sensing pathway that, when genetically downregulated, increases life span in evolutionarily diverse organisms including mammals. The central component of this pathway, TOR kinase, is the target of the inhibitory drug rapamycin, a highly specific and well-described drug approved for human use. We show here that feeding rapamycin to adult Drosophila produces the life span extension seen in some TOR mutants. Increase in life span by rapamycin was associated with increased resistance to both starvation and paraquat. Analysis of the underlying mechanisms revealed that rapamycin increased longevity specifically through the TORC1 branch of the TOR pathway, through alterations to both autophagy and translation. Rapamycin could increase life span of weak insulin/Igf signaling (IIS) pathway mutants and of flies with life span maximized by dietary restriction, indicating additional mechanisms.", "author" : [ { "dropping-particle" : "", "family" : "Bjedov", "given" : "Ivana", "non-dropping-particle" : "", "parse-names" : false, "suffix" : "" }, { "dropping-particle" : "", "family" : "Toivonen", "given" : "Janne M", "non-dropping-particle" : "", "parse-names" : false, "suffix" : "" }, { "dropping-particle" : "", "family" : "Kerr", "given" : "Fiona", "non-dropping-particle" : "", "parse-names" : false, "suffix" : "" }, { "dropping-particle" : "", "family" : "Slack", "given" : "Cathy", "non-dropping-particle" : "", "parse-names" : false, "suffix" : "" }, { "dropping-particle" : "", "family" : "Jacobson", "given" : "Jake", "non-dropping-particle" : "", "parse-names" : false, "suffix" : "" }, { "dropping-particle" : "", "family" : "Foley", "given" : "Andrea", "non-dropping-particle" : "", "parse-names" : false, "suffix" : "" }, { "dropping-particle" : "", "family" : "Partridge", "given" : "Linda", "non-dropping-particle" : "", "parse-names" : false, "suffix" : "" } ], "container-title" : "Cell metabolism", "id" : "ITEM-1", "issue" : "1", "issued" : { "date-parts" : [ [ "2010", "1" ] ] }, "page" : "35-46", "publisher" : "Elsevier Ltd", "title" : "Mechanisms of life span extension by rapamycin in the fruit fly Drosophila melanogaster.", "type" : "article-journal", "volume" : "11" }, "uris" : [ "http://www.mendeley.com/documents/?uuid=7be96753-d2d5-43d7-a34a-6f3bb55a92f6" ] } ], "mendeley" : { "previouslyFormattedCitation" : "&lt;sup&gt;16&lt;/sup&gt;" }, "properties" : { "noteIndex" : 0 }, "schema" : "https://github.com/citation-style-language/schema/raw/master/csl-citation.json" }</w:instrText>
-      </w:r>
-      <w:r>
-        <w:fldChar w:fldCharType="separate"/>
-      </w:r>
-      <w:r>
-        <w:rPr>
-          <w:noProof/>
-          <w:vertAlign w:val="superscript"/>
-        </w:rPr>
-        <w:t>16</w:t>
-      </w:r>
-      <w:r>
-        <w:fldChar w:fldCharType="end"/>
-      </w:r>
-      <w:r>
-        <w:t>.  We performed dose curves and found that at much lower doses (EC50 of</w:t>
-      </w:r>
-      <w:r>
-        <w:t xml:space="preserve"> ~860 </w:t>
-      </w:r>
-      <w:proofErr w:type="spellStart"/>
-      <w:r>
-        <w:t>nM</w:t>
-      </w:r>
-      <w:proofErr w:type="spellEnd"/>
-      <w:r>
-        <w:t>), although eggs could be seen in the vials, there was a complete</w:t>
-      </w:r>
-      <w:r>
-        <w:t xml:space="preserve"> absence of pupae and </w:t>
-      </w:r>
-      <w:r>
-        <w:t xml:space="preserve">adult </w:t>
-      </w:r>
-      <w:r>
-        <w:t>flies</w:t>
-      </w:r>
-      <w:r>
-        <w:t xml:space="preserve"> (</w:t>
-      </w:r>
-      <w:r>
-        <w:t>Suppl</w:t>
-      </w:r>
-      <w:r>
-        <w:t>e</w:t>
-      </w:r>
-      <w:r>
-        <w:t>mentary Figure 1</w:t>
-      </w:r>
-      <w:r>
-        <w:t>)</w:t>
-      </w:r>
-      <w:r>
-        <w:t>.</w:t>
-      </w:r>
-      <w:r>
-        <w:t xml:space="preserve">  </w:t>
-      </w:r>
-      <w:r>
-        <w:t>At these lower doses, t</w:t>
-      </w:r>
-      <w:r>
-        <w:t xml:space="preserve">here was no obvious distinction between inhibition of </w:t>
-      </w:r>
-      <w:proofErr w:type="spellStart"/>
-      <w:r>
-        <w:t>pupal</w:t>
-      </w:r>
-      <w:proofErr w:type="spellEnd"/>
-      <w:r>
-        <w:t xml:space="preserve"> lethality and prevention of fly </w:t>
-      </w:r>
-      <w:proofErr w:type="spellStart"/>
-      <w:r>
-        <w:t>eclosure</w:t>
-      </w:r>
-      <w:proofErr w:type="spellEnd"/>
-      <w:r>
-        <w:t xml:space="preserve">, </w:t>
-      </w:r>
-      <w:proofErr w:type="spellStart"/>
-      <w:r>
-        <w:t>ie</w:t>
-      </w:r>
-      <w:proofErr w:type="spellEnd"/>
-      <w:r>
-        <w:t xml:space="preserve"> there was no observable dose in which pupae survived but flies were unable </w:t>
-      </w:r>
-      <w:proofErr w:type="spellStart"/>
-      <w:r>
-        <w:t>eclose</w:t>
-      </w:r>
-      <w:proofErr w:type="spellEnd"/>
-      <w:r>
-        <w:t>.</w:t>
-      </w:r>
-      <w:r>
-        <w:t xml:space="preserve">  These data suggest that </w:t>
-      </w:r>
-      <w:proofErr w:type="spellStart"/>
-      <w:r>
-        <w:t>rapamycin</w:t>
-      </w:r>
-      <w:proofErr w:type="spellEnd"/>
       <w:r>
         <w:t xml:space="preserve"> inhibits fly </w:t>
       </w:r>
@@ -3670,15 +3134,7 @@
         <w:t xml:space="preserve">drove </w:t>
       </w:r>
       <w:r>
-        <w:t xml:space="preserve">expression of the UAS </w:t>
-      </w:r>
-      <w:proofErr w:type="spellStart"/>
-      <w:r>
-        <w:t>shRNA</w:t>
-      </w:r>
-      <w:proofErr w:type="spellEnd"/>
-      <w:r>
-        <w:t xml:space="preserve"> cassettes in both </w:t>
+        <w:t xml:space="preserve">expression of the UAS shRNA cassettes in both </w:t>
       </w:r>
       <w:r>
         <w:t xml:space="preserve">skeletal muscle </w:t>
@@ -3807,31 +3263,10 @@
         <w:t>To minimize potential off target effects, t</w:t>
       </w:r>
       <w:r>
-        <w:t xml:space="preserve">hree different </w:t>
-      </w:r>
-      <w:proofErr w:type="spellStart"/>
-      <w:r>
-        <w:t>shRNAs</w:t>
-      </w:r>
-      <w:proofErr w:type="spellEnd"/>
-      <w:r>
-        <w:t xml:space="preserve"> were used from the Harvard </w:t>
-      </w:r>
-      <w:proofErr w:type="spellStart"/>
-      <w:r>
-        <w:t>shRNA</w:t>
-      </w:r>
-      <w:proofErr w:type="spellEnd"/>
-      <w:r>
-        <w:t xml:space="preserve"> </w:t>
-      </w:r>
-      <w:proofErr w:type="spellStart"/>
-      <w:r>
-        <w:t>TRiP</w:t>
-      </w:r>
-      <w:proofErr w:type="spellEnd"/>
-      <w:r>
-        <w:t xml:space="preserve"> collection</w:t>
+        <w:t>hree different shRNAs</w:t>
+      </w:r>
+      <w:r>
+        <w:t xml:space="preserve"> were used from the Harvard shRNA TRiP collection</w:t>
       </w:r>
       <w:r>
         <w:t xml:space="preserve"> for each of the two </w:t>
@@ -3893,7 +3328,6 @@
       <w:r>
         <w:t xml:space="preserve">TM3, </w:t>
       </w:r>
-      <w:proofErr w:type="spellStart"/>
       <w:r>
         <w:rPr>
           <w:i/>
@@ -3906,18 +3340,15 @@
         </w:rPr>
         <w:t>b</w:t>
       </w:r>
-      <w:proofErr w:type="spellEnd"/>
       <w:r>
         <w:t xml:space="preserve"> flies with heterozygous, balanced </w:t>
       </w:r>
       <w:r>
         <w:t>UAS-</w:t>
       </w:r>
-      <w:proofErr w:type="spellStart"/>
       <w:r>
         <w:t>shRNA</w:t>
       </w:r>
-      <w:proofErr w:type="spellEnd"/>
       <w:r>
         <w:t>/</w:t>
       </w:r>
@@ -4066,15 +3497,7 @@
         <w:t>Tsc1</w:t>
       </w:r>
       <w:r>
-        <w:t xml:space="preserve"> </w:t>
-      </w:r>
-      <w:proofErr w:type="spellStart"/>
-      <w:r>
-        <w:t>shRNA</w:t>
-      </w:r>
-      <w:proofErr w:type="spellEnd"/>
-      <w:r>
-        <w:t xml:space="preserve"> had </w:t>
+        <w:t xml:space="preserve"> shRNA had </w:t>
       </w:r>
       <w:r>
         <w:t xml:space="preserve">no significant effect on </w:t>
@@ -4100,13 +3523,8 @@
       <w:r>
         <w:t xml:space="preserve">-GAL4 </w:t>
       </w:r>
-      <w:proofErr w:type="gramStart"/>
-      <w:r>
-        <w:t>driver</w:t>
-      </w:r>
-      <w:proofErr w:type="gramEnd"/>
-      <w:r>
-        <w:t xml:space="preserve"> was </w:t>
+      <w:r>
+        <w:t xml:space="preserve">driver was </w:t>
       </w:r>
       <w:r>
         <w:t>used to express</w:t>
@@ -4121,15 +3539,7 @@
         <w:t>Raptor</w:t>
       </w:r>
       <w:r>
-        <w:t xml:space="preserve"> </w:t>
-      </w:r>
-      <w:proofErr w:type="spellStart"/>
-      <w:r>
-        <w:t>shRNA</w:t>
-      </w:r>
-      <w:proofErr w:type="spellEnd"/>
-      <w:r>
-        <w:t>, the</w:t>
+        <w:t xml:space="preserve"> shRNA, the</w:t>
       </w:r>
       <w:r>
         <w:t xml:space="preserve">re was </w:t>
@@ -4147,15 +3557,7 @@
         <w:t xml:space="preserve"> </w:t>
       </w:r>
       <w:r>
-        <w:t xml:space="preserve">the number of </w:t>
-      </w:r>
-      <w:proofErr w:type="spellStart"/>
-      <w:r>
-        <w:t>eclosed</w:t>
-      </w:r>
-      <w:proofErr w:type="spellEnd"/>
-      <w:r>
-        <w:t xml:space="preserve"> flies (Figure 2B).</w:t>
+        <w:t>the number of eclosed flies (Figure 2B).</w:t>
       </w:r>
       <w:r>
         <w:t xml:space="preserve"> </w:t>
@@ -4191,15 +3593,7 @@
         <w:t>Raptor</w:t>
       </w:r>
       <w:r>
-        <w:t xml:space="preserve"> </w:t>
-      </w:r>
-      <w:proofErr w:type="spellStart"/>
-      <w:r>
-        <w:t>shRNA</w:t>
-      </w:r>
-      <w:proofErr w:type="spellEnd"/>
-      <w:r>
-        <w:t xml:space="preserve"> is lethal</w:t>
+        <w:t xml:space="preserve"> shRNA is lethal</w:t>
       </w:r>
       <w:r>
         <w:t xml:space="preserve"> </w:t>
@@ -4208,13 +3602,8 @@
         <w:t>at some point prior to</w:t>
       </w:r>
       <w:r>
-        <w:t xml:space="preserve"> </w:t>
-      </w:r>
-      <w:proofErr w:type="spellStart"/>
-      <w:r>
-        <w:t>eclosure</w:t>
-      </w:r>
-      <w:proofErr w:type="spellEnd"/>
+        <w:t xml:space="preserve"> eclosure</w:t>
+      </w:r>
       <w:r>
         <w:t>.</w:t>
       </w:r>
@@ -4257,13 +3646,8 @@
       <w:r>
         <w:t>-</w:t>
       </w:r>
-      <w:proofErr w:type="spellStart"/>
-      <w:r>
-        <w:t>shRNA</w:t>
-      </w:r>
-      <w:proofErr w:type="spellEnd"/>
-      <w:r>
-        <w:t>/</w:t>
+      <w:r>
+        <w:t>shRNA/</w:t>
       </w:r>
       <w:r>
         <w:t>TM6</w:t>
@@ -4275,11 +3659,7 @@
         <w:t xml:space="preserve"> </w:t>
       </w:r>
       <w:r>
-        <w:t xml:space="preserve">resulted </w:t>
-      </w:r>
-      <w:proofErr w:type="gramStart"/>
-      <w:r>
-        <w:t>in a</w:t>
+        <w:t>resulted in a</w:t>
       </w:r>
       <w:r>
         <w:t xml:space="preserve"> reduced </w:t>
@@ -4299,7 +3679,6 @@
       <w:r>
         <w:t xml:space="preserve"> knockdown flies</w:t>
       </w:r>
-      <w:proofErr w:type="gramEnd"/>
       <w:r>
         <w:t xml:space="preserve"> (i.e. </w:t>
       </w:r>
@@ -4319,15 +3698,7 @@
         <w:t>Raptor</w:t>
       </w:r>
       <w:r>
-        <w:t>-</w:t>
-      </w:r>
-      <w:proofErr w:type="spellStart"/>
-      <w:r>
-        <w:t>shRNA</w:t>
-      </w:r>
-      <w:proofErr w:type="spellEnd"/>
-      <w:r>
-        <w:t>)</w:t>
+        <w:t>-shRNA)</w:t>
       </w:r>
       <w:r>
         <w:t xml:space="preserve">, although in this case some flies </w:t>
@@ -4342,26 +3713,10 @@
         <w:t>Raptor</w:t>
       </w:r>
       <w:r>
-        <w:t>-</w:t>
-      </w:r>
-      <w:proofErr w:type="spellStart"/>
-      <w:r>
-        <w:t>shRNA</w:t>
-      </w:r>
-      <w:proofErr w:type="spellEnd"/>
-      <w:r>
-        <w:t xml:space="preserve"> </w:t>
-      </w:r>
-      <w:r>
-        <w:t xml:space="preserve">were able to </w:t>
-      </w:r>
-      <w:proofErr w:type="spellStart"/>
-      <w:r>
-        <w:t>eclose</w:t>
-      </w:r>
-      <w:proofErr w:type="spellEnd"/>
-      <w:r>
-        <w:t xml:space="preserve"> (Figure 2C).</w:t>
+        <w:t xml:space="preserve">-shRNA </w:t>
+      </w:r>
+      <w:r>
+        <w:t>were able to eclose (Figure 2C).</w:t>
       </w:r>
       <w:r>
         <w:t xml:space="preserve"> </w:t>
@@ -4424,158 +3779,151 @@
         <w:t>Raptor</w:t>
       </w:r>
       <w:r>
+        <w:t>-shRNA</w:t>
+      </w:r>
+      <w:r>
+        <w:rPr>
+          <w:i/>
+        </w:rPr>
+        <w:t xml:space="preserve"> </w:t>
+      </w:r>
+      <w:r>
+        <w:t>flies by lowering the temperature of the cross to 18 °C</w:t>
+      </w:r>
+      <w:r>
+        <w:t xml:space="preserve">. </w:t>
+      </w:r>
+      <w:r>
+        <w:t xml:space="preserve">Colder temperatures </w:t>
+      </w:r>
+      <w:r>
+        <w:t>decrease</w:t>
+      </w:r>
+      <w:r>
+        <w:t xml:space="preserve"> </w:t>
+      </w:r>
+      <w:r>
+        <w:t>GAL4</w:t>
+      </w:r>
+      <w:r>
+        <w:t xml:space="preserve"> </w:t>
+      </w:r>
+      <w:r>
+        <w:t xml:space="preserve">expression in </w:t>
+      </w:r>
+      <w:r>
+        <w:t xml:space="preserve">driver </w:t>
+      </w:r>
+      <w:r>
+        <w:t>lines</w:t>
+      </w:r>
+      <w:r>
+        <w:fldChar w:fldCharType="begin" w:fldLock="1"/>
+      </w:r>
+      <w:r>
+        <w:instrText>ADDIN CSL_CITATION { "citationItems" : [ { "id" : "ITEM-1", "itemData" : { "DOI" : "10.1002/gene.10150", "ISSN" : "1526-954X", "PMID" : "12324939", "author" : [ { "dropping-particle" : "", "family" : "Duffy", "given" : "Joseph B", "non-dropping-particle" : "", "parse-names" : false, "suffix" : "" } ], "container-title" : "Genesis (New York, N.Y. : 2000)", "id" : "ITEM-1", "issue" : "1-2", "issued" : { "date-parts" : [ [ "2002" ] ] }, "page" : "1-15", "title" : "GAL4 system in Drosophila: a fly geneticist's Swiss army knife.", "type" : "article-journal", "volume" : "34" }, "uris" : [ "http://www.mendeley.com/documents/?uuid=e9bcab79-e0c6-4020-a04b-a89d81f99d80" ] } ], "mendeley" : { "previouslyFormattedCitation" : "&lt;sup&gt;32&lt;/sup&gt;" }, "properties" : { "noteIndex" : 0 }, "schema" : "https://github.com/citation-style-language/schema/raw/master/csl-citation.json" }</w:instrText>
+      </w:r>
+      <w:r>
+        <w:fldChar w:fldCharType="separate"/>
+      </w:r>
+      <w:r>
+        <w:rPr>
+          <w:noProof/>
+          <w:vertAlign w:val="superscript"/>
+        </w:rPr>
+        <w:t>32</w:t>
+      </w:r>
+      <w:r>
+        <w:fldChar w:fldCharType="end"/>
+      </w:r>
+      <w:r>
+        <w:rPr>
+          <w:rFonts w:ascii="Cambria" w:hAnsi="Cambria"/>
+        </w:rPr>
+        <w:t xml:space="preserve">.  </w:t>
+      </w:r>
+      <w:r>
+        <w:rPr>
+          <w:rFonts w:ascii="Cambria" w:hAnsi="Cambria"/>
+        </w:rPr>
+        <w:t>Decreasing the temperature to 18 °C did not</w:t>
+      </w:r>
+      <w:r>
+        <w:rPr>
+          <w:rFonts w:ascii="Cambria" w:hAnsi="Cambria"/>
+        </w:rPr>
+        <w:t xml:space="preserve"> </w:t>
+      </w:r>
+      <w:r>
+        <w:rPr>
+          <w:rFonts w:ascii="Cambria" w:hAnsi="Cambria"/>
+        </w:rPr>
+        <w:t>rescue</w:t>
+      </w:r>
+      <w:r>
+        <w:rPr>
+          <w:rFonts w:ascii="Cambria" w:hAnsi="Cambria"/>
+        </w:rPr>
+        <w:t xml:space="preserve"> the lethality of the </w:t>
+      </w:r>
+      <w:r>
+        <w:rPr>
+          <w:rFonts w:ascii="Cambria" w:hAnsi="Cambria"/>
+          <w:i/>
+        </w:rPr>
+        <w:t>24</w:t>
+      </w:r>
+      <w:r>
+        <w:rPr>
+          <w:rFonts w:ascii="Cambria" w:hAnsi="Cambria"/>
+          <w:i/>
+        </w:rPr>
+        <w:t>B</w:t>
+      </w:r>
+      <w:r>
+        <w:rPr>
+          <w:rFonts w:ascii="Cambria" w:hAnsi="Cambria"/>
+        </w:rPr>
         <w:t>-</w:t>
       </w:r>
-      <w:proofErr w:type="spellStart"/>
-      <w:r>
+      <w:r>
+        <w:rPr>
+          <w:rFonts w:ascii="Cambria" w:hAnsi="Cambria"/>
+        </w:rPr>
+        <w:t>GAL4</w:t>
+      </w:r>
+      <w:r>
+        <w:rPr>
+          <w:rFonts w:ascii="Cambria" w:hAnsi="Cambria"/>
+          <w:i/>
+        </w:rPr>
+        <w:t>/</w:t>
+      </w:r>
+      <w:r>
+        <w:rPr>
+          <w:rFonts w:ascii="Cambria" w:hAnsi="Cambria"/>
+        </w:rPr>
+        <w:t>UAS-</w:t>
+      </w:r>
+      <w:r>
+        <w:rPr>
+          <w:rFonts w:ascii="Cambria" w:hAnsi="Cambria"/>
+          <w:i/>
+        </w:rPr>
+        <w:t>Raptor</w:t>
+      </w:r>
+      <w:r>
+        <w:rPr>
+          <w:rFonts w:ascii="Cambria" w:hAnsi="Cambria"/>
+        </w:rPr>
+        <w:t>-</w:t>
+      </w:r>
+      <w:r>
+        <w:rPr>
+          <w:rFonts w:ascii="Cambria" w:hAnsi="Cambria"/>
+        </w:rPr>
         <w:t>shRNA</w:t>
       </w:r>
-      <w:proofErr w:type="spellEnd"/>
-      <w:r>
-        <w:rPr>
-          <w:i/>
-        </w:rPr>
-        <w:t xml:space="preserve"> </w:t>
-      </w:r>
-      <w:r>
-        <w:t>flies by lowering the temperature of the cross to 18 °C</w:t>
-      </w:r>
-      <w:r>
-        <w:t xml:space="preserve">. </w:t>
-      </w:r>
-      <w:r>
-        <w:t xml:space="preserve">Colder temperatures </w:t>
-      </w:r>
-      <w:r>
-        <w:t>decrease</w:t>
-      </w:r>
-      <w:r>
-        <w:t xml:space="preserve"> </w:t>
-      </w:r>
-      <w:r>
-        <w:t>GAL4</w:t>
-      </w:r>
-      <w:r>
-        <w:t xml:space="preserve"> </w:t>
-      </w:r>
-      <w:r>
-        <w:t xml:space="preserve">expression in </w:t>
-      </w:r>
-      <w:r>
-        <w:t xml:space="preserve">driver </w:t>
-      </w:r>
-      <w:r>
-        <w:t>lines</w:t>
-      </w:r>
-      <w:r>
-        <w:fldChar w:fldCharType="begin" w:fldLock="1"/>
-      </w:r>
-      <w:r>
-        <w:instrText>ADDIN CSL_CITATION { "citationItems" : [ { "id" : "ITEM-1", "itemData" : { "DOI" : "10.1002/gene.10150", "ISSN" : "1526-954X", "PMID" : "12324939", "author" : [ { "dropping-particle" : "", "family" : "Duffy", "given" : "Joseph B", "non-dropping-particle" : "", "parse-names" : false, "suffix" : "" } ], "container-title" : "Genesis (New York, N.Y. : 2000)", "id" : "ITEM-1", "issue" : "1-2", "issued" : { "date-parts" : [ [ "2002" ] ] }, "page" : "1-15", "title" : "GAL4 system in Drosophila: a fly geneticist's Swiss army knife.", "type" : "article-journal", "volume" : "34" }, "uris" : [ "http://www.mendeley.com/documents/?uuid=e9bcab79-e0c6-4020-a04b-a89d81f99d80" ] } ], "mendeley" : { "previouslyFormattedCitation" : "&lt;sup&gt;32&lt;/sup&gt;" }, "properties" : { "noteIndex" : 0 }, "schema" : "https://github.com/citation-style-language/schema/raw/master/csl-citation.json" }</w:instrText>
-      </w:r>
-      <w:r>
-        <w:fldChar w:fldCharType="separate"/>
-      </w:r>
-      <w:r>
-        <w:rPr>
-          <w:noProof/>
-          <w:vertAlign w:val="superscript"/>
-        </w:rPr>
-        <w:t>32</w:t>
-      </w:r>
-      <w:r>
-        <w:fldChar w:fldCharType="end"/>
-      </w:r>
-      <w:r>
-        <w:rPr>
-          <w:rFonts w:ascii="Cambria" w:hAnsi="Cambria"/>
-        </w:rPr>
-        <w:t xml:space="preserve">.  </w:t>
-      </w:r>
-      <w:r>
-        <w:rPr>
-          <w:rFonts w:ascii="Cambria" w:hAnsi="Cambria"/>
-        </w:rPr>
-        <w:t>Decreasing the temperature to 18 °C did not</w:t>
-      </w:r>
-      <w:r>
-        <w:rPr>
-          <w:rFonts w:ascii="Cambria" w:hAnsi="Cambria"/>
-        </w:rPr>
-        <w:t xml:space="preserve"> </w:t>
-      </w:r>
-      <w:r>
-        <w:rPr>
-          <w:rFonts w:ascii="Cambria" w:hAnsi="Cambria"/>
-        </w:rPr>
-        <w:t>rescue</w:t>
-      </w:r>
-      <w:r>
-        <w:rPr>
-          <w:rFonts w:ascii="Cambria" w:hAnsi="Cambria"/>
-        </w:rPr>
-        <w:t xml:space="preserve"> the lethality of the </w:t>
-      </w:r>
-      <w:r>
-        <w:rPr>
-          <w:rFonts w:ascii="Cambria" w:hAnsi="Cambria"/>
-          <w:i/>
-        </w:rPr>
-        <w:t>24</w:t>
-      </w:r>
-      <w:r>
-        <w:rPr>
-          <w:rFonts w:ascii="Cambria" w:hAnsi="Cambria"/>
-          <w:i/>
-        </w:rPr>
-        <w:t>B</w:t>
-      </w:r>
-      <w:r>
-        <w:rPr>
-          <w:rFonts w:ascii="Cambria" w:hAnsi="Cambria"/>
-        </w:rPr>
-        <w:t>-</w:t>
-      </w:r>
-      <w:r>
-        <w:rPr>
-          <w:rFonts w:ascii="Cambria" w:hAnsi="Cambria"/>
-        </w:rPr>
-        <w:t>GAL4</w:t>
-      </w:r>
-      <w:r>
-        <w:rPr>
-          <w:rFonts w:ascii="Cambria" w:hAnsi="Cambria"/>
-          <w:i/>
-        </w:rPr>
-        <w:t>/</w:t>
-      </w:r>
-      <w:r>
-        <w:rPr>
-          <w:rFonts w:ascii="Cambria" w:hAnsi="Cambria"/>
-        </w:rPr>
-        <w:t>UAS-</w:t>
-      </w:r>
-      <w:r>
-        <w:rPr>
-          <w:rFonts w:ascii="Cambria" w:hAnsi="Cambria"/>
-          <w:i/>
-        </w:rPr>
-        <w:t>Raptor</w:t>
-      </w:r>
-      <w:r>
-        <w:rPr>
-          <w:rFonts w:ascii="Cambria" w:hAnsi="Cambria"/>
-        </w:rPr>
-        <w:t>-</w:t>
-      </w:r>
-      <w:proofErr w:type="spellStart"/>
-      <w:r>
-        <w:rPr>
-          <w:rFonts w:ascii="Cambria" w:hAnsi="Cambria"/>
-        </w:rPr>
-        <w:t>shRNA</w:t>
-      </w:r>
-      <w:proofErr w:type="spellEnd"/>
       <w:r>
         <w:rPr>
           <w:rFonts w:ascii="Cambria" w:hAnsi="Cambria"/>
@@ -4688,13 +4036,8 @@
         <w:t xml:space="preserve">To test </w:t>
       </w:r>
       <w:r>
-        <w:t xml:space="preserve">for the stage under which these flies fail to </w:t>
-      </w:r>
-      <w:proofErr w:type="spellStart"/>
-      <w:r>
-        <w:t>eclose</w:t>
-      </w:r>
-      <w:proofErr w:type="spellEnd"/>
+        <w:t>for the stage under which these flies fail to eclose</w:t>
+      </w:r>
       <w:r>
         <w:t>, we</w:t>
       </w:r>
@@ -4787,31 +4130,7 @@
         <w:t>the studies at 25 °C</w:t>
       </w:r>
       <w:r>
-        <w:t xml:space="preserve">. As a control, we used a fly line that was identical to the </w:t>
-      </w:r>
-      <w:proofErr w:type="spellStart"/>
-      <w:r>
-        <w:t>TRiP</w:t>
-      </w:r>
-      <w:proofErr w:type="spellEnd"/>
-      <w:r>
-        <w:t xml:space="preserve"> fly lines, but did not have </w:t>
-      </w:r>
-      <w:proofErr w:type="gramStart"/>
-      <w:r>
-        <w:t>a</w:t>
-      </w:r>
-      <w:proofErr w:type="gramEnd"/>
-      <w:r>
-        <w:t xml:space="preserve"> </w:t>
-      </w:r>
-      <w:proofErr w:type="spellStart"/>
-      <w:r>
-        <w:t>shRNA</w:t>
-      </w:r>
-      <w:proofErr w:type="spellEnd"/>
-      <w:r>
-        <w:t xml:space="preserve"> inserted</w:t>
+        <w:t>. As a control, we used a fly line that was identical to the TRiP fly lines, but did not have a shRNA inserted</w:t>
       </w:r>
       <w:r>
         <w:t xml:space="preserve"> (see Table 2)</w:t>
@@ -4836,43 +4155,29 @@
         <w:rPr>
           <w:rFonts w:ascii="Cambria" w:hAnsi="Cambria"/>
         </w:rPr>
+        <w:t xml:space="preserve">-shRNA was driven by </w:t>
+      </w:r>
+      <w:r>
+        <w:rPr>
+          <w:rFonts w:ascii="Cambria" w:hAnsi="Cambria"/>
+          <w:i/>
+        </w:rPr>
+        <w:t>Mef</w:t>
+      </w:r>
+      <w:r>
+        <w:rPr>
+          <w:rFonts w:ascii="Cambria" w:hAnsi="Cambria"/>
+          <w:i/>
+        </w:rPr>
+        <w:t>2</w:t>
+      </w:r>
+      <w:r>
+        <w:rPr>
+          <w:rFonts w:ascii="Cambria" w:hAnsi="Cambria"/>
+          <w:i/>
+        </w:rPr>
         <w:t>-</w:t>
       </w:r>
-      <w:proofErr w:type="spellStart"/>
-      <w:r>
-        <w:rPr>
-          <w:rFonts w:ascii="Cambria" w:hAnsi="Cambria"/>
-        </w:rPr>
-        <w:t>shRNA</w:t>
-      </w:r>
-      <w:proofErr w:type="spellEnd"/>
-      <w:r>
-        <w:rPr>
-          <w:rFonts w:ascii="Cambria" w:hAnsi="Cambria"/>
-        </w:rPr>
-        <w:t xml:space="preserve"> was driven by </w:t>
-      </w:r>
-      <w:r>
-        <w:rPr>
-          <w:rFonts w:ascii="Cambria" w:hAnsi="Cambria"/>
-          <w:i/>
-        </w:rPr>
-        <w:t>Mef</w:t>
-      </w:r>
-      <w:r>
-        <w:rPr>
-          <w:rFonts w:ascii="Cambria" w:hAnsi="Cambria"/>
-          <w:i/>
-        </w:rPr>
-        <w:t>2</w:t>
-      </w:r>
-      <w:r>
-        <w:rPr>
-          <w:rFonts w:ascii="Cambria" w:hAnsi="Cambria"/>
-          <w:i/>
-        </w:rPr>
-        <w:t>-</w:t>
-      </w:r>
       <w:r>
         <w:rPr>
           <w:rFonts w:ascii="Cambria" w:hAnsi="Cambria"/>
@@ -4889,16 +4194,8 @@
         <w:rPr>
           <w:rFonts w:ascii="Cambria" w:hAnsi="Cambria"/>
         </w:rPr>
-        <w:t xml:space="preserve">died prior to </w:t>
-      </w:r>
-      <w:proofErr w:type="spellStart"/>
-      <w:r>
-        <w:rPr>
-          <w:rFonts w:ascii="Cambria" w:hAnsi="Cambria"/>
-        </w:rPr>
-        <w:t>eclosion</w:t>
-      </w:r>
-      <w:proofErr w:type="spellEnd"/>
+        <w:t>died prior to eclosion</w:t>
+      </w:r>
       <w:r>
         <w:rPr>
           <w:rFonts w:ascii="Cambria" w:hAnsi="Cambria"/>
@@ -5055,25 +4352,23 @@
           <w:rFonts w:eastAsia="Times New Roman" w:cs="Times New Roman"/>
           <w:shd w:val="clear" w:color="auto" w:fill="FFFFFF"/>
         </w:rPr>
-        <w:t xml:space="preserve"> for those </w:t>
-      </w:r>
-      <w:proofErr w:type="spellStart"/>
+        <w:t xml:space="preserve"> for those shRNA strains</w:t>
+      </w:r>
       <w:r>
         <w:rPr>
           <w:rStyle w:val="apple-style-span"/>
           <w:rFonts w:eastAsia="Times New Roman" w:cs="Times New Roman"/>
           <w:shd w:val="clear" w:color="auto" w:fill="FFFFFF"/>
         </w:rPr>
-        <w:t>shRNA</w:t>
-      </w:r>
-      <w:proofErr w:type="spellEnd"/>
+        <w:t xml:space="preserve">, with </w:t>
+      </w:r>
       <w:r>
         <w:rPr>
           <w:rStyle w:val="apple-style-span"/>
           <w:rFonts w:eastAsia="Times New Roman" w:cs="Times New Roman"/>
           <w:shd w:val="clear" w:color="auto" w:fill="FFFFFF"/>
         </w:rPr>
-        <w:t xml:space="preserve"> strains</w:t>
+        <w:t xml:space="preserve">a </w:t>
       </w:r>
       <w:r>
         <w:rPr>
@@ -5081,7 +4376,7 @@
           <w:rFonts w:eastAsia="Times New Roman" w:cs="Times New Roman"/>
           <w:shd w:val="clear" w:color="auto" w:fill="FFFFFF"/>
         </w:rPr>
-        <w:t xml:space="preserve">, with </w:t>
+        <w:t>73-92</w:t>
       </w:r>
       <w:r>
         <w:rPr>
@@ -5089,22 +4384,6 @@
           <w:rFonts w:eastAsia="Times New Roman" w:cs="Times New Roman"/>
           <w:shd w:val="clear" w:color="auto" w:fill="FFFFFF"/>
         </w:rPr>
-        <w:t xml:space="preserve">a </w:t>
-      </w:r>
-      <w:r>
-        <w:rPr>
-          <w:rStyle w:val="apple-style-span"/>
-          <w:rFonts w:eastAsia="Times New Roman" w:cs="Times New Roman"/>
-          <w:shd w:val="clear" w:color="auto" w:fill="FFFFFF"/>
-        </w:rPr>
-        <w:t>73-92</w:t>
-      </w:r>
-      <w:r>
-        <w:rPr>
-          <w:rStyle w:val="apple-style-span"/>
-          <w:rFonts w:eastAsia="Times New Roman" w:cs="Times New Roman"/>
-          <w:shd w:val="clear" w:color="auto" w:fill="FFFFFF"/>
-        </w:rPr>
         <w:t>% decrease in the number of flies depending on the strain</w:t>
       </w:r>
       <w:r>
@@ -5331,14 +4610,12 @@
       <w:r>
         <w:t xml:space="preserve">  One key difference here is that in those models, which use a late-expressed muscle </w:t>
       </w:r>
-      <w:proofErr w:type="spellStart"/>
       <w:r>
         <w:rPr>
           <w:i/>
         </w:rPr>
         <w:t>Cre</w:t>
       </w:r>
-      <w:proofErr w:type="spellEnd"/>
       <w:r>
         <w:t xml:space="preserve"> driver, </w:t>
       </w:r>
@@ -5380,15 +4657,7 @@
         <w:t>Raptor</w:t>
       </w:r>
       <w:r>
-        <w:t xml:space="preserve"> Knockdown Flies Fail to </w:t>
-      </w:r>
-      <w:proofErr w:type="spellStart"/>
-      <w:r>
-        <w:t>Eclose</w:t>
-      </w:r>
-      <w:proofErr w:type="spellEnd"/>
-      <w:r>
-        <w:t xml:space="preserve"> from Pupae</w:t>
+        <w:t xml:space="preserve"> Knockdown Flies Fail to Eclose from Pupae</w:t>
       </w:r>
     </w:p>
     <w:p>
@@ -5409,21 +4678,7 @@
         <w:rPr>
           <w:rFonts w:ascii="Cambria" w:hAnsi="Cambria"/>
         </w:rPr>
-        <w:t xml:space="preserve"> determine at which point prior to </w:t>
-      </w:r>
-      <w:proofErr w:type="spellStart"/>
-      <w:r>
-        <w:rPr>
-          <w:rFonts w:ascii="Cambria" w:hAnsi="Cambria"/>
-        </w:rPr>
-        <w:t>eclosure</w:t>
-      </w:r>
-      <w:proofErr w:type="spellEnd"/>
-      <w:r>
-        <w:rPr>
-          <w:rFonts w:ascii="Cambria" w:hAnsi="Cambria"/>
-        </w:rPr>
-        <w:t xml:space="preserve"> the </w:t>
+        <w:t xml:space="preserve"> determine at which point prior to eclosure the </w:t>
       </w:r>
       <w:r>
         <w:rPr>
@@ -5454,21 +4709,7 @@
         <w:rPr>
           <w:rFonts w:ascii="Cambria" w:hAnsi="Cambria"/>
         </w:rPr>
-        <w:t xml:space="preserve">e examined the </w:t>
-      </w:r>
-      <w:proofErr w:type="spellStart"/>
-      <w:r>
-        <w:rPr>
-          <w:rFonts w:ascii="Cambria" w:hAnsi="Cambria"/>
-        </w:rPr>
-        <w:t>pupal</w:t>
-      </w:r>
-      <w:proofErr w:type="spellEnd"/>
-      <w:r>
-        <w:rPr>
-          <w:rFonts w:ascii="Cambria" w:hAnsi="Cambria"/>
-        </w:rPr>
-        <w:t xml:space="preserve"> cases on the sides of the vials from the </w:t>
+        <w:t xml:space="preserve">e examined the pupal cases on the sides of the vials from the </w:t>
       </w:r>
       <w:r>
         <w:rPr>
@@ -5516,14 +4757,12 @@
         </w:rPr>
         <w:t>-</w:t>
       </w:r>
-      <w:proofErr w:type="spellStart"/>
       <w:r>
         <w:rPr>
           <w:rFonts w:ascii="Cambria" w:hAnsi="Cambria"/>
         </w:rPr>
         <w:t>shRNA</w:t>
       </w:r>
-      <w:proofErr w:type="spellEnd"/>
       <w:r>
         <w:rPr>
           <w:rFonts w:ascii="Cambria" w:hAnsi="Cambria"/>
@@ -5591,14 +4830,12 @@
         </w:rPr>
         <w:t>-</w:t>
       </w:r>
-      <w:proofErr w:type="spellStart"/>
       <w:r>
         <w:rPr>
           <w:rFonts w:ascii="Cambria" w:hAnsi="Cambria"/>
         </w:rPr>
         <w:t>shRNA</w:t>
       </w:r>
-      <w:proofErr w:type="spellEnd"/>
       <w:r>
         <w:rPr>
           <w:rFonts w:ascii="Cambria" w:hAnsi="Cambria"/>
@@ -5622,21 +4859,7 @@
         <w:rPr>
           <w:rFonts w:ascii="Cambria" w:hAnsi="Cambria"/>
         </w:rPr>
-        <w:t xml:space="preserve">empty </w:t>
-      </w:r>
-      <w:proofErr w:type="spellStart"/>
-      <w:r>
-        <w:rPr>
-          <w:rFonts w:ascii="Cambria" w:hAnsi="Cambria"/>
-        </w:rPr>
-        <w:t>pupal</w:t>
-      </w:r>
-      <w:proofErr w:type="spellEnd"/>
-      <w:r>
-        <w:rPr>
-          <w:rFonts w:ascii="Cambria" w:hAnsi="Cambria"/>
-        </w:rPr>
-        <w:t xml:space="preserve"> cases and the cases containing dead flies were counted.</w:t>
+        <w:t>empty pupal cases and the cases containing dead flies were counted.</w:t>
       </w:r>
       <w:r>
         <w:rPr>
@@ -5672,21 +4895,7 @@
         <w:rPr>
           <w:rFonts w:ascii="Cambria" w:hAnsi="Cambria"/>
         </w:rPr>
-        <w:t xml:space="preserve">number of </w:t>
-      </w:r>
-      <w:proofErr w:type="spellStart"/>
-      <w:r>
-        <w:rPr>
-          <w:rFonts w:ascii="Cambria" w:hAnsi="Cambria"/>
-        </w:rPr>
-        <w:t>pupal</w:t>
-      </w:r>
-      <w:proofErr w:type="spellEnd"/>
-      <w:r>
-        <w:rPr>
-          <w:rFonts w:ascii="Cambria" w:hAnsi="Cambria"/>
-        </w:rPr>
-        <w:t xml:space="preserve"> cases from e</w:t>
+        <w:t>number of pupal cases from e</w:t>
       </w:r>
       <w:r>
         <w:rPr>
@@ -5776,39 +4985,17 @@
         </w:rPr>
         <w:t>-</w:t>
       </w:r>
-      <w:proofErr w:type="spellStart"/>
-      <w:r>
-        <w:rPr>
-          <w:rFonts w:ascii="Cambria" w:hAnsi="Cambria"/>
-        </w:rPr>
-        <w:t>shRNA</w:t>
-      </w:r>
-      <w:proofErr w:type="spellEnd"/>
-      <w:r>
-        <w:rPr>
-          <w:rFonts w:ascii="Cambria" w:hAnsi="Cambria"/>
-        </w:rPr>
-        <w:t xml:space="preserve"> crosses. These data support the hypothesis</w:t>
-      </w:r>
-      <w:r>
-        <w:rPr>
-          <w:rFonts w:ascii="Cambria" w:hAnsi="Cambria"/>
-        </w:rPr>
-        <w:t xml:space="preserve"> that lethality occurs after </w:t>
-      </w:r>
-      <w:proofErr w:type="spellStart"/>
-      <w:r>
-        <w:rPr>
-          <w:rFonts w:ascii="Cambria" w:hAnsi="Cambria"/>
-        </w:rPr>
-        <w:t>pupal</w:t>
-      </w:r>
-      <w:proofErr w:type="spellEnd"/>
-      <w:r>
-        <w:rPr>
-          <w:rFonts w:ascii="Cambria" w:hAnsi="Cambria"/>
-        </w:rPr>
-        <w:t xml:space="preserve"> development.</w:t>
+      <w:r>
+        <w:rPr>
+          <w:rFonts w:ascii="Cambria" w:hAnsi="Cambria"/>
+        </w:rPr>
+        <w:t>shRNA crosses. These data support the hypothesis</w:t>
+      </w:r>
+      <w:r>
+        <w:rPr>
+          <w:rFonts w:ascii="Cambria" w:hAnsi="Cambria"/>
+        </w:rPr>
+        <w:t xml:space="preserve"> that lethality occurs after pupal development.</w:t>
       </w:r>
     </w:p>
     <w:p>
@@ -5832,21 +5019,7 @@
         <w:rPr>
           <w:rFonts w:ascii="Cambria" w:hAnsi="Cambria"/>
         </w:rPr>
-        <w:t xml:space="preserve">We next visually examined the </w:t>
-      </w:r>
-      <w:proofErr w:type="spellStart"/>
-      <w:r>
-        <w:rPr>
-          <w:rFonts w:ascii="Cambria" w:hAnsi="Cambria"/>
-        </w:rPr>
-        <w:t>pupal</w:t>
-      </w:r>
-      <w:proofErr w:type="spellEnd"/>
-      <w:r>
-        <w:rPr>
-          <w:rFonts w:ascii="Cambria" w:hAnsi="Cambria"/>
-        </w:rPr>
-        <w:t xml:space="preserve"> cases for the presence dead flies (Figure 3E).  After blind scoring, we noted that for</w:t>
+        <w:t>We next visually examined the pupal cases for the presence dead flies (Figure 3E).  After blind scoring, we noted that for</w:t>
       </w:r>
       <w:r>
         <w:rPr>
@@ -5910,21 +5083,7 @@
         <w:rPr>
           <w:rFonts w:ascii="Cambria" w:hAnsi="Cambria"/>
         </w:rPr>
-        <w:t xml:space="preserve"> 100% of the </w:t>
-      </w:r>
-      <w:proofErr w:type="spellStart"/>
-      <w:r>
-        <w:rPr>
-          <w:rFonts w:ascii="Cambria" w:hAnsi="Cambria"/>
-        </w:rPr>
-        <w:t>pupal</w:t>
-      </w:r>
-      <w:proofErr w:type="spellEnd"/>
-      <w:r>
-        <w:rPr>
-          <w:rFonts w:ascii="Cambria" w:hAnsi="Cambria"/>
-        </w:rPr>
-        <w:t xml:space="preserve"> cases contained dead flies</w:t>
+        <w:t xml:space="preserve"> 100% of the pupal cases contained dead flies</w:t>
       </w:r>
       <w:r>
         <w:rPr>
@@ -5943,45 +5102,134 @@
         <w:rPr>
           <w:rFonts w:ascii="Cambria" w:hAnsi="Cambria"/>
         </w:rPr>
-        <w:t xml:space="preserve"> </w:t>
-      </w:r>
-      <w:proofErr w:type="spellStart"/>
+        <w:t xml:space="preserve"> shRNA</w:t>
+      </w:r>
+      <w:r>
+        <w:rPr>
+          <w:rFonts w:ascii="Cambria" w:hAnsi="Cambria"/>
+        </w:rPr>
+        <w:t xml:space="preserve"> </w:t>
+      </w:r>
+      <w:r>
+        <w:rPr>
+          <w:rFonts w:ascii="Cambria" w:hAnsi="Cambria"/>
+        </w:rPr>
+        <w:t xml:space="preserve">lines </w:t>
+      </w:r>
+      <w:r>
+        <w:rPr>
+          <w:rFonts w:ascii="Cambria" w:hAnsi="Cambria"/>
+        </w:rPr>
+        <w:t>(</w:t>
+      </w:r>
+      <w:r>
+        <w:rPr>
+          <w:rFonts w:ascii="Cambria" w:hAnsi="Cambria"/>
+        </w:rPr>
+        <w:t xml:space="preserve">15 fold more dead pupae than controls; </w:t>
+      </w:r>
+      <w:r>
+        <w:rPr>
+          <w:rFonts w:ascii="Cambria" w:hAnsi="Cambria"/>
+        </w:rPr>
+        <w:t>Figure 3F</w:t>
+      </w:r>
+      <w:r>
+        <w:rPr>
+          <w:rFonts w:ascii="Cambria" w:hAnsi="Cambria"/>
+        </w:rPr>
+        <w:t>)</w:t>
+      </w:r>
+      <w:r>
+        <w:rPr>
+          <w:rFonts w:ascii="Cambria" w:hAnsi="Cambria"/>
+        </w:rPr>
+        <w:t xml:space="preserve">. There was also a significant number of dead flies in pupal cases from the </w:t>
+      </w:r>
+      <w:r>
+        <w:rPr>
+          <w:rFonts w:ascii="Cambria" w:hAnsi="Cambria"/>
+          <w:i/>
+        </w:rPr>
+        <w:t>cl79</w:t>
+      </w:r>
+      <w:r>
+        <w:rPr>
+          <w:rFonts w:ascii="Cambria" w:hAnsi="Cambria"/>
+          <w:i/>
+        </w:rPr>
+        <w:t>-</w:t>
+      </w:r>
+      <w:r>
+        <w:rPr>
+          <w:rFonts w:ascii="Cambria" w:hAnsi="Cambria"/>
+        </w:rPr>
+        <w:t>GAL4</w:t>
+      </w:r>
+      <w:r>
+        <w:rPr>
+          <w:rFonts w:ascii="Cambria" w:hAnsi="Cambria"/>
+          <w:i/>
+        </w:rPr>
+        <w:t>&gt;</w:t>
+      </w:r>
+      <w:r>
+        <w:rPr>
+          <w:rFonts w:ascii="Cambria" w:hAnsi="Cambria"/>
+        </w:rPr>
+        <w:t>UAS</w:t>
+      </w:r>
+      <w:r>
+        <w:rPr>
+          <w:rFonts w:ascii="Cambria" w:hAnsi="Cambria"/>
+          <w:i/>
+        </w:rPr>
+        <w:t>-</w:t>
+      </w:r>
+      <w:r>
+        <w:rPr>
+          <w:rFonts w:ascii="Cambria" w:hAnsi="Cambria"/>
+          <w:i/>
+        </w:rPr>
+        <w:t>Raptor</w:t>
+      </w:r>
+      <w:r>
+        <w:rPr>
+          <w:rFonts w:ascii="Cambria" w:hAnsi="Cambria"/>
+          <w:i/>
+        </w:rPr>
+        <w:t>-</w:t>
+      </w:r>
       <w:r>
         <w:rPr>
           <w:rFonts w:ascii="Cambria" w:hAnsi="Cambria"/>
         </w:rPr>
         <w:t>shRNA</w:t>
       </w:r>
-      <w:proofErr w:type="spellEnd"/>
-      <w:r>
-        <w:rPr>
-          <w:rFonts w:ascii="Cambria" w:hAnsi="Cambria"/>
-        </w:rPr>
-        <w:t xml:space="preserve"> </w:t>
-      </w:r>
-      <w:r>
-        <w:rPr>
-          <w:rFonts w:ascii="Cambria" w:hAnsi="Cambria"/>
-        </w:rPr>
-        <w:t xml:space="preserve">lines </w:t>
-      </w:r>
-      <w:r>
-        <w:rPr>
-          <w:rFonts w:ascii="Cambria" w:hAnsi="Cambria"/>
-        </w:rPr>
-        <w:t>(</w:t>
-      </w:r>
-      <w:r>
-        <w:rPr>
-          <w:rFonts w:ascii="Cambria" w:hAnsi="Cambria"/>
-        </w:rPr>
-        <w:t xml:space="preserve">15 fold more dead pupae than controls; </w:t>
-      </w:r>
-      <w:r>
-        <w:rPr>
-          <w:rFonts w:ascii="Cambria" w:hAnsi="Cambria"/>
-        </w:rPr>
-        <w:t>Figure 3F</w:t>
+      <w:r>
+        <w:rPr>
+          <w:rFonts w:ascii="Cambria" w:hAnsi="Cambria"/>
+          <w:i/>
+        </w:rPr>
+        <w:t xml:space="preserve"> </w:t>
+      </w:r>
+      <w:r>
+        <w:rPr>
+          <w:rFonts w:ascii="Cambria" w:hAnsi="Cambria"/>
+        </w:rPr>
+        <w:t>crosses</w:t>
+      </w:r>
+      <w:r>
+        <w:rPr>
+          <w:rFonts w:ascii="Cambria" w:hAnsi="Cambria"/>
+        </w:rPr>
+        <w:t xml:space="preserve"> (Figure </w:t>
+      </w:r>
+      <w:r>
+        <w:rPr>
+          <w:rFonts w:ascii="Cambria" w:hAnsi="Cambria"/>
+        </w:rPr>
+        <w:t>3G</w:t>
       </w:r>
       <w:r>
         <w:rPr>
@@ -5993,75 +5241,13 @@
         <w:rPr>
           <w:rFonts w:ascii="Cambria" w:hAnsi="Cambria"/>
         </w:rPr>
-        <w:t xml:space="preserve">. There </w:t>
-      </w:r>
-      <w:proofErr w:type="gramStart"/>
-      <w:r>
-        <w:rPr>
-          <w:rFonts w:ascii="Cambria" w:hAnsi="Cambria"/>
-        </w:rPr>
-        <w:t>was</w:t>
-      </w:r>
-      <w:proofErr w:type="gramEnd"/>
-      <w:r>
-        <w:rPr>
-          <w:rFonts w:ascii="Cambria" w:hAnsi="Cambria"/>
-        </w:rPr>
-        <w:t xml:space="preserve"> also a significant number of dead flies in </w:t>
-      </w:r>
-      <w:proofErr w:type="spellStart"/>
-      <w:r>
-        <w:rPr>
-          <w:rFonts w:ascii="Cambria" w:hAnsi="Cambria"/>
-        </w:rPr>
-        <w:t>pupal</w:t>
-      </w:r>
-      <w:proofErr w:type="spellEnd"/>
-      <w:r>
-        <w:rPr>
-          <w:rFonts w:ascii="Cambria" w:hAnsi="Cambria"/>
-        </w:rPr>
-        <w:t xml:space="preserve"> cases from the </w:t>
-      </w:r>
-      <w:r>
-        <w:rPr>
-          <w:rFonts w:ascii="Cambria" w:hAnsi="Cambria"/>
-          <w:i/>
-        </w:rPr>
-        <w:t>cl79</w:t>
-      </w:r>
-      <w:r>
-        <w:rPr>
-          <w:rFonts w:ascii="Cambria" w:hAnsi="Cambria"/>
-          <w:i/>
-        </w:rPr>
-        <w:t>-</w:t>
-      </w:r>
-      <w:r>
-        <w:rPr>
-          <w:rFonts w:ascii="Cambria" w:hAnsi="Cambria"/>
-        </w:rPr>
-        <w:t>GAL4</w:t>
-      </w:r>
-      <w:r>
-        <w:rPr>
-          <w:rFonts w:ascii="Cambria" w:hAnsi="Cambria"/>
-          <w:i/>
-        </w:rPr>
-        <w:t>&gt;</w:t>
-      </w:r>
-      <w:r>
-        <w:rPr>
-          <w:rFonts w:ascii="Cambria" w:hAnsi="Cambria"/>
-        </w:rPr>
-        <w:t>UAS</w:t>
-      </w:r>
-      <w:r>
-        <w:rPr>
-          <w:rFonts w:ascii="Cambria" w:hAnsi="Cambria"/>
-          <w:i/>
-        </w:rPr>
-        <w:t>-</w:t>
+        <w:t xml:space="preserve">. </w:t>
+      </w:r>
+      <w:r>
+        <w:rPr>
+          <w:rFonts w:ascii="Cambria" w:hAnsi="Cambria"/>
+        </w:rPr>
+        <w:t>Although the absolute number of dead pupae was variable among the shRNA-</w:t>
       </w:r>
       <w:r>
         <w:rPr>
@@ -6073,48 +5259,8 @@
       <w:r>
         <w:rPr>
           <w:rFonts w:ascii="Cambria" w:hAnsi="Cambria"/>
-          <w:i/>
-        </w:rPr>
-        <w:t>-</w:t>
-      </w:r>
-      <w:proofErr w:type="spellStart"/>
-      <w:r>
-        <w:rPr>
-          <w:rFonts w:ascii="Cambria" w:hAnsi="Cambria"/>
-        </w:rPr>
-        <w:t>shRNA</w:t>
-      </w:r>
-      <w:proofErr w:type="spellEnd"/>
-      <w:r>
-        <w:rPr>
-          <w:rFonts w:ascii="Cambria" w:hAnsi="Cambria"/>
-          <w:i/>
-        </w:rPr>
-        <w:t xml:space="preserve"> </w:t>
-      </w:r>
-      <w:r>
-        <w:rPr>
-          <w:rFonts w:ascii="Cambria" w:hAnsi="Cambria"/>
-        </w:rPr>
-        <w:t>crosses</w:t>
-      </w:r>
-      <w:r>
-        <w:rPr>
-          <w:rFonts w:ascii="Cambria" w:hAnsi="Cambria"/>
-        </w:rPr>
-        <w:t xml:space="preserve"> (Figure </w:t>
-      </w:r>
-      <w:r>
-        <w:rPr>
-          <w:rFonts w:ascii="Cambria" w:hAnsi="Cambria"/>
-        </w:rPr>
-        <w:t>3G</w:t>
-      </w:r>
-      <w:r>
-        <w:rPr>
-          <w:rFonts w:ascii="Cambria" w:hAnsi="Cambria"/>
-        </w:rPr>
-        <w:t>)</w:t>
+        </w:rPr>
+        <w:t xml:space="preserve"> lines using c179-GAL4, in all cases the percentage of dead flies in pupal cases was significantly greater than controls (Figure 3G)</w:t>
       </w:r>
       <w:r>
         <w:rPr>
@@ -6126,59 +5272,6 @@
         <w:rPr>
           <w:rFonts w:ascii="Cambria" w:hAnsi="Cambria"/>
         </w:rPr>
-        <w:t xml:space="preserve">Although the absolute number of dead pupae was variable among the </w:t>
-      </w:r>
-      <w:proofErr w:type="spellStart"/>
-      <w:r>
-        <w:rPr>
-          <w:rFonts w:ascii="Cambria" w:hAnsi="Cambria"/>
-        </w:rPr>
-        <w:t>shRNA</w:t>
-      </w:r>
-      <w:proofErr w:type="spellEnd"/>
-      <w:r>
-        <w:rPr>
-          <w:rFonts w:ascii="Cambria" w:hAnsi="Cambria"/>
-        </w:rPr>
-        <w:t>-</w:t>
-      </w:r>
-      <w:r>
-        <w:rPr>
-          <w:rFonts w:ascii="Cambria" w:hAnsi="Cambria"/>
-          <w:i/>
-        </w:rPr>
-        <w:t>Raptor</w:t>
-      </w:r>
-      <w:r>
-        <w:rPr>
-          <w:rFonts w:ascii="Cambria" w:hAnsi="Cambria"/>
-        </w:rPr>
-        <w:t xml:space="preserve"> lines using c179-GAL4, in all cases the percentage of dead flies in </w:t>
-      </w:r>
-      <w:proofErr w:type="spellStart"/>
-      <w:r>
-        <w:rPr>
-          <w:rFonts w:ascii="Cambria" w:hAnsi="Cambria"/>
-        </w:rPr>
-        <w:t>pupal</w:t>
-      </w:r>
-      <w:proofErr w:type="spellEnd"/>
-      <w:r>
-        <w:rPr>
-          <w:rFonts w:ascii="Cambria" w:hAnsi="Cambria"/>
-        </w:rPr>
-        <w:t xml:space="preserve"> cases was significantly greater than controls (Figure 3G)</w:t>
-      </w:r>
-      <w:r>
-        <w:rPr>
-          <w:rFonts w:ascii="Cambria" w:hAnsi="Cambria"/>
-        </w:rPr>
-        <w:t xml:space="preserve">. </w:t>
-      </w:r>
-      <w:r>
-        <w:rPr>
-          <w:rFonts w:ascii="Cambria" w:hAnsi="Cambria"/>
-        </w:rPr>
         <w:t xml:space="preserve">These results </w:t>
       </w:r>
       <w:r>
@@ -6222,30 +5315,8 @@
         <w:rPr>
           <w:rFonts w:ascii="Cambria" w:hAnsi="Cambria"/>
         </w:rPr>
-        <w:t xml:space="preserve">after </w:t>
-      </w:r>
-      <w:proofErr w:type="spellStart"/>
-      <w:r>
-        <w:rPr>
-          <w:rFonts w:ascii="Cambria" w:hAnsi="Cambria"/>
-        </w:rPr>
-        <w:t>pupal</w:t>
-      </w:r>
-      <w:proofErr w:type="spellEnd"/>
-      <w:r>
-        <w:rPr>
-          <w:rFonts w:ascii="Cambria" w:hAnsi="Cambria"/>
-        </w:rPr>
-        <w:t xml:space="preserve"> development, but prior to </w:t>
-      </w:r>
-      <w:proofErr w:type="spellStart"/>
-      <w:r>
-        <w:rPr>
-          <w:rFonts w:ascii="Cambria" w:hAnsi="Cambria"/>
-        </w:rPr>
-        <w:t>eclosure</w:t>
-      </w:r>
-      <w:proofErr w:type="spellEnd"/>
+        <w:t>after pupal development, but prior to eclosure</w:t>
+      </w:r>
       <w:r>
         <w:rPr>
           <w:rFonts w:ascii="Cambria" w:hAnsi="Cambria"/>
@@ -6283,23 +5354,10 @@
         <w:t>in skeletal muscle is due</w:t>
       </w:r>
       <w:r>
-        <w:t xml:space="preserve"> to an inability to </w:t>
-      </w:r>
-      <w:proofErr w:type="spellStart"/>
-      <w:r>
-        <w:t>eclose</w:t>
-      </w:r>
-      <w:proofErr w:type="spellEnd"/>
-      <w:r>
-        <w:t xml:space="preserve"> from the </w:t>
-      </w:r>
-      <w:proofErr w:type="spellStart"/>
-      <w:r>
-        <w:t>pupal</w:t>
-      </w:r>
-      <w:proofErr w:type="spellEnd"/>
-      <w:r>
-        <w:t xml:space="preserve"> case</w:t>
+        <w:t xml:space="preserve"> to an inability to eclose</w:t>
+      </w:r>
+      <w:r>
+        <w:t xml:space="preserve"> from the pupal case</w:t>
       </w:r>
     </w:p>
     <w:p>
@@ -6323,15 +5381,7 @@
         <w:t>that</w:t>
       </w:r>
       <w:r>
-        <w:t xml:space="preserve"> prevents </w:t>
-      </w:r>
-      <w:proofErr w:type="spellStart"/>
-      <w:r>
-        <w:t>eclosure</w:t>
-      </w:r>
-      <w:proofErr w:type="spellEnd"/>
-      <w:r>
-        <w:t xml:space="preserve">, we </w:t>
+        <w:t xml:space="preserve"> prevents eclosure, we </w:t>
       </w:r>
       <w:r>
         <w:t xml:space="preserve">first </w:t>
@@ -6343,15 +5393,7 @@
         <w:t>morphology</w:t>
       </w:r>
       <w:r>
-        <w:t xml:space="preserve"> within </w:t>
-      </w:r>
-      <w:proofErr w:type="spellStart"/>
-      <w:r>
-        <w:t>pupal</w:t>
-      </w:r>
-      <w:proofErr w:type="spellEnd"/>
-      <w:r>
-        <w:t xml:space="preserve"> cases.   As shown in Figure 4A</w:t>
+        <w:t xml:space="preserve"> within pupal cases.   As shown in Figure 4A</w:t>
       </w:r>
       <w:r>
         <w:t xml:space="preserve"> ten days after the cross</w:t>
@@ -6363,15 +5405,7 @@
         <w:t xml:space="preserve">visible </w:t>
       </w:r>
       <w:r>
-        <w:t xml:space="preserve">within the </w:t>
-      </w:r>
-      <w:proofErr w:type="spellStart"/>
-      <w:r>
-        <w:t>pupal</w:t>
-      </w:r>
-      <w:proofErr w:type="spellEnd"/>
-      <w:r>
-        <w:t xml:space="preserve"> case</w:t>
+        <w:t>within the pupal case</w:t>
       </w:r>
       <w:r>
         <w:t xml:space="preserve"> and looks </w:t>
@@ -6395,23 +5429,7 @@
         <w:t xml:space="preserve">the control </w:t>
       </w:r>
       <w:r>
-        <w:t xml:space="preserve">flies have completely </w:t>
-      </w:r>
-      <w:proofErr w:type="spellStart"/>
-      <w:r>
-        <w:t>eclosed</w:t>
-      </w:r>
-      <w:proofErr w:type="spellEnd"/>
-      <w:r>
-        <w:t xml:space="preserve"> leaving only empty </w:t>
-      </w:r>
-      <w:proofErr w:type="spellStart"/>
-      <w:r>
-        <w:t>pupal</w:t>
-      </w:r>
-      <w:proofErr w:type="spellEnd"/>
-      <w:r>
-        <w:t xml:space="preserve"> cases while</w:t>
+        <w:t>flies have completely eclosed leaving only empty pupal cases while</w:t>
       </w:r>
       <w:r>
         <w:t xml:space="preserve"> the </w:t>
@@ -6438,15 +5456,7 @@
         <w:t xml:space="preserve">flies are </w:t>
       </w:r>
       <w:r>
-        <w:t xml:space="preserve">still in the </w:t>
-      </w:r>
-      <w:proofErr w:type="spellStart"/>
-      <w:r>
-        <w:t>pupal</w:t>
-      </w:r>
-      <w:proofErr w:type="spellEnd"/>
-      <w:r>
-        <w:t xml:space="preserve"> case</w:t>
+        <w:t>still in the pupal case</w:t>
       </w:r>
       <w:r>
         <w:t>. By</w:t>
@@ -6485,23 +5495,7 @@
         <w:t xml:space="preserve">of the fly </w:t>
       </w:r>
       <w:r>
-        <w:t xml:space="preserve">to exit the </w:t>
-      </w:r>
-      <w:proofErr w:type="spellStart"/>
-      <w:r>
-        <w:t>pupal</w:t>
-      </w:r>
-      <w:proofErr w:type="spellEnd"/>
-      <w:r>
-        <w:t xml:space="preserve"> case, we gently opened 5 </w:t>
-      </w:r>
-      <w:proofErr w:type="spellStart"/>
-      <w:r>
-        <w:t>pupal</w:t>
-      </w:r>
-      <w:proofErr w:type="spellEnd"/>
-      <w:r>
-        <w:t xml:space="preserve"> cases </w:t>
+        <w:t xml:space="preserve">to exit the pupal case, we gently opened 5 pupal cases </w:t>
       </w:r>
       <w:r>
         <w:t xml:space="preserve">by removal of the </w:t>
@@ -6531,19 +5525,7 @@
         <w:t>Raptor</w:t>
       </w:r>
       <w:r>
-        <w:t xml:space="preserve"> knockdown flies to assist in </w:t>
-      </w:r>
-      <w:proofErr w:type="spellStart"/>
-      <w:r>
-        <w:t>eclosure</w:t>
-      </w:r>
-      <w:proofErr w:type="spellEnd"/>
-      <w:r>
-        <w:t xml:space="preserve">.  </w:t>
-      </w:r>
-      <w:proofErr w:type="gramStart"/>
-      <w:r>
-        <w:t xml:space="preserve">In 4 </w:t>
+        <w:t xml:space="preserve"> knockdown flies to assist in eclosure.  In 4 </w:t>
       </w:r>
       <w:r>
         <w:t xml:space="preserve">out </w:t>
@@ -6554,34 +5536,17 @@
       <w:r>
         <w:t xml:space="preserve">flies </w:t>
       </w:r>
-      <w:proofErr w:type="spellStart"/>
-      <w:r>
-        <w:t>eclosed</w:t>
-      </w:r>
-      <w:proofErr w:type="spellEnd"/>
-      <w:r>
-        <w:t xml:space="preserve"> </w:t>
+      <w:r>
+        <w:t xml:space="preserve">eclosed </w:t>
       </w:r>
       <w:r>
         <w:t>successfully with 3 of these animals surviving</w:t>
       </w:r>
       <w:r>
-        <w:t xml:space="preserve"> &gt;3 weeks.</w:t>
-      </w:r>
-      <w:proofErr w:type="gramEnd"/>
-      <w:r>
-        <w:t xml:space="preserve">  To </w:t>
-      </w:r>
-      <w:r>
-        <w:t xml:space="preserve">validate that these </w:t>
-      </w:r>
-      <w:proofErr w:type="spellStart"/>
-      <w:r>
-        <w:t>eclosure</w:t>
-      </w:r>
-      <w:proofErr w:type="spellEnd"/>
-      <w:r>
-        <w:t>-assisted</w:t>
+        <w:t xml:space="preserve"> &gt;3 weeks.  To </w:t>
+      </w:r>
+      <w:r>
+        <w:t>validate that these eclosure-assisted</w:t>
       </w:r>
       <w:r>
         <w:t xml:space="preserve"> flies had muscle weaknesses we performed climbing assays as shown in Figure 4B</w:t>
@@ -6865,21 +5830,7 @@
         <w:rPr>
           <w:rFonts w:ascii="Cambria" w:hAnsi="Cambria"/>
         </w:rPr>
-        <w:t xml:space="preserve">that successfully </w:t>
-      </w:r>
-      <w:proofErr w:type="spellStart"/>
-      <w:r>
-        <w:rPr>
-          <w:rFonts w:ascii="Cambria" w:hAnsi="Cambria"/>
-        </w:rPr>
-        <w:t>eclosed</w:t>
-      </w:r>
-      <w:proofErr w:type="spellEnd"/>
-      <w:r>
-        <w:rPr>
-          <w:rFonts w:ascii="Cambria" w:hAnsi="Cambria"/>
-        </w:rPr>
-        <w:t xml:space="preserve"> </w:t>
+        <w:t xml:space="preserve">that successfully eclosed </w:t>
       </w:r>
       <w:r>
         <w:rPr>
@@ -6939,14 +5890,7 @@
         <w:rPr>
           <w:rFonts w:ascii="Cambria" w:hAnsi="Cambria"/>
         </w:rPr>
-        <w:t xml:space="preserve"> suggests that there is a critical period of about 20 days after </w:t>
-      </w:r>
-      <w:proofErr w:type="spellStart"/>
-      <w:r>
-        <w:rPr>
-          <w:rFonts w:ascii="Cambria" w:hAnsi="Cambria"/>
-        </w:rPr>
-        <w:t>ecl</w:t>
+        <w:t xml:space="preserve"> suggests that there is a critical period of about 20 days after ecl</w:t>
       </w:r>
       <w:r>
         <w:rPr>
@@ -6958,14 +5902,7 @@
         <w:rPr>
           <w:rFonts w:ascii="Cambria" w:hAnsi="Cambria"/>
         </w:rPr>
-        <w:t>sure</w:t>
-      </w:r>
-      <w:proofErr w:type="spellEnd"/>
-      <w:r>
-        <w:rPr>
-          <w:rFonts w:ascii="Cambria" w:hAnsi="Cambria"/>
-        </w:rPr>
-        <w:t xml:space="preserve"> during which the </w:t>
+        <w:t xml:space="preserve">sure during which the </w:t>
       </w:r>
       <w:r>
         <w:rPr>
@@ -7291,30 +6228,14 @@
         <w:rPr>
           <w:rFonts w:ascii="Cambria" w:hAnsi="Cambria"/>
         </w:rPr>
-        <w:t xml:space="preserve">suppression leads to reduced muscle function in the flies that </w:t>
-      </w:r>
-      <w:proofErr w:type="spellStart"/>
-      <w:r>
-        <w:rPr>
-          <w:rFonts w:ascii="Cambria" w:hAnsi="Cambria"/>
-        </w:rPr>
-        <w:t>eclose</w:t>
-      </w:r>
-      <w:proofErr w:type="spellEnd"/>
-      <w:r>
-        <w:rPr>
-          <w:rFonts w:ascii="Cambria" w:hAnsi="Cambria"/>
-        </w:rPr>
-        <w:t xml:space="preserve"> even very early, consistent a developmental problem in </w:t>
-      </w:r>
-      <w:proofErr w:type="spellStart"/>
-      <w:r>
-        <w:rPr>
-          <w:rFonts w:ascii="Cambria" w:hAnsi="Cambria"/>
-        </w:rPr>
-        <w:t>myogenesis</w:t>
-      </w:r>
-      <w:proofErr w:type="spellEnd"/>
+        <w:t>suppression leads to reduced muscle function in the flies that eclose</w:t>
+      </w:r>
+      <w:r>
+        <w:rPr>
+          <w:rFonts w:ascii="Cambria" w:hAnsi="Cambria"/>
+        </w:rPr>
+        <w:t xml:space="preserve"> even very early, consistent a developmental problem in myogenesis</w:t>
+      </w:r>
       <w:r>
         <w:rPr>
           <w:rFonts w:ascii="Cambria" w:hAnsi="Cambria"/>
@@ -7373,21 +6294,7 @@
         <w:rPr>
           <w:rFonts w:ascii="Cambria" w:hAnsi="Cambria"/>
         </w:rPr>
-        <w:t xml:space="preserve">y of the </w:t>
-      </w:r>
-      <w:proofErr w:type="spellStart"/>
-      <w:r>
-        <w:rPr>
-          <w:rFonts w:ascii="Cambria" w:hAnsi="Cambria"/>
-        </w:rPr>
-        <w:t>shRNA</w:t>
-      </w:r>
-      <w:proofErr w:type="spellEnd"/>
-      <w:r>
-        <w:rPr>
-          <w:rFonts w:ascii="Cambria" w:hAnsi="Cambria"/>
-        </w:rPr>
-        <w:t xml:space="preserve"> strain to cause lethality and its effects on </w:t>
+        <w:t xml:space="preserve">y of the shRNA strain to cause lethality and its effects on </w:t>
       </w:r>
       <w:r>
         <w:rPr>
@@ -7533,13 +6440,8 @@
         <w:jc w:val="both"/>
       </w:pPr>
       <w:r>
-        <w:t xml:space="preserve">In this work, we have described a role for TORC1 in the regulation of </w:t>
-      </w:r>
-      <w:proofErr w:type="spellStart"/>
-      <w:r>
-        <w:t>myogenesis</w:t>
-      </w:r>
-      <w:proofErr w:type="spellEnd"/>
+        <w:t>In this work, we have described a role for TORC1 in the regulation of myogenesis</w:t>
+      </w:r>
       <w:r>
         <w:t xml:space="preserve"> both</w:t>
       </w:r>
@@ -10798,21 +9700,7 @@
         <w:rPr>
           <w:rFonts w:cs="Times"/>
         </w:rPr>
-        <w:t xml:space="preserve"> Forward and reverse primers used in </w:t>
-      </w:r>
-      <w:proofErr w:type="spellStart"/>
-      <w:r>
-        <w:rPr>
-          <w:rFonts w:cs="Times"/>
-        </w:rPr>
-        <w:t>qPCR</w:t>
-      </w:r>
-      <w:proofErr w:type="spellEnd"/>
-      <w:r>
-        <w:rPr>
-          <w:rFonts w:cs="Times"/>
-        </w:rPr>
-        <w:t xml:space="preserve"> experiments</w:t>
+        <w:t xml:space="preserve"> Forward and reverse primers used in qPCR experiments</w:t>
       </w:r>
       <w:r>
         <w:rPr>
@@ -11388,46 +10276,14 @@
           <w:rFonts w:cs="Times"/>
           <w:b/>
         </w:rPr>
-        <w:t xml:space="preserve">around </w:t>
-      </w:r>
-      <w:proofErr w:type="spellStart"/>
+        <w:t>around pupal stage ~12-13</w:t>
+      </w:r>
       <w:r>
         <w:rPr>
           <w:rFonts w:cs="Times"/>
           <w:b/>
         </w:rPr>
-        <w:t>pupal</w:t>
-      </w:r>
-      <w:proofErr w:type="spellEnd"/>
-      <w:r>
-        <w:rPr>
-          <w:rFonts w:cs="Times"/>
-          <w:b/>
-        </w:rPr>
-        <w:t xml:space="preserve"> stage ~12-13</w:t>
-      </w:r>
-      <w:r>
-        <w:rPr>
-          <w:rFonts w:cs="Times"/>
-          <w:b/>
-        </w:rPr>
-        <w:t xml:space="preserve"> but pre-</w:t>
-      </w:r>
-      <w:proofErr w:type="spellStart"/>
-      <w:r>
-        <w:rPr>
-          <w:rFonts w:cs="Times"/>
-          <w:b/>
-        </w:rPr>
-        <w:t>eclosure</w:t>
-      </w:r>
-      <w:proofErr w:type="spellEnd"/>
-      <w:r>
-        <w:rPr>
-          <w:rFonts w:cs="Times"/>
-          <w:b/>
-        </w:rPr>
-        <w:t>.</w:t>
+        <w:t xml:space="preserve"> but pre-eclosure.</w:t>
       </w:r>
       <w:r>
         <w:rPr>
@@ -11495,41 +10351,13 @@
         <w:rPr>
           <w:rFonts w:cs="Times"/>
         </w:rPr>
-        <w:t xml:space="preserve"> </w:t>
-      </w:r>
-      <w:proofErr w:type="spellStart"/>
-      <w:r>
-        <w:rPr>
-          <w:rFonts w:cs="Times"/>
-        </w:rPr>
-        <w:t>shRNA</w:t>
-      </w:r>
-      <w:proofErr w:type="spellEnd"/>
-      <w:r>
-        <w:rPr>
-          <w:rFonts w:cs="Times"/>
-        </w:rPr>
-        <w:t xml:space="preserve"> transgenic fli</w:t>
-      </w:r>
-      <w:r>
-        <w:rPr>
-          <w:rFonts w:cs="Times"/>
-        </w:rPr>
-        <w:t xml:space="preserve">es or a control </w:t>
-      </w:r>
-      <w:proofErr w:type="spellStart"/>
-      <w:r>
-        <w:rPr>
-          <w:rFonts w:cs="Times"/>
-        </w:rPr>
-        <w:t>TRiP</w:t>
-      </w:r>
-      <w:proofErr w:type="spellEnd"/>
-      <w:r>
-        <w:rPr>
-          <w:rFonts w:cs="Times"/>
-        </w:rPr>
-        <w:t xml:space="preserve"> line.  Panels A, C</w:t>
+        <w:t xml:space="preserve"> shRNA transgenic fli</w:t>
+      </w:r>
+      <w:r>
+        <w:rPr>
+          <w:rFonts w:cs="Times"/>
+        </w:rPr>
+        <w:t>es or a control TRiP line.  Panels A, C</w:t>
       </w:r>
       <w:r>
         <w:rPr>
@@ -11611,21 +10439,7 @@
         <w:rPr>
           <w:rFonts w:cs="Times"/>
         </w:rPr>
-        <w:t xml:space="preserve"> </w:t>
-      </w:r>
-      <w:proofErr w:type="gramStart"/>
-      <w:r>
-        <w:rPr>
-          <w:rFonts w:cs="Times"/>
-        </w:rPr>
-        <w:t>and</w:t>
-      </w:r>
-      <w:proofErr w:type="gramEnd"/>
-      <w:r>
-        <w:rPr>
-          <w:rFonts w:cs="Times"/>
-        </w:rPr>
-        <w:t xml:space="preserve"> </w:t>
+        <w:t xml:space="preserve"> and </w:t>
       </w:r>
       <w:r>
         <w:rPr>
@@ -11637,21 +10451,7 @@
         <w:rPr>
           <w:rFonts w:cs="Times"/>
         </w:rPr>
-        <w:t xml:space="preserve">show the total number of flies </w:t>
-      </w:r>
-      <w:proofErr w:type="spellStart"/>
-      <w:r>
-        <w:rPr>
-          <w:rFonts w:cs="Times"/>
-        </w:rPr>
-        <w:t>eclosed</w:t>
-      </w:r>
-      <w:proofErr w:type="spellEnd"/>
-      <w:r>
-        <w:rPr>
-          <w:rFonts w:cs="Times"/>
-        </w:rPr>
-        <w:t>; C</w:t>
+        <w:t>show the total number of flies eclosed; C</w:t>
       </w:r>
       <w:r>
         <w:rPr>
@@ -11711,21 +10511,7 @@
         <w:rPr>
           <w:rFonts w:cs="Times"/>
         </w:rPr>
-        <w:t xml:space="preserve"> shows a representative example of dead flies, still within their </w:t>
-      </w:r>
-      <w:proofErr w:type="spellStart"/>
-      <w:r>
-        <w:rPr>
-          <w:rFonts w:cs="Times"/>
-        </w:rPr>
-        <w:t>pupal</w:t>
-      </w:r>
-      <w:proofErr w:type="spellEnd"/>
-      <w:r>
-        <w:rPr>
-          <w:rFonts w:cs="Times"/>
-        </w:rPr>
-        <w:t xml:space="preserve"> cases</w:t>
+        <w:t xml:space="preserve"> shows a representative example of dead flies, still within their pupal cases</w:t>
       </w:r>
       <w:r>
         <w:rPr>
@@ -11771,19 +10557,11 @@
         </w:rPr>
         <w:t>-</w:t>
       </w:r>
-      <w:proofErr w:type="spellStart"/>
-      <w:r>
-        <w:rPr>
-          <w:rFonts w:cs="Times"/>
-        </w:rPr>
-        <w:t>shRNA</w:t>
-      </w:r>
-      <w:proofErr w:type="spellEnd"/>
-      <w:r>
-        <w:rPr>
-          <w:rFonts w:cs="Times"/>
-        </w:rPr>
-        <w:t xml:space="preserve"> #1</w:t>
+      <w:r>
+        <w:rPr>
+          <w:rFonts w:cs="Times"/>
+        </w:rPr>
+        <w:t>shRNA #1</w:t>
       </w:r>
       <w:r>
         <w:rPr>
@@ -11803,19 +10581,11 @@
         </w:rPr>
         <w:t xml:space="preserve">ANOVA followed by </w:t>
       </w:r>
-      <w:proofErr w:type="spellStart"/>
-      <w:r>
-        <w:rPr>
-          <w:rFonts w:cs="Times"/>
-        </w:rPr>
-        <w:t>Dunnett’s</w:t>
-      </w:r>
-      <w:proofErr w:type="spellEnd"/>
-      <w:r>
-        <w:rPr>
-          <w:rFonts w:cs="Times"/>
-        </w:rPr>
-        <w:t xml:space="preserve"> test (</w:t>
+      <w:r>
+        <w:rPr>
+          <w:rFonts w:cs="Times"/>
+        </w:rPr>
+        <w:t>Dunnett’s test (</w:t>
       </w:r>
       <w:r>
         <w:rPr>
@@ -11829,19 +10599,11 @@
         </w:rPr>
         <w:t xml:space="preserve">) or </w:t>
       </w:r>
-      <w:proofErr w:type="spellStart"/>
-      <w:r>
-        <w:rPr>
-          <w:rFonts w:cs="Times"/>
-        </w:rPr>
-        <w:t>Kruskal</w:t>
-      </w:r>
-      <w:proofErr w:type="spellEnd"/>
-      <w:r>
-        <w:rPr>
-          <w:rFonts w:cs="Times"/>
-        </w:rPr>
-        <w:t xml:space="preserve">-Wallis tests then </w:t>
+      <w:r>
+        <w:rPr>
+          <w:rFonts w:cs="Times"/>
+        </w:rPr>
+        <w:t xml:space="preserve">Kruskal-Wallis tests then </w:t>
       </w:r>
       <w:r>
         <w:rPr>
@@ -12013,51 +10775,19 @@
           <w:rFonts w:cs="Times"/>
           <w:b/>
         </w:rPr>
-        <w:t xml:space="preserve">Flies Cannot </w:t>
-      </w:r>
-      <w:proofErr w:type="spellStart"/>
+        <w:t xml:space="preserve">Flies Cannot Eclose from Pupal Cases.  </w:t>
+      </w:r>
+      <w:r>
+        <w:rPr>
+          <w:rFonts w:cs="Times"/>
+        </w:rPr>
+        <w:t>A)</w:t>
+      </w:r>
       <w:r>
         <w:rPr>
           <w:rFonts w:cs="Times"/>
           <w:b/>
         </w:rPr>
-        <w:t>Eclose</w:t>
-      </w:r>
-      <w:proofErr w:type="spellEnd"/>
-      <w:r>
-        <w:rPr>
-          <w:rFonts w:cs="Times"/>
-          <w:b/>
-        </w:rPr>
-        <w:t xml:space="preserve"> from </w:t>
-      </w:r>
-      <w:proofErr w:type="spellStart"/>
-      <w:r>
-        <w:rPr>
-          <w:rFonts w:cs="Times"/>
-          <w:b/>
-        </w:rPr>
-        <w:t>Pupal</w:t>
-      </w:r>
-      <w:proofErr w:type="spellEnd"/>
-      <w:r>
-        <w:rPr>
-          <w:rFonts w:cs="Times"/>
-          <w:b/>
-        </w:rPr>
-        <w:t xml:space="preserve"> Cases.  </w:t>
-      </w:r>
-      <w:r>
-        <w:rPr>
-          <w:rFonts w:cs="Times"/>
-        </w:rPr>
-        <w:t>A)</w:t>
-      </w:r>
-      <w:r>
-        <w:rPr>
-          <w:rFonts w:cs="Times"/>
-          <w:b/>
-        </w:rPr>
         <w:t xml:space="preserve"> </w:t>
       </w:r>
       <w:r>
@@ -12090,21 +10820,7 @@
         <w:rPr>
           <w:rFonts w:cs="Times"/>
         </w:rPr>
-        <w:t xml:space="preserve">driven knockdown of the control </w:t>
-      </w:r>
-      <w:proofErr w:type="spellStart"/>
-      <w:r>
-        <w:rPr>
-          <w:rFonts w:cs="Times"/>
-        </w:rPr>
-        <w:t>shRNA</w:t>
-      </w:r>
-      <w:proofErr w:type="spellEnd"/>
-      <w:r>
-        <w:rPr>
-          <w:rFonts w:cs="Times"/>
-        </w:rPr>
-        <w:t xml:space="preserve"> or </w:t>
+        <w:t xml:space="preserve">driven knockdown of the control shRNA or </w:t>
       </w:r>
       <w:r>
         <w:rPr>
@@ -12113,39 +10829,17 @@
         </w:rPr>
         <w:t xml:space="preserve">Raptor </w:t>
       </w:r>
-      <w:proofErr w:type="spellStart"/>
-      <w:r>
-        <w:rPr>
-          <w:rFonts w:cs="Times"/>
-        </w:rPr>
-        <w:t>shRNA</w:t>
-      </w:r>
-      <w:proofErr w:type="spellEnd"/>
-      <w:r>
-        <w:rPr>
-          <w:rFonts w:cs="Times"/>
-        </w:rPr>
-        <w:t xml:space="preserve"> #1 were examined </w:t>
-      </w:r>
-      <w:r>
-        <w:rPr>
-          <w:rFonts w:cs="Times"/>
-        </w:rPr>
-        <w:t xml:space="preserve">from </w:t>
-      </w:r>
-      <w:proofErr w:type="spellStart"/>
-      <w:r>
-        <w:rPr>
-          <w:rFonts w:cs="Times"/>
-        </w:rPr>
-        <w:t>pupal</w:t>
-      </w:r>
-      <w:proofErr w:type="spellEnd"/>
-      <w:r>
-        <w:rPr>
-          <w:rFonts w:cs="Times"/>
-        </w:rPr>
-        <w:t xml:space="preserve"> stage </w:t>
+      <w:r>
+        <w:rPr>
+          <w:rFonts w:cs="Times"/>
+        </w:rPr>
+        <w:t xml:space="preserve">shRNA #1 were examined </w:t>
+      </w:r>
+      <w:r>
+        <w:rPr>
+          <w:rFonts w:cs="Times"/>
+        </w:rPr>
+        <w:t xml:space="preserve">from pupal stage </w:t>
       </w:r>
       <w:r>
         <w:rPr>
@@ -12157,16 +10851,8 @@
         <w:rPr>
           <w:rFonts w:cs="Times"/>
         </w:rPr>
-        <w:t xml:space="preserve"> till after </w:t>
-      </w:r>
-      <w:proofErr w:type="spellStart"/>
-      <w:r>
-        <w:rPr>
-          <w:rFonts w:cs="Times"/>
-        </w:rPr>
-        <w:t>eclosure</w:t>
-      </w:r>
-      <w:proofErr w:type="spellEnd"/>
+        <w:t xml:space="preserve"> till after eclosure</w:t>
+      </w:r>
       <w:r>
         <w:rPr>
           <w:rFonts w:cs="Times"/>
@@ -12191,19 +10877,11 @@
         </w:rPr>
         <w:t xml:space="preserve">completely </w:t>
       </w:r>
-      <w:proofErr w:type="spellStart"/>
-      <w:r>
-        <w:rPr>
-          <w:rFonts w:cs="Times"/>
-        </w:rPr>
-        <w:t>eclosed</w:t>
-      </w:r>
-      <w:proofErr w:type="spellEnd"/>
-      <w:r>
-        <w:rPr>
-          <w:rFonts w:cs="Times"/>
-        </w:rPr>
-        <w:t xml:space="preserve"> but </w:t>
+      <w:r>
+        <w:rPr>
+          <w:rFonts w:cs="Times"/>
+        </w:rPr>
+        <w:t xml:space="preserve">eclosed but </w:t>
       </w:r>
       <w:r>
         <w:rPr>
@@ -12216,55 +10894,19 @@
         <w:rPr>
           <w:rFonts w:cs="Times"/>
         </w:rPr>
-        <w:t xml:space="preserve"> knockdown flies remained inside the </w:t>
-      </w:r>
-      <w:proofErr w:type="spellStart"/>
-      <w:r>
-        <w:rPr>
-          <w:rFonts w:cs="Times"/>
-        </w:rPr>
-        <w:t>pupal</w:t>
-      </w:r>
-      <w:proofErr w:type="spellEnd"/>
-      <w:r>
-        <w:rPr>
-          <w:rFonts w:cs="Times"/>
-        </w:rPr>
-        <w:t xml:space="preserve"> cases.  B) On day 10, </w:t>
-      </w:r>
-      <w:r>
-        <w:rPr>
-          <w:rFonts w:cs="Times"/>
-        </w:rPr>
-        <w:t xml:space="preserve">(approximately </w:t>
-      </w:r>
-      <w:proofErr w:type="spellStart"/>
-      <w:r>
-        <w:rPr>
-          <w:rFonts w:cs="Times"/>
-        </w:rPr>
-        <w:t>pupal</w:t>
-      </w:r>
-      <w:proofErr w:type="spellEnd"/>
-      <w:r>
-        <w:rPr>
-          <w:rFonts w:cs="Times"/>
-        </w:rPr>
-        <w:t xml:space="preserve"> stage 12) </w:t>
-      </w:r>
-      <w:proofErr w:type="spellStart"/>
-      <w:r>
-        <w:rPr>
-          <w:rFonts w:cs="Times"/>
-        </w:rPr>
-        <w:t>pupal</w:t>
-      </w:r>
-      <w:proofErr w:type="spellEnd"/>
-      <w:r>
-        <w:rPr>
-          <w:rFonts w:cs="Times"/>
-        </w:rPr>
-        <w:t xml:space="preserve"> cases were cut open </w:t>
+        <w:t xml:space="preserve"> knockdown flies remained inside the pupal cases.  B) On day 10, </w:t>
+      </w:r>
+      <w:r>
+        <w:rPr>
+          <w:rFonts w:cs="Times"/>
+        </w:rPr>
+        <w:t xml:space="preserve">(approximately pupal stage 12) </w:t>
+      </w:r>
+      <w:r>
+        <w:rPr>
+          <w:rFonts w:cs="Times"/>
+        </w:rPr>
+        <w:t xml:space="preserve">pupal cases were cut open </w:t>
       </w:r>
       <w:r>
         <w:rPr>
@@ -12276,21 +10918,7 @@
         <w:rPr>
           <w:rFonts w:cs="Times"/>
         </w:rPr>
-        <w:t xml:space="preserve">to assist </w:t>
-      </w:r>
-      <w:proofErr w:type="spellStart"/>
-      <w:r>
-        <w:rPr>
-          <w:rFonts w:cs="Times"/>
-        </w:rPr>
-        <w:t>eclosure</w:t>
-      </w:r>
-      <w:proofErr w:type="spellEnd"/>
-      <w:r>
-        <w:rPr>
-          <w:rFonts w:cs="Times"/>
-        </w:rPr>
-        <w:t>, then after 4 days, climbing assays were performed</w:t>
+        <w:t>to assist eclosure, then after 4 days, climbing assays were performed</w:t>
       </w:r>
       <w:r>
         <w:rPr>
@@ -12324,33 +10952,11 @@
         </w:rPr>
         <w:t xml:space="preserve">&gt;Raptor </w:t>
       </w:r>
-      <w:proofErr w:type="spellStart"/>
-      <w:r>
-        <w:rPr>
-          <w:rFonts w:cs="Times"/>
-        </w:rPr>
-        <w:t>shRNA</w:t>
-      </w:r>
-      <w:proofErr w:type="spellEnd"/>
-      <w:r>
-        <w:rPr>
-          <w:rFonts w:cs="Times"/>
-        </w:rPr>
-        <w:t xml:space="preserve"> flies that </w:t>
-      </w:r>
-      <w:proofErr w:type="spellStart"/>
-      <w:r>
-        <w:rPr>
-          <w:rFonts w:cs="Times"/>
-        </w:rPr>
-        <w:t>eclosed</w:t>
-      </w:r>
-      <w:proofErr w:type="spellEnd"/>
-      <w:r>
-        <w:rPr>
-          <w:rFonts w:cs="Times"/>
-        </w:rPr>
-        <w:t xml:space="preserve"> </w:t>
+      <w:r>
+        <w:rPr>
+          <w:rFonts w:cs="Times"/>
+        </w:rPr>
+        <w:t xml:space="preserve">shRNA flies that eclosed </w:t>
       </w:r>
       <w:r>
         <w:rPr>
@@ -12476,21 +11082,7 @@
         <w:rPr>
           <w:rFonts w:cs="Times"/>
         </w:rPr>
-        <w:t xml:space="preserve"> crossed to the control </w:t>
-      </w:r>
-      <w:proofErr w:type="spellStart"/>
-      <w:r>
-        <w:rPr>
-          <w:rFonts w:cs="Times"/>
-        </w:rPr>
-        <w:t>shRNA</w:t>
-      </w:r>
-      <w:proofErr w:type="spellEnd"/>
-      <w:r>
-        <w:rPr>
-          <w:rFonts w:cs="Times"/>
-        </w:rPr>
-        <w:t xml:space="preserve"> strain, as well as the balancer containing progeny of the </w:t>
+        <w:t xml:space="preserve"> crossed to the control shRNA strain, as well as the balancer containing progeny of the </w:t>
       </w:r>
       <w:r>
         <w:rPr>
@@ -12528,21 +11120,7 @@
         <w:rPr>
           <w:rFonts w:cs="Times"/>
         </w:rPr>
-        <w:t xml:space="preserve"> </w:t>
-      </w:r>
-      <w:proofErr w:type="spellStart"/>
-      <w:r>
-        <w:rPr>
-          <w:rFonts w:cs="Times"/>
-        </w:rPr>
-        <w:t>shRNA</w:t>
-      </w:r>
-      <w:proofErr w:type="spellEnd"/>
-      <w:r>
-        <w:rPr>
-          <w:rFonts w:cs="Times"/>
-        </w:rPr>
-        <w:t>/</w:t>
+        <w:t xml:space="preserve"> shRNA/</w:t>
       </w:r>
       <w:r>
         <w:rPr>
@@ -12986,7 +11564,6 @@
                 <w:rFonts w:cs="Times New Roman"/>
               </w:rPr>
             </w:pPr>
-            <w:proofErr w:type="spellStart"/>
             <w:r>
               <w:rPr>
                 <w:rFonts w:cs="Times New Roman"/>
@@ -12994,7 +11571,6 @@
               </w:rPr>
               <w:t>Myog</w:t>
             </w:r>
-            <w:proofErr w:type="spellEnd"/>
           </w:p>
         </w:tc>
         <w:tc>
@@ -13050,7 +11626,6 @@
                 <w:i/>
               </w:rPr>
             </w:pPr>
-            <w:proofErr w:type="spellStart"/>
             <w:r>
               <w:rPr>
                 <w:rFonts w:cs="Times New Roman"/>
@@ -13058,7 +11633,6 @@
               </w:rPr>
               <w:t>Gapdh</w:t>
             </w:r>
-            <w:proofErr w:type="spellEnd"/>
           </w:p>
         </w:tc>
         <w:tc>
@@ -13162,15 +11736,7 @@
               <w:t>Raptor</w:t>
             </w:r>
             <w:r>
-              <w:t xml:space="preserve"> </w:t>
-            </w:r>
-            <w:proofErr w:type="spellStart"/>
-            <w:r>
-              <w:t>shRNA</w:t>
-            </w:r>
-            <w:proofErr w:type="spellEnd"/>
-            <w:r>
-              <w:t xml:space="preserve"> #1</w:t>
+              <w:t xml:space="preserve"> shRNA #1</w:t>
             </w:r>
           </w:p>
         </w:tc>
@@ -13198,15 +11764,7 @@
               <w:t>Raptor</w:t>
             </w:r>
             <w:r>
-              <w:t xml:space="preserve"> </w:t>
-            </w:r>
-            <w:proofErr w:type="spellStart"/>
-            <w:r>
-              <w:t>shRNA</w:t>
-            </w:r>
-            <w:proofErr w:type="spellEnd"/>
-            <w:r>
-              <w:t xml:space="preserve"> #2</w:t>
+              <w:t xml:space="preserve"> shRNA #2</w:t>
             </w:r>
           </w:p>
         </w:tc>
@@ -13234,15 +11792,7 @@
               <w:t>Raptor</w:t>
             </w:r>
             <w:r>
-              <w:t xml:space="preserve"> </w:t>
-            </w:r>
-            <w:proofErr w:type="spellStart"/>
-            <w:r>
-              <w:t>shRNA</w:t>
-            </w:r>
-            <w:proofErr w:type="spellEnd"/>
-            <w:r>
-              <w:t xml:space="preserve"> #3</w:t>
+              <w:t xml:space="preserve"> shRNA #3</w:t>
             </w:r>
           </w:p>
         </w:tc>
@@ -13270,15 +11820,7 @@
               <w:t>Raptor</w:t>
             </w:r>
             <w:r>
-              <w:t xml:space="preserve"> </w:t>
-            </w:r>
-            <w:proofErr w:type="spellStart"/>
-            <w:r>
-              <w:t>shRNA</w:t>
-            </w:r>
-            <w:proofErr w:type="spellEnd"/>
-            <w:r>
-              <w:t xml:space="preserve"> #4</w:t>
+              <w:t xml:space="preserve"> shRNA #4</w:t>
             </w:r>
           </w:p>
         </w:tc>
@@ -13306,15 +11848,7 @@
               <w:t>Tsc1</w:t>
             </w:r>
             <w:r>
-              <w:t xml:space="preserve"> </w:t>
-            </w:r>
-            <w:proofErr w:type="spellStart"/>
-            <w:r>
-              <w:t>shRNA</w:t>
-            </w:r>
-            <w:proofErr w:type="spellEnd"/>
-            <w:r>
-              <w:t xml:space="preserve"> #1</w:t>
+              <w:t xml:space="preserve"> shRNA #1</w:t>
             </w:r>
           </w:p>
         </w:tc>
@@ -13342,15 +11876,7 @@
               <w:t>Tsc1</w:t>
             </w:r>
             <w:r>
-              <w:t xml:space="preserve"> </w:t>
-            </w:r>
-            <w:proofErr w:type="spellStart"/>
-            <w:r>
-              <w:t>shRNA</w:t>
-            </w:r>
-            <w:proofErr w:type="spellEnd"/>
-            <w:r>
-              <w:t xml:space="preserve"> #2</w:t>
+              <w:t xml:space="preserve"> shRNA #2</w:t>
             </w:r>
           </w:p>
         </w:tc>
@@ -13378,15 +11904,7 @@
               <w:t>Tsc1</w:t>
             </w:r>
             <w:r>
-              <w:t xml:space="preserve"> </w:t>
-            </w:r>
-            <w:proofErr w:type="spellStart"/>
-            <w:r>
-              <w:t>shRNA</w:t>
-            </w:r>
-            <w:proofErr w:type="spellEnd"/>
-            <w:r>
-              <w:t xml:space="preserve"> #3</w:t>
+              <w:t xml:space="preserve"> shRNA #3</w:t>
             </w:r>
           </w:p>
         </w:tc>
@@ -13408,15 +11926,7 @@
           </w:tcPr>
           <w:p>
             <w:r>
-              <w:t xml:space="preserve">Control </w:t>
-            </w:r>
-            <w:proofErr w:type="spellStart"/>
-            <w:r>
-              <w:t>shRNA</w:t>
-            </w:r>
-            <w:proofErr w:type="spellEnd"/>
-            <w:r>
-              <w:t xml:space="preserve"> Line</w:t>
+              <w:t>Control shRNA Line</w:t>
             </w:r>
           </w:p>
         </w:tc>
@@ -13547,11 +12057,9 @@
               </w:rPr>
               <w:t>Mef2-</w:t>
             </w:r>
-            <w:bookmarkStart w:id="0" w:name="_GoBack"/>
             <w:r>
               <w:t>GAL4</w:t>
             </w:r>
-            <w:bookmarkEnd w:id="0"/>
           </w:p>
         </w:tc>
         <w:tc>
@@ -14090,6 +12598,7 @@
   <w:style w:type="character" w:default="1" w:styleId="DefaultParagraphFont">
     <w:name w:val="Default Paragraph Font"/>
     <w:uiPriority w:val="1"/>
+    <w:semiHidden/>
     <w:unhideWhenUsed/>
   </w:style>
   <w:style w:type="table" w:default="1" w:styleId="TableNormal">
@@ -14341,7 +12850,6 @@
     <w:name w:val="Hyperlink"/>
     <w:basedOn w:val="DefaultParagraphFont"/>
     <w:uiPriority w:val="99"/>
-    <w:semiHidden/>
     <w:unhideWhenUsed/>
     <w:rsid w:val="00E9011E"/>
     <w:rPr>
@@ -14604,6 +13112,7 @@
   <w:style w:type="character" w:default="1" w:styleId="DefaultParagraphFont">
     <w:name w:val="Default Paragraph Font"/>
     <w:uiPriority w:val="1"/>
+    <w:semiHidden/>
     <w:unhideWhenUsed/>
   </w:style>
   <w:style w:type="table" w:default="1" w:styleId="TableNormal">
@@ -14855,7 +13364,6 @@
     <w:name w:val="Hyperlink"/>
     <w:basedOn w:val="DefaultParagraphFont"/>
     <w:uiPriority w:val="99"/>
-    <w:semiHidden/>
     <w:unhideWhenUsed/>
     <w:rsid w:val="00E9011E"/>
     <w:rPr>
@@ -15191,7 +13699,7 @@
 </file>
 
 <file path=customXml/itemProps1.xml><?xml version="1.0" encoding="utf-8"?>
-<ds:datastoreItem xmlns:ds="http://schemas.openxmlformats.org/officeDocument/2006/customXml" ds:itemID="{AA83ACEB-8597-4641-BCDE-52DC065D79D3}">
+<ds:datastoreItem xmlns:ds="http://schemas.openxmlformats.org/officeDocument/2006/customXml" ds:itemID="{01341418-11A0-C14A-9AE5-9342178ADF7D}">
   <ds:schemaRefs>
     <ds:schemaRef ds:uri="http://schemas.openxmlformats.org/officeDocument/2006/bibliography"/>
   </ds:schemaRefs>

</xml_diff>

<commit_message>
Added author contribution statement.  Part of issue #11
</commit_message>
<xml_diff>
--- a/Manuscripts/Hatfield et al Submission/Manuscript.docx
+++ b/Manuscripts/Hatfield et al Submission/Manuscript.docx
@@ -7,6 +7,7 @@
         <w:spacing w:line="480" w:lineRule="auto"/>
         <w:jc w:val="both"/>
       </w:pPr>
+      <w:proofErr w:type="gramStart"/>
       <w:r>
         <w:t xml:space="preserve">The role of </w:t>
       </w:r>
@@ -16,6 +17,7 @@
       <w:r>
         <w:t>.</w:t>
       </w:r>
+      <w:proofErr w:type="gramEnd"/>
     </w:p>
     <w:p>
       <w:pPr>
@@ -71,8 +73,16 @@
         <w:rPr>
           <w:vertAlign w:val="superscript"/>
         </w:rPr>
-        <w:t>2,3</w:t>
-      </w:r>
+        <w:t>2</w:t>
+      </w:r>
+      <w:proofErr w:type="gramStart"/>
+      <w:r>
+        <w:rPr>
+          <w:vertAlign w:val="superscript"/>
+        </w:rPr>
+        <w:t>,3</w:t>
+      </w:r>
+      <w:proofErr w:type="gramEnd"/>
       <w:r>
         <w:rPr>
           <w:vertAlign w:val="subscript"/>
@@ -167,12 +177,7 @@
         <w:jc w:val="both"/>
       </w:pPr>
       <w:r>
-        <w:t xml:space="preserve">Address: Department of Physiology, </w:t>
-      </w:r>
-      <w:bookmarkStart w:id="0" w:name="_GoBack"/>
-      <w:bookmarkEnd w:id="0"/>
-      <w:r>
-        <w:t>894 Union Ave, Memphis, Tennessee, 38163</w:t>
+        <w:t>Address: Department of Physiology, 894 Union Ave, Memphis, Tennessee, 38163</w:t>
       </w:r>
     </w:p>
     <w:p>
@@ -222,8 +227,13 @@
         <w:spacing w:line="480" w:lineRule="auto"/>
         <w:jc w:val="both"/>
       </w:pPr>
-      <w:r>
-        <w:t xml:space="preserve">Myogenesis is an important process </w:t>
+      <w:proofErr w:type="spellStart"/>
+      <w:r>
+        <w:t>Myogenesis</w:t>
+      </w:r>
+      <w:proofErr w:type="spellEnd"/>
+      <w:r>
+        <w:t xml:space="preserve"> is an important process </w:t>
       </w:r>
       <w:r>
         <w:t xml:space="preserve">during </w:t>
@@ -270,12 +280,14 @@
       <w:r>
         <w:t xml:space="preserve">, </w:t>
       </w:r>
+      <w:proofErr w:type="spellStart"/>
       <w:r>
         <w:rPr>
           <w:i/>
         </w:rPr>
         <w:t>Myog</w:t>
       </w:r>
+      <w:proofErr w:type="spellEnd"/>
       <w:r>
         <w:t xml:space="preserve"> and </w:t>
       </w:r>
@@ -288,12 +300,14 @@
       <w:r>
         <w:t xml:space="preserve"> but not </w:t>
       </w:r>
+      <w:proofErr w:type="spellStart"/>
       <w:r>
         <w:rPr>
           <w:i/>
         </w:rPr>
         <w:t>MyoD</w:t>
       </w:r>
+      <w:proofErr w:type="spellEnd"/>
       <w:r>
         <w:t xml:space="preserve"> </w:t>
       </w:r>
@@ -301,8 +315,13 @@
         <w:t>decreases</w:t>
       </w:r>
       <w:r>
-        <w:t xml:space="preserve"> when C2C12 cells are treated with rapamycin</w:t>
-      </w:r>
+        <w:t xml:space="preserve"> when C2C12 cells are treated with </w:t>
+      </w:r>
+      <w:proofErr w:type="spellStart"/>
+      <w:r>
+        <w:t>rapamycin</w:t>
+      </w:r>
+      <w:proofErr w:type="spellEnd"/>
       <w:r>
         <w:t>, implying a role for mTOR</w:t>
       </w:r>
@@ -370,8 +389,21 @@
         <w:t xml:space="preserve">flies to be </w:t>
       </w:r>
       <w:r>
-        <w:t>too weak to emerge from their pupal cases during eclosion</w:t>
-      </w:r>
+        <w:t xml:space="preserve">too weak to emerge from their </w:t>
+      </w:r>
+      <w:proofErr w:type="spellStart"/>
+      <w:r>
+        <w:t>pupal</w:t>
+      </w:r>
+      <w:proofErr w:type="spellEnd"/>
+      <w:r>
+        <w:t xml:space="preserve"> cases during </w:t>
+      </w:r>
+      <w:proofErr w:type="spellStart"/>
+      <w:r>
+        <w:t>eclosion</w:t>
+      </w:r>
+      <w:proofErr w:type="spellEnd"/>
       <w:r>
         <w:t xml:space="preserve">.  Furthermore, we </w:t>
       </w:r>
@@ -385,7 +417,15 @@
         <w:t xml:space="preserve"> period</w:t>
       </w:r>
       <w:r>
-        <w:t xml:space="preserve"> post-eclosure </w:t>
+        <w:t xml:space="preserve"> post-</w:t>
+      </w:r>
+      <w:proofErr w:type="spellStart"/>
+      <w:r>
+        <w:t>eclosure</w:t>
+      </w:r>
+      <w:proofErr w:type="spellEnd"/>
+      <w:r>
+        <w:t xml:space="preserve"> </w:t>
       </w:r>
       <w:r>
         <w:t>when</w:t>
@@ -458,7 +498,15 @@
         <w:jc w:val="both"/>
       </w:pPr>
       <w:r>
-        <w:t xml:space="preserve">The mTOR signaling pathway plays important roles during development in all eukaryotes and </w:t>
+        <w:t xml:space="preserve">The </w:t>
+      </w:r>
+      <w:proofErr w:type="spellStart"/>
+      <w:r>
+        <w:t>mTOR</w:t>
+      </w:r>
+      <w:proofErr w:type="spellEnd"/>
+      <w:r>
+        <w:t xml:space="preserve"> signaling pathway plays important roles during development in all eukaryotes and </w:t>
       </w:r>
       <w:r>
         <w:t xml:space="preserve">mTORC1 is </w:t>
@@ -598,7 +646,23 @@
         <w:t>.</w:t>
       </w:r>
       <w:r>
-        <w:t xml:space="preserve">  Consistent with these findings, either loss of the obligate mTORC1 complex members mTOR and Raptor, or treatment with rapamycin induces developmental arrest in mice</w:t>
+        <w:t xml:space="preserve">  Consistent with these findings, either loss of the obligate mTORC1 complex members </w:t>
+      </w:r>
+      <w:proofErr w:type="spellStart"/>
+      <w:r>
+        <w:t>mTOR</w:t>
+      </w:r>
+      <w:proofErr w:type="spellEnd"/>
+      <w:r>
+        <w:t xml:space="preserve"> and Raptor, or treatment with </w:t>
+      </w:r>
+      <w:proofErr w:type="spellStart"/>
+      <w:r>
+        <w:t>rapamycin</w:t>
+      </w:r>
+      <w:proofErr w:type="spellEnd"/>
+      <w:r>
+        <w:t xml:space="preserve"> induces developmental arrest in mice</w:t>
       </w:r>
       <w:r>
         <w:fldChar w:fldCharType="begin" w:fldLock="1"/>
@@ -678,9 +742,11 @@
         <w:spacing w:line="480" w:lineRule="auto"/>
         <w:jc w:val="both"/>
       </w:pPr>
+      <w:proofErr w:type="spellStart"/>
       <w:r>
         <w:t>Myogenesis</w:t>
       </w:r>
+      <w:proofErr w:type="spellEnd"/>
       <w:r>
         <w:t xml:space="preserve"> occurs </w:t>
       </w:r>
@@ -737,7 +803,35 @@
         <w:rPr>
           <w:i/>
         </w:rPr>
-        <w:t xml:space="preserve">Myf5, Myog, Myod </w:t>
+        <w:t xml:space="preserve">Myf5, </w:t>
+      </w:r>
+      <w:proofErr w:type="spellStart"/>
+      <w:r>
+        <w:rPr>
+          <w:i/>
+        </w:rPr>
+        <w:t>Myog</w:t>
+      </w:r>
+      <w:proofErr w:type="spellEnd"/>
+      <w:r>
+        <w:rPr>
+          <w:i/>
+        </w:rPr>
+        <w:t xml:space="preserve">, </w:t>
+      </w:r>
+      <w:proofErr w:type="spellStart"/>
+      <w:r>
+        <w:rPr>
+          <w:i/>
+        </w:rPr>
+        <w:t>Myod</w:t>
+      </w:r>
+      <w:proofErr w:type="spellEnd"/>
+      <w:r>
+        <w:rPr>
+          <w:i/>
+        </w:rPr>
+        <w:t xml:space="preserve"> </w:t>
       </w:r>
       <w:r>
         <w:t xml:space="preserve">and </w:t>
@@ -771,7 +865,23 @@
         <w:fldChar w:fldCharType="end"/>
       </w:r>
       <w:r>
-        <w:t xml:space="preserve">).  The direct target of mTORC1 on myogenesis has not been clearly established, but recent work has implicated mTORC1 in the regulation of MyoD protein stability, leading to a </w:t>
+        <w:t xml:space="preserve">).  The direct target of mTORC1 on </w:t>
+      </w:r>
+      <w:proofErr w:type="spellStart"/>
+      <w:r>
+        <w:t>myogenesis</w:t>
+      </w:r>
+      <w:proofErr w:type="spellEnd"/>
+      <w:r>
+        <w:t xml:space="preserve"> has not been clearly established, but recent work has implicated mTORC1 in the regulation of </w:t>
+      </w:r>
+      <w:proofErr w:type="spellStart"/>
+      <w:r>
+        <w:t>MyoD</w:t>
+      </w:r>
+      <w:proofErr w:type="spellEnd"/>
+      <w:r>
+        <w:t xml:space="preserve"> protein stability, leading to a </w:t>
       </w:r>
       <w:r>
         <w:rPr>
@@ -783,7 +893,15 @@
         <w:t xml:space="preserve">-1 dependent </w:t>
       </w:r>
       <w:r>
-        <w:t>effect on myotube fusion</w:t>
+        <w:t xml:space="preserve">effect on </w:t>
+      </w:r>
+      <w:proofErr w:type="spellStart"/>
+      <w:r>
+        <w:t>myotube</w:t>
+      </w:r>
+      <w:proofErr w:type="spellEnd"/>
+      <w:r>
+        <w:t xml:space="preserve"> fusion</w:t>
       </w:r>
       <w:r>
         <w:fldChar w:fldCharType="begin" w:fldLock="1"/>
@@ -888,7 +1006,15 @@
         <w:jc w:val="both"/>
       </w:pPr>
       <w:r>
-        <w:t>Tissue Culture and Myotube Formation</w:t>
+        <w:t xml:space="preserve">Tissue Culture and </w:t>
+      </w:r>
+      <w:proofErr w:type="spellStart"/>
+      <w:r>
+        <w:t>Myotube</w:t>
+      </w:r>
+      <w:proofErr w:type="spellEnd"/>
+      <w:r>
+        <w:t xml:space="preserve"> Formation</w:t>
       </w:r>
     </w:p>
     <w:p>
@@ -997,7 +1123,15 @@
         <w:t>determine</w:t>
       </w:r>
       <w:r>
-        <w:t xml:space="preserve"> the effects of rapamycin on differentiation, cells were treated every other day for 9 days with either </w:t>
+        <w:t xml:space="preserve"> the effects of </w:t>
+      </w:r>
+      <w:proofErr w:type="spellStart"/>
+      <w:r>
+        <w:t>rapamycin</w:t>
+      </w:r>
+      <w:proofErr w:type="spellEnd"/>
+      <w:r>
+        <w:t xml:space="preserve"> on differentiation, cells were treated every other day for 9 days with either </w:t>
       </w:r>
       <w:r>
         <w:t>vehicle alone (DMSO</w:t>
@@ -1009,7 +1143,15 @@
         <w:t>), or 500nM</w:t>
       </w:r>
       <w:r>
-        <w:t xml:space="preserve"> rapamycin </w:t>
+        <w:t xml:space="preserve"> </w:t>
+      </w:r>
+      <w:proofErr w:type="spellStart"/>
+      <w:r>
+        <w:t>rapamycin</w:t>
+      </w:r>
+      <w:proofErr w:type="spellEnd"/>
+      <w:r>
+        <w:t xml:space="preserve"> </w:t>
       </w:r>
       <w:r>
         <w:t>(</w:t>
@@ -1033,11 +1175,21 @@
         <w:t xml:space="preserve">once </w:t>
       </w:r>
       <w:r>
-        <w:t>with ice-cold PBS followed by the addition of 1 ml of QIAzol (</w:t>
-      </w:r>
+        <w:t xml:space="preserve">with ice-cold PBS followed by the addition of 1 ml of </w:t>
+      </w:r>
+      <w:proofErr w:type="spellStart"/>
+      <w:r>
+        <w:t>QIAzol</w:t>
+      </w:r>
+      <w:proofErr w:type="spellEnd"/>
+      <w:r>
+        <w:t xml:space="preserve"> (</w:t>
+      </w:r>
+      <w:proofErr w:type="spellStart"/>
       <w:r>
         <w:t>Qiagen</w:t>
       </w:r>
+      <w:proofErr w:type="spellEnd"/>
       <w:r>
         <w:t xml:space="preserve">) and scraping into </w:t>
       </w:r>
@@ -1091,7 +1243,15 @@
         <w:jc w:val="both"/>
       </w:pPr>
       <w:r>
-        <w:t xml:space="preserve">RNA was extracted with the PureLink RNA mini kit (Life Technologies). </w:t>
+        <w:t xml:space="preserve">RNA was extracted with the </w:t>
+      </w:r>
+      <w:proofErr w:type="spellStart"/>
+      <w:r>
+        <w:t>PureLink</w:t>
+      </w:r>
+      <w:proofErr w:type="spellEnd"/>
+      <w:r>
+        <w:t xml:space="preserve"> RNA mini kit (Life Technologies). </w:t>
       </w:r>
       <w:r>
         <w:t xml:space="preserve">1 </w:t>
@@ -1115,7 +1275,25 @@
         <w:t xml:space="preserve">used as a template to </w:t>
       </w:r>
       <w:r>
-        <w:t xml:space="preserve">synthesize cDNA using the High Capacity Reverse Transcription Kit (Life Technologies). cDNA was added to </w:t>
+        <w:t xml:space="preserve">synthesize </w:t>
+      </w:r>
+      <w:proofErr w:type="spellStart"/>
+      <w:r>
+        <w:t>cDNA</w:t>
+      </w:r>
+      <w:proofErr w:type="spellEnd"/>
+      <w:r>
+        <w:t xml:space="preserve"> using the High Capacity Reverse Transcription Kit (Life Technologies). </w:t>
+      </w:r>
+      <w:proofErr w:type="spellStart"/>
+      <w:proofErr w:type="gramStart"/>
+      <w:r>
+        <w:t>cDNA</w:t>
+      </w:r>
+      <w:proofErr w:type="spellEnd"/>
+      <w:proofErr w:type="gramEnd"/>
+      <w:r>
+        <w:t xml:space="preserve"> was added to </w:t>
       </w:r>
       <w:r>
         <w:rPr>
@@ -1126,15 +1304,25 @@
       <w:r>
         <w:t xml:space="preserve"> SYBR Green PCR Master Mix in accordance with the manufacturer’s guidelines (Life Technologies) and </w:t>
       </w:r>
-      <w:r>
-        <w:t>qRT-PCR performed</w:t>
-      </w:r>
-      <w:r>
-        <w:t xml:space="preserve"> </w:t>
-      </w:r>
-      <w:r>
-        <w:t>on a Roche Lightcycler</w:t>
-      </w:r>
+      <w:proofErr w:type="spellStart"/>
+      <w:r>
+        <w:t>qRT</w:t>
+      </w:r>
+      <w:proofErr w:type="spellEnd"/>
+      <w:r>
+        <w:t>-PCR performed</w:t>
+      </w:r>
+      <w:r>
+        <w:t xml:space="preserve"> </w:t>
+      </w:r>
+      <w:r>
+        <w:t xml:space="preserve">on a Roche </w:t>
+      </w:r>
+      <w:proofErr w:type="spellStart"/>
+      <w:r>
+        <w:t>Lightcycler</w:t>
+      </w:r>
+      <w:proofErr w:type="spellEnd"/>
       <w:r>
         <w:t xml:space="preserve">.  </w:t>
       </w:r>
@@ -1144,11 +1332,33 @@
       <w:r>
         <w:t xml:space="preserve"> series of control genes including </w:t>
       </w:r>
-      <w:r>
-        <w:rPr>
-          <w:i/>
-        </w:rPr>
-        <w:t xml:space="preserve">Gapdh, Rplp0, Actb </w:t>
+      <w:proofErr w:type="spellStart"/>
+      <w:r>
+        <w:rPr>
+          <w:i/>
+        </w:rPr>
+        <w:t>Gapdh</w:t>
+      </w:r>
+      <w:proofErr w:type="spellEnd"/>
+      <w:r>
+        <w:rPr>
+          <w:i/>
+        </w:rPr>
+        <w:t xml:space="preserve">, Rplp0, </w:t>
+      </w:r>
+      <w:proofErr w:type="spellStart"/>
+      <w:r>
+        <w:rPr>
+          <w:i/>
+        </w:rPr>
+        <w:t>Actb</w:t>
+      </w:r>
+      <w:proofErr w:type="spellEnd"/>
+      <w:r>
+        <w:rPr>
+          <w:i/>
+        </w:rPr>
+        <w:t xml:space="preserve"> </w:t>
       </w:r>
       <w:r>
         <w:t>and</w:t>
@@ -1162,12 +1372,14 @@
       <w:r>
         <w:t xml:space="preserve"> were examined, and </w:t>
       </w:r>
+      <w:proofErr w:type="spellStart"/>
       <w:r>
         <w:rPr>
           <w:i/>
         </w:rPr>
         <w:t>Gapdh</w:t>
       </w:r>
+      <w:proofErr w:type="spellEnd"/>
       <w:r>
         <w:t xml:space="preserve"> was chosen as a control as it </w:t>
       </w:r>
@@ -1175,8 +1387,13 @@
         <w:t xml:space="preserve">did </w:t>
       </w:r>
       <w:r>
-        <w:t>not change across rapamycin</w:t>
-      </w:r>
+        <w:t xml:space="preserve">not change across </w:t>
+      </w:r>
+      <w:proofErr w:type="spellStart"/>
+      <w:r>
+        <w:t>rapamycin</w:t>
+      </w:r>
+      <w:proofErr w:type="spellEnd"/>
       <w:r>
         <w:t xml:space="preserve"> </w:t>
       </w:r>
@@ -1316,7 +1533,23 @@
         <w:t>mTOR1C</w:t>
       </w:r>
       <w:r>
-        <w:t xml:space="preserve"> UAS-shRNA TRiP lines used (</w:t>
+        <w:t xml:space="preserve"> UAS-</w:t>
+      </w:r>
+      <w:proofErr w:type="spellStart"/>
+      <w:r>
+        <w:t>shRNA</w:t>
+      </w:r>
+      <w:proofErr w:type="spellEnd"/>
+      <w:r>
+        <w:t xml:space="preserve"> </w:t>
+      </w:r>
+      <w:proofErr w:type="spellStart"/>
+      <w:r>
+        <w:t>TRiP</w:t>
+      </w:r>
+      <w:proofErr w:type="spellEnd"/>
+      <w:r>
+        <w:t xml:space="preserve"> lines used (</w:t>
       </w:r>
       <w:r>
         <w:t>See Table 2</w:t>
@@ -1342,8 +1575,13 @@
       <w:r>
         <w:t xml:space="preserve">-GAL4.  </w:t>
       </w:r>
-      <w:r>
-        <w:t>Rapamycin was added where indicated after fly food was cooled to below ~50</w:t>
+      <w:proofErr w:type="spellStart"/>
+      <w:r>
+        <w:t>Rapamycin</w:t>
+      </w:r>
+      <w:proofErr w:type="spellEnd"/>
+      <w:r>
+        <w:t xml:space="preserve"> was added where indicated after fly food was cooled to below ~50</w:t>
       </w:r>
       <w:r>
         <w:rPr>
@@ -1403,13 +1641,23 @@
         <w:t xml:space="preserve">lines </w:t>
       </w:r>
       <w:r>
-        <w:t>and crossed to male UAS-TRiP</w:t>
-      </w:r>
+        <w:t>and crossed to male UAS-</w:t>
+      </w:r>
+      <w:proofErr w:type="spellStart"/>
+      <w:r>
+        <w:t>TRiP</w:t>
+      </w:r>
+      <w:proofErr w:type="spellEnd"/>
       <w:r>
         <w:t>-</w:t>
       </w:r>
-      <w:r>
-        <w:t xml:space="preserve">shRNA </w:t>
+      <w:proofErr w:type="spellStart"/>
+      <w:r>
+        <w:t>shRNA</w:t>
+      </w:r>
+      <w:proofErr w:type="spellEnd"/>
+      <w:r>
+        <w:t xml:space="preserve"> </w:t>
       </w:r>
       <w:r>
         <w:t>lines</w:t>
@@ -1433,7 +1681,15 @@
         <w:t>Tsc1</w:t>
       </w:r>
       <w:r>
-        <w:t xml:space="preserve"> (3) as well as a UAS-TRiP control which contains the genomic insertion site but no shRNA</w:t>
+        <w:t xml:space="preserve"> (3) as well as a UAS-</w:t>
+      </w:r>
+      <w:proofErr w:type="spellStart"/>
+      <w:r>
+        <w:t>TRiP</w:t>
+      </w:r>
+      <w:proofErr w:type="spellEnd"/>
+      <w:r>
+        <w:t xml:space="preserve"> control which contains the genomic insertion site but no shRNA</w:t>
       </w:r>
       <w:r>
         <w:fldChar w:fldCharType="begin" w:fldLock="1"/>
@@ -1512,7 +1768,15 @@
         <w:t xml:space="preserve"> progeny </w:t>
       </w:r>
       <w:r>
-        <w:t xml:space="preserve">began to eclose and </w:t>
+        <w:t xml:space="preserve">began to </w:t>
+      </w:r>
+      <w:proofErr w:type="spellStart"/>
+      <w:r>
+        <w:t>eclose</w:t>
+      </w:r>
+      <w:proofErr w:type="spellEnd"/>
+      <w:r>
+        <w:t xml:space="preserve"> and </w:t>
       </w:r>
       <w:r>
         <w:t xml:space="preserve">adults </w:t>
@@ -1597,8 +1861,13 @@
         <w:t>GAL4</w:t>
       </w:r>
       <w:r>
-        <w:t>&gt;UAS-shRNA</w:t>
-      </w:r>
+        <w:t>&gt;UAS-</w:t>
+      </w:r>
+      <w:proofErr w:type="spellStart"/>
+      <w:r>
+        <w:t>shRNA</w:t>
+      </w:r>
+      <w:proofErr w:type="spellEnd"/>
       <w:r>
         <w:t>-</w:t>
       </w:r>
@@ -1633,7 +1902,15 @@
         <w:t>GAL4</w:t>
       </w:r>
       <w:r>
-        <w:t>&gt;UAS-shRNA-</w:t>
+        <w:t>&gt;UAS-</w:t>
+      </w:r>
+      <w:proofErr w:type="spellStart"/>
+      <w:r>
+        <w:t>shRNA</w:t>
+      </w:r>
+      <w:proofErr w:type="spellEnd"/>
+      <w:r>
+        <w:t>-</w:t>
       </w:r>
       <w:r>
         <w:rPr>
@@ -1648,13 +1925,26 @@
         <w:t xml:space="preserve"> any remaining adult or F1 progeny </w:t>
       </w:r>
       <w:r>
-        <w:t xml:space="preserve">flies were emptied from the vials. The empty pupal cases were counted and the cases containing dead flies were counted. </w:t>
-      </w:r>
+        <w:t xml:space="preserve">flies were emptied from the vials. The empty </w:t>
+      </w:r>
+      <w:proofErr w:type="spellStart"/>
+      <w:r>
+        <w:t>pupal</w:t>
+      </w:r>
+      <w:proofErr w:type="spellEnd"/>
+      <w:r>
+        <w:t xml:space="preserve"> cases were counted and the cases containing dead flies were counted. </w:t>
+      </w:r>
+      <w:proofErr w:type="spellStart"/>
       <w:r>
         <w:t>P</w:t>
       </w:r>
       <w:r>
-        <w:t>upal case</w:t>
+        <w:t>upal</w:t>
+      </w:r>
+      <w:proofErr w:type="spellEnd"/>
+      <w:r>
+        <w:t xml:space="preserve"> case</w:t>
       </w:r>
       <w:r>
         <w:t>s</w:t>
@@ -1693,8 +1983,13 @@
         <w:spacing w:line="480" w:lineRule="auto"/>
       </w:pPr>
       <w:r>
-        <w:t>Manual Assistance of Eclosure</w:t>
-      </w:r>
+        <w:t xml:space="preserve">Manual Assistance of </w:t>
+      </w:r>
+      <w:proofErr w:type="spellStart"/>
+      <w:r>
+        <w:t>Eclosure</w:t>
+      </w:r>
+      <w:proofErr w:type="spellEnd"/>
     </w:p>
     <w:p>
       <w:pPr>
@@ -1704,13 +1999,53 @@
         <w:t xml:space="preserve">In order to </w:t>
       </w:r>
       <w:r>
-        <w:t xml:space="preserve">determine if flies were dying because they were too weak to eclose from their pupal cases or dead in their pupal cases for other reasons we manually removed the anterior puparial operculum </w:t>
+        <w:t xml:space="preserve">determine if flies were dying because they were too weak to </w:t>
+      </w:r>
+      <w:proofErr w:type="spellStart"/>
+      <w:r>
+        <w:t>eclose</w:t>
+      </w:r>
+      <w:proofErr w:type="spellEnd"/>
+      <w:r>
+        <w:t xml:space="preserve"> from their </w:t>
+      </w:r>
+      <w:proofErr w:type="spellStart"/>
+      <w:r>
+        <w:t>pupal</w:t>
+      </w:r>
+      <w:proofErr w:type="spellEnd"/>
+      <w:r>
+        <w:t xml:space="preserve"> cases or dead in their </w:t>
+      </w:r>
+      <w:proofErr w:type="spellStart"/>
+      <w:r>
+        <w:t>pupal</w:t>
+      </w:r>
+      <w:proofErr w:type="spellEnd"/>
+      <w:r>
+        <w:t xml:space="preserve"> cases for other reasons we manually removed the anterior </w:t>
+      </w:r>
+      <w:proofErr w:type="spellStart"/>
+      <w:r>
+        <w:t>puparial</w:t>
+      </w:r>
+      <w:proofErr w:type="spellEnd"/>
+      <w:r>
+        <w:t xml:space="preserve"> operculum </w:t>
       </w:r>
       <w:r>
         <w:t xml:space="preserve">under a dissecting microscope using fine forceps </w:t>
       </w:r>
       <w:r>
-        <w:t xml:space="preserve">from stage ~12-13 pupae that were fully formed, but had not yet eclosed. </w:t>
+        <w:t xml:space="preserve">from stage ~12-13 pupae that were fully formed, but had not yet </w:t>
+      </w:r>
+      <w:proofErr w:type="spellStart"/>
+      <w:r>
+        <w:t>eclosed</w:t>
+      </w:r>
+      <w:proofErr w:type="spellEnd"/>
+      <w:r>
+        <w:t xml:space="preserve">. </w:t>
       </w:r>
       <w:r>
         <w:t>This was accomplished by using a thin sheet of plastic on the inside of the vial on which the 3</w:t>
@@ -1743,7 +2078,15 @@
         <w:t>ly</w:t>
       </w:r>
       <w:r>
-        <w:t xml:space="preserve"> open the pupal cases then placed back into a fresh vial for incubation</w:t>
+        <w:t xml:space="preserve"> open the </w:t>
+      </w:r>
+      <w:proofErr w:type="spellStart"/>
+      <w:r>
+        <w:t>pupal</w:t>
+      </w:r>
+      <w:proofErr w:type="spellEnd"/>
+      <w:r>
+        <w:t xml:space="preserve"> cases then placed back into a fresh vial for incubation</w:t>
       </w:r>
       <w:r>
         <w:t xml:space="preserve"> at 25 °C</w:t>
@@ -1764,8 +2107,13 @@
         <w:t xml:space="preserve">3 </w:t>
       </w:r>
       <w:r>
-        <w:t>mef2-GAL4&gt;UAS-Raptor-shRNA</w:t>
-      </w:r>
+        <w:t>mef2-GAL4&gt;UAS-Raptor-</w:t>
+      </w:r>
+      <w:proofErr w:type="spellStart"/>
+      <w:r>
+        <w:t>shRNA</w:t>
+      </w:r>
+      <w:proofErr w:type="spellEnd"/>
       <w:r>
         <w:t xml:space="preserve"> adults </w:t>
       </w:r>
@@ -1778,8 +2126,13 @@
       <w:r>
         <w:t xml:space="preserve">begin to </w:t>
       </w:r>
-      <w:r>
-        <w:t xml:space="preserve">eclose, but with assistance of the </w:t>
+      <w:proofErr w:type="spellStart"/>
+      <w:r>
+        <w:t>eclose</w:t>
+      </w:r>
+      <w:proofErr w:type="spellEnd"/>
+      <w:r>
+        <w:t xml:space="preserve">, but with assistance of the </w:t>
       </w:r>
       <w:r>
         <w:t xml:space="preserve">removal of the </w:t>
@@ -1892,8 +2245,13 @@
       <w:r>
         <w:t xml:space="preserve">within 3 days post </w:t>
       </w:r>
-      <w:r>
-        <w:t xml:space="preserve">eclosure and repeated every </w:t>
+      <w:proofErr w:type="spellStart"/>
+      <w:r>
+        <w:t>eclosure</w:t>
+      </w:r>
+      <w:proofErr w:type="spellEnd"/>
+      <w:r>
+        <w:t xml:space="preserve"> and repeated every </w:t>
       </w:r>
       <w:r>
         <w:t>~</w:t>
@@ -1955,13 +2313,29 @@
         <w:fldChar w:fldCharType="end"/>
       </w:r>
       <w:r>
-        <w:t>.  Prior to performing ANOVA analyses, normality was assessed by Shapiro-Wilk test</w:t>
+        <w:t>.  Prior to performing ANOVA analyses, normality was assessed by Shapiro-</w:t>
+      </w:r>
+      <w:proofErr w:type="spellStart"/>
+      <w:r>
+        <w:t>Wilk</w:t>
+      </w:r>
+      <w:proofErr w:type="spellEnd"/>
+      <w:r>
+        <w:t xml:space="preserve"> test</w:t>
       </w:r>
       <w:r>
         <w:t>s</w:t>
       </w:r>
       <w:r>
-        <w:t xml:space="preserve"> and equal variance was tested using Levene’s test</w:t>
+        <w:t xml:space="preserve"> and equal variance was tested using </w:t>
+      </w:r>
+      <w:proofErr w:type="spellStart"/>
+      <w:r>
+        <w:t>Levene’s</w:t>
+      </w:r>
+      <w:proofErr w:type="spellEnd"/>
+      <w:r>
+        <w:t xml:space="preserve"> test</w:t>
       </w:r>
       <w:r>
         <w:t>s</w:t>
@@ -2007,7 +2381,15 @@
         <w:t>were not met</w:t>
       </w:r>
       <w:r>
-        <w:t xml:space="preserve">, a Kruskal-Wallis test was performed.  If either of those omnibus tests reached significance, then Student’s </w:t>
+        <w:t xml:space="preserve">, a </w:t>
+      </w:r>
+      <w:proofErr w:type="spellStart"/>
+      <w:r>
+        <w:t>Kruskal</w:t>
+      </w:r>
+      <w:proofErr w:type="spellEnd"/>
+      <w:r>
+        <w:t xml:space="preserve">-Wallis test was performed.  If either of those omnibus tests reached significance, then Student’s </w:t>
       </w:r>
       <w:r>
         <w:rPr>
@@ -2022,7 +2404,15 @@
         <w:t xml:space="preserve">tests </w:t>
       </w:r>
       <w:r>
-        <w:t>or Wicoxon Rank Sum Tests were performed as indicated</w:t>
+        <w:t xml:space="preserve">or </w:t>
+      </w:r>
+      <w:proofErr w:type="spellStart"/>
+      <w:r>
+        <w:t>Wicoxon</w:t>
+      </w:r>
+      <w:proofErr w:type="spellEnd"/>
+      <w:r>
+        <w:t xml:space="preserve"> Rank Sum Tests were performed as indicated</w:t>
       </w:r>
       <w:r>
         <w:t xml:space="preserve">, followed by an adjustment for multiple </w:t>
@@ -2031,7 +2421,15 @@
         <w:t>comparisons</w:t>
       </w:r>
       <w:r>
-        <w:t xml:space="preserve"> using the method of Benjamini and Hochberg</w:t>
+        <w:t xml:space="preserve"> using the method of </w:t>
+      </w:r>
+      <w:proofErr w:type="spellStart"/>
+      <w:r>
+        <w:t>Benjamini</w:t>
+      </w:r>
+      <w:proofErr w:type="spellEnd"/>
+      <w:r>
+        <w:t xml:space="preserve"> and Hochberg</w:t>
       </w:r>
       <w:r>
         <w:fldChar w:fldCharType="begin" w:fldLock="1"/>
@@ -2093,6 +2491,53 @@
       </w:r>
       <w:r>
         <w:t>0.05.</w:t>
+      </w:r>
+      <w:r>
+        <w:t xml:space="preserve">  The investigators were blinded to the genotype of the crosses until analysis.</w:t>
+      </w:r>
+      <w:r>
+        <w:t xml:space="preserve">  All raw data, </w:t>
+      </w:r>
+      <w:r>
+        <w:t>analyzed</w:t>
+      </w:r>
+      <w:r>
+        <w:t xml:space="preserve"> data and </w:t>
+      </w:r>
+      <w:r>
+        <w:t>code used to analyz</w:t>
+      </w:r>
+      <w:bookmarkStart w:id="0" w:name="_GoBack"/>
+      <w:bookmarkEnd w:id="0"/>
+      <w:r>
+        <w:t xml:space="preserve">e the data and generate figures is available at </w:t>
+      </w:r>
+      <w:hyperlink r:id="rId8" w:history="1">
+        <w:r>
+          <w:rPr>
+            <w:rStyle w:val="Hyperlink"/>
+          </w:rPr>
+          <w:t>http://bridgeslab.github.io/DrosophilaMuscleFunction/</w:t>
+        </w:r>
+      </w:hyperlink>
+      <w:r>
+        <w:fldChar w:fldCharType="begin" w:fldLock="1"/>
+      </w:r>
+      <w:r>
+        <w:instrText>ADDIN CSL_CITATION { "citationItems" : [ { "id" : "ITEM-1", "itemData" : { "URL" : "http://bridgeslab.github.io/DrosophilaMuscleFunction/", "accessed" : { "date-parts" : [ [ "2014", "10", "31" ] ] }, "author" : [ { "dropping-particle" : "", "family" : "Hatfield", "given" : "Isabelle", "non-dropping-particle" : "", "parse-names" : false, "suffix" : "" }, { "dropping-particle" : "", "family" : "Harvey", "given" : "Innocence", "non-dropping-particle" : "", "parse-names" : false, "suffix" : "" }, { "dropping-particle" : "", "family" : "Reiter", "given" : "Lawrence T.", "non-dropping-particle" : "", "parse-names" : false, "suffix" : "" }, { "dropping-particle" : "", "family" : "Bridges", "given" : "Dave", "non-dropping-particle" : "", "parse-names" : false, "suffix" : "" } ], "id" : "ITEM-1", "issued" : { "date-parts" : [ [ "2014" ] ] }, "title" : "Dataset for Drosophila Muscle Function Studies", "type" : "webpage" }, "uris" : [ "http://www.mendeley.com/documents/?uuid=d23501fb-b767-4e63-a6ce-476c9fdc7bd3" ] } ], "mendeley" : { "previouslyFormattedCitation" : "&lt;sup&gt;29&lt;/sup&gt;" }, "properties" : { "noteIndex" : 0 }, "schema" : "https://github.com/citation-style-language/schema/raw/master/csl-citation.json" }</w:instrText>
+      </w:r>
+      <w:r>
+        <w:fldChar w:fldCharType="separate"/>
+      </w:r>
+      <w:r>
+        <w:rPr>
+          <w:noProof/>
+          <w:vertAlign w:val="superscript"/>
+        </w:rPr>
+        <w:t>29</w:t>
+      </w:r>
+      <w:r>
+        <w:fldChar w:fldCharType="end"/>
       </w:r>
     </w:p>
     <w:p>
@@ -2121,8 +2566,13 @@
         <w:spacing w:line="480" w:lineRule="auto"/>
         <w:jc w:val="both"/>
       </w:pPr>
-      <w:r>
-        <w:t>Rapamycin Inhibits Differentiation of Muscle Cells in Culture</w:t>
+      <w:proofErr w:type="spellStart"/>
+      <w:r>
+        <w:t>Rapamycin</w:t>
+      </w:r>
+      <w:proofErr w:type="spellEnd"/>
+      <w:r>
+        <w:t xml:space="preserve"> Inhibits Differentiation of Muscle Cells in Culture</w:t>
       </w:r>
     </w:p>
     <w:p>
@@ -2134,8 +2584,13 @@
         <w:t>To determine the order in which myogenic markers are induced</w:t>
       </w:r>
       <w:r>
-        <w:t xml:space="preserve"> during myogenesis</w:t>
-      </w:r>
+        <w:t xml:space="preserve"> during </w:t>
+      </w:r>
+      <w:proofErr w:type="spellStart"/>
+      <w:r>
+        <w:t>myogenesis</w:t>
+      </w:r>
+      <w:proofErr w:type="spellEnd"/>
       <w:r>
         <w:t xml:space="preserve">, we </w:t>
       </w:r>
@@ -2160,11 +2615,16 @@
       <w:r>
         <w:t xml:space="preserve">and performed </w:t>
       </w:r>
+      <w:proofErr w:type="spellStart"/>
       <w:r>
         <w:t>q</w:t>
       </w:r>
       <w:r>
-        <w:t xml:space="preserve">RT-PCR to measure </w:t>
+        <w:t>RT</w:t>
+      </w:r>
+      <w:proofErr w:type="spellEnd"/>
+      <w:r>
+        <w:t xml:space="preserve">-PCR to measure </w:t>
       </w:r>
       <w:r>
         <w:t>transcripts</w:t>
@@ -2181,12 +2641,14 @@
       <w:r>
         <w:t xml:space="preserve">, </w:t>
       </w:r>
+      <w:proofErr w:type="spellStart"/>
       <w:r>
         <w:rPr>
           <w:i/>
         </w:rPr>
         <w:t>Myog</w:t>
       </w:r>
+      <w:proofErr w:type="spellEnd"/>
       <w:r>
         <w:t xml:space="preserve">, </w:t>
       </w:r>
@@ -2232,12 +2694,14 @@
       <w:r>
         <w:t xml:space="preserve">, </w:t>
       </w:r>
+      <w:proofErr w:type="spellStart"/>
       <w:r>
         <w:rPr>
           <w:i/>
         </w:rPr>
         <w:t>Myog</w:t>
       </w:r>
+      <w:proofErr w:type="spellEnd"/>
       <w:r>
         <w:t xml:space="preserve">, </w:t>
       </w:r>
@@ -2317,7 +2781,7 @@
         <w:fldChar w:fldCharType="begin" w:fldLock="1"/>
       </w:r>
       <w:r>
-        <w:instrText>ADDIN CSL_CITATION { "citationItems" : [ { "id" : "ITEM-1", "itemData" : { "DOI" : "10.1016/j.semcdb.2005.07.006", "ISSN" : "1084-9521", "PMID" : "16099183", "abstract" : "The basic helix-loop-helix myogenic regulatory factors MyoD, Myf5, myogenin and MRF4 have critical roles in skeletal muscle development. Together with the Mef2 proteins and E proteins, these transcription factors are responsible for coordinating muscle-specific gene expression in the developing embryo. This review highlights recent studies regarding the molecular mechanisms by which the muscle-specific myogenic bHLH proteins interact with other regulatory factors to coordinate gene expression in a controlled and ordered manner.", "author" : [ { "dropping-particle" : "", "family" : "Berkes", "given" : "Charlotte a", "non-dropping-particle" : "", "parse-names" : false, "suffix" : "" }, { "dropping-particle" : "", "family" : "Tapscott", "given" : "Stephen J", "non-dropping-particle" : "", "parse-names" : false, "suffix" : "" } ], "container-title" : "Seminars in cell &amp; developmental biology", "id" : "ITEM-1", "issue" : "4-5", "issued" : { "date-parts" : [ [ "2005" ] ] }, "page" : "585-95", "title" : "MyoD and the transcriptional control of myogenesis.", "type" : "article-journal", "volume" : "16" }, "uris" : [ "http://www.mendeley.com/documents/?uuid=82aeace7-1b59-4ba0-a23f-38bc7cd8f815" ] } ], "mendeley" : { "previouslyFormattedCitation" : "&lt;sup&gt;29&lt;/sup&gt;" }, "properties" : { "noteIndex" : 0 }, "schema" : "https://github.com/citation-style-language/schema/raw/master/csl-citation.json" }</w:instrText>
+        <w:instrText>ADDIN CSL_CITATION { "citationItems" : [ { "id" : "ITEM-1", "itemData" : { "DOI" : "10.1016/j.semcdb.2005.07.006", "ISSN" : "1084-9521", "PMID" : "16099183", "abstract" : "The basic helix-loop-helix myogenic regulatory factors MyoD, Myf5, myogenin and MRF4 have critical roles in skeletal muscle development. Together with the Mef2 proteins and E proteins, these transcription factors are responsible for coordinating muscle-specific gene expression in the developing embryo. This review highlights recent studies regarding the molecular mechanisms by which the muscle-specific myogenic bHLH proteins interact with other regulatory factors to coordinate gene expression in a controlled and ordered manner.", "author" : [ { "dropping-particle" : "", "family" : "Berkes", "given" : "Charlotte a", "non-dropping-particle" : "", "parse-names" : false, "suffix" : "" }, { "dropping-particle" : "", "family" : "Tapscott", "given" : "Stephen J", "non-dropping-particle" : "", "parse-names" : false, "suffix" : "" } ], "container-title" : "Seminars in cell &amp; developmental biology", "id" : "ITEM-1", "issue" : "4-5", "issued" : { "date-parts" : [ [ "2005" ] ] }, "page" : "585-95", "title" : "MyoD and the transcriptional control of myogenesis.", "type" : "article-journal", "volume" : "16" }, "uris" : [ "http://www.mendeley.com/documents/?uuid=82aeace7-1b59-4ba0-a23f-38bc7cd8f815" ] } ], "mendeley" : { "previouslyFormattedCitation" : "&lt;sup&gt;30&lt;/sup&gt;" }, "properties" : { "noteIndex" : 0 }, "schema" : "https://github.com/citation-style-language/schema/raw/master/csl-citation.json" }</w:instrText>
       </w:r>
       <w:r>
         <w:fldChar w:fldCharType="separate"/>
@@ -2327,7 +2791,7 @@
           <w:noProof/>
           <w:vertAlign w:val="superscript"/>
         </w:rPr>
-        <w:t>29</w:t>
+        <w:t>30</w:t>
       </w:r>
       <w:r>
         <w:fldChar w:fldCharType="end"/>
@@ -2357,8 +2821,13 @@
         <w:t>determine if</w:t>
       </w:r>
       <w:r>
-        <w:t xml:space="preserve"> rapamycin</w:t>
-      </w:r>
+        <w:t xml:space="preserve"> </w:t>
+      </w:r>
+      <w:proofErr w:type="spellStart"/>
+      <w:r>
+        <w:t>rapamycin</w:t>
+      </w:r>
+      <w:proofErr w:type="spellEnd"/>
       <w:r>
         <w:t xml:space="preserve">, </w:t>
       </w:r>
@@ -2381,7 +2850,15 @@
         <w:t xml:space="preserve">gene expression during </w:t>
       </w:r>
       <w:r>
-        <w:t xml:space="preserve">differentiation (Figure 1B and C). Treatment with rapamycin </w:t>
+        <w:t xml:space="preserve">differentiation (Figure 1B and C). Treatment with </w:t>
+      </w:r>
+      <w:proofErr w:type="spellStart"/>
+      <w:r>
+        <w:t>rapamycin</w:t>
+      </w:r>
+      <w:proofErr w:type="spellEnd"/>
+      <w:r>
+        <w:t xml:space="preserve"> </w:t>
       </w:r>
       <w:r>
         <w:t>caused</w:t>
@@ -2408,7 +2885,15 @@
         <w:t>F</w:t>
       </w:r>
       <w:r>
-        <w:t xml:space="preserve">igure 1B) and prevented the formation of myotubes (Figure 1C). </w:t>
+        <w:t xml:space="preserve">igure 1B) and prevented the formation of </w:t>
+      </w:r>
+      <w:proofErr w:type="spellStart"/>
+      <w:r>
+        <w:t>myotubes</w:t>
+      </w:r>
+      <w:proofErr w:type="spellEnd"/>
+      <w:r>
+        <w:t xml:space="preserve"> (Figure 1C). </w:t>
       </w:r>
     </w:p>
     <w:p>
@@ -2425,8 +2910,13 @@
       <w:r>
         <w:t xml:space="preserve">Since </w:t>
       </w:r>
-      <w:r>
-        <w:t>rapamycin does</w:t>
+      <w:proofErr w:type="spellStart"/>
+      <w:r>
+        <w:t>rapamycin</w:t>
+      </w:r>
+      <w:proofErr w:type="spellEnd"/>
+      <w:r>
+        <w:t xml:space="preserve"> does</w:t>
       </w:r>
       <w:r>
         <w:t xml:space="preserve"> not reduce the differentiation-</w:t>
@@ -2498,12 +2988,14 @@
       <w:r>
         <w:t xml:space="preserve">several early differentiation targets, including </w:t>
       </w:r>
+      <w:proofErr w:type="spellStart"/>
       <w:r>
         <w:rPr>
           <w:i/>
         </w:rPr>
         <w:t>Myog</w:t>
       </w:r>
+      <w:proofErr w:type="spellEnd"/>
       <w:r>
         <w:t xml:space="preserve">, </w:t>
       </w:r>
@@ -2532,7 +3024,15 @@
         <w:t xml:space="preserve"> </w:t>
       </w:r>
       <w:r>
-        <w:t xml:space="preserve">are all blocked by rapamycin </w:t>
+        <w:t xml:space="preserve">are all blocked by </w:t>
+      </w:r>
+      <w:proofErr w:type="spellStart"/>
+      <w:r>
+        <w:t>rapamycin</w:t>
+      </w:r>
+      <w:proofErr w:type="spellEnd"/>
+      <w:r>
+        <w:t xml:space="preserve"> </w:t>
       </w:r>
       <w:r>
         <w:t xml:space="preserve">our data supports the hypothesis that mTORC1 is required downstream of </w:t>
@@ -2582,12 +3082,14 @@
       <w:r>
         <w:t xml:space="preserve">, and is downstream of </w:t>
       </w:r>
+      <w:proofErr w:type="spellStart"/>
       <w:r>
         <w:rPr>
           <w:i/>
         </w:rPr>
         <w:t>Myog</w:t>
       </w:r>
+      <w:proofErr w:type="spellEnd"/>
       <w:r>
         <w:t xml:space="preserve">, reductions in </w:t>
       </w:r>
@@ -2610,7 +3112,7 @@
         <w:fldChar w:fldCharType="begin" w:fldLock="1"/>
       </w:r>
       <w:r>
-        <w:instrText>ADDIN CSL_CITATION { "citationItems" : [ { "id" : "ITEM-1", "itemData" : { "ISSN" : "0014-5793", "PMID" : "12135755", "abstract" : "The myogenic regulatory family of basic helix-loop-helix transcription factors, including MyoD and myogenin, functions cooperatively with the myocyte-specific enhancer binding factor 2 (MEF2) family during skeletal myogenesis. Previously, using aggregated P19 cells, we have shown that myogenin upregulates MEF2C expression while MyoD does not [Ridgeway et al., J. Biol. Chem. 275 (2000) 41-46]. In order to identify the domain of myogenin responsible for activating MEF2C expression, a series of chimeras of MyoD and myogenin were generated. Only chimeras containing the C-terminal region of myogenin were able to activate MEF2C in aggregated P19 cells, suggesting that the C-terminus of myogenin is responsible for the regulation of specific target genes.", "author" : [ { "dropping-particle" : "", "family" : "Rogerson", "given" : "Parker J", "non-dropping-particle" : "", "parse-names" : false, "suffix" : "" }, { "dropping-particle" : "", "family" : "Jamali", "given" : "Mina", "non-dropping-particle" : "", "parse-names" : false, "suffix" : "" }, { "dropping-particle" : "", "family" : "Skerjanc", "given" : "Ilona S", "non-dropping-particle" : "", "parse-names" : false, "suffix" : "" } ], "container-title" : "FEBS letters", "id" : "ITEM-1", "issue" : "1-3", "issued" : { "date-parts" : [ [ "2002", "7", "31" ] ] }, "page" : "134-8", "title" : "The C-terminus of myogenin, but not MyoD, targets upregulation of MEF2C expression.", "type" : "article-journal", "volume" : "524" }, "uris" : [ "http://www.mendeley.com/documents/?uuid=4bc13b82-243a-4e77-a237-ea6d106659d4" ] } ], "mendeley" : { "previouslyFormattedCitation" : "&lt;sup&gt;30&lt;/sup&gt;" }, "properties" : { "noteIndex" : 0 }, "schema" : "https://github.com/citation-style-language/schema/raw/master/csl-citation.json" }</w:instrText>
+        <w:instrText>ADDIN CSL_CITATION { "citationItems" : [ { "id" : "ITEM-1", "itemData" : { "ISSN" : "0014-5793", "PMID" : "12135755", "abstract" : "The myogenic regulatory family of basic helix-loop-helix transcription factors, including MyoD and myogenin, functions cooperatively with the myocyte-specific enhancer binding factor 2 (MEF2) family during skeletal myogenesis. Previously, using aggregated P19 cells, we have shown that myogenin upregulates MEF2C expression while MyoD does not [Ridgeway et al., J. Biol. Chem. 275 (2000) 41-46]. In order to identify the domain of myogenin responsible for activating MEF2C expression, a series of chimeras of MyoD and myogenin were generated. Only chimeras containing the C-terminal region of myogenin were able to activate MEF2C in aggregated P19 cells, suggesting that the C-terminus of myogenin is responsible for the regulation of specific target genes.", "author" : [ { "dropping-particle" : "", "family" : "Rogerson", "given" : "Parker J", "non-dropping-particle" : "", "parse-names" : false, "suffix" : "" }, { "dropping-particle" : "", "family" : "Jamali", "given" : "Mina", "non-dropping-particle" : "", "parse-names" : false, "suffix" : "" }, { "dropping-particle" : "", "family" : "Skerjanc", "given" : "Ilona S", "non-dropping-particle" : "", "parse-names" : false, "suffix" : "" } ], "container-title" : "FEBS letters", "id" : "ITEM-1", "issue" : "1-3", "issued" : { "date-parts" : [ [ "2002", "7", "31" ] ] }, "page" : "134-8", "title" : "The C-terminus of myogenin, but not MyoD, targets upregulation of MEF2C expression.", "type" : "article-journal", "volume" : "524" }, "uris" : [ "http://www.mendeley.com/documents/?uuid=4bc13b82-243a-4e77-a237-ea6d106659d4" ] } ], "mendeley" : { "previouslyFormattedCitation" : "&lt;sup&gt;31&lt;/sup&gt;" }, "properties" : { "noteIndex" : 0 }, "schema" : "https://github.com/citation-style-language/schema/raw/master/csl-citation.json" }</w:instrText>
       </w:r>
       <w:r>
         <w:fldChar w:fldCharType="separate"/>
@@ -2620,7 +3122,7 @@
           <w:noProof/>
           <w:vertAlign w:val="superscript"/>
         </w:rPr>
-        <w:t>30</w:t>
+        <w:t>31</w:t>
       </w:r>
       <w:r>
         <w:fldChar w:fldCharType="end"/>
@@ -2629,7 +3131,23 @@
         <w:t xml:space="preserve">. </w:t>
       </w:r>
       <w:r>
-        <w:t xml:space="preserve">  We therefore predicted that mTORC1, required for MyoD stabilization, may play a critical role in muscle development and should be tested in a live organism undergoing myogenesis.</w:t>
+        <w:t xml:space="preserve">  We therefore predicted that mTORC1, required for </w:t>
+      </w:r>
+      <w:proofErr w:type="spellStart"/>
+      <w:r>
+        <w:t>MyoD</w:t>
+      </w:r>
+      <w:proofErr w:type="spellEnd"/>
+      <w:r>
+        <w:t xml:space="preserve"> stabilization, may play a critical role in muscle development and should be tested in a live organism undergoing </w:t>
+      </w:r>
+      <w:proofErr w:type="spellStart"/>
+      <w:r>
+        <w:t>myogenesis</w:t>
+      </w:r>
+      <w:proofErr w:type="spellEnd"/>
+      <w:r>
+        <w:t>.</w:t>
       </w:r>
     </w:p>
     <w:p>
@@ -2662,8 +3180,13 @@
         <w:t>differentiation in C2C12 cells</w:t>
       </w:r>
       <w:r>
-        <w:t xml:space="preserve"> into myotubes</w:t>
-      </w:r>
+        <w:t xml:space="preserve"> into </w:t>
+      </w:r>
+      <w:proofErr w:type="spellStart"/>
+      <w:r>
+        <w:t>myotubes</w:t>
+      </w:r>
+      <w:proofErr w:type="spellEnd"/>
       <w:r>
         <w:t xml:space="preserve">.  </w:t>
       </w:r>
@@ -2673,12 +3196,14 @@
       <w:r>
         <w:t xml:space="preserve">that </w:t>
       </w:r>
+      <w:proofErr w:type="spellStart"/>
       <w:r>
         <w:rPr>
           <w:i/>
         </w:rPr>
         <w:t>Myog</w:t>
       </w:r>
+      <w:proofErr w:type="spellEnd"/>
       <w:r>
         <w:t xml:space="preserve">, </w:t>
       </w:r>
@@ -2710,7 +3235,15 @@
         <w:t xml:space="preserve">Mef2c </w:t>
       </w:r>
       <w:r>
-        <w:t>all require mTORC1 function for their transcriptional activation during myogenesis.</w:t>
+        <w:t xml:space="preserve">all require mTORC1 function for their transcriptional activation during </w:t>
+      </w:r>
+      <w:proofErr w:type="spellStart"/>
+      <w:r>
+        <w:t>myogenesis</w:t>
+      </w:r>
+      <w:proofErr w:type="spellEnd"/>
+      <w:r>
+        <w:t>.</w:t>
       </w:r>
       <w:r>
         <w:t xml:space="preserve"> These data are consistent with the hypothesis that </w:t>
@@ -2731,8 +3264,13 @@
         <w:t>through the stabilization of</w:t>
       </w:r>
       <w:r>
-        <w:t xml:space="preserve"> MyoD</w:t>
-      </w:r>
+        <w:t xml:space="preserve"> </w:t>
+      </w:r>
+      <w:proofErr w:type="spellStart"/>
+      <w:r>
+        <w:t>MyoD</w:t>
+      </w:r>
+      <w:proofErr w:type="spellEnd"/>
       <w:r>
         <w:t xml:space="preserve"> as previously suggested</w:t>
       </w:r>
@@ -2765,7 +3303,23 @@
         <w:t xml:space="preserve"> </w:t>
       </w:r>
       <w:r>
-        <w:t>Since the primary effect of miRNA-1 is on myotube fusion, it is likely that there are other mTORC1 dependent effects, as the morphological changes prior to myotube fusion are also disrupted by rapamycin</w:t>
+        <w:t xml:space="preserve">Since the primary effect of miRNA-1 is on </w:t>
+      </w:r>
+      <w:proofErr w:type="spellStart"/>
+      <w:r>
+        <w:t>myotube</w:t>
+      </w:r>
+      <w:proofErr w:type="spellEnd"/>
+      <w:r>
+        <w:t xml:space="preserve"> fusion, it is likely that there are other mTORC1 dependent effects, as the morphological changes prior to </w:t>
+      </w:r>
+      <w:proofErr w:type="spellStart"/>
+      <w:r>
+        <w:t>myotube</w:t>
+      </w:r>
+      <w:proofErr w:type="spellEnd"/>
+      <w:r>
+        <w:t xml:space="preserve"> fusion are also disrupted by rapamycin</w:t>
       </w:r>
       <w:r>
         <w:fldChar w:fldCharType="begin" w:fldLock="1"/>
@@ -2821,7 +3375,15 @@
         <w:t xml:space="preserve"> Leads to </w:t>
       </w:r>
       <w:r>
-        <w:t xml:space="preserve">Late Pupal </w:t>
+        <w:t xml:space="preserve">Late </w:t>
+      </w:r>
+      <w:proofErr w:type="spellStart"/>
+      <w:r>
+        <w:t>Pupal</w:t>
+      </w:r>
+      <w:proofErr w:type="spellEnd"/>
+      <w:r>
+        <w:t xml:space="preserve"> </w:t>
       </w:r>
       <w:r>
         <w:t>Lethality in Drosophila</w:t>
@@ -2881,7 +3443,15 @@
         <w:t>First, we tested whether inhibition of the dTORC1 pathway affected the development of these flies.  As previously reported</w:t>
       </w:r>
       <w:r>
-        <w:t>, high doses of rapamycin prevent</w:t>
+        <w:t xml:space="preserve">, high doses of </w:t>
+      </w:r>
+      <w:proofErr w:type="spellStart"/>
+      <w:r>
+        <w:t>rapamycin</w:t>
+      </w:r>
+      <w:proofErr w:type="spellEnd"/>
+      <w:r>
+        <w:t xml:space="preserve"> prevent</w:t>
       </w:r>
       <w:r>
         <w:t>s</w:t>
@@ -2915,7 +3485,15 @@
         <w:t>.  We performed dose curves and found that at much lower doses (EC50 of</w:t>
       </w:r>
       <w:r>
-        <w:t xml:space="preserve"> ~860 nM), although eggs could be seen in the vials, there was a complete</w:t>
+        <w:t xml:space="preserve"> ~860 </w:t>
+      </w:r>
+      <w:proofErr w:type="spellStart"/>
+      <w:r>
+        <w:t>nM</w:t>
+      </w:r>
+      <w:proofErr w:type="spellEnd"/>
+      <w:r>
+        <w:t>), although eggs could be seen in the vials, there was a complete</w:t>
       </w:r>
       <w:r>
         <w:t xml:space="preserve"> absence of pupae and </w:t>
@@ -2951,20 +3529,48 @@
         <w:t>At these lower doses, t</w:t>
       </w:r>
       <w:r>
-        <w:t>here was no obvious distinction between inhibition of pupal lethality and prevention of fly eclosure</w:t>
-      </w:r>
-      <w:r>
-        <w:t>, ie there was no observable dose in which pupae survived but flies were unable eclose</w:t>
-      </w:r>
+        <w:t xml:space="preserve">here was no obvious distinction between inhibition of </w:t>
+      </w:r>
+      <w:proofErr w:type="spellStart"/>
+      <w:r>
+        <w:t>pupal</w:t>
+      </w:r>
+      <w:proofErr w:type="spellEnd"/>
+      <w:r>
+        <w:t xml:space="preserve"> lethality and prevention of fly </w:t>
+      </w:r>
+      <w:proofErr w:type="spellStart"/>
+      <w:r>
+        <w:t>eclosure</w:t>
+      </w:r>
+      <w:proofErr w:type="spellEnd"/>
+      <w:r>
+        <w:t xml:space="preserve">, </w:t>
+      </w:r>
+      <w:proofErr w:type="spellStart"/>
+      <w:r>
+        <w:t>ie</w:t>
+      </w:r>
+      <w:proofErr w:type="spellEnd"/>
+      <w:r>
+        <w:t xml:space="preserve"> there was no observable dose in which pupae survived but flies were unable </w:t>
+      </w:r>
+      <w:proofErr w:type="spellStart"/>
+      <w:r>
+        <w:t>eclose</w:t>
+      </w:r>
+      <w:proofErr w:type="spellEnd"/>
       <w:r>
         <w:t>.</w:t>
       </w:r>
       <w:r>
         <w:t xml:space="preserve">  These data suggest that </w:t>
       </w:r>
+      <w:proofErr w:type="spellStart"/>
       <w:r>
         <w:t>rapamycin</w:t>
       </w:r>
+      <w:proofErr w:type="spellEnd"/>
       <w:r>
         <w:t xml:space="preserve"> inhibits fly </w:t>
       </w:r>
@@ -3015,7 +3621,7 @@
         <w:fldChar w:fldCharType="begin" w:fldLock="1"/>
       </w:r>
       <w:r>
-        <w:instrText>ADDIN CSL_CITATION { "citationItems" : [ { "id" : "ITEM-1", "itemData" : { "DOI" : "10.1242/dev.01255", "ISSN" : "0950-1991", "PMID" : "15253933", "abstract" : "The highly conserved target-of-rapamycin (TOR) protein kinases control cell growth in response to nutrients and growth factors. In mammals, TOR has been shown to interact with raptor to relay nutrient signals to downstream translation machinery. We report that in C. elegans, mutations in the genes encoding CeTOR and raptor result in dauer-like larval arrest, implying that CeTOR regulates dauer diapause. The daf-15 (raptor) and let-363 (CeTOR) mutants shift metabolism to accumulate fat, and raptor mutations extend adult life span. daf-15 transcription is regulated by DAF-16, a FOXO transcription factor that is in turn regulated by daf-2 insulin/IGF signaling. This is a new mechanism that regulates the TOR pathway. Thus, DAF-2 insulin/IGF signaling and nutrient signaling converge on DAF-15 (raptor) to regulate C. elegans larval development, metabolism and life span.", "author" : [ { "dropping-particle" : "", "family" : "Jia", "given" : "Kailiang", "non-dropping-particle" : "", "parse-names" : false, "suffix" : "" }, { "dropping-particle" : "", "family" : "Chen", "given" : "Di", "non-dropping-particle" : "", "parse-names" : false, "suffix" : "" }, { "dropping-particle" : "", "family" : "Riddle", "given" : "Donald L", "non-dropping-particle" : "", "parse-names" : false, "suffix" : "" } ], "container-title" : "Development (Cambridge, England)", "id" : "ITEM-1", "issue" : "16", "issued" : { "date-parts" : [ [ "2004", "8" ] ] }, "page" : "3897-906", "title" : "The TOR pathway interacts with the insulin signaling pathway to regulate C. elegans larval development, metabolism and life span.", "type" : "article-journal", "volume" : "131" }, "uris" : [ "http://www.mendeley.com/documents/?uuid=78e965eb-a40e-4b5c-b54c-af1e3ae39795" ] }, { "id" : "ITEM-2", "itemData" : { "ISBN" : "1534-5807", "author" : [ { "dropping-particle" : "", "family" : "Guertin", "given" : "David A", "non-dropping-particle" : "", "parse-names" : false, "suffix" : "" }, { "dropping-particle" : "", "family" : "Stevens", "given" : "Deanna M", "non-dropping-particle" : "", "parse-names" : false, "suffix" : "" }, { "dropping-particle" : "", "family" : "Thoreen", "given" : "Carson C", "non-dropping-particle" : "", "parse-names" : false, "suffix" : "" }, { "dropping-particle" : "", "family" : "Burds", "given" : "Aurora A", "non-dropping-particle" : "", "parse-names" : false, "suffix" : "" }, { "dropping-particle" : "", "family" : "Kalaany", "given" : "Nada Y", "non-dropping-particle" : "", "parse-names" : false, "suffix" : "" }, { "dropping-particle" : "", "family" : "Moffat", "given" : "Jason", "non-dropping-particle" : "", "parse-names" : false, "suffix" : "" }, { "dropping-particle" : "", "family" : "Brown", "given" : "Michael\u00a0S. S", "non-dropping-particle" : "", "parse-names" : false, "suffix" : "" }, { "dropping-particle" : "", "family" : "Fitzgerald", "given" : "Kevin J", "non-dropping-particle" : "", "parse-names" : false, "suffix" : "" }, { "dropping-particle" : "", "family" : "Sabatini", "given" : "David\u00a0M. M.", "non-dropping-particle" : "", "parse-names" : false, "suffix" : "" } ], "container-title" : "Developmental cell", "id" : "ITEM-2", "issue" : "6", "issued" : { "date-parts" : [ [ "2006" ] ] }, "note" : "        From Duplicate 2 (                   Ablation in mice of the mTORC components raptor, rictor, or mLST8 reveals that mTORC2 is required for signaling to Akt-FOXO and PKCalpha, but not S6K1                 - Guertin, David A; Stevens, Deanna M; Thoreen, Carson C; Burds, Aurora A; Kalaany, Nada Y; Moffat, Jason; Brown, Michael S; Fitzgerald, Kevin J; Sabatini, David M. )\n                \n        \n        \n      ", "page" : "859-871", "title" : "Ablation in mice of the mTORC components raptor, rictor, or mLST8 reveals that mTORC2 is required for signaling to Akt-FOXO and PKCalpha, but not S6K1", "type" : "article-journal", "volume" : "11" }, "uris" : [ "http://www.mendeley.com/documents/?uuid=6281135d-24bd-4cc4-a372-d401a71e712f" ] }, { "id" : "ITEM-3", "itemData" : { "DOI" : "10.1128/MCB.24.21.9508-9516.2004", "ISSN" : "0270-7306", "PMID" : "15485918", "abstract" : "The mammalian target of rapamycin (mTOR) is a key component of a signaling pathway which integrates inputs from nutrients and growth factors to regulate cell growth. Recent studies demonstrated that mice harboring an ethylnitrosourea-induced mutation in the gene encoding mTOR die at embryonic day 12.5 (E12.5). However, others have shown that the treatment of E4.5 blastocysts with rapamycin blocks trophoblast outgrowth, suggesting that the absence of mTOR should lead to embryonic lethality at an earlier stage. To resolve this discrepancy, we set out to disrupt the mTOR gene and analyze the outcome in both heterozygous and homozygous settings. Heterozygous mTOR (mTOR(+/-)) mice do not display any overt phenotype, although mouse embryonic fibroblasts derived from these mice show a 50% reduction in mTOR protein levels and phosphorylation of S6 kinase 1 T389, a site whose phosphorylation is directly mediated by mTOR. However, S6 phosphorylation, raptor levels, cell size, and cell cycle transit times are not diminished in these cells. In contrast to the situation in mTOR(+/-) mice, embryonic development of homozygous mTOR(-/-) mice appears to be arrested at E5.5; such embryos are severely runted and display an aberrant developmental phenotype. The ability of these embryos to implant corresponds to a limited level of trophoblast outgrowth in vitro, reflecting a maternal mRNA contribution, which has been shown to persist during preimplantation development. Moreover, mTOR(-/-) embryos display a lesion in inner cell mass proliferation, consistent with the inability to establish embryonic stem cells from mTOR(-/-) embryos.", "author" : [ { "dropping-particle" : "", "family" : "Gangloff", "given" : "Yann-ga\u00ebl", "non-dropping-particle" : "", "parse-names" : false, "suffix" : "" }, { "dropping-particle" : "", "family" : "Mueller", "given" : "Matthias", "non-dropping-particle" : "", "parse-names" : false, "suffix" : "" }, { "dropping-particle" : "", "family" : "Dann", "given" : "Stephen G", "non-dropping-particle" : "", "parse-names" : false, "suffix" : "" }, { "dropping-particle" : "", "family" : "Svoboda", "given" : "Petr", "non-dropping-particle" : "", "parse-names" : false, "suffix" : "" }, { "dropping-particle" : "", "family" : "Sticker", "given" : "Melanie", "non-dropping-particle" : "", "parse-names" : false, "suffix" : "" }, { "dropping-particle" : "", "family" : "Spetz", "given" : "Jean-francois", "non-dropping-particle" : "", "parse-names" : false, "suffix" : "" }, { "dropping-particle" : "", "family" : "Um", "given" : "Sung Hee", "non-dropping-particle" : "", "parse-names" : false, "suffix" : "" }, { "dropping-particle" : "", "family" : "Brown", "given" : "Eric J", "non-dropping-particle" : "", "parse-names" : false, "suffix" : "" }, { "dropping-particle" : "", "family" : "Cereghini", "given" : "Silvia", "non-dropping-particle" : "", "parse-names" : false, "suffix" : "" }, { "dropping-particle" : "", "family" : "Thomas", "given" : "George", "non-dropping-particle" : "", "parse-names" : false, "suffix" : "" }, { "dropping-particle" : "", "family" : "Kozma", "given" : "Sara C", "non-dropping-particle" : "", "parse-names" : false, "suffix" : "" } ], "container-title" : "Molecular and cellular biology", "id" : "ITEM-3", "issue" : "21", "issued" : { "date-parts" : [ [ "2004", "11" ] ] }, "page" : "9508-16", "title" : "Disruption of the mouse mTOR gene leads to early postimplantation lethality and prohibits embryonic stem cell development.", "type" : "article-journal", "volume" : "24" }, "uris" : [ "http://www.mendeley.com/documents/?uuid=93bc5714-7d15-477f-9ff1-e145cdd9ff68" ] }, { "id" : "ITEM-4", "itemData" : { "DOI" : "10.1128/MCB.24.15.6710-6718.2004", "ISSN" : "0270-7306", "PMID" : "15254238", "abstract" : "TOR is a serine-threonine kinase that was originally identified as a target of rapamycin in Saccharomyces cerevisiae and then found to be highly conserved among eukaryotes. In Drosophila melanogaster, inactivation of TOR or its substrate, S6 kinase, results in reduced cell size and embryonic lethality, indicating a critical role for the TOR pathway in cell growth control. However, the in vivo functions of mammalian TOR (mTOR) remain unclear. In this study, we disrupted the kinase domain of mouse mTOR by homologous recombination. While heterozygous mutant mice were normal and fertile, homozygous mutant embryos died shortly after implantation due to impaired cell proliferation in both embryonic and extraembryonic compartments. Homozygous blastocysts looked normal, but their inner cell mass and trophoblast failed to proliferate in vitro. Deletion of the C-terminal six amino acids of mTOR, which are essential for kinase activity, resulted in reduced cell size and proliferation arrest in embryonic stem cells. These data show that mTOR controls both cell size and proliferation in early mouse embryos and embryonic stem cells.", "author" : [ { "dropping-particle" : "", "family" : "Murakami", "given" : "Mirei", "non-dropping-particle" : "", "parse-names" : false, "suffix" : "" }, { "dropping-particle" : "", "family" : "Ichisaka", "given" : "Tomoko", "non-dropping-particle" : "", "parse-names" : false, "suffix" : "" }, { "dropping-particle" : "", "family" : "Maeda", "given" : "Mitsuyo", "non-dropping-particle" : "", "parse-names" : false, "suffix" : "" }, { "dropping-particle" : "", "family" : "Oshiro", "given" : "Noriko", "non-dropping-particle" : "", "parse-names" : false, "suffix" : "" }, { "dropping-particle" : "", "family" : "Hara", "given" : "Kenta", "non-dropping-particle" : "", "parse-names" : false, "suffix" : "" }, { "dropping-particle" : "", "family" : "Edenhofer", "given" : "Frank", "non-dropping-particle" : "", "parse-names" : false, "suffix" : "" }, { "dropping-particle" : "", "family" : "Kiyama", "given" : "Hiroshi", "non-dropping-particle" : "", "parse-names" : false, "suffix" : "" }, { "dropping-particle" : "", "family" : "Yonezawa", "given" : "Kazuyoshi", "non-dropping-particle" : "", "parse-names" : false, "suffix" : "" }, { "dropping-particle" : "", "family" : "Yamanaka", "given" : "Shinya", "non-dropping-particle" : "", "parse-names" : false, "suffix" : "" } ], "container-title" : "Molecular and cellular biology", "id" : "ITEM-4", "issue" : "15", "issued" : { "date-parts" : [ [ "2004", "8" ] ] }, "page" : "6710-8", "title" : "mTOR is essential for growth and proliferation in early mouse embryos and embryonic stem cells.", "type" : "article-journal", "volume" : "24" }, "uris" : [ "http://www.mendeley.com/documents/?uuid=d6eac077-3d76-4b58-b12b-b45c838ff0c9" ] } ], "mendeley" : { "previouslyFormattedCitation" : "&lt;sup&gt;13\u201315,31&lt;/sup&gt;" }, "properties" : { "noteIndex" : 0 }, "schema" : "https://github.com/citation-style-language/schema/raw/master/csl-citation.json" }</w:instrText>
+        <w:instrText>ADDIN CSL_CITATION { "citationItems" : [ { "id" : "ITEM-1", "itemData" : { "DOI" : "10.1242/dev.01255", "ISSN" : "0950-1991", "PMID" : "15253933", "abstract" : "The highly conserved target-of-rapamycin (TOR) protein kinases control cell growth in response to nutrients and growth factors. In mammals, TOR has been shown to interact with raptor to relay nutrient signals to downstream translation machinery. We report that in C. elegans, mutations in the genes encoding CeTOR and raptor result in dauer-like larval arrest, implying that CeTOR regulates dauer diapause. The daf-15 (raptor) and let-363 (CeTOR) mutants shift metabolism to accumulate fat, and raptor mutations extend adult life span. daf-15 transcription is regulated by DAF-16, a FOXO transcription factor that is in turn regulated by daf-2 insulin/IGF signaling. This is a new mechanism that regulates the TOR pathway. Thus, DAF-2 insulin/IGF signaling and nutrient signaling converge on DAF-15 (raptor) to regulate C. elegans larval development, metabolism and life span.", "author" : [ { "dropping-particle" : "", "family" : "Jia", "given" : "Kailiang", "non-dropping-particle" : "", "parse-names" : false, "suffix" : "" }, { "dropping-particle" : "", "family" : "Chen", "given" : "Di", "non-dropping-particle" : "", "parse-names" : false, "suffix" : "" }, { "dropping-particle" : "", "family" : "Riddle", "given" : "Donald L", "non-dropping-particle" : "", "parse-names" : false, "suffix" : "" } ], "container-title" : "Development (Cambridge, England)", "id" : "ITEM-1", "issue" : "16", "issued" : { "date-parts" : [ [ "2004", "8" ] ] }, "page" : "3897-906", "title" : "The TOR pathway interacts with the insulin signaling pathway to regulate C. elegans larval development, metabolism and life span.", "type" : "article-journal", "volume" : "131" }, "uris" : [ "http://www.mendeley.com/documents/?uuid=78e965eb-a40e-4b5c-b54c-af1e3ae39795" ] }, { "id" : "ITEM-2", "itemData" : { "ISBN" : "1534-5807", "author" : [ { "dropping-particle" : "", "family" : "Guertin", "given" : "David A", "non-dropping-particle" : "", "parse-names" : false, "suffix" : "" }, { "dropping-particle" : "", "family" : "Stevens", "given" : "Deanna M", "non-dropping-particle" : "", "parse-names" : false, "suffix" : "" }, { "dropping-particle" : "", "family" : "Thoreen", "given" : "Carson C", "non-dropping-particle" : "", "parse-names" : false, "suffix" : "" }, { "dropping-particle" : "", "family" : "Burds", "given" : "Aurora A", "non-dropping-particle" : "", "parse-names" : false, "suffix" : "" }, { "dropping-particle" : "", "family" : "Kalaany", "given" : "Nada Y", "non-dropping-particle" : "", "parse-names" : false, "suffix" : "" }, { "dropping-particle" : "", "family" : "Moffat", "given" : "Jason", "non-dropping-particle" : "", "parse-names" : false, "suffix" : "" }, { "dropping-particle" : "", "family" : "Brown", "given" : "Michael\u00a0S. S", "non-dropping-particle" : "", "parse-names" : false, "suffix" : "" }, { "dropping-particle" : "", "family" : "Fitzgerald", "given" : "Kevin J", "non-dropping-particle" : "", "parse-names" : false, "suffix" : "" }, { "dropping-particle" : "", "family" : "Sabatini", "given" : "David\u00a0M. M.", "non-dropping-particle" : "", "parse-names" : false, "suffix" : "" } ], "container-title" : "Developmental cell", "id" : "ITEM-2", "issue" : "6", "issued" : { "date-parts" : [ [ "2006" ] ] }, "note" : "        From Duplicate 2 (                   Ablation in mice of the mTORC components raptor, rictor, or mLST8 reveals that mTORC2 is required for signaling to Akt-FOXO and PKCalpha, but not S6K1                 - Guertin, David A; Stevens, Deanna M; Thoreen, Carson C; Burds, Aurora A; Kalaany, Nada Y; Moffat, Jason; Brown, Michael S; Fitzgerald, Kevin J; Sabatini, David M. )\n                \n        \n        \n      ", "page" : "859-871", "title" : "Ablation in mice of the mTORC components raptor, rictor, or mLST8 reveals that mTORC2 is required for signaling to Akt-FOXO and PKCalpha, but not S6K1", "type" : "article-journal", "volume" : "11" }, "uris" : [ "http://www.mendeley.com/documents/?uuid=6281135d-24bd-4cc4-a372-d401a71e712f" ] }, { "id" : "ITEM-3", "itemData" : { "DOI" : "10.1128/MCB.24.21.9508-9516.2004", "ISSN" : "0270-7306", "PMID" : "15485918", "abstract" : "The mammalian target of rapamycin (mTOR) is a key component of a signaling pathway which integrates inputs from nutrients and growth factors to regulate cell growth. Recent studies demonstrated that mice harboring an ethylnitrosourea-induced mutation in the gene encoding mTOR die at embryonic day 12.5 (E12.5). However, others have shown that the treatment of E4.5 blastocysts with rapamycin blocks trophoblast outgrowth, suggesting that the absence of mTOR should lead to embryonic lethality at an earlier stage. To resolve this discrepancy, we set out to disrupt the mTOR gene and analyze the outcome in both heterozygous and homozygous settings. Heterozygous mTOR (mTOR(+/-)) mice do not display any overt phenotype, although mouse embryonic fibroblasts derived from these mice show a 50% reduction in mTOR protein levels and phosphorylation of S6 kinase 1 T389, a site whose phosphorylation is directly mediated by mTOR. However, S6 phosphorylation, raptor levels, cell size, and cell cycle transit times are not diminished in these cells. In contrast to the situation in mTOR(+/-) mice, embryonic development of homozygous mTOR(-/-) mice appears to be arrested at E5.5; such embryos are severely runted and display an aberrant developmental phenotype. The ability of these embryos to implant corresponds to a limited level of trophoblast outgrowth in vitro, reflecting a maternal mRNA contribution, which has been shown to persist during preimplantation development. Moreover, mTOR(-/-) embryos display a lesion in inner cell mass proliferation, consistent with the inability to establish embryonic stem cells from mTOR(-/-) embryos.", "author" : [ { "dropping-particle" : "", "family" : "Gangloff", "given" : "Yann-ga\u00ebl", "non-dropping-particle" : "", "parse-names" : false, "suffix" : "" }, { "dropping-particle" : "", "family" : "Mueller", "given" : "Matthias", "non-dropping-particle" : "", "parse-names" : false, "suffix" : "" }, { "dropping-particle" : "", "family" : "Dann", "given" : "Stephen G", "non-dropping-particle" : "", "parse-names" : false, "suffix" : "" }, { "dropping-particle" : "", "family" : "Svoboda", "given" : "Petr", "non-dropping-particle" : "", "parse-names" : false, "suffix" : "" }, { "dropping-particle" : "", "family" : "Sticker", "given" : "Melanie", "non-dropping-particle" : "", "parse-names" : false, "suffix" : "" }, { "dropping-particle" : "", "family" : "Spetz", "given" : "Jean-francois", "non-dropping-particle" : "", "parse-names" : false, "suffix" : "" }, { "dropping-particle" : "", "family" : "Um", "given" : "Sung Hee", "non-dropping-particle" : "", "parse-names" : false, "suffix" : "" }, { "dropping-particle" : "", "family" : "Brown", "given" : "Eric J", "non-dropping-particle" : "", "parse-names" : false, "suffix" : "" }, { "dropping-particle" : "", "family" : "Cereghini", "given" : "Silvia", "non-dropping-particle" : "", "parse-names" : false, "suffix" : "" }, { "dropping-particle" : "", "family" : "Thomas", "given" : "George", "non-dropping-particle" : "", "parse-names" : false, "suffix" : "" }, { "dropping-particle" : "", "family" : "Kozma", "given" : "Sara C", "non-dropping-particle" : "", "parse-names" : false, "suffix" : "" } ], "container-title" : "Molecular and cellular biology", "id" : "ITEM-3", "issue" : "21", "issued" : { "date-parts" : [ [ "2004", "11" ] ] }, "page" : "9508-16", "title" : "Disruption of the mouse mTOR gene leads to early postimplantation lethality and prohibits embryonic stem cell development.", "type" : "article-journal", "volume" : "24" }, "uris" : [ "http://www.mendeley.com/documents/?uuid=93bc5714-7d15-477f-9ff1-e145cdd9ff68" ] }, { "id" : "ITEM-4", "itemData" : { "DOI" : "10.1128/MCB.24.15.6710-6718.2004", "ISSN" : "0270-7306", "PMID" : "15254238", "abstract" : "TOR is a serine-threonine kinase that was originally identified as a target of rapamycin in Saccharomyces cerevisiae and then found to be highly conserved among eukaryotes. In Drosophila melanogaster, inactivation of TOR or its substrate, S6 kinase, results in reduced cell size and embryonic lethality, indicating a critical role for the TOR pathway in cell growth control. However, the in vivo functions of mammalian TOR (mTOR) remain unclear. In this study, we disrupted the kinase domain of mouse mTOR by homologous recombination. While heterozygous mutant mice were normal and fertile, homozygous mutant embryos died shortly after implantation due to impaired cell proliferation in both embryonic and extraembryonic compartments. Homozygous blastocysts looked normal, but their inner cell mass and trophoblast failed to proliferate in vitro. Deletion of the C-terminal six amino acids of mTOR, which are essential for kinase activity, resulted in reduced cell size and proliferation arrest in embryonic stem cells. These data show that mTOR controls both cell size and proliferation in early mouse embryos and embryonic stem cells.", "author" : [ { "dropping-particle" : "", "family" : "Murakami", "given" : "Mirei", "non-dropping-particle" : "", "parse-names" : false, "suffix" : "" }, { "dropping-particle" : "", "family" : "Ichisaka", "given" : "Tomoko", "non-dropping-particle" : "", "parse-names" : false, "suffix" : "" }, { "dropping-particle" : "", "family" : "Maeda", "given" : "Mitsuyo", "non-dropping-particle" : "", "parse-names" : false, "suffix" : "" }, { "dropping-particle" : "", "family" : "Oshiro", "given" : "Noriko", "non-dropping-particle" : "", "parse-names" : false, "suffix" : "" }, { "dropping-particle" : "", "family" : "Hara", "given" : "Kenta", "non-dropping-particle" : "", "parse-names" : false, "suffix" : "" }, { "dropping-particle" : "", "family" : "Edenhofer", "given" : "Frank", "non-dropping-particle" : "", "parse-names" : false, "suffix" : "" }, { "dropping-particle" : "", "family" : "Kiyama", "given" : "Hiroshi", "non-dropping-particle" : "", "parse-names" : false, "suffix" : "" }, { "dropping-particle" : "", "family" : "Yonezawa", "given" : "Kazuyoshi", "non-dropping-particle" : "", "parse-names" : false, "suffix" : "" }, { "dropping-particle" : "", "family" : "Yamanaka", "given" : "Shinya", "non-dropping-particle" : "", "parse-names" : false, "suffix" : "" } ], "container-title" : "Molecular and cellular biology", "id" : "ITEM-4", "issue" : "15", "issued" : { "date-parts" : [ [ "2004", "8" ] ] }, "page" : "6710-8", "title" : "mTOR is essential for growth and proliferation in early mouse embryos and embryonic stem cells.", "type" : "article-journal", "volume" : "24" }, "uris" : [ "http://www.mendeley.com/documents/?uuid=d6eac077-3d76-4b58-b12b-b45c838ff0c9" ] } ], "mendeley" : { "previouslyFormattedCitation" : "&lt;sup&gt;13\u201315,32&lt;/sup&gt;" }, "properties" : { "noteIndex" : 0 }, "schema" : "https://github.com/citation-style-language/schema/raw/master/csl-citation.json" }</w:instrText>
       </w:r>
       <w:r>
         <w:fldChar w:fldCharType="separate"/>
@@ -3025,7 +3631,7 @@
           <w:noProof/>
           <w:vertAlign w:val="superscript"/>
         </w:rPr>
-        <w:t>13–15,31</w:t>
+        <w:t>13–15,32</w:t>
       </w:r>
       <w:r>
         <w:fldChar w:fldCharType="end"/>
@@ -3091,7 +3697,7 @@
         <w:fldChar w:fldCharType="begin" w:fldLock="1"/>
       </w:r>
       <w:r>
-        <w:instrText>ADDIN CSL_CITATION { "citationItems" : [ { "id" : "ITEM-1", "itemData" : { "DOI" : "10.1002/gene.10150", "ISSN" : "1526-954X", "PMID" : "12324939", "author" : [ { "dropping-particle" : "", "family" : "Duffy", "given" : "Joseph B", "non-dropping-particle" : "", "parse-names" : false, "suffix" : "" } ], "container-title" : "Genesis (New York, N.Y. : 2000)", "id" : "ITEM-1", "issue" : "1-2", "issued" : { "date-parts" : [ [ "2002" ] ] }, "page" : "1-15", "title" : "GAL4 system in Drosophila: a fly geneticist's Swiss army knife.", "type" : "article-journal", "volume" : "34" }, "uris" : [ "http://www.mendeley.com/documents/?uuid=e9bcab79-e0c6-4020-a04b-a89d81f99d80" ] } ], "mendeley" : { "previouslyFormattedCitation" : "&lt;sup&gt;32&lt;/sup&gt;" }, "properties" : { "noteIndex" : 0 }, "schema" : "https://github.com/citation-style-language/schema/raw/master/csl-citation.json" }</w:instrText>
+        <w:instrText>ADDIN CSL_CITATION { "citationItems" : [ { "id" : "ITEM-1", "itemData" : { "DOI" : "10.1002/gene.10150", "ISSN" : "1526-954X", "PMID" : "12324939", "author" : [ { "dropping-particle" : "", "family" : "Duffy", "given" : "Joseph B", "non-dropping-particle" : "", "parse-names" : false, "suffix" : "" } ], "container-title" : "Genesis (New York, N.Y. : 2000)", "id" : "ITEM-1", "issue" : "1-2", "issued" : { "date-parts" : [ [ "2002" ] ] }, "page" : "1-15", "title" : "GAL4 system in Drosophila: a fly geneticist's Swiss army knife.", "type" : "article-journal", "volume" : "34" }, "uris" : [ "http://www.mendeley.com/documents/?uuid=e9bcab79-e0c6-4020-a04b-a89d81f99d80" ] } ], "mendeley" : { "previouslyFormattedCitation" : "&lt;sup&gt;33&lt;/sup&gt;" }, "properties" : { "noteIndex" : 0 }, "schema" : "https://github.com/citation-style-language/schema/raw/master/csl-citation.json" }</w:instrText>
       </w:r>
       <w:r>
         <w:fldChar w:fldCharType="separate"/>
@@ -3101,7 +3707,7 @@
           <w:noProof/>
           <w:vertAlign w:val="superscript"/>
         </w:rPr>
-        <w:t>32</w:t>
+        <w:t>33</w:t>
       </w:r>
       <w:r>
         <w:fldChar w:fldCharType="end"/>
@@ -3134,7 +3740,15 @@
         <w:t xml:space="preserve">drove </w:t>
       </w:r>
       <w:r>
-        <w:t xml:space="preserve">expression of the UAS shRNA cassettes in both </w:t>
+        <w:t xml:space="preserve">expression of the UAS </w:t>
+      </w:r>
+      <w:proofErr w:type="spellStart"/>
+      <w:r>
+        <w:t>shRNA</w:t>
+      </w:r>
+      <w:proofErr w:type="spellEnd"/>
+      <w:r>
+        <w:t xml:space="preserve"> cassettes in both </w:t>
       </w:r>
       <w:r>
         <w:t xml:space="preserve">skeletal muscle </w:t>
@@ -3263,10 +3877,31 @@
         <w:t>To minimize potential off target effects, t</w:t>
       </w:r>
       <w:r>
-        <w:t>hree different shRNAs</w:t>
-      </w:r>
-      <w:r>
-        <w:t xml:space="preserve"> were used from the Harvard shRNA TRiP collection</w:t>
+        <w:t xml:space="preserve">hree different </w:t>
+      </w:r>
+      <w:proofErr w:type="spellStart"/>
+      <w:r>
+        <w:t>shRNAs</w:t>
+      </w:r>
+      <w:proofErr w:type="spellEnd"/>
+      <w:r>
+        <w:t xml:space="preserve"> were used from the Harvard </w:t>
+      </w:r>
+      <w:proofErr w:type="spellStart"/>
+      <w:r>
+        <w:t>shRNA</w:t>
+      </w:r>
+      <w:proofErr w:type="spellEnd"/>
+      <w:r>
+        <w:t xml:space="preserve"> </w:t>
+      </w:r>
+      <w:proofErr w:type="spellStart"/>
+      <w:r>
+        <w:t>TRiP</w:t>
+      </w:r>
+      <w:proofErr w:type="spellEnd"/>
+      <w:r>
+        <w:t xml:space="preserve"> collection</w:t>
       </w:r>
       <w:r>
         <w:t xml:space="preserve"> for each of the two </w:t>
@@ -3328,6 +3963,7 @@
       <w:r>
         <w:t xml:space="preserve">TM3, </w:t>
       </w:r>
+      <w:proofErr w:type="spellStart"/>
       <w:r>
         <w:rPr>
           <w:i/>
@@ -3340,15 +3976,18 @@
         </w:rPr>
         <w:t>b</w:t>
       </w:r>
+      <w:proofErr w:type="spellEnd"/>
       <w:r>
         <w:t xml:space="preserve"> flies with heterozygous, balanced </w:t>
       </w:r>
       <w:r>
         <w:t>UAS-</w:t>
       </w:r>
+      <w:proofErr w:type="spellStart"/>
       <w:r>
         <w:t>shRNA</w:t>
       </w:r>
+      <w:proofErr w:type="spellEnd"/>
       <w:r>
         <w:t>/</w:t>
       </w:r>
@@ -3497,7 +4136,15 @@
         <w:t>Tsc1</w:t>
       </w:r>
       <w:r>
-        <w:t xml:space="preserve"> shRNA had </w:t>
+        <w:t xml:space="preserve"> </w:t>
+      </w:r>
+      <w:proofErr w:type="spellStart"/>
+      <w:r>
+        <w:t>shRNA</w:t>
+      </w:r>
+      <w:proofErr w:type="spellEnd"/>
+      <w:r>
+        <w:t xml:space="preserve"> had </w:t>
       </w:r>
       <w:r>
         <w:t xml:space="preserve">no significant effect on </w:t>
@@ -3523,8 +4170,13 @@
       <w:r>
         <w:t xml:space="preserve">-GAL4 </w:t>
       </w:r>
-      <w:r>
-        <w:t xml:space="preserve">driver was </w:t>
+      <w:proofErr w:type="gramStart"/>
+      <w:r>
+        <w:t>driver</w:t>
+      </w:r>
+      <w:proofErr w:type="gramEnd"/>
+      <w:r>
+        <w:t xml:space="preserve"> was </w:t>
       </w:r>
       <w:r>
         <w:t>used to express</w:t>
@@ -3539,7 +4191,15 @@
         <w:t>Raptor</w:t>
       </w:r>
       <w:r>
-        <w:t xml:space="preserve"> shRNA, the</w:t>
+        <w:t xml:space="preserve"> </w:t>
+      </w:r>
+      <w:proofErr w:type="spellStart"/>
+      <w:r>
+        <w:t>shRNA</w:t>
+      </w:r>
+      <w:proofErr w:type="spellEnd"/>
+      <w:r>
+        <w:t>, the</w:t>
       </w:r>
       <w:r>
         <w:t xml:space="preserve">re was </w:t>
@@ -3557,7 +4217,15 @@
         <w:t xml:space="preserve"> </w:t>
       </w:r>
       <w:r>
-        <w:t>the number of eclosed flies (Figure 2B).</w:t>
+        <w:t xml:space="preserve">the number of </w:t>
+      </w:r>
+      <w:proofErr w:type="spellStart"/>
+      <w:r>
+        <w:t>eclosed</w:t>
+      </w:r>
+      <w:proofErr w:type="spellEnd"/>
+      <w:r>
+        <w:t xml:space="preserve"> flies (Figure 2B).</w:t>
       </w:r>
       <w:r>
         <w:t xml:space="preserve"> </w:t>
@@ -3593,7 +4261,15 @@
         <w:t>Raptor</w:t>
       </w:r>
       <w:r>
-        <w:t xml:space="preserve"> shRNA is lethal</w:t>
+        <w:t xml:space="preserve"> </w:t>
+      </w:r>
+      <w:proofErr w:type="spellStart"/>
+      <w:r>
+        <w:t>shRNA</w:t>
+      </w:r>
+      <w:proofErr w:type="spellEnd"/>
+      <w:r>
+        <w:t xml:space="preserve"> is lethal</w:t>
       </w:r>
       <w:r>
         <w:t xml:space="preserve"> </w:t>
@@ -3602,8 +4278,13 @@
         <w:t>at some point prior to</w:t>
       </w:r>
       <w:r>
-        <w:t xml:space="preserve"> eclosure</w:t>
-      </w:r>
+        <w:t xml:space="preserve"> </w:t>
+      </w:r>
+      <w:proofErr w:type="spellStart"/>
+      <w:r>
+        <w:t>eclosure</w:t>
+      </w:r>
+      <w:proofErr w:type="spellEnd"/>
       <w:r>
         <w:t>.</w:t>
       </w:r>
@@ -3646,8 +4327,13 @@
       <w:r>
         <w:t>-</w:t>
       </w:r>
-      <w:r>
-        <w:t>shRNA/</w:t>
+      <w:proofErr w:type="spellStart"/>
+      <w:r>
+        <w:t>shRNA</w:t>
+      </w:r>
+      <w:proofErr w:type="spellEnd"/>
+      <w:r>
+        <w:t>/</w:t>
       </w:r>
       <w:r>
         <w:t>TM6</w:t>
@@ -3659,7 +4345,11 @@
         <w:t xml:space="preserve"> </w:t>
       </w:r>
       <w:r>
-        <w:t>resulted in a</w:t>
+        <w:t xml:space="preserve">resulted </w:t>
+      </w:r>
+      <w:proofErr w:type="gramStart"/>
+      <w:r>
+        <w:t>in a</w:t>
       </w:r>
       <w:r>
         <w:t xml:space="preserve"> reduced </w:t>
@@ -3679,6 +4369,7 @@
       <w:r>
         <w:t xml:space="preserve"> knockdown flies</w:t>
       </w:r>
+      <w:proofErr w:type="gramEnd"/>
       <w:r>
         <w:t xml:space="preserve"> (i.e. </w:t>
       </w:r>
@@ -3698,7 +4389,15 @@
         <w:t>Raptor</w:t>
       </w:r>
       <w:r>
-        <w:t>-shRNA)</w:t>
+        <w:t>-</w:t>
+      </w:r>
+      <w:proofErr w:type="spellStart"/>
+      <w:r>
+        <w:t>shRNA</w:t>
+      </w:r>
+      <w:proofErr w:type="spellEnd"/>
+      <w:r>
+        <w:t>)</w:t>
       </w:r>
       <w:r>
         <w:t xml:space="preserve">, although in this case some flies </w:t>
@@ -3713,10 +4412,26 @@
         <w:t>Raptor</w:t>
       </w:r>
       <w:r>
-        <w:t xml:space="preserve">-shRNA </w:t>
-      </w:r>
-      <w:r>
-        <w:t>were able to eclose (Figure 2C).</w:t>
+        <w:t>-</w:t>
+      </w:r>
+      <w:proofErr w:type="spellStart"/>
+      <w:r>
+        <w:t>shRNA</w:t>
+      </w:r>
+      <w:proofErr w:type="spellEnd"/>
+      <w:r>
+        <w:t xml:space="preserve"> </w:t>
+      </w:r>
+      <w:r>
+        <w:t xml:space="preserve">were able to </w:t>
+      </w:r>
+      <w:proofErr w:type="spellStart"/>
+      <w:r>
+        <w:t>eclose</w:t>
+      </w:r>
+      <w:proofErr w:type="spellEnd"/>
+      <w:r>
+        <w:t xml:space="preserve"> (Figure 2C).</w:t>
       </w:r>
       <w:r>
         <w:t xml:space="preserve"> </w:t>
@@ -3779,8 +4494,13 @@
         <w:t>Raptor</w:t>
       </w:r>
       <w:r>
-        <w:t>-shRNA</w:t>
-      </w:r>
+        <w:t>-</w:t>
+      </w:r>
+      <w:proofErr w:type="spellStart"/>
+      <w:r>
+        <w:t>shRNA</w:t>
+      </w:r>
+      <w:proofErr w:type="spellEnd"/>
       <w:r>
         <w:rPr>
           <w:i/>
@@ -3821,7 +4541,7 @@
         <w:fldChar w:fldCharType="begin" w:fldLock="1"/>
       </w:r>
       <w:r>
-        <w:instrText>ADDIN CSL_CITATION { "citationItems" : [ { "id" : "ITEM-1", "itemData" : { "DOI" : "10.1002/gene.10150", "ISSN" : "1526-954X", "PMID" : "12324939", "author" : [ { "dropping-particle" : "", "family" : "Duffy", "given" : "Joseph B", "non-dropping-particle" : "", "parse-names" : false, "suffix" : "" } ], "container-title" : "Genesis (New York, N.Y. : 2000)", "id" : "ITEM-1", "issue" : "1-2", "issued" : { "date-parts" : [ [ "2002" ] ] }, "page" : "1-15", "title" : "GAL4 system in Drosophila: a fly geneticist's Swiss army knife.", "type" : "article-journal", "volume" : "34" }, "uris" : [ "http://www.mendeley.com/documents/?uuid=e9bcab79-e0c6-4020-a04b-a89d81f99d80" ] } ], "mendeley" : { "previouslyFormattedCitation" : "&lt;sup&gt;32&lt;/sup&gt;" }, "properties" : { "noteIndex" : 0 }, "schema" : "https://github.com/citation-style-language/schema/raw/master/csl-citation.json" }</w:instrText>
+        <w:instrText>ADDIN CSL_CITATION { "citationItems" : [ { "id" : "ITEM-1", "itemData" : { "DOI" : "10.1002/gene.10150", "ISSN" : "1526-954X", "PMID" : "12324939", "author" : [ { "dropping-particle" : "", "family" : "Duffy", "given" : "Joseph B", "non-dropping-particle" : "", "parse-names" : false, "suffix" : "" } ], "container-title" : "Genesis (New York, N.Y. : 2000)", "id" : "ITEM-1", "issue" : "1-2", "issued" : { "date-parts" : [ [ "2002" ] ] }, "page" : "1-15", "title" : "GAL4 system in Drosophila: a fly geneticist's Swiss army knife.", "type" : "article-journal", "volume" : "34" }, "uris" : [ "http://www.mendeley.com/documents/?uuid=e9bcab79-e0c6-4020-a04b-a89d81f99d80" ] } ], "mendeley" : { "previouslyFormattedCitation" : "&lt;sup&gt;33&lt;/sup&gt;" }, "properties" : { "noteIndex" : 0 }, "schema" : "https://github.com/citation-style-language/schema/raw/master/csl-citation.json" }</w:instrText>
       </w:r>
       <w:r>
         <w:fldChar w:fldCharType="separate"/>
@@ -3831,7 +4551,7 @@
           <w:noProof/>
           <w:vertAlign w:val="superscript"/>
         </w:rPr>
-        <w:t>32</w:t>
+        <w:t>33</w:t>
       </w:r>
       <w:r>
         <w:fldChar w:fldCharType="end"/>
@@ -3918,12 +4638,14 @@
         </w:rPr>
         <w:t>-</w:t>
       </w:r>
+      <w:proofErr w:type="spellStart"/>
       <w:r>
         <w:rPr>
           <w:rFonts w:ascii="Cambria" w:hAnsi="Cambria"/>
         </w:rPr>
         <w:t>shRNA</w:t>
       </w:r>
+      <w:proofErr w:type="spellEnd"/>
       <w:r>
         <w:rPr>
           <w:rFonts w:ascii="Cambria" w:hAnsi="Cambria"/>
@@ -4036,8 +4758,13 @@
         <w:t xml:space="preserve">To test </w:t>
       </w:r>
       <w:r>
-        <w:t>for the stage under which these flies fail to eclose</w:t>
-      </w:r>
+        <w:t xml:space="preserve">for the stage under which these flies fail to </w:t>
+      </w:r>
+      <w:proofErr w:type="spellStart"/>
+      <w:r>
+        <w:t>eclose</w:t>
+      </w:r>
+      <w:proofErr w:type="spellEnd"/>
       <w:r>
         <w:t>, we</w:t>
       </w:r>
@@ -4102,7 +4829,7 @@
         <w:fldChar w:fldCharType="begin" w:fldLock="1"/>
       </w:r>
       <w:r>
-        <w:instrText>ADDIN CSL_CITATION { "citationItems" : [ { "id" : "ITEM-1", "itemData" : { "DOI" : "10.1073/pnas.96.21.11889", "ISSN" : "0027-8424", "author" : [ { "dropping-particle" : "", "family" : "Mantrova", "given" : "E. Y.", "non-dropping-particle" : "", "parse-names" : false, "suffix" : "" }, { "dropping-particle" : "", "family" : "Schulz", "given" : "R. a.", "non-dropping-particle" : "", "parse-names" : false, "suffix" : "" }, { "dropping-particle" : "", "family" : "Hsu", "given" : "T.", "non-dropping-particle" : "", "parse-names" : false, "suffix" : "" } ], "container-title" : "Proceedings of the National Academy of Sciences", "id" : "ITEM-1", "issue" : "21", "issued" : { "date-parts" : [ [ "1999", "10", "12" ] ] }, "page" : "11889-11894", "title" : "Oogenic function of the myogenic factor D-MEF2: Negative regulation of the Decapentaplegic receptor gene thick veins", "type" : "article-journal", "volume" : "96" }, "uris" : [ "http://www.mendeley.com/documents/?uuid=feabef53-c1f5-4ce8-9f78-298f6f267c94" ] } ], "mendeley" : { "previouslyFormattedCitation" : "&lt;sup&gt;33&lt;/sup&gt;" }, "properties" : { "noteIndex" : 0 }, "schema" : "https://github.com/citation-style-language/schema/raw/master/csl-citation.json" }</w:instrText>
+        <w:instrText>ADDIN CSL_CITATION { "citationItems" : [ { "id" : "ITEM-1", "itemData" : { "DOI" : "10.1073/pnas.96.21.11889", "ISSN" : "0027-8424", "author" : [ { "dropping-particle" : "", "family" : "Mantrova", "given" : "E. Y.", "non-dropping-particle" : "", "parse-names" : false, "suffix" : "" }, { "dropping-particle" : "", "family" : "Schulz", "given" : "R. a.", "non-dropping-particle" : "", "parse-names" : false, "suffix" : "" }, { "dropping-particle" : "", "family" : "Hsu", "given" : "T.", "non-dropping-particle" : "", "parse-names" : false, "suffix" : "" } ], "container-title" : "Proceedings of the National Academy of Sciences", "id" : "ITEM-1", "issue" : "21", "issued" : { "date-parts" : [ [ "1999", "10", "12" ] ] }, "page" : "11889-11894", "title" : "Oogenic function of the myogenic factor D-MEF2: Negative regulation of the Decapentaplegic receptor gene thick veins", "type" : "article-journal", "volume" : "96" }, "uris" : [ "http://www.mendeley.com/documents/?uuid=feabef53-c1f5-4ce8-9f78-298f6f267c94" ] } ], "mendeley" : { "previouslyFormattedCitation" : "&lt;sup&gt;34&lt;/sup&gt;" }, "properties" : { "noteIndex" : 0 }, "schema" : "https://github.com/citation-style-language/schema/raw/master/csl-citation.json" }</w:instrText>
       </w:r>
       <w:r>
         <w:fldChar w:fldCharType="separate"/>
@@ -4112,7 +4839,7 @@
           <w:noProof/>
           <w:vertAlign w:val="superscript"/>
         </w:rPr>
-        <w:t>33</w:t>
+        <w:t>34</w:t>
       </w:r>
       <w:r>
         <w:fldChar w:fldCharType="end"/>
@@ -4130,7 +4857,31 @@
         <w:t>the studies at 25 °C</w:t>
       </w:r>
       <w:r>
-        <w:t>. As a control, we used a fly line that was identical to the TRiP fly lines, but did not have a shRNA inserted</w:t>
+        <w:t xml:space="preserve">. As a control, we used a fly line that was identical to the </w:t>
+      </w:r>
+      <w:proofErr w:type="spellStart"/>
+      <w:r>
+        <w:t>TRiP</w:t>
+      </w:r>
+      <w:proofErr w:type="spellEnd"/>
+      <w:r>
+        <w:t xml:space="preserve"> fly lines, but did not have </w:t>
+      </w:r>
+      <w:proofErr w:type="gramStart"/>
+      <w:r>
+        <w:t>a</w:t>
+      </w:r>
+      <w:proofErr w:type="gramEnd"/>
+      <w:r>
+        <w:t xml:space="preserve"> </w:t>
+      </w:r>
+      <w:proofErr w:type="spellStart"/>
+      <w:r>
+        <w:t>shRNA</w:t>
+      </w:r>
+      <w:proofErr w:type="spellEnd"/>
+      <w:r>
+        <w:t xml:space="preserve"> inserted</w:t>
       </w:r>
       <w:r>
         <w:t xml:space="preserve"> (see Table 2)</w:t>
@@ -4155,7 +4906,21 @@
         <w:rPr>
           <w:rFonts w:ascii="Cambria" w:hAnsi="Cambria"/>
         </w:rPr>
-        <w:t xml:space="preserve">-shRNA was driven by </w:t>
+        <w:t>-</w:t>
+      </w:r>
+      <w:proofErr w:type="spellStart"/>
+      <w:r>
+        <w:rPr>
+          <w:rFonts w:ascii="Cambria" w:hAnsi="Cambria"/>
+        </w:rPr>
+        <w:t>shRNA</w:t>
+      </w:r>
+      <w:proofErr w:type="spellEnd"/>
+      <w:r>
+        <w:rPr>
+          <w:rFonts w:ascii="Cambria" w:hAnsi="Cambria"/>
+        </w:rPr>
+        <w:t xml:space="preserve"> was driven by </w:t>
       </w:r>
       <w:r>
         <w:rPr>
@@ -4194,8 +4959,16 @@
         <w:rPr>
           <w:rFonts w:ascii="Cambria" w:hAnsi="Cambria"/>
         </w:rPr>
-        <w:t>died prior to eclosion</w:t>
-      </w:r>
+        <w:t xml:space="preserve">died prior to </w:t>
+      </w:r>
+      <w:proofErr w:type="spellStart"/>
+      <w:r>
+        <w:rPr>
+          <w:rFonts w:ascii="Cambria" w:hAnsi="Cambria"/>
+        </w:rPr>
+        <w:t>eclosion</w:t>
+      </w:r>
+      <w:proofErr w:type="spellEnd"/>
       <w:r>
         <w:rPr>
           <w:rFonts w:ascii="Cambria" w:hAnsi="Cambria"/>
@@ -4352,23 +5125,25 @@
           <w:rFonts w:eastAsia="Times New Roman" w:cs="Times New Roman"/>
           <w:shd w:val="clear" w:color="auto" w:fill="FFFFFF"/>
         </w:rPr>
-        <w:t xml:space="preserve"> for those shRNA strains</w:t>
-      </w:r>
+        <w:t xml:space="preserve"> for those </w:t>
+      </w:r>
+      <w:proofErr w:type="spellStart"/>
       <w:r>
         <w:rPr>
           <w:rStyle w:val="apple-style-span"/>
           <w:rFonts w:eastAsia="Times New Roman" w:cs="Times New Roman"/>
           <w:shd w:val="clear" w:color="auto" w:fill="FFFFFF"/>
         </w:rPr>
-        <w:t xml:space="preserve">, with </w:t>
-      </w:r>
+        <w:t>shRNA</w:t>
+      </w:r>
+      <w:proofErr w:type="spellEnd"/>
       <w:r>
         <w:rPr>
           <w:rStyle w:val="apple-style-span"/>
           <w:rFonts w:eastAsia="Times New Roman" w:cs="Times New Roman"/>
           <w:shd w:val="clear" w:color="auto" w:fill="FFFFFF"/>
         </w:rPr>
-        <w:t xml:space="preserve">a </w:t>
+        <w:t xml:space="preserve"> strains</w:t>
       </w:r>
       <w:r>
         <w:rPr>
@@ -4376,7 +5151,7 @@
           <w:rFonts w:eastAsia="Times New Roman" w:cs="Times New Roman"/>
           <w:shd w:val="clear" w:color="auto" w:fill="FFFFFF"/>
         </w:rPr>
-        <w:t>73-92</w:t>
+        <w:t xml:space="preserve">, with </w:t>
       </w:r>
       <w:r>
         <w:rPr>
@@ -4384,6 +5159,22 @@
           <w:rFonts w:eastAsia="Times New Roman" w:cs="Times New Roman"/>
           <w:shd w:val="clear" w:color="auto" w:fill="FFFFFF"/>
         </w:rPr>
+        <w:t xml:space="preserve">a </w:t>
+      </w:r>
+      <w:r>
+        <w:rPr>
+          <w:rStyle w:val="apple-style-span"/>
+          <w:rFonts w:eastAsia="Times New Roman" w:cs="Times New Roman"/>
+          <w:shd w:val="clear" w:color="auto" w:fill="FFFFFF"/>
+        </w:rPr>
+        <w:t>73-92</w:t>
+      </w:r>
+      <w:r>
+        <w:rPr>
+          <w:rStyle w:val="apple-style-span"/>
+          <w:rFonts w:eastAsia="Times New Roman" w:cs="Times New Roman"/>
+          <w:shd w:val="clear" w:color="auto" w:fill="FFFFFF"/>
+        </w:rPr>
         <w:t>% decrease in the number of flies depending on the strain</w:t>
       </w:r>
       <w:r>
@@ -4589,7 +5380,7 @@
         <w:fldChar w:fldCharType="begin" w:fldLock="1"/>
       </w:r>
       <w:r>
-        <w:instrText>ADDIN CSL_CITATION { "citationItems" : [ { "id" : "ITEM-1", "itemData" : { "DOI" : "10.1016/j.cmet.2008.10.002", "ISSN" : "1932-7420", "PMID" : "19046572", "abstract" : "Mammalian target of rapamycin (mTOR) is a central controller of cell growth. mTOR assembles into two distinct multiprotein complexes called mTOR complex 1 (mTORC1) and mTORC2. Here we show that the mTORC1 component raptor is critical for muscle function and prolonged survival. In contrast, muscles lacking the mTORC2 component rictor are indistinguishable from wild-type controls. Raptor-deficient muscles become progressively dystrophic, are impaired in their oxidative capacity, and contain increased glycogen stores, but they express structural components indicative of oxidative muscle fibers. Biochemical analysis indicates that these changes are probably due to loss of activation of direct downstream targets of mTORC1, downregulation of genes involved in mitochondrial biogenesis, including PGC1alpha, and hyperactivation of PKB/Akt. Finally, we show that activation of PKB/Akt does not require mTORC2. Together, these results demonstrate that muscle mTORC1 has an unexpected role in the regulation of the metabolic properties and that its function is essential for life.", "author" : [ { "dropping-particle" : "", "family" : "Bentzinger", "given" : "C Florian", "non-dropping-particle" : "", "parse-names" : false, "suffix" : "" }, { "dropping-particle" : "", "family" : "Romanino", "given" : "Klaas", "non-dropping-particle" : "", "parse-names" : false, "suffix" : "" }, { "dropping-particle" : "", "family" : "Clo\u00ebtta", "given" : "Dimitri", "non-dropping-particle" : "", "parse-names" : false, "suffix" : "" }, { "dropping-particle" : "", "family" : "Lin", "given" : "Shuo", "non-dropping-particle" : "", "parse-names" : false, "suffix" : "" }, { "dropping-particle" : "", "family" : "Mascarenhas", "given" : "Joseph B", "non-dropping-particle" : "", "parse-names" : false, "suffix" : "" }, { "dropping-particle" : "", "family" : "Oliveri", "given" : "Filippo", "non-dropping-particle" : "", "parse-names" : false, "suffix" : "" }, { "dropping-particle" : "", "family" : "Xia", "given" : "Jinyu", "non-dropping-particle" : "", "parse-names" : false, "suffix" : "" }, { "dropping-particle" : "", "family" : "Casanova", "given" : "Emilio", "non-dropping-particle" : "", "parse-names" : false, "suffix" : "" }, { "dropping-particle" : "", "family" : "Costa", "given" : "C\u00e9line F", "non-dropping-particle" : "", "parse-names" : false, "suffix" : "" }, { "dropping-particle" : "", "family" : "Brink", "given" : "Marijke", "non-dropping-particle" : "", "parse-names" : false, "suffix" : "" }, { "dropping-particle" : "", "family" : "Zorzato", "given" : "Francesco", "non-dropping-particle" : "", "parse-names" : false, "suffix" : "" }, { "dropping-particle" : "", "family" : "Hall", "given" : "Michael\u00a0N.", "non-dropping-particle" : "", "parse-names" : false, "suffix" : "" }, { "dropping-particle" : "", "family" : "R\u00fcegg", "given" : "Markus A", "non-dropping-particle" : "", "parse-names" : false, "suffix" : "" } ], "container-title" : "Cell metabolism", "id" : "ITEM-1", "issue" : "5", "issued" : { "date-parts" : [ [ "2008", "11" ] ] }, "page" : "411-24", "title" : "Skeletal muscle-specific ablation of raptor, but not of rictor, causes metabolic changes and results in muscle dystrophy.", "type" : "article-journal", "volume" : "8" }, "uris" : [ "http://www.mendeley.com/documents/?uuid=4d9f2e14-8857-4d1a-a0ad-6b1d163ce727" ] }, { "id" : "ITEM-2", "itemData" : { "DOI" : "10.1186/2044-5040-3-6", "ISSN" : "2044-5040", "PMID" : "23497627", "abstract" : "BACKGROUND: Skeletal muscle mass is determined by the balance between protein synthesis and degradation. Mammalian target of rapamycin complex 1 (mTORC1) is a master regulator of protein translation and has been implicated in the control of muscle mass. Inactivation of mTORC1 by skeletal muscle-specific deletion of its obligatory component raptor results in smaller muscles and a lethal dystrophy. Moreover, raptor-deficient muscles are less oxidative through changes in the expression PGC-1\u03b1, a critical determinant of mitochondrial biogenesis. These results suggest that activation of mTORC1 might be beneficial to skeletal muscle by providing resistance to muscle atrophy and increasing oxidative function. Here, we tested this hypothesis by deletion of the mTORC1 inhibitor tuberous sclerosis complex (TSC) in muscle fibers. METHOD: Skeletal muscles of mice with an acute or a permanent deletion of raptor or TSC1 were examined using histological, biochemical and molecular biological methods. Response of the muscles to changes in mechanical load and nerve input was investigated by ablation of synergistic muscles or by denervation . RESULTS: Genetic deletion or knockdown of raptor, causing inactivation of mTORC1, was sufficient to prevent muscle growth and enhance muscle atrophy. Conversely, short-term activation of mTORC1 by knockdown of TSC induced muscle fiber hypertrophy and atrophy-resistance upon denervation, in both fast tibialis anterior (TA) and slow soleus muscles. Surprisingly, however, sustained activation of mTORC1 by genetic deletion of Tsc1 caused muscle atrophy in all but soleus muscles. In contrast, oxidative capacity was increased in all muscles examined. Consistently, TSC1-deficient soleus muscle was atrophy-resistant whereas TA underwent normal atrophy upon denervation. Moreover, upon overloading, plantaris muscle did not display enhanced hypertrophy compared to controls. Biochemical analysis indicated that the atrophy response of muscles was based on the suppressed phosphorylation of PKB/Akt via feedback inhibition by mTORC1 and subsequent increased expression of the E3 ubiquitin ligases MuRF1 and atrogin-1/MAFbx. In contrast, expression of both E3 ligases was not increased in soleus muscle suggesting the presence of compensatory mechanisms in this muscle. CONCLUSIONS: Our study shows that the mTORC1- and the PKB/Akt-FoxO pathways are tightly interconnected and differentially regulated depending on the muscle type. These results indicate tha\u2026", "author" : [ { "dropping-particle" : "", "family" : "Bentzinger", "given" : "C Florian", "non-dropping-particle" : "", "parse-names" : false, "suffix" : "" }, { "dropping-particle" : "", "family" : "Lin", "given" : "Shuo", "non-dropping-particle" : "", "parse-names" : false, "suffix" : "" }, { "dropping-particle" : "", "family" : "Romanino", "given" : "Klaas", "non-dropping-particle" : "", "parse-names" : false, "suffix" : "" }, { "dropping-particle" : "", "family" : "Castets", "given" : "Perrine", "non-dropping-particle" : "", "parse-names" : false, "suffix" : "" }, { "dropping-particle" : "", "family" : "Guridi", "given" : "Maitea", "non-dropping-particle" : "", "parse-names" : false, "suffix" : "" }, { "dropping-particle" : "", "family" : "Summermatter", "given" : "Serge", "non-dropping-particle" : "", "parse-names" : false, "suffix" : "" }, { "dropping-particle" : "", "family" : "Handschin", "given" : "Christoph", "non-dropping-particle" : "", "parse-names" : false, "suffix" : "" }, { "dropping-particle" : "", "family" : "Tintignac", "given" : "Lionel a", "non-dropping-particle" : "", "parse-names" : false, "suffix" : "" }, { "dropping-particle" : "", "family" : "Hall", "given" : "Michael N.", "non-dropping-particle" : "", "parse-names" : false, "suffix" : "" }, { "dropping-particle" : "", "family" : "R\u00fcegg", "given" : "Markus a", "non-dropping-particle" : "", "parse-names" : false, "suffix" : "" } ], "container-title" : "Skeletal muscle", "id" : "ITEM-2", "issue" : "1", "issued" : { "date-parts" : [ [ "2013", "1" ] ] }, "page" : "6", "title" : "Differential response of skeletal muscles to mTORC1 signaling during atrophy and hypertrophy.", "type" : "article-journal", "volume" : "3" }, "uris" : [ "http://www.mendeley.com/documents/?uuid=75a9c1c2-8af4-478f-8ff6-5e14826d4927" ] } ], "mendeley" : { "previouslyFormattedCitation" : "&lt;sup&gt;34,35&lt;/sup&gt;" }, "properties" : { "noteIndex" : 0 }, "schema" : "https://github.com/citation-style-language/schema/raw/master/csl-citation.json" }</w:instrText>
+        <w:instrText>ADDIN CSL_CITATION { "citationItems" : [ { "id" : "ITEM-1", "itemData" : { "DOI" : "10.1016/j.cmet.2008.10.002", "ISSN" : "1932-7420", "PMID" : "19046572", "abstract" : "Mammalian target of rapamycin (mTOR) is a central controller of cell growth. mTOR assembles into two distinct multiprotein complexes called mTOR complex 1 (mTORC1) and mTORC2. Here we show that the mTORC1 component raptor is critical for muscle function and prolonged survival. In contrast, muscles lacking the mTORC2 component rictor are indistinguishable from wild-type controls. Raptor-deficient muscles become progressively dystrophic, are impaired in their oxidative capacity, and contain increased glycogen stores, but they express structural components indicative of oxidative muscle fibers. Biochemical analysis indicates that these changes are probably due to loss of activation of direct downstream targets of mTORC1, downregulation of genes involved in mitochondrial biogenesis, including PGC1alpha, and hyperactivation of PKB/Akt. Finally, we show that activation of PKB/Akt does not require mTORC2. Together, these results demonstrate that muscle mTORC1 has an unexpected role in the regulation of the metabolic properties and that its function is essential for life.", "author" : [ { "dropping-particle" : "", "family" : "Bentzinger", "given" : "C Florian", "non-dropping-particle" : "", "parse-names" : false, "suffix" : "" }, { "dropping-particle" : "", "family" : "Romanino", "given" : "Klaas", "non-dropping-particle" : "", "parse-names" : false, "suffix" : "" }, { "dropping-particle" : "", "family" : "Clo\u00ebtta", "given" : "Dimitri", "non-dropping-particle" : "", "parse-names" : false, "suffix" : "" }, { "dropping-particle" : "", "family" : "Lin", "given" : "Shuo", "non-dropping-particle" : "", "parse-names" : false, "suffix" : "" }, { "dropping-particle" : "", "family" : "Mascarenhas", "given" : "Joseph B", "non-dropping-particle" : "", "parse-names" : false, "suffix" : "" }, { "dropping-particle" : "", "family" : "Oliveri", "given" : "Filippo", "non-dropping-particle" : "", "parse-names" : false, "suffix" : "" }, { "dropping-particle" : "", "family" : "Xia", "given" : "Jinyu", "non-dropping-particle" : "", "parse-names" : false, "suffix" : "" }, { "dropping-particle" : "", "family" : "Casanova", "given" : "Emilio", "non-dropping-particle" : "", "parse-names" : false, "suffix" : "" }, { "dropping-particle" : "", "family" : "Costa", "given" : "C\u00e9line F", "non-dropping-particle" : "", "parse-names" : false, "suffix" : "" }, { "dropping-particle" : "", "family" : "Brink", "given" : "Marijke", "non-dropping-particle" : "", "parse-names" : false, "suffix" : "" }, { "dropping-particle" : "", "family" : "Zorzato", "given" : "Francesco", "non-dropping-particle" : "", "parse-names" : false, "suffix" : "" }, { "dropping-particle" : "", "family" : "Hall", "given" : "Michael\u00a0N.", "non-dropping-particle" : "", "parse-names" : false, "suffix" : "" }, { "dropping-particle" : "", "family" : "R\u00fcegg", "given" : "Markus A", "non-dropping-particle" : "", "parse-names" : false, "suffix" : "" } ], "container-title" : "Cell metabolism", "id" : "ITEM-1", "issue" : "5", "issued" : { "date-parts" : [ [ "2008", "11" ] ] }, "page" : "411-24", "title" : "Skeletal muscle-specific ablation of raptor, but not of rictor, causes metabolic changes and results in muscle dystrophy.", "type" : "article-journal", "volume" : "8" }, "uris" : [ "http://www.mendeley.com/documents/?uuid=4d9f2e14-8857-4d1a-a0ad-6b1d163ce727" ] }, { "id" : "ITEM-2", "itemData" : { "DOI" : "10.1186/2044-5040-3-6", "ISSN" : "2044-5040", "PMID" : "23497627", "abstract" : "BACKGROUND: Skeletal muscle mass is determined by the balance between protein synthesis and degradation. Mammalian target of rapamycin complex 1 (mTORC1) is a master regulator of protein translation and has been implicated in the control of muscle mass. Inactivation of mTORC1 by skeletal muscle-specific deletion of its obligatory component raptor results in smaller muscles and a lethal dystrophy. Moreover, raptor-deficient muscles are less oxidative through changes in the expression PGC-1\u03b1, a critical determinant of mitochondrial biogenesis. These results suggest that activation of mTORC1 might be beneficial to skeletal muscle by providing resistance to muscle atrophy and increasing oxidative function. Here, we tested this hypothesis by deletion of the mTORC1 inhibitor tuberous sclerosis complex (TSC) in muscle fibers. METHOD: Skeletal muscles of mice with an acute or a permanent deletion of raptor or TSC1 were examined using histological, biochemical and molecular biological methods. Response of the muscles to changes in mechanical load and nerve input was investigated by ablation of synergistic muscles or by denervation . RESULTS: Genetic deletion or knockdown of raptor, causing inactivation of mTORC1, was sufficient to prevent muscle growth and enhance muscle atrophy. Conversely, short-term activation of mTORC1 by knockdown of TSC induced muscle fiber hypertrophy and atrophy-resistance upon denervation, in both fast tibialis anterior (TA) and slow soleus muscles. Surprisingly, however, sustained activation of mTORC1 by genetic deletion of Tsc1 caused muscle atrophy in all but soleus muscles. In contrast, oxidative capacity was increased in all muscles examined. Consistently, TSC1-deficient soleus muscle was atrophy-resistant whereas TA underwent normal atrophy upon denervation. Moreover, upon overloading, plantaris muscle did not display enhanced hypertrophy compared to controls. Biochemical analysis indicated that the atrophy response of muscles was based on the suppressed phosphorylation of PKB/Akt via feedback inhibition by mTORC1 and subsequent increased expression of the E3 ubiquitin ligases MuRF1 and atrogin-1/MAFbx. In contrast, expression of both E3 ligases was not increased in soleus muscle suggesting the presence of compensatory mechanisms in this muscle. CONCLUSIONS: Our study shows that the mTORC1- and the PKB/Akt-FoxO pathways are tightly interconnected and differentially regulated depending on the muscle type. These results indicate tha\u2026", "author" : [ { "dropping-particle" : "", "family" : "Bentzinger", "given" : "C Florian", "non-dropping-particle" : "", "parse-names" : false, "suffix" : "" }, { "dropping-particle" : "", "family" : "Lin", "given" : "Shuo", "non-dropping-particle" : "", "parse-names" : false, "suffix" : "" }, { "dropping-particle" : "", "family" : "Romanino", "given" : "Klaas", "non-dropping-particle" : "", "parse-names" : false, "suffix" : "" }, { "dropping-particle" : "", "family" : "Castets", "given" : "Perrine", "non-dropping-particle" : "", "parse-names" : false, "suffix" : "" }, { "dropping-particle" : "", "family" : "Guridi", "given" : "Maitea", "non-dropping-particle" : "", "parse-names" : false, "suffix" : "" }, { "dropping-particle" : "", "family" : "Summermatter", "given" : "Serge", "non-dropping-particle" : "", "parse-names" : false, "suffix" : "" }, { "dropping-particle" : "", "family" : "Handschin", "given" : "Christoph", "non-dropping-particle" : "", "parse-names" : false, "suffix" : "" }, { "dropping-particle" : "", "family" : "Tintignac", "given" : "Lionel a", "non-dropping-particle" : "", "parse-names" : false, "suffix" : "" }, { "dropping-particle" : "", "family" : "Hall", "given" : "Michael N.", "non-dropping-particle" : "", "parse-names" : false, "suffix" : "" }, { "dropping-particle" : "", "family" : "R\u00fcegg", "given" : "Markus a", "non-dropping-particle" : "", "parse-names" : false, "suffix" : "" } ], "container-title" : "Skeletal muscle", "id" : "ITEM-2", "issue" : "1", "issued" : { "date-parts" : [ [ "2013", "1" ] ] }, "page" : "6", "title" : "Differential response of skeletal muscles to mTORC1 signaling during atrophy and hypertrophy.", "type" : "article-journal", "volume" : "3" }, "uris" : [ "http://www.mendeley.com/documents/?uuid=75a9c1c2-8af4-478f-8ff6-5e14826d4927" ] } ], "mendeley" : { "previouslyFormattedCitation" : "&lt;sup&gt;35,36&lt;/sup&gt;" }, "properties" : { "noteIndex" : 0 }, "schema" : "https://github.com/citation-style-language/schema/raw/master/csl-citation.json" }</w:instrText>
       </w:r>
       <w:r>
         <w:fldChar w:fldCharType="separate"/>
@@ -4599,7 +5390,7 @@
           <w:noProof/>
           <w:vertAlign w:val="superscript"/>
         </w:rPr>
-        <w:t>34,35</w:t>
+        <w:t>35,36</w:t>
       </w:r>
       <w:r>
         <w:fldChar w:fldCharType="end"/>
@@ -4610,12 +5401,14 @@
       <w:r>
         <w:t xml:space="preserve">  One key difference here is that in those models, which use a late-expressed muscle </w:t>
       </w:r>
+      <w:proofErr w:type="spellStart"/>
       <w:r>
         <w:rPr>
           <w:i/>
         </w:rPr>
         <w:t>Cre</w:t>
       </w:r>
+      <w:proofErr w:type="spellEnd"/>
       <w:r>
         <w:t xml:space="preserve"> driver, </w:t>
       </w:r>
@@ -4657,7 +5450,15 @@
         <w:t>Raptor</w:t>
       </w:r>
       <w:r>
-        <w:t xml:space="preserve"> Knockdown Flies Fail to Eclose from Pupae</w:t>
+        <w:t xml:space="preserve"> Knockdown Flies Fail to </w:t>
+      </w:r>
+      <w:proofErr w:type="spellStart"/>
+      <w:r>
+        <w:t>Eclose</w:t>
+      </w:r>
+      <w:proofErr w:type="spellEnd"/>
+      <w:r>
+        <w:t xml:space="preserve"> from Pupae</w:t>
       </w:r>
     </w:p>
     <w:p>
@@ -4678,7 +5479,21 @@
         <w:rPr>
           <w:rFonts w:ascii="Cambria" w:hAnsi="Cambria"/>
         </w:rPr>
-        <w:t xml:space="preserve"> determine at which point prior to eclosure the </w:t>
+        <w:t xml:space="preserve"> determine at which point prior to </w:t>
+      </w:r>
+      <w:proofErr w:type="spellStart"/>
+      <w:r>
+        <w:rPr>
+          <w:rFonts w:ascii="Cambria" w:hAnsi="Cambria"/>
+        </w:rPr>
+        <w:t>eclosure</w:t>
+      </w:r>
+      <w:proofErr w:type="spellEnd"/>
+      <w:r>
+        <w:rPr>
+          <w:rFonts w:ascii="Cambria" w:hAnsi="Cambria"/>
+        </w:rPr>
+        <w:t xml:space="preserve"> the </w:t>
       </w:r>
       <w:r>
         <w:rPr>
@@ -4709,7 +5524,21 @@
         <w:rPr>
           <w:rFonts w:ascii="Cambria" w:hAnsi="Cambria"/>
         </w:rPr>
-        <w:t xml:space="preserve">e examined the pupal cases on the sides of the vials from the </w:t>
+        <w:t xml:space="preserve">e examined the </w:t>
+      </w:r>
+      <w:proofErr w:type="spellStart"/>
+      <w:r>
+        <w:rPr>
+          <w:rFonts w:ascii="Cambria" w:hAnsi="Cambria"/>
+        </w:rPr>
+        <w:t>pupal</w:t>
+      </w:r>
+      <w:proofErr w:type="spellEnd"/>
+      <w:r>
+        <w:rPr>
+          <w:rFonts w:ascii="Cambria" w:hAnsi="Cambria"/>
+        </w:rPr>
+        <w:t xml:space="preserve"> cases on the sides of the vials from the </w:t>
       </w:r>
       <w:r>
         <w:rPr>
@@ -4757,12 +5586,14 @@
         </w:rPr>
         <w:t>-</w:t>
       </w:r>
+      <w:proofErr w:type="spellStart"/>
       <w:r>
         <w:rPr>
           <w:rFonts w:ascii="Cambria" w:hAnsi="Cambria"/>
         </w:rPr>
         <w:t>shRNA</w:t>
       </w:r>
+      <w:proofErr w:type="spellEnd"/>
       <w:r>
         <w:rPr>
           <w:rFonts w:ascii="Cambria" w:hAnsi="Cambria"/>
@@ -4830,12 +5661,14 @@
         </w:rPr>
         <w:t>-</w:t>
       </w:r>
+      <w:proofErr w:type="spellStart"/>
       <w:r>
         <w:rPr>
           <w:rFonts w:ascii="Cambria" w:hAnsi="Cambria"/>
         </w:rPr>
         <w:t>shRNA</w:t>
       </w:r>
+      <w:proofErr w:type="spellEnd"/>
       <w:r>
         <w:rPr>
           <w:rFonts w:ascii="Cambria" w:hAnsi="Cambria"/>
@@ -4859,7 +5692,21 @@
         <w:rPr>
           <w:rFonts w:ascii="Cambria" w:hAnsi="Cambria"/>
         </w:rPr>
-        <w:t>empty pupal cases and the cases containing dead flies were counted.</w:t>
+        <w:t xml:space="preserve">empty </w:t>
+      </w:r>
+      <w:proofErr w:type="spellStart"/>
+      <w:r>
+        <w:rPr>
+          <w:rFonts w:ascii="Cambria" w:hAnsi="Cambria"/>
+        </w:rPr>
+        <w:t>pupal</w:t>
+      </w:r>
+      <w:proofErr w:type="spellEnd"/>
+      <w:r>
+        <w:rPr>
+          <w:rFonts w:ascii="Cambria" w:hAnsi="Cambria"/>
+        </w:rPr>
+        <w:t xml:space="preserve"> cases and the cases containing dead flies were counted.</w:t>
       </w:r>
       <w:r>
         <w:rPr>
@@ -4895,7 +5742,21 @@
         <w:rPr>
           <w:rFonts w:ascii="Cambria" w:hAnsi="Cambria"/>
         </w:rPr>
-        <w:t>number of pupal cases from e</w:t>
+        <w:t xml:space="preserve">number of </w:t>
+      </w:r>
+      <w:proofErr w:type="spellStart"/>
+      <w:r>
+        <w:rPr>
+          <w:rFonts w:ascii="Cambria" w:hAnsi="Cambria"/>
+        </w:rPr>
+        <w:t>pupal</w:t>
+      </w:r>
+      <w:proofErr w:type="spellEnd"/>
+      <w:r>
+        <w:rPr>
+          <w:rFonts w:ascii="Cambria" w:hAnsi="Cambria"/>
+        </w:rPr>
+        <w:t xml:space="preserve"> cases from e</w:t>
       </w:r>
       <w:r>
         <w:rPr>
@@ -4985,17 +5846,39 @@
         </w:rPr>
         <w:t>-</w:t>
       </w:r>
-      <w:r>
-        <w:rPr>
-          <w:rFonts w:ascii="Cambria" w:hAnsi="Cambria"/>
-        </w:rPr>
-        <w:t>shRNA crosses. These data support the hypothesis</w:t>
-      </w:r>
-      <w:r>
-        <w:rPr>
-          <w:rFonts w:ascii="Cambria" w:hAnsi="Cambria"/>
-        </w:rPr>
-        <w:t xml:space="preserve"> that lethality occurs after pupal development.</w:t>
+      <w:proofErr w:type="spellStart"/>
+      <w:r>
+        <w:rPr>
+          <w:rFonts w:ascii="Cambria" w:hAnsi="Cambria"/>
+        </w:rPr>
+        <w:t>shRNA</w:t>
+      </w:r>
+      <w:proofErr w:type="spellEnd"/>
+      <w:r>
+        <w:rPr>
+          <w:rFonts w:ascii="Cambria" w:hAnsi="Cambria"/>
+        </w:rPr>
+        <w:t xml:space="preserve"> crosses. These data support the hypothesis</w:t>
+      </w:r>
+      <w:r>
+        <w:rPr>
+          <w:rFonts w:ascii="Cambria" w:hAnsi="Cambria"/>
+        </w:rPr>
+        <w:t xml:space="preserve"> that lethality occurs after </w:t>
+      </w:r>
+      <w:proofErr w:type="spellStart"/>
+      <w:r>
+        <w:rPr>
+          <w:rFonts w:ascii="Cambria" w:hAnsi="Cambria"/>
+        </w:rPr>
+        <w:t>pupal</w:t>
+      </w:r>
+      <w:proofErr w:type="spellEnd"/>
+      <w:r>
+        <w:rPr>
+          <w:rFonts w:ascii="Cambria" w:hAnsi="Cambria"/>
+        </w:rPr>
+        <w:t xml:space="preserve"> development.</w:t>
       </w:r>
     </w:p>
     <w:p>
@@ -5019,7 +5902,21 @@
         <w:rPr>
           <w:rFonts w:ascii="Cambria" w:hAnsi="Cambria"/>
         </w:rPr>
-        <w:t>We next visually examined the pupal cases for the presence dead flies (Figure 3E).  After blind scoring, we noted that for</w:t>
+        <w:t xml:space="preserve">We next visually examined the </w:t>
+      </w:r>
+      <w:proofErr w:type="spellStart"/>
+      <w:r>
+        <w:rPr>
+          <w:rFonts w:ascii="Cambria" w:hAnsi="Cambria"/>
+        </w:rPr>
+        <w:t>pupal</w:t>
+      </w:r>
+      <w:proofErr w:type="spellEnd"/>
+      <w:r>
+        <w:rPr>
+          <w:rFonts w:ascii="Cambria" w:hAnsi="Cambria"/>
+        </w:rPr>
+        <w:t xml:space="preserve"> cases for the presence dead flies (Figure 3E).  After blind scoring, we noted that for</w:t>
       </w:r>
       <w:r>
         <w:rPr>
@@ -5083,7 +5980,21 @@
         <w:rPr>
           <w:rFonts w:ascii="Cambria" w:hAnsi="Cambria"/>
         </w:rPr>
-        <w:t xml:space="preserve"> 100% of the pupal cases contained dead flies</w:t>
+        <w:t xml:space="preserve"> 100% of the </w:t>
+      </w:r>
+      <w:proofErr w:type="spellStart"/>
+      <w:r>
+        <w:rPr>
+          <w:rFonts w:ascii="Cambria" w:hAnsi="Cambria"/>
+        </w:rPr>
+        <w:t>pupal</w:t>
+      </w:r>
+      <w:proofErr w:type="spellEnd"/>
+      <w:r>
+        <w:rPr>
+          <w:rFonts w:ascii="Cambria" w:hAnsi="Cambria"/>
+        </w:rPr>
+        <w:t xml:space="preserve"> cases contained dead flies</w:t>
       </w:r>
       <w:r>
         <w:rPr>
@@ -5102,8 +6013,16 @@
         <w:rPr>
           <w:rFonts w:ascii="Cambria" w:hAnsi="Cambria"/>
         </w:rPr>
-        <w:t xml:space="preserve"> shRNA</w:t>
-      </w:r>
+        <w:t xml:space="preserve"> </w:t>
+      </w:r>
+      <w:proofErr w:type="spellStart"/>
+      <w:r>
+        <w:rPr>
+          <w:rFonts w:ascii="Cambria" w:hAnsi="Cambria"/>
+        </w:rPr>
+        <w:t>shRNA</w:t>
+      </w:r>
+      <w:proofErr w:type="spellEnd"/>
       <w:r>
         <w:rPr>
           <w:rFonts w:ascii="Cambria" w:hAnsi="Cambria"/>
@@ -5144,7 +6063,35 @@
         <w:rPr>
           <w:rFonts w:ascii="Cambria" w:hAnsi="Cambria"/>
         </w:rPr>
-        <w:t xml:space="preserve">. There was also a significant number of dead flies in pupal cases from the </w:t>
+        <w:t xml:space="preserve">. There </w:t>
+      </w:r>
+      <w:proofErr w:type="gramStart"/>
+      <w:r>
+        <w:rPr>
+          <w:rFonts w:ascii="Cambria" w:hAnsi="Cambria"/>
+        </w:rPr>
+        <w:t>was</w:t>
+      </w:r>
+      <w:proofErr w:type="gramEnd"/>
+      <w:r>
+        <w:rPr>
+          <w:rFonts w:ascii="Cambria" w:hAnsi="Cambria"/>
+        </w:rPr>
+        <w:t xml:space="preserve"> also a significant number of dead flies in </w:t>
+      </w:r>
+      <w:proofErr w:type="spellStart"/>
+      <w:r>
+        <w:rPr>
+          <w:rFonts w:ascii="Cambria" w:hAnsi="Cambria"/>
+        </w:rPr>
+        <w:t>pupal</w:t>
+      </w:r>
+      <w:proofErr w:type="spellEnd"/>
+      <w:r>
+        <w:rPr>
+          <w:rFonts w:ascii="Cambria" w:hAnsi="Cambria"/>
+        </w:rPr>
+        <w:t xml:space="preserve"> cases from the </w:t>
       </w:r>
       <w:r>
         <w:rPr>
@@ -5200,12 +6147,14 @@
         </w:rPr>
         <w:t>-</w:t>
       </w:r>
+      <w:proofErr w:type="spellStart"/>
       <w:r>
         <w:rPr>
           <w:rFonts w:ascii="Cambria" w:hAnsi="Cambria"/>
         </w:rPr>
         <w:t>shRNA</w:t>
       </w:r>
+      <w:proofErr w:type="spellEnd"/>
       <w:r>
         <w:rPr>
           <w:rFonts w:ascii="Cambria" w:hAnsi="Cambria"/>
@@ -5247,7 +6196,21 @@
         <w:rPr>
           <w:rFonts w:ascii="Cambria" w:hAnsi="Cambria"/>
         </w:rPr>
-        <w:t>Although the absolute number of dead pupae was variable among the shRNA-</w:t>
+        <w:t xml:space="preserve">Although the absolute number of dead pupae was variable among the </w:t>
+      </w:r>
+      <w:proofErr w:type="spellStart"/>
+      <w:r>
+        <w:rPr>
+          <w:rFonts w:ascii="Cambria" w:hAnsi="Cambria"/>
+        </w:rPr>
+        <w:t>shRNA</w:t>
+      </w:r>
+      <w:proofErr w:type="spellEnd"/>
+      <w:r>
+        <w:rPr>
+          <w:rFonts w:ascii="Cambria" w:hAnsi="Cambria"/>
+        </w:rPr>
+        <w:t>-</w:t>
       </w:r>
       <w:r>
         <w:rPr>
@@ -5260,7 +6223,21 @@
         <w:rPr>
           <w:rFonts w:ascii="Cambria" w:hAnsi="Cambria"/>
         </w:rPr>
-        <w:t xml:space="preserve"> lines using c179-GAL4, in all cases the percentage of dead flies in pupal cases was significantly greater than controls (Figure 3G)</w:t>
+        <w:t xml:space="preserve"> lines using c179-GAL4, in all cases the percentage of dead flies in </w:t>
+      </w:r>
+      <w:proofErr w:type="spellStart"/>
+      <w:r>
+        <w:rPr>
+          <w:rFonts w:ascii="Cambria" w:hAnsi="Cambria"/>
+        </w:rPr>
+        <w:t>pupal</w:t>
+      </w:r>
+      <w:proofErr w:type="spellEnd"/>
+      <w:r>
+        <w:rPr>
+          <w:rFonts w:ascii="Cambria" w:hAnsi="Cambria"/>
+        </w:rPr>
+        <w:t xml:space="preserve"> cases was significantly greater than controls (Figure 3G)</w:t>
       </w:r>
       <w:r>
         <w:rPr>
@@ -5315,8 +6292,30 @@
         <w:rPr>
           <w:rFonts w:ascii="Cambria" w:hAnsi="Cambria"/>
         </w:rPr>
-        <w:t>after pupal development, but prior to eclosure</w:t>
-      </w:r>
+        <w:t xml:space="preserve">after </w:t>
+      </w:r>
+      <w:proofErr w:type="spellStart"/>
+      <w:r>
+        <w:rPr>
+          <w:rFonts w:ascii="Cambria" w:hAnsi="Cambria"/>
+        </w:rPr>
+        <w:t>pupal</w:t>
+      </w:r>
+      <w:proofErr w:type="spellEnd"/>
+      <w:r>
+        <w:rPr>
+          <w:rFonts w:ascii="Cambria" w:hAnsi="Cambria"/>
+        </w:rPr>
+        <w:t xml:space="preserve"> development, but prior to </w:t>
+      </w:r>
+      <w:proofErr w:type="spellStart"/>
+      <w:r>
+        <w:rPr>
+          <w:rFonts w:ascii="Cambria" w:hAnsi="Cambria"/>
+        </w:rPr>
+        <w:t>eclosure</w:t>
+      </w:r>
+      <w:proofErr w:type="spellEnd"/>
       <w:r>
         <w:rPr>
           <w:rFonts w:ascii="Cambria" w:hAnsi="Cambria"/>
@@ -5354,10 +6353,23 @@
         <w:t>in skeletal muscle is due</w:t>
       </w:r>
       <w:r>
-        <w:t xml:space="preserve"> to an inability to eclose</w:t>
-      </w:r>
-      <w:r>
-        <w:t xml:space="preserve"> from the pupal case</w:t>
+        <w:t xml:space="preserve"> to an inability to </w:t>
+      </w:r>
+      <w:proofErr w:type="spellStart"/>
+      <w:r>
+        <w:t>eclose</w:t>
+      </w:r>
+      <w:proofErr w:type="spellEnd"/>
+      <w:r>
+        <w:t xml:space="preserve"> from the </w:t>
+      </w:r>
+      <w:proofErr w:type="spellStart"/>
+      <w:r>
+        <w:t>pupal</w:t>
+      </w:r>
+      <w:proofErr w:type="spellEnd"/>
+      <w:r>
+        <w:t xml:space="preserve"> case</w:t>
       </w:r>
     </w:p>
     <w:p>
@@ -5381,7 +6393,15 @@
         <w:t>that</w:t>
       </w:r>
       <w:r>
-        <w:t xml:space="preserve"> prevents eclosure, we </w:t>
+        <w:t xml:space="preserve"> prevents </w:t>
+      </w:r>
+      <w:proofErr w:type="spellStart"/>
+      <w:r>
+        <w:t>eclosure</w:t>
+      </w:r>
+      <w:proofErr w:type="spellEnd"/>
+      <w:r>
+        <w:t xml:space="preserve">, we </w:t>
       </w:r>
       <w:r>
         <w:t xml:space="preserve">first </w:t>
@@ -5393,7 +6413,15 @@
         <w:t>morphology</w:t>
       </w:r>
       <w:r>
-        <w:t xml:space="preserve"> within pupal cases.   As shown in Figure 4A</w:t>
+        <w:t xml:space="preserve"> within </w:t>
+      </w:r>
+      <w:proofErr w:type="spellStart"/>
+      <w:r>
+        <w:t>pupal</w:t>
+      </w:r>
+      <w:proofErr w:type="spellEnd"/>
+      <w:r>
+        <w:t xml:space="preserve"> cases.   As shown in Figure 4A</w:t>
       </w:r>
       <w:r>
         <w:t xml:space="preserve"> ten days after the cross</w:t>
@@ -5405,7 +6433,15 @@
         <w:t xml:space="preserve">visible </w:t>
       </w:r>
       <w:r>
-        <w:t>within the pupal case</w:t>
+        <w:t xml:space="preserve">within the </w:t>
+      </w:r>
+      <w:proofErr w:type="spellStart"/>
+      <w:r>
+        <w:t>pupal</w:t>
+      </w:r>
+      <w:proofErr w:type="spellEnd"/>
+      <w:r>
+        <w:t xml:space="preserve"> case</w:t>
       </w:r>
       <w:r>
         <w:t xml:space="preserve"> and looks </w:t>
@@ -5429,7 +6465,23 @@
         <w:t xml:space="preserve">the control </w:t>
       </w:r>
       <w:r>
-        <w:t>flies have completely eclosed leaving only empty pupal cases while</w:t>
+        <w:t xml:space="preserve">flies have completely </w:t>
+      </w:r>
+      <w:proofErr w:type="spellStart"/>
+      <w:r>
+        <w:t>eclosed</w:t>
+      </w:r>
+      <w:proofErr w:type="spellEnd"/>
+      <w:r>
+        <w:t xml:space="preserve"> leaving only empty </w:t>
+      </w:r>
+      <w:proofErr w:type="spellStart"/>
+      <w:r>
+        <w:t>pupal</w:t>
+      </w:r>
+      <w:proofErr w:type="spellEnd"/>
+      <w:r>
+        <w:t xml:space="preserve"> cases while</w:t>
       </w:r>
       <w:r>
         <w:t xml:space="preserve"> the </w:t>
@@ -5456,7 +6508,15 @@
         <w:t xml:space="preserve">flies are </w:t>
       </w:r>
       <w:r>
-        <w:t>still in the pupal case</w:t>
+        <w:t xml:space="preserve">still in the </w:t>
+      </w:r>
+      <w:proofErr w:type="spellStart"/>
+      <w:r>
+        <w:t>pupal</w:t>
+      </w:r>
+      <w:proofErr w:type="spellEnd"/>
+      <w:r>
+        <w:t xml:space="preserve"> case</w:t>
       </w:r>
       <w:r>
         <w:t>. By</w:t>
@@ -5495,7 +6555,23 @@
         <w:t xml:space="preserve">of the fly </w:t>
       </w:r>
       <w:r>
-        <w:t xml:space="preserve">to exit the pupal case, we gently opened 5 pupal cases </w:t>
+        <w:t xml:space="preserve">to exit the </w:t>
+      </w:r>
+      <w:proofErr w:type="spellStart"/>
+      <w:r>
+        <w:t>pupal</w:t>
+      </w:r>
+      <w:proofErr w:type="spellEnd"/>
+      <w:r>
+        <w:t xml:space="preserve"> case, we gently opened 5 </w:t>
+      </w:r>
+      <w:proofErr w:type="spellStart"/>
+      <w:r>
+        <w:t>pupal</w:t>
+      </w:r>
+      <w:proofErr w:type="spellEnd"/>
+      <w:r>
+        <w:t xml:space="preserve"> cases </w:t>
       </w:r>
       <w:r>
         <w:t xml:space="preserve">by removal of the </w:t>
@@ -5525,7 +6601,19 @@
         <w:t>Raptor</w:t>
       </w:r>
       <w:r>
-        <w:t xml:space="preserve"> knockdown flies to assist in eclosure.  In 4 </w:t>
+        <w:t xml:space="preserve"> knockdown flies to assist in </w:t>
+      </w:r>
+      <w:proofErr w:type="spellStart"/>
+      <w:r>
+        <w:t>eclosure</w:t>
+      </w:r>
+      <w:proofErr w:type="spellEnd"/>
+      <w:r>
+        <w:t xml:space="preserve">.  </w:t>
+      </w:r>
+      <w:proofErr w:type="gramStart"/>
+      <w:r>
+        <w:t xml:space="preserve">In 4 </w:t>
       </w:r>
       <w:r>
         <w:t xml:space="preserve">out </w:t>
@@ -5536,17 +6624,34 @@
       <w:r>
         <w:t xml:space="preserve">flies </w:t>
       </w:r>
-      <w:r>
-        <w:t xml:space="preserve">eclosed </w:t>
+      <w:proofErr w:type="spellStart"/>
+      <w:r>
+        <w:t>eclosed</w:t>
+      </w:r>
+      <w:proofErr w:type="spellEnd"/>
+      <w:r>
+        <w:t xml:space="preserve"> </w:t>
       </w:r>
       <w:r>
         <w:t>successfully with 3 of these animals surviving</w:t>
       </w:r>
       <w:r>
-        <w:t xml:space="preserve"> &gt;3 weeks.  To </w:t>
-      </w:r>
-      <w:r>
-        <w:t>validate that these eclosure-assisted</w:t>
+        <w:t xml:space="preserve"> &gt;3 weeks.</w:t>
+      </w:r>
+      <w:proofErr w:type="gramEnd"/>
+      <w:r>
+        <w:t xml:space="preserve">  To </w:t>
+      </w:r>
+      <w:r>
+        <w:t xml:space="preserve">validate that these </w:t>
+      </w:r>
+      <w:proofErr w:type="spellStart"/>
+      <w:r>
+        <w:t>eclosure</w:t>
+      </w:r>
+      <w:proofErr w:type="spellEnd"/>
+      <w:r>
+        <w:t>-assisted</w:t>
       </w:r>
       <w:r>
         <w:t xml:space="preserve"> flies had muscle weaknesses we performed climbing assays as shown in Figure 4B</w:t>
@@ -5830,7 +6935,21 @@
         <w:rPr>
           <w:rFonts w:ascii="Cambria" w:hAnsi="Cambria"/>
         </w:rPr>
-        <w:t xml:space="preserve">that successfully eclosed </w:t>
+        <w:t xml:space="preserve">that successfully </w:t>
+      </w:r>
+      <w:proofErr w:type="spellStart"/>
+      <w:r>
+        <w:rPr>
+          <w:rFonts w:ascii="Cambria" w:hAnsi="Cambria"/>
+        </w:rPr>
+        <w:t>eclosed</w:t>
+      </w:r>
+      <w:proofErr w:type="spellEnd"/>
+      <w:r>
+        <w:rPr>
+          <w:rFonts w:ascii="Cambria" w:hAnsi="Cambria"/>
+        </w:rPr>
+        <w:t xml:space="preserve"> </w:t>
       </w:r>
       <w:r>
         <w:rPr>
@@ -5890,7 +7009,14 @@
         <w:rPr>
           <w:rFonts w:ascii="Cambria" w:hAnsi="Cambria"/>
         </w:rPr>
-        <w:t xml:space="preserve"> suggests that there is a critical period of about 20 days after ecl</w:t>
+        <w:t xml:space="preserve"> suggests that there is a critical period of about 20 days after </w:t>
+      </w:r>
+      <w:proofErr w:type="spellStart"/>
+      <w:r>
+        <w:rPr>
+          <w:rFonts w:ascii="Cambria" w:hAnsi="Cambria"/>
+        </w:rPr>
+        <w:t>ecl</w:t>
       </w:r>
       <w:r>
         <w:rPr>
@@ -5902,7 +7028,14 @@
         <w:rPr>
           <w:rFonts w:ascii="Cambria" w:hAnsi="Cambria"/>
         </w:rPr>
-        <w:t xml:space="preserve">sure during which the </w:t>
+        <w:t>sure</w:t>
+      </w:r>
+      <w:proofErr w:type="spellEnd"/>
+      <w:r>
+        <w:rPr>
+          <w:rFonts w:ascii="Cambria" w:hAnsi="Cambria"/>
+        </w:rPr>
+        <w:t xml:space="preserve"> during which the </w:t>
       </w:r>
       <w:r>
         <w:rPr>
@@ -6228,14 +7361,30 @@
         <w:rPr>
           <w:rFonts w:ascii="Cambria" w:hAnsi="Cambria"/>
         </w:rPr>
-        <w:t>suppression leads to reduced muscle function in the flies that eclose</w:t>
-      </w:r>
-      <w:r>
-        <w:rPr>
-          <w:rFonts w:ascii="Cambria" w:hAnsi="Cambria"/>
-        </w:rPr>
-        <w:t xml:space="preserve"> even very early, consistent a developmental problem in myogenesis</w:t>
-      </w:r>
+        <w:t xml:space="preserve">suppression leads to reduced muscle function in the flies that </w:t>
+      </w:r>
+      <w:proofErr w:type="spellStart"/>
+      <w:r>
+        <w:rPr>
+          <w:rFonts w:ascii="Cambria" w:hAnsi="Cambria"/>
+        </w:rPr>
+        <w:t>eclose</w:t>
+      </w:r>
+      <w:proofErr w:type="spellEnd"/>
+      <w:r>
+        <w:rPr>
+          <w:rFonts w:ascii="Cambria" w:hAnsi="Cambria"/>
+        </w:rPr>
+        <w:t xml:space="preserve"> even very early, consistent a developmental problem in </w:t>
+      </w:r>
+      <w:proofErr w:type="spellStart"/>
+      <w:r>
+        <w:rPr>
+          <w:rFonts w:ascii="Cambria" w:hAnsi="Cambria"/>
+        </w:rPr>
+        <w:t>myogenesis</w:t>
+      </w:r>
+      <w:proofErr w:type="spellEnd"/>
       <w:r>
         <w:rPr>
           <w:rFonts w:ascii="Cambria" w:hAnsi="Cambria"/>
@@ -6294,7 +7443,21 @@
         <w:rPr>
           <w:rFonts w:ascii="Cambria" w:hAnsi="Cambria"/>
         </w:rPr>
-        <w:t xml:space="preserve">y of the shRNA strain to cause lethality and its effects on </w:t>
+        <w:t xml:space="preserve">y of the </w:t>
+      </w:r>
+      <w:proofErr w:type="spellStart"/>
+      <w:r>
+        <w:rPr>
+          <w:rFonts w:ascii="Cambria" w:hAnsi="Cambria"/>
+        </w:rPr>
+        <w:t>shRNA</w:t>
+      </w:r>
+      <w:proofErr w:type="spellEnd"/>
+      <w:r>
+        <w:rPr>
+          <w:rFonts w:ascii="Cambria" w:hAnsi="Cambria"/>
+        </w:rPr>
+        <w:t xml:space="preserve"> strain to cause lethality and its effects on </w:t>
       </w:r>
       <w:r>
         <w:rPr>
@@ -6342,7 +7505,7 @@
         <w:rPr>
           <w:rFonts w:ascii="Cambria" w:hAnsi="Cambria"/>
         </w:rPr>
-        <w:instrText>ADDIN CSL_CITATION { "citationItems" : [ { "id" : "ITEM-1", "itemData" : { "author" : [ { "dropping-particle" : "", "family" : "Leffelaar", "given" : "David", "non-dropping-particle" : "", "parse-names" : false, "suffix" : "" }, { "dropping-particle" : "", "family" : "Grigliatti", "given" : "Thomas A", "non-dropping-particle" : "", "parse-names" : false, "suffix" : "" } ], "id" : "ITEM-1", "issued" : { "date-parts" : [ [ "1984" ] ] }, "page" : "199-210", "title" : "A Mutation in Drosophila That Appears to Accelerate Aging", "type" : "article-journal", "volume" : "210" }, "uris" : [ "http://www.mendeley.com/documents/?uuid=f4d3a647-10ce-4344-98dd-99b59d56efd7" ] }, { "id" : "ITEM-2", "itemData" : { "DOI" : "10.1016/j.celrep.2014.05.001", "ISSN" : "22111247", "author" : [ { "dropping-particle" : "", "family" : "Demontis", "given" : "Fabio", "non-dropping-particle" : "", "parse-names" : false, "suffix" : "" }, { "dropping-particle" : "", "family" : "Patel", "given" : "Vishal\u00a0K.", "non-dropping-particle" : "", "parse-names" : false, "suffix" : "" }, { "dropping-particle" : "", "family" : "Swindell", "given" : "William\u00a0R.", "non-dropping-particle" : "", "parse-names" : false, "suffix" : "" }, { "dropping-particle" : "", "family" : "Perrimon", "given" : "Norbert", "non-dropping-particle" : "", "parse-names" : false, "suffix" : "" } ], "container-title" : "Cell Reports", "id" : "ITEM-2", "issued" : { "date-parts" : [ [ "2014", "5" ] ] }, "page" : "1-14", "publisher" : "The Authors", "title" : "Intertissue Control of the Nucleolus via a Myokine-Dependent Longevity Pathway", "type" : "article-journal" }, "uris" : [ "http://www.mendeley.com/documents/?uuid=1b349582-102c-48d4-8173-e97d86f4810a" ] }, { "id" : "ITEM-3", "itemData" : { "DOI" : "10.1016/j.cell.2010.10.007", "ISSN" : "1097-4172", "PMID" : "21111239", "abstract" : "The progressive loss of muscle strength during aging is a common degenerative event of unclear pathogenesis. Although muscle functional decline precedes age-related changes in other tissues, its contribution to systemic aging is unknown. Here, we show that muscle aging is characterized in Drosophila by the progressive accumulation of protein aggregates that associate with impaired muscle function. The transcription factor FOXO and its target 4E-BP remove damaged proteins at least in part via the autophagy/lysosome system, whereas foxo mutants have dysfunctional proteostasis. Both FOXO and 4E-BP delay muscle functional decay and extend life span. Moreover, FOXO/4E-BP signaling in muscles decreases feeding behavior and the release of insulin from producing cells, which in turn delays the age-related accumulation of protein aggregates in other tissues. These findings reveal an organism-wide regulation of proteostasis in response to muscle aging and a key role of FOXO/4E-BP signaling in the coordination of organismal and tissue aging.", "author" : [ { "dropping-particle" : "", "family" : "Demontis", "given" : "Fabio", "non-dropping-particle" : "", "parse-names" : false, "suffix" : "" }, { "dropping-particle" : "", "family" : "Perrimon", "given" : "Norbert", "non-dropping-particle" : "", "parse-names" : false, "suffix" : "" } ], "container-title" : "Cell", "id" : "ITEM-3", "issue" : "5", "issued" : { "date-parts" : [ [ "2010", "11", "24" ] ] }, "page" : "813-25", "publisher" : "Elsevier Inc.", "title" : "FOXO/4E-BP signaling in Drosophila muscles regulates organism-wide proteostasis during aging.", "type" : "article-journal", "volume" : "143" }, "uris" : [ "http://www.mendeley.com/documents/?uuid=daff84f1-6516-4f6d-8d37-f440bdb8c31d" ] }, { "id" : "ITEM-4", "itemData" : { "author" : [ { "dropping-particle" : "", "family" : "Muffat", "given" : "Julien", "non-dropping-particle" : "", "parse-names" : false, "suffix" : "" }, { "dropping-particle" : "", "family" : "Knoepfle", "given" : "Dan", "non-dropping-particle" : "", "parse-names" : false, "suffix" : "" }, { "dropping-particle" : "", "family" : "Cornelison", "given" : "Stephanie", "non-dropping-particle" : "", "parse-names" : false, "suffix" : "" }, { "dropping-particle" : "", "family" : "Attardi", "given" : "Giuseppe", "non-dropping-particle" : "", "parse-names" : false, "suffix" : "" }, { "dropping-particle" : "", "family" : "Walker", "given" : "David W", "non-dropping-particle" : "", "parse-names" : false, "suffix" : "" }, { "dropping-particle" : "", "family" : "Ha", "given" : "Petr", "non-dropping-particle" : "", "parse-names" : false, "suffix" : "" }, { "dropping-particle" : "", "family" : "Benzer", "given" : "Seymour", "non-dropping-particle" : "", "parse-names" : false, "suffix" : "" } ], "id" : "ITEM-4", "issued" : { "date-parts" : [ [ "2006" ] ] }, "title" : "Hypersensitivity to oxygen and shortened lifespan in a Drosophila mitochondrial complex II mutant", "type" : "article-journal" }, "uris" : [ "http://www.mendeley.com/documents/?uuid=bf05c639-e015-4644-87a3-46e957a0bb55" ] } ], "mendeley" : { "previouslyFormattedCitation" : "&lt;sup&gt;36\u201339&lt;/sup&gt;" }, "properties" : { "noteIndex" : 0 }, "schema" : "https://github.com/citation-style-language/schema/raw/master/csl-citation.json" }</w:instrText>
+        <w:instrText>ADDIN CSL_CITATION { "citationItems" : [ { "id" : "ITEM-1", "itemData" : { "author" : [ { "dropping-particle" : "", "family" : "Leffelaar", "given" : "David", "non-dropping-particle" : "", "parse-names" : false, "suffix" : "" }, { "dropping-particle" : "", "family" : "Grigliatti", "given" : "Thomas A", "non-dropping-particle" : "", "parse-names" : false, "suffix" : "" } ], "id" : "ITEM-1", "issued" : { "date-parts" : [ [ "1984" ] ] }, "page" : "199-210", "title" : "A Mutation in Drosophila That Appears to Accelerate Aging", "type" : "article-journal", "volume" : "210" }, "uris" : [ "http://www.mendeley.com/documents/?uuid=f4d3a647-10ce-4344-98dd-99b59d56efd7" ] }, { "id" : "ITEM-2", "itemData" : { "DOI" : "10.1016/j.celrep.2014.05.001", "ISSN" : "22111247", "author" : [ { "dropping-particle" : "", "family" : "Demontis", "given" : "Fabio", "non-dropping-particle" : "", "parse-names" : false, "suffix" : "" }, { "dropping-particle" : "", "family" : "Patel", "given" : "Vishal\u00a0K.", "non-dropping-particle" : "", "parse-names" : false, "suffix" : "" }, { "dropping-particle" : "", "family" : "Swindell", "given" : "William\u00a0R.", "non-dropping-particle" : "", "parse-names" : false, "suffix" : "" }, { "dropping-particle" : "", "family" : "Perrimon", "given" : "Norbert", "non-dropping-particle" : "", "parse-names" : false, "suffix" : "" } ], "container-title" : "Cell Reports", "id" : "ITEM-2", "issued" : { "date-parts" : [ [ "2014", "5" ] ] }, "page" : "1-14", "publisher" : "The Authors", "title" : "Intertissue Control of the Nucleolus via a Myokine-Dependent Longevity Pathway", "type" : "article-journal" }, "uris" : [ "http://www.mendeley.com/documents/?uuid=1b349582-102c-48d4-8173-e97d86f4810a" ] }, { "id" : "ITEM-3", "itemData" : { "DOI" : "10.1016/j.cell.2010.10.007", "ISSN" : "1097-4172", "PMID" : "21111239", "abstract" : "The progressive loss of muscle strength during aging is a common degenerative event of unclear pathogenesis. Although muscle functional decline precedes age-related changes in other tissues, its contribution to systemic aging is unknown. Here, we show that muscle aging is characterized in Drosophila by the progressive accumulation of protein aggregates that associate with impaired muscle function. The transcription factor FOXO and its target 4E-BP remove damaged proteins at least in part via the autophagy/lysosome system, whereas foxo mutants have dysfunctional proteostasis. Both FOXO and 4E-BP delay muscle functional decay and extend life span. Moreover, FOXO/4E-BP signaling in muscles decreases feeding behavior and the release of insulin from producing cells, which in turn delays the age-related accumulation of protein aggregates in other tissues. These findings reveal an organism-wide regulation of proteostasis in response to muscle aging and a key role of FOXO/4E-BP signaling in the coordination of organismal and tissue aging.", "author" : [ { "dropping-particle" : "", "family" : "Demontis", "given" : "Fabio", "non-dropping-particle" : "", "parse-names" : false, "suffix" : "" }, { "dropping-particle" : "", "family" : "Perrimon", "given" : "Norbert", "non-dropping-particle" : "", "parse-names" : false, "suffix" : "" } ], "container-title" : "Cell", "id" : "ITEM-3", "issue" : "5", "issued" : { "date-parts" : [ [ "2010", "11", "24" ] ] }, "page" : "813-25", "publisher" : "Elsevier Inc.", "title" : "FOXO/4E-BP signaling in Drosophila muscles regulates organism-wide proteostasis during aging.", "type" : "article-journal", "volume" : "143" }, "uris" : [ "http://www.mendeley.com/documents/?uuid=daff84f1-6516-4f6d-8d37-f440bdb8c31d" ] }, { "id" : "ITEM-4", "itemData" : { "author" : [ { "dropping-particle" : "", "family" : "Muffat", "given" : "Julien", "non-dropping-particle" : "", "parse-names" : false, "suffix" : "" }, { "dropping-particle" : "", "family" : "Knoepfle", "given" : "Dan", "non-dropping-particle" : "", "parse-names" : false, "suffix" : "" }, { "dropping-particle" : "", "family" : "Cornelison", "given" : "Stephanie", "non-dropping-particle" : "", "parse-names" : false, "suffix" : "" }, { "dropping-particle" : "", "family" : "Attardi", "given" : "Giuseppe", "non-dropping-particle" : "", "parse-names" : false, "suffix" : "" }, { "dropping-particle" : "", "family" : "Walker", "given" : "David W", "non-dropping-particle" : "", "parse-names" : false, "suffix" : "" }, { "dropping-particle" : "", "family" : "Ha", "given" : "Petr", "non-dropping-particle" : "", "parse-names" : false, "suffix" : "" }, { "dropping-particle" : "", "family" : "Benzer", "given" : "Seymour", "non-dropping-particle" : "", "parse-names" : false, "suffix" : "" } ], "id" : "ITEM-4", "issued" : { "date-parts" : [ [ "2006" ] ] }, "title" : "Hypersensitivity to oxygen and shortened lifespan in a Drosophila mitochondrial complex II mutant", "type" : "article-journal" }, "uris" : [ "http://www.mendeley.com/documents/?uuid=bf05c639-e015-4644-87a3-46e957a0bb55" ] } ], "mendeley" : { "previouslyFormattedCitation" : "&lt;sup&gt;37\u201340&lt;/sup&gt;" }, "properties" : { "noteIndex" : 0 }, "schema" : "https://github.com/citation-style-language/schema/raw/master/csl-citation.json" }</w:instrText>
       </w:r>
       <w:r>
         <w:rPr>
@@ -6356,7 +7519,7 @@
           <w:noProof/>
           <w:vertAlign w:val="superscript"/>
         </w:rPr>
-        <w:t>36–39</w:t>
+        <w:t>37–40</w:t>
       </w:r>
       <w:r>
         <w:rPr>
@@ -6386,7 +7549,7 @@
         <w:rPr>
           <w:rFonts w:ascii="Cambria" w:hAnsi="Cambria"/>
         </w:rPr>
-        <w:instrText>ADDIN CSL_CITATION { "citationItems" : [ { "id" : "ITEM-1", "itemData" : { "DOI" : "10.1093/ageing/24.6.468", "ISSN" : "0002-0729", "author" : [ { "dropping-particle" : "", "family" : "LAUKKANEN", "given" : "PIA", "non-dropping-particle" : "", "parse-names" : false, "suffix" : "" }, { "dropping-particle" : "", "family" : "HEIKKINEN", "given" : "EINO", "non-dropping-particle" : "", "parse-names" : false, "suffix" : "" }, { "dropping-particle" : "", "family" : "KAUPPINEN", "given" : "MARKKU", "non-dropping-particle" : "", "parse-names" : false, "suffix" : "" } ], "container-title" : "Age and Ageing", "id" : "ITEM-1", "issue" : "6", "issued" : { "date-parts" : [ [ "1995" ] ] }, "page" : "468-473", "title" : "Muscle Strength and Mobility as Predictors of Survival in 75\u201384 - Year - old People", "type" : "article-journal", "volume" : "24" }, "uris" : [ "http://www.mendeley.com/documents/?uuid=fe23d078-36bf-4263-9cb1-13c448d9d919" ] }, { "id" : "ITEM-2", "itemData" : { "DOI" : "10.1136/bmj.a439", "ISSN" : "1756-1833", "PMID" : "18595904", "abstract" : "OBJECTIVE: To examine prospectively the association between muscular strength and mortality from all causes, cardiovascular disease, and cancer in men.\n\nDESIGN: Prospective cohort study.\n\nSETTING: Aerobics centre longitudinal study.\n\nPARTICIPANTS: 8762 men aged 20-80.\n\nMAIN OUTCOME MEASURES: All cause mortality up to 31 December 2003; muscular strength, quantified by combining one repetition maximal measures for leg and bench presses and further categorised as age specific thirds of the combined strength variable; and cardiorespiratory fitness assessed by a maximal exercise test on a treadmill.\n\nRESULTS: During an average follow-up of 18.9 years, 503 deaths occurred (145 cardiovascular disease, 199 cancer). Age adjusted death rates per 10,000 person years across incremental thirds of muscular strength were 38.9, 25.9, and 26.6 for all causes; 12.1, 7.6, and 6.6 for cardiovascular disease; and 6.1, 4.9, and 4.2 for cancer (all P&lt;0.01 for linear trend). After adjusting for age, physical activity, smoking, alcohol intake, body mass index, baseline medical conditions, and family history of cardiovascular disease, hazard ratios across incremental thirds of muscular strength for all cause mortality were 1.0 (referent), 0.72 (95% confidence interval 0.58 to 0.90), and 0.77 (0.62 to 0.96); for death from cardiovascular disease were 1.0 (referent), 0.74 (0.50 to 1.10), and 0.71 (0.47 to 1.07); and for death from cancer were 1.0 (referent), 0.72 (0.51 to 1.00), and 0.68 (0.48 to 0.97). The pattern of the association between muscular strength and death from all causes and cancer persisted after further adjustment for cardiorespiratory fitness; however, the association between muscular strength and death from cardiovascular disease was attenuated after further adjustment for cardiorespiratory fitness.\n\nCONCLUSION: Muscular strength is inversely and independently associated with death from all causes and cancer in men, even after adjusting for cardiorespiratory fitness and other potential confounders.", "author" : [ { "dropping-particle" : "", "family" : "Ruiz", "given" : "Jonatan R", "non-dropping-particle" : "", "parse-names" : false, "suffix" : "" }, { "dropping-particle" : "", "family" : "Sui", "given" : "Xuemei", "non-dropping-particle" : "", "parse-names" : false, "suffix" : "" }, { "dropping-particle" : "", "family" : "Lobelo", "given" : "Felipe", "non-dropping-particle" : "", "parse-names" : false, "suffix" : "" }, { "dropping-particle" : "", "family" : "Morrow", "given" : "James R", "non-dropping-particle" : "", "parse-names" : false, "suffix" : "" }, { "dropping-particle" : "", "family" : "Jackson", "given" : "Allen W", "non-dropping-particle" : "", "parse-names" : false, "suffix" : "" }, { "dropping-particle" : "", "family" : "Sj\u00f6str\u00f6m", "given" : "Michael", "non-dropping-particle" : "", "parse-names" : false, "suffix" : "" }, { "dropping-particle" : "", "family" : "Blair", "given" : "Steven N", "non-dropping-particle" : "", "parse-names" : false, "suffix" : "" } ], "container-title" : "BMJ (Clinical research ed.)", "id" : "ITEM-2", "issued" : { "date-parts" : [ [ "2008", "1" ] ] }, "page" : "a439", "title" : "Association between muscular strength and mortality in men: prospective cohort study.", "type" : "article-journal", "volume" : "337" }, "uris" : [ "http://www.mendeley.com/documents/?uuid=2ed003ac-5d01-49af-b69c-18d92fd58e52" ] }, { "id" : "ITEM-3", "itemData" : { "DOI" : "10.1136/bmj.c4467", "ISSN" : "1756-1833", "PMID" : "20829298", "abstract" : "OBJECTIVE: To do a quantitative systematic review, including published and unpublished data, examining the associations between individual objective measures of physical capability (grip strength, walking speed, chair rising, and standing balance times) and mortality in community dwelling populations.\n\nDESIGN: Systematic review and meta-analysis.\n\nDATA SOURCES: Relevant studies published by May 2009 identified through literature searches using Embase (from 1980) and Medline (from 1950) and manual searching of reference lists; unpublished results were obtained from study investigators.\n\nSTUDY SELECTION: Eligible observational studies were those done in community dwelling people of any age that examined the association of at least one of the specified measures of physical capability (grip strength, walking speed, chair rises, or standing balance) with mortality.\n\nDATA SYNTHESIS: Effect estimates obtained were pooled by using random effects meta-analysis models with heterogeneity between studies investigated.\n\nRESULTS: Although heterogeneity was detected, consistent evidence was found of associations between all four measures of physical capability and mortality; those people who performed less well in these tests were found to be at higher risk of all cause mortality. For example, the summary hazard ratio for mortality comparing the weakest with the strongest quarter of grip strength (14 studies, 53\u2009476 participants) was 1.67 (95% confidence interval 1.45 to 1.93) after adjustment for age, sex, and body size (I(2)=84.0%, 95% confidence interval 74% to 90%; P from Q statistic &lt;0.001). The summary hazard ratio for mortality comparing the slowest with the fastest quarter of walking speed (five studies, 14\u2009692 participants) was 2.87 (2.22 to 3.72) (I(2)=25.2%, 0% to 70%; P=0.25) after similar adjustments. Whereas studies of the associations of walking speed, chair rising, and standing balance with mortality have only been done in older populations (average age over 70 years), the association of grip strength with mortality was also found in younger populations (five studies had an average age under 60 years).\n\nCONCLUSIONS: Objective measures of physical capability are predictors of all cause mortality in older community dwelling populations. Such measures may therefore provide useful tools for identifying older people at higher risk of death.", "author" : [ { "dropping-particle" : "", "family" : "Cooper", "given" : "Rachel", "non-dropping-particle" : "", "parse-names" : false, "suffix" : "" }, { "dropping-particle" : "", "family" : "Kuh", "given" : "Diana", "non-dropping-particle" : "", "parse-names" : false, "suffix" : "" }, { "dropping-particle" : "", "family" : "Hardy", "given" : "Rebecca", "non-dropping-particle" : "", "parse-names" : false, "suffix" : "" } ], "container-title" : "BMJ (Clinical research ed.)", "id" : "ITEM-3", "issued" : { "date-parts" : [ [ "2010", "1" ] ] }, "page" : "c4467", "title" : "Objectively measured physical capability levels and mortality: systematic review and meta-analysis.", "type" : "article-journal", "volume" : "341" }, "uris" : [ "http://www.mendeley.com/documents/?uuid=2fd76df6-e749-40e5-8c5a-c56f05f287e1" ] } ], "mendeley" : { "previouslyFormattedCitation" : "&lt;sup&gt;40\u201342&lt;/sup&gt;" }, "properties" : { "noteIndex" : 0 }, "schema" : "https://github.com/citation-style-language/schema/raw/master/csl-citation.json" }</w:instrText>
+        <w:instrText>ADDIN CSL_CITATION { "citationItems" : [ { "id" : "ITEM-1", "itemData" : { "DOI" : "10.1093/ageing/24.6.468", "ISSN" : "0002-0729", "author" : [ { "dropping-particle" : "", "family" : "LAUKKANEN", "given" : "PIA", "non-dropping-particle" : "", "parse-names" : false, "suffix" : "" }, { "dropping-particle" : "", "family" : "HEIKKINEN", "given" : "EINO", "non-dropping-particle" : "", "parse-names" : false, "suffix" : "" }, { "dropping-particle" : "", "family" : "KAUPPINEN", "given" : "MARKKU", "non-dropping-particle" : "", "parse-names" : false, "suffix" : "" } ], "container-title" : "Age and Ageing", "id" : "ITEM-1", "issue" : "6", "issued" : { "date-parts" : [ [ "1995" ] ] }, "page" : "468-473", "title" : "Muscle Strength and Mobility as Predictors of Survival in 75\u201384 - Year - old People", "type" : "article-journal", "volume" : "24" }, "uris" : [ "http://www.mendeley.com/documents/?uuid=fe23d078-36bf-4263-9cb1-13c448d9d919" ] }, { "id" : "ITEM-2", "itemData" : { "DOI" : "10.1136/bmj.a439", "ISSN" : "1756-1833", "PMID" : "18595904", "abstract" : "OBJECTIVE: To examine prospectively the association between muscular strength and mortality from all causes, cardiovascular disease, and cancer in men.\n\nDESIGN: Prospective cohort study.\n\nSETTING: Aerobics centre longitudinal study.\n\nPARTICIPANTS: 8762 men aged 20-80.\n\nMAIN OUTCOME MEASURES: All cause mortality up to 31 December 2003; muscular strength, quantified by combining one repetition maximal measures for leg and bench presses and further categorised as age specific thirds of the combined strength variable; and cardiorespiratory fitness assessed by a maximal exercise test on a treadmill.\n\nRESULTS: During an average follow-up of 18.9 years, 503 deaths occurred (145 cardiovascular disease, 199 cancer). Age adjusted death rates per 10,000 person years across incremental thirds of muscular strength were 38.9, 25.9, and 26.6 for all causes; 12.1, 7.6, and 6.6 for cardiovascular disease; and 6.1, 4.9, and 4.2 for cancer (all P&lt;0.01 for linear trend). After adjusting for age, physical activity, smoking, alcohol intake, body mass index, baseline medical conditions, and family history of cardiovascular disease, hazard ratios across incremental thirds of muscular strength for all cause mortality were 1.0 (referent), 0.72 (95% confidence interval 0.58 to 0.90), and 0.77 (0.62 to 0.96); for death from cardiovascular disease were 1.0 (referent), 0.74 (0.50 to 1.10), and 0.71 (0.47 to 1.07); and for death from cancer were 1.0 (referent), 0.72 (0.51 to 1.00), and 0.68 (0.48 to 0.97). The pattern of the association between muscular strength and death from all causes and cancer persisted after further adjustment for cardiorespiratory fitness; however, the association between muscular strength and death from cardiovascular disease was attenuated after further adjustment for cardiorespiratory fitness.\n\nCONCLUSION: Muscular strength is inversely and independently associated with death from all causes and cancer in men, even after adjusting for cardiorespiratory fitness and other potential confounders.", "author" : [ { "dropping-particle" : "", "family" : "Ruiz", "given" : "Jonatan R", "non-dropping-particle" : "", "parse-names" : false, "suffix" : "" }, { "dropping-particle" : "", "family" : "Sui", "given" : "Xuemei", "non-dropping-particle" : "", "parse-names" : false, "suffix" : "" }, { "dropping-particle" : "", "family" : "Lobelo", "given" : "Felipe", "non-dropping-particle" : "", "parse-names" : false, "suffix" : "" }, { "dropping-particle" : "", "family" : "Morrow", "given" : "James R", "non-dropping-particle" : "", "parse-names" : false, "suffix" : "" }, { "dropping-particle" : "", "family" : "Jackson", "given" : "Allen W", "non-dropping-particle" : "", "parse-names" : false, "suffix" : "" }, { "dropping-particle" : "", "family" : "Sj\u00f6str\u00f6m", "given" : "Michael", "non-dropping-particle" : "", "parse-names" : false, "suffix" : "" }, { "dropping-particle" : "", "family" : "Blair", "given" : "Steven N", "non-dropping-particle" : "", "parse-names" : false, "suffix" : "" } ], "container-title" : "BMJ (Clinical research ed.)", "id" : "ITEM-2", "issued" : { "date-parts" : [ [ "2008", "1" ] ] }, "page" : "a439", "title" : "Association between muscular strength and mortality in men: prospective cohort study.", "type" : "article-journal", "volume" : "337" }, "uris" : [ "http://www.mendeley.com/documents/?uuid=2ed003ac-5d01-49af-b69c-18d92fd58e52" ] }, { "id" : "ITEM-3", "itemData" : { "DOI" : "10.1136/bmj.c4467", "ISSN" : "1756-1833", "PMID" : "20829298", "abstract" : "OBJECTIVE: To do a quantitative systematic review, including published and unpublished data, examining the associations between individual objective measures of physical capability (grip strength, walking speed, chair rising, and standing balance times) and mortality in community dwelling populations.\n\nDESIGN: Systematic review and meta-analysis.\n\nDATA SOURCES: Relevant studies published by May 2009 identified through literature searches using Embase (from 1980) and Medline (from 1950) and manual searching of reference lists; unpublished results were obtained from study investigators.\n\nSTUDY SELECTION: Eligible observational studies were those done in community dwelling people of any age that examined the association of at least one of the specified measures of physical capability (grip strength, walking speed, chair rises, or standing balance) with mortality.\n\nDATA SYNTHESIS: Effect estimates obtained were pooled by using random effects meta-analysis models with heterogeneity between studies investigated.\n\nRESULTS: Although heterogeneity was detected, consistent evidence was found of associations between all four measures of physical capability and mortality; those people who performed less well in these tests were found to be at higher risk of all cause mortality. For example, the summary hazard ratio for mortality comparing the weakest with the strongest quarter of grip strength (14 studies, 53\u2009476 participants) was 1.67 (95% confidence interval 1.45 to 1.93) after adjustment for age, sex, and body size (I(2)=84.0%, 95% confidence interval 74% to 90%; P from Q statistic &lt;0.001). The summary hazard ratio for mortality comparing the slowest with the fastest quarter of walking speed (five studies, 14\u2009692 participants) was 2.87 (2.22 to 3.72) (I(2)=25.2%, 0% to 70%; P=0.25) after similar adjustments. Whereas studies of the associations of walking speed, chair rising, and standing balance with mortality have only been done in older populations (average age over 70 years), the association of grip strength with mortality was also found in younger populations (five studies had an average age under 60 years).\n\nCONCLUSIONS: Objective measures of physical capability are predictors of all cause mortality in older community dwelling populations. Such measures may therefore provide useful tools for identifying older people at higher risk of death.", "author" : [ { "dropping-particle" : "", "family" : "Cooper", "given" : "Rachel", "non-dropping-particle" : "", "parse-names" : false, "suffix" : "" }, { "dropping-particle" : "", "family" : "Kuh", "given" : "Diana", "non-dropping-particle" : "", "parse-names" : false, "suffix" : "" }, { "dropping-particle" : "", "family" : "Hardy", "given" : "Rebecca", "non-dropping-particle" : "", "parse-names" : false, "suffix" : "" } ], "container-title" : "BMJ (Clinical research ed.)", "id" : "ITEM-3", "issued" : { "date-parts" : [ [ "2010", "1" ] ] }, "page" : "c4467", "title" : "Objectively measured physical capability levels and mortality: systematic review and meta-analysis.", "type" : "article-journal", "volume" : "341" }, "uris" : [ "http://www.mendeley.com/documents/?uuid=2fd76df6-e749-40e5-8c5a-c56f05f287e1" ] } ], "mendeley" : { "previouslyFormattedCitation" : "&lt;sup&gt;41\u201343&lt;/sup&gt;" }, "properties" : { "noteIndex" : 0 }, "schema" : "https://github.com/citation-style-language/schema/raw/master/csl-citation.json" }</w:instrText>
       </w:r>
       <w:r>
         <w:rPr>
@@ -6400,7 +7563,7 @@
           <w:noProof/>
           <w:vertAlign w:val="superscript"/>
         </w:rPr>
-        <w:t>40–42</w:t>
+        <w:t>41–43</w:t>
       </w:r>
       <w:r>
         <w:rPr>
@@ -6440,8 +7603,13 @@
         <w:jc w:val="both"/>
       </w:pPr>
       <w:r>
-        <w:t>In this work, we have described a role for TORC1 in the regulation of myogenesis</w:t>
-      </w:r>
+        <w:t xml:space="preserve">In this work, we have described a role for TORC1 in the regulation of </w:t>
+      </w:r>
+      <w:proofErr w:type="spellStart"/>
+      <w:r>
+        <w:t>myogenesis</w:t>
+      </w:r>
+      <w:proofErr w:type="spellEnd"/>
       <w:r>
         <w:t xml:space="preserve"> both</w:t>
       </w:r>
@@ -6508,9 +7676,80 @@
     </w:p>
     <w:p>
       <w:pPr>
+        <w:pStyle w:val="Heading1"/>
+      </w:pPr>
+      <w:r>
+        <w:t>Author Contributions</w:t>
+      </w:r>
+    </w:p>
+    <w:p/>
+    <w:p>
+      <w:pPr>
         <w:spacing w:line="480" w:lineRule="auto"/>
-        <w:jc w:val="both"/>
-      </w:pPr>
+      </w:pPr>
+      <w:r>
+        <w:t>Dave Bridges</w:t>
+      </w:r>
+      <w:r>
+        <w:t xml:space="preserve"> (DB)</w:t>
+      </w:r>
+      <w:r>
+        <w:t>, Innocence Harvey and Lawrence T. Reiter (LTR) prepared the manuscript.  Innocence Harvey performed the experiments in Figure 1</w:t>
+      </w:r>
+      <w:r>
+        <w:t xml:space="preserve"> and </w:t>
+      </w:r>
+      <w:r>
+        <w:t>analyzed</w:t>
+      </w:r>
+      <w:r>
+        <w:t xml:space="preserve"> the data.</w:t>
+      </w:r>
+      <w:r>
+        <w:t xml:space="preserve"> Isabelle Hatfield performed the experiments in Figures 2, 3, 5 and 6</w:t>
+      </w:r>
+      <w:r>
+        <w:t xml:space="preserve"> while DB </w:t>
+      </w:r>
+      <w:r>
+        <w:t>analyzed</w:t>
+      </w:r>
+      <w:r>
+        <w:t xml:space="preserve"> the data</w:t>
+      </w:r>
+      <w:r>
+        <w:t xml:space="preserve">.  LTR performed </w:t>
+      </w:r>
+      <w:r>
+        <w:t xml:space="preserve">and </w:t>
+      </w:r>
+      <w:r>
+        <w:t>analyzed</w:t>
+      </w:r>
+      <w:r>
+        <w:t xml:space="preserve"> </w:t>
+      </w:r>
+      <w:r>
+        <w:t xml:space="preserve">the experiment in Figure 4A, DB performed </w:t>
+      </w:r>
+      <w:r>
+        <w:t xml:space="preserve">and </w:t>
+      </w:r>
+      <w:r>
+        <w:t>analyzed</w:t>
+      </w:r>
+      <w:r>
+        <w:t xml:space="preserve"> </w:t>
+      </w:r>
+      <w:r>
+        <w:t>the experiment in Figure 4B.  DB prepared the figures</w:t>
+      </w:r>
+      <w:r>
+        <w:t xml:space="preserve">.  DB and Innocence Harvey designed the experiments and interpreted the results in Figure 1.  DB, LTR and Isabelle Hatfield designed and interpreted the results in Figures 2-6. </w:t>
+      </w:r>
+      <w:r>
+        <w:t>All authors reviewed the manuscript.</w:t>
+      </w:r>
     </w:p>
     <w:p>
       <w:pPr>
@@ -6598,7 +7837,7 @@
       <w:pPr>
         <w:pStyle w:val="NormalWeb"/>
         <w:ind w:left="640" w:hanging="640"/>
-        <w:divId w:val="1870945419"/>
+        <w:divId w:val="2052727067"/>
         <w:rPr>
           <w:rFonts w:ascii="Cambria" w:hAnsi="Cambria"/>
           <w:noProof/>
@@ -6684,7 +7923,7 @@
       <w:pPr>
         <w:pStyle w:val="NormalWeb"/>
         <w:ind w:left="640" w:hanging="640"/>
-        <w:divId w:val="1870945419"/>
+        <w:divId w:val="2052727067"/>
         <w:rPr>
           <w:rFonts w:ascii="Cambria" w:hAnsi="Cambria"/>
           <w:noProof/>
@@ -6749,7 +7988,7 @@
       <w:pPr>
         <w:pStyle w:val="NormalWeb"/>
         <w:ind w:left="640" w:hanging="640"/>
-        <w:divId w:val="1870945419"/>
+        <w:divId w:val="2052727067"/>
         <w:rPr>
           <w:rFonts w:ascii="Cambria" w:hAnsi="Cambria"/>
           <w:noProof/>
@@ -6814,7 +8053,7 @@
       <w:pPr>
         <w:pStyle w:val="NormalWeb"/>
         <w:ind w:left="640" w:hanging="640"/>
-        <w:divId w:val="1870945419"/>
+        <w:divId w:val="2052727067"/>
         <w:rPr>
           <w:rFonts w:ascii="Cambria" w:hAnsi="Cambria"/>
           <w:noProof/>
@@ -6879,7 +8118,7 @@
       <w:pPr>
         <w:pStyle w:val="NormalWeb"/>
         <w:ind w:left="640" w:hanging="640"/>
-        <w:divId w:val="1870945419"/>
+        <w:divId w:val="2052727067"/>
         <w:rPr>
           <w:rFonts w:ascii="Cambria" w:hAnsi="Cambria"/>
           <w:noProof/>
@@ -6944,7 +8183,7 @@
       <w:pPr>
         <w:pStyle w:val="NormalWeb"/>
         <w:ind w:left="640" w:hanging="640"/>
-        <w:divId w:val="1870945419"/>
+        <w:divId w:val="2052727067"/>
         <w:rPr>
           <w:rFonts w:ascii="Cambria" w:hAnsi="Cambria"/>
           <w:noProof/>
@@ -7009,7 +8248,7 @@
       <w:pPr>
         <w:pStyle w:val="NormalWeb"/>
         <w:ind w:left="640" w:hanging="640"/>
-        <w:divId w:val="1870945419"/>
+        <w:divId w:val="2052727067"/>
         <w:rPr>
           <w:rFonts w:ascii="Cambria" w:hAnsi="Cambria"/>
           <w:noProof/>
@@ -7092,7 +8331,7 @@
       <w:pPr>
         <w:pStyle w:val="NormalWeb"/>
         <w:ind w:left="640" w:hanging="640"/>
-        <w:divId w:val="1870945419"/>
+        <w:divId w:val="2052727067"/>
         <w:rPr>
           <w:rFonts w:ascii="Cambria" w:hAnsi="Cambria"/>
           <w:noProof/>
@@ -7175,7 +8414,7 @@
       <w:pPr>
         <w:pStyle w:val="NormalWeb"/>
         <w:ind w:left="640" w:hanging="640"/>
-        <w:divId w:val="1870945419"/>
+        <w:divId w:val="2052727067"/>
         <w:rPr>
           <w:rFonts w:ascii="Cambria" w:hAnsi="Cambria"/>
           <w:noProof/>
@@ -7240,7 +8479,7 @@
       <w:pPr>
         <w:pStyle w:val="NormalWeb"/>
         <w:ind w:left="640" w:hanging="640"/>
-        <w:divId w:val="1870945419"/>
+        <w:divId w:val="2052727067"/>
         <w:rPr>
           <w:rFonts w:ascii="Cambria" w:hAnsi="Cambria"/>
           <w:noProof/>
@@ -7305,7 +8544,7 @@
       <w:pPr>
         <w:pStyle w:val="NormalWeb"/>
         <w:ind w:left="640" w:hanging="640"/>
-        <w:divId w:val="1870945419"/>
+        <w:divId w:val="2052727067"/>
         <w:rPr>
           <w:rFonts w:ascii="Cambria" w:hAnsi="Cambria"/>
           <w:noProof/>
@@ -7370,7 +8609,7 @@
       <w:pPr>
         <w:pStyle w:val="NormalWeb"/>
         <w:ind w:left="640" w:hanging="640"/>
-        <w:divId w:val="1870945419"/>
+        <w:divId w:val="2052727067"/>
         <w:rPr>
           <w:rFonts w:ascii="Cambria" w:hAnsi="Cambria"/>
           <w:noProof/>
@@ -7453,7 +8692,7 @@
       <w:pPr>
         <w:pStyle w:val="NormalWeb"/>
         <w:ind w:left="640" w:hanging="640"/>
-        <w:divId w:val="1870945419"/>
+        <w:divId w:val="2052727067"/>
         <w:rPr>
           <w:rFonts w:ascii="Cambria" w:hAnsi="Cambria"/>
           <w:noProof/>
@@ -7536,7 +8775,7 @@
       <w:pPr>
         <w:pStyle w:val="NormalWeb"/>
         <w:ind w:left="640" w:hanging="640"/>
-        <w:divId w:val="1870945419"/>
+        <w:divId w:val="2052727067"/>
         <w:rPr>
           <w:rFonts w:ascii="Cambria" w:hAnsi="Cambria"/>
           <w:noProof/>
@@ -7619,7 +8858,7 @@
       <w:pPr>
         <w:pStyle w:val="NormalWeb"/>
         <w:ind w:left="640" w:hanging="640"/>
-        <w:divId w:val="1870945419"/>
+        <w:divId w:val="2052727067"/>
         <w:rPr>
           <w:rFonts w:ascii="Cambria" w:hAnsi="Cambria"/>
           <w:noProof/>
@@ -7684,7 +8923,7 @@
       <w:pPr>
         <w:pStyle w:val="NormalWeb"/>
         <w:ind w:left="640" w:hanging="640"/>
-        <w:divId w:val="1870945419"/>
+        <w:divId w:val="2052727067"/>
         <w:rPr>
           <w:rFonts w:ascii="Cambria" w:hAnsi="Cambria"/>
           <w:noProof/>
@@ -7767,7 +9006,7 @@
       <w:pPr>
         <w:pStyle w:val="NormalWeb"/>
         <w:ind w:left="640" w:hanging="640"/>
-        <w:divId w:val="1870945419"/>
+        <w:divId w:val="2052727067"/>
         <w:rPr>
           <w:rFonts w:ascii="Cambria" w:hAnsi="Cambria"/>
           <w:noProof/>
@@ -7832,7 +9071,7 @@
       <w:pPr>
         <w:pStyle w:val="NormalWeb"/>
         <w:ind w:left="640" w:hanging="640"/>
-        <w:divId w:val="1870945419"/>
+        <w:divId w:val="2052727067"/>
         <w:rPr>
           <w:rFonts w:ascii="Cambria" w:hAnsi="Cambria"/>
           <w:noProof/>
@@ -7915,7 +9154,7 @@
       <w:pPr>
         <w:pStyle w:val="NormalWeb"/>
         <w:ind w:left="640" w:hanging="640"/>
-        <w:divId w:val="1870945419"/>
+        <w:divId w:val="2052727067"/>
         <w:rPr>
           <w:rFonts w:ascii="Cambria" w:hAnsi="Cambria"/>
           <w:noProof/>
@@ -7998,7 +9237,7 @@
       <w:pPr>
         <w:pStyle w:val="NormalWeb"/>
         <w:ind w:left="640" w:hanging="640"/>
-        <w:divId w:val="1870945419"/>
+        <w:divId w:val="2052727067"/>
         <w:rPr>
           <w:rFonts w:ascii="Cambria" w:hAnsi="Cambria"/>
           <w:noProof/>
@@ -8063,7 +9302,7 @@
       <w:pPr>
         <w:pStyle w:val="NormalWeb"/>
         <w:ind w:left="640" w:hanging="640"/>
-        <w:divId w:val="1870945419"/>
+        <w:divId w:val="2052727067"/>
         <w:rPr>
           <w:rFonts w:ascii="Cambria" w:hAnsi="Cambria"/>
           <w:noProof/>
@@ -8110,7 +9349,7 @@
       <w:pPr>
         <w:pStyle w:val="NormalWeb"/>
         <w:ind w:left="640" w:hanging="640"/>
-        <w:divId w:val="1870945419"/>
+        <w:divId w:val="2052727067"/>
         <w:rPr>
           <w:rFonts w:ascii="Cambria" w:hAnsi="Cambria"/>
           <w:noProof/>
@@ -8193,7 +9432,7 @@
       <w:pPr>
         <w:pStyle w:val="NormalWeb"/>
         <w:ind w:left="640" w:hanging="640"/>
-        <w:divId w:val="1870945419"/>
+        <w:divId w:val="2052727067"/>
         <w:rPr>
           <w:rFonts w:ascii="Cambria" w:hAnsi="Cambria"/>
           <w:noProof/>
@@ -8258,7 +9497,7 @@
       <w:pPr>
         <w:pStyle w:val="NormalWeb"/>
         <w:ind w:left="640" w:hanging="640"/>
-        <w:divId w:val="1870945419"/>
+        <w:divId w:val="2052727067"/>
         <w:rPr>
           <w:rFonts w:ascii="Cambria" w:hAnsi="Cambria"/>
           <w:noProof/>
@@ -8323,7 +9562,7 @@
       <w:pPr>
         <w:pStyle w:val="NormalWeb"/>
         <w:ind w:left="640" w:hanging="640"/>
-        <w:divId w:val="1870945419"/>
+        <w:divId w:val="2052727067"/>
         <w:rPr>
           <w:rFonts w:ascii="Cambria" w:hAnsi="Cambria"/>
           <w:noProof/>
@@ -8406,7 +9645,7 @@
       <w:pPr>
         <w:pStyle w:val="NormalWeb"/>
         <w:ind w:left="640" w:hanging="640"/>
-        <w:divId w:val="1870945419"/>
+        <w:divId w:val="2052727067"/>
         <w:rPr>
           <w:rFonts w:ascii="Cambria" w:hAnsi="Cambria"/>
           <w:noProof/>
@@ -8435,7 +9674,7 @@
       <w:pPr>
         <w:pStyle w:val="NormalWeb"/>
         <w:ind w:left="640" w:hanging="640"/>
-        <w:divId w:val="1870945419"/>
+        <w:divId w:val="2052727067"/>
         <w:rPr>
           <w:rFonts w:ascii="Cambria" w:hAnsi="Cambria"/>
           <w:noProof/>
@@ -8482,7 +9721,7 @@
       <w:pPr>
         <w:pStyle w:val="NormalWeb"/>
         <w:ind w:left="640" w:hanging="640"/>
-        <w:divId w:val="1870945419"/>
+        <w:divId w:val="2052727067"/>
         <w:rPr>
           <w:rFonts w:ascii="Cambria" w:hAnsi="Cambria"/>
           <w:noProof/>
@@ -8547,7 +9786,7 @@
       <w:pPr>
         <w:pStyle w:val="NormalWeb"/>
         <w:ind w:left="640" w:hanging="640"/>
-        <w:divId w:val="1870945419"/>
+        <w:divId w:val="2052727067"/>
         <w:rPr>
           <w:rFonts w:ascii="Cambria" w:hAnsi="Cambria"/>
           <w:noProof/>
@@ -8561,6 +9800,35 @@
           <w:sz w:val="24"/>
         </w:rPr>
         <w:t>29.</w:t>
+      </w:r>
+      <w:r>
+        <w:rPr>
+          <w:rFonts w:ascii="Cambria" w:hAnsi="Cambria"/>
+          <w:noProof/>
+          <w:sz w:val="24"/>
+        </w:rPr>
+        <w:tab/>
+        <w:t>Hatfield, I., Harvey, I., Reiter, L. T. &amp; Bridges, D. Dataset for Drosophila Muscle Function Studies. (2014). at &lt;http://bridgeslab.github.io/DrosophilaMuscleFunction/&gt;</w:t>
+      </w:r>
+    </w:p>
+    <w:p>
+      <w:pPr>
+        <w:pStyle w:val="NormalWeb"/>
+        <w:ind w:left="640" w:hanging="640"/>
+        <w:divId w:val="2052727067"/>
+        <w:rPr>
+          <w:rFonts w:ascii="Cambria" w:hAnsi="Cambria"/>
+          <w:noProof/>
+          <w:sz w:val="24"/>
+        </w:rPr>
+      </w:pPr>
+      <w:r>
+        <w:rPr>
+          <w:rFonts w:ascii="Cambria" w:hAnsi="Cambria"/>
+          <w:noProof/>
+          <w:sz w:val="24"/>
+        </w:rPr>
+        <w:t>30.</w:t>
       </w:r>
       <w:r>
         <w:rPr>
@@ -8612,20 +9880,20 @@
       <w:pPr>
         <w:pStyle w:val="NormalWeb"/>
         <w:ind w:left="640" w:hanging="640"/>
-        <w:divId w:val="1870945419"/>
-        <w:rPr>
-          <w:rFonts w:ascii="Cambria" w:hAnsi="Cambria"/>
-          <w:noProof/>
-          <w:sz w:val="24"/>
-        </w:rPr>
-      </w:pPr>
-      <w:r>
-        <w:rPr>
-          <w:rFonts w:ascii="Cambria" w:hAnsi="Cambria"/>
-          <w:noProof/>
-          <w:sz w:val="24"/>
-        </w:rPr>
-        <w:t>30.</w:t>
+        <w:divId w:val="2052727067"/>
+        <w:rPr>
+          <w:rFonts w:ascii="Cambria" w:hAnsi="Cambria"/>
+          <w:noProof/>
+          <w:sz w:val="24"/>
+        </w:rPr>
+      </w:pPr>
+      <w:r>
+        <w:rPr>
+          <w:rFonts w:ascii="Cambria" w:hAnsi="Cambria"/>
+          <w:noProof/>
+          <w:sz w:val="24"/>
+        </w:rPr>
+        <w:t>31.</w:t>
       </w:r>
       <w:r>
         <w:rPr>
@@ -8677,20 +9945,20 @@
       <w:pPr>
         <w:pStyle w:val="NormalWeb"/>
         <w:ind w:left="640" w:hanging="640"/>
-        <w:divId w:val="1870945419"/>
-        <w:rPr>
-          <w:rFonts w:ascii="Cambria" w:hAnsi="Cambria"/>
-          <w:noProof/>
-          <w:sz w:val="24"/>
-        </w:rPr>
-      </w:pPr>
-      <w:r>
-        <w:rPr>
-          <w:rFonts w:ascii="Cambria" w:hAnsi="Cambria"/>
-          <w:noProof/>
-          <w:sz w:val="24"/>
-        </w:rPr>
-        <w:t>31.</w:t>
+        <w:divId w:val="2052727067"/>
+        <w:rPr>
+          <w:rFonts w:ascii="Cambria" w:hAnsi="Cambria"/>
+          <w:noProof/>
+          <w:sz w:val="24"/>
+        </w:rPr>
+      </w:pPr>
+      <w:r>
+        <w:rPr>
+          <w:rFonts w:ascii="Cambria" w:hAnsi="Cambria"/>
+          <w:noProof/>
+          <w:sz w:val="24"/>
+        </w:rPr>
+        <w:t>32.</w:t>
       </w:r>
       <w:r>
         <w:rPr>
@@ -8760,20 +10028,20 @@
       <w:pPr>
         <w:pStyle w:val="NormalWeb"/>
         <w:ind w:left="640" w:hanging="640"/>
-        <w:divId w:val="1870945419"/>
-        <w:rPr>
-          <w:rFonts w:ascii="Cambria" w:hAnsi="Cambria"/>
-          <w:noProof/>
-          <w:sz w:val="24"/>
-        </w:rPr>
-      </w:pPr>
-      <w:r>
-        <w:rPr>
-          <w:rFonts w:ascii="Cambria" w:hAnsi="Cambria"/>
-          <w:noProof/>
-          <w:sz w:val="24"/>
-        </w:rPr>
-        <w:t>32.</w:t>
+        <w:divId w:val="2052727067"/>
+        <w:rPr>
+          <w:rFonts w:ascii="Cambria" w:hAnsi="Cambria"/>
+          <w:noProof/>
+          <w:sz w:val="24"/>
+        </w:rPr>
+      </w:pPr>
+      <w:r>
+        <w:rPr>
+          <w:rFonts w:ascii="Cambria" w:hAnsi="Cambria"/>
+          <w:noProof/>
+          <w:sz w:val="24"/>
+        </w:rPr>
+        <w:t>33.</w:t>
       </w:r>
       <w:r>
         <w:rPr>
@@ -8825,20 +10093,20 @@
       <w:pPr>
         <w:pStyle w:val="NormalWeb"/>
         <w:ind w:left="640" w:hanging="640"/>
-        <w:divId w:val="1870945419"/>
-        <w:rPr>
-          <w:rFonts w:ascii="Cambria" w:hAnsi="Cambria"/>
-          <w:noProof/>
-          <w:sz w:val="24"/>
-        </w:rPr>
-      </w:pPr>
-      <w:r>
-        <w:rPr>
-          <w:rFonts w:ascii="Cambria" w:hAnsi="Cambria"/>
-          <w:noProof/>
-          <w:sz w:val="24"/>
-        </w:rPr>
-        <w:t>33.</w:t>
+        <w:divId w:val="2052727067"/>
+        <w:rPr>
+          <w:rFonts w:ascii="Cambria" w:hAnsi="Cambria"/>
+          <w:noProof/>
+          <w:sz w:val="24"/>
+        </w:rPr>
+      </w:pPr>
+      <w:r>
+        <w:rPr>
+          <w:rFonts w:ascii="Cambria" w:hAnsi="Cambria"/>
+          <w:noProof/>
+          <w:sz w:val="24"/>
+        </w:rPr>
+        <w:t>34.</w:t>
       </w:r>
       <w:r>
         <w:rPr>
@@ -8890,20 +10158,20 @@
       <w:pPr>
         <w:pStyle w:val="NormalWeb"/>
         <w:ind w:left="640" w:hanging="640"/>
-        <w:divId w:val="1870945419"/>
-        <w:rPr>
-          <w:rFonts w:ascii="Cambria" w:hAnsi="Cambria"/>
-          <w:noProof/>
-          <w:sz w:val="24"/>
-        </w:rPr>
-      </w:pPr>
-      <w:r>
-        <w:rPr>
-          <w:rFonts w:ascii="Cambria" w:hAnsi="Cambria"/>
-          <w:noProof/>
-          <w:sz w:val="24"/>
-        </w:rPr>
-        <w:t>34.</w:t>
+        <w:divId w:val="2052727067"/>
+        <w:rPr>
+          <w:rFonts w:ascii="Cambria" w:hAnsi="Cambria"/>
+          <w:noProof/>
+          <w:sz w:val="24"/>
+        </w:rPr>
+      </w:pPr>
+      <w:r>
+        <w:rPr>
+          <w:rFonts w:ascii="Cambria" w:hAnsi="Cambria"/>
+          <w:noProof/>
+          <w:sz w:val="24"/>
+        </w:rPr>
+        <w:t>35.</w:t>
       </w:r>
       <w:r>
         <w:rPr>
@@ -8973,20 +10241,20 @@
       <w:pPr>
         <w:pStyle w:val="NormalWeb"/>
         <w:ind w:left="640" w:hanging="640"/>
-        <w:divId w:val="1870945419"/>
-        <w:rPr>
-          <w:rFonts w:ascii="Cambria" w:hAnsi="Cambria"/>
-          <w:noProof/>
-          <w:sz w:val="24"/>
-        </w:rPr>
-      </w:pPr>
-      <w:r>
-        <w:rPr>
-          <w:rFonts w:ascii="Cambria" w:hAnsi="Cambria"/>
-          <w:noProof/>
-          <w:sz w:val="24"/>
-        </w:rPr>
-        <w:t>35.</w:t>
+        <w:divId w:val="2052727067"/>
+        <w:rPr>
+          <w:rFonts w:ascii="Cambria" w:hAnsi="Cambria"/>
+          <w:noProof/>
+          <w:sz w:val="24"/>
+        </w:rPr>
+      </w:pPr>
+      <w:r>
+        <w:rPr>
+          <w:rFonts w:ascii="Cambria" w:hAnsi="Cambria"/>
+          <w:noProof/>
+          <w:sz w:val="24"/>
+        </w:rPr>
+        <w:t>36.</w:t>
       </w:r>
       <w:r>
         <w:rPr>
@@ -9056,20 +10324,20 @@
       <w:pPr>
         <w:pStyle w:val="NormalWeb"/>
         <w:ind w:left="640" w:hanging="640"/>
-        <w:divId w:val="1870945419"/>
-        <w:rPr>
-          <w:rFonts w:ascii="Cambria" w:hAnsi="Cambria"/>
-          <w:noProof/>
-          <w:sz w:val="24"/>
-        </w:rPr>
-      </w:pPr>
-      <w:r>
-        <w:rPr>
-          <w:rFonts w:ascii="Cambria" w:hAnsi="Cambria"/>
-          <w:noProof/>
-          <w:sz w:val="24"/>
-        </w:rPr>
-        <w:t>36.</w:t>
+        <w:divId w:val="2052727067"/>
+        <w:rPr>
+          <w:rFonts w:ascii="Cambria" w:hAnsi="Cambria"/>
+          <w:noProof/>
+          <w:sz w:val="24"/>
+        </w:rPr>
+      </w:pPr>
+      <w:r>
+        <w:rPr>
+          <w:rFonts w:ascii="Cambria" w:hAnsi="Cambria"/>
+          <w:noProof/>
+          <w:sz w:val="24"/>
+        </w:rPr>
+        <w:t>37.</w:t>
       </w:r>
       <w:r>
         <w:rPr>
@@ -9103,20 +10371,20 @@
       <w:pPr>
         <w:pStyle w:val="NormalWeb"/>
         <w:ind w:left="640" w:hanging="640"/>
-        <w:divId w:val="1870945419"/>
-        <w:rPr>
-          <w:rFonts w:ascii="Cambria" w:hAnsi="Cambria"/>
-          <w:noProof/>
-          <w:sz w:val="24"/>
-        </w:rPr>
-      </w:pPr>
-      <w:r>
-        <w:rPr>
-          <w:rFonts w:ascii="Cambria" w:hAnsi="Cambria"/>
-          <w:noProof/>
-          <w:sz w:val="24"/>
-        </w:rPr>
-        <w:t>37.</w:t>
+        <w:divId w:val="2052727067"/>
+        <w:rPr>
+          <w:rFonts w:ascii="Cambria" w:hAnsi="Cambria"/>
+          <w:noProof/>
+          <w:sz w:val="24"/>
+        </w:rPr>
+      </w:pPr>
+      <w:r>
+        <w:rPr>
+          <w:rFonts w:ascii="Cambria" w:hAnsi="Cambria"/>
+          <w:noProof/>
+          <w:sz w:val="24"/>
+        </w:rPr>
+        <w:t>38.</w:t>
       </w:r>
       <w:r>
         <w:rPr>
@@ -9150,20 +10418,20 @@
       <w:pPr>
         <w:pStyle w:val="NormalWeb"/>
         <w:ind w:left="640" w:hanging="640"/>
-        <w:divId w:val="1870945419"/>
-        <w:rPr>
-          <w:rFonts w:ascii="Cambria" w:hAnsi="Cambria"/>
-          <w:noProof/>
-          <w:sz w:val="24"/>
-        </w:rPr>
-      </w:pPr>
-      <w:r>
-        <w:rPr>
-          <w:rFonts w:ascii="Cambria" w:hAnsi="Cambria"/>
-          <w:noProof/>
-          <w:sz w:val="24"/>
-        </w:rPr>
-        <w:t>38.</w:t>
+        <w:divId w:val="2052727067"/>
+        <w:rPr>
+          <w:rFonts w:ascii="Cambria" w:hAnsi="Cambria"/>
+          <w:noProof/>
+          <w:sz w:val="24"/>
+        </w:rPr>
+      </w:pPr>
+      <w:r>
+        <w:rPr>
+          <w:rFonts w:ascii="Cambria" w:hAnsi="Cambria"/>
+          <w:noProof/>
+          <w:sz w:val="24"/>
+        </w:rPr>
+        <w:t>39.</w:t>
       </w:r>
       <w:r>
         <w:rPr>
@@ -9215,20 +10483,20 @@
       <w:pPr>
         <w:pStyle w:val="NormalWeb"/>
         <w:ind w:left="640" w:hanging="640"/>
-        <w:divId w:val="1870945419"/>
-        <w:rPr>
-          <w:rFonts w:ascii="Cambria" w:hAnsi="Cambria"/>
-          <w:noProof/>
-          <w:sz w:val="24"/>
-        </w:rPr>
-      </w:pPr>
-      <w:r>
-        <w:rPr>
-          <w:rFonts w:ascii="Cambria" w:hAnsi="Cambria"/>
-          <w:noProof/>
-          <w:sz w:val="24"/>
-        </w:rPr>
-        <w:t>39.</w:t>
+        <w:divId w:val="2052727067"/>
+        <w:rPr>
+          <w:rFonts w:ascii="Cambria" w:hAnsi="Cambria"/>
+          <w:noProof/>
+          <w:sz w:val="24"/>
+        </w:rPr>
+      </w:pPr>
+      <w:r>
+        <w:rPr>
+          <w:rFonts w:ascii="Cambria" w:hAnsi="Cambria"/>
+          <w:noProof/>
+          <w:sz w:val="24"/>
+        </w:rPr>
+        <w:t>40.</w:t>
       </w:r>
       <w:r>
         <w:rPr>
@@ -9262,20 +10530,20 @@
       <w:pPr>
         <w:pStyle w:val="NormalWeb"/>
         <w:ind w:left="640" w:hanging="640"/>
-        <w:divId w:val="1870945419"/>
-        <w:rPr>
-          <w:rFonts w:ascii="Cambria" w:hAnsi="Cambria"/>
-          <w:noProof/>
-          <w:sz w:val="24"/>
-        </w:rPr>
-      </w:pPr>
-      <w:r>
-        <w:rPr>
-          <w:rFonts w:ascii="Cambria" w:hAnsi="Cambria"/>
-          <w:noProof/>
-          <w:sz w:val="24"/>
-        </w:rPr>
-        <w:t>40.</w:t>
+        <w:divId w:val="2052727067"/>
+        <w:rPr>
+          <w:rFonts w:ascii="Cambria" w:hAnsi="Cambria"/>
+          <w:noProof/>
+          <w:sz w:val="24"/>
+        </w:rPr>
+      </w:pPr>
+      <w:r>
+        <w:rPr>
+          <w:rFonts w:ascii="Cambria" w:hAnsi="Cambria"/>
+          <w:noProof/>
+          <w:sz w:val="24"/>
+        </w:rPr>
+        <w:t>41.</w:t>
       </w:r>
       <w:r>
         <w:rPr>
@@ -9327,20 +10595,20 @@
       <w:pPr>
         <w:pStyle w:val="NormalWeb"/>
         <w:ind w:left="640" w:hanging="640"/>
-        <w:divId w:val="1870945419"/>
-        <w:rPr>
-          <w:rFonts w:ascii="Cambria" w:hAnsi="Cambria"/>
-          <w:noProof/>
-          <w:sz w:val="24"/>
-        </w:rPr>
-      </w:pPr>
-      <w:r>
-        <w:rPr>
-          <w:rFonts w:ascii="Cambria" w:hAnsi="Cambria"/>
-          <w:noProof/>
-          <w:sz w:val="24"/>
-        </w:rPr>
-        <w:t>41.</w:t>
+        <w:divId w:val="2052727067"/>
+        <w:rPr>
+          <w:rFonts w:ascii="Cambria" w:hAnsi="Cambria"/>
+          <w:noProof/>
+          <w:sz w:val="24"/>
+        </w:rPr>
+      </w:pPr>
+      <w:r>
+        <w:rPr>
+          <w:rFonts w:ascii="Cambria" w:hAnsi="Cambria"/>
+          <w:noProof/>
+          <w:sz w:val="24"/>
+        </w:rPr>
+        <w:t>42.</w:t>
       </w:r>
       <w:r>
         <w:rPr>
@@ -9410,20 +10678,20 @@
       <w:pPr>
         <w:pStyle w:val="NormalWeb"/>
         <w:ind w:left="640" w:hanging="640"/>
-        <w:divId w:val="1870945419"/>
-        <w:rPr>
-          <w:rFonts w:ascii="Cambria" w:hAnsi="Cambria"/>
-          <w:noProof/>
-          <w:sz w:val="24"/>
-        </w:rPr>
-      </w:pPr>
-      <w:r>
-        <w:rPr>
-          <w:rFonts w:ascii="Cambria" w:hAnsi="Cambria"/>
-          <w:noProof/>
-          <w:sz w:val="24"/>
-        </w:rPr>
-        <w:t>42.</w:t>
+        <w:divId w:val="2052727067"/>
+        <w:rPr>
+          <w:rFonts w:ascii="Cambria" w:hAnsi="Cambria"/>
+          <w:noProof/>
+          <w:sz w:val="24"/>
+        </w:rPr>
+      </w:pPr>
+      <w:r>
+        <w:rPr>
+          <w:rFonts w:ascii="Cambria" w:hAnsi="Cambria"/>
+          <w:noProof/>
+          <w:sz w:val="24"/>
+        </w:rPr>
+        <w:t>43.</w:t>
       </w:r>
       <w:r>
         <w:rPr>
@@ -9475,7 +10743,7 @@
       <w:pPr>
         <w:pStyle w:val="NormalWeb"/>
         <w:ind w:left="640" w:hanging="640"/>
-        <w:divId w:val="982926770"/>
+        <w:divId w:val="984043805"/>
         <w:rPr>
           <w:rFonts w:ascii="Cambria" w:hAnsi="Cambria"/>
           <w:b/>
@@ -9700,7 +10968,21 @@
         <w:rPr>
           <w:rFonts w:cs="Times"/>
         </w:rPr>
-        <w:t xml:space="preserve"> Forward and reverse primers used in qPCR experiments</w:t>
+        <w:t xml:space="preserve"> Forward and reverse primers used in </w:t>
+      </w:r>
+      <w:proofErr w:type="spellStart"/>
+      <w:r>
+        <w:rPr>
+          <w:rFonts w:cs="Times"/>
+        </w:rPr>
+        <w:t>qPCR</w:t>
+      </w:r>
+      <w:proofErr w:type="spellEnd"/>
+      <w:r>
+        <w:rPr>
+          <w:rFonts w:cs="Times"/>
+        </w:rPr>
+        <w:t xml:space="preserve"> experiments</w:t>
       </w:r>
       <w:r>
         <w:rPr>
@@ -10276,14 +11558,46 @@
           <w:rFonts w:cs="Times"/>
           <w:b/>
         </w:rPr>
-        <w:t>around pupal stage ~12-13</w:t>
-      </w:r>
+        <w:t xml:space="preserve">around </w:t>
+      </w:r>
+      <w:proofErr w:type="spellStart"/>
       <w:r>
         <w:rPr>
           <w:rFonts w:cs="Times"/>
           <w:b/>
         </w:rPr>
-        <w:t xml:space="preserve"> but pre-eclosure.</w:t>
+        <w:t>pupal</w:t>
+      </w:r>
+      <w:proofErr w:type="spellEnd"/>
+      <w:r>
+        <w:rPr>
+          <w:rFonts w:cs="Times"/>
+          <w:b/>
+        </w:rPr>
+        <w:t xml:space="preserve"> stage ~12-13</w:t>
+      </w:r>
+      <w:r>
+        <w:rPr>
+          <w:rFonts w:cs="Times"/>
+          <w:b/>
+        </w:rPr>
+        <w:t xml:space="preserve"> but pre-</w:t>
+      </w:r>
+      <w:proofErr w:type="spellStart"/>
+      <w:r>
+        <w:rPr>
+          <w:rFonts w:cs="Times"/>
+          <w:b/>
+        </w:rPr>
+        <w:t>eclosure</w:t>
+      </w:r>
+      <w:proofErr w:type="spellEnd"/>
+      <w:r>
+        <w:rPr>
+          <w:rFonts w:cs="Times"/>
+          <w:b/>
+        </w:rPr>
+        <w:t>.</w:t>
       </w:r>
       <w:r>
         <w:rPr>
@@ -10351,13 +11665,41 @@
         <w:rPr>
           <w:rFonts w:cs="Times"/>
         </w:rPr>
-        <w:t xml:space="preserve"> shRNA transgenic fli</w:t>
-      </w:r>
-      <w:r>
-        <w:rPr>
-          <w:rFonts w:cs="Times"/>
-        </w:rPr>
-        <w:t>es or a control TRiP line.  Panels A, C</w:t>
+        <w:t xml:space="preserve"> </w:t>
+      </w:r>
+      <w:proofErr w:type="spellStart"/>
+      <w:r>
+        <w:rPr>
+          <w:rFonts w:cs="Times"/>
+        </w:rPr>
+        <w:t>shRNA</w:t>
+      </w:r>
+      <w:proofErr w:type="spellEnd"/>
+      <w:r>
+        <w:rPr>
+          <w:rFonts w:cs="Times"/>
+        </w:rPr>
+        <w:t xml:space="preserve"> transgenic fli</w:t>
+      </w:r>
+      <w:r>
+        <w:rPr>
+          <w:rFonts w:cs="Times"/>
+        </w:rPr>
+        <w:t xml:space="preserve">es or a control </w:t>
+      </w:r>
+      <w:proofErr w:type="spellStart"/>
+      <w:r>
+        <w:rPr>
+          <w:rFonts w:cs="Times"/>
+        </w:rPr>
+        <w:t>TRiP</w:t>
+      </w:r>
+      <w:proofErr w:type="spellEnd"/>
+      <w:r>
+        <w:rPr>
+          <w:rFonts w:cs="Times"/>
+        </w:rPr>
+        <w:t xml:space="preserve"> line.  Panels A, C</w:t>
       </w:r>
       <w:r>
         <w:rPr>
@@ -10439,7 +11781,21 @@
         <w:rPr>
           <w:rFonts w:cs="Times"/>
         </w:rPr>
-        <w:t xml:space="preserve"> and </w:t>
+        <w:t xml:space="preserve"> </w:t>
+      </w:r>
+      <w:proofErr w:type="gramStart"/>
+      <w:r>
+        <w:rPr>
+          <w:rFonts w:cs="Times"/>
+        </w:rPr>
+        <w:t>and</w:t>
+      </w:r>
+      <w:proofErr w:type="gramEnd"/>
+      <w:r>
+        <w:rPr>
+          <w:rFonts w:cs="Times"/>
+        </w:rPr>
+        <w:t xml:space="preserve"> </w:t>
       </w:r>
       <w:r>
         <w:rPr>
@@ -10451,7 +11807,21 @@
         <w:rPr>
           <w:rFonts w:cs="Times"/>
         </w:rPr>
-        <w:t>show the total number of flies eclosed; C</w:t>
+        <w:t xml:space="preserve">show the total number of flies </w:t>
+      </w:r>
+      <w:proofErr w:type="spellStart"/>
+      <w:r>
+        <w:rPr>
+          <w:rFonts w:cs="Times"/>
+        </w:rPr>
+        <w:t>eclosed</w:t>
+      </w:r>
+      <w:proofErr w:type="spellEnd"/>
+      <w:r>
+        <w:rPr>
+          <w:rFonts w:cs="Times"/>
+        </w:rPr>
+        <w:t>; C</w:t>
       </w:r>
       <w:r>
         <w:rPr>
@@ -10511,7 +11881,21 @@
         <w:rPr>
           <w:rFonts w:cs="Times"/>
         </w:rPr>
-        <w:t xml:space="preserve"> shows a representative example of dead flies, still within their pupal cases</w:t>
+        <w:t xml:space="preserve"> shows a representative example of dead flies, still within their </w:t>
+      </w:r>
+      <w:proofErr w:type="spellStart"/>
+      <w:r>
+        <w:rPr>
+          <w:rFonts w:cs="Times"/>
+        </w:rPr>
+        <w:t>pupal</w:t>
+      </w:r>
+      <w:proofErr w:type="spellEnd"/>
+      <w:r>
+        <w:rPr>
+          <w:rFonts w:cs="Times"/>
+        </w:rPr>
+        <w:t xml:space="preserve"> cases</w:t>
       </w:r>
       <w:r>
         <w:rPr>
@@ -10557,11 +11941,19 @@
         </w:rPr>
         <w:t>-</w:t>
       </w:r>
-      <w:r>
-        <w:rPr>
-          <w:rFonts w:cs="Times"/>
-        </w:rPr>
-        <w:t>shRNA #1</w:t>
+      <w:proofErr w:type="spellStart"/>
+      <w:r>
+        <w:rPr>
+          <w:rFonts w:cs="Times"/>
+        </w:rPr>
+        <w:t>shRNA</w:t>
+      </w:r>
+      <w:proofErr w:type="spellEnd"/>
+      <w:r>
+        <w:rPr>
+          <w:rFonts w:cs="Times"/>
+        </w:rPr>
+        <w:t xml:space="preserve"> #1</w:t>
       </w:r>
       <w:r>
         <w:rPr>
@@ -10581,11 +11973,19 @@
         </w:rPr>
         <w:t xml:space="preserve">ANOVA followed by </w:t>
       </w:r>
-      <w:r>
-        <w:rPr>
-          <w:rFonts w:cs="Times"/>
-        </w:rPr>
-        <w:t>Dunnett’s test (</w:t>
+      <w:proofErr w:type="spellStart"/>
+      <w:r>
+        <w:rPr>
+          <w:rFonts w:cs="Times"/>
+        </w:rPr>
+        <w:t>Dunnett’s</w:t>
+      </w:r>
+      <w:proofErr w:type="spellEnd"/>
+      <w:r>
+        <w:rPr>
+          <w:rFonts w:cs="Times"/>
+        </w:rPr>
+        <w:t xml:space="preserve"> test (</w:t>
       </w:r>
       <w:r>
         <w:rPr>
@@ -10599,11 +11999,19 @@
         </w:rPr>
         <w:t xml:space="preserve">) or </w:t>
       </w:r>
-      <w:r>
-        <w:rPr>
-          <w:rFonts w:cs="Times"/>
-        </w:rPr>
-        <w:t xml:space="preserve">Kruskal-Wallis tests then </w:t>
+      <w:proofErr w:type="spellStart"/>
+      <w:r>
+        <w:rPr>
+          <w:rFonts w:cs="Times"/>
+        </w:rPr>
+        <w:t>Kruskal</w:t>
+      </w:r>
+      <w:proofErr w:type="spellEnd"/>
+      <w:r>
+        <w:rPr>
+          <w:rFonts w:cs="Times"/>
+        </w:rPr>
+        <w:t xml:space="preserve">-Wallis tests then </w:t>
       </w:r>
       <w:r>
         <w:rPr>
@@ -10775,7 +12183,39 @@
           <w:rFonts w:cs="Times"/>
           <w:b/>
         </w:rPr>
-        <w:t xml:space="preserve">Flies Cannot Eclose from Pupal Cases.  </w:t>
+        <w:t xml:space="preserve">Flies Cannot </w:t>
+      </w:r>
+      <w:proofErr w:type="spellStart"/>
+      <w:r>
+        <w:rPr>
+          <w:rFonts w:cs="Times"/>
+          <w:b/>
+        </w:rPr>
+        <w:t>Eclose</w:t>
+      </w:r>
+      <w:proofErr w:type="spellEnd"/>
+      <w:r>
+        <w:rPr>
+          <w:rFonts w:cs="Times"/>
+          <w:b/>
+        </w:rPr>
+        <w:t xml:space="preserve"> from </w:t>
+      </w:r>
+      <w:proofErr w:type="spellStart"/>
+      <w:r>
+        <w:rPr>
+          <w:rFonts w:cs="Times"/>
+          <w:b/>
+        </w:rPr>
+        <w:t>Pupal</w:t>
+      </w:r>
+      <w:proofErr w:type="spellEnd"/>
+      <w:r>
+        <w:rPr>
+          <w:rFonts w:cs="Times"/>
+          <w:b/>
+        </w:rPr>
+        <w:t xml:space="preserve"> Cases.  </w:t>
       </w:r>
       <w:r>
         <w:rPr>
@@ -10820,7 +12260,21 @@
         <w:rPr>
           <w:rFonts w:cs="Times"/>
         </w:rPr>
-        <w:t xml:space="preserve">driven knockdown of the control shRNA or </w:t>
+        <w:t xml:space="preserve">driven knockdown of the control </w:t>
+      </w:r>
+      <w:proofErr w:type="spellStart"/>
+      <w:r>
+        <w:rPr>
+          <w:rFonts w:cs="Times"/>
+        </w:rPr>
+        <w:t>shRNA</w:t>
+      </w:r>
+      <w:proofErr w:type="spellEnd"/>
+      <w:r>
+        <w:rPr>
+          <w:rFonts w:cs="Times"/>
+        </w:rPr>
+        <w:t xml:space="preserve"> or </w:t>
       </w:r>
       <w:r>
         <w:rPr>
@@ -10829,17 +12283,39 @@
         </w:rPr>
         <w:t xml:space="preserve">Raptor </w:t>
       </w:r>
-      <w:r>
-        <w:rPr>
-          <w:rFonts w:cs="Times"/>
-        </w:rPr>
-        <w:t xml:space="preserve">shRNA #1 were examined </w:t>
-      </w:r>
-      <w:r>
-        <w:rPr>
-          <w:rFonts w:cs="Times"/>
-        </w:rPr>
-        <w:t xml:space="preserve">from pupal stage </w:t>
+      <w:proofErr w:type="spellStart"/>
+      <w:r>
+        <w:rPr>
+          <w:rFonts w:cs="Times"/>
+        </w:rPr>
+        <w:t>shRNA</w:t>
+      </w:r>
+      <w:proofErr w:type="spellEnd"/>
+      <w:r>
+        <w:rPr>
+          <w:rFonts w:cs="Times"/>
+        </w:rPr>
+        <w:t xml:space="preserve"> #1 were examined </w:t>
+      </w:r>
+      <w:r>
+        <w:rPr>
+          <w:rFonts w:cs="Times"/>
+        </w:rPr>
+        <w:t xml:space="preserve">from </w:t>
+      </w:r>
+      <w:proofErr w:type="spellStart"/>
+      <w:r>
+        <w:rPr>
+          <w:rFonts w:cs="Times"/>
+        </w:rPr>
+        <w:t>pupal</w:t>
+      </w:r>
+      <w:proofErr w:type="spellEnd"/>
+      <w:r>
+        <w:rPr>
+          <w:rFonts w:cs="Times"/>
+        </w:rPr>
+        <w:t xml:space="preserve"> stage </w:t>
       </w:r>
       <w:r>
         <w:rPr>
@@ -10851,8 +12327,16 @@
         <w:rPr>
           <w:rFonts w:cs="Times"/>
         </w:rPr>
-        <w:t xml:space="preserve"> till after eclosure</w:t>
-      </w:r>
+        <w:t xml:space="preserve"> till after </w:t>
+      </w:r>
+      <w:proofErr w:type="spellStart"/>
+      <w:r>
+        <w:rPr>
+          <w:rFonts w:cs="Times"/>
+        </w:rPr>
+        <w:t>eclosure</w:t>
+      </w:r>
+      <w:proofErr w:type="spellEnd"/>
       <w:r>
         <w:rPr>
           <w:rFonts w:cs="Times"/>
@@ -10877,11 +12361,19 @@
         </w:rPr>
         <w:t xml:space="preserve">completely </w:t>
       </w:r>
-      <w:r>
-        <w:rPr>
-          <w:rFonts w:cs="Times"/>
-        </w:rPr>
-        <w:t xml:space="preserve">eclosed but </w:t>
+      <w:proofErr w:type="spellStart"/>
+      <w:r>
+        <w:rPr>
+          <w:rFonts w:cs="Times"/>
+        </w:rPr>
+        <w:t>eclosed</w:t>
+      </w:r>
+      <w:proofErr w:type="spellEnd"/>
+      <w:r>
+        <w:rPr>
+          <w:rFonts w:cs="Times"/>
+        </w:rPr>
+        <w:t xml:space="preserve"> but </w:t>
       </w:r>
       <w:r>
         <w:rPr>
@@ -10894,19 +12386,55 @@
         <w:rPr>
           <w:rFonts w:cs="Times"/>
         </w:rPr>
-        <w:t xml:space="preserve"> knockdown flies remained inside the pupal cases.  B) On day 10, </w:t>
-      </w:r>
-      <w:r>
-        <w:rPr>
-          <w:rFonts w:cs="Times"/>
-        </w:rPr>
-        <w:t xml:space="preserve">(approximately pupal stage 12) </w:t>
-      </w:r>
-      <w:r>
-        <w:rPr>
-          <w:rFonts w:cs="Times"/>
-        </w:rPr>
-        <w:t xml:space="preserve">pupal cases were cut open </w:t>
+        <w:t xml:space="preserve"> knockdown flies remained inside the </w:t>
+      </w:r>
+      <w:proofErr w:type="spellStart"/>
+      <w:r>
+        <w:rPr>
+          <w:rFonts w:cs="Times"/>
+        </w:rPr>
+        <w:t>pupal</w:t>
+      </w:r>
+      <w:proofErr w:type="spellEnd"/>
+      <w:r>
+        <w:rPr>
+          <w:rFonts w:cs="Times"/>
+        </w:rPr>
+        <w:t xml:space="preserve"> cases.  B) On day 10, </w:t>
+      </w:r>
+      <w:r>
+        <w:rPr>
+          <w:rFonts w:cs="Times"/>
+        </w:rPr>
+        <w:t xml:space="preserve">(approximately </w:t>
+      </w:r>
+      <w:proofErr w:type="spellStart"/>
+      <w:r>
+        <w:rPr>
+          <w:rFonts w:cs="Times"/>
+        </w:rPr>
+        <w:t>pupal</w:t>
+      </w:r>
+      <w:proofErr w:type="spellEnd"/>
+      <w:r>
+        <w:rPr>
+          <w:rFonts w:cs="Times"/>
+        </w:rPr>
+        <w:t xml:space="preserve"> stage 12) </w:t>
+      </w:r>
+      <w:proofErr w:type="spellStart"/>
+      <w:r>
+        <w:rPr>
+          <w:rFonts w:cs="Times"/>
+        </w:rPr>
+        <w:t>pupal</w:t>
+      </w:r>
+      <w:proofErr w:type="spellEnd"/>
+      <w:r>
+        <w:rPr>
+          <w:rFonts w:cs="Times"/>
+        </w:rPr>
+        <w:t xml:space="preserve"> cases were cut open </w:t>
       </w:r>
       <w:r>
         <w:rPr>
@@ -10918,7 +12446,21 @@
         <w:rPr>
           <w:rFonts w:cs="Times"/>
         </w:rPr>
-        <w:t>to assist eclosure, then after 4 days, climbing assays were performed</w:t>
+        <w:t xml:space="preserve">to assist </w:t>
+      </w:r>
+      <w:proofErr w:type="spellStart"/>
+      <w:r>
+        <w:rPr>
+          <w:rFonts w:cs="Times"/>
+        </w:rPr>
+        <w:t>eclosure</w:t>
+      </w:r>
+      <w:proofErr w:type="spellEnd"/>
+      <w:r>
+        <w:rPr>
+          <w:rFonts w:cs="Times"/>
+        </w:rPr>
+        <w:t>, then after 4 days, climbing assays were performed</w:t>
       </w:r>
       <w:r>
         <w:rPr>
@@ -10952,11 +12494,33 @@
         </w:rPr>
         <w:t xml:space="preserve">&gt;Raptor </w:t>
       </w:r>
-      <w:r>
-        <w:rPr>
-          <w:rFonts w:cs="Times"/>
-        </w:rPr>
-        <w:t xml:space="preserve">shRNA flies that eclosed </w:t>
+      <w:proofErr w:type="spellStart"/>
+      <w:r>
+        <w:rPr>
+          <w:rFonts w:cs="Times"/>
+        </w:rPr>
+        <w:t>shRNA</w:t>
+      </w:r>
+      <w:proofErr w:type="spellEnd"/>
+      <w:r>
+        <w:rPr>
+          <w:rFonts w:cs="Times"/>
+        </w:rPr>
+        <w:t xml:space="preserve"> flies that </w:t>
+      </w:r>
+      <w:proofErr w:type="spellStart"/>
+      <w:r>
+        <w:rPr>
+          <w:rFonts w:cs="Times"/>
+        </w:rPr>
+        <w:t>eclosed</w:t>
+      </w:r>
+      <w:proofErr w:type="spellEnd"/>
+      <w:r>
+        <w:rPr>
+          <w:rFonts w:cs="Times"/>
+        </w:rPr>
+        <w:t xml:space="preserve"> </w:t>
       </w:r>
       <w:r>
         <w:rPr>
@@ -11082,7 +12646,21 @@
         <w:rPr>
           <w:rFonts w:cs="Times"/>
         </w:rPr>
-        <w:t xml:space="preserve"> crossed to the control shRNA strain, as well as the balancer containing progeny of the </w:t>
+        <w:t xml:space="preserve"> crossed to the control </w:t>
+      </w:r>
+      <w:proofErr w:type="spellStart"/>
+      <w:r>
+        <w:rPr>
+          <w:rFonts w:cs="Times"/>
+        </w:rPr>
+        <w:t>shRNA</w:t>
+      </w:r>
+      <w:proofErr w:type="spellEnd"/>
+      <w:r>
+        <w:rPr>
+          <w:rFonts w:cs="Times"/>
+        </w:rPr>
+        <w:t xml:space="preserve"> strain, as well as the balancer containing progeny of the </w:t>
       </w:r>
       <w:r>
         <w:rPr>
@@ -11120,7 +12698,21 @@
         <w:rPr>
           <w:rFonts w:cs="Times"/>
         </w:rPr>
-        <w:t xml:space="preserve"> shRNA/</w:t>
+        <w:t xml:space="preserve"> </w:t>
+      </w:r>
+      <w:proofErr w:type="spellStart"/>
+      <w:r>
+        <w:rPr>
+          <w:rFonts w:cs="Times"/>
+        </w:rPr>
+        <w:t>shRNA</w:t>
+      </w:r>
+      <w:proofErr w:type="spellEnd"/>
+      <w:r>
+        <w:rPr>
+          <w:rFonts w:cs="Times"/>
+        </w:rPr>
+        <w:t>/</w:t>
       </w:r>
       <w:r>
         <w:rPr>
@@ -11564,6 +13156,7 @@
                 <w:rFonts w:cs="Times New Roman"/>
               </w:rPr>
             </w:pPr>
+            <w:proofErr w:type="spellStart"/>
             <w:r>
               <w:rPr>
                 <w:rFonts w:cs="Times New Roman"/>
@@ -11571,6 +13164,7 @@
               </w:rPr>
               <w:t>Myog</w:t>
             </w:r>
+            <w:proofErr w:type="spellEnd"/>
           </w:p>
         </w:tc>
         <w:tc>
@@ -11626,6 +13220,7 @@
                 <w:i/>
               </w:rPr>
             </w:pPr>
+            <w:proofErr w:type="spellStart"/>
             <w:r>
               <w:rPr>
                 <w:rFonts w:cs="Times New Roman"/>
@@ -11633,6 +13228,7 @@
               </w:rPr>
               <w:t>Gapdh</w:t>
             </w:r>
+            <w:proofErr w:type="spellEnd"/>
           </w:p>
         </w:tc>
         <w:tc>
@@ -11736,7 +13332,15 @@
               <w:t>Raptor</w:t>
             </w:r>
             <w:r>
-              <w:t xml:space="preserve"> shRNA #1</w:t>
+              <w:t xml:space="preserve"> </w:t>
+            </w:r>
+            <w:proofErr w:type="spellStart"/>
+            <w:r>
+              <w:t>shRNA</w:t>
+            </w:r>
+            <w:proofErr w:type="spellEnd"/>
+            <w:r>
+              <w:t xml:space="preserve"> #1</w:t>
             </w:r>
           </w:p>
         </w:tc>
@@ -11764,7 +13368,15 @@
               <w:t>Raptor</w:t>
             </w:r>
             <w:r>
-              <w:t xml:space="preserve"> shRNA #2</w:t>
+              <w:t xml:space="preserve"> </w:t>
+            </w:r>
+            <w:proofErr w:type="spellStart"/>
+            <w:r>
+              <w:t>shRNA</w:t>
+            </w:r>
+            <w:proofErr w:type="spellEnd"/>
+            <w:r>
+              <w:t xml:space="preserve"> #2</w:t>
             </w:r>
           </w:p>
         </w:tc>
@@ -11792,7 +13404,15 @@
               <w:t>Raptor</w:t>
             </w:r>
             <w:r>
-              <w:t xml:space="preserve"> shRNA #3</w:t>
+              <w:t xml:space="preserve"> </w:t>
+            </w:r>
+            <w:proofErr w:type="spellStart"/>
+            <w:r>
+              <w:t>shRNA</w:t>
+            </w:r>
+            <w:proofErr w:type="spellEnd"/>
+            <w:r>
+              <w:t xml:space="preserve"> #3</w:t>
             </w:r>
           </w:p>
         </w:tc>
@@ -11820,7 +13440,15 @@
               <w:t>Raptor</w:t>
             </w:r>
             <w:r>
-              <w:t xml:space="preserve"> shRNA #4</w:t>
+              <w:t xml:space="preserve"> </w:t>
+            </w:r>
+            <w:proofErr w:type="spellStart"/>
+            <w:r>
+              <w:t>shRNA</w:t>
+            </w:r>
+            <w:proofErr w:type="spellEnd"/>
+            <w:r>
+              <w:t xml:space="preserve"> #4</w:t>
             </w:r>
           </w:p>
         </w:tc>
@@ -11848,7 +13476,15 @@
               <w:t>Tsc1</w:t>
             </w:r>
             <w:r>
-              <w:t xml:space="preserve"> shRNA #1</w:t>
+              <w:t xml:space="preserve"> </w:t>
+            </w:r>
+            <w:proofErr w:type="spellStart"/>
+            <w:r>
+              <w:t>shRNA</w:t>
+            </w:r>
+            <w:proofErr w:type="spellEnd"/>
+            <w:r>
+              <w:t xml:space="preserve"> #1</w:t>
             </w:r>
           </w:p>
         </w:tc>
@@ -11876,7 +13512,15 @@
               <w:t>Tsc1</w:t>
             </w:r>
             <w:r>
-              <w:t xml:space="preserve"> shRNA #2</w:t>
+              <w:t xml:space="preserve"> </w:t>
+            </w:r>
+            <w:proofErr w:type="spellStart"/>
+            <w:r>
+              <w:t>shRNA</w:t>
+            </w:r>
+            <w:proofErr w:type="spellEnd"/>
+            <w:r>
+              <w:t xml:space="preserve"> #2</w:t>
             </w:r>
           </w:p>
         </w:tc>
@@ -11904,7 +13548,15 @@
               <w:t>Tsc1</w:t>
             </w:r>
             <w:r>
-              <w:t xml:space="preserve"> shRNA #3</w:t>
+              <w:t xml:space="preserve"> </w:t>
+            </w:r>
+            <w:proofErr w:type="spellStart"/>
+            <w:r>
+              <w:t>shRNA</w:t>
+            </w:r>
+            <w:proofErr w:type="spellEnd"/>
+            <w:r>
+              <w:t xml:space="preserve"> #3</w:t>
             </w:r>
           </w:p>
         </w:tc>
@@ -11926,7 +13578,15 @@
           </w:tcPr>
           <w:p>
             <w:r>
-              <w:t>Control shRNA Line</w:t>
+              <w:t xml:space="preserve">Control </w:t>
+            </w:r>
+            <w:proofErr w:type="spellStart"/>
+            <w:r>
+              <w:t>shRNA</w:t>
+            </w:r>
+            <w:proofErr w:type="spellEnd"/>
+            <w:r>
+              <w:t xml:space="preserve"> Line</w:t>
             </w:r>
           </w:p>
         </w:tc>
@@ -13699,7 +15359,7 @@
 </file>
 
 <file path=customXml/itemProps1.xml><?xml version="1.0" encoding="utf-8"?>
-<ds:datastoreItem xmlns:ds="http://schemas.openxmlformats.org/officeDocument/2006/customXml" ds:itemID="{01341418-11A0-C14A-9AE5-9342178ADF7D}">
+<ds:datastoreItem xmlns:ds="http://schemas.openxmlformats.org/officeDocument/2006/customXml" ds:itemID="{1CD28941-E492-824E-A5BE-8C069ABABBB9}">
   <ds:schemaRefs>
     <ds:schemaRef ds:uri="http://schemas.openxmlformats.org/officeDocument/2006/bibliography"/>
   </ds:schemaRefs>

</xml_diff>

<commit_message>
Moved author contributions section
</commit_message>
<xml_diff>
--- a/Manuscripts/Hatfield et al Submission/Manuscript.docx
+++ b/Manuscripts/Hatfield et al Submission/Manuscript.docx
@@ -2507,8 +2507,6 @@
       <w:r>
         <w:t>code used to analyz</w:t>
       </w:r>
-      <w:bookmarkStart w:id="0" w:name="_GoBack"/>
-      <w:bookmarkEnd w:id="0"/>
       <w:r>
         <w:t xml:space="preserve">e the data and generate figures is available at </w:t>
       </w:r>
@@ -7677,83 +7675,6 @@
     <w:p>
       <w:pPr>
         <w:pStyle w:val="Heading1"/>
-      </w:pPr>
-      <w:r>
-        <w:t>Author Contributions</w:t>
-      </w:r>
-    </w:p>
-    <w:p/>
-    <w:p>
-      <w:pPr>
-        <w:spacing w:line="480" w:lineRule="auto"/>
-      </w:pPr>
-      <w:r>
-        <w:t>Dave Bridges</w:t>
-      </w:r>
-      <w:r>
-        <w:t xml:space="preserve"> (DB)</w:t>
-      </w:r>
-      <w:r>
-        <w:t>, Innocence Harvey and Lawrence T. Reiter (LTR) prepared the manuscript.  Innocence Harvey performed the experiments in Figure 1</w:t>
-      </w:r>
-      <w:r>
-        <w:t xml:space="preserve"> and </w:t>
-      </w:r>
-      <w:r>
-        <w:t>analyzed</w:t>
-      </w:r>
-      <w:r>
-        <w:t xml:space="preserve"> the data.</w:t>
-      </w:r>
-      <w:r>
-        <w:t xml:space="preserve"> Isabelle Hatfield performed the experiments in Figures 2, 3, 5 and 6</w:t>
-      </w:r>
-      <w:r>
-        <w:t xml:space="preserve"> while DB </w:t>
-      </w:r>
-      <w:r>
-        <w:t>analyzed</w:t>
-      </w:r>
-      <w:r>
-        <w:t xml:space="preserve"> the data</w:t>
-      </w:r>
-      <w:r>
-        <w:t xml:space="preserve">.  LTR performed </w:t>
-      </w:r>
-      <w:r>
-        <w:t xml:space="preserve">and </w:t>
-      </w:r>
-      <w:r>
-        <w:t>analyzed</w:t>
-      </w:r>
-      <w:r>
-        <w:t xml:space="preserve"> </w:t>
-      </w:r>
-      <w:r>
-        <w:t xml:space="preserve">the experiment in Figure 4A, DB performed </w:t>
-      </w:r>
-      <w:r>
-        <w:t xml:space="preserve">and </w:t>
-      </w:r>
-      <w:r>
-        <w:t>analyzed</w:t>
-      </w:r>
-      <w:r>
-        <w:t xml:space="preserve"> </w:t>
-      </w:r>
-      <w:r>
-        <w:t>the experiment in Figure 4B.  DB prepared the figures</w:t>
-      </w:r>
-      <w:r>
-        <w:t xml:space="preserve">.  DB and Innocence Harvey designed the experiments and interpreted the results in Figure 1.  DB, LTR and Isabelle Hatfield designed and interpreted the results in Figures 2-6. </w:t>
-      </w:r>
-      <w:r>
-        <w:t>All authors reviewed the manuscript.</w:t>
-      </w:r>
-    </w:p>
-    <w:p>
-      <w:pPr>
-        <w:pStyle w:val="Heading1"/>
         <w:spacing w:line="480" w:lineRule="auto"/>
         <w:jc w:val="both"/>
       </w:pPr>
@@ -10743,6 +10664,53 @@
       <w:pPr>
         <w:pStyle w:val="NormalWeb"/>
         <w:ind w:left="640" w:hanging="640"/>
+        <w:divId w:val="2052727067"/>
+        <w:rPr>
+          <w:rFonts w:ascii="Cambria" w:hAnsi="Cambria"/>
+          <w:noProof/>
+          <w:sz w:val="24"/>
+        </w:rPr>
+      </w:pPr>
+    </w:p>
+    <w:p>
+      <w:pPr>
+        <w:pStyle w:val="Heading1"/>
+        <w:divId w:val="2052727067"/>
+      </w:pPr>
+      <w:r>
+        <w:t>Author Contributions</w:t>
+      </w:r>
+    </w:p>
+    <w:p>
+      <w:pPr>
+        <w:divId w:val="2052727067"/>
+      </w:pPr>
+    </w:p>
+    <w:p>
+      <w:pPr>
+        <w:spacing w:line="480" w:lineRule="auto"/>
+        <w:divId w:val="2052727067"/>
+      </w:pPr>
+      <w:r>
+        <w:t>Dave Bridges (DB), Innocence Harvey and Lawrence T. Reiter (LTR) prepared the manuscript.  Innocence Harvey performed the experiments in Figure 1 and analyzed the data. Isabelle Hatfield performed the experiments in Figures 2, 3, 5 and 6 while DB analyzed the data.  LTR performed and analyzed the experiment in Figure 4A, DB performed and analyzed the experiment in Figure 4B.  DB prepared the figures.  DB and Innocence Harvey designed the experiments and interpreted the results in Figure 1.  DB, LTR and Isabelle Hatfield designed and interpreted the results in Figures 2-6. All authors reviewed the manuscript.</w:t>
+      </w:r>
+    </w:p>
+    <w:p>
+      <w:pPr>
+        <w:pStyle w:val="NormalWeb"/>
+        <w:ind w:left="640" w:hanging="640"/>
+        <w:divId w:val="2052727067"/>
+        <w:rPr>
+          <w:rFonts w:ascii="Cambria" w:hAnsi="Cambria"/>
+          <w:noProof/>
+          <w:sz w:val="24"/>
+        </w:rPr>
+      </w:pPr>
+    </w:p>
+    <w:p>
+      <w:pPr>
+        <w:pStyle w:val="NormalWeb"/>
+        <w:ind w:left="640" w:hanging="640"/>
         <w:divId w:val="984043805"/>
         <w:rPr>
           <w:rFonts w:ascii="Cambria" w:hAnsi="Cambria"/>
@@ -10792,144 +10760,6 @@
         <w:rPr>
           <w:b/>
         </w:rPr>
-      </w:pPr>
-    </w:p>
-    <w:p>
-      <w:pPr>
-        <w:spacing w:line="480" w:lineRule="auto"/>
-        <w:jc w:val="both"/>
-        <w:rPr>
-          <w:b/>
-        </w:rPr>
-      </w:pPr>
-    </w:p>
-    <w:p>
-      <w:pPr>
-        <w:spacing w:line="480" w:lineRule="auto"/>
-        <w:jc w:val="both"/>
-        <w:rPr>
-          <w:b/>
-        </w:rPr>
-      </w:pPr>
-    </w:p>
-    <w:p>
-      <w:pPr>
-        <w:spacing w:line="480" w:lineRule="auto"/>
-        <w:jc w:val="both"/>
-        <w:rPr>
-          <w:b/>
-        </w:rPr>
-      </w:pPr>
-    </w:p>
-    <w:p>
-      <w:pPr>
-        <w:spacing w:line="480" w:lineRule="auto"/>
-        <w:jc w:val="both"/>
-        <w:rPr>
-          <w:b/>
-        </w:rPr>
-      </w:pPr>
-    </w:p>
-    <w:p>
-      <w:pPr>
-        <w:spacing w:line="480" w:lineRule="auto"/>
-        <w:jc w:val="both"/>
-        <w:rPr>
-          <w:b/>
-        </w:rPr>
-      </w:pPr>
-    </w:p>
-    <w:p>
-      <w:pPr>
-        <w:spacing w:line="480" w:lineRule="auto"/>
-        <w:jc w:val="both"/>
-        <w:rPr>
-          <w:b/>
-        </w:rPr>
-      </w:pPr>
-    </w:p>
-    <w:p>
-      <w:pPr>
-        <w:spacing w:line="480" w:lineRule="auto"/>
-        <w:jc w:val="both"/>
-        <w:rPr>
-          <w:b/>
-        </w:rPr>
-      </w:pPr>
-    </w:p>
-    <w:p>
-      <w:pPr>
-        <w:spacing w:line="480" w:lineRule="auto"/>
-        <w:jc w:val="both"/>
-        <w:rPr>
-          <w:b/>
-        </w:rPr>
-      </w:pPr>
-    </w:p>
-    <w:p>
-      <w:pPr>
-        <w:spacing w:line="480" w:lineRule="auto"/>
-        <w:jc w:val="both"/>
-        <w:rPr>
-          <w:b/>
-        </w:rPr>
-      </w:pPr>
-    </w:p>
-    <w:p>
-      <w:pPr>
-        <w:spacing w:line="480" w:lineRule="auto"/>
-        <w:jc w:val="both"/>
-        <w:rPr>
-          <w:b/>
-        </w:rPr>
-      </w:pPr>
-    </w:p>
-    <w:p>
-      <w:pPr>
-        <w:spacing w:line="480" w:lineRule="auto"/>
-        <w:jc w:val="both"/>
-        <w:rPr>
-          <w:b/>
-        </w:rPr>
-      </w:pPr>
-    </w:p>
-    <w:p>
-      <w:pPr>
-        <w:spacing w:line="480" w:lineRule="auto"/>
-        <w:jc w:val="both"/>
-        <w:rPr>
-          <w:b/>
-        </w:rPr>
-      </w:pPr>
-    </w:p>
-    <w:p>
-      <w:pPr>
-        <w:spacing w:line="480" w:lineRule="auto"/>
-        <w:jc w:val="both"/>
-        <w:rPr>
-          <w:b/>
-        </w:rPr>
-      </w:pPr>
-    </w:p>
-    <w:p>
-      <w:pPr>
-        <w:spacing w:line="480" w:lineRule="auto"/>
-        <w:jc w:val="both"/>
-        <w:rPr>
-          <w:rFonts w:asciiTheme="majorHAnsi" w:eastAsiaTheme="majorEastAsia" w:hAnsiTheme="majorHAnsi" w:cstheme="majorBidi"/>
-          <w:b/>
-          <w:bCs/>
-          <w:color w:val="4F81BD" w:themeColor="accent1"/>
-          <w:sz w:val="26"/>
-          <w:szCs w:val="26"/>
-        </w:rPr>
-      </w:pPr>
-    </w:p>
-    <w:p>
-      <w:pPr>
-        <w:pStyle w:val="Heading2"/>
-        <w:spacing w:line="480" w:lineRule="auto"/>
-        <w:jc w:val="both"/>
       </w:pPr>
     </w:p>
     <w:p>
@@ -10938,6 +10768,8 @@
         <w:spacing w:line="480" w:lineRule="auto"/>
         <w:jc w:val="both"/>
       </w:pPr>
+      <w:bookmarkStart w:id="0" w:name="_GoBack"/>
+      <w:bookmarkEnd w:id="0"/>
       <w:r>
         <w:t>Table Legends</w:t>
       </w:r>
@@ -15359,7 +15191,7 @@
 </file>
 
 <file path=customXml/itemProps1.xml><?xml version="1.0" encoding="utf-8"?>
-<ds:datastoreItem xmlns:ds="http://schemas.openxmlformats.org/officeDocument/2006/customXml" ds:itemID="{1CD28941-E492-824E-A5BE-8C069ABABBB9}">
+<ds:datastoreItem xmlns:ds="http://schemas.openxmlformats.org/officeDocument/2006/customXml" ds:itemID="{1EB9E66C-9505-0D4A-BE27-463AB40F2DE3}">
   <ds:schemaRefs>
     <ds:schemaRef ds:uri="http://schemas.openxmlformats.org/officeDocument/2006/bibliography"/>
   </ds:schemaRefs>

</xml_diff>

<commit_message>
Added acknowledgement to Bloomington's grant
</commit_message>
<xml_diff>
--- a/Manuscripts/Hatfield et al Submission/Manuscript.docx
+++ b/Manuscripts/Hatfield et al Submission/Manuscript.docx
@@ -7,7 +7,6 @@
         <w:spacing w:line="480" w:lineRule="auto"/>
         <w:jc w:val="both"/>
       </w:pPr>
-      <w:proofErr w:type="gramStart"/>
       <w:r>
         <w:t xml:space="preserve">The role of </w:t>
       </w:r>
@@ -17,7 +16,6 @@
       <w:r>
         <w:t>.</w:t>
       </w:r>
-      <w:proofErr w:type="gramEnd"/>
     </w:p>
     <w:p>
       <w:pPr>
@@ -73,16 +71,8 @@
         <w:rPr>
           <w:vertAlign w:val="superscript"/>
         </w:rPr>
-        <w:t>2</w:t>
-      </w:r>
-      <w:proofErr w:type="gramStart"/>
-      <w:r>
-        <w:rPr>
-          <w:vertAlign w:val="superscript"/>
-        </w:rPr>
-        <w:t>,3</w:t>
-      </w:r>
-      <w:proofErr w:type="gramEnd"/>
+        <w:t>2,3</w:t>
+      </w:r>
       <w:r>
         <w:rPr>
           <w:vertAlign w:val="subscript"/>
@@ -227,13 +217,8 @@
         <w:spacing w:line="480" w:lineRule="auto"/>
         <w:jc w:val="both"/>
       </w:pPr>
-      <w:proofErr w:type="spellStart"/>
-      <w:r>
-        <w:t>Myogenesis</w:t>
-      </w:r>
-      <w:proofErr w:type="spellEnd"/>
-      <w:r>
-        <w:t xml:space="preserve"> is an important process </w:t>
+      <w:r>
+        <w:t xml:space="preserve">Myogenesis is an important process </w:t>
       </w:r>
       <w:r>
         <w:t xml:space="preserve">during </w:t>
@@ -280,14 +265,12 @@
       <w:r>
         <w:t xml:space="preserve">, </w:t>
       </w:r>
-      <w:proofErr w:type="spellStart"/>
       <w:r>
         <w:rPr>
           <w:i/>
         </w:rPr>
         <w:t>Myog</w:t>
       </w:r>
-      <w:proofErr w:type="spellEnd"/>
       <w:r>
         <w:t xml:space="preserve"> and </w:t>
       </w:r>
@@ -300,14 +283,12 @@
       <w:r>
         <w:t xml:space="preserve"> but not </w:t>
       </w:r>
-      <w:proofErr w:type="spellStart"/>
       <w:r>
         <w:rPr>
           <w:i/>
         </w:rPr>
         <w:t>MyoD</w:t>
       </w:r>
-      <w:proofErr w:type="spellEnd"/>
       <w:r>
         <w:t xml:space="preserve"> </w:t>
       </w:r>
@@ -315,13 +296,8 @@
         <w:t>decreases</w:t>
       </w:r>
       <w:r>
-        <w:t xml:space="preserve"> when C2C12 cells are treated with </w:t>
-      </w:r>
-      <w:proofErr w:type="spellStart"/>
-      <w:r>
-        <w:t>rapamycin</w:t>
-      </w:r>
-      <w:proofErr w:type="spellEnd"/>
+        <w:t xml:space="preserve"> when C2C12 cells are treated with rapamycin</w:t>
+      </w:r>
       <w:r>
         <w:t>, implying a role for mTOR</w:t>
       </w:r>
@@ -389,21 +365,8 @@
         <w:t xml:space="preserve">flies to be </w:t>
       </w:r>
       <w:r>
-        <w:t xml:space="preserve">too weak to emerge from their </w:t>
-      </w:r>
-      <w:proofErr w:type="spellStart"/>
-      <w:r>
-        <w:t>pupal</w:t>
-      </w:r>
-      <w:proofErr w:type="spellEnd"/>
-      <w:r>
-        <w:t xml:space="preserve"> cases during </w:t>
-      </w:r>
-      <w:proofErr w:type="spellStart"/>
-      <w:r>
-        <w:t>eclosion</w:t>
-      </w:r>
-      <w:proofErr w:type="spellEnd"/>
+        <w:t>too weak to emerge from their pupal cases during eclosion</w:t>
+      </w:r>
       <w:r>
         <w:t xml:space="preserve">.  Furthermore, we </w:t>
       </w:r>
@@ -417,15 +380,7 @@
         <w:t xml:space="preserve"> period</w:t>
       </w:r>
       <w:r>
-        <w:t xml:space="preserve"> post-</w:t>
-      </w:r>
-      <w:proofErr w:type="spellStart"/>
-      <w:r>
-        <w:t>eclosure</w:t>
-      </w:r>
-      <w:proofErr w:type="spellEnd"/>
-      <w:r>
-        <w:t xml:space="preserve"> </w:t>
+        <w:t xml:space="preserve"> post-eclosure </w:t>
       </w:r>
       <w:r>
         <w:t>when</w:t>
@@ -498,15 +453,7 @@
         <w:jc w:val="both"/>
       </w:pPr>
       <w:r>
-        <w:t xml:space="preserve">The </w:t>
-      </w:r>
-      <w:proofErr w:type="spellStart"/>
-      <w:r>
-        <w:t>mTOR</w:t>
-      </w:r>
-      <w:proofErr w:type="spellEnd"/>
-      <w:r>
-        <w:t xml:space="preserve"> signaling pathway plays important roles during development in all eukaryotes and </w:t>
+        <w:t xml:space="preserve">The mTOR signaling pathway plays important roles during development in all eukaryotes and </w:t>
       </w:r>
       <w:r>
         <w:t xml:space="preserve">mTORC1 is </w:t>
@@ -646,23 +593,7 @@
         <w:t>.</w:t>
       </w:r>
       <w:r>
-        <w:t xml:space="preserve">  Consistent with these findings, either loss of the obligate mTORC1 complex members </w:t>
-      </w:r>
-      <w:proofErr w:type="spellStart"/>
-      <w:r>
-        <w:t>mTOR</w:t>
-      </w:r>
-      <w:proofErr w:type="spellEnd"/>
-      <w:r>
-        <w:t xml:space="preserve"> and Raptor, or treatment with </w:t>
-      </w:r>
-      <w:proofErr w:type="spellStart"/>
-      <w:r>
-        <w:t>rapamycin</w:t>
-      </w:r>
-      <w:proofErr w:type="spellEnd"/>
-      <w:r>
-        <w:t xml:space="preserve"> induces developmental arrest in mice</w:t>
+        <w:t xml:space="preserve">  Consistent with these findings, either loss of the obligate mTORC1 complex members mTOR and Raptor, or treatment with rapamycin induces developmental arrest in mice</w:t>
       </w:r>
       <w:r>
         <w:fldChar w:fldCharType="begin" w:fldLock="1"/>
@@ -742,11 +673,9 @@
         <w:spacing w:line="480" w:lineRule="auto"/>
         <w:jc w:val="both"/>
       </w:pPr>
-      <w:proofErr w:type="spellStart"/>
       <w:r>
         <w:t>Myogenesis</w:t>
       </w:r>
-      <w:proofErr w:type="spellEnd"/>
       <w:r>
         <w:t xml:space="preserve"> occurs </w:t>
       </w:r>
@@ -803,35 +732,7 @@
         <w:rPr>
           <w:i/>
         </w:rPr>
-        <w:t xml:space="preserve">Myf5, </w:t>
-      </w:r>
-      <w:proofErr w:type="spellStart"/>
-      <w:r>
-        <w:rPr>
-          <w:i/>
-        </w:rPr>
-        <w:t>Myog</w:t>
-      </w:r>
-      <w:proofErr w:type="spellEnd"/>
-      <w:r>
-        <w:rPr>
-          <w:i/>
-        </w:rPr>
-        <w:t xml:space="preserve">, </w:t>
-      </w:r>
-      <w:proofErr w:type="spellStart"/>
-      <w:r>
-        <w:rPr>
-          <w:i/>
-        </w:rPr>
-        <w:t>Myod</w:t>
-      </w:r>
-      <w:proofErr w:type="spellEnd"/>
-      <w:r>
-        <w:rPr>
-          <w:i/>
-        </w:rPr>
-        <w:t xml:space="preserve"> </w:t>
+        <w:t xml:space="preserve">Myf5, Myog, Myod </w:t>
       </w:r>
       <w:r>
         <w:t xml:space="preserve">and </w:t>
@@ -865,23 +766,7 @@
         <w:fldChar w:fldCharType="end"/>
       </w:r>
       <w:r>
-        <w:t xml:space="preserve">).  The direct target of mTORC1 on </w:t>
-      </w:r>
-      <w:proofErr w:type="spellStart"/>
-      <w:r>
-        <w:t>myogenesis</w:t>
-      </w:r>
-      <w:proofErr w:type="spellEnd"/>
-      <w:r>
-        <w:t xml:space="preserve"> has not been clearly established, but recent work has implicated mTORC1 in the regulation of </w:t>
-      </w:r>
-      <w:proofErr w:type="spellStart"/>
-      <w:r>
-        <w:t>MyoD</w:t>
-      </w:r>
-      <w:proofErr w:type="spellEnd"/>
-      <w:r>
-        <w:t xml:space="preserve"> protein stability, leading to a </w:t>
+        <w:t xml:space="preserve">).  The direct target of mTORC1 on myogenesis has not been clearly established, but recent work has implicated mTORC1 in the regulation of MyoD protein stability, leading to a </w:t>
       </w:r>
       <w:r>
         <w:rPr>
@@ -893,15 +778,7 @@
         <w:t xml:space="preserve">-1 dependent </w:t>
       </w:r>
       <w:r>
-        <w:t xml:space="preserve">effect on </w:t>
-      </w:r>
-      <w:proofErr w:type="spellStart"/>
-      <w:r>
-        <w:t>myotube</w:t>
-      </w:r>
-      <w:proofErr w:type="spellEnd"/>
-      <w:r>
-        <w:t xml:space="preserve"> fusion</w:t>
+        <w:t>effect on myotube fusion</w:t>
       </w:r>
       <w:r>
         <w:fldChar w:fldCharType="begin" w:fldLock="1"/>
@@ -1006,15 +883,7 @@
         <w:jc w:val="both"/>
       </w:pPr>
       <w:r>
-        <w:t xml:space="preserve">Tissue Culture and </w:t>
-      </w:r>
-      <w:proofErr w:type="spellStart"/>
-      <w:r>
-        <w:t>Myotube</w:t>
-      </w:r>
-      <w:proofErr w:type="spellEnd"/>
-      <w:r>
-        <w:t xml:space="preserve"> Formation</w:t>
+        <w:t>Tissue Culture and Myotube Formation</w:t>
       </w:r>
     </w:p>
     <w:p>
@@ -1123,15 +992,7 @@
         <w:t>determine</w:t>
       </w:r>
       <w:r>
-        <w:t xml:space="preserve"> the effects of </w:t>
-      </w:r>
-      <w:proofErr w:type="spellStart"/>
-      <w:r>
-        <w:t>rapamycin</w:t>
-      </w:r>
-      <w:proofErr w:type="spellEnd"/>
-      <w:r>
-        <w:t xml:space="preserve"> on differentiation, cells were treated every other day for 9 days with either </w:t>
+        <w:t xml:space="preserve"> the effects of rapamycin on differentiation, cells were treated every other day for 9 days with either </w:t>
       </w:r>
       <w:r>
         <w:t>vehicle alone (DMSO</w:t>
@@ -1143,15 +1004,7 @@
         <w:t>), or 500nM</w:t>
       </w:r>
       <w:r>
-        <w:t xml:space="preserve"> </w:t>
-      </w:r>
-      <w:proofErr w:type="spellStart"/>
-      <w:r>
-        <w:t>rapamycin</w:t>
-      </w:r>
-      <w:proofErr w:type="spellEnd"/>
-      <w:r>
-        <w:t xml:space="preserve"> </w:t>
+        <w:t xml:space="preserve"> rapamycin </w:t>
       </w:r>
       <w:r>
         <w:t>(</w:t>
@@ -1175,21 +1028,11 @@
         <w:t xml:space="preserve">once </w:t>
       </w:r>
       <w:r>
-        <w:t xml:space="preserve">with ice-cold PBS followed by the addition of 1 ml of </w:t>
-      </w:r>
-      <w:proofErr w:type="spellStart"/>
-      <w:r>
-        <w:t>QIAzol</w:t>
-      </w:r>
-      <w:proofErr w:type="spellEnd"/>
-      <w:r>
-        <w:t xml:space="preserve"> (</w:t>
-      </w:r>
-      <w:proofErr w:type="spellStart"/>
+        <w:t>with ice-cold PBS followed by the addition of 1 ml of QIAzol (</w:t>
+      </w:r>
       <w:r>
         <w:t>Qiagen</w:t>
       </w:r>
-      <w:proofErr w:type="spellEnd"/>
       <w:r>
         <w:t xml:space="preserve">) and scraping into </w:t>
       </w:r>
@@ -1243,15 +1086,7 @@
         <w:jc w:val="both"/>
       </w:pPr>
       <w:r>
-        <w:t xml:space="preserve">RNA was extracted with the </w:t>
-      </w:r>
-      <w:proofErr w:type="spellStart"/>
-      <w:r>
-        <w:t>PureLink</w:t>
-      </w:r>
-      <w:proofErr w:type="spellEnd"/>
-      <w:r>
-        <w:t xml:space="preserve"> RNA mini kit (Life Technologies). </w:t>
+        <w:t xml:space="preserve">RNA was extracted with the PureLink RNA mini kit (Life Technologies). </w:t>
       </w:r>
       <w:r>
         <w:t xml:space="preserve">1 </w:t>
@@ -1275,25 +1110,7 @@
         <w:t xml:space="preserve">used as a template to </w:t>
       </w:r>
       <w:r>
-        <w:t xml:space="preserve">synthesize </w:t>
-      </w:r>
-      <w:proofErr w:type="spellStart"/>
-      <w:r>
-        <w:t>cDNA</w:t>
-      </w:r>
-      <w:proofErr w:type="spellEnd"/>
-      <w:r>
-        <w:t xml:space="preserve"> using the High Capacity Reverse Transcription Kit (Life Technologies). </w:t>
-      </w:r>
-      <w:proofErr w:type="spellStart"/>
-      <w:proofErr w:type="gramStart"/>
-      <w:r>
-        <w:t>cDNA</w:t>
-      </w:r>
-      <w:proofErr w:type="spellEnd"/>
-      <w:proofErr w:type="gramEnd"/>
-      <w:r>
-        <w:t xml:space="preserve"> was added to </w:t>
+        <w:t xml:space="preserve">synthesize cDNA using the High Capacity Reverse Transcription Kit (Life Technologies). cDNA was added to </w:t>
       </w:r>
       <w:r>
         <w:rPr>
@@ -1304,25 +1121,15 @@
       <w:r>
         <w:t xml:space="preserve"> SYBR Green PCR Master Mix in accordance with the manufacturer’s guidelines (Life Technologies) and </w:t>
       </w:r>
-      <w:proofErr w:type="spellStart"/>
-      <w:r>
-        <w:t>qRT</w:t>
-      </w:r>
-      <w:proofErr w:type="spellEnd"/>
-      <w:r>
-        <w:t>-PCR performed</w:t>
-      </w:r>
-      <w:r>
-        <w:t xml:space="preserve"> </w:t>
-      </w:r>
-      <w:r>
-        <w:t xml:space="preserve">on a Roche </w:t>
-      </w:r>
-      <w:proofErr w:type="spellStart"/>
-      <w:r>
-        <w:t>Lightcycler</w:t>
-      </w:r>
-      <w:proofErr w:type="spellEnd"/>
+      <w:r>
+        <w:t>qRT-PCR performed</w:t>
+      </w:r>
+      <w:r>
+        <w:t xml:space="preserve"> </w:t>
+      </w:r>
+      <w:r>
+        <w:t>on a Roche Lightcycler</w:t>
+      </w:r>
       <w:r>
         <w:t xml:space="preserve">.  </w:t>
       </w:r>
@@ -1332,54 +1139,30 @@
       <w:r>
         <w:t xml:space="preserve"> series of control genes including </w:t>
       </w:r>
-      <w:proofErr w:type="spellStart"/>
+      <w:r>
+        <w:rPr>
+          <w:i/>
+        </w:rPr>
+        <w:t xml:space="preserve">Gapdh, Rplp0, Actb </w:t>
+      </w:r>
+      <w:r>
+        <w:t>and</w:t>
+      </w:r>
+      <w:r>
+        <w:rPr>
+          <w:i/>
+        </w:rPr>
+        <w:t xml:space="preserve"> Rplp13a</w:t>
+      </w:r>
+      <w:r>
+        <w:t xml:space="preserve"> were examined, and </w:t>
+      </w:r>
       <w:r>
         <w:rPr>
           <w:i/>
         </w:rPr>
         <w:t>Gapdh</w:t>
       </w:r>
-      <w:proofErr w:type="spellEnd"/>
-      <w:r>
-        <w:rPr>
-          <w:i/>
-        </w:rPr>
-        <w:t xml:space="preserve">, Rplp0, </w:t>
-      </w:r>
-      <w:proofErr w:type="spellStart"/>
-      <w:r>
-        <w:rPr>
-          <w:i/>
-        </w:rPr>
-        <w:t>Actb</w:t>
-      </w:r>
-      <w:proofErr w:type="spellEnd"/>
-      <w:r>
-        <w:rPr>
-          <w:i/>
-        </w:rPr>
-        <w:t xml:space="preserve"> </w:t>
-      </w:r>
-      <w:r>
-        <w:t>and</w:t>
-      </w:r>
-      <w:r>
-        <w:rPr>
-          <w:i/>
-        </w:rPr>
-        <w:t xml:space="preserve"> Rplp13a</w:t>
-      </w:r>
-      <w:r>
-        <w:t xml:space="preserve"> were examined, and </w:t>
-      </w:r>
-      <w:proofErr w:type="spellStart"/>
-      <w:r>
-        <w:rPr>
-          <w:i/>
-        </w:rPr>
-        <w:t>Gapdh</w:t>
-      </w:r>
-      <w:proofErr w:type="spellEnd"/>
       <w:r>
         <w:t xml:space="preserve"> was chosen as a control as it </w:t>
       </w:r>
@@ -1387,13 +1170,8 @@
         <w:t xml:space="preserve">did </w:t>
       </w:r>
       <w:r>
-        <w:t xml:space="preserve">not change across </w:t>
-      </w:r>
-      <w:proofErr w:type="spellStart"/>
-      <w:r>
-        <w:t>rapamycin</w:t>
-      </w:r>
-      <w:proofErr w:type="spellEnd"/>
+        <w:t>not change across rapamycin</w:t>
+      </w:r>
       <w:r>
         <w:t xml:space="preserve"> </w:t>
       </w:r>
@@ -1530,26 +1308,10 @@
         <w:rPr>
           <w:i/>
         </w:rPr>
-        <w:t>mTOR1C</w:t>
-      </w:r>
-      <w:r>
-        <w:t xml:space="preserve"> UAS-</w:t>
-      </w:r>
-      <w:proofErr w:type="spellStart"/>
-      <w:r>
-        <w:t>shRNA</w:t>
-      </w:r>
-      <w:proofErr w:type="spellEnd"/>
-      <w:r>
-        <w:t xml:space="preserve"> </w:t>
-      </w:r>
-      <w:proofErr w:type="spellStart"/>
-      <w:r>
-        <w:t>TRiP</w:t>
-      </w:r>
-      <w:proofErr w:type="spellEnd"/>
-      <w:r>
-        <w:t xml:space="preserve"> lines used (</w:t>
+        <w:t>Tsc1</w:t>
+      </w:r>
+      <w:r>
+        <w:t xml:space="preserve"> UAS-shRNA TRiP lines used (</w:t>
       </w:r>
       <w:r>
         <w:t>See Table 2</w:t>
@@ -1575,13 +1337,8 @@
       <w:r>
         <w:t xml:space="preserve">-GAL4.  </w:t>
       </w:r>
-      <w:proofErr w:type="spellStart"/>
-      <w:r>
-        <w:t>Rapamycin</w:t>
-      </w:r>
-      <w:proofErr w:type="spellEnd"/>
-      <w:r>
-        <w:t xml:space="preserve"> was added where indicated after fly food was cooled to below ~50</w:t>
+      <w:r>
+        <w:t>Rapamycin was added where indicated after fly food was cooled to below ~50</w:t>
       </w:r>
       <w:r>
         <w:rPr>
@@ -1641,23 +1398,13 @@
         <w:t xml:space="preserve">lines </w:t>
       </w:r>
       <w:r>
-        <w:t>and crossed to male UAS-</w:t>
-      </w:r>
-      <w:proofErr w:type="spellStart"/>
-      <w:r>
-        <w:t>TRiP</w:t>
-      </w:r>
-      <w:proofErr w:type="spellEnd"/>
+        <w:t>and crossed to male UAS-TRiP</w:t>
+      </w:r>
       <w:r>
         <w:t>-</w:t>
       </w:r>
-      <w:proofErr w:type="spellStart"/>
-      <w:r>
-        <w:t>shRNA</w:t>
-      </w:r>
-      <w:proofErr w:type="spellEnd"/>
-      <w:r>
-        <w:t xml:space="preserve"> </w:t>
+      <w:r>
+        <w:t xml:space="preserve">shRNA </w:t>
       </w:r>
       <w:r>
         <w:t>lines</w:t>
@@ -1681,15 +1428,7 @@
         <w:t>Tsc1</w:t>
       </w:r>
       <w:r>
-        <w:t xml:space="preserve"> (3) as well as a UAS-</w:t>
-      </w:r>
-      <w:proofErr w:type="spellStart"/>
-      <w:r>
-        <w:t>TRiP</w:t>
-      </w:r>
-      <w:proofErr w:type="spellEnd"/>
-      <w:r>
-        <w:t xml:space="preserve"> control which contains the genomic insertion site but no shRNA</w:t>
+        <w:t xml:space="preserve"> (3) as well as a UAS-TRiP control which contains the genomic insertion site but no shRNA</w:t>
       </w:r>
       <w:r>
         <w:fldChar w:fldCharType="begin" w:fldLock="1"/>
@@ -1768,15 +1507,7 @@
         <w:t xml:space="preserve"> progeny </w:t>
       </w:r>
       <w:r>
-        <w:t xml:space="preserve">began to </w:t>
-      </w:r>
-      <w:proofErr w:type="spellStart"/>
-      <w:r>
-        <w:t>eclose</w:t>
-      </w:r>
-      <w:proofErr w:type="spellEnd"/>
-      <w:r>
-        <w:t xml:space="preserve"> and </w:t>
+        <w:t xml:space="preserve">began to eclose and </w:t>
       </w:r>
       <w:r>
         <w:t xml:space="preserve">adults </w:t>
@@ -1861,13 +1592,8 @@
         <w:t>GAL4</w:t>
       </w:r>
       <w:r>
-        <w:t>&gt;UAS-</w:t>
-      </w:r>
-      <w:proofErr w:type="spellStart"/>
-      <w:r>
-        <w:t>shRNA</w:t>
-      </w:r>
-      <w:proofErr w:type="spellEnd"/>
+        <w:t>&gt;UAS-shRNA</w:t>
+      </w:r>
       <w:r>
         <w:t>-</w:t>
       </w:r>
@@ -1902,15 +1628,7 @@
         <w:t>GAL4</w:t>
       </w:r>
       <w:r>
-        <w:t>&gt;UAS-</w:t>
-      </w:r>
-      <w:proofErr w:type="spellStart"/>
-      <w:r>
-        <w:t>shRNA</w:t>
-      </w:r>
-      <w:proofErr w:type="spellEnd"/>
-      <w:r>
-        <w:t>-</w:t>
+        <w:t>&gt;UAS-shRNA-</w:t>
       </w:r>
       <w:r>
         <w:rPr>
@@ -1925,26 +1643,13 @@
         <w:t xml:space="preserve"> any remaining adult or F1 progeny </w:t>
       </w:r>
       <w:r>
-        <w:t xml:space="preserve">flies were emptied from the vials. The empty </w:t>
-      </w:r>
-      <w:proofErr w:type="spellStart"/>
-      <w:r>
-        <w:t>pupal</w:t>
-      </w:r>
-      <w:proofErr w:type="spellEnd"/>
-      <w:r>
-        <w:t xml:space="preserve"> cases were counted and the cases containing dead flies were counted. </w:t>
-      </w:r>
-      <w:proofErr w:type="spellStart"/>
+        <w:t xml:space="preserve">flies were emptied from the vials. The empty pupal cases were counted and the cases containing dead flies were counted. </w:t>
+      </w:r>
       <w:r>
         <w:t>P</w:t>
       </w:r>
       <w:r>
-        <w:t>upal</w:t>
-      </w:r>
-      <w:proofErr w:type="spellEnd"/>
-      <w:r>
-        <w:t xml:space="preserve"> case</w:t>
+        <w:t>upal case</w:t>
       </w:r>
       <w:r>
         <w:t>s</w:t>
@@ -1983,13 +1688,8 @@
         <w:spacing w:line="480" w:lineRule="auto"/>
       </w:pPr>
       <w:r>
-        <w:t xml:space="preserve">Manual Assistance of </w:t>
-      </w:r>
-      <w:proofErr w:type="spellStart"/>
-      <w:r>
-        <w:t>Eclosure</w:t>
-      </w:r>
-      <w:proofErr w:type="spellEnd"/>
+        <w:t>Manual Assistance of Eclosure</w:t>
+      </w:r>
     </w:p>
     <w:p>
       <w:pPr>
@@ -1999,102 +1699,54 @@
         <w:t xml:space="preserve">In order to </w:t>
       </w:r>
       <w:r>
-        <w:t xml:space="preserve">determine if flies were dying because they were too weak to </w:t>
-      </w:r>
-      <w:proofErr w:type="spellStart"/>
-      <w:r>
-        <w:t>eclose</w:t>
-      </w:r>
-      <w:proofErr w:type="spellEnd"/>
-      <w:r>
-        <w:t xml:space="preserve"> from their </w:t>
-      </w:r>
-      <w:proofErr w:type="spellStart"/>
-      <w:r>
-        <w:t>pupal</w:t>
-      </w:r>
-      <w:proofErr w:type="spellEnd"/>
-      <w:r>
-        <w:t xml:space="preserve"> cases or dead in their </w:t>
-      </w:r>
-      <w:proofErr w:type="spellStart"/>
-      <w:r>
-        <w:t>pupal</w:t>
-      </w:r>
-      <w:proofErr w:type="spellEnd"/>
-      <w:r>
-        <w:t xml:space="preserve"> cases for other reasons we manually removed the anterior </w:t>
-      </w:r>
-      <w:proofErr w:type="spellStart"/>
-      <w:r>
-        <w:t>puparial</w:t>
-      </w:r>
-      <w:proofErr w:type="spellEnd"/>
-      <w:r>
-        <w:t xml:space="preserve"> operculum </w:t>
+        <w:t xml:space="preserve">determine if flies were dying because they were too weak to eclose from their pupal cases or dead in their pupal cases for other reasons we manually removed the anterior puparial operculum </w:t>
       </w:r>
       <w:r>
         <w:t xml:space="preserve">under a dissecting microscope using fine forceps </w:t>
       </w:r>
       <w:r>
-        <w:t xml:space="preserve">from stage ~12-13 pupae that were fully formed, but had not yet </w:t>
-      </w:r>
-      <w:proofErr w:type="spellStart"/>
-      <w:r>
-        <w:t>eclosed</w:t>
-      </w:r>
-      <w:proofErr w:type="spellEnd"/>
+        <w:t xml:space="preserve">from stage ~12-13 pupae that were fully formed, but had not yet eclosed. </w:t>
+      </w:r>
+      <w:r>
+        <w:t>This was accomplished by using a thin sheet of plastic on the inside of the vial on which the 3</w:t>
+      </w:r>
+      <w:r>
+        <w:rPr>
+          <w:vertAlign w:val="superscript"/>
+        </w:rPr>
+        <w:t>rd</w:t>
+      </w:r>
+      <w:r>
+        <w:t xml:space="preserve"> </w:t>
+      </w:r>
+      <w:r>
+        <w:t xml:space="preserve">instar larvae could form pupae.  The sheet was </w:t>
+      </w:r>
+      <w:r>
+        <w:t xml:space="preserve">then </w:t>
+      </w:r>
+      <w:r>
+        <w:t>removed for imaging</w:t>
+      </w:r>
+      <w:r>
+        <w:t xml:space="preserve"> at various time points</w:t>
+      </w:r>
+      <w:r>
+        <w:t xml:space="preserve"> and to manual</w:t>
+      </w:r>
+      <w:r>
+        <w:t>ly</w:t>
+      </w:r>
+      <w:r>
+        <w:t xml:space="preserve"> open the pupal cases then placed back into a fresh vial for incubation</w:t>
+      </w:r>
+      <w:r>
+        <w:t xml:space="preserve"> at 25 °C</w:t>
+      </w:r>
       <w:r>
         <w:t xml:space="preserve">. </w:t>
       </w:r>
       <w:r>
-        <w:t>This was accomplished by using a thin sheet of plastic on the inside of the vial on which the 3</w:t>
-      </w:r>
-      <w:r>
-        <w:rPr>
-          <w:vertAlign w:val="superscript"/>
-        </w:rPr>
-        <w:t>rd</w:t>
-      </w:r>
-      <w:r>
-        <w:t xml:space="preserve"> </w:t>
-      </w:r>
-      <w:r>
-        <w:t xml:space="preserve">instar larvae could form pupae.  The sheet was </w:t>
-      </w:r>
-      <w:r>
-        <w:t xml:space="preserve">then </w:t>
-      </w:r>
-      <w:r>
-        <w:t>removed for imaging</w:t>
-      </w:r>
-      <w:r>
-        <w:t xml:space="preserve"> at various time points</w:t>
-      </w:r>
-      <w:r>
-        <w:t xml:space="preserve"> and to manual</w:t>
-      </w:r>
-      <w:r>
-        <w:t>ly</w:t>
-      </w:r>
-      <w:r>
-        <w:t xml:space="preserve"> open the </w:t>
-      </w:r>
-      <w:proofErr w:type="spellStart"/>
-      <w:r>
-        <w:t>pupal</w:t>
-      </w:r>
-      <w:proofErr w:type="spellEnd"/>
-      <w:r>
-        <w:t xml:space="preserve"> cases then placed back into a fresh vial for incubation</w:t>
-      </w:r>
-      <w:r>
-        <w:t xml:space="preserve"> at 25 °C</w:t>
-      </w:r>
-      <w:r>
-        <w:t xml:space="preserve">. </w:t>
-      </w:r>
-      <w:r>
         <w:t>Using this</w:t>
       </w:r>
       <w:r>
@@ -2107,13 +1759,8 @@
         <w:t xml:space="preserve">3 </w:t>
       </w:r>
       <w:r>
-        <w:t>mef2-GAL4&gt;UAS-Raptor-</w:t>
-      </w:r>
-      <w:proofErr w:type="spellStart"/>
-      <w:r>
-        <w:t>shRNA</w:t>
-      </w:r>
-      <w:proofErr w:type="spellEnd"/>
+        <w:t>mef2-GAL4&gt;UAS-Raptor-shRNA</w:t>
+      </w:r>
       <w:r>
         <w:t xml:space="preserve"> adults </w:t>
       </w:r>
@@ -2126,13 +1773,8 @@
       <w:r>
         <w:t xml:space="preserve">begin to </w:t>
       </w:r>
-      <w:proofErr w:type="spellStart"/>
-      <w:r>
-        <w:t>eclose</w:t>
-      </w:r>
-      <w:proofErr w:type="spellEnd"/>
-      <w:r>
-        <w:t xml:space="preserve">, but with assistance of the </w:t>
+      <w:r>
+        <w:t xml:space="preserve">eclose, but with assistance of the </w:t>
       </w:r>
       <w:r>
         <w:t xml:space="preserve">removal of the </w:t>
@@ -2245,13 +1887,8 @@
       <w:r>
         <w:t xml:space="preserve">within 3 days post </w:t>
       </w:r>
-      <w:proofErr w:type="spellStart"/>
-      <w:r>
-        <w:t>eclosure</w:t>
-      </w:r>
-      <w:proofErr w:type="spellEnd"/>
-      <w:r>
-        <w:t xml:space="preserve"> and repeated every </w:t>
+      <w:r>
+        <w:t xml:space="preserve">eclosure and repeated every </w:t>
       </w:r>
       <w:r>
         <w:t>~</w:t>
@@ -2313,29 +1950,13 @@
         <w:fldChar w:fldCharType="end"/>
       </w:r>
       <w:r>
-        <w:t>.  Prior to performing ANOVA analyses, normality was assessed by Shapiro-</w:t>
-      </w:r>
-      <w:proofErr w:type="spellStart"/>
-      <w:r>
-        <w:t>Wilk</w:t>
-      </w:r>
-      <w:proofErr w:type="spellEnd"/>
-      <w:r>
-        <w:t xml:space="preserve"> test</w:t>
+        <w:t>.  Prior to performing ANOVA analyses, normality was assessed by Shapiro-Wilk test</w:t>
       </w:r>
       <w:r>
         <w:t>s</w:t>
       </w:r>
       <w:r>
-        <w:t xml:space="preserve"> and equal variance was tested using </w:t>
-      </w:r>
-      <w:proofErr w:type="spellStart"/>
-      <w:r>
-        <w:t>Levene’s</w:t>
-      </w:r>
-      <w:proofErr w:type="spellEnd"/>
-      <w:r>
-        <w:t xml:space="preserve"> test</w:t>
+        <w:t xml:space="preserve"> and equal variance was tested using Levene’s test</w:t>
       </w:r>
       <w:r>
         <w:t>s</w:t>
@@ -2381,15 +2002,7 @@
         <w:t>were not met</w:t>
       </w:r>
       <w:r>
-        <w:t xml:space="preserve">, a </w:t>
-      </w:r>
-      <w:proofErr w:type="spellStart"/>
-      <w:r>
-        <w:t>Kruskal</w:t>
-      </w:r>
-      <w:proofErr w:type="spellEnd"/>
-      <w:r>
-        <w:t xml:space="preserve">-Wallis test was performed.  If either of those omnibus tests reached significance, then Student’s </w:t>
+        <w:t xml:space="preserve">, a Kruskal-Wallis test was performed.  If either of those omnibus tests reached significance, then Student’s </w:t>
       </w:r>
       <w:r>
         <w:rPr>
@@ -2404,15 +2017,7 @@
         <w:t xml:space="preserve">tests </w:t>
       </w:r>
       <w:r>
-        <w:t xml:space="preserve">or </w:t>
-      </w:r>
-      <w:proofErr w:type="spellStart"/>
-      <w:r>
-        <w:t>Wicoxon</w:t>
-      </w:r>
-      <w:proofErr w:type="spellEnd"/>
-      <w:r>
-        <w:t xml:space="preserve"> Rank Sum Tests were performed as indicated</w:t>
+        <w:t>or Wicoxon Rank Sum Tests were performed as indicated</w:t>
       </w:r>
       <w:r>
         <w:t xml:space="preserve">, followed by an adjustment for multiple </w:t>
@@ -2421,15 +2026,7 @@
         <w:t>comparisons</w:t>
       </w:r>
       <w:r>
-        <w:t xml:space="preserve"> using the method of </w:t>
-      </w:r>
-      <w:proofErr w:type="spellStart"/>
-      <w:r>
-        <w:t>Benjamini</w:t>
-      </w:r>
-      <w:proofErr w:type="spellEnd"/>
-      <w:r>
-        <w:t xml:space="preserve"> and Hochberg</w:t>
+        <w:t xml:space="preserve"> using the method of Benjamini and Hochberg</w:t>
       </w:r>
       <w:r>
         <w:fldChar w:fldCharType="begin" w:fldLock="1"/>
@@ -2564,13 +2161,8 @@
         <w:spacing w:line="480" w:lineRule="auto"/>
         <w:jc w:val="both"/>
       </w:pPr>
-      <w:proofErr w:type="spellStart"/>
-      <w:r>
-        <w:t>Rapamycin</w:t>
-      </w:r>
-      <w:proofErr w:type="spellEnd"/>
-      <w:r>
-        <w:t xml:space="preserve"> Inhibits Differentiation of Muscle Cells in Culture</w:t>
+      <w:r>
+        <w:t>Rapamycin Inhibits Differentiation of Muscle Cells in Culture</w:t>
       </w:r>
     </w:p>
     <w:p>
@@ -2582,13 +2174,8 @@
         <w:t>To determine the order in which myogenic markers are induced</w:t>
       </w:r>
       <w:r>
-        <w:t xml:space="preserve"> during </w:t>
-      </w:r>
-      <w:proofErr w:type="spellStart"/>
-      <w:r>
-        <w:t>myogenesis</w:t>
-      </w:r>
-      <w:proofErr w:type="spellEnd"/>
+        <w:t xml:space="preserve"> during myogenesis</w:t>
+      </w:r>
       <w:r>
         <w:t xml:space="preserve">, we </w:t>
       </w:r>
@@ -2613,16 +2200,11 @@
       <w:r>
         <w:t xml:space="preserve">and performed </w:t>
       </w:r>
-      <w:proofErr w:type="spellStart"/>
       <w:r>
         <w:t>q</w:t>
       </w:r>
       <w:r>
-        <w:t>RT</w:t>
-      </w:r>
-      <w:proofErr w:type="spellEnd"/>
-      <w:r>
-        <w:t xml:space="preserve">-PCR to measure </w:t>
+        <w:t xml:space="preserve">RT-PCR to measure </w:t>
       </w:r>
       <w:r>
         <w:t>transcripts</w:t>
@@ -2639,14 +2221,12 @@
       <w:r>
         <w:t xml:space="preserve">, </w:t>
       </w:r>
-      <w:proofErr w:type="spellStart"/>
       <w:r>
         <w:rPr>
           <w:i/>
         </w:rPr>
         <w:t>Myog</w:t>
       </w:r>
-      <w:proofErr w:type="spellEnd"/>
       <w:r>
         <w:t xml:space="preserve">, </w:t>
       </w:r>
@@ -2692,14 +2272,12 @@
       <w:r>
         <w:t xml:space="preserve">, </w:t>
       </w:r>
-      <w:proofErr w:type="spellStart"/>
       <w:r>
         <w:rPr>
           <w:i/>
         </w:rPr>
         <w:t>Myog</w:t>
       </w:r>
-      <w:proofErr w:type="spellEnd"/>
       <w:r>
         <w:t xml:space="preserve">, </w:t>
       </w:r>
@@ -2819,13 +2397,8 @@
         <w:t>determine if</w:t>
       </w:r>
       <w:r>
-        <w:t xml:space="preserve"> </w:t>
-      </w:r>
-      <w:proofErr w:type="spellStart"/>
-      <w:r>
-        <w:t>rapamycin</w:t>
-      </w:r>
-      <w:proofErr w:type="spellEnd"/>
+        <w:t xml:space="preserve"> rapamycin</w:t>
+      </w:r>
       <w:r>
         <w:t xml:space="preserve">, </w:t>
       </w:r>
@@ -2848,15 +2421,7 @@
         <w:t xml:space="preserve">gene expression during </w:t>
       </w:r>
       <w:r>
-        <w:t xml:space="preserve">differentiation (Figure 1B and C). Treatment with </w:t>
-      </w:r>
-      <w:proofErr w:type="spellStart"/>
-      <w:r>
-        <w:t>rapamycin</w:t>
-      </w:r>
-      <w:proofErr w:type="spellEnd"/>
-      <w:r>
-        <w:t xml:space="preserve"> </w:t>
+        <w:t xml:space="preserve">differentiation (Figure 1B and C). Treatment with rapamycin </w:t>
       </w:r>
       <w:r>
         <w:t>caused</w:t>
@@ -2883,15 +2448,7 @@
         <w:t>F</w:t>
       </w:r>
       <w:r>
-        <w:t xml:space="preserve">igure 1B) and prevented the formation of </w:t>
-      </w:r>
-      <w:proofErr w:type="spellStart"/>
-      <w:r>
-        <w:t>myotubes</w:t>
-      </w:r>
-      <w:proofErr w:type="spellEnd"/>
-      <w:r>
-        <w:t xml:space="preserve"> (Figure 1C). </w:t>
+        <w:t xml:space="preserve">igure 1B) and prevented the formation of myotubes (Figure 1C). </w:t>
       </w:r>
     </w:p>
     <w:p>
@@ -2908,13 +2465,8 @@
       <w:r>
         <w:t xml:space="preserve">Since </w:t>
       </w:r>
-      <w:proofErr w:type="spellStart"/>
-      <w:r>
-        <w:t>rapamycin</w:t>
-      </w:r>
-      <w:proofErr w:type="spellEnd"/>
-      <w:r>
-        <w:t xml:space="preserve"> does</w:t>
+      <w:r>
+        <w:t>rapamycin does</w:t>
       </w:r>
       <w:r>
         <w:t xml:space="preserve"> not reduce the differentiation-</w:t>
@@ -2986,14 +2538,12 @@
       <w:r>
         <w:t xml:space="preserve">several early differentiation targets, including </w:t>
       </w:r>
-      <w:proofErr w:type="spellStart"/>
       <w:r>
         <w:rPr>
           <w:i/>
         </w:rPr>
         <w:t>Myog</w:t>
       </w:r>
-      <w:proofErr w:type="spellEnd"/>
       <w:r>
         <w:t xml:space="preserve">, </w:t>
       </w:r>
@@ -3022,15 +2572,7 @@
         <w:t xml:space="preserve"> </w:t>
       </w:r>
       <w:r>
-        <w:t xml:space="preserve">are all blocked by </w:t>
-      </w:r>
-      <w:proofErr w:type="spellStart"/>
-      <w:r>
-        <w:t>rapamycin</w:t>
-      </w:r>
-      <w:proofErr w:type="spellEnd"/>
-      <w:r>
-        <w:t xml:space="preserve"> </w:t>
+        <w:t xml:space="preserve">are all blocked by rapamycin </w:t>
       </w:r>
       <w:r>
         <w:t xml:space="preserve">our data supports the hypothesis that mTORC1 is required downstream of </w:t>
@@ -3080,14 +2622,12 @@
       <w:r>
         <w:t xml:space="preserve">, and is downstream of </w:t>
       </w:r>
-      <w:proofErr w:type="spellStart"/>
       <w:r>
         <w:rPr>
           <w:i/>
         </w:rPr>
         <w:t>Myog</w:t>
       </w:r>
-      <w:proofErr w:type="spellEnd"/>
       <w:r>
         <w:t xml:space="preserve">, reductions in </w:t>
       </w:r>
@@ -3129,23 +2669,7 @@
         <w:t xml:space="preserve">. </w:t>
       </w:r>
       <w:r>
-        <w:t xml:space="preserve">  We therefore predicted that mTORC1, required for </w:t>
-      </w:r>
-      <w:proofErr w:type="spellStart"/>
-      <w:r>
-        <w:t>MyoD</w:t>
-      </w:r>
-      <w:proofErr w:type="spellEnd"/>
-      <w:r>
-        <w:t xml:space="preserve"> stabilization, may play a critical role in muscle development and should be tested in a live organism undergoing </w:t>
-      </w:r>
-      <w:proofErr w:type="spellStart"/>
-      <w:r>
-        <w:t>myogenesis</w:t>
-      </w:r>
-      <w:proofErr w:type="spellEnd"/>
-      <w:r>
-        <w:t>.</w:t>
+        <w:t xml:space="preserve">  We therefore predicted that mTORC1, required for MyoD stabilization, may play a critical role in muscle development and should be tested in a live organism undergoing myogenesis.</w:t>
       </w:r>
     </w:p>
     <w:p>
@@ -3178,13 +2702,8 @@
         <w:t>differentiation in C2C12 cells</w:t>
       </w:r>
       <w:r>
-        <w:t xml:space="preserve"> into </w:t>
-      </w:r>
-      <w:proofErr w:type="spellStart"/>
-      <w:r>
-        <w:t>myotubes</w:t>
-      </w:r>
-      <w:proofErr w:type="spellEnd"/>
+        <w:t xml:space="preserve"> into myotubes</w:t>
+      </w:r>
       <w:r>
         <w:t xml:space="preserve">.  </w:t>
       </w:r>
@@ -3194,14 +2713,12 @@
       <w:r>
         <w:t xml:space="preserve">that </w:t>
       </w:r>
-      <w:proofErr w:type="spellStart"/>
       <w:r>
         <w:rPr>
           <w:i/>
         </w:rPr>
         <w:t>Myog</w:t>
       </w:r>
-      <w:proofErr w:type="spellEnd"/>
       <w:r>
         <w:t xml:space="preserve">, </w:t>
       </w:r>
@@ -3233,91 +2750,62 @@
         <w:t xml:space="preserve">Mef2c </w:t>
       </w:r>
       <w:r>
-        <w:t xml:space="preserve">all require mTORC1 function for their transcriptional activation during </w:t>
-      </w:r>
-      <w:proofErr w:type="spellStart"/>
-      <w:r>
-        <w:t>myogenesis</w:t>
-      </w:r>
-      <w:proofErr w:type="spellEnd"/>
+        <w:t>all require mTORC1 function for their transcriptional activation during myogenesis.</w:t>
+      </w:r>
+      <w:r>
+        <w:t xml:space="preserve"> These data are consistent with the hypothesis that </w:t>
+      </w:r>
+      <w:r>
+        <w:t xml:space="preserve">one role of </w:t>
+      </w:r>
+      <w:r>
+        <w:t xml:space="preserve">mTORC1 </w:t>
+      </w:r>
+      <w:r>
+        <w:t>in differentiation is</w:t>
+      </w:r>
+      <w:r>
+        <w:t xml:space="preserve"> </w:t>
+      </w:r>
+      <w:r>
+        <w:t>through the stabilization of</w:t>
+      </w:r>
+      <w:r>
+        <w:t xml:space="preserve"> MyoD</w:t>
+      </w:r>
+      <w:r>
+        <w:t xml:space="preserve"> as previously suggested</w:t>
+      </w:r>
+      <w:r>
+        <w:fldChar w:fldCharType="begin" w:fldLock="1"/>
+      </w:r>
+      <w:r>
+        <w:instrText>ADDIN CSL_CITATION { "citationItems" : [ { "id" : "ITEM-1", "itemData" : { "DOI" : "10.1083/jcb.200912093", "ISSN" : "1540-8140", "PMID" : "20566686", "abstract" : "Mammalian target of rapamycin (mTOR) has emerged as a key regulator of skeletal muscle development by governing distinct stages of myogenesis, but the molecular pathways downstream of mTOR are not fully understood. In this study, we report that expression of the muscle-specific micro-RNA (miRNA) miR-1 is regulated by mTOR both in differentiating myoblasts and in mouse regenerating skeletal muscle. We have found that mTOR controls MyoD-dependent transcription of miR-1 through its upstream enhancer, most likely by regulating MyoD protein stability. Moreover, a functional pathway downstream of mTOR and miR-1 is delineated, in which miR-1 suppression of histone deacetylase 4 (HDAC4) results in production of follistatin and subsequent myocyte fusion. Collective evidence strongly suggests that follistatin is the long-sought mTOR-regulated fusion factor. In summary, our findings unravel for the first time a link between mTOR and miRNA biogenesis and identify an mTOR-miR-1-HDAC4-follistatin pathway that regulates myocyte fusion during myoblast differentiation in vitro and skeletal muscle regeneration in vivo.", "author" : [ { "dropping-particle" : "", "family" : "Sun", "given" : "Yuting", "non-dropping-particle" : "", "parse-names" : false, "suffix" : "" }, { "dropping-particle" : "", "family" : "Ge", "given" : "Yejing", "non-dropping-particle" : "", "parse-names" : false, "suffix" : "" }, { "dropping-particle" : "", "family" : "Drnevich", "given" : "Jenny", "non-dropping-particle" : "", "parse-names" : false, "suffix" : "" }, { "dropping-particle" : "", "family" : "Zhao", "given" : "Yong", "non-dropping-particle" : "", "parse-names" : false, "suffix" : "" }, { "dropping-particle" : "", "family" : "Band", "given" : "Mark", "non-dropping-particle" : "", "parse-names" : false, "suffix" : "" }, { "dropping-particle" : "", "family" : "Chen", "given" : "Jie", "non-dropping-particle" : "", "parse-names" : false, "suffix" : "" } ], "container-title" : "The Journal of cell biology", "id" : "ITEM-1", "issue" : "7", "issued" : { "date-parts" : [ [ "2010", "6", "28" ] ] }, "page" : "1157-69", "title" : "Mammalian target of rapamycin regulates miRNA-1 and follistatin in skeletal myogenesis.", "type" : "article-journal", "volume" : "189" }, "uris" : [ "http://www.mendeley.com/documents/?uuid=57d7c20c-716c-4307-b4a3-e6c775b6221a" ] } ], "mendeley" : { "previouslyFormattedCitation" : "&lt;sup&gt;22&lt;/sup&gt;" }, "properties" : { "noteIndex" : 0 }, "schema" : "https://github.com/citation-style-language/schema/raw/master/csl-citation.json" }</w:instrText>
+      </w:r>
+      <w:r>
+        <w:fldChar w:fldCharType="separate"/>
+      </w:r>
+      <w:r>
+        <w:rPr>
+          <w:noProof/>
+          <w:vertAlign w:val="superscript"/>
+        </w:rPr>
+        <w:t>22</w:t>
+      </w:r>
+      <w:r>
+        <w:fldChar w:fldCharType="end"/>
+      </w:r>
+      <w:r>
+        <w:t>, though whether there are other mTORC1 targets in early differentiation is not clear</w:t>
+      </w:r>
       <w:r>
         <w:t>.</w:t>
       </w:r>
       <w:r>
-        <w:t xml:space="preserve"> These data are consistent with the hypothesis that </w:t>
-      </w:r>
-      <w:r>
-        <w:t xml:space="preserve">one role of </w:t>
-      </w:r>
-      <w:r>
-        <w:t xml:space="preserve">mTORC1 </w:t>
-      </w:r>
-      <w:r>
-        <w:t>in differentiation is</w:t>
-      </w:r>
-      <w:r>
-        <w:t xml:space="preserve"> </w:t>
-      </w:r>
-      <w:r>
-        <w:t>through the stabilization of</w:t>
-      </w:r>
-      <w:r>
-        <w:t xml:space="preserve"> </w:t>
-      </w:r>
-      <w:proofErr w:type="spellStart"/>
-      <w:r>
-        <w:t>MyoD</w:t>
-      </w:r>
-      <w:proofErr w:type="spellEnd"/>
-      <w:r>
-        <w:t xml:space="preserve"> as previously suggested</w:t>
-      </w:r>
-      <w:r>
-        <w:fldChar w:fldCharType="begin" w:fldLock="1"/>
-      </w:r>
-      <w:r>
-        <w:instrText>ADDIN CSL_CITATION { "citationItems" : [ { "id" : "ITEM-1", "itemData" : { "DOI" : "10.1083/jcb.200912093", "ISSN" : "1540-8140", "PMID" : "20566686", "abstract" : "Mammalian target of rapamycin (mTOR) has emerged as a key regulator of skeletal muscle development by governing distinct stages of myogenesis, but the molecular pathways downstream of mTOR are not fully understood. In this study, we report that expression of the muscle-specific micro-RNA (miRNA) miR-1 is regulated by mTOR both in differentiating myoblasts and in mouse regenerating skeletal muscle. We have found that mTOR controls MyoD-dependent transcription of miR-1 through its upstream enhancer, most likely by regulating MyoD protein stability. Moreover, a functional pathway downstream of mTOR and miR-1 is delineated, in which miR-1 suppression of histone deacetylase 4 (HDAC4) results in production of follistatin and subsequent myocyte fusion. Collective evidence strongly suggests that follistatin is the long-sought mTOR-regulated fusion factor. In summary, our findings unravel for the first time a link between mTOR and miRNA biogenesis and identify an mTOR-miR-1-HDAC4-follistatin pathway that regulates myocyte fusion during myoblast differentiation in vitro and skeletal muscle regeneration in vivo.", "author" : [ { "dropping-particle" : "", "family" : "Sun", "given" : "Yuting", "non-dropping-particle" : "", "parse-names" : false, "suffix" : "" }, { "dropping-particle" : "", "family" : "Ge", "given" : "Yejing", "non-dropping-particle" : "", "parse-names" : false, "suffix" : "" }, { "dropping-particle" : "", "family" : "Drnevich", "given" : "Jenny", "non-dropping-particle" : "", "parse-names" : false, "suffix" : "" }, { "dropping-particle" : "", "family" : "Zhao", "given" : "Yong", "non-dropping-particle" : "", "parse-names" : false, "suffix" : "" }, { "dropping-particle" : "", "family" : "Band", "given" : "Mark", "non-dropping-particle" : "", "parse-names" : false, "suffix" : "" }, { "dropping-particle" : "", "family" : "Chen", "given" : "Jie", "non-dropping-particle" : "", "parse-names" : false, "suffix" : "" } ], "container-title" : "The Journal of cell biology", "id" : "ITEM-1", "issue" : "7", "issued" : { "date-parts" : [ [ "2010", "6", "28" ] ] }, "page" : "1157-69", "title" : "Mammalian target of rapamycin regulates miRNA-1 and follistatin in skeletal myogenesis.", "type" : "article-journal", "volume" : "189" }, "uris" : [ "http://www.mendeley.com/documents/?uuid=57d7c20c-716c-4307-b4a3-e6c775b6221a" ] } ], "mendeley" : { "previouslyFormattedCitation" : "&lt;sup&gt;22&lt;/sup&gt;" }, "properties" : { "noteIndex" : 0 }, "schema" : "https://github.com/citation-style-language/schema/raw/master/csl-citation.json" }</w:instrText>
-      </w:r>
-      <w:r>
-        <w:fldChar w:fldCharType="separate"/>
-      </w:r>
-      <w:r>
-        <w:rPr>
-          <w:noProof/>
-          <w:vertAlign w:val="superscript"/>
-        </w:rPr>
-        <w:t>22</w:t>
-      </w:r>
-      <w:r>
-        <w:fldChar w:fldCharType="end"/>
-      </w:r>
-      <w:r>
-        <w:t>, though whether there are other mTORC1 targets in early differentiation is not clear</w:t>
-      </w:r>
-      <w:r>
-        <w:t>.</w:t>
-      </w:r>
-      <w:r>
-        <w:t xml:space="preserve"> </w:t>
-      </w:r>
-      <w:r>
-        <w:t xml:space="preserve">Since the primary effect of miRNA-1 is on </w:t>
-      </w:r>
-      <w:proofErr w:type="spellStart"/>
-      <w:r>
-        <w:t>myotube</w:t>
-      </w:r>
-      <w:proofErr w:type="spellEnd"/>
-      <w:r>
-        <w:t xml:space="preserve"> fusion, it is likely that there are other mTORC1 dependent effects, as the morphological changes prior to </w:t>
-      </w:r>
-      <w:proofErr w:type="spellStart"/>
-      <w:r>
-        <w:t>myotube</w:t>
-      </w:r>
-      <w:proofErr w:type="spellEnd"/>
-      <w:r>
-        <w:t xml:space="preserve"> fusion are also disrupted by rapamycin</w:t>
+        <w:t xml:space="preserve"> </w:t>
+      </w:r>
+      <w:r>
+        <w:t>Since the primary effect of miRNA-1 is on myotube fusion, it is likely that there are other mTORC1 dependent effects, as the morphological changes prior to myotube fusion are also disrupted by rapamycin</w:t>
       </w:r>
       <w:r>
         <w:fldChar w:fldCharType="begin" w:fldLock="1"/>
@@ -3373,15 +2861,7 @@
         <w:t xml:space="preserve"> Leads to </w:t>
       </w:r>
       <w:r>
-        <w:t xml:space="preserve">Late </w:t>
-      </w:r>
-      <w:proofErr w:type="spellStart"/>
-      <w:r>
-        <w:t>Pupal</w:t>
-      </w:r>
-      <w:proofErr w:type="spellEnd"/>
-      <w:r>
-        <w:t xml:space="preserve"> </w:t>
+        <w:t xml:space="preserve">Late Pupal </w:t>
       </w:r>
       <w:r>
         <w:t>Lethality in Drosophila</w:t>
@@ -3441,134 +2921,90 @@
         <w:t>First, we tested whether inhibition of the dTORC1 pathway affected the development of these flies.  As previously reported</w:t>
       </w:r>
       <w:r>
-        <w:t xml:space="preserve">, high doses of </w:t>
-      </w:r>
-      <w:proofErr w:type="spellStart"/>
+        <w:t>, high doses of rapamycin prevent</w:t>
+      </w:r>
+      <w:r>
+        <w:t>s</w:t>
+      </w:r>
+      <w:r>
+        <w:t xml:space="preserve"> egg laying</w:t>
+      </w:r>
+      <w:r>
+        <w:t xml:space="preserve"> in females</w:t>
+      </w:r>
+      <w:r>
+        <w:fldChar w:fldCharType="begin" w:fldLock="1"/>
+      </w:r>
+      <w:r>
+        <w:instrText>ADDIN CSL_CITATION { "citationItems" : [ { "id" : "ITEM-1", "itemData" : { "DOI" : "10.1016/j.cmet.2009.11.010", "ISSN" : "1932-7420", "PMID" : "20074526", "abstract" : "The target of rapamycin (TOR) pathway is a major nutrient-sensing pathway that, when genetically downregulated, increases life span in evolutionarily diverse organisms including mammals. The central component of this pathway, TOR kinase, is the target of the inhibitory drug rapamycin, a highly specific and well-described drug approved for human use. We show here that feeding rapamycin to adult Drosophila produces the life span extension seen in some TOR mutants. Increase in life span by rapamycin was associated with increased resistance to both starvation and paraquat. Analysis of the underlying mechanisms revealed that rapamycin increased longevity specifically through the TORC1 branch of the TOR pathway, through alterations to both autophagy and translation. Rapamycin could increase life span of weak insulin/Igf signaling (IIS) pathway mutants and of flies with life span maximized by dietary restriction, indicating additional mechanisms.", "author" : [ { "dropping-particle" : "", "family" : "Bjedov", "given" : "Ivana", "non-dropping-particle" : "", "parse-names" : false, "suffix" : "" }, { "dropping-particle" : "", "family" : "Toivonen", "given" : "Janne M", "non-dropping-particle" : "", "parse-names" : false, "suffix" : "" }, { "dropping-particle" : "", "family" : "Kerr", "given" : "Fiona", "non-dropping-particle" : "", "parse-names" : false, "suffix" : "" }, { "dropping-particle" : "", "family" : "Slack", "given" : "Cathy", "non-dropping-particle" : "", "parse-names" : false, "suffix" : "" }, { "dropping-particle" : "", "family" : "Jacobson", "given" : "Jake", "non-dropping-particle" : "", "parse-names" : false, "suffix" : "" }, { "dropping-particle" : "", "family" : "Foley", "given" : "Andrea", "non-dropping-particle" : "", "parse-names" : false, "suffix" : "" }, { "dropping-particle" : "", "family" : "Partridge", "given" : "Linda", "non-dropping-particle" : "", "parse-names" : false, "suffix" : "" } ], "container-title" : "Cell metabolism", "id" : "ITEM-1", "issue" : "1", "issued" : { "date-parts" : [ [ "2010", "1" ] ] }, "page" : "35-46", "publisher" : "Elsevier Ltd", "title" : "Mechanisms of life span extension by rapamycin in the fruit fly Drosophila melanogaster.", "type" : "article-journal", "volume" : "11" }, "uris" : [ "http://www.mendeley.com/documents/?uuid=7be96753-d2d5-43d7-a34a-6f3bb55a92f6" ] } ], "mendeley" : { "previouslyFormattedCitation" : "&lt;sup&gt;16&lt;/sup&gt;" }, "properties" : { "noteIndex" : 0 }, "schema" : "https://github.com/citation-style-language/schema/raw/master/csl-citation.json" }</w:instrText>
+      </w:r>
+      <w:r>
+        <w:fldChar w:fldCharType="separate"/>
+      </w:r>
+      <w:r>
+        <w:rPr>
+          <w:noProof/>
+          <w:vertAlign w:val="superscript"/>
+        </w:rPr>
+        <w:t>16</w:t>
+      </w:r>
+      <w:r>
+        <w:fldChar w:fldCharType="end"/>
+      </w:r>
+      <w:r>
+        <w:t>.  We performed dose curves and found that at much lower doses (EC50 of</w:t>
+      </w:r>
+      <w:r>
+        <w:t xml:space="preserve"> ~860 nM), although eggs could be seen in the vials, there was a complete</w:t>
+      </w:r>
+      <w:r>
+        <w:t xml:space="preserve"> absence of pupae and </w:t>
+      </w:r>
+      <w:r>
+        <w:t xml:space="preserve">adult </w:t>
+      </w:r>
+      <w:r>
+        <w:t>flies</w:t>
+      </w:r>
+      <w:r>
+        <w:t xml:space="preserve"> (</w:t>
+      </w:r>
+      <w:r>
+        <w:t>Suppl</w:t>
+      </w:r>
+      <w:r>
+        <w:t>e</w:t>
+      </w:r>
+      <w:r>
+        <w:t>mentary Figure 1</w:t>
+      </w:r>
+      <w:r>
+        <w:t>)</w:t>
+      </w:r>
+      <w:r>
+        <w:t>.</w:t>
+      </w:r>
+      <w:r>
+        <w:t xml:space="preserve">  </w:t>
+      </w:r>
+      <w:r>
+        <w:t>At these lower doses, t</w:t>
+      </w:r>
+      <w:r>
+        <w:t>here was no obvious distinction between inhibition of pupal lethality and prevention of fly eclosure</w:t>
+      </w:r>
+      <w:r>
+        <w:t>, ie there was no observable dose in which pupae survived but flies were unable eclose</w:t>
+      </w:r>
+      <w:r>
+        <w:t>.</w:t>
+      </w:r>
+      <w:r>
+        <w:t xml:space="preserve">  These data suggest that </w:t>
+      </w:r>
       <w:r>
         <w:t>rapamycin</w:t>
       </w:r>
-      <w:proofErr w:type="spellEnd"/>
-      <w:r>
-        <w:t xml:space="preserve"> prevent</w:t>
-      </w:r>
-      <w:r>
-        <w:t>s</w:t>
-      </w:r>
-      <w:r>
-        <w:t xml:space="preserve"> egg laying</w:t>
-      </w:r>
-      <w:r>
-        <w:t xml:space="preserve"> in females</w:t>
-      </w:r>
-      <w:r>
-        <w:fldChar w:fldCharType="begin" w:fldLock="1"/>
-      </w:r>
-      <w:r>
-        <w:instrText>ADDIN CSL_CITATION { "citationItems" : [ { "id" : "ITEM-1", "itemData" : { "DOI" : "10.1016/j.cmet.2009.11.010", "ISSN" : "1932-7420", "PMID" : "20074526", "abstract" : "The target of rapamycin (TOR) pathway is a major nutrient-sensing pathway that, when genetically downregulated, increases life span in evolutionarily diverse organisms including mammals. The central component of this pathway, TOR kinase, is the target of the inhibitory drug rapamycin, a highly specific and well-described drug approved for human use. We show here that feeding rapamycin to adult Drosophila produces the life span extension seen in some TOR mutants. Increase in life span by rapamycin was associated with increased resistance to both starvation and paraquat. Analysis of the underlying mechanisms revealed that rapamycin increased longevity specifically through the TORC1 branch of the TOR pathway, through alterations to both autophagy and translation. Rapamycin could increase life span of weak insulin/Igf signaling (IIS) pathway mutants and of flies with life span maximized by dietary restriction, indicating additional mechanisms.", "author" : [ { "dropping-particle" : "", "family" : "Bjedov", "given" : "Ivana", "non-dropping-particle" : "", "parse-names" : false, "suffix" : "" }, { "dropping-particle" : "", "family" : "Toivonen", "given" : "Janne M", "non-dropping-particle" : "", "parse-names" : false, "suffix" : "" }, { "dropping-particle" : "", "family" : "Kerr", "given" : "Fiona", "non-dropping-particle" : "", "parse-names" : false, "suffix" : "" }, { "dropping-particle" : "", "family" : "Slack", "given" : "Cathy", "non-dropping-particle" : "", "parse-names" : false, "suffix" : "" }, { "dropping-particle" : "", "family" : "Jacobson", "given" : "Jake", "non-dropping-particle" : "", "parse-names" : false, "suffix" : "" }, { "dropping-particle" : "", "family" : "Foley", "given" : "Andrea", "non-dropping-particle" : "", "parse-names" : false, "suffix" : "" }, { "dropping-particle" : "", "family" : "Partridge", "given" : "Linda", "non-dropping-particle" : "", "parse-names" : false, "suffix" : "" } ], "container-title" : "Cell metabolism", "id" : "ITEM-1", "issue" : "1", "issued" : { "date-parts" : [ [ "2010", "1" ] ] }, "page" : "35-46", "publisher" : "Elsevier Ltd", "title" : "Mechanisms of life span extension by rapamycin in the fruit fly Drosophila melanogaster.", "type" : "article-journal", "volume" : "11" }, "uris" : [ "http://www.mendeley.com/documents/?uuid=7be96753-d2d5-43d7-a34a-6f3bb55a92f6" ] } ], "mendeley" : { "previouslyFormattedCitation" : "&lt;sup&gt;16&lt;/sup&gt;" }, "properties" : { "noteIndex" : 0 }, "schema" : "https://github.com/citation-style-language/schema/raw/master/csl-citation.json" }</w:instrText>
-      </w:r>
-      <w:r>
-        <w:fldChar w:fldCharType="separate"/>
-      </w:r>
-      <w:r>
-        <w:rPr>
-          <w:noProof/>
-          <w:vertAlign w:val="superscript"/>
-        </w:rPr>
-        <w:t>16</w:t>
-      </w:r>
-      <w:r>
-        <w:fldChar w:fldCharType="end"/>
-      </w:r>
-      <w:r>
-        <w:t>.  We performed dose curves and found that at much lower doses (EC50 of</w:t>
-      </w:r>
-      <w:r>
-        <w:t xml:space="preserve"> ~860 </w:t>
-      </w:r>
-      <w:proofErr w:type="spellStart"/>
-      <w:r>
-        <w:t>nM</w:t>
-      </w:r>
-      <w:proofErr w:type="spellEnd"/>
-      <w:r>
-        <w:t>), although eggs could be seen in the vials, there was a complete</w:t>
-      </w:r>
-      <w:r>
-        <w:t xml:space="preserve"> absence of pupae and </w:t>
-      </w:r>
-      <w:r>
-        <w:t xml:space="preserve">adult </w:t>
-      </w:r>
-      <w:r>
-        <w:t>flies</w:t>
-      </w:r>
-      <w:r>
-        <w:t xml:space="preserve"> (</w:t>
-      </w:r>
-      <w:r>
-        <w:t>Suppl</w:t>
-      </w:r>
-      <w:r>
-        <w:t>e</w:t>
-      </w:r>
-      <w:r>
-        <w:t>mentary Figure 1</w:t>
-      </w:r>
-      <w:r>
-        <w:t>)</w:t>
-      </w:r>
-      <w:r>
-        <w:t>.</w:t>
-      </w:r>
-      <w:r>
-        <w:t xml:space="preserve">  </w:t>
-      </w:r>
-      <w:r>
-        <w:t>At these lower doses, t</w:t>
-      </w:r>
-      <w:r>
-        <w:t xml:space="preserve">here was no obvious distinction between inhibition of </w:t>
-      </w:r>
-      <w:proofErr w:type="spellStart"/>
-      <w:r>
-        <w:t>pupal</w:t>
-      </w:r>
-      <w:proofErr w:type="spellEnd"/>
-      <w:r>
-        <w:t xml:space="preserve"> lethality and prevention of fly </w:t>
-      </w:r>
-      <w:proofErr w:type="spellStart"/>
-      <w:r>
-        <w:t>eclosure</w:t>
-      </w:r>
-      <w:proofErr w:type="spellEnd"/>
-      <w:r>
-        <w:t xml:space="preserve">, </w:t>
-      </w:r>
-      <w:proofErr w:type="spellStart"/>
-      <w:r>
-        <w:t>ie</w:t>
-      </w:r>
-      <w:proofErr w:type="spellEnd"/>
-      <w:r>
-        <w:t xml:space="preserve"> there was no observable dose in which pupae survived but flies were unable </w:t>
-      </w:r>
-      <w:proofErr w:type="spellStart"/>
-      <w:r>
-        <w:t>eclose</w:t>
-      </w:r>
-      <w:proofErr w:type="spellEnd"/>
-      <w:r>
-        <w:t>.</w:t>
-      </w:r>
-      <w:r>
-        <w:t xml:space="preserve">  These data suggest that </w:t>
-      </w:r>
-      <w:proofErr w:type="spellStart"/>
-      <w:r>
-        <w:t>rapamycin</w:t>
-      </w:r>
-      <w:proofErr w:type="spellEnd"/>
       <w:r>
         <w:t xml:space="preserve"> inhibits fly </w:t>
       </w:r>
@@ -3738,15 +3174,7 @@
         <w:t xml:space="preserve">drove </w:t>
       </w:r>
       <w:r>
-        <w:t xml:space="preserve">expression of the UAS </w:t>
-      </w:r>
-      <w:proofErr w:type="spellStart"/>
-      <w:r>
-        <w:t>shRNA</w:t>
-      </w:r>
-      <w:proofErr w:type="spellEnd"/>
-      <w:r>
-        <w:t xml:space="preserve"> cassettes in both </w:t>
+        <w:t xml:space="preserve">expression of the UAS shRNA cassettes in both </w:t>
       </w:r>
       <w:r>
         <w:t xml:space="preserve">skeletal muscle </w:t>
@@ -3875,31 +3303,10 @@
         <w:t>To minimize potential off target effects, t</w:t>
       </w:r>
       <w:r>
-        <w:t xml:space="preserve">hree different </w:t>
-      </w:r>
-      <w:proofErr w:type="spellStart"/>
-      <w:r>
-        <w:t>shRNAs</w:t>
-      </w:r>
-      <w:proofErr w:type="spellEnd"/>
-      <w:r>
-        <w:t xml:space="preserve"> were used from the Harvard </w:t>
-      </w:r>
-      <w:proofErr w:type="spellStart"/>
-      <w:r>
-        <w:t>shRNA</w:t>
-      </w:r>
-      <w:proofErr w:type="spellEnd"/>
-      <w:r>
-        <w:t xml:space="preserve"> </w:t>
-      </w:r>
-      <w:proofErr w:type="spellStart"/>
-      <w:r>
-        <w:t>TRiP</w:t>
-      </w:r>
-      <w:proofErr w:type="spellEnd"/>
-      <w:r>
-        <w:t xml:space="preserve"> collection</w:t>
+        <w:t>hree different shRNAs</w:t>
+      </w:r>
+      <w:r>
+        <w:t xml:space="preserve"> were used from the Harvard shRNA TRiP collection</w:t>
       </w:r>
       <w:r>
         <w:t xml:space="preserve"> for each of the two </w:t>
@@ -3961,7 +3368,6 @@
       <w:r>
         <w:t xml:space="preserve">TM3, </w:t>
       </w:r>
-      <w:proofErr w:type="spellStart"/>
       <w:r>
         <w:rPr>
           <w:i/>
@@ -3974,18 +3380,15 @@
         </w:rPr>
         <w:t>b</w:t>
       </w:r>
-      <w:proofErr w:type="spellEnd"/>
       <w:r>
         <w:t xml:space="preserve"> flies with heterozygous, balanced </w:t>
       </w:r>
       <w:r>
         <w:t>UAS-</w:t>
       </w:r>
-      <w:proofErr w:type="spellStart"/>
       <w:r>
         <w:t>shRNA</w:t>
       </w:r>
-      <w:proofErr w:type="spellEnd"/>
       <w:r>
         <w:t>/</w:t>
       </w:r>
@@ -4134,15 +3537,7 @@
         <w:t>Tsc1</w:t>
       </w:r>
       <w:r>
-        <w:t xml:space="preserve"> </w:t>
-      </w:r>
-      <w:proofErr w:type="spellStart"/>
-      <w:r>
-        <w:t>shRNA</w:t>
-      </w:r>
-      <w:proofErr w:type="spellEnd"/>
-      <w:r>
-        <w:t xml:space="preserve"> had </w:t>
+        <w:t xml:space="preserve"> shRNA had </w:t>
       </w:r>
       <w:r>
         <w:t xml:space="preserve">no significant effect on </w:t>
@@ -4168,13 +3563,8 @@
       <w:r>
         <w:t xml:space="preserve">-GAL4 </w:t>
       </w:r>
-      <w:proofErr w:type="gramStart"/>
-      <w:r>
-        <w:t>driver</w:t>
-      </w:r>
-      <w:proofErr w:type="gramEnd"/>
-      <w:r>
-        <w:t xml:space="preserve"> was </w:t>
+      <w:r>
+        <w:t xml:space="preserve">driver was </w:t>
       </w:r>
       <w:r>
         <w:t>used to express</w:t>
@@ -4189,15 +3579,7 @@
         <w:t>Raptor</w:t>
       </w:r>
       <w:r>
-        <w:t xml:space="preserve"> </w:t>
-      </w:r>
-      <w:proofErr w:type="spellStart"/>
-      <w:r>
-        <w:t>shRNA</w:t>
-      </w:r>
-      <w:proofErr w:type="spellEnd"/>
-      <w:r>
-        <w:t>, the</w:t>
+        <w:t xml:space="preserve"> shRNA, the</w:t>
       </w:r>
       <w:r>
         <w:t xml:space="preserve">re was </w:t>
@@ -4215,15 +3597,7 @@
         <w:t xml:space="preserve"> </w:t>
       </w:r>
       <w:r>
-        <w:t xml:space="preserve">the number of </w:t>
-      </w:r>
-      <w:proofErr w:type="spellStart"/>
-      <w:r>
-        <w:t>eclosed</w:t>
-      </w:r>
-      <w:proofErr w:type="spellEnd"/>
-      <w:r>
-        <w:t xml:space="preserve"> flies (Figure 2B).</w:t>
+        <w:t>the number of eclosed flies (Figure 2B).</w:t>
       </w:r>
       <w:r>
         <w:t xml:space="preserve"> </w:t>
@@ -4259,15 +3633,7 @@
         <w:t>Raptor</w:t>
       </w:r>
       <w:r>
-        <w:t xml:space="preserve"> </w:t>
-      </w:r>
-      <w:proofErr w:type="spellStart"/>
-      <w:r>
-        <w:t>shRNA</w:t>
-      </w:r>
-      <w:proofErr w:type="spellEnd"/>
-      <w:r>
-        <w:t xml:space="preserve"> is lethal</w:t>
+        <w:t xml:space="preserve"> shRNA is lethal</w:t>
       </w:r>
       <w:r>
         <w:t xml:space="preserve"> </w:t>
@@ -4276,13 +3642,8 @@
         <w:t>at some point prior to</w:t>
       </w:r>
       <w:r>
-        <w:t xml:space="preserve"> </w:t>
-      </w:r>
-      <w:proofErr w:type="spellStart"/>
-      <w:r>
-        <w:t>eclosure</w:t>
-      </w:r>
-      <w:proofErr w:type="spellEnd"/>
+        <w:t xml:space="preserve"> eclosure</w:t>
+      </w:r>
       <w:r>
         <w:t>.</w:t>
       </w:r>
@@ -4325,13 +3686,8 @@
       <w:r>
         <w:t>-</w:t>
       </w:r>
-      <w:proofErr w:type="spellStart"/>
-      <w:r>
-        <w:t>shRNA</w:t>
-      </w:r>
-      <w:proofErr w:type="spellEnd"/>
-      <w:r>
-        <w:t>/</w:t>
+      <w:r>
+        <w:t>shRNA/</w:t>
       </w:r>
       <w:r>
         <w:t>TM6</w:t>
@@ -4343,11 +3699,7 @@
         <w:t xml:space="preserve"> </w:t>
       </w:r>
       <w:r>
-        <w:t xml:space="preserve">resulted </w:t>
-      </w:r>
-      <w:proofErr w:type="gramStart"/>
-      <w:r>
-        <w:t>in a</w:t>
+        <w:t>resulted in a</w:t>
       </w:r>
       <w:r>
         <w:t xml:space="preserve"> reduced </w:t>
@@ -4367,7 +3719,6 @@
       <w:r>
         <w:t xml:space="preserve"> knockdown flies</w:t>
       </w:r>
-      <w:proofErr w:type="gramEnd"/>
       <w:r>
         <w:t xml:space="preserve"> (i.e. </w:t>
       </w:r>
@@ -4387,15 +3738,7 @@
         <w:t>Raptor</w:t>
       </w:r>
       <w:r>
-        <w:t>-</w:t>
-      </w:r>
-      <w:proofErr w:type="spellStart"/>
-      <w:r>
-        <w:t>shRNA</w:t>
-      </w:r>
-      <w:proofErr w:type="spellEnd"/>
-      <w:r>
-        <w:t>)</w:t>
+        <w:t>-shRNA)</w:t>
       </w:r>
       <w:r>
         <w:t xml:space="preserve">, although in this case some flies </w:t>
@@ -4410,26 +3753,10 @@
         <w:t>Raptor</w:t>
       </w:r>
       <w:r>
-        <w:t>-</w:t>
-      </w:r>
-      <w:proofErr w:type="spellStart"/>
-      <w:r>
-        <w:t>shRNA</w:t>
-      </w:r>
-      <w:proofErr w:type="spellEnd"/>
-      <w:r>
-        <w:t xml:space="preserve"> </w:t>
-      </w:r>
-      <w:r>
-        <w:t xml:space="preserve">were able to </w:t>
-      </w:r>
-      <w:proofErr w:type="spellStart"/>
-      <w:r>
-        <w:t>eclose</w:t>
-      </w:r>
-      <w:proofErr w:type="spellEnd"/>
-      <w:r>
-        <w:t xml:space="preserve"> (Figure 2C).</w:t>
+        <w:t xml:space="preserve">-shRNA </w:t>
+      </w:r>
+      <w:r>
+        <w:t>were able to eclose (Figure 2C).</w:t>
       </w:r>
       <w:r>
         <w:t xml:space="preserve"> </w:t>
@@ -4492,158 +3819,151 @@
         <w:t>Raptor</w:t>
       </w:r>
       <w:r>
+        <w:t>-shRNA</w:t>
+      </w:r>
+      <w:r>
+        <w:rPr>
+          <w:i/>
+        </w:rPr>
+        <w:t xml:space="preserve"> </w:t>
+      </w:r>
+      <w:r>
+        <w:t>flies by lowering the temperature of the cross to 18 °C</w:t>
+      </w:r>
+      <w:r>
+        <w:t xml:space="preserve">. </w:t>
+      </w:r>
+      <w:r>
+        <w:t xml:space="preserve">Colder temperatures </w:t>
+      </w:r>
+      <w:r>
+        <w:t>decrease</w:t>
+      </w:r>
+      <w:r>
+        <w:t xml:space="preserve"> </w:t>
+      </w:r>
+      <w:r>
+        <w:t>GAL4</w:t>
+      </w:r>
+      <w:r>
+        <w:t xml:space="preserve"> </w:t>
+      </w:r>
+      <w:r>
+        <w:t xml:space="preserve">expression in </w:t>
+      </w:r>
+      <w:r>
+        <w:t xml:space="preserve">driver </w:t>
+      </w:r>
+      <w:r>
+        <w:t>lines</w:t>
+      </w:r>
+      <w:r>
+        <w:fldChar w:fldCharType="begin" w:fldLock="1"/>
+      </w:r>
+      <w:r>
+        <w:instrText>ADDIN CSL_CITATION { "citationItems" : [ { "id" : "ITEM-1", "itemData" : { "DOI" : "10.1002/gene.10150", "ISSN" : "1526-954X", "PMID" : "12324939", "author" : [ { "dropping-particle" : "", "family" : "Duffy", "given" : "Joseph B", "non-dropping-particle" : "", "parse-names" : false, "suffix" : "" } ], "container-title" : "Genesis (New York, N.Y. : 2000)", "id" : "ITEM-1", "issue" : "1-2", "issued" : { "date-parts" : [ [ "2002" ] ] }, "page" : "1-15", "title" : "GAL4 system in Drosophila: a fly geneticist's Swiss army knife.", "type" : "article-journal", "volume" : "34" }, "uris" : [ "http://www.mendeley.com/documents/?uuid=e9bcab79-e0c6-4020-a04b-a89d81f99d80" ] } ], "mendeley" : { "previouslyFormattedCitation" : "&lt;sup&gt;33&lt;/sup&gt;" }, "properties" : { "noteIndex" : 0 }, "schema" : "https://github.com/citation-style-language/schema/raw/master/csl-citation.json" }</w:instrText>
+      </w:r>
+      <w:r>
+        <w:fldChar w:fldCharType="separate"/>
+      </w:r>
+      <w:r>
+        <w:rPr>
+          <w:noProof/>
+          <w:vertAlign w:val="superscript"/>
+        </w:rPr>
+        <w:t>33</w:t>
+      </w:r>
+      <w:r>
+        <w:fldChar w:fldCharType="end"/>
+      </w:r>
+      <w:r>
+        <w:rPr>
+          <w:rFonts w:ascii="Cambria" w:hAnsi="Cambria"/>
+        </w:rPr>
+        <w:t xml:space="preserve">.  </w:t>
+      </w:r>
+      <w:r>
+        <w:rPr>
+          <w:rFonts w:ascii="Cambria" w:hAnsi="Cambria"/>
+        </w:rPr>
+        <w:t>Decreasing the temperature to 18 °C did not</w:t>
+      </w:r>
+      <w:r>
+        <w:rPr>
+          <w:rFonts w:ascii="Cambria" w:hAnsi="Cambria"/>
+        </w:rPr>
+        <w:t xml:space="preserve"> </w:t>
+      </w:r>
+      <w:r>
+        <w:rPr>
+          <w:rFonts w:ascii="Cambria" w:hAnsi="Cambria"/>
+        </w:rPr>
+        <w:t>rescue</w:t>
+      </w:r>
+      <w:r>
+        <w:rPr>
+          <w:rFonts w:ascii="Cambria" w:hAnsi="Cambria"/>
+        </w:rPr>
+        <w:t xml:space="preserve"> the lethality of the </w:t>
+      </w:r>
+      <w:r>
+        <w:rPr>
+          <w:rFonts w:ascii="Cambria" w:hAnsi="Cambria"/>
+          <w:i/>
+        </w:rPr>
+        <w:t>24</w:t>
+      </w:r>
+      <w:r>
+        <w:rPr>
+          <w:rFonts w:ascii="Cambria" w:hAnsi="Cambria"/>
+          <w:i/>
+        </w:rPr>
+        <w:t>B</w:t>
+      </w:r>
+      <w:r>
+        <w:rPr>
+          <w:rFonts w:ascii="Cambria" w:hAnsi="Cambria"/>
+        </w:rPr>
         <w:t>-</w:t>
       </w:r>
-      <w:proofErr w:type="spellStart"/>
-      <w:r>
+      <w:r>
+        <w:rPr>
+          <w:rFonts w:ascii="Cambria" w:hAnsi="Cambria"/>
+        </w:rPr>
+        <w:t>GAL4</w:t>
+      </w:r>
+      <w:r>
+        <w:rPr>
+          <w:rFonts w:ascii="Cambria" w:hAnsi="Cambria"/>
+          <w:i/>
+        </w:rPr>
+        <w:t>/</w:t>
+      </w:r>
+      <w:r>
+        <w:rPr>
+          <w:rFonts w:ascii="Cambria" w:hAnsi="Cambria"/>
+        </w:rPr>
+        <w:t>UAS-</w:t>
+      </w:r>
+      <w:r>
+        <w:rPr>
+          <w:rFonts w:ascii="Cambria" w:hAnsi="Cambria"/>
+          <w:i/>
+        </w:rPr>
+        <w:t>Raptor</w:t>
+      </w:r>
+      <w:r>
+        <w:rPr>
+          <w:rFonts w:ascii="Cambria" w:hAnsi="Cambria"/>
+        </w:rPr>
+        <w:t>-</w:t>
+      </w:r>
+      <w:r>
+        <w:rPr>
+          <w:rFonts w:ascii="Cambria" w:hAnsi="Cambria"/>
+        </w:rPr>
         <w:t>shRNA</w:t>
       </w:r>
-      <w:proofErr w:type="spellEnd"/>
-      <w:r>
-        <w:rPr>
-          <w:i/>
-        </w:rPr>
-        <w:t xml:space="preserve"> </w:t>
-      </w:r>
-      <w:r>
-        <w:t>flies by lowering the temperature of the cross to 18 °C</w:t>
-      </w:r>
-      <w:r>
-        <w:t xml:space="preserve">. </w:t>
-      </w:r>
-      <w:r>
-        <w:t xml:space="preserve">Colder temperatures </w:t>
-      </w:r>
-      <w:r>
-        <w:t>decrease</w:t>
-      </w:r>
-      <w:r>
-        <w:t xml:space="preserve"> </w:t>
-      </w:r>
-      <w:r>
-        <w:t>GAL4</w:t>
-      </w:r>
-      <w:r>
-        <w:t xml:space="preserve"> </w:t>
-      </w:r>
-      <w:r>
-        <w:t xml:space="preserve">expression in </w:t>
-      </w:r>
-      <w:r>
-        <w:t xml:space="preserve">driver </w:t>
-      </w:r>
-      <w:r>
-        <w:t>lines</w:t>
-      </w:r>
-      <w:r>
-        <w:fldChar w:fldCharType="begin" w:fldLock="1"/>
-      </w:r>
-      <w:r>
-        <w:instrText>ADDIN CSL_CITATION { "citationItems" : [ { "id" : "ITEM-1", "itemData" : { "DOI" : "10.1002/gene.10150", "ISSN" : "1526-954X", "PMID" : "12324939", "author" : [ { "dropping-particle" : "", "family" : "Duffy", "given" : "Joseph B", "non-dropping-particle" : "", "parse-names" : false, "suffix" : "" } ], "container-title" : "Genesis (New York, N.Y. : 2000)", "id" : "ITEM-1", "issue" : "1-2", "issued" : { "date-parts" : [ [ "2002" ] ] }, "page" : "1-15", "title" : "GAL4 system in Drosophila: a fly geneticist's Swiss army knife.", "type" : "article-journal", "volume" : "34" }, "uris" : [ "http://www.mendeley.com/documents/?uuid=e9bcab79-e0c6-4020-a04b-a89d81f99d80" ] } ], "mendeley" : { "previouslyFormattedCitation" : "&lt;sup&gt;33&lt;/sup&gt;" }, "properties" : { "noteIndex" : 0 }, "schema" : "https://github.com/citation-style-language/schema/raw/master/csl-citation.json" }</w:instrText>
-      </w:r>
-      <w:r>
-        <w:fldChar w:fldCharType="separate"/>
-      </w:r>
-      <w:r>
-        <w:rPr>
-          <w:noProof/>
-          <w:vertAlign w:val="superscript"/>
-        </w:rPr>
-        <w:t>33</w:t>
-      </w:r>
-      <w:r>
-        <w:fldChar w:fldCharType="end"/>
-      </w:r>
-      <w:r>
-        <w:rPr>
-          <w:rFonts w:ascii="Cambria" w:hAnsi="Cambria"/>
-        </w:rPr>
-        <w:t xml:space="preserve">.  </w:t>
-      </w:r>
-      <w:r>
-        <w:rPr>
-          <w:rFonts w:ascii="Cambria" w:hAnsi="Cambria"/>
-        </w:rPr>
-        <w:t>Decreasing the temperature to 18 °C did not</w:t>
-      </w:r>
-      <w:r>
-        <w:rPr>
-          <w:rFonts w:ascii="Cambria" w:hAnsi="Cambria"/>
-        </w:rPr>
-        <w:t xml:space="preserve"> </w:t>
-      </w:r>
-      <w:r>
-        <w:rPr>
-          <w:rFonts w:ascii="Cambria" w:hAnsi="Cambria"/>
-        </w:rPr>
-        <w:t>rescue</w:t>
-      </w:r>
-      <w:r>
-        <w:rPr>
-          <w:rFonts w:ascii="Cambria" w:hAnsi="Cambria"/>
-        </w:rPr>
-        <w:t xml:space="preserve"> the lethality of the </w:t>
-      </w:r>
-      <w:r>
-        <w:rPr>
-          <w:rFonts w:ascii="Cambria" w:hAnsi="Cambria"/>
-          <w:i/>
-        </w:rPr>
-        <w:t>24</w:t>
-      </w:r>
-      <w:r>
-        <w:rPr>
-          <w:rFonts w:ascii="Cambria" w:hAnsi="Cambria"/>
-          <w:i/>
-        </w:rPr>
-        <w:t>B</w:t>
-      </w:r>
-      <w:r>
-        <w:rPr>
-          <w:rFonts w:ascii="Cambria" w:hAnsi="Cambria"/>
-        </w:rPr>
-        <w:t>-</w:t>
-      </w:r>
-      <w:r>
-        <w:rPr>
-          <w:rFonts w:ascii="Cambria" w:hAnsi="Cambria"/>
-        </w:rPr>
-        <w:t>GAL4</w:t>
-      </w:r>
-      <w:r>
-        <w:rPr>
-          <w:rFonts w:ascii="Cambria" w:hAnsi="Cambria"/>
-          <w:i/>
-        </w:rPr>
-        <w:t>/</w:t>
-      </w:r>
-      <w:r>
-        <w:rPr>
-          <w:rFonts w:ascii="Cambria" w:hAnsi="Cambria"/>
-        </w:rPr>
-        <w:t>UAS-</w:t>
-      </w:r>
-      <w:r>
-        <w:rPr>
-          <w:rFonts w:ascii="Cambria" w:hAnsi="Cambria"/>
-          <w:i/>
-        </w:rPr>
-        <w:t>Raptor</w:t>
-      </w:r>
-      <w:r>
-        <w:rPr>
-          <w:rFonts w:ascii="Cambria" w:hAnsi="Cambria"/>
-        </w:rPr>
-        <w:t>-</w:t>
-      </w:r>
-      <w:proofErr w:type="spellStart"/>
-      <w:r>
-        <w:rPr>
-          <w:rFonts w:ascii="Cambria" w:hAnsi="Cambria"/>
-        </w:rPr>
-        <w:t>shRNA</w:t>
-      </w:r>
-      <w:proofErr w:type="spellEnd"/>
       <w:r>
         <w:rPr>
           <w:rFonts w:ascii="Cambria" w:hAnsi="Cambria"/>
@@ -4756,13 +4076,8 @@
         <w:t xml:space="preserve">To test </w:t>
       </w:r>
       <w:r>
-        <w:t xml:space="preserve">for the stage under which these flies fail to </w:t>
-      </w:r>
-      <w:proofErr w:type="spellStart"/>
-      <w:r>
-        <w:t>eclose</w:t>
-      </w:r>
-      <w:proofErr w:type="spellEnd"/>
+        <w:t>for the stage under which these flies fail to eclose</w:t>
+      </w:r>
       <w:r>
         <w:t>, we</w:t>
       </w:r>
@@ -4855,31 +4170,7 @@
         <w:t>the studies at 25 °C</w:t>
       </w:r>
       <w:r>
-        <w:t xml:space="preserve">. As a control, we used a fly line that was identical to the </w:t>
-      </w:r>
-      <w:proofErr w:type="spellStart"/>
-      <w:r>
-        <w:t>TRiP</w:t>
-      </w:r>
-      <w:proofErr w:type="spellEnd"/>
-      <w:r>
-        <w:t xml:space="preserve"> fly lines, but did not have </w:t>
-      </w:r>
-      <w:proofErr w:type="gramStart"/>
-      <w:r>
-        <w:t>a</w:t>
-      </w:r>
-      <w:proofErr w:type="gramEnd"/>
-      <w:r>
-        <w:t xml:space="preserve"> </w:t>
-      </w:r>
-      <w:proofErr w:type="spellStart"/>
-      <w:r>
-        <w:t>shRNA</w:t>
-      </w:r>
-      <w:proofErr w:type="spellEnd"/>
-      <w:r>
-        <w:t xml:space="preserve"> inserted</w:t>
+        <w:t>. As a control, we used a fly line that was identical to the TRiP fly lines, but did not have a shRNA inserted</w:t>
       </w:r>
       <w:r>
         <w:t xml:space="preserve"> (see Table 2)</w:t>
@@ -4904,43 +4195,29 @@
         <w:rPr>
           <w:rFonts w:ascii="Cambria" w:hAnsi="Cambria"/>
         </w:rPr>
+        <w:t xml:space="preserve">-shRNA was driven by </w:t>
+      </w:r>
+      <w:r>
+        <w:rPr>
+          <w:rFonts w:ascii="Cambria" w:hAnsi="Cambria"/>
+          <w:i/>
+        </w:rPr>
+        <w:t>Mef</w:t>
+      </w:r>
+      <w:r>
+        <w:rPr>
+          <w:rFonts w:ascii="Cambria" w:hAnsi="Cambria"/>
+          <w:i/>
+        </w:rPr>
+        <w:t>2</w:t>
+      </w:r>
+      <w:r>
+        <w:rPr>
+          <w:rFonts w:ascii="Cambria" w:hAnsi="Cambria"/>
+          <w:i/>
+        </w:rPr>
         <w:t>-</w:t>
       </w:r>
-      <w:proofErr w:type="spellStart"/>
-      <w:r>
-        <w:rPr>
-          <w:rFonts w:ascii="Cambria" w:hAnsi="Cambria"/>
-        </w:rPr>
-        <w:t>shRNA</w:t>
-      </w:r>
-      <w:proofErr w:type="spellEnd"/>
-      <w:r>
-        <w:rPr>
-          <w:rFonts w:ascii="Cambria" w:hAnsi="Cambria"/>
-        </w:rPr>
-        <w:t xml:space="preserve"> was driven by </w:t>
-      </w:r>
-      <w:r>
-        <w:rPr>
-          <w:rFonts w:ascii="Cambria" w:hAnsi="Cambria"/>
-          <w:i/>
-        </w:rPr>
-        <w:t>Mef</w:t>
-      </w:r>
-      <w:r>
-        <w:rPr>
-          <w:rFonts w:ascii="Cambria" w:hAnsi="Cambria"/>
-          <w:i/>
-        </w:rPr>
-        <w:t>2</w:t>
-      </w:r>
-      <w:r>
-        <w:rPr>
-          <w:rFonts w:ascii="Cambria" w:hAnsi="Cambria"/>
-          <w:i/>
-        </w:rPr>
-        <w:t>-</w:t>
-      </w:r>
       <w:r>
         <w:rPr>
           <w:rFonts w:ascii="Cambria" w:hAnsi="Cambria"/>
@@ -4957,16 +4234,8 @@
         <w:rPr>
           <w:rFonts w:ascii="Cambria" w:hAnsi="Cambria"/>
         </w:rPr>
-        <w:t xml:space="preserve">died prior to </w:t>
-      </w:r>
-      <w:proofErr w:type="spellStart"/>
-      <w:r>
-        <w:rPr>
-          <w:rFonts w:ascii="Cambria" w:hAnsi="Cambria"/>
-        </w:rPr>
-        <w:t>eclosion</w:t>
-      </w:r>
-      <w:proofErr w:type="spellEnd"/>
+        <w:t>died prior to eclosion</w:t>
+      </w:r>
       <w:r>
         <w:rPr>
           <w:rFonts w:ascii="Cambria" w:hAnsi="Cambria"/>
@@ -5123,25 +4392,23 @@
           <w:rFonts w:eastAsia="Times New Roman" w:cs="Times New Roman"/>
           <w:shd w:val="clear" w:color="auto" w:fill="FFFFFF"/>
         </w:rPr>
-        <w:t xml:space="preserve"> for those </w:t>
-      </w:r>
-      <w:proofErr w:type="spellStart"/>
+        <w:t xml:space="preserve"> for those shRNA strains</w:t>
+      </w:r>
       <w:r>
         <w:rPr>
           <w:rStyle w:val="apple-style-span"/>
           <w:rFonts w:eastAsia="Times New Roman" w:cs="Times New Roman"/>
           <w:shd w:val="clear" w:color="auto" w:fill="FFFFFF"/>
         </w:rPr>
-        <w:t>shRNA</w:t>
-      </w:r>
-      <w:proofErr w:type="spellEnd"/>
+        <w:t xml:space="preserve">, with </w:t>
+      </w:r>
       <w:r>
         <w:rPr>
           <w:rStyle w:val="apple-style-span"/>
           <w:rFonts w:eastAsia="Times New Roman" w:cs="Times New Roman"/>
           <w:shd w:val="clear" w:color="auto" w:fill="FFFFFF"/>
         </w:rPr>
-        <w:t xml:space="preserve"> strains</w:t>
+        <w:t xml:space="preserve">a </w:t>
       </w:r>
       <w:r>
         <w:rPr>
@@ -5149,7 +4416,7 @@
           <w:rFonts w:eastAsia="Times New Roman" w:cs="Times New Roman"/>
           <w:shd w:val="clear" w:color="auto" w:fill="FFFFFF"/>
         </w:rPr>
-        <w:t xml:space="preserve">, with </w:t>
+        <w:t>73-92</w:t>
       </w:r>
       <w:r>
         <w:rPr>
@@ -5157,22 +4424,6 @@
           <w:rFonts w:eastAsia="Times New Roman" w:cs="Times New Roman"/>
           <w:shd w:val="clear" w:color="auto" w:fill="FFFFFF"/>
         </w:rPr>
-        <w:t xml:space="preserve">a </w:t>
-      </w:r>
-      <w:r>
-        <w:rPr>
-          <w:rStyle w:val="apple-style-span"/>
-          <w:rFonts w:eastAsia="Times New Roman" w:cs="Times New Roman"/>
-          <w:shd w:val="clear" w:color="auto" w:fill="FFFFFF"/>
-        </w:rPr>
-        <w:t>73-92</w:t>
-      </w:r>
-      <w:r>
-        <w:rPr>
-          <w:rStyle w:val="apple-style-span"/>
-          <w:rFonts w:eastAsia="Times New Roman" w:cs="Times New Roman"/>
-          <w:shd w:val="clear" w:color="auto" w:fill="FFFFFF"/>
-        </w:rPr>
         <w:t>% decrease in the number of flies depending on the strain</w:t>
       </w:r>
       <w:r>
@@ -5399,14 +4650,12 @@
       <w:r>
         <w:t xml:space="preserve">  One key difference here is that in those models, which use a late-expressed muscle </w:t>
       </w:r>
-      <w:proofErr w:type="spellStart"/>
       <w:r>
         <w:rPr>
           <w:i/>
         </w:rPr>
         <w:t>Cre</w:t>
       </w:r>
-      <w:proofErr w:type="spellEnd"/>
       <w:r>
         <w:t xml:space="preserve"> driver, </w:t>
       </w:r>
@@ -5448,15 +4697,7 @@
         <w:t>Raptor</w:t>
       </w:r>
       <w:r>
-        <w:t xml:space="preserve"> Knockdown Flies Fail to </w:t>
-      </w:r>
-      <w:proofErr w:type="spellStart"/>
-      <w:r>
-        <w:t>Eclose</w:t>
-      </w:r>
-      <w:proofErr w:type="spellEnd"/>
-      <w:r>
-        <w:t xml:space="preserve"> from Pupae</w:t>
+        <w:t xml:space="preserve"> Knockdown Flies Fail to Eclose from Pupae</w:t>
       </w:r>
     </w:p>
     <w:p>
@@ -5477,21 +4718,7 @@
         <w:rPr>
           <w:rFonts w:ascii="Cambria" w:hAnsi="Cambria"/>
         </w:rPr>
-        <w:t xml:space="preserve"> determine at which point prior to </w:t>
-      </w:r>
-      <w:proofErr w:type="spellStart"/>
-      <w:r>
-        <w:rPr>
-          <w:rFonts w:ascii="Cambria" w:hAnsi="Cambria"/>
-        </w:rPr>
-        <w:t>eclosure</w:t>
-      </w:r>
-      <w:proofErr w:type="spellEnd"/>
-      <w:r>
-        <w:rPr>
-          <w:rFonts w:ascii="Cambria" w:hAnsi="Cambria"/>
-        </w:rPr>
-        <w:t xml:space="preserve"> the </w:t>
+        <w:t xml:space="preserve"> determine at which point prior to eclosure the </w:t>
       </w:r>
       <w:r>
         <w:rPr>
@@ -5522,21 +4749,7 @@
         <w:rPr>
           <w:rFonts w:ascii="Cambria" w:hAnsi="Cambria"/>
         </w:rPr>
-        <w:t xml:space="preserve">e examined the </w:t>
-      </w:r>
-      <w:proofErr w:type="spellStart"/>
-      <w:r>
-        <w:rPr>
-          <w:rFonts w:ascii="Cambria" w:hAnsi="Cambria"/>
-        </w:rPr>
-        <w:t>pupal</w:t>
-      </w:r>
-      <w:proofErr w:type="spellEnd"/>
-      <w:r>
-        <w:rPr>
-          <w:rFonts w:ascii="Cambria" w:hAnsi="Cambria"/>
-        </w:rPr>
-        <w:t xml:space="preserve"> cases on the sides of the vials from the </w:t>
+        <w:t xml:space="preserve">e examined the pupal cases on the sides of the vials from the </w:t>
       </w:r>
       <w:r>
         <w:rPr>
@@ -5584,14 +4797,12 @@
         </w:rPr>
         <w:t>-</w:t>
       </w:r>
-      <w:proofErr w:type="spellStart"/>
       <w:r>
         <w:rPr>
           <w:rFonts w:ascii="Cambria" w:hAnsi="Cambria"/>
         </w:rPr>
         <w:t>shRNA</w:t>
       </w:r>
-      <w:proofErr w:type="spellEnd"/>
       <w:r>
         <w:rPr>
           <w:rFonts w:ascii="Cambria" w:hAnsi="Cambria"/>
@@ -5659,14 +4870,12 @@
         </w:rPr>
         <w:t>-</w:t>
       </w:r>
-      <w:proofErr w:type="spellStart"/>
       <w:r>
         <w:rPr>
           <w:rFonts w:ascii="Cambria" w:hAnsi="Cambria"/>
         </w:rPr>
         <w:t>shRNA</w:t>
       </w:r>
-      <w:proofErr w:type="spellEnd"/>
       <w:r>
         <w:rPr>
           <w:rFonts w:ascii="Cambria" w:hAnsi="Cambria"/>
@@ -5690,21 +4899,7 @@
         <w:rPr>
           <w:rFonts w:ascii="Cambria" w:hAnsi="Cambria"/>
         </w:rPr>
-        <w:t xml:space="preserve">empty </w:t>
-      </w:r>
-      <w:proofErr w:type="spellStart"/>
-      <w:r>
-        <w:rPr>
-          <w:rFonts w:ascii="Cambria" w:hAnsi="Cambria"/>
-        </w:rPr>
-        <w:t>pupal</w:t>
-      </w:r>
-      <w:proofErr w:type="spellEnd"/>
-      <w:r>
-        <w:rPr>
-          <w:rFonts w:ascii="Cambria" w:hAnsi="Cambria"/>
-        </w:rPr>
-        <w:t xml:space="preserve"> cases and the cases containing dead flies were counted.</w:t>
+        <w:t>empty pupal cases and the cases containing dead flies were counted.</w:t>
       </w:r>
       <w:r>
         <w:rPr>
@@ -5740,21 +4935,7 @@
         <w:rPr>
           <w:rFonts w:ascii="Cambria" w:hAnsi="Cambria"/>
         </w:rPr>
-        <w:t xml:space="preserve">number of </w:t>
-      </w:r>
-      <w:proofErr w:type="spellStart"/>
-      <w:r>
-        <w:rPr>
-          <w:rFonts w:ascii="Cambria" w:hAnsi="Cambria"/>
-        </w:rPr>
-        <w:t>pupal</w:t>
-      </w:r>
-      <w:proofErr w:type="spellEnd"/>
-      <w:r>
-        <w:rPr>
-          <w:rFonts w:ascii="Cambria" w:hAnsi="Cambria"/>
-        </w:rPr>
-        <w:t xml:space="preserve"> cases from e</w:t>
+        <w:t>number of pupal cases from e</w:t>
       </w:r>
       <w:r>
         <w:rPr>
@@ -5844,39 +5025,17 @@
         </w:rPr>
         <w:t>-</w:t>
       </w:r>
-      <w:proofErr w:type="spellStart"/>
-      <w:r>
-        <w:rPr>
-          <w:rFonts w:ascii="Cambria" w:hAnsi="Cambria"/>
-        </w:rPr>
-        <w:t>shRNA</w:t>
-      </w:r>
-      <w:proofErr w:type="spellEnd"/>
-      <w:r>
-        <w:rPr>
-          <w:rFonts w:ascii="Cambria" w:hAnsi="Cambria"/>
-        </w:rPr>
-        <w:t xml:space="preserve"> crosses. These data support the hypothesis</w:t>
-      </w:r>
-      <w:r>
-        <w:rPr>
-          <w:rFonts w:ascii="Cambria" w:hAnsi="Cambria"/>
-        </w:rPr>
-        <w:t xml:space="preserve"> that lethality occurs after </w:t>
-      </w:r>
-      <w:proofErr w:type="spellStart"/>
-      <w:r>
-        <w:rPr>
-          <w:rFonts w:ascii="Cambria" w:hAnsi="Cambria"/>
-        </w:rPr>
-        <w:t>pupal</w:t>
-      </w:r>
-      <w:proofErr w:type="spellEnd"/>
-      <w:r>
-        <w:rPr>
-          <w:rFonts w:ascii="Cambria" w:hAnsi="Cambria"/>
-        </w:rPr>
-        <w:t xml:space="preserve"> development.</w:t>
+      <w:r>
+        <w:rPr>
+          <w:rFonts w:ascii="Cambria" w:hAnsi="Cambria"/>
+        </w:rPr>
+        <w:t>shRNA crosses. These data support the hypothesis</w:t>
+      </w:r>
+      <w:r>
+        <w:rPr>
+          <w:rFonts w:ascii="Cambria" w:hAnsi="Cambria"/>
+        </w:rPr>
+        <w:t xml:space="preserve"> that lethality occurs after pupal development.</w:t>
       </w:r>
     </w:p>
     <w:p>
@@ -5900,21 +5059,7 @@
         <w:rPr>
           <w:rFonts w:ascii="Cambria" w:hAnsi="Cambria"/>
         </w:rPr>
-        <w:t xml:space="preserve">We next visually examined the </w:t>
-      </w:r>
-      <w:proofErr w:type="spellStart"/>
-      <w:r>
-        <w:rPr>
-          <w:rFonts w:ascii="Cambria" w:hAnsi="Cambria"/>
-        </w:rPr>
-        <w:t>pupal</w:t>
-      </w:r>
-      <w:proofErr w:type="spellEnd"/>
-      <w:r>
-        <w:rPr>
-          <w:rFonts w:ascii="Cambria" w:hAnsi="Cambria"/>
-        </w:rPr>
-        <w:t xml:space="preserve"> cases for the presence dead flies (Figure 3E).  After blind scoring, we noted that for</w:t>
+        <w:t>We next visually examined the pupal cases for the presence dead flies (Figure 3E).  After blind scoring, we noted that for</w:t>
       </w:r>
       <w:r>
         <w:rPr>
@@ -5978,21 +5123,7 @@
         <w:rPr>
           <w:rFonts w:ascii="Cambria" w:hAnsi="Cambria"/>
         </w:rPr>
-        <w:t xml:space="preserve"> 100% of the </w:t>
-      </w:r>
-      <w:proofErr w:type="spellStart"/>
-      <w:r>
-        <w:rPr>
-          <w:rFonts w:ascii="Cambria" w:hAnsi="Cambria"/>
-        </w:rPr>
-        <w:t>pupal</w:t>
-      </w:r>
-      <w:proofErr w:type="spellEnd"/>
-      <w:r>
-        <w:rPr>
-          <w:rFonts w:ascii="Cambria" w:hAnsi="Cambria"/>
-        </w:rPr>
-        <w:t xml:space="preserve"> cases contained dead flies</w:t>
+        <w:t xml:space="preserve"> 100% of the pupal cases contained dead flies</w:t>
       </w:r>
       <w:r>
         <w:rPr>
@@ -6011,45 +5142,134 @@
         <w:rPr>
           <w:rFonts w:ascii="Cambria" w:hAnsi="Cambria"/>
         </w:rPr>
-        <w:t xml:space="preserve"> </w:t>
-      </w:r>
-      <w:proofErr w:type="spellStart"/>
+        <w:t xml:space="preserve"> shRNA</w:t>
+      </w:r>
+      <w:r>
+        <w:rPr>
+          <w:rFonts w:ascii="Cambria" w:hAnsi="Cambria"/>
+        </w:rPr>
+        <w:t xml:space="preserve"> </w:t>
+      </w:r>
+      <w:r>
+        <w:rPr>
+          <w:rFonts w:ascii="Cambria" w:hAnsi="Cambria"/>
+        </w:rPr>
+        <w:t xml:space="preserve">lines </w:t>
+      </w:r>
+      <w:r>
+        <w:rPr>
+          <w:rFonts w:ascii="Cambria" w:hAnsi="Cambria"/>
+        </w:rPr>
+        <w:t>(</w:t>
+      </w:r>
+      <w:r>
+        <w:rPr>
+          <w:rFonts w:ascii="Cambria" w:hAnsi="Cambria"/>
+        </w:rPr>
+        <w:t xml:space="preserve">15 fold more dead pupae than controls; </w:t>
+      </w:r>
+      <w:r>
+        <w:rPr>
+          <w:rFonts w:ascii="Cambria" w:hAnsi="Cambria"/>
+        </w:rPr>
+        <w:t>Figure 3F</w:t>
+      </w:r>
+      <w:r>
+        <w:rPr>
+          <w:rFonts w:ascii="Cambria" w:hAnsi="Cambria"/>
+        </w:rPr>
+        <w:t>)</w:t>
+      </w:r>
+      <w:r>
+        <w:rPr>
+          <w:rFonts w:ascii="Cambria" w:hAnsi="Cambria"/>
+        </w:rPr>
+        <w:t xml:space="preserve">. There was also a significant number of dead flies in pupal cases from the </w:t>
+      </w:r>
+      <w:r>
+        <w:rPr>
+          <w:rFonts w:ascii="Cambria" w:hAnsi="Cambria"/>
+          <w:i/>
+        </w:rPr>
+        <w:t>cl79</w:t>
+      </w:r>
+      <w:r>
+        <w:rPr>
+          <w:rFonts w:ascii="Cambria" w:hAnsi="Cambria"/>
+          <w:i/>
+        </w:rPr>
+        <w:t>-</w:t>
+      </w:r>
+      <w:r>
+        <w:rPr>
+          <w:rFonts w:ascii="Cambria" w:hAnsi="Cambria"/>
+        </w:rPr>
+        <w:t>GAL4</w:t>
+      </w:r>
+      <w:r>
+        <w:rPr>
+          <w:rFonts w:ascii="Cambria" w:hAnsi="Cambria"/>
+          <w:i/>
+        </w:rPr>
+        <w:t>&gt;</w:t>
+      </w:r>
+      <w:r>
+        <w:rPr>
+          <w:rFonts w:ascii="Cambria" w:hAnsi="Cambria"/>
+        </w:rPr>
+        <w:t>UAS</w:t>
+      </w:r>
+      <w:r>
+        <w:rPr>
+          <w:rFonts w:ascii="Cambria" w:hAnsi="Cambria"/>
+          <w:i/>
+        </w:rPr>
+        <w:t>-</w:t>
+      </w:r>
+      <w:r>
+        <w:rPr>
+          <w:rFonts w:ascii="Cambria" w:hAnsi="Cambria"/>
+          <w:i/>
+        </w:rPr>
+        <w:t>Raptor</w:t>
+      </w:r>
+      <w:r>
+        <w:rPr>
+          <w:rFonts w:ascii="Cambria" w:hAnsi="Cambria"/>
+          <w:i/>
+        </w:rPr>
+        <w:t>-</w:t>
+      </w:r>
       <w:r>
         <w:rPr>
           <w:rFonts w:ascii="Cambria" w:hAnsi="Cambria"/>
         </w:rPr>
         <w:t>shRNA</w:t>
       </w:r>
-      <w:proofErr w:type="spellEnd"/>
-      <w:r>
-        <w:rPr>
-          <w:rFonts w:ascii="Cambria" w:hAnsi="Cambria"/>
-        </w:rPr>
-        <w:t xml:space="preserve"> </w:t>
-      </w:r>
-      <w:r>
-        <w:rPr>
-          <w:rFonts w:ascii="Cambria" w:hAnsi="Cambria"/>
-        </w:rPr>
-        <w:t xml:space="preserve">lines </w:t>
-      </w:r>
-      <w:r>
-        <w:rPr>
-          <w:rFonts w:ascii="Cambria" w:hAnsi="Cambria"/>
-        </w:rPr>
-        <w:t>(</w:t>
-      </w:r>
-      <w:r>
-        <w:rPr>
-          <w:rFonts w:ascii="Cambria" w:hAnsi="Cambria"/>
-        </w:rPr>
-        <w:t xml:space="preserve">15 fold more dead pupae than controls; </w:t>
-      </w:r>
-      <w:r>
-        <w:rPr>
-          <w:rFonts w:ascii="Cambria" w:hAnsi="Cambria"/>
-        </w:rPr>
-        <w:t>Figure 3F</w:t>
+      <w:r>
+        <w:rPr>
+          <w:rFonts w:ascii="Cambria" w:hAnsi="Cambria"/>
+          <w:i/>
+        </w:rPr>
+        <w:t xml:space="preserve"> </w:t>
+      </w:r>
+      <w:r>
+        <w:rPr>
+          <w:rFonts w:ascii="Cambria" w:hAnsi="Cambria"/>
+        </w:rPr>
+        <w:t>crosses</w:t>
+      </w:r>
+      <w:r>
+        <w:rPr>
+          <w:rFonts w:ascii="Cambria" w:hAnsi="Cambria"/>
+        </w:rPr>
+        <w:t xml:space="preserve"> (Figure </w:t>
+      </w:r>
+      <w:r>
+        <w:rPr>
+          <w:rFonts w:ascii="Cambria" w:hAnsi="Cambria"/>
+        </w:rPr>
+        <w:t>3G</w:t>
       </w:r>
       <w:r>
         <w:rPr>
@@ -6061,75 +5281,13 @@
         <w:rPr>
           <w:rFonts w:ascii="Cambria" w:hAnsi="Cambria"/>
         </w:rPr>
-        <w:t xml:space="preserve">. There </w:t>
-      </w:r>
-      <w:proofErr w:type="gramStart"/>
-      <w:r>
-        <w:rPr>
-          <w:rFonts w:ascii="Cambria" w:hAnsi="Cambria"/>
-        </w:rPr>
-        <w:t>was</w:t>
-      </w:r>
-      <w:proofErr w:type="gramEnd"/>
-      <w:r>
-        <w:rPr>
-          <w:rFonts w:ascii="Cambria" w:hAnsi="Cambria"/>
-        </w:rPr>
-        <w:t xml:space="preserve"> also a significant number of dead flies in </w:t>
-      </w:r>
-      <w:proofErr w:type="spellStart"/>
-      <w:r>
-        <w:rPr>
-          <w:rFonts w:ascii="Cambria" w:hAnsi="Cambria"/>
-        </w:rPr>
-        <w:t>pupal</w:t>
-      </w:r>
-      <w:proofErr w:type="spellEnd"/>
-      <w:r>
-        <w:rPr>
-          <w:rFonts w:ascii="Cambria" w:hAnsi="Cambria"/>
-        </w:rPr>
-        <w:t xml:space="preserve"> cases from the </w:t>
-      </w:r>
-      <w:r>
-        <w:rPr>
-          <w:rFonts w:ascii="Cambria" w:hAnsi="Cambria"/>
-          <w:i/>
-        </w:rPr>
-        <w:t>cl79</w:t>
-      </w:r>
-      <w:r>
-        <w:rPr>
-          <w:rFonts w:ascii="Cambria" w:hAnsi="Cambria"/>
-          <w:i/>
-        </w:rPr>
-        <w:t>-</w:t>
-      </w:r>
-      <w:r>
-        <w:rPr>
-          <w:rFonts w:ascii="Cambria" w:hAnsi="Cambria"/>
-        </w:rPr>
-        <w:t>GAL4</w:t>
-      </w:r>
-      <w:r>
-        <w:rPr>
-          <w:rFonts w:ascii="Cambria" w:hAnsi="Cambria"/>
-          <w:i/>
-        </w:rPr>
-        <w:t>&gt;</w:t>
-      </w:r>
-      <w:r>
-        <w:rPr>
-          <w:rFonts w:ascii="Cambria" w:hAnsi="Cambria"/>
-        </w:rPr>
-        <w:t>UAS</w:t>
-      </w:r>
-      <w:r>
-        <w:rPr>
-          <w:rFonts w:ascii="Cambria" w:hAnsi="Cambria"/>
-          <w:i/>
-        </w:rPr>
-        <w:t>-</w:t>
+        <w:t xml:space="preserve">. </w:t>
+      </w:r>
+      <w:r>
+        <w:rPr>
+          <w:rFonts w:ascii="Cambria" w:hAnsi="Cambria"/>
+        </w:rPr>
+        <w:t>Although the absolute number of dead pupae was variable among the shRNA-</w:t>
       </w:r>
       <w:r>
         <w:rPr>
@@ -6141,48 +5299,8 @@
       <w:r>
         <w:rPr>
           <w:rFonts w:ascii="Cambria" w:hAnsi="Cambria"/>
-          <w:i/>
-        </w:rPr>
-        <w:t>-</w:t>
-      </w:r>
-      <w:proofErr w:type="spellStart"/>
-      <w:r>
-        <w:rPr>
-          <w:rFonts w:ascii="Cambria" w:hAnsi="Cambria"/>
-        </w:rPr>
-        <w:t>shRNA</w:t>
-      </w:r>
-      <w:proofErr w:type="spellEnd"/>
-      <w:r>
-        <w:rPr>
-          <w:rFonts w:ascii="Cambria" w:hAnsi="Cambria"/>
-          <w:i/>
-        </w:rPr>
-        <w:t xml:space="preserve"> </w:t>
-      </w:r>
-      <w:r>
-        <w:rPr>
-          <w:rFonts w:ascii="Cambria" w:hAnsi="Cambria"/>
-        </w:rPr>
-        <w:t>crosses</w:t>
-      </w:r>
-      <w:r>
-        <w:rPr>
-          <w:rFonts w:ascii="Cambria" w:hAnsi="Cambria"/>
-        </w:rPr>
-        <w:t xml:space="preserve"> (Figure </w:t>
-      </w:r>
-      <w:r>
-        <w:rPr>
-          <w:rFonts w:ascii="Cambria" w:hAnsi="Cambria"/>
-        </w:rPr>
-        <w:t>3G</w:t>
-      </w:r>
-      <w:r>
-        <w:rPr>
-          <w:rFonts w:ascii="Cambria" w:hAnsi="Cambria"/>
-        </w:rPr>
-        <w:t>)</w:t>
+        </w:rPr>
+        <w:t xml:space="preserve"> lines using c179-GAL4, in all cases the percentage of dead flies in pupal cases was significantly greater than controls (Figure 3G)</w:t>
       </w:r>
       <w:r>
         <w:rPr>
@@ -6194,59 +5312,6 @@
         <w:rPr>
           <w:rFonts w:ascii="Cambria" w:hAnsi="Cambria"/>
         </w:rPr>
-        <w:t xml:space="preserve">Although the absolute number of dead pupae was variable among the </w:t>
-      </w:r>
-      <w:proofErr w:type="spellStart"/>
-      <w:r>
-        <w:rPr>
-          <w:rFonts w:ascii="Cambria" w:hAnsi="Cambria"/>
-        </w:rPr>
-        <w:t>shRNA</w:t>
-      </w:r>
-      <w:proofErr w:type="spellEnd"/>
-      <w:r>
-        <w:rPr>
-          <w:rFonts w:ascii="Cambria" w:hAnsi="Cambria"/>
-        </w:rPr>
-        <w:t>-</w:t>
-      </w:r>
-      <w:r>
-        <w:rPr>
-          <w:rFonts w:ascii="Cambria" w:hAnsi="Cambria"/>
-          <w:i/>
-        </w:rPr>
-        <w:t>Raptor</w:t>
-      </w:r>
-      <w:r>
-        <w:rPr>
-          <w:rFonts w:ascii="Cambria" w:hAnsi="Cambria"/>
-        </w:rPr>
-        <w:t xml:space="preserve"> lines using c179-GAL4, in all cases the percentage of dead flies in </w:t>
-      </w:r>
-      <w:proofErr w:type="spellStart"/>
-      <w:r>
-        <w:rPr>
-          <w:rFonts w:ascii="Cambria" w:hAnsi="Cambria"/>
-        </w:rPr>
-        <w:t>pupal</w:t>
-      </w:r>
-      <w:proofErr w:type="spellEnd"/>
-      <w:r>
-        <w:rPr>
-          <w:rFonts w:ascii="Cambria" w:hAnsi="Cambria"/>
-        </w:rPr>
-        <w:t xml:space="preserve"> cases was significantly greater than controls (Figure 3G)</w:t>
-      </w:r>
-      <w:r>
-        <w:rPr>
-          <w:rFonts w:ascii="Cambria" w:hAnsi="Cambria"/>
-        </w:rPr>
-        <w:t xml:space="preserve">. </w:t>
-      </w:r>
-      <w:r>
-        <w:rPr>
-          <w:rFonts w:ascii="Cambria" w:hAnsi="Cambria"/>
-        </w:rPr>
         <w:t xml:space="preserve">These results </w:t>
       </w:r>
       <w:r>
@@ -6290,30 +5355,8 @@
         <w:rPr>
           <w:rFonts w:ascii="Cambria" w:hAnsi="Cambria"/>
         </w:rPr>
-        <w:t xml:space="preserve">after </w:t>
-      </w:r>
-      <w:proofErr w:type="spellStart"/>
-      <w:r>
-        <w:rPr>
-          <w:rFonts w:ascii="Cambria" w:hAnsi="Cambria"/>
-        </w:rPr>
-        <w:t>pupal</w:t>
-      </w:r>
-      <w:proofErr w:type="spellEnd"/>
-      <w:r>
-        <w:rPr>
-          <w:rFonts w:ascii="Cambria" w:hAnsi="Cambria"/>
-        </w:rPr>
-        <w:t xml:space="preserve"> development, but prior to </w:t>
-      </w:r>
-      <w:proofErr w:type="spellStart"/>
-      <w:r>
-        <w:rPr>
-          <w:rFonts w:ascii="Cambria" w:hAnsi="Cambria"/>
-        </w:rPr>
-        <w:t>eclosure</w:t>
-      </w:r>
-      <w:proofErr w:type="spellEnd"/>
+        <w:t>after pupal development, but prior to eclosure</w:t>
+      </w:r>
       <w:r>
         <w:rPr>
           <w:rFonts w:ascii="Cambria" w:hAnsi="Cambria"/>
@@ -6351,23 +5394,10 @@
         <w:t>in skeletal muscle is due</w:t>
       </w:r>
       <w:r>
-        <w:t xml:space="preserve"> to an inability to </w:t>
-      </w:r>
-      <w:proofErr w:type="spellStart"/>
-      <w:r>
-        <w:t>eclose</w:t>
-      </w:r>
-      <w:proofErr w:type="spellEnd"/>
-      <w:r>
-        <w:t xml:space="preserve"> from the </w:t>
-      </w:r>
-      <w:proofErr w:type="spellStart"/>
-      <w:r>
-        <w:t>pupal</w:t>
-      </w:r>
-      <w:proofErr w:type="spellEnd"/>
-      <w:r>
-        <w:t xml:space="preserve"> case</w:t>
+        <w:t xml:space="preserve"> to an inability to eclose</w:t>
+      </w:r>
+      <w:r>
+        <w:t xml:space="preserve"> from the pupal case</w:t>
       </w:r>
     </w:p>
     <w:p>
@@ -6391,15 +5421,7 @@
         <w:t>that</w:t>
       </w:r>
       <w:r>
-        <w:t xml:space="preserve"> prevents </w:t>
-      </w:r>
-      <w:proofErr w:type="spellStart"/>
-      <w:r>
-        <w:t>eclosure</w:t>
-      </w:r>
-      <w:proofErr w:type="spellEnd"/>
-      <w:r>
-        <w:t xml:space="preserve">, we </w:t>
+        <w:t xml:space="preserve"> prevents eclosure, we </w:t>
       </w:r>
       <w:r>
         <w:t xml:space="preserve">first </w:t>
@@ -6411,15 +5433,7 @@
         <w:t>morphology</w:t>
       </w:r>
       <w:r>
-        <w:t xml:space="preserve"> within </w:t>
-      </w:r>
-      <w:proofErr w:type="spellStart"/>
-      <w:r>
-        <w:t>pupal</w:t>
-      </w:r>
-      <w:proofErr w:type="spellEnd"/>
-      <w:r>
-        <w:t xml:space="preserve"> cases.   As shown in Figure 4A</w:t>
+        <w:t xml:space="preserve"> within pupal cases.   As shown in Figure 4A</w:t>
       </w:r>
       <w:r>
         <w:t xml:space="preserve"> ten days after the cross</w:t>
@@ -6431,15 +5445,7 @@
         <w:t xml:space="preserve">visible </w:t>
       </w:r>
       <w:r>
-        <w:t xml:space="preserve">within the </w:t>
-      </w:r>
-      <w:proofErr w:type="spellStart"/>
-      <w:r>
-        <w:t>pupal</w:t>
-      </w:r>
-      <w:proofErr w:type="spellEnd"/>
-      <w:r>
-        <w:t xml:space="preserve"> case</w:t>
+        <w:t>within the pupal case</w:t>
       </w:r>
       <w:r>
         <w:t xml:space="preserve"> and looks </w:t>
@@ -6463,23 +5469,7 @@
         <w:t xml:space="preserve">the control </w:t>
       </w:r>
       <w:r>
-        <w:t xml:space="preserve">flies have completely </w:t>
-      </w:r>
-      <w:proofErr w:type="spellStart"/>
-      <w:r>
-        <w:t>eclosed</w:t>
-      </w:r>
-      <w:proofErr w:type="spellEnd"/>
-      <w:r>
-        <w:t xml:space="preserve"> leaving only empty </w:t>
-      </w:r>
-      <w:proofErr w:type="spellStart"/>
-      <w:r>
-        <w:t>pupal</w:t>
-      </w:r>
-      <w:proofErr w:type="spellEnd"/>
-      <w:r>
-        <w:t xml:space="preserve"> cases while</w:t>
+        <w:t>flies have completely eclosed leaving only empty pupal cases while</w:t>
       </w:r>
       <w:r>
         <w:t xml:space="preserve"> the </w:t>
@@ -6506,15 +5496,7 @@
         <w:t xml:space="preserve">flies are </w:t>
       </w:r>
       <w:r>
-        <w:t xml:space="preserve">still in the </w:t>
-      </w:r>
-      <w:proofErr w:type="spellStart"/>
-      <w:r>
-        <w:t>pupal</w:t>
-      </w:r>
-      <w:proofErr w:type="spellEnd"/>
-      <w:r>
-        <w:t xml:space="preserve"> case</w:t>
+        <w:t>still in the pupal case</w:t>
       </w:r>
       <w:r>
         <w:t>. By</w:t>
@@ -6553,23 +5535,7 @@
         <w:t xml:space="preserve">of the fly </w:t>
       </w:r>
       <w:r>
-        <w:t xml:space="preserve">to exit the </w:t>
-      </w:r>
-      <w:proofErr w:type="spellStart"/>
-      <w:r>
-        <w:t>pupal</w:t>
-      </w:r>
-      <w:proofErr w:type="spellEnd"/>
-      <w:r>
-        <w:t xml:space="preserve"> case, we gently opened 5 </w:t>
-      </w:r>
-      <w:proofErr w:type="spellStart"/>
-      <w:r>
-        <w:t>pupal</w:t>
-      </w:r>
-      <w:proofErr w:type="spellEnd"/>
-      <w:r>
-        <w:t xml:space="preserve"> cases </w:t>
+        <w:t xml:space="preserve">to exit the pupal case, we gently opened 5 pupal cases </w:t>
       </w:r>
       <w:r>
         <w:t xml:space="preserve">by removal of the </w:t>
@@ -6599,19 +5565,7 @@
         <w:t>Raptor</w:t>
       </w:r>
       <w:r>
-        <w:t xml:space="preserve"> knockdown flies to assist in </w:t>
-      </w:r>
-      <w:proofErr w:type="spellStart"/>
-      <w:r>
-        <w:t>eclosure</w:t>
-      </w:r>
-      <w:proofErr w:type="spellEnd"/>
-      <w:r>
-        <w:t xml:space="preserve">.  </w:t>
-      </w:r>
-      <w:proofErr w:type="gramStart"/>
-      <w:r>
-        <w:t xml:space="preserve">In 4 </w:t>
+        <w:t xml:space="preserve"> knockdown flies to assist in eclosure.  In 4 </w:t>
       </w:r>
       <w:r>
         <w:t xml:space="preserve">out </w:t>
@@ -6622,34 +5576,17 @@
       <w:r>
         <w:t xml:space="preserve">flies </w:t>
       </w:r>
-      <w:proofErr w:type="spellStart"/>
-      <w:r>
-        <w:t>eclosed</w:t>
-      </w:r>
-      <w:proofErr w:type="spellEnd"/>
-      <w:r>
-        <w:t xml:space="preserve"> </w:t>
+      <w:r>
+        <w:t xml:space="preserve">eclosed </w:t>
       </w:r>
       <w:r>
         <w:t>successfully with 3 of these animals surviving</w:t>
       </w:r>
       <w:r>
-        <w:t xml:space="preserve"> &gt;3 weeks.</w:t>
-      </w:r>
-      <w:proofErr w:type="gramEnd"/>
-      <w:r>
-        <w:t xml:space="preserve">  To </w:t>
-      </w:r>
-      <w:r>
-        <w:t xml:space="preserve">validate that these </w:t>
-      </w:r>
-      <w:proofErr w:type="spellStart"/>
-      <w:r>
-        <w:t>eclosure</w:t>
-      </w:r>
-      <w:proofErr w:type="spellEnd"/>
-      <w:r>
-        <w:t>-assisted</w:t>
+        <w:t xml:space="preserve"> &gt;3 weeks.  To </w:t>
+      </w:r>
+      <w:r>
+        <w:t>validate that these eclosure-assisted</w:t>
       </w:r>
       <w:r>
         <w:t xml:space="preserve"> flies had muscle weaknesses we performed climbing assays as shown in Figure 4B</w:t>
@@ -6933,21 +5870,7 @@
         <w:rPr>
           <w:rFonts w:ascii="Cambria" w:hAnsi="Cambria"/>
         </w:rPr>
-        <w:t xml:space="preserve">that successfully </w:t>
-      </w:r>
-      <w:proofErr w:type="spellStart"/>
-      <w:r>
-        <w:rPr>
-          <w:rFonts w:ascii="Cambria" w:hAnsi="Cambria"/>
-        </w:rPr>
-        <w:t>eclosed</w:t>
-      </w:r>
-      <w:proofErr w:type="spellEnd"/>
-      <w:r>
-        <w:rPr>
-          <w:rFonts w:ascii="Cambria" w:hAnsi="Cambria"/>
-        </w:rPr>
-        <w:t xml:space="preserve"> </w:t>
+        <w:t xml:space="preserve">that successfully eclosed </w:t>
       </w:r>
       <w:r>
         <w:rPr>
@@ -7007,14 +5930,7 @@
         <w:rPr>
           <w:rFonts w:ascii="Cambria" w:hAnsi="Cambria"/>
         </w:rPr>
-        <w:t xml:space="preserve"> suggests that there is a critical period of about 20 days after </w:t>
-      </w:r>
-      <w:proofErr w:type="spellStart"/>
-      <w:r>
-        <w:rPr>
-          <w:rFonts w:ascii="Cambria" w:hAnsi="Cambria"/>
-        </w:rPr>
-        <w:t>ecl</w:t>
+        <w:t xml:space="preserve"> suggests that there is a critical period of about 20 days after ecl</w:t>
       </w:r>
       <w:r>
         <w:rPr>
@@ -7026,14 +5942,7 @@
         <w:rPr>
           <w:rFonts w:ascii="Cambria" w:hAnsi="Cambria"/>
         </w:rPr>
-        <w:t>sure</w:t>
-      </w:r>
-      <w:proofErr w:type="spellEnd"/>
-      <w:r>
-        <w:rPr>
-          <w:rFonts w:ascii="Cambria" w:hAnsi="Cambria"/>
-        </w:rPr>
-        <w:t xml:space="preserve"> during which the </w:t>
+        <w:t xml:space="preserve">sure during which the </w:t>
       </w:r>
       <w:r>
         <w:rPr>
@@ -7359,30 +6268,14 @@
         <w:rPr>
           <w:rFonts w:ascii="Cambria" w:hAnsi="Cambria"/>
         </w:rPr>
-        <w:t xml:space="preserve">suppression leads to reduced muscle function in the flies that </w:t>
-      </w:r>
-      <w:proofErr w:type="spellStart"/>
-      <w:r>
-        <w:rPr>
-          <w:rFonts w:ascii="Cambria" w:hAnsi="Cambria"/>
-        </w:rPr>
-        <w:t>eclose</w:t>
-      </w:r>
-      <w:proofErr w:type="spellEnd"/>
-      <w:r>
-        <w:rPr>
-          <w:rFonts w:ascii="Cambria" w:hAnsi="Cambria"/>
-        </w:rPr>
-        <w:t xml:space="preserve"> even very early, consistent a developmental problem in </w:t>
-      </w:r>
-      <w:proofErr w:type="spellStart"/>
-      <w:r>
-        <w:rPr>
-          <w:rFonts w:ascii="Cambria" w:hAnsi="Cambria"/>
-        </w:rPr>
-        <w:t>myogenesis</w:t>
-      </w:r>
-      <w:proofErr w:type="spellEnd"/>
+        <w:t>suppression leads to reduced muscle function in the flies that eclose</w:t>
+      </w:r>
+      <w:r>
+        <w:rPr>
+          <w:rFonts w:ascii="Cambria" w:hAnsi="Cambria"/>
+        </w:rPr>
+        <w:t xml:space="preserve"> even very early, consistent a developmental problem in myogenesis</w:t>
+      </w:r>
       <w:r>
         <w:rPr>
           <w:rFonts w:ascii="Cambria" w:hAnsi="Cambria"/>
@@ -7441,21 +6334,7 @@
         <w:rPr>
           <w:rFonts w:ascii="Cambria" w:hAnsi="Cambria"/>
         </w:rPr>
-        <w:t xml:space="preserve">y of the </w:t>
-      </w:r>
-      <w:proofErr w:type="spellStart"/>
-      <w:r>
-        <w:rPr>
-          <w:rFonts w:ascii="Cambria" w:hAnsi="Cambria"/>
-        </w:rPr>
-        <w:t>shRNA</w:t>
-      </w:r>
-      <w:proofErr w:type="spellEnd"/>
-      <w:r>
-        <w:rPr>
-          <w:rFonts w:ascii="Cambria" w:hAnsi="Cambria"/>
-        </w:rPr>
-        <w:t xml:space="preserve"> strain to cause lethality and its effects on </w:t>
+        <w:t xml:space="preserve">y of the shRNA strain to cause lethality and its effects on </w:t>
       </w:r>
       <w:r>
         <w:rPr>
@@ -7601,13 +6480,8 @@
         <w:jc w:val="both"/>
       </w:pPr>
       <w:r>
-        <w:t xml:space="preserve">In this work, we have described a role for TORC1 in the regulation of </w:t>
-      </w:r>
-      <w:proofErr w:type="spellStart"/>
-      <w:r>
-        <w:t>myogenesis</w:t>
-      </w:r>
-      <w:proofErr w:type="spellEnd"/>
+        <w:t>In this work, we have described a role for TORC1 in the regulation of myogenesis</w:t>
+      </w:r>
       <w:r>
         <w:t xml:space="preserve"> both</w:t>
       </w:r>
@@ -7700,7 +6574,18 @@
         <w:t xml:space="preserve"> and C. Valdez for animal husbandry</w:t>
       </w:r>
       <w:r>
-        <w:t xml:space="preserve">.  This work was supported </w:t>
+        <w:t xml:space="preserve">.  </w:t>
+      </w:r>
+      <w:r>
+        <w:t>This study used stocks obtained from the Bloomington Stock Center (funded by NIH Grant P40OD018537).</w:t>
+      </w:r>
+      <w:bookmarkStart w:id="0" w:name="_GoBack"/>
+      <w:bookmarkEnd w:id="0"/>
+      <w:r>
+        <w:t xml:space="preserve"> </w:t>
+      </w:r>
+      <w:r>
+        <w:t xml:space="preserve">This work was supported </w:t>
       </w:r>
       <w:r>
         <w:t xml:space="preserve">in part </w:t>
@@ -10768,8 +9653,6 @@
         <w:spacing w:line="480" w:lineRule="auto"/>
         <w:jc w:val="both"/>
       </w:pPr>
-      <w:bookmarkStart w:id="0" w:name="_GoBack"/>
-      <w:bookmarkEnd w:id="0"/>
       <w:r>
         <w:t>Table Legends</w:t>
       </w:r>
@@ -10800,21 +9683,7 @@
         <w:rPr>
           <w:rFonts w:cs="Times"/>
         </w:rPr>
-        <w:t xml:space="preserve"> Forward and reverse primers used in </w:t>
-      </w:r>
-      <w:proofErr w:type="spellStart"/>
-      <w:r>
-        <w:rPr>
-          <w:rFonts w:cs="Times"/>
-        </w:rPr>
-        <w:t>qPCR</w:t>
-      </w:r>
-      <w:proofErr w:type="spellEnd"/>
-      <w:r>
-        <w:rPr>
-          <w:rFonts w:cs="Times"/>
-        </w:rPr>
-        <w:t xml:space="preserve"> experiments</w:t>
+        <w:t xml:space="preserve"> Forward and reverse primers used in qPCR experiments</w:t>
       </w:r>
       <w:r>
         <w:rPr>
@@ -11390,46 +10259,14 @@
           <w:rFonts w:cs="Times"/>
           <w:b/>
         </w:rPr>
-        <w:t xml:space="preserve">around </w:t>
-      </w:r>
-      <w:proofErr w:type="spellStart"/>
+        <w:t>around pupal stage ~12-13</w:t>
+      </w:r>
       <w:r>
         <w:rPr>
           <w:rFonts w:cs="Times"/>
           <w:b/>
         </w:rPr>
-        <w:t>pupal</w:t>
-      </w:r>
-      <w:proofErr w:type="spellEnd"/>
-      <w:r>
-        <w:rPr>
-          <w:rFonts w:cs="Times"/>
-          <w:b/>
-        </w:rPr>
-        <w:t xml:space="preserve"> stage ~12-13</w:t>
-      </w:r>
-      <w:r>
-        <w:rPr>
-          <w:rFonts w:cs="Times"/>
-          <w:b/>
-        </w:rPr>
-        <w:t xml:space="preserve"> but pre-</w:t>
-      </w:r>
-      <w:proofErr w:type="spellStart"/>
-      <w:r>
-        <w:rPr>
-          <w:rFonts w:cs="Times"/>
-          <w:b/>
-        </w:rPr>
-        <w:t>eclosure</w:t>
-      </w:r>
-      <w:proofErr w:type="spellEnd"/>
-      <w:r>
-        <w:rPr>
-          <w:rFonts w:cs="Times"/>
-          <w:b/>
-        </w:rPr>
-        <w:t>.</w:t>
+        <w:t xml:space="preserve"> but pre-eclosure.</w:t>
       </w:r>
       <w:r>
         <w:rPr>
@@ -11497,41 +10334,13 @@
         <w:rPr>
           <w:rFonts w:cs="Times"/>
         </w:rPr>
-        <w:t xml:space="preserve"> </w:t>
-      </w:r>
-      <w:proofErr w:type="spellStart"/>
-      <w:r>
-        <w:rPr>
-          <w:rFonts w:cs="Times"/>
-        </w:rPr>
-        <w:t>shRNA</w:t>
-      </w:r>
-      <w:proofErr w:type="spellEnd"/>
-      <w:r>
-        <w:rPr>
-          <w:rFonts w:cs="Times"/>
-        </w:rPr>
-        <w:t xml:space="preserve"> transgenic fli</w:t>
-      </w:r>
-      <w:r>
-        <w:rPr>
-          <w:rFonts w:cs="Times"/>
-        </w:rPr>
-        <w:t xml:space="preserve">es or a control </w:t>
-      </w:r>
-      <w:proofErr w:type="spellStart"/>
-      <w:r>
-        <w:rPr>
-          <w:rFonts w:cs="Times"/>
-        </w:rPr>
-        <w:t>TRiP</w:t>
-      </w:r>
-      <w:proofErr w:type="spellEnd"/>
-      <w:r>
-        <w:rPr>
-          <w:rFonts w:cs="Times"/>
-        </w:rPr>
-        <w:t xml:space="preserve"> line.  Panels A, C</w:t>
+        <w:t xml:space="preserve"> shRNA transgenic fli</w:t>
+      </w:r>
+      <w:r>
+        <w:rPr>
+          <w:rFonts w:cs="Times"/>
+        </w:rPr>
+        <w:t>es or a control TRiP line.  Panels A, C</w:t>
       </w:r>
       <w:r>
         <w:rPr>
@@ -11613,21 +10422,7 @@
         <w:rPr>
           <w:rFonts w:cs="Times"/>
         </w:rPr>
-        <w:t xml:space="preserve"> </w:t>
-      </w:r>
-      <w:proofErr w:type="gramStart"/>
-      <w:r>
-        <w:rPr>
-          <w:rFonts w:cs="Times"/>
-        </w:rPr>
-        <w:t>and</w:t>
-      </w:r>
-      <w:proofErr w:type="gramEnd"/>
-      <w:r>
-        <w:rPr>
-          <w:rFonts w:cs="Times"/>
-        </w:rPr>
-        <w:t xml:space="preserve"> </w:t>
+        <w:t xml:space="preserve"> and </w:t>
       </w:r>
       <w:r>
         <w:rPr>
@@ -11639,21 +10434,7 @@
         <w:rPr>
           <w:rFonts w:cs="Times"/>
         </w:rPr>
-        <w:t xml:space="preserve">show the total number of flies </w:t>
-      </w:r>
-      <w:proofErr w:type="spellStart"/>
-      <w:r>
-        <w:rPr>
-          <w:rFonts w:cs="Times"/>
-        </w:rPr>
-        <w:t>eclosed</w:t>
-      </w:r>
-      <w:proofErr w:type="spellEnd"/>
-      <w:r>
-        <w:rPr>
-          <w:rFonts w:cs="Times"/>
-        </w:rPr>
-        <w:t>; C</w:t>
+        <w:t>show the total number of flies eclosed; C</w:t>
       </w:r>
       <w:r>
         <w:rPr>
@@ -11713,21 +10494,7 @@
         <w:rPr>
           <w:rFonts w:cs="Times"/>
         </w:rPr>
-        <w:t xml:space="preserve"> shows a representative example of dead flies, still within their </w:t>
-      </w:r>
-      <w:proofErr w:type="spellStart"/>
-      <w:r>
-        <w:rPr>
-          <w:rFonts w:cs="Times"/>
-        </w:rPr>
-        <w:t>pupal</w:t>
-      </w:r>
-      <w:proofErr w:type="spellEnd"/>
-      <w:r>
-        <w:rPr>
-          <w:rFonts w:cs="Times"/>
-        </w:rPr>
-        <w:t xml:space="preserve"> cases</w:t>
+        <w:t xml:space="preserve"> shows a representative example of dead flies, still within their pupal cases</w:t>
       </w:r>
       <w:r>
         <w:rPr>
@@ -11773,19 +10540,11 @@
         </w:rPr>
         <w:t>-</w:t>
       </w:r>
-      <w:proofErr w:type="spellStart"/>
-      <w:r>
-        <w:rPr>
-          <w:rFonts w:cs="Times"/>
-        </w:rPr>
-        <w:t>shRNA</w:t>
-      </w:r>
-      <w:proofErr w:type="spellEnd"/>
-      <w:r>
-        <w:rPr>
-          <w:rFonts w:cs="Times"/>
-        </w:rPr>
-        <w:t xml:space="preserve"> #1</w:t>
+      <w:r>
+        <w:rPr>
+          <w:rFonts w:cs="Times"/>
+        </w:rPr>
+        <w:t>shRNA #1</w:t>
       </w:r>
       <w:r>
         <w:rPr>
@@ -11805,19 +10564,11 @@
         </w:rPr>
         <w:t xml:space="preserve">ANOVA followed by </w:t>
       </w:r>
-      <w:proofErr w:type="spellStart"/>
-      <w:r>
-        <w:rPr>
-          <w:rFonts w:cs="Times"/>
-        </w:rPr>
-        <w:t>Dunnett’s</w:t>
-      </w:r>
-      <w:proofErr w:type="spellEnd"/>
-      <w:r>
-        <w:rPr>
-          <w:rFonts w:cs="Times"/>
-        </w:rPr>
-        <w:t xml:space="preserve"> test (</w:t>
+      <w:r>
+        <w:rPr>
+          <w:rFonts w:cs="Times"/>
+        </w:rPr>
+        <w:t>Dunnett’s test (</w:t>
       </w:r>
       <w:r>
         <w:rPr>
@@ -11831,19 +10582,11 @@
         </w:rPr>
         <w:t xml:space="preserve">) or </w:t>
       </w:r>
-      <w:proofErr w:type="spellStart"/>
-      <w:r>
-        <w:rPr>
-          <w:rFonts w:cs="Times"/>
-        </w:rPr>
-        <w:t>Kruskal</w:t>
-      </w:r>
-      <w:proofErr w:type="spellEnd"/>
-      <w:r>
-        <w:rPr>
-          <w:rFonts w:cs="Times"/>
-        </w:rPr>
-        <w:t xml:space="preserve">-Wallis tests then </w:t>
+      <w:r>
+        <w:rPr>
+          <w:rFonts w:cs="Times"/>
+        </w:rPr>
+        <w:t xml:space="preserve">Kruskal-Wallis tests then </w:t>
       </w:r>
       <w:r>
         <w:rPr>
@@ -12015,51 +10758,19 @@
           <w:rFonts w:cs="Times"/>
           <w:b/>
         </w:rPr>
-        <w:t xml:space="preserve">Flies Cannot </w:t>
-      </w:r>
-      <w:proofErr w:type="spellStart"/>
+        <w:t xml:space="preserve">Flies Cannot Eclose from Pupal Cases.  </w:t>
+      </w:r>
+      <w:r>
+        <w:rPr>
+          <w:rFonts w:cs="Times"/>
+        </w:rPr>
+        <w:t>A)</w:t>
+      </w:r>
       <w:r>
         <w:rPr>
           <w:rFonts w:cs="Times"/>
           <w:b/>
         </w:rPr>
-        <w:t>Eclose</w:t>
-      </w:r>
-      <w:proofErr w:type="spellEnd"/>
-      <w:r>
-        <w:rPr>
-          <w:rFonts w:cs="Times"/>
-          <w:b/>
-        </w:rPr>
-        <w:t xml:space="preserve"> from </w:t>
-      </w:r>
-      <w:proofErr w:type="spellStart"/>
-      <w:r>
-        <w:rPr>
-          <w:rFonts w:cs="Times"/>
-          <w:b/>
-        </w:rPr>
-        <w:t>Pupal</w:t>
-      </w:r>
-      <w:proofErr w:type="spellEnd"/>
-      <w:r>
-        <w:rPr>
-          <w:rFonts w:cs="Times"/>
-          <w:b/>
-        </w:rPr>
-        <w:t xml:space="preserve"> Cases.  </w:t>
-      </w:r>
-      <w:r>
-        <w:rPr>
-          <w:rFonts w:cs="Times"/>
-        </w:rPr>
-        <w:t>A)</w:t>
-      </w:r>
-      <w:r>
-        <w:rPr>
-          <w:rFonts w:cs="Times"/>
-          <w:b/>
-        </w:rPr>
         <w:t xml:space="preserve"> </w:t>
       </w:r>
       <w:r>
@@ -12092,21 +10803,7 @@
         <w:rPr>
           <w:rFonts w:cs="Times"/>
         </w:rPr>
-        <w:t xml:space="preserve">driven knockdown of the control </w:t>
-      </w:r>
-      <w:proofErr w:type="spellStart"/>
-      <w:r>
-        <w:rPr>
-          <w:rFonts w:cs="Times"/>
-        </w:rPr>
-        <w:t>shRNA</w:t>
-      </w:r>
-      <w:proofErr w:type="spellEnd"/>
-      <w:r>
-        <w:rPr>
-          <w:rFonts w:cs="Times"/>
-        </w:rPr>
-        <w:t xml:space="preserve"> or </w:t>
+        <w:t xml:space="preserve">driven knockdown of the control shRNA or </w:t>
       </w:r>
       <w:r>
         <w:rPr>
@@ -12115,39 +10812,17 @@
         </w:rPr>
         <w:t xml:space="preserve">Raptor </w:t>
       </w:r>
-      <w:proofErr w:type="spellStart"/>
-      <w:r>
-        <w:rPr>
-          <w:rFonts w:cs="Times"/>
-        </w:rPr>
-        <w:t>shRNA</w:t>
-      </w:r>
-      <w:proofErr w:type="spellEnd"/>
-      <w:r>
-        <w:rPr>
-          <w:rFonts w:cs="Times"/>
-        </w:rPr>
-        <w:t xml:space="preserve"> #1 were examined </w:t>
-      </w:r>
-      <w:r>
-        <w:rPr>
-          <w:rFonts w:cs="Times"/>
-        </w:rPr>
-        <w:t xml:space="preserve">from </w:t>
-      </w:r>
-      <w:proofErr w:type="spellStart"/>
-      <w:r>
-        <w:rPr>
-          <w:rFonts w:cs="Times"/>
-        </w:rPr>
-        <w:t>pupal</w:t>
-      </w:r>
-      <w:proofErr w:type="spellEnd"/>
-      <w:r>
-        <w:rPr>
-          <w:rFonts w:cs="Times"/>
-        </w:rPr>
-        <w:t xml:space="preserve"> stage </w:t>
+      <w:r>
+        <w:rPr>
+          <w:rFonts w:cs="Times"/>
+        </w:rPr>
+        <w:t xml:space="preserve">shRNA #1 were examined </w:t>
+      </w:r>
+      <w:r>
+        <w:rPr>
+          <w:rFonts w:cs="Times"/>
+        </w:rPr>
+        <w:t xml:space="preserve">from pupal stage </w:t>
       </w:r>
       <w:r>
         <w:rPr>
@@ -12159,16 +10834,8 @@
         <w:rPr>
           <w:rFonts w:cs="Times"/>
         </w:rPr>
-        <w:t xml:space="preserve"> till after </w:t>
-      </w:r>
-      <w:proofErr w:type="spellStart"/>
-      <w:r>
-        <w:rPr>
-          <w:rFonts w:cs="Times"/>
-        </w:rPr>
-        <w:t>eclosure</w:t>
-      </w:r>
-      <w:proofErr w:type="spellEnd"/>
+        <w:t xml:space="preserve"> till after eclosure</w:t>
+      </w:r>
       <w:r>
         <w:rPr>
           <w:rFonts w:cs="Times"/>
@@ -12193,19 +10860,11 @@
         </w:rPr>
         <w:t xml:space="preserve">completely </w:t>
       </w:r>
-      <w:proofErr w:type="spellStart"/>
-      <w:r>
-        <w:rPr>
-          <w:rFonts w:cs="Times"/>
-        </w:rPr>
-        <w:t>eclosed</w:t>
-      </w:r>
-      <w:proofErr w:type="spellEnd"/>
-      <w:r>
-        <w:rPr>
-          <w:rFonts w:cs="Times"/>
-        </w:rPr>
-        <w:t xml:space="preserve"> but </w:t>
+      <w:r>
+        <w:rPr>
+          <w:rFonts w:cs="Times"/>
+        </w:rPr>
+        <w:t xml:space="preserve">eclosed but </w:t>
       </w:r>
       <w:r>
         <w:rPr>
@@ -12218,55 +10877,19 @@
         <w:rPr>
           <w:rFonts w:cs="Times"/>
         </w:rPr>
-        <w:t xml:space="preserve"> knockdown flies remained inside the </w:t>
-      </w:r>
-      <w:proofErr w:type="spellStart"/>
-      <w:r>
-        <w:rPr>
-          <w:rFonts w:cs="Times"/>
-        </w:rPr>
-        <w:t>pupal</w:t>
-      </w:r>
-      <w:proofErr w:type="spellEnd"/>
-      <w:r>
-        <w:rPr>
-          <w:rFonts w:cs="Times"/>
-        </w:rPr>
-        <w:t xml:space="preserve"> cases.  B) On day 10, </w:t>
-      </w:r>
-      <w:r>
-        <w:rPr>
-          <w:rFonts w:cs="Times"/>
-        </w:rPr>
-        <w:t xml:space="preserve">(approximately </w:t>
-      </w:r>
-      <w:proofErr w:type="spellStart"/>
-      <w:r>
-        <w:rPr>
-          <w:rFonts w:cs="Times"/>
-        </w:rPr>
-        <w:t>pupal</w:t>
-      </w:r>
-      <w:proofErr w:type="spellEnd"/>
-      <w:r>
-        <w:rPr>
-          <w:rFonts w:cs="Times"/>
-        </w:rPr>
-        <w:t xml:space="preserve"> stage 12) </w:t>
-      </w:r>
-      <w:proofErr w:type="spellStart"/>
-      <w:r>
-        <w:rPr>
-          <w:rFonts w:cs="Times"/>
-        </w:rPr>
-        <w:t>pupal</w:t>
-      </w:r>
-      <w:proofErr w:type="spellEnd"/>
-      <w:r>
-        <w:rPr>
-          <w:rFonts w:cs="Times"/>
-        </w:rPr>
-        <w:t xml:space="preserve"> cases were cut open </w:t>
+        <w:t xml:space="preserve"> knockdown flies remained inside the pupal cases.  B) On day 10, </w:t>
+      </w:r>
+      <w:r>
+        <w:rPr>
+          <w:rFonts w:cs="Times"/>
+        </w:rPr>
+        <w:t xml:space="preserve">(approximately pupal stage 12) </w:t>
+      </w:r>
+      <w:r>
+        <w:rPr>
+          <w:rFonts w:cs="Times"/>
+        </w:rPr>
+        <w:t xml:space="preserve">pupal cases were cut open </w:t>
       </w:r>
       <w:r>
         <w:rPr>
@@ -12278,21 +10901,7 @@
         <w:rPr>
           <w:rFonts w:cs="Times"/>
         </w:rPr>
-        <w:t xml:space="preserve">to assist </w:t>
-      </w:r>
-      <w:proofErr w:type="spellStart"/>
-      <w:r>
-        <w:rPr>
-          <w:rFonts w:cs="Times"/>
-        </w:rPr>
-        <w:t>eclosure</w:t>
-      </w:r>
-      <w:proofErr w:type="spellEnd"/>
-      <w:r>
-        <w:rPr>
-          <w:rFonts w:cs="Times"/>
-        </w:rPr>
-        <w:t>, then after 4 days, climbing assays were performed</w:t>
+        <w:t>to assist eclosure, then after 4 days, climbing assays were performed</w:t>
       </w:r>
       <w:r>
         <w:rPr>
@@ -12326,33 +10935,11 @@
         </w:rPr>
         <w:t xml:space="preserve">&gt;Raptor </w:t>
       </w:r>
-      <w:proofErr w:type="spellStart"/>
-      <w:r>
-        <w:rPr>
-          <w:rFonts w:cs="Times"/>
-        </w:rPr>
-        <w:t>shRNA</w:t>
-      </w:r>
-      <w:proofErr w:type="spellEnd"/>
-      <w:r>
-        <w:rPr>
-          <w:rFonts w:cs="Times"/>
-        </w:rPr>
-        <w:t xml:space="preserve"> flies that </w:t>
-      </w:r>
-      <w:proofErr w:type="spellStart"/>
-      <w:r>
-        <w:rPr>
-          <w:rFonts w:cs="Times"/>
-        </w:rPr>
-        <w:t>eclosed</w:t>
-      </w:r>
-      <w:proofErr w:type="spellEnd"/>
-      <w:r>
-        <w:rPr>
-          <w:rFonts w:cs="Times"/>
-        </w:rPr>
-        <w:t xml:space="preserve"> </w:t>
+      <w:r>
+        <w:rPr>
+          <w:rFonts w:cs="Times"/>
+        </w:rPr>
+        <w:t xml:space="preserve">shRNA flies that eclosed </w:t>
       </w:r>
       <w:r>
         <w:rPr>
@@ -12478,21 +11065,7 @@
         <w:rPr>
           <w:rFonts w:cs="Times"/>
         </w:rPr>
-        <w:t xml:space="preserve"> crossed to the control </w:t>
-      </w:r>
-      <w:proofErr w:type="spellStart"/>
-      <w:r>
-        <w:rPr>
-          <w:rFonts w:cs="Times"/>
-        </w:rPr>
-        <w:t>shRNA</w:t>
-      </w:r>
-      <w:proofErr w:type="spellEnd"/>
-      <w:r>
-        <w:rPr>
-          <w:rFonts w:cs="Times"/>
-        </w:rPr>
-        <w:t xml:space="preserve"> strain, as well as the balancer containing progeny of the </w:t>
+        <w:t xml:space="preserve"> crossed to the control shRNA strain, as well as the balancer containing progeny of the </w:t>
       </w:r>
       <w:r>
         <w:rPr>
@@ -12530,21 +11103,7 @@
         <w:rPr>
           <w:rFonts w:cs="Times"/>
         </w:rPr>
-        <w:t xml:space="preserve"> </w:t>
-      </w:r>
-      <w:proofErr w:type="spellStart"/>
-      <w:r>
-        <w:rPr>
-          <w:rFonts w:cs="Times"/>
-        </w:rPr>
-        <w:t>shRNA</w:t>
-      </w:r>
-      <w:proofErr w:type="spellEnd"/>
-      <w:r>
-        <w:rPr>
-          <w:rFonts w:cs="Times"/>
-        </w:rPr>
-        <w:t>/</w:t>
+        <w:t xml:space="preserve"> shRNA/</w:t>
       </w:r>
       <w:r>
         <w:rPr>
@@ -12988,7 +11547,6 @@
                 <w:rFonts w:cs="Times New Roman"/>
               </w:rPr>
             </w:pPr>
-            <w:proofErr w:type="spellStart"/>
             <w:r>
               <w:rPr>
                 <w:rFonts w:cs="Times New Roman"/>
@@ -12996,7 +11554,6 @@
               </w:rPr>
               <w:t>Myog</w:t>
             </w:r>
-            <w:proofErr w:type="spellEnd"/>
           </w:p>
         </w:tc>
         <w:tc>
@@ -13052,7 +11609,6 @@
                 <w:i/>
               </w:rPr>
             </w:pPr>
-            <w:proofErr w:type="spellStart"/>
             <w:r>
               <w:rPr>
                 <w:rFonts w:cs="Times New Roman"/>
@@ -13060,7 +11616,6 @@
               </w:rPr>
               <w:t>Gapdh</w:t>
             </w:r>
-            <w:proofErr w:type="spellEnd"/>
           </w:p>
         </w:tc>
         <w:tc>
@@ -13164,15 +11719,7 @@
               <w:t>Raptor</w:t>
             </w:r>
             <w:r>
-              <w:t xml:space="preserve"> </w:t>
-            </w:r>
-            <w:proofErr w:type="spellStart"/>
-            <w:r>
-              <w:t>shRNA</w:t>
-            </w:r>
-            <w:proofErr w:type="spellEnd"/>
-            <w:r>
-              <w:t xml:space="preserve"> #1</w:t>
+              <w:t xml:space="preserve"> shRNA #1</w:t>
             </w:r>
           </w:p>
         </w:tc>
@@ -13200,15 +11747,7 @@
               <w:t>Raptor</w:t>
             </w:r>
             <w:r>
-              <w:t xml:space="preserve"> </w:t>
-            </w:r>
-            <w:proofErr w:type="spellStart"/>
-            <w:r>
-              <w:t>shRNA</w:t>
-            </w:r>
-            <w:proofErr w:type="spellEnd"/>
-            <w:r>
-              <w:t xml:space="preserve"> #2</w:t>
+              <w:t xml:space="preserve"> shRNA #2</w:t>
             </w:r>
           </w:p>
         </w:tc>
@@ -13236,15 +11775,7 @@
               <w:t>Raptor</w:t>
             </w:r>
             <w:r>
-              <w:t xml:space="preserve"> </w:t>
-            </w:r>
-            <w:proofErr w:type="spellStart"/>
-            <w:r>
-              <w:t>shRNA</w:t>
-            </w:r>
-            <w:proofErr w:type="spellEnd"/>
-            <w:r>
-              <w:t xml:space="preserve"> #3</w:t>
+              <w:t xml:space="preserve"> shRNA #3</w:t>
             </w:r>
           </w:p>
         </w:tc>
@@ -13272,15 +11803,7 @@
               <w:t>Raptor</w:t>
             </w:r>
             <w:r>
-              <w:t xml:space="preserve"> </w:t>
-            </w:r>
-            <w:proofErr w:type="spellStart"/>
-            <w:r>
-              <w:t>shRNA</w:t>
-            </w:r>
-            <w:proofErr w:type="spellEnd"/>
-            <w:r>
-              <w:t xml:space="preserve"> #4</w:t>
+              <w:t xml:space="preserve"> shRNA #4</w:t>
             </w:r>
           </w:p>
         </w:tc>
@@ -13308,15 +11831,7 @@
               <w:t>Tsc1</w:t>
             </w:r>
             <w:r>
-              <w:t xml:space="preserve"> </w:t>
-            </w:r>
-            <w:proofErr w:type="spellStart"/>
-            <w:r>
-              <w:t>shRNA</w:t>
-            </w:r>
-            <w:proofErr w:type="spellEnd"/>
-            <w:r>
-              <w:t xml:space="preserve"> #1</w:t>
+              <w:t xml:space="preserve"> shRNA #1</w:t>
             </w:r>
           </w:p>
         </w:tc>
@@ -13344,15 +11859,7 @@
               <w:t>Tsc1</w:t>
             </w:r>
             <w:r>
-              <w:t xml:space="preserve"> </w:t>
-            </w:r>
-            <w:proofErr w:type="spellStart"/>
-            <w:r>
-              <w:t>shRNA</w:t>
-            </w:r>
-            <w:proofErr w:type="spellEnd"/>
-            <w:r>
-              <w:t xml:space="preserve"> #2</w:t>
+              <w:t xml:space="preserve"> shRNA #2</w:t>
             </w:r>
           </w:p>
         </w:tc>
@@ -13380,15 +11887,7 @@
               <w:t>Tsc1</w:t>
             </w:r>
             <w:r>
-              <w:t xml:space="preserve"> </w:t>
-            </w:r>
-            <w:proofErr w:type="spellStart"/>
-            <w:r>
-              <w:t>shRNA</w:t>
-            </w:r>
-            <w:proofErr w:type="spellEnd"/>
-            <w:r>
-              <w:t xml:space="preserve"> #3</w:t>
+              <w:t xml:space="preserve"> shRNA #3</w:t>
             </w:r>
           </w:p>
         </w:tc>
@@ -13410,15 +11909,7 @@
           </w:tcPr>
           <w:p>
             <w:r>
-              <w:t xml:space="preserve">Control </w:t>
-            </w:r>
-            <w:proofErr w:type="spellStart"/>
-            <w:r>
-              <w:t>shRNA</w:t>
-            </w:r>
-            <w:proofErr w:type="spellEnd"/>
-            <w:r>
-              <w:t xml:space="preserve"> Line</w:t>
+              <w:t>Control shRNA Line</w:t>
             </w:r>
           </w:p>
         </w:tc>
@@ -15191,7 +13682,7 @@
 </file>
 
 <file path=customXml/itemProps1.xml><?xml version="1.0" encoding="utf-8"?>
-<ds:datastoreItem xmlns:ds="http://schemas.openxmlformats.org/officeDocument/2006/customXml" ds:itemID="{1EB9E66C-9505-0D4A-BE27-463AB40F2DE3}">
+<ds:datastoreItem xmlns:ds="http://schemas.openxmlformats.org/officeDocument/2006/customXml" ds:itemID="{4DD64034-BF2F-5F48-9C3E-5B6D5D7058E6}">
   <ds:schemaRefs>
     <ds:schemaRef ds:uri="http://schemas.openxmlformats.org/officeDocument/2006/bibliography"/>
   </ds:schemaRefs>

</xml_diff>

<commit_message>
Noted time course of rapamycin treatment, part of issue #14
</commit_message>
<xml_diff>
--- a/Manuscripts/Hatfield et al Submission/Manuscript.docx
+++ b/Manuscripts/Hatfield et al Submission/Manuscript.docx
@@ -2421,7 +2421,13 @@
         <w:t xml:space="preserve">gene expression during </w:t>
       </w:r>
       <w:r>
-        <w:t xml:space="preserve">differentiation (Figure 1B and C). Treatment with rapamycin </w:t>
+        <w:t>differentiation (Figure 1B and C). Treatment with rapamycin</w:t>
+      </w:r>
+      <w:r>
+        <w:t xml:space="preserve"> throughout the differentiation protocol</w:t>
+      </w:r>
+      <w:r>
+        <w:t xml:space="preserve"> </w:t>
       </w:r>
       <w:r>
         <w:t>caused</w:t>
@@ -2448,8 +2454,16 @@
         <w:t>F</w:t>
       </w:r>
       <w:r>
-        <w:t xml:space="preserve">igure 1B) and prevented the formation of myotubes (Figure 1C). </w:t>
-      </w:r>
+        <w:t>igure 1B)</w:t>
+      </w:r>
+      <w:r>
+        <w:t>,</w:t>
+      </w:r>
+      <w:r>
+        <w:t xml:space="preserve"> and prevented the formation of myotubes (Figure 1C). </w:t>
+      </w:r>
+      <w:bookmarkStart w:id="0" w:name="_GoBack"/>
+      <w:bookmarkEnd w:id="0"/>
     </w:p>
     <w:p>
       <w:pPr>
@@ -6577,12 +6591,7 @@
         <w:t xml:space="preserve">.  </w:t>
       </w:r>
       <w:r>
-        <w:t>This study used stocks obtained from the Bloomington Stock Center (funded by NIH Grant P40OD018537).</w:t>
-      </w:r>
-      <w:bookmarkStart w:id="0" w:name="_GoBack"/>
-      <w:bookmarkEnd w:id="0"/>
-      <w:r>
-        <w:t xml:space="preserve"> </w:t>
+        <w:t xml:space="preserve">This study used stocks obtained from the Bloomington Stock Center (funded by NIH Grant P40OD018537). </w:t>
       </w:r>
       <w:r>
         <w:t xml:space="preserve">This work was supported </w:t>
@@ -9803,7 +9812,19 @@
         <w:rPr>
           <w:noProof/>
         </w:rPr>
-        <w:t xml:space="preserve"> rapamycin for 9 days. Transcripts from both A) and B) were measured by </w:t>
+        <w:t xml:space="preserve"> rapamycin for 9 days</w:t>
+      </w:r>
+      <w:r>
+        <w:rPr>
+          <w:noProof/>
+        </w:rPr>
+        <w:t>, throughout the differentiation protocol</w:t>
+      </w:r>
+      <w:r>
+        <w:rPr>
+          <w:noProof/>
+        </w:rPr>
+        <w:t xml:space="preserve">. Transcripts from both A) and B) were measured by </w:t>
       </w:r>
       <w:r>
         <w:rPr>
@@ -9834,7 +9855,19 @@
         <w:rPr>
           <w:noProof/>
         </w:rPr>
-        <w:t>O or rapamycin treatment (500nM)</w:t>
+        <w:t>O or rapamycin treatment</w:t>
+      </w:r>
+      <w:r>
+        <w:rPr>
+          <w:noProof/>
+        </w:rPr>
+        <w:t xml:space="preserve"> througout the differentiation protocol</w:t>
+      </w:r>
+      <w:r>
+        <w:rPr>
+          <w:noProof/>
+        </w:rPr>
+        <w:t xml:space="preserve"> (500nM)</w:t>
       </w:r>
       <w:r>
         <w:rPr>
@@ -13682,7 +13715,7 @@
 </file>
 
 <file path=customXml/itemProps1.xml><?xml version="1.0" encoding="utf-8"?>
-<ds:datastoreItem xmlns:ds="http://schemas.openxmlformats.org/officeDocument/2006/customXml" ds:itemID="{4DD64034-BF2F-5F48-9C3E-5B6D5D7058E6}">
+<ds:datastoreItem xmlns:ds="http://schemas.openxmlformats.org/officeDocument/2006/customXml" ds:itemID="{10065539-BC2D-284F-9CB0-2F9A989E1368}">
   <ds:schemaRefs>
     <ds:schemaRef ds:uri="http://schemas.openxmlformats.org/officeDocument/2006/bibliography"/>
   </ds:schemaRefs>

</xml_diff>

<commit_message>
Specified error bars are SEM.  Part of issue #14
</commit_message>
<xml_diff>
--- a/Manuscripts/Hatfield et al Submission/Manuscript.docx
+++ b/Manuscripts/Hatfield et al Submission/Manuscript.docx
@@ -2093,7 +2093,15 @@
         <w:t xml:space="preserve">  The investigators were blinded to the genotype of the crosses until analysis.</w:t>
       </w:r>
       <w:r>
-        <w:t xml:space="preserve">  All raw data, </w:t>
+        <w:t xml:space="preserve">  </w:t>
+      </w:r>
+      <w:r>
+        <w:t xml:space="preserve">For barplots, data represents the mean +/- the standard error of the mean.  </w:t>
+      </w:r>
+      <w:bookmarkStart w:id="0" w:name="_GoBack"/>
+      <w:bookmarkEnd w:id="0"/>
+      <w:r>
+        <w:t xml:space="preserve">All raw data, </w:t>
       </w:r>
       <w:r>
         <w:t>analyzed</w:t>
@@ -2462,8 +2470,6 @@
       <w:r>
         <w:t xml:space="preserve"> and prevented the formation of myotubes (Figure 1C). </w:t>
       </w:r>
-      <w:bookmarkStart w:id="0" w:name="_GoBack"/>
-      <w:bookmarkEnd w:id="0"/>
     </w:p>
     <w:p>
       <w:pPr>
@@ -9879,7 +9885,7 @@
         <w:rPr>
           <w:noProof/>
         </w:rPr>
-        <w:t xml:space="preserve"> </w:t>
+        <w:t xml:space="preserve">  Data represents mean +/- standard error of the mean.</w:t>
       </w:r>
     </w:p>
     <w:p>
@@ -10986,6 +10992,24 @@
         </w:rPr>
         <w:t>had impaired climbing.  Asterisk indicates p&lt;0.005 by Wilcoxon Rank Sum test.</w:t>
       </w:r>
+      <w:r>
+        <w:rPr>
+          <w:noProof/>
+        </w:rPr>
+        <w:t xml:space="preserve"> </w:t>
+      </w:r>
+      <w:r>
+        <w:rPr>
+          <w:noProof/>
+        </w:rPr>
+        <w:t xml:space="preserve">  </w:t>
+      </w:r>
+      <w:r>
+        <w:rPr>
+          <w:noProof/>
+        </w:rPr>
+        <w:t>Data represents mean +/- standard error of the mean.</w:t>
+      </w:r>
     </w:p>
     <w:p>
       <w:pPr>
@@ -11248,6 +11272,15 @@
       </w:r>
       <w:r>
         <w:t xml:space="preserve">  Note that the different abscissa indicates age-related slowing of climbing speed.</w:t>
+      </w:r>
+      <w:r>
+        <w:t xml:space="preserve">  </w:t>
+      </w:r>
+      <w:r>
+        <w:rPr>
+          <w:noProof/>
+        </w:rPr>
+        <w:t>Data represents mean +/- standard error of the mean.</w:t>
       </w:r>
     </w:p>
     <w:p>
@@ -13715,7 +13748,7 @@
 </file>
 
 <file path=customXml/itemProps1.xml><?xml version="1.0" encoding="utf-8"?>
-<ds:datastoreItem xmlns:ds="http://schemas.openxmlformats.org/officeDocument/2006/customXml" ds:itemID="{10065539-BC2D-284F-9CB0-2F9A989E1368}">
+<ds:datastoreItem xmlns:ds="http://schemas.openxmlformats.org/officeDocument/2006/customXml" ds:itemID="{147EF391-16F1-1941-A7CC-DC89AFC397CE}">
   <ds:schemaRefs>
     <ds:schemaRef ds:uri="http://schemas.openxmlformats.org/officeDocument/2006/bibliography"/>
   </ds:schemaRefs>

</xml_diff>

<commit_message>
Added labels to Figures.  Part of issue #14
</commit_message>
<xml_diff>
--- a/Manuscripts/Hatfield et al Submission/Manuscript.docx
+++ b/Manuscripts/Hatfield et al Submission/Manuscript.docx
@@ -1182,7 +1182,13 @@
         <w:t>or differentiation</w:t>
       </w:r>
       <w:r>
-        <w:t xml:space="preserve"> conditions.   For a complete list of primers and probes used, refer to </w:t>
+        <w:t xml:space="preserve"> conditions.   For a complete list of primers used</w:t>
+      </w:r>
+      <w:r>
+        <w:t>, all purchased from IDT DNA</w:t>
+      </w:r>
+      <w:r>
+        <w:t xml:space="preserve">, refer to </w:t>
       </w:r>
       <w:r>
         <w:t>Table 1</w:t>
@@ -2098,8 +2104,6 @@
       <w:r>
         <w:t xml:space="preserve">For barplots, data represents the mean +/- the standard error of the mean.  </w:t>
       </w:r>
-      <w:bookmarkStart w:id="0" w:name="_GoBack"/>
-      <w:bookmarkEnd w:id="0"/>
       <w:r>
         <w:t xml:space="preserve">All raw data, </w:t>
       </w:r>
@@ -9885,7 +9889,19 @@
         <w:rPr>
           <w:noProof/>
         </w:rPr>
-        <w:t xml:space="preserve">  Data represents mean +/- standard error of the mean.</w:t>
+        <w:t xml:space="preserve">  </w:t>
+      </w:r>
+      <w:r>
+        <w:rPr>
+          <w:noProof/>
+        </w:rPr>
+        <w:t xml:space="preserve">Asterisks indicate p&lt;0.05.  </w:t>
+      </w:r>
+      <w:r>
+        <w:rPr>
+          <w:noProof/>
+        </w:rPr>
+        <w:t>Data represents mean +/- standard error of the mean.</w:t>
       </w:r>
     </w:p>
     <w:p>
@@ -10249,6 +10265,14 @@
         </w:rPr>
         <w:t xml:space="preserve"> cross.  In this case half the progeny should be knockdown, so the expected ratio is 0.5. </w:t>
       </w:r>
+      <w:r>
+        <w:rPr>
+          <w:noProof/>
+        </w:rPr>
+        <w:t xml:space="preserve">Asterisks indicates p&lt;0.05, testing the hypothesis that the knockout flies eclose at less than the expected proportions.  </w:t>
+      </w:r>
+      <w:bookmarkStart w:id="0" w:name="_GoBack"/>
+      <w:bookmarkEnd w:id="0"/>
       <w:r>
         <w:rPr>
           <w:noProof/>
@@ -13748,7 +13772,7 @@
 </file>
 
 <file path=customXml/itemProps1.xml><?xml version="1.0" encoding="utf-8"?>
-<ds:datastoreItem xmlns:ds="http://schemas.openxmlformats.org/officeDocument/2006/customXml" ds:itemID="{147EF391-16F1-1941-A7CC-DC89AFC397CE}">
+<ds:datastoreItem xmlns:ds="http://schemas.openxmlformats.org/officeDocument/2006/customXml" ds:itemID="{66B87D93-FEA9-EB4D-9E87-D51793531D08}">
   <ds:schemaRefs>
     <ds:schemaRef ds:uri="http://schemas.openxmlformats.org/officeDocument/2006/bibliography"/>
   </ds:schemaRefs>

</xml_diff>

<commit_message>
Added reference to Hand-GAL4, part of issue #14
</commit_message>
<xml_diff>
--- a/Manuscripts/Hatfield et al Submission/Manuscript.docx
+++ b/Manuscripts/Hatfield et al Submission/Manuscript.docx
@@ -1284,9 +1284,14 @@
         <w:t xml:space="preserve">-GAL4, </w:t>
       </w:r>
       <w:r>
-        <w:rPr>
-          <w:i/>
-        </w:rPr>
+        <w:t>Hand</w:t>
+      </w:r>
+      <w:r>
+        <w:t xml:space="preserve">-GAL4, </w:t>
+      </w:r>
+      <w:bookmarkStart w:id="0" w:name="_GoBack"/>
+      <w:bookmarkEnd w:id="0"/>
+      <w:r>
         <w:t>c179</w:t>
       </w:r>
       <w:r>
@@ -1765,7 +1770,22 @@
         <w:t xml:space="preserve">3 </w:t>
       </w:r>
       <w:r>
-        <w:t>mef2-GAL4&gt;UAS-Raptor-shRNA</w:t>
+        <w:rPr>
+          <w:i/>
+        </w:rPr>
+        <w:t>mef2</w:t>
+      </w:r>
+      <w:r>
+        <w:t>-GAL4&gt;UAS-</w:t>
+      </w:r>
+      <w:r>
+        <w:rPr>
+          <w:i/>
+        </w:rPr>
+        <w:t>Raptor</w:t>
+      </w:r>
+      <w:r>
+        <w:t>-shRNA</w:t>
       </w:r>
       <w:r>
         <w:t xml:space="preserve"> adults </w:t>
@@ -10271,8 +10291,6 @@
         </w:rPr>
         <w:t xml:space="preserve">Asterisks indicates p&lt;0.05, testing the hypothesis that the knockout flies eclose at less than the expected proportions.  </w:t>
       </w:r>
-      <w:bookmarkStart w:id="0" w:name="_GoBack"/>
-      <w:bookmarkEnd w:id="0"/>
       <w:r>
         <w:rPr>
           <w:noProof/>
@@ -13772,7 +13790,7 @@
 </file>
 
 <file path=customXml/itemProps1.xml><?xml version="1.0" encoding="utf-8"?>
-<ds:datastoreItem xmlns:ds="http://schemas.openxmlformats.org/officeDocument/2006/customXml" ds:itemID="{66B87D93-FEA9-EB4D-9E87-D51793531D08}">
+<ds:datastoreItem xmlns:ds="http://schemas.openxmlformats.org/officeDocument/2006/customXml" ds:itemID="{25DE05CC-AED4-6A46-BEE1-11CB58A21CD1}">
   <ds:schemaRefs>
     <ds:schemaRef ds:uri="http://schemas.openxmlformats.org/officeDocument/2006/bibliography"/>
   </ds:schemaRefs>

</xml_diff>

<commit_message>
Fixed two other minor clarifications.  Closes #14
</commit_message>
<xml_diff>
--- a/Manuscripts/Hatfield et al Submission/Manuscript.docx
+++ b/Manuscripts/Hatfield et al Submission/Manuscript.docx
@@ -574,7 +574,7 @@
         <w:fldChar w:fldCharType="begin" w:fldLock="1"/>
       </w:r>
       <w:r>
-        <w:instrText>ADDIN CSL_CITATION { "citationItems" : [ { "id" : "ITEM-1", "itemData" : { "ISSN" : "0021-9258", "PMID" : "9933636", "abstract" : "The differentiation of C2C12 myoblasts to myotubes was found to be accompanied by a strong activation of p70 S6 kinase and the mitogen-activated protein kinase (MAPK) family member SAPK2/p38, without significant activation of p42 MAPK and only slight activation of SAPK1/JNK and protein kinase Balpha. Consistent with these findings, SB 203580 (a specific inhibitor of SAPK2/p38) or rapamycin (which blocks the activation of p70 S6 kinase) prevented the formation of multinucleated myotubes, as well as the expression of muscle-specific proteins that included SAPK3 (another MAPK family member). PD 098059 (which prevents the activation of p42 MAPK) had no effect on myotube formation. Surprisingly, the slow activation of p70 S6 kinase during differentiation was not only prevented by rapamycin but also by SB 203580, and the activation of MAPKAP kinase-2 (an in vivo substrate of SAPK2/p38) was not only prevented by SB 203580 but also by rapamycin. In contrast, the acute activation of p70 S6 kinase in C2C12 myoblasts induced by phorbol esters was unaffected by SB 203580 and the acute activation of MAPKAP kinase-2 induced by anisomycin was unaffected by rapamycin. These results show for the first time that SAPK2/p38 plays an essential role in C2C12 cell differentiation.", "author" : [ { "dropping-particle" : "", "family" : "Cuenda", "given" : "a", "non-dropping-particle" : "", "parse-names" : false, "suffix" : "" }, { "dropping-particle" : "", "family" : "Cohen", "given" : "Philip", "non-dropping-particle" : "", "parse-names" : false, "suffix" : "" } ], "container-title" : "The Journal of biological chemistry", "id" : "ITEM-1", "issue" : "7", "issued" : { "date-parts" : [ [ "1999", "2", "12" ] ] }, "page" : "4341-6", "title" : "Stress-activated protein kinase-2/p38 and a rapamycin-sensitive pathway are required for C2C12 myogenesis.", "type" : "article-journal", "volume" : "274" }, "uris" : [ "http://www.mendeley.com/documents/?uuid=4c840777-3060-46f2-bdc9-1875a6f4dd4d" ] }, { "id" : "ITEM-2", "itemData" : { "DOI" : "10.1074/jbc.M112285200", "ISSN" : "0021-9258", "PMID" : "11875068", "abstract" : "The mammalian target of rapamycin (mTOR) is a serine/threonine protein kinase known to control initiation of translation through two downstream pathways: eukaryotic initiation factor 4E-binding protein 1 (4E-BP1)/eukaryotic initiation factor 4E and ribosomal p70 S6 kinase (S6K1). We previously showed in C2C12 murine myoblasts that rapamycin arrests cells in G(1) phase and completely inhibits terminal myogenesis. To elucidate the pathways that regulate myogenesis, we established stable C2C12 cell lines that express rapamycin-resistant mTOR mutants (mTORrr; S2035I) that have N-terminal deletions (Delta10 or Delta91) or are full-length kinase-dead mTORrr proteins. Additional clones expressing a constitutively active S6K1 were also studied. Our results show that Delta10mTORrr signals 4E-BP1 and permits rapamycin-treated myoblasts to differentiate, confirming the mTOR dependence of the inhibition of myogenesis by rapamycin. C2C12 cells expressing either Delta91mTORrr or kinase-dead mTORrr(D2338A) could not phosphorylate 4E-BP1 in the presence of rapamycin and could not abrogate the inhibition of myogenesis. Taken together, our results indicate that both the kinase function of mTOR and the N terminus (residues 11-91, containing part of the first HEAT domain) are essential for myogenic differentiation. In contrast, constitutive activation of S6K1 does not abrogate rapamycin inhibition of either proliferation or myogenic differentiation.", "author" : [ { "dropping-particle" : "", "family" : "Shu", "given" : "Lili", "non-dropping-particle" : "", "parse-names" : false, "suffix" : "" }, { "dropping-particle" : "", "family" : "Zhang", "given" : "Xiongwen", "non-dropping-particle" : "", "parse-names" : false, "suffix" : "" }, { "dropping-particle" : "", "family" : "Houghton", "given" : "Peter J", "non-dropping-particle" : "", "parse-names" : false, "suffix" : "" } ], "container-title" : "The Journal of biological chemistry", "id" : "ITEM-2", "issue" : "19", "issued" : { "date-parts" : [ [ "2002", "5", "10" ] ] }, "page" : "16726-32", "title" : "Myogenic differentiation is dependent on both the kinase function and the N-terminal sequence of mammalian target of rapamycin.", "type" : "article-journal", "volume" : "277" }, "uris" : [ "http://www.mendeley.com/documents/?uuid=fc89ca21-dd40-472e-9485-685c9df98d87" ] }, { "id" : "ITEM-3", "itemData" : { "DOI" : "10.1074/jbc.C100406200", "ISSN" : "0021-9258", "PMID" : "11500483", "abstract" : "Rapamycin inhibits differentiation of mouse C2C12 myoblasts, a tissue culture model for skeletal muscle differentiation. The mechanism by which a rapamycin-sensitive signaling pathway regulates myogenesis is largely unknown. The mammalian target of rapamycin (mTOR) is a central regulator of cell growth and proliferation, but its role in myogenesis has not been examined directly. Here we report the investigation of the function of mTOR and its downstream effectors in muscle differentiation. Rapamycin exerts an inhibitory effect on C2C12 myogenesis at different stages, implying that a rapamycin-sensitive pathway may be required for multiple processes during muscle differentiation. The mTOR protein level increases 10-fold during differentiation, via a post-transcriptional mechanism. As the first direct demonstration of the essential role of mTOR in muscle differentiation, we show that a rapamycin-resistant mTOR, but not S6 kinase 1, can rescue rapamycin-inhibited myogenesis. Remarkably, the myogenic function of mTOR does not require its kinase activity. Two downstream effectors of the rapamycin-sensitive pathway, S6 kinase 1 and eIF4E-binding protein 1, undergo differential regulation during myogenesis, but neither protein is the relevant effector for the myogenic signaling of mTOR. Taken together, our observations suggest a novel mTOR signaling mechanism essential for skeletal muscle differentiation.", "author" : [ { "dropping-particle" : "", "family" : "Erbay", "given" : "E", "non-dropping-particle" : "", "parse-names" : false, "suffix" : "" }, { "dropping-particle" : "", "family" : "Chen", "given" : "J", "non-dropping-particle" : "", "parse-names" : false, "suffix" : "" } ], "container-title" : "The Journal of biological chemistry", "id" : "ITEM-3", "issue" : "39", "issued" : { "date-parts" : [ [ "2001", "9", "28" ] ] }, "page" : "36079-82", "title" : "The mammalian target of rapamycin regulates C2C12 myogenesis via a kinase-independent mechanism.", "type" : "article-journal", "volume" : "276" }, "uris" : [ "http://www.mendeley.com/documents/?uuid=ad06618c-c676-4c47-81f0-b61efa4769c0" ] } ], "mendeley" : { "formattedCitation" : "&lt;sup&gt;9\u201311&lt;/sup&gt;", "plainTextFormattedCitation" : "9\u201311", "previouslyFormattedCitation" : "&lt;sup&gt;9\u201311&lt;/sup&gt;" }, "properties" : { "noteIndex" : 0 }, "schema" : "https://github.com/citation-style-language/schema/raw/master/csl-citation.json" }</w:instrText>
+        <w:instrText>ADDIN CSL_CITATION { "citationItems" : [ { "id" : "ITEM-1", "itemData" : { "DOI" : "10.1074/jbc.274.7.4341", "ISSN" : "0021-9258", "PMID" : "9933636", "abstract" : "The differentiation of C2C12 myoblasts to myotubes was found to be accompanied by a strong activation of p70 S6 kinase and the mitogen-activated protein kinase (MAPK) family member SAPK2/p38, without significant activation of p42 MAPK and only slight activation of SAPK1/JNK and protein kinase Balpha. Consistent with these findings, SB 203580 (a specific inhibitor of SAPK2/p38) or rapamycin (which blocks the activation of p70 S6 kinase) prevented the formation of multinucleated myotubes, as well as the expression of muscle-specific proteins that included SAPK3 (another MAPK family member). PD 098059 (which prevents the activation of p42 MAPK) had no effect on myotube formation. Surprisingly, the slow activation of p70 S6 kinase during differentiation was not only prevented by rapamycin but also by SB 203580, and the activation of MAPKAP kinase-2 (an in vivo substrate of SAPK2/p38) was not only prevented by SB 203580 but also by rapamycin. In contrast, the acute activation of p70 S6 kinase in C2C12 myoblasts induced by phorbol esters was unaffected by SB 203580 and the acute activation of MAPKAP kinase-2 induced by anisomycin was unaffected by rapamycin. These results show for the first time that SAPK2/p38 plays an essential role in C2C12 cell differentiation.", "author" : [ { "dropping-particle" : "", "family" : "Cuenda", "given" : "A.", "non-dropping-particle" : "", "parse-names" : false, "suffix" : "" }, { "dropping-particle" : "", "family" : "Cohen", "given" : "Philip", "non-dropping-particle" : "", "parse-names" : false, "suffix" : "" } ], "container-title" : "The Journal of biological chemistry", "id" : "ITEM-1", "issue" : "7", "issued" : { "date-parts" : [ [ "1999", "2", "12" ] ] }, "page" : "4341-6", "title" : "Stress-activated protein kinase-2/p38 and a rapamycin-sensitive pathway are required for C2C12 myogenesis.", "type" : "article-journal", "volume" : "274" }, "uris" : [ "http://www.mendeley.com/documents/?uuid=f8dd4f0f-4de6-4547-9a02-869c55f5ae20" ] }, { "id" : "ITEM-2", "itemData" : { "DOI" : "10.1074/jbc.M112285200", "ISSN" : "0021-9258", "PMID" : "11875068", "abstract" : "The mammalian target of rapamycin (mTOR) is a serine/threonine protein kinase known to control initiation of translation through two downstream pathways: eukaryotic initiation factor 4E-binding protein 1 (4E-BP1)/eukaryotic initiation factor 4E and ribosomal p70 S6 kinase (S6K1). We previously showed in C2C12 murine myoblasts that rapamycin arrests cells in G(1) phase and completely inhibits terminal myogenesis. To elucidate the pathways that regulate myogenesis, we established stable C2C12 cell lines that express rapamycin-resistant mTOR mutants (mTORrr; S2035I) that have N-terminal deletions (Delta10 or Delta91) or are full-length kinase-dead mTORrr proteins. Additional clones expressing a constitutively active S6K1 were also studied. Our results show that Delta10mTORrr signals 4E-BP1 and permits rapamycin-treated myoblasts to differentiate, confirming the mTOR dependence of the inhibition of myogenesis by rapamycin. C2C12 cells expressing either Delta91mTORrr or kinase-dead mTORrr(D2338A) could not phosphorylate 4E-BP1 in the presence of rapamycin and could not abrogate the inhibition of myogenesis. Taken together, our results indicate that both the kinase function of mTOR and the N terminus (residues 11-91, containing part of the first HEAT domain) are essential for myogenic differentiation. In contrast, constitutive activation of S6K1 does not abrogate rapamycin inhibition of either proliferation or myogenic differentiation.", "author" : [ { "dropping-particle" : "", "family" : "Shu", "given" : "Lili", "non-dropping-particle" : "", "parse-names" : false, "suffix" : "" }, { "dropping-particle" : "", "family" : "Zhang", "given" : "Xiongwen", "non-dropping-particle" : "", "parse-names" : false, "suffix" : "" }, { "dropping-particle" : "", "family" : "Houghton", "given" : "Peter J", "non-dropping-particle" : "", "parse-names" : false, "suffix" : "" } ], "container-title" : "The Journal of biological chemistry", "id" : "ITEM-2", "issue" : "19", "issued" : { "date-parts" : [ [ "2002", "5", "10" ] ] }, "page" : "16726-32", "title" : "Myogenic differentiation is dependent on both the kinase function and the N-terminal sequence of mammalian target of rapamycin.", "type" : "article-journal", "volume" : "277" }, "uris" : [ "http://www.mendeley.com/documents/?uuid=fc89ca21-dd40-472e-9485-685c9df98d87" ] }, { "id" : "ITEM-3", "itemData" : { "DOI" : "10.1074/jbc.C100406200", "ISSN" : "0021-9258", "PMID" : "11500483", "abstract" : "Rapamycin inhibits differentiation of mouse C2C12 myoblasts, a tissue culture model for skeletal muscle differentiation. The mechanism by which a rapamycin-sensitive signaling pathway regulates myogenesis is largely unknown. The mammalian target of rapamycin (mTOR) is a central regulator of cell growth and proliferation, but its role in myogenesis has not been examined directly. Here we report the investigation of the function of mTOR and its downstream effectors in muscle differentiation. Rapamycin exerts an inhibitory effect on C2C12 myogenesis at different stages, implying that a rapamycin-sensitive pathway may be required for multiple processes during muscle differentiation. The mTOR protein level increases 10-fold during differentiation, via a post-transcriptional mechanism. As the first direct demonstration of the essential role of mTOR in muscle differentiation, we show that a rapamycin-resistant mTOR, but not S6 kinase 1, can rescue rapamycin-inhibited myogenesis. Remarkably, the myogenic function of mTOR does not require its kinase activity. Two downstream effectors of the rapamycin-sensitive pathway, S6 kinase 1 and eIF4E-binding protein 1, undergo differential regulation during myogenesis, but neither protein is the relevant effector for the myogenic signaling of mTOR. Taken together, our observations suggest a novel mTOR signaling mechanism essential for skeletal muscle differentiation.", "author" : [ { "dropping-particle" : "", "family" : "Erbay", "given" : "E", "non-dropping-particle" : "", "parse-names" : false, "suffix" : "" }, { "dropping-particle" : "", "family" : "Chen", "given" : "J", "non-dropping-particle" : "", "parse-names" : false, "suffix" : "" } ], "container-title" : "The Journal of biological chemistry", "id" : "ITEM-3", "issue" : "39", "issued" : { "date-parts" : [ [ "2001", "9", "28" ] ] }, "page" : "36079-82", "title" : "The mammalian target of rapamycin regulates C2C12 myogenesis via a kinase-independent mechanism.", "type" : "article-journal", "volume" : "276" }, "uris" : [ "http://www.mendeley.com/documents/?uuid=ad06618c-c676-4c47-81f0-b61efa4769c0" ] } ], "mendeley" : { "formattedCitation" : "&lt;sup&gt;9\u201311&lt;/sup&gt;", "plainTextFormattedCitation" : "9\u201311", "previouslyFormattedCitation" : "&lt;sup&gt;9\u201311&lt;/sup&gt;" }, "properties" : { "noteIndex" : 0 }, "schema" : "https://github.com/citation-style-language/schema/raw/master/csl-citation.json" }</w:instrText>
       </w:r>
       <w:r>
         <w:fldChar w:fldCharType="separate"/>
@@ -698,7 +698,7 @@
         <w:fldChar w:fldCharType="begin" w:fldLock="1"/>
       </w:r>
       <w:r>
-        <w:instrText>ADDIN CSL_CITATION { "citationItems" : [ { "id" : "ITEM-1", "itemData" : { "ISSN" : "0095-9901", "PMID" : "13768451", "author" : [ { "dropping-particle" : "", "family" : "Mauro", "given" : "A", "non-dropping-particle" : "", "parse-names" : false, "suffix" : "" } ], "container-title" : "The Journal of biophysical and biochemical cytology", "id" : "ITEM-1", "issued" : { "date-parts" : [ [ "1961", "2" ] ] }, "page" : "493-5", "title" : "Satellite cell of skeletal muscle fibers.", "type" : "article-journal", "volume" : "9" }, "uris" : [ "http://www.mendeley.com/documents/?uuid=0c7a3e9d-f9f2-42fa-ad0c-c13b16f1e5f3" ] }, { "id" : "ITEM-2", "itemData" : { "DOI" : "10.1016/j.cell.2005.05.010", "ISSN" : "0092-8674", "PMID" : "16051152", "abstract" : "Satellite cells are situated beneath the basal lamina that surrounds each myofiber and function as myogenic precursors for muscle growth and repair. The source of satellite cell renewal is controversial and has been suggested to be a separate circulating or interstitial stem cell population. Here, we transplant single intact myofibers into radiation-ablated muscles and demonstrate that satellite cells are self-sufficient as a source of regeneration. As few as seven satellite cells associated with one transplanted myofiber can generate over 100 new myofibers containing thousands of myonuclei. Moreover, the transplanted satellite cells vigorously self-renew, expanding in number and repopulating the host muscle with new satellite cells. Following experimental injury, these cells proliferate extensively and regenerate large compact clusters of myofibers. Thus, within a normally stable tissue, the satellite cell exhibits archetypal stem cell properties and is competent to form the basal origin of adult muscle regeneration.", "author" : [ { "dropping-particle" : "", "family" : "Collins", "given" : "Charlotte a", "non-dropping-particle" : "", "parse-names" : false, "suffix" : "" }, { "dropping-particle" : "", "family" : "Olsen", "given" : "Irwin", "non-dropping-particle" : "", "parse-names" : false, "suffix" : "" }, { "dropping-particle" : "", "family" : "Zammit", "given" : "Peter S", "non-dropping-particle" : "", "parse-names" : false, "suffix" : "" }, { "dropping-particle" : "", "family" : "Heslop", "given" : "Louise", "non-dropping-particle" : "", "parse-names" : false, "suffix" : "" }, { "dropping-particle" : "", "family" : "Petrie", "given" : "Aviva", "non-dropping-particle" : "", "parse-names" : false, "suffix" : "" }, { "dropping-particle" : "", "family" : "Partridge", "given" : "Terence a", "non-dropping-particle" : "", "parse-names" : false, "suffix" : "" }, { "dropping-particle" : "", "family" : "Morgan", "given" : "Jennifer E", "non-dropping-particle" : "", "parse-names" : false, "suffix" : "" } ], "container-title" : "Cell", "id" : "ITEM-2", "issue" : "2", "issued" : { "date-parts" : [ [ "2005", "7", "29" ] ] }, "page" : "289-301", "title" : "Stem cell function, self-renewal, and behavioral heterogeneity of cells from the adult muscle satellite cell niche.", "type" : "article-journal", "volume" : "122" }, "uris" : [ "http://www.mendeley.com/documents/?uuid=481a2608-8fba-4063-9bbd-5e7b26d45d36" ] } ], "mendeley" : { "formattedCitation" : "&lt;sup&gt;17,18&lt;/sup&gt;", "plainTextFormattedCitation" : "17,18" }, "properties" : { "noteIndex" : 0 }, "schema" : "https://github.com/citation-style-language/schema/raw/master/csl-citation.json" }</w:instrText>
+        <w:instrText>ADDIN CSL_CITATION { "citationItems" : [ { "id" : "ITEM-1", "itemData" : { "ISSN" : "0095-9901", "PMID" : "13768451", "author" : [ { "dropping-particle" : "", "family" : "Mauro", "given" : "A", "non-dropping-particle" : "", "parse-names" : false, "suffix" : "" } ], "container-title" : "The Journal of biophysical and biochemical cytology", "id" : "ITEM-1", "issued" : { "date-parts" : [ [ "1961", "2" ] ] }, "page" : "493-5", "title" : "Satellite cell of skeletal muscle fibers.", "type" : "article-journal", "volume" : "9" }, "uris" : [ "http://www.mendeley.com/documents/?uuid=0c7a3e9d-f9f2-42fa-ad0c-c13b16f1e5f3" ] }, { "id" : "ITEM-2", "itemData" : { "DOI" : "10.1016/j.cell.2005.05.010", "ISSN" : "0092-8674", "PMID" : "16051152", "abstract" : "Satellite cells are situated beneath the basal lamina that surrounds each myofiber and function as myogenic precursors for muscle growth and repair. The source of satellite cell renewal is controversial and has been suggested to be a separate circulating or interstitial stem cell population. Here, we transplant single intact myofibers into radiation-ablated muscles and demonstrate that satellite cells are self-sufficient as a source of regeneration. As few as seven satellite cells associated with one transplanted myofiber can generate over 100 new myofibers containing thousands of myonuclei. Moreover, the transplanted satellite cells vigorously self-renew, expanding in number and repopulating the host muscle with new satellite cells. Following experimental injury, these cells proliferate extensively and regenerate large compact clusters of myofibers. Thus, within a normally stable tissue, the satellite cell exhibits archetypal stem cell properties and is competent to form the basal origin of adult muscle regeneration.", "author" : [ { "dropping-particle" : "", "family" : "Collins", "given" : "Charlotte a", "non-dropping-particle" : "", "parse-names" : false, "suffix" : "" }, { "dropping-particle" : "", "family" : "Olsen", "given" : "Irwin", "non-dropping-particle" : "", "parse-names" : false, "suffix" : "" }, { "dropping-particle" : "", "family" : "Zammit", "given" : "Peter S", "non-dropping-particle" : "", "parse-names" : false, "suffix" : "" }, { "dropping-particle" : "", "family" : "Heslop", "given" : "Louise", "non-dropping-particle" : "", "parse-names" : false, "suffix" : "" }, { "dropping-particle" : "", "family" : "Petrie", "given" : "Aviva", "non-dropping-particle" : "", "parse-names" : false, "suffix" : "" }, { "dropping-particle" : "", "family" : "Partridge", "given" : "Terence a", "non-dropping-particle" : "", "parse-names" : false, "suffix" : "" }, { "dropping-particle" : "", "family" : "Morgan", "given" : "Jennifer E", "non-dropping-particle" : "", "parse-names" : false, "suffix" : "" } ], "container-title" : "Cell", "id" : "ITEM-2", "issue" : "2", "issued" : { "date-parts" : [ [ "2005", "7", "29" ] ] }, "page" : "289-301", "title" : "Stem cell function, self-renewal, and behavioral heterogeneity of cells from the adult muscle satellite cell niche.", "type" : "article-journal", "volume" : "122" }, "uris" : [ "http://www.mendeley.com/documents/?uuid=481a2608-8fba-4063-9bbd-5e7b26d45d36" ] } ], "mendeley" : { "formattedCitation" : "&lt;sup&gt;17,18&lt;/sup&gt;", "plainTextFormattedCitation" : "17,18", "previouslyFormattedCitation" : "&lt;sup&gt;17,18&lt;/sup&gt;" }, "properties" : { "noteIndex" : 0 }, "schema" : "https://github.com/citation-style-language/schema/raw/master/csl-citation.json" }</w:instrText>
       </w:r>
       <w:r>
         <w:fldChar w:fldCharType="separate"/>
@@ -744,7 +744,7 @@
         <w:fldChar w:fldCharType="begin" w:fldLock="1"/>
       </w:r>
       <w:r>
-        <w:instrText>ADDIN CSL_CITATION { "citationItems" : [ { "id" : "ITEM-1", "itemData" : { "DOI" : "10.1155/2013/348704", "ISSN" : "2314-4653", "author" : [ { "dropping-particle" : "", "family" : "Eng", "given" : "Diana", "non-dropping-particle" : "", "parse-names" : false, "suffix" : "" }, { "dropping-particle" : "", "family" : "Ma", "given" : "Hsiao-Yen", "non-dropping-particle" : "", "parse-names" : false, "suffix" : "" }, { "dropping-particle" : "", "family" : "Gross", "given" : "Michael K.", "non-dropping-particle" : "", "parse-names" : false, "suffix" : "" }, { "dropping-particle" : "", "family" : "Kioussi", "given" : "Chrissa", "non-dropping-particle" : "", "parse-names" : false, "suffix" : "" } ], "container-title" : "ISRN Developmental Biology", "id" : "ITEM-1", "issued" : { "date-parts" : [ [ "2013" ] ] }, "page" : "1-8", "title" : "Gene Networks during Skeletal Myogenesis", "type" : "article-journal", "volume" : "2013" }, "uris" : [ "http://www.mendeley.com/documents/?uuid=f5e48d69-c2d6-4c56-baf3-ef8c6c67de72" ] }, { "id" : "ITEM-2", "itemData" : { "DOI" : "10.1074/jbc.R112.406942", "ISSN" : "1083-351X", "PMID" : "23115234", "abstract" : "Mammalian (or mechanistic) target of rapamycin (mTOR) regulates a wide range of cellular and developmental processes by coordinating signaling responses to mitogens, nutrients, and various stresses. Over the last decade, mTOR has emerged as a master regulator of skeletal myogenesis, controlling multiple stages of the myofiber formation process. In this minireview, we present an emerging view of the signaling network underlying mTOR regulation of myogenesis, which contrasts with the well established mechanisms in the regulation of cell and muscle growth. Current questions for future studies are also highlighted.", "author" : [ { "dropping-particle" : "", "family" : "Ge", "given" : "Yejing", "non-dropping-particle" : "", "parse-names" : false, "suffix" : "" }, { "dropping-particle" : "", "family" : "Chen", "given" : "Jie", "non-dropping-particle" : "", "parse-names" : false, "suffix" : "" } ], "container-title" : "The Journal of biological chemistry", "id" : "ITEM-2", "issue" : "52", "issued" : { "date-parts" : [ [ "2012", "12", "21" ] ] }, "note" : "\n        From Duplicate 1 ( \n        \n          Mammalian target of rapamycin (mTOR) signaling network in skeletal myogenesis.\n        \n         - Ge, Yejing; Chen, Jie )\n\n        \n        \n\n        From Duplicate 1 ( \n        \n        \n          Mammalian target of rapamycin (mTOR) signaling network in skeletal myogenesis.\n        \n        \n         - Ge, Yejing; Chen, Jie )\n\n        \n        \n\n        \n\n        \n\n        \n\n        \n\n      ", "page" : "43928-35", "title" : "Mammalian target of rapamycin (mTOR) signaling network in skeletal myogenesis.", "type" : "article-journal", "volume" : "287" }, "uris" : [ "http://www.mendeley.com/documents/?uuid=54f895f2-1ecb-4ef2-ba3e-89a730f2f954" ] } ], "mendeley" : { "formattedCitation" : "&lt;sup&gt;19,20&lt;/sup&gt;", "plainTextFormattedCitation" : "19,20", "previouslyFormattedCitation" : "&lt;sup&gt;20,21&lt;/sup&gt;" }, "properties" : { "noteIndex" : 0 }, "schema" : "https://github.com/citation-style-language/schema/raw/master/csl-citation.json" }</w:instrText>
+        <w:instrText>ADDIN CSL_CITATION { "citationItems" : [ { "id" : "ITEM-1", "itemData" : { "DOI" : "10.1155/2013/348704", "ISSN" : "2314-4653", "author" : [ { "dropping-particle" : "", "family" : "Eng", "given" : "Diana", "non-dropping-particle" : "", "parse-names" : false, "suffix" : "" }, { "dropping-particle" : "", "family" : "Ma", "given" : "Hsiao-Yen", "non-dropping-particle" : "", "parse-names" : false, "suffix" : "" }, { "dropping-particle" : "", "family" : "Gross", "given" : "Michael K.", "non-dropping-particle" : "", "parse-names" : false, "suffix" : "" }, { "dropping-particle" : "", "family" : "Kioussi", "given" : "Chrissa", "non-dropping-particle" : "", "parse-names" : false, "suffix" : "" } ], "container-title" : "ISRN Developmental Biology", "id" : "ITEM-1", "issued" : { "date-parts" : [ [ "2013" ] ] }, "page" : "1-8", "title" : "Gene Networks during Skeletal Myogenesis", "type" : "article-journal", "volume" : "2013" }, "uris" : [ "http://www.mendeley.com/documents/?uuid=f5e48d69-c2d6-4c56-baf3-ef8c6c67de72" ] }, { "id" : "ITEM-2", "itemData" : { "DOI" : "10.1074/jbc.R112.406942", "ISSN" : "1083-351X", "PMID" : "23115234", "abstract" : "Mammalian (or mechanistic) target of rapamycin (mTOR) regulates a wide range of cellular and developmental processes by coordinating signaling responses to mitogens, nutrients, and various stresses. Over the last decade, mTOR has emerged as a master regulator of skeletal myogenesis, controlling multiple stages of the myofiber formation process. In this minireview, we present an emerging view of the signaling network underlying mTOR regulation of myogenesis, which contrasts with the well established mechanisms in the regulation of cell and muscle growth. Current questions for future studies are also highlighted.", "author" : [ { "dropping-particle" : "", "family" : "Ge", "given" : "Yejing", "non-dropping-particle" : "", "parse-names" : false, "suffix" : "" }, { "dropping-particle" : "", "family" : "Chen", "given" : "Jie", "non-dropping-particle" : "", "parse-names" : false, "suffix" : "" } ], "container-title" : "The Journal of biological chemistry", "id" : "ITEM-2", "issue" : "52", "issued" : { "date-parts" : [ [ "2012", "12", "21" ] ] }, "note" : "\n        From Duplicate 1 ( \n        \n          Mammalian target of rapamycin (mTOR) signaling network in skeletal myogenesis.\n        \n         - Ge, Yejing; Chen, Jie )\n\n        \n        \n\n        From Duplicate 1 ( \n        \n        \n          Mammalian target of rapamycin (mTOR) signaling network in skeletal myogenesis.\n        \n        \n         - Ge, Yejing; Chen, Jie )\n\n        \n        \n\n        \n\n        \n\n        \n\n        \n\n      ", "page" : "43928-35", "title" : "Mammalian target of rapamycin (mTOR) signaling network in skeletal myogenesis.", "type" : "article-journal", "volume" : "287" }, "uris" : [ "http://www.mendeley.com/documents/?uuid=54f895f2-1ecb-4ef2-ba3e-89a730f2f954" ] } ], "mendeley" : { "formattedCitation" : "&lt;sup&gt;19,20&lt;/sup&gt;", "plainTextFormattedCitation" : "19,20", "previouslyFormattedCitation" : "&lt;sup&gt;19,20&lt;/sup&gt;" }, "properties" : { "noteIndex" : 0 }, "schema" : "https://github.com/citation-style-language/schema/raw/master/csl-citation.json" }</w:instrText>
       </w:r>
       <w:r>
         <w:fldChar w:fldCharType="separate"/>
@@ -778,7 +778,7 @@
         <w:fldChar w:fldCharType="begin" w:fldLock="1"/>
       </w:r>
       <w:r>
-        <w:instrText>ADDIN CSL_CITATION { "citationItems" : [ { "id" : "ITEM-1", "itemData" : { "DOI" : "10.1083/jcb.200912093", "ISSN" : "1540-8140", "PMID" : "20566686", "abstract" : "Mammalian target of rapamycin (mTOR) has emerged as a key regulator of skeletal muscle development by governing distinct stages of myogenesis, but the molecular pathways downstream of mTOR are not fully understood. In this study, we report that expression of the muscle-specific micro-RNA (miRNA) miR-1 is regulated by mTOR both in differentiating myoblasts and in mouse regenerating skeletal muscle. We have found that mTOR controls MyoD-dependent transcription of miR-1 through its upstream enhancer, most likely by regulating MyoD protein stability. Moreover, a functional pathway downstream of mTOR and miR-1 is delineated, in which miR-1 suppression of histone deacetylase 4 (HDAC4) results in production of follistatin and subsequent myocyte fusion. Collective evidence strongly suggests that follistatin is the long-sought mTOR-regulated fusion factor. In summary, our findings unravel for the first time a link between mTOR and miRNA biogenesis and identify an mTOR-miR-1-HDAC4-follistatin pathway that regulates myocyte fusion during myoblast differentiation in vitro and skeletal muscle regeneration in vivo.", "author" : [ { "dropping-particle" : "", "family" : "Sun", "given" : "Yuting", "non-dropping-particle" : "", "parse-names" : false, "suffix" : "" }, { "dropping-particle" : "", "family" : "Ge", "given" : "Yejing", "non-dropping-particle" : "", "parse-names" : false, "suffix" : "" }, { "dropping-particle" : "", "family" : "Drnevich", "given" : "Jenny", "non-dropping-particle" : "", "parse-names" : false, "suffix" : "" }, { "dropping-particle" : "", "family" : "Zhao", "given" : "Yong", "non-dropping-particle" : "", "parse-names" : false, "suffix" : "" }, { "dropping-particle" : "", "family" : "Band", "given" : "Mark", "non-dropping-particle" : "", "parse-names" : false, "suffix" : "" }, { "dropping-particle" : "", "family" : "Chen", "given" : "Jie", "non-dropping-particle" : "", "parse-names" : false, "suffix" : "" } ], "container-title" : "The Journal of cell biology", "id" : "ITEM-1", "issue" : "7", "issued" : { "date-parts" : [ [ "2010", "6", "28" ] ] }, "page" : "1157-69", "title" : "Mammalian target of rapamycin regulates miRNA-1 and follistatin in skeletal myogenesis.", "type" : "article-journal", "volume" : "189" }, "uris" : [ "http://www.mendeley.com/documents/?uuid=57d7c20c-716c-4307-b4a3-e6c775b6221a" ] } ], "mendeley" : { "formattedCitation" : "&lt;sup&gt;21&lt;/sup&gt;", "plainTextFormattedCitation" : "21", "previouslyFormattedCitation" : "&lt;sup&gt;22&lt;/sup&gt;" }, "properties" : { "noteIndex" : 0 }, "schema" : "https://github.com/citation-style-language/schema/raw/master/csl-citation.json" }</w:instrText>
+        <w:instrText>ADDIN CSL_CITATION { "citationItems" : [ { "id" : "ITEM-1", "itemData" : { "DOI" : "10.1083/jcb.200912093", "ISSN" : "1540-8140", "PMID" : "20566686", "abstract" : "Mammalian target of rapamycin (mTOR) has emerged as a key regulator of skeletal muscle development by governing distinct stages of myogenesis, but the molecular pathways downstream of mTOR are not fully understood. In this study, we report that expression of the muscle-specific micro-RNA (miRNA) miR-1 is regulated by mTOR both in differentiating myoblasts and in mouse regenerating skeletal muscle. We have found that mTOR controls MyoD-dependent transcription of miR-1 through its upstream enhancer, most likely by regulating MyoD protein stability. Moreover, a functional pathway downstream of mTOR and miR-1 is delineated, in which miR-1 suppression of histone deacetylase 4 (HDAC4) results in production of follistatin and subsequent myocyte fusion. Collective evidence strongly suggests that follistatin is the long-sought mTOR-regulated fusion factor. In summary, our findings unravel for the first time a link between mTOR and miRNA biogenesis and identify an mTOR-miR-1-HDAC4-follistatin pathway that regulates myocyte fusion during myoblast differentiation in vitro and skeletal muscle regeneration in vivo.", "author" : [ { "dropping-particle" : "", "family" : "Sun", "given" : "Yuting", "non-dropping-particle" : "", "parse-names" : false, "suffix" : "" }, { "dropping-particle" : "", "family" : "Ge", "given" : "Yejing", "non-dropping-particle" : "", "parse-names" : false, "suffix" : "" }, { "dropping-particle" : "", "family" : "Drnevich", "given" : "Jenny", "non-dropping-particle" : "", "parse-names" : false, "suffix" : "" }, { "dropping-particle" : "", "family" : "Zhao", "given" : "Yong", "non-dropping-particle" : "", "parse-names" : false, "suffix" : "" }, { "dropping-particle" : "", "family" : "Band", "given" : "Mark", "non-dropping-particle" : "", "parse-names" : false, "suffix" : "" }, { "dropping-particle" : "", "family" : "Chen", "given" : "Jie", "non-dropping-particle" : "", "parse-names" : false, "suffix" : "" } ], "container-title" : "The Journal of cell biology", "id" : "ITEM-1", "issue" : "7", "issued" : { "date-parts" : [ [ "2010", "6", "28" ] ] }, "page" : "1157-69", "title" : "Mammalian target of rapamycin regulates miRNA-1 and follistatin in skeletal myogenesis.", "type" : "article-journal", "volume" : "189" }, "uris" : [ "http://www.mendeley.com/documents/?uuid=57d7c20c-716c-4307-b4a3-e6c775b6221a" ] } ], "mendeley" : { "formattedCitation" : "&lt;sup&gt;21&lt;/sup&gt;", "plainTextFormattedCitation" : "21", "previouslyFormattedCitation" : "&lt;sup&gt;21&lt;/sup&gt;" }, "properties" : { "noteIndex" : 0 }, "schema" : "https://github.com/citation-style-language/schema/raw/master/csl-citation.json" }</w:instrText>
       </w:r>
       <w:r>
         <w:fldChar w:fldCharType="separate"/>
@@ -946,7 +946,7 @@
         <w:fldChar w:fldCharType="begin" w:fldLock="1"/>
       </w:r>
       <w:r>
-        <w:instrText>ADDIN CSL_CITATION { "citationItems" : [ { "id" : "ITEM-1", "itemData" : { "DOI" : "10.1038/270725a0", "ISSN" : "0028-0836", "author" : [ { "dropping-particle" : "", "family" : "Yaffe", "given" : "David", "non-dropping-particle" : "", "parse-names" : false, "suffix" : "" }, { "dropping-particle" : "", "family" : "Saxel", "given" : "Ora", "non-dropping-particle" : "", "parse-names" : false, "suffix" : "" } ], "container-title" : "Nature", "id" : "ITEM-1", "issue" : "5639", "issued" : { "date-parts" : [ [ "1977", "12", "22" ] ] }, "page" : "725-727", "title" : "Serial passaging and differentiation of myogenic cells isolated from dystrophic mouse muscle", "type" : "article-journal", "volume" : "270" }, "uris" : [ "http://www.mendeley.com/documents/?uuid=01ca6281-67c6-4455-b80f-f40fd5651029" ] } ], "mendeley" : { "formattedCitation" : "&lt;sup&gt;22&lt;/sup&gt;", "plainTextFormattedCitation" : "22", "previouslyFormattedCitation" : "&lt;sup&gt;23&lt;/sup&gt;" }, "properties" : { "noteIndex" : 0 }, "schema" : "https://github.com/citation-style-language/schema/raw/master/csl-citation.json" }</w:instrText>
+        <w:instrText>ADDIN CSL_CITATION { "citationItems" : [ { "id" : "ITEM-1", "itemData" : { "DOI" : "10.1038/270725a0", "ISSN" : "0028-0836", "author" : [ { "dropping-particle" : "", "family" : "Yaffe", "given" : "David", "non-dropping-particle" : "", "parse-names" : false, "suffix" : "" }, { "dropping-particle" : "", "family" : "Saxel", "given" : "Ora", "non-dropping-particle" : "", "parse-names" : false, "suffix" : "" } ], "container-title" : "Nature", "id" : "ITEM-1", "issue" : "5639", "issued" : { "date-parts" : [ [ "1977", "12", "22" ] ] }, "page" : "725-727", "title" : "Serial passaging and differentiation of myogenic cells isolated from dystrophic mouse muscle", "type" : "article-journal", "volume" : "270" }, "uris" : [ "http://www.mendeley.com/documents/?uuid=01ca6281-67c6-4455-b80f-f40fd5651029" ] } ], "mendeley" : { "formattedCitation" : "&lt;sup&gt;22&lt;/sup&gt;", "plainTextFormattedCitation" : "22", "previouslyFormattedCitation" : "&lt;sup&gt;22&lt;/sup&gt;" }, "properties" : { "noteIndex" : 0 }, "schema" : "https://github.com/citation-style-language/schema/raw/master/csl-citation.json" }</w:instrText>
       </w:r>
       <w:r>
         <w:fldChar w:fldCharType="separate"/>
@@ -1218,7 +1218,7 @@
         <w:fldChar w:fldCharType="begin" w:fldLock="1"/>
       </w:r>
       <w:r>
-        <w:instrText>ADDIN CSL_CITATION { "citationItems" : [ { "id" : "ITEM-1", "itemData" : { "DOI" : "10.1038/nprot.2008.73", "ISSN" : "1754-2189", "author" : [ { "dropping-particle" : "", "family" : "Schmittgen", "given" : "Thomas D", "non-dropping-particle" : "", "parse-names" : false, "suffix" : "" }, { "dropping-particle" : "", "family" : "Livak", "given" : "Kenneth J", "non-dropping-particle" : "", "parse-names" : false, "suffix" : "" } ], "container-title" : "Nature Protocols", "id" : "ITEM-1", "issue" : "6", "issued" : { "date-parts" : [ [ "2008", "6" ] ] }, "page" : "1101-1108", "title" : "Analyzing real-time PCR data by the comparative CT method", "type" : "article-journal", "volume" : "3" }, "uris" : [ "http://www.mendeley.com/documents/?uuid=58a2ce57-0530-4053-9754-742efb9d6a4c" ] } ], "mendeley" : { "formattedCitation" : "&lt;sup&gt;23&lt;/sup&gt;", "plainTextFormattedCitation" : "23", "previouslyFormattedCitation" : "&lt;sup&gt;24&lt;/sup&gt;" }, "properties" : { "noteIndex" : 0 }, "schema" : "https://github.com/citation-style-language/schema/raw/master/csl-citation.json" }</w:instrText>
+        <w:instrText>ADDIN CSL_CITATION { "citationItems" : [ { "id" : "ITEM-1", "itemData" : { "DOI" : "10.1038/nprot.2008.73", "ISSN" : "1754-2189", "author" : [ { "dropping-particle" : "", "family" : "Schmittgen", "given" : "Thomas D", "non-dropping-particle" : "", "parse-names" : false, "suffix" : "" }, { "dropping-particle" : "", "family" : "Livak", "given" : "Kenneth J", "non-dropping-particle" : "", "parse-names" : false, "suffix" : "" } ], "container-title" : "Nature Protocols", "id" : "ITEM-1", "issue" : "6", "issued" : { "date-parts" : [ [ "2008", "6" ] ] }, "page" : "1101-1108", "title" : "Analyzing real-time PCR data by the comparative CT method", "type" : "article-journal", "volume" : "3" }, "uris" : [ "http://www.mendeley.com/documents/?uuid=58a2ce57-0530-4053-9754-742efb9d6a4c" ] } ], "mendeley" : { "formattedCitation" : "&lt;sup&gt;23&lt;/sup&gt;", "plainTextFormattedCitation" : "23", "previouslyFormattedCitation" : "&lt;sup&gt;23&lt;/sup&gt;" }, "properties" : { "noteIndex" : 0 }, "schema" : "https://github.com/citation-style-language/schema/raw/master/csl-citation.json" }</w:instrText>
       </w:r>
       <w:r>
         <w:fldChar w:fldCharType="separate"/>
@@ -1443,7 +1443,7 @@
         <w:fldChar w:fldCharType="begin" w:fldLock="1"/>
       </w:r>
       <w:r>
-        <w:instrText>ADDIN CSL_CITATION { "citationItems" : [ { "id" : "ITEM-1", "itemData" : { "DOI" : "10.1038/nmeth.1592", "ISSN" : "1548-7105", "PMID" : "21460824", "abstract" : "Existing transgenic RNAi resources in Drosophila melanogaster based on long double-stranded hairpin RNAs are powerful tools for functional studies, but they are ineffective in gene knockdown during oogenesis, an important model system for the study of many biological questions. We show that shRNAs, modeled on an endogenous microRNA, are extremely effective at silencing gene expression during oogenesis. We also describe our progress toward building a genome-wide shRNA resource.", "author" : [ { "dropping-particle" : "", "family" : "Ni", "given" : "Jian-quan", "non-dropping-particle" : "", "parse-names" : false, "suffix" : "" }, { "dropping-particle" : "", "family" : "Zhou", "given" : "Rui", "non-dropping-particle" : "", "parse-names" : false, "suffix" : "" }, { "dropping-particle" : "", "family" : "Czech", "given" : "Benjamin", "non-dropping-particle" : "", "parse-names" : false, "suffix" : "" }, { "dropping-particle" : "", "family" : "Liu", "given" : "Lu-ping", "non-dropping-particle" : "", "parse-names" : false, "suffix" : "" }, { "dropping-particle" : "", "family" : "Holderbaum", "given" : "Laura", "non-dropping-particle" : "", "parse-names" : false, "suffix" : "" }, { "dropping-particle" : "", "family" : "Yang-Zhou", "given" : "Donghui", "non-dropping-particle" : "", "parse-names" : false, "suffix" : "" }, { "dropping-particle" : "", "family" : "Shim", "given" : "Hye-seok", "non-dropping-particle" : "", "parse-names" : false, "suffix" : "" }, { "dropping-particle" : "", "family" : "Tao", "given" : "Rong", "non-dropping-particle" : "", "parse-names" : false, "suffix" : "" }, { "dropping-particle" : "", "family" : "Handler", "given" : "Dominik", "non-dropping-particle" : "", "parse-names" : false, "suffix" : "" }, { "dropping-particle" : "", "family" : "Karpowicz", "given" : "Phillip", "non-dropping-particle" : "", "parse-names" : false, "suffix" : "" }, { "dropping-particle" : "", "family" : "Binari", "given" : "Richard", "non-dropping-particle" : "", "parse-names" : false, "suffix" : "" }, { "dropping-particle" : "", "family" : "Booker", "given" : "Matthew", "non-dropping-particle" : "", "parse-names" : false, "suffix" : "" }, { "dropping-particle" : "", "family" : "Brennecke", "given" : "Julius", "non-dropping-particle" : "", "parse-names" : false, "suffix" : "" }, { "dropping-particle" : "", "family" : "Perkins", "given" : "Lizabeth A", "non-dropping-particle" : "", "parse-names" : false, "suffix" : "" }, { "dropping-particle" : "", "family" : "Hannon", "given" : "Gregory J", "non-dropping-particle" : "", "parse-names" : false, "suffix" : "" }, { "dropping-particle" : "", "family" : "Perrimon", "given" : "Norbert", "non-dropping-particle" : "", "parse-names" : false, "suffix" : "" } ], "container-title" : "Nature methods", "id" : "ITEM-1", "issue" : "5", "issued" : { "date-parts" : [ [ "2011", "5" ] ] }, "page" : "405-7", "title" : "A genome-scale shRNA resource for transgenic RNAi in Drosophila.", "type" : "article-journal", "volume" : "8" }, "uris" : [ "http://www.mendeley.com/documents/?uuid=391f97d3-3ed5-4a61-9572-2dd9e4167c85" ] } ], "mendeley" : { "formattedCitation" : "&lt;sup&gt;24&lt;/sup&gt;", "plainTextFormattedCitation" : "24", "previouslyFormattedCitation" : "&lt;sup&gt;25&lt;/sup&gt;" }, "properties" : { "noteIndex" : 0 }, "schema" : "https://github.com/citation-style-language/schema/raw/master/csl-citation.json" }</w:instrText>
+        <w:instrText>ADDIN CSL_CITATION { "citationItems" : [ { "id" : "ITEM-1", "itemData" : { "DOI" : "10.1038/nmeth.1592", "ISSN" : "1548-7105", "PMID" : "21460824", "abstract" : "Existing transgenic RNAi resources in Drosophila melanogaster based on long double-stranded hairpin RNAs are powerful tools for functional studies, but they are ineffective in gene knockdown during oogenesis, an important model system for the study of many biological questions. We show that shRNAs, modeled on an endogenous microRNA, are extremely effective at silencing gene expression during oogenesis. We also describe our progress toward building a genome-wide shRNA resource.", "author" : [ { "dropping-particle" : "", "family" : "Ni", "given" : "Jian-quan", "non-dropping-particle" : "", "parse-names" : false, "suffix" : "" }, { "dropping-particle" : "", "family" : "Zhou", "given" : "Rui", "non-dropping-particle" : "", "parse-names" : false, "suffix" : "" }, { "dropping-particle" : "", "family" : "Czech", "given" : "Benjamin", "non-dropping-particle" : "", "parse-names" : false, "suffix" : "" }, { "dropping-particle" : "", "family" : "Liu", "given" : "Lu-ping", "non-dropping-particle" : "", "parse-names" : false, "suffix" : "" }, { "dropping-particle" : "", "family" : "Holderbaum", "given" : "Laura", "non-dropping-particle" : "", "parse-names" : false, "suffix" : "" }, { "dropping-particle" : "", "family" : "Yang-Zhou", "given" : "Donghui", "non-dropping-particle" : "", "parse-names" : false, "suffix" : "" }, { "dropping-particle" : "", "family" : "Shim", "given" : "Hye-seok", "non-dropping-particle" : "", "parse-names" : false, "suffix" : "" }, { "dropping-particle" : "", "family" : "Tao", "given" : "Rong", "non-dropping-particle" : "", "parse-names" : false, "suffix" : "" }, { "dropping-particle" : "", "family" : "Handler", "given" : "Dominik", "non-dropping-particle" : "", "parse-names" : false, "suffix" : "" }, { "dropping-particle" : "", "family" : "Karpowicz", "given" : "Phillip", "non-dropping-particle" : "", "parse-names" : false, "suffix" : "" }, { "dropping-particle" : "", "family" : "Binari", "given" : "Richard", "non-dropping-particle" : "", "parse-names" : false, "suffix" : "" }, { "dropping-particle" : "", "family" : "Booker", "given" : "Matthew", "non-dropping-particle" : "", "parse-names" : false, "suffix" : "" }, { "dropping-particle" : "", "family" : "Brennecke", "given" : "Julius", "non-dropping-particle" : "", "parse-names" : false, "suffix" : "" }, { "dropping-particle" : "", "family" : "Perkins", "given" : "Lizabeth A", "non-dropping-particle" : "", "parse-names" : false, "suffix" : "" }, { "dropping-particle" : "", "family" : "Hannon", "given" : "Gregory J", "non-dropping-particle" : "", "parse-names" : false, "suffix" : "" }, { "dropping-particle" : "", "family" : "Perrimon", "given" : "Norbert", "non-dropping-particle" : "", "parse-names" : false, "suffix" : "" } ], "container-title" : "Nature methods", "id" : "ITEM-1", "issue" : "5", "issued" : { "date-parts" : [ [ "2011", "5" ] ] }, "page" : "405-7", "title" : "A genome-scale shRNA resource for transgenic RNAi in Drosophila.", "type" : "article-journal", "volume" : "8" }, "uris" : [ "http://www.mendeley.com/documents/?uuid=391f97d3-3ed5-4a61-9572-2dd9e4167c85" ] } ], "mendeley" : { "formattedCitation" : "&lt;sup&gt;24&lt;/sup&gt;", "plainTextFormattedCitation" : "24", "previouslyFormattedCitation" : "&lt;sup&gt;24&lt;/sup&gt;" }, "properties" : { "noteIndex" : 0 }, "schema" : "https://github.com/citation-style-language/schema/raw/master/csl-citation.json" }</w:instrText>
       </w:r>
       <w:r>
         <w:fldChar w:fldCharType="separate"/>
@@ -1958,7 +1958,7 @@
         <w:fldChar w:fldCharType="begin" w:fldLock="1"/>
       </w:r>
       <w:r>
-        <w:instrText>ADDIN CSL_CITATION { "citationItems" : [ { "id" : "ITEM-1", "itemData" : { "author" : [ { "dropping-particle" : "", "family" : "R Core Team", "given" : "", "non-dropping-particle" : "", "parse-names" : false, "suffix" : "" } ], "id" : "ITEM-1", "issued" : { "date-parts" : [ [ "2013" ] ] }, "publisher-place" : "Vienna, Austria", "title" : "R: A Language and Environment for Statistical Computing", "type" : "article" }, "uris" : [ "http://www.mendeley.com/documents/?uuid=5eba6a98-a1fe-40e4-8a4d-45ddfbf1cd0c" ] } ], "mendeley" : { "formattedCitation" : "&lt;sup&gt;25&lt;/sup&gt;", "plainTextFormattedCitation" : "25", "previouslyFormattedCitation" : "&lt;sup&gt;26&lt;/sup&gt;" }, "properties" : { "noteIndex" : 0 }, "schema" : "https://github.com/citation-style-language/schema/raw/master/csl-citation.json" }</w:instrText>
+        <w:instrText>ADDIN CSL_CITATION { "citationItems" : [ { "id" : "ITEM-1", "itemData" : { "author" : [ { "dropping-particle" : "", "family" : "R Core Team", "given" : "", "non-dropping-particle" : "", "parse-names" : false, "suffix" : "" } ], "id" : "ITEM-1", "issued" : { "date-parts" : [ [ "2013" ] ] }, "publisher-place" : "Vienna, Austria", "title" : "R: A Language and Environment for Statistical Computing", "type" : "article" }, "uris" : [ "http://www.mendeley.com/documents/?uuid=5eba6a98-a1fe-40e4-8a4d-45ddfbf1cd0c" ] } ], "mendeley" : { "formattedCitation" : "&lt;sup&gt;25&lt;/sup&gt;", "plainTextFormattedCitation" : "25", "previouslyFormattedCitation" : "&lt;sup&gt;25&lt;/sup&gt;" }, "properties" : { "noteIndex" : 0 }, "schema" : "https://github.com/citation-style-language/schema/raw/master/csl-citation.json" }</w:instrText>
       </w:r>
       <w:r>
         <w:fldChar w:fldCharType="separate"/>
@@ -2001,7 +2001,7 @@
         <w:fldChar w:fldCharType="begin" w:fldLock="1"/>
       </w:r>
       <w:r>
-        <w:instrText>ADDIN CSL_CITATION { "citationItems" : [ { "id" : "ITEM-1", "itemData" : { "author" : [ { "dropping-particle" : "", "family" : "Fox", "given" : "John", "non-dropping-particle" : "", "parse-names" : false, "suffix" : "" }, { "dropping-particle" : "", "family" : "Weisberg", "given" : "Sanford", "non-dropping-particle" : "", "parse-names" : false, "suffix" : "" } ], "edition" : "Second", "id" : "ITEM-1", "issued" : { "date-parts" : [ [ "2011" ] ] }, "publisher" : "Sage", "publisher-place" : "Thousand Oaks {CA}", "title" : "An {R} Companion to Applied Regression", "type" : "book" }, "uris" : [ "http://www.mendeley.com/documents/?uuid=0df0ae89-b9f8-4e9d-8d49-8d55ba41c01a" ] } ], "mendeley" : { "formattedCitation" : "&lt;sup&gt;26&lt;/sup&gt;", "plainTextFormattedCitation" : "26", "previouslyFormattedCitation" : "&lt;sup&gt;27&lt;/sup&gt;" }, "properties" : { "noteIndex" : 0 }, "schema" : "https://github.com/citation-style-language/schema/raw/master/csl-citation.json" }</w:instrText>
+        <w:instrText>ADDIN CSL_CITATION { "citationItems" : [ { "id" : "ITEM-1", "itemData" : { "author" : [ { "dropping-particle" : "", "family" : "Fox", "given" : "John", "non-dropping-particle" : "", "parse-names" : false, "suffix" : "" }, { "dropping-particle" : "", "family" : "Weisberg", "given" : "Sanford", "non-dropping-particle" : "", "parse-names" : false, "suffix" : "" } ], "edition" : "Second", "id" : "ITEM-1", "issued" : { "date-parts" : [ [ "2011" ] ] }, "publisher" : "Sage", "publisher-place" : "Thousand Oaks {CA}", "title" : "An {R} Companion to Applied Regression", "type" : "book" }, "uris" : [ "http://www.mendeley.com/documents/?uuid=0df0ae89-b9f8-4e9d-8d49-8d55ba41c01a" ] } ], "mendeley" : { "formattedCitation" : "&lt;sup&gt;26&lt;/sup&gt;", "plainTextFormattedCitation" : "26", "previouslyFormattedCitation" : "&lt;sup&gt;26&lt;/sup&gt;" }, "properties" : { "noteIndex" : 0 }, "schema" : "https://github.com/citation-style-language/schema/raw/master/csl-citation.json" }</w:instrText>
       </w:r>
       <w:r>
         <w:fldChar w:fldCharType="separate"/>
@@ -2056,7 +2056,7 @@
         <w:fldChar w:fldCharType="begin" w:fldLock="1"/>
       </w:r>
       <w:r>
-        <w:instrText>ADDIN CSL_CITATION { "citationItems" : [ { "id" : "ITEM-1", "itemData" : { "author" : [ { "dropping-particle" : "", "family" : "Benjamini", "given" : "Yoav", "non-dropping-particle" : "", "parse-names" : false, "suffix" : "" }, { "dropping-particle" : "", "family" : "Hochberg", "given" : "Yosef", "non-dropping-particle" : "", "parse-names" : false, "suffix" : "" } ], "container-title" : "Journal of the Royal Statistical Society. Series B", "id" : "ITEM-1", "issue" : "1", "issued" : { "date-parts" : [ [ "1995" ] ] }, "page" : "289-300", "title" : "Controlling the False Discovery Rate: A Practical and Powerful Approach to Multiple Testing", "type" : "article-journal", "volume" : "57" }, "uris" : [ "http://www.mendeley.com/documents/?uuid=baa0ee41-5196-45d8-84be-3a1535b44d3e" ] } ], "mendeley" : { "formattedCitation" : "&lt;sup&gt;27&lt;/sup&gt;", "plainTextFormattedCitation" : "27", "previouslyFormattedCitation" : "&lt;sup&gt;28&lt;/sup&gt;" }, "properties" : { "noteIndex" : 0 }, "schema" : "https://github.com/citation-style-language/schema/raw/master/csl-citation.json" }</w:instrText>
+        <w:instrText>ADDIN CSL_CITATION { "citationItems" : [ { "id" : "ITEM-1", "itemData" : { "author" : [ { "dropping-particle" : "", "family" : "Benjamini", "given" : "Yoav", "non-dropping-particle" : "", "parse-names" : false, "suffix" : "" }, { "dropping-particle" : "", "family" : "Hochberg", "given" : "Yosef", "non-dropping-particle" : "", "parse-names" : false, "suffix" : "" } ], "container-title" : "Journal of the Royal Statistical Society. Series B", "id" : "ITEM-1", "issue" : "1", "issued" : { "date-parts" : [ [ "1995" ] ] }, "page" : "289-300", "title" : "Controlling the False Discovery Rate: A Practical and Powerful Approach to Multiple Testing", "type" : "article-journal", "volume" : "57" }, "uris" : [ "http://www.mendeley.com/documents/?uuid=baa0ee41-5196-45d8-84be-3a1535b44d3e" ] } ], "mendeley" : { "formattedCitation" : "&lt;sup&gt;27&lt;/sup&gt;", "plainTextFormattedCitation" : "27", "previouslyFormattedCitation" : "&lt;sup&gt;27&lt;/sup&gt;" }, "properties" : { "noteIndex" : 0 }, "schema" : "https://github.com/citation-style-language/schema/raw/master/csl-citation.json" }</w:instrText>
       </w:r>
       <w:r>
         <w:fldChar w:fldCharType="separate"/>
@@ -2149,7 +2149,7 @@
         <w:fldChar w:fldCharType="begin" w:fldLock="1"/>
       </w:r>
       <w:r>
-        <w:instrText>ADDIN CSL_CITATION { "citationItems" : [ { "id" : "ITEM-1", "itemData" : { "URL" : "http://bridgeslab.github.io/DrosophilaMuscleFunction/", "accessed" : { "date-parts" : [ [ "2014", "10", "31" ] ] }, "author" : [ { "dropping-particle" : "", "family" : "Hatfield", "given" : "Isabelle", "non-dropping-particle" : "", "parse-names" : false, "suffix" : "" }, { "dropping-particle" : "", "family" : "Harvey", "given" : "Innocence", "non-dropping-particle" : "", "parse-names" : false, "suffix" : "" }, { "dropping-particle" : "", "family" : "Reiter", "given" : "Lawrence T.", "non-dropping-particle" : "", "parse-names" : false, "suffix" : "" }, { "dropping-particle" : "", "family" : "Bridges", "given" : "Dave", "non-dropping-particle" : "", "parse-names" : false, "suffix" : "" } ], "id" : "ITEM-1", "issued" : { "date-parts" : [ [ "2014" ] ] }, "title" : "Dataset for Drosophila Muscle Function Studies", "type" : "webpage" }, "uris" : [ "http://www.mendeley.com/documents/?uuid=d23501fb-b767-4e63-a6ce-476c9fdc7bd3" ] } ], "mendeley" : { "formattedCitation" : "&lt;sup&gt;28&lt;/sup&gt;", "plainTextFormattedCitation" : "28", "previouslyFormattedCitation" : "&lt;sup&gt;29&lt;/sup&gt;" }, "properties" : { "noteIndex" : 0 }, "schema" : "https://github.com/citation-style-language/schema/raw/master/csl-citation.json" }</w:instrText>
+        <w:instrText>ADDIN CSL_CITATION { "citationItems" : [ { "id" : "ITEM-1", "itemData" : { "URL" : "http://bridgeslab.github.io/DrosophilaMuscleFunction/", "accessed" : { "date-parts" : [ [ "2014", "10", "31" ] ] }, "author" : [ { "dropping-particle" : "", "family" : "Hatfield", "given" : "Isabelle", "non-dropping-particle" : "", "parse-names" : false, "suffix" : "" }, { "dropping-particle" : "", "family" : "Harvey", "given" : "Innocence", "non-dropping-particle" : "", "parse-names" : false, "suffix" : "" }, { "dropping-particle" : "", "family" : "Reiter", "given" : "Lawrence T.", "non-dropping-particle" : "", "parse-names" : false, "suffix" : "" }, { "dropping-particle" : "", "family" : "Bridges", "given" : "Dave", "non-dropping-particle" : "", "parse-names" : false, "suffix" : "" } ], "id" : "ITEM-1", "issued" : { "date-parts" : [ [ "2014" ] ] }, "title" : "Dataset for Drosophila Muscle Function Studies", "type" : "webpage" }, "uris" : [ "http://www.mendeley.com/documents/?uuid=d23501fb-b767-4e63-a6ce-476c9fdc7bd3" ] } ], "mendeley" : { "formattedCitation" : "&lt;sup&gt;28&lt;/sup&gt;", "plainTextFormattedCitation" : "28", "previouslyFormattedCitation" : "&lt;sup&gt;28&lt;/sup&gt;" }, "properties" : { "noteIndex" : 0 }, "schema" : "https://github.com/citation-style-language/schema/raw/master/csl-citation.json" }</w:instrText>
       </w:r>
       <w:r>
         <w:fldChar w:fldCharType="separate"/>
@@ -2387,7 +2387,7 @@
         <w:fldChar w:fldCharType="begin" w:fldLock="1"/>
       </w:r>
       <w:r>
-        <w:instrText>ADDIN CSL_CITATION { "citationItems" : [ { "id" : "ITEM-1", "itemData" : { "DOI" : "10.1016/j.semcdb.2005.07.006", "ISSN" : "1084-9521", "PMID" : "16099183", "abstract" : "The basic helix-loop-helix myogenic regulatory factors MyoD, Myf5, myogenin and MRF4 have critical roles in skeletal muscle development. Together with the Mef2 proteins and E proteins, these transcription factors are responsible for coordinating muscle-specific gene expression in the developing embryo. This review highlights recent studies regarding the molecular mechanisms by which the muscle-specific myogenic bHLH proteins interact with other regulatory factors to coordinate gene expression in a controlled and ordered manner.", "author" : [ { "dropping-particle" : "", "family" : "Berkes", "given" : "Charlotte a", "non-dropping-particle" : "", "parse-names" : false, "suffix" : "" }, { "dropping-particle" : "", "family" : "Tapscott", "given" : "Stephen J", "non-dropping-particle" : "", "parse-names" : false, "suffix" : "" } ], "container-title" : "Seminars in cell &amp; developmental biology", "id" : "ITEM-1", "issue" : "4-5", "issued" : { "date-parts" : [ [ "2005" ] ] }, "page" : "585-95", "title" : "MyoD and the transcriptional control of myogenesis.", "type" : "article-journal", "volume" : "16" }, "uris" : [ "http://www.mendeley.com/documents/?uuid=82aeace7-1b59-4ba0-a23f-38bc7cd8f815" ] } ], "mendeley" : { "formattedCitation" : "&lt;sup&gt;29&lt;/sup&gt;", "plainTextFormattedCitation" : "29", "previouslyFormattedCitation" : "&lt;sup&gt;30&lt;/sup&gt;" }, "properties" : { "noteIndex" : 0 }, "schema" : "https://github.com/citation-style-language/schema/raw/master/csl-citation.json" }</w:instrText>
+        <w:instrText>ADDIN CSL_CITATION { "citationItems" : [ { "id" : "ITEM-1", "itemData" : { "DOI" : "10.1016/j.semcdb.2005.07.006", "ISSN" : "1084-9521", "PMID" : "16099183", "abstract" : "The basic helix-loop-helix myogenic regulatory factors MyoD, Myf5, myogenin and MRF4 have critical roles in skeletal muscle development. Together with the Mef2 proteins and E proteins, these transcription factors are responsible for coordinating muscle-specific gene expression in the developing embryo. This review highlights recent studies regarding the molecular mechanisms by which the muscle-specific myogenic bHLH proteins interact with other regulatory factors to coordinate gene expression in a controlled and ordered manner.", "author" : [ { "dropping-particle" : "", "family" : "Berkes", "given" : "Charlotte a", "non-dropping-particle" : "", "parse-names" : false, "suffix" : "" }, { "dropping-particle" : "", "family" : "Tapscott", "given" : "Stephen J", "non-dropping-particle" : "", "parse-names" : false, "suffix" : "" } ], "container-title" : "Seminars in cell &amp; developmental biology", "id" : "ITEM-1", "issue" : "4-5", "issued" : { "date-parts" : [ [ "2005" ] ] }, "page" : "585-95", "title" : "MyoD and the transcriptional control of myogenesis.", "type" : "article-journal", "volume" : "16" }, "uris" : [ "http://www.mendeley.com/documents/?uuid=82aeace7-1b59-4ba0-a23f-38bc7cd8f815" ] } ], "mendeley" : { "formattedCitation" : "&lt;sup&gt;29&lt;/sup&gt;", "plainTextFormattedCitation" : "29", "previouslyFormattedCitation" : "&lt;sup&gt;29&lt;/sup&gt;" }, "properties" : { "noteIndex" : 0 }, "schema" : "https://github.com/citation-style-language/schema/raw/master/csl-citation.json" }</w:instrText>
       </w:r>
       <w:r>
         <w:fldChar w:fldCharType="separate"/>
@@ -2492,6 +2492,34 @@
       <w:r>
         <w:t xml:space="preserve"> and prevented the formation of myotubes (Figure 1C). </w:t>
       </w:r>
+      <w:r>
+        <w:t xml:space="preserve">  We did not observe any </w:t>
+      </w:r>
+      <w:r>
+        <w:t>fused myocytes in the rapamycin treated cells, suggesting that the earliest rapamycin-sensitive event is prior to myocyte fusion, which results in impaired myotubule formation.  This is consistent with previous studies examining the effects of rapamycin on myoblast differentiation</w:t>
+      </w:r>
+      <w:r>
+        <w:fldChar w:fldCharType="begin" w:fldLock="1"/>
+      </w:r>
+      <w:r>
+        <w:instrText>ADDIN CSL_CITATION { "citationItems" : [ { "id" : "ITEM-1", "itemData" : { "DOI" : "10.1074/jbc.C100406200", "ISSN" : "0021-9258", "PMID" : "11500483", "abstract" : "Rapamycin inhibits differentiation of mouse C2C12 myoblasts, a tissue culture model for skeletal muscle differentiation. The mechanism by which a rapamycin-sensitive signaling pathway regulates myogenesis is largely unknown. The mammalian target of rapamycin (mTOR) is a central regulator of cell growth and proliferation, but its role in myogenesis has not been examined directly. Here we report the investigation of the function of mTOR and its downstream effectors in muscle differentiation. Rapamycin exerts an inhibitory effect on C2C12 myogenesis at different stages, implying that a rapamycin-sensitive pathway may be required for multiple processes during muscle differentiation. The mTOR protein level increases 10-fold during differentiation, via a post-transcriptional mechanism. As the first direct demonstration of the essential role of mTOR in muscle differentiation, we show that a rapamycin-resistant mTOR, but not S6 kinase 1, can rescue rapamycin-inhibited myogenesis. Remarkably, the myogenic function of mTOR does not require its kinase activity. Two downstream effectors of the rapamycin-sensitive pathway, S6 kinase 1 and eIF4E-binding protein 1, undergo differential regulation during myogenesis, but neither protein is the relevant effector for the myogenic signaling of mTOR. Taken together, our observations suggest a novel mTOR signaling mechanism essential for skeletal muscle differentiation.", "author" : [ { "dropping-particle" : "", "family" : "Erbay", "given" : "E", "non-dropping-particle" : "", "parse-names" : false, "suffix" : "" }, { "dropping-particle" : "", "family" : "Chen", "given" : "J", "non-dropping-particle" : "", "parse-names" : false, "suffix" : "" } ], "container-title" : "The Journal of biological chemistry", "id" : "ITEM-1", "issue" : "39", "issued" : { "date-parts" : [ [ "2001", "9", "28" ] ] }, "page" : "36079-82", "title" : "The mammalian target of rapamycin regulates C2C12 myogenesis via a kinase-independent mechanism.", "type" : "article-journal", "volume" : "276" }, "uris" : [ "http://www.mendeley.com/documents/?uuid=ad06618c-c676-4c47-81f0-b61efa4769c0" ] }, { "id" : "ITEM-2", "itemData" : { "DOI" : "10.1002/1097-4652(200101)186:1&lt;82::AID-JCP1001&gt;3.0.CO;2-R", "ISSN" : "0021-9541", "PMID" : "11147817", "abstract" : "In the present study, we have examined the insulin-signaling pathways involved in myogenesis in mouse C2C12 skeletal muscle cell line, a cellular system that expresses high number of high affinity insulin receptors. Insulin (50 nM) rapidly (5 min) stimulated beta-chain insulin receptor, activated the phosphatidylinositol (PI) 3-kinase/Akt/p70S6-kinase signaling pathway, as well as phosphorylated both p44/p42- and p38-mitogen-activated protein kinases (MAPKs). Preconfluent cells were differentiated in a serum-free medium in response to 50 nM insulin for 72 h, as revealed by the formation of multinucleated myotubes and the induction of the creatine kinase activity. This differentiation process was also monitored by the inhibition of the PCNA content and induction of the cell cycle inhibitor p21. Furthermore, insulin induced nuclear factor-kappaB (NF-kappaB) DNA binding activity and down-regulated activating protein-1 (AP-1) DNA binding activity throughout the differentiation process. The use of specific inhibitors of the insulin-signaling pathways indicated that myogenesis was precluded by treatment for 72 h with LY294002 (an inhibitor of PI 3-kinase), rapamycin (a p70S6-kinase blocker), and SB203580 or PD169316 (p38-MAPK inhibitors). These inhibitors abolished insulin induction of NF-kappaB DNA binding activity and kappaB-chloramphenicol acetyltransferase (CAT) promoter activity, maintaining expressed cytosolic IkappaB-alpha protein, and increased AP-1 DNA binding activity and TRE-CAT promoter activity. These data suggest that insulin induces myogenesis in C2C12 through PI 3-kinase/ p70S6-kinase and p38-MAPK pathways, the signaling through p44/p42-MAPK being inhibited.", "author" : [ { "dropping-particle" : "", "family" : "Conejo", "given" : "Ruben", "non-dropping-particle" : "", "parse-names" : false, "suffix" : "" }, { "dropping-particle" : "", "family" : "Valverde", "given" : "Angela M", "non-dropping-particle" : "", "parse-names" : false, "suffix" : "" }, { "dropping-particle" : "", "family" : "Benito", "given" : "Manuel", "non-dropping-particle" : "", "parse-names" : false, "suffix" : "" }, { "dropping-particle" : "", "family" : "Lorenzo", "given" : "M", "non-dropping-particle" : "", "parse-names" : false, "suffix" : "" } ], "container-title" : "Journal of cellular physiology", "id" : "ITEM-2", "issue" : "1", "issued" : { "date-parts" : [ [ "2001", "1" ] ] }, "page" : "82-94", "title" : "Insulin produces myogenesis in C2C12 myoblasts by induction of NF-kappaB and downregulation of AP-1 activities.", "type" : "article-journal", "volume" : "186" }, "uris" : [ "http://www.mendeley.com/documents/?uuid=6d6054c7-e086-48c4-9186-a8b349ad0ca5" ] }, { "id" : "ITEM-3", "itemData" : { "DOI" : "10.1074/jbc.272.10.6653", "ISSN" : "0021-9258", "author" : [ { "dropping-particle" : "", "family" : "Coolican", "given" : "S. A.", "non-dropping-particle" : "", "parse-names" : false, "suffix" : "" }, { "dropping-particle" : "", "family" : "Samuel", "given" : "D. S.", "non-dropping-particle" : "", "parse-names" : false, "suffix" : "" }, { "dropping-particle" : "", "family" : "Ewton", "given" : "D. Z.", "non-dropping-particle" : "", "parse-names" : false, "suffix" : "" }, { "dropping-particle" : "", "family" : "McWade", "given" : "F. J.", "non-dropping-particle" : "", "parse-names" : false, "suffix" : "" }, { "dropping-particle" : "", "family" : "Florini", "given" : "J. R.", "non-dropping-particle" : "", "parse-names" : false, "suffix" : "" } ], "container-title" : "Journal of Biological Chemistry", "id" : "ITEM-3", "issue" : "10", "issued" : { "date-parts" : [ [ "1997", "3", "7" ] ] }, "page" : "6653-6662", "title" : "The Mitogenic and Myogenic Actions of Insulin-like Growth Factors Utilize Distinct Signaling Pathways", "type" : "article-journal", "volume" : "272" }, "uris" : [ "http://www.mendeley.com/documents/?uuid=d4259f03-38ce-4d38-a10f-9763e566f8fc" ] }, { "id" : "ITEM-4", "itemData" : { "DOI" : "10.1074/jbc.274.7.4341", "ISSN" : "0021-9258", "PMID" : "9933636", "abstract" : "The differentiation of C2C12 myoblasts to myotubes was found to be accompanied by a strong activation of p70 S6 kinase and the mitogen-activated protein kinase (MAPK) family member SAPK2/p38, without significant activation of p42 MAPK and only slight activation of SAPK1/JNK and protein kinase Balpha. Consistent with these findings, SB 203580 (a specific inhibitor of SAPK2/p38) or rapamycin (which blocks the activation of p70 S6 kinase) prevented the formation of multinucleated myotubes, as well as the expression of muscle-specific proteins that included SAPK3 (another MAPK family member). PD 098059 (which prevents the activation of p42 MAPK) had no effect on myotube formation. Surprisingly, the slow activation of p70 S6 kinase during differentiation was not only prevented by rapamycin but also by SB 203580, and the activation of MAPKAP kinase-2 (an in vivo substrate of SAPK2/p38) was not only prevented by SB 203580 but also by rapamycin. In contrast, the acute activation of p70 S6 kinase in C2C12 myoblasts induced by phorbol esters was unaffected by SB 203580 and the acute activation of MAPKAP kinase-2 induced by anisomycin was unaffected by rapamycin. These results show for the first time that SAPK2/p38 plays an essential role in C2C12 cell differentiation.", "author" : [ { "dropping-particle" : "", "family" : "Cuenda", "given" : "A.", "non-dropping-particle" : "", "parse-names" : false, "suffix" : "" }, { "dropping-particle" : "", "family" : "Cohen", "given" : "Philip", "non-dropping-particle" : "", "parse-names" : false, "suffix" : "" } ], "container-title" : "The Journal of biological chemistry", "id" : "ITEM-4", "issue" : "7", "issued" : { "date-parts" : [ [ "1999", "2", "12" ] ] }, "page" : "4341-6", "title" : "Stress-activated protein kinase-2/p38 and a rapamycin-sensitive pathway are required for C2C12 myogenesis.", "type" : "article-journal", "volume" : "274" }, "uris" : [ "http://www.mendeley.com/documents/?uuid=f8dd4f0f-4de6-4547-9a02-869c55f5ae20" ] } ], "mendeley" : { "formattedCitation" : "&lt;sup&gt;11,30,31,9&lt;/sup&gt;", "plainTextFormattedCitation" : "11,30,31,9", "previouslyFormattedCitation" : "&lt;sup&gt;9,11,30,31&lt;/sup&gt;" }, "properties" : { "noteIndex" : 0 }, "schema" : "https://github.com/citation-style-language/schema/raw/master/csl-citation.json" }</w:instrText>
+      </w:r>
+      <w:r>
+        <w:fldChar w:fldCharType="separate"/>
+      </w:r>
+      <w:r>
+        <w:rPr>
+          <w:noProof/>
+          <w:vertAlign w:val="superscript"/>
+        </w:rPr>
+        <w:t>11,30,31,9</w:t>
+      </w:r>
+      <w:r>
+        <w:fldChar w:fldCharType="end"/>
+      </w:r>
+      <w:r>
+        <w:t>.</w:t>
+      </w:r>
     </w:p>
     <w:p>
       <w:pPr>
@@ -2538,7 +2566,7 @@
         <w:fldChar w:fldCharType="begin" w:fldLock="1"/>
       </w:r>
       <w:r>
-        <w:instrText>ADDIN CSL_CITATION { "citationItems" : [ { "id" : "ITEM-1", "itemData" : { "DOI" : "10.1083/jcb.200912093", "ISSN" : "1540-8140", "PMID" : "20566686", "abstract" : "Mammalian target of rapamycin (mTOR) has emerged as a key regulator of skeletal muscle development by governing distinct stages of myogenesis, but the molecular pathways downstream of mTOR are not fully understood. In this study, we report that expression of the muscle-specific micro-RNA (miRNA) miR-1 is regulated by mTOR both in differentiating myoblasts and in mouse regenerating skeletal muscle. We have found that mTOR controls MyoD-dependent transcription of miR-1 through its upstream enhancer, most likely by regulating MyoD protein stability. Moreover, a functional pathway downstream of mTOR and miR-1 is delineated, in which miR-1 suppression of histone deacetylase 4 (HDAC4) results in production of follistatin and subsequent myocyte fusion. Collective evidence strongly suggests that follistatin is the long-sought mTOR-regulated fusion factor. In summary, our findings unravel for the first time a link between mTOR and miRNA biogenesis and identify an mTOR-miR-1-HDAC4-follistatin pathway that regulates myocyte fusion during myoblast differentiation in vitro and skeletal muscle regeneration in vivo.", "author" : [ { "dropping-particle" : "", "family" : "Sun", "given" : "Yuting", "non-dropping-particle" : "", "parse-names" : false, "suffix" : "" }, { "dropping-particle" : "", "family" : "Ge", "given" : "Yejing", "non-dropping-particle" : "", "parse-names" : false, "suffix" : "" }, { "dropping-particle" : "", "family" : "Drnevich", "given" : "Jenny", "non-dropping-particle" : "", "parse-names" : false, "suffix" : "" }, { "dropping-particle" : "", "family" : "Zhao", "given" : "Yong", "non-dropping-particle" : "", "parse-names" : false, "suffix" : "" }, { "dropping-particle" : "", "family" : "Band", "given" : "Mark", "non-dropping-particle" : "", "parse-names" : false, "suffix" : "" }, { "dropping-particle" : "", "family" : "Chen", "given" : "Jie", "non-dropping-particle" : "", "parse-names" : false, "suffix" : "" } ], "container-title" : "The Journal of cell biology", "id" : "ITEM-1", "issue" : "7", "issued" : { "date-parts" : [ [ "2010", "6", "28" ] ] }, "page" : "1157-69", "title" : "Mammalian target of rapamycin regulates miRNA-1 and follistatin in skeletal myogenesis.", "type" : "article-journal", "volume" : "189" }, "uris" : [ "http://www.mendeley.com/documents/?uuid=57d7c20c-716c-4307-b4a3-e6c775b6221a" ] } ], "mendeley" : { "formattedCitation" : "&lt;sup&gt;21&lt;/sup&gt;", "plainTextFormattedCitation" : "21", "previouslyFormattedCitation" : "&lt;sup&gt;22&lt;/sup&gt;" }, "properties" : { "noteIndex" : 0 }, "schema" : "https://github.com/citation-style-language/schema/raw/master/csl-citation.json" }</w:instrText>
+        <w:instrText>ADDIN CSL_CITATION { "citationItems" : [ { "id" : "ITEM-1", "itemData" : { "DOI" : "10.1083/jcb.200912093", "ISSN" : "1540-8140", "PMID" : "20566686", "abstract" : "Mammalian target of rapamycin (mTOR) has emerged as a key regulator of skeletal muscle development by governing distinct stages of myogenesis, but the molecular pathways downstream of mTOR are not fully understood. In this study, we report that expression of the muscle-specific micro-RNA (miRNA) miR-1 is regulated by mTOR both in differentiating myoblasts and in mouse regenerating skeletal muscle. We have found that mTOR controls MyoD-dependent transcription of miR-1 through its upstream enhancer, most likely by regulating MyoD protein stability. Moreover, a functional pathway downstream of mTOR and miR-1 is delineated, in which miR-1 suppression of histone deacetylase 4 (HDAC4) results in production of follistatin and subsequent myocyte fusion. Collective evidence strongly suggests that follistatin is the long-sought mTOR-regulated fusion factor. In summary, our findings unravel for the first time a link between mTOR and miRNA biogenesis and identify an mTOR-miR-1-HDAC4-follistatin pathway that regulates myocyte fusion during myoblast differentiation in vitro and skeletal muscle regeneration in vivo.", "author" : [ { "dropping-particle" : "", "family" : "Sun", "given" : "Yuting", "non-dropping-particle" : "", "parse-names" : false, "suffix" : "" }, { "dropping-particle" : "", "family" : "Ge", "given" : "Yejing", "non-dropping-particle" : "", "parse-names" : false, "suffix" : "" }, { "dropping-particle" : "", "family" : "Drnevich", "given" : "Jenny", "non-dropping-particle" : "", "parse-names" : false, "suffix" : "" }, { "dropping-particle" : "", "family" : "Zhao", "given" : "Yong", "non-dropping-particle" : "", "parse-names" : false, "suffix" : "" }, { "dropping-particle" : "", "family" : "Band", "given" : "Mark", "non-dropping-particle" : "", "parse-names" : false, "suffix" : "" }, { "dropping-particle" : "", "family" : "Chen", "given" : "Jie", "non-dropping-particle" : "", "parse-names" : false, "suffix" : "" } ], "container-title" : "The Journal of cell biology", "id" : "ITEM-1", "issue" : "7", "issued" : { "date-parts" : [ [ "2010", "6", "28" ] ] }, "page" : "1157-69", "title" : "Mammalian target of rapamycin regulates miRNA-1 and follistatin in skeletal myogenesis.", "type" : "article-journal", "volume" : "189" }, "uris" : [ "http://www.mendeley.com/documents/?uuid=57d7c20c-716c-4307-b4a3-e6c775b6221a" ] } ], "mendeley" : { "formattedCitation" : "&lt;sup&gt;21&lt;/sup&gt;", "plainTextFormattedCitation" : "21", "previouslyFormattedCitation" : "&lt;sup&gt;21&lt;/sup&gt;" }, "properties" : { "noteIndex" : 0 }, "schema" : "https://github.com/citation-style-language/schema/raw/master/csl-citation.json" }</w:instrText>
       </w:r>
       <w:r>
         <w:fldChar w:fldCharType="separate"/>
@@ -2692,7 +2720,7 @@
         <w:fldChar w:fldCharType="begin" w:fldLock="1"/>
       </w:r>
       <w:r>
-        <w:instrText>ADDIN CSL_CITATION { "citationItems" : [ { "id" : "ITEM-1", "itemData" : { "ISSN" : "0014-5793", "PMID" : "12135755", "abstract" : "The myogenic regulatory family of basic helix-loop-helix transcription factors, including MyoD and myogenin, functions cooperatively with the myocyte-specific enhancer binding factor 2 (MEF2) family during skeletal myogenesis. Previously, using aggregated P19 cells, we have shown that myogenin upregulates MEF2C expression while MyoD does not [Ridgeway et al., J. Biol. Chem. 275 (2000) 41-46]. In order to identify the domain of myogenin responsible for activating MEF2C expression, a series of chimeras of MyoD and myogenin were generated. Only chimeras containing the C-terminal region of myogenin were able to activate MEF2C in aggregated P19 cells, suggesting that the C-terminus of myogenin is responsible for the regulation of specific target genes.", "author" : [ { "dropping-particle" : "", "family" : "Rogerson", "given" : "Parker J", "non-dropping-particle" : "", "parse-names" : false, "suffix" : "" }, { "dropping-particle" : "", "family" : "Jamali", "given" : "Mina", "non-dropping-particle" : "", "parse-names" : false, "suffix" : "" }, { "dropping-particle" : "", "family" : "Skerjanc", "given" : "Ilona S", "non-dropping-particle" : "", "parse-names" : false, "suffix" : "" } ], "container-title" : "FEBS letters", "id" : "ITEM-1", "issue" : "1-3", "issued" : { "date-parts" : [ [ "2002", "7", "31" ] ] }, "page" : "134-8", "title" : "The C-terminus of myogenin, but not MyoD, targets upregulation of MEF2C expression.", "type" : "article-journal", "volume" : "524" }, "uris" : [ "http://www.mendeley.com/documents/?uuid=4bc13b82-243a-4e77-a237-ea6d106659d4" ] } ], "mendeley" : { "formattedCitation" : "&lt;sup&gt;30&lt;/sup&gt;", "plainTextFormattedCitation" : "30", "previouslyFormattedCitation" : "&lt;sup&gt;31&lt;/sup&gt;" }, "properties" : { "noteIndex" : 0 }, "schema" : "https://github.com/citation-style-language/schema/raw/master/csl-citation.json" }</w:instrText>
+        <w:instrText>ADDIN CSL_CITATION { "citationItems" : [ { "id" : "ITEM-1", "itemData" : { "ISSN" : "0014-5793", "PMID" : "12135755", "abstract" : "The myogenic regulatory family of basic helix-loop-helix transcription factors, including MyoD and myogenin, functions cooperatively with the myocyte-specific enhancer binding factor 2 (MEF2) family during skeletal myogenesis. Previously, using aggregated P19 cells, we have shown that myogenin upregulates MEF2C expression while MyoD does not [Ridgeway et al., J. Biol. Chem. 275 (2000) 41-46]. In order to identify the domain of myogenin responsible for activating MEF2C expression, a series of chimeras of MyoD and myogenin were generated. Only chimeras containing the C-terminal region of myogenin were able to activate MEF2C in aggregated P19 cells, suggesting that the C-terminus of myogenin is responsible for the regulation of specific target genes.", "author" : [ { "dropping-particle" : "", "family" : "Rogerson", "given" : "Parker J", "non-dropping-particle" : "", "parse-names" : false, "suffix" : "" }, { "dropping-particle" : "", "family" : "Jamali", "given" : "Mina", "non-dropping-particle" : "", "parse-names" : false, "suffix" : "" }, { "dropping-particle" : "", "family" : "Skerjanc", "given" : "Ilona S", "non-dropping-particle" : "", "parse-names" : false, "suffix" : "" } ], "container-title" : "FEBS letters", "id" : "ITEM-1", "issue" : "1-3", "issued" : { "date-parts" : [ [ "2002", "7", "31" ] ] }, "page" : "134-8", "title" : "The C-terminus of myogenin, but not MyoD, targets upregulation of MEF2C expression.", "type" : "article-journal", "volume" : "524" }, "uris" : [ "http://www.mendeley.com/documents/?uuid=4bc13b82-243a-4e77-a237-ea6d106659d4" ] } ], "mendeley" : { "formattedCitation" : "&lt;sup&gt;32&lt;/sup&gt;", "plainTextFormattedCitation" : "32", "previouslyFormattedCitation" : "&lt;sup&gt;32&lt;/sup&gt;" }, "properties" : { "noteIndex" : 0 }, "schema" : "https://github.com/citation-style-language/schema/raw/master/csl-citation.json" }</w:instrText>
       </w:r>
       <w:r>
         <w:fldChar w:fldCharType="separate"/>
@@ -2702,7 +2730,7 @@
           <w:noProof/>
           <w:vertAlign w:val="superscript"/>
         </w:rPr>
-        <w:t>30</w:t>
+        <w:t>32</w:t>
       </w:r>
       <w:r>
         <w:fldChar w:fldCharType="end"/>
@@ -2822,7 +2850,7 @@
         <w:fldChar w:fldCharType="begin" w:fldLock="1"/>
       </w:r>
       <w:r>
-        <w:instrText>ADDIN CSL_CITATION { "citationItems" : [ { "id" : "ITEM-1", "itemData" : { "DOI" : "10.1083/jcb.200912093", "ISSN" : "1540-8140", "PMID" : "20566686", "abstract" : "Mammalian target of rapamycin (mTOR) has emerged as a key regulator of skeletal muscle development by governing distinct stages of myogenesis, but the molecular pathways downstream of mTOR are not fully understood. In this study, we report that expression of the muscle-specific micro-RNA (miRNA) miR-1 is regulated by mTOR both in differentiating myoblasts and in mouse regenerating skeletal muscle. We have found that mTOR controls MyoD-dependent transcription of miR-1 through its upstream enhancer, most likely by regulating MyoD protein stability. Moreover, a functional pathway downstream of mTOR and miR-1 is delineated, in which miR-1 suppression of histone deacetylase 4 (HDAC4) results in production of follistatin and subsequent myocyte fusion. Collective evidence strongly suggests that follistatin is the long-sought mTOR-regulated fusion factor. In summary, our findings unravel for the first time a link between mTOR and miRNA biogenesis and identify an mTOR-miR-1-HDAC4-follistatin pathway that regulates myocyte fusion during myoblast differentiation in vitro and skeletal muscle regeneration in vivo.", "author" : [ { "dropping-particle" : "", "family" : "Sun", "given" : "Yuting", "non-dropping-particle" : "", "parse-names" : false, "suffix" : "" }, { "dropping-particle" : "", "family" : "Ge", "given" : "Yejing", "non-dropping-particle" : "", "parse-names" : false, "suffix" : "" }, { "dropping-particle" : "", "family" : "Drnevich", "given" : "Jenny", "non-dropping-particle" : "", "parse-names" : false, "suffix" : "" }, { "dropping-particle" : "", "family" : "Zhao", "given" : "Yong", "non-dropping-particle" : "", "parse-names" : false, "suffix" : "" }, { "dropping-particle" : "", "family" : "Band", "given" : "Mark", "non-dropping-particle" : "", "parse-names" : false, "suffix" : "" }, { "dropping-particle" : "", "family" : "Chen", "given" : "Jie", "non-dropping-particle" : "", "parse-names" : false, "suffix" : "" } ], "container-title" : "The Journal of cell biology", "id" : "ITEM-1", "issue" : "7", "issued" : { "date-parts" : [ [ "2010", "6", "28" ] ] }, "page" : "1157-69", "title" : "Mammalian target of rapamycin regulates miRNA-1 and follistatin in skeletal myogenesis.", "type" : "article-journal", "volume" : "189" }, "uris" : [ "http://www.mendeley.com/documents/?uuid=57d7c20c-716c-4307-b4a3-e6c775b6221a" ] } ], "mendeley" : { "formattedCitation" : "&lt;sup&gt;21&lt;/sup&gt;", "plainTextFormattedCitation" : "21", "previouslyFormattedCitation" : "&lt;sup&gt;22&lt;/sup&gt;" }, "properties" : { "noteIndex" : 0 }, "schema" : "https://github.com/citation-style-language/schema/raw/master/csl-citation.json" }</w:instrText>
+        <w:instrText>ADDIN CSL_CITATION { "citationItems" : [ { "id" : "ITEM-1", "itemData" : { "DOI" : "10.1083/jcb.200912093", "ISSN" : "1540-8140", "PMID" : "20566686", "abstract" : "Mammalian target of rapamycin (mTOR) has emerged as a key regulator of skeletal muscle development by governing distinct stages of myogenesis, but the molecular pathways downstream of mTOR are not fully understood. In this study, we report that expression of the muscle-specific micro-RNA (miRNA) miR-1 is regulated by mTOR both in differentiating myoblasts and in mouse regenerating skeletal muscle. We have found that mTOR controls MyoD-dependent transcription of miR-1 through its upstream enhancer, most likely by regulating MyoD protein stability. Moreover, a functional pathway downstream of mTOR and miR-1 is delineated, in which miR-1 suppression of histone deacetylase 4 (HDAC4) results in production of follistatin and subsequent myocyte fusion. Collective evidence strongly suggests that follistatin is the long-sought mTOR-regulated fusion factor. In summary, our findings unravel for the first time a link between mTOR and miRNA biogenesis and identify an mTOR-miR-1-HDAC4-follistatin pathway that regulates myocyte fusion during myoblast differentiation in vitro and skeletal muscle regeneration in vivo.", "author" : [ { "dropping-particle" : "", "family" : "Sun", "given" : "Yuting", "non-dropping-particle" : "", "parse-names" : false, "suffix" : "" }, { "dropping-particle" : "", "family" : "Ge", "given" : "Yejing", "non-dropping-particle" : "", "parse-names" : false, "suffix" : "" }, { "dropping-particle" : "", "family" : "Drnevich", "given" : "Jenny", "non-dropping-particle" : "", "parse-names" : false, "suffix" : "" }, { "dropping-particle" : "", "family" : "Zhao", "given" : "Yong", "non-dropping-particle" : "", "parse-names" : false, "suffix" : "" }, { "dropping-particle" : "", "family" : "Band", "given" : "Mark", "non-dropping-particle" : "", "parse-names" : false, "suffix" : "" }, { "dropping-particle" : "", "family" : "Chen", "given" : "Jie", "non-dropping-particle" : "", "parse-names" : false, "suffix" : "" } ], "container-title" : "The Journal of cell biology", "id" : "ITEM-1", "issue" : "7", "issued" : { "date-parts" : [ [ "2010", "6", "28" ] ] }, "page" : "1157-69", "title" : "Mammalian target of rapamycin regulates miRNA-1 and follistatin in skeletal myogenesis.", "type" : "article-journal", "volume" : "189" }, "uris" : [ "http://www.mendeley.com/documents/?uuid=57d7c20c-716c-4307-b4a3-e6c775b6221a" ] } ], "mendeley" : { "formattedCitation" : "&lt;sup&gt;21&lt;/sup&gt;", "plainTextFormattedCitation" : "21", "previouslyFormattedCitation" : "&lt;sup&gt;21&lt;/sup&gt;" }, "properties" : { "noteIndex" : 0 }, "schema" : "https://github.com/citation-style-language/schema/raw/master/csl-citation.json" }</w:instrText>
       </w:r>
       <w:r>
         <w:fldChar w:fldCharType="separate"/>
@@ -3097,7 +3125,7 @@
         <w:fldChar w:fldCharType="begin" w:fldLock="1"/>
       </w:r>
       <w:r>
-        <w:instrText>ADDIN CSL_CITATION { "citationItems" : [ { "id" : "ITEM-1", "itemData" : { "DOI" : "10.1242/dev.01255", "ISSN" : "0950-1991", "PMID" : "15253933", "abstract" : "The highly conserved target-of-rapamycin (TOR) protein kinases control cell growth in response to nutrients and growth factors. In mammals, TOR has been shown to interact with raptor to relay nutrient signals to downstream translation machinery. We report that in C. elegans, mutations in the genes encoding CeTOR and raptor result in dauer-like larval arrest, implying that CeTOR regulates dauer diapause. The daf-15 (raptor) and let-363 (CeTOR) mutants shift metabolism to accumulate fat, and raptor mutations extend adult life span. daf-15 transcription is regulated by DAF-16, a FOXO transcription factor that is in turn regulated by daf-2 insulin/IGF signaling. This is a new mechanism that regulates the TOR pathway. Thus, DAF-2 insulin/IGF signaling and nutrient signaling converge on DAF-15 (raptor) to regulate C. elegans larval development, metabolism and life span.", "author" : [ { "dropping-particle" : "", "family" : "Jia", "given" : "Kailiang", "non-dropping-particle" : "", "parse-names" : false, "suffix" : "" }, { "dropping-particle" : "", "family" : "Chen", "given" : "Di", "non-dropping-particle" : "", "parse-names" : false, "suffix" : "" }, { "dropping-particle" : "", "family" : "Riddle", "given" : "Donald L", "non-dropping-particle" : "", "parse-names" : false, "suffix" : "" } ], "container-title" : "Development (Cambridge, England)", "id" : "ITEM-1", "issue" : "16", "issued" : { "date-parts" : [ [ "2004", "8" ] ] }, "page" : "3897-906", "title" : "The TOR pathway interacts with the insulin signaling pathway to regulate C. elegans larval development, metabolism and life span.", "type" : "article-journal", "volume" : "131" }, "uris" : [ "http://www.mendeley.com/documents/?uuid=78e965eb-a40e-4b5c-b54c-af1e3ae39795" ] }, { "id" : "ITEM-2", "itemData" : { "ISBN" : "1534-5807", "author" : [ { "dropping-particle" : "", "family" : "Guertin", "given" : "David A", "non-dropping-particle" : "", "parse-names" : false, "suffix" : "" }, { "dropping-particle" : "", "family" : "Stevens", "given" : "Deanna M", "non-dropping-particle" : "", "parse-names" : false, "suffix" : "" }, { "dropping-particle" : "", "family" : "Thoreen", "given" : "Carson C", "non-dropping-particle" : "", "parse-names" : false, "suffix" : "" }, { "dropping-particle" : "", "family" : "Burds", "given" : "Aurora A", "non-dropping-particle" : "", "parse-names" : false, "suffix" : "" }, { "dropping-particle" : "", "family" : "Kalaany", "given" : "Nada Y", "non-dropping-particle" : "", "parse-names" : false, "suffix" : "" }, { "dropping-particle" : "", "family" : "Moffat", "given" : "Jason", "non-dropping-particle" : "", "parse-names" : false, "suffix" : "" }, { "dropping-particle" : "", "family" : "Brown", "given" : "Michael\u00a0S. S", "non-dropping-particle" : "", "parse-names" : false, "suffix" : "" }, { "dropping-particle" : "", "family" : "Fitzgerald", "given" : "Kevin J", "non-dropping-particle" : "", "parse-names" : false, "suffix" : "" }, { "dropping-particle" : "", "family" : "Sabatini", "given" : "David\u00a0M. M.", "non-dropping-particle" : "", "parse-names" : false, "suffix" : "" } ], "container-title" : "Developmental cell", "id" : "ITEM-2", "issue" : "6", "issued" : { "date-parts" : [ [ "2006" ] ] }, "note" : "        From Duplicate 2 (                   Ablation in mice of the mTORC components raptor, rictor, or mLST8 reveals that mTORC2 is required for signaling to Akt-FOXO and PKCalpha, but not S6K1                 - Guertin, David A; Stevens, Deanna M; Thoreen, Carson C; Burds, Aurora A; Kalaany, Nada Y; Moffat, Jason; Brown, Michael S; Fitzgerald, Kevin J; Sabatini, David M. )\n                \n        \n        \n      ", "page" : "859-871", "title" : "Ablation in mice of the mTORC components raptor, rictor, or mLST8 reveals that mTORC2 is required for signaling to Akt-FOXO and PKCalpha, but not S6K1", "type" : "article-journal", "volume" : "11" }, "uris" : [ "http://www.mendeley.com/documents/?uuid=6281135d-24bd-4cc4-a372-d401a71e712f" ] }, { "id" : "ITEM-3", "itemData" : { "DOI" : "10.1128/MCB.24.21.9508-9516.2004", "ISSN" : "0270-7306", "PMID" : "15485918", "abstract" : "The mammalian target of rapamycin (mTOR) is a key component of a signaling pathway which integrates inputs from nutrients and growth factors to regulate cell growth. Recent studies demonstrated that mice harboring an ethylnitrosourea-induced mutation in the gene encoding mTOR die at embryonic day 12.5 (E12.5). However, others have shown that the treatment of E4.5 blastocysts with rapamycin blocks trophoblast outgrowth, suggesting that the absence of mTOR should lead to embryonic lethality at an earlier stage. To resolve this discrepancy, we set out to disrupt the mTOR gene and analyze the outcome in both heterozygous and homozygous settings. Heterozygous mTOR (mTOR(+/-)) mice do not display any overt phenotype, although mouse embryonic fibroblasts derived from these mice show a 50% reduction in mTOR protein levels and phosphorylation of S6 kinase 1 T389, a site whose phosphorylation is directly mediated by mTOR. However, S6 phosphorylation, raptor levels, cell size, and cell cycle transit times are not diminished in these cells. In contrast to the situation in mTOR(+/-) mice, embryonic development of homozygous mTOR(-/-) mice appears to be arrested at E5.5; such embryos are severely runted and display an aberrant developmental phenotype. The ability of these embryos to implant corresponds to a limited level of trophoblast outgrowth in vitro, reflecting a maternal mRNA contribution, which has been shown to persist during preimplantation development. Moreover, mTOR(-/-) embryos display a lesion in inner cell mass proliferation, consistent with the inability to establish embryonic stem cells from mTOR(-/-) embryos.", "author" : [ { "dropping-particle" : "", "family" : "Gangloff", "given" : "Yann-ga\u00ebl", "non-dropping-particle" : "", "parse-names" : false, "suffix" : "" }, { "dropping-particle" : "", "family" : "Mueller", "given" : "Matthias", "non-dropping-particle" : "", "parse-names" : false, "suffix" : "" }, { "dropping-particle" : "", "family" : "Dann", "given" : "Stephen G", "non-dropping-particle" : "", "parse-names" : false, "suffix" : "" }, { "dropping-particle" : "", "family" : "Svoboda", "given" : "Petr", "non-dropping-particle" : "", "parse-names" : false, "suffix" : "" }, { "dropping-particle" : "", "family" : "Sticker", "given" : "Melanie", "non-dropping-particle" : "", "parse-names" : false, "suffix" : "" }, { "dropping-particle" : "", "family" : "Spetz", "given" : "Jean-francois", "non-dropping-particle" : "", "parse-names" : false, "suffix" : "" }, { "dropping-particle" : "", "family" : "Um", "given" : "Sung Hee", "non-dropping-particle" : "", "parse-names" : false, "suffix" : "" }, { "dropping-particle" : "", "family" : "Brown", "given" : "Eric J", "non-dropping-particle" : "", "parse-names" : false, "suffix" : "" }, { "dropping-particle" : "", "family" : "Cereghini", "given" : "Silvia", "non-dropping-particle" : "", "parse-names" : false, "suffix" : "" }, { "dropping-particle" : "", "family" : "Thomas", "given" : "George", "non-dropping-particle" : "", "parse-names" : false, "suffix" : "" }, { "dropping-particle" : "", "family" : "Kozma", "given" : "Sara C", "non-dropping-particle" : "", "parse-names" : false, "suffix" : "" } ], "container-title" : "Molecular and cellular biology", "id" : "ITEM-3", "issue" : "21", "issued" : { "date-parts" : [ [ "2004", "11" ] ] }, "page" : "9508-16", "title" : "Disruption of the mouse mTOR gene leads to early postimplantation lethality and prohibits embryonic stem cell development.", "type" : "article-journal", "volume" : "24" }, "uris" : [ "http://www.mendeley.com/documents/?uuid=93bc5714-7d15-477f-9ff1-e145cdd9ff68" ] }, { "id" : "ITEM-4", "itemData" : { "DOI" : "10.1128/MCB.24.15.6710-6718.2004", "ISSN" : "0270-7306", "PMID" : "15254238", "abstract" : "TOR is a serine-threonine kinase that was originally identified as a target of rapamycin in Saccharomyces cerevisiae and then found to be highly conserved among eukaryotes. In Drosophila melanogaster, inactivation of TOR or its substrate, S6 kinase, results in reduced cell size and embryonic lethality, indicating a critical role for the TOR pathway in cell growth control. However, the in vivo functions of mammalian TOR (mTOR) remain unclear. In this study, we disrupted the kinase domain of mouse mTOR by homologous recombination. While heterozygous mutant mice were normal and fertile, homozygous mutant embryos died shortly after implantation due to impaired cell proliferation in both embryonic and extraembryonic compartments. Homozygous blastocysts looked normal, but their inner cell mass and trophoblast failed to proliferate in vitro. Deletion of the C-terminal six amino acids of mTOR, which are essential for kinase activity, resulted in reduced cell size and proliferation arrest in embryonic stem cells. These data show that mTOR controls both cell size and proliferation in early mouse embryos and embryonic stem cells.", "author" : [ { "dropping-particle" : "", "family" : "Murakami", "given" : "Mirei", "non-dropping-particle" : "", "parse-names" : false, "suffix" : "" }, { "dropping-particle" : "", "family" : "Ichisaka", "given" : "Tomoko", "non-dropping-particle" : "", "parse-names" : false, "suffix" : "" }, { "dropping-particle" : "", "family" : "Maeda", "given" : "Mitsuyo", "non-dropping-particle" : "", "parse-names" : false, "suffix" : "" }, { "dropping-particle" : "", "family" : "Oshiro", "given" : "Noriko", "non-dropping-particle" : "", "parse-names" : false, "suffix" : "" }, { "dropping-particle" : "", "family" : "Hara", "given" : "Kenta", "non-dropping-particle" : "", "parse-names" : false, "suffix" : "" }, { "dropping-particle" : "", "family" : "Edenhofer", "given" : "Frank", "non-dropping-particle" : "", "parse-names" : false, "suffix" : "" }, { "dropping-particle" : "", "family" : "Kiyama", "given" : "Hiroshi", "non-dropping-particle" : "", "parse-names" : false, "suffix" : "" }, { "dropping-particle" : "", "family" : "Yonezawa", "given" : "Kazuyoshi", "non-dropping-particle" : "", "parse-names" : false, "suffix" : "" }, { "dropping-particle" : "", "family" : "Yamanaka", "given" : "Shinya", "non-dropping-particle" : "", "parse-names" : false, "suffix" : "" } ], "container-title" : "Molecular and cellular biology", "id" : "ITEM-4", "issue" : "15", "issued" : { "date-parts" : [ [ "2004", "8" ] ] }, "page" : "6710-8", "title" : "mTOR is essential for growth and proliferation in early mouse embryos and embryonic stem cells.", "type" : "article-journal", "volume" : "24" }, "uris" : [ "http://www.mendeley.com/documents/?uuid=d6eac077-3d76-4b58-b12b-b45c838ff0c9" ] } ], "mendeley" : { "formattedCitation" : "&lt;sup&gt;13\u201315,31&lt;/sup&gt;", "plainTextFormattedCitation" : "13\u201315,31", "previouslyFormattedCitation" : "&lt;sup&gt;13\u201315,32&lt;/sup&gt;" }, "properties" : { "noteIndex" : 0 }, "schema" : "https://github.com/citation-style-language/schema/raw/master/csl-citation.json" }</w:instrText>
+        <w:instrText>ADDIN CSL_CITATION { "citationItems" : [ { "id" : "ITEM-1", "itemData" : { "DOI" : "10.1242/dev.01255", "ISSN" : "0950-1991", "PMID" : "15253933", "abstract" : "The highly conserved target-of-rapamycin (TOR) protein kinases control cell growth in response to nutrients and growth factors. In mammals, TOR has been shown to interact with raptor to relay nutrient signals to downstream translation machinery. We report that in C. elegans, mutations in the genes encoding CeTOR and raptor result in dauer-like larval arrest, implying that CeTOR regulates dauer diapause. The daf-15 (raptor) and let-363 (CeTOR) mutants shift metabolism to accumulate fat, and raptor mutations extend adult life span. daf-15 transcription is regulated by DAF-16, a FOXO transcription factor that is in turn regulated by daf-2 insulin/IGF signaling. This is a new mechanism that regulates the TOR pathway. Thus, DAF-2 insulin/IGF signaling and nutrient signaling converge on DAF-15 (raptor) to regulate C. elegans larval development, metabolism and life span.", "author" : [ { "dropping-particle" : "", "family" : "Jia", "given" : "Kailiang", "non-dropping-particle" : "", "parse-names" : false, "suffix" : "" }, { "dropping-particle" : "", "family" : "Chen", "given" : "Di", "non-dropping-particle" : "", "parse-names" : false, "suffix" : "" }, { "dropping-particle" : "", "family" : "Riddle", "given" : "Donald L", "non-dropping-particle" : "", "parse-names" : false, "suffix" : "" } ], "container-title" : "Development (Cambridge, England)", "id" : "ITEM-1", "issue" : "16", "issued" : { "date-parts" : [ [ "2004", "8" ] ] }, "page" : "3897-906", "title" : "The TOR pathway interacts with the insulin signaling pathway to regulate C. elegans larval development, metabolism and life span.", "type" : "article-journal", "volume" : "131" }, "uris" : [ "http://www.mendeley.com/documents/?uuid=78e965eb-a40e-4b5c-b54c-af1e3ae39795" ] }, { "id" : "ITEM-2", "itemData" : { "ISBN" : "1534-5807", "author" : [ { "dropping-particle" : "", "family" : "Guertin", "given" : "David A", "non-dropping-particle" : "", "parse-names" : false, "suffix" : "" }, { "dropping-particle" : "", "family" : "Stevens", "given" : "Deanna M", "non-dropping-particle" : "", "parse-names" : false, "suffix" : "" }, { "dropping-particle" : "", "family" : "Thoreen", "given" : "Carson C", "non-dropping-particle" : "", "parse-names" : false, "suffix" : "" }, { "dropping-particle" : "", "family" : "Burds", "given" : "Aurora A", "non-dropping-particle" : "", "parse-names" : false, "suffix" : "" }, { "dropping-particle" : "", "family" : "Kalaany", "given" : "Nada Y", "non-dropping-particle" : "", "parse-names" : false, "suffix" : "" }, { "dropping-particle" : "", "family" : "Moffat", "given" : "Jason", "non-dropping-particle" : "", "parse-names" : false, "suffix" : "" }, { "dropping-particle" : "", "family" : "Brown", "given" : "Michael\u00a0S. S", "non-dropping-particle" : "", "parse-names" : false, "suffix" : "" }, { "dropping-particle" : "", "family" : "Fitzgerald", "given" : "Kevin J", "non-dropping-particle" : "", "parse-names" : false, "suffix" : "" }, { "dropping-particle" : "", "family" : "Sabatini", "given" : "David\u00a0M. M.", "non-dropping-particle" : "", "parse-names" : false, "suffix" : "" } ], "container-title" : "Developmental cell", "id" : "ITEM-2", "issue" : "6", "issued" : { "date-parts" : [ [ "2006" ] ] }, "note" : "        From Duplicate 2 (                   Ablation in mice of the mTORC components raptor, rictor, or mLST8 reveals that mTORC2 is required for signaling to Akt-FOXO and PKCalpha, but not S6K1                 - Guertin, David A; Stevens, Deanna M; Thoreen, Carson C; Burds, Aurora A; Kalaany, Nada Y; Moffat, Jason; Brown, Michael S; Fitzgerald, Kevin J; Sabatini, David M. )\n                \n        \n        \n      ", "page" : "859-871", "title" : "Ablation in mice of the mTORC components raptor, rictor, or mLST8 reveals that mTORC2 is required for signaling to Akt-FOXO and PKCalpha, but not S6K1", "type" : "article-journal", "volume" : "11" }, "uris" : [ "http://www.mendeley.com/documents/?uuid=6281135d-24bd-4cc4-a372-d401a71e712f" ] }, { "id" : "ITEM-3", "itemData" : { "DOI" : "10.1128/MCB.24.21.9508-9516.2004", "ISSN" : "0270-7306", "PMID" : "15485918", "abstract" : "The mammalian target of rapamycin (mTOR) is a key component of a signaling pathway which integrates inputs from nutrients and growth factors to regulate cell growth. Recent studies demonstrated that mice harboring an ethylnitrosourea-induced mutation in the gene encoding mTOR die at embryonic day 12.5 (E12.5). However, others have shown that the treatment of E4.5 blastocysts with rapamycin blocks trophoblast outgrowth, suggesting that the absence of mTOR should lead to embryonic lethality at an earlier stage. To resolve this discrepancy, we set out to disrupt the mTOR gene and analyze the outcome in both heterozygous and homozygous settings. Heterozygous mTOR (mTOR(+/-)) mice do not display any overt phenotype, although mouse embryonic fibroblasts derived from these mice show a 50% reduction in mTOR protein levels and phosphorylation of S6 kinase 1 T389, a site whose phosphorylation is directly mediated by mTOR. However, S6 phosphorylation, raptor levels, cell size, and cell cycle transit times are not diminished in these cells. In contrast to the situation in mTOR(+/-) mice, embryonic development of homozygous mTOR(-/-) mice appears to be arrested at E5.5; such embryos are severely runted and display an aberrant developmental phenotype. The ability of these embryos to implant corresponds to a limited level of trophoblast outgrowth in vitro, reflecting a maternal mRNA contribution, which has been shown to persist during preimplantation development. Moreover, mTOR(-/-) embryos display a lesion in inner cell mass proliferation, consistent with the inability to establish embryonic stem cells from mTOR(-/-) embryos.", "author" : [ { "dropping-particle" : "", "family" : "Gangloff", "given" : "Yann-ga\u00ebl", "non-dropping-particle" : "", "parse-names" : false, "suffix" : "" }, { "dropping-particle" : "", "family" : "Mueller", "given" : "Matthias", "non-dropping-particle" : "", "parse-names" : false, "suffix" : "" }, { "dropping-particle" : "", "family" : "Dann", "given" : "Stephen G", "non-dropping-particle" : "", "parse-names" : false, "suffix" : "" }, { "dropping-particle" : "", "family" : "Svoboda", "given" : "Petr", "non-dropping-particle" : "", "parse-names" : false, "suffix" : "" }, { "dropping-particle" : "", "family" : "Sticker", "given" : "Melanie", "non-dropping-particle" : "", "parse-names" : false, "suffix" : "" }, { "dropping-particle" : "", "family" : "Spetz", "given" : "Jean-francois", "non-dropping-particle" : "", "parse-names" : false, "suffix" : "" }, { "dropping-particle" : "", "family" : "Um", "given" : "Sung Hee", "non-dropping-particle" : "", "parse-names" : false, "suffix" : "" }, { "dropping-particle" : "", "family" : "Brown", "given" : "Eric J", "non-dropping-particle" : "", "parse-names" : false, "suffix" : "" }, { "dropping-particle" : "", "family" : "Cereghini", "given" : "Silvia", "non-dropping-particle" : "", "parse-names" : false, "suffix" : "" }, { "dropping-particle" : "", "family" : "Thomas", "given" : "George", "non-dropping-particle" : "", "parse-names" : false, "suffix" : "" }, { "dropping-particle" : "", "family" : "Kozma", "given" : "Sara C", "non-dropping-particle" : "", "parse-names" : false, "suffix" : "" } ], "container-title" : "Molecular and cellular biology", "id" : "ITEM-3", "issue" : "21", "issued" : { "date-parts" : [ [ "2004", "11" ] ] }, "page" : "9508-16", "title" : "Disruption of the mouse mTOR gene leads to early postimplantation lethality and prohibits embryonic stem cell development.", "type" : "article-journal", "volume" : "24" }, "uris" : [ "http://www.mendeley.com/documents/?uuid=93bc5714-7d15-477f-9ff1-e145cdd9ff68" ] }, { "id" : "ITEM-4", "itemData" : { "DOI" : "10.1128/MCB.24.15.6710-6718.2004", "ISSN" : "0270-7306", "PMID" : "15254238", "abstract" : "TOR is a serine-threonine kinase that was originally identified as a target of rapamycin in Saccharomyces cerevisiae and then found to be highly conserved among eukaryotes. In Drosophila melanogaster, inactivation of TOR or its substrate, S6 kinase, results in reduced cell size and embryonic lethality, indicating a critical role for the TOR pathway in cell growth control. However, the in vivo functions of mammalian TOR (mTOR) remain unclear. In this study, we disrupted the kinase domain of mouse mTOR by homologous recombination. While heterozygous mutant mice were normal and fertile, homozygous mutant embryos died shortly after implantation due to impaired cell proliferation in both embryonic and extraembryonic compartments. Homozygous blastocysts looked normal, but their inner cell mass and trophoblast failed to proliferate in vitro. Deletion of the C-terminal six amino acids of mTOR, which are essential for kinase activity, resulted in reduced cell size and proliferation arrest in embryonic stem cells. These data show that mTOR controls both cell size and proliferation in early mouse embryos and embryonic stem cells.", "author" : [ { "dropping-particle" : "", "family" : "Murakami", "given" : "Mirei", "non-dropping-particle" : "", "parse-names" : false, "suffix" : "" }, { "dropping-particle" : "", "family" : "Ichisaka", "given" : "Tomoko", "non-dropping-particle" : "", "parse-names" : false, "suffix" : "" }, { "dropping-particle" : "", "family" : "Maeda", "given" : "Mitsuyo", "non-dropping-particle" : "", "parse-names" : false, "suffix" : "" }, { "dropping-particle" : "", "family" : "Oshiro", "given" : "Noriko", "non-dropping-particle" : "", "parse-names" : false, "suffix" : "" }, { "dropping-particle" : "", "family" : "Hara", "given" : "Kenta", "non-dropping-particle" : "", "parse-names" : false, "suffix" : "" }, { "dropping-particle" : "", "family" : "Edenhofer", "given" : "Frank", "non-dropping-particle" : "", "parse-names" : false, "suffix" : "" }, { "dropping-particle" : "", "family" : "Kiyama", "given" : "Hiroshi", "non-dropping-particle" : "", "parse-names" : false, "suffix" : "" }, { "dropping-particle" : "", "family" : "Yonezawa", "given" : "Kazuyoshi", "non-dropping-particle" : "", "parse-names" : false, "suffix" : "" }, { "dropping-particle" : "", "family" : "Yamanaka", "given" : "Shinya", "non-dropping-particle" : "", "parse-names" : false, "suffix" : "" } ], "container-title" : "Molecular and cellular biology", "id" : "ITEM-4", "issue" : "15", "issued" : { "date-parts" : [ [ "2004", "8" ] ] }, "page" : "6710-8", "title" : "mTOR is essential for growth and proliferation in early mouse embryos and embryonic stem cells.", "type" : "article-journal", "volume" : "24" }, "uris" : [ "http://www.mendeley.com/documents/?uuid=d6eac077-3d76-4b58-b12b-b45c838ff0c9" ] } ], "mendeley" : { "formattedCitation" : "&lt;sup&gt;13\u201315,33&lt;/sup&gt;", "plainTextFormattedCitation" : "13\u201315,33", "previouslyFormattedCitation" : "&lt;sup&gt;13\u201315,33&lt;/sup&gt;" }, "properties" : { "noteIndex" : 0 }, "schema" : "https://github.com/citation-style-language/schema/raw/master/csl-citation.json" }</w:instrText>
       </w:r>
       <w:r>
         <w:fldChar w:fldCharType="separate"/>
@@ -3107,7 +3135,7 @@
           <w:noProof/>
           <w:vertAlign w:val="superscript"/>
         </w:rPr>
-        <w:t>13–15,31</w:t>
+        <w:t>13–15,33</w:t>
       </w:r>
       <w:r>
         <w:fldChar w:fldCharType="end"/>
@@ -3173,7 +3201,7 @@
         <w:fldChar w:fldCharType="begin" w:fldLock="1"/>
       </w:r>
       <w:r>
-        <w:instrText>ADDIN CSL_CITATION { "citationItems" : [ { "id" : "ITEM-1", "itemData" : { "DOI" : "10.1002/gene.10150", "ISSN" : "1526-954X", "PMID" : "12324939", "author" : [ { "dropping-particle" : "", "family" : "Duffy", "given" : "Joseph B", "non-dropping-particle" : "", "parse-names" : false, "suffix" : "" } ], "container-title" : "Genesis (New York, N.Y. : 2000)", "id" : "ITEM-1", "issue" : "1-2", "issued" : { "date-parts" : [ [ "2002" ] ] }, "page" : "1-15", "title" : "GAL4 system in Drosophila: a fly geneticist's Swiss army knife.", "type" : "article-journal", "volume" : "34" }, "uris" : [ "http://www.mendeley.com/documents/?uuid=e9bcab79-e0c6-4020-a04b-a89d81f99d80" ] } ], "mendeley" : { "formattedCitation" : "&lt;sup&gt;32&lt;/sup&gt;", "plainTextFormattedCitation" : "32", "previouslyFormattedCitation" : "&lt;sup&gt;33&lt;/sup&gt;" }, "properties" : { "noteIndex" : 0 }, "schema" : "https://github.com/citation-style-language/schema/raw/master/csl-citation.json" }</w:instrText>
+        <w:instrText>ADDIN CSL_CITATION { "citationItems" : [ { "id" : "ITEM-1", "itemData" : { "DOI" : "10.1002/gene.10150", "ISSN" : "1526-954X", "PMID" : "12324939", "author" : [ { "dropping-particle" : "", "family" : "Duffy", "given" : "Joseph B", "non-dropping-particle" : "", "parse-names" : false, "suffix" : "" } ], "container-title" : "Genesis (New York, N.Y. : 2000)", "id" : "ITEM-1", "issue" : "1-2", "issued" : { "date-parts" : [ [ "2002" ] ] }, "page" : "1-15", "title" : "GAL4 system in Drosophila: a fly geneticist's Swiss army knife.", "type" : "article-journal", "volume" : "34" }, "uris" : [ "http://www.mendeley.com/documents/?uuid=e9bcab79-e0c6-4020-a04b-a89d81f99d80" ] } ], "mendeley" : { "formattedCitation" : "&lt;sup&gt;34&lt;/sup&gt;", "plainTextFormattedCitation" : "34", "previouslyFormattedCitation" : "&lt;sup&gt;34&lt;/sup&gt;" }, "properties" : { "noteIndex" : 0 }, "schema" : "https://github.com/citation-style-language/schema/raw/master/csl-citation.json" }</w:instrText>
       </w:r>
       <w:r>
         <w:fldChar w:fldCharType="separate"/>
@@ -3183,7 +3211,7 @@
           <w:noProof/>
           <w:vertAlign w:val="superscript"/>
         </w:rPr>
-        <w:t>32</w:t>
+        <w:t>34</w:t>
       </w:r>
       <w:r>
         <w:fldChar w:fldCharType="end"/>
@@ -3903,7 +3931,7 @@
         <w:fldChar w:fldCharType="begin" w:fldLock="1"/>
       </w:r>
       <w:r>
-        <w:instrText>ADDIN CSL_CITATION { "citationItems" : [ { "id" : "ITEM-1", "itemData" : { "DOI" : "10.1002/gene.10150", "ISSN" : "1526-954X", "PMID" : "12324939", "author" : [ { "dropping-particle" : "", "family" : "Duffy", "given" : "Joseph B", "non-dropping-particle" : "", "parse-names" : false, "suffix" : "" } ], "container-title" : "Genesis (New York, N.Y. : 2000)", "id" : "ITEM-1", "issue" : "1-2", "issued" : { "date-parts" : [ [ "2002" ] ] }, "page" : "1-15", "title" : "GAL4 system in Drosophila: a fly geneticist's Swiss army knife.", "type" : "article-journal", "volume" : "34" }, "uris" : [ "http://www.mendeley.com/documents/?uuid=e9bcab79-e0c6-4020-a04b-a89d81f99d80" ] } ], "mendeley" : { "formattedCitation" : "&lt;sup&gt;32&lt;/sup&gt;", "plainTextFormattedCitation" : "32", "previouslyFormattedCitation" : "&lt;sup&gt;33&lt;/sup&gt;" }, "properties" : { "noteIndex" : 0 }, "schema" : "https://github.com/citation-style-language/schema/raw/master/csl-citation.json" }</w:instrText>
+        <w:instrText>ADDIN CSL_CITATION { "citationItems" : [ { "id" : "ITEM-1", "itemData" : { "DOI" : "10.1002/gene.10150", "ISSN" : "1526-954X", "PMID" : "12324939", "author" : [ { "dropping-particle" : "", "family" : "Duffy", "given" : "Joseph B", "non-dropping-particle" : "", "parse-names" : false, "suffix" : "" } ], "container-title" : "Genesis (New York, N.Y. : 2000)", "id" : "ITEM-1", "issue" : "1-2", "issued" : { "date-parts" : [ [ "2002" ] ] }, "page" : "1-15", "title" : "GAL4 system in Drosophila: a fly geneticist's Swiss army knife.", "type" : "article-journal", "volume" : "34" }, "uris" : [ "http://www.mendeley.com/documents/?uuid=e9bcab79-e0c6-4020-a04b-a89d81f99d80" ] } ], "mendeley" : { "formattedCitation" : "&lt;sup&gt;34&lt;/sup&gt;", "plainTextFormattedCitation" : "34", "previouslyFormattedCitation" : "&lt;sup&gt;34&lt;/sup&gt;" }, "properties" : { "noteIndex" : 0 }, "schema" : "https://github.com/citation-style-language/schema/raw/master/csl-citation.json" }</w:instrText>
       </w:r>
       <w:r>
         <w:fldChar w:fldCharType="separate"/>
@@ -3913,7 +3941,7 @@
           <w:noProof/>
           <w:vertAlign w:val="superscript"/>
         </w:rPr>
-        <w:t>32</w:t>
+        <w:t>34</w:t>
       </w:r>
       <w:r>
         <w:fldChar w:fldCharType="end"/>
@@ -4184,7 +4212,7 @@
         <w:fldChar w:fldCharType="begin" w:fldLock="1"/>
       </w:r>
       <w:r>
-        <w:instrText>ADDIN CSL_CITATION { "citationItems" : [ { "id" : "ITEM-1", "itemData" : { "DOI" : "10.1073/pnas.96.21.11889", "ISSN" : "0027-8424", "author" : [ { "dropping-particle" : "", "family" : "Mantrova", "given" : "E. Y.", "non-dropping-particle" : "", "parse-names" : false, "suffix" : "" }, { "dropping-particle" : "", "family" : "Schulz", "given" : "R. a.", "non-dropping-particle" : "", "parse-names" : false, "suffix" : "" }, { "dropping-particle" : "", "family" : "Hsu", "given" : "T.", "non-dropping-particle" : "", "parse-names" : false, "suffix" : "" } ], "container-title" : "Proceedings of the National Academy of Sciences", "id" : "ITEM-1", "issue" : "21", "issued" : { "date-parts" : [ [ "1999", "10", "12" ] ] }, "page" : "11889-11894", "title" : "Oogenic function of the myogenic factor D-MEF2: Negative regulation of the Decapentaplegic receptor gene thick veins", "type" : "article-journal", "volume" : "96" }, "uris" : [ "http://www.mendeley.com/documents/?uuid=feabef53-c1f5-4ce8-9f78-298f6f267c94" ] } ], "mendeley" : { "formattedCitation" : "&lt;sup&gt;33&lt;/sup&gt;", "plainTextFormattedCitation" : "33", "previouslyFormattedCitation" : "&lt;sup&gt;34&lt;/sup&gt;" }, "properties" : { "noteIndex" : 0 }, "schema" : "https://github.com/citation-style-language/schema/raw/master/csl-citation.json" }</w:instrText>
+        <w:instrText>ADDIN CSL_CITATION { "citationItems" : [ { "id" : "ITEM-1", "itemData" : { "DOI" : "10.1073/pnas.96.21.11889", "ISSN" : "0027-8424", "author" : [ { "dropping-particle" : "", "family" : "Mantrova", "given" : "E. Y.", "non-dropping-particle" : "", "parse-names" : false, "suffix" : "" }, { "dropping-particle" : "", "family" : "Schulz", "given" : "R. a.", "non-dropping-particle" : "", "parse-names" : false, "suffix" : "" }, { "dropping-particle" : "", "family" : "Hsu", "given" : "T.", "non-dropping-particle" : "", "parse-names" : false, "suffix" : "" } ], "container-title" : "Proceedings of the National Academy of Sciences", "id" : "ITEM-1", "issue" : "21", "issued" : { "date-parts" : [ [ "1999", "10", "12" ] ] }, "page" : "11889-11894", "title" : "Oogenic function of the myogenic factor D-MEF2: Negative regulation of the Decapentaplegic receptor gene thick veins", "type" : "article-journal", "volume" : "96" }, "uris" : [ "http://www.mendeley.com/documents/?uuid=feabef53-c1f5-4ce8-9f78-298f6f267c94" ] } ], "mendeley" : { "formattedCitation" : "&lt;sup&gt;35&lt;/sup&gt;", "plainTextFormattedCitation" : "35", "previouslyFormattedCitation" : "&lt;sup&gt;35&lt;/sup&gt;" }, "properties" : { "noteIndex" : 0 }, "schema" : "https://github.com/citation-style-language/schema/raw/master/csl-citation.json" }</w:instrText>
       </w:r>
       <w:r>
         <w:fldChar w:fldCharType="separate"/>
@@ -4194,7 +4222,7 @@
           <w:noProof/>
           <w:vertAlign w:val="superscript"/>
         </w:rPr>
-        <w:t>33</w:t>
+        <w:t>35</w:t>
       </w:r>
       <w:r>
         <w:fldChar w:fldCharType="end"/>
@@ -4671,7 +4699,7 @@
         <w:fldChar w:fldCharType="begin" w:fldLock="1"/>
       </w:r>
       <w:r>
-        <w:instrText>ADDIN CSL_CITATION { "citationItems" : [ { "id" : "ITEM-1", "itemData" : { "DOI" : "10.1016/j.cmet.2008.10.002", "ISSN" : "1932-7420", "PMID" : "19046572", "abstract" : "Mammalian target of rapamycin (mTOR) is a central controller of cell growth. mTOR assembles into two distinct multiprotein complexes called mTOR complex 1 (mTORC1) and mTORC2. Here we show that the mTORC1 component raptor is critical for muscle function and prolonged survival. In contrast, muscles lacking the mTORC2 component rictor are indistinguishable from wild-type controls. Raptor-deficient muscles become progressively dystrophic, are impaired in their oxidative capacity, and contain increased glycogen stores, but they express structural components indicative of oxidative muscle fibers. Biochemical analysis indicates that these changes are probably due to loss of activation of direct downstream targets of mTORC1, downregulation of genes involved in mitochondrial biogenesis, including PGC1alpha, and hyperactivation of PKB/Akt. Finally, we show that activation of PKB/Akt does not require mTORC2. Together, these results demonstrate that muscle mTORC1 has an unexpected role in the regulation of the metabolic properties and that its function is essential for life.", "author" : [ { "dropping-particle" : "", "family" : "Bentzinger", "given" : "C Florian", "non-dropping-particle" : "", "parse-names" : false, "suffix" : "" }, { "dropping-particle" : "", "family" : "Romanino", "given" : "Klaas", "non-dropping-particle" : "", "parse-names" : false, "suffix" : "" }, { "dropping-particle" : "", "family" : "Clo\u00ebtta", "given" : "Dimitri", "non-dropping-particle" : "", "parse-names" : false, "suffix" : "" }, { "dropping-particle" : "", "family" : "Lin", "given" : "Shuo", "non-dropping-particle" : "", "parse-names" : false, "suffix" : "" }, { "dropping-particle" : "", "family" : "Mascarenhas", "given" : "Joseph B", "non-dropping-particle" : "", "parse-names" : false, "suffix" : "" }, { "dropping-particle" : "", "family" : "Oliveri", "given" : "Filippo", "non-dropping-particle" : "", "parse-names" : false, "suffix" : "" }, { "dropping-particle" : "", "family" : "Xia", "given" : "Jinyu", "non-dropping-particle" : "", "parse-names" : false, "suffix" : "" }, { "dropping-particle" : "", "family" : "Casanova", "given" : "Emilio", "non-dropping-particle" : "", "parse-names" : false, "suffix" : "" }, { "dropping-particle" : "", "family" : "Costa", "given" : "C\u00e9line F", "non-dropping-particle" : "", "parse-names" : false, "suffix" : "" }, { "dropping-particle" : "", "family" : "Brink", "given" : "Marijke", "non-dropping-particle" : "", "parse-names" : false, "suffix" : "" }, { "dropping-particle" : "", "family" : "Zorzato", "given" : "Francesco", "non-dropping-particle" : "", "parse-names" : false, "suffix" : "" }, { "dropping-particle" : "", "family" : "Hall", "given" : "Michael\u00a0N.", "non-dropping-particle" : "", "parse-names" : false, "suffix" : "" }, { "dropping-particle" : "", "family" : "R\u00fcegg", "given" : "Markus A", "non-dropping-particle" : "", "parse-names" : false, "suffix" : "" } ], "container-title" : "Cell metabolism", "id" : "ITEM-1", "issue" : "5", "issued" : { "date-parts" : [ [ "2008", "11" ] ] }, "page" : "411-24", "title" : "Skeletal muscle-specific ablation of raptor, but not of rictor, causes metabolic changes and results in muscle dystrophy.", "type" : "article-journal", "volume" : "8" }, "uris" : [ "http://www.mendeley.com/documents/?uuid=4d9f2e14-8857-4d1a-a0ad-6b1d163ce727" ] }, { "id" : "ITEM-2", "itemData" : { "DOI" : "10.1186/2044-5040-3-6", "ISSN" : "2044-5040", "PMID" : "23497627", "abstract" : "BACKGROUND: Skeletal muscle mass is determined by the balance between protein synthesis and degradation. Mammalian target of rapamycin complex 1 (mTORC1) is a master regulator of protein translation and has been implicated in the control of muscle mass. Inactivation of mTORC1 by skeletal muscle-specific deletion of its obligatory component raptor results in smaller muscles and a lethal dystrophy. Moreover, raptor-deficient muscles are less oxidative through changes in the expression PGC-1\u03b1, a critical determinant of mitochondrial biogenesis. These results suggest that activation of mTORC1 might be beneficial to skeletal muscle by providing resistance to muscle atrophy and increasing oxidative function. Here, we tested this hypothesis by deletion of the mTORC1 inhibitor tuberous sclerosis complex (TSC) in muscle fibers. METHOD: Skeletal muscles of mice with an acute or a permanent deletion of raptor or TSC1 were examined using histological, biochemical and molecular biological methods. Response of the muscles to changes in mechanical load and nerve input was investigated by ablation of synergistic muscles or by denervation . RESULTS: Genetic deletion or knockdown of raptor, causing inactivation of mTORC1, was sufficient to prevent muscle growth and enhance muscle atrophy. Conversely, short-term activation of mTORC1 by knockdown of TSC induced muscle fiber hypertrophy and atrophy-resistance upon denervation, in both fast tibialis anterior (TA) and slow soleus muscles. Surprisingly, however, sustained activation of mTORC1 by genetic deletion of Tsc1 caused muscle atrophy in all but soleus muscles. In contrast, oxidative capacity was increased in all muscles examined. Consistently, TSC1-deficient soleus muscle was atrophy-resistant whereas TA underwent normal atrophy upon denervation. Moreover, upon overloading, plantaris muscle did not display enhanced hypertrophy compared to controls. Biochemical analysis indicated that the atrophy response of muscles was based on the suppressed phosphorylation of PKB/Akt via feedback inhibition by mTORC1 and subsequent increased expression of the E3 ubiquitin ligases MuRF1 and atrogin-1/MAFbx. In contrast, expression of both E3 ligases was not increased in soleus muscle suggesting the presence of compensatory mechanisms in this muscle. CONCLUSIONS: Our study shows that the mTORC1- and the PKB/Akt-FoxO pathways are tightly interconnected and differentially regulated depending on the muscle type. These results indicate tha\u2026", "author" : [ { "dropping-particle" : "", "family" : "Bentzinger", "given" : "C Florian", "non-dropping-particle" : "", "parse-names" : false, "suffix" : "" }, { "dropping-particle" : "", "family" : "Lin", "given" : "Shuo", "non-dropping-particle" : "", "parse-names" : false, "suffix" : "" }, { "dropping-particle" : "", "family" : "Romanino", "given" : "Klaas", "non-dropping-particle" : "", "parse-names" : false, "suffix" : "" }, { "dropping-particle" : "", "family" : "Castets", "given" : "Perrine", "non-dropping-particle" : "", "parse-names" : false, "suffix" : "" }, { "dropping-particle" : "", "family" : "Guridi", "given" : "Maitea", "non-dropping-particle" : "", "parse-names" : false, "suffix" : "" }, { "dropping-particle" : "", "family" : "Summermatter", "given" : "Serge", "non-dropping-particle" : "", "parse-names" : false, "suffix" : "" }, { "dropping-particle" : "", "family" : "Handschin", "given" : "Christoph", "non-dropping-particle" : "", "parse-names" : false, "suffix" : "" }, { "dropping-particle" : "", "family" : "Tintignac", "given" : "Lionel a", "non-dropping-particle" : "", "parse-names" : false, "suffix" : "" }, { "dropping-particle" : "", "family" : "Hall", "given" : "Michael N.", "non-dropping-particle" : "", "parse-names" : false, "suffix" : "" }, { "dropping-particle" : "", "family" : "R\u00fcegg", "given" : "Markus a", "non-dropping-particle" : "", "parse-names" : false, "suffix" : "" } ], "container-title" : "Skeletal muscle", "id" : "ITEM-2", "issue" : "1", "issued" : { "date-parts" : [ [ "2013", "1" ] ] }, "page" : "6", "title" : "Differential response of skeletal muscles to mTORC1 signaling during atrophy and hypertrophy.", "type" : "article-journal", "volume" : "3" }, "uris" : [ "http://www.mendeley.com/documents/?uuid=75a9c1c2-8af4-478f-8ff6-5e14826d4927" ] } ], "mendeley" : { "formattedCitation" : "&lt;sup&gt;34,35&lt;/sup&gt;", "plainTextFormattedCitation" : "34,35", "previouslyFormattedCitation" : "&lt;sup&gt;35,36&lt;/sup&gt;" }, "properties" : { "noteIndex" : 0 }, "schema" : "https://github.com/citation-style-language/schema/raw/master/csl-citation.json" }</w:instrText>
+        <w:instrText>ADDIN CSL_CITATION { "citationItems" : [ { "id" : "ITEM-1", "itemData" : { "DOI" : "10.1016/j.cmet.2008.10.002", "ISSN" : "1932-7420", "PMID" : "19046572", "abstract" : "Mammalian target of rapamycin (mTOR) is a central controller of cell growth. mTOR assembles into two distinct multiprotein complexes called mTOR complex 1 (mTORC1) and mTORC2. Here we show that the mTORC1 component raptor is critical for muscle function and prolonged survival. In contrast, muscles lacking the mTORC2 component rictor are indistinguishable from wild-type controls. Raptor-deficient muscles become progressively dystrophic, are impaired in their oxidative capacity, and contain increased glycogen stores, but they express structural components indicative of oxidative muscle fibers. Biochemical analysis indicates that these changes are probably due to loss of activation of direct downstream targets of mTORC1, downregulation of genes involved in mitochondrial biogenesis, including PGC1alpha, and hyperactivation of PKB/Akt. Finally, we show that activation of PKB/Akt does not require mTORC2. Together, these results demonstrate that muscle mTORC1 has an unexpected role in the regulation of the metabolic properties and that its function is essential for life.", "author" : [ { "dropping-particle" : "", "family" : "Bentzinger", "given" : "C Florian", "non-dropping-particle" : "", "parse-names" : false, "suffix" : "" }, { "dropping-particle" : "", "family" : "Romanino", "given" : "Klaas", "non-dropping-particle" : "", "parse-names" : false, "suffix" : "" }, { "dropping-particle" : "", "family" : "Clo\u00ebtta", "given" : "Dimitri", "non-dropping-particle" : "", "parse-names" : false, "suffix" : "" }, { "dropping-particle" : "", "family" : "Lin", "given" : "Shuo", "non-dropping-particle" : "", "parse-names" : false, "suffix" : "" }, { "dropping-particle" : "", "family" : "Mascarenhas", "given" : "Joseph B", "non-dropping-particle" : "", "parse-names" : false, "suffix" : "" }, { "dropping-particle" : "", "family" : "Oliveri", "given" : "Filippo", "non-dropping-particle" : "", "parse-names" : false, "suffix" : "" }, { "dropping-particle" : "", "family" : "Xia", "given" : "Jinyu", "non-dropping-particle" : "", "parse-names" : false, "suffix" : "" }, { "dropping-particle" : "", "family" : "Casanova", "given" : "Emilio", "non-dropping-particle" : "", "parse-names" : false, "suffix" : "" }, { "dropping-particle" : "", "family" : "Costa", "given" : "C\u00e9line F", "non-dropping-particle" : "", "parse-names" : false, "suffix" : "" }, { "dropping-particle" : "", "family" : "Brink", "given" : "Marijke", "non-dropping-particle" : "", "parse-names" : false, "suffix" : "" }, { "dropping-particle" : "", "family" : "Zorzato", "given" : "Francesco", "non-dropping-particle" : "", "parse-names" : false, "suffix" : "" }, { "dropping-particle" : "", "family" : "Hall", "given" : "Michael\u00a0N.", "non-dropping-particle" : "", "parse-names" : false, "suffix" : "" }, { "dropping-particle" : "", "family" : "R\u00fcegg", "given" : "Markus A", "non-dropping-particle" : "", "parse-names" : false, "suffix" : "" } ], "container-title" : "Cell metabolism", "id" : "ITEM-1", "issue" : "5", "issued" : { "date-parts" : [ [ "2008", "11" ] ] }, "page" : "411-24", "title" : "Skeletal muscle-specific ablation of raptor, but not of rictor, causes metabolic changes and results in muscle dystrophy.", "type" : "article-journal", "volume" : "8" }, "uris" : [ "http://www.mendeley.com/documents/?uuid=4d9f2e14-8857-4d1a-a0ad-6b1d163ce727" ] }, { "id" : "ITEM-2", "itemData" : { "DOI" : "10.1186/2044-5040-3-6", "ISSN" : "2044-5040", "PMID" : "23497627", "abstract" : "BACKGROUND: Skeletal muscle mass is determined by the balance between protein synthesis and degradation. Mammalian target of rapamycin complex 1 (mTORC1) is a master regulator of protein translation and has been implicated in the control of muscle mass. Inactivation of mTORC1 by skeletal muscle-specific deletion of its obligatory component raptor results in smaller muscles and a lethal dystrophy. Moreover, raptor-deficient muscles are less oxidative through changes in the expression PGC-1\u03b1, a critical determinant of mitochondrial biogenesis. These results suggest that activation of mTORC1 might be beneficial to skeletal muscle by providing resistance to muscle atrophy and increasing oxidative function. Here, we tested this hypothesis by deletion of the mTORC1 inhibitor tuberous sclerosis complex (TSC) in muscle fibers. METHOD: Skeletal muscles of mice with an acute or a permanent deletion of raptor or TSC1 were examined using histological, biochemical and molecular biological methods. Response of the muscles to changes in mechanical load and nerve input was investigated by ablation of synergistic muscles or by denervation . RESULTS: Genetic deletion or knockdown of raptor, causing inactivation of mTORC1, was sufficient to prevent muscle growth and enhance muscle atrophy. Conversely, short-term activation of mTORC1 by knockdown of TSC induced muscle fiber hypertrophy and atrophy-resistance upon denervation, in both fast tibialis anterior (TA) and slow soleus muscles. Surprisingly, however, sustained activation of mTORC1 by genetic deletion of Tsc1 caused muscle atrophy in all but soleus muscles. In contrast, oxidative capacity was increased in all muscles examined. Consistently, TSC1-deficient soleus muscle was atrophy-resistant whereas TA underwent normal atrophy upon denervation. Moreover, upon overloading, plantaris muscle did not display enhanced hypertrophy compared to controls. Biochemical analysis indicated that the atrophy response of muscles was based on the suppressed phosphorylation of PKB/Akt via feedback inhibition by mTORC1 and subsequent increased expression of the E3 ubiquitin ligases MuRF1 and atrogin-1/MAFbx. In contrast, expression of both E3 ligases was not increased in soleus muscle suggesting the presence of compensatory mechanisms in this muscle. CONCLUSIONS: Our study shows that the mTORC1- and the PKB/Akt-FoxO pathways are tightly interconnected and differentially regulated depending on the muscle type. These results indicate tha\u2026", "author" : [ { "dropping-particle" : "", "family" : "Bentzinger", "given" : "C Florian", "non-dropping-particle" : "", "parse-names" : false, "suffix" : "" }, { "dropping-particle" : "", "family" : "Lin", "given" : "Shuo", "non-dropping-particle" : "", "parse-names" : false, "suffix" : "" }, { "dropping-particle" : "", "family" : "Romanino", "given" : "Klaas", "non-dropping-particle" : "", "parse-names" : false, "suffix" : "" }, { "dropping-particle" : "", "family" : "Castets", "given" : "Perrine", "non-dropping-particle" : "", "parse-names" : false, "suffix" : "" }, { "dropping-particle" : "", "family" : "Guridi", "given" : "Maitea", "non-dropping-particle" : "", "parse-names" : false, "suffix" : "" }, { "dropping-particle" : "", "family" : "Summermatter", "given" : "Serge", "non-dropping-particle" : "", "parse-names" : false, "suffix" : "" }, { "dropping-particle" : "", "family" : "Handschin", "given" : "Christoph", "non-dropping-particle" : "", "parse-names" : false, "suffix" : "" }, { "dropping-particle" : "", "family" : "Tintignac", "given" : "Lionel a", "non-dropping-particle" : "", "parse-names" : false, "suffix" : "" }, { "dropping-particle" : "", "family" : "Hall", "given" : "Michael N.", "non-dropping-particle" : "", "parse-names" : false, "suffix" : "" }, { "dropping-particle" : "", "family" : "R\u00fcegg", "given" : "Markus a", "non-dropping-particle" : "", "parse-names" : false, "suffix" : "" } ], "container-title" : "Skeletal muscle", "id" : "ITEM-2", "issue" : "1", "issued" : { "date-parts" : [ [ "2013", "1" ] ] }, "page" : "6", "title" : "Differential response of skeletal muscles to mTORC1 signaling during atrophy and hypertrophy.", "type" : "article-journal", "volume" : "3" }, "uris" : [ "http://www.mendeley.com/documents/?uuid=75a9c1c2-8af4-478f-8ff6-5e14826d4927" ] } ], "mendeley" : { "formattedCitation" : "&lt;sup&gt;36,37&lt;/sup&gt;", "plainTextFormattedCitation" : "36,37", "previouslyFormattedCitation" : "&lt;sup&gt;36,37&lt;/sup&gt;" }, "properties" : { "noteIndex" : 0 }, "schema" : "https://github.com/citation-style-language/schema/raw/master/csl-citation.json" }</w:instrText>
       </w:r>
       <w:r>
         <w:fldChar w:fldCharType="separate"/>
@@ -4681,7 +4709,7 @@
           <w:noProof/>
           <w:vertAlign w:val="superscript"/>
         </w:rPr>
-        <w:t>34,35</w:t>
+        <w:t>36,37</w:t>
       </w:r>
       <w:r>
         <w:fldChar w:fldCharType="end"/>
@@ -6424,7 +6452,7 @@
         <w:rPr>
           <w:rFonts w:ascii="Cambria" w:hAnsi="Cambria"/>
         </w:rPr>
-        <w:instrText>ADDIN CSL_CITATION { "citationItems" : [ { "id" : "ITEM-1", "itemData" : { "author" : [ { "dropping-particle" : "", "family" : "Leffelaar", "given" : "David", "non-dropping-particle" : "", "parse-names" : false, "suffix" : "" }, { "dropping-particle" : "", "family" : "Grigliatti", "given" : "Thomas A", "non-dropping-particle" : "", "parse-names" : false, "suffix" : "" } ], "id" : "ITEM-1", "issued" : { "date-parts" : [ [ "1984" ] ] }, "page" : "199-210", "title" : "A Mutation in Drosophila That Appears to Accelerate Aging", "type" : "article-journal", "volume" : "210" }, "uris" : [ "http://www.mendeley.com/documents/?uuid=f4d3a647-10ce-4344-98dd-99b59d56efd7" ] }, { "id" : "ITEM-2", "itemData" : { "DOI" : "10.1016/j.celrep.2014.05.001", "ISSN" : "22111247", "author" : [ { "dropping-particle" : "", "family" : "Demontis", "given" : "Fabio", "non-dropping-particle" : "", "parse-names" : false, "suffix" : "" }, { "dropping-particle" : "", "family" : "Patel", "given" : "Vishal\u00a0K.", "non-dropping-particle" : "", "parse-names" : false, "suffix" : "" }, { "dropping-particle" : "", "family" : "Swindell", "given" : "William\u00a0R.", "non-dropping-particle" : "", "parse-names" : false, "suffix" : "" }, { "dropping-particle" : "", "family" : "Perrimon", "given" : "Norbert", "non-dropping-particle" : "", "parse-names" : false, "suffix" : "" } ], "container-title" : "Cell Reports", "id" : "ITEM-2", "issued" : { "date-parts" : [ [ "2014", "5" ] ] }, "page" : "1-14", "publisher" : "The Authors", "title" : "Intertissue Control of the Nucleolus via a Myokine-Dependent Longevity Pathway", "type" : "article-journal" }, "uris" : [ "http://www.mendeley.com/documents/?uuid=1b349582-102c-48d4-8173-e97d86f4810a" ] }, { "id" : "ITEM-3", "itemData" : { "DOI" : "10.1016/j.cell.2010.10.007", "ISSN" : "1097-4172", "PMID" : "21111239", "abstract" : "The progressive loss of muscle strength during aging is a common degenerative event of unclear pathogenesis. Although muscle functional decline precedes age-related changes in other tissues, its contribution to systemic aging is unknown. Here, we show that muscle aging is characterized in Drosophila by the progressive accumulation of protein aggregates that associate with impaired muscle function. The transcription factor FOXO and its target 4E-BP remove damaged proteins at least in part via the autophagy/lysosome system, whereas foxo mutants have dysfunctional proteostasis. Both FOXO and 4E-BP delay muscle functional decay and extend life span. Moreover, FOXO/4E-BP signaling in muscles decreases feeding behavior and the release of insulin from producing cells, which in turn delays the age-related accumulation of protein aggregates in other tissues. These findings reveal an organism-wide regulation of proteostasis in response to muscle aging and a key role of FOXO/4E-BP signaling in the coordination of organismal and tissue aging.", "author" : [ { "dropping-particle" : "", "family" : "Demontis", "given" : "Fabio", "non-dropping-particle" : "", "parse-names" : false, "suffix" : "" }, { "dropping-particle" : "", "family" : "Perrimon", "given" : "Norbert", "non-dropping-particle" : "", "parse-names" : false, "suffix" : "" } ], "container-title" : "Cell", "id" : "ITEM-3", "issue" : "5", "issued" : { "date-parts" : [ [ "2010", "11", "24" ] ] }, "page" : "813-25", "publisher" : "Elsevier Inc.", "title" : "FOXO/4E-BP signaling in Drosophila muscles regulates organism-wide proteostasis during aging.", "type" : "article-journal", "volume" : "143" }, "uris" : [ "http://www.mendeley.com/documents/?uuid=daff84f1-6516-4f6d-8d37-f440bdb8c31d" ] }, { "id" : "ITEM-4", "itemData" : { "author" : [ { "dropping-particle" : "", "family" : "Muffat", "given" : "Julien", "non-dropping-particle" : "", "parse-names" : false, "suffix" : "" }, { "dropping-particle" : "", "family" : "Knoepfle", "given" : "Dan", "non-dropping-particle" : "", "parse-names" : false, "suffix" : "" }, { "dropping-particle" : "", "family" : "Cornelison", "given" : "Stephanie", "non-dropping-particle" : "", "parse-names" : false, "suffix" : "" }, { "dropping-particle" : "", "family" : "Attardi", "given" : "Giuseppe", "non-dropping-particle" : "", "parse-names" : false, "suffix" : "" }, { "dropping-particle" : "", "family" : "Walker", "given" : "David W", "non-dropping-particle" : "", "parse-names" : false, "suffix" : "" }, { "dropping-particle" : "", "family" : "Ha", "given" : "Petr", "non-dropping-particle" : "", "parse-names" : false, "suffix" : "" }, { "dropping-particle" : "", "family" : "Benzer", "given" : "Seymour", "non-dropping-particle" : "", "parse-names" : false, "suffix" : "" } ], "id" : "ITEM-4", "issued" : { "date-parts" : [ [ "2006" ] ] }, "title" : "Hypersensitivity to oxygen and shortened lifespan in a Drosophila mitochondrial complex II mutant", "type" : "article-journal" }, "uris" : [ "http://www.mendeley.com/documents/?uuid=bf05c639-e015-4644-87a3-46e957a0bb55" ] } ], "mendeley" : { "formattedCitation" : "&lt;sup&gt;36\u201339&lt;/sup&gt;", "plainTextFormattedCitation" : "36\u201339", "previouslyFormattedCitation" : "&lt;sup&gt;37\u201340&lt;/sup&gt;" }, "properties" : { "noteIndex" : 0 }, "schema" : "https://github.com/citation-style-language/schema/raw/master/csl-citation.json" }</w:instrText>
+        <w:instrText>ADDIN CSL_CITATION { "citationItems" : [ { "id" : "ITEM-1", "itemData" : { "author" : [ { "dropping-particle" : "", "family" : "Leffelaar", "given" : "David", "non-dropping-particle" : "", "parse-names" : false, "suffix" : "" }, { "dropping-particle" : "", "family" : "Grigliatti", "given" : "Thomas A", "non-dropping-particle" : "", "parse-names" : false, "suffix" : "" } ], "id" : "ITEM-1", "issued" : { "date-parts" : [ [ "1984" ] ] }, "page" : "199-210", "title" : "A Mutation in Drosophila That Appears to Accelerate Aging", "type" : "article-journal", "volume" : "210" }, "uris" : [ "http://www.mendeley.com/documents/?uuid=f4d3a647-10ce-4344-98dd-99b59d56efd7" ] }, { "id" : "ITEM-2", "itemData" : { "DOI" : "10.1016/j.celrep.2014.05.001", "ISSN" : "22111247", "author" : [ { "dropping-particle" : "", "family" : "Demontis", "given" : "Fabio", "non-dropping-particle" : "", "parse-names" : false, "suffix" : "" }, { "dropping-particle" : "", "family" : "Patel", "given" : "Vishal\u00a0K.", "non-dropping-particle" : "", "parse-names" : false, "suffix" : "" }, { "dropping-particle" : "", "family" : "Swindell", "given" : "William\u00a0R.", "non-dropping-particle" : "", "parse-names" : false, "suffix" : "" }, { "dropping-particle" : "", "family" : "Perrimon", "given" : "Norbert", "non-dropping-particle" : "", "parse-names" : false, "suffix" : "" } ], "container-title" : "Cell Reports", "id" : "ITEM-2", "issued" : { "date-parts" : [ [ "2014", "5" ] ] }, "page" : "1-14", "publisher" : "The Authors", "title" : "Intertissue Control of the Nucleolus via a Myokine-Dependent Longevity Pathway", "type" : "article-journal" }, "uris" : [ "http://www.mendeley.com/documents/?uuid=1b349582-102c-48d4-8173-e97d86f4810a" ] }, { "id" : "ITEM-3", "itemData" : { "DOI" : "10.1016/j.cell.2010.10.007", "ISSN" : "1097-4172", "PMID" : "21111239", "abstract" : "The progressive loss of muscle strength during aging is a common degenerative event of unclear pathogenesis. Although muscle functional decline precedes age-related changes in other tissues, its contribution to systemic aging is unknown. Here, we show that muscle aging is characterized in Drosophila by the progressive accumulation of protein aggregates that associate with impaired muscle function. The transcription factor FOXO and its target 4E-BP remove damaged proteins at least in part via the autophagy/lysosome system, whereas foxo mutants have dysfunctional proteostasis. Both FOXO and 4E-BP delay muscle functional decay and extend life span. Moreover, FOXO/4E-BP signaling in muscles decreases feeding behavior and the release of insulin from producing cells, which in turn delays the age-related accumulation of protein aggregates in other tissues. These findings reveal an organism-wide regulation of proteostasis in response to muscle aging and a key role of FOXO/4E-BP signaling in the coordination of organismal and tissue aging.", "author" : [ { "dropping-particle" : "", "family" : "Demontis", "given" : "Fabio", "non-dropping-particle" : "", "parse-names" : false, "suffix" : "" }, { "dropping-particle" : "", "family" : "Perrimon", "given" : "Norbert", "non-dropping-particle" : "", "parse-names" : false, "suffix" : "" } ], "container-title" : "Cell", "id" : "ITEM-3", "issue" : "5", "issued" : { "date-parts" : [ [ "2010", "11", "24" ] ] }, "page" : "813-25", "publisher" : "Elsevier Inc.", "title" : "FOXO/4E-BP signaling in Drosophila muscles regulates organism-wide proteostasis during aging.", "type" : "article-journal", "volume" : "143" }, "uris" : [ "http://www.mendeley.com/documents/?uuid=daff84f1-6516-4f6d-8d37-f440bdb8c31d" ] }, { "id" : "ITEM-4", "itemData" : { "author" : [ { "dropping-particle" : "", "family" : "Muffat", "given" : "Julien", "non-dropping-particle" : "", "parse-names" : false, "suffix" : "" }, { "dropping-particle" : "", "family" : "Knoepfle", "given" : "Dan", "non-dropping-particle" : "", "parse-names" : false, "suffix" : "" }, { "dropping-particle" : "", "family" : "Cornelison", "given" : "Stephanie", "non-dropping-particle" : "", "parse-names" : false, "suffix" : "" }, { "dropping-particle" : "", "family" : "Attardi", "given" : "Giuseppe", "non-dropping-particle" : "", "parse-names" : false, "suffix" : "" }, { "dropping-particle" : "", "family" : "Walker", "given" : "David W", "non-dropping-particle" : "", "parse-names" : false, "suffix" : "" }, { "dropping-particle" : "", "family" : "Ha", "given" : "Petr", "non-dropping-particle" : "", "parse-names" : false, "suffix" : "" }, { "dropping-particle" : "", "family" : "Benzer", "given" : "Seymour", "non-dropping-particle" : "", "parse-names" : false, "suffix" : "" } ], "id" : "ITEM-4", "issued" : { "date-parts" : [ [ "2006" ] ] }, "title" : "Hypersensitivity to oxygen and shortened lifespan in a Drosophila mitochondrial complex II mutant", "type" : "article-journal" }, "uris" : [ "http://www.mendeley.com/documents/?uuid=bf05c639-e015-4644-87a3-46e957a0bb55" ] } ], "mendeley" : { "formattedCitation" : "&lt;sup&gt;38\u201341&lt;/sup&gt;", "plainTextFormattedCitation" : "38\u201341", "previouslyFormattedCitation" : "&lt;sup&gt;38\u201341&lt;/sup&gt;" }, "properties" : { "noteIndex" : 0 }, "schema" : "https://github.com/citation-style-language/schema/raw/master/csl-citation.json" }</w:instrText>
       </w:r>
       <w:r>
         <w:rPr>
@@ -6438,7 +6466,7 @@
           <w:noProof/>
           <w:vertAlign w:val="superscript"/>
         </w:rPr>
-        <w:t>36–39</w:t>
+        <w:t>38–41</w:t>
       </w:r>
       <w:r>
         <w:rPr>
@@ -6468,7 +6496,7 @@
         <w:rPr>
           <w:rFonts w:ascii="Cambria" w:hAnsi="Cambria"/>
         </w:rPr>
-        <w:instrText>ADDIN CSL_CITATION { "citationItems" : [ { "id" : "ITEM-1", "itemData" : { "DOI" : "10.1093/ageing/24.6.468", "ISSN" : "0002-0729", "author" : [ { "dropping-particle" : "", "family" : "Pia", "given" : "Laukkanen", "non-dropping-particle" : "", "parse-names" : false, "suffix" : "" }, { "dropping-particle" : "", "family" : "Heikkinen", "given" : "Eino", "non-dropping-particle" : "", "parse-names" : false, "suffix" : "" }, { "dropping-particle" : "", "family" : "Kauppinen", "given" : "Markk", "non-dropping-particle" : "", "parse-names" : false, "suffix" : "" } ], "container-title" : "Age and Ageing", "id" : "ITEM-1", "issue" : "6", "issued" : { "date-parts" : [ [ "1995" ] ] }, "page" : "468-473", "title" : "Muscle Strength and Mobility as Predictors of Survival in 75\u201384 - Year - old People", "type" : "article-journal", "volume" : "24" }, "uris" : [ "http://www.mendeley.com/documents/?uuid=fe23d078-36bf-4263-9cb1-13c448d9d919" ] }, { "id" : "ITEM-2", "itemData" : { "DOI" : "10.1136/bmj.a439", "ISSN" : "1756-1833", "PMID" : "18595904", "abstract" : "OBJECTIVE: To examine prospectively the association between muscular strength and mortality from all causes, cardiovascular disease, and cancer in men.\n\nDESIGN: Prospective cohort study.\n\nSETTING: Aerobics centre longitudinal study.\n\nPARTICIPANTS: 8762 men aged 20-80.\n\nMAIN OUTCOME MEASURES: All cause mortality up to 31 December 2003; muscular strength, quantified by combining one repetition maximal measures for leg and bench presses and further categorised as age specific thirds of the combined strength variable; and cardiorespiratory fitness assessed by a maximal exercise test on a treadmill.\n\nRESULTS: During an average follow-up of 18.9 years, 503 deaths occurred (145 cardiovascular disease, 199 cancer). Age adjusted death rates per 10,000 person years across incremental thirds of muscular strength were 38.9, 25.9, and 26.6 for all causes; 12.1, 7.6, and 6.6 for cardiovascular disease; and 6.1, 4.9, and 4.2 for cancer (all P&lt;0.01 for linear trend). After adjusting for age, physical activity, smoking, alcohol intake, body mass index, baseline medical conditions, and family history of cardiovascular disease, hazard ratios across incremental thirds of muscular strength for all cause mortality were 1.0 (referent), 0.72 (95% confidence interval 0.58 to 0.90), and 0.77 (0.62 to 0.96); for death from cardiovascular disease were 1.0 (referent), 0.74 (0.50 to 1.10), and 0.71 (0.47 to 1.07); and for death from cancer were 1.0 (referent), 0.72 (0.51 to 1.00), and 0.68 (0.48 to 0.97). The pattern of the association between muscular strength and death from all causes and cancer persisted after further adjustment for cardiorespiratory fitness; however, the association between muscular strength and death from cardiovascular disease was attenuated after further adjustment for cardiorespiratory fitness.\n\nCONCLUSION: Muscular strength is inversely and independently associated with death from all causes and cancer in men, even after adjusting for cardiorespiratory fitness and other potential confounders.", "author" : [ { "dropping-particle" : "", "family" : "Ruiz", "given" : "Jonatan R", "non-dropping-particle" : "", "parse-names" : false, "suffix" : "" }, { "dropping-particle" : "", "family" : "Sui", "given" : "Xuemei", "non-dropping-particle" : "", "parse-names" : false, "suffix" : "" }, { "dropping-particle" : "", "family" : "Lobelo", "given" : "Felipe", "non-dropping-particle" : "", "parse-names" : false, "suffix" : "" }, { "dropping-particle" : "", "family" : "Morrow", "given" : "James R", "non-dropping-particle" : "", "parse-names" : false, "suffix" : "" }, { "dropping-particle" : "", "family" : "Jackson", "given" : "Allen W", "non-dropping-particle" : "", "parse-names" : false, "suffix" : "" }, { "dropping-particle" : "", "family" : "Sj\u00f6str\u00f6m", "given" : "Michael", "non-dropping-particle" : "", "parse-names" : false, "suffix" : "" }, { "dropping-particle" : "", "family" : "Blair", "given" : "Steven N", "non-dropping-particle" : "", "parse-names" : false, "suffix" : "" } ], "container-title" : "BMJ (Clinical research ed.)", "id" : "ITEM-2", "issued" : { "date-parts" : [ [ "2008", "1" ] ] }, "page" : "a439", "title" : "Association between muscular strength and mortality in men: prospective cohort study.", "type" : "article-journal", "volume" : "337" }, "uris" : [ "http://www.mendeley.com/documents/?uuid=2ed003ac-5d01-49af-b69c-18d92fd58e52" ] }, { "id" : "ITEM-3", "itemData" : { "DOI" : "10.1136/bmj.c4467", "ISSN" : "1756-1833", "PMID" : "20829298", "abstract" : "OBJECTIVE: To do a quantitative systematic review, including published and unpublished data, examining the associations between individual objective measures of physical capability (grip strength, walking speed, chair rising, and standing balance times) and mortality in community dwelling populations.\n\nDESIGN: Systematic review and meta-analysis.\n\nDATA SOURCES: Relevant studies published by May 2009 identified through literature searches using Embase (from 1980) and Medline (from 1950) and manual searching of reference lists; unpublished results were obtained from study investigators.\n\nSTUDY SELECTION: Eligible observational studies were those done in community dwelling people of any age that examined the association of at least one of the specified measures of physical capability (grip strength, walking speed, chair rises, or standing balance) with mortality.\n\nDATA SYNTHESIS: Effect estimates obtained were pooled by using random effects meta-analysis models with heterogeneity between studies investigated.\n\nRESULTS: Although heterogeneity was detected, consistent evidence was found of associations between all four measures of physical capability and mortality; those people who performed less well in these tests were found to be at higher risk of all cause mortality. For example, the summary hazard ratio for mortality comparing the weakest with the strongest quarter of grip strength (14 studies, 53\u2009476 participants) was 1.67 (95% confidence interval 1.45 to 1.93) after adjustment for age, sex, and body size (I(2)=84.0%, 95% confidence interval 74% to 90%; P from Q statistic &lt;0.001). The summary hazard ratio for mortality comparing the slowest with the fastest quarter of walking speed (five studies, 14\u2009692 participants) was 2.87 (2.22 to 3.72) (I(2)=25.2%, 0% to 70%; P=0.25) after similar adjustments. Whereas studies of the associations of walking speed, chair rising, and standing balance with mortality have only been done in older populations (average age over 70 years), the association of grip strength with mortality was also found in younger populations (five studies had an average age under 60 years).\n\nCONCLUSIONS: Objective measures of physical capability are predictors of all cause mortality in older community dwelling populations. Such measures may therefore provide useful tools for identifying older people at higher risk of death.", "author" : [ { "dropping-particle" : "", "family" : "Cooper", "given" : "Rachel", "non-dropping-particle" : "", "parse-names" : false, "suffix" : "" }, { "dropping-particle" : "", "family" : "Kuh", "given" : "Diana", "non-dropping-particle" : "", "parse-names" : false, "suffix" : "" }, { "dropping-particle" : "", "family" : "Hardy", "given" : "Rebecca", "non-dropping-particle" : "", "parse-names" : false, "suffix" : "" } ], "container-title" : "BMJ (Clinical research ed.)", "id" : "ITEM-3", "issued" : { "date-parts" : [ [ "2010", "1" ] ] }, "page" : "c4467", "title" : "Objectively measured physical capability levels and mortality: systematic review and meta-analysis.", "type" : "article-journal", "volume" : "341" }, "uris" : [ "http://www.mendeley.com/documents/?uuid=2fd76df6-e749-40e5-8c5a-c56f05f287e1" ] } ], "mendeley" : { "formattedCitation" : "&lt;sup&gt;40\u201342&lt;/sup&gt;", "plainTextFormattedCitation" : "40\u201342", "previouslyFormattedCitation" : "&lt;sup&gt;41\u201343&lt;/sup&gt;" }, "properties" : { "noteIndex" : 0 }, "schema" : "https://github.com/citation-style-language/schema/raw/master/csl-citation.json" }</w:instrText>
+        <w:instrText>ADDIN CSL_CITATION { "citationItems" : [ { "id" : "ITEM-1", "itemData" : { "DOI" : "10.1093/ageing/24.6.468", "ISSN" : "0002-0729", "author" : [ { "dropping-particle" : "", "family" : "Pia", "given" : "Laukkanen", "non-dropping-particle" : "", "parse-names" : false, "suffix" : "" }, { "dropping-particle" : "", "family" : "Heikkinen", "given" : "Eino", "non-dropping-particle" : "", "parse-names" : false, "suffix" : "" }, { "dropping-particle" : "", "family" : "Kauppinen", "given" : "Markk", "non-dropping-particle" : "", "parse-names" : false, "suffix" : "" } ], "container-title" : "Age and Ageing", "id" : "ITEM-1", "issue" : "6", "issued" : { "date-parts" : [ [ "1995" ] ] }, "page" : "468-473", "title" : "Muscle Strength and Mobility as Predictors of Survival in 75\u201384 - Year - old People", "type" : "article-journal", "volume" : "24" }, "uris" : [ "http://www.mendeley.com/documents/?uuid=fe23d078-36bf-4263-9cb1-13c448d9d919" ] }, { "id" : "ITEM-2", "itemData" : { "DOI" : "10.1136/bmj.a439", "ISSN" : "1756-1833", "PMID" : "18595904", "abstract" : "OBJECTIVE: To examine prospectively the association between muscular strength and mortality from all causes, cardiovascular disease, and cancer in men.\n\nDESIGN: Prospective cohort study.\n\nSETTING: Aerobics centre longitudinal study.\n\nPARTICIPANTS: 8762 men aged 20-80.\n\nMAIN OUTCOME MEASURES: All cause mortality up to 31 December 2003; muscular strength, quantified by combining one repetition maximal measures for leg and bench presses and further categorised as age specific thirds of the combined strength variable; and cardiorespiratory fitness assessed by a maximal exercise test on a treadmill.\n\nRESULTS: During an average follow-up of 18.9 years, 503 deaths occurred (145 cardiovascular disease, 199 cancer). Age adjusted death rates per 10,000 person years across incremental thirds of muscular strength were 38.9, 25.9, and 26.6 for all causes; 12.1, 7.6, and 6.6 for cardiovascular disease; and 6.1, 4.9, and 4.2 for cancer (all P&lt;0.01 for linear trend). After adjusting for age, physical activity, smoking, alcohol intake, body mass index, baseline medical conditions, and family history of cardiovascular disease, hazard ratios across incremental thirds of muscular strength for all cause mortality were 1.0 (referent), 0.72 (95% confidence interval 0.58 to 0.90), and 0.77 (0.62 to 0.96); for death from cardiovascular disease were 1.0 (referent), 0.74 (0.50 to 1.10), and 0.71 (0.47 to 1.07); and for death from cancer were 1.0 (referent), 0.72 (0.51 to 1.00), and 0.68 (0.48 to 0.97). The pattern of the association between muscular strength and death from all causes and cancer persisted after further adjustment for cardiorespiratory fitness; however, the association between muscular strength and death from cardiovascular disease was attenuated after further adjustment for cardiorespiratory fitness.\n\nCONCLUSION: Muscular strength is inversely and independently associated with death from all causes and cancer in men, even after adjusting for cardiorespiratory fitness and other potential confounders.", "author" : [ { "dropping-particle" : "", "family" : "Ruiz", "given" : "Jonatan R", "non-dropping-particle" : "", "parse-names" : false, "suffix" : "" }, { "dropping-particle" : "", "family" : "Sui", "given" : "Xuemei", "non-dropping-particle" : "", "parse-names" : false, "suffix" : "" }, { "dropping-particle" : "", "family" : "Lobelo", "given" : "Felipe", "non-dropping-particle" : "", "parse-names" : false, "suffix" : "" }, { "dropping-particle" : "", "family" : "Morrow", "given" : "James R", "non-dropping-particle" : "", "parse-names" : false, "suffix" : "" }, { "dropping-particle" : "", "family" : "Jackson", "given" : "Allen W", "non-dropping-particle" : "", "parse-names" : false, "suffix" : "" }, { "dropping-particle" : "", "family" : "Sj\u00f6str\u00f6m", "given" : "Michael", "non-dropping-particle" : "", "parse-names" : false, "suffix" : "" }, { "dropping-particle" : "", "family" : "Blair", "given" : "Steven N", "non-dropping-particle" : "", "parse-names" : false, "suffix" : "" } ], "container-title" : "BMJ (Clinical research ed.)", "id" : "ITEM-2", "issued" : { "date-parts" : [ [ "2008", "1" ] ] }, "page" : "a439", "title" : "Association between muscular strength and mortality in men: prospective cohort study.", "type" : "article-journal", "volume" : "337" }, "uris" : [ "http://www.mendeley.com/documents/?uuid=2ed003ac-5d01-49af-b69c-18d92fd58e52" ] }, { "id" : "ITEM-3", "itemData" : { "DOI" : "10.1136/bmj.c4467", "ISSN" : "1756-1833", "PMID" : "20829298", "abstract" : "OBJECTIVE: To do a quantitative systematic review, including published and unpublished data, examining the associations between individual objective measures of physical capability (grip strength, walking speed, chair rising, and standing balance times) and mortality in community dwelling populations.\n\nDESIGN: Systematic review and meta-analysis.\n\nDATA SOURCES: Relevant studies published by May 2009 identified through literature searches using Embase (from 1980) and Medline (from 1950) and manual searching of reference lists; unpublished results were obtained from study investigators.\n\nSTUDY SELECTION: Eligible observational studies were those done in community dwelling people of any age that examined the association of at least one of the specified measures of physical capability (grip strength, walking speed, chair rises, or standing balance) with mortality.\n\nDATA SYNTHESIS: Effect estimates obtained were pooled by using random effects meta-analysis models with heterogeneity between studies investigated.\n\nRESULTS: Although heterogeneity was detected, consistent evidence was found of associations between all four measures of physical capability and mortality; those people who performed less well in these tests were found to be at higher risk of all cause mortality. For example, the summary hazard ratio for mortality comparing the weakest with the strongest quarter of grip strength (14 studies, 53\u2009476 participants) was 1.67 (95% confidence interval 1.45 to 1.93) after adjustment for age, sex, and body size (I(2)=84.0%, 95% confidence interval 74% to 90%; P from Q statistic &lt;0.001). The summary hazard ratio for mortality comparing the slowest with the fastest quarter of walking speed (five studies, 14\u2009692 participants) was 2.87 (2.22 to 3.72) (I(2)=25.2%, 0% to 70%; P=0.25) after similar adjustments. Whereas studies of the associations of walking speed, chair rising, and standing balance with mortality have only been done in older populations (average age over 70 years), the association of grip strength with mortality was also found in younger populations (five studies had an average age under 60 years).\n\nCONCLUSIONS: Objective measures of physical capability are predictors of all cause mortality in older community dwelling populations. Such measures may therefore provide useful tools for identifying older people at higher risk of death.", "author" : [ { "dropping-particle" : "", "family" : "Cooper", "given" : "Rachel", "non-dropping-particle" : "", "parse-names" : false, "suffix" : "" }, { "dropping-particle" : "", "family" : "Kuh", "given" : "Diana", "non-dropping-particle" : "", "parse-names" : false, "suffix" : "" }, { "dropping-particle" : "", "family" : "Hardy", "given" : "Rebecca", "non-dropping-particle" : "", "parse-names" : false, "suffix" : "" } ], "container-title" : "BMJ (Clinical research ed.)", "id" : "ITEM-3", "issued" : { "date-parts" : [ [ "2010", "1" ] ] }, "page" : "c4467", "title" : "Objectively measured physical capability levels and mortality: systematic review and meta-analysis.", "type" : "article-journal", "volume" : "341" }, "uris" : [ "http://www.mendeley.com/documents/?uuid=2fd76df6-e749-40e5-8c5a-c56f05f287e1" ] } ], "mendeley" : { "formattedCitation" : "&lt;sup&gt;42\u201344&lt;/sup&gt;", "plainTextFormattedCitation" : "42\u201344", "previouslyFormattedCitation" : "&lt;sup&gt;42\u201344&lt;/sup&gt;" }, "properties" : { "noteIndex" : 0 }, "schema" : "https://github.com/citation-style-language/schema/raw/master/csl-citation.json" }</w:instrText>
       </w:r>
       <w:r>
         <w:rPr>
@@ -6482,7 +6510,7 @@
           <w:noProof/>
           <w:vertAlign w:val="superscript"/>
         </w:rPr>
-        <w:t>40–42</w:t>
+        <w:t>42–44</w:t>
       </w:r>
       <w:r>
         <w:rPr>
@@ -6512,8 +6540,20 @@
         <w:spacing w:line="480" w:lineRule="auto"/>
         <w:jc w:val="both"/>
       </w:pPr>
+      <w:commentRangeStart w:id="0"/>
       <w:r>
         <w:t>Summary</w:t>
+      </w:r>
+      <w:commentRangeEnd w:id="0"/>
+      <w:r>
+        <w:rPr>
+          <w:rStyle w:val="CommentReference"/>
+          <w:rFonts w:asciiTheme="minorHAnsi" w:eastAsiaTheme="minorEastAsia" w:hAnsiTheme="minorHAnsi" w:cstheme="minorBidi"/>
+          <w:b w:val="0"/>
+          <w:bCs w:val="0"/>
+          <w:color w:val="auto"/>
+        </w:rPr>
+        <w:commentReference w:id="0"/>
       </w:r>
     </w:p>
     <w:p>
@@ -6680,7 +6720,7 @@
       <w:pPr>
         <w:pStyle w:val="NormalWeb"/>
         <w:ind w:left="640" w:hanging="640"/>
-        <w:divId w:val="1029834311"/>
+        <w:divId w:val="740517103"/>
         <w:rPr>
           <w:rFonts w:ascii="Cambria" w:hAnsi="Cambria"/>
           <w:noProof/>
@@ -6766,7 +6806,7 @@
       <w:pPr>
         <w:pStyle w:val="NormalWeb"/>
         <w:ind w:left="640" w:hanging="640"/>
-        <w:divId w:val="1029834311"/>
+        <w:divId w:val="740517103"/>
         <w:rPr>
           <w:rFonts w:ascii="Cambria" w:hAnsi="Cambria"/>
           <w:noProof/>
@@ -6831,7 +6871,7 @@
       <w:pPr>
         <w:pStyle w:val="NormalWeb"/>
         <w:ind w:left="640" w:hanging="640"/>
-        <w:divId w:val="1029834311"/>
+        <w:divId w:val="740517103"/>
         <w:rPr>
           <w:rFonts w:ascii="Cambria" w:hAnsi="Cambria"/>
           <w:noProof/>
@@ -6896,7 +6936,7 @@
       <w:pPr>
         <w:pStyle w:val="NormalWeb"/>
         <w:ind w:left="640" w:hanging="640"/>
-        <w:divId w:val="1029834311"/>
+        <w:divId w:val="740517103"/>
         <w:rPr>
           <w:rFonts w:ascii="Cambria" w:hAnsi="Cambria"/>
           <w:noProof/>
@@ -6961,7 +7001,7 @@
       <w:pPr>
         <w:pStyle w:val="NormalWeb"/>
         <w:ind w:left="640" w:hanging="640"/>
-        <w:divId w:val="1029834311"/>
+        <w:divId w:val="740517103"/>
         <w:rPr>
           <w:rFonts w:ascii="Cambria" w:hAnsi="Cambria"/>
           <w:noProof/>
@@ -7026,7 +7066,7 @@
       <w:pPr>
         <w:pStyle w:val="NormalWeb"/>
         <w:ind w:left="640" w:hanging="640"/>
-        <w:divId w:val="1029834311"/>
+        <w:divId w:val="740517103"/>
         <w:rPr>
           <w:rFonts w:ascii="Cambria" w:hAnsi="Cambria"/>
           <w:noProof/>
@@ -7091,7 +7131,7 @@
       <w:pPr>
         <w:pStyle w:val="NormalWeb"/>
         <w:ind w:left="640" w:hanging="640"/>
-        <w:divId w:val="1029834311"/>
+        <w:divId w:val="740517103"/>
         <w:rPr>
           <w:rFonts w:ascii="Cambria" w:hAnsi="Cambria"/>
           <w:noProof/>
@@ -7174,7 +7214,7 @@
       <w:pPr>
         <w:pStyle w:val="NormalWeb"/>
         <w:ind w:left="640" w:hanging="640"/>
-        <w:divId w:val="1029834311"/>
+        <w:divId w:val="740517103"/>
         <w:rPr>
           <w:rFonts w:ascii="Cambria" w:hAnsi="Cambria"/>
           <w:noProof/>
@@ -7257,7 +7297,7 @@
       <w:pPr>
         <w:pStyle w:val="NormalWeb"/>
         <w:ind w:left="640" w:hanging="640"/>
-        <w:divId w:val="1029834311"/>
+        <w:divId w:val="740517103"/>
         <w:rPr>
           <w:rFonts w:ascii="Cambria" w:hAnsi="Cambria"/>
           <w:noProof/>
@@ -7279,7 +7319,7 @@
           <w:sz w:val="24"/>
         </w:rPr>
         <w:tab/>
-        <w:t xml:space="preserve">Cuenda, a &amp; Cohen, P. Stress-activated protein kinase-2/p38 and a rapamycin-sensitive pathway are required for C2C12 myogenesis. </w:t>
+        <w:t xml:space="preserve">Cuenda, A. &amp; Cohen, P. Stress-activated protein kinase-2/p38 and a rapamycin-sensitive pathway are required for C2C12 myogenesis. </w:t>
       </w:r>
       <w:r>
         <w:rPr>
@@ -7322,7 +7362,7 @@
       <w:pPr>
         <w:pStyle w:val="NormalWeb"/>
         <w:ind w:left="640" w:hanging="640"/>
-        <w:divId w:val="1029834311"/>
+        <w:divId w:val="740517103"/>
         <w:rPr>
           <w:rFonts w:ascii="Cambria" w:hAnsi="Cambria"/>
           <w:noProof/>
@@ -7387,7 +7427,7 @@
       <w:pPr>
         <w:pStyle w:val="NormalWeb"/>
         <w:ind w:left="640" w:hanging="640"/>
-        <w:divId w:val="1029834311"/>
+        <w:divId w:val="740517103"/>
         <w:rPr>
           <w:rFonts w:ascii="Cambria" w:hAnsi="Cambria"/>
           <w:noProof/>
@@ -7452,7 +7492,7 @@
       <w:pPr>
         <w:pStyle w:val="NormalWeb"/>
         <w:ind w:left="640" w:hanging="640"/>
-        <w:divId w:val="1029834311"/>
+        <w:divId w:val="740517103"/>
         <w:rPr>
           <w:rFonts w:ascii="Cambria" w:hAnsi="Cambria"/>
           <w:noProof/>
@@ -7535,7 +7575,7 @@
       <w:pPr>
         <w:pStyle w:val="NormalWeb"/>
         <w:ind w:left="640" w:hanging="640"/>
-        <w:divId w:val="1029834311"/>
+        <w:divId w:val="740517103"/>
         <w:rPr>
           <w:rFonts w:ascii="Cambria" w:hAnsi="Cambria"/>
           <w:noProof/>
@@ -7618,7 +7658,7 @@
       <w:pPr>
         <w:pStyle w:val="NormalWeb"/>
         <w:ind w:left="640" w:hanging="640"/>
-        <w:divId w:val="1029834311"/>
+        <w:divId w:val="740517103"/>
         <w:rPr>
           <w:rFonts w:ascii="Cambria" w:hAnsi="Cambria"/>
           <w:noProof/>
@@ -7701,7 +7741,7 @@
       <w:pPr>
         <w:pStyle w:val="NormalWeb"/>
         <w:ind w:left="640" w:hanging="640"/>
-        <w:divId w:val="1029834311"/>
+        <w:divId w:val="740517103"/>
         <w:rPr>
           <w:rFonts w:ascii="Cambria" w:hAnsi="Cambria"/>
           <w:noProof/>
@@ -7766,7 +7806,7 @@
       <w:pPr>
         <w:pStyle w:val="NormalWeb"/>
         <w:ind w:left="640" w:hanging="640"/>
-        <w:divId w:val="1029834311"/>
+        <w:divId w:val="740517103"/>
         <w:rPr>
           <w:rFonts w:ascii="Cambria" w:hAnsi="Cambria"/>
           <w:noProof/>
@@ -7849,7 +7889,7 @@
       <w:pPr>
         <w:pStyle w:val="NormalWeb"/>
         <w:ind w:left="640" w:hanging="640"/>
-        <w:divId w:val="1029834311"/>
+        <w:divId w:val="740517103"/>
         <w:rPr>
           <w:rFonts w:ascii="Cambria" w:hAnsi="Cambria"/>
           <w:noProof/>
@@ -7914,7 +7954,7 @@
       <w:pPr>
         <w:pStyle w:val="NormalWeb"/>
         <w:ind w:left="640" w:hanging="640"/>
-        <w:divId w:val="1029834311"/>
+        <w:divId w:val="740517103"/>
         <w:rPr>
           <w:rFonts w:ascii="Cambria" w:hAnsi="Cambria"/>
           <w:noProof/>
@@ -7997,7 +8037,7 @@
       <w:pPr>
         <w:pStyle w:val="NormalWeb"/>
         <w:ind w:left="640" w:hanging="640"/>
-        <w:divId w:val="1029834311"/>
+        <w:divId w:val="740517103"/>
         <w:rPr>
           <w:rFonts w:ascii="Cambria" w:hAnsi="Cambria"/>
           <w:noProof/>
@@ -8062,7 +8102,7 @@
       <w:pPr>
         <w:pStyle w:val="NormalWeb"/>
         <w:ind w:left="640" w:hanging="640"/>
-        <w:divId w:val="1029834311"/>
+        <w:divId w:val="740517103"/>
         <w:rPr>
           <w:rFonts w:ascii="Cambria" w:hAnsi="Cambria"/>
           <w:noProof/>
@@ -8127,7 +8167,7 @@
       <w:pPr>
         <w:pStyle w:val="NormalWeb"/>
         <w:ind w:left="640" w:hanging="640"/>
-        <w:divId w:val="1029834311"/>
+        <w:divId w:val="740517103"/>
         <w:rPr>
           <w:rFonts w:ascii="Cambria" w:hAnsi="Cambria"/>
           <w:noProof/>
@@ -8210,7 +8250,7 @@
       <w:pPr>
         <w:pStyle w:val="NormalWeb"/>
         <w:ind w:left="640" w:hanging="640"/>
-        <w:divId w:val="1029834311"/>
+        <w:divId w:val="740517103"/>
         <w:rPr>
           <w:rFonts w:ascii="Cambria" w:hAnsi="Cambria"/>
           <w:noProof/>
@@ -8275,7 +8315,7 @@
       <w:pPr>
         <w:pStyle w:val="NormalWeb"/>
         <w:ind w:left="640" w:hanging="640"/>
-        <w:divId w:val="1029834311"/>
+        <w:divId w:val="740517103"/>
         <w:rPr>
           <w:rFonts w:ascii="Cambria" w:hAnsi="Cambria"/>
           <w:noProof/>
@@ -8340,7 +8380,7 @@
       <w:pPr>
         <w:pStyle w:val="NormalWeb"/>
         <w:ind w:left="640" w:hanging="640"/>
-        <w:divId w:val="1029834311"/>
+        <w:divId w:val="740517103"/>
         <w:rPr>
           <w:rFonts w:ascii="Cambria" w:hAnsi="Cambria"/>
           <w:noProof/>
@@ -8423,7 +8463,7 @@
       <w:pPr>
         <w:pStyle w:val="NormalWeb"/>
         <w:ind w:left="640" w:hanging="640"/>
-        <w:divId w:val="1029834311"/>
+        <w:divId w:val="740517103"/>
         <w:rPr>
           <w:rFonts w:ascii="Cambria" w:hAnsi="Cambria"/>
           <w:noProof/>
@@ -8452,7 +8492,7 @@
       <w:pPr>
         <w:pStyle w:val="NormalWeb"/>
         <w:ind w:left="640" w:hanging="640"/>
-        <w:divId w:val="1029834311"/>
+        <w:divId w:val="740517103"/>
         <w:rPr>
           <w:rFonts w:ascii="Cambria" w:hAnsi="Cambria"/>
           <w:noProof/>
@@ -8499,7 +8539,7 @@
       <w:pPr>
         <w:pStyle w:val="NormalWeb"/>
         <w:ind w:left="640" w:hanging="640"/>
-        <w:divId w:val="1029834311"/>
+        <w:divId w:val="740517103"/>
         <w:rPr>
           <w:rFonts w:ascii="Cambria" w:hAnsi="Cambria"/>
           <w:noProof/>
@@ -8564,7 +8604,7 @@
       <w:pPr>
         <w:pStyle w:val="NormalWeb"/>
         <w:ind w:left="640" w:hanging="640"/>
-        <w:divId w:val="1029834311"/>
+        <w:divId w:val="740517103"/>
         <w:rPr>
           <w:rFonts w:ascii="Cambria" w:hAnsi="Cambria"/>
           <w:noProof/>
@@ -8593,7 +8633,7 @@
       <w:pPr>
         <w:pStyle w:val="NormalWeb"/>
         <w:ind w:left="640" w:hanging="640"/>
-        <w:divId w:val="1029834311"/>
+        <w:divId w:val="740517103"/>
         <w:rPr>
           <w:rFonts w:ascii="Cambria" w:hAnsi="Cambria"/>
           <w:noProof/>
@@ -8658,7 +8698,7 @@
       <w:pPr>
         <w:pStyle w:val="NormalWeb"/>
         <w:ind w:left="640" w:hanging="640"/>
-        <w:divId w:val="1029834311"/>
+        <w:divId w:val="740517103"/>
         <w:rPr>
           <w:rFonts w:ascii="Cambria" w:hAnsi="Cambria"/>
           <w:noProof/>
@@ -8672,6 +8712,136 @@
           <w:sz w:val="24"/>
         </w:rPr>
         <w:t>30.</w:t>
+      </w:r>
+      <w:r>
+        <w:rPr>
+          <w:rFonts w:ascii="Cambria" w:hAnsi="Cambria"/>
+          <w:noProof/>
+          <w:sz w:val="24"/>
+        </w:rPr>
+        <w:tab/>
+        <w:t xml:space="preserve">Conejo, R., Valverde, A. M., Benito, M. &amp; Lorenzo, M. Insulin produces myogenesis in C2C12 myoblasts by induction of NF-kappaB and downregulation of AP-1 activities. </w:t>
+      </w:r>
+      <w:r>
+        <w:rPr>
+          <w:rFonts w:ascii="Cambria" w:hAnsi="Cambria"/>
+          <w:i/>
+          <w:iCs/>
+          <w:noProof/>
+          <w:sz w:val="24"/>
+        </w:rPr>
+        <w:t>J. Cell. Physiol.</w:t>
+      </w:r>
+      <w:r>
+        <w:rPr>
+          <w:rFonts w:ascii="Cambria" w:hAnsi="Cambria"/>
+          <w:noProof/>
+          <w:sz w:val="24"/>
+        </w:rPr>
+        <w:t xml:space="preserve"> </w:t>
+      </w:r>
+      <w:r>
+        <w:rPr>
+          <w:rFonts w:ascii="Cambria" w:hAnsi="Cambria"/>
+          <w:b/>
+          <w:bCs/>
+          <w:noProof/>
+          <w:sz w:val="24"/>
+        </w:rPr>
+        <w:t>186,</w:t>
+      </w:r>
+      <w:r>
+        <w:rPr>
+          <w:rFonts w:ascii="Cambria" w:hAnsi="Cambria"/>
+          <w:noProof/>
+          <w:sz w:val="24"/>
+        </w:rPr>
+        <w:t xml:space="preserve"> 82–94 (2001).</w:t>
+      </w:r>
+    </w:p>
+    <w:p>
+      <w:pPr>
+        <w:pStyle w:val="NormalWeb"/>
+        <w:ind w:left="640" w:hanging="640"/>
+        <w:divId w:val="740517103"/>
+        <w:rPr>
+          <w:rFonts w:ascii="Cambria" w:hAnsi="Cambria"/>
+          <w:noProof/>
+          <w:sz w:val="24"/>
+        </w:rPr>
+      </w:pPr>
+      <w:r>
+        <w:rPr>
+          <w:rFonts w:ascii="Cambria" w:hAnsi="Cambria"/>
+          <w:noProof/>
+          <w:sz w:val="24"/>
+        </w:rPr>
+        <w:t>31.</w:t>
+      </w:r>
+      <w:r>
+        <w:rPr>
+          <w:rFonts w:ascii="Cambria" w:hAnsi="Cambria"/>
+          <w:noProof/>
+          <w:sz w:val="24"/>
+        </w:rPr>
+        <w:tab/>
+        <w:t xml:space="preserve">Coolican, S. A., Samuel, D. S., Ewton, D. Z., McWade, F. J. &amp; Florini, J. R. The Mitogenic and Myogenic Actions of Insulin-like Growth Factors Utilize Distinct Signaling Pathways. </w:t>
+      </w:r>
+      <w:r>
+        <w:rPr>
+          <w:rFonts w:ascii="Cambria" w:hAnsi="Cambria"/>
+          <w:i/>
+          <w:iCs/>
+          <w:noProof/>
+          <w:sz w:val="24"/>
+        </w:rPr>
+        <w:t>J. Biol. Chem.</w:t>
+      </w:r>
+      <w:r>
+        <w:rPr>
+          <w:rFonts w:ascii="Cambria" w:hAnsi="Cambria"/>
+          <w:noProof/>
+          <w:sz w:val="24"/>
+        </w:rPr>
+        <w:t xml:space="preserve"> </w:t>
+      </w:r>
+      <w:r>
+        <w:rPr>
+          <w:rFonts w:ascii="Cambria" w:hAnsi="Cambria"/>
+          <w:b/>
+          <w:bCs/>
+          <w:noProof/>
+          <w:sz w:val="24"/>
+        </w:rPr>
+        <w:t>272,</w:t>
+      </w:r>
+      <w:r>
+        <w:rPr>
+          <w:rFonts w:ascii="Cambria" w:hAnsi="Cambria"/>
+          <w:noProof/>
+          <w:sz w:val="24"/>
+        </w:rPr>
+        <w:t xml:space="preserve"> 6653–6662 (1997).</w:t>
+      </w:r>
+    </w:p>
+    <w:p>
+      <w:pPr>
+        <w:pStyle w:val="NormalWeb"/>
+        <w:ind w:left="640" w:hanging="640"/>
+        <w:divId w:val="740517103"/>
+        <w:rPr>
+          <w:rFonts w:ascii="Cambria" w:hAnsi="Cambria"/>
+          <w:noProof/>
+          <w:sz w:val="24"/>
+        </w:rPr>
+      </w:pPr>
+      <w:r>
+        <w:rPr>
+          <w:rFonts w:ascii="Cambria" w:hAnsi="Cambria"/>
+          <w:noProof/>
+          <w:sz w:val="24"/>
+        </w:rPr>
+        <w:t>32.</w:t>
       </w:r>
       <w:r>
         <w:rPr>
@@ -8723,20 +8893,20 @@
       <w:pPr>
         <w:pStyle w:val="NormalWeb"/>
         <w:ind w:left="640" w:hanging="640"/>
-        <w:divId w:val="1029834311"/>
-        <w:rPr>
-          <w:rFonts w:ascii="Cambria" w:hAnsi="Cambria"/>
-          <w:noProof/>
-          <w:sz w:val="24"/>
-        </w:rPr>
-      </w:pPr>
-      <w:r>
-        <w:rPr>
-          <w:rFonts w:ascii="Cambria" w:hAnsi="Cambria"/>
-          <w:noProof/>
-          <w:sz w:val="24"/>
-        </w:rPr>
-        <w:t>31.</w:t>
+        <w:divId w:val="740517103"/>
+        <w:rPr>
+          <w:rFonts w:ascii="Cambria" w:hAnsi="Cambria"/>
+          <w:noProof/>
+          <w:sz w:val="24"/>
+        </w:rPr>
+      </w:pPr>
+      <w:r>
+        <w:rPr>
+          <w:rFonts w:ascii="Cambria" w:hAnsi="Cambria"/>
+          <w:noProof/>
+          <w:sz w:val="24"/>
+        </w:rPr>
+        <w:t>33.</w:t>
       </w:r>
       <w:r>
         <w:rPr>
@@ -8806,20 +8976,20 @@
       <w:pPr>
         <w:pStyle w:val="NormalWeb"/>
         <w:ind w:left="640" w:hanging="640"/>
-        <w:divId w:val="1029834311"/>
-        <w:rPr>
-          <w:rFonts w:ascii="Cambria" w:hAnsi="Cambria"/>
-          <w:noProof/>
-          <w:sz w:val="24"/>
-        </w:rPr>
-      </w:pPr>
-      <w:r>
-        <w:rPr>
-          <w:rFonts w:ascii="Cambria" w:hAnsi="Cambria"/>
-          <w:noProof/>
-          <w:sz w:val="24"/>
-        </w:rPr>
-        <w:t>32.</w:t>
+        <w:divId w:val="740517103"/>
+        <w:rPr>
+          <w:rFonts w:ascii="Cambria" w:hAnsi="Cambria"/>
+          <w:noProof/>
+          <w:sz w:val="24"/>
+        </w:rPr>
+      </w:pPr>
+      <w:r>
+        <w:rPr>
+          <w:rFonts w:ascii="Cambria" w:hAnsi="Cambria"/>
+          <w:noProof/>
+          <w:sz w:val="24"/>
+        </w:rPr>
+        <w:t>34.</w:t>
       </w:r>
       <w:r>
         <w:rPr>
@@ -8871,20 +9041,20 @@
       <w:pPr>
         <w:pStyle w:val="NormalWeb"/>
         <w:ind w:left="640" w:hanging="640"/>
-        <w:divId w:val="1029834311"/>
-        <w:rPr>
-          <w:rFonts w:ascii="Cambria" w:hAnsi="Cambria"/>
-          <w:noProof/>
-          <w:sz w:val="24"/>
-        </w:rPr>
-      </w:pPr>
-      <w:r>
-        <w:rPr>
-          <w:rFonts w:ascii="Cambria" w:hAnsi="Cambria"/>
-          <w:noProof/>
-          <w:sz w:val="24"/>
-        </w:rPr>
-        <w:t>33.</w:t>
+        <w:divId w:val="740517103"/>
+        <w:rPr>
+          <w:rFonts w:ascii="Cambria" w:hAnsi="Cambria"/>
+          <w:noProof/>
+          <w:sz w:val="24"/>
+        </w:rPr>
+      </w:pPr>
+      <w:r>
+        <w:rPr>
+          <w:rFonts w:ascii="Cambria" w:hAnsi="Cambria"/>
+          <w:noProof/>
+          <w:sz w:val="24"/>
+        </w:rPr>
+        <w:t>35.</w:t>
       </w:r>
       <w:r>
         <w:rPr>
@@ -8936,20 +9106,20 @@
       <w:pPr>
         <w:pStyle w:val="NormalWeb"/>
         <w:ind w:left="640" w:hanging="640"/>
-        <w:divId w:val="1029834311"/>
-        <w:rPr>
-          <w:rFonts w:ascii="Cambria" w:hAnsi="Cambria"/>
-          <w:noProof/>
-          <w:sz w:val="24"/>
-        </w:rPr>
-      </w:pPr>
-      <w:r>
-        <w:rPr>
-          <w:rFonts w:ascii="Cambria" w:hAnsi="Cambria"/>
-          <w:noProof/>
-          <w:sz w:val="24"/>
-        </w:rPr>
-        <w:t>34.</w:t>
+        <w:divId w:val="740517103"/>
+        <w:rPr>
+          <w:rFonts w:ascii="Cambria" w:hAnsi="Cambria"/>
+          <w:noProof/>
+          <w:sz w:val="24"/>
+        </w:rPr>
+      </w:pPr>
+      <w:r>
+        <w:rPr>
+          <w:rFonts w:ascii="Cambria" w:hAnsi="Cambria"/>
+          <w:noProof/>
+          <w:sz w:val="24"/>
+        </w:rPr>
+        <w:t>36.</w:t>
       </w:r>
       <w:r>
         <w:rPr>
@@ -9019,20 +9189,20 @@
       <w:pPr>
         <w:pStyle w:val="NormalWeb"/>
         <w:ind w:left="640" w:hanging="640"/>
-        <w:divId w:val="1029834311"/>
-        <w:rPr>
-          <w:rFonts w:ascii="Cambria" w:hAnsi="Cambria"/>
-          <w:noProof/>
-          <w:sz w:val="24"/>
-        </w:rPr>
-      </w:pPr>
-      <w:r>
-        <w:rPr>
-          <w:rFonts w:ascii="Cambria" w:hAnsi="Cambria"/>
-          <w:noProof/>
-          <w:sz w:val="24"/>
-        </w:rPr>
-        <w:t>35.</w:t>
+        <w:divId w:val="740517103"/>
+        <w:rPr>
+          <w:rFonts w:ascii="Cambria" w:hAnsi="Cambria"/>
+          <w:noProof/>
+          <w:sz w:val="24"/>
+        </w:rPr>
+      </w:pPr>
+      <w:r>
+        <w:rPr>
+          <w:rFonts w:ascii="Cambria" w:hAnsi="Cambria"/>
+          <w:noProof/>
+          <w:sz w:val="24"/>
+        </w:rPr>
+        <w:t>37.</w:t>
       </w:r>
       <w:r>
         <w:rPr>
@@ -9102,20 +9272,20 @@
       <w:pPr>
         <w:pStyle w:val="NormalWeb"/>
         <w:ind w:left="640" w:hanging="640"/>
-        <w:divId w:val="1029834311"/>
-        <w:rPr>
-          <w:rFonts w:ascii="Cambria" w:hAnsi="Cambria"/>
-          <w:noProof/>
-          <w:sz w:val="24"/>
-        </w:rPr>
-      </w:pPr>
-      <w:r>
-        <w:rPr>
-          <w:rFonts w:ascii="Cambria" w:hAnsi="Cambria"/>
-          <w:noProof/>
-          <w:sz w:val="24"/>
-        </w:rPr>
-        <w:t>36.</w:t>
+        <w:divId w:val="740517103"/>
+        <w:rPr>
+          <w:rFonts w:ascii="Cambria" w:hAnsi="Cambria"/>
+          <w:noProof/>
+          <w:sz w:val="24"/>
+        </w:rPr>
+      </w:pPr>
+      <w:r>
+        <w:rPr>
+          <w:rFonts w:ascii="Cambria" w:hAnsi="Cambria"/>
+          <w:noProof/>
+          <w:sz w:val="24"/>
+        </w:rPr>
+        <w:t>38.</w:t>
       </w:r>
       <w:r>
         <w:rPr>
@@ -9149,20 +9319,20 @@
       <w:pPr>
         <w:pStyle w:val="NormalWeb"/>
         <w:ind w:left="640" w:hanging="640"/>
-        <w:divId w:val="1029834311"/>
-        <w:rPr>
-          <w:rFonts w:ascii="Cambria" w:hAnsi="Cambria"/>
-          <w:noProof/>
-          <w:sz w:val="24"/>
-        </w:rPr>
-      </w:pPr>
-      <w:r>
-        <w:rPr>
-          <w:rFonts w:ascii="Cambria" w:hAnsi="Cambria"/>
-          <w:noProof/>
-          <w:sz w:val="24"/>
-        </w:rPr>
-        <w:t>37.</w:t>
+        <w:divId w:val="740517103"/>
+        <w:rPr>
+          <w:rFonts w:ascii="Cambria" w:hAnsi="Cambria"/>
+          <w:noProof/>
+          <w:sz w:val="24"/>
+        </w:rPr>
+      </w:pPr>
+      <w:r>
+        <w:rPr>
+          <w:rFonts w:ascii="Cambria" w:hAnsi="Cambria"/>
+          <w:noProof/>
+          <w:sz w:val="24"/>
+        </w:rPr>
+        <w:t>39.</w:t>
       </w:r>
       <w:r>
         <w:rPr>
@@ -9196,20 +9366,20 @@
       <w:pPr>
         <w:pStyle w:val="NormalWeb"/>
         <w:ind w:left="640" w:hanging="640"/>
-        <w:divId w:val="1029834311"/>
-        <w:rPr>
-          <w:rFonts w:ascii="Cambria" w:hAnsi="Cambria"/>
-          <w:noProof/>
-          <w:sz w:val="24"/>
-        </w:rPr>
-      </w:pPr>
-      <w:r>
-        <w:rPr>
-          <w:rFonts w:ascii="Cambria" w:hAnsi="Cambria"/>
-          <w:noProof/>
-          <w:sz w:val="24"/>
-        </w:rPr>
-        <w:t>38.</w:t>
+        <w:divId w:val="740517103"/>
+        <w:rPr>
+          <w:rFonts w:ascii="Cambria" w:hAnsi="Cambria"/>
+          <w:noProof/>
+          <w:sz w:val="24"/>
+        </w:rPr>
+      </w:pPr>
+      <w:r>
+        <w:rPr>
+          <w:rFonts w:ascii="Cambria" w:hAnsi="Cambria"/>
+          <w:noProof/>
+          <w:sz w:val="24"/>
+        </w:rPr>
+        <w:t>40.</w:t>
       </w:r>
       <w:r>
         <w:rPr>
@@ -9261,20 +9431,20 @@
       <w:pPr>
         <w:pStyle w:val="NormalWeb"/>
         <w:ind w:left="640" w:hanging="640"/>
-        <w:divId w:val="1029834311"/>
-        <w:rPr>
-          <w:rFonts w:ascii="Cambria" w:hAnsi="Cambria"/>
-          <w:noProof/>
-          <w:sz w:val="24"/>
-        </w:rPr>
-      </w:pPr>
-      <w:r>
-        <w:rPr>
-          <w:rFonts w:ascii="Cambria" w:hAnsi="Cambria"/>
-          <w:noProof/>
-          <w:sz w:val="24"/>
-        </w:rPr>
-        <w:t>39.</w:t>
+        <w:divId w:val="740517103"/>
+        <w:rPr>
+          <w:rFonts w:ascii="Cambria" w:hAnsi="Cambria"/>
+          <w:noProof/>
+          <w:sz w:val="24"/>
+        </w:rPr>
+      </w:pPr>
+      <w:r>
+        <w:rPr>
+          <w:rFonts w:ascii="Cambria" w:hAnsi="Cambria"/>
+          <w:noProof/>
+          <w:sz w:val="24"/>
+        </w:rPr>
+        <w:t>41.</w:t>
       </w:r>
       <w:r>
         <w:rPr>
@@ -9308,20 +9478,20 @@
       <w:pPr>
         <w:pStyle w:val="NormalWeb"/>
         <w:ind w:left="640" w:hanging="640"/>
-        <w:divId w:val="1029834311"/>
-        <w:rPr>
-          <w:rFonts w:ascii="Cambria" w:hAnsi="Cambria"/>
-          <w:noProof/>
-          <w:sz w:val="24"/>
-        </w:rPr>
-      </w:pPr>
-      <w:r>
-        <w:rPr>
-          <w:rFonts w:ascii="Cambria" w:hAnsi="Cambria"/>
-          <w:noProof/>
-          <w:sz w:val="24"/>
-        </w:rPr>
-        <w:t>40.</w:t>
+        <w:divId w:val="740517103"/>
+        <w:rPr>
+          <w:rFonts w:ascii="Cambria" w:hAnsi="Cambria"/>
+          <w:noProof/>
+          <w:sz w:val="24"/>
+        </w:rPr>
+      </w:pPr>
+      <w:r>
+        <w:rPr>
+          <w:rFonts w:ascii="Cambria" w:hAnsi="Cambria"/>
+          <w:noProof/>
+          <w:sz w:val="24"/>
+        </w:rPr>
+        <w:t>42.</w:t>
       </w:r>
       <w:r>
         <w:rPr>
@@ -9373,20 +9543,20 @@
       <w:pPr>
         <w:pStyle w:val="NormalWeb"/>
         <w:ind w:left="640" w:hanging="640"/>
-        <w:divId w:val="1029834311"/>
-        <w:rPr>
-          <w:rFonts w:ascii="Cambria" w:hAnsi="Cambria"/>
-          <w:noProof/>
-          <w:sz w:val="24"/>
-        </w:rPr>
-      </w:pPr>
-      <w:r>
-        <w:rPr>
-          <w:rFonts w:ascii="Cambria" w:hAnsi="Cambria"/>
-          <w:noProof/>
-          <w:sz w:val="24"/>
-        </w:rPr>
-        <w:t>41.</w:t>
+        <w:divId w:val="740517103"/>
+        <w:rPr>
+          <w:rFonts w:ascii="Cambria" w:hAnsi="Cambria"/>
+          <w:noProof/>
+          <w:sz w:val="24"/>
+        </w:rPr>
+      </w:pPr>
+      <w:r>
+        <w:rPr>
+          <w:rFonts w:ascii="Cambria" w:hAnsi="Cambria"/>
+          <w:noProof/>
+          <w:sz w:val="24"/>
+        </w:rPr>
+        <w:t>43.</w:t>
       </w:r>
       <w:r>
         <w:rPr>
@@ -9456,20 +9626,20 @@
       <w:pPr>
         <w:pStyle w:val="NormalWeb"/>
         <w:ind w:left="640" w:hanging="640"/>
-        <w:divId w:val="1029834311"/>
-        <w:rPr>
-          <w:rFonts w:ascii="Cambria" w:hAnsi="Cambria"/>
-          <w:noProof/>
-          <w:sz w:val="24"/>
-        </w:rPr>
-      </w:pPr>
-      <w:r>
-        <w:rPr>
-          <w:rFonts w:ascii="Cambria" w:hAnsi="Cambria"/>
-          <w:noProof/>
-          <w:sz w:val="24"/>
-        </w:rPr>
-        <w:t>42.</w:t>
+        <w:divId w:val="740517103"/>
+        <w:rPr>
+          <w:rFonts w:ascii="Cambria" w:hAnsi="Cambria"/>
+          <w:noProof/>
+          <w:sz w:val="24"/>
+        </w:rPr>
+      </w:pPr>
+      <w:r>
+        <w:rPr>
+          <w:rFonts w:ascii="Cambria" w:hAnsi="Cambria"/>
+          <w:noProof/>
+          <w:sz w:val="24"/>
+        </w:rPr>
+        <w:t>44.</w:t>
       </w:r>
       <w:r>
         <w:rPr>
@@ -9521,7 +9691,7 @@
       <w:pPr>
         <w:pStyle w:val="NormalWeb"/>
         <w:ind w:left="640" w:hanging="640"/>
-        <w:divId w:val="2052727067"/>
+        <w:divId w:val="678969128"/>
         <w:rPr>
           <w:rFonts w:ascii="Cambria" w:hAnsi="Cambria"/>
           <w:b/>
@@ -9748,8 +9918,6 @@
         </w:rPr>
         <w:t xml:space="preserve">The most recent rapamycin administration was 1 day prior to cell lysis.  </w:t>
       </w:r>
-      <w:bookmarkStart w:id="0" w:name="_GoBack"/>
-      <w:bookmarkEnd w:id="0"/>
       <w:r>
         <w:rPr>
           <w:noProof/>
@@ -10944,13 +11112,7 @@
         <w:rPr>
           <w:noProof/>
         </w:rPr>
-        <w:t xml:space="preserve">  </w:t>
-      </w:r>
-      <w:r>
-        <w:rPr>
-          <w:noProof/>
-        </w:rPr>
-        <w:t>Data represents mean +/- standard error of the mean.</w:t>
+        <w:t xml:space="preserve">  Data represents mean +/- standard error of the mean.</w:t>
       </w:r>
     </w:p>
     <w:p>
@@ -12098,6 +12260,29 @@
     </w:sectPr>
   </w:body>
 </w:document>
+</file>
+
+<file path=word/comments.xml><?xml version="1.0" encoding="utf-8"?>
+<w:comments xmlns:wpc="http://schemas.microsoft.com/office/word/2010/wordprocessingCanvas" xmlns:mo="http://schemas.microsoft.com/office/mac/office/2008/main" xmlns:mc="http://schemas.openxmlformats.org/markup-compatibility/2006" xmlns:mv="urn:schemas-microsoft-com:mac:vml" xmlns:o="urn:schemas-microsoft-com:office:office" xmlns:r="http://schemas.openxmlformats.org/officeDocument/2006/relationships" xmlns:m="http://schemas.openxmlformats.org/officeDocument/2006/math" xmlns:v="urn:schemas-microsoft-com:vml" xmlns:wp14="http://schemas.microsoft.com/office/word/2010/wordprocessingDrawing" xmlns:wp="http://schemas.openxmlformats.org/drawingml/2006/wordprocessingDrawing" xmlns:w10="urn:schemas-microsoft-com:office:word" xmlns:w="http://schemas.openxmlformats.org/wordprocessingml/2006/main" xmlns:w14="http://schemas.microsoft.com/office/word/2010/wordml" xmlns:wpg="http://schemas.microsoft.com/office/word/2010/wordprocessingGroup" xmlns:wpi="http://schemas.microsoft.com/office/word/2010/wordprocessingInk" xmlns:wne="http://schemas.microsoft.com/office/word/2006/wordml" xmlns:wps="http://schemas.microsoft.com/office/word/2010/wordprocessingShape" mc:Ignorable="w14 wp14">
+  <w:comment w:id="0" w:author="Dave Bridges" w:date="2014-11-23T11:42:00Z" w:initials="DB">
+    <w:p>
+      <w:pPr>
+        <w:pStyle w:val="CommentText"/>
+      </w:pPr>
+      <w:r>
+        <w:rPr>
+          <w:rStyle w:val="CommentReference"/>
+        </w:rPr>
+        <w:annotationRef/>
+      </w:r>
+      <w:r>
+        <w:t>Add discussion of Bentzinger data, talking about Raptor data</w:t>
+      </w:r>
+      <w:bookmarkStart w:id="1" w:name="_GoBack"/>
+      <w:bookmarkEnd w:id="1"/>
+    </w:p>
+  </w:comment>
+</w:comments>
 </file>
 
 <file path=word/numbering.xml><?xml version="1.0" encoding="utf-8"?>
@@ -13690,7 +13875,7 @@
 </file>
 
 <file path=customXml/itemProps1.xml><?xml version="1.0" encoding="utf-8"?>
-<ds:datastoreItem xmlns:ds="http://schemas.openxmlformats.org/officeDocument/2006/customXml" ds:itemID="{ECF0E563-F66D-3748-8A91-29AD4A7A9A86}">
+<ds:datastoreItem xmlns:ds="http://schemas.openxmlformats.org/officeDocument/2006/customXml" ds:itemID="{CC5EC4E0-7A51-244D-BEF1-E5D1CBC5E388}">
   <ds:schemaRefs>
     <ds:schemaRef ds:uri="http://schemas.openxmlformats.org/officeDocument/2006/bibliography"/>
   </ds:schemaRefs>

</xml_diff>

<commit_message>
Added MyoD Figures, part of issue #16
</commit_message>
<xml_diff>
--- a/Manuscripts/Hatfield et al Submission/Manuscript.docx
+++ b/Manuscripts/Hatfield et al Submission/Manuscript.docx
@@ -1484,14 +1484,141 @@
     <w:p>
       <w:pPr>
         <w:pStyle w:val="Heading2"/>
+      </w:pPr>
+      <w:r>
+        <w:t>Protein Analysis</w:t>
+      </w:r>
+    </w:p>
+    <w:p>
+      <w:pPr>
         <w:spacing w:line="480" w:lineRule="auto"/>
         <w:jc w:val="both"/>
       </w:pPr>
       <w:r>
-        <w:t>Drosophila</w:t>
-      </w:r>
-      <w:r>
-        <w:t xml:space="preserve"> Stocks and Crosses</w:t>
+        <w:t xml:space="preserve">Cells were treated as indicated in the figure legend and then were lysed in RIPA buffer (50 </w:t>
+      </w:r>
+      <w:proofErr w:type="spellStart"/>
+      <w:r>
+        <w:t>mM</w:t>
+      </w:r>
+      <w:proofErr w:type="spellEnd"/>
+      <w:r>
+        <w:t xml:space="preserve"> </w:t>
+      </w:r>
+      <w:proofErr w:type="spellStart"/>
+      <w:r>
+        <w:t>Tris</w:t>
+      </w:r>
+      <w:proofErr w:type="spellEnd"/>
+      <w:r>
+        <w:t xml:space="preserve">, pH 7.4, 0.25% sodium </w:t>
+      </w:r>
+      <w:proofErr w:type="spellStart"/>
+      <w:r>
+        <w:t>deoxycholate</w:t>
+      </w:r>
+      <w:proofErr w:type="spellEnd"/>
+      <w:r>
+        <w:t xml:space="preserve">, 1% NP40, 150 </w:t>
+      </w:r>
+      <w:proofErr w:type="spellStart"/>
+      <w:r>
+        <w:t>mM</w:t>
+      </w:r>
+      <w:proofErr w:type="spellEnd"/>
+      <w:r>
+        <w:t xml:space="preserve"> sodium chloride, 1 </w:t>
+      </w:r>
+      <w:proofErr w:type="spellStart"/>
+      <w:r>
+        <w:t>mM</w:t>
+      </w:r>
+      <w:proofErr w:type="spellEnd"/>
+      <w:r>
+        <w:t xml:space="preserve"> EDTA, 100 </w:t>
+      </w:r>
+      <w:proofErr w:type="spellStart"/>
+      <w:r>
+        <w:t>uM</w:t>
+      </w:r>
+      <w:proofErr w:type="spellEnd"/>
+      <w:r>
+        <w:t xml:space="preserve"> sodium </w:t>
+      </w:r>
+      <w:proofErr w:type="spellStart"/>
+      <w:r>
+        <w:t>orthovanadate</w:t>
+      </w:r>
+      <w:proofErr w:type="spellEnd"/>
+      <w:r>
+        <w:t xml:space="preserve">, 5 </w:t>
+      </w:r>
+      <w:proofErr w:type="spellStart"/>
+      <w:r>
+        <w:t>mM</w:t>
+      </w:r>
+      <w:proofErr w:type="spellEnd"/>
+      <w:r>
+        <w:t xml:space="preserve"> sodium fluoride and 10 </w:t>
+      </w:r>
+      <w:proofErr w:type="spellStart"/>
+      <w:r>
+        <w:t>mM</w:t>
+      </w:r>
+      <w:proofErr w:type="spellEnd"/>
+      <w:r>
+        <w:t xml:space="preserve"> sodium pyrophosphate) for 15 minutes on ice, then centrifuged for 15 minutes at 13 000 RPM at 4C.  Clarified lysates were loaded on SDS-PAGE gels, transferred and blotted using antibodies raised </w:t>
+      </w:r>
+      <w:proofErr w:type="gramStart"/>
+      <w:r>
+        <w:t xml:space="preserve">against  </w:t>
+      </w:r>
+      <w:proofErr w:type="spellStart"/>
+      <w:r>
+        <w:t>MyoD</w:t>
+      </w:r>
+      <w:proofErr w:type="spellEnd"/>
+      <w:proofErr w:type="gramEnd"/>
+      <w:r>
+        <w:t xml:space="preserve"> (Pierce, cat # </w:t>
+      </w:r>
+      <w:r>
+        <w:t>MA1-41017</w:t>
+      </w:r>
+      <w:r>
+        <w:t xml:space="preserve">), pS6 (Serine 235/236, Cell Signaling cat # 2211), S6 (Cell Signaling cat # 2317), </w:t>
+      </w:r>
+      <w:proofErr w:type="spellStart"/>
+      <w:r>
+        <w:t>pAkt</w:t>
+      </w:r>
+      <w:proofErr w:type="spellEnd"/>
+      <w:r>
+        <w:t xml:space="preserve"> (Serine 473, Cell Signaling cat # </w:t>
+      </w:r>
+      <w:r>
+        <w:t xml:space="preserve">3787), </w:t>
+      </w:r>
+      <w:proofErr w:type="spellStart"/>
+      <w:r>
+        <w:t>Akt</w:t>
+      </w:r>
+      <w:proofErr w:type="spellEnd"/>
+      <w:r>
+        <w:t xml:space="preserve"> (Cell Signaling cat #2920).  </w:t>
+      </w:r>
+      <w:proofErr w:type="gramStart"/>
+      <w:r>
+        <w:t>Antibody complexes were detected by anti-mouse</w:t>
+      </w:r>
+      <w:proofErr w:type="gramEnd"/>
+      <w:r>
+        <w:t xml:space="preserve"> and anti-rabbit fluorescent conjugated antibodies and visualized using an Odyssey image scanner and blots were quantified using the Odyssey software version 2.1 (LiCOR)</w:t>
+      </w:r>
+      <w:bookmarkStart w:id="0" w:name="_GoBack"/>
+      <w:bookmarkEnd w:id="0"/>
+      <w:r>
+        <w:t>.</w:t>
       </w:r>
     </w:p>
     <w:p>
@@ -1499,364 +1626,12 @@
         <w:spacing w:line="480" w:lineRule="auto"/>
         <w:jc w:val="both"/>
       </w:pPr>
-      <w:r>
-        <w:t xml:space="preserve">The stocks </w:t>
-      </w:r>
-      <w:r>
-        <w:rPr>
-          <w:i/>
-        </w:rPr>
-        <w:t>w</w:t>
-      </w:r>
-      <w:r>
-        <w:rPr>
-          <w:i/>
-          <w:vertAlign w:val="superscript"/>
-        </w:rPr>
-        <w:t>1118</w:t>
-      </w:r>
-      <w:r>
-        <w:t>, the three muscle GAL4 drivers (</w:t>
-      </w:r>
-      <w:r>
-        <w:rPr>
-          <w:i/>
-        </w:rPr>
-        <w:t>24B</w:t>
-      </w:r>
-      <w:r>
-        <w:t xml:space="preserve">-GAL4, </w:t>
-      </w:r>
-      <w:r>
-        <w:t>Hand</w:t>
-      </w:r>
-      <w:r>
-        <w:t xml:space="preserve">-GAL4, </w:t>
-      </w:r>
-      <w:r>
-        <w:t>c179</w:t>
-      </w:r>
-      <w:r>
-        <w:t xml:space="preserve">-GAL4 and </w:t>
-      </w:r>
-      <w:r>
-        <w:rPr>
-          <w:i/>
-        </w:rPr>
-        <w:t>mef2</w:t>
-      </w:r>
-      <w:r>
-        <w:t xml:space="preserve">-GAL4), as well as both the </w:t>
-      </w:r>
-      <w:r>
-        <w:rPr>
-          <w:i/>
-        </w:rPr>
-        <w:t>Raptor</w:t>
-      </w:r>
-      <w:r>
-        <w:t xml:space="preserve"> and </w:t>
-      </w:r>
-      <w:r>
-        <w:rPr>
-          <w:i/>
-        </w:rPr>
-        <w:t>Tsc1</w:t>
-      </w:r>
-      <w:r>
-        <w:t xml:space="preserve"> UAS-</w:t>
-      </w:r>
-      <w:proofErr w:type="spellStart"/>
-      <w:r>
-        <w:t>shRNA</w:t>
-      </w:r>
-      <w:proofErr w:type="spellEnd"/>
-      <w:r>
-        <w:t xml:space="preserve"> </w:t>
-      </w:r>
-      <w:proofErr w:type="spellStart"/>
-      <w:r>
-        <w:t>TRiP</w:t>
-      </w:r>
-      <w:proofErr w:type="spellEnd"/>
-      <w:r>
-        <w:t xml:space="preserve"> lines used (</w:t>
-      </w:r>
-      <w:r>
-        <w:t>See Table 2</w:t>
-      </w:r>
-      <w:r>
-        <w:t xml:space="preserve">) were obtained from the Bloomington Stocks Center (Bloomington, IN).  </w:t>
-      </w:r>
-      <w:r>
-        <w:t xml:space="preserve">All flies were raised at 25°C on standard corn meal </w:t>
-      </w:r>
-      <w:r>
-        <w:t xml:space="preserve">food </w:t>
-      </w:r>
-      <w:r>
-        <w:t xml:space="preserve">with the exception of the 18°C crosses for </w:t>
-      </w:r>
-      <w:r>
-        <w:rPr>
-          <w:i/>
-        </w:rPr>
-        <w:t>24B</w:t>
-      </w:r>
-      <w:r>
-        <w:t xml:space="preserve">-GAL4.  </w:t>
-      </w:r>
-      <w:proofErr w:type="spellStart"/>
-      <w:r>
-        <w:t>Rapamycin</w:t>
-      </w:r>
-      <w:proofErr w:type="spellEnd"/>
-      <w:r>
-        <w:t xml:space="preserve"> was added where indicated after fly food was cooled to below ~50</w:t>
-      </w:r>
-      <w:r>
-        <w:rPr>
-          <w:rFonts w:ascii="Cambria" w:hAnsi="Cambria"/>
-        </w:rPr>
-        <w:t>°</w:t>
-      </w:r>
-      <w:r>
-        <w:t xml:space="preserve"> C</w:t>
-      </w:r>
-      <w:r>
-        <w:rPr>
-          <w:b/>
-        </w:rPr>
-        <w:t xml:space="preserve">.  </w:t>
-      </w:r>
-      <w:r>
-        <w:t xml:space="preserve">To prepare the crosses, virgin females were </w:t>
-      </w:r>
-      <w:r>
-        <w:t>collected</w:t>
-      </w:r>
-      <w:r>
-        <w:t xml:space="preserve"> from each of the </w:t>
-      </w:r>
-      <w:r>
-        <w:t>GAL4</w:t>
-      </w:r>
-      <w:r>
-        <w:t xml:space="preserve"> drive</w:t>
-      </w:r>
-      <w:r>
-        <w:t xml:space="preserve">r strains. </w:t>
-      </w:r>
-      <w:r>
-        <w:t xml:space="preserve">  Ten virgin females</w:t>
-      </w:r>
-      <w:r>
-        <w:t xml:space="preserve"> were used per cross. Males </w:t>
-      </w:r>
-      <w:r>
-        <w:t xml:space="preserve">with the appropriate </w:t>
-      </w:r>
-      <w:r>
-        <w:t>genotype</w:t>
-      </w:r>
-      <w:r>
-        <w:t xml:space="preserve"> </w:t>
-      </w:r>
-      <w:r>
-        <w:t>were chosen from each of the</w:t>
-      </w:r>
-      <w:r>
-        <w:t xml:space="preserve"> </w:t>
-      </w:r>
-      <w:r>
-        <w:t xml:space="preserve">lines </w:t>
-      </w:r>
-      <w:r>
-        <w:t>and crossed to male UAS-</w:t>
-      </w:r>
-      <w:proofErr w:type="spellStart"/>
-      <w:r>
-        <w:t>TRiP</w:t>
-      </w:r>
-      <w:proofErr w:type="spellEnd"/>
-      <w:r>
-        <w:t>-</w:t>
-      </w:r>
-      <w:proofErr w:type="spellStart"/>
-      <w:r>
-        <w:t>shRNA</w:t>
-      </w:r>
-      <w:proofErr w:type="spellEnd"/>
-      <w:r>
-        <w:t xml:space="preserve"> </w:t>
-      </w:r>
-      <w:r>
-        <w:t>lines</w:t>
-      </w:r>
-      <w:r>
-        <w:t xml:space="preserve"> for </w:t>
-      </w:r>
-      <w:r>
-        <w:rPr>
-          <w:i/>
-        </w:rPr>
-        <w:t>Raptor</w:t>
-      </w:r>
-      <w:r>
-        <w:t xml:space="preserve"> (3) or </w:t>
-      </w:r>
-      <w:r>
-        <w:rPr>
-          <w:i/>
-        </w:rPr>
-        <w:t>Tsc1</w:t>
-      </w:r>
-      <w:r>
-        <w:t xml:space="preserve"> (3) as well as a UAS-</w:t>
-      </w:r>
-      <w:proofErr w:type="spellStart"/>
-      <w:r>
-        <w:t>TRiP</w:t>
-      </w:r>
-      <w:proofErr w:type="spellEnd"/>
-      <w:r>
-        <w:t xml:space="preserve"> control which contains the genomic insertion site but no shRNA</w:t>
-      </w:r>
-      <w:r>
-        <w:fldChar w:fldCharType="begin" w:fldLock="1"/>
-      </w:r>
-      <w:r>
-        <w:instrText>ADDIN CSL_CITATION { "citationItems" : [ { "id" : "ITEM-1", "itemData" : { "DOI" : "10.1038/nmeth.1592", "ISSN" : "1548-7105", "PMID" : "21460824", "abstract" : "Existing transgenic RNAi resources in Drosophila melanogaster based on long double-stranded hairpin RNAs are powerful tools for functional studies, but they are ineffective in gene knockdown during oogenesis, an important model system for the study of many biological questions. We show that shRNAs, modeled on an endogenous microRNA, are extremely effective at silencing gene expression during oogenesis. We also describe our progress toward building a genome-wide shRNA resource.", "author" : [ { "dropping-particle" : "", "family" : "Ni", "given" : "Jian-quan", "non-dropping-particle" : "", "parse-names" : false, "suffix" : "" }, { "dropping-particle" : "", "family" : "Zhou", "given" : "Rui", "non-dropping-particle" : "", "parse-names" : false, "suffix" : "" }, { "dropping-particle" : "", "family" : "Czech", "given" : "Benjamin", "non-dropping-particle" : "", "parse-names" : false, "suffix" : "" }, { "dropping-particle" : "", "family" : "Liu", "given" : "Lu-ping", "non-dropping-particle" : "", "parse-names" : false, "suffix" : "" }, { "dropping-particle" : "", "family" : "Holderbaum", "given" : "Laura", "non-dropping-particle" : "", "parse-names" : false, "suffix" : "" }, { "dropping-particle" : "", "family" : "Yang-Zhou", "given" : "Donghui", "non-dropping-particle" : "", "parse-names" : false, "suffix" : "" }, { "dropping-particle" : "", "family" : "Shim", "given" : "Hye-seok", "non-dropping-particle" : "", "parse-names" : false, "suffix" : "" }, { "dropping-particle" : "", "family" : "Tao", "given" : "Rong", "non-dropping-particle" : "", "parse-names" : false, "suffix" : "" }, { "dropping-particle" : "", "family" : "Handler", "given" : "Dominik", "non-dropping-particle" : "", "parse-names" : false, "suffix" : "" }, { "dropping-particle" : "", "family" : "Karpowicz", "given" : "Phillip", "non-dropping-particle" : "", "parse-names" : false, "suffix" : "" }, { "dropping-particle" : "", "family" : "Binari", "given" : "Richard", "non-dropping-particle" : "", "parse-names" : false, "suffix" : "" }, { "dropping-particle" : "", "family" : "Booker", "given" : "Matthew", "non-dropping-particle" : "", "parse-names" : false, "suffix" : "" }, { "dropping-particle" : "", "family" : "Brennecke", "given" : "Julius", "non-dropping-particle" : "", "parse-names" : false, "suffix" : "" }, { "dropping-particle" : "", "family" : "Perkins", "given" : "Lizabeth A", "non-dropping-particle" : "", "parse-names" : false, "suffix" : "" }, { "dropping-particle" : "", "family" : "Hannon", "given" : "Gregory J", "non-dropping-particle" : "", "parse-names" : false, "suffix" : "" }, { "dropping-particle" : "", "family" : "Perrimon", "given" : "Norbert", "non-dropping-particle" : "", "parse-names" : false, "suffix" : "" } ], "container-title" : "Nature methods", "id" : "ITEM-1", "issue" : "5", "issued" : { "date-parts" : [ [ "2011", "5" ] ] }, "page" : "405-7", "title" : "A genome-scale shRNA resource for transgenic RNAi in Drosophila.", "type" : "article-journal", "volume" : "8" }, "uris" : [ "http://www.mendeley.com/documents/?uuid=391f97d3-3ed5-4a61-9572-2dd9e4167c85" ] } ], "mendeley" : { "formattedCitation" : "&lt;sup&gt;24&lt;/sup&gt;", "plainTextFormattedCitation" : "24", "previouslyFormattedCitation" : "&lt;sup&gt;24&lt;/sup&gt;" }, "properties" : { "noteIndex" : 0 }, "schema" : "https://github.com/citation-style-language/schema/raw/master/csl-citation.json" }</w:instrText>
-      </w:r>
-      <w:r>
-        <w:fldChar w:fldCharType="separate"/>
-      </w:r>
-      <w:r>
-        <w:rPr>
-          <w:noProof/>
-          <w:vertAlign w:val="superscript"/>
-        </w:rPr>
-        <w:t>24</w:t>
-      </w:r>
-      <w:r>
-        <w:fldChar w:fldCharType="end"/>
-      </w:r>
-      <w:r>
-        <w:t xml:space="preserve">. </w:t>
-      </w:r>
-      <w:r>
-        <w:t xml:space="preserve">Flies were maintained </w:t>
-      </w:r>
-      <w:r>
-        <w:t>in a</w:t>
-      </w:r>
-      <w:r>
-        <w:t xml:space="preserve"> humidified</w:t>
-      </w:r>
-      <w:r>
-        <w:t xml:space="preserve"> </w:t>
-      </w:r>
-      <w:r>
-        <w:t xml:space="preserve">(50-60%) </w:t>
-      </w:r>
-      <w:r>
-        <w:t>incubator at 25</w:t>
-      </w:r>
-      <w:r>
-        <w:rPr>
-          <w:rFonts w:ascii="Cambria" w:hAnsi="Cambria"/>
-        </w:rPr>
-        <w:t>°</w:t>
-      </w:r>
-      <w:r>
-        <w:t xml:space="preserve">C. </w:t>
-      </w:r>
-      <w:r>
-        <w:t>A subset of experiments were also performed at</w:t>
-      </w:r>
-      <w:r>
-        <w:t xml:space="preserve"> 18</w:t>
-      </w:r>
-      <w:r>
-        <w:rPr>
-          <w:rFonts w:ascii="Cambria" w:hAnsi="Cambria"/>
-        </w:rPr>
-        <w:t>°</w:t>
-      </w:r>
-      <w:r>
-        <w:t xml:space="preserve">C.  </w:t>
-      </w:r>
-      <w:r>
-        <w:t>Ten days a</w:t>
-      </w:r>
-      <w:r>
-        <w:t xml:space="preserve">fter </w:t>
-      </w:r>
-      <w:r>
-        <w:t>each cross the F1</w:t>
-      </w:r>
-      <w:r>
-        <w:t xml:space="preserve"> progeny </w:t>
-      </w:r>
-      <w:r>
-        <w:t xml:space="preserve">began to </w:t>
-      </w:r>
-      <w:proofErr w:type="spellStart"/>
-      <w:r>
-        <w:t>eclose</w:t>
-      </w:r>
-      <w:proofErr w:type="spellEnd"/>
-      <w:r>
-        <w:t xml:space="preserve"> and </w:t>
-      </w:r>
-      <w:r>
-        <w:t xml:space="preserve">adults </w:t>
-      </w:r>
-      <w:r>
-        <w:t xml:space="preserve">were </w:t>
-      </w:r>
-      <w:r>
-        <w:t xml:space="preserve">sorted according to phenotype </w:t>
-      </w:r>
-      <w:r>
-        <w:t xml:space="preserve">and gender. During each sorting, the number of flies of each phenotype was recorded. The sorted flies were put into new vials, with males and females separated and with 5-10 flies in each vial.  </w:t>
-      </w:r>
-      <w:r>
-        <w:t>Progeny were stored</w:t>
-      </w:r>
-      <w:r>
-        <w:t xml:space="preserve"> </w:t>
-      </w:r>
-      <w:r>
-        <w:t xml:space="preserve">at </w:t>
-      </w:r>
-      <w:r>
-        <w:t xml:space="preserve">25°C until at </w:t>
-      </w:r>
-      <w:r>
-        <w:t xml:space="preserve">least </w:t>
-      </w:r>
-      <w:r>
-        <w:t>100 flies of each genotype had been collected</w:t>
-      </w:r>
-      <w:r>
-        <w:t xml:space="preserve">.  At least three </w:t>
-      </w:r>
-      <w:r>
-        <w:t xml:space="preserve">independent </w:t>
-      </w:r>
-      <w:r>
-        <w:t xml:space="preserve">replicates of each cross </w:t>
-      </w:r>
-      <w:r>
-        <w:t>were</w:t>
-      </w:r>
-      <w:r>
-        <w:t xml:space="preserve"> performed</w:t>
-      </w:r>
-      <w:r>
-        <w:t xml:space="preserve">. </w:t>
-      </w:r>
+    </w:p>
+    <w:p>
+      <w:pPr>
+        <w:spacing w:line="480" w:lineRule="auto"/>
+        <w:jc w:val="both"/>
+      </w:pPr>
     </w:p>
     <w:p>
       <w:pPr>
@@ -1865,7 +1640,10 @@
         <w:jc w:val="both"/>
       </w:pPr>
       <w:r>
-        <w:t xml:space="preserve">Quantification of Dead Pupae </w:t>
+        <w:t>Drosophila</w:t>
+      </w:r>
+      <w:r>
+        <w:t xml:space="preserve"> Stocks and Crosses</w:t>
       </w:r>
     </w:p>
     <w:p>
@@ -1874,329 +1652,362 @@
         <w:jc w:val="both"/>
       </w:pPr>
       <w:r>
-        <w:t xml:space="preserve">Twenty days after the </w:t>
-      </w:r>
-      <w:r>
-        <w:rPr>
-          <w:i/>
-        </w:rPr>
+        <w:t xml:space="preserve">The stocks </w:t>
+      </w:r>
+      <w:r>
+        <w:rPr>
+          <w:i/>
+        </w:rPr>
+        <w:t>w</w:t>
+      </w:r>
+      <w:r>
+        <w:rPr>
+          <w:i/>
+          <w:vertAlign w:val="superscript"/>
+        </w:rPr>
+        <w:t>1118</w:t>
+      </w:r>
+      <w:r>
+        <w:t>, the three muscle GAL4 drivers (</w:t>
+      </w:r>
+      <w:r>
+        <w:rPr>
+          <w:i/>
+        </w:rPr>
+        <w:t>24B</w:t>
+      </w:r>
+      <w:r>
+        <w:t xml:space="preserve">-GAL4, </w:t>
+      </w:r>
+      <w:r>
+        <w:t>Hand</w:t>
+      </w:r>
+      <w:r>
+        <w:t xml:space="preserve">-GAL4, </w:t>
+      </w:r>
+      <w:r>
         <w:t>c179</w:t>
       </w:r>
       <w:r>
-        <w:rPr>
-          <w:i/>
-        </w:rPr>
+        <w:t xml:space="preserve">-GAL4 and </w:t>
+      </w:r>
+      <w:r>
+        <w:rPr>
+          <w:i/>
+        </w:rPr>
+        <w:t>mef2</w:t>
+      </w:r>
+      <w:r>
+        <w:t xml:space="preserve">-GAL4), as well as both the </w:t>
+      </w:r>
+      <w:r>
+        <w:rPr>
+          <w:i/>
+        </w:rPr>
+        <w:t>Raptor</w:t>
+      </w:r>
+      <w:r>
+        <w:t xml:space="preserve"> and </w:t>
+      </w:r>
+      <w:r>
+        <w:rPr>
+          <w:i/>
+        </w:rPr>
+        <w:t>Tsc1</w:t>
+      </w:r>
+      <w:r>
+        <w:t xml:space="preserve"> UAS-</w:t>
+      </w:r>
+      <w:proofErr w:type="spellStart"/>
+      <w:r>
+        <w:t>shRNA</w:t>
+      </w:r>
+      <w:proofErr w:type="spellEnd"/>
+      <w:r>
+        <w:t xml:space="preserve"> </w:t>
+      </w:r>
+      <w:proofErr w:type="spellStart"/>
+      <w:r>
+        <w:t>TRiP</w:t>
+      </w:r>
+      <w:proofErr w:type="spellEnd"/>
+      <w:r>
+        <w:t xml:space="preserve"> lines used (</w:t>
+      </w:r>
+      <w:r>
+        <w:t>See Table 2</w:t>
+      </w:r>
+      <w:r>
+        <w:t xml:space="preserve">) were obtained from the Bloomington Stocks Center (Bloomington, IN).  </w:t>
+      </w:r>
+      <w:r>
+        <w:t xml:space="preserve">All flies were raised at 25°C on standard corn meal </w:t>
+      </w:r>
+      <w:r>
+        <w:t xml:space="preserve">food </w:t>
+      </w:r>
+      <w:r>
+        <w:t xml:space="preserve">with the exception of the 18°C crosses for </w:t>
+      </w:r>
+      <w:r>
+        <w:rPr>
+          <w:i/>
+        </w:rPr>
+        <w:t>24B</w:t>
+      </w:r>
+      <w:r>
+        <w:t xml:space="preserve">-GAL4.  </w:t>
+      </w:r>
+      <w:proofErr w:type="spellStart"/>
+      <w:r>
+        <w:t>Rapamycin</w:t>
+      </w:r>
+      <w:proofErr w:type="spellEnd"/>
+      <w:r>
+        <w:t xml:space="preserve"> was added where indicated after fly food was cooled to below ~50</w:t>
+      </w:r>
+      <w:r>
+        <w:rPr>
+          <w:rFonts w:ascii="Cambria" w:hAnsi="Cambria"/>
+        </w:rPr>
+        <w:t>°</w:t>
+      </w:r>
+      <w:r>
+        <w:t xml:space="preserve"> C</w:t>
+      </w:r>
+      <w:r>
+        <w:rPr>
+          <w:b/>
+        </w:rPr>
+        <w:t xml:space="preserve">.  </w:t>
+      </w:r>
+      <w:r>
+        <w:t xml:space="preserve">To prepare the crosses, virgin females were </w:t>
+      </w:r>
+      <w:r>
+        <w:t>collected</w:t>
+      </w:r>
+      <w:r>
+        <w:t xml:space="preserve"> from each of the </w:t>
+      </w:r>
+      <w:r>
+        <w:t>GAL4</w:t>
+      </w:r>
+      <w:r>
+        <w:t xml:space="preserve"> drive</w:t>
+      </w:r>
+      <w:r>
+        <w:t xml:space="preserve">r strains. </w:t>
+      </w:r>
+      <w:r>
+        <w:t xml:space="preserve">  Ten virgin females</w:t>
+      </w:r>
+      <w:r>
+        <w:t xml:space="preserve"> were used per cross. Males </w:t>
+      </w:r>
+      <w:r>
+        <w:t xml:space="preserve">with the appropriate </w:t>
+      </w:r>
+      <w:r>
+        <w:t>genotype</w:t>
+      </w:r>
+      <w:r>
+        <w:t xml:space="preserve"> </w:t>
+      </w:r>
+      <w:r>
+        <w:t>were chosen from each of the</w:t>
+      </w:r>
+      <w:r>
+        <w:t xml:space="preserve"> </w:t>
+      </w:r>
+      <w:r>
+        <w:t xml:space="preserve">lines </w:t>
+      </w:r>
+      <w:r>
+        <w:t>and crossed to male UAS-</w:t>
+      </w:r>
+      <w:proofErr w:type="spellStart"/>
+      <w:r>
+        <w:t>TRiP</w:t>
+      </w:r>
+      <w:proofErr w:type="spellEnd"/>
+      <w:r>
         <w:t>-</w:t>
       </w:r>
-      <w:r>
-        <w:t>GAL4</w:t>
-      </w:r>
-      <w:r>
-        <w:t>&gt;UAS-</w:t>
-      </w:r>
       <w:proofErr w:type="spellStart"/>
       <w:r>
         <w:t>shRNA</w:t>
       </w:r>
       <w:proofErr w:type="spellEnd"/>
       <w:r>
-        <w:t>-</w:t>
-      </w:r>
-      <w:r>
-        <w:rPr>
-          <w:i/>
-        </w:rPr>
-        <w:t xml:space="preserve">Raptor </w:t>
-      </w:r>
-      <w:r>
-        <w:t xml:space="preserve">and </w:t>
-      </w:r>
-      <w:r>
-        <w:rPr>
-          <w:i/>
-        </w:rPr>
-        <w:t>Mef</w:t>
-      </w:r>
-      <w:r>
-        <w:rPr>
-          <w:i/>
-        </w:rPr>
-        <w:t>2</w:t>
-      </w:r>
-      <w:r>
-        <w:rPr>
-          <w:i/>
-        </w:rPr>
-        <w:t>-</w:t>
-      </w:r>
-      <w:r>
-        <w:t>GAL4</w:t>
-      </w:r>
-      <w:r>
-        <w:t>&gt;UAS-</w:t>
-      </w:r>
-      <w:proofErr w:type="spellStart"/>
-      <w:r>
-        <w:t>shRNA</w:t>
-      </w:r>
-      <w:proofErr w:type="spellEnd"/>
-      <w:r>
-        <w:t>-</w:t>
-      </w:r>
-      <w:r>
-        <w:rPr>
-          <w:i/>
-        </w:rPr>
-        <w:t xml:space="preserve">Raptor </w:t>
-      </w:r>
-      <w:r>
-        <w:t>crosses were made</w:t>
-      </w:r>
-      <w:r>
-        <w:t xml:space="preserve"> any remaining adult or F1 progeny </w:t>
-      </w:r>
-      <w:r>
-        <w:t xml:space="preserve">flies were emptied from the vials. The empty </w:t>
-      </w:r>
-      <w:proofErr w:type="spellStart"/>
-      <w:r>
-        <w:t>pupal</w:t>
-      </w:r>
-      <w:proofErr w:type="spellEnd"/>
-      <w:r>
-        <w:t xml:space="preserve"> cases were counted and the cases containing dead flies were counted. </w:t>
-      </w:r>
-      <w:proofErr w:type="spellStart"/>
-      <w:r>
-        <w:t>P</w:t>
-      </w:r>
-      <w:r>
-        <w:t>upal</w:t>
-      </w:r>
-      <w:proofErr w:type="spellEnd"/>
-      <w:r>
-        <w:t xml:space="preserve"> case</w:t>
-      </w:r>
-      <w:r>
-        <w:t>s</w:t>
-      </w:r>
-      <w:r>
-        <w:t xml:space="preserve"> </w:t>
-      </w:r>
-      <w:r>
-        <w:t>containing a</w:t>
-      </w:r>
-      <w:r>
-        <w:t xml:space="preserve"> dead fly </w:t>
+        <w:t xml:space="preserve"> </w:t>
+      </w:r>
+      <w:r>
+        <w:t>lines</w:t>
+      </w:r>
+      <w:r>
+        <w:t xml:space="preserve"> for </w:t>
+      </w:r>
+      <w:r>
+        <w:rPr>
+          <w:i/>
+        </w:rPr>
+        <w:t>Raptor</w:t>
+      </w:r>
+      <w:r>
+        <w:t xml:space="preserve"> (3) or </w:t>
+      </w:r>
+      <w:r>
+        <w:rPr>
+          <w:i/>
+        </w:rPr>
+        <w:t>Tsc1</w:t>
+      </w:r>
+      <w:r>
+        <w:t xml:space="preserve"> (3) as well as a UAS-</w:t>
+      </w:r>
+      <w:proofErr w:type="spellStart"/>
+      <w:r>
+        <w:t>TRiP</w:t>
+      </w:r>
+      <w:proofErr w:type="spellEnd"/>
+      <w:r>
+        <w:t xml:space="preserve"> control which contains the genomic insertion site but no shRNA</w:t>
+      </w:r>
+      <w:r>
+        <w:fldChar w:fldCharType="begin" w:fldLock="1"/>
+      </w:r>
+      <w:r>
+        <w:instrText>ADDIN CSL_CITATION { "citationItems" : [ { "id" : "ITEM-1", "itemData" : { "DOI" : "10.1038/nmeth.1592", "ISSN" : "1548-7105", "PMID" : "21460824", "abstract" : "Existing transgenic RNAi resources in Drosophila melanogaster based on long double-stranded hairpin RNAs are powerful tools for functional studies, but they are ineffective in gene knockdown during oogenesis, an important model system for the study of many biological questions. We show that shRNAs, modeled on an endogenous microRNA, are extremely effective at silencing gene expression during oogenesis. We also describe our progress toward building a genome-wide shRNA resource.", "author" : [ { "dropping-particle" : "", "family" : "Ni", "given" : "Jian-quan", "non-dropping-particle" : "", "parse-names" : false, "suffix" : "" }, { "dropping-particle" : "", "family" : "Zhou", "given" : "Rui", "non-dropping-particle" : "", "parse-names" : false, "suffix" : "" }, { "dropping-particle" : "", "family" : "Czech", "given" : "Benjamin", "non-dropping-particle" : "", "parse-names" : false, "suffix" : "" }, { "dropping-particle" : "", "family" : "Liu", "given" : "Lu-ping", "non-dropping-particle" : "", "parse-names" : false, "suffix" : "" }, { "dropping-particle" : "", "family" : "Holderbaum", "given" : "Laura", "non-dropping-particle" : "", "parse-names" : false, "suffix" : "" }, { "dropping-particle" : "", "family" : "Yang-Zhou", "given" : "Donghui", "non-dropping-particle" : "", "parse-names" : false, "suffix" : "" }, { "dropping-particle" : "", "family" : "Shim", "given" : "Hye-seok", "non-dropping-particle" : "", "parse-names" : false, "suffix" : "" }, { "dropping-particle" : "", "family" : "Tao", "given" : "Rong", "non-dropping-particle" : "", "parse-names" : false, "suffix" : "" }, { "dropping-particle" : "", "family" : "Handler", "given" : "Dominik", "non-dropping-particle" : "", "parse-names" : false, "suffix" : "" }, { "dropping-particle" : "", "family" : "Karpowicz", "given" : "Phillip", "non-dropping-particle" : "", "parse-names" : false, "suffix" : "" }, { "dropping-particle" : "", "family" : "Binari", "given" : "Richard", "non-dropping-particle" : "", "parse-names" : false, "suffix" : "" }, { "dropping-particle" : "", "family" : "Booker", "given" : "Matthew", "non-dropping-particle" : "", "parse-names" : false, "suffix" : "" }, { "dropping-particle" : "", "family" : "Brennecke", "given" : "Julius", "non-dropping-particle" : "", "parse-names" : false, "suffix" : "" }, { "dropping-particle" : "", "family" : "Perkins", "given" : "Lizabeth A", "non-dropping-particle" : "", "parse-names" : false, "suffix" : "" }, { "dropping-particle" : "", "family" : "Hannon", "given" : "Gregory J", "non-dropping-particle" : "", "parse-names" : false, "suffix" : "" }, { "dropping-particle" : "", "family" : "Perrimon", "given" : "Norbert", "non-dropping-particle" : "", "parse-names" : false, "suffix" : "" } ], "container-title" : "Nature methods", "id" : "ITEM-1", "issue" : "5", "issued" : { "date-parts" : [ [ "2011", "5" ] ] }, "page" : "405-7", "title" : "A genome-scale shRNA resource for transgenic RNAi in Drosophila.", "type" : "article-journal", "volume" : "8" }, "uris" : [ "http://www.mendeley.com/documents/?uuid=391f97d3-3ed5-4a61-9572-2dd9e4167c85" ] } ], "mendeley" : { "formattedCitation" : "&lt;sup&gt;24&lt;/sup&gt;", "plainTextFormattedCitation" : "24", "previouslyFormattedCitation" : "&lt;sup&gt;24&lt;/sup&gt;" }, "properties" : { "noteIndex" : 0 }, "schema" : "https://github.com/citation-style-language/schema/raw/master/csl-citation.json" }</w:instrText>
+      </w:r>
+      <w:r>
+        <w:fldChar w:fldCharType="separate"/>
+      </w:r>
+      <w:r>
+        <w:rPr>
+          <w:noProof/>
+          <w:vertAlign w:val="superscript"/>
+        </w:rPr>
+        <w:t>24</w:t>
+      </w:r>
+      <w:r>
+        <w:fldChar w:fldCharType="end"/>
+      </w:r>
+      <w:r>
+        <w:t xml:space="preserve">. </w:t>
+      </w:r>
+      <w:r>
+        <w:t xml:space="preserve">Flies were maintained </w:t>
+      </w:r>
+      <w:r>
+        <w:t>in a</w:t>
+      </w:r>
+      <w:r>
+        <w:t xml:space="preserve"> humidified</w:t>
+      </w:r>
+      <w:r>
+        <w:t xml:space="preserve"> </w:t>
+      </w:r>
+      <w:r>
+        <w:t xml:space="preserve">(50-60%) </w:t>
+      </w:r>
+      <w:r>
+        <w:t>incubator at 25</w:t>
+      </w:r>
+      <w:r>
+        <w:rPr>
+          <w:rFonts w:ascii="Cambria" w:hAnsi="Cambria"/>
+        </w:rPr>
+        <w:t>°</w:t>
+      </w:r>
+      <w:r>
+        <w:t xml:space="preserve">C. </w:t>
+      </w:r>
+      <w:r>
+        <w:t>A subset of experiments were also performed at</w:t>
+      </w:r>
+      <w:r>
+        <w:t xml:space="preserve"> 18</w:t>
+      </w:r>
+      <w:r>
+        <w:rPr>
+          <w:rFonts w:ascii="Cambria" w:hAnsi="Cambria"/>
+        </w:rPr>
+        <w:t>°</w:t>
+      </w:r>
+      <w:r>
+        <w:t xml:space="preserve">C.  </w:t>
+      </w:r>
+      <w:r>
+        <w:t>Ten days a</w:t>
+      </w:r>
+      <w:r>
+        <w:t xml:space="preserve">fter </w:t>
+      </w:r>
+      <w:r>
+        <w:t>each cross the F1</w:t>
+      </w:r>
+      <w:r>
+        <w:t xml:space="preserve"> progeny </w:t>
+      </w:r>
+      <w:r>
+        <w:t xml:space="preserve">began to </w:t>
+      </w:r>
+      <w:proofErr w:type="spellStart"/>
+      <w:r>
+        <w:t>eclose</w:t>
+      </w:r>
+      <w:proofErr w:type="spellEnd"/>
+      <w:r>
+        <w:t xml:space="preserve"> and </w:t>
+      </w:r>
+      <w:r>
+        <w:t xml:space="preserve">adults </w:t>
+      </w:r>
+      <w:r>
+        <w:t xml:space="preserve">were </w:t>
+      </w:r>
+      <w:r>
+        <w:t xml:space="preserve">sorted according to phenotype </w:t>
+      </w:r>
+      <w:r>
+        <w:t xml:space="preserve">and gender. During each sorting, the number of flies of each phenotype was recorded. The sorted flies were put into new vials, with males and females separated and with 5-10 flies in each vial.  </w:t>
+      </w:r>
+      <w:r>
+        <w:t>Progeny were stored</w:t>
+      </w:r>
+      <w:r>
+        <w:t xml:space="preserve"> </w:t>
+      </w:r>
+      <w:r>
+        <w:t xml:space="preserve">at </w:t>
+      </w:r>
+      <w:r>
+        <w:t xml:space="preserve">25°C until at </w:t>
+      </w:r>
+      <w:r>
+        <w:t xml:space="preserve">least </w:t>
+      </w:r>
+      <w:r>
+        <w:t>100 flies of each genotype had been collected</w:t>
+      </w:r>
+      <w:r>
+        <w:t xml:space="preserve">.  At least three </w:t>
+      </w:r>
+      <w:r>
+        <w:t xml:space="preserve">independent </w:t>
+      </w:r>
+      <w:r>
+        <w:t xml:space="preserve">replicates of each cross </w:t>
       </w:r>
       <w:r>
         <w:t>were</w:t>
       </w:r>
       <w:r>
-        <w:t xml:space="preserve"> markedly darker in color than the empty cases and contained a </w:t>
-      </w:r>
-      <w:r>
-        <w:t xml:space="preserve">visibly formed </w:t>
-      </w:r>
-      <w:r>
-        <w:t>black, shrunken fly.</w:t>
-      </w:r>
-    </w:p>
-    <w:p>
-      <w:pPr>
-        <w:spacing w:line="480" w:lineRule="auto"/>
-        <w:jc w:val="both"/>
-      </w:pPr>
-    </w:p>
-    <w:p>
-      <w:pPr>
-        <w:pStyle w:val="Heading2"/>
-        <w:spacing w:line="480" w:lineRule="auto"/>
-      </w:pPr>
-      <w:r>
-        <w:t xml:space="preserve">Manual Assistance of </w:t>
-      </w:r>
-      <w:proofErr w:type="spellStart"/>
-      <w:r>
-        <w:t>Eclosure</w:t>
-      </w:r>
-      <w:proofErr w:type="spellEnd"/>
-    </w:p>
-    <w:p>
-      <w:pPr>
-        <w:spacing w:line="480" w:lineRule="auto"/>
-      </w:pPr>
-      <w:r>
-        <w:t xml:space="preserve">In order to </w:t>
-      </w:r>
-      <w:r>
-        <w:t xml:space="preserve">determine if flies were dying because they were too weak to </w:t>
-      </w:r>
-      <w:proofErr w:type="spellStart"/>
-      <w:r>
-        <w:t>eclose</w:t>
-      </w:r>
-      <w:proofErr w:type="spellEnd"/>
-      <w:r>
-        <w:t xml:space="preserve"> from their </w:t>
-      </w:r>
-      <w:proofErr w:type="spellStart"/>
-      <w:r>
-        <w:t>pupal</w:t>
-      </w:r>
-      <w:proofErr w:type="spellEnd"/>
-      <w:r>
-        <w:t xml:space="preserve"> cases or dead in their </w:t>
-      </w:r>
-      <w:proofErr w:type="spellStart"/>
-      <w:r>
-        <w:t>pupal</w:t>
-      </w:r>
-      <w:proofErr w:type="spellEnd"/>
-      <w:r>
-        <w:t xml:space="preserve"> cases for other reasons we manually removed the anterior </w:t>
-      </w:r>
-      <w:proofErr w:type="spellStart"/>
-      <w:r>
-        <w:t>puparial</w:t>
-      </w:r>
-      <w:proofErr w:type="spellEnd"/>
-      <w:r>
-        <w:t xml:space="preserve"> operculum </w:t>
-      </w:r>
-      <w:r>
-        <w:t xml:space="preserve">under a dissecting microscope using fine forceps </w:t>
-      </w:r>
-      <w:r>
-        <w:t xml:space="preserve">from stage ~12-13 pupae that were fully formed, but had not yet </w:t>
-      </w:r>
-      <w:proofErr w:type="spellStart"/>
-      <w:r>
-        <w:t>eclosed</w:t>
-      </w:r>
-      <w:proofErr w:type="spellEnd"/>
+        <w:t xml:space="preserve"> performed</w:t>
+      </w:r>
       <w:r>
         <w:t xml:space="preserve">. </w:t>
-      </w:r>
-      <w:r>
-        <w:t>This was accomplished by using a thin sheet of plastic on the inside of the vial on which the 3</w:t>
-      </w:r>
-      <w:r>
-        <w:rPr>
-          <w:vertAlign w:val="superscript"/>
-        </w:rPr>
-        <w:t>rd</w:t>
-      </w:r>
-      <w:r>
-        <w:t xml:space="preserve"> </w:t>
-      </w:r>
-      <w:r>
-        <w:t xml:space="preserve">instar larvae could form pupae.  The sheet was </w:t>
-      </w:r>
-      <w:r>
-        <w:t xml:space="preserve">then </w:t>
-      </w:r>
-      <w:r>
-        <w:t>removed for imaging</w:t>
-      </w:r>
-      <w:r>
-        <w:t xml:space="preserve"> at various time points</w:t>
-      </w:r>
-      <w:r>
-        <w:t xml:space="preserve"> and to manual</w:t>
-      </w:r>
-      <w:r>
-        <w:t>ly</w:t>
-      </w:r>
-      <w:r>
-        <w:t xml:space="preserve"> open the </w:t>
-      </w:r>
-      <w:proofErr w:type="spellStart"/>
-      <w:r>
-        <w:t>pupal</w:t>
-      </w:r>
-      <w:proofErr w:type="spellEnd"/>
-      <w:r>
-        <w:t xml:space="preserve"> cases then placed back into a fresh vial for incubation</w:t>
-      </w:r>
-      <w:r>
-        <w:t xml:space="preserve"> at 25 °C</w:t>
-      </w:r>
-      <w:r>
-        <w:t xml:space="preserve">. </w:t>
-      </w:r>
-      <w:r>
-        <w:t>Using this</w:t>
-      </w:r>
-      <w:r>
-        <w:t xml:space="preserve"> method allowed for the </w:t>
-      </w:r>
-      <w:r>
-        <w:t xml:space="preserve">rescue of </w:t>
-      </w:r>
-      <w:r>
-        <w:t xml:space="preserve">3 </w:t>
-      </w:r>
-      <w:r>
-        <w:rPr>
-          <w:i/>
-        </w:rPr>
-        <w:t>mef2</w:t>
-      </w:r>
-      <w:r>
-        <w:t>-GAL4&gt;UAS-</w:t>
-      </w:r>
-      <w:r>
-        <w:rPr>
-          <w:i/>
-        </w:rPr>
-        <w:t>Raptor</w:t>
-      </w:r>
-      <w:r>
-        <w:t>-</w:t>
-      </w:r>
-      <w:proofErr w:type="spellStart"/>
-      <w:r>
-        <w:t>shRNA</w:t>
-      </w:r>
-      <w:proofErr w:type="spellEnd"/>
-      <w:r>
-        <w:t xml:space="preserve"> adults </w:t>
-      </w:r>
-      <w:r>
-        <w:t>that</w:t>
-      </w:r>
-      <w:r>
-        <w:t xml:space="preserve"> were too weak to </w:t>
-      </w:r>
-      <w:r>
-        <w:t xml:space="preserve">begin to </w:t>
-      </w:r>
-      <w:proofErr w:type="spellStart"/>
-      <w:r>
-        <w:t>eclose</w:t>
-      </w:r>
-      <w:proofErr w:type="spellEnd"/>
-      <w:r>
-        <w:t xml:space="preserve">, but with assistance of the </w:t>
-      </w:r>
-      <w:r>
-        <w:t xml:space="preserve">removal of the </w:t>
-      </w:r>
-      <w:r>
-        <w:t>operculum</w:t>
-      </w:r>
-      <w:r>
-        <w:t xml:space="preserve"> could get out of the case, inflate their wings and appear</w:t>
-      </w:r>
-      <w:r>
-        <w:t>ed</w:t>
-      </w:r>
-      <w:r>
-        <w:t xml:space="preserve"> morphologically normal.</w:t>
-      </w:r>
-      <w:r>
-        <w:t xml:space="preserve"> </w:t>
       </w:r>
     </w:p>
     <w:p>
@@ -2206,6 +2017,347 @@
         <w:jc w:val="both"/>
       </w:pPr>
       <w:r>
+        <w:t xml:space="preserve">Quantification of Dead Pupae </w:t>
+      </w:r>
+    </w:p>
+    <w:p>
+      <w:pPr>
+        <w:spacing w:line="480" w:lineRule="auto"/>
+        <w:jc w:val="both"/>
+      </w:pPr>
+      <w:r>
+        <w:t xml:space="preserve">Twenty days after the </w:t>
+      </w:r>
+      <w:r>
+        <w:rPr>
+          <w:i/>
+        </w:rPr>
+        <w:t>c179</w:t>
+      </w:r>
+      <w:r>
+        <w:rPr>
+          <w:i/>
+        </w:rPr>
+        <w:t>-</w:t>
+      </w:r>
+      <w:r>
+        <w:t>GAL4</w:t>
+      </w:r>
+      <w:r>
+        <w:t>&gt;UAS-</w:t>
+      </w:r>
+      <w:proofErr w:type="spellStart"/>
+      <w:r>
+        <w:t>shRNA</w:t>
+      </w:r>
+      <w:proofErr w:type="spellEnd"/>
+      <w:r>
+        <w:t>-</w:t>
+      </w:r>
+      <w:r>
+        <w:rPr>
+          <w:i/>
+        </w:rPr>
+        <w:t xml:space="preserve">Raptor </w:t>
+      </w:r>
+      <w:r>
+        <w:t xml:space="preserve">and </w:t>
+      </w:r>
+      <w:r>
+        <w:rPr>
+          <w:i/>
+        </w:rPr>
+        <w:t>Mef</w:t>
+      </w:r>
+      <w:r>
+        <w:rPr>
+          <w:i/>
+        </w:rPr>
+        <w:t>2</w:t>
+      </w:r>
+      <w:r>
+        <w:rPr>
+          <w:i/>
+        </w:rPr>
+        <w:t>-</w:t>
+      </w:r>
+      <w:r>
+        <w:t>GAL4</w:t>
+      </w:r>
+      <w:r>
+        <w:t>&gt;UAS-</w:t>
+      </w:r>
+      <w:proofErr w:type="spellStart"/>
+      <w:r>
+        <w:t>shRNA</w:t>
+      </w:r>
+      <w:proofErr w:type="spellEnd"/>
+      <w:r>
+        <w:t>-</w:t>
+      </w:r>
+      <w:r>
+        <w:rPr>
+          <w:i/>
+        </w:rPr>
+        <w:t xml:space="preserve">Raptor </w:t>
+      </w:r>
+      <w:r>
+        <w:t>crosses were made</w:t>
+      </w:r>
+      <w:r>
+        <w:t xml:space="preserve"> any remaining adult or F1 progeny </w:t>
+      </w:r>
+      <w:r>
+        <w:t xml:space="preserve">flies were emptied from the vials. The empty </w:t>
+      </w:r>
+      <w:proofErr w:type="spellStart"/>
+      <w:r>
+        <w:t>pupal</w:t>
+      </w:r>
+      <w:proofErr w:type="spellEnd"/>
+      <w:r>
+        <w:t xml:space="preserve"> cases were counted and the cases containing dead flies were counted. </w:t>
+      </w:r>
+      <w:proofErr w:type="spellStart"/>
+      <w:r>
+        <w:t>P</w:t>
+      </w:r>
+      <w:r>
+        <w:t>upal</w:t>
+      </w:r>
+      <w:proofErr w:type="spellEnd"/>
+      <w:r>
+        <w:t xml:space="preserve"> case</w:t>
+      </w:r>
+      <w:r>
+        <w:t>s</w:t>
+      </w:r>
+      <w:r>
+        <w:t xml:space="preserve"> </w:t>
+      </w:r>
+      <w:r>
+        <w:t>containing a</w:t>
+      </w:r>
+      <w:r>
+        <w:t xml:space="preserve"> dead fly </w:t>
+      </w:r>
+      <w:r>
+        <w:t>were</w:t>
+      </w:r>
+      <w:r>
+        <w:t xml:space="preserve"> markedly darker in color than the empty cases and contained a </w:t>
+      </w:r>
+      <w:r>
+        <w:t xml:space="preserve">visibly formed </w:t>
+      </w:r>
+      <w:r>
+        <w:t>black, shrunken fly.</w:t>
+      </w:r>
+    </w:p>
+    <w:p>
+      <w:pPr>
+        <w:spacing w:line="480" w:lineRule="auto"/>
+        <w:jc w:val="both"/>
+      </w:pPr>
+    </w:p>
+    <w:p>
+      <w:pPr>
+        <w:pStyle w:val="Heading2"/>
+        <w:spacing w:line="480" w:lineRule="auto"/>
+      </w:pPr>
+      <w:r>
+        <w:t xml:space="preserve">Manual Assistance of </w:t>
+      </w:r>
+      <w:proofErr w:type="spellStart"/>
+      <w:r>
+        <w:t>Eclosure</w:t>
+      </w:r>
+      <w:proofErr w:type="spellEnd"/>
+    </w:p>
+    <w:p>
+      <w:pPr>
+        <w:spacing w:line="480" w:lineRule="auto"/>
+      </w:pPr>
+      <w:r>
+        <w:t xml:space="preserve">In order to </w:t>
+      </w:r>
+      <w:r>
+        <w:t xml:space="preserve">determine if flies were dying because they were too weak to </w:t>
+      </w:r>
+      <w:proofErr w:type="spellStart"/>
+      <w:r>
+        <w:t>eclose</w:t>
+      </w:r>
+      <w:proofErr w:type="spellEnd"/>
+      <w:r>
+        <w:t xml:space="preserve"> from their </w:t>
+      </w:r>
+      <w:proofErr w:type="spellStart"/>
+      <w:r>
+        <w:t>pupal</w:t>
+      </w:r>
+      <w:proofErr w:type="spellEnd"/>
+      <w:r>
+        <w:t xml:space="preserve"> cases or dead in their </w:t>
+      </w:r>
+      <w:proofErr w:type="spellStart"/>
+      <w:r>
+        <w:t>pupal</w:t>
+      </w:r>
+      <w:proofErr w:type="spellEnd"/>
+      <w:r>
+        <w:t xml:space="preserve"> cases for other reasons we manually removed the anterior </w:t>
+      </w:r>
+      <w:proofErr w:type="spellStart"/>
+      <w:r>
+        <w:t>puparial</w:t>
+      </w:r>
+      <w:proofErr w:type="spellEnd"/>
+      <w:r>
+        <w:t xml:space="preserve"> operculum </w:t>
+      </w:r>
+      <w:r>
+        <w:t xml:space="preserve">under a dissecting microscope using fine forceps </w:t>
+      </w:r>
+      <w:r>
+        <w:t xml:space="preserve">from stage ~12-13 pupae that were fully formed, but had not yet </w:t>
+      </w:r>
+      <w:proofErr w:type="spellStart"/>
+      <w:r>
+        <w:t>eclosed</w:t>
+      </w:r>
+      <w:proofErr w:type="spellEnd"/>
+      <w:r>
+        <w:t xml:space="preserve">. </w:t>
+      </w:r>
+      <w:r>
+        <w:t>This was accomplished by using a thin sheet of plastic on the inside of the vial on which the 3</w:t>
+      </w:r>
+      <w:r>
+        <w:rPr>
+          <w:vertAlign w:val="superscript"/>
+        </w:rPr>
+        <w:t>rd</w:t>
+      </w:r>
+      <w:r>
+        <w:t xml:space="preserve"> </w:t>
+      </w:r>
+      <w:r>
+        <w:t xml:space="preserve">instar larvae could form pupae.  The sheet was </w:t>
+      </w:r>
+      <w:r>
+        <w:t xml:space="preserve">then </w:t>
+      </w:r>
+      <w:r>
+        <w:t>removed for imaging</w:t>
+      </w:r>
+      <w:r>
+        <w:t xml:space="preserve"> at various time points</w:t>
+      </w:r>
+      <w:r>
+        <w:t xml:space="preserve"> and to manual</w:t>
+      </w:r>
+      <w:r>
+        <w:t>ly</w:t>
+      </w:r>
+      <w:r>
+        <w:t xml:space="preserve"> open the </w:t>
+      </w:r>
+      <w:proofErr w:type="spellStart"/>
+      <w:r>
+        <w:t>pupal</w:t>
+      </w:r>
+      <w:proofErr w:type="spellEnd"/>
+      <w:r>
+        <w:t xml:space="preserve"> cases then placed back into a fresh vial for incubation</w:t>
+      </w:r>
+      <w:r>
+        <w:t xml:space="preserve"> at 25 °C</w:t>
+      </w:r>
+      <w:r>
+        <w:t xml:space="preserve">. </w:t>
+      </w:r>
+      <w:r>
+        <w:t>Using this</w:t>
+      </w:r>
+      <w:r>
+        <w:t xml:space="preserve"> method allowed for the </w:t>
+      </w:r>
+      <w:r>
+        <w:t xml:space="preserve">rescue of </w:t>
+      </w:r>
+      <w:r>
+        <w:t xml:space="preserve">3 </w:t>
+      </w:r>
+      <w:r>
+        <w:rPr>
+          <w:i/>
+        </w:rPr>
+        <w:t>mef2</w:t>
+      </w:r>
+      <w:r>
+        <w:t>-GAL4&gt;UAS-</w:t>
+      </w:r>
+      <w:r>
+        <w:rPr>
+          <w:i/>
+        </w:rPr>
+        <w:t>Raptor</w:t>
+      </w:r>
+      <w:r>
+        <w:t>-</w:t>
+      </w:r>
+      <w:proofErr w:type="spellStart"/>
+      <w:r>
+        <w:t>shRNA</w:t>
+      </w:r>
+      <w:proofErr w:type="spellEnd"/>
+      <w:r>
+        <w:t xml:space="preserve"> adults </w:t>
+      </w:r>
+      <w:r>
+        <w:t>that</w:t>
+      </w:r>
+      <w:r>
+        <w:t xml:space="preserve"> were too weak to </w:t>
+      </w:r>
+      <w:r>
+        <w:t xml:space="preserve">begin to </w:t>
+      </w:r>
+      <w:proofErr w:type="spellStart"/>
+      <w:r>
+        <w:t>eclose</w:t>
+      </w:r>
+      <w:proofErr w:type="spellEnd"/>
+      <w:r>
+        <w:t xml:space="preserve">, but with assistance of the </w:t>
+      </w:r>
+      <w:r>
+        <w:t xml:space="preserve">removal of the </w:t>
+      </w:r>
+      <w:r>
+        <w:t>operculum</w:t>
+      </w:r>
+      <w:r>
+        <w:t xml:space="preserve"> could get out of the case, inflate their wings and appear</w:t>
+      </w:r>
+      <w:r>
+        <w:t>ed</w:t>
+      </w:r>
+      <w:r>
+        <w:t xml:space="preserve"> morphologically normal.</w:t>
+      </w:r>
+      <w:r>
+        <w:t xml:space="preserve"> </w:t>
+      </w:r>
+    </w:p>
+    <w:p>
+      <w:pPr>
+        <w:pStyle w:val="Heading2"/>
+        <w:spacing w:line="480" w:lineRule="auto"/>
+        <w:jc w:val="both"/>
+      </w:pPr>
+      <w:r>
         <w:t>Climbing</w:t>
       </w:r>
       <w:r>
@@ -2250,12 +2402,7 @@
         <w:t xml:space="preserve">fly </w:t>
       </w:r>
       <w:r>
-        <w:t>from the grou</w:t>
-      </w:r>
-      <w:bookmarkStart w:id="0" w:name="_GoBack"/>
-      <w:bookmarkEnd w:id="0"/>
-      <w:r>
-        <w:t xml:space="preserve">p </w:t>
+        <w:t xml:space="preserve">from the group </w:t>
       </w:r>
       <w:r>
         <w:t xml:space="preserve">in the vial </w:t>
@@ -3125,15 +3272,7 @@
         <w:t xml:space="preserve"> mTORC1</w:t>
       </w:r>
       <w:r>
-        <w:t xml:space="preserve"> </w:t>
-      </w:r>
-      <w:proofErr w:type="gramStart"/>
-      <w:r>
-        <w:t>target</w:t>
-      </w:r>
-      <w:proofErr w:type="gramEnd"/>
-      <w:r>
-        <w:t xml:space="preserve"> is upstream of </w:t>
+        <w:t xml:space="preserve"> target is upstream of </w:t>
       </w:r>
       <w:r>
         <w:rPr>
@@ -11173,7 +11312,13 @@
         <w:rPr>
           <w:noProof/>
         </w:rPr>
-        <w:t>A) The order of appearance of  myotube differentiation markers over the course of 15 days in differentiation media only</w:t>
+        <w:t>a</w:t>
+      </w:r>
+      <w:r>
+        <w:rPr>
+          <w:noProof/>
+        </w:rPr>
+        <w:t>) The order of appearance of  myotube differentiation markers over the course of 15 days in differentiation media only</w:t>
       </w:r>
       <w:r>
         <w:rPr>
@@ -11185,7 +11330,13 @@
         <w:rPr>
           <w:noProof/>
         </w:rPr>
-        <w:t xml:space="preserve"> B) Differences in differentation marker transcripts when treate</w:t>
+        <w:t xml:space="preserve"> b</w:t>
+      </w:r>
+      <w:r>
+        <w:rPr>
+          <w:noProof/>
+        </w:rPr>
+        <w:t>) Differences in differentation marker transcripts when treate</w:t>
       </w:r>
       <w:r>
         <w:rPr>
@@ -11246,7 +11397,13 @@
         <w:rPr>
           <w:noProof/>
         </w:rPr>
-        <w:t>.  C) Images of morphological changes in C2C12 myoblasts in response to 9 days of DMS</w:t>
+        <w:t>.  c) Western blot analysis of C2C12 cells treated for 4h with Differentiation Media (10% Horse Serum; HS) or left in growth media (10% FBS) in the presence of 500 nM Rapamycin or DMSO.  d) Quantification of the blots in c.  Protein phosphorylation is presented as the intensity of the phosphospecific antibody band relative to that proteins total protein band.  e</w:t>
+      </w:r>
+      <w:r>
+        <w:rPr>
+          <w:noProof/>
+        </w:rPr>
+        <w:t>) Images of morphological changes in C2C12 myoblasts in response to 9 days of DMS</w:t>
       </w:r>
       <w:r>
         <w:rPr>
@@ -14457,7 +14614,6 @@
   <w:style w:type="character" w:default="1" w:styleId="DefaultParagraphFont">
     <w:name w:val="Default Paragraph Font"/>
     <w:uiPriority w:val="1"/>
-    <w:semiHidden/>
     <w:unhideWhenUsed/>
   </w:style>
   <w:style w:type="table" w:default="1" w:styleId="TableNormal">
@@ -14971,7 +15127,6 @@
   <w:style w:type="character" w:default="1" w:styleId="DefaultParagraphFont">
     <w:name w:val="Default Paragraph Font"/>
     <w:uiPriority w:val="1"/>
-    <w:semiHidden/>
     <w:unhideWhenUsed/>
   </w:style>
   <w:style w:type="table" w:default="1" w:styleId="TableNormal">
@@ -15558,7 +15713,7 @@
 </file>
 
 <file path=customXml/itemProps1.xml><?xml version="1.0" encoding="utf-8"?>
-<ds:datastoreItem xmlns:ds="http://schemas.openxmlformats.org/officeDocument/2006/customXml" ds:itemID="{6A73E986-67A6-1747-B226-ACEB37282141}">
+<ds:datastoreItem xmlns:ds="http://schemas.openxmlformats.org/officeDocument/2006/customXml" ds:itemID="{C0D16DDC-469A-464D-81BC-90B755336B30}">
   <ds:schemaRefs>
     <ds:schemaRef ds:uri="http://schemas.openxmlformats.org/officeDocument/2006/bibliography"/>
   </ds:schemaRefs>

</xml_diff>

<commit_message>
Added comment about timing of examination of differentiation markers
</commit_message>
<xml_diff>
--- a/Manuscripts/Hatfield et al Submission/Manuscript.docx
+++ b/Manuscripts/Hatfield et al Submission/Manuscript.docx
@@ -571,7 +571,11 @@
         <w:t>.</w:t>
       </w:r>
       <w:r>
-        <w:t xml:space="preserve">  In addition to these effects on differentiated cells, there is an emerging role for mTORC1 in the regulation of cellular differentiation </w:t>
+        <w:t xml:space="preserve">  In addition to these effects </w:t>
+      </w:r>
+      <w:r>
+        <w:lastRenderedPageBreak/>
+        <w:t xml:space="preserve">on differentiated cells, there is an emerging role for mTORC1 in the regulation of cellular differentiation </w:t>
       </w:r>
       <w:r>
         <w:t xml:space="preserve">during development </w:t>
@@ -849,7 +853,7 @@
         <w:fldChar w:fldCharType="begin" w:fldLock="1"/>
       </w:r>
       <w:r>
-        <w:instrText>ADDIN CSL_CITATION { "citationItems" : [ { "id" : "ITEM-1", "itemData" : { "DOI" : "10.1155/2013/348704", "ISSN" : "2314-4653", "author" : [ { "dropping-particle" : "", "family" : "Eng", "given" : "Diana", "non-dropping-particle" : "", "parse-names" : false, "suffix" : "" }, { "dropping-particle" : "", "family" : "Ma", "given" : "Hsiao-Yen", "non-dropping-particle" : "", "parse-names" : false, "suffix" : "" }, { "dropping-particle" : "", "family" : "Gross", "given" : "Michael K.", "non-dropping-particle" : "", "parse-names" : false, "suffix" : "" }, { "dropping-particle" : "", "family" : "Kioussi", "given" : "Chrissa", "non-dropping-particle" : "", "parse-names" : false, "suffix" : "" } ], "container-title" : "ISRN Developmental Biology", "id" : "ITEM-1", "issued" : { "date-parts" : [ [ "2013" ] ] }, "page" : "1-8", "title" : "Gene Networks during Skeletal Myogenesis", "type" : "article-journal", "volume" : "2013" }, "uris" : [ "http://www.mendeley.com/documents/?uuid=f5e48d69-c2d6-4c56-baf3-ef8c6c67de72" ] }, { "id" : "ITEM-2", "itemData" : { "DOI" : "10.1074/jbc.R112.406942", "ISSN" : "1083-351X", "PMID" : "23115234", "abstract" : "Mammalian (or mechanistic) target of rapamycin (mTOR) regulates a wide range of cellular and developmental processes by coordinating signaling responses to mitogens, nutrients, and various stresses. Over the last decade, mTOR has emerged as a master regulator of skeletal myogenesis, controlling multiple stages of the myofiber formation process. In this minireview, we present an emerging view of the signaling network underlying mTOR regulation of myogenesis, which contrasts with the well established mechanisms in the regulation of cell and muscle growth. Current questions for future studies are also highlighted.", "author" : [ { "dropping-particle" : "", "family" : "Ge", "given" : "Yejing", "non-dropping-particle" : "", "parse-names" : false, "suffix" : "" }, { "dropping-particle" : "", "family" : "Chen", "given" : "Jie", "non-dropping-particle" : "", "parse-names" : false, "suffix" : "" } ], "container-title" : "The Journal of biological chemistry", "id" : "ITEM-2", "issue" : "52", "issued" : { "date-parts" : [ [ "2012", "12", "21" ] ] }, "note" : "\n        From Duplicate 1 ( \n        \n          Mammalian target of rapamycin (mTOR) signaling network in skeletal myogenesis.\n        \n         - Ge, Yejing; Chen, Jie )\n\n        \n        \n\n        From Duplicate 1 ( \n        \n        \n          Mammalian target of rapamycin (mTOR) signaling network in skeletal myogenesis.\n        \n        \n         - Ge, Yejing; Chen, Jie )\n\n        \n        \n\n        \n\n        \n\n        \n\n        \n\n      ", "page" : "43928-35", "title" : "Mammalian target of rapamycin (mTOR) signaling network in skeletal myogenesis.", "type" : "article-journal", "volume" : "287" }, "uris" : [ "http://www.mendeley.com/documents/?uuid=54f895f2-1ecb-4ef2-ba3e-89a730f2f954" ] } ], "mendeley" : { "formattedCitation" : "&lt;sup&gt;19,20&lt;/sup&gt;", "plainTextFormattedCitation" : "19,20", "previouslyFormattedCitation" : "&lt;sup&gt;19,20&lt;/sup&gt;" }, "properties" : { "noteIndex" : 0 }, "schema" : "https://github.com/citation-style-language/schema/raw/master/csl-citation.json" }</w:instrText>
+        <w:instrText>ADDIN CSL_CITATION { "citationItems" : [ { "id" : "ITEM-1", "itemData" : { "DOI" : "10.1155/2013/348704", "ISSN" : "2314-4653", "author" : [ { "dropping-particle" : "", "family" : "Eng", "given" : "Diana", "non-dropping-particle" : "", "parse-names" : false, "suffix" : "" }, { "dropping-particle" : "", "family" : "Ma", "given" : "Hsiao-Yen", "non-dropping-particle" : "", "parse-names" : false, "suffix" : "" }, { "dropping-particle" : "", "family" : "Gross", "given" : "Michael K.", "non-dropping-particle" : "", "parse-names" : false, "suffix" : "" }, { "dropping-particle" : "", "family" : "Kioussi", "given" : "Chrissa", "non-dropping-particle" : "", "parse-names" : false, "suffix" : "" } ], "container-title" : "ISRN Developmental Biology", "id" : "ITEM-1", "issued" : { "date-parts" : [ [ "2013" ] ] }, "page" : "1-8", "title" : "Gene Networks during Skeletal Myogenesis", "type" : "article-journal", "volume" : "2013" }, "uris" : [ "http://www.mendeley.com/documents/?uuid=f5e48d69-c2d6-4c56-baf3-ef8c6c67de72" ] }, { "id" : "ITEM-2", "itemData" : { "DOI" : "10.1074/jbc.R112.406942", "ISSN" : "1083-351X", "PMID" : "23115234", "abstract" : "Mammalian (or mechanistic) target of rapamycin (mTOR) regulates a wide range of cellular and developmental processes by coordinating signaling responses to mitogens, nutrients, and various stresses. Over the last decade, mTOR has emerged as a master regulator of skeletal myogenesis, controlling multiple stages of the myofiber formation process. In this minireview, we present an emerging view of the signaling network underlying mTOR regulation of myogenesis, which contrasts with the well established mechanisms in the regulation of cell and muscle growth. Current questions for future studies are also highlighted.", "author" : [ { "dropping-particle" : "", "family" : "Ge", "given" : "Yejing", "non-dropping-particle" : "", "parse-names" : false, "suffix" : "" }, { "dropping-particle" : "", "family" : "Chen", "given" : "Jie", "non-dropping-particle" : "", "parse-names" : false, "suffix" : "" } ], "container-title" : "The Journal of biological chemistry", "id" : "ITEM-2", "issue" : "52", "issued" : { "date-parts" : [ [ "2012", "12", "21" ] ] }, "note" : "        From Duplicate 1 ( \n        \n          Mammalian target of rapamycin (mTOR) signaling network in skeletal myogenesis.\n        \n         - Ge, Yejing; Chen, Jie )\n\n        \n        \n\n        From Duplicate 1 ( \n        \n        \n          Mammalian target of rapamycin (mTOR) signaling network in skeletal myogenesis.\n        \n        \n         - Ge, Yejing; Chen, Jie )\n\n        \n        \n\n        \n\n        \n\n        \n\n        \n\n      ", "page" : "43928-35", "title" : "Mammalian target of rapamycin (mTOR) signaling network in skeletal myogenesis.", "type" : "article-journal", "volume" : "287" }, "uris" : [ "http://www.mendeley.com/documents/?uuid=54f895f2-1ecb-4ef2-ba3e-89a730f2f954" ] } ], "mendeley" : { "formattedCitation" : "&lt;sup&gt;19,20&lt;/sup&gt;", "plainTextFormattedCitation" : "19,20", "previouslyFormattedCitation" : "&lt;sup&gt;19,20&lt;/sup&gt;" }, "properties" : { "noteIndex" : 0 }, "schema" : "https://github.com/citation-style-language/schema/raw/master/csl-citation.json" }</w:instrText>
       </w:r>
       <w:r>
         <w:fldChar w:fldCharType="separate"/>
@@ -990,6 +994,7 @@
         <w:jc w:val="both"/>
       </w:pPr>
       <w:r>
+        <w:lastRenderedPageBreak/>
         <w:t xml:space="preserve">Materials and </w:t>
       </w:r>
       <w:r>
@@ -1359,6 +1364,7 @@
         <w:rPr>
           <w:i/>
         </w:rPr>
+        <w:lastRenderedPageBreak/>
         <w:t>Gapdh</w:t>
       </w:r>
       <w:proofErr w:type="spellEnd"/>
@@ -1779,7 +1785,11 @@
         <w:t>collected</w:t>
       </w:r>
       <w:r>
-        <w:t xml:space="preserve"> from each of the </w:t>
+        <w:t xml:space="preserve"> </w:t>
+      </w:r>
+      <w:r>
+        <w:lastRenderedPageBreak/>
+        <w:t xml:space="preserve">from each of the </w:t>
       </w:r>
       <w:r>
         <w:t>GAL4</w:t>
@@ -2208,7 +2218,11 @@
         <w:t xml:space="preserve"> operculum </w:t>
       </w:r>
       <w:r>
-        <w:t xml:space="preserve">under a dissecting microscope using fine forceps </w:t>
+        <w:t xml:space="preserve">under a dissecting microscope using fine </w:t>
+      </w:r>
+      <w:r>
+        <w:lastRenderedPageBreak/>
+        <w:t xml:space="preserve">forceps </w:t>
       </w:r>
       <w:r>
         <w:t xml:space="preserve">from stage ~12-13 pupae that were fully formed, but had not yet </w:t>
@@ -2607,7 +2621,11 @@
       </w:r>
       <w:proofErr w:type="spellEnd"/>
       <w:r>
-        <w:t xml:space="preserve"> Rank Sum Tests were performed as indicated</w:t>
+        <w:t xml:space="preserve"> </w:t>
+      </w:r>
+      <w:r>
+        <w:lastRenderedPageBreak/>
+        <w:t>Rank Sum Tests were performed as indicated</w:t>
       </w:r>
       <w:r>
         <w:t xml:space="preserve">, followed by an adjustment for multiple </w:t>
@@ -3022,6 +3040,7 @@
         <w:jc w:val="both"/>
       </w:pPr>
       <w:r>
+        <w:lastRenderedPageBreak/>
         <w:t xml:space="preserve">Next we wanted to </w:t>
       </w:r>
       <w:r>
@@ -3204,35 +3223,89 @@
       </w:r>
       <w:proofErr w:type="spellStart"/>
       <w:r>
+        <w:rPr>
+          <w:i/>
+        </w:rPr>
+        <w:t>Myod</w:t>
+      </w:r>
+      <w:proofErr w:type="spellEnd"/>
+      <w:r>
+        <w:rPr>
+          <w:i/>
+        </w:rPr>
+        <w:t xml:space="preserve"> </w:t>
+      </w:r>
+      <w:r>
+        <w:t xml:space="preserve">mRNA levels were unchanged, we next tested whether </w:t>
+      </w:r>
+      <w:proofErr w:type="spellStart"/>
+      <w:r>
+        <w:t>MyoD</w:t>
+      </w:r>
+      <w:proofErr w:type="spellEnd"/>
+      <w:r>
+        <w:t xml:space="preserve"> protein levels are altered by </w:t>
+      </w:r>
+      <w:proofErr w:type="spellStart"/>
+      <w:r>
         <w:t>rapamycin</w:t>
       </w:r>
       <w:proofErr w:type="spellEnd"/>
       <w:r>
-        <w:t xml:space="preserve"> does</w:t>
-      </w:r>
-      <w:r>
-        <w:t xml:space="preserve"> not reduce the differentiation-</w:t>
-      </w:r>
-      <w:r>
-        <w:t>associated elevation of</w:t>
-      </w:r>
-      <w:r>
-        <w:t xml:space="preserve"> </w:t>
-      </w:r>
-      <w:r>
-        <w:rPr>
-          <w:i/>
-        </w:rPr>
-        <w:t>Myod1</w:t>
-      </w:r>
-      <w:r>
-        <w:t xml:space="preserve"> </w:t>
-      </w:r>
-      <w:r>
-        <w:t>transcript levels</w:t>
-      </w:r>
-      <w:r>
-        <w:t>, consistent with previous findings</w:t>
+        <w:t xml:space="preserve"> treatment.  We added the differentiation media for 4h in the presence of DMSO or </w:t>
+      </w:r>
+      <w:proofErr w:type="spellStart"/>
+      <w:r>
+        <w:t>rapamycin</w:t>
+      </w:r>
+      <w:proofErr w:type="spellEnd"/>
+      <w:r>
+        <w:t xml:space="preserve"> and observed that </w:t>
+      </w:r>
+      <w:proofErr w:type="spellStart"/>
+      <w:r>
+        <w:t>rapamycin</w:t>
+      </w:r>
+      <w:proofErr w:type="spellEnd"/>
+      <w:r>
+        <w:t xml:space="preserve"> reduced </w:t>
+      </w:r>
+      <w:proofErr w:type="spellStart"/>
+      <w:r>
+        <w:t>MyoD</w:t>
+      </w:r>
+      <w:proofErr w:type="spellEnd"/>
+      <w:r>
+        <w:t xml:space="preserve"> protein levels in either the control or differentiation media (Figures 1c-d). </w:t>
+      </w:r>
+      <w:r>
+        <w:t xml:space="preserve">These data are consistent with the hypothesis that </w:t>
+      </w:r>
+      <w:r>
+        <w:t xml:space="preserve">one role of </w:t>
+      </w:r>
+      <w:r>
+        <w:t xml:space="preserve">mTORC1 </w:t>
+      </w:r>
+      <w:r>
+        <w:t>in differentiation is</w:t>
+      </w:r>
+      <w:r>
+        <w:t xml:space="preserve"> </w:t>
+      </w:r>
+      <w:r>
+        <w:t>through the stabilization of</w:t>
+      </w:r>
+      <w:r>
+        <w:t xml:space="preserve"> </w:t>
+      </w:r>
+      <w:proofErr w:type="spellStart"/>
+      <w:r>
+        <w:t>MyoD</w:t>
+      </w:r>
+      <w:proofErr w:type="spellEnd"/>
+      <w:r>
+        <w:t xml:space="preserve"> as previously suggested</w:t>
       </w:r>
       <w:r>
         <w:fldChar w:fldCharType="begin" w:fldLock="1"/>
@@ -3254,157 +3327,38 @@
         <w:fldChar w:fldCharType="end"/>
       </w:r>
       <w:r>
-        <w:t>,</w:t>
-      </w:r>
-      <w:r>
-        <w:t xml:space="preserve"> it is unlikely that the</w:t>
-      </w:r>
-      <w:r>
-        <w:t xml:space="preserve"> mTORC1</w:t>
-      </w:r>
-      <w:r>
-        <w:t xml:space="preserve"> target is upstream of </w:t>
-      </w:r>
-      <w:r>
-        <w:rPr>
-          <w:i/>
-        </w:rPr>
-        <w:t>Myod1</w:t>
-      </w:r>
-      <w:r>
-        <w:t xml:space="preserve"> transcription.  Furthermore, since </w:t>
-      </w:r>
-      <w:r>
-        <w:t xml:space="preserve">the elevation of </w:t>
-      </w:r>
-      <w:r>
-        <w:t xml:space="preserve">several early differentiation targets, including </w:t>
-      </w:r>
-      <w:proofErr w:type="spellStart"/>
-      <w:r>
-        <w:rPr>
-          <w:i/>
-        </w:rPr>
-        <w:t>Myog</w:t>
-      </w:r>
-      <w:proofErr w:type="spellEnd"/>
-      <w:r>
-        <w:t xml:space="preserve">, </w:t>
-      </w:r>
-      <w:r>
-        <w:rPr>
-          <w:i/>
-        </w:rPr>
-        <w:t>Myf5</w:t>
-      </w:r>
-      <w:r>
-        <w:t>, and</w:t>
-      </w:r>
-      <w:r>
-        <w:t xml:space="preserve"> </w:t>
-      </w:r>
-      <w:r>
-        <w:rPr>
-          <w:i/>
-        </w:rPr>
-        <w:t>Cdkn1a</w:t>
-      </w:r>
-      <w:r>
-        <w:rPr>
-          <w:i/>
-        </w:rPr>
-        <w:t xml:space="preserve"> </w:t>
-      </w:r>
-      <w:r>
-        <w:t xml:space="preserve">are all blocked by </w:t>
-      </w:r>
-      <w:proofErr w:type="spellStart"/>
-      <w:r>
-        <w:t>rapamycin</w:t>
-      </w:r>
-      <w:proofErr w:type="spellEnd"/>
-      <w:r>
-        <w:t xml:space="preserve"> </w:t>
-      </w:r>
-      <w:r>
-        <w:t xml:space="preserve">our data supports the hypothesis that mTORC1 is required downstream of </w:t>
-      </w:r>
-      <w:r>
-        <w:rPr>
-          <w:i/>
-        </w:rPr>
-        <w:t>Myod1</w:t>
-      </w:r>
-      <w:r>
-        <w:t xml:space="preserve"> transcription</w:t>
-      </w:r>
-      <w:r>
-        <w:t xml:space="preserve"> but still quite early in the differentiation process</w:t>
-      </w:r>
-      <w:r>
-        <w:rPr>
-          <w:i/>
-        </w:rPr>
+        <w:t>, though whether there are other mTORC1 targets in early differentiation is not clear</w:t>
+      </w:r>
+      <w:r>
         <w:t>.</w:t>
       </w:r>
       <w:r>
         <w:t xml:space="preserve"> </w:t>
       </w:r>
       <w:r>
-        <w:t xml:space="preserve"> </w:t>
-      </w:r>
-      <w:r>
-        <w:t>Since</w:t>
-      </w:r>
-      <w:r>
-        <w:t xml:space="preserve"> </w:t>
-      </w:r>
-      <w:r>
-        <w:rPr>
-          <w:i/>
-        </w:rPr>
-        <w:t>Mef2c</w:t>
-      </w:r>
-      <w:r>
-        <w:t xml:space="preserve"> does not increase until late</w:t>
-      </w:r>
-      <w:r>
-        <w:t xml:space="preserve"> in the differentiation process</w:t>
-      </w:r>
-      <w:r>
-        <w:t xml:space="preserve">, and is downstream of </w:t>
-      </w:r>
-      <w:proofErr w:type="spellStart"/>
-      <w:r>
-        <w:rPr>
-          <w:i/>
-        </w:rPr>
-        <w:t>Myog</w:t>
-      </w:r>
-      <w:proofErr w:type="spellEnd"/>
-      <w:r>
-        <w:t xml:space="preserve">, reductions in </w:t>
-      </w:r>
-      <w:r>
-        <w:rPr>
-          <w:i/>
-        </w:rPr>
-        <w:t xml:space="preserve">Mef2c </w:t>
-      </w:r>
-      <w:r>
-        <w:t xml:space="preserve">levels are likely due to defects upstream of </w:t>
-      </w:r>
-      <w:r>
-        <w:rPr>
-          <w:i/>
-        </w:rPr>
-        <w:t>Myog</w:t>
+        <w:t xml:space="preserve">Since the primary effect of miRNA-1 is on </w:t>
+      </w:r>
+      <w:proofErr w:type="spellStart"/>
+      <w:r>
+        <w:t>myotube</w:t>
+      </w:r>
+      <w:proofErr w:type="spellEnd"/>
+      <w:r>
+        <w:t xml:space="preserve"> fusion, it is likely that there are other mTORC1 dependent effects, as the morphological changes prior to </w:t>
+      </w:r>
+      <w:proofErr w:type="spellStart"/>
+      <w:r>
+        <w:t>myotube</w:t>
+      </w:r>
+      <w:proofErr w:type="spellEnd"/>
+      <w:r>
+        <w:t xml:space="preserve"> fusion are also disrupted by rapamycin</w:t>
       </w:r>
       <w:r>
         <w:fldChar w:fldCharType="begin" w:fldLock="1"/>
       </w:r>
       <w:r>
-        <w:instrText>ADDIN CSL_CITATION { "citationItems" : [ { "id" : "ITEM-1", "itemData" : { "ISSN" : "0014-5793", "PMID" : "12135755", "abstract" : "The myogenic regulatory family of basic helix-loop-helix transcription factors, including MyoD and myogenin, functions cooperatively with the myocyte-specific enhancer binding factor 2 (MEF2) family during skeletal myogenesis. Previously, using aggregated P19 cells, we have shown that myogenin upregulates MEF2C expression while MyoD does not [Ridgeway et al., J. Biol. Chem. 275 (2000) 41-46]. In order to identify the domain of myogenin responsible for activating MEF2C expression, a series of chimeras of MyoD and myogenin were generated. Only chimeras containing the C-terminal region of myogenin were able to activate MEF2C in aggregated P19 cells, suggesting that the C-terminus of myogenin is responsible for the regulation of specific target genes.", "author" : [ { "dropping-particle" : "", "family" : "Rogerson", "given" : "Parker J", "non-dropping-particle" : "", "parse-names" : false, "suffix" : "" }, { "dropping-particle" : "", "family" : "Jamali", "given" : "Mina", "non-dropping-particle" : "", "parse-names" : false, "suffix" : "" }, { "dropping-particle" : "", "family" : "Skerjanc", "given" : "Ilona S", "non-dropping-particle" : "", "parse-names" : false, "suffix" : "" } ], "container-title" : "FEBS letters", "id" : "ITEM-1", "issue" : "1-3", "issued" : { "date-parts" : [ [ "2002", "7", "31" ] ] }, "page" : "134-8", "title" : "The C-terminus of myogenin, but not MyoD, targets upregulation of MEF2C expression.", "type" : "article-journal", "volume" : "524" }, "uris" : [ "http://www.mendeley.com/documents/?uuid=4bc13b82-243a-4e77-a237-ea6d106659d4" ] } ], "mendeley" : { "formattedCitation" : "&lt;sup&gt;33&lt;/sup&gt;", "plainTextFormattedCitation" : "33", "previouslyFormattedCitation" : "&lt;sup&gt;33&lt;/sup&gt;" }, "properties" : { "noteIndex" : 0 }, "schema" : "https://github.com/citation-style-language/schema/raw/master/csl-citation.json" }</w:instrText>
+        <w:instrText>ADDIN CSL_CITATION { "citationItems" : [ { "id" : "ITEM-1", "itemData" : { "DOI" : "10.1074/jbc.C100406200", "ISSN" : "0021-9258", "PMID" : "11500483", "abstract" : "Rapamycin inhibits differentiation of mouse C2C12 myoblasts, a tissue culture model for skeletal muscle differentiation. The mechanism by which a rapamycin-sensitive signaling pathway regulates myogenesis is largely unknown. The mammalian target of rapamycin (mTOR) is a central regulator of cell growth and proliferation, but its role in myogenesis has not been examined directly. Here we report the investigation of the function of mTOR and its downstream effectors in muscle differentiation. Rapamycin exerts an inhibitory effect on C2C12 myogenesis at different stages, implying that a rapamycin-sensitive pathway may be required for multiple processes during muscle differentiation. The mTOR protein level increases 10-fold during differentiation, via a post-transcriptional mechanism. As the first direct demonstration of the essential role of mTOR in muscle differentiation, we show that a rapamycin-resistant mTOR, but not S6 kinase 1, can rescue rapamycin-inhibited myogenesis. Remarkably, the myogenic function of mTOR does not require its kinase activity. Two downstream effectors of the rapamycin-sensitive pathway, S6 kinase 1 and eIF4E-binding protein 1, undergo differential regulation during myogenesis, but neither protein is the relevant effector for the myogenic signaling of mTOR. Taken together, our observations suggest a novel mTOR signaling mechanism essential for skeletal muscle differentiation.", "author" : [ { "dropping-particle" : "", "family" : "Erbay", "given" : "E", "non-dropping-particle" : "", "parse-names" : false, "suffix" : "" }, { "dropping-particle" : "", "family" : "Chen", "given" : "J", "non-dropping-particle" : "", "parse-names" : false, "suffix" : "" } ], "container-title" : "The Journal of biological chemistry", "id" : "ITEM-1", "issue" : "39", "issued" : { "date-parts" : [ [ "2001", "9", "28" ] ] }, "page" : "36079-82", "title" : "The mammalian target of rapamycin regulates C2C12 myogenesis via a kinase-independent mechanism.", "type" : "article-journal", "volume" : "276" }, "uris" : [ "http://www.mendeley.com/documents/?uuid=ad06618c-c676-4c47-81f0-b61efa4769c0" ] } ], "mendeley" : { "formattedCitation" : "&lt;sup&gt;11&lt;/sup&gt;", "plainTextFormattedCitation" : "11", "previouslyFormattedCitation" : "&lt;sup&gt;11&lt;/sup&gt;" }, "properties" : { "noteIndex" : 0 }, "schema" : "https://github.com/citation-style-language/schema/raw/master/csl-citation.json" }</w:instrText>
       </w:r>
       <w:r>
         <w:fldChar w:fldCharType="separate"/>
@@ -3414,30 +3368,11 @@
           <w:noProof/>
           <w:vertAlign w:val="superscript"/>
         </w:rPr>
-        <w:t>33</w:t>
+        <w:t>11</w:t>
       </w:r>
       <w:r>
         <w:fldChar w:fldCharType="end"/>
       </w:r>
-      <w:r>
-        <w:t xml:space="preserve">. </w:t>
-      </w:r>
-      <w:r>
-        <w:t xml:space="preserve">  We therefore predicted that mTORC1, required for </w:t>
-      </w:r>
-      <w:proofErr w:type="spellStart"/>
-      <w:r>
-        <w:t>MyoD</w:t>
-      </w:r>
-      <w:proofErr w:type="spellEnd"/>
-      <w:r>
-        <w:t xml:space="preserve"> stabilization, may play a critical role in muscle development and should be tested in a live organism undergoing </w:t>
-      </w:r>
-      <w:proofErr w:type="spellStart"/>
-      <w:r>
-        <w:t>myogenesis</w:t>
-      </w:r>
-      <w:proofErr w:type="spellEnd"/>
       <w:r>
         <w:t>.</w:t>
       </w:r>
@@ -3454,285 +3389,17 @@
         <w:jc w:val="both"/>
       </w:pPr>
       <w:r>
-        <w:t xml:space="preserve">These data show that the </w:t>
-      </w:r>
-      <w:r>
-        <w:t>m</w:t>
-      </w:r>
-      <w:r>
-        <w:t xml:space="preserve">TORC1 pathway is required to be active </w:t>
-      </w:r>
-      <w:r>
-        <w:t xml:space="preserve">at a very early </w:t>
-      </w:r>
-      <w:r>
-        <w:t xml:space="preserve">time point during the </w:t>
-      </w:r>
-      <w:r>
-        <w:t>differentiation in C2C12 cells</w:t>
-      </w:r>
-      <w:r>
-        <w:t xml:space="preserve"> into </w:t>
-      </w:r>
-      <w:proofErr w:type="spellStart"/>
-      <w:r>
-        <w:t>myotubes</w:t>
-      </w:r>
-      <w:proofErr w:type="spellEnd"/>
-      <w:r>
-        <w:t xml:space="preserve">.  </w:t>
-      </w:r>
-      <w:r>
-        <w:t xml:space="preserve">Additionally, these data indicate </w:t>
-      </w:r>
-      <w:r>
-        <w:t xml:space="preserve">that </w:t>
-      </w:r>
-      <w:proofErr w:type="spellStart"/>
-      <w:r>
-        <w:rPr>
-          <w:i/>
-        </w:rPr>
-        <w:t>Myog</w:t>
-      </w:r>
-      <w:proofErr w:type="spellEnd"/>
-      <w:r>
-        <w:t xml:space="preserve">, </w:t>
-      </w:r>
-      <w:r>
-        <w:rPr>
-          <w:i/>
-        </w:rPr>
-        <w:t>Myf5</w:t>
-      </w:r>
-      <w:r>
-        <w:t xml:space="preserve">, </w:t>
-      </w:r>
-      <w:r>
-        <w:rPr>
-          <w:i/>
-        </w:rPr>
-        <w:t>Cdkn1a</w:t>
-      </w:r>
-      <w:r>
-        <w:t xml:space="preserve"> </w:t>
-      </w:r>
-      <w:r>
-        <w:t xml:space="preserve">and </w:t>
-      </w:r>
-      <w:r>
-        <w:rPr>
-          <w:i/>
-        </w:rPr>
-        <w:t xml:space="preserve">Mef2c </w:t>
-      </w:r>
-      <w:r>
-        <w:t xml:space="preserve">all require mTORC1 function for their transcriptional activation during </w:t>
-      </w:r>
-      <w:proofErr w:type="spellStart"/>
-      <w:r>
-        <w:t>myogenesis</w:t>
-      </w:r>
-      <w:proofErr w:type="spellEnd"/>
-      <w:r>
-        <w:t>.</w:t>
-      </w:r>
-      <w:r>
-        <w:t xml:space="preserve"> </w:t>
-      </w:r>
-    </w:p>
-    <w:p>
-      <w:pPr>
-        <w:spacing w:line="480" w:lineRule="auto"/>
-        <w:jc w:val="both"/>
-      </w:pPr>
-    </w:p>
-    <w:p>
-      <w:pPr>
-        <w:spacing w:line="480" w:lineRule="auto"/>
-        <w:jc w:val="both"/>
-      </w:pPr>
-      <w:r>
-        <w:t xml:space="preserve">Since </w:t>
-      </w:r>
-      <w:proofErr w:type="spellStart"/>
-      <w:r>
-        <w:rPr>
-          <w:i/>
-        </w:rPr>
-        <w:t>Myod</w:t>
-      </w:r>
-      <w:proofErr w:type="spellEnd"/>
-      <w:r>
-        <w:rPr>
-          <w:i/>
-        </w:rPr>
-        <w:t xml:space="preserve"> </w:t>
-      </w:r>
-      <w:r>
-        <w:t xml:space="preserve">mRNA levels were unchanged, we next tested whether </w:t>
-      </w:r>
-      <w:proofErr w:type="spellStart"/>
-      <w:r>
-        <w:t>MyoD</w:t>
-      </w:r>
-      <w:proofErr w:type="spellEnd"/>
-      <w:r>
-        <w:t xml:space="preserve"> protein levels are altered by </w:t>
-      </w:r>
-      <w:proofErr w:type="spellStart"/>
-      <w:r>
-        <w:t>rapamycin</w:t>
-      </w:r>
-      <w:proofErr w:type="spellEnd"/>
-      <w:r>
-        <w:t xml:space="preserve"> treatment.  We added the differentiation media for 4h in the presence of DMSO or </w:t>
-      </w:r>
-      <w:proofErr w:type="spellStart"/>
-      <w:r>
-        <w:t>rapamycin</w:t>
-      </w:r>
-      <w:proofErr w:type="spellEnd"/>
-      <w:r>
-        <w:t xml:space="preserve"> and observed that </w:t>
-      </w:r>
-      <w:proofErr w:type="spellStart"/>
-      <w:r>
-        <w:t>rapamycin</w:t>
-      </w:r>
-      <w:proofErr w:type="spellEnd"/>
-      <w:r>
-        <w:t xml:space="preserve"> reduced </w:t>
-      </w:r>
-      <w:proofErr w:type="spellStart"/>
-      <w:r>
-        <w:t>MyoD</w:t>
-      </w:r>
-      <w:proofErr w:type="spellEnd"/>
-      <w:r>
-        <w:t xml:space="preserve"> protein levels in either the control or differentiation media (Figures 1c-d). </w:t>
-      </w:r>
-      <w:r>
-        <w:t xml:space="preserve">These data are consistent with the hypothesis that </w:t>
-      </w:r>
-      <w:r>
-        <w:t xml:space="preserve">one role of </w:t>
-      </w:r>
-      <w:r>
-        <w:t xml:space="preserve">mTORC1 </w:t>
-      </w:r>
-      <w:r>
-        <w:t>in differentiation is</w:t>
-      </w:r>
-      <w:r>
-        <w:t xml:space="preserve"> </w:t>
-      </w:r>
-      <w:r>
-        <w:t>through the stabilization of</w:t>
-      </w:r>
-      <w:r>
-        <w:t xml:space="preserve"> </w:t>
-      </w:r>
-      <w:proofErr w:type="spellStart"/>
-      <w:r>
-        <w:t>MyoD</w:t>
-      </w:r>
-      <w:proofErr w:type="spellEnd"/>
-      <w:r>
-        <w:t xml:space="preserve"> as previously suggested</w:t>
+        <w:lastRenderedPageBreak/>
+        <w:t>We also observed elevations in mTORC1 activity 4h after the transition to differentiation media, as shown by increased S6 (Figure 1c-d).   These data suggest that activation of mTORC1 signaling occurs during differentiation</w:t>
+      </w:r>
+      <w:r>
+        <w:t>, consistent with previous reports</w:t>
       </w:r>
       <w:r>
         <w:fldChar w:fldCharType="begin" w:fldLock="1"/>
       </w:r>
       <w:r>
-        <w:instrText>ADDIN CSL_CITATION { "citationItems" : [ { "id" : "ITEM-1", "itemData" : { "DOI" : "10.1083/jcb.200912093", "ISSN" : "1540-8140", "PMID" : "20566686", "abstract" : "Mammalian target of rapamycin (mTOR) has emerged as a key regulator of skeletal muscle development by governing distinct stages of myogenesis, but the molecular pathways downstream of mTOR are not fully understood. In this study, we report that expression of the muscle-specific micro-RNA (miRNA) miR-1 is regulated by mTOR both in differentiating myoblasts and in mouse regenerating skeletal muscle. We have found that mTOR controls MyoD-dependent transcription of miR-1 through its upstream enhancer, most likely by regulating MyoD protein stability. Moreover, a functional pathway downstream of mTOR and miR-1 is delineated, in which miR-1 suppression of histone deacetylase 4 (HDAC4) results in production of follistatin and subsequent myocyte fusion. Collective evidence strongly suggests that follistatin is the long-sought mTOR-regulated fusion factor. In summary, our findings unravel for the first time a link between mTOR and miRNA biogenesis and identify an mTOR-miR-1-HDAC4-follistatin pathway that regulates myocyte fusion during myoblast differentiation in vitro and skeletal muscle regeneration in vivo.", "author" : [ { "dropping-particle" : "", "family" : "Sun", "given" : "Yuting", "non-dropping-particle" : "", "parse-names" : false, "suffix" : "" }, { "dropping-particle" : "", "family" : "Ge", "given" : "Yejing", "non-dropping-particle" : "", "parse-names" : false, "suffix" : "" }, { "dropping-particle" : "", "family" : "Drnevich", "given" : "Jenny", "non-dropping-particle" : "", "parse-names" : false, "suffix" : "" }, { "dropping-particle" : "", "family" : "Zhao", "given" : "Yong", "non-dropping-particle" : "", "parse-names" : false, "suffix" : "" }, { "dropping-particle" : "", "family" : "Band", "given" : "Mark", "non-dropping-particle" : "", "parse-names" : false, "suffix" : "" }, { "dropping-particle" : "", "family" : "Chen", "given" : "Jie", "non-dropping-particle" : "", "parse-names" : false, "suffix" : "" } ], "container-title" : "The Journal of cell biology", "id" : "ITEM-1", "issue" : "7", "issued" : { "date-parts" : [ [ "2010", "6", "28" ] ] }, "page" : "1157-69", "title" : "Mammalian target of rapamycin regulates miRNA-1 and follistatin in skeletal myogenesis.", "type" : "article-journal", "volume" : "189" }, "uris" : [ "http://www.mendeley.com/documents/?uuid=57d7c20c-716c-4307-b4a3-e6c775b6221a" ] } ], "mendeley" : { "formattedCitation" : "&lt;sup&gt;21&lt;/sup&gt;", "plainTextFormattedCitation" : "21", "previouslyFormattedCitation" : "&lt;sup&gt;21&lt;/sup&gt;" }, "properties" : { "noteIndex" : 0 }, "schema" : "https://github.com/citation-style-language/schema/raw/master/csl-citation.json" }</w:instrText>
-      </w:r>
-      <w:r>
-        <w:fldChar w:fldCharType="separate"/>
-      </w:r>
-      <w:r>
-        <w:rPr>
-          <w:noProof/>
-          <w:vertAlign w:val="superscript"/>
-        </w:rPr>
-        <w:t>21</w:t>
-      </w:r>
-      <w:r>
-        <w:fldChar w:fldCharType="end"/>
-      </w:r>
-      <w:r>
-        <w:t>, though whether there are other mTORC1 targets in early differentiation is not clear</w:t>
-      </w:r>
-      <w:r>
-        <w:t>.</w:t>
-      </w:r>
-      <w:r>
-        <w:t xml:space="preserve"> </w:t>
-      </w:r>
-      <w:r>
-        <w:t xml:space="preserve">Since the primary effect of miRNA-1 is on </w:t>
-      </w:r>
-      <w:proofErr w:type="spellStart"/>
-      <w:r>
-        <w:t>myotube</w:t>
-      </w:r>
-      <w:proofErr w:type="spellEnd"/>
-      <w:r>
-        <w:t xml:space="preserve"> fusion, it is likely that there are other mTORC1 dependent effects, as the morphological changes prior to </w:t>
-      </w:r>
-      <w:proofErr w:type="spellStart"/>
-      <w:r>
-        <w:t>myotube</w:t>
-      </w:r>
-      <w:proofErr w:type="spellEnd"/>
-      <w:r>
-        <w:t xml:space="preserve"> fusion are also disrupted by rapamycin</w:t>
-      </w:r>
-      <w:r>
-        <w:fldChar w:fldCharType="begin" w:fldLock="1"/>
-      </w:r>
-      <w:r>
         <w:instrText>ADDIN CSL_CITATION { "citationItems" : [ { "id" : "ITEM-1", "itemData" : { "DOI" : "10.1074/jbc.C100406200", "ISSN" : "0021-9258", "PMID" : "11500483", "abstract" : "Rapamycin inhibits differentiation of mouse C2C12 myoblasts, a tissue culture model for skeletal muscle differentiation. The mechanism by which a rapamycin-sensitive signaling pathway regulates myogenesis is largely unknown. The mammalian target of rapamycin (mTOR) is a central regulator of cell growth and proliferation, but its role in myogenesis has not been examined directly. Here we report the investigation of the function of mTOR and its downstream effectors in muscle differentiation. Rapamycin exerts an inhibitory effect on C2C12 myogenesis at different stages, implying that a rapamycin-sensitive pathway may be required for multiple processes during muscle differentiation. The mTOR protein level increases 10-fold during differentiation, via a post-transcriptional mechanism. As the first direct demonstration of the essential role of mTOR in muscle differentiation, we show that a rapamycin-resistant mTOR, but not S6 kinase 1, can rescue rapamycin-inhibited myogenesis. Remarkably, the myogenic function of mTOR does not require its kinase activity. Two downstream effectors of the rapamycin-sensitive pathway, S6 kinase 1 and eIF4E-binding protein 1, undergo differential regulation during myogenesis, but neither protein is the relevant effector for the myogenic signaling of mTOR. Taken together, our observations suggest a novel mTOR signaling mechanism essential for skeletal muscle differentiation.", "author" : [ { "dropping-particle" : "", "family" : "Erbay", "given" : "E", "non-dropping-particle" : "", "parse-names" : false, "suffix" : "" }, { "dropping-particle" : "", "family" : "Chen", "given" : "J", "non-dropping-particle" : "", "parse-names" : false, "suffix" : "" } ], "container-title" : "The Journal of biological chemistry", "id" : "ITEM-1", "issue" : "39", "issued" : { "date-parts" : [ [ "2001", "9", "28" ] ] }, "page" : "36079-82", "title" : "The mammalian target of rapamycin regulates C2C12 myogenesis via a kinase-independent mechanism.", "type" : "article-journal", "volume" : "276" }, "uris" : [ "http://www.mendeley.com/documents/?uuid=ad06618c-c676-4c47-81f0-b61efa4769c0" ] } ], "mendeley" : { "formattedCitation" : "&lt;sup&gt;11&lt;/sup&gt;", "plainTextFormattedCitation" : "11", "previouslyFormattedCitation" : "&lt;sup&gt;11&lt;/sup&gt;" }, "properties" : { "noteIndex" : 0 }, "schema" : "https://github.com/citation-style-language/schema/raw/master/csl-citation.json" }</w:instrText>
-      </w:r>
-      <w:r>
-        <w:fldChar w:fldCharType="separate"/>
-      </w:r>
-      <w:r>
-        <w:rPr>
-          <w:noProof/>
-          <w:vertAlign w:val="superscript"/>
-        </w:rPr>
-        <w:t>11</w:t>
-      </w:r>
-      <w:r>
-        <w:fldChar w:fldCharType="end"/>
-      </w:r>
-      <w:r>
-        <w:t>.</w:t>
-      </w:r>
-    </w:p>
-    <w:p>
-      <w:pPr>
-        <w:spacing w:line="480" w:lineRule="auto"/>
-        <w:jc w:val="both"/>
-      </w:pPr>
-    </w:p>
-    <w:p>
-      <w:pPr>
-        <w:spacing w:line="480" w:lineRule="auto"/>
-        <w:jc w:val="both"/>
-      </w:pPr>
-      <w:r>
-        <w:t>We also observed elevations in mTORC1 activity 4h after the transition to differentiation media, as shown by increased S6 (Figure 1c-d).   These data suggest that activation of mTORC1 signaling occurs during differentiation</w:t>
-      </w:r>
-      <w:r>
-        <w:t>, consistent with previous reports</w:t>
-      </w:r>
-      <w:r>
-        <w:fldChar w:fldCharType="begin" w:fldLock="1"/>
-      </w:r>
-      <w:r>
-        <w:instrText>ADDIN CSL_CITATION { "citationItems" : [ { "id" : "ITEM-1", "itemData" : { "DOI" : "10.1074/jbc.C100406200", "ISSN" : "0021-9258", "PMID" : "11500483", "abstract" : "Rapamycin inhibits differentiation of mouse C2C12 myoblasts, a tissue culture model for skeletal muscle differentiation. The mechanism by which a rapamycin-sensitive signaling pathway regulates myogenesis is largely unknown. The mammalian target of rapamycin (mTOR) is a central regulator of cell growth and proliferation, but its role in myogenesis has not been examined directly. Here we report the investigation of the function of mTOR and its downstream effectors in muscle differentiation. Rapamycin exerts an inhibitory effect on C2C12 myogenesis at different stages, implying that a rapamycin-sensitive pathway may be required for multiple processes during muscle differentiation. The mTOR protein level increases 10-fold during differentiation, via a post-transcriptional mechanism. As the first direct demonstration of the essential role of mTOR in muscle differentiation, we show that a rapamycin-resistant mTOR, but not S6 kinase 1, can rescue rapamycin-inhibited myogenesis. Remarkably, the myogenic function of mTOR does not require its kinase activity. Two downstream effectors of the rapamycin-sensitive pathway, S6 kinase 1 and eIF4E-binding protein 1, undergo differential regulation during myogenesis, but neither protein is the relevant effector for the myogenic signaling of mTOR. Taken together, our observations suggest a novel mTOR signaling mechanism essential for skeletal muscle differentiation.", "author" : [ { "dropping-particle" : "", "family" : "Erbay", "given" : "E", "non-dropping-particle" : "", "parse-names" : false, "suffix" : "" }, { "dropping-particle" : "", "family" : "Chen", "given" : "J", "non-dropping-particle" : "", "parse-names" : false, "suffix" : "" } ], "container-title" : "The Journal of biological chemistry", "id" : "ITEM-1", "issue" : "39", "issued" : { "date-parts" : [ [ "2001", "9", "28" ] ] }, "page" : "36079-82", "title" : "The mammalian target of rapamycin regulates C2C12 myogenesis via a kinase-independent mechanism.", "type" : "article-journal", "volume" : "276" }, "uris" : [ "http://www.mendeley.com/documents/?uuid=ad06618c-c676-4c47-81f0-b61efa4769c0" ] } ], "mendeley" : { "formattedCitation" : "&lt;sup&gt;11&lt;/sup&gt;", "plainTextFormattedCitation" : "11" }, "properties" : { "noteIndex" : 0 }, "schema" : "https://github.com/citation-style-language/schema/raw/master/csl-citation.json" }</w:instrText>
       </w:r>
       <w:r>
         <w:fldChar w:fldCharType="separate"/>
@@ -4033,7 +3700,7 @@
         <w:fldChar w:fldCharType="begin" w:fldLock="1"/>
       </w:r>
       <w:r>
-        <w:instrText>ADDIN CSL_CITATION { "citationItems" : [ { "id" : "ITEM-1", "itemData" : { "DOI" : "10.1242/dev.01255", "ISSN" : "0950-1991", "PMID" : "15253933", "abstract" : "The highly conserved target-of-rapamycin (TOR) protein kinases control cell growth in response to nutrients and growth factors. In mammals, TOR has been shown to interact with raptor to relay nutrient signals to downstream translation machinery. We report that in C. elegans, mutations in the genes encoding CeTOR and raptor result in dauer-like larval arrest, implying that CeTOR regulates dauer diapause. The daf-15 (raptor) and let-363 (CeTOR) mutants shift metabolism to accumulate fat, and raptor mutations extend adult life span. daf-15 transcription is regulated by DAF-16, a FOXO transcription factor that is in turn regulated by daf-2 insulin/IGF signaling. This is a new mechanism that regulates the TOR pathway. Thus, DAF-2 insulin/IGF signaling and nutrient signaling converge on DAF-15 (raptor) to regulate C. elegans larval development, metabolism and life span.", "author" : [ { "dropping-particle" : "", "family" : "Jia", "given" : "Kailiang", "non-dropping-particle" : "", "parse-names" : false, "suffix" : "" }, { "dropping-particle" : "", "family" : "Chen", "given" : "Di", "non-dropping-particle" : "", "parse-names" : false, "suffix" : "" }, { "dropping-particle" : "", "family" : "Riddle", "given" : "Donald L", "non-dropping-particle" : "", "parse-names" : false, "suffix" : "" } ], "container-title" : "Development (Cambridge, England)", "id" : "ITEM-1", "issue" : "16", "issued" : { "date-parts" : [ [ "2004", "8" ] ] }, "page" : "3897-906", "title" : "The TOR pathway interacts with the insulin signaling pathway to regulate C. elegans larval development, metabolism and life span.", "type" : "article-journal", "volume" : "131" }, "uris" : [ "http://www.mendeley.com/documents/?uuid=78e965eb-a40e-4b5c-b54c-af1e3ae39795" ] }, { "id" : "ITEM-2", "itemData" : { "ISBN" : "1534-5807", "author" : [ { "dropping-particle" : "", "family" : "Guertin", "given" : "David A", "non-dropping-particle" : "", "parse-names" : false, "suffix" : "" }, { "dropping-particle" : "", "family" : "Stevens", "given" : "Deanna M", "non-dropping-particle" : "", "parse-names" : false, "suffix" : "" }, { "dropping-particle" : "", "family" : "Thoreen", "given" : "Carson C", "non-dropping-particle" : "", "parse-names" : false, "suffix" : "" }, { "dropping-particle" : "", "family" : "Burds", "given" : "Aurora A", "non-dropping-particle" : "", "parse-names" : false, "suffix" : "" }, { "dropping-particle" : "", "family" : "Kalaany", "given" : "Nada Y", "non-dropping-particle" : "", "parse-names" : false, "suffix" : "" }, { "dropping-particle" : "", "family" : "Moffat", "given" : "Jason", "non-dropping-particle" : "", "parse-names" : false, "suffix" : "" }, { "dropping-particle" : "", "family" : "Brown", "given" : "Michael\u00a0S. S", "non-dropping-particle" : "", "parse-names" : false, "suffix" : "" }, { "dropping-particle" : "", "family" : "Fitzgerald", "given" : "Kevin J", "non-dropping-particle" : "", "parse-names" : false, "suffix" : "" }, { "dropping-particle" : "", "family" : "Sabatini", "given" : "David\u00a0M.", "non-dropping-particle" : "", "parse-names" : false, "suffix" : "" } ], "container-title" : "Developmental cell", "id" : "ITEM-2", "issue" : "6", "issued" : { "date-parts" : [ [ "2006" ] ] }, "note" : "\n        From Duplicate 2 ( \n        \n        \n          Ablation in mice of the mTORC components raptor, rictor, or mLST8 reveals that mTORC2 is required for signaling to Akt-FOXO and PKCalpha, but not S6K1\n        \n        \n         - Guertin, David A; Stevens, Deanna M; Thoreen, Carson C; Burds, Aurora A; Kalaany, Nada Y; Moffat, Jason; Brown, Michael S; Fitzgerald, Kevin J; Sabatini, David M. )\n\n        \n        \n\n        \n\n        \n\n      ", "page" : "859-871", "title" : "Ablation in mice of the mTORC components raptor, rictor, or mLST8 reveals that mTORC2 is required for signaling to Akt-FOXO and PKCalpha, but not S6K1", "type" : "article-journal", "volume" : "11" }, "uris" : [ "http://www.mendeley.com/documents/?uuid=6281135d-24bd-4cc4-a372-d401a71e712f" ] }, { "id" : "ITEM-3", "itemData" : { "DOI" : "10.1128/MCB.24.21.9508-9516.2004", "ISSN" : "0270-7306", "PMID" : "15485918", "abstract" : "The mammalian target of rapamycin (mTOR) is a key component of a signaling pathway which integrates inputs from nutrients and growth factors to regulate cell growth. Recent studies demonstrated that mice harboring an ethylnitrosourea-induced mutation in the gene encoding mTOR die at embryonic day 12.5 (E12.5). However, others have shown that the treatment of E4.5 blastocysts with rapamycin blocks trophoblast outgrowth, suggesting that the absence of mTOR should lead to embryonic lethality at an earlier stage. To resolve this discrepancy, we set out to disrupt the mTOR gene and analyze the outcome in both heterozygous and homozygous settings. Heterozygous mTOR (mTOR(+/-)) mice do not display any overt phenotype, although mouse embryonic fibroblasts derived from these mice show a 50% reduction in mTOR protein levels and phosphorylation of S6 kinase 1 T389, a site whose phosphorylation is directly mediated by mTOR. However, S6 phosphorylation, raptor levels, cell size, and cell cycle transit times are not diminished in these cells. In contrast to the situation in mTOR(+/-) mice, embryonic development of homozygous mTOR(-/-) mice appears to be arrested at E5.5; such embryos are severely runted and display an aberrant developmental phenotype. The ability of these embryos to implant corresponds to a limited level of trophoblast outgrowth in vitro, reflecting a maternal mRNA contribution, which has been shown to persist during preimplantation development. Moreover, mTOR(-/-) embryos display a lesion in inner cell mass proliferation, consistent with the inability to establish embryonic stem cells from mTOR(-/-) embryos.", "author" : [ { "dropping-particle" : "", "family" : "Gangloff", "given" : "Yann-ga\u00ebl", "non-dropping-particle" : "", "parse-names" : false, "suffix" : "" }, { "dropping-particle" : "", "family" : "Mueller", "given" : "Matthias", "non-dropping-particle" : "", "parse-names" : false, "suffix" : "" }, { "dropping-particle" : "", "family" : "Dann", "given" : "Stephen G", "non-dropping-particle" : "", "parse-names" : false, "suffix" : "" }, { "dropping-particle" : "", "family" : "Svoboda", "given" : "Petr", "non-dropping-particle" : "", "parse-names" : false, "suffix" : "" }, { "dropping-particle" : "", "family" : "Sticker", "given" : "Melanie", "non-dropping-particle" : "", "parse-names" : false, "suffix" : "" }, { "dropping-particle" : "", "family" : "Spetz", "given" : "Jean-francois", "non-dropping-particle" : "", "parse-names" : false, "suffix" : "" }, { "dropping-particle" : "", "family" : "Um", "given" : "Sung Hee", "non-dropping-particle" : "", "parse-names" : false, "suffix" : "" }, { "dropping-particle" : "", "family" : "Brown", "given" : "Eric J", "non-dropping-particle" : "", "parse-names" : false, "suffix" : "" }, { "dropping-particle" : "", "family" : "Cereghini", "given" : "Silvia", "non-dropping-particle" : "", "parse-names" : false, "suffix" : "" }, { "dropping-particle" : "", "family" : "Thomas", "given" : "George", "non-dropping-particle" : "", "parse-names" : false, "suffix" : "" }, { "dropping-particle" : "", "family" : "Kozma", "given" : "Sara C", "non-dropping-particle" : "", "parse-names" : false, "suffix" : "" } ], "container-title" : "Molecular and cellular biology", "id" : "ITEM-3", "issue" : "21", "issued" : { "date-parts" : [ [ "2004", "11" ] ] }, "page" : "9508-16", "title" : "Disruption of the mouse mTOR gene leads to early postimplantation lethality and prohibits embryonic stem cell development.", "type" : "article-journal", "volume" : "24" }, "uris" : [ "http://www.mendeley.com/documents/?uuid=93bc5714-7d15-477f-9ff1-e145cdd9ff68" ] }, { "id" : "ITEM-4", "itemData" : { "DOI" : "10.1128/MCB.24.15.6710-6718.2004", "ISSN" : "0270-7306", "PMID" : "15254238", "abstract" : "TOR is a serine-threonine kinase that was originally identified as a target of rapamycin in Saccharomyces cerevisiae and then found to be highly conserved among eukaryotes. In Drosophila melanogaster, inactivation of TOR or its substrate, S6 kinase, results in reduced cell size and embryonic lethality, indicating a critical role for the TOR pathway in cell growth control. However, the in vivo functions of mammalian TOR (mTOR) remain unclear. In this study, we disrupted the kinase domain of mouse mTOR by homologous recombination. While heterozygous mutant mice were normal and fertile, homozygous mutant embryos died shortly after implantation due to impaired cell proliferation in both embryonic and extraembryonic compartments. Homozygous blastocysts looked normal, but their inner cell mass and trophoblast failed to proliferate in vitro. Deletion of the C-terminal six amino acids of mTOR, which are essential for kinase activity, resulted in reduced cell size and proliferation arrest in embryonic stem cells. These data show that mTOR controls both cell size and proliferation in early mouse embryos and embryonic stem cells.", "author" : [ { "dropping-particle" : "", "family" : "Murakami", "given" : "Mirei", "non-dropping-particle" : "", "parse-names" : false, "suffix" : "" }, { "dropping-particle" : "", "family" : "Ichisaka", "given" : "Tomoko", "non-dropping-particle" : "", "parse-names" : false, "suffix" : "" }, { "dropping-particle" : "", "family" : "Maeda", "given" : "Mitsuyo", "non-dropping-particle" : "", "parse-names" : false, "suffix" : "" }, { "dropping-particle" : "", "family" : "Oshiro", "given" : "Noriko", "non-dropping-particle" : "", "parse-names" : false, "suffix" : "" }, { "dropping-particle" : "", "family" : "Hara", "given" : "Kenta", "non-dropping-particle" : "", "parse-names" : false, "suffix" : "" }, { "dropping-particle" : "", "family" : "Edenhofer", "given" : "Frank", "non-dropping-particle" : "", "parse-names" : false, "suffix" : "" }, { "dropping-particle" : "", "family" : "Kiyama", "given" : "Hiroshi", "non-dropping-particle" : "", "parse-names" : false, "suffix" : "" }, { "dropping-particle" : "", "family" : "Yonezawa", "given" : "Kazuyoshi", "non-dropping-particle" : "", "parse-names" : false, "suffix" : "" }, { "dropping-particle" : "", "family" : "Yamanaka", "given" : "Shinya", "non-dropping-particle" : "", "parse-names" : false, "suffix" : "" } ], "container-title" : "Molecular and cellular biology", "id" : "ITEM-4", "issue" : "15", "issued" : { "date-parts" : [ [ "2004", "8" ] ] }, "page" : "6710-8", "title" : "mTOR is essential for growth and proliferation in early mouse embryos and embryonic stem cells.", "type" : "article-journal", "volume" : "24" }, "uris" : [ "http://www.mendeley.com/documents/?uuid=d6eac077-3d76-4b58-b12b-b45c838ff0c9" ] } ], "mendeley" : { "formattedCitation" : "&lt;sup&gt;13\u201315,34&lt;/sup&gt;", "plainTextFormattedCitation" : "13\u201315,34", "previouslyFormattedCitation" : "&lt;sup&gt;13\u201315,34&lt;/sup&gt;" }, "properties" : { "noteIndex" : 0 }, "schema" : "https://github.com/citation-style-language/schema/raw/master/csl-citation.json" }</w:instrText>
+        <w:instrText>ADDIN CSL_CITATION { "citationItems" : [ { "id" : "ITEM-1", "itemData" : { "DOI" : "10.1242/dev.01255", "ISSN" : "0950-1991", "PMID" : "15253933", "abstract" : "The highly conserved target-of-rapamycin (TOR) protein kinases control cell growth in response to nutrients and growth factors. In mammals, TOR has been shown to interact with raptor to relay nutrient signals to downstream translation machinery. We report that in C. elegans, mutations in the genes encoding CeTOR and raptor result in dauer-like larval arrest, implying that CeTOR regulates dauer diapause. The daf-15 (raptor) and let-363 (CeTOR) mutants shift metabolism to accumulate fat, and raptor mutations extend adult life span. daf-15 transcription is regulated by DAF-16, a FOXO transcription factor that is in turn regulated by daf-2 insulin/IGF signaling. This is a new mechanism that regulates the TOR pathway. Thus, DAF-2 insulin/IGF signaling and nutrient signaling converge on DAF-15 (raptor) to regulate C. elegans larval development, metabolism and life span.", "author" : [ { "dropping-particle" : "", "family" : "Jia", "given" : "Kailiang", "non-dropping-particle" : "", "parse-names" : false, "suffix" : "" }, { "dropping-particle" : "", "family" : "Chen", "given" : "Di", "non-dropping-particle" : "", "parse-names" : false, "suffix" : "" }, { "dropping-particle" : "", "family" : "Riddle", "given" : "Donald L", "non-dropping-particle" : "", "parse-names" : false, "suffix" : "" } ], "container-title" : "Development (Cambridge, England)", "id" : "ITEM-1", "issue" : "16", "issued" : { "date-parts" : [ [ "2004", "8" ] ] }, "page" : "3897-906", "title" : "The TOR pathway interacts with the insulin signaling pathway to regulate C. elegans larval development, metabolism and life span.", "type" : "article-journal", "volume" : "131" }, "uris" : [ "http://www.mendeley.com/documents/?uuid=78e965eb-a40e-4b5c-b54c-af1e3ae39795" ] }, { "id" : "ITEM-2", "itemData" : { "ISBN" : "1534-5807", "author" : [ { "dropping-particle" : "", "family" : "Guertin", "given" : "David A", "non-dropping-particle" : "", "parse-names" : false, "suffix" : "" }, { "dropping-particle" : "", "family" : "Stevens", "given" : "Deanna M", "non-dropping-particle" : "", "parse-names" : false, "suffix" : "" }, { "dropping-particle" : "", "family" : "Thoreen", "given" : "Carson C", "non-dropping-particle" : "", "parse-names" : false, "suffix" : "" }, { "dropping-particle" : "", "family" : "Burds", "given" : "Aurora A", "non-dropping-particle" : "", "parse-names" : false, "suffix" : "" }, { "dropping-particle" : "", "family" : "Kalaany", "given" : "Nada Y", "non-dropping-particle" : "", "parse-names" : false, "suffix" : "" }, { "dropping-particle" : "", "family" : "Moffat", "given" : "Jason", "non-dropping-particle" : "", "parse-names" : false, "suffix" : "" }, { "dropping-particle" : "", "family" : "Brown", "given" : "Michael\u00a0S. S", "non-dropping-particle" : "", "parse-names" : false, "suffix" : "" }, { "dropping-particle" : "", "family" : "Fitzgerald", "given" : "Kevin J", "non-dropping-particle" : "", "parse-names" : false, "suffix" : "" }, { "dropping-particle" : "", "family" : "Sabatini", "given" : "David\u00a0M.", "non-dropping-particle" : "", "parse-names" : false, "suffix" : "" } ], "container-title" : "Developmental cell", "id" : "ITEM-2", "issue" : "6", "issued" : { "date-parts" : [ [ "2006" ] ] }, "note" : "\n        From Duplicate 2 ( \n        \n        \n          Ablation in mice of the mTORC components raptor, rictor, or mLST8 reveals that mTORC2 is required for signaling to Akt-FOXO and PKCalpha, but not S6K1\n        \n        \n         - Guertin, David A; Stevens, Deanna M; Thoreen, Carson C; Burds, Aurora A; Kalaany, Nada Y; Moffat, Jason; Brown, Michael S; Fitzgerald, Kevin J; Sabatini, David M. )\n\n        \n        \n\n        \n\n        \n\n      ", "page" : "859-871", "title" : "Ablation in mice of the mTORC components raptor, rictor, or mLST8 reveals that mTORC2 is required for signaling to Akt-FOXO and PKCalpha, but not S6K1", "type" : "article-journal", "volume" : "11" }, "uris" : [ "http://www.mendeley.com/documents/?uuid=6281135d-24bd-4cc4-a372-d401a71e712f" ] }, { "id" : "ITEM-3", "itemData" : { "DOI" : "10.1128/MCB.24.21.9508-9516.2004", "ISSN" : "0270-7306", "PMID" : "15485918", "abstract" : "The mammalian target of rapamycin (mTOR) is a key component of a signaling pathway which integrates inputs from nutrients and growth factors to regulate cell growth. Recent studies demonstrated that mice harboring an ethylnitrosourea-induced mutation in the gene encoding mTOR die at embryonic day 12.5 (E12.5). However, others have shown that the treatment of E4.5 blastocysts with rapamycin blocks trophoblast outgrowth, suggesting that the absence of mTOR should lead to embryonic lethality at an earlier stage. To resolve this discrepancy, we set out to disrupt the mTOR gene and analyze the outcome in both heterozygous and homozygous settings. Heterozygous mTOR (mTOR(+/-)) mice do not display any overt phenotype, although mouse embryonic fibroblasts derived from these mice show a 50% reduction in mTOR protein levels and phosphorylation of S6 kinase 1 T389, a site whose phosphorylation is directly mediated by mTOR. However, S6 phosphorylation, raptor levels, cell size, and cell cycle transit times are not diminished in these cells. In contrast to the situation in mTOR(+/-) mice, embryonic development of homozygous mTOR(-/-) mice appears to be arrested at E5.5; such embryos are severely runted and display an aberrant developmental phenotype. The ability of these embryos to implant corresponds to a limited level of trophoblast outgrowth in vitro, reflecting a maternal mRNA contribution, which has been shown to persist during preimplantation development. Moreover, mTOR(-/-) embryos display a lesion in inner cell mass proliferation, consistent with the inability to establish embryonic stem cells from mTOR(-/-) embryos.", "author" : [ { "dropping-particle" : "", "family" : "Gangloff", "given" : "Yann-ga\u00ebl", "non-dropping-particle" : "", "parse-names" : false, "suffix" : "" }, { "dropping-particle" : "", "family" : "Mueller", "given" : "Matthias", "non-dropping-particle" : "", "parse-names" : false, "suffix" : "" }, { "dropping-particle" : "", "family" : "Dann", "given" : "Stephen G", "non-dropping-particle" : "", "parse-names" : false, "suffix" : "" }, { "dropping-particle" : "", "family" : "Svoboda", "given" : "Petr", "non-dropping-particle" : "", "parse-names" : false, "suffix" : "" }, { "dropping-particle" : "", "family" : "Sticker", "given" : "Melanie", "non-dropping-particle" : "", "parse-names" : false, "suffix" : "" }, { "dropping-particle" : "", "family" : "Spetz", "given" : "Jean-francois", "non-dropping-particle" : "", "parse-names" : false, "suffix" : "" }, { "dropping-particle" : "", "family" : "Um", "given" : "Sung Hee", "non-dropping-particle" : "", "parse-names" : false, "suffix" : "" }, { "dropping-particle" : "", "family" : "Brown", "given" : "Eric J", "non-dropping-particle" : "", "parse-names" : false, "suffix" : "" }, { "dropping-particle" : "", "family" : "Cereghini", "given" : "Silvia", "non-dropping-particle" : "", "parse-names" : false, "suffix" : "" }, { "dropping-particle" : "", "family" : "Thomas", "given" : "George", "non-dropping-particle" : "", "parse-names" : false, "suffix" : "" }, { "dropping-particle" : "", "family" : "Kozma", "given" : "Sara C", "non-dropping-particle" : "", "parse-names" : false, "suffix" : "" } ], "container-title" : "Molecular and cellular biology", "id" : "ITEM-3", "issue" : "21", "issued" : { "date-parts" : [ [ "2004", "11" ] ] }, "page" : "9508-16", "title" : "Disruption of the mouse mTOR gene leads to early postimplantation lethality and prohibits embryonic stem cell development.", "type" : "article-journal", "volume" : "24" }, "uris" : [ "http://www.mendeley.com/documents/?uuid=93bc5714-7d15-477f-9ff1-e145cdd9ff68" ] }, { "id" : "ITEM-4", "itemData" : { "DOI" : "10.1128/MCB.24.15.6710-6718.2004", "ISSN" : "0270-7306", "PMID" : "15254238", "abstract" : "TOR is a serine-threonine kinase that was originally identified as a target of rapamycin in Saccharomyces cerevisiae and then found to be highly conserved among eukaryotes. In Drosophila melanogaster, inactivation of TOR or its substrate, S6 kinase, results in reduced cell size and embryonic lethality, indicating a critical role for the TOR pathway in cell growth control. However, the in vivo functions of mammalian TOR (mTOR) remain unclear. In this study, we disrupted the kinase domain of mouse mTOR by homologous recombination. While heterozygous mutant mice were normal and fertile, homozygous mutant embryos died shortly after implantation due to impaired cell proliferation in both embryonic and extraembryonic compartments. Homozygous blastocysts looked normal, but their inner cell mass and trophoblast failed to proliferate in vitro. Deletion of the C-terminal six amino acids of mTOR, which are essential for kinase activity, resulted in reduced cell size and proliferation arrest in embryonic stem cells. These data show that mTOR controls both cell size and proliferation in early mouse embryos and embryonic stem cells.", "author" : [ { "dropping-particle" : "", "family" : "Murakami", "given" : "Mirei", "non-dropping-particle" : "", "parse-names" : false, "suffix" : "" }, { "dropping-particle" : "", "family" : "Ichisaka", "given" : "Tomoko", "non-dropping-particle" : "", "parse-names" : false, "suffix" : "" }, { "dropping-particle" : "", "family" : "Maeda", "given" : "Mitsuyo", "non-dropping-particle" : "", "parse-names" : false, "suffix" : "" }, { "dropping-particle" : "", "family" : "Oshiro", "given" : "Noriko", "non-dropping-particle" : "", "parse-names" : false, "suffix" : "" }, { "dropping-particle" : "", "family" : "Hara", "given" : "Kenta", "non-dropping-particle" : "", "parse-names" : false, "suffix" : "" }, { "dropping-particle" : "", "family" : "Edenhofer", "given" : "Frank", "non-dropping-particle" : "", "parse-names" : false, "suffix" : "" }, { "dropping-particle" : "", "family" : "Kiyama", "given" : "Hiroshi", "non-dropping-particle" : "", "parse-names" : false, "suffix" : "" }, { "dropping-particle" : "", "family" : "Yonezawa", "given" : "Kazuyoshi", "non-dropping-particle" : "", "parse-names" : false, "suffix" : "" }, { "dropping-particle" : "", "family" : "Yamanaka", "given" : "Shinya", "non-dropping-particle" : "", "parse-names" : false, "suffix" : "" } ], "container-title" : "Molecular and cellular biology", "id" : "ITEM-4", "issue" : "15", "issued" : { "date-parts" : [ [ "2004", "8" ] ] }, "page" : "6710-8", "title" : "mTOR is essential for growth and proliferation in early mouse embryos and embryonic stem cells.", "type" : "article-journal", "volume" : "24" }, "uris" : [ "http://www.mendeley.com/documents/?uuid=d6eac077-3d76-4b58-b12b-b45c838ff0c9" ] } ], "mendeley" : { "formattedCitation" : "&lt;sup&gt;13\u201315,33&lt;/sup&gt;", "plainTextFormattedCitation" : "13\u201315,33", "previouslyFormattedCitation" : "&lt;sup&gt;13\u201315,34&lt;/sup&gt;" }, "properties" : { "noteIndex" : 0 }, "schema" : "https://github.com/citation-style-language/schema/raw/master/csl-citation.json" }</w:instrText>
       </w:r>
       <w:r>
         <w:fldChar w:fldCharType="separate"/>
@@ -4043,7 +3710,7 @@
           <w:noProof/>
           <w:vertAlign w:val="superscript"/>
         </w:rPr>
-        <w:t>13–15,34</w:t>
+        <w:t>13–15,33</w:t>
       </w:r>
       <w:r>
         <w:fldChar w:fldCharType="end"/>
@@ -4064,6 +3731,7 @@
         <w:jc w:val="both"/>
       </w:pPr>
       <w:r>
+        <w:lastRenderedPageBreak/>
         <w:t xml:space="preserve">To look specifically at the role of dTORC1 in muscle, </w:t>
       </w:r>
       <w:r>
@@ -4109,7 +3777,7 @@
         <w:fldChar w:fldCharType="begin" w:fldLock="1"/>
       </w:r>
       <w:r>
-        <w:instrText>ADDIN CSL_CITATION { "citationItems" : [ { "id" : "ITEM-1", "itemData" : { "DOI" : "10.1002/gene.10150", "ISSN" : "1526-954X", "PMID" : "12324939", "author" : [ { "dropping-particle" : "", "family" : "Duffy", "given" : "Joseph B", "non-dropping-particle" : "", "parse-names" : false, "suffix" : "" } ], "container-title" : "Genesis (New York, N.Y. : 2000)", "id" : "ITEM-1", "issue" : "1-2", "issued" : { "date-parts" : [ [ "2002" ] ] }, "page" : "1-15", "title" : "GAL4 system in Drosophila: a fly geneticist's Swiss army knife.", "type" : "article-journal", "volume" : "34" }, "uris" : [ "http://www.mendeley.com/documents/?uuid=e9bcab79-e0c6-4020-a04b-a89d81f99d80" ] } ], "mendeley" : { "formattedCitation" : "&lt;sup&gt;35&lt;/sup&gt;", "plainTextFormattedCitation" : "35", "previouslyFormattedCitation" : "&lt;sup&gt;35&lt;/sup&gt;" }, "properties" : { "noteIndex" : 0 }, "schema" : "https://github.com/citation-style-language/schema/raw/master/csl-citation.json" }</w:instrText>
+        <w:instrText>ADDIN CSL_CITATION { "citationItems" : [ { "id" : "ITEM-1", "itemData" : { "DOI" : "10.1002/gene.10150", "ISSN" : "1526-954X", "PMID" : "12324939", "author" : [ { "dropping-particle" : "", "family" : "Duffy", "given" : "Joseph B", "non-dropping-particle" : "", "parse-names" : false, "suffix" : "" } ], "container-title" : "Genesis (New York, N.Y. : 2000)", "id" : "ITEM-1", "issue" : "1-2", "issued" : { "date-parts" : [ [ "2002" ] ] }, "page" : "1-15", "title" : "GAL4 system in Drosophila: a fly geneticist's Swiss army knife.", "type" : "article-journal", "volume" : "34" }, "uris" : [ "http://www.mendeley.com/documents/?uuid=e9bcab79-e0c6-4020-a04b-a89d81f99d80" ] } ], "mendeley" : { "formattedCitation" : "&lt;sup&gt;34&lt;/sup&gt;", "plainTextFormattedCitation" : "34", "previouslyFormattedCitation" : "&lt;sup&gt;35&lt;/sup&gt;" }, "properties" : { "noteIndex" : 0 }, "schema" : "https://github.com/citation-style-language/schema/raw/master/csl-citation.json" }</w:instrText>
       </w:r>
       <w:r>
         <w:fldChar w:fldCharType="separate"/>
@@ -4119,7 +3787,7 @@
           <w:noProof/>
           <w:vertAlign w:val="superscript"/>
         </w:rPr>
-        <w:t>35</w:t>
+        <w:t>34</w:t>
       </w:r>
       <w:r>
         <w:fldChar w:fldCharType="end"/>
@@ -4454,7 +4122,6 @@
       <w:r>
         <w:t xml:space="preserve">.  </w:t>
       </w:r>
-      <w:bookmarkStart w:id="0" w:name="_GoBack"/>
       <w:r>
         <w:t xml:space="preserve">A control strain, expressing no </w:t>
       </w:r>
@@ -4483,7 +4150,6 @@
       <w:r>
         <w:t xml:space="preserve">, with an expected ratio of 50%, n=537 flies, p=1 by Fisher’s test).  </w:t>
       </w:r>
-      <w:bookmarkEnd w:id="0"/>
       <w:r>
         <w:t>Progeny</w:t>
       </w:r>
@@ -4800,7 +4466,11 @@
         <w:t xml:space="preserve">number </w:t>
       </w:r>
       <w:r>
-        <w:t xml:space="preserve">muscle-specific </w:t>
+        <w:t>muscle-</w:t>
+      </w:r>
+      <w:r>
+        <w:lastRenderedPageBreak/>
+        <w:t xml:space="preserve">specific </w:t>
       </w:r>
       <w:r>
         <w:rPr>
@@ -4983,7 +4653,7 @@
         <w:fldChar w:fldCharType="begin" w:fldLock="1"/>
       </w:r>
       <w:r>
-        <w:instrText>ADDIN CSL_CITATION { "citationItems" : [ { "id" : "ITEM-1", "itemData" : { "DOI" : "10.1002/gene.10150", "ISSN" : "1526-954X", "PMID" : "12324939", "author" : [ { "dropping-particle" : "", "family" : "Duffy", "given" : "Joseph B", "non-dropping-particle" : "", "parse-names" : false, "suffix" : "" } ], "container-title" : "Genesis (New York, N.Y. : 2000)", "id" : "ITEM-1", "issue" : "1-2", "issued" : { "date-parts" : [ [ "2002" ] ] }, "page" : "1-15", "title" : "GAL4 system in Drosophila: a fly geneticist's Swiss army knife.", "type" : "article-journal", "volume" : "34" }, "uris" : [ "http://www.mendeley.com/documents/?uuid=e9bcab79-e0c6-4020-a04b-a89d81f99d80" ] } ], "mendeley" : { "formattedCitation" : "&lt;sup&gt;35&lt;/sup&gt;", "plainTextFormattedCitation" : "35", "previouslyFormattedCitation" : "&lt;sup&gt;35&lt;/sup&gt;" }, "properties" : { "noteIndex" : 0 }, "schema" : "https://github.com/citation-style-language/schema/raw/master/csl-citation.json" }</w:instrText>
+        <w:instrText>ADDIN CSL_CITATION { "citationItems" : [ { "id" : "ITEM-1", "itemData" : { "DOI" : "10.1002/gene.10150", "ISSN" : "1526-954X", "PMID" : "12324939", "author" : [ { "dropping-particle" : "", "family" : "Duffy", "given" : "Joseph B", "non-dropping-particle" : "", "parse-names" : false, "suffix" : "" } ], "container-title" : "Genesis (New York, N.Y. : 2000)", "id" : "ITEM-1", "issue" : "1-2", "issued" : { "date-parts" : [ [ "2002" ] ] }, "page" : "1-15", "title" : "GAL4 system in Drosophila: a fly geneticist's Swiss army knife.", "type" : "article-journal", "volume" : "34" }, "uris" : [ "http://www.mendeley.com/documents/?uuid=e9bcab79-e0c6-4020-a04b-a89d81f99d80" ] } ], "mendeley" : { "formattedCitation" : "&lt;sup&gt;34&lt;/sup&gt;", "plainTextFormattedCitation" : "34", "previouslyFormattedCitation" : "&lt;sup&gt;35&lt;/sup&gt;" }, "properties" : { "noteIndex" : 0 }, "schema" : "https://github.com/citation-style-language/schema/raw/master/csl-citation.json" }</w:instrText>
       </w:r>
       <w:r>
         <w:fldChar w:fldCharType="separate"/>
@@ -4993,7 +4663,7 @@
           <w:noProof/>
           <w:vertAlign w:val="superscript"/>
         </w:rPr>
-        <w:t>35</w:t>
+        <w:t>34</w:t>
       </w:r>
       <w:r>
         <w:fldChar w:fldCharType="end"/>
@@ -5271,7 +4941,7 @@
         <w:fldChar w:fldCharType="begin" w:fldLock="1"/>
       </w:r>
       <w:r>
-        <w:instrText>ADDIN CSL_CITATION { "citationItems" : [ { "id" : "ITEM-1", "itemData" : { "DOI" : "10.1073/pnas.96.21.11889", "ISSN" : "0027-8424", "author" : [ { "dropping-particle" : "", "family" : "Mantrova", "given" : "E. Y.", "non-dropping-particle" : "", "parse-names" : false, "suffix" : "" }, { "dropping-particle" : "", "family" : "Schulz", "given" : "R. a.", "non-dropping-particle" : "", "parse-names" : false, "suffix" : "" }, { "dropping-particle" : "", "family" : "Hsu", "given" : "T.", "non-dropping-particle" : "", "parse-names" : false, "suffix" : "" } ], "container-title" : "Proceedings of the National Academy of Sciences", "id" : "ITEM-1", "issue" : "21", "issued" : { "date-parts" : [ [ "1999", "10", "12" ] ] }, "page" : "11889-11894", "title" : "Oogenic function of the myogenic factor D-MEF2: Negative regulation of the Decapentaplegic receptor gene thick veins", "type" : "article-journal", "volume" : "96" }, "uris" : [ "http://www.mendeley.com/documents/?uuid=feabef53-c1f5-4ce8-9f78-298f6f267c94" ] } ], "mendeley" : { "formattedCitation" : "&lt;sup&gt;36&lt;/sup&gt;", "plainTextFormattedCitation" : "36", "previouslyFormattedCitation" : "&lt;sup&gt;36&lt;/sup&gt;" }, "properties" : { "noteIndex" : 0 }, "schema" : "https://github.com/citation-style-language/schema/raw/master/csl-citation.json" }</w:instrText>
+        <w:instrText>ADDIN CSL_CITATION { "citationItems" : [ { "id" : "ITEM-1", "itemData" : { "DOI" : "10.1073/pnas.96.21.11889", "ISSN" : "0027-8424", "author" : [ { "dropping-particle" : "", "family" : "Mantrova", "given" : "E. Y.", "non-dropping-particle" : "", "parse-names" : false, "suffix" : "" }, { "dropping-particle" : "", "family" : "Schulz", "given" : "R. a.", "non-dropping-particle" : "", "parse-names" : false, "suffix" : "" }, { "dropping-particle" : "", "family" : "Hsu", "given" : "T.", "non-dropping-particle" : "", "parse-names" : false, "suffix" : "" } ], "container-title" : "Proceedings of the National Academy of Sciences", "id" : "ITEM-1", "issue" : "21", "issued" : { "date-parts" : [ [ "1999", "10", "12" ] ] }, "page" : "11889-11894", "title" : "Oogenic function of the myogenic factor D-MEF2: Negative regulation of the Decapentaplegic receptor gene thick veins", "type" : "article-journal", "volume" : "96" }, "uris" : [ "http://www.mendeley.com/documents/?uuid=feabef53-c1f5-4ce8-9f78-298f6f267c94" ] } ], "mendeley" : { "formattedCitation" : "&lt;sup&gt;35&lt;/sup&gt;", "plainTextFormattedCitation" : "35", "previouslyFormattedCitation" : "&lt;sup&gt;36&lt;/sup&gt;" }, "properties" : { "noteIndex" : 0 }, "schema" : "https://github.com/citation-style-language/schema/raw/master/csl-citation.json" }</w:instrText>
       </w:r>
       <w:r>
         <w:fldChar w:fldCharType="separate"/>
@@ -5281,7 +4951,7 @@
           <w:noProof/>
           <w:vertAlign w:val="superscript"/>
         </w:rPr>
-        <w:t>36</w:t>
+        <w:t>35</w:t>
       </w:r>
       <w:r>
         <w:fldChar w:fldCharType="end"/>
@@ -5822,7 +5492,7 @@
         <w:fldChar w:fldCharType="begin" w:fldLock="1"/>
       </w:r>
       <w:r>
-        <w:instrText>ADDIN CSL_CITATION { "citationItems" : [ { "id" : "ITEM-1", "itemData" : { "DOI" : "10.1016/j.cmet.2008.10.002", "ISSN" : "1932-7420", "PMID" : "19046572", "abstract" : "Mammalian target of rapamycin (mTOR) is a central controller of cell growth. mTOR assembles into two distinct multiprotein complexes called mTOR complex 1 (mTORC1) and mTORC2. Here we show that the mTORC1 component raptor is critical for muscle function and prolonged survival. In contrast, muscles lacking the mTORC2 component rictor are indistinguishable from wild-type controls. Raptor-deficient muscles become progressively dystrophic, are impaired in their oxidative capacity, and contain increased glycogen stores, but they express structural components indicative of oxidative muscle fibers. Biochemical analysis indicates that these changes are probably due to loss of activation of direct downstream targets of mTORC1, downregulation of genes involved in mitochondrial biogenesis, including PGC1alpha, and hyperactivation of PKB/Akt. Finally, we show that activation of PKB/Akt does not require mTORC2. Together, these results demonstrate that muscle mTORC1 has an unexpected role in the regulation of the metabolic properties and that its function is essential for life.", "author" : [ { "dropping-particle" : "", "family" : "Bentzinger", "given" : "C Florian", "non-dropping-particle" : "", "parse-names" : false, "suffix" : "" }, { "dropping-particle" : "", "family" : "Romanino", "given" : "Klaas", "non-dropping-particle" : "", "parse-names" : false, "suffix" : "" }, { "dropping-particle" : "", "family" : "Clo\u00ebtta", "given" : "Dimitri", "non-dropping-particle" : "", "parse-names" : false, "suffix" : "" }, { "dropping-particle" : "", "family" : "Lin", "given" : "Shuo", "non-dropping-particle" : "", "parse-names" : false, "suffix" : "" }, { "dropping-particle" : "", "family" : "Mascarenhas", "given" : "Joseph B", "non-dropping-particle" : "", "parse-names" : false, "suffix" : "" }, { "dropping-particle" : "", "family" : "Oliveri", "given" : "Filippo", "non-dropping-particle" : "", "parse-names" : false, "suffix" : "" }, { "dropping-particle" : "", "family" : "Xia", "given" : "Jinyu", "non-dropping-particle" : "", "parse-names" : false, "suffix" : "" }, { "dropping-particle" : "", "family" : "Casanova", "given" : "Emilio", "non-dropping-particle" : "", "parse-names" : false, "suffix" : "" }, { "dropping-particle" : "", "family" : "Costa", "given" : "C\u00e9line F", "non-dropping-particle" : "", "parse-names" : false, "suffix" : "" }, { "dropping-particle" : "", "family" : "Brink", "given" : "Marijke", "non-dropping-particle" : "", "parse-names" : false, "suffix" : "" }, { "dropping-particle" : "", "family" : "Zorzato", "given" : "Francesco", "non-dropping-particle" : "", "parse-names" : false, "suffix" : "" }, { "dropping-particle" : "", "family" : "Hall", "given" : "Michael\u00a0N.", "non-dropping-particle" : "", "parse-names" : false, "suffix" : "" }, { "dropping-particle" : "", "family" : "R\u00fcegg", "given" : "Markus A", "non-dropping-particle" : "", "parse-names" : false, "suffix" : "" } ], "container-title" : "Cell metabolism", "id" : "ITEM-1", "issue" : "5", "issued" : { "date-parts" : [ [ "2008", "11" ] ] }, "page" : "411-24", "title" : "Skeletal muscle-specific ablation of raptor, but not of rictor, causes metabolic changes and results in muscle dystrophy.", "type" : "article-journal", "volume" : "8" }, "uris" : [ "http://www.mendeley.com/documents/?uuid=4d9f2e14-8857-4d1a-a0ad-6b1d163ce727" ] }, { "id" : "ITEM-2", "itemData" : { "DOI" : "10.1186/2044-5040-3-6", "ISSN" : "2044-5040", "PMID" : "23497627", "abstract" : "BACKGROUND: Skeletal muscle mass is determined by the balance between protein synthesis and degradation. Mammalian target of rapamycin complex 1 (mTORC1) is a master regulator of protein translation and has been implicated in the control of muscle mass. Inactivation of mTORC1 by skeletal muscle-specific deletion of its obligatory component raptor results in smaller muscles and a lethal dystrophy. Moreover, raptor-deficient muscles are less oxidative through changes in the expression PGC-1\u03b1, a critical determinant of mitochondrial biogenesis. These results suggest that activation of mTORC1 might be beneficial to skeletal muscle by providing resistance to muscle atrophy and increasing oxidative function. Here, we tested this hypothesis by deletion of the mTORC1 inhibitor tuberous sclerosis complex (TSC) in muscle fibers. METHOD: Skeletal muscles of mice with an acute or a permanent deletion of raptor or TSC1 were examined using histological, biochemical and molecular biological methods. Response of the muscles to changes in mechanical load and nerve input was investigated by ablation of synergistic muscles or by denervation . RESULTS: Genetic deletion or knockdown of raptor, causing inactivation of mTORC1, was sufficient to prevent muscle growth and enhance muscle atrophy. Conversely, short-term activation of mTORC1 by knockdown of TSC induced muscle fiber hypertrophy and atrophy-resistance upon denervation, in both fast tibialis anterior (TA) and slow soleus muscles. Surprisingly, however, sustained activation of mTORC1 by genetic deletion of Tsc1 caused muscle atrophy in all but soleus muscles. In contrast, oxidative capacity was increased in all muscles examined. Consistently, TSC1-deficient soleus muscle was atrophy-resistant whereas TA underwent normal atrophy upon denervation. Moreover, upon overloading, plantaris muscle did not display enhanced hypertrophy compared to controls. Biochemical analysis indicated that the atrophy response of muscles was based on the suppressed phosphorylation of PKB/Akt via feedback inhibition by mTORC1 and subsequent increased expression of the E3 ubiquitin ligases MuRF1 and atrogin-1/MAFbx. In contrast, expression of both E3 ligases was not increased in soleus muscle suggesting the presence of compensatory mechanisms in this muscle. CONCLUSIONS: Our study shows that the mTORC1- and the PKB/Akt-FoxO pathways are tightly interconnected and differentially regulated depending on the muscle type. These results indicate tha\u2026", "author" : [ { "dropping-particle" : "", "family" : "Bentzinger", "given" : "C Florian", "non-dropping-particle" : "", "parse-names" : false, "suffix" : "" }, { "dropping-particle" : "", "family" : "Lin", "given" : "Shuo", "non-dropping-particle" : "", "parse-names" : false, "suffix" : "" }, { "dropping-particle" : "", "family" : "Romanino", "given" : "Klaas", "non-dropping-particle" : "", "parse-names" : false, "suffix" : "" }, { "dropping-particle" : "", "family" : "Castets", "given" : "Perrine", "non-dropping-particle" : "", "parse-names" : false, "suffix" : "" }, { "dropping-particle" : "", "family" : "Guridi", "given" : "Maitea", "non-dropping-particle" : "", "parse-names" : false, "suffix" : "" }, { "dropping-particle" : "", "family" : "Summermatter", "given" : "Serge", "non-dropping-particle" : "", "parse-names" : false, "suffix" : "" }, { "dropping-particle" : "", "family" : "Handschin", "given" : "Christoph", "non-dropping-particle" : "", "parse-names" : false, "suffix" : "" }, { "dropping-particle" : "", "family" : "Tintignac", "given" : "Lionel a", "non-dropping-particle" : "", "parse-names" : false, "suffix" : "" }, { "dropping-particle" : "", "family" : "Hall", "given" : "Michael\u00a0N.", "non-dropping-particle" : "", "parse-names" : false, "suffix" : "" }, { "dropping-particle" : "", "family" : "R\u00fcegg", "given" : "Markus a", "non-dropping-particle" : "", "parse-names" : false, "suffix" : "" } ], "container-title" : "Skeletal muscle", "id" : "ITEM-2", "issue" : "1", "issued" : { "date-parts" : [ [ "2013", "1" ] ] }, "page" : "6", "title" : "Differential response of skeletal muscles to mTORC1 signaling during atrophy and hypertrophy.", "type" : "article-journal", "volume" : "3" }, "uris" : [ "http://www.mendeley.com/documents/?uuid=75a9c1c2-8af4-478f-8ff6-5e14826d4927" ] } ], "mendeley" : { "formattedCitation" : "&lt;sup&gt;37,38&lt;/sup&gt;", "plainTextFormattedCitation" : "37,38", "previouslyFormattedCitation" : "&lt;sup&gt;37,38&lt;/sup&gt;" }, "properties" : { "noteIndex" : 0 }, "schema" : "https://github.com/citation-style-language/schema/raw/master/csl-citation.json" }</w:instrText>
+        <w:instrText>ADDIN CSL_CITATION { "citationItems" : [ { "id" : "ITEM-1", "itemData" : { "DOI" : "10.1016/j.cmet.2008.10.002", "ISSN" : "1932-7420", "PMID" : "19046572", "abstract" : "Mammalian target of rapamycin (mTOR) is a central controller of cell growth. mTOR assembles into two distinct multiprotein complexes called mTOR complex 1 (mTORC1) and mTORC2. Here we show that the mTORC1 component raptor is critical for muscle function and prolonged survival. In contrast, muscles lacking the mTORC2 component rictor are indistinguishable from wild-type controls. Raptor-deficient muscles become progressively dystrophic, are impaired in their oxidative capacity, and contain increased glycogen stores, but they express structural components indicative of oxidative muscle fibers. Biochemical analysis indicates that these changes are probably due to loss of activation of direct downstream targets of mTORC1, downregulation of genes involved in mitochondrial biogenesis, including PGC1alpha, and hyperactivation of PKB/Akt. Finally, we show that activation of PKB/Akt does not require mTORC2. Together, these results demonstrate that muscle mTORC1 has an unexpected role in the regulation of the metabolic properties and that its function is essential for life.", "author" : [ { "dropping-particle" : "", "family" : "Bentzinger", "given" : "C Florian", "non-dropping-particle" : "", "parse-names" : false, "suffix" : "" }, { "dropping-particle" : "", "family" : "Romanino", "given" : "Klaas", "non-dropping-particle" : "", "parse-names" : false, "suffix" : "" }, { "dropping-particle" : "", "family" : "Clo\u00ebtta", "given" : "Dimitri", "non-dropping-particle" : "", "parse-names" : false, "suffix" : "" }, { "dropping-particle" : "", "family" : "Lin", "given" : "Shuo", "non-dropping-particle" : "", "parse-names" : false, "suffix" : "" }, { "dropping-particle" : "", "family" : "Mascarenhas", "given" : "Joseph B", "non-dropping-particle" : "", "parse-names" : false, "suffix" : "" }, { "dropping-particle" : "", "family" : "Oliveri", "given" : "Filippo", "non-dropping-particle" : "", "parse-names" : false, "suffix" : "" }, { "dropping-particle" : "", "family" : "Xia", "given" : "Jinyu", "non-dropping-particle" : "", "parse-names" : false, "suffix" : "" }, { "dropping-particle" : "", "family" : "Casanova", "given" : "Emilio", "non-dropping-particle" : "", "parse-names" : false, "suffix" : "" }, { "dropping-particle" : "", "family" : "Costa", "given" : "C\u00e9line F", "non-dropping-particle" : "", "parse-names" : false, "suffix" : "" }, { "dropping-particle" : "", "family" : "Brink", "given" : "Marijke", "non-dropping-particle" : "", "parse-names" : false, "suffix" : "" }, { "dropping-particle" : "", "family" : "Zorzato", "given" : "Francesco", "non-dropping-particle" : "", "parse-names" : false, "suffix" : "" }, { "dropping-particle" : "", "family" : "Hall", "given" : "Michael\u00a0N.", "non-dropping-particle" : "", "parse-names" : false, "suffix" : "" }, { "dropping-particle" : "", "family" : "R\u00fcegg", "given" : "Markus A", "non-dropping-particle" : "", "parse-names" : false, "suffix" : "" } ], "container-title" : "Cell metabolism", "id" : "ITEM-1", "issue" : "5", "issued" : { "date-parts" : [ [ "2008", "11" ] ] }, "page" : "411-24", "title" : "Skeletal muscle-specific ablation of raptor, but not of rictor, causes metabolic changes and results in muscle dystrophy.", "type" : "article-journal", "volume" : "8" }, "uris" : [ "http://www.mendeley.com/documents/?uuid=4d9f2e14-8857-4d1a-a0ad-6b1d163ce727" ] }, { "id" : "ITEM-2", "itemData" : { "DOI" : "10.1186/2044-5040-3-6", "ISSN" : "2044-5040", "PMID" : "23497627", "abstract" : "BACKGROUND: Skeletal muscle mass is determined by the balance between protein synthesis and degradation. Mammalian target of rapamycin complex 1 (mTORC1) is a master regulator of protein translation and has been implicated in the control of muscle mass. Inactivation of mTORC1 by skeletal muscle-specific deletion of its obligatory component raptor results in smaller muscles and a lethal dystrophy. Moreover, raptor-deficient muscles are less oxidative through changes in the expression PGC-1\u03b1, a critical determinant of mitochondrial biogenesis. These results suggest that activation of mTORC1 might be beneficial to skeletal muscle by providing resistance to muscle atrophy and increasing oxidative function. Here, we tested this hypothesis by deletion of the mTORC1 inhibitor tuberous sclerosis complex (TSC) in muscle fibers. METHOD: Skeletal muscles of mice with an acute or a permanent deletion of raptor or TSC1 were examined using histological, biochemical and molecular biological methods. Response of the muscles to changes in mechanical load and nerve input was investigated by ablation of synergistic muscles or by denervation . RESULTS: Genetic deletion or knockdown of raptor, causing inactivation of mTORC1, was sufficient to prevent muscle growth and enhance muscle atrophy. Conversely, short-term activation of mTORC1 by knockdown of TSC induced muscle fiber hypertrophy and atrophy-resistance upon denervation, in both fast tibialis anterior (TA) and slow soleus muscles. Surprisingly, however, sustained activation of mTORC1 by genetic deletion of Tsc1 caused muscle atrophy in all but soleus muscles. In contrast, oxidative capacity was increased in all muscles examined. Consistently, TSC1-deficient soleus muscle was atrophy-resistant whereas TA underwent normal atrophy upon denervation. Moreover, upon overloading, plantaris muscle did not display enhanced hypertrophy compared to controls. Biochemical analysis indicated that the atrophy response of muscles was based on the suppressed phosphorylation of PKB/Akt via feedback inhibition by mTORC1 and subsequent increased expression of the E3 ubiquitin ligases MuRF1 and atrogin-1/MAFbx. In contrast, expression of both E3 ligases was not increased in soleus muscle suggesting the presence of compensatory mechanisms in this muscle. CONCLUSIONS: Our study shows that the mTORC1- and the PKB/Akt-FoxO pathways are tightly interconnected and differentially regulated depending on the muscle type. These results indicate tha\u2026", "author" : [ { "dropping-particle" : "", "family" : "Bentzinger", "given" : "C Florian", "non-dropping-particle" : "", "parse-names" : false, "suffix" : "" }, { "dropping-particle" : "", "family" : "Lin", "given" : "Shuo", "non-dropping-particle" : "", "parse-names" : false, "suffix" : "" }, { "dropping-particle" : "", "family" : "Romanino", "given" : "Klaas", "non-dropping-particle" : "", "parse-names" : false, "suffix" : "" }, { "dropping-particle" : "", "family" : "Castets", "given" : "Perrine", "non-dropping-particle" : "", "parse-names" : false, "suffix" : "" }, { "dropping-particle" : "", "family" : "Guridi", "given" : "Maitea", "non-dropping-particle" : "", "parse-names" : false, "suffix" : "" }, { "dropping-particle" : "", "family" : "Summermatter", "given" : "Serge", "non-dropping-particle" : "", "parse-names" : false, "suffix" : "" }, { "dropping-particle" : "", "family" : "Handschin", "given" : "Christoph", "non-dropping-particle" : "", "parse-names" : false, "suffix" : "" }, { "dropping-particle" : "", "family" : "Tintignac", "given" : "Lionel a", "non-dropping-particle" : "", "parse-names" : false, "suffix" : "" }, { "dropping-particle" : "", "family" : "Hall", "given" : "Michael\u00a0N.", "non-dropping-particle" : "", "parse-names" : false, "suffix" : "" }, { "dropping-particle" : "", "family" : "R\u00fcegg", "given" : "Markus a", "non-dropping-particle" : "", "parse-names" : false, "suffix" : "" } ], "container-title" : "Skeletal muscle", "id" : "ITEM-2", "issue" : "1", "issued" : { "date-parts" : [ [ "2013", "1" ] ] }, "page" : "6", "title" : "Differential response of skeletal muscles to mTORC1 signaling during atrophy and hypertrophy.", "type" : "article-journal", "volume" : "3" }, "uris" : [ "http://www.mendeley.com/documents/?uuid=75a9c1c2-8af4-478f-8ff6-5e14826d4927" ] } ], "mendeley" : { "formattedCitation" : "&lt;sup&gt;36,37&lt;/sup&gt;", "plainTextFormattedCitation" : "36,37", "previouslyFormattedCitation" : "&lt;sup&gt;37,38&lt;/sup&gt;" }, "properties" : { "noteIndex" : 0 }, "schema" : "https://github.com/citation-style-language/schema/raw/master/csl-citation.json" }</w:instrText>
       </w:r>
       <w:r>
         <w:fldChar w:fldCharType="separate"/>
@@ -5832,7 +5502,7 @@
           <w:noProof/>
           <w:vertAlign w:val="superscript"/>
         </w:rPr>
-        <w:t>37,38</w:t>
+        <w:t>36,37</w:t>
       </w:r>
       <w:r>
         <w:fldChar w:fldCharType="end"/>
@@ -6780,6 +6450,7 @@
         <w:spacing w:line="480" w:lineRule="auto"/>
       </w:pPr>
       <w:r>
+        <w:lastRenderedPageBreak/>
         <w:t xml:space="preserve">Lethality of </w:t>
       </w:r>
       <w:r>
@@ -7274,7 +6945,14 @@
         <w:rPr>
           <w:rFonts w:ascii="Cambria" w:hAnsi="Cambria"/>
         </w:rPr>
-        <w:t xml:space="preserve">knockdown flies was measured to determine the effects of </w:t>
+        <w:t xml:space="preserve">knockdown flies was measured to determine the </w:t>
+      </w:r>
+      <w:r>
+        <w:rPr>
+          <w:rFonts w:ascii="Cambria" w:hAnsi="Cambria"/>
+        </w:rPr>
+        <w:lastRenderedPageBreak/>
+        <w:t xml:space="preserve">effects of </w:t>
       </w:r>
       <w:r>
         <w:rPr>
@@ -7947,7 +7625,7 @@
         <w:rPr>
           <w:rFonts w:ascii="Cambria" w:hAnsi="Cambria"/>
         </w:rPr>
-        <w:instrText>ADDIN CSL_CITATION { "citationItems" : [ { "id" : "ITEM-1", "itemData" : { "author" : [ { "dropping-particle" : "", "family" : "Leffelaar", "given" : "David", "non-dropping-particle" : "", "parse-names" : false, "suffix" : "" }, { "dropping-particle" : "", "family" : "Grigliatti", "given" : "Thomas A", "non-dropping-particle" : "", "parse-names" : false, "suffix" : "" } ], "id" : "ITEM-1", "issued" : { "date-parts" : [ [ "1984" ] ] }, "page" : "199-210", "title" : "A Mutation in Drosophila That Appears to Accelerate Aging", "type" : "article-journal", "volume" : "210" }, "uris" : [ "http://www.mendeley.com/documents/?uuid=f4d3a647-10ce-4344-98dd-99b59d56efd7" ] }, { "id" : "ITEM-2", "itemData" : { "DOI" : "10.1016/j.celrep.2014.05.001", "ISSN" : "22111247", "author" : [ { "dropping-particle" : "", "family" : "Demontis", "given" : "Fabio", "non-dropping-particle" : "", "parse-names" : false, "suffix" : "" }, { "dropping-particle" : "", "family" : "Patel", "given" : "Vishal\u00a0K.", "non-dropping-particle" : "", "parse-names" : false, "suffix" : "" }, { "dropping-particle" : "", "family" : "Swindell", "given" : "William\u00a0R.", "non-dropping-particle" : "", "parse-names" : false, "suffix" : "" }, { "dropping-particle" : "", "family" : "Perrimon", "given" : "Norbert", "non-dropping-particle" : "", "parse-names" : false, "suffix" : "" } ], "container-title" : "Cell Reports", "id" : "ITEM-2", "issued" : { "date-parts" : [ [ "2014", "5" ] ] }, "page" : "1-14", "publisher" : "The Authors", "title" : "Intertissue Control of the Nucleolus via a Myokine-Dependent Longevity Pathway", "type" : "article-journal" }, "uris" : [ "http://www.mendeley.com/documents/?uuid=1b349582-102c-48d4-8173-e97d86f4810a" ] }, { "id" : "ITEM-3", "itemData" : { "DOI" : "10.1016/j.cell.2010.10.007", "ISSN" : "1097-4172", "PMID" : "21111239", "abstract" : "The progressive loss of muscle strength during aging is a common degenerative event of unclear pathogenesis. Although muscle functional decline precedes age-related changes in other tissues, its contribution to systemic aging is unknown. Here, we show that muscle aging is characterized in Drosophila by the progressive accumulation of protein aggregates that associate with impaired muscle function. The transcription factor FOXO and its target 4E-BP remove damaged proteins at least in part via the autophagy/lysosome system, whereas foxo mutants have dysfunctional proteostasis. Both FOXO and 4E-BP delay muscle functional decay and extend life span. Moreover, FOXO/4E-BP signaling in muscles decreases feeding behavior and the release of insulin from producing cells, which in turn delays the age-related accumulation of protein aggregates in other tissues. These findings reveal an organism-wide regulation of proteostasis in response to muscle aging and a key role of FOXO/4E-BP signaling in the coordination of organismal and tissue aging.", "author" : [ { "dropping-particle" : "", "family" : "Demontis", "given" : "Fabio", "non-dropping-particle" : "", "parse-names" : false, "suffix" : "" }, { "dropping-particle" : "", "family" : "Perrimon", "given" : "Norbert", "non-dropping-particle" : "", "parse-names" : false, "suffix" : "" } ], "container-title" : "Cell", "id" : "ITEM-3", "issue" : "5", "issued" : { "date-parts" : [ [ "2010", "11", "24" ] ] }, "page" : "813-25", "publisher" : "Elsevier Inc.", "title" : "FOXO/4E-BP signaling in Drosophila muscles regulates organism-wide proteostasis during aging.", "type" : "article-journal", "volume" : "143" }, "uris" : [ "http://www.mendeley.com/documents/?uuid=daff84f1-6516-4f6d-8d37-f440bdb8c31d" ] }, { "id" : "ITEM-4", "itemData" : { "author" : [ { "dropping-particle" : "", "family" : "Muffat", "given" : "Julien", "non-dropping-particle" : "", "parse-names" : false, "suffix" : "" }, { "dropping-particle" : "", "family" : "Knoepfle", "given" : "Dan", "non-dropping-particle" : "", "parse-names" : false, "suffix" : "" }, { "dropping-particle" : "", "family" : "Cornelison", "given" : "Stephanie", "non-dropping-particle" : "", "parse-names" : false, "suffix" : "" }, { "dropping-particle" : "", "family" : "Attardi", "given" : "Giuseppe", "non-dropping-particle" : "", "parse-names" : false, "suffix" : "" }, { "dropping-particle" : "", "family" : "Walker", "given" : "David W", "non-dropping-particle" : "", "parse-names" : false, "suffix" : "" }, { "dropping-particle" : "", "family" : "Ha", "given" : "Petr", "non-dropping-particle" : "", "parse-names" : false, "suffix" : "" }, { "dropping-particle" : "", "family" : "Benzer", "given" : "Seymour", "non-dropping-particle" : "", "parse-names" : false, "suffix" : "" } ], "id" : "ITEM-4", "issued" : { "date-parts" : [ [ "2006" ] ] }, "title" : "Hypersensitivity to oxygen and shortened lifespan in a Drosophila mitochondrial complex II mutant", "type" : "article-journal" }, "uris" : [ "http://www.mendeley.com/documents/?uuid=bf05c639-e015-4644-87a3-46e957a0bb55" ] } ], "mendeley" : { "formattedCitation" : "&lt;sup&gt;39\u201342&lt;/sup&gt;", "plainTextFormattedCitation" : "39\u201342", "previouslyFormattedCitation" : "&lt;sup&gt;39\u201342&lt;/sup&gt;" }, "properties" : { "noteIndex" : 0 }, "schema" : "https://github.com/citation-style-language/schema/raw/master/csl-citation.json" }</w:instrText>
+        <w:instrText>ADDIN CSL_CITATION { "citationItems" : [ { "id" : "ITEM-1", "itemData" : { "author" : [ { "dropping-particle" : "", "family" : "Leffelaar", "given" : "David", "non-dropping-particle" : "", "parse-names" : false, "suffix" : "" }, { "dropping-particle" : "", "family" : "Grigliatti", "given" : "Thomas A", "non-dropping-particle" : "", "parse-names" : false, "suffix" : "" } ], "id" : "ITEM-1", "issued" : { "date-parts" : [ [ "1984" ] ] }, "page" : "199-210", "title" : "A Mutation in Drosophila That Appears to Accelerate Aging", "type" : "article-journal", "volume" : "210" }, "uris" : [ "http://www.mendeley.com/documents/?uuid=f4d3a647-10ce-4344-98dd-99b59d56efd7" ] }, { "id" : "ITEM-2", "itemData" : { "DOI" : "10.1016/j.celrep.2014.05.001", "ISSN" : "22111247", "author" : [ { "dropping-particle" : "", "family" : "Demontis", "given" : "Fabio", "non-dropping-particle" : "", "parse-names" : false, "suffix" : "" }, { "dropping-particle" : "", "family" : "Patel", "given" : "Vishal\u00a0K.", "non-dropping-particle" : "", "parse-names" : false, "suffix" : "" }, { "dropping-particle" : "", "family" : "Swindell", "given" : "William\u00a0R.", "non-dropping-particle" : "", "parse-names" : false, "suffix" : "" }, { "dropping-particle" : "", "family" : "Perrimon", "given" : "Norbert", "non-dropping-particle" : "", "parse-names" : false, "suffix" : "" } ], "container-title" : "Cell Reports", "id" : "ITEM-2", "issued" : { "date-parts" : [ [ "2014", "5" ] ] }, "page" : "1-14", "publisher" : "The Authors", "title" : "Intertissue Control of the Nucleolus via a Myokine-Dependent Longevity Pathway", "type" : "article-journal" }, "uris" : [ "http://www.mendeley.com/documents/?uuid=1b349582-102c-48d4-8173-e97d86f4810a" ] }, { "id" : "ITEM-3", "itemData" : { "DOI" : "10.1016/j.cell.2010.10.007", "ISSN" : "1097-4172", "PMID" : "21111239", "abstract" : "The progressive loss of muscle strength during aging is a common degenerative event of unclear pathogenesis. Although muscle functional decline precedes age-related changes in other tissues, its contribution to systemic aging is unknown. Here, we show that muscle aging is characterized in Drosophila by the progressive accumulation of protein aggregates that associate with impaired muscle function. The transcription factor FOXO and its target 4E-BP remove damaged proteins at least in part via the autophagy/lysosome system, whereas foxo mutants have dysfunctional proteostasis. Both FOXO and 4E-BP delay muscle functional decay and extend life span. Moreover, FOXO/4E-BP signaling in muscles decreases feeding behavior and the release of insulin from producing cells, which in turn delays the age-related accumulation of protein aggregates in other tissues. These findings reveal an organism-wide regulation of proteostasis in response to muscle aging and a key role of FOXO/4E-BP signaling in the coordination of organismal and tissue aging.", "author" : [ { "dropping-particle" : "", "family" : "Demontis", "given" : "Fabio", "non-dropping-particle" : "", "parse-names" : false, "suffix" : "" }, { "dropping-particle" : "", "family" : "Perrimon", "given" : "Norbert", "non-dropping-particle" : "", "parse-names" : false, "suffix" : "" } ], "container-title" : "Cell", "id" : "ITEM-3", "issue" : "5", "issued" : { "date-parts" : [ [ "2010", "11", "24" ] ] }, "page" : "813-25", "publisher" : "Elsevier Inc.", "title" : "FOXO/4E-BP signaling in Drosophila muscles regulates organism-wide proteostasis during aging.", "type" : "article-journal", "volume" : "143" }, "uris" : [ "http://www.mendeley.com/documents/?uuid=daff84f1-6516-4f6d-8d37-f440bdb8c31d" ] }, { "id" : "ITEM-4", "itemData" : { "author" : [ { "dropping-particle" : "", "family" : "Muffat", "given" : "Julien", "non-dropping-particle" : "", "parse-names" : false, "suffix" : "" }, { "dropping-particle" : "", "family" : "Knoepfle", "given" : "Dan", "non-dropping-particle" : "", "parse-names" : false, "suffix" : "" }, { "dropping-particle" : "", "family" : "Cornelison", "given" : "Stephanie", "non-dropping-particle" : "", "parse-names" : false, "suffix" : "" }, { "dropping-particle" : "", "family" : "Attardi", "given" : "Giuseppe", "non-dropping-particle" : "", "parse-names" : false, "suffix" : "" }, { "dropping-particle" : "", "family" : "Walker", "given" : "David W", "non-dropping-particle" : "", "parse-names" : false, "suffix" : "" }, { "dropping-particle" : "", "family" : "Ha", "given" : "Petr", "non-dropping-particle" : "", "parse-names" : false, "suffix" : "" }, { "dropping-particle" : "", "family" : "Benzer", "given" : "Seymour", "non-dropping-particle" : "", "parse-names" : false, "suffix" : "" } ], "id" : "ITEM-4", "issued" : { "date-parts" : [ [ "2006" ] ] }, "title" : "Hypersensitivity to oxygen and shortened lifespan in a Drosophila mitochondrial complex II mutant", "type" : "article-journal" }, "uris" : [ "http://www.mendeley.com/documents/?uuid=bf05c639-e015-4644-87a3-46e957a0bb55" ] } ], "mendeley" : { "formattedCitation" : "&lt;sup&gt;38\u201341&lt;/sup&gt;", "plainTextFormattedCitation" : "38\u201341", "previouslyFormattedCitation" : "&lt;sup&gt;39\u201342&lt;/sup&gt;" }, "properties" : { "noteIndex" : 0 }, "schema" : "https://github.com/citation-style-language/schema/raw/master/csl-citation.json" }</w:instrText>
       </w:r>
       <w:r>
         <w:rPr>
@@ -7961,7 +7639,7 @@
           <w:noProof/>
           <w:vertAlign w:val="superscript"/>
         </w:rPr>
-        <w:t>39–42</w:t>
+        <w:t>38–41</w:t>
       </w:r>
       <w:r>
         <w:rPr>
@@ -7973,7 +7651,14 @@
         <w:rPr>
           <w:rFonts w:ascii="Cambria" w:hAnsi="Cambria"/>
         </w:rPr>
-        <w:t>, indicating that muscle strength and aging are often linked</w:t>
+        <w:t xml:space="preserve">, </w:t>
+      </w:r>
+      <w:r>
+        <w:rPr>
+          <w:rFonts w:ascii="Cambria" w:hAnsi="Cambria"/>
+        </w:rPr>
+        <w:lastRenderedPageBreak/>
+        <w:t>indicating that muscle strength and aging are often linked</w:t>
       </w:r>
       <w:r>
         <w:rPr>
@@ -7991,7 +7676,7 @@
         <w:rPr>
           <w:rFonts w:ascii="Cambria" w:hAnsi="Cambria"/>
         </w:rPr>
-        <w:instrText>ADDIN CSL_CITATION { "citationItems" : [ { "id" : "ITEM-1", "itemData" : { "DOI" : "10.1093/ageing/24.6.468", "ISSN" : "0002-0729", "author" : [ { "dropping-particle" : "", "family" : "Pia", "given" : "Laukkanen", "non-dropping-particle" : "", "parse-names" : false, "suffix" : "" }, { "dropping-particle" : "", "family" : "Heikkinen", "given" : "Eino", "non-dropping-particle" : "", "parse-names" : false, "suffix" : "" }, { "dropping-particle" : "", "family" : "Kauppinen", "given" : "Markk", "non-dropping-particle" : "", "parse-names" : false, "suffix" : "" } ], "container-title" : "Age and Ageing", "id" : "ITEM-1", "issue" : "6", "issued" : { "date-parts" : [ [ "1995" ] ] }, "page" : "468-473", "title" : "Muscle Strength and Mobility as Predictors of Survival in 75\u201384 - Year - old People", "type" : "article-journal", "volume" : "24" }, "uris" : [ "http://www.mendeley.com/documents/?uuid=fe23d078-36bf-4263-9cb1-13c448d9d919" ] }, { "id" : "ITEM-2", "itemData" : { "DOI" : "10.1136/bmj.a439", "ISSN" : "1756-1833", "PMID" : "18595904", "abstract" : "OBJECTIVE: To examine prospectively the association between muscular strength and mortality from all causes, cardiovascular disease, and cancer in men.\n\nDESIGN: Prospective cohort study.\n\nSETTING: Aerobics centre longitudinal study.\n\nPARTICIPANTS: 8762 men aged 20-80.\n\nMAIN OUTCOME MEASURES: All cause mortality up to 31 December 2003; muscular strength, quantified by combining one repetition maximal measures for leg and bench presses and further categorised as age specific thirds of the combined strength variable; and cardiorespiratory fitness assessed by a maximal exercise test on a treadmill.\n\nRESULTS: During an average follow-up of 18.9 years, 503 deaths occurred (145 cardiovascular disease, 199 cancer). Age adjusted death rates per 10,000 person years across incremental thirds of muscular strength were 38.9, 25.9, and 26.6 for all causes; 12.1, 7.6, and 6.6 for cardiovascular disease; and 6.1, 4.9, and 4.2 for cancer (all P&lt;0.01 for linear trend). After adjusting for age, physical activity, smoking, alcohol intake, body mass index, baseline medical conditions, and family history of cardiovascular disease, hazard ratios across incremental thirds of muscular strength for all cause mortality were 1.0 (referent), 0.72 (95% confidence interval 0.58 to 0.90), and 0.77 (0.62 to 0.96); for death from cardiovascular disease were 1.0 (referent), 0.74 (0.50 to 1.10), and 0.71 (0.47 to 1.07); and for death from cancer were 1.0 (referent), 0.72 (0.51 to 1.00), and 0.68 (0.48 to 0.97). The pattern of the association between muscular strength and death from all causes and cancer persisted after further adjustment for cardiorespiratory fitness; however, the association between muscular strength and death from cardiovascular disease was attenuated after further adjustment for cardiorespiratory fitness.\n\nCONCLUSION: Muscular strength is inversely and independently associated with death from all causes and cancer in men, even after adjusting for cardiorespiratory fitness and other potential confounders.", "author" : [ { "dropping-particle" : "", "family" : "Ruiz", "given" : "Jonatan R", "non-dropping-particle" : "", "parse-names" : false, "suffix" : "" }, { "dropping-particle" : "", "family" : "Sui", "given" : "Xuemei", "non-dropping-particle" : "", "parse-names" : false, "suffix" : "" }, { "dropping-particle" : "", "family" : "Lobelo", "given" : "Felipe", "non-dropping-particle" : "", "parse-names" : false, "suffix" : "" }, { "dropping-particle" : "", "family" : "Morrow", "given" : "James R", "non-dropping-particle" : "", "parse-names" : false, "suffix" : "" }, { "dropping-particle" : "", "family" : "Jackson", "given" : "Allen W", "non-dropping-particle" : "", "parse-names" : false, "suffix" : "" }, { "dropping-particle" : "", "family" : "Sj\u00f6str\u00f6m", "given" : "Michael", "non-dropping-particle" : "", "parse-names" : false, "suffix" : "" }, { "dropping-particle" : "", "family" : "Blair", "given" : "Steven N", "non-dropping-particle" : "", "parse-names" : false, "suffix" : "" } ], "container-title" : "BMJ (Clinical research ed.)", "id" : "ITEM-2", "issued" : { "date-parts" : [ [ "2008", "1" ] ] }, "page" : "a439", "title" : "Association between muscular strength and mortality in men: prospective cohort study.", "type" : "article-journal", "volume" : "337" }, "uris" : [ "http://www.mendeley.com/documents/?uuid=2ed003ac-5d01-49af-b69c-18d92fd58e52" ] }, { "id" : "ITEM-3", "itemData" : { "DOI" : "10.1136/bmj.c4467", "ISSN" : "1756-1833", "PMID" : "20829298", "abstract" : "OBJECTIVE: To do a quantitative systematic review, including published and unpublished data, examining the associations between individual objective measures of physical capability (grip strength, walking speed, chair rising, and standing balance times) and mortality in community dwelling populations.\n\nDESIGN: Systematic review and meta-analysis.\n\nDATA SOURCES: Relevant studies published by May 2009 identified through literature searches using Embase (from 1980) and Medline (from 1950) and manual searching of reference lists; unpublished results were obtained from study investigators.\n\nSTUDY SELECTION: Eligible observational studies were those done in community dwelling people of any age that examined the association of at least one of the specified measures of physical capability (grip strength, walking speed, chair rises, or standing balance) with mortality.\n\nDATA SYNTHESIS: Effect estimates obtained were pooled by using random effects meta-analysis models with heterogeneity between studies investigated.\n\nRESULTS: Although heterogeneity was detected, consistent evidence was found of associations between all four measures of physical capability and mortality; those people who performed less well in these tests were found to be at higher risk of all cause mortality. For example, the summary hazard ratio for mortality comparing the weakest with the strongest quarter of grip strength (14 studies, 53\u2009476 participants) was 1.67 (95% confidence interval 1.45 to 1.93) after adjustment for age, sex, and body size (I(2)=84.0%, 95% confidence interval 74% to 90%; P from Q statistic &lt;0.001). The summary hazard ratio for mortality comparing the slowest with the fastest quarter of walking speed (five studies, 14\u2009692 participants) was 2.87 (2.22 to 3.72) (I(2)=25.2%, 0% to 70%; P=0.25) after similar adjustments. Whereas studies of the associations of walking speed, chair rising, and standing balance with mortality have only been done in older populations (average age over 70 years), the association of grip strength with mortality was also found in younger populations (five studies had an average age under 60 years).\n\nCONCLUSIONS: Objective measures of physical capability are predictors of all cause mortality in older community dwelling populations. Such measures may therefore provide useful tools for identifying older people at higher risk of death.", "author" : [ { "dropping-particle" : "", "family" : "Cooper", "given" : "Rachel", "non-dropping-particle" : "", "parse-names" : false, "suffix" : "" }, { "dropping-particle" : "", "family" : "Kuh", "given" : "Diana", "non-dropping-particle" : "", "parse-names" : false, "suffix" : "" }, { "dropping-particle" : "", "family" : "Hardy", "given" : "Rebecca", "non-dropping-particle" : "", "parse-names" : false, "suffix" : "" } ], "container-title" : "BMJ (Clinical research ed.)", "id" : "ITEM-3", "issued" : { "date-parts" : [ [ "2010", "1" ] ] }, "page" : "c4467", "title" : "Objectively measured physical capability levels and mortality: systematic review and meta-analysis.", "type" : "article-journal", "volume" : "341" }, "uris" : [ "http://www.mendeley.com/documents/?uuid=2fd76df6-e749-40e5-8c5a-c56f05f287e1" ] } ], "mendeley" : { "formattedCitation" : "&lt;sup&gt;43\u201345&lt;/sup&gt;", "plainTextFormattedCitation" : "43\u201345", "previouslyFormattedCitation" : "&lt;sup&gt;43\u201345&lt;/sup&gt;" }, "properties" : { "noteIndex" : 0 }, "schema" : "https://github.com/citation-style-language/schema/raw/master/csl-citation.json" }</w:instrText>
+        <w:instrText>ADDIN CSL_CITATION { "citationItems" : [ { "id" : "ITEM-1", "itemData" : { "DOI" : "10.1093/ageing/24.6.468", "ISSN" : "0002-0729", "author" : [ { "dropping-particle" : "", "family" : "Pia", "given" : "Laukkanen", "non-dropping-particle" : "", "parse-names" : false, "suffix" : "" }, { "dropping-particle" : "", "family" : "Heikkinen", "given" : "Eino", "non-dropping-particle" : "", "parse-names" : false, "suffix" : "" }, { "dropping-particle" : "", "family" : "Kauppinen", "given" : "Markk", "non-dropping-particle" : "", "parse-names" : false, "suffix" : "" } ], "container-title" : "Age and Ageing", "id" : "ITEM-1", "issue" : "6", "issued" : { "date-parts" : [ [ "1995" ] ] }, "page" : "468-473", "title" : "Muscle Strength and Mobility as Predictors of Survival in 75\u201384 - Year - old People", "type" : "article-journal", "volume" : "24" }, "uris" : [ "http://www.mendeley.com/documents/?uuid=fe23d078-36bf-4263-9cb1-13c448d9d919" ] }, { "id" : "ITEM-2", "itemData" : { "DOI" : "10.1136/bmj.a439", "ISSN" : "1756-1833", "PMID" : "18595904", "abstract" : "OBJECTIVE: To examine prospectively the association between muscular strength and mortality from all causes, cardiovascular disease, and cancer in men.\n\nDESIGN: Prospective cohort study.\n\nSETTING: Aerobics centre longitudinal study.\n\nPARTICIPANTS: 8762 men aged 20-80.\n\nMAIN OUTCOME MEASURES: All cause mortality up to 31 December 2003; muscular strength, quantified by combining one repetition maximal measures for leg and bench presses and further categorised as age specific thirds of the combined strength variable; and cardiorespiratory fitness assessed by a maximal exercise test on a treadmill.\n\nRESULTS: During an average follow-up of 18.9 years, 503 deaths occurred (145 cardiovascular disease, 199 cancer). Age adjusted death rates per 10,000 person years across incremental thirds of muscular strength were 38.9, 25.9, and 26.6 for all causes; 12.1, 7.6, and 6.6 for cardiovascular disease; and 6.1, 4.9, and 4.2 for cancer (all P&lt;0.01 for linear trend). After adjusting for age, physical activity, smoking, alcohol intake, body mass index, baseline medical conditions, and family history of cardiovascular disease, hazard ratios across incremental thirds of muscular strength for all cause mortality were 1.0 (referent), 0.72 (95% confidence interval 0.58 to 0.90), and 0.77 (0.62 to 0.96); for death from cardiovascular disease were 1.0 (referent), 0.74 (0.50 to 1.10), and 0.71 (0.47 to 1.07); and for death from cancer were 1.0 (referent), 0.72 (0.51 to 1.00), and 0.68 (0.48 to 0.97). The pattern of the association between muscular strength and death from all causes and cancer persisted after further adjustment for cardiorespiratory fitness; however, the association between muscular strength and death from cardiovascular disease was attenuated after further adjustment for cardiorespiratory fitness.\n\nCONCLUSION: Muscular strength is inversely and independently associated with death from all causes and cancer in men, even after adjusting for cardiorespiratory fitness and other potential confounders.", "author" : [ { "dropping-particle" : "", "family" : "Ruiz", "given" : "Jonatan R", "non-dropping-particle" : "", "parse-names" : false, "suffix" : "" }, { "dropping-particle" : "", "family" : "Sui", "given" : "Xuemei", "non-dropping-particle" : "", "parse-names" : false, "suffix" : "" }, { "dropping-particle" : "", "family" : "Lobelo", "given" : "Felipe", "non-dropping-particle" : "", "parse-names" : false, "suffix" : "" }, { "dropping-particle" : "", "family" : "Morrow", "given" : "James R", "non-dropping-particle" : "", "parse-names" : false, "suffix" : "" }, { "dropping-particle" : "", "family" : "Jackson", "given" : "Allen W", "non-dropping-particle" : "", "parse-names" : false, "suffix" : "" }, { "dropping-particle" : "", "family" : "Sj\u00f6str\u00f6m", "given" : "Michael", "non-dropping-particle" : "", "parse-names" : false, "suffix" : "" }, { "dropping-particle" : "", "family" : "Blair", "given" : "Steven N", "non-dropping-particle" : "", "parse-names" : false, "suffix" : "" } ], "container-title" : "BMJ (Clinical research ed.)", "id" : "ITEM-2", "issued" : { "date-parts" : [ [ "2008", "1" ] ] }, "page" : "a439", "title" : "Association between muscular strength and mortality in men: prospective cohort study.", "type" : "article-journal", "volume" : "337" }, "uris" : [ "http://www.mendeley.com/documents/?uuid=2ed003ac-5d01-49af-b69c-18d92fd58e52" ] }, { "id" : "ITEM-3", "itemData" : { "DOI" : "10.1136/bmj.c4467", "ISSN" : "1756-1833", "PMID" : "20829298", "abstract" : "OBJECTIVE: To do a quantitative systematic review, including published and unpublished data, examining the associations between individual objective measures of physical capability (grip strength, walking speed, chair rising, and standing balance times) and mortality in community dwelling populations.\n\nDESIGN: Systematic review and meta-analysis.\n\nDATA SOURCES: Relevant studies published by May 2009 identified through literature searches using Embase (from 1980) and Medline (from 1950) and manual searching of reference lists; unpublished results were obtained from study investigators.\n\nSTUDY SELECTION: Eligible observational studies were those done in community dwelling people of any age that examined the association of at least one of the specified measures of physical capability (grip strength, walking speed, chair rises, or standing balance) with mortality.\n\nDATA SYNTHESIS: Effect estimates obtained were pooled by using random effects meta-analysis models with heterogeneity between studies investigated.\n\nRESULTS: Although heterogeneity was detected, consistent evidence was found of associations between all four measures of physical capability and mortality; those people who performed less well in these tests were found to be at higher risk of all cause mortality. For example, the summary hazard ratio for mortality comparing the weakest with the strongest quarter of grip strength (14 studies, 53\u2009476 participants) was 1.67 (95% confidence interval 1.45 to 1.93) after adjustment for age, sex, and body size (I(2)=84.0%, 95% confidence interval 74% to 90%; P from Q statistic &lt;0.001). The summary hazard ratio for mortality comparing the slowest with the fastest quarter of walking speed (five studies, 14\u2009692 participants) was 2.87 (2.22 to 3.72) (I(2)=25.2%, 0% to 70%; P=0.25) after similar adjustments. Whereas studies of the associations of walking speed, chair rising, and standing balance with mortality have only been done in older populations (average age over 70 years), the association of grip strength with mortality was also found in younger populations (five studies had an average age under 60 years).\n\nCONCLUSIONS: Objective measures of physical capability are predictors of all cause mortality in older community dwelling populations. Such measures may therefore provide useful tools for identifying older people at higher risk of death.", "author" : [ { "dropping-particle" : "", "family" : "Cooper", "given" : "Rachel", "non-dropping-particle" : "", "parse-names" : false, "suffix" : "" }, { "dropping-particle" : "", "family" : "Kuh", "given" : "Diana", "non-dropping-particle" : "", "parse-names" : false, "suffix" : "" }, { "dropping-particle" : "", "family" : "Hardy", "given" : "Rebecca", "non-dropping-particle" : "", "parse-names" : false, "suffix" : "" } ], "container-title" : "BMJ (Clinical research ed.)", "id" : "ITEM-3", "issued" : { "date-parts" : [ [ "2010", "1" ] ] }, "page" : "c4467", "title" : "Objectively measured physical capability levels and mortality: systematic review and meta-analysis.", "type" : "article-journal", "volume" : "341" }, "uris" : [ "http://www.mendeley.com/documents/?uuid=2fd76df6-e749-40e5-8c5a-c56f05f287e1" ] } ], "mendeley" : { "formattedCitation" : "&lt;sup&gt;42\u201344&lt;/sup&gt;", "plainTextFormattedCitation" : "42\u201344", "previouslyFormattedCitation" : "&lt;sup&gt;43\u201345&lt;/sup&gt;" }, "properties" : { "noteIndex" : 0 }, "schema" : "https://github.com/citation-style-language/schema/raw/master/csl-citation.json" }</w:instrText>
       </w:r>
       <w:r>
         <w:rPr>
@@ -8005,7 +7690,7 @@
           <w:noProof/>
           <w:vertAlign w:val="superscript"/>
         </w:rPr>
-        <w:t>43–45</w:t>
+        <w:t>42–44</w:t>
       </w:r>
       <w:r>
         <w:rPr>
@@ -8035,20 +7720,8 @@
         <w:spacing w:line="480" w:lineRule="auto"/>
         <w:jc w:val="both"/>
       </w:pPr>
-      <w:commentRangeStart w:id="1"/>
-      <w:r>
-        <w:t>Summary</w:t>
-      </w:r>
-      <w:commentRangeEnd w:id="1"/>
-      <w:r>
-        <w:rPr>
-          <w:rStyle w:val="CommentReference"/>
-          <w:rFonts w:asciiTheme="minorHAnsi" w:eastAsiaTheme="minorEastAsia" w:hAnsiTheme="minorHAnsi" w:cstheme="minorBidi"/>
-          <w:b w:val="0"/>
-          <w:bCs w:val="0"/>
-          <w:color w:val="auto"/>
-        </w:rPr>
-        <w:commentReference w:id="1"/>
+      <w:r>
+        <w:t>Discussion</w:t>
       </w:r>
     </w:p>
     <w:p>
@@ -8057,6 +7730,409 @@
         <w:jc w:val="both"/>
       </w:pPr>
       <w:r>
+        <w:t xml:space="preserve">Several previous reports have implicated mTORC1 activity or activation as a necessary step in </w:t>
+      </w:r>
+      <w:proofErr w:type="spellStart"/>
+      <w:r>
+        <w:t>myogenesis</w:t>
+      </w:r>
+      <w:proofErr w:type="spellEnd"/>
+      <w:r>
+        <w:t xml:space="preserve"> </w:t>
+      </w:r>
+      <w:r>
+        <w:rPr>
+          <w:i/>
+        </w:rPr>
+        <w:t>in vitro</w:t>
+      </w:r>
+      <w:r>
+        <w:fldChar w:fldCharType="begin" w:fldLock="1"/>
+      </w:r>
+      <w:r>
+        <w:instrText>ADDIN CSL_CITATION { "citationItems" : [ { "id" : "ITEM-1", "itemData" : { "DOI" : "10.1074/jbc.C100406200", "ISSN" : "0021-9258", "PMID" : "11500483", "abstract" : "Rapamycin inhibits differentiation of mouse C2C12 myoblasts, a tissue culture model for skeletal muscle differentiation. The mechanism by which a rapamycin-sensitive signaling pathway regulates myogenesis is largely unknown. The mammalian target of rapamycin (mTOR) is a central regulator of cell growth and proliferation, but its role in myogenesis has not been examined directly. Here we report the investigation of the function of mTOR and its downstream effectors in muscle differentiation. Rapamycin exerts an inhibitory effect on C2C12 myogenesis at different stages, implying that a rapamycin-sensitive pathway may be required for multiple processes during muscle differentiation. The mTOR protein level increases 10-fold during differentiation, via a post-transcriptional mechanism. As the first direct demonstration of the essential role of mTOR in muscle differentiation, we show that a rapamycin-resistant mTOR, but not S6 kinase 1, can rescue rapamycin-inhibited myogenesis. Remarkably, the myogenic function of mTOR does not require its kinase activity. Two downstream effectors of the rapamycin-sensitive pathway, S6 kinase 1 and eIF4E-binding protein 1, undergo differential regulation during myogenesis, but neither protein is the relevant effector for the myogenic signaling of mTOR. Taken together, our observations suggest a novel mTOR signaling mechanism essential for skeletal muscle differentiation.", "author" : [ { "dropping-particle" : "", "family" : "Erbay", "given" : "E", "non-dropping-particle" : "", "parse-names" : false, "suffix" : "" }, { "dropping-particle" : "", "family" : "Chen", "given" : "J", "non-dropping-particle" : "", "parse-names" : false, "suffix" : "" } ], "container-title" : "The Journal of biological chemistry", "id" : "ITEM-1", "issue" : "39", "issued" : { "date-parts" : [ [ "2001", "9", "28" ] ] }, "page" : "36079-82", "title" : "The mammalian target of rapamycin regulates C2C12 myogenesis via a kinase-independent mechanism.", "type" : "article-journal", "volume" : "276" }, "uris" : [ "http://www.mendeley.com/documents/?uuid=ad06618c-c676-4c47-81f0-b61efa4769c0" ] }, { "id" : "ITEM-2", "itemData" : { "DOI" : "10.1074/jbc.M506120200", "ISSN" : "0021-9258", "PMID" : "16043480", "abstract" : "Skeletal myogenesis is a well orchestrated cascade of events regulated by multiple signaling pathways, one of which is recently characterized by its sensitivity to the bacterial macrolide rapamycin. Previously we reported that the mammalian target of rapamycin (mTOR) regulates the initiation of the differentiation program in mouse C2C12 myoblasts by controlling the expression of insulin-like growth factor-II in a kinase-independent manner. Here we provide experimental evidence suggesting that a different mode of mTOR signaling regulates skeletal myogenesis at a later stage. In the absence of endogenous mTOR function in C2C12 cells treated with rapamycin, a kinase-inactive mTOR fully supports myogenin expression, but causes a delay in contractile protein expression. Myoblasts fuse to form nascent myotubes in the absence of kinase-active mTOR, whereas the formation of mature myotubes by further fusion requires the catalytic activity of mTOR. Therefore, the two stages of myocyte fusion are molecularly separable at the level of mTOR signaling. In addition, our data suggest that a factor secreted into the culture medium is responsible for mediating the function of mTOR in regulating the late-stage fusion leading to mature myotubes. Furthermore, taking advantage of the unique features of cells stably expressing a mutant mTOR, we have performed cDNA microarray analysis to compare global gene expression profiles between mature and nascent myotubes, the results of which have implicated classes of genes and revealed candidate regulators in myotube maturation or functions of mature myotubes.", "author" : [ { "dropping-particle" : "", "family" : "Park", "given" : "In-Hyun", "non-dropping-particle" : "", "parse-names" : false, "suffix" : "" }, { "dropping-particle" : "", "family" : "Chen", "given" : "Jie", "non-dropping-particle" : "", "parse-names" : false, "suffix" : "" } ], "container-title" : "The Journal of biological chemistry", "id" : "ITEM-2", "issue" : "36", "issued" : { "date-parts" : [ [ "2005", "9", "9" ] ] }, "page" : "32009-17", "title" : "Mammalian target of rapamycin (mTOR) signaling is required for a late-stage fusion process during skeletal myotube maturation.", "type" : "article-journal", "volume" : "280" }, "uris" : [ "http://www.mendeley.com/documents/?uuid=088f3df8-3711-4bbe-8b13-81917af4fe6b" ] }, { "id" : "ITEM-3", "itemData" : { "DOI" : "10.1083/jcb.200912093", "ISSN" : "1540-8140", "PMID" : "20566686", "abstract" : "Mammalian target of rapamycin (mTOR) has emerged as a key regulator of skeletal muscle development by governing distinct stages of myogenesis, but the molecular pathways downstream of mTOR are not fully understood. In this study, we report that expression of the muscle-specific micro-RNA (miRNA) miR-1 is regulated by mTOR both in differentiating myoblasts and in mouse regenerating skeletal muscle. We have found that mTOR controls MyoD-dependent transcription of miR-1 through its upstream enhancer, most likely by regulating MyoD protein stability. Moreover, a functional pathway downstream of mTOR and miR-1 is delineated, in which miR-1 suppression of histone deacetylase 4 (HDAC4) results in production of follistatin and subsequent myocyte fusion. Collective evidence strongly suggests that follistatin is the long-sought mTOR-regulated fusion factor. In summary, our findings unravel for the first time a link between mTOR and miRNA biogenesis and identify an mTOR-miR-1-HDAC4-follistatin pathway that regulates myocyte fusion during myoblast differentiation in vitro and skeletal muscle regeneration in vivo.", "author" : [ { "dropping-particle" : "", "family" : "Sun", "given" : "Yuting", "non-dropping-particle" : "", "parse-names" : false, "suffix" : "" }, { "dropping-particle" : "", "family" : "Ge", "given" : "Yejing", "non-dropping-particle" : "", "parse-names" : false, "suffix" : "" }, { "dropping-particle" : "", "family" : "Drnevich", "given" : "Jenny", "non-dropping-particle" : "", "parse-names" : false, "suffix" : "" }, { "dropping-particle" : "", "family" : "Zhao", "given" : "Yong", "non-dropping-particle" : "", "parse-names" : false, "suffix" : "" }, { "dropping-particle" : "", "family" : "Band", "given" : "Mark", "non-dropping-particle" : "", "parse-names" : false, "suffix" : "" }, { "dropping-particle" : "", "family" : "Chen", "given" : "Jie", "non-dropping-particle" : "", "parse-names" : false, "suffix" : "" } ], "container-title" : "The Journal of cell biology", "id" : "ITEM-3", "issue" : "7", "issued" : { "date-parts" : [ [ "2010", "6", "28" ] ] }, "page" : "1157-69", "title" : "Mammalian target of rapamycin regulates miRNA-1 and follistatin in skeletal myogenesis.", "type" : "article-journal", "volume" : "189" }, "uris" : [ "http://www.mendeley.com/documents/?uuid=57d7c20c-716c-4307-b4a3-e6c775b6221a" ] }, { "id" : "ITEM-4", "itemData" : { "DOI" : "10.1074/jbc.M112285200", "ISSN" : "0021-9258", "PMID" : "11875068", "abstract" : "The mammalian target of rapamycin (mTOR) is a serine/threonine protein kinase known to control initiation of translation through two downstream pathways: eukaryotic initiation factor 4E-binding protein 1 (4E-BP1)/eukaryotic initiation factor 4E and ribosomal p70 S6 kinase (S6K1). We previously showed in C2C12 murine myoblasts that rapamycin arrests cells in G(1) phase and completely inhibits terminal myogenesis. To elucidate the pathways that regulate myogenesis, we established stable C2C12 cell lines that express rapamycin-resistant mTOR mutants (mTORrr; S2035I) that have N-terminal deletions (Delta10 or Delta91) or are full-length kinase-dead mTORrr proteins. Additional clones expressing a constitutively active S6K1 were also studied. Our results show that Delta10mTORrr signals 4E-BP1 and permits rapamycin-treated myoblasts to differentiate, confirming the mTOR dependence of the inhibition of myogenesis by rapamycin. C2C12 cells expressing either Delta91mTORrr or kinase-dead mTORrr(D2338A) could not phosphorylate 4E-BP1 in the presence of rapamycin and could not abrogate the inhibition of myogenesis. Taken together, our results indicate that both the kinase function of mTOR and the N terminus (residues 11-91, containing part of the first HEAT domain) are essential for myogenic differentiation. In contrast, constitutive activation of S6K1 does not abrogate rapamycin inhibition of either proliferation or myogenic differentiation.", "author" : [ { "dropping-particle" : "", "family" : "Shu", "given" : "Lili", "non-dropping-particle" : "", "parse-names" : false, "suffix" : "" }, { "dropping-particle" : "", "family" : "Zhang", "given" : "Xiongwen", "non-dropping-particle" : "", "parse-names" : false, "suffix" : "" }, { "dropping-particle" : "", "family" : "Houghton", "given" : "Peter J", "non-dropping-particle" : "", "parse-names" : false, "suffix" : "" } ], "container-title" : "The Journal of biological chemistry", "id" : "ITEM-4", "issue" : "19", "issued" : { "date-parts" : [ [ "2002", "5", "10" ] ] }, "page" : "16726-32", "title" : "Myogenic differentiation is dependent on both the kinase function and the N-terminal sequence of mammalian target of rapamycin.", "type" : "article-journal", "volume" : "277" }, "uris" : [ "http://www.mendeley.com/documents/?uuid=fc89ca21-dd40-472e-9485-685c9df98d87" ] }, { "id" : "ITEM-5", "itemData" : { "DOI" : "10.1074/jbc.274.7.4341", "ISSN" : "0021-9258", "PMID" : "9933636", "abstract" : "The differentiation of C2C12 myoblasts to myotubes was found to be accompanied by a strong activation of p70 S6 kinase and the mitogen-activated protein kinase (MAPK) family member SAPK2/p38, without significant activation of p42 MAPK and only slight activation of SAPK1/JNK and protein kinase Balpha. Consistent with these findings, SB 203580 (a specific inhibitor of SAPK2/p38) or rapamycin (which blocks the activation of p70 S6 kinase) prevented the formation of multinucleated myotubes, as well as the expression of muscle-specific proteins that included SAPK3 (another MAPK family member). PD 098059 (which prevents the activation of p42 MAPK) had no effect on myotube formation. Surprisingly, the slow activation of p70 S6 kinase during differentiation was not only prevented by rapamycin but also by SB 203580, and the activation of MAPKAP kinase-2 (an in vivo substrate of SAPK2/p38) was not only prevented by SB 203580 but also by rapamycin. In contrast, the acute activation of p70 S6 kinase in C2C12 myoblasts induced by phorbol esters was unaffected by SB 203580 and the acute activation of MAPKAP kinase-2 induced by anisomycin was unaffected by rapamycin. These results show for the first time that SAPK2/p38 plays an essential role in C2C12 cell differentiation.", "author" : [ { "dropping-particle" : "", "family" : "Cuenda", "given" : "A.", "non-dropping-particle" : "", "parse-names" : false, "suffix" : "" }, { "dropping-particle" : "", "family" : "Cohen", "given" : "Philip", "non-dropping-particle" : "", "parse-names" : false, "suffix" : "" } ], "container-title" : "The Journal of biological chemistry", "id" : "ITEM-5", "issue" : "7", "issued" : { "date-parts" : [ [ "1999", "2", "12" ] ] }, "page" : "4341-6", "title" : "Stress-activated protein kinase-2/p38 and a rapamycin-sensitive pathway are required for C2C12 myogenesis.", "type" : "article-journal", "volume" : "274" }, "uris" : [ "http://www.mendeley.com/documents/?uuid=f8dd4f0f-4de6-4547-9a02-869c55f5ae20" ] } ], "mendeley" : { "formattedCitation" : "&lt;sup&gt;9\u201311,21,32&lt;/sup&gt;", "plainTextFormattedCitation" : "9\u201311,21,32", "previouslyFormattedCitation" : "&lt;sup&gt;9\u201311,21,32&lt;/sup&gt;" }, "properties" : { "noteIndex" : 0 }, "schema" : "https://github.com/citation-style-language/schema/raw/master/csl-citation.json" }</w:instrText>
+      </w:r>
+      <w:r>
+        <w:fldChar w:fldCharType="separate"/>
+      </w:r>
+      <w:r>
+        <w:rPr>
+          <w:noProof/>
+          <w:vertAlign w:val="superscript"/>
+        </w:rPr>
+        <w:t>9–11,21,32</w:t>
+      </w:r>
+      <w:r>
+        <w:fldChar w:fldCharType="end"/>
+      </w:r>
+      <w:r>
+        <w:t>.  Our data is</w:t>
+      </w:r>
+      <w:r>
+        <w:t xml:space="preserve"> consistent with these findings.  We provide data in support of the hypothesis that destabilization of </w:t>
+      </w:r>
+      <w:proofErr w:type="spellStart"/>
+      <w:r>
+        <w:t>MyoD</w:t>
+      </w:r>
+      <w:proofErr w:type="spellEnd"/>
+      <w:r>
+        <w:t xml:space="preserve"> with </w:t>
+      </w:r>
+      <w:proofErr w:type="spellStart"/>
+      <w:r>
+        <w:t>rapamycin</w:t>
+      </w:r>
+      <w:proofErr w:type="spellEnd"/>
+      <w:r>
+        <w:t xml:space="preserve"> treatment is an early inciting event in the inhibition of </w:t>
+      </w:r>
+      <w:proofErr w:type="spellStart"/>
+      <w:r>
+        <w:t>myogenesis</w:t>
+      </w:r>
+      <w:proofErr w:type="spellEnd"/>
+      <w:proofErr w:type="gramStart"/>
+      <w:r>
+        <w:t xml:space="preserve">, </w:t>
+      </w:r>
+      <w:r>
+        <w:t xml:space="preserve"> occurring</w:t>
+      </w:r>
+      <w:proofErr w:type="gramEnd"/>
+      <w:r>
+        <w:t xml:space="preserve"> within hours of treatment, </w:t>
+      </w:r>
+      <w:r>
+        <w:t>consistent with previous observations</w:t>
+      </w:r>
+      <w:r>
+        <w:fldChar w:fldCharType="begin" w:fldLock="1"/>
+      </w:r>
+      <w:r>
+        <w:instrText>ADDIN CSL_CITATION { "citationItems" : [ { "id" : "ITEM-1", "itemData" : { "DOI" : "10.1083/jcb.200912093", "ISSN" : "1540-8140", "PMID" : "20566686", "abstract" : "Mammalian target of rapamycin (mTOR) has emerged as a key regulator of skeletal muscle development by governing distinct stages of myogenesis, but the molecular pathways downstream of mTOR are not fully understood. In this study, we report that expression of the muscle-specific micro-RNA (miRNA) miR-1 is regulated by mTOR both in differentiating myoblasts and in mouse regenerating skeletal muscle. We have found that mTOR controls MyoD-dependent transcription of miR-1 through its upstream enhancer, most likely by regulating MyoD protein stability. Moreover, a functional pathway downstream of mTOR and miR-1 is delineated, in which miR-1 suppression of histone deacetylase 4 (HDAC4) results in production of follistatin and subsequent myocyte fusion. Collective evidence strongly suggests that follistatin is the long-sought mTOR-regulated fusion factor. In summary, our findings unravel for the first time a link between mTOR and miRNA biogenesis and identify an mTOR-miR-1-HDAC4-follistatin pathway that regulates myocyte fusion during myoblast differentiation in vitro and skeletal muscle regeneration in vivo.", "author" : [ { "dropping-particle" : "", "family" : "Sun", "given" : "Yuting", "non-dropping-particle" : "", "parse-names" : false, "suffix" : "" }, { "dropping-particle" : "", "family" : "Ge", "given" : "Yejing", "non-dropping-particle" : "", "parse-names" : false, "suffix" : "" }, { "dropping-particle" : "", "family" : "Drnevich", "given" : "Jenny", "non-dropping-particle" : "", "parse-names" : false, "suffix" : "" }, { "dropping-particle" : "", "family" : "Zhao", "given" : "Yong", "non-dropping-particle" : "", "parse-names" : false, "suffix" : "" }, { "dropping-particle" : "", "family" : "Band", "given" : "Mark", "non-dropping-particle" : "", "parse-names" : false, "suffix" : "" }, { "dropping-particle" : "", "family" : "Chen", "given" : "Jie", "non-dropping-particle" : "", "parse-names" : false, "suffix" : "" } ], "container-title" : "The Journal of cell biology", "id" : "ITEM-1", "issue" : "7", "issued" : { "date-parts" : [ [ "2010", "6", "28" ] ] }, "page" : "1157-69", "title" : "Mammalian target of rapamycin regulates miRNA-1 and follistatin in skeletal myogenesis.", "type" : "article-journal", "volume" : "189" }, "uris" : [ "http://www.mendeley.com/documents/?uuid=57d7c20c-716c-4307-b4a3-e6c775b6221a" ] } ], "mendeley" : { "formattedCitation" : "&lt;sup&gt;21&lt;/sup&gt;", "plainTextFormattedCitation" : "21" }, "properties" : { "noteIndex" : 0 }, "schema" : "https://github.com/citation-style-language/schema/raw/master/csl-citation.json" }</w:instrText>
+      </w:r>
+      <w:r>
+        <w:fldChar w:fldCharType="separate"/>
+      </w:r>
+      <w:r>
+        <w:rPr>
+          <w:noProof/>
+          <w:vertAlign w:val="superscript"/>
+        </w:rPr>
+        <w:t>21</w:t>
+      </w:r>
+      <w:r>
+        <w:fldChar w:fldCharType="end"/>
+      </w:r>
+      <w:r>
+        <w:t xml:space="preserve">.    At the end of the differentiation process, we did not observe any changes in </w:t>
+      </w:r>
+      <w:proofErr w:type="spellStart"/>
+      <w:r>
+        <w:rPr>
+          <w:i/>
+        </w:rPr>
+        <w:t>Myod</w:t>
+      </w:r>
+      <w:proofErr w:type="spellEnd"/>
+      <w:r>
+        <w:t xml:space="preserve"> mRNA levels, but we did observe decreases in several other early differentiation targets, including </w:t>
+      </w:r>
+      <w:proofErr w:type="spellStart"/>
+      <w:r>
+        <w:rPr>
+          <w:i/>
+        </w:rPr>
+        <w:t>Myog</w:t>
+      </w:r>
+      <w:proofErr w:type="spellEnd"/>
+      <w:r>
+        <w:t xml:space="preserve">, </w:t>
+      </w:r>
+      <w:r>
+        <w:rPr>
+          <w:i/>
+        </w:rPr>
+        <w:t>Myf5</w:t>
+      </w:r>
+      <w:r>
+        <w:t>, and</w:t>
+      </w:r>
+      <w:r>
+        <w:t xml:space="preserve"> </w:t>
+      </w:r>
+      <w:r>
+        <w:rPr>
+          <w:i/>
+        </w:rPr>
+        <w:t>Cdkn1a</w:t>
+      </w:r>
+      <w:r>
+        <w:rPr>
+          <w:i/>
+        </w:rPr>
+        <w:t xml:space="preserve"> </w:t>
+      </w:r>
+      <w:r>
+        <w:t xml:space="preserve">are all blocked by </w:t>
+      </w:r>
+      <w:proofErr w:type="spellStart"/>
+      <w:r>
+        <w:t>rapamycin</w:t>
+      </w:r>
+      <w:proofErr w:type="spellEnd"/>
+      <w:r>
+        <w:rPr>
+          <w:i/>
+        </w:rPr>
+        <w:t>.</w:t>
+      </w:r>
+      <w:r>
+        <w:t xml:space="preserve">  Since </w:t>
+      </w:r>
+      <w:r>
+        <w:rPr>
+          <w:i/>
+        </w:rPr>
+        <w:t>Mef2c</w:t>
+      </w:r>
+      <w:r>
+        <w:t xml:space="preserve"> does not increase until late</w:t>
+      </w:r>
+      <w:r>
+        <w:t xml:space="preserve"> in the differentiation process</w:t>
+      </w:r>
+      <w:r>
+        <w:t xml:space="preserve">, and is downstream of </w:t>
+      </w:r>
+      <w:proofErr w:type="spellStart"/>
+      <w:r>
+        <w:rPr>
+          <w:i/>
+        </w:rPr>
+        <w:t>Myog</w:t>
+      </w:r>
+      <w:proofErr w:type="spellEnd"/>
+      <w:r>
+        <w:t xml:space="preserve">, reductions in </w:t>
+      </w:r>
+      <w:r>
+        <w:rPr>
+          <w:i/>
+        </w:rPr>
+        <w:t xml:space="preserve">Mef2c </w:t>
+      </w:r>
+      <w:r>
+        <w:t xml:space="preserve">levels are likely due to defects upstream of </w:t>
+      </w:r>
+      <w:r>
+        <w:rPr>
+          <w:i/>
+        </w:rPr>
+        <w:t>Myog</w:t>
+      </w:r>
+      <w:r>
+        <w:fldChar w:fldCharType="begin" w:fldLock="1"/>
+      </w:r>
+      <w:r>
+        <w:instrText>ADDIN CSL_CITATION { "citationItems" : [ { "id" : "ITEM-1", "itemData" : { "ISSN" : "0014-5793", "PMID" : "12135755", "abstract" : "The myogenic regulatory family of basic helix-loop-helix transcription factors, including MyoD and myogenin, functions cooperatively with the myocyte-specific enhancer binding factor 2 (MEF2) family during skeletal myogenesis. Previously, using aggregated P19 cells, we have shown that myogenin upregulates MEF2C expression while MyoD does not [Ridgeway et al., J. Biol. Chem. 275 (2000) 41-46]. In order to identify the domain of myogenin responsible for activating MEF2C expression, a series of chimeras of MyoD and myogenin were generated. Only chimeras containing the C-terminal region of myogenin were able to activate MEF2C in aggregated P19 cells, suggesting that the C-terminus of myogenin is responsible for the regulation of specific target genes.", "author" : [ { "dropping-particle" : "", "family" : "Rogerson", "given" : "Parker J", "non-dropping-particle" : "", "parse-names" : false, "suffix" : "" }, { "dropping-particle" : "", "family" : "Jamali", "given" : "Mina", "non-dropping-particle" : "", "parse-names" : false, "suffix" : "" }, { "dropping-particle" : "", "family" : "Skerjanc", "given" : "Ilona S", "non-dropping-particle" : "", "parse-names" : false, "suffix" : "" } ], "container-title" : "FEBS letters", "id" : "ITEM-1", "issue" : "1-3", "issued" : { "date-parts" : [ [ "2002", "7", "31" ] ] }, "page" : "134-8", "title" : "The C-terminus of myogenin, but not MyoD, targets upregulation of MEF2C expression.", "type" : "article-journal", "volume" : "524" }, "uris" : [ "http://www.mendeley.com/documents/?uuid=4bc13b82-243a-4e77-a237-ea6d106659d4" ] } ], "mendeley" : { "formattedCitation" : "&lt;sup&gt;45&lt;/sup&gt;", "plainTextFormattedCitation" : "45", "previouslyFormattedCitation" : "&lt;sup&gt;33&lt;/sup&gt;" }, "properties" : { "noteIndex" : 0 }, "schema" : "https://github.com/citation-style-language/schema/raw/master/csl-citation.json" }</w:instrText>
+      </w:r>
+      <w:r>
+        <w:fldChar w:fldCharType="separate"/>
+      </w:r>
+      <w:r>
+        <w:rPr>
+          <w:noProof/>
+          <w:vertAlign w:val="superscript"/>
+        </w:rPr>
+        <w:t>45</w:t>
+      </w:r>
+      <w:r>
+        <w:fldChar w:fldCharType="end"/>
+      </w:r>
+      <w:r>
+        <w:t xml:space="preserve">.   </w:t>
+      </w:r>
+      <w:r>
+        <w:t xml:space="preserve">The decreases in the mRNA levels at the end of the study for </w:t>
+      </w:r>
+      <w:proofErr w:type="spellStart"/>
+      <w:r>
+        <w:rPr>
+          <w:i/>
+        </w:rPr>
+        <w:t>Myog</w:t>
+      </w:r>
+      <w:proofErr w:type="spellEnd"/>
+      <w:r>
+        <w:t xml:space="preserve">, </w:t>
+      </w:r>
+      <w:r>
+        <w:rPr>
+          <w:i/>
+        </w:rPr>
+        <w:t>Myf5</w:t>
+      </w:r>
+      <w:r>
+        <w:t xml:space="preserve">, </w:t>
+      </w:r>
+      <w:r>
+        <w:rPr>
+          <w:i/>
+        </w:rPr>
+        <w:t>Mef2c</w:t>
+      </w:r>
+      <w:r>
+        <w:t xml:space="preserve"> and</w:t>
+      </w:r>
+      <w:r>
+        <w:t xml:space="preserve"> </w:t>
+      </w:r>
+      <w:r>
+        <w:rPr>
+          <w:i/>
+        </w:rPr>
+        <w:t>Cdkn1a</w:t>
+      </w:r>
+      <w:r>
+        <w:rPr>
+          <w:i/>
+        </w:rPr>
+        <w:t xml:space="preserve"> </w:t>
+      </w:r>
+      <w:r>
+        <w:t xml:space="preserve">are </w:t>
+      </w:r>
+      <w:bookmarkStart w:id="0" w:name="_GoBack"/>
+      <w:bookmarkEnd w:id="0"/>
+      <w:r>
+        <w:t xml:space="preserve">likely reflective of undifferentiated cells, and may not be direct mTORC1 targets. </w:t>
+      </w:r>
+      <w:r>
+        <w:t xml:space="preserve">Although these data do not preclude the possibility of other unknown factors, our observations support the hypothesis that mTORC1 is required for </w:t>
+      </w:r>
+      <w:proofErr w:type="spellStart"/>
+      <w:r>
+        <w:t>MyoD</w:t>
+      </w:r>
+      <w:proofErr w:type="spellEnd"/>
+      <w:r>
+        <w:t xml:space="preserve"> stability, which is then required for activation of the remainder of the myogenic program.</w:t>
+      </w:r>
+    </w:p>
+    <w:p>
+      <w:pPr>
+        <w:spacing w:line="480" w:lineRule="auto"/>
+        <w:jc w:val="both"/>
+      </w:pPr>
+    </w:p>
+    <w:p>
+      <w:pPr>
+        <w:spacing w:line="480" w:lineRule="auto"/>
+        <w:jc w:val="both"/>
+      </w:pPr>
+      <w:r>
+        <w:t xml:space="preserve">These data </w:t>
+      </w:r>
+      <w:r>
+        <w:t xml:space="preserve">also </w:t>
+      </w:r>
+      <w:r>
+        <w:t xml:space="preserve">show that the </w:t>
+      </w:r>
+      <w:r>
+        <w:t>m</w:t>
+      </w:r>
+      <w:r>
+        <w:t xml:space="preserve">TORC1 pathway is required to be active </w:t>
+      </w:r>
+      <w:r>
+        <w:t xml:space="preserve">at a very early time point during the </w:t>
+      </w:r>
+      <w:r>
+        <w:t>differentiation in C2C12 cells</w:t>
+      </w:r>
+      <w:r>
+        <w:t xml:space="preserve"> into </w:t>
+      </w:r>
+      <w:proofErr w:type="spellStart"/>
+      <w:r>
+        <w:t>myotubes</w:t>
+      </w:r>
+      <w:proofErr w:type="spellEnd"/>
+      <w:r>
+        <w:t xml:space="preserve">.  </w:t>
+      </w:r>
+      <w:r>
+        <w:t xml:space="preserve">Additionally, these data indicate </w:t>
+      </w:r>
+      <w:r>
+        <w:t xml:space="preserve">that </w:t>
+      </w:r>
+      <w:proofErr w:type="spellStart"/>
+      <w:r>
+        <w:rPr>
+          <w:i/>
+        </w:rPr>
+        <w:t>Myog</w:t>
+      </w:r>
+      <w:proofErr w:type="spellEnd"/>
+      <w:r>
+        <w:t xml:space="preserve">, </w:t>
+      </w:r>
+      <w:r>
+        <w:rPr>
+          <w:i/>
+        </w:rPr>
+        <w:t>Myf5</w:t>
+      </w:r>
+      <w:r>
+        <w:t xml:space="preserve">, </w:t>
+      </w:r>
+      <w:r>
+        <w:rPr>
+          <w:i/>
+        </w:rPr>
+        <w:t>Cdkn1a</w:t>
+      </w:r>
+      <w:r>
+        <w:t xml:space="preserve"> </w:t>
+      </w:r>
+      <w:r>
+        <w:t xml:space="preserve">and </w:t>
+      </w:r>
+      <w:r>
+        <w:rPr>
+          <w:i/>
+        </w:rPr>
+        <w:t xml:space="preserve">Mef2c </w:t>
+      </w:r>
+      <w:r>
+        <w:t xml:space="preserve">all require mTORC1 function for their transcriptional activation during </w:t>
+      </w:r>
+      <w:proofErr w:type="spellStart"/>
+      <w:r>
+        <w:t>myogenesis</w:t>
+      </w:r>
+      <w:proofErr w:type="spellEnd"/>
+      <w:r>
+        <w:t xml:space="preserve">. </w:t>
+      </w:r>
+    </w:p>
+    <w:p>
+      <w:pPr>
+        <w:spacing w:line="480" w:lineRule="auto"/>
+        <w:jc w:val="both"/>
+      </w:pPr>
+    </w:p>
+    <w:p>
+      <w:pPr>
+        <w:spacing w:line="480" w:lineRule="auto"/>
+        <w:jc w:val="both"/>
+      </w:pPr>
+      <w:r>
+        <w:lastRenderedPageBreak/>
         <w:t xml:space="preserve">In this work, we have described a role for TORC1 in the regulation of </w:t>
       </w:r>
       <w:proofErr w:type="spellStart"/>
@@ -8213,6 +8289,7 @@
         <w:jc w:val="both"/>
       </w:pPr>
       <w:r>
+        <w:lastRenderedPageBreak/>
         <w:t>References</w:t>
       </w:r>
     </w:p>
@@ -8220,7 +8297,7 @@
       <w:pPr>
         <w:pStyle w:val="NormalWeb"/>
         <w:ind w:left="640" w:hanging="640"/>
-        <w:divId w:val="1021198243"/>
+        <w:divId w:val="1197087625"/>
         <w:rPr>
           <w:rFonts w:ascii="Cambria" w:hAnsi="Cambria"/>
           <w:noProof/>
@@ -8306,7 +8383,7 @@
       <w:pPr>
         <w:pStyle w:val="NormalWeb"/>
         <w:ind w:left="640" w:hanging="640"/>
-        <w:divId w:val="1021198243"/>
+        <w:divId w:val="1197087625"/>
         <w:rPr>
           <w:rFonts w:ascii="Cambria" w:hAnsi="Cambria"/>
           <w:noProof/>
@@ -8371,7 +8448,7 @@
       <w:pPr>
         <w:pStyle w:val="NormalWeb"/>
         <w:ind w:left="640" w:hanging="640"/>
-        <w:divId w:val="1021198243"/>
+        <w:divId w:val="1197087625"/>
         <w:rPr>
           <w:rFonts w:ascii="Cambria" w:hAnsi="Cambria"/>
           <w:noProof/>
@@ -8436,7 +8513,7 @@
       <w:pPr>
         <w:pStyle w:val="NormalWeb"/>
         <w:ind w:left="640" w:hanging="640"/>
-        <w:divId w:val="1021198243"/>
+        <w:divId w:val="1197087625"/>
         <w:rPr>
           <w:rFonts w:ascii="Cambria" w:hAnsi="Cambria"/>
           <w:noProof/>
@@ -8501,7 +8578,7 @@
       <w:pPr>
         <w:pStyle w:val="NormalWeb"/>
         <w:ind w:left="640" w:hanging="640"/>
-        <w:divId w:val="1021198243"/>
+        <w:divId w:val="1197087625"/>
         <w:rPr>
           <w:rFonts w:ascii="Cambria" w:hAnsi="Cambria"/>
           <w:noProof/>
@@ -8566,7 +8643,7 @@
       <w:pPr>
         <w:pStyle w:val="NormalWeb"/>
         <w:ind w:left="640" w:hanging="640"/>
-        <w:divId w:val="1021198243"/>
+        <w:divId w:val="1197087625"/>
         <w:rPr>
           <w:rFonts w:ascii="Cambria" w:hAnsi="Cambria"/>
           <w:noProof/>
@@ -8631,7 +8708,7 @@
       <w:pPr>
         <w:pStyle w:val="NormalWeb"/>
         <w:ind w:left="640" w:hanging="640"/>
-        <w:divId w:val="1021198243"/>
+        <w:divId w:val="1197087625"/>
         <w:rPr>
           <w:rFonts w:ascii="Cambria" w:hAnsi="Cambria"/>
           <w:noProof/>
@@ -8714,7 +8791,7 @@
       <w:pPr>
         <w:pStyle w:val="NormalWeb"/>
         <w:ind w:left="640" w:hanging="640"/>
-        <w:divId w:val="1021198243"/>
+        <w:divId w:val="1197087625"/>
         <w:rPr>
           <w:rFonts w:ascii="Cambria" w:hAnsi="Cambria"/>
           <w:noProof/>
@@ -8797,7 +8874,7 @@
       <w:pPr>
         <w:pStyle w:val="NormalWeb"/>
         <w:ind w:left="640" w:hanging="640"/>
-        <w:divId w:val="1021198243"/>
+        <w:divId w:val="1197087625"/>
         <w:rPr>
           <w:rFonts w:ascii="Cambria" w:hAnsi="Cambria"/>
           <w:noProof/>
@@ -8862,7 +8939,7 @@
       <w:pPr>
         <w:pStyle w:val="NormalWeb"/>
         <w:ind w:left="640" w:hanging="640"/>
-        <w:divId w:val="1021198243"/>
+        <w:divId w:val="1197087625"/>
         <w:rPr>
           <w:rFonts w:ascii="Cambria" w:hAnsi="Cambria"/>
           <w:noProof/>
@@ -8927,7 +9004,7 @@
       <w:pPr>
         <w:pStyle w:val="NormalWeb"/>
         <w:ind w:left="640" w:hanging="640"/>
-        <w:divId w:val="1021198243"/>
+        <w:divId w:val="1197087625"/>
         <w:rPr>
           <w:rFonts w:ascii="Cambria" w:hAnsi="Cambria"/>
           <w:noProof/>
@@ -8992,7 +9069,7 @@
       <w:pPr>
         <w:pStyle w:val="NormalWeb"/>
         <w:ind w:left="640" w:hanging="640"/>
-        <w:divId w:val="1021198243"/>
+        <w:divId w:val="1197087625"/>
         <w:rPr>
           <w:rFonts w:ascii="Cambria" w:hAnsi="Cambria"/>
           <w:noProof/>
@@ -9075,7 +9152,7 @@
       <w:pPr>
         <w:pStyle w:val="NormalWeb"/>
         <w:ind w:left="640" w:hanging="640"/>
-        <w:divId w:val="1021198243"/>
+        <w:divId w:val="1197087625"/>
         <w:rPr>
           <w:rFonts w:ascii="Cambria" w:hAnsi="Cambria"/>
           <w:noProof/>
@@ -9158,7 +9235,7 @@
       <w:pPr>
         <w:pStyle w:val="NormalWeb"/>
         <w:ind w:left="640" w:hanging="640"/>
-        <w:divId w:val="1021198243"/>
+        <w:divId w:val="1197087625"/>
         <w:rPr>
           <w:rFonts w:ascii="Cambria" w:hAnsi="Cambria"/>
           <w:noProof/>
@@ -9241,7 +9318,7 @@
       <w:pPr>
         <w:pStyle w:val="NormalWeb"/>
         <w:ind w:left="640" w:hanging="640"/>
-        <w:divId w:val="1021198243"/>
+        <w:divId w:val="1197087625"/>
         <w:rPr>
           <w:rFonts w:ascii="Cambria" w:hAnsi="Cambria"/>
           <w:noProof/>
@@ -9306,7 +9383,7 @@
       <w:pPr>
         <w:pStyle w:val="NormalWeb"/>
         <w:ind w:left="640" w:hanging="640"/>
-        <w:divId w:val="1021198243"/>
+        <w:divId w:val="1197087625"/>
         <w:rPr>
           <w:rFonts w:ascii="Cambria" w:hAnsi="Cambria"/>
           <w:noProof/>
@@ -9389,7 +9466,7 @@
       <w:pPr>
         <w:pStyle w:val="NormalWeb"/>
         <w:ind w:left="640" w:hanging="640"/>
-        <w:divId w:val="1021198243"/>
+        <w:divId w:val="1197087625"/>
         <w:rPr>
           <w:rFonts w:ascii="Cambria" w:hAnsi="Cambria"/>
           <w:noProof/>
@@ -9454,7 +9531,7 @@
       <w:pPr>
         <w:pStyle w:val="NormalWeb"/>
         <w:ind w:left="640" w:hanging="640"/>
-        <w:divId w:val="1021198243"/>
+        <w:divId w:val="1197087625"/>
         <w:rPr>
           <w:rFonts w:ascii="Cambria" w:hAnsi="Cambria"/>
           <w:noProof/>
@@ -9537,7 +9614,7 @@
       <w:pPr>
         <w:pStyle w:val="NormalWeb"/>
         <w:ind w:left="640" w:hanging="640"/>
-        <w:divId w:val="1021198243"/>
+        <w:divId w:val="1197087625"/>
         <w:rPr>
           <w:rFonts w:ascii="Cambria" w:hAnsi="Cambria"/>
           <w:noProof/>
@@ -9602,7 +9679,7 @@
       <w:pPr>
         <w:pStyle w:val="NormalWeb"/>
         <w:ind w:left="640" w:hanging="640"/>
-        <w:divId w:val="1021198243"/>
+        <w:divId w:val="1197087625"/>
         <w:rPr>
           <w:rFonts w:ascii="Cambria" w:hAnsi="Cambria"/>
           <w:noProof/>
@@ -9667,7 +9744,7 @@
       <w:pPr>
         <w:pStyle w:val="NormalWeb"/>
         <w:ind w:left="640" w:hanging="640"/>
-        <w:divId w:val="1021198243"/>
+        <w:divId w:val="1197087625"/>
         <w:rPr>
           <w:rFonts w:ascii="Cambria" w:hAnsi="Cambria"/>
           <w:noProof/>
@@ -9750,7 +9827,7 @@
       <w:pPr>
         <w:pStyle w:val="NormalWeb"/>
         <w:ind w:left="640" w:hanging="640"/>
-        <w:divId w:val="1021198243"/>
+        <w:divId w:val="1197087625"/>
         <w:rPr>
           <w:rFonts w:ascii="Cambria" w:hAnsi="Cambria"/>
           <w:noProof/>
@@ -9815,7 +9892,7 @@
       <w:pPr>
         <w:pStyle w:val="NormalWeb"/>
         <w:ind w:left="640" w:hanging="640"/>
-        <w:divId w:val="1021198243"/>
+        <w:divId w:val="1197087625"/>
         <w:rPr>
           <w:rFonts w:ascii="Cambria" w:hAnsi="Cambria"/>
           <w:noProof/>
@@ -9880,7 +9957,7 @@
       <w:pPr>
         <w:pStyle w:val="NormalWeb"/>
         <w:ind w:left="640" w:hanging="640"/>
-        <w:divId w:val="1021198243"/>
+        <w:divId w:val="1197087625"/>
         <w:rPr>
           <w:rFonts w:ascii="Cambria" w:hAnsi="Cambria"/>
           <w:noProof/>
@@ -9963,7 +10040,7 @@
       <w:pPr>
         <w:pStyle w:val="NormalWeb"/>
         <w:ind w:left="640" w:hanging="640"/>
-        <w:divId w:val="1021198243"/>
+        <w:divId w:val="1197087625"/>
         <w:rPr>
           <w:rFonts w:ascii="Cambria" w:hAnsi="Cambria"/>
           <w:noProof/>
@@ -9992,7 +10069,7 @@
       <w:pPr>
         <w:pStyle w:val="NormalWeb"/>
         <w:ind w:left="640" w:hanging="640"/>
-        <w:divId w:val="1021198243"/>
+        <w:divId w:val="1197087625"/>
         <w:rPr>
           <w:rFonts w:ascii="Cambria" w:hAnsi="Cambria"/>
           <w:noProof/>
@@ -10039,7 +10116,7 @@
       <w:pPr>
         <w:pStyle w:val="NormalWeb"/>
         <w:ind w:left="640" w:hanging="640"/>
-        <w:divId w:val="1021198243"/>
+        <w:divId w:val="1197087625"/>
         <w:rPr>
           <w:rFonts w:ascii="Cambria" w:hAnsi="Cambria"/>
           <w:noProof/>
@@ -10104,7 +10181,7 @@
       <w:pPr>
         <w:pStyle w:val="NormalWeb"/>
         <w:ind w:left="640" w:hanging="640"/>
-        <w:divId w:val="1021198243"/>
+        <w:divId w:val="1197087625"/>
         <w:rPr>
           <w:rFonts w:ascii="Cambria" w:hAnsi="Cambria"/>
           <w:noProof/>
@@ -10133,7 +10210,7 @@
       <w:pPr>
         <w:pStyle w:val="NormalWeb"/>
         <w:ind w:left="640" w:hanging="640"/>
-        <w:divId w:val="1021198243"/>
+        <w:divId w:val="1197087625"/>
         <w:rPr>
           <w:rFonts w:ascii="Cambria" w:hAnsi="Cambria"/>
           <w:noProof/>
@@ -10198,7 +10275,7 @@
       <w:pPr>
         <w:pStyle w:val="NormalWeb"/>
         <w:ind w:left="640" w:hanging="640"/>
-        <w:divId w:val="1021198243"/>
+        <w:divId w:val="1197087625"/>
         <w:rPr>
           <w:rFonts w:ascii="Cambria" w:hAnsi="Cambria"/>
           <w:noProof/>
@@ -10263,7 +10340,7 @@
       <w:pPr>
         <w:pStyle w:val="NormalWeb"/>
         <w:ind w:left="640" w:hanging="640"/>
-        <w:divId w:val="1021198243"/>
+        <w:divId w:val="1197087625"/>
         <w:rPr>
           <w:rFonts w:ascii="Cambria" w:hAnsi="Cambria"/>
           <w:noProof/>
@@ -10328,7 +10405,7 @@
       <w:pPr>
         <w:pStyle w:val="NormalWeb"/>
         <w:ind w:left="640" w:hanging="640"/>
-        <w:divId w:val="1021198243"/>
+        <w:divId w:val="1197087625"/>
         <w:rPr>
           <w:rFonts w:ascii="Cambria" w:hAnsi="Cambria"/>
           <w:noProof/>
@@ -10393,7 +10470,7 @@
       <w:pPr>
         <w:pStyle w:val="NormalWeb"/>
         <w:ind w:left="640" w:hanging="640"/>
-        <w:divId w:val="1021198243"/>
+        <w:divId w:val="1197087625"/>
         <w:rPr>
           <w:rFonts w:ascii="Cambria" w:hAnsi="Cambria"/>
           <w:noProof/>
@@ -10407,6 +10484,804 @@
           <w:sz w:val="24"/>
         </w:rPr>
         <w:t>33.</w:t>
+      </w:r>
+      <w:r>
+        <w:rPr>
+          <w:rFonts w:ascii="Cambria" w:hAnsi="Cambria"/>
+          <w:noProof/>
+          <w:sz w:val="24"/>
+        </w:rPr>
+        <w:tab/>
+        <w:t xml:space="preserve">Murakami, M. </w:t>
+      </w:r>
+      <w:r>
+        <w:rPr>
+          <w:rFonts w:ascii="Cambria" w:hAnsi="Cambria"/>
+          <w:i/>
+          <w:iCs/>
+          <w:noProof/>
+          <w:sz w:val="24"/>
+        </w:rPr>
+        <w:t>et al.</w:t>
+      </w:r>
+      <w:r>
+        <w:rPr>
+          <w:rFonts w:ascii="Cambria" w:hAnsi="Cambria"/>
+          <w:noProof/>
+          <w:sz w:val="24"/>
+        </w:rPr>
+        <w:t xml:space="preserve"> mTOR is essential for growth and proliferation in early mouse embryos and embryonic stem cells. </w:t>
+      </w:r>
+      <w:r>
+        <w:rPr>
+          <w:rFonts w:ascii="Cambria" w:hAnsi="Cambria"/>
+          <w:i/>
+          <w:iCs/>
+          <w:noProof/>
+          <w:sz w:val="24"/>
+        </w:rPr>
+        <w:t>Mol. Cell. Biol.</w:t>
+      </w:r>
+      <w:r>
+        <w:rPr>
+          <w:rFonts w:ascii="Cambria" w:hAnsi="Cambria"/>
+          <w:noProof/>
+          <w:sz w:val="24"/>
+        </w:rPr>
+        <w:t xml:space="preserve"> </w:t>
+      </w:r>
+      <w:r>
+        <w:rPr>
+          <w:rFonts w:ascii="Cambria" w:hAnsi="Cambria"/>
+          <w:b/>
+          <w:bCs/>
+          <w:noProof/>
+          <w:sz w:val="24"/>
+        </w:rPr>
+        <w:t>24,</w:t>
+      </w:r>
+      <w:r>
+        <w:rPr>
+          <w:rFonts w:ascii="Cambria" w:hAnsi="Cambria"/>
+          <w:noProof/>
+          <w:sz w:val="24"/>
+        </w:rPr>
+        <w:t xml:space="preserve"> 6710–8 (2004).</w:t>
+      </w:r>
+    </w:p>
+    <w:p>
+      <w:pPr>
+        <w:pStyle w:val="NormalWeb"/>
+        <w:ind w:left="640" w:hanging="640"/>
+        <w:divId w:val="1197087625"/>
+        <w:rPr>
+          <w:rFonts w:ascii="Cambria" w:hAnsi="Cambria"/>
+          <w:noProof/>
+          <w:sz w:val="24"/>
+        </w:rPr>
+      </w:pPr>
+      <w:r>
+        <w:rPr>
+          <w:rFonts w:ascii="Cambria" w:hAnsi="Cambria"/>
+          <w:noProof/>
+          <w:sz w:val="24"/>
+        </w:rPr>
+        <w:t>34.</w:t>
+      </w:r>
+      <w:r>
+        <w:rPr>
+          <w:rFonts w:ascii="Cambria" w:hAnsi="Cambria"/>
+          <w:noProof/>
+          <w:sz w:val="24"/>
+        </w:rPr>
+        <w:tab/>
+        <w:t xml:space="preserve">Duffy, J. B. GAL4 system in Drosophila: a fly geneticist’s Swiss army knife. </w:t>
+      </w:r>
+      <w:r>
+        <w:rPr>
+          <w:rFonts w:ascii="Cambria" w:hAnsi="Cambria"/>
+          <w:i/>
+          <w:iCs/>
+          <w:noProof/>
+          <w:sz w:val="24"/>
+        </w:rPr>
+        <w:t>Genesis</w:t>
+      </w:r>
+      <w:r>
+        <w:rPr>
+          <w:rFonts w:ascii="Cambria" w:hAnsi="Cambria"/>
+          <w:noProof/>
+          <w:sz w:val="24"/>
+        </w:rPr>
+        <w:t xml:space="preserve"> </w:t>
+      </w:r>
+      <w:r>
+        <w:rPr>
+          <w:rFonts w:ascii="Cambria" w:hAnsi="Cambria"/>
+          <w:b/>
+          <w:bCs/>
+          <w:noProof/>
+          <w:sz w:val="24"/>
+        </w:rPr>
+        <w:t>34,</w:t>
+      </w:r>
+      <w:r>
+        <w:rPr>
+          <w:rFonts w:ascii="Cambria" w:hAnsi="Cambria"/>
+          <w:noProof/>
+          <w:sz w:val="24"/>
+        </w:rPr>
+        <w:t xml:space="preserve"> 1–15 (2002).</w:t>
+      </w:r>
+    </w:p>
+    <w:p>
+      <w:pPr>
+        <w:pStyle w:val="NormalWeb"/>
+        <w:ind w:left="640" w:hanging="640"/>
+        <w:divId w:val="1197087625"/>
+        <w:rPr>
+          <w:rFonts w:ascii="Cambria" w:hAnsi="Cambria"/>
+          <w:noProof/>
+          <w:sz w:val="24"/>
+        </w:rPr>
+      </w:pPr>
+      <w:r>
+        <w:rPr>
+          <w:rFonts w:ascii="Cambria" w:hAnsi="Cambria"/>
+          <w:noProof/>
+          <w:sz w:val="24"/>
+        </w:rPr>
+        <w:t>35.</w:t>
+      </w:r>
+      <w:r>
+        <w:rPr>
+          <w:rFonts w:ascii="Cambria" w:hAnsi="Cambria"/>
+          <w:noProof/>
+          <w:sz w:val="24"/>
+        </w:rPr>
+        <w:tab/>
+        <w:t xml:space="preserve">Mantrova, E. Y., Schulz, R. a. &amp; Hsu, T. Oogenic function of the myogenic factor D-MEF2: Negative regulation of the Decapentaplegic receptor gene thick veins. </w:t>
+      </w:r>
+      <w:r>
+        <w:rPr>
+          <w:rFonts w:ascii="Cambria" w:hAnsi="Cambria"/>
+          <w:i/>
+          <w:iCs/>
+          <w:noProof/>
+          <w:sz w:val="24"/>
+        </w:rPr>
+        <w:t>Proc. Natl. Acad. Sci.</w:t>
+      </w:r>
+      <w:r>
+        <w:rPr>
+          <w:rFonts w:ascii="Cambria" w:hAnsi="Cambria"/>
+          <w:noProof/>
+          <w:sz w:val="24"/>
+        </w:rPr>
+        <w:t xml:space="preserve"> </w:t>
+      </w:r>
+      <w:r>
+        <w:rPr>
+          <w:rFonts w:ascii="Cambria" w:hAnsi="Cambria"/>
+          <w:b/>
+          <w:bCs/>
+          <w:noProof/>
+          <w:sz w:val="24"/>
+        </w:rPr>
+        <w:t>96,</w:t>
+      </w:r>
+      <w:r>
+        <w:rPr>
+          <w:rFonts w:ascii="Cambria" w:hAnsi="Cambria"/>
+          <w:noProof/>
+          <w:sz w:val="24"/>
+        </w:rPr>
+        <w:t xml:space="preserve"> 11889–11894 (1999).</w:t>
+      </w:r>
+    </w:p>
+    <w:p>
+      <w:pPr>
+        <w:pStyle w:val="NormalWeb"/>
+        <w:ind w:left="640" w:hanging="640"/>
+        <w:divId w:val="1197087625"/>
+        <w:rPr>
+          <w:rFonts w:ascii="Cambria" w:hAnsi="Cambria"/>
+          <w:noProof/>
+          <w:sz w:val="24"/>
+        </w:rPr>
+      </w:pPr>
+      <w:r>
+        <w:rPr>
+          <w:rFonts w:ascii="Cambria" w:hAnsi="Cambria"/>
+          <w:noProof/>
+          <w:sz w:val="24"/>
+        </w:rPr>
+        <w:t>36.</w:t>
+      </w:r>
+      <w:r>
+        <w:rPr>
+          <w:rFonts w:ascii="Cambria" w:hAnsi="Cambria"/>
+          <w:noProof/>
+          <w:sz w:val="24"/>
+        </w:rPr>
+        <w:tab/>
+        <w:t xml:space="preserve">Bentzinger, C. F. </w:t>
+      </w:r>
+      <w:r>
+        <w:rPr>
+          <w:rFonts w:ascii="Cambria" w:hAnsi="Cambria"/>
+          <w:i/>
+          <w:iCs/>
+          <w:noProof/>
+          <w:sz w:val="24"/>
+        </w:rPr>
+        <w:t>et al.</w:t>
+      </w:r>
+      <w:r>
+        <w:rPr>
+          <w:rFonts w:ascii="Cambria" w:hAnsi="Cambria"/>
+          <w:noProof/>
+          <w:sz w:val="24"/>
+        </w:rPr>
+        <w:t xml:space="preserve"> Skeletal muscle-specific ablation of raptor, but not of rictor, causes metabolic changes and results in muscle dystrophy. </w:t>
+      </w:r>
+      <w:r>
+        <w:rPr>
+          <w:rFonts w:ascii="Cambria" w:hAnsi="Cambria"/>
+          <w:i/>
+          <w:iCs/>
+          <w:noProof/>
+          <w:sz w:val="24"/>
+        </w:rPr>
+        <w:t>Cell Metab.</w:t>
+      </w:r>
+      <w:r>
+        <w:rPr>
+          <w:rFonts w:ascii="Cambria" w:hAnsi="Cambria"/>
+          <w:noProof/>
+          <w:sz w:val="24"/>
+        </w:rPr>
+        <w:t xml:space="preserve"> </w:t>
+      </w:r>
+      <w:r>
+        <w:rPr>
+          <w:rFonts w:ascii="Cambria" w:hAnsi="Cambria"/>
+          <w:b/>
+          <w:bCs/>
+          <w:noProof/>
+          <w:sz w:val="24"/>
+        </w:rPr>
+        <w:t>8,</w:t>
+      </w:r>
+      <w:r>
+        <w:rPr>
+          <w:rFonts w:ascii="Cambria" w:hAnsi="Cambria"/>
+          <w:noProof/>
+          <w:sz w:val="24"/>
+        </w:rPr>
+        <w:t xml:space="preserve"> 411–24 (2008).</w:t>
+      </w:r>
+    </w:p>
+    <w:p>
+      <w:pPr>
+        <w:pStyle w:val="NormalWeb"/>
+        <w:ind w:left="640" w:hanging="640"/>
+        <w:divId w:val="1197087625"/>
+        <w:rPr>
+          <w:rFonts w:ascii="Cambria" w:hAnsi="Cambria"/>
+          <w:noProof/>
+          <w:sz w:val="24"/>
+        </w:rPr>
+      </w:pPr>
+      <w:r>
+        <w:rPr>
+          <w:rFonts w:ascii="Cambria" w:hAnsi="Cambria"/>
+          <w:noProof/>
+          <w:sz w:val="24"/>
+        </w:rPr>
+        <w:t>37.</w:t>
+      </w:r>
+      <w:r>
+        <w:rPr>
+          <w:rFonts w:ascii="Cambria" w:hAnsi="Cambria"/>
+          <w:noProof/>
+          <w:sz w:val="24"/>
+        </w:rPr>
+        <w:tab/>
+        <w:t xml:space="preserve">Bentzinger, C. F. </w:t>
+      </w:r>
+      <w:r>
+        <w:rPr>
+          <w:rFonts w:ascii="Cambria" w:hAnsi="Cambria"/>
+          <w:i/>
+          <w:iCs/>
+          <w:noProof/>
+          <w:sz w:val="24"/>
+        </w:rPr>
+        <w:t>et al.</w:t>
+      </w:r>
+      <w:r>
+        <w:rPr>
+          <w:rFonts w:ascii="Cambria" w:hAnsi="Cambria"/>
+          <w:noProof/>
+          <w:sz w:val="24"/>
+        </w:rPr>
+        <w:t xml:space="preserve"> Differential response of skeletal muscles to mTORC1 signaling during atrophy and hypertrophy. </w:t>
+      </w:r>
+      <w:r>
+        <w:rPr>
+          <w:rFonts w:ascii="Cambria" w:hAnsi="Cambria"/>
+          <w:i/>
+          <w:iCs/>
+          <w:noProof/>
+          <w:sz w:val="24"/>
+        </w:rPr>
+        <w:t>Skelet. Muscle</w:t>
+      </w:r>
+      <w:r>
+        <w:rPr>
+          <w:rFonts w:ascii="Cambria" w:hAnsi="Cambria"/>
+          <w:noProof/>
+          <w:sz w:val="24"/>
+        </w:rPr>
+        <w:t xml:space="preserve"> </w:t>
+      </w:r>
+      <w:r>
+        <w:rPr>
+          <w:rFonts w:ascii="Cambria" w:hAnsi="Cambria"/>
+          <w:b/>
+          <w:bCs/>
+          <w:noProof/>
+          <w:sz w:val="24"/>
+        </w:rPr>
+        <w:t>3,</w:t>
+      </w:r>
+      <w:r>
+        <w:rPr>
+          <w:rFonts w:ascii="Cambria" w:hAnsi="Cambria"/>
+          <w:noProof/>
+          <w:sz w:val="24"/>
+        </w:rPr>
+        <w:t xml:space="preserve"> 6 (2013).</w:t>
+      </w:r>
+    </w:p>
+    <w:p>
+      <w:pPr>
+        <w:pStyle w:val="NormalWeb"/>
+        <w:ind w:left="640" w:hanging="640"/>
+        <w:divId w:val="1197087625"/>
+        <w:rPr>
+          <w:rFonts w:ascii="Cambria" w:hAnsi="Cambria"/>
+          <w:noProof/>
+          <w:sz w:val="24"/>
+        </w:rPr>
+      </w:pPr>
+      <w:r>
+        <w:rPr>
+          <w:rFonts w:ascii="Cambria" w:hAnsi="Cambria"/>
+          <w:noProof/>
+          <w:sz w:val="24"/>
+        </w:rPr>
+        <w:t>38.</w:t>
+      </w:r>
+      <w:r>
+        <w:rPr>
+          <w:rFonts w:ascii="Cambria" w:hAnsi="Cambria"/>
+          <w:noProof/>
+          <w:sz w:val="24"/>
+        </w:rPr>
+        <w:tab/>
+        <w:t xml:space="preserve">Leffelaar, D. &amp; Grigliatti, T. A. A Mutation in Drosophila That Appears to Accelerate Aging. </w:t>
+      </w:r>
+      <w:r>
+        <w:rPr>
+          <w:rFonts w:ascii="Cambria" w:hAnsi="Cambria"/>
+          <w:b/>
+          <w:bCs/>
+          <w:noProof/>
+          <w:sz w:val="24"/>
+        </w:rPr>
+        <w:t>210,</w:t>
+      </w:r>
+      <w:r>
+        <w:rPr>
+          <w:rFonts w:ascii="Cambria" w:hAnsi="Cambria"/>
+          <w:noProof/>
+          <w:sz w:val="24"/>
+        </w:rPr>
+        <w:t xml:space="preserve"> 199–210 (1984).</w:t>
+      </w:r>
+    </w:p>
+    <w:p>
+      <w:pPr>
+        <w:pStyle w:val="NormalWeb"/>
+        <w:ind w:left="640" w:hanging="640"/>
+        <w:divId w:val="1197087625"/>
+        <w:rPr>
+          <w:rFonts w:ascii="Cambria" w:hAnsi="Cambria"/>
+          <w:noProof/>
+          <w:sz w:val="24"/>
+        </w:rPr>
+      </w:pPr>
+      <w:r>
+        <w:rPr>
+          <w:rFonts w:ascii="Cambria" w:hAnsi="Cambria"/>
+          <w:noProof/>
+          <w:sz w:val="24"/>
+        </w:rPr>
+        <w:t>39.</w:t>
+      </w:r>
+      <w:r>
+        <w:rPr>
+          <w:rFonts w:ascii="Cambria" w:hAnsi="Cambria"/>
+          <w:noProof/>
+          <w:sz w:val="24"/>
+        </w:rPr>
+        <w:tab/>
+        <w:t xml:space="preserve">Demontis, F., Patel, V. K., Swindell, W. R. &amp; Perrimon, N. Intertissue Control of the Nucleolus via a Myokine-Dependent Longevity Pathway. </w:t>
+      </w:r>
+      <w:r>
+        <w:rPr>
+          <w:rFonts w:ascii="Cambria" w:hAnsi="Cambria"/>
+          <w:i/>
+          <w:iCs/>
+          <w:noProof/>
+          <w:sz w:val="24"/>
+        </w:rPr>
+        <w:t>Cell Rep.</w:t>
+      </w:r>
+      <w:r>
+        <w:rPr>
+          <w:rFonts w:ascii="Cambria" w:hAnsi="Cambria"/>
+          <w:noProof/>
+          <w:sz w:val="24"/>
+        </w:rPr>
+        <w:t xml:space="preserve"> 1–14 (2014). doi:10.1016/j.celrep.2014.05.001</w:t>
+      </w:r>
+    </w:p>
+    <w:p>
+      <w:pPr>
+        <w:pStyle w:val="NormalWeb"/>
+        <w:ind w:left="640" w:hanging="640"/>
+        <w:divId w:val="1197087625"/>
+        <w:rPr>
+          <w:rFonts w:ascii="Cambria" w:hAnsi="Cambria"/>
+          <w:noProof/>
+          <w:sz w:val="24"/>
+        </w:rPr>
+      </w:pPr>
+      <w:r>
+        <w:rPr>
+          <w:rFonts w:ascii="Cambria" w:hAnsi="Cambria"/>
+          <w:noProof/>
+          <w:sz w:val="24"/>
+        </w:rPr>
+        <w:t>40.</w:t>
+      </w:r>
+      <w:r>
+        <w:rPr>
+          <w:rFonts w:ascii="Cambria" w:hAnsi="Cambria"/>
+          <w:noProof/>
+          <w:sz w:val="24"/>
+        </w:rPr>
+        <w:tab/>
+        <w:t xml:space="preserve">Demontis, F. &amp; Perrimon, N. FOXO/4E-BP signaling in Drosophila muscles regulates organism-wide proteostasis during aging. </w:t>
+      </w:r>
+      <w:r>
+        <w:rPr>
+          <w:rFonts w:ascii="Cambria" w:hAnsi="Cambria"/>
+          <w:i/>
+          <w:iCs/>
+          <w:noProof/>
+          <w:sz w:val="24"/>
+        </w:rPr>
+        <w:t>Cell</w:t>
+      </w:r>
+      <w:r>
+        <w:rPr>
+          <w:rFonts w:ascii="Cambria" w:hAnsi="Cambria"/>
+          <w:noProof/>
+          <w:sz w:val="24"/>
+        </w:rPr>
+        <w:t xml:space="preserve"> </w:t>
+      </w:r>
+      <w:r>
+        <w:rPr>
+          <w:rFonts w:ascii="Cambria" w:hAnsi="Cambria"/>
+          <w:b/>
+          <w:bCs/>
+          <w:noProof/>
+          <w:sz w:val="24"/>
+        </w:rPr>
+        <w:t>143,</w:t>
+      </w:r>
+      <w:r>
+        <w:rPr>
+          <w:rFonts w:ascii="Cambria" w:hAnsi="Cambria"/>
+          <w:noProof/>
+          <w:sz w:val="24"/>
+        </w:rPr>
+        <w:t xml:space="preserve"> 813–25 (2010).</w:t>
+      </w:r>
+    </w:p>
+    <w:p>
+      <w:pPr>
+        <w:pStyle w:val="NormalWeb"/>
+        <w:ind w:left="640" w:hanging="640"/>
+        <w:divId w:val="1197087625"/>
+        <w:rPr>
+          <w:rFonts w:ascii="Cambria" w:hAnsi="Cambria"/>
+          <w:noProof/>
+          <w:sz w:val="24"/>
+        </w:rPr>
+      </w:pPr>
+      <w:r>
+        <w:rPr>
+          <w:rFonts w:ascii="Cambria" w:hAnsi="Cambria"/>
+          <w:noProof/>
+          <w:sz w:val="24"/>
+        </w:rPr>
+        <w:t>41.</w:t>
+      </w:r>
+      <w:r>
+        <w:rPr>
+          <w:rFonts w:ascii="Cambria" w:hAnsi="Cambria"/>
+          <w:noProof/>
+          <w:sz w:val="24"/>
+        </w:rPr>
+        <w:tab/>
+        <w:t xml:space="preserve">Muffat, J. </w:t>
+      </w:r>
+      <w:r>
+        <w:rPr>
+          <w:rFonts w:ascii="Cambria" w:hAnsi="Cambria"/>
+          <w:i/>
+          <w:iCs/>
+          <w:noProof/>
+          <w:sz w:val="24"/>
+        </w:rPr>
+        <w:t>et al.</w:t>
+      </w:r>
+      <w:r>
+        <w:rPr>
+          <w:rFonts w:ascii="Cambria" w:hAnsi="Cambria"/>
+          <w:noProof/>
+          <w:sz w:val="24"/>
+        </w:rPr>
+        <w:t xml:space="preserve"> Hypersensitivity to oxygen and shortened lifespan in a Drosophila mitochondrial complex II mutant. (2006).</w:t>
+      </w:r>
+    </w:p>
+    <w:p>
+      <w:pPr>
+        <w:pStyle w:val="NormalWeb"/>
+        <w:ind w:left="640" w:hanging="640"/>
+        <w:divId w:val="1197087625"/>
+        <w:rPr>
+          <w:rFonts w:ascii="Cambria" w:hAnsi="Cambria"/>
+          <w:noProof/>
+          <w:sz w:val="24"/>
+        </w:rPr>
+      </w:pPr>
+      <w:r>
+        <w:rPr>
+          <w:rFonts w:ascii="Cambria" w:hAnsi="Cambria"/>
+          <w:noProof/>
+          <w:sz w:val="24"/>
+        </w:rPr>
+        <w:t>42.</w:t>
+      </w:r>
+      <w:r>
+        <w:rPr>
+          <w:rFonts w:ascii="Cambria" w:hAnsi="Cambria"/>
+          <w:noProof/>
+          <w:sz w:val="24"/>
+        </w:rPr>
+        <w:tab/>
+        <w:t xml:space="preserve">Pia, L., Heikkinen, E. &amp; Kauppinen, M. Muscle Strength and Mobility as Predictors of Survival in 75–84 - Year - old People. </w:t>
+      </w:r>
+      <w:r>
+        <w:rPr>
+          <w:rFonts w:ascii="Cambria" w:hAnsi="Cambria"/>
+          <w:i/>
+          <w:iCs/>
+          <w:noProof/>
+          <w:sz w:val="24"/>
+        </w:rPr>
+        <w:t>Age Ageing</w:t>
+      </w:r>
+      <w:r>
+        <w:rPr>
+          <w:rFonts w:ascii="Cambria" w:hAnsi="Cambria"/>
+          <w:noProof/>
+          <w:sz w:val="24"/>
+        </w:rPr>
+        <w:t xml:space="preserve"> </w:t>
+      </w:r>
+      <w:r>
+        <w:rPr>
+          <w:rFonts w:ascii="Cambria" w:hAnsi="Cambria"/>
+          <w:b/>
+          <w:bCs/>
+          <w:noProof/>
+          <w:sz w:val="24"/>
+        </w:rPr>
+        <w:t>24,</w:t>
+      </w:r>
+      <w:r>
+        <w:rPr>
+          <w:rFonts w:ascii="Cambria" w:hAnsi="Cambria"/>
+          <w:noProof/>
+          <w:sz w:val="24"/>
+        </w:rPr>
+        <w:t xml:space="preserve"> 468–473 (1995).</w:t>
+      </w:r>
+    </w:p>
+    <w:p>
+      <w:pPr>
+        <w:pStyle w:val="NormalWeb"/>
+        <w:ind w:left="640" w:hanging="640"/>
+        <w:divId w:val="1197087625"/>
+        <w:rPr>
+          <w:rFonts w:ascii="Cambria" w:hAnsi="Cambria"/>
+          <w:noProof/>
+          <w:sz w:val="24"/>
+        </w:rPr>
+      </w:pPr>
+      <w:r>
+        <w:rPr>
+          <w:rFonts w:ascii="Cambria" w:hAnsi="Cambria"/>
+          <w:noProof/>
+          <w:sz w:val="24"/>
+        </w:rPr>
+        <w:t>43.</w:t>
+      </w:r>
+      <w:r>
+        <w:rPr>
+          <w:rFonts w:ascii="Cambria" w:hAnsi="Cambria"/>
+          <w:noProof/>
+          <w:sz w:val="24"/>
+        </w:rPr>
+        <w:tab/>
+        <w:t xml:space="preserve">Ruiz, J. R. </w:t>
+      </w:r>
+      <w:r>
+        <w:rPr>
+          <w:rFonts w:ascii="Cambria" w:hAnsi="Cambria"/>
+          <w:i/>
+          <w:iCs/>
+          <w:noProof/>
+          <w:sz w:val="24"/>
+        </w:rPr>
+        <w:t>et al.</w:t>
+      </w:r>
+      <w:r>
+        <w:rPr>
+          <w:rFonts w:ascii="Cambria" w:hAnsi="Cambria"/>
+          <w:noProof/>
+          <w:sz w:val="24"/>
+        </w:rPr>
+        <w:t xml:space="preserve"> Association between muscular strength and mortality in men: prospective cohort study. </w:t>
+      </w:r>
+      <w:r>
+        <w:rPr>
+          <w:rFonts w:ascii="Cambria" w:hAnsi="Cambria"/>
+          <w:i/>
+          <w:iCs/>
+          <w:noProof/>
+          <w:sz w:val="24"/>
+        </w:rPr>
+        <w:t>BMJ</w:t>
+      </w:r>
+      <w:r>
+        <w:rPr>
+          <w:rFonts w:ascii="Cambria" w:hAnsi="Cambria"/>
+          <w:noProof/>
+          <w:sz w:val="24"/>
+        </w:rPr>
+        <w:t xml:space="preserve"> </w:t>
+      </w:r>
+      <w:r>
+        <w:rPr>
+          <w:rFonts w:ascii="Cambria" w:hAnsi="Cambria"/>
+          <w:b/>
+          <w:bCs/>
+          <w:noProof/>
+          <w:sz w:val="24"/>
+        </w:rPr>
+        <w:t>337,</w:t>
+      </w:r>
+      <w:r>
+        <w:rPr>
+          <w:rFonts w:ascii="Cambria" w:hAnsi="Cambria"/>
+          <w:noProof/>
+          <w:sz w:val="24"/>
+        </w:rPr>
+        <w:t xml:space="preserve"> a439 (2008).</w:t>
+      </w:r>
+    </w:p>
+    <w:p>
+      <w:pPr>
+        <w:pStyle w:val="NormalWeb"/>
+        <w:ind w:left="640" w:hanging="640"/>
+        <w:divId w:val="1197087625"/>
+        <w:rPr>
+          <w:rFonts w:ascii="Cambria" w:hAnsi="Cambria"/>
+          <w:noProof/>
+          <w:sz w:val="24"/>
+        </w:rPr>
+      </w:pPr>
+      <w:r>
+        <w:rPr>
+          <w:rFonts w:ascii="Cambria" w:hAnsi="Cambria"/>
+          <w:noProof/>
+          <w:sz w:val="24"/>
+        </w:rPr>
+        <w:t>44.</w:t>
+      </w:r>
+      <w:r>
+        <w:rPr>
+          <w:rFonts w:ascii="Cambria" w:hAnsi="Cambria"/>
+          <w:noProof/>
+          <w:sz w:val="24"/>
+        </w:rPr>
+        <w:tab/>
+        <w:t xml:space="preserve">Cooper, R., Kuh, D. &amp; Hardy, R. Objectively measured physical capability levels and mortality: systematic review and meta-analysis. </w:t>
+      </w:r>
+      <w:r>
+        <w:rPr>
+          <w:rFonts w:ascii="Cambria" w:hAnsi="Cambria"/>
+          <w:i/>
+          <w:iCs/>
+          <w:noProof/>
+          <w:sz w:val="24"/>
+        </w:rPr>
+        <w:t>BMJ</w:t>
+      </w:r>
+      <w:r>
+        <w:rPr>
+          <w:rFonts w:ascii="Cambria" w:hAnsi="Cambria"/>
+          <w:noProof/>
+          <w:sz w:val="24"/>
+        </w:rPr>
+        <w:t xml:space="preserve"> </w:t>
+      </w:r>
+      <w:r>
+        <w:rPr>
+          <w:rFonts w:ascii="Cambria" w:hAnsi="Cambria"/>
+          <w:b/>
+          <w:bCs/>
+          <w:noProof/>
+          <w:sz w:val="24"/>
+        </w:rPr>
+        <w:t>341,</w:t>
+      </w:r>
+      <w:r>
+        <w:rPr>
+          <w:rFonts w:ascii="Cambria" w:hAnsi="Cambria"/>
+          <w:noProof/>
+          <w:sz w:val="24"/>
+        </w:rPr>
+        <w:t xml:space="preserve"> c4467 (2010).</w:t>
+      </w:r>
+    </w:p>
+    <w:p>
+      <w:pPr>
+        <w:pStyle w:val="NormalWeb"/>
+        <w:ind w:left="640" w:hanging="640"/>
+        <w:divId w:val="1197087625"/>
+        <w:rPr>
+          <w:rFonts w:ascii="Cambria" w:hAnsi="Cambria"/>
+          <w:noProof/>
+          <w:sz w:val="24"/>
+        </w:rPr>
+      </w:pPr>
+      <w:r>
+        <w:rPr>
+          <w:rFonts w:ascii="Cambria" w:hAnsi="Cambria"/>
+          <w:noProof/>
+          <w:sz w:val="24"/>
+        </w:rPr>
+        <w:t>45.</w:t>
       </w:r>
       <w:r>
         <w:rPr>
@@ -10451,812 +11326,14 @@
           <w:noProof/>
           <w:sz w:val="24"/>
         </w:rPr>
-        <w:t xml:space="preserve"> 134–8 (2002).</w:t>
+        <w:t xml:space="preserve"> 134–8 (2002). </w:t>
       </w:r>
     </w:p>
     <w:p>
       <w:pPr>
         <w:pStyle w:val="NormalWeb"/>
         <w:ind w:left="640" w:hanging="640"/>
-        <w:divId w:val="1021198243"/>
-        <w:rPr>
-          <w:rFonts w:ascii="Cambria" w:hAnsi="Cambria"/>
-          <w:noProof/>
-          <w:sz w:val="24"/>
-        </w:rPr>
-      </w:pPr>
-      <w:r>
-        <w:rPr>
-          <w:rFonts w:ascii="Cambria" w:hAnsi="Cambria"/>
-          <w:noProof/>
-          <w:sz w:val="24"/>
-        </w:rPr>
-        <w:t>34.</w:t>
-      </w:r>
-      <w:r>
-        <w:rPr>
-          <w:rFonts w:ascii="Cambria" w:hAnsi="Cambria"/>
-          <w:noProof/>
-          <w:sz w:val="24"/>
-        </w:rPr>
-        <w:tab/>
-        <w:t xml:space="preserve">Murakami, M. </w:t>
-      </w:r>
-      <w:r>
-        <w:rPr>
-          <w:rFonts w:ascii="Cambria" w:hAnsi="Cambria"/>
-          <w:i/>
-          <w:iCs/>
-          <w:noProof/>
-          <w:sz w:val="24"/>
-        </w:rPr>
-        <w:t>et al.</w:t>
-      </w:r>
-      <w:r>
-        <w:rPr>
-          <w:rFonts w:ascii="Cambria" w:hAnsi="Cambria"/>
-          <w:noProof/>
-          <w:sz w:val="24"/>
-        </w:rPr>
-        <w:t xml:space="preserve"> mTOR is essential for growth and proliferation in early mouse embryos and embryonic stem cells. </w:t>
-      </w:r>
-      <w:r>
-        <w:rPr>
-          <w:rFonts w:ascii="Cambria" w:hAnsi="Cambria"/>
-          <w:i/>
-          <w:iCs/>
-          <w:noProof/>
-          <w:sz w:val="24"/>
-        </w:rPr>
-        <w:t>Mol. Cell. Biol.</w:t>
-      </w:r>
-      <w:r>
-        <w:rPr>
-          <w:rFonts w:ascii="Cambria" w:hAnsi="Cambria"/>
-          <w:noProof/>
-          <w:sz w:val="24"/>
-        </w:rPr>
-        <w:t xml:space="preserve"> </w:t>
-      </w:r>
-      <w:r>
-        <w:rPr>
-          <w:rFonts w:ascii="Cambria" w:hAnsi="Cambria"/>
-          <w:b/>
-          <w:bCs/>
-          <w:noProof/>
-          <w:sz w:val="24"/>
-        </w:rPr>
-        <w:t>24,</w:t>
-      </w:r>
-      <w:r>
-        <w:rPr>
-          <w:rFonts w:ascii="Cambria" w:hAnsi="Cambria"/>
-          <w:noProof/>
-          <w:sz w:val="24"/>
-        </w:rPr>
-        <w:t xml:space="preserve"> 6710–8 (2004).</w:t>
-      </w:r>
-    </w:p>
-    <w:p>
-      <w:pPr>
-        <w:pStyle w:val="NormalWeb"/>
-        <w:ind w:left="640" w:hanging="640"/>
-        <w:divId w:val="1021198243"/>
-        <w:rPr>
-          <w:rFonts w:ascii="Cambria" w:hAnsi="Cambria"/>
-          <w:noProof/>
-          <w:sz w:val="24"/>
-        </w:rPr>
-      </w:pPr>
-      <w:r>
-        <w:rPr>
-          <w:rFonts w:ascii="Cambria" w:hAnsi="Cambria"/>
-          <w:noProof/>
-          <w:sz w:val="24"/>
-        </w:rPr>
-        <w:t>35.</w:t>
-      </w:r>
-      <w:r>
-        <w:rPr>
-          <w:rFonts w:ascii="Cambria" w:hAnsi="Cambria"/>
-          <w:noProof/>
-          <w:sz w:val="24"/>
-        </w:rPr>
-        <w:tab/>
-        <w:t xml:space="preserve">Duffy, J. B. GAL4 system in Drosophila: a fly geneticist’s Swiss army knife. </w:t>
-      </w:r>
-      <w:r>
-        <w:rPr>
-          <w:rFonts w:ascii="Cambria" w:hAnsi="Cambria"/>
-          <w:i/>
-          <w:iCs/>
-          <w:noProof/>
-          <w:sz w:val="24"/>
-        </w:rPr>
-        <w:t>Genesis</w:t>
-      </w:r>
-      <w:r>
-        <w:rPr>
-          <w:rFonts w:ascii="Cambria" w:hAnsi="Cambria"/>
-          <w:noProof/>
-          <w:sz w:val="24"/>
-        </w:rPr>
-        <w:t xml:space="preserve"> </w:t>
-      </w:r>
-      <w:r>
-        <w:rPr>
-          <w:rFonts w:ascii="Cambria" w:hAnsi="Cambria"/>
-          <w:b/>
-          <w:bCs/>
-          <w:noProof/>
-          <w:sz w:val="24"/>
-        </w:rPr>
-        <w:t>34,</w:t>
-      </w:r>
-      <w:r>
-        <w:rPr>
-          <w:rFonts w:ascii="Cambria" w:hAnsi="Cambria"/>
-          <w:noProof/>
-          <w:sz w:val="24"/>
-        </w:rPr>
-        <w:t xml:space="preserve"> 1–15 (2002).</w:t>
-      </w:r>
-    </w:p>
-    <w:p>
-      <w:pPr>
-        <w:pStyle w:val="NormalWeb"/>
-        <w:ind w:left="640" w:hanging="640"/>
-        <w:divId w:val="1021198243"/>
-        <w:rPr>
-          <w:rFonts w:ascii="Cambria" w:hAnsi="Cambria"/>
-          <w:noProof/>
-          <w:sz w:val="24"/>
-        </w:rPr>
-      </w:pPr>
-      <w:r>
-        <w:rPr>
-          <w:rFonts w:ascii="Cambria" w:hAnsi="Cambria"/>
-          <w:noProof/>
-          <w:sz w:val="24"/>
-        </w:rPr>
-        <w:t>36.</w:t>
-      </w:r>
-      <w:r>
-        <w:rPr>
-          <w:rFonts w:ascii="Cambria" w:hAnsi="Cambria"/>
-          <w:noProof/>
-          <w:sz w:val="24"/>
-        </w:rPr>
-        <w:tab/>
-        <w:t xml:space="preserve">Mantrova, E. Y., Schulz, R. a. &amp; Hsu, T. Oogenic function of the myogenic factor D-MEF2: Negative regulation of the Decapentaplegic receptor gene thick veins. </w:t>
-      </w:r>
-      <w:r>
-        <w:rPr>
-          <w:rFonts w:ascii="Cambria" w:hAnsi="Cambria"/>
-          <w:i/>
-          <w:iCs/>
-          <w:noProof/>
-          <w:sz w:val="24"/>
-        </w:rPr>
-        <w:t>Proc. Natl. Acad. Sci.</w:t>
-      </w:r>
-      <w:r>
-        <w:rPr>
-          <w:rFonts w:ascii="Cambria" w:hAnsi="Cambria"/>
-          <w:noProof/>
-          <w:sz w:val="24"/>
-        </w:rPr>
-        <w:t xml:space="preserve"> </w:t>
-      </w:r>
-      <w:r>
-        <w:rPr>
-          <w:rFonts w:ascii="Cambria" w:hAnsi="Cambria"/>
-          <w:b/>
-          <w:bCs/>
-          <w:noProof/>
-          <w:sz w:val="24"/>
-        </w:rPr>
-        <w:t>96,</w:t>
-      </w:r>
-      <w:r>
-        <w:rPr>
-          <w:rFonts w:ascii="Cambria" w:hAnsi="Cambria"/>
-          <w:noProof/>
-          <w:sz w:val="24"/>
-        </w:rPr>
-        <w:t xml:space="preserve"> 11889–11894 (1999).</w:t>
-      </w:r>
-    </w:p>
-    <w:p>
-      <w:pPr>
-        <w:pStyle w:val="NormalWeb"/>
-        <w:ind w:left="640" w:hanging="640"/>
-        <w:divId w:val="1021198243"/>
-        <w:rPr>
-          <w:rFonts w:ascii="Cambria" w:hAnsi="Cambria"/>
-          <w:noProof/>
-          <w:sz w:val="24"/>
-        </w:rPr>
-      </w:pPr>
-      <w:r>
-        <w:rPr>
-          <w:rFonts w:ascii="Cambria" w:hAnsi="Cambria"/>
-          <w:noProof/>
-          <w:sz w:val="24"/>
-        </w:rPr>
-        <w:t>37.</w:t>
-      </w:r>
-      <w:r>
-        <w:rPr>
-          <w:rFonts w:ascii="Cambria" w:hAnsi="Cambria"/>
-          <w:noProof/>
-          <w:sz w:val="24"/>
-        </w:rPr>
-        <w:tab/>
-        <w:t xml:space="preserve">Bentzinger, C. F. </w:t>
-      </w:r>
-      <w:r>
-        <w:rPr>
-          <w:rFonts w:ascii="Cambria" w:hAnsi="Cambria"/>
-          <w:i/>
-          <w:iCs/>
-          <w:noProof/>
-          <w:sz w:val="24"/>
-        </w:rPr>
-        <w:t>et al.</w:t>
-      </w:r>
-      <w:r>
-        <w:rPr>
-          <w:rFonts w:ascii="Cambria" w:hAnsi="Cambria"/>
-          <w:noProof/>
-          <w:sz w:val="24"/>
-        </w:rPr>
-        <w:t xml:space="preserve"> Skeletal muscle-specific ablation of raptor, but not of rictor, causes metabolic changes and results in muscle dystrophy. </w:t>
-      </w:r>
-      <w:r>
-        <w:rPr>
-          <w:rFonts w:ascii="Cambria" w:hAnsi="Cambria"/>
-          <w:i/>
-          <w:iCs/>
-          <w:noProof/>
-          <w:sz w:val="24"/>
-        </w:rPr>
-        <w:t>Cell Metab.</w:t>
-      </w:r>
-      <w:r>
-        <w:rPr>
-          <w:rFonts w:ascii="Cambria" w:hAnsi="Cambria"/>
-          <w:noProof/>
-          <w:sz w:val="24"/>
-        </w:rPr>
-        <w:t xml:space="preserve"> </w:t>
-      </w:r>
-      <w:r>
-        <w:rPr>
-          <w:rFonts w:ascii="Cambria" w:hAnsi="Cambria"/>
-          <w:b/>
-          <w:bCs/>
-          <w:noProof/>
-          <w:sz w:val="24"/>
-        </w:rPr>
-        <w:t>8,</w:t>
-      </w:r>
-      <w:r>
-        <w:rPr>
-          <w:rFonts w:ascii="Cambria" w:hAnsi="Cambria"/>
-          <w:noProof/>
-          <w:sz w:val="24"/>
-        </w:rPr>
-        <w:t xml:space="preserve"> 411–24 (2008).</w:t>
-      </w:r>
-    </w:p>
-    <w:p>
-      <w:pPr>
-        <w:pStyle w:val="NormalWeb"/>
-        <w:ind w:left="640" w:hanging="640"/>
-        <w:divId w:val="1021198243"/>
-        <w:rPr>
-          <w:rFonts w:ascii="Cambria" w:hAnsi="Cambria"/>
-          <w:noProof/>
-          <w:sz w:val="24"/>
-        </w:rPr>
-      </w:pPr>
-      <w:r>
-        <w:rPr>
-          <w:rFonts w:ascii="Cambria" w:hAnsi="Cambria"/>
-          <w:noProof/>
-          <w:sz w:val="24"/>
-        </w:rPr>
-        <w:t>38.</w:t>
-      </w:r>
-      <w:r>
-        <w:rPr>
-          <w:rFonts w:ascii="Cambria" w:hAnsi="Cambria"/>
-          <w:noProof/>
-          <w:sz w:val="24"/>
-        </w:rPr>
-        <w:tab/>
-        <w:t xml:space="preserve">Bentzinger, C. F. </w:t>
-      </w:r>
-      <w:r>
-        <w:rPr>
-          <w:rFonts w:ascii="Cambria" w:hAnsi="Cambria"/>
-          <w:i/>
-          <w:iCs/>
-          <w:noProof/>
-          <w:sz w:val="24"/>
-        </w:rPr>
-        <w:t>et al.</w:t>
-      </w:r>
-      <w:r>
-        <w:rPr>
-          <w:rFonts w:ascii="Cambria" w:hAnsi="Cambria"/>
-          <w:noProof/>
-          <w:sz w:val="24"/>
-        </w:rPr>
-        <w:t xml:space="preserve"> Differential response of skeletal muscles to mTORC1 signaling during atrophy and hypertrophy. </w:t>
-      </w:r>
-      <w:r>
-        <w:rPr>
-          <w:rFonts w:ascii="Cambria" w:hAnsi="Cambria"/>
-          <w:i/>
-          <w:iCs/>
-          <w:noProof/>
-          <w:sz w:val="24"/>
-        </w:rPr>
-        <w:t>Skelet. Muscle</w:t>
-      </w:r>
-      <w:r>
-        <w:rPr>
-          <w:rFonts w:ascii="Cambria" w:hAnsi="Cambria"/>
-          <w:noProof/>
-          <w:sz w:val="24"/>
-        </w:rPr>
-        <w:t xml:space="preserve"> </w:t>
-      </w:r>
-      <w:r>
-        <w:rPr>
-          <w:rFonts w:ascii="Cambria" w:hAnsi="Cambria"/>
-          <w:b/>
-          <w:bCs/>
-          <w:noProof/>
-          <w:sz w:val="24"/>
-        </w:rPr>
-        <w:t>3,</w:t>
-      </w:r>
-      <w:r>
-        <w:rPr>
-          <w:rFonts w:ascii="Cambria" w:hAnsi="Cambria"/>
-          <w:noProof/>
-          <w:sz w:val="24"/>
-        </w:rPr>
-        <w:t xml:space="preserve"> 6 (2013).</w:t>
-      </w:r>
-    </w:p>
-    <w:p>
-      <w:pPr>
-        <w:pStyle w:val="NormalWeb"/>
-        <w:ind w:left="640" w:hanging="640"/>
-        <w:divId w:val="1021198243"/>
-        <w:rPr>
-          <w:rFonts w:ascii="Cambria" w:hAnsi="Cambria"/>
-          <w:noProof/>
-          <w:sz w:val="24"/>
-        </w:rPr>
-      </w:pPr>
-      <w:r>
-        <w:rPr>
-          <w:rFonts w:ascii="Cambria" w:hAnsi="Cambria"/>
-          <w:noProof/>
-          <w:sz w:val="24"/>
-        </w:rPr>
-        <w:t>39.</w:t>
-      </w:r>
-      <w:r>
-        <w:rPr>
-          <w:rFonts w:ascii="Cambria" w:hAnsi="Cambria"/>
-          <w:noProof/>
-          <w:sz w:val="24"/>
-        </w:rPr>
-        <w:tab/>
-        <w:t xml:space="preserve">Leffelaar, D. &amp; Grigliatti, T. A. A Mutation in Drosophila That Appears to Accelerate Aging. </w:t>
-      </w:r>
-      <w:r>
-        <w:rPr>
-          <w:rFonts w:ascii="Cambria" w:hAnsi="Cambria"/>
-          <w:b/>
-          <w:bCs/>
-          <w:noProof/>
-          <w:sz w:val="24"/>
-        </w:rPr>
-        <w:t>210,</w:t>
-      </w:r>
-      <w:r>
-        <w:rPr>
-          <w:rFonts w:ascii="Cambria" w:hAnsi="Cambria"/>
-          <w:noProof/>
-          <w:sz w:val="24"/>
-        </w:rPr>
-        <w:t xml:space="preserve"> 199–210 (1984).</w:t>
-      </w:r>
-    </w:p>
-    <w:p>
-      <w:pPr>
-        <w:pStyle w:val="NormalWeb"/>
-        <w:ind w:left="640" w:hanging="640"/>
-        <w:divId w:val="1021198243"/>
-        <w:rPr>
-          <w:rFonts w:ascii="Cambria" w:hAnsi="Cambria"/>
-          <w:noProof/>
-          <w:sz w:val="24"/>
-        </w:rPr>
-      </w:pPr>
-      <w:r>
-        <w:rPr>
-          <w:rFonts w:ascii="Cambria" w:hAnsi="Cambria"/>
-          <w:noProof/>
-          <w:sz w:val="24"/>
-        </w:rPr>
-        <w:t>40.</w:t>
-      </w:r>
-      <w:r>
-        <w:rPr>
-          <w:rFonts w:ascii="Cambria" w:hAnsi="Cambria"/>
-          <w:noProof/>
-          <w:sz w:val="24"/>
-        </w:rPr>
-        <w:tab/>
-        <w:t xml:space="preserve">Demontis, F., Patel, V. K., Swindell, W. R. &amp; Perrimon, N. Intertissue Control of the Nucleolus via a Myokine-Dependent Longevity Pathway. </w:t>
-      </w:r>
-      <w:r>
-        <w:rPr>
-          <w:rFonts w:ascii="Cambria" w:hAnsi="Cambria"/>
-          <w:i/>
-          <w:iCs/>
-          <w:noProof/>
-          <w:sz w:val="24"/>
-        </w:rPr>
-        <w:t>Cell Rep.</w:t>
-      </w:r>
-      <w:r>
-        <w:rPr>
-          <w:rFonts w:ascii="Cambria" w:hAnsi="Cambria"/>
-          <w:noProof/>
-          <w:sz w:val="24"/>
-        </w:rPr>
-        <w:t xml:space="preserve"> 1–14 (2014). doi:10.1016/j.celrep.2014.05.001</w:t>
-      </w:r>
-    </w:p>
-    <w:p>
-      <w:pPr>
-        <w:pStyle w:val="NormalWeb"/>
-        <w:ind w:left="640" w:hanging="640"/>
-        <w:divId w:val="1021198243"/>
-        <w:rPr>
-          <w:rFonts w:ascii="Cambria" w:hAnsi="Cambria"/>
-          <w:noProof/>
-          <w:sz w:val="24"/>
-        </w:rPr>
-      </w:pPr>
-      <w:r>
-        <w:rPr>
-          <w:rFonts w:ascii="Cambria" w:hAnsi="Cambria"/>
-          <w:noProof/>
-          <w:sz w:val="24"/>
-        </w:rPr>
-        <w:t>41.</w:t>
-      </w:r>
-      <w:r>
-        <w:rPr>
-          <w:rFonts w:ascii="Cambria" w:hAnsi="Cambria"/>
-          <w:noProof/>
-          <w:sz w:val="24"/>
-        </w:rPr>
-        <w:tab/>
-        <w:t xml:space="preserve">Demontis, F. &amp; Perrimon, N. FOXO/4E-BP signaling in Drosophila muscles regulates organism-wide proteostasis during aging. </w:t>
-      </w:r>
-      <w:r>
-        <w:rPr>
-          <w:rFonts w:ascii="Cambria" w:hAnsi="Cambria"/>
-          <w:i/>
-          <w:iCs/>
-          <w:noProof/>
-          <w:sz w:val="24"/>
-        </w:rPr>
-        <w:t>Cell</w:t>
-      </w:r>
-      <w:r>
-        <w:rPr>
-          <w:rFonts w:ascii="Cambria" w:hAnsi="Cambria"/>
-          <w:noProof/>
-          <w:sz w:val="24"/>
-        </w:rPr>
-        <w:t xml:space="preserve"> </w:t>
-      </w:r>
-      <w:r>
-        <w:rPr>
-          <w:rFonts w:ascii="Cambria" w:hAnsi="Cambria"/>
-          <w:b/>
-          <w:bCs/>
-          <w:noProof/>
-          <w:sz w:val="24"/>
-        </w:rPr>
-        <w:t>143,</w:t>
-      </w:r>
-      <w:r>
-        <w:rPr>
-          <w:rFonts w:ascii="Cambria" w:hAnsi="Cambria"/>
-          <w:noProof/>
-          <w:sz w:val="24"/>
-        </w:rPr>
-        <w:t xml:space="preserve"> 813–25 (2010).</w:t>
-      </w:r>
-    </w:p>
-    <w:p>
-      <w:pPr>
-        <w:pStyle w:val="NormalWeb"/>
-        <w:ind w:left="640" w:hanging="640"/>
-        <w:divId w:val="1021198243"/>
-        <w:rPr>
-          <w:rFonts w:ascii="Cambria" w:hAnsi="Cambria"/>
-          <w:noProof/>
-          <w:sz w:val="24"/>
-        </w:rPr>
-      </w:pPr>
-      <w:r>
-        <w:rPr>
-          <w:rFonts w:ascii="Cambria" w:hAnsi="Cambria"/>
-          <w:noProof/>
-          <w:sz w:val="24"/>
-        </w:rPr>
-        <w:t>42.</w:t>
-      </w:r>
-      <w:r>
-        <w:rPr>
-          <w:rFonts w:ascii="Cambria" w:hAnsi="Cambria"/>
-          <w:noProof/>
-          <w:sz w:val="24"/>
-        </w:rPr>
-        <w:tab/>
-        <w:t xml:space="preserve">Muffat, J. </w:t>
-      </w:r>
-      <w:r>
-        <w:rPr>
-          <w:rFonts w:ascii="Cambria" w:hAnsi="Cambria"/>
-          <w:i/>
-          <w:iCs/>
-          <w:noProof/>
-          <w:sz w:val="24"/>
-        </w:rPr>
-        <w:t>et al.</w:t>
-      </w:r>
-      <w:r>
-        <w:rPr>
-          <w:rFonts w:ascii="Cambria" w:hAnsi="Cambria"/>
-          <w:noProof/>
-          <w:sz w:val="24"/>
-        </w:rPr>
-        <w:t xml:space="preserve"> Hypersensitivity to oxygen and shortened lifespan in a Drosophila mitochondrial complex II mutant. (2006).</w:t>
-      </w:r>
-    </w:p>
-    <w:p>
-      <w:pPr>
-        <w:pStyle w:val="NormalWeb"/>
-        <w:ind w:left="640" w:hanging="640"/>
-        <w:divId w:val="1021198243"/>
-        <w:rPr>
-          <w:rFonts w:ascii="Cambria" w:hAnsi="Cambria"/>
-          <w:noProof/>
-          <w:sz w:val="24"/>
-        </w:rPr>
-      </w:pPr>
-      <w:r>
-        <w:rPr>
-          <w:rFonts w:ascii="Cambria" w:hAnsi="Cambria"/>
-          <w:noProof/>
-          <w:sz w:val="24"/>
-        </w:rPr>
-        <w:t>43.</w:t>
-      </w:r>
-      <w:r>
-        <w:rPr>
-          <w:rFonts w:ascii="Cambria" w:hAnsi="Cambria"/>
-          <w:noProof/>
-          <w:sz w:val="24"/>
-        </w:rPr>
-        <w:tab/>
-        <w:t xml:space="preserve">Pia, L., Heikkinen, E. &amp; Kauppinen, M. Muscle Strength and Mobility as Predictors of Survival in 75–84 - Year - old People. </w:t>
-      </w:r>
-      <w:r>
-        <w:rPr>
-          <w:rFonts w:ascii="Cambria" w:hAnsi="Cambria"/>
-          <w:i/>
-          <w:iCs/>
-          <w:noProof/>
-          <w:sz w:val="24"/>
-        </w:rPr>
-        <w:t>Age Ageing</w:t>
-      </w:r>
-      <w:r>
-        <w:rPr>
-          <w:rFonts w:ascii="Cambria" w:hAnsi="Cambria"/>
-          <w:noProof/>
-          <w:sz w:val="24"/>
-        </w:rPr>
-        <w:t xml:space="preserve"> </w:t>
-      </w:r>
-      <w:r>
-        <w:rPr>
-          <w:rFonts w:ascii="Cambria" w:hAnsi="Cambria"/>
-          <w:b/>
-          <w:bCs/>
-          <w:noProof/>
-          <w:sz w:val="24"/>
-        </w:rPr>
-        <w:t>24,</w:t>
-      </w:r>
-      <w:r>
-        <w:rPr>
-          <w:rFonts w:ascii="Cambria" w:hAnsi="Cambria"/>
-          <w:noProof/>
-          <w:sz w:val="24"/>
-        </w:rPr>
-        <w:t xml:space="preserve"> 468–473 (1995).</w:t>
-      </w:r>
-    </w:p>
-    <w:p>
-      <w:pPr>
-        <w:pStyle w:val="NormalWeb"/>
-        <w:ind w:left="640" w:hanging="640"/>
-        <w:divId w:val="1021198243"/>
-        <w:rPr>
-          <w:rFonts w:ascii="Cambria" w:hAnsi="Cambria"/>
-          <w:noProof/>
-          <w:sz w:val="24"/>
-        </w:rPr>
-      </w:pPr>
-      <w:r>
-        <w:rPr>
-          <w:rFonts w:ascii="Cambria" w:hAnsi="Cambria"/>
-          <w:noProof/>
-          <w:sz w:val="24"/>
-        </w:rPr>
-        <w:t>44.</w:t>
-      </w:r>
-      <w:r>
-        <w:rPr>
-          <w:rFonts w:ascii="Cambria" w:hAnsi="Cambria"/>
-          <w:noProof/>
-          <w:sz w:val="24"/>
-        </w:rPr>
-        <w:tab/>
-        <w:t xml:space="preserve">Ruiz, J. R. </w:t>
-      </w:r>
-      <w:r>
-        <w:rPr>
-          <w:rFonts w:ascii="Cambria" w:hAnsi="Cambria"/>
-          <w:i/>
-          <w:iCs/>
-          <w:noProof/>
-          <w:sz w:val="24"/>
-        </w:rPr>
-        <w:t>et al.</w:t>
-      </w:r>
-      <w:r>
-        <w:rPr>
-          <w:rFonts w:ascii="Cambria" w:hAnsi="Cambria"/>
-          <w:noProof/>
-          <w:sz w:val="24"/>
-        </w:rPr>
-        <w:t xml:space="preserve"> Association between muscular strength and mortality in men: prospective cohort study. </w:t>
-      </w:r>
-      <w:r>
-        <w:rPr>
-          <w:rFonts w:ascii="Cambria" w:hAnsi="Cambria"/>
-          <w:i/>
-          <w:iCs/>
-          <w:noProof/>
-          <w:sz w:val="24"/>
-        </w:rPr>
-        <w:t>BMJ</w:t>
-      </w:r>
-      <w:r>
-        <w:rPr>
-          <w:rFonts w:ascii="Cambria" w:hAnsi="Cambria"/>
-          <w:noProof/>
-          <w:sz w:val="24"/>
-        </w:rPr>
-        <w:t xml:space="preserve"> </w:t>
-      </w:r>
-      <w:r>
-        <w:rPr>
-          <w:rFonts w:ascii="Cambria" w:hAnsi="Cambria"/>
-          <w:b/>
-          <w:bCs/>
-          <w:noProof/>
-          <w:sz w:val="24"/>
-        </w:rPr>
-        <w:t>337,</w:t>
-      </w:r>
-      <w:r>
-        <w:rPr>
-          <w:rFonts w:ascii="Cambria" w:hAnsi="Cambria"/>
-          <w:noProof/>
-          <w:sz w:val="24"/>
-        </w:rPr>
-        <w:t xml:space="preserve"> a439 (2008).</w:t>
-      </w:r>
-    </w:p>
-    <w:p>
-      <w:pPr>
-        <w:pStyle w:val="NormalWeb"/>
-        <w:ind w:left="640" w:hanging="640"/>
-        <w:divId w:val="1021198243"/>
-        <w:rPr>
-          <w:rFonts w:ascii="Cambria" w:hAnsi="Cambria"/>
-          <w:noProof/>
-          <w:sz w:val="24"/>
-        </w:rPr>
-      </w:pPr>
-      <w:r>
-        <w:rPr>
-          <w:rFonts w:ascii="Cambria" w:hAnsi="Cambria"/>
-          <w:noProof/>
-          <w:sz w:val="24"/>
-        </w:rPr>
-        <w:t>45.</w:t>
-      </w:r>
-      <w:r>
-        <w:rPr>
-          <w:rFonts w:ascii="Cambria" w:hAnsi="Cambria"/>
-          <w:noProof/>
-          <w:sz w:val="24"/>
-        </w:rPr>
-        <w:tab/>
-        <w:t xml:space="preserve">Cooper, R., Kuh, D. &amp; Hardy, R. Objectively measured physical capability levels and mortality: systematic review and meta-analysis. </w:t>
-      </w:r>
-      <w:r>
-        <w:rPr>
-          <w:rFonts w:ascii="Cambria" w:hAnsi="Cambria"/>
-          <w:i/>
-          <w:iCs/>
-          <w:noProof/>
-          <w:sz w:val="24"/>
-        </w:rPr>
-        <w:t>BMJ</w:t>
-      </w:r>
-      <w:r>
-        <w:rPr>
-          <w:rFonts w:ascii="Cambria" w:hAnsi="Cambria"/>
-          <w:noProof/>
-          <w:sz w:val="24"/>
-        </w:rPr>
-        <w:t xml:space="preserve"> </w:t>
-      </w:r>
-      <w:r>
-        <w:rPr>
-          <w:rFonts w:ascii="Cambria" w:hAnsi="Cambria"/>
-          <w:b/>
-          <w:bCs/>
-          <w:noProof/>
-          <w:sz w:val="24"/>
-        </w:rPr>
-        <w:t>341,</w:t>
-      </w:r>
-      <w:r>
-        <w:rPr>
-          <w:rFonts w:ascii="Cambria" w:hAnsi="Cambria"/>
-          <w:noProof/>
-          <w:sz w:val="24"/>
-        </w:rPr>
-        <w:t xml:space="preserve"> c4467 (2010). </w:t>
-      </w:r>
-    </w:p>
-    <w:p>
-      <w:pPr>
-        <w:pStyle w:val="NormalWeb"/>
-        <w:ind w:left="640" w:hanging="640"/>
-        <w:divId w:val="306475743"/>
+        <w:divId w:val="221916827"/>
         <w:rPr>
           <w:rFonts w:ascii="Cambria" w:hAnsi="Cambria"/>
           <w:b/>
@@ -14235,35 +14312,6 @@
     </w:sectPr>
   </w:body>
 </w:document>
-</file>
-
-<file path=word/comments.xml><?xml version="1.0" encoding="utf-8"?>
-<w:comments xmlns:wpc="http://schemas.microsoft.com/office/word/2010/wordprocessingCanvas" xmlns:mo="http://schemas.microsoft.com/office/mac/office/2008/main" xmlns:mc="http://schemas.openxmlformats.org/markup-compatibility/2006" xmlns:mv="urn:schemas-microsoft-com:mac:vml" xmlns:o="urn:schemas-microsoft-com:office:office" xmlns:r="http://schemas.openxmlformats.org/officeDocument/2006/relationships" xmlns:m="http://schemas.openxmlformats.org/officeDocument/2006/math" xmlns:v="urn:schemas-microsoft-com:vml" xmlns:wp14="http://schemas.microsoft.com/office/word/2010/wordprocessingDrawing" xmlns:wp="http://schemas.openxmlformats.org/drawingml/2006/wordprocessingDrawing" xmlns:w10="urn:schemas-microsoft-com:office:word" xmlns:w="http://schemas.openxmlformats.org/wordprocessingml/2006/main" xmlns:w14="http://schemas.microsoft.com/office/word/2010/wordml" xmlns:wpg="http://schemas.microsoft.com/office/word/2010/wordprocessingGroup" xmlns:wpi="http://schemas.microsoft.com/office/word/2010/wordprocessingInk" xmlns:wne="http://schemas.microsoft.com/office/word/2006/wordml" xmlns:wps="http://schemas.microsoft.com/office/word/2010/wordprocessingShape" mc:Ignorable="w14 wp14">
-  <w:comment w:id="1" w:author="Dave Bridges" w:date="2014-11-23T11:42:00Z" w:initials="DB">
-    <w:p>
-      <w:pPr>
-        <w:pStyle w:val="CommentText"/>
-      </w:pPr>
-      <w:r>
-        <w:rPr>
-          <w:rStyle w:val="CommentReference"/>
-        </w:rPr>
-        <w:annotationRef/>
-      </w:r>
-      <w:r>
-        <w:t xml:space="preserve">Add discussion of </w:t>
-      </w:r>
-      <w:proofErr w:type="spellStart"/>
-      <w:r>
-        <w:t>Bentzinger</w:t>
-      </w:r>
-      <w:proofErr w:type="spellEnd"/>
-      <w:r>
-        <w:t xml:space="preserve"> data, talking about Raptor data</w:t>
-      </w:r>
-    </w:p>
-  </w:comment>
-</w:comments>
 </file>
 
 <file path=word/numbering.xml><?xml version="1.0" encoding="utf-8"?>
@@ -15856,7 +15904,7 @@
 </file>
 
 <file path=customXml/itemProps1.xml><?xml version="1.0" encoding="utf-8"?>
-<ds:datastoreItem xmlns:ds="http://schemas.openxmlformats.org/officeDocument/2006/customXml" ds:itemID="{EE8915CE-59FA-6147-B895-BACA909D048B}">
+<ds:datastoreItem xmlns:ds="http://schemas.openxmlformats.org/officeDocument/2006/customXml" ds:itemID="{755B94DE-2CED-284C-AD81-32768A62A9E8}">
   <ds:schemaRefs>
     <ds:schemaRef ds:uri="http://schemas.openxmlformats.org/officeDocument/2006/bibliography"/>
   </ds:schemaRefs>

</xml_diff>

<commit_message>
Created figure for climbing and birth rates for MHC.  Part of issue 18
</commit_message>
<xml_diff>
--- a/Manuscripts/Hatfield et al Submission/Manuscript.docx
+++ b/Manuscripts/Hatfield et al Submission/Manuscript.docx
@@ -56,6 +56,18 @@
       </w:r>
       <w:r>
         <w:t>Innocence Harvey</w:t>
+      </w:r>
+      <w:r>
+        <w:rPr>
+          <w:vertAlign w:val="superscript"/>
+        </w:rPr>
+        <w:t>1</w:t>
+      </w:r>
+      <w:r>
+        <w:t xml:space="preserve">, </w:t>
+      </w:r>
+      <w:r>
+        <w:t>Erika Yates</w:t>
       </w:r>
       <w:r>
         <w:rPr>
@@ -2298,7 +2310,13 @@
         <w:rPr>
           <w:i/>
         </w:rPr>
-        <w:t>mef2</w:t>
+        <w:t>M</w:t>
+      </w:r>
+      <w:r>
+        <w:rPr>
+          <w:i/>
+        </w:rPr>
+        <w:t>ef2</w:t>
       </w:r>
       <w:r>
         <w:t>-GAL4&gt;UAS-</w:t>
@@ -3700,7 +3718,7 @@
         <w:fldChar w:fldCharType="begin" w:fldLock="1"/>
       </w:r>
       <w:r>
-        <w:instrText>ADDIN CSL_CITATION { "citationItems" : [ { "id" : "ITEM-1", "itemData" : { "DOI" : "10.1242/dev.01255", "ISSN" : "0950-1991", "PMID" : "15253933", "abstract" : "The highly conserved target-of-rapamycin (TOR) protein kinases control cell growth in response to nutrients and growth factors. In mammals, TOR has been shown to interact with raptor to relay nutrient signals to downstream translation machinery. We report that in C. elegans, mutations in the genes encoding CeTOR and raptor result in dauer-like larval arrest, implying that CeTOR regulates dauer diapause. The daf-15 (raptor) and let-363 (CeTOR) mutants shift metabolism to accumulate fat, and raptor mutations extend adult life span. daf-15 transcription is regulated by DAF-16, a FOXO transcription factor that is in turn regulated by daf-2 insulin/IGF signaling. This is a new mechanism that regulates the TOR pathway. Thus, DAF-2 insulin/IGF signaling and nutrient signaling converge on DAF-15 (raptor) to regulate C. elegans larval development, metabolism and life span.", "author" : [ { "dropping-particle" : "", "family" : "Jia", "given" : "Kailiang", "non-dropping-particle" : "", "parse-names" : false, "suffix" : "" }, { "dropping-particle" : "", "family" : "Chen", "given" : "Di", "non-dropping-particle" : "", "parse-names" : false, "suffix" : "" }, { "dropping-particle" : "", "family" : "Riddle", "given" : "Donald L", "non-dropping-particle" : "", "parse-names" : false, "suffix" : "" } ], "container-title" : "Development (Cambridge, England)", "id" : "ITEM-1", "issue" : "16", "issued" : { "date-parts" : [ [ "2004", "8" ] ] }, "page" : "3897-906", "title" : "The TOR pathway interacts with the insulin signaling pathway to regulate C. elegans larval development, metabolism and life span.", "type" : "article-journal", "volume" : "131" }, "uris" : [ "http://www.mendeley.com/documents/?uuid=78e965eb-a40e-4b5c-b54c-af1e3ae39795" ] }, { "id" : "ITEM-2", "itemData" : { "ISBN" : "1534-5807", "author" : [ { "dropping-particle" : "", "family" : "Guertin", "given" : "David A", "non-dropping-particle" : "", "parse-names" : false, "suffix" : "" }, { "dropping-particle" : "", "family" : "Stevens", "given" : "Deanna M", "non-dropping-particle" : "", "parse-names" : false, "suffix" : "" }, { "dropping-particle" : "", "family" : "Thoreen", "given" : "Carson C", "non-dropping-particle" : "", "parse-names" : false, "suffix" : "" }, { "dropping-particle" : "", "family" : "Burds", "given" : "Aurora A", "non-dropping-particle" : "", "parse-names" : false, "suffix" : "" }, { "dropping-particle" : "", "family" : "Kalaany", "given" : "Nada Y", "non-dropping-particle" : "", "parse-names" : false, "suffix" : "" }, { "dropping-particle" : "", "family" : "Moffat", "given" : "Jason", "non-dropping-particle" : "", "parse-names" : false, "suffix" : "" }, { "dropping-particle" : "", "family" : "Brown", "given" : "Michael\u00a0S. S", "non-dropping-particle" : "", "parse-names" : false, "suffix" : "" }, { "dropping-particle" : "", "family" : "Fitzgerald", "given" : "Kevin J", "non-dropping-particle" : "", "parse-names" : false, "suffix" : "" }, { "dropping-particle" : "", "family" : "Sabatini", "given" : "David\u00a0M.", "non-dropping-particle" : "", "parse-names" : false, "suffix" : "" } ], "container-title" : "Developmental cell", "id" : "ITEM-2", "issue" : "6", "issued" : { "date-parts" : [ [ "2006" ] ] }, "note" : "\n        From Duplicate 2 ( \n        \n        \n          Ablation in mice of the mTORC components raptor, rictor, or mLST8 reveals that mTORC2 is required for signaling to Akt-FOXO and PKCalpha, but not S6K1\n        \n        \n         - Guertin, David A; Stevens, Deanna M; Thoreen, Carson C; Burds, Aurora A; Kalaany, Nada Y; Moffat, Jason; Brown, Michael S; Fitzgerald, Kevin J; Sabatini, David M. )\n\n        \n        \n\n        \n\n        \n\n      ", "page" : "859-871", "title" : "Ablation in mice of the mTORC components raptor, rictor, or mLST8 reveals that mTORC2 is required for signaling to Akt-FOXO and PKCalpha, but not S6K1", "type" : "article-journal", "volume" : "11" }, "uris" : [ "http://www.mendeley.com/documents/?uuid=6281135d-24bd-4cc4-a372-d401a71e712f" ] }, { "id" : "ITEM-3", "itemData" : { "DOI" : "10.1128/MCB.24.21.9508-9516.2004", "ISSN" : "0270-7306", "PMID" : "15485918", "abstract" : "The mammalian target of rapamycin (mTOR) is a key component of a signaling pathway which integrates inputs from nutrients and growth factors to regulate cell growth. Recent studies demonstrated that mice harboring an ethylnitrosourea-induced mutation in the gene encoding mTOR die at embryonic day 12.5 (E12.5). However, others have shown that the treatment of E4.5 blastocysts with rapamycin blocks trophoblast outgrowth, suggesting that the absence of mTOR should lead to embryonic lethality at an earlier stage. To resolve this discrepancy, we set out to disrupt the mTOR gene and analyze the outcome in both heterozygous and homozygous settings. Heterozygous mTOR (mTOR(+/-)) mice do not display any overt phenotype, although mouse embryonic fibroblasts derived from these mice show a 50% reduction in mTOR protein levels and phosphorylation of S6 kinase 1 T389, a site whose phosphorylation is directly mediated by mTOR. However, S6 phosphorylation, raptor levels, cell size, and cell cycle transit times are not diminished in these cells. In contrast to the situation in mTOR(+/-) mice, embryonic development of homozygous mTOR(-/-) mice appears to be arrested at E5.5; such embryos are severely runted and display an aberrant developmental phenotype. The ability of these embryos to implant corresponds to a limited level of trophoblast outgrowth in vitro, reflecting a maternal mRNA contribution, which has been shown to persist during preimplantation development. Moreover, mTOR(-/-) embryos display a lesion in inner cell mass proliferation, consistent with the inability to establish embryonic stem cells from mTOR(-/-) embryos.", "author" : [ { "dropping-particle" : "", "family" : "Gangloff", "given" : "Yann-ga\u00ebl", "non-dropping-particle" : "", "parse-names" : false, "suffix" : "" }, { "dropping-particle" : "", "family" : "Mueller", "given" : "Matthias", "non-dropping-particle" : "", "parse-names" : false, "suffix" : "" }, { "dropping-particle" : "", "family" : "Dann", "given" : "Stephen G", "non-dropping-particle" : "", "parse-names" : false, "suffix" : "" }, { "dropping-particle" : "", "family" : "Svoboda", "given" : "Petr", "non-dropping-particle" : "", "parse-names" : false, "suffix" : "" }, { "dropping-particle" : "", "family" : "Sticker", "given" : "Melanie", "non-dropping-particle" : "", "parse-names" : false, "suffix" : "" }, { "dropping-particle" : "", "family" : "Spetz", "given" : "Jean-francois", "non-dropping-particle" : "", "parse-names" : false, "suffix" : "" }, { "dropping-particle" : "", "family" : "Um", "given" : "Sung Hee", "non-dropping-particle" : "", "parse-names" : false, "suffix" : "" }, { "dropping-particle" : "", "family" : "Brown", "given" : "Eric J", "non-dropping-particle" : "", "parse-names" : false, "suffix" : "" }, { "dropping-particle" : "", "family" : "Cereghini", "given" : "Silvia", "non-dropping-particle" : "", "parse-names" : false, "suffix" : "" }, { "dropping-particle" : "", "family" : "Thomas", "given" : "George", "non-dropping-particle" : "", "parse-names" : false, "suffix" : "" }, { "dropping-particle" : "", "family" : "Kozma", "given" : "Sara C", "non-dropping-particle" : "", "parse-names" : false, "suffix" : "" } ], "container-title" : "Molecular and cellular biology", "id" : "ITEM-3", "issue" : "21", "issued" : { "date-parts" : [ [ "2004", "11" ] ] }, "page" : "9508-16", "title" : "Disruption of the mouse mTOR gene leads to early postimplantation lethality and prohibits embryonic stem cell development.", "type" : "article-journal", "volume" : "24" }, "uris" : [ "http://www.mendeley.com/documents/?uuid=93bc5714-7d15-477f-9ff1-e145cdd9ff68" ] }, { "id" : "ITEM-4", "itemData" : { "DOI" : "10.1128/MCB.24.15.6710-6718.2004", "ISSN" : "0270-7306", "PMID" : "15254238", "abstract" : "TOR is a serine-threonine kinase that was originally identified as a target of rapamycin in Saccharomyces cerevisiae and then found to be highly conserved among eukaryotes. In Drosophila melanogaster, inactivation of TOR or its substrate, S6 kinase, results in reduced cell size and embryonic lethality, indicating a critical role for the TOR pathway in cell growth control. However, the in vivo functions of mammalian TOR (mTOR) remain unclear. In this study, we disrupted the kinase domain of mouse mTOR by homologous recombination. While heterozygous mutant mice were normal and fertile, homozygous mutant embryos died shortly after implantation due to impaired cell proliferation in both embryonic and extraembryonic compartments. Homozygous blastocysts looked normal, but their inner cell mass and trophoblast failed to proliferate in vitro. Deletion of the C-terminal six amino acids of mTOR, which are essential for kinase activity, resulted in reduced cell size and proliferation arrest in embryonic stem cells. These data show that mTOR controls both cell size and proliferation in early mouse embryos and embryonic stem cells.", "author" : [ { "dropping-particle" : "", "family" : "Murakami", "given" : "Mirei", "non-dropping-particle" : "", "parse-names" : false, "suffix" : "" }, { "dropping-particle" : "", "family" : "Ichisaka", "given" : "Tomoko", "non-dropping-particle" : "", "parse-names" : false, "suffix" : "" }, { "dropping-particle" : "", "family" : "Maeda", "given" : "Mitsuyo", "non-dropping-particle" : "", "parse-names" : false, "suffix" : "" }, { "dropping-particle" : "", "family" : "Oshiro", "given" : "Noriko", "non-dropping-particle" : "", "parse-names" : false, "suffix" : "" }, { "dropping-particle" : "", "family" : "Hara", "given" : "Kenta", "non-dropping-particle" : "", "parse-names" : false, "suffix" : "" }, { "dropping-particle" : "", "family" : "Edenhofer", "given" : "Frank", "non-dropping-particle" : "", "parse-names" : false, "suffix" : "" }, { "dropping-particle" : "", "family" : "Kiyama", "given" : "Hiroshi", "non-dropping-particle" : "", "parse-names" : false, "suffix" : "" }, { "dropping-particle" : "", "family" : "Yonezawa", "given" : "Kazuyoshi", "non-dropping-particle" : "", "parse-names" : false, "suffix" : "" }, { "dropping-particle" : "", "family" : "Yamanaka", "given" : "Shinya", "non-dropping-particle" : "", "parse-names" : false, "suffix" : "" } ], "container-title" : "Molecular and cellular biology", "id" : "ITEM-4", "issue" : "15", "issued" : { "date-parts" : [ [ "2004", "8" ] ] }, "page" : "6710-8", "title" : "mTOR is essential for growth and proliferation in early mouse embryos and embryonic stem cells.", "type" : "article-journal", "volume" : "24" }, "uris" : [ "http://www.mendeley.com/documents/?uuid=d6eac077-3d76-4b58-b12b-b45c838ff0c9" ] } ], "mendeley" : { "formattedCitation" : "&lt;sup&gt;13\u201315,33&lt;/sup&gt;", "plainTextFormattedCitation" : "13\u201315,33", "previouslyFormattedCitation" : "&lt;sup&gt;13\u201315,34&lt;/sup&gt;" }, "properties" : { "noteIndex" : 0 }, "schema" : "https://github.com/citation-style-language/schema/raw/master/csl-citation.json" }</w:instrText>
+        <w:instrText>ADDIN CSL_CITATION { "citationItems" : [ { "id" : "ITEM-1", "itemData" : { "DOI" : "10.1242/dev.01255", "ISSN" : "0950-1991", "PMID" : "15253933", "abstract" : "The highly conserved target-of-rapamycin (TOR) protein kinases control cell growth in response to nutrients and growth factors. In mammals, TOR has been shown to interact with raptor to relay nutrient signals to downstream translation machinery. We report that in C. elegans, mutations in the genes encoding CeTOR and raptor result in dauer-like larval arrest, implying that CeTOR regulates dauer diapause. The daf-15 (raptor) and let-363 (CeTOR) mutants shift metabolism to accumulate fat, and raptor mutations extend adult life span. daf-15 transcription is regulated by DAF-16, a FOXO transcription factor that is in turn regulated by daf-2 insulin/IGF signaling. This is a new mechanism that regulates the TOR pathway. Thus, DAF-2 insulin/IGF signaling and nutrient signaling converge on DAF-15 (raptor) to regulate C. elegans larval development, metabolism and life span.", "author" : [ { "dropping-particle" : "", "family" : "Jia", "given" : "Kailiang", "non-dropping-particle" : "", "parse-names" : false, "suffix" : "" }, { "dropping-particle" : "", "family" : "Chen", "given" : "Di", "non-dropping-particle" : "", "parse-names" : false, "suffix" : "" }, { "dropping-particle" : "", "family" : "Riddle", "given" : "Donald L", "non-dropping-particle" : "", "parse-names" : false, "suffix" : "" } ], "container-title" : "Development (Cambridge, England)", "id" : "ITEM-1", "issue" : "16", "issued" : { "date-parts" : [ [ "2004", "8" ] ] }, "page" : "3897-906", "title" : "The TOR pathway interacts with the insulin signaling pathway to regulate C. elegans larval development, metabolism and life span.", "type" : "article-journal", "volume" : "131" }, "uris" : [ "http://www.mendeley.com/documents/?uuid=78e965eb-a40e-4b5c-b54c-af1e3ae39795" ] }, { "id" : "ITEM-2", "itemData" : { "ISBN" : "1534-5807", "author" : [ { "dropping-particle" : "", "family" : "Guertin", "given" : "David A", "non-dropping-particle" : "", "parse-names" : false, "suffix" : "" }, { "dropping-particle" : "", "family" : "Stevens", "given" : "Deanna M", "non-dropping-particle" : "", "parse-names" : false, "suffix" : "" }, { "dropping-particle" : "", "family" : "Thoreen", "given" : "Carson C", "non-dropping-particle" : "", "parse-names" : false, "suffix" : "" }, { "dropping-particle" : "", "family" : "Burds", "given" : "Aurora A", "non-dropping-particle" : "", "parse-names" : false, "suffix" : "" }, { "dropping-particle" : "", "family" : "Kalaany", "given" : "Nada Y", "non-dropping-particle" : "", "parse-names" : false, "suffix" : "" }, { "dropping-particle" : "", "family" : "Moffat", "given" : "Jason", "non-dropping-particle" : "", "parse-names" : false, "suffix" : "" }, { "dropping-particle" : "", "family" : "Brown", "given" : "Michael\u00a0S. S", "non-dropping-particle" : "", "parse-names" : false, "suffix" : "" }, { "dropping-particle" : "", "family" : "Fitzgerald", "given" : "Kevin J", "non-dropping-particle" : "", "parse-names" : false, "suffix" : "" }, { "dropping-particle" : "", "family" : "Sabatini", "given" : "David\u00a0M.", "non-dropping-particle" : "", "parse-names" : false, "suffix" : "" } ], "container-title" : "Developmental cell", "id" : "ITEM-2", "issue" : "6", "issued" : { "date-parts" : [ [ "2006" ] ] }, "note" : "\n        From Duplicate 2 ( \n        \n        \n          Ablation in mice of the mTORC components raptor, rictor, or mLST8 reveals that mTORC2 is required for signaling to Akt-FOXO and PKCalpha, but not S6K1\n        \n        \n         - Guertin, David A; Stevens, Deanna M; Thoreen, Carson C; Burds, Aurora A; Kalaany, Nada Y; Moffat, Jason; Brown, Michael S; Fitzgerald, Kevin J; Sabatini, David M. )\n\n        \n        \n\n        \n\n        \n\n      ", "page" : "859-871", "title" : "Ablation in mice of the mTORC components raptor, rictor, or mLST8 reveals that mTORC2 is required for signaling to Akt-FOXO and PKCalpha, but not S6K1", "type" : "article-journal", "volume" : "11" }, "uris" : [ "http://www.mendeley.com/documents/?uuid=6281135d-24bd-4cc4-a372-d401a71e712f" ] }, { "id" : "ITEM-3", "itemData" : { "DOI" : "10.1128/MCB.24.21.9508-9516.2004", "ISSN" : "0270-7306", "PMID" : "15485918", "abstract" : "The mammalian target of rapamycin (mTOR) is a key component of a signaling pathway which integrates inputs from nutrients and growth factors to regulate cell growth. Recent studies demonstrated that mice harboring an ethylnitrosourea-induced mutation in the gene encoding mTOR die at embryonic day 12.5 (E12.5). However, others have shown that the treatment of E4.5 blastocysts with rapamycin blocks trophoblast outgrowth, suggesting that the absence of mTOR should lead to embryonic lethality at an earlier stage. To resolve this discrepancy, we set out to disrupt the mTOR gene and analyze the outcome in both heterozygous and homozygous settings. Heterozygous mTOR (mTOR(+/-)) mice do not display any overt phenotype, although mouse embryonic fibroblasts derived from these mice show a 50% reduction in mTOR protein levels and phosphorylation of S6 kinase 1 T389, a site whose phosphorylation is directly mediated by mTOR. However, S6 phosphorylation, raptor levels, cell size, and cell cycle transit times are not diminished in these cells. In contrast to the situation in mTOR(+/-) mice, embryonic development of homozygous mTOR(-/-) mice appears to be arrested at E5.5; such embryos are severely runted and display an aberrant developmental phenotype. The ability of these embryos to implant corresponds to a limited level of trophoblast outgrowth in vitro, reflecting a maternal mRNA contribution, which has been shown to persist during preimplantation development. Moreover, mTOR(-/-) embryos display a lesion in inner cell mass proliferation, consistent with the inability to establish embryonic stem cells from mTOR(-/-) embryos.", "author" : [ { "dropping-particle" : "", "family" : "Gangloff", "given" : "Yann-ga\u00ebl", "non-dropping-particle" : "", "parse-names" : false, "suffix" : "" }, { "dropping-particle" : "", "family" : "Mueller", "given" : "Matthias", "non-dropping-particle" : "", "parse-names" : false, "suffix" : "" }, { "dropping-particle" : "", "family" : "Dann", "given" : "Stephen G", "non-dropping-particle" : "", "parse-names" : false, "suffix" : "" }, { "dropping-particle" : "", "family" : "Svoboda", "given" : "Petr", "non-dropping-particle" : "", "parse-names" : false, "suffix" : "" }, { "dropping-particle" : "", "family" : "Sticker", "given" : "Melanie", "non-dropping-particle" : "", "parse-names" : false, "suffix" : "" }, { "dropping-particle" : "", "family" : "Spetz", "given" : "Jean-francois", "non-dropping-particle" : "", "parse-names" : false, "suffix" : "" }, { "dropping-particle" : "", "family" : "Um", "given" : "Sung Hee", "non-dropping-particle" : "", "parse-names" : false, "suffix" : "" }, { "dropping-particle" : "", "family" : "Brown", "given" : "Eric J", "non-dropping-particle" : "", "parse-names" : false, "suffix" : "" }, { "dropping-particle" : "", "family" : "Cereghini", "given" : "Silvia", "non-dropping-particle" : "", "parse-names" : false, "suffix" : "" }, { "dropping-particle" : "", "family" : "Thomas", "given" : "George", "non-dropping-particle" : "", "parse-names" : false, "suffix" : "" }, { "dropping-particle" : "", "family" : "Kozma", "given" : "Sara C", "non-dropping-particle" : "", "parse-names" : false, "suffix" : "" } ], "container-title" : "Molecular and cellular biology", "id" : "ITEM-3", "issue" : "21", "issued" : { "date-parts" : [ [ "2004", "11" ] ] }, "page" : "9508-16", "title" : "Disruption of the mouse mTOR gene leads to early postimplantation lethality and prohibits embryonic stem cell development.", "type" : "article-journal", "volume" : "24" }, "uris" : [ "http://www.mendeley.com/documents/?uuid=93bc5714-7d15-477f-9ff1-e145cdd9ff68" ] }, { "id" : "ITEM-4", "itemData" : { "DOI" : "10.1128/MCB.24.15.6710-6718.2004", "ISSN" : "0270-7306", "PMID" : "15254238", "abstract" : "TOR is a serine-threonine kinase that was originally identified as a target of rapamycin in Saccharomyces cerevisiae and then found to be highly conserved among eukaryotes. In Drosophila melanogaster, inactivation of TOR or its substrate, S6 kinase, results in reduced cell size and embryonic lethality, indicating a critical role for the TOR pathway in cell growth control. However, the in vivo functions of mammalian TOR (mTOR) remain unclear. In this study, we disrupted the kinase domain of mouse mTOR by homologous recombination. While heterozygous mutant mice were normal and fertile, homozygous mutant embryos died shortly after implantation due to impaired cell proliferation in both embryonic and extraembryonic compartments. Homozygous blastocysts looked normal, but their inner cell mass and trophoblast failed to proliferate in vitro. Deletion of the C-terminal six amino acids of mTOR, which are essential for kinase activity, resulted in reduced cell size and proliferation arrest in embryonic stem cells. These data show that mTOR controls both cell size and proliferation in early mouse embryos and embryonic stem cells.", "author" : [ { "dropping-particle" : "", "family" : "Murakami", "given" : "Mirei", "non-dropping-particle" : "", "parse-names" : false, "suffix" : "" }, { "dropping-particle" : "", "family" : "Ichisaka", "given" : "Tomoko", "non-dropping-particle" : "", "parse-names" : false, "suffix" : "" }, { "dropping-particle" : "", "family" : "Maeda", "given" : "Mitsuyo", "non-dropping-particle" : "", "parse-names" : false, "suffix" : "" }, { "dropping-particle" : "", "family" : "Oshiro", "given" : "Noriko", "non-dropping-particle" : "", "parse-names" : false, "suffix" : "" }, { "dropping-particle" : "", "family" : "Hara", "given" : "Kenta", "non-dropping-particle" : "", "parse-names" : false, "suffix" : "" }, { "dropping-particle" : "", "family" : "Edenhofer", "given" : "Frank", "non-dropping-particle" : "", "parse-names" : false, "suffix" : "" }, { "dropping-particle" : "", "family" : "Kiyama", "given" : "Hiroshi", "non-dropping-particle" : "", "parse-names" : false, "suffix" : "" }, { "dropping-particle" : "", "family" : "Yonezawa", "given" : "Kazuyoshi", "non-dropping-particle" : "", "parse-names" : false, "suffix" : "" }, { "dropping-particle" : "", "family" : "Yamanaka", "given" : "Shinya", "non-dropping-particle" : "", "parse-names" : false, "suffix" : "" } ], "container-title" : "Molecular and cellular biology", "id" : "ITEM-4", "issue" : "15", "issued" : { "date-parts" : [ [ "2004", "8" ] ] }, "page" : "6710-8", "title" : "mTOR is essential for growth and proliferation in early mouse embryos and embryonic stem cells.", "type" : "article-journal", "volume" : "24" }, "uris" : [ "http://www.mendeley.com/documents/?uuid=d6eac077-3d76-4b58-b12b-b45c838ff0c9" ] } ], "mendeley" : { "formattedCitation" : "&lt;sup&gt;13\u201315,33&lt;/sup&gt;", "plainTextFormattedCitation" : "13\u201315,33", "previouslyFormattedCitation" : "&lt;sup&gt;13\u201315,33&lt;/sup&gt;" }, "properties" : { "noteIndex" : 0 }, "schema" : "https://github.com/citation-style-language/schema/raw/master/csl-citation.json" }</w:instrText>
       </w:r>
       <w:r>
         <w:fldChar w:fldCharType="separate"/>
@@ -3777,7 +3795,7 @@
         <w:fldChar w:fldCharType="begin" w:fldLock="1"/>
       </w:r>
       <w:r>
-        <w:instrText>ADDIN CSL_CITATION { "citationItems" : [ { "id" : "ITEM-1", "itemData" : { "DOI" : "10.1002/gene.10150", "ISSN" : "1526-954X", "PMID" : "12324939", "author" : [ { "dropping-particle" : "", "family" : "Duffy", "given" : "Joseph B", "non-dropping-particle" : "", "parse-names" : false, "suffix" : "" } ], "container-title" : "Genesis (New York, N.Y. : 2000)", "id" : "ITEM-1", "issue" : "1-2", "issued" : { "date-parts" : [ [ "2002" ] ] }, "page" : "1-15", "title" : "GAL4 system in Drosophila: a fly geneticist's Swiss army knife.", "type" : "article-journal", "volume" : "34" }, "uris" : [ "http://www.mendeley.com/documents/?uuid=e9bcab79-e0c6-4020-a04b-a89d81f99d80" ] } ], "mendeley" : { "formattedCitation" : "&lt;sup&gt;34&lt;/sup&gt;", "plainTextFormattedCitation" : "34", "previouslyFormattedCitation" : "&lt;sup&gt;35&lt;/sup&gt;" }, "properties" : { "noteIndex" : 0 }, "schema" : "https://github.com/citation-style-language/schema/raw/master/csl-citation.json" }</w:instrText>
+        <w:instrText>ADDIN CSL_CITATION { "citationItems" : [ { "id" : "ITEM-1", "itemData" : { "DOI" : "10.1002/gene.10150", "ISSN" : "1526-954X", "PMID" : "12324939", "author" : [ { "dropping-particle" : "", "family" : "Duffy", "given" : "Joseph B", "non-dropping-particle" : "", "parse-names" : false, "suffix" : "" } ], "container-title" : "Genesis (New York, N.Y. : 2000)", "id" : "ITEM-1", "issue" : "1-2", "issued" : { "date-parts" : [ [ "2002" ] ] }, "page" : "1-15", "title" : "GAL4 system in Drosophila: a fly geneticist's Swiss army knife.", "type" : "article-journal", "volume" : "34" }, "uris" : [ "http://www.mendeley.com/documents/?uuid=e9bcab79-e0c6-4020-a04b-a89d81f99d80" ] } ], "mendeley" : { "formattedCitation" : "&lt;sup&gt;34&lt;/sup&gt;", "plainTextFormattedCitation" : "34", "previouslyFormattedCitation" : "&lt;sup&gt;34&lt;/sup&gt;" }, "properties" : { "noteIndex" : 0 }, "schema" : "https://github.com/citation-style-language/schema/raw/master/csl-citation.json" }</w:instrText>
       </w:r>
       <w:r>
         <w:fldChar w:fldCharType="separate"/>
@@ -4653,7 +4671,7 @@
         <w:fldChar w:fldCharType="begin" w:fldLock="1"/>
       </w:r>
       <w:r>
-        <w:instrText>ADDIN CSL_CITATION { "citationItems" : [ { "id" : "ITEM-1", "itemData" : { "DOI" : "10.1002/gene.10150", "ISSN" : "1526-954X", "PMID" : "12324939", "author" : [ { "dropping-particle" : "", "family" : "Duffy", "given" : "Joseph B", "non-dropping-particle" : "", "parse-names" : false, "suffix" : "" } ], "container-title" : "Genesis (New York, N.Y. : 2000)", "id" : "ITEM-1", "issue" : "1-2", "issued" : { "date-parts" : [ [ "2002" ] ] }, "page" : "1-15", "title" : "GAL4 system in Drosophila: a fly geneticist's Swiss army knife.", "type" : "article-journal", "volume" : "34" }, "uris" : [ "http://www.mendeley.com/documents/?uuid=e9bcab79-e0c6-4020-a04b-a89d81f99d80" ] } ], "mendeley" : { "formattedCitation" : "&lt;sup&gt;34&lt;/sup&gt;", "plainTextFormattedCitation" : "34", "previouslyFormattedCitation" : "&lt;sup&gt;35&lt;/sup&gt;" }, "properties" : { "noteIndex" : 0 }, "schema" : "https://github.com/citation-style-language/schema/raw/master/csl-citation.json" }</w:instrText>
+        <w:instrText>ADDIN CSL_CITATION { "citationItems" : [ { "id" : "ITEM-1", "itemData" : { "DOI" : "10.1002/gene.10150", "ISSN" : "1526-954X", "PMID" : "12324939", "author" : [ { "dropping-particle" : "", "family" : "Duffy", "given" : "Joseph B", "non-dropping-particle" : "", "parse-names" : false, "suffix" : "" } ], "container-title" : "Genesis (New York, N.Y. : 2000)", "id" : "ITEM-1", "issue" : "1-2", "issued" : { "date-parts" : [ [ "2002" ] ] }, "page" : "1-15", "title" : "GAL4 system in Drosophila: a fly geneticist's Swiss army knife.", "type" : "article-journal", "volume" : "34" }, "uris" : [ "http://www.mendeley.com/documents/?uuid=e9bcab79-e0c6-4020-a04b-a89d81f99d80" ] } ], "mendeley" : { "formattedCitation" : "&lt;sup&gt;34&lt;/sup&gt;", "plainTextFormattedCitation" : "34", "previouslyFormattedCitation" : "&lt;sup&gt;34&lt;/sup&gt;" }, "properties" : { "noteIndex" : 0 }, "schema" : "https://github.com/citation-style-language/schema/raw/master/csl-citation.json" }</w:instrText>
       </w:r>
       <w:r>
         <w:fldChar w:fldCharType="separate"/>
@@ -4941,7 +4959,7 @@
         <w:fldChar w:fldCharType="begin" w:fldLock="1"/>
       </w:r>
       <w:r>
-        <w:instrText>ADDIN CSL_CITATION { "citationItems" : [ { "id" : "ITEM-1", "itemData" : { "DOI" : "10.1073/pnas.96.21.11889", "ISSN" : "0027-8424", "author" : [ { "dropping-particle" : "", "family" : "Mantrova", "given" : "E. Y.", "non-dropping-particle" : "", "parse-names" : false, "suffix" : "" }, { "dropping-particle" : "", "family" : "Schulz", "given" : "R. a.", "non-dropping-particle" : "", "parse-names" : false, "suffix" : "" }, { "dropping-particle" : "", "family" : "Hsu", "given" : "T.", "non-dropping-part